<commit_message>
Proyecto de Base de Datos A
</commit_message>
<xml_diff>
--- a/Tesis/Tesis Dariel Enmanuel Cabrera Lopez.docx
+++ b/Tesis/Tesis Dariel Enmanuel Cabrera Lopez.docx
@@ -1,6 +1,6 @@
 
 <file path=word/document.xml><?xml version="1.0" encoding="utf-8"?>
-<w:document xmlns:wpc="http://schemas.microsoft.com/office/word/2010/wordprocessingCanvas" xmlns:mc="http://schemas.openxmlformats.org/markup-compatibility/2006" xmlns:o="urn:schemas-microsoft-com:office:office" xmlns:r="http://schemas.openxmlformats.org/officeDocument/2006/relationships" xmlns:m="http://schemas.openxmlformats.org/officeDocument/2006/math" xmlns:v="urn:schemas-microsoft-com:vml" xmlns:wp14="http://schemas.microsoft.com/office/word/2010/wordprocessingDrawing" xmlns:wp="http://schemas.openxmlformats.org/drawingml/2006/wordprocessingDrawing" xmlns:w10="urn:schemas-microsoft-com:office:word" xmlns:w="http://schemas.openxmlformats.org/wordprocessingml/2006/main" xmlns:w14="http://schemas.microsoft.com/office/word/2010/wordml" xmlns:w15="http://schemas.microsoft.com/office/word/2012/wordml" xmlns:wpg="http://schemas.microsoft.com/office/word/2010/wordprocessingGroup" xmlns:wpi="http://schemas.microsoft.com/office/word/2010/wordprocessingInk" xmlns:wne="http://schemas.microsoft.com/office/word/2006/wordml" xmlns:wps="http://schemas.microsoft.com/office/word/2010/wordprocessingShape" mc:Ignorable="w14 w15 wp14">
+<w:document xmlns:wpc="http://schemas.microsoft.com/office/word/2010/wordprocessingCanvas" xmlns:cx="http://schemas.microsoft.com/office/drawing/2014/chartex" xmlns:cx1="http://schemas.microsoft.com/office/drawing/2015/9/8/chartex" xmlns:cx2="http://schemas.microsoft.com/office/drawing/2015/10/21/chartex" xmlns:cx3="http://schemas.microsoft.com/office/drawing/2016/5/9/chartex" xmlns:cx4="http://schemas.microsoft.com/office/drawing/2016/5/10/chartex" xmlns:cx5="http://schemas.microsoft.com/office/drawing/2016/5/11/chartex" xmlns:cx6="http://schemas.microsoft.com/office/drawing/2016/5/12/chartex" xmlns:cx7="http://schemas.microsoft.com/office/drawing/2016/5/13/chartex" xmlns:cx8="http://schemas.microsoft.com/office/drawing/2016/5/14/chartex" xmlns:mc="http://schemas.openxmlformats.org/markup-compatibility/2006" xmlns:aink="http://schemas.microsoft.com/office/drawing/2016/ink" xmlns:am3d="http://schemas.microsoft.com/office/drawing/2017/model3d" xmlns:o="urn:schemas-microsoft-com:office:office" xmlns:r="http://schemas.openxmlformats.org/officeDocument/2006/relationships" xmlns:m="http://schemas.openxmlformats.org/officeDocument/2006/math" xmlns:v="urn:schemas-microsoft-com:vml" xmlns:wp14="http://schemas.microsoft.com/office/word/2010/wordprocessingDrawing" xmlns:wp="http://schemas.openxmlformats.org/drawingml/2006/wordprocessingDrawing" xmlns:w10="urn:schemas-microsoft-com:office:word" xmlns:w="http://schemas.openxmlformats.org/wordprocessingml/2006/main" xmlns:w14="http://schemas.microsoft.com/office/word/2010/wordml" xmlns:w15="http://schemas.microsoft.com/office/word/2012/wordml" xmlns:w16cid="http://schemas.microsoft.com/office/word/2016/wordml/cid" xmlns:w16se="http://schemas.microsoft.com/office/word/2015/wordml/symex" xmlns:wpg="http://schemas.microsoft.com/office/word/2010/wordprocessingGroup" xmlns:wpi="http://schemas.microsoft.com/office/word/2010/wordprocessingInk" xmlns:wne="http://schemas.microsoft.com/office/word/2006/wordml" xmlns:wps="http://schemas.microsoft.com/office/word/2010/wordprocessingShape" mc:Ignorable="w14 w15 w16se w16cid wp14">
   <w:body>
     <w:p>
       <w:pPr>
@@ -9,7 +9,7 @@
       <w:r>
         <w:rPr>
           <w:noProof/>
-          <w:lang w:eastAsia="es-ES"/>
+          <w:lang w:val="es-MX" w:eastAsia="es-MX"/>
         </w:rPr>
         <w:drawing>
           <wp:inline distT="0" distB="0" distL="0" distR="0" wp14:anchorId="5A4D49F7" wp14:editId="621B6018">
@@ -167,6 +167,7 @@
         </w:rPr>
         <w:t xml:space="preserve"> </w:t>
       </w:r>
+      <w:bookmarkStart w:id="0" w:name="_GoBack"/>
       <w:r>
         <w:rPr>
           <w14:shadow w14:blurRad="38100" w14:dist="19050" w14:dir="2700000" w14:sx="100000" w14:sy="100000" w14:kx="0" w14:ky="0" w14:algn="tl">
@@ -189,17 +190,26 @@
         <w:t>para la gestión de la información del deterioro de la línea costera cubanas</w:t>
       </w:r>
       <w:r>
-        <w:t>, como parte de un proyecto de investigación de la empresa Geocuba.”</w:t>
-      </w:r>
-    </w:p>
-    <w:p>
-      <w:pPr>
-        <w:pStyle w:val="Encabezado"/>
-      </w:pPr>
-    </w:p>
-    <w:p>
-      <w:pPr>
-        <w:pStyle w:val="Encabezado"/>
+        <w:t xml:space="preserve">, como parte de un proyecto de investigación de la empresa </w:t>
+      </w:r>
+      <w:proofErr w:type="spellStart"/>
+      <w:r>
+        <w:t>Geocuba</w:t>
+      </w:r>
+      <w:proofErr w:type="spellEnd"/>
+      <w:r>
+        <w:t>.”</w:t>
+      </w:r>
+    </w:p>
+    <w:bookmarkEnd w:id="0"/>
+    <w:p>
+      <w:pPr>
+        <w:pStyle w:val="Header"/>
+      </w:pPr>
+    </w:p>
+    <w:p>
+      <w:pPr>
+        <w:pStyle w:val="Header"/>
         <w:rPr>
           <w:rFonts w:ascii="Old English Text MT" w:hAnsi="Old English Text MT"/>
           <w:color w:val="auto"/>
@@ -210,7 +220,7 @@
     </w:p>
     <w:p>
       <w:pPr>
-        <w:pStyle w:val="Encabezado"/>
+        <w:pStyle w:val="Header"/>
         <w:rPr>
           <w:rFonts w:ascii="Old English Text MT" w:hAnsi="Old English Text MT"/>
           <w:color w:val="auto"/>
@@ -221,7 +231,7 @@
     </w:p>
     <w:p>
       <w:pPr>
-        <w:pStyle w:val="Encabezado"/>
+        <w:pStyle w:val="Header"/>
         <w:rPr>
           <w:rFonts w:ascii="Old English Text MT" w:hAnsi="Old English Text MT"/>
           <w:color w:val="auto"/>
@@ -232,7 +242,7 @@
     </w:p>
     <w:p>
       <w:pPr>
-        <w:pStyle w:val="Encabezado"/>
+        <w:pStyle w:val="Header"/>
         <w:rPr>
           <w:color w:val="auto"/>
         </w:rPr>
@@ -255,7 +265,7 @@
     </w:p>
     <w:p>
       <w:pPr>
-        <w:pStyle w:val="Encabezado"/>
+        <w:pStyle w:val="Header"/>
         <w:rPr>
           <w:color w:val="auto"/>
         </w:rPr>
@@ -263,7 +273,7 @@
     </w:p>
     <w:p>
       <w:pPr>
-        <w:pStyle w:val="Encabezado"/>
+        <w:pStyle w:val="Header"/>
         <w:rPr>
           <w:color w:val="auto"/>
         </w:rPr>
@@ -281,52 +291,66 @@
         <w:rPr>
           <w:color w:val="auto"/>
         </w:rPr>
-        <w:t xml:space="preserve"> Dr. Dionis López Ramos</w:t>
-      </w:r>
-    </w:p>
-    <w:p>
-      <w:pPr>
-        <w:pStyle w:val="Encabezado"/>
-      </w:pPr>
-    </w:p>
-    <w:p>
-      <w:pPr>
-        <w:pStyle w:val="Encabezado"/>
-      </w:pPr>
-    </w:p>
-    <w:p>
-      <w:pPr>
-        <w:pStyle w:val="Encabezado"/>
-      </w:pPr>
-    </w:p>
-    <w:p>
-      <w:pPr>
-        <w:pStyle w:val="Encabezado"/>
-      </w:pPr>
-    </w:p>
-    <w:p>
-      <w:pPr>
-        <w:pStyle w:val="Encabezado"/>
-      </w:pPr>
-    </w:p>
-    <w:p>
-      <w:pPr>
-        <w:pStyle w:val="Encabezado"/>
-      </w:pPr>
-    </w:p>
-    <w:p>
-      <w:pPr>
-        <w:pStyle w:val="Encabezado"/>
-      </w:pPr>
-    </w:p>
-    <w:p>
-      <w:pPr>
-        <w:pStyle w:val="Encabezado"/>
-      </w:pPr>
-    </w:p>
-    <w:p>
-      <w:pPr>
-        <w:pStyle w:val="Encabezado"/>
+        <w:t xml:space="preserve"> Dr. </w:t>
+      </w:r>
+      <w:proofErr w:type="spellStart"/>
+      <w:r>
+        <w:rPr>
+          <w:color w:val="auto"/>
+        </w:rPr>
+        <w:t>Dionis</w:t>
+      </w:r>
+      <w:proofErr w:type="spellEnd"/>
+      <w:r>
+        <w:rPr>
+          <w:color w:val="auto"/>
+        </w:rPr>
+        <w:t xml:space="preserve"> López Ramos</w:t>
+      </w:r>
+    </w:p>
+    <w:p>
+      <w:pPr>
+        <w:pStyle w:val="Header"/>
+      </w:pPr>
+    </w:p>
+    <w:p>
+      <w:pPr>
+        <w:pStyle w:val="Header"/>
+      </w:pPr>
+    </w:p>
+    <w:p>
+      <w:pPr>
+        <w:pStyle w:val="Header"/>
+      </w:pPr>
+    </w:p>
+    <w:p>
+      <w:pPr>
+        <w:pStyle w:val="Header"/>
+      </w:pPr>
+    </w:p>
+    <w:p>
+      <w:pPr>
+        <w:pStyle w:val="Header"/>
+      </w:pPr>
+    </w:p>
+    <w:p>
+      <w:pPr>
+        <w:pStyle w:val="Header"/>
+      </w:pPr>
+    </w:p>
+    <w:p>
+      <w:pPr>
+        <w:pStyle w:val="Header"/>
+      </w:pPr>
+    </w:p>
+    <w:p>
+      <w:pPr>
+        <w:pStyle w:val="Header"/>
+      </w:pPr>
+    </w:p>
+    <w:p>
+      <w:pPr>
+        <w:pStyle w:val="Header"/>
         <w:jc w:val="center"/>
         <w:rPr>
           <w:color w:val="auto"/>
@@ -345,7 +369,7 @@
     </w:p>
     <w:p>
       <w:pPr>
-        <w:pStyle w:val="Encabezado"/>
+        <w:pStyle w:val="Header"/>
       </w:pPr>
     </w:p>
     <w:p>
@@ -385,29 +409,27 @@
         </w:rPr>
       </w:sdtEndPr>
       <w:sdtContent>
-        <w:bookmarkStart w:id="0" w:name="_GoBack" w:displacedByCustomXml="prev"/>
         <w:p>
           <w:pPr>
-            <w:pStyle w:val="TtulodeTDC"/>
+            <w:pStyle w:val="TOCHeading"/>
             <w:jc w:val="center"/>
             <w:rPr>
-              <w:rStyle w:val="Ttulo1Car"/>
+              <w:rStyle w:val="Heading1Char"/>
               <w:color w:val="1D1B11" w:themeColor="background2" w:themeShade="1A"/>
               <w:lang w:eastAsia="en-US"/>
             </w:rPr>
           </w:pPr>
           <w:r>
             <w:rPr>
-              <w:rStyle w:val="Ttulo1Car"/>
+              <w:rStyle w:val="Heading1Char"/>
               <w:color w:val="1D1B11" w:themeColor="background2" w:themeShade="1A"/>
             </w:rPr>
             <w:t>Índice</w:t>
           </w:r>
         </w:p>
-        <w:bookmarkEnd w:id="0"/>
         <w:p>
           <w:pPr>
-            <w:pStyle w:val="TDC1"/>
+            <w:pStyle w:val="TOC1"/>
             <w:tabs>
               <w:tab w:val="right" w:leader="dot" w:pos="8828"/>
             </w:tabs>
@@ -432,7 +454,7 @@
           <w:hyperlink w:anchor="_Toc164673536" w:history="1">
             <w:r>
               <w:rPr>
-                <w:rStyle w:val="Hipervnculo"/>
+                <w:rStyle w:val="Hyperlink"/>
                 <w:noProof/>
               </w:rPr>
               <w:t>Resumen</w:t>
@@ -489,7 +511,7 @@
         </w:p>
         <w:p>
           <w:pPr>
-            <w:pStyle w:val="TDC1"/>
+            <w:pStyle w:val="TOC1"/>
             <w:tabs>
               <w:tab w:val="right" w:leader="dot" w:pos="8828"/>
             </w:tabs>
@@ -505,7 +527,7 @@
           <w:hyperlink w:anchor="_Toc164673537" w:history="1">
             <w:r>
               <w:rPr>
-                <w:rStyle w:val="Hipervnculo"/>
+                <w:rStyle w:val="Hyperlink"/>
                 <w:noProof/>
               </w:rPr>
               <w:t>Introducción</w:t>
@@ -562,7 +584,7 @@
         </w:p>
         <w:p>
           <w:pPr>
-            <w:pStyle w:val="TDC1"/>
+            <w:pStyle w:val="TOC1"/>
             <w:tabs>
               <w:tab w:val="right" w:leader="dot" w:pos="8828"/>
             </w:tabs>
@@ -578,7 +600,7 @@
           <w:hyperlink w:anchor="_Toc164673538" w:history="1">
             <w:r>
               <w:rPr>
-                <w:rStyle w:val="Hipervnculo"/>
+                <w:rStyle w:val="Hyperlink"/>
                 <w:noProof/>
               </w:rPr>
               <w:t>Capítulo 1 Marco Teórico Conceptual</w:t>
@@ -635,7 +657,7 @@
         </w:p>
         <w:p>
           <w:pPr>
-            <w:pStyle w:val="TDC2"/>
+            <w:pStyle w:val="TOC2"/>
             <w:tabs>
               <w:tab w:val="left" w:pos="880"/>
               <w:tab w:val="right" w:leader="dot" w:pos="8828"/>
@@ -652,7 +674,7 @@
           <w:hyperlink w:anchor="_Toc164673539" w:history="1">
             <w:r>
               <w:rPr>
-                <w:rStyle w:val="Hipervnculo"/>
+                <w:rStyle w:val="Hyperlink"/>
                 <w:noProof/>
               </w:rPr>
               <w:t>1.1</w:t>
@@ -670,7 +692,7 @@
             </w:r>
             <w:r>
               <w:rPr>
-                <w:rStyle w:val="Hipervnculo"/>
+                <w:rStyle w:val="Hyperlink"/>
                 <w:noProof/>
               </w:rPr>
               <w:t>Estado del Arte</w:t>
@@ -727,7 +749,7 @@
         </w:p>
         <w:p>
           <w:pPr>
-            <w:pStyle w:val="TDC3"/>
+            <w:pStyle w:val="TOC3"/>
             <w:tabs>
               <w:tab w:val="left" w:pos="1320"/>
               <w:tab w:val="right" w:leader="dot" w:pos="8828"/>
@@ -744,7 +766,7 @@
           <w:hyperlink w:anchor="_Toc164673540" w:history="1">
             <w:r>
               <w:rPr>
-                <w:rStyle w:val="Hipervnculo"/>
+                <w:rStyle w:val="Hyperlink"/>
                 <w:noProof/>
               </w:rPr>
               <w:t>1.1.2</w:t>
@@ -762,7 +784,7 @@
             </w:r>
             <w:r>
               <w:rPr>
-                <w:rStyle w:val="Hipervnculo"/>
+                <w:rStyle w:val="Hyperlink"/>
                 <w:noProof/>
               </w:rPr>
               <w:t>Ámbito Internacional</w:t>
@@ -819,7 +841,7 @@
         </w:p>
         <w:p>
           <w:pPr>
-            <w:pStyle w:val="TDC3"/>
+            <w:pStyle w:val="TOC3"/>
             <w:tabs>
               <w:tab w:val="left" w:pos="1320"/>
               <w:tab w:val="right" w:leader="dot" w:pos="8828"/>
@@ -836,7 +858,7 @@
           <w:hyperlink w:anchor="_Toc164673541" w:history="1">
             <w:r>
               <w:rPr>
-                <w:rStyle w:val="Hipervnculo"/>
+                <w:rStyle w:val="Hyperlink"/>
                 <w:noProof/>
               </w:rPr>
               <w:t>1.1.1</w:t>
@@ -854,7 +876,7 @@
             </w:r>
             <w:r>
               <w:rPr>
-                <w:rStyle w:val="Hipervnculo"/>
+                <w:rStyle w:val="Hyperlink"/>
                 <w:noProof/>
               </w:rPr>
               <w:t>1.2.2  Ámbito Nacional</w:t>
@@ -911,7 +933,7 @@
         </w:p>
         <w:p>
           <w:pPr>
-            <w:pStyle w:val="TDC2"/>
+            <w:pStyle w:val="TOC2"/>
             <w:tabs>
               <w:tab w:val="left" w:pos="880"/>
               <w:tab w:val="right" w:leader="dot" w:pos="8828"/>
@@ -928,7 +950,7 @@
           <w:hyperlink w:anchor="_Toc164673542" w:history="1">
             <w:r>
               <w:rPr>
-                <w:rStyle w:val="Hipervnculo"/>
+                <w:rStyle w:val="Hyperlink"/>
                 <w:noProof/>
               </w:rPr>
               <w:t>1.2</w:t>
@@ -946,7 +968,7 @@
             </w:r>
             <w:r>
               <w:rPr>
-                <w:rStyle w:val="Hipervnculo"/>
+                <w:rStyle w:val="Hyperlink"/>
                 <w:noProof/>
               </w:rPr>
               <w:t>Gestión</w:t>
@@ -1003,7 +1025,7 @@
         </w:p>
         <w:p>
           <w:pPr>
-            <w:pStyle w:val="TDC2"/>
+            <w:pStyle w:val="TOC2"/>
             <w:tabs>
               <w:tab w:val="left" w:pos="880"/>
               <w:tab w:val="right" w:leader="dot" w:pos="8828"/>
@@ -1020,7 +1042,7 @@
           <w:hyperlink w:anchor="_Toc164673543" w:history="1">
             <w:r>
               <w:rPr>
-                <w:rStyle w:val="Hipervnculo"/>
+                <w:rStyle w:val="Hyperlink"/>
                 <w:noProof/>
               </w:rPr>
               <w:t>1.3</w:t>
@@ -1038,7 +1060,7 @@
             </w:r>
             <w:r>
               <w:rPr>
-                <w:rStyle w:val="Hipervnculo"/>
+                <w:rStyle w:val="Hyperlink"/>
                 <w:noProof/>
               </w:rPr>
               <w:t>Sistema de Gestión</w:t>
@@ -1095,7 +1117,7 @@
         </w:p>
         <w:p>
           <w:pPr>
-            <w:pStyle w:val="TDC2"/>
+            <w:pStyle w:val="TOC2"/>
             <w:tabs>
               <w:tab w:val="left" w:pos="880"/>
               <w:tab w:val="right" w:leader="dot" w:pos="8828"/>
@@ -1112,7 +1134,7 @@
           <w:hyperlink w:anchor="_Toc164673544" w:history="1">
             <w:r>
               <w:rPr>
-                <w:rStyle w:val="Hipervnculo"/>
+                <w:rStyle w:val="Hyperlink"/>
                 <w:noProof/>
               </w:rPr>
               <w:t>1.4</w:t>
@@ -1130,7 +1152,7 @@
             </w:r>
             <w:r>
               <w:rPr>
-                <w:rStyle w:val="Hipervnculo"/>
+                <w:rStyle w:val="Hyperlink"/>
                 <w:noProof/>
               </w:rPr>
               <w:t>Herramientas y tecnologías utilizadas en el desarrollo del sistema</w:t>
@@ -1187,7 +1209,7 @@
         </w:p>
         <w:p>
           <w:pPr>
-            <w:pStyle w:val="TDC3"/>
+            <w:pStyle w:val="TOC3"/>
             <w:tabs>
               <w:tab w:val="left" w:pos="1320"/>
               <w:tab w:val="right" w:leader="dot" w:pos="8828"/>
@@ -1204,7 +1226,7 @@
           <w:hyperlink w:anchor="_Toc164673545" w:history="1">
             <w:r>
               <w:rPr>
-                <w:rStyle w:val="Hipervnculo"/>
+                <w:rStyle w:val="Hyperlink"/>
                 <w:noProof/>
               </w:rPr>
               <w:t>1.4.1</w:t>
@@ -1222,7 +1244,7 @@
             </w:r>
             <w:r>
               <w:rPr>
-                <w:rStyle w:val="Hipervnculo"/>
+                <w:rStyle w:val="Hyperlink"/>
                 <w:noProof/>
               </w:rPr>
               <w:t>Visual Studio Code</w:t>
@@ -1279,7 +1301,7 @@
         </w:p>
         <w:p>
           <w:pPr>
-            <w:pStyle w:val="TDC2"/>
+            <w:pStyle w:val="TOC2"/>
             <w:tabs>
               <w:tab w:val="left" w:pos="880"/>
               <w:tab w:val="right" w:leader="dot" w:pos="8828"/>
@@ -1296,7 +1318,7 @@
           <w:hyperlink w:anchor="_Toc164673546" w:history="1">
             <w:r>
               <w:rPr>
-                <w:rStyle w:val="Hipervnculo"/>
+                <w:rStyle w:val="Hyperlink"/>
                 <w:noProof/>
               </w:rPr>
               <w:t>1.5</w:t>
@@ -1314,7 +1336,7 @@
             </w:r>
             <w:r>
               <w:rPr>
-                <w:rStyle w:val="Hipervnculo"/>
+                <w:rStyle w:val="Hyperlink"/>
                 <w:noProof/>
               </w:rPr>
               <w:t>Metodologías de Desarrollo Programación Extrema (XP)</w:t>
@@ -1371,7 +1393,7 @@
         </w:p>
         <w:p>
           <w:pPr>
-            <w:pStyle w:val="TDC1"/>
+            <w:pStyle w:val="TOC1"/>
             <w:tabs>
               <w:tab w:val="right" w:leader="dot" w:pos="8828"/>
             </w:tabs>
@@ -1387,7 +1409,7 @@
           <w:hyperlink w:anchor="_Toc164673547" w:history="1">
             <w:r>
               <w:rPr>
-                <w:rStyle w:val="Hipervnculo"/>
+                <w:rStyle w:val="Hyperlink"/>
                 <w:noProof/>
               </w:rPr>
               <w:t>Capítulo 2. Planificación y Diseño</w:t>
@@ -1444,7 +1466,7 @@
         </w:p>
         <w:p>
           <w:pPr>
-            <w:pStyle w:val="TDC2"/>
+            <w:pStyle w:val="TOC2"/>
             <w:tabs>
               <w:tab w:val="left" w:pos="880"/>
               <w:tab w:val="right" w:leader="dot" w:pos="8828"/>
@@ -1461,7 +1483,7 @@
           <w:hyperlink w:anchor="_Toc164673548" w:history="1">
             <w:r>
               <w:rPr>
-                <w:rStyle w:val="Hipervnculo"/>
+                <w:rStyle w:val="Hyperlink"/>
                 <w:noProof/>
               </w:rPr>
               <w:t>1.6</w:t>
@@ -1479,7 +1501,7 @@
             </w:r>
             <w:r>
               <w:rPr>
-                <w:rStyle w:val="Hipervnculo"/>
+                <w:rStyle w:val="Hyperlink"/>
                 <w:noProof/>
               </w:rPr>
               <w:t>2.1: Actores del Sistema</w:t>
@@ -1536,7 +1558,7 @@
         </w:p>
         <w:p>
           <w:pPr>
-            <w:pStyle w:val="TDC2"/>
+            <w:pStyle w:val="TOC2"/>
             <w:tabs>
               <w:tab w:val="left" w:pos="880"/>
               <w:tab w:val="right" w:leader="dot" w:pos="8828"/>
@@ -1553,7 +1575,7 @@
           <w:hyperlink w:anchor="_Toc164673549" w:history="1">
             <w:r>
               <w:rPr>
-                <w:rStyle w:val="Hipervnculo"/>
+                <w:rStyle w:val="Hyperlink"/>
                 <w:bCs/>
                 <w:noProof/>
               </w:rPr>
@@ -1572,7 +1594,7 @@
             </w:r>
             <w:r>
               <w:rPr>
-                <w:rStyle w:val="Hipervnculo"/>
+                <w:rStyle w:val="Hyperlink"/>
                 <w:bCs/>
                 <w:noProof/>
               </w:rPr>
@@ -1630,7 +1652,7 @@
         </w:p>
         <w:p>
           <w:pPr>
-            <w:pStyle w:val="TDC3"/>
+            <w:pStyle w:val="TOC3"/>
             <w:tabs>
               <w:tab w:val="left" w:pos="1320"/>
               <w:tab w:val="right" w:leader="dot" w:pos="8828"/>
@@ -1647,7 +1669,7 @@
           <w:hyperlink w:anchor="_Toc164673550" w:history="1">
             <w:r>
               <w:rPr>
-                <w:rStyle w:val="Hipervnculo"/>
+                <w:rStyle w:val="Hyperlink"/>
                 <w:bCs/>
                 <w:noProof/>
               </w:rPr>
@@ -1666,7 +1688,7 @@
             </w:r>
             <w:r>
               <w:rPr>
-                <w:rStyle w:val="Hipervnculo"/>
+                <w:rStyle w:val="Hyperlink"/>
                 <w:bCs/>
                 <w:noProof/>
               </w:rPr>
@@ -1724,7 +1746,7 @@
         </w:p>
         <w:p>
           <w:pPr>
-            <w:pStyle w:val="TDC3"/>
+            <w:pStyle w:val="TOC3"/>
             <w:tabs>
               <w:tab w:val="left" w:pos="1320"/>
               <w:tab w:val="right" w:leader="dot" w:pos="8828"/>
@@ -1741,7 +1763,7 @@
           <w:hyperlink w:anchor="_Toc164673551" w:history="1">
             <w:r>
               <w:rPr>
-                <w:rStyle w:val="Hipervnculo"/>
+                <w:rStyle w:val="Hyperlink"/>
                 <w:noProof/>
               </w:rPr>
               <w:t>1.7.2</w:t>
@@ -1759,7 +1781,7 @@
             </w:r>
             <w:r>
               <w:rPr>
-                <w:rStyle w:val="Hipervnculo"/>
+                <w:rStyle w:val="Hyperlink"/>
                 <w:noProof/>
               </w:rPr>
               <w:t>Requisitos No Funcionales:</w:t>
@@ -1816,7 +1838,7 @@
         </w:p>
         <w:p>
           <w:pPr>
-            <w:pStyle w:val="TDC1"/>
+            <w:pStyle w:val="TOC1"/>
             <w:tabs>
               <w:tab w:val="right" w:leader="dot" w:pos="8828"/>
             </w:tabs>
@@ -1832,7 +1854,7 @@
           <w:hyperlink w:anchor="_Toc164673552" w:history="1">
             <w:r>
               <w:rPr>
-                <w:rStyle w:val="Hipervnculo"/>
+                <w:rStyle w:val="Hyperlink"/>
                 <w:noProof/>
               </w:rPr>
               <w:t>Referencias Bibliográficas</w:t>
@@ -1896,7 +1918,7 @@
     </w:sdt>
     <w:p>
       <w:pPr>
-        <w:pStyle w:val="Encabezado"/>
+        <w:pStyle w:val="Header"/>
       </w:pPr>
     </w:p>
     <w:p/>
@@ -1907,7 +1929,7 @@
     </w:p>
     <w:p>
       <w:pPr>
-        <w:pStyle w:val="Ttulo1"/>
+        <w:pStyle w:val="Heading1"/>
         <w:jc w:val="center"/>
       </w:pPr>
       <w:bookmarkStart w:id="1" w:name="_Toc164673536"/>
@@ -1919,7 +1941,7 @@
     </w:p>
     <w:p>
       <w:pPr>
-        <w:pStyle w:val="Encabezado"/>
+        <w:pStyle w:val="Header"/>
         <w:rPr>
           <w:rStyle w:val="Enlacedelndice"/>
           <w:color w:val="auto"/>
@@ -1939,7 +1961,7 @@
     </w:p>
     <w:p>
       <w:pPr>
-        <w:pStyle w:val="Encabezado"/>
+        <w:pStyle w:val="Header"/>
         <w:rPr>
           <w:rStyle w:val="Enlacedelndice"/>
           <w:color w:val="auto"/>
@@ -1959,7 +1981,7 @@
     </w:p>
     <w:p>
       <w:pPr>
-        <w:pStyle w:val="Encabezado"/>
+        <w:pStyle w:val="Header"/>
         <w:rPr>
           <w:rStyle w:val="Enlacedelndice"/>
           <w:color w:val="auto"/>
@@ -1974,8 +1996,9 @@
           <w:sz w:val="24"/>
           <w:szCs w:val="24"/>
         </w:rPr>
-        <w:t xml:space="preserve">En este trabajo se propone un sistema informático diseñado para la empresa Geocuba (Sucursal Oriente Sur) que permite </w:t>
-      </w:r>
+        <w:t xml:space="preserve">En este trabajo se propone un sistema informático diseñado para la empresa </w:t>
+      </w:r>
+      <w:proofErr w:type="spellStart"/>
       <w:r>
         <w:rPr>
           <w:rStyle w:val="Enlacedelndice"/>
@@ -1983,8 +2006,9 @@
           <w:sz w:val="24"/>
           <w:szCs w:val="24"/>
         </w:rPr>
-        <w:t>la informatización de tareas como: cálculo, búsqueda y almacenamiento de las mediciones realizadas en las líneas costeras</w:t>
-      </w:r>
+        <w:t>Geocuba</w:t>
+      </w:r>
+      <w:proofErr w:type="spellEnd"/>
       <w:r>
         <w:rPr>
           <w:rStyle w:val="Enlacedelndice"/>
@@ -1992,19 +2016,17 @@
           <w:sz w:val="24"/>
           <w:szCs w:val="24"/>
         </w:rPr>
-        <w:t>. Este sistema es una herramienta muy útil para especialista y para la toma de decisiones en futuras inversiones.</w:t>
-      </w:r>
-    </w:p>
-    <w:p>
-      <w:pPr>
-        <w:pStyle w:val="Encabezado"/>
+        <w:t xml:space="preserve"> (Sucursal Oriente Sur) que permite </w:t>
+      </w:r>
+      <w:r>
         <w:rPr>
           <w:rStyle w:val="Enlacedelndice"/>
           <w:color w:val="auto"/>
           <w:sz w:val="24"/>
           <w:szCs w:val="24"/>
         </w:rPr>
-      </w:pPr>
+        <w:t>la informatización de tareas como: cálculo, búsqueda y almacenamiento de las mediciones realizadas en las líneas costeras</w:t>
+      </w:r>
       <w:r>
         <w:rPr>
           <w:rStyle w:val="Enlacedelndice"/>
@@ -2012,36 +2034,28 @@
           <w:sz w:val="24"/>
           <w:szCs w:val="24"/>
         </w:rPr>
-        <w:t xml:space="preserve">La realización del diseño e implementación ha utilizado </w:t>
-      </w:r>
-      <w:r>
+        <w:t>. Este sistema es una herramienta muy útil para especialista y para la toma de decisiones en futuras inversiones.</w:t>
+      </w:r>
+    </w:p>
+    <w:p>
+      <w:pPr>
+        <w:pStyle w:val="Header"/>
         <w:rPr>
           <w:rStyle w:val="Enlacedelndice"/>
           <w:color w:val="auto"/>
           <w:sz w:val="24"/>
           <w:szCs w:val="24"/>
         </w:rPr>
-        <w:t xml:space="preserve">la metodología XP </w:t>
-      </w:r>
-      <w:r>
-        <w:t>(Programación Extrema)….</w:t>
-      </w:r>
-    </w:p>
-    <w:p>
-      <w:pPr>
-        <w:pStyle w:val="Encabezado"/>
+      </w:pPr>
+      <w:r>
         <w:rPr>
           <w:rStyle w:val="Enlacedelndice"/>
           <w:color w:val="auto"/>
           <w:sz w:val="24"/>
           <w:szCs w:val="24"/>
         </w:rPr>
-      </w:pPr>
-    </w:p>
-    <w:p>
-      <w:pPr>
-        <w:pStyle w:val="Encabezado"/>
-      </w:pPr>
+        <w:t xml:space="preserve">La realización del diseño e implementación ha utilizado </w:t>
+      </w:r>
       <w:r>
         <w:rPr>
           <w:rStyle w:val="Enlacedelndice"/>
@@ -2049,17 +2063,35 @@
           <w:sz w:val="24"/>
           <w:szCs w:val="24"/>
         </w:rPr>
-        <w:t xml:space="preserve">Palabras claves: </w:t>
-      </w:r>
-      <w:r>
+        <w:t xml:space="preserve">la metodología XP </w:t>
+      </w:r>
+      <w:r>
+        <w:t xml:space="preserve">(Programación </w:t>
+      </w:r>
+      <w:proofErr w:type="gramStart"/>
+      <w:r>
+        <w:t>Extrema)…</w:t>
+      </w:r>
+      <w:proofErr w:type="gramEnd"/>
+      <w:r>
+        <w:t>.</w:t>
+      </w:r>
+    </w:p>
+    <w:p>
+      <w:pPr>
+        <w:pStyle w:val="Header"/>
         <w:rPr>
           <w:rStyle w:val="Enlacedelndice"/>
           <w:color w:val="auto"/>
           <w:sz w:val="24"/>
           <w:szCs w:val="24"/>
         </w:rPr>
-        <w:t>Sistema informático</w:t>
-      </w:r>
+      </w:pPr>
+    </w:p>
+    <w:p>
+      <w:pPr>
+        <w:pStyle w:val="Header"/>
+      </w:pPr>
       <w:r>
         <w:rPr>
           <w:rStyle w:val="Enlacedelndice"/>
@@ -2067,7 +2099,7 @@
           <w:sz w:val="24"/>
           <w:szCs w:val="24"/>
         </w:rPr>
-        <w:t xml:space="preserve">, </w:t>
+        <w:t xml:space="preserve">Palabras claves: </w:t>
       </w:r>
       <w:r>
         <w:rPr>
@@ -2076,7 +2108,7 @@
           <w:sz w:val="24"/>
           <w:szCs w:val="24"/>
         </w:rPr>
-        <w:t>toma de decisiones, Geocuba, c</w:t>
+        <w:t>Sistema informático</w:t>
       </w:r>
       <w:r>
         <w:rPr>
@@ -2085,7 +2117,7 @@
           <w:sz w:val="24"/>
           <w:szCs w:val="24"/>
         </w:rPr>
-        <w:t xml:space="preserve">ambio </w:t>
+        <w:t xml:space="preserve">, </w:t>
       </w:r>
       <w:r>
         <w:rPr>
@@ -2094,8 +2126,9 @@
           <w:sz w:val="24"/>
           <w:szCs w:val="24"/>
         </w:rPr>
-        <w:t>c</w:t>
-      </w:r>
+        <w:t xml:space="preserve">toma de decisiones, </w:t>
+      </w:r>
+      <w:proofErr w:type="spellStart"/>
       <w:r>
         <w:rPr>
           <w:rStyle w:val="Enlacedelndice"/>
@@ -2103,6 +2136,43 @@
           <w:sz w:val="24"/>
           <w:szCs w:val="24"/>
         </w:rPr>
+        <w:t>Geocuba</w:t>
+      </w:r>
+      <w:proofErr w:type="spellEnd"/>
+      <w:r>
+        <w:rPr>
+          <w:rStyle w:val="Enlacedelndice"/>
+          <w:color w:val="auto"/>
+          <w:sz w:val="24"/>
+          <w:szCs w:val="24"/>
+        </w:rPr>
+        <w:t>, c</w:t>
+      </w:r>
+      <w:r>
+        <w:rPr>
+          <w:rStyle w:val="Enlacedelndice"/>
+          <w:color w:val="auto"/>
+          <w:sz w:val="24"/>
+          <w:szCs w:val="24"/>
+        </w:rPr>
+        <w:t xml:space="preserve">ambio </w:t>
+      </w:r>
+      <w:r>
+        <w:rPr>
+          <w:rStyle w:val="Enlacedelndice"/>
+          <w:color w:val="auto"/>
+          <w:sz w:val="24"/>
+          <w:szCs w:val="24"/>
+        </w:rPr>
+        <w:t>c</w:t>
+      </w:r>
+      <w:r>
+        <w:rPr>
+          <w:rStyle w:val="Enlacedelndice"/>
+          <w:color w:val="auto"/>
+          <w:sz w:val="24"/>
+          <w:szCs w:val="24"/>
+        </w:rPr>
         <w:t>limático</w:t>
       </w:r>
     </w:p>
@@ -2115,7 +2185,7 @@
     </w:p>
     <w:p>
       <w:pPr>
-        <w:pStyle w:val="Ttulo1"/>
+        <w:pStyle w:val="Heading1"/>
         <w:jc w:val="center"/>
       </w:pPr>
       <w:bookmarkStart w:id="2" w:name="_Toc164673537"/>
@@ -2285,7 +2355,7 @@
       </w:r>
       <w:r>
         <w:rPr>
-          <w:rStyle w:val="Textoennegrita"/>
+          <w:rStyle w:val="Strong"/>
           <w:rFonts w:ascii="Arial" w:hAnsi="Arial" w:cs="Arial"/>
           <w:b w:val="0"/>
         </w:rPr>
@@ -2295,7 +2365,21 @@
         <w:rPr>
           <w:rFonts w:ascii="Arial" w:hAnsi="Arial" w:cs="Arial"/>
         </w:rPr>
-        <w:t xml:space="preserve"> “Se ratifica que el ritmo de la erosión de las playas arenosas en el archipiélago cubano, que se estima en 1.2 metros de retroceso de la línea de la costa como promedio cada año”, así expuso la viceministra del CITMA Adianez Taboada Zamora,  en la  sesión de trabajo de la Comisión de Educación, Cultura, Ciencia, Tecnología y Medio Ambiente de 2023 </w:t>
+        <w:t xml:space="preserve"> “Se ratifica que el ritmo de la erosión de las playas arenosas en el archipiélago cubano, que se estima en 1.2 metros de retroceso de la línea de la costa como promedio cada año”, así expuso la viceministra del CITMA </w:t>
+      </w:r>
+      <w:proofErr w:type="spellStart"/>
+      <w:r>
+        <w:rPr>
+          <w:rFonts w:ascii="Arial" w:hAnsi="Arial" w:cs="Arial"/>
+        </w:rPr>
+        <w:t>Adianez</w:t>
+      </w:r>
+      <w:proofErr w:type="spellEnd"/>
+      <w:r>
+        <w:rPr>
+          <w:rFonts w:ascii="Arial" w:hAnsi="Arial" w:cs="Arial"/>
+        </w:rPr>
+        <w:t xml:space="preserve"> Taboada Zamora,  en la  sesión de trabajo de la Comisión de Educación, Cultura, Ciencia, Tecnología y Medio Ambiente de 2023 </w:t>
       </w:r>
       <w:r>
         <w:rPr>
@@ -2375,13 +2459,21 @@
           <w:rFonts w:ascii="Arial" w:hAnsi="Arial" w:cs="Arial"/>
           <w:spacing w:val="-5"/>
         </w:rPr>
-        <w:t xml:space="preserve">Para enfrentar estos efectos la isla aprobó en 2017  </w:t>
-      </w:r>
+        <w:t xml:space="preserve">Para enfrentar estos efectos la isla aprobó en </w:t>
+      </w:r>
+      <w:proofErr w:type="gramStart"/>
       <w:r>
         <w:rPr>
           <w:rFonts w:ascii="Arial" w:hAnsi="Arial" w:cs="Arial"/>
           <w:spacing w:val="-5"/>
         </w:rPr>
+        <w:t xml:space="preserve">2017  </w:t>
+      </w:r>
+      <w:r>
+        <w:rPr>
+          <w:rFonts w:ascii="Arial" w:hAnsi="Arial" w:cs="Arial"/>
+          <w:spacing w:val="-5"/>
+        </w:rPr>
         <w:t>l</w:t>
       </w:r>
       <w:r>
@@ -2389,7 +2481,15 @@
           <w:rFonts w:ascii="Arial" w:hAnsi="Arial" w:cs="Arial"/>
           <w:spacing w:val="-5"/>
         </w:rPr>
-        <w:t>a  Tarea Vida  que es un plan del estado cubano para el enfrentamiento del cambio climático.</w:t>
+        <w:t>a</w:t>
+      </w:r>
+      <w:proofErr w:type="gramEnd"/>
+      <w:r>
+        <w:rPr>
+          <w:rFonts w:ascii="Arial" w:hAnsi="Arial" w:cs="Arial"/>
+          <w:spacing w:val="-5"/>
+        </w:rPr>
+        <w:t xml:space="preserve">  Tarea Vida  que es un plan del estado cubano para el enfrentamiento del cambio climático.</w:t>
       </w:r>
       <w:r>
         <w:rPr>
@@ -2460,7 +2560,23 @@
           <w:rFonts w:ascii="Arial" w:hAnsi="Arial" w:cs="Arial"/>
           <w:spacing w:val="-5"/>
         </w:rPr>
-        <w:t>Una de las empresas que está realizando aportes a la tarea Vida es la empresa Geocuba.</w:t>
+        <w:t xml:space="preserve">Una de las empresas que está realizando aportes a la tarea Vida es la empresa </w:t>
+      </w:r>
+      <w:proofErr w:type="spellStart"/>
+      <w:r>
+        <w:rPr>
+          <w:rFonts w:ascii="Arial" w:hAnsi="Arial" w:cs="Arial"/>
+          <w:spacing w:val="-5"/>
+        </w:rPr>
+        <w:t>Geocuba</w:t>
+      </w:r>
+      <w:proofErr w:type="spellEnd"/>
+      <w:r>
+        <w:rPr>
+          <w:rFonts w:ascii="Arial" w:hAnsi="Arial" w:cs="Arial"/>
+          <w:spacing w:val="-5"/>
+        </w:rPr>
+        <w:t>.</w:t>
       </w:r>
       <w:r>
         <w:rPr>
@@ -2471,7 +2587,7 @@
       <w:hyperlink r:id="rId9" w:tgtFrame="_blank" w:history="1">
         <w:r>
           <w:rPr>
-            <w:rStyle w:val="Hipervnculo"/>
+            <w:rStyle w:val="Hyperlink"/>
             <w:rFonts w:ascii="Arial" w:hAnsi="Arial" w:cs="Arial"/>
             <w:color w:val="auto"/>
             <w:u w:val="none"/>
@@ -2481,7 +2597,7 @@
       </w:hyperlink>
       <w:r>
         <w:rPr>
-          <w:rStyle w:val="Hipervnculo"/>
+          <w:rStyle w:val="Hyperlink"/>
           <w:rFonts w:ascii="Arial" w:hAnsi="Arial" w:cs="Arial"/>
           <w:color w:val="auto"/>
           <w:u w:val="none"/>
@@ -2564,7 +2680,21 @@
         <w:rPr>
           <w:rFonts w:ascii="Arial" w:hAnsi="Arial" w:cs="Arial"/>
         </w:rPr>
-        <w:t xml:space="preserve"> es la tarea que realizan los especialistas de la empresa Geocuba para investigar, predecir y monitorear el comportamiento de la línea costera y la erosión del mar en zonas de desarrollo de la economía y que no afecte el medio ambiente.</w:t>
+        <w:t xml:space="preserve"> es la tarea que realizan los especialistas de la empresa </w:t>
+      </w:r>
+      <w:proofErr w:type="spellStart"/>
+      <w:r>
+        <w:rPr>
+          <w:rFonts w:ascii="Arial" w:hAnsi="Arial" w:cs="Arial"/>
+        </w:rPr>
+        <w:t>Geocuba</w:t>
+      </w:r>
+      <w:proofErr w:type="spellEnd"/>
+      <w:r>
+        <w:rPr>
+          <w:rFonts w:ascii="Arial" w:hAnsi="Arial" w:cs="Arial"/>
+        </w:rPr>
+        <w:t xml:space="preserve"> para investigar, predecir y monitorear el comportamiento de la línea costera y la erosión del mar en zonas de desarrollo de la economía y que no afecte el medio ambiente.</w:t>
       </w:r>
     </w:p>
     <w:p>
@@ -2610,7 +2740,61 @@
         <w:rPr>
           <w:rFonts w:ascii="Arial" w:hAnsi="Arial" w:cs="Arial"/>
         </w:rPr>
-        <w:t>Los especialistas de la empresa Geouba para el cálculo de transporte de sedimentos (e.d., la arena y otros recursos que se pierden en las playas por el aumento del nivel del mar) emplea una ecuación (CERC) y recoge datos de las mediciones de las costas a través de métodos tradicionales (e.d., escribiendo los datos en papel u otro recurso físico), los cuales pueden tener un deterioro en el tiempo, errores en los cálculos y morosidad en la búsqueda de información.  Es importante poder guardar la información de una manera segura para su posterior consulta, calcular los datos con mayor precisión y buscar los datos con mayor rapidez.</w:t>
+        <w:t xml:space="preserve">Los especialistas de la empresa </w:t>
+      </w:r>
+      <w:proofErr w:type="spellStart"/>
+      <w:r>
+        <w:rPr>
+          <w:rFonts w:ascii="Arial" w:hAnsi="Arial" w:cs="Arial"/>
+        </w:rPr>
+        <w:t>Geo</w:t>
+      </w:r>
+      <w:r>
+        <w:rPr>
+          <w:rFonts w:ascii="Arial" w:hAnsi="Arial" w:cs="Arial"/>
+        </w:rPr>
+        <w:t>c</w:t>
+      </w:r>
+      <w:r>
+        <w:rPr>
+          <w:rFonts w:ascii="Arial" w:hAnsi="Arial" w:cs="Arial"/>
+        </w:rPr>
+        <w:t>uba</w:t>
+      </w:r>
+      <w:proofErr w:type="spellEnd"/>
+      <w:r>
+        <w:rPr>
+          <w:rFonts w:ascii="Arial" w:hAnsi="Arial" w:cs="Arial"/>
+        </w:rPr>
+        <w:t xml:space="preserve"> para el cálculo de transporte de sedimentos (</w:t>
+      </w:r>
+      <w:proofErr w:type="spellStart"/>
+      <w:r>
+        <w:rPr>
+          <w:rFonts w:ascii="Arial" w:hAnsi="Arial" w:cs="Arial"/>
+        </w:rPr>
+        <w:t>e.d</w:t>
+      </w:r>
+      <w:proofErr w:type="spellEnd"/>
+      <w:r>
+        <w:rPr>
+          <w:rFonts w:ascii="Arial" w:hAnsi="Arial" w:cs="Arial"/>
+        </w:rPr>
+        <w:t>., la arena y otros recursos que se pierden en las playas por el aumento del nivel del mar) emplea una ecuación (CERC) y recoge datos de las mediciones de las costas a través de métodos tradicionales (</w:t>
+      </w:r>
+      <w:proofErr w:type="spellStart"/>
+      <w:r>
+        <w:rPr>
+          <w:rFonts w:ascii="Arial" w:hAnsi="Arial" w:cs="Arial"/>
+        </w:rPr>
+        <w:t>e.d</w:t>
+      </w:r>
+      <w:proofErr w:type="spellEnd"/>
+      <w:r>
+        <w:rPr>
+          <w:rFonts w:ascii="Arial" w:hAnsi="Arial" w:cs="Arial"/>
+        </w:rPr>
+        <w:t>., escribiendo los datos en papel u otro recurso físico), los cuales pueden tener un deterioro en el tiempo, errores en los cálculos y morosidad en la búsqueda de información.  Es importante poder guardar la información de una manera segura para su posterior consulta, calcular los datos con mayor precisión y buscar los datos con mayor rapidez.</w:t>
       </w:r>
     </w:p>
     <w:p>
@@ -2640,7 +2824,21 @@
         <w:rPr>
           <w:rFonts w:ascii="Arial" w:hAnsi="Arial" w:cs="Arial"/>
         </w:rPr>
-        <w:t>Desarrollar una aplicación informática que permita  calcular, gestionar y almacenar los datos para el cálculo del transporte de sedimentos en las costas cubanas.</w:t>
+        <w:t xml:space="preserve">Desarrollar una aplicación informática que </w:t>
+      </w:r>
+      <w:proofErr w:type="gramStart"/>
+      <w:r>
+        <w:rPr>
+          <w:rFonts w:ascii="Arial" w:hAnsi="Arial" w:cs="Arial"/>
+        </w:rPr>
+        <w:t>permita  calcular</w:t>
+      </w:r>
+      <w:proofErr w:type="gramEnd"/>
+      <w:r>
+        <w:rPr>
+          <w:rFonts w:ascii="Arial" w:hAnsi="Arial" w:cs="Arial"/>
+        </w:rPr>
+        <w:t>, gestionar y almacenar los datos para el cálculo del transporte de sedimentos en las costas cubanas.</w:t>
       </w:r>
     </w:p>
     <w:p>
@@ -2661,7 +2859,7 @@
     </w:p>
     <w:p>
       <w:pPr>
-        <w:pStyle w:val="Ttulo1"/>
+        <w:pStyle w:val="Heading1"/>
       </w:pPr>
       <w:bookmarkStart w:id="3" w:name="_Toc164673538"/>
       <w:r>
@@ -2692,7 +2890,7 @@
     </w:p>
     <w:p>
       <w:pPr>
-        <w:pStyle w:val="Ttulo2"/>
+        <w:pStyle w:val="Heading2"/>
       </w:pPr>
       <w:bookmarkStart w:id="4" w:name="_Toc164673539"/>
       <w:r>
@@ -2710,7 +2908,7 @@
     </w:p>
     <w:p>
       <w:pPr>
-        <w:pStyle w:val="Ttulo3"/>
+        <w:pStyle w:val="Heading3"/>
         <w:numPr>
           <w:ilvl w:val="2"/>
           <w:numId w:val="12"/>
@@ -2724,7 +2922,7 @@
     </w:p>
     <w:p>
       <w:pPr>
-        <w:pStyle w:val="Ttulo4"/>
+        <w:pStyle w:val="Heading4"/>
         <w:numPr>
           <w:ilvl w:val="0"/>
           <w:numId w:val="15"/>
@@ -2745,7 +2943,21 @@
         <w:rPr>
           <w:rFonts w:ascii="Arial" w:hAnsi="Arial" w:cs="Arial"/>
         </w:rPr>
-        <w:t>Delft3D es un sistema integrado de modelado numérico desarrollado por Deltares, una institución de investigación y consultoría c</w:t>
+        <w:t xml:space="preserve">Delft3D es un sistema integrado de modelado numérico desarrollado por </w:t>
+      </w:r>
+      <w:proofErr w:type="spellStart"/>
+      <w:r>
+        <w:rPr>
+          <w:rFonts w:ascii="Arial" w:hAnsi="Arial" w:cs="Arial"/>
+        </w:rPr>
+        <w:t>Deltares</w:t>
+      </w:r>
+      <w:proofErr w:type="spellEnd"/>
+      <w:r>
+        <w:rPr>
+          <w:rFonts w:ascii="Arial" w:hAnsi="Arial" w:cs="Arial"/>
+        </w:rPr>
+        <w:t>, una institución de investigación y consultoría c</w:t>
       </w:r>
       <w:r>
         <w:rPr>
@@ -2849,7 +3061,21 @@
         <w:rPr>
           <w:rFonts w:ascii="Arial" w:hAnsi="Arial" w:cs="Arial"/>
         </w:rPr>
-        <w:t xml:space="preserve"> y MAcOS.</w:t>
+        <w:t xml:space="preserve"> y </w:t>
+      </w:r>
+      <w:proofErr w:type="spellStart"/>
+      <w:r>
+        <w:rPr>
+          <w:rFonts w:ascii="Arial" w:hAnsi="Arial" w:cs="Arial"/>
+        </w:rPr>
+        <w:t>MAcOS</w:t>
+      </w:r>
+      <w:proofErr w:type="spellEnd"/>
+      <w:r>
+        <w:rPr>
+          <w:rFonts w:ascii="Arial" w:hAnsi="Arial" w:cs="Arial"/>
+        </w:rPr>
+        <w:t>.</w:t>
       </w:r>
     </w:p>
     <w:p>
@@ -2873,7 +3099,21 @@
         <w:rPr>
           <w:rFonts w:ascii="Arial" w:hAnsi="Arial" w:cs="Arial"/>
         </w:rPr>
-        <w:t>lo cual permite que se pueda modificar y adaptar  las necesidades específica del usuario</w:t>
+        <w:t xml:space="preserve">lo cual permite que se pueda modificar y </w:t>
+      </w:r>
+      <w:proofErr w:type="gramStart"/>
+      <w:r>
+        <w:rPr>
+          <w:rFonts w:ascii="Arial" w:hAnsi="Arial" w:cs="Arial"/>
+        </w:rPr>
+        <w:t>adaptar  las</w:t>
+      </w:r>
+      <w:proofErr w:type="gramEnd"/>
+      <w:r>
+        <w:rPr>
+          <w:rFonts w:ascii="Arial" w:hAnsi="Arial" w:cs="Arial"/>
+        </w:rPr>
+        <w:t xml:space="preserve"> necesidades específica del usuario</w:t>
       </w:r>
     </w:p>
     <w:p>
@@ -2887,11 +3127,19 @@
           <w:rFonts w:ascii="Arial" w:hAnsi="Arial" w:cs="Arial"/>
         </w:rPr>
       </w:pPr>
-      <w:r>
-        <w:rPr>
-          <w:rFonts w:ascii="Arial" w:hAnsi="Arial" w:cs="Arial"/>
-        </w:rPr>
-        <w:t>Deltares proporciona soporte técnico y actualizaciones regulares pa</w:t>
+      <w:proofErr w:type="spellStart"/>
+      <w:r>
+        <w:rPr>
+          <w:rFonts w:ascii="Arial" w:hAnsi="Arial" w:cs="Arial"/>
+        </w:rPr>
+        <w:t>Deltares</w:t>
+      </w:r>
+      <w:proofErr w:type="spellEnd"/>
+      <w:r>
+        <w:rPr>
+          <w:rFonts w:ascii="Arial" w:hAnsi="Arial" w:cs="Arial"/>
+        </w:rPr>
+        <w:t xml:space="preserve"> proporciona soporte técnico y actualizaciones regulares pa</w:t>
       </w:r>
       <w:r>
         <w:rPr>
@@ -2998,12 +3246,26 @@
         <w:rPr>
           <w:rFonts w:ascii="Arial" w:hAnsi="Arial" w:cs="Arial"/>
         </w:rPr>
-        <w:t>Cuenta con servicio web pero no ofrece todas las funcionalidades que su versión de escritorio.</w:t>
-      </w:r>
-    </w:p>
-    <w:p>
-      <w:pPr>
-        <w:pStyle w:val="Ttulo4"/>
+        <w:t xml:space="preserve">Cuenta con servicio </w:t>
+      </w:r>
+      <w:proofErr w:type="gramStart"/>
+      <w:r>
+        <w:rPr>
+          <w:rFonts w:ascii="Arial" w:hAnsi="Arial" w:cs="Arial"/>
+        </w:rPr>
+        <w:t>web</w:t>
+      </w:r>
+      <w:proofErr w:type="gramEnd"/>
+      <w:r>
+        <w:rPr>
+          <w:rFonts w:ascii="Arial" w:hAnsi="Arial" w:cs="Arial"/>
+        </w:rPr>
+        <w:t xml:space="preserve"> pero no ofrece todas las funcionalidades que su versión de escritorio.</w:t>
+      </w:r>
+    </w:p>
+    <w:p>
+      <w:pPr>
+        <w:pStyle w:val="Heading4"/>
       </w:pPr>
       <w:r>
         <w:t>Mike 21</w:t>
@@ -3099,7 +3361,7 @@
       </w:r>
       <w:r>
         <w:rPr>
-          <w:rStyle w:val="Textoennegrita"/>
+          <w:rStyle w:val="Strong"/>
           <w:rFonts w:ascii="Arial" w:hAnsi="Arial" w:cs="Arial"/>
           <w:b w:val="0"/>
           <w:color w:val="1F1F1F"/>
@@ -3209,7 +3471,21 @@
         <w:rPr>
           <w:rFonts w:ascii="Arial" w:hAnsi="Arial" w:cs="Arial"/>
         </w:rPr>
-        <w:t>MIKE 21 tiene buena  precisión en la simulación del flujo del agua</w:t>
+        <w:t xml:space="preserve">MIKE 21 tiene </w:t>
+      </w:r>
+      <w:proofErr w:type="gramStart"/>
+      <w:r>
+        <w:rPr>
+          <w:rFonts w:ascii="Arial" w:hAnsi="Arial" w:cs="Arial"/>
+        </w:rPr>
+        <w:t>buena  precisión</w:t>
+      </w:r>
+      <w:proofErr w:type="gramEnd"/>
+      <w:r>
+        <w:rPr>
+          <w:rFonts w:ascii="Arial" w:hAnsi="Arial" w:cs="Arial"/>
+        </w:rPr>
+        <w:t xml:space="preserve"> en la simulación del flujo del agua</w:t>
       </w:r>
       <w:r>
         <w:rPr>
@@ -3233,8 +3509,30 @@
         <w:rPr>
           <w:rFonts w:ascii="Arial" w:hAnsi="Arial" w:cs="Arial"/>
         </w:rPr>
-        <w:t>Es compatible con los sistemas operativos Windows, macOs y  Linux</w:t>
-      </w:r>
+        <w:t xml:space="preserve">Es compatible con los sistemas operativos Windows, </w:t>
+      </w:r>
+      <w:proofErr w:type="spellStart"/>
+      <w:r>
+        <w:rPr>
+          <w:rFonts w:ascii="Arial" w:hAnsi="Arial" w:cs="Arial"/>
+        </w:rPr>
+        <w:t>macOs</w:t>
+      </w:r>
+      <w:proofErr w:type="spellEnd"/>
+      <w:r>
+        <w:rPr>
+          <w:rFonts w:ascii="Arial" w:hAnsi="Arial" w:cs="Arial"/>
+        </w:rPr>
+        <w:t xml:space="preserve"> </w:t>
+      </w:r>
+      <w:proofErr w:type="gramStart"/>
+      <w:r>
+        <w:rPr>
+          <w:rFonts w:ascii="Arial" w:hAnsi="Arial" w:cs="Arial"/>
+        </w:rPr>
+        <w:t>y  Linux</w:t>
+      </w:r>
+      <w:proofErr w:type="gramEnd"/>
     </w:p>
     <w:p>
       <w:pPr>
@@ -3270,7 +3568,7 @@
     </w:p>
     <w:p>
       <w:pPr>
-        <w:pStyle w:val="Prrafodelista"/>
+        <w:pStyle w:val="ListParagraph"/>
         <w:numPr>
           <w:ilvl w:val="0"/>
           <w:numId w:val="10"/>
@@ -3282,7 +3580,7 @@
     </w:p>
     <w:p>
       <w:pPr>
-        <w:pStyle w:val="Prrafodelista"/>
+        <w:pStyle w:val="ListParagraph"/>
         <w:numPr>
           <w:ilvl w:val="0"/>
           <w:numId w:val="10"/>
@@ -3295,20 +3593,30 @@
     <w:p/>
     <w:p>
       <w:pPr>
-        <w:pStyle w:val="Ttulo4"/>
-      </w:pPr>
-      <w:r>
-        <w:t xml:space="preserve">XBeach </w:t>
-      </w:r>
-    </w:p>
-    <w:p>
-      <w:r>
-        <w:t>XBeach es un modelo bidimensional para la propagación de las olas, las ondas largas y el flujo medio, el transporte de sedimentos y los cambios morfológicos de la zona cercana a la costa, las playas, las dunas y la barrera trasera durante las tormentas, Desarrollado por el  </w:t>
+        <w:pStyle w:val="Heading4"/>
+      </w:pPr>
+      <w:proofErr w:type="spellStart"/>
+      <w:r>
+        <w:t>XBeach</w:t>
+      </w:r>
+      <w:proofErr w:type="spellEnd"/>
+      <w:r>
+        <w:t xml:space="preserve"> </w:t>
+      </w:r>
+    </w:p>
+    <w:p>
+      <w:proofErr w:type="spellStart"/>
+      <w:r>
+        <w:t>XBeach</w:t>
+      </w:r>
+      <w:proofErr w:type="spellEnd"/>
+      <w:r>
+        <w:t xml:space="preserve"> es un modelo bidimensional para la propagación de las olas, las ondas largas y el flujo medio, el transporte de sedimentos y los cambios morfológicos de la zona cercana a la costa, las playas, las dunas y la barrera trasera durante las tormentas, Desarrollado por el  </w:t>
       </w:r>
       <w:hyperlink r:id="rId10" w:history="1">
         <w:r>
           <w:rPr>
-            <w:rStyle w:val="Hipervnculo"/>
+            <w:rStyle w:val="Hyperlink"/>
             <w:color w:val="auto"/>
             <w:u w:val="none"/>
           </w:rPr>
@@ -3318,23 +3626,55 @@
       <w:r>
         <w:t>, el </w:t>
       </w:r>
+      <w:proofErr w:type="spellStart"/>
+      <w:r>
+        <w:rPr>
+          <w:rStyle w:val="Hyperlink"/>
+          <w:color w:val="auto"/>
+          <w:u w:val="none"/>
+        </w:rPr>
+        <w:fldChar w:fldCharType="begin"/>
+      </w:r>
+      <w:r>
+        <w:rPr>
+          <w:rStyle w:val="Hyperlink"/>
+          <w:color w:val="auto"/>
+          <w:u w:val="none"/>
+        </w:rPr>
+        <w:instrText xml:space="preserve"> HYPERLINK "https://www.rws.nl/" \t "_blank" </w:instrText>
+      </w:r>
+      <w:r>
+        <w:rPr>
+          <w:rStyle w:val="Hyperlink"/>
+          <w:color w:val="auto"/>
+          <w:u w:val="none"/>
+        </w:rPr>
+        <w:fldChar w:fldCharType="separate"/>
+      </w:r>
+      <w:r>
+        <w:rPr>
+          <w:rStyle w:val="Hyperlink"/>
+          <w:color w:val="auto"/>
+          <w:u w:val="none"/>
+        </w:rPr>
+        <w:t>Rijkswaterstaat</w:t>
+      </w:r>
+      <w:proofErr w:type="spellEnd"/>
+      <w:r>
+        <w:rPr>
+          <w:rStyle w:val="Hyperlink"/>
+          <w:color w:val="auto"/>
+          <w:u w:val="none"/>
+        </w:rPr>
+        <w:fldChar w:fldCharType="end"/>
+      </w:r>
+      <w:r>
+        <w:t> y la </w:t>
+      </w:r>
       <w:hyperlink r:id="rId11" w:tgtFrame="_blank" w:history="1">
         <w:r>
           <w:rPr>
-            <w:rStyle w:val="Hipervnculo"/>
-            <w:color w:val="auto"/>
-            <w:u w:val="none"/>
-          </w:rPr>
-          <w:t>Rijkswaterstaat</w:t>
-        </w:r>
-      </w:hyperlink>
-      <w:r>
-        <w:t> y la </w:t>
-      </w:r>
-      <w:hyperlink r:id="rId12" w:tgtFrame="_blank" w:history="1">
-        <w:r>
-          <w:rPr>
-            <w:rStyle w:val="Hipervnculo"/>
+            <w:rStyle w:val="Hyperlink"/>
             <w:color w:val="auto"/>
             <w:u w:val="none"/>
           </w:rPr>
@@ -3344,10 +3684,10 @@
       <w:r>
         <w:t>, con el apoyo de un consorcio de </w:t>
       </w:r>
-      <w:hyperlink r:id="rId13" w:history="1">
+      <w:hyperlink r:id="rId12" w:history="1">
         <w:r>
           <w:rPr>
-            <w:rStyle w:val="Hipervnculo"/>
+            <w:rStyle w:val="Hyperlink"/>
             <w:color w:val="auto"/>
             <w:u w:val="none"/>
           </w:rPr>
@@ -3357,23 +3697,55 @@
       <w:r>
         <w:t>, </w:t>
       </w:r>
-      <w:hyperlink r:id="rId14" w:history="1">
+      <w:proofErr w:type="spellStart"/>
+      <w:r>
+        <w:rPr>
+          <w:rStyle w:val="Hyperlink"/>
+          <w:color w:val="auto"/>
+          <w:u w:val="none"/>
+        </w:rPr>
+        <w:fldChar w:fldCharType="begin"/>
+      </w:r>
+      <w:r>
+        <w:rPr>
+          <w:rStyle w:val="Hyperlink"/>
+          <w:color w:val="auto"/>
+          <w:u w:val="none"/>
+        </w:rPr>
+        <w:instrText xml:space="preserve"> HYPERLINK "https://www.deltares.nl/" </w:instrText>
+      </w:r>
+      <w:r>
+        <w:rPr>
+          <w:rStyle w:val="Hyperlink"/>
+          <w:color w:val="auto"/>
+          <w:u w:val="none"/>
+        </w:rPr>
+        <w:fldChar w:fldCharType="separate"/>
+      </w:r>
+      <w:r>
+        <w:rPr>
+          <w:rStyle w:val="Hyperlink"/>
+          <w:color w:val="auto"/>
+          <w:u w:val="none"/>
+        </w:rPr>
+        <w:t>Deltares</w:t>
+      </w:r>
+      <w:proofErr w:type="spellEnd"/>
+      <w:r>
+        <w:rPr>
+          <w:rStyle w:val="Hyperlink"/>
+          <w:color w:val="auto"/>
+          <w:u w:val="none"/>
+        </w:rPr>
+        <w:fldChar w:fldCharType="end"/>
+      </w:r>
+      <w:r>
+        <w:t>, la </w:t>
+      </w:r>
+      <w:hyperlink r:id="rId13" w:history="1">
         <w:r>
           <w:rPr>
-            <w:rStyle w:val="Hipervnculo"/>
-            <w:color w:val="auto"/>
-            <w:u w:val="none"/>
-          </w:rPr>
-          <w:t>Deltares</w:t>
-        </w:r>
-      </w:hyperlink>
-      <w:r>
-        <w:t>, la </w:t>
-      </w:r>
-      <w:hyperlink r:id="rId15" w:history="1">
-        <w:r>
-          <w:rPr>
-            <w:rStyle w:val="Hipervnculo"/>
+            <w:rStyle w:val="Hyperlink"/>
             <w:color w:val="auto"/>
             <w:u w:val="none"/>
           </w:rPr>
@@ -3383,10 +3755,10 @@
       <w:r>
         <w:t> y la </w:t>
       </w:r>
-      <w:hyperlink r:id="rId16" w:history="1">
+      <w:hyperlink r:id="rId14" w:history="1">
         <w:r>
           <w:rPr>
-            <w:rStyle w:val="Hipervnculo"/>
+            <w:rStyle w:val="Hyperlink"/>
             <w:color w:val="auto"/>
             <w:u w:val="none"/>
           </w:rPr>
@@ -3401,7 +3773,23 @@
           <w:i/>
           <w:iCs/>
         </w:rPr>
-        <w:t>Home - XBeach - Oss.Deltares.Nl</w:t>
+        <w:t xml:space="preserve">Home - </w:t>
+      </w:r>
+      <w:proofErr w:type="spellStart"/>
+      <w:r>
+        <w:rPr>
+          <w:i/>
+          <w:iCs/>
+        </w:rPr>
+        <w:t>XBeach</w:t>
+      </w:r>
+      <w:proofErr w:type="spellEnd"/>
+      <w:r>
+        <w:rPr>
+          <w:i/>
+          <w:iCs/>
+        </w:rPr>
+        <w:t xml:space="preserve"> - Oss.Deltares.Nl</w:t>
       </w:r>
       <w:r>
         <w:t>, s. f.)</w:t>
@@ -3421,15 +3809,20 @@
     <w:p/>
     <w:p>
       <w:pPr>
-        <w:pStyle w:val="Ttulo3"/>
+        <w:pStyle w:val="Heading3"/>
         <w:numPr>
           <w:ilvl w:val="0"/>
           <w:numId w:val="0"/>
         </w:numPr>
       </w:pPr>
       <w:bookmarkStart w:id="6" w:name="_Toc164673541"/>
-      <w:r>
-        <w:t>1.2.2  Ámbito Nacional</w:t>
+      <w:proofErr w:type="gramStart"/>
+      <w:r>
+        <w:t>1.2.2  Ámbito</w:t>
+      </w:r>
+      <w:proofErr w:type="gramEnd"/>
+      <w:r>
+        <w:t xml:space="preserve"> Nacional</w:t>
       </w:r>
       <w:bookmarkEnd w:id="6"/>
     </w:p>
@@ -3440,11 +3833,19 @@
           <w:rFonts w:ascii="Arial" w:hAnsi="Arial" w:cs="Arial"/>
         </w:rPr>
       </w:pPr>
-      <w:r>
-        <w:rPr>
-          <w:rFonts w:ascii="Arial" w:hAnsi="Arial" w:cs="Arial"/>
-        </w:rPr>
-        <w:t>Cuba  se han realizado varios estudios para el cálculo de los sedimentos para ello han empleado varios software internacionales ente ellos LITPAK en</w:t>
+      <w:proofErr w:type="gramStart"/>
+      <w:r>
+        <w:rPr>
+          <w:rFonts w:ascii="Arial" w:hAnsi="Arial" w:cs="Arial"/>
+        </w:rPr>
+        <w:t>Cuba  se</w:t>
+      </w:r>
+      <w:proofErr w:type="gramEnd"/>
+      <w:r>
+        <w:rPr>
+          <w:rFonts w:ascii="Arial" w:hAnsi="Arial" w:cs="Arial"/>
+        </w:rPr>
+        <w:t xml:space="preserve"> han realizado varios estudios para el cálculo de los sedimentos para ello han empleado varios software internacionales ente ellos LITPAK en</w:t>
       </w:r>
     </w:p>
     <w:p>
@@ -3464,7 +3865,7 @@
     </w:p>
     <w:p>
       <w:pPr>
-        <w:pStyle w:val="Ttulo2"/>
+        <w:pStyle w:val="Heading2"/>
       </w:pPr>
       <w:bookmarkStart w:id="7" w:name="_Toc164673542"/>
       <w:r>
@@ -3494,7 +3895,7 @@
     </w:p>
     <w:p>
       <w:pPr>
-        <w:pStyle w:val="Ttulo2"/>
+        <w:pStyle w:val="Heading2"/>
       </w:pPr>
       <w:bookmarkStart w:id="8" w:name="_Toc164673543"/>
       <w:r>
@@ -3538,7 +3939,7 @@
       </w:r>
       <w:r>
         <w:rPr>
-          <w:rStyle w:val="Textoennegrita"/>
+          <w:rStyle w:val="Strong"/>
           <w:b w:val="0"/>
           <w:bCs w:val="0"/>
         </w:rPr>
@@ -3560,7 +3961,15 @@
         <w:fldChar w:fldCharType="separate"/>
       </w:r>
       <w:r>
-        <w:t>(Ekon, 2021)</w:t>
+        <w:t>(</w:t>
+      </w:r>
+      <w:proofErr w:type="spellStart"/>
+      <w:r>
+        <w:t>Ekon</w:t>
+      </w:r>
+      <w:proofErr w:type="spellEnd"/>
+      <w:r>
+        <w:t>, 2021)</w:t>
       </w:r>
       <w:r>
         <w:fldChar w:fldCharType="end"/>
@@ -3568,7 +3977,7 @@
     </w:p>
     <w:p>
       <w:pPr>
-        <w:pStyle w:val="Ttulo2"/>
+        <w:pStyle w:val="Heading2"/>
       </w:pPr>
       <w:bookmarkStart w:id="9" w:name="_Toc164673544"/>
       <w:r>
@@ -3605,10 +4014,10 @@
         </w:rPr>
         <w:t>, son </w:t>
       </w:r>
-      <w:hyperlink r:id="rId17" w:tooltip="Programas" w:history="1">
+      <w:hyperlink r:id="rId15" w:tooltip="Programas" w:history="1">
         <w:r>
           <w:rPr>
-            <w:rStyle w:val="Hipervnculo"/>
+            <w:rStyle w:val="Hyperlink"/>
             <w:color w:val="auto"/>
             <w:sz w:val="22"/>
             <w:szCs w:val="22"/>
@@ -3624,10 +4033,10 @@
         </w:rPr>
         <w:t>, </w:t>
       </w:r>
-      <w:hyperlink r:id="rId18" w:tooltip="Aplicaciones" w:history="1">
+      <w:hyperlink r:id="rId16" w:tooltip="Aplicaciones" w:history="1">
         <w:r>
           <w:rPr>
-            <w:rStyle w:val="Hipervnculo"/>
+            <w:rStyle w:val="Hyperlink"/>
             <w:color w:val="auto"/>
             <w:sz w:val="22"/>
             <w:szCs w:val="22"/>
@@ -3643,10 +4052,10 @@
         </w:rPr>
         <w:t> o simplemente </w:t>
       </w:r>
-      <w:hyperlink r:id="rId19" w:tooltip="Instrucciones (la página no existe)" w:history="1">
+      <w:hyperlink r:id="rId17" w:tooltip="Instrucciones (la página no existe)" w:history="1">
         <w:r>
           <w:rPr>
-            <w:rStyle w:val="Hipervnculo"/>
+            <w:rStyle w:val="Hyperlink"/>
             <w:color w:val="auto"/>
             <w:sz w:val="22"/>
             <w:szCs w:val="22"/>
@@ -3729,10 +4138,10 @@
         </w:rPr>
         <w:t>La Tecnología es el </w:t>
       </w:r>
-      <w:hyperlink r:id="rId20" w:history="1">
+      <w:hyperlink r:id="rId18" w:history="1">
         <w:r>
           <w:rPr>
-            <w:rStyle w:val="Hipervnculo"/>
+            <w:rStyle w:val="Hyperlink"/>
             <w:color w:val="auto"/>
             <w:sz w:val="22"/>
             <w:szCs w:val="22"/>
@@ -3748,10 +4157,10 @@
         </w:rPr>
         <w:t> de nociones y </w:t>
       </w:r>
-      <w:hyperlink r:id="rId21" w:history="1">
+      <w:hyperlink r:id="rId19" w:history="1">
         <w:r>
           <w:rPr>
-            <w:rStyle w:val="Hipervnculo"/>
+            <w:rStyle w:val="Hyperlink"/>
             <w:bCs/>
             <w:color w:val="auto"/>
             <w:sz w:val="22"/>
@@ -3763,7 +4172,7 @@
       </w:hyperlink>
       <w:r>
         <w:rPr>
-          <w:rStyle w:val="Textoennegrita"/>
+          <w:rStyle w:val="Strong"/>
           <w:sz w:val="22"/>
           <w:szCs w:val="22"/>
         </w:rPr>
@@ -3771,7 +4180,7 @@
       </w:r>
       <w:r>
         <w:rPr>
-          <w:rStyle w:val="Textoennegrita"/>
+          <w:rStyle w:val="Strong"/>
           <w:b w:val="0"/>
           <w:sz w:val="22"/>
           <w:szCs w:val="22"/>
@@ -3780,16 +4189,16 @@
       </w:r>
       <w:r>
         <w:rPr>
-          <w:rStyle w:val="Textoennegrita"/>
+          <w:rStyle w:val="Strong"/>
           <w:sz w:val="22"/>
           <w:szCs w:val="22"/>
         </w:rPr>
         <w:t> </w:t>
       </w:r>
-      <w:hyperlink r:id="rId22" w:history="1">
+      <w:hyperlink r:id="rId20" w:history="1">
         <w:r>
           <w:rPr>
-            <w:rStyle w:val="Hipervnculo"/>
+            <w:rStyle w:val="Hyperlink"/>
             <w:bCs/>
             <w:color w:val="auto"/>
             <w:sz w:val="22"/>
@@ -3801,7 +4210,7 @@
       </w:hyperlink>
       <w:r>
         <w:rPr>
-          <w:rStyle w:val="Textoennegrita"/>
+          <w:rStyle w:val="Strong"/>
           <w:sz w:val="22"/>
           <w:szCs w:val="22"/>
         </w:rPr>
@@ -3809,7 +4218,7 @@
       </w:r>
       <w:r>
         <w:rPr>
-          <w:rStyle w:val="Textoennegrita"/>
+          <w:rStyle w:val="Strong"/>
           <w:b w:val="0"/>
           <w:sz w:val="22"/>
           <w:szCs w:val="22"/>
@@ -3818,7 +4227,7 @@
       </w:r>
       <w:r>
         <w:rPr>
-          <w:rStyle w:val="Textoennegrita"/>
+          <w:rStyle w:val="Strong"/>
           <w:sz w:val="22"/>
           <w:szCs w:val="22"/>
         </w:rPr>
@@ -3826,7 +4235,7 @@
       </w:r>
       <w:r>
         <w:rPr>
-          <w:rStyle w:val="Textoennegrita"/>
+          <w:rStyle w:val="Strong"/>
           <w:b w:val="0"/>
           <w:sz w:val="22"/>
           <w:szCs w:val="22"/>
@@ -3835,16 +4244,16 @@
       </w:r>
       <w:r>
         <w:rPr>
-          <w:rStyle w:val="Textoennegrita"/>
+          <w:rStyle w:val="Strong"/>
           <w:sz w:val="22"/>
           <w:szCs w:val="22"/>
         </w:rPr>
         <w:t> </w:t>
       </w:r>
-      <w:hyperlink r:id="rId23" w:history="1">
+      <w:hyperlink r:id="rId21" w:history="1">
         <w:r>
           <w:rPr>
-            <w:rStyle w:val="Hipervnculo"/>
+            <w:rStyle w:val="Hyperlink"/>
             <w:bCs/>
             <w:color w:val="auto"/>
             <w:sz w:val="22"/>
@@ -3856,7 +4265,7 @@
       </w:hyperlink>
       <w:r>
         <w:rPr>
-          <w:rStyle w:val="Textoennegrita"/>
+          <w:rStyle w:val="Strong"/>
           <w:sz w:val="22"/>
           <w:szCs w:val="22"/>
         </w:rPr>
@@ -3864,7 +4273,7 @@
       </w:r>
       <w:r>
         <w:rPr>
-          <w:rStyle w:val="Textoennegrita"/>
+          <w:rStyle w:val="Strong"/>
           <w:b w:val="0"/>
           <w:sz w:val="22"/>
           <w:szCs w:val="22"/>
@@ -3878,10 +4287,10 @@
         </w:rPr>
         <w:t>, que puede ser la solución de un </w:t>
       </w:r>
-      <w:hyperlink r:id="rId24" w:history="1">
+      <w:hyperlink r:id="rId22" w:history="1">
         <w:r>
           <w:rPr>
-            <w:rStyle w:val="Hipervnculo"/>
+            <w:rStyle w:val="Hyperlink"/>
             <w:color w:val="auto"/>
             <w:sz w:val="22"/>
             <w:szCs w:val="22"/>
@@ -3978,7 +4387,7 @@
     </w:p>
     <w:p>
       <w:pPr>
-        <w:pStyle w:val="Ttulo3"/>
+        <w:pStyle w:val="Heading3"/>
         <w:rPr>
           <w:u w:val="single"/>
         </w:rPr>
@@ -3988,9 +4397,17 @@
         <w:rPr>
           <w:u w:val="single"/>
         </w:rPr>
-        <w:t>Visual Studio Code</w:t>
+        <w:t xml:space="preserve">Visual Studio </w:t>
+      </w:r>
+      <w:proofErr w:type="spellStart"/>
+      <w:r>
+        <w:rPr>
+          <w:u w:val="single"/>
+        </w:rPr>
+        <w:t>Code</w:t>
       </w:r>
       <w:bookmarkEnd w:id="10"/>
+      <w:proofErr w:type="spellEnd"/>
     </w:p>
     <w:p>
       <w:pPr>
@@ -4004,7 +4421,55 @@
           <w:sz w:val="22"/>
           <w:szCs w:val="22"/>
         </w:rPr>
-        <w:t>Visual Studio Code (VS Code) es un editor de código fuente desarrollado por Microsoft. Es software libre y multiplataforma, está disponible para Windows, GNU/Linux y macOS. VS Code tiene una buena integración con Git, cuenta con soporte para depuración de código, y dispone de un sinnúmero de extensiones, que básicamente te da la posibilidad de escribir y ejecutar código en cualquier lenguaje de programación.</w:t>
+        <w:t xml:space="preserve">Visual Studio </w:t>
+      </w:r>
+      <w:proofErr w:type="spellStart"/>
+      <w:r>
+        <w:rPr>
+          <w:sz w:val="22"/>
+          <w:szCs w:val="22"/>
+        </w:rPr>
+        <w:t>Code</w:t>
+      </w:r>
+      <w:proofErr w:type="spellEnd"/>
+      <w:r>
+        <w:rPr>
+          <w:sz w:val="22"/>
+          <w:szCs w:val="22"/>
+        </w:rPr>
+        <w:t xml:space="preserve"> (VS </w:t>
+      </w:r>
+      <w:proofErr w:type="spellStart"/>
+      <w:r>
+        <w:rPr>
+          <w:sz w:val="22"/>
+          <w:szCs w:val="22"/>
+        </w:rPr>
+        <w:t>Code</w:t>
+      </w:r>
+      <w:proofErr w:type="spellEnd"/>
+      <w:r>
+        <w:rPr>
+          <w:sz w:val="22"/>
+          <w:szCs w:val="22"/>
+        </w:rPr>
+        <w:t xml:space="preserve">) es un editor de código fuente desarrollado por Microsoft. Es software libre y multiplataforma, está disponible para Windows, GNU/Linux y macOS. VS </w:t>
+      </w:r>
+      <w:proofErr w:type="spellStart"/>
+      <w:r>
+        <w:rPr>
+          <w:sz w:val="22"/>
+          <w:szCs w:val="22"/>
+        </w:rPr>
+        <w:t>Code</w:t>
+      </w:r>
+      <w:proofErr w:type="spellEnd"/>
+      <w:r>
+        <w:rPr>
+          <w:sz w:val="22"/>
+          <w:szCs w:val="22"/>
+        </w:rPr>
+        <w:t xml:space="preserve"> tiene una buena integración con Git, cuenta con soporte para depuración de código, y dispone de un sinnúmero de extensiones, que básicamente te da la posibilidad de escribir y ejecutar código en cualquier lenguaje de programación.</w:t>
       </w:r>
       <w:r>
         <w:rPr>
@@ -4081,37 +4546,154 @@
           <w:sz w:val="22"/>
           <w:szCs w:val="22"/>
         </w:rPr>
-        <w:t xml:space="preserve">en que la ayudan mucho a la hora </w:t>
-      </w:r>
+        <w:t xml:space="preserve">en que la ayudan mucho a la </w:t>
+      </w:r>
+      <w:proofErr w:type="gramStart"/>
       <w:r>
         <w:rPr>
           <w:sz w:val="22"/>
           <w:szCs w:val="22"/>
         </w:rPr>
-        <w:t xml:space="preserve"> de codificar</w:t>
+        <w:t xml:space="preserve">hora </w:t>
       </w:r>
       <w:r>
         <w:rPr>
           <w:sz w:val="22"/>
           <w:szCs w:val="22"/>
         </w:rPr>
-        <w:t>.</w:t>
-      </w:r>
-    </w:p>
-    <w:p>
-      <w:pPr>
-        <w:spacing w:line="360" w:lineRule="auto"/>
+        <w:t xml:space="preserve"> de</w:t>
+      </w:r>
+      <w:proofErr w:type="gramEnd"/>
+      <w:r>
         <w:rPr>
           <w:sz w:val="22"/>
           <w:szCs w:val="22"/>
         </w:rPr>
-      </w:pPr>
-    </w:p>
-    <w:p>
-      <w:pPr>
-        <w:pStyle w:val="Ttulo2"/>
-        <w:rPr>
-          <w:rStyle w:val="Ttulo1Car"/>
+        <w:t xml:space="preserve"> codificar</w:t>
+      </w:r>
+      <w:r>
+        <w:rPr>
+          <w:sz w:val="22"/>
+          <w:szCs w:val="22"/>
+        </w:rPr>
+        <w:t>.</w:t>
+      </w:r>
+    </w:p>
+    <w:p>
+      <w:pPr>
+        <w:pStyle w:val="Heading3"/>
+      </w:pPr>
+      <w:proofErr w:type="spellStart"/>
+      <w:r>
+        <w:lastRenderedPageBreak/>
+        <w:t>React</w:t>
+      </w:r>
+      <w:proofErr w:type="spellEnd"/>
+      <w:r>
+        <w:t xml:space="preserve"> </w:t>
+      </w:r>
+    </w:p>
+    <w:p>
+      <w:pPr>
+        <w:spacing w:line="240" w:lineRule="auto"/>
+      </w:pPr>
+      <w:r>
+        <w:t xml:space="preserve">La librería </w:t>
+      </w:r>
+      <w:proofErr w:type="spellStart"/>
+      <w:r>
+        <w:t>React</w:t>
+      </w:r>
+      <w:proofErr w:type="spellEnd"/>
+      <w:r>
+        <w:t xml:space="preserve"> es una solución a un problema que los desarrolladores enfrentaban y es la creación de interfaces de usuario que pueden ser complejas debido a la cantidad de componentes que cambian frecuentemente con el tiempo y sin tener que escribir mucho código JavaScript. Esta librería comparte muchos aspectos de los </w:t>
+      </w:r>
+      <w:proofErr w:type="spellStart"/>
+      <w:r>
+        <w:t>frontend</w:t>
+      </w:r>
+      <w:proofErr w:type="spellEnd"/>
+      <w:r>
+        <w:t xml:space="preserve"> </w:t>
+      </w:r>
+      <w:proofErr w:type="spellStart"/>
+      <w:proofErr w:type="gramStart"/>
+      <w:r>
+        <w:t>frameworks</w:t>
+      </w:r>
+      <w:proofErr w:type="spellEnd"/>
+      <w:proofErr w:type="gramEnd"/>
+      <w:r>
+        <w:t xml:space="preserve"> pero su propósito es organizar los elementos HTML en componentes.</w:t>
+      </w:r>
+    </w:p>
+    <w:p>
+      <w:pPr>
+        <w:pStyle w:val="Heading3"/>
+      </w:pPr>
+      <w:r>
+        <w:t>HTML</w:t>
+      </w:r>
+    </w:p>
+    <w:p>
+      <w:r>
+        <w:t>HTML (</w:t>
+      </w:r>
+      <w:proofErr w:type="spellStart"/>
+      <w:r>
+        <w:t>HyperText</w:t>
+      </w:r>
+      <w:proofErr w:type="spellEnd"/>
+      <w:r>
+        <w:t xml:space="preserve"> </w:t>
+      </w:r>
+      <w:proofErr w:type="spellStart"/>
+      <w:r>
+        <w:t>Markup</w:t>
+      </w:r>
+      <w:proofErr w:type="spellEnd"/>
+      <w:r>
+        <w:t xml:space="preserve"> </w:t>
+      </w:r>
+      <w:proofErr w:type="spellStart"/>
+      <w:r>
+        <w:t>Language</w:t>
+      </w:r>
+      <w:proofErr w:type="spellEnd"/>
+      <w:r>
+        <w:t xml:space="preserve">) es un lenguaje muy sencillo que permite describir </w:t>
+      </w:r>
+      <w:proofErr w:type="spellStart"/>
+      <w:r>
+        <w:t>hiper-texto</w:t>
+      </w:r>
+      <w:proofErr w:type="spellEnd"/>
+      <w:r>
+        <w:t>, es decir, texto presentado de forma estructurada y agradable, con vínculos o enlaces (</w:t>
+      </w:r>
+      <w:proofErr w:type="spellStart"/>
+      <w:r>
+        <w:t>hy-perlinks</w:t>
+      </w:r>
+      <w:proofErr w:type="spellEnd"/>
+      <w:r>
+        <w:t xml:space="preserve">) que conducen a otros documentos o fuentes de información relacionadas y con </w:t>
+      </w:r>
+      <w:proofErr w:type="spellStart"/>
+      <w:r>
+        <w:t>insercio-nes</w:t>
+      </w:r>
+      <w:proofErr w:type="spellEnd"/>
+      <w:r>
+        <w:t xml:space="preserve"> multimedia (gráficos, sonido, etc.)</w:t>
+      </w:r>
+    </w:p>
+    <w:p/>
+    <w:p>
+      <w:pPr>
+        <w:pStyle w:val="Heading2"/>
+        <w:rPr>
+          <w:rStyle w:val="Heading1Char"/>
           <w:rFonts w:ascii="Arial" w:hAnsi="Arial" w:cs="Arial"/>
           <w:b/>
           <w:bCs w:val="0"/>
@@ -4122,14 +4704,13 @@
       <w:bookmarkStart w:id="11" w:name="_Toc164673546"/>
       <w:r>
         <w:rPr>
-          <w:rStyle w:val="Ttulo1Car"/>
+          <w:rStyle w:val="Heading1Char"/>
           <w:rFonts w:ascii="Arial" w:hAnsi="Arial" w:cs="Arial"/>
           <w:b/>
           <w:bCs w:val="0"/>
           <w:sz w:val="24"/>
           <w:szCs w:val="24"/>
         </w:rPr>
-        <w:lastRenderedPageBreak/>
         <w:t>Metodologías de Desarrollo Programación Extrema (XP)</w:t>
       </w:r>
       <w:bookmarkEnd w:id="11"/>
@@ -4178,17 +4759,17 @@
       <w:r>
         <w:rPr>
           <w:noProof/>
-          <w:lang w:eastAsia="es-ES"/>
+          <w:lang w:val="es-MX" w:eastAsia="es-MX"/>
         </w:rPr>
         <w:drawing>
           <wp:inline distT="0" distB="0" distL="0" distR="0" wp14:anchorId="5373EB14" wp14:editId="210E3C9A">
             <wp:extent cx="5429250" cy="1123950"/>
-            <wp:effectExtent l="57150" t="0" r="57150" b="0"/>
+            <wp:effectExtent l="95250" t="0" r="57150" b="0"/>
             <wp:docPr id="3" name="Diagrama 3"/>
             <wp:cNvGraphicFramePr/>
             <a:graphic xmlns:a="http://schemas.openxmlformats.org/drawingml/2006/main">
               <a:graphicData uri="http://schemas.openxmlformats.org/drawingml/2006/diagram">
-                <dgm:relIds xmlns:dgm="http://schemas.openxmlformats.org/drawingml/2006/diagram" xmlns:r="http://schemas.openxmlformats.org/officeDocument/2006/relationships" r:dm="rId25" r:lo="rId26" r:qs="rId27" r:cs="rId28"/>
+                <dgm:relIds xmlns:dgm="http://schemas.openxmlformats.org/drawingml/2006/diagram" xmlns:r="http://schemas.openxmlformats.org/officeDocument/2006/relationships" r:dm="rId23" r:lo="rId24" r:qs="rId25" r:cs="rId26"/>
               </a:graphicData>
             </a:graphic>
           </wp:inline>
@@ -4203,7 +4784,11 @@
         <w:t>Planeación</w:t>
       </w:r>
       <w:r>
-        <w:t xml:space="preserve">: La actividad de planeación comienza escuchando. Escuchar lleva a la creación de algunas historias del usuario que describen la salida necesaria, características y funcionalidad del software que se va a elaborar. Cada historia es escrita por el cliente y colocada en una tarjeta indizada. El cliente asigna un valor (es decir, una prioridad) a la historia con base en el valor general de la característica o función para el negocio. </w:t>
+        <w:t xml:space="preserve">: La actividad de planeación comienza escuchando. Escuchar lleva a la creación de algunas historias del usuario que describen la salida necesaria, características y funcionalidad del software que se va a elaborar. Cada historia es escrita por el cliente y colocada en una tarjeta indizada. El cliente asigna un valor </w:t>
+      </w:r>
+      <w:r>
+        <w:lastRenderedPageBreak/>
+        <w:t xml:space="preserve">(es decir, una prioridad) a la historia con base en el valor general de la característica o función para el negocio. </w:t>
       </w:r>
     </w:p>
     <w:p>
@@ -4225,11 +4810,15 @@
         <w:t>Codificación</w:t>
       </w:r>
       <w:r>
-        <w:t xml:space="preserve">: Después de que las historias han sido desarrolladas y de que se ha hecho el trabajo de diseño preliminar, el equipo no inicia la codificación, sino que </w:t>
-      </w:r>
-      <w:r>
-        <w:lastRenderedPageBreak/>
-        <w:t>desarrolla una serie de pruebas unitarias a cada una de las historias que se van a incluir en la entrega en curso (incremento de software).Una vez creada la prueba unitaria, el desarrollador está mejor capacitado para centrarse en lo que debe implementarse para pasar la prueba. No se agrega nada extraño (MS). Una vez que el código está terminado, se le aplica de inmediato una prueba unitaria, con lo que se obtiene retroalimentación instantánea para los desarrolladores</w:t>
+        <w:t>: Después de que las historias han sido desarrolladas y de que se ha hecho el trabajo de diseño preliminar, el equipo no inicia la codificación, sino que desarrolla una serie de pruebas unitarias a cada una de las historias que se van a incluir en la entrega en curso (incremento de software</w:t>
+      </w:r>
+      <w:proofErr w:type="gramStart"/>
+      <w:r>
+        <w:t>).Una</w:t>
+      </w:r>
+      <w:proofErr w:type="gramEnd"/>
+      <w:r>
+        <w:t xml:space="preserve"> vez creada la prueba unitaria, el desarrollador está mejor capacitado para centrarse en lo que debe implementarse para pasar la prueba. No se agrega nada extraño (MS). Una vez que el código está terminado, se le aplica de inmediato una prueba unitaria, con lo que se obtiene retroalimentación instantánea para los desarrolladores</w:t>
       </w:r>
       <w:r>
         <w:t>.</w:t>
@@ -4283,17 +4872,9 @@
         <w:pStyle w:val="NormalWeb"/>
       </w:pPr>
     </w:p>
-    <w:p/>
-    <w:p/>
-    <w:p/>
-    <w:p/>
-    <w:p/>
-    <w:p/>
-    <w:p/>
-    <w:p/>
-    <w:p>
-      <w:pPr>
-        <w:pStyle w:val="Ttulo1"/>
+    <w:p>
+      <w:pPr>
+        <w:pStyle w:val="Heading1"/>
       </w:pPr>
       <w:bookmarkStart w:id="12" w:name="_Toc164673547"/>
       <w:r>
@@ -4311,7 +4892,7 @@
     <w:p/>
     <w:p>
       <w:pPr>
-        <w:pStyle w:val="Ttulo2"/>
+        <w:pStyle w:val="Heading2"/>
         <w:numPr>
           <w:ilvl w:val="0"/>
           <w:numId w:val="0"/>
@@ -4331,14 +4912,14 @@
     </w:p>
     <w:p>
       <w:pPr>
-        <w:pStyle w:val="Ttulo2"/>
+        <w:pStyle w:val="Heading2"/>
         <w:numPr>
           <w:ilvl w:val="0"/>
           <w:numId w:val="0"/>
         </w:numPr>
         <w:ind w:left="465" w:hanging="405"/>
         <w:rPr>
-          <w:rStyle w:val="Ttulo1Car"/>
+          <w:rStyle w:val="Heading1Char"/>
           <w:rFonts w:ascii="Arial" w:hAnsi="Arial" w:cs="Arial"/>
           <w:b/>
           <w:sz w:val="24"/>
@@ -4349,7 +4930,7 @@
       <w:bookmarkStart w:id="14" w:name="_Toc164673549"/>
       <w:r>
         <w:rPr>
-          <w:rStyle w:val="Ttulo1Car"/>
+          <w:rStyle w:val="Heading1Char"/>
           <w:rFonts w:ascii="Arial" w:hAnsi="Arial" w:cs="Arial"/>
           <w:b/>
           <w:sz w:val="24"/>
@@ -4393,7 +4974,7 @@
     </w:p>
     <w:p>
       <w:pPr>
-        <w:pStyle w:val="Prrafodelista"/>
+        <w:pStyle w:val="ListParagraph"/>
         <w:keepNext/>
         <w:keepLines/>
         <w:numPr>
@@ -4404,7 +4985,7 @@
         <w:contextualSpacing w:val="0"/>
         <w:outlineLvl w:val="1"/>
         <w:rPr>
-          <w:rStyle w:val="Ttulo1Car"/>
+          <w:rStyle w:val="Heading1Char"/>
           <w:rFonts w:ascii="Arial" w:hAnsi="Arial" w:cs="Arial"/>
           <w:vanish/>
           <w:sz w:val="24"/>
@@ -4416,7 +4997,7 @@
     </w:p>
     <w:p>
       <w:pPr>
-        <w:pStyle w:val="Prrafodelista"/>
+        <w:pStyle w:val="ListParagraph"/>
         <w:keepNext/>
         <w:keepLines/>
         <w:numPr>
@@ -4427,7 +5008,7 @@
         <w:contextualSpacing w:val="0"/>
         <w:outlineLvl w:val="1"/>
         <w:rPr>
-          <w:rStyle w:val="Ttulo1Car"/>
+          <w:rStyle w:val="Heading1Char"/>
           <w:rFonts w:ascii="Arial" w:hAnsi="Arial" w:cs="Arial"/>
           <w:vanish/>
           <w:sz w:val="24"/>
@@ -4438,7 +5019,7 @@
     </w:p>
     <w:p>
       <w:pPr>
-        <w:pStyle w:val="Prrafodelista"/>
+        <w:pStyle w:val="ListParagraph"/>
         <w:keepNext/>
         <w:keepLines/>
         <w:numPr>
@@ -4449,7 +5030,7 @@
         <w:contextualSpacing w:val="0"/>
         <w:outlineLvl w:val="1"/>
         <w:rPr>
-          <w:rStyle w:val="Ttulo1Car"/>
+          <w:rStyle w:val="Heading1Char"/>
           <w:rFonts w:ascii="Arial" w:hAnsi="Arial" w:cs="Arial"/>
           <w:vanish/>
           <w:sz w:val="24"/>
@@ -4460,7 +5041,7 @@
     </w:p>
     <w:p>
       <w:pPr>
-        <w:pStyle w:val="Prrafodelista"/>
+        <w:pStyle w:val="ListParagraph"/>
         <w:keepNext/>
         <w:keepLines/>
         <w:numPr>
@@ -4471,7 +5052,7 @@
         <w:contextualSpacing w:val="0"/>
         <w:outlineLvl w:val="1"/>
         <w:rPr>
-          <w:rStyle w:val="Ttulo1Car"/>
+          <w:rStyle w:val="Heading1Char"/>
           <w:rFonts w:ascii="Arial" w:hAnsi="Arial" w:cs="Arial"/>
           <w:vanish/>
           <w:sz w:val="24"/>
@@ -4482,7 +5063,7 @@
     </w:p>
     <w:p>
       <w:pPr>
-        <w:pStyle w:val="Prrafodelista"/>
+        <w:pStyle w:val="ListParagraph"/>
         <w:keepNext/>
         <w:keepLines/>
         <w:numPr>
@@ -4493,7 +5074,7 @@
         <w:contextualSpacing w:val="0"/>
         <w:outlineLvl w:val="1"/>
         <w:rPr>
-          <w:rStyle w:val="Ttulo1Car"/>
+          <w:rStyle w:val="Heading1Char"/>
           <w:rFonts w:ascii="Arial" w:hAnsi="Arial" w:cs="Arial"/>
           <w:vanish/>
           <w:sz w:val="24"/>
@@ -4504,7 +5085,7 @@
     </w:p>
     <w:p>
       <w:pPr>
-        <w:pStyle w:val="Prrafodelista"/>
+        <w:pStyle w:val="ListParagraph"/>
         <w:keepNext/>
         <w:keepLines/>
         <w:numPr>
@@ -4515,7 +5096,7 @@
         <w:contextualSpacing w:val="0"/>
         <w:outlineLvl w:val="1"/>
         <w:rPr>
-          <w:rStyle w:val="Ttulo1Car"/>
+          <w:rStyle w:val="Heading1Char"/>
           <w:rFonts w:ascii="Arial" w:hAnsi="Arial" w:cs="Arial"/>
           <w:vanish/>
           <w:sz w:val="24"/>
@@ -4526,9 +5107,9 @@
     </w:p>
     <w:p>
       <w:pPr>
-        <w:pStyle w:val="Ttulo3"/>
-        <w:rPr>
-          <w:rStyle w:val="Ttulo1Car"/>
+        <w:pStyle w:val="Heading3"/>
+        <w:rPr>
+          <w:rStyle w:val="Heading1Char"/>
           <w:rFonts w:ascii="Arial" w:hAnsi="Arial" w:cs="Arial"/>
           <w:b/>
           <w:sz w:val="24"/>
@@ -4538,7 +5119,7 @@
       </w:pPr>
       <w:r>
         <w:rPr>
-          <w:rStyle w:val="Ttulo1Car"/>
+          <w:rStyle w:val="Heading1Char"/>
           <w:rFonts w:ascii="Arial" w:hAnsi="Arial" w:cs="Arial"/>
           <w:b/>
           <w:sz w:val="24"/>
@@ -4549,7 +5130,7 @@
       </w:r>
       <w:r>
         <w:rPr>
-          <w:rStyle w:val="Ttulo1Car"/>
+          <w:rStyle w:val="Heading1Char"/>
           <w:rFonts w:ascii="Arial" w:hAnsi="Arial" w:cs="Arial"/>
           <w:sz w:val="24"/>
           <w:szCs w:val="24"/>
@@ -4560,7 +5141,15 @@
     </w:p>
     <w:p>
       <w:r>
-        <w:t>Requisitos Funcionales (Capacidades): Describe las funciones que lleva a cabo el software; como debe reaccionar éste ante ciertas entradas y como debe comportarse en situaciones particulares.</w:t>
+        <w:t xml:space="preserve">Requisitos Funcionales (Capacidades): Describe las funciones que lleva a cabo el software; como debe reaccionar </w:t>
+      </w:r>
+      <w:proofErr w:type="gramStart"/>
+      <w:r>
+        <w:t>éste</w:t>
+      </w:r>
+      <w:proofErr w:type="gramEnd"/>
+      <w:r>
+        <w:t xml:space="preserve"> ante ciertas entradas y como debe comportarse en situaciones particulares.</w:t>
       </w:r>
     </w:p>
     <w:p>
@@ -4872,7 +5461,7 @@
     <w:p/>
     <w:p>
       <w:pPr>
-        <w:pStyle w:val="Ttulo3"/>
+        <w:pStyle w:val="Heading3"/>
       </w:pPr>
       <w:bookmarkStart w:id="16" w:name="_Toc164673551"/>
       <w:r>
@@ -4881,8 +5470,13 @@
       <w:bookmarkEnd w:id="16"/>
     </w:p>
     <w:p>
-      <w:r>
-        <w:t>Requisitos  No Funcionales (Restricciones, requisitos de calidad): Restricciones sobre las funciones o servicios ofrecidos por el sistema.</w:t>
+      <w:proofErr w:type="gramStart"/>
+      <w:r>
+        <w:t>Requisitos  No</w:t>
+      </w:r>
+      <w:proofErr w:type="gramEnd"/>
+      <w:r>
+        <w:t xml:space="preserve"> Funcionales (Restricciones, requisitos de calidad): Restricciones sobre las funciones o servicios ofrecidos por el sistema.</w:t>
       </w:r>
     </w:p>
     <w:p/>
@@ -4890,7 +5484,7 @@
     <w:p/>
     <w:p>
       <w:pPr>
-        <w:pStyle w:val="Ttulo2"/>
+        <w:pStyle w:val="Heading2"/>
       </w:pPr>
       <w:r>
         <w:t>Historias de Usuarios:</w:t>
@@ -4926,7 +5520,7 @@
     </w:p>
     <w:tbl>
       <w:tblPr>
-        <w:tblStyle w:val="Tablaconcuadrcula"/>
+        <w:tblStyle w:val="TableGrid"/>
         <w:tblW w:w="9918" w:type="dxa"/>
         <w:tblLook w:val="04A0" w:firstRow="1" w:lastRow="0" w:firstColumn="1" w:lastColumn="0" w:noHBand="0" w:noVBand="1"/>
       </w:tblPr>
@@ -5079,7 +5673,15 @@
           </w:tcPr>
           <w:p>
             <w:r>
-              <w:t>Riesgo en Desarrollo:  (Alta/Media/ Baja)</w:t>
+              <w:t>Riesgo en Desarrollo</w:t>
+            </w:r>
+            <w:proofErr w:type="gramStart"/>
+            <w:r>
+              <w:t>:  (</w:t>
+            </w:r>
+            <w:proofErr w:type="gramEnd"/>
+            <w:r>
+              <w:t>Alta/Media/ Baja)</w:t>
             </w:r>
           </w:p>
           <w:p>
@@ -5144,7 +5746,15 @@
               <w:t xml:space="preserve">Descripción: </w:t>
             </w:r>
             <w:r>
-              <w:t>El módulo de autenticación debe mostrar un formulario que está compuesto por dos campos obligatorios, usuario y contraseña. . Cuando el usuario se autentique hará el rol de administrador o de cliente.</w:t>
+              <w:t>El módulo de autenticación debe mostrar un formulario que está compuesto por dos campos obligatorios, usuario y contraseña</w:t>
+            </w:r>
+            <w:proofErr w:type="gramStart"/>
+            <w:r>
+              <w:t>. .</w:t>
+            </w:r>
+            <w:proofErr w:type="gramEnd"/>
+            <w:r>
+              <w:t xml:space="preserve"> Cuando el usuario se autentique hará el rol de administrador o de cliente.</w:t>
             </w:r>
           </w:p>
         </w:tc>
@@ -5207,7 +5817,7 @@
     <w:p/>
     <w:tbl>
       <w:tblPr>
-        <w:tblStyle w:val="Tablaconcuadrcula"/>
+        <w:tblStyle w:val="TableGrid"/>
         <w:tblW w:w="9918" w:type="dxa"/>
         <w:tblLook w:val="04A0" w:firstRow="1" w:lastRow="0" w:firstColumn="1" w:lastColumn="0" w:noHBand="0" w:noVBand="1"/>
       </w:tblPr>
@@ -5366,7 +5976,15 @@
           </w:tcPr>
           <w:p>
             <w:r>
-              <w:t>Riesgo en Desarrollo:  (Alta/Media/ Baja)</w:t>
+              <w:t>Riesgo en Desarrollo</w:t>
+            </w:r>
+            <w:proofErr w:type="gramStart"/>
+            <w:r>
+              <w:t>:  (</w:t>
+            </w:r>
+            <w:proofErr w:type="gramEnd"/>
+            <w:r>
+              <w:t>Alta/Media/ Baja)</w:t>
             </w:r>
           </w:p>
           <w:p>
@@ -5474,7 +6092,7 @@
     <w:p/>
     <w:tbl>
       <w:tblPr>
-        <w:tblStyle w:val="Tablaconcuadrcula"/>
+        <w:tblStyle w:val="TableGrid"/>
         <w:tblW w:w="9918" w:type="dxa"/>
         <w:tblLook w:val="04A0" w:firstRow="1" w:lastRow="0" w:firstColumn="1" w:lastColumn="0" w:noHBand="0" w:noVBand="1"/>
       </w:tblPr>
@@ -5633,7 +6251,15 @@
           </w:tcPr>
           <w:p>
             <w:r>
-              <w:t>Riesgo en Desarrollo:  (Alta/Media/ Baja)</w:t>
+              <w:t>Riesgo en Desarrollo</w:t>
+            </w:r>
+            <w:proofErr w:type="gramStart"/>
+            <w:r>
+              <w:t>:  (</w:t>
+            </w:r>
+            <w:proofErr w:type="gramEnd"/>
+            <w:r>
+              <w:t>Alta/Media/ Baja)</w:t>
             </w:r>
           </w:p>
           <w:p>
@@ -5704,7 +6330,15 @@
               <w:t xml:space="preserve"> </w:t>
             </w:r>
             <w:r>
-              <w:t>El módulo de Cálculo  tendrá obligatorios para que el usuario realice la entrada de datos</w:t>
+              <w:t xml:space="preserve">El módulo de </w:t>
+            </w:r>
+            <w:proofErr w:type="gramStart"/>
+            <w:r>
+              <w:t>Cálculo  tendrá</w:t>
+            </w:r>
+            <w:proofErr w:type="gramEnd"/>
+            <w:r>
+              <w:t xml:space="preserve"> obligatorios para que el usuario realice la entrada de datos</w:t>
             </w:r>
           </w:p>
         </w:tc>
@@ -5802,7 +6436,7 @@
     </w:p>
     <w:p>
       <w:pPr>
-        <w:pStyle w:val="Ttulo1"/>
+        <w:pStyle w:val="Heading1"/>
       </w:pPr>
       <w:bookmarkStart w:id="17" w:name="_Toc164673552"/>
       <w:r>
@@ -5813,7 +6447,7 @@
     </w:p>
     <w:p>
       <w:pPr>
-        <w:pStyle w:val="Bibliografa"/>
+        <w:pStyle w:val="Bibliography"/>
       </w:pPr>
       <w:r>
         <w:rPr>
@@ -5848,7 +6482,7 @@
     </w:p>
     <w:p>
       <w:pPr>
-        <w:pStyle w:val="Bibliografa"/>
+        <w:pStyle w:val="Bibliography"/>
       </w:pPr>
       <w:r>
         <w:rPr>
@@ -5863,7 +6497,7 @@
     </w:p>
     <w:p>
       <w:pPr>
-        <w:pStyle w:val="Bibliografa"/>
+        <w:pStyle w:val="Bibliography"/>
       </w:pPr>
       <w:r>
         <w:rPr>
@@ -5878,7 +6512,10 @@
     </w:p>
     <w:p>
       <w:pPr>
-        <w:pStyle w:val="Bibliografa"/>
+        <w:pStyle w:val="Bibliography"/>
+        <w:rPr>
+          <w:lang w:val="en-US"/>
+        </w:rPr>
       </w:pPr>
       <w:r>
         <w:t xml:space="preserve">Ekon, E. (2021, julio 28). </w:t>
@@ -5891,12 +6528,26 @@
         <w:t>¿Qué es un sistema de gestión y para qué sirve?</w:t>
       </w:r>
       <w:r>
-        <w:t xml:space="preserve"> Ekon. https://www.ekon.es/blog/sistemas-de-gestion-integral-para-el-funcionamiento-optimo-de-la-empresa/</w:t>
-      </w:r>
-    </w:p>
-    <w:p>
-      <w:pPr>
-        <w:pStyle w:val="Bibliografa"/>
+        <w:t xml:space="preserve"> </w:t>
+      </w:r>
+      <w:proofErr w:type="spellStart"/>
+      <w:r>
+        <w:rPr>
+          <w:lang w:val="en-US"/>
+        </w:rPr>
+        <w:t>Ekon</w:t>
+      </w:r>
+      <w:proofErr w:type="spellEnd"/>
+      <w:r>
+        <w:rPr>
+          <w:lang w:val="en-US"/>
+        </w:rPr>
+        <w:t>. https://www.ekon.es/blog/sistemas-de-gestion-integral-para-el-funcionamiento-optimo-de-la-empresa/</w:t>
+      </w:r>
+    </w:p>
+    <w:p>
+      <w:pPr>
+        <w:pStyle w:val="Bibliography"/>
       </w:pPr>
       <w:r>
         <w:t xml:space="preserve">Funcionalidad. (2015, junio 7). </w:t>
@@ -5914,7 +6565,7 @@
     </w:p>
     <w:p>
       <w:pPr>
-        <w:pStyle w:val="Bibliografa"/>
+        <w:pStyle w:val="Bibliography"/>
       </w:pPr>
       <w:r>
         <w:rPr>
@@ -5929,7 +6580,7 @@
     </w:p>
     <w:p>
       <w:pPr>
-        <w:pStyle w:val="Bibliografa"/>
+        <w:pStyle w:val="Bibliography"/>
       </w:pPr>
       <w:r>
         <w:rPr>
@@ -5944,7 +6595,7 @@
     </w:p>
     <w:p>
       <w:pPr>
-        <w:pStyle w:val="Bibliografa"/>
+        <w:pStyle w:val="Bibliography"/>
       </w:pPr>
       <w:r>
         <w:t xml:space="preserve">Medina, N. M. C. (s. f.). </w:t>
@@ -5962,7 +6613,7 @@
     </w:p>
     <w:p>
       <w:pPr>
-        <w:pStyle w:val="Bibliografa"/>
+        <w:pStyle w:val="Bibliography"/>
       </w:pPr>
       <w:r>
         <w:lastRenderedPageBreak/>
@@ -5981,22 +6632,29 @@
     </w:p>
     <w:p>
       <w:pPr>
-        <w:pStyle w:val="Bibliografa"/>
+        <w:pStyle w:val="Bibliography"/>
       </w:pPr>
       <w:r>
         <w:rPr>
           <w:i/>
           <w:iCs/>
+          <w:lang w:val="en-US"/>
         </w:rPr>
         <w:t>MIKE 21/3 Sand Transport</w:t>
       </w:r>
       <w:r>
-        <w:t>. (s. f.). Recuperado 7 de febrero de 2024, de https://www.mikepoweredbydhi.com/products/mike-21/Sediments/sand-transport</w:t>
-      </w:r>
-    </w:p>
-    <w:p>
-      <w:pPr>
-        <w:pStyle w:val="Bibliografa"/>
+        <w:rPr>
+          <w:lang w:val="en-US"/>
+        </w:rPr>
+        <w:t xml:space="preserve">. (s. f.). </w:t>
+      </w:r>
+      <w:r>
+        <w:t>Recuperado 7 de febrero de 2024, de https://www.mikepoweredbydhi.com/products/mike-21/Sediments/sand-transport</w:t>
+      </w:r>
+    </w:p>
+    <w:p>
+      <w:pPr>
+        <w:pStyle w:val="Bibliography"/>
       </w:pPr>
       <w:r>
         <w:rPr>
@@ -6011,7 +6669,7 @@
     </w:p>
     <w:p>
       <w:pPr>
-        <w:pStyle w:val="Bibliografa"/>
+        <w:pStyle w:val="Bibliography"/>
       </w:pPr>
       <w:r>
         <w:rPr>
@@ -6026,7 +6684,7 @@
     </w:p>
     <w:p>
       <w:pPr>
-        <w:pStyle w:val="Bibliografa"/>
+        <w:pStyle w:val="Bibliography"/>
       </w:pPr>
       <w:r>
         <w:rPr>
@@ -6041,7 +6699,7 @@
     </w:p>
     <w:p>
       <w:pPr>
-        <w:pStyle w:val="Bibliografa"/>
+        <w:pStyle w:val="Bibliography"/>
       </w:pPr>
       <w:r>
         <w:rPr>
@@ -6056,7 +6714,7 @@
     </w:p>
     <w:p>
       <w:pPr>
-        <w:pStyle w:val="Bibliografa"/>
+        <w:pStyle w:val="Bibliography"/>
       </w:pPr>
       <w:r>
         <w:rPr>
@@ -6071,7 +6729,7 @@
     </w:p>
     <w:p>
       <w:pPr>
-        <w:pStyle w:val="Bibliografa"/>
+        <w:pStyle w:val="Bibliography"/>
       </w:pPr>
       <w:r>
         <w:lastRenderedPageBreak/>
@@ -6090,7 +6748,7 @@
     </w:p>
     <w:p>
       <w:pPr>
-        <w:pStyle w:val="Bibliografa"/>
+        <w:pStyle w:val="Bibliography"/>
       </w:pPr>
       <w:r>
         <w:fldChar w:fldCharType="end"/>
@@ -6098,7 +6756,7 @@
     </w:p>
     <w:p>
       <w:pPr>
-        <w:pStyle w:val="Bibliografa"/>
+        <w:pStyle w:val="Bibliography"/>
       </w:pPr>
     </w:p>
     <w:p/>
@@ -6120,7 +6778,7 @@
 </file>
 
 <file path=word/endnotes.xml><?xml version="1.0" encoding="utf-8"?>
-<w:endnotes xmlns:wpc="http://schemas.microsoft.com/office/word/2010/wordprocessingCanvas" xmlns:mc="http://schemas.openxmlformats.org/markup-compatibility/2006" xmlns:o="urn:schemas-microsoft-com:office:office" xmlns:r="http://schemas.openxmlformats.org/officeDocument/2006/relationships" xmlns:m="http://schemas.openxmlformats.org/officeDocument/2006/math" xmlns:v="urn:schemas-microsoft-com:vml" xmlns:wp14="http://schemas.microsoft.com/office/word/2010/wordprocessingDrawing" xmlns:wp="http://schemas.openxmlformats.org/drawingml/2006/wordprocessingDrawing" xmlns:w10="urn:schemas-microsoft-com:office:word" xmlns:w="http://schemas.openxmlformats.org/wordprocessingml/2006/main" xmlns:w14="http://schemas.microsoft.com/office/word/2010/wordml" xmlns:w15="http://schemas.microsoft.com/office/word/2012/wordml" xmlns:wpg="http://schemas.microsoft.com/office/word/2010/wordprocessingGroup" xmlns:wpi="http://schemas.microsoft.com/office/word/2010/wordprocessingInk" xmlns:wne="http://schemas.microsoft.com/office/word/2006/wordml" xmlns:wps="http://schemas.microsoft.com/office/word/2010/wordprocessingShape" mc:Ignorable="w14 w15 wp14">
+<w:endnotes xmlns:wpc="http://schemas.microsoft.com/office/word/2010/wordprocessingCanvas" xmlns:cx="http://schemas.microsoft.com/office/drawing/2014/chartex" xmlns:cx1="http://schemas.microsoft.com/office/drawing/2015/9/8/chartex" xmlns:cx2="http://schemas.microsoft.com/office/drawing/2015/10/21/chartex" xmlns:cx3="http://schemas.microsoft.com/office/drawing/2016/5/9/chartex" xmlns:cx4="http://schemas.microsoft.com/office/drawing/2016/5/10/chartex" xmlns:cx5="http://schemas.microsoft.com/office/drawing/2016/5/11/chartex" xmlns:cx6="http://schemas.microsoft.com/office/drawing/2016/5/12/chartex" xmlns:cx7="http://schemas.microsoft.com/office/drawing/2016/5/13/chartex" xmlns:cx8="http://schemas.microsoft.com/office/drawing/2016/5/14/chartex" xmlns:mc="http://schemas.openxmlformats.org/markup-compatibility/2006" xmlns:aink="http://schemas.microsoft.com/office/drawing/2016/ink" xmlns:am3d="http://schemas.microsoft.com/office/drawing/2017/model3d" xmlns:o="urn:schemas-microsoft-com:office:office" xmlns:r="http://schemas.openxmlformats.org/officeDocument/2006/relationships" xmlns:m="http://schemas.openxmlformats.org/officeDocument/2006/math" xmlns:v="urn:schemas-microsoft-com:vml" xmlns:wp14="http://schemas.microsoft.com/office/word/2010/wordprocessingDrawing" xmlns:wp="http://schemas.openxmlformats.org/drawingml/2006/wordprocessingDrawing" xmlns:w10="urn:schemas-microsoft-com:office:word" xmlns:w="http://schemas.openxmlformats.org/wordprocessingml/2006/main" xmlns:w14="http://schemas.microsoft.com/office/word/2010/wordml" xmlns:w15="http://schemas.microsoft.com/office/word/2012/wordml" xmlns:w16cid="http://schemas.microsoft.com/office/word/2016/wordml/cid" xmlns:w16se="http://schemas.microsoft.com/office/word/2015/wordml/symex" xmlns:wpg="http://schemas.microsoft.com/office/word/2010/wordprocessingGroup" xmlns:wpi="http://schemas.microsoft.com/office/word/2010/wordprocessingInk" xmlns:wne="http://schemas.microsoft.com/office/word/2006/wordml" xmlns:wps="http://schemas.microsoft.com/office/word/2010/wordprocessingShape" mc:Ignorable="w14 w15 w16se w16cid wp14">
   <w:endnote w:type="separator" w:id="-1">
     <w:p>
       <w:r>
@@ -6139,7 +6797,7 @@
 </file>
 
 <file path=word/footnotes.xml><?xml version="1.0" encoding="utf-8"?>
-<w:footnotes xmlns:wpc="http://schemas.microsoft.com/office/word/2010/wordprocessingCanvas" xmlns:mc="http://schemas.openxmlformats.org/markup-compatibility/2006" xmlns:o="urn:schemas-microsoft-com:office:office" xmlns:r="http://schemas.openxmlformats.org/officeDocument/2006/relationships" xmlns:m="http://schemas.openxmlformats.org/officeDocument/2006/math" xmlns:v="urn:schemas-microsoft-com:vml" xmlns:wp14="http://schemas.microsoft.com/office/word/2010/wordprocessingDrawing" xmlns:wp="http://schemas.openxmlformats.org/drawingml/2006/wordprocessingDrawing" xmlns:w10="urn:schemas-microsoft-com:office:word" xmlns:w="http://schemas.openxmlformats.org/wordprocessingml/2006/main" xmlns:w14="http://schemas.microsoft.com/office/word/2010/wordml" xmlns:w15="http://schemas.microsoft.com/office/word/2012/wordml" xmlns:wpg="http://schemas.microsoft.com/office/word/2010/wordprocessingGroup" xmlns:wpi="http://schemas.microsoft.com/office/word/2010/wordprocessingInk" xmlns:wne="http://schemas.microsoft.com/office/word/2006/wordml" xmlns:wps="http://schemas.microsoft.com/office/word/2010/wordprocessingShape" mc:Ignorable="w14 w15 wp14">
+<w:footnotes xmlns:wpc="http://schemas.microsoft.com/office/word/2010/wordprocessingCanvas" xmlns:cx="http://schemas.microsoft.com/office/drawing/2014/chartex" xmlns:cx1="http://schemas.microsoft.com/office/drawing/2015/9/8/chartex" xmlns:cx2="http://schemas.microsoft.com/office/drawing/2015/10/21/chartex" xmlns:cx3="http://schemas.microsoft.com/office/drawing/2016/5/9/chartex" xmlns:cx4="http://schemas.microsoft.com/office/drawing/2016/5/10/chartex" xmlns:cx5="http://schemas.microsoft.com/office/drawing/2016/5/11/chartex" xmlns:cx6="http://schemas.microsoft.com/office/drawing/2016/5/12/chartex" xmlns:cx7="http://schemas.microsoft.com/office/drawing/2016/5/13/chartex" xmlns:cx8="http://schemas.microsoft.com/office/drawing/2016/5/14/chartex" xmlns:mc="http://schemas.openxmlformats.org/markup-compatibility/2006" xmlns:aink="http://schemas.microsoft.com/office/drawing/2016/ink" xmlns:am3d="http://schemas.microsoft.com/office/drawing/2017/model3d" xmlns:o="urn:schemas-microsoft-com:office:office" xmlns:r="http://schemas.openxmlformats.org/officeDocument/2006/relationships" xmlns:m="http://schemas.openxmlformats.org/officeDocument/2006/math" xmlns:v="urn:schemas-microsoft-com:vml" xmlns:wp14="http://schemas.microsoft.com/office/word/2010/wordprocessingDrawing" xmlns:wp="http://schemas.openxmlformats.org/drawingml/2006/wordprocessingDrawing" xmlns:w10="urn:schemas-microsoft-com:office:word" xmlns:w="http://schemas.openxmlformats.org/wordprocessingml/2006/main" xmlns:w14="http://schemas.microsoft.com/office/word/2010/wordml" xmlns:w15="http://schemas.microsoft.com/office/word/2012/wordml" xmlns:w16cid="http://schemas.microsoft.com/office/word/2016/wordml/cid" xmlns:w16se="http://schemas.microsoft.com/office/word/2015/wordml/symex" xmlns:wpg="http://schemas.microsoft.com/office/word/2010/wordprocessingGroup" xmlns:wpi="http://schemas.microsoft.com/office/word/2010/wordprocessingInk" xmlns:wne="http://schemas.microsoft.com/office/word/2006/wordml" xmlns:wps="http://schemas.microsoft.com/office/word/2010/wordprocessingShape" mc:Ignorable="w14 w15 w16se w16cid wp14">
   <w:footnote w:type="separator" w:id="-1">
     <w:p>
       <w:r>
@@ -6158,8 +6816,8 @@
 </file>
 
 <file path=word/numbering.xml><?xml version="1.0" encoding="utf-8"?>
-<w:numbering xmlns:wpc="http://schemas.microsoft.com/office/word/2010/wordprocessingCanvas" xmlns:mc="http://schemas.openxmlformats.org/markup-compatibility/2006" xmlns:o="urn:schemas-microsoft-com:office:office" xmlns:r="http://schemas.openxmlformats.org/officeDocument/2006/relationships" xmlns:m="http://schemas.openxmlformats.org/officeDocument/2006/math" xmlns:v="urn:schemas-microsoft-com:vml" xmlns:wp14="http://schemas.microsoft.com/office/word/2010/wordprocessingDrawing" xmlns:wp="http://schemas.openxmlformats.org/drawingml/2006/wordprocessingDrawing" xmlns:w10="urn:schemas-microsoft-com:office:word" xmlns:w="http://schemas.openxmlformats.org/wordprocessingml/2006/main" xmlns:w14="http://schemas.microsoft.com/office/word/2010/wordml" xmlns:w15="http://schemas.microsoft.com/office/word/2012/wordml" xmlns:wpg="http://schemas.microsoft.com/office/word/2010/wordprocessingGroup" xmlns:wpi="http://schemas.microsoft.com/office/word/2010/wordprocessingInk" xmlns:wne="http://schemas.microsoft.com/office/word/2006/wordml" xmlns:wps="http://schemas.microsoft.com/office/word/2010/wordprocessingShape" mc:Ignorable="w14 w15 wp14">
-  <w:abstractNum w:abstractNumId="0">
+<w:numbering xmlns:wpc="http://schemas.microsoft.com/office/word/2010/wordprocessingCanvas" xmlns:cx="http://schemas.microsoft.com/office/drawing/2014/chartex" xmlns:cx1="http://schemas.microsoft.com/office/drawing/2015/9/8/chartex" xmlns:cx2="http://schemas.microsoft.com/office/drawing/2015/10/21/chartex" xmlns:cx3="http://schemas.microsoft.com/office/drawing/2016/5/9/chartex" xmlns:cx4="http://schemas.microsoft.com/office/drawing/2016/5/10/chartex" xmlns:cx5="http://schemas.microsoft.com/office/drawing/2016/5/11/chartex" xmlns:cx6="http://schemas.microsoft.com/office/drawing/2016/5/12/chartex" xmlns:cx7="http://schemas.microsoft.com/office/drawing/2016/5/13/chartex" xmlns:cx8="http://schemas.microsoft.com/office/drawing/2016/5/14/chartex" xmlns:mc="http://schemas.openxmlformats.org/markup-compatibility/2006" xmlns:aink="http://schemas.microsoft.com/office/drawing/2016/ink" xmlns:am3d="http://schemas.microsoft.com/office/drawing/2017/model3d" xmlns:o="urn:schemas-microsoft-com:office:office" xmlns:r="http://schemas.openxmlformats.org/officeDocument/2006/relationships" xmlns:m="http://schemas.openxmlformats.org/officeDocument/2006/math" xmlns:v="urn:schemas-microsoft-com:vml" xmlns:wp14="http://schemas.microsoft.com/office/word/2010/wordprocessingDrawing" xmlns:wp="http://schemas.openxmlformats.org/drawingml/2006/wordprocessingDrawing" xmlns:w10="urn:schemas-microsoft-com:office:word" xmlns:w="http://schemas.openxmlformats.org/wordprocessingml/2006/main" xmlns:w14="http://schemas.microsoft.com/office/word/2010/wordml" xmlns:w15="http://schemas.microsoft.com/office/word/2012/wordml" xmlns:w16cid="http://schemas.microsoft.com/office/word/2016/wordml/cid" xmlns:w16se="http://schemas.microsoft.com/office/word/2015/wordml/symex" xmlns:wpg="http://schemas.microsoft.com/office/word/2010/wordprocessingGroup" xmlns:wpi="http://schemas.microsoft.com/office/word/2010/wordprocessingInk" xmlns:wne="http://schemas.microsoft.com/office/word/2006/wordml" xmlns:wps="http://schemas.microsoft.com/office/word/2010/wordprocessingShape" mc:Ignorable="w14 w15 w16se w16cid wp14">
+  <w:abstractNum w:abstractNumId="0" w15:restartNumberingAfterBreak="0">
     <w:nsid w:val="01763FE6"/>
     <w:multiLevelType w:val="multilevel"/>
     <w:tmpl w:val="4036EA96"/>
@@ -6308,7 +6966,7 @@
       </w:rPr>
     </w:lvl>
   </w:abstractNum>
-  <w:abstractNum w:abstractNumId="1">
+  <w:abstractNum w:abstractNumId="1" w15:restartNumberingAfterBreak="0">
     <w:nsid w:val="028726BC"/>
     <w:multiLevelType w:val="multilevel"/>
     <w:tmpl w:val="AEDA6736"/>
@@ -6327,7 +6985,7 @@
     <w:lvl w:ilvl="1">
       <w:start w:val="1"/>
       <w:numFmt w:val="decimal"/>
-      <w:pStyle w:val="Ttulo2"/>
+      <w:pStyle w:val="Heading2"/>
       <w:lvlText w:val="%1.%2"/>
       <w:lvlJc w:val="left"/>
       <w:pPr>
@@ -6340,7 +6998,7 @@
     <w:lvl w:ilvl="2">
       <w:start w:val="1"/>
       <w:numFmt w:val="decimal"/>
-      <w:pStyle w:val="Ttulo3"/>
+      <w:pStyle w:val="Heading3"/>
       <w:lvlText w:val="%1.%2.%3"/>
       <w:lvlJc w:val="left"/>
       <w:pPr>
@@ -6423,7 +7081,7 @@
       </w:rPr>
     </w:lvl>
   </w:abstractNum>
-  <w:abstractNum w:abstractNumId="2">
+  <w:abstractNum w:abstractNumId="2" w15:restartNumberingAfterBreak="0">
     <w:nsid w:val="1A01540F"/>
     <w:multiLevelType w:val="hybridMultilevel"/>
     <w:tmpl w:val="25CA3840"/>
@@ -6537,7 +7195,7 @@
       </w:rPr>
     </w:lvl>
   </w:abstractNum>
-  <w:abstractNum w:abstractNumId="3">
+  <w:abstractNum w:abstractNumId="3" w15:restartNumberingAfterBreak="0">
     <w:nsid w:val="1CD309AB"/>
     <w:multiLevelType w:val="multilevel"/>
     <w:tmpl w:val="44E0D368"/>
@@ -6655,7 +7313,7 @@
       </w:rPr>
     </w:lvl>
   </w:abstractNum>
-  <w:abstractNum w:abstractNumId="4">
+  <w:abstractNum w:abstractNumId="4" w15:restartNumberingAfterBreak="0">
     <w:nsid w:val="230C3009"/>
     <w:multiLevelType w:val="hybridMultilevel"/>
     <w:tmpl w:val="277E6C2A"/>
@@ -6741,7 +7399,7 @@
       </w:pPr>
     </w:lvl>
   </w:abstractNum>
-  <w:abstractNum w:abstractNumId="5">
+  <w:abstractNum w:abstractNumId="5" w15:restartNumberingAfterBreak="0">
     <w:nsid w:val="25266178"/>
     <w:multiLevelType w:val="multilevel"/>
     <w:tmpl w:val="FA486980"/>
@@ -6890,7 +7548,7 @@
       </w:rPr>
     </w:lvl>
   </w:abstractNum>
-  <w:abstractNum w:abstractNumId="6">
+  <w:abstractNum w:abstractNumId="6" w15:restartNumberingAfterBreak="0">
     <w:nsid w:val="2951521A"/>
     <w:multiLevelType w:val="hybridMultilevel"/>
     <w:tmpl w:val="027CC21A"/>
@@ -6976,7 +7634,7 @@
       </w:pPr>
     </w:lvl>
   </w:abstractNum>
-  <w:abstractNum w:abstractNumId="7">
+  <w:abstractNum w:abstractNumId="7" w15:restartNumberingAfterBreak="0">
     <w:nsid w:val="2BA932A3"/>
     <w:multiLevelType w:val="hybridMultilevel"/>
     <w:tmpl w:val="AF6406D2"/>
@@ -7089,14 +7747,14 @@
       </w:rPr>
     </w:lvl>
   </w:abstractNum>
-  <w:abstractNum w:abstractNumId="8">
+  <w:abstractNum w:abstractNumId="8" w15:restartNumberingAfterBreak="0">
     <w:nsid w:val="4CDC4D36"/>
     <w:multiLevelType w:val="hybridMultilevel"/>
     <w:tmpl w:val="A4DC3A2E"/>
     <w:lvl w:ilvl="0" w:tplc="518E18F8">
       <w:start w:val="1"/>
       <w:numFmt w:val="bullet"/>
-      <w:pStyle w:val="Ttulo4"/>
+      <w:pStyle w:val="Heading4"/>
       <w:lvlText w:val=""/>
       <w:lvlJc w:val="left"/>
       <w:pPr>
@@ -7203,7 +7861,7 @@
       </w:rPr>
     </w:lvl>
   </w:abstractNum>
-  <w:abstractNum w:abstractNumId="9">
+  <w:abstractNum w:abstractNumId="9" w15:restartNumberingAfterBreak="0">
     <w:nsid w:val="50AD4D7E"/>
     <w:multiLevelType w:val="hybridMultilevel"/>
     <w:tmpl w:val="29B0C2E0"/>
@@ -7317,7 +7975,7 @@
       </w:rPr>
     </w:lvl>
   </w:abstractNum>
-  <w:abstractNum w:abstractNumId="10">
+  <w:abstractNum w:abstractNumId="10" w15:restartNumberingAfterBreak="0">
     <w:nsid w:val="52DE4563"/>
     <w:multiLevelType w:val="hybridMultilevel"/>
     <w:tmpl w:val="50A2DC56"/>
@@ -7403,7 +8061,7 @@
       </w:pPr>
     </w:lvl>
   </w:abstractNum>
-  <w:abstractNum w:abstractNumId="11">
+  <w:abstractNum w:abstractNumId="11" w15:restartNumberingAfterBreak="0">
     <w:nsid w:val="59357C29"/>
     <w:multiLevelType w:val="hybridMultilevel"/>
     <w:tmpl w:val="A00C5C94"/>
@@ -7516,7 +8174,7 @@
       </w:rPr>
     </w:lvl>
   </w:abstractNum>
-  <w:abstractNum w:abstractNumId="12">
+  <w:abstractNum w:abstractNumId="12" w15:restartNumberingAfterBreak="0">
     <w:nsid w:val="66B2170A"/>
     <w:multiLevelType w:val="multilevel"/>
     <w:tmpl w:val="44E0D368"/>
@@ -7634,7 +8292,7 @@
       </w:rPr>
     </w:lvl>
   </w:abstractNum>
-  <w:abstractNum w:abstractNumId="13">
+  <w:abstractNum w:abstractNumId="13" w15:restartNumberingAfterBreak="0">
     <w:nsid w:val="71871229"/>
     <w:multiLevelType w:val="multilevel"/>
     <w:tmpl w:val="6D2004F0"/>
@@ -7784,7 +8442,7 @@
       </w:rPr>
     </w:lvl>
   </w:abstractNum>
-  <w:abstractNum w:abstractNumId="14">
+  <w:abstractNum w:abstractNumId="14" w15:restartNumberingAfterBreak="0">
     <w:nsid w:val="734C0CB8"/>
     <w:multiLevelType w:val="multilevel"/>
     <w:tmpl w:val="6D2004F0"/>
@@ -7934,7 +8592,7 @@
       </w:rPr>
     </w:lvl>
   </w:abstractNum>
-  <w:abstractNum w:abstractNumId="15">
+  <w:abstractNum w:abstractNumId="15" w15:restartNumberingAfterBreak="0">
     <w:nsid w:val="765860BC"/>
     <w:multiLevelType w:val="hybridMultilevel"/>
     <w:tmpl w:val="9A72A908"/>
@@ -8047,7 +8705,7 @@
       </w:rPr>
     </w:lvl>
   </w:abstractNum>
-  <w:abstractNum w:abstractNumId="16">
+  <w:abstractNum w:abstractNumId="16" w15:restartNumberingAfterBreak="0">
     <w:nsid w:val="7B6C409F"/>
     <w:multiLevelType w:val="multilevel"/>
     <w:tmpl w:val="AA783774"/>
@@ -8160,7 +8818,7 @@
       </w:rPr>
     </w:lvl>
   </w:abstractNum>
-  <w:abstractNum w:abstractNumId="17">
+  <w:abstractNum w:abstractNumId="17" w15:restartNumberingAfterBreak="0">
     <w:nsid w:val="7F8E4BFE"/>
     <w:multiLevelType w:val="hybridMultilevel"/>
     <w:tmpl w:val="9500A0FE"/>
@@ -8331,7 +8989,7 @@
 </file>
 
 <file path=word/styles.xml><?xml version="1.0" encoding="utf-8"?>
-<w:styles xmlns:mc="http://schemas.openxmlformats.org/markup-compatibility/2006" xmlns:r="http://schemas.openxmlformats.org/officeDocument/2006/relationships" xmlns:w="http://schemas.openxmlformats.org/wordprocessingml/2006/main" xmlns:w14="http://schemas.microsoft.com/office/word/2010/wordml" xmlns:w15="http://schemas.microsoft.com/office/word/2012/wordml" mc:Ignorable="w14 w15">
+<w:styles xmlns:mc="http://schemas.openxmlformats.org/markup-compatibility/2006" xmlns:r="http://schemas.openxmlformats.org/officeDocument/2006/relationships" xmlns:w="http://schemas.openxmlformats.org/wordprocessingml/2006/main" xmlns:w14="http://schemas.microsoft.com/office/word/2010/wordml" xmlns:w15="http://schemas.microsoft.com/office/word/2012/wordml" xmlns:w16cid="http://schemas.microsoft.com/office/word/2016/wordml/cid" xmlns:w16se="http://schemas.microsoft.com/office/word/2015/wordml/symex" mc:Ignorable="w14 w15 w16se w16cid">
   <w:docDefaults>
     <w:rPrDefault>
       <w:rPr>
@@ -8347,7 +9005,7 @@
       </w:pPr>
     </w:pPrDefault>
   </w:docDefaults>
-  <w:latentStyles w:defLockedState="0" w:defUIPriority="99" w:defSemiHidden="0" w:defUnhideWhenUsed="0" w:defQFormat="0" w:count="371">
+  <w:latentStyles w:defLockedState="0" w:defUIPriority="99" w:defSemiHidden="0" w:defUnhideWhenUsed="0" w:defQFormat="0" w:count="375">
     <w:lsdException w:name="Normal" w:uiPriority="0" w:qFormat="1"/>
     <w:lsdException w:name="heading 1" w:uiPriority="9" w:qFormat="1"/>
     <w:lsdException w:name="heading 2" w:semiHidden="1" w:uiPriority="9" w:unhideWhenUsed="1" w:qFormat="1"/>
@@ -8453,7 +9111,6 @@
     <w:lsdException w:name="HTML Sample" w:semiHidden="1" w:unhideWhenUsed="1"/>
     <w:lsdException w:name="HTML Typewriter" w:semiHidden="1" w:unhideWhenUsed="1"/>
     <w:lsdException w:name="HTML Variable" w:semiHidden="1" w:unhideWhenUsed="1"/>
-    <w:lsdException w:name="Normal Table" w:semiHidden="1" w:unhideWhenUsed="1"/>
     <w:lsdException w:name="annotation subject" w:semiHidden="1" w:unhideWhenUsed="1"/>
     <w:lsdException w:name="No List" w:semiHidden="1" w:unhideWhenUsed="1"/>
     <w:lsdException w:name="Outline List 1" w:semiHidden="1" w:unhideWhenUsed="1"/>
@@ -8497,10 +9154,8 @@
     <w:lsdException w:name="Table Elegant" w:semiHidden="1" w:unhideWhenUsed="1"/>
     <w:lsdException w:name="Table Professional" w:semiHidden="1" w:unhideWhenUsed="1"/>
     <w:lsdException w:name="Table Subtle 1" w:semiHidden="1" w:unhideWhenUsed="1"/>
-    <w:lsdException w:name="Table Subtle 2" w:semiHidden="1" w:unhideWhenUsed="1"/>
     <w:lsdException w:name="Table Web 1" w:semiHidden="1" w:unhideWhenUsed="1"/>
     <w:lsdException w:name="Table Web 2" w:semiHidden="1" w:unhideWhenUsed="1"/>
-    <w:lsdException w:name="Table Web 3" w:semiHidden="1" w:unhideWhenUsed="1"/>
     <w:lsdException w:name="Balloon Text" w:semiHidden="1" w:unhideWhenUsed="1"/>
     <w:lsdException w:name="Table Grid" w:uiPriority="59"/>
     <w:lsdException w:name="Table Theme" w:semiHidden="1" w:unhideWhenUsed="1"/>
@@ -8719,6 +9374,10 @@
     <w:lsdException w:name="List Table 5 Dark Accent 6" w:uiPriority="50"/>
     <w:lsdException w:name="List Table 6 Colorful Accent 6" w:uiPriority="51"/>
     <w:lsdException w:name="List Table 7 Colorful Accent 6" w:uiPriority="52"/>
+    <w:lsdException w:name="Mention" w:semiHidden="1" w:unhideWhenUsed="1"/>
+    <w:lsdException w:name="Smart Hyperlink" w:semiHidden="1" w:unhideWhenUsed="1"/>
+    <w:lsdException w:name="Hashtag" w:semiHidden="1" w:unhideWhenUsed="1"/>
+    <w:lsdException w:name="Unresolved Mention" w:semiHidden="1" w:unhideWhenUsed="1"/>
   </w:latentStyles>
   <w:style w:type="paragraph" w:default="1" w:styleId="Normal">
     <w:name w:val="Normal"/>
@@ -8734,11 +9393,11 @@
       <w:shd w:val="clear" w:color="auto" w:fill="FFFFFF"/>
     </w:rPr>
   </w:style>
-  <w:style w:type="paragraph" w:styleId="Ttulo1">
+  <w:style w:type="paragraph" w:styleId="Heading1">
     <w:name w:val="heading 1"/>
     <w:basedOn w:val="Normal"/>
     <w:next w:val="Normal"/>
-    <w:link w:val="Ttulo1Car"/>
+    <w:link w:val="Heading1Char"/>
     <w:uiPriority w:val="9"/>
     <w:qFormat/>
     <w:rsid w:val="00084212"/>
@@ -8756,11 +9415,11 @@
       <w:szCs w:val="32"/>
     </w:rPr>
   </w:style>
-  <w:style w:type="paragraph" w:styleId="Ttulo2">
+  <w:style w:type="paragraph" w:styleId="Heading2">
     <w:name w:val="heading 2"/>
     <w:basedOn w:val="Normal"/>
     <w:next w:val="Normal"/>
-    <w:link w:val="Ttulo2Car"/>
+    <w:link w:val="Heading2Char"/>
     <w:uiPriority w:val="9"/>
     <w:unhideWhenUsed/>
     <w:qFormat/>
@@ -8780,11 +9439,11 @@
       <w:b/>
     </w:rPr>
   </w:style>
-  <w:style w:type="paragraph" w:styleId="Ttulo3">
+  <w:style w:type="paragraph" w:styleId="Heading3">
     <w:name w:val="heading 3"/>
     <w:basedOn w:val="Normal"/>
     <w:next w:val="Normal"/>
-    <w:link w:val="Ttulo3Car"/>
+    <w:link w:val="Heading3Char"/>
     <w:uiPriority w:val="9"/>
     <w:unhideWhenUsed/>
     <w:qFormat/>
@@ -8804,11 +9463,11 @@
       <w:b/>
     </w:rPr>
   </w:style>
-  <w:style w:type="paragraph" w:styleId="Ttulo4">
+  <w:style w:type="paragraph" w:styleId="Heading4">
     <w:name w:val="heading 4"/>
     <w:basedOn w:val="Normal"/>
     <w:next w:val="Normal"/>
-    <w:link w:val="Ttulo4Car"/>
+    <w:link w:val="Heading4Char"/>
     <w:uiPriority w:val="9"/>
     <w:unhideWhenUsed/>
     <w:qFormat/>
@@ -8828,13 +9487,13 @@
       <w:iCs/>
     </w:rPr>
   </w:style>
-  <w:style w:type="character" w:default="1" w:styleId="Fuentedeprrafopredeter">
+  <w:style w:type="character" w:default="1" w:styleId="DefaultParagraphFont">
     <w:name w:val="Default Paragraph Font"/>
     <w:uiPriority w:val="1"/>
     <w:semiHidden/>
     <w:unhideWhenUsed/>
   </w:style>
-  <w:style w:type="table" w:default="1" w:styleId="Tablanormal">
+  <w:style w:type="table" w:default="1" w:styleId="TableNormal">
     <w:name w:val="Normal Table"/>
     <w:uiPriority w:val="99"/>
     <w:semiHidden/>
@@ -8849,16 +9508,16 @@
       </w:tblCellMar>
     </w:tblPr>
   </w:style>
-  <w:style w:type="numbering" w:default="1" w:styleId="Sinlista">
+  <w:style w:type="numbering" w:default="1" w:styleId="NoList">
     <w:name w:val="No List"/>
     <w:uiPriority w:val="99"/>
     <w:semiHidden/>
     <w:unhideWhenUsed/>
   </w:style>
-  <w:style w:type="paragraph" w:styleId="Textodeglobo">
+  <w:style w:type="paragraph" w:styleId="BalloonText">
     <w:name w:val="Balloon Text"/>
     <w:basedOn w:val="Normal"/>
-    <w:link w:val="TextodegloboCar"/>
+    <w:link w:val="BalloonTextChar"/>
     <w:uiPriority w:val="99"/>
     <w:semiHidden/>
     <w:unhideWhenUsed/>
@@ -8872,10 +9531,10 @@
       <w:szCs w:val="16"/>
     </w:rPr>
   </w:style>
-  <w:style w:type="character" w:customStyle="1" w:styleId="TextodegloboCar">
-    <w:name w:val="Texto de globo Car"/>
-    <w:basedOn w:val="Fuentedeprrafopredeter"/>
-    <w:link w:val="Textodeglobo"/>
+  <w:style w:type="character" w:customStyle="1" w:styleId="BalloonTextChar">
+    <w:name w:val="Balloon Text Char"/>
+    <w:basedOn w:val="DefaultParagraphFont"/>
+    <w:link w:val="BalloonText"/>
     <w:uiPriority w:val="99"/>
     <w:semiHidden/>
     <w:rsid w:val="002245E0"/>
@@ -8885,10 +9544,10 @@
       <w:szCs w:val="16"/>
     </w:rPr>
   </w:style>
-  <w:style w:type="paragraph" w:styleId="Encabezado">
+  <w:style w:type="paragraph" w:styleId="Header">
     <w:name w:val="header"/>
     <w:basedOn w:val="Normal"/>
-    <w:link w:val="EncabezadoCar"/>
+    <w:link w:val="HeaderChar"/>
     <w:uiPriority w:val="99"/>
     <w:unhideWhenUsed/>
     <w:rsid w:val="00405B13"/>
@@ -8902,10 +9561,10 @@
       <w:lang w:eastAsia="es-ES"/>
     </w:rPr>
   </w:style>
-  <w:style w:type="character" w:customStyle="1" w:styleId="EncabezadoCar">
-    <w:name w:val="Encabezado Car"/>
-    <w:basedOn w:val="Fuentedeprrafopredeter"/>
-    <w:link w:val="Encabezado"/>
+  <w:style w:type="character" w:customStyle="1" w:styleId="HeaderChar">
+    <w:name w:val="Header Char"/>
+    <w:basedOn w:val="DefaultParagraphFont"/>
+    <w:link w:val="Header"/>
     <w:uiPriority w:val="99"/>
     <w:rsid w:val="00405B13"/>
     <w:rPr>
@@ -8915,10 +9574,10 @@
       <w:lang w:eastAsia="es-ES"/>
     </w:rPr>
   </w:style>
-  <w:style w:type="character" w:customStyle="1" w:styleId="Ttulo1Car">
-    <w:name w:val="Título 1 Car"/>
-    <w:basedOn w:val="Fuentedeprrafopredeter"/>
-    <w:link w:val="Ttulo1"/>
+  <w:style w:type="character" w:customStyle="1" w:styleId="Heading1Char">
+    <w:name w:val="Heading 1 Char"/>
+    <w:basedOn w:val="DefaultParagraphFont"/>
+    <w:link w:val="Heading1"/>
     <w:uiPriority w:val="9"/>
     <w:rsid w:val="00084212"/>
     <w:rPr>
@@ -8929,9 +9588,9 @@
       <w:szCs w:val="32"/>
     </w:rPr>
   </w:style>
-  <w:style w:type="paragraph" w:styleId="TtulodeTDC">
+  <w:style w:type="paragraph" w:styleId="TOCHeading">
     <w:name w:val="TOC Heading"/>
-    <w:basedOn w:val="Ttulo1"/>
+    <w:basedOn w:val="Heading1"/>
     <w:next w:val="Normal"/>
     <w:uiPriority w:val="39"/>
     <w:unhideWhenUsed/>
@@ -8950,7 +9609,7 @@
       <w:lang w:eastAsia="es-ES"/>
     </w:rPr>
   </w:style>
-  <w:style w:type="paragraph" w:styleId="TDC1">
+  <w:style w:type="paragraph" w:styleId="TOC1">
     <w:name w:val="toc 1"/>
     <w:basedOn w:val="Normal"/>
     <w:next w:val="Normal"/>
@@ -8968,7 +9627,7 @@
       <w:lang w:eastAsia="es-ES"/>
     </w:rPr>
   </w:style>
-  <w:style w:type="paragraph" w:styleId="TDC2">
+  <w:style w:type="paragraph" w:styleId="TOC2">
     <w:name w:val="toc 2"/>
     <w:basedOn w:val="Normal"/>
     <w:next w:val="Normal"/>
@@ -9001,9 +9660,9 @@
       <w:lang w:eastAsia="es-ES"/>
     </w:rPr>
   </w:style>
-  <w:style w:type="character" w:styleId="Textoennegrita">
+  <w:style w:type="character" w:styleId="Strong">
     <w:name w:val="Strong"/>
-    <w:basedOn w:val="Fuentedeprrafopredeter"/>
+    <w:basedOn w:val="DefaultParagraphFont"/>
     <w:uiPriority w:val="22"/>
     <w:qFormat/>
     <w:rsid w:val="00405B13"/>
@@ -9012,9 +9671,9 @@
       <w:bCs/>
     </w:rPr>
   </w:style>
-  <w:style w:type="character" w:styleId="Hipervnculo">
+  <w:style w:type="character" w:styleId="Hyperlink">
     <w:name w:val="Hyperlink"/>
-    <w:basedOn w:val="Fuentedeprrafopredeter"/>
+    <w:basedOn w:val="DefaultParagraphFont"/>
     <w:uiPriority w:val="99"/>
     <w:unhideWhenUsed/>
     <w:rsid w:val="00405B13"/>
@@ -9023,7 +9682,7 @@
       <w:u w:val="single"/>
     </w:rPr>
   </w:style>
-  <w:style w:type="paragraph" w:styleId="Bibliografa">
+  <w:style w:type="paragraph" w:styleId="Bibliography">
     <w:name w:val="Bibliography"/>
     <w:basedOn w:val="Normal"/>
     <w:next w:val="Normal"/>
@@ -9035,7 +9694,7 @@
       <w:ind w:left="720" w:hanging="720"/>
     </w:pPr>
   </w:style>
-  <w:style w:type="paragraph" w:styleId="Prrafodelista">
+  <w:style w:type="paragraph" w:styleId="ListParagraph">
     <w:name w:val="List Paragraph"/>
     <w:basedOn w:val="Normal"/>
     <w:uiPriority w:val="34"/>
@@ -9046,10 +9705,10 @@
       <w:contextualSpacing/>
     </w:pPr>
   </w:style>
-  <w:style w:type="paragraph" w:styleId="Piedepgina">
+  <w:style w:type="paragraph" w:styleId="Footer">
     <w:name w:val="footer"/>
     <w:basedOn w:val="Normal"/>
-    <w:link w:val="PiedepginaCar"/>
+    <w:link w:val="FooterChar"/>
     <w:uiPriority w:val="99"/>
     <w:unhideWhenUsed/>
     <w:rsid w:val="006C05C3"/>
@@ -9061,16 +9720,16 @@
       <w:spacing w:after="0" w:line="240" w:lineRule="auto"/>
     </w:pPr>
   </w:style>
-  <w:style w:type="character" w:customStyle="1" w:styleId="PiedepginaCar">
-    <w:name w:val="Pie de página Car"/>
-    <w:basedOn w:val="Fuentedeprrafopredeter"/>
-    <w:link w:val="Piedepgina"/>
+  <w:style w:type="character" w:customStyle="1" w:styleId="FooterChar">
+    <w:name w:val="Footer Char"/>
+    <w:basedOn w:val="DefaultParagraphFont"/>
+    <w:link w:val="Footer"/>
     <w:uiPriority w:val="99"/>
     <w:rsid w:val="006C05C3"/>
   </w:style>
-  <w:style w:type="table" w:styleId="Tablaconcuadrcula">
+  <w:style w:type="table" w:styleId="TableGrid">
     <w:name w:val="Table Grid"/>
-    <w:basedOn w:val="Tablanormal"/>
+    <w:basedOn w:val="TableNormal"/>
     <w:uiPriority w:val="59"/>
     <w:rsid w:val="00B01E9A"/>
     <w:pPr>
@@ -9083,7 +9742,6 @@
       <w:lang w:eastAsia="es-ES"/>
     </w:rPr>
     <w:tblPr>
-      <w:tblInd w:w="0" w:type="dxa"/>
       <w:tblBorders>
         <w:top w:val="single" w:sz="4" w:space="0" w:color="auto"/>
         <w:left w:val="single" w:sz="4" w:space="0" w:color="auto"/>
@@ -9092,15 +9750,9 @@
         <w:insideH w:val="single" w:sz="4" w:space="0" w:color="auto"/>
         <w:insideV w:val="single" w:sz="4" w:space="0" w:color="auto"/>
       </w:tblBorders>
-      <w:tblCellMar>
-        <w:top w:w="0" w:type="dxa"/>
-        <w:left w:w="108" w:type="dxa"/>
-        <w:bottom w:w="0" w:type="dxa"/>
-        <w:right w:w="108" w:type="dxa"/>
-      </w:tblCellMar>
     </w:tblPr>
   </w:style>
-  <w:style w:type="paragraph" w:styleId="Sinespaciado">
+  <w:style w:type="paragraph" w:styleId="NoSpacing">
     <w:name w:val="No Spacing"/>
     <w:uiPriority w:val="1"/>
     <w:qFormat/>
@@ -9109,10 +9761,10 @@
       <w:spacing w:after="0" w:line="240" w:lineRule="auto"/>
     </w:pPr>
   </w:style>
-  <w:style w:type="character" w:customStyle="1" w:styleId="Ttulo2Car">
-    <w:name w:val="Título 2 Car"/>
-    <w:basedOn w:val="Fuentedeprrafopredeter"/>
-    <w:link w:val="Ttulo2"/>
+  <w:style w:type="character" w:customStyle="1" w:styleId="Heading2Char">
+    <w:name w:val="Heading 2 Char"/>
+    <w:basedOn w:val="DefaultParagraphFont"/>
+    <w:link w:val="Heading2"/>
     <w:uiPriority w:val="9"/>
     <w:rsid w:val="001B6AC5"/>
     <w:rPr>
@@ -9122,10 +9774,10 @@
       <w:szCs w:val="24"/>
     </w:rPr>
   </w:style>
-  <w:style w:type="character" w:customStyle="1" w:styleId="Ttulo3Car">
-    <w:name w:val="Título 3 Car"/>
-    <w:basedOn w:val="Fuentedeprrafopredeter"/>
-    <w:link w:val="Ttulo3"/>
+  <w:style w:type="character" w:customStyle="1" w:styleId="Heading3Char">
+    <w:name w:val="Heading 3 Char"/>
+    <w:basedOn w:val="DefaultParagraphFont"/>
+    <w:link w:val="Heading3"/>
     <w:uiPriority w:val="9"/>
     <w:rsid w:val="00665892"/>
     <w:rPr>
@@ -9135,7 +9787,7 @@
       <w:szCs w:val="24"/>
     </w:rPr>
   </w:style>
-  <w:style w:type="paragraph" w:styleId="TDC3">
+  <w:style w:type="paragraph" w:styleId="TOC3">
     <w:name w:val="toc 3"/>
     <w:basedOn w:val="Normal"/>
     <w:next w:val="Normal"/>
@@ -9148,10 +9800,10 @@
       <w:ind w:left="440"/>
     </w:pPr>
   </w:style>
-  <w:style w:type="character" w:customStyle="1" w:styleId="Ttulo4Car">
-    <w:name w:val="Título 4 Car"/>
-    <w:basedOn w:val="Fuentedeprrafopredeter"/>
-    <w:link w:val="Ttulo4"/>
+  <w:style w:type="character" w:customStyle="1" w:styleId="Heading4Char">
+    <w:name w:val="Heading 4 Char"/>
+    <w:basedOn w:val="DefaultParagraphFont"/>
+    <w:link w:val="Heading4"/>
     <w:uiPriority w:val="9"/>
     <w:rsid w:val="00F4386F"/>
     <w:rPr>
@@ -10119,13 +10771,6 @@
         </dgm:presLayoutVars>
       </dgm:prSet>
       <dgm:spPr/>
-      <dgm:t>
-        <a:bodyPr/>
-        <a:lstStyle/>
-        <a:p>
-          <a:endParaRPr lang="es-ES"/>
-        </a:p>
-      </dgm:t>
     </dgm:pt>
     <dgm:pt modelId="{9100F08C-F692-498F-AC45-D0CD02D4FC32}" type="pres">
       <dgm:prSet presAssocID="{241267C7-BEB5-4E95-8894-ADDEA4336774}" presName="parSpace" presStyleCnt="0"/>
@@ -10138,13 +10783,6 @@
         </dgm:presLayoutVars>
       </dgm:prSet>
       <dgm:spPr/>
-      <dgm:t>
-        <a:bodyPr/>
-        <a:lstStyle/>
-        <a:p>
-          <a:endParaRPr lang="es-ES"/>
-        </a:p>
-      </dgm:t>
     </dgm:pt>
     <dgm:pt modelId="{72FC6FCE-8D73-4A96-9EC9-B44C5FEB7935}" type="pres">
       <dgm:prSet presAssocID="{CBA3B36B-7873-4536-8EC0-5B923178945A}" presName="parSpace" presStyleCnt="0"/>
@@ -10157,13 +10795,6 @@
         </dgm:presLayoutVars>
       </dgm:prSet>
       <dgm:spPr/>
-      <dgm:t>
-        <a:bodyPr/>
-        <a:lstStyle/>
-        <a:p>
-          <a:endParaRPr lang="es-ES"/>
-        </a:p>
-      </dgm:t>
     </dgm:pt>
     <dgm:pt modelId="{84C45388-2F0E-4706-B8A0-2729D7880B6B}" type="pres">
       <dgm:prSet presAssocID="{675705AD-C8BC-41D0-BFA6-FCFBEEB6D676}" presName="parSpace" presStyleCnt="0"/>
@@ -10176,38 +10807,31 @@
         </dgm:presLayoutVars>
       </dgm:prSet>
       <dgm:spPr/>
-      <dgm:t>
-        <a:bodyPr/>
-        <a:lstStyle/>
-        <a:p>
-          <a:endParaRPr lang="es-ES"/>
-        </a:p>
-      </dgm:t>
     </dgm:pt>
   </dgm:ptLst>
   <dgm:cxnLst>
-    <dgm:cxn modelId="{DA4FD496-6D20-44EE-83F0-A96D27529BA7}" srcId="{F9328919-5168-419E-9D85-2E59C799E42F}" destId="{44E3CF18-5BA0-4776-B2D3-4FCA95A561B4}" srcOrd="0" destOrd="0" parTransId="{3E99912A-A62D-4311-A3D8-C45B6E3F7697}" sibTransId="{241267C7-BEB5-4E95-8894-ADDEA4336774}"/>
-    <dgm:cxn modelId="{F01BCB25-77D7-41C3-800F-EC6FFC7277F6}" type="presOf" srcId="{44E3CF18-5BA0-4776-B2D3-4FCA95A561B4}" destId="{CA4F59ED-0745-4A10-8987-A0E11988856A}" srcOrd="0" destOrd="0" presId="urn:microsoft.com/office/officeart/2005/8/layout/hChevron3"/>
+    <dgm:cxn modelId="{CD2B6607-1F4E-4BFD-9DED-FBF576127A79}" type="presOf" srcId="{44E3CF18-5BA0-4776-B2D3-4FCA95A561B4}" destId="{CA4F59ED-0745-4A10-8987-A0E11988856A}" srcOrd="0" destOrd="0" presId="urn:microsoft.com/office/officeart/2005/8/layout/hChevron3"/>
+    <dgm:cxn modelId="{51928E2D-436D-4BE3-A09B-D53AA22362FB}" type="presOf" srcId="{9B5C3707-E82F-49B9-8832-5229BE92FCAF}" destId="{615F992B-E2AA-42F1-AE1C-37600FCA8B45}" srcOrd="0" destOrd="0" presId="urn:microsoft.com/office/officeart/2005/8/layout/hChevron3"/>
     <dgm:cxn modelId="{B1DCB83D-C052-47F1-8C7C-F74C9653F792}" srcId="{F9328919-5168-419E-9D85-2E59C799E42F}" destId="{4C730AAD-5F6B-4C61-BED7-02033036F3C5}" srcOrd="1" destOrd="0" parTransId="{F04CBC7B-048E-42FB-B1F5-28E1B4FC71AF}" sibTransId="{CBA3B36B-7873-4536-8EC0-5B923178945A}"/>
-    <dgm:cxn modelId="{D2FBDD5C-7410-4C6E-8352-4CB1CD79FBCB}" type="presOf" srcId="{9B5C3707-E82F-49B9-8832-5229BE92FCAF}" destId="{615F992B-E2AA-42F1-AE1C-37600FCA8B45}" srcOrd="0" destOrd="0" presId="urn:microsoft.com/office/officeart/2005/8/layout/hChevron3"/>
-    <dgm:cxn modelId="{BABC01B4-841C-41FB-96E4-24F54A04E931}" type="presOf" srcId="{F9328919-5168-419E-9D85-2E59C799E42F}" destId="{74BF82BF-9CC9-4E77-9CA1-357CA6A692E2}" srcOrd="0" destOrd="0" presId="urn:microsoft.com/office/officeart/2005/8/layout/hChevron3"/>
+    <dgm:cxn modelId="{92F8675F-6D32-4090-9D29-A1E58A03BC28}" type="presOf" srcId="{6C54A688-31A1-4E0C-9045-F2A669A07530}" destId="{50151A5E-9FFD-4365-8A31-84750D2C8C1A}" srcOrd="0" destOrd="0" presId="urn:microsoft.com/office/officeart/2005/8/layout/hChevron3"/>
+    <dgm:cxn modelId="{7BC7FE44-C7A6-4197-A395-AA04707DF9D5}" type="presOf" srcId="{4C730AAD-5F6B-4C61-BED7-02033036F3C5}" destId="{B58ED49A-4323-4EEE-A7E8-C1A19056AD24}" srcOrd="0" destOrd="0" presId="urn:microsoft.com/office/officeart/2005/8/layout/hChevron3"/>
     <dgm:cxn modelId="{7BCE764A-6DF0-4302-8893-868DD0E5F4EF}" srcId="{F9328919-5168-419E-9D85-2E59C799E42F}" destId="{9B5C3707-E82F-49B9-8832-5229BE92FCAF}" srcOrd="2" destOrd="0" parTransId="{4FDDE434-5CFC-4441-BC4F-E4EB1A10C7DD}" sibTransId="{675705AD-C8BC-41D0-BFA6-FCFBEEB6D676}"/>
     <dgm:cxn modelId="{4DCD3677-4D99-4FCF-AAB7-A020A5BF0130}" srcId="{F9328919-5168-419E-9D85-2E59C799E42F}" destId="{6C54A688-31A1-4E0C-9045-F2A669A07530}" srcOrd="3" destOrd="0" parTransId="{8BE23EB9-9ABE-432E-A6A7-552F4BE02063}" sibTransId="{0D5492D2-7B9D-4D03-A5B8-148FB1D1D899}"/>
-    <dgm:cxn modelId="{B52E88FC-5668-47CC-9AF9-8D85DC3A0218}" type="presOf" srcId="{6C54A688-31A1-4E0C-9045-F2A669A07530}" destId="{50151A5E-9FFD-4365-8A31-84750D2C8C1A}" srcOrd="0" destOrd="0" presId="urn:microsoft.com/office/officeart/2005/8/layout/hChevron3"/>
-    <dgm:cxn modelId="{E8FB4995-88F9-415E-942C-12148CD3D549}" type="presOf" srcId="{4C730AAD-5F6B-4C61-BED7-02033036F3C5}" destId="{B58ED49A-4323-4EEE-A7E8-C1A19056AD24}" srcOrd="0" destOrd="0" presId="urn:microsoft.com/office/officeart/2005/8/layout/hChevron3"/>
-    <dgm:cxn modelId="{C1CAA4DC-3C11-42E1-B008-46FBD0F31CBE}" type="presParOf" srcId="{74BF82BF-9CC9-4E77-9CA1-357CA6A692E2}" destId="{CA4F59ED-0745-4A10-8987-A0E11988856A}" srcOrd="0" destOrd="0" presId="urn:microsoft.com/office/officeart/2005/8/layout/hChevron3"/>
-    <dgm:cxn modelId="{3CD8B6B7-1C43-446C-A0F7-70DF26522729}" type="presParOf" srcId="{74BF82BF-9CC9-4E77-9CA1-357CA6A692E2}" destId="{9100F08C-F692-498F-AC45-D0CD02D4FC32}" srcOrd="1" destOrd="0" presId="urn:microsoft.com/office/officeart/2005/8/layout/hChevron3"/>
-    <dgm:cxn modelId="{5D86AAFA-30BC-4420-91FC-772BCFA59B1B}" type="presParOf" srcId="{74BF82BF-9CC9-4E77-9CA1-357CA6A692E2}" destId="{B58ED49A-4323-4EEE-A7E8-C1A19056AD24}" srcOrd="2" destOrd="0" presId="urn:microsoft.com/office/officeart/2005/8/layout/hChevron3"/>
-    <dgm:cxn modelId="{405CEF66-E1C9-4692-8A5D-AC68C84C8005}" type="presParOf" srcId="{74BF82BF-9CC9-4E77-9CA1-357CA6A692E2}" destId="{72FC6FCE-8D73-4A96-9EC9-B44C5FEB7935}" srcOrd="3" destOrd="0" presId="urn:microsoft.com/office/officeart/2005/8/layout/hChevron3"/>
-    <dgm:cxn modelId="{517CBB33-29CE-472B-9C4F-0741AF8172C0}" type="presParOf" srcId="{74BF82BF-9CC9-4E77-9CA1-357CA6A692E2}" destId="{615F992B-E2AA-42F1-AE1C-37600FCA8B45}" srcOrd="4" destOrd="0" presId="urn:microsoft.com/office/officeart/2005/8/layout/hChevron3"/>
-    <dgm:cxn modelId="{843F7C7B-E68C-44BD-B092-C56E78A2472E}" type="presParOf" srcId="{74BF82BF-9CC9-4E77-9CA1-357CA6A692E2}" destId="{84C45388-2F0E-4706-B8A0-2729D7880B6B}" srcOrd="5" destOrd="0" presId="urn:microsoft.com/office/officeart/2005/8/layout/hChevron3"/>
-    <dgm:cxn modelId="{764AB444-5591-4C13-8100-F30C2FE2D6E9}" type="presParOf" srcId="{74BF82BF-9CC9-4E77-9CA1-357CA6A692E2}" destId="{50151A5E-9FFD-4365-8A31-84750D2C8C1A}" srcOrd="6" destOrd="0" presId="urn:microsoft.com/office/officeart/2005/8/layout/hChevron3"/>
+    <dgm:cxn modelId="{DA4FD496-6D20-44EE-83F0-A96D27529BA7}" srcId="{F9328919-5168-419E-9D85-2E59C799E42F}" destId="{44E3CF18-5BA0-4776-B2D3-4FCA95A561B4}" srcOrd="0" destOrd="0" parTransId="{3E99912A-A62D-4311-A3D8-C45B6E3F7697}" sibTransId="{241267C7-BEB5-4E95-8894-ADDEA4336774}"/>
+    <dgm:cxn modelId="{E6B82EA5-9D2C-4E71-9187-C4E547FEB2B0}" type="presOf" srcId="{F9328919-5168-419E-9D85-2E59C799E42F}" destId="{74BF82BF-9CC9-4E77-9CA1-357CA6A692E2}" srcOrd="0" destOrd="0" presId="urn:microsoft.com/office/officeart/2005/8/layout/hChevron3"/>
+    <dgm:cxn modelId="{F9AD0A7C-6CD0-4867-9D12-6495229C4C67}" type="presParOf" srcId="{74BF82BF-9CC9-4E77-9CA1-357CA6A692E2}" destId="{CA4F59ED-0745-4A10-8987-A0E11988856A}" srcOrd="0" destOrd="0" presId="urn:microsoft.com/office/officeart/2005/8/layout/hChevron3"/>
+    <dgm:cxn modelId="{355592C8-B5B0-4E38-954A-EB7A7CFD20DA}" type="presParOf" srcId="{74BF82BF-9CC9-4E77-9CA1-357CA6A692E2}" destId="{9100F08C-F692-498F-AC45-D0CD02D4FC32}" srcOrd="1" destOrd="0" presId="urn:microsoft.com/office/officeart/2005/8/layout/hChevron3"/>
+    <dgm:cxn modelId="{32E55CBD-C536-48F3-A9FD-AD5583E5561B}" type="presParOf" srcId="{74BF82BF-9CC9-4E77-9CA1-357CA6A692E2}" destId="{B58ED49A-4323-4EEE-A7E8-C1A19056AD24}" srcOrd="2" destOrd="0" presId="urn:microsoft.com/office/officeart/2005/8/layout/hChevron3"/>
+    <dgm:cxn modelId="{CB606977-FD37-4926-B273-4397D0F7C9DF}" type="presParOf" srcId="{74BF82BF-9CC9-4E77-9CA1-357CA6A692E2}" destId="{72FC6FCE-8D73-4A96-9EC9-B44C5FEB7935}" srcOrd="3" destOrd="0" presId="urn:microsoft.com/office/officeart/2005/8/layout/hChevron3"/>
+    <dgm:cxn modelId="{05386223-4999-4755-9C26-7C30541628C0}" type="presParOf" srcId="{74BF82BF-9CC9-4E77-9CA1-357CA6A692E2}" destId="{615F992B-E2AA-42F1-AE1C-37600FCA8B45}" srcOrd="4" destOrd="0" presId="urn:microsoft.com/office/officeart/2005/8/layout/hChevron3"/>
+    <dgm:cxn modelId="{1F00C4B3-8B13-4D5C-A899-9AA31EEF0CD4}" type="presParOf" srcId="{74BF82BF-9CC9-4E77-9CA1-357CA6A692E2}" destId="{84C45388-2F0E-4706-B8A0-2729D7880B6B}" srcOrd="5" destOrd="0" presId="urn:microsoft.com/office/officeart/2005/8/layout/hChevron3"/>
+    <dgm:cxn modelId="{228636F7-B595-4054-BD8B-55B2B005458B}" type="presParOf" srcId="{74BF82BF-9CC9-4E77-9CA1-357CA6A692E2}" destId="{50151A5E-9FFD-4365-8A31-84750D2C8C1A}" srcOrd="6" destOrd="0" presId="urn:microsoft.com/office/officeart/2005/8/layout/hChevron3"/>
   </dgm:cxnLst>
   <dgm:bg/>
   <dgm:whole/>
   <dgm:extLst>
     <a:ext uri="http://schemas.microsoft.com/office/drawing/2008/diagram">
-      <dsp:dataModelExt xmlns:dsp="http://schemas.microsoft.com/office/drawing/2008/diagram" relId="rId29" minVer="http://schemas.openxmlformats.org/drawingml/2006/diagram"/>
+      <dsp:dataModelExt xmlns:dsp="http://schemas.microsoft.com/office/drawing/2008/diagram" relId="rId27" minVer="http://schemas.openxmlformats.org/drawingml/2006/diagram"/>
     </a:ext>
   </dgm:extLst>
 </dgm:dataModel>
@@ -10309,7 +10933,7 @@
         </a:bodyPr>
         <a:lstStyle/>
         <a:p>
-          <a:pPr lvl="0" algn="ctr" defTabSz="577850">
+          <a:pPr marL="0" lvl="0" indent="0" algn="ctr" defTabSz="577850">
             <a:lnSpc>
               <a:spcPct val="90000"/>
             </a:lnSpc>
@@ -10319,6 +10943,7 @@
             <a:spcAft>
               <a:spcPct val="35000"/>
             </a:spcAft>
+            <a:buNone/>
           </a:pPr>
           <a:r>
             <a:rPr lang="es-CU" sz="1300" b="1" kern="1200"/>
@@ -10419,7 +11044,7 @@
         </a:bodyPr>
         <a:lstStyle/>
         <a:p>
-          <a:pPr lvl="0" algn="ctr" defTabSz="577850">
+          <a:pPr marL="0" lvl="0" indent="0" algn="ctr" defTabSz="577850">
             <a:lnSpc>
               <a:spcPct val="90000"/>
             </a:lnSpc>
@@ -10429,6 +11054,7 @@
             <a:spcAft>
               <a:spcPct val="35000"/>
             </a:spcAft>
+            <a:buNone/>
           </a:pPr>
           <a:r>
             <a:rPr lang="es-CU" sz="1300" b="1" kern="1200"/>
@@ -10529,7 +11155,7 @@
         </a:bodyPr>
         <a:lstStyle/>
         <a:p>
-          <a:pPr lvl="0" algn="ctr" defTabSz="577850">
+          <a:pPr marL="0" lvl="0" indent="0" algn="ctr" defTabSz="577850">
             <a:lnSpc>
               <a:spcPct val="90000"/>
             </a:lnSpc>
@@ -10539,6 +11165,7 @@
             <a:spcAft>
               <a:spcPct val="35000"/>
             </a:spcAft>
+            <a:buNone/>
           </a:pPr>
           <a:r>
             <a:rPr lang="es-CU" sz="1300" b="1" kern="1200"/>
@@ -10639,7 +11266,7 @@
         </a:bodyPr>
         <a:lstStyle/>
         <a:p>
-          <a:pPr lvl="0" algn="ctr" defTabSz="577850">
+          <a:pPr marL="0" lvl="0" indent="0" algn="ctr" defTabSz="577850">
             <a:lnSpc>
               <a:spcPct val="90000"/>
             </a:lnSpc>
@@ -10649,6 +11276,7 @@
             <a:spcAft>
               <a:spcPct val="35000"/>
             </a:spcAft>
+            <a:buNone/>
           </a:pPr>
           <a:r>
             <a:rPr lang="es-CU" sz="1300" b="1" kern="1200"/>
@@ -12489,7 +13117,7 @@
 </file>
 
 <file path=customXml/itemProps1.xml><?xml version="1.0" encoding="utf-8"?>
-<ds:datastoreItem xmlns:ds="http://schemas.openxmlformats.org/officeDocument/2006/customXml" ds:itemID="{604DDC6E-853F-4641-81EE-4CCAC3E80D28}">
+<ds:datastoreItem xmlns:ds="http://schemas.openxmlformats.org/officeDocument/2006/customXml" ds:itemID="{8FFA2B97-0C2B-4A29-BB5F-31B12CB49180}">
   <ds:schemaRefs>
     <ds:schemaRef ds:uri="http://schemas.openxmlformats.org/officeDocument/2006/bibliography"/>
   </ds:schemaRefs>

</xml_diff>

<commit_message>
TESIS Ventajas y Desventajas de XBeach
</commit_message>
<xml_diff>
--- a/Tesis/Tesis Dariel Enmanuel Cabrera Lopez.docx
+++ b/Tesis/Tesis Dariel Enmanuel Cabrera Lopez.docx
@@ -1,6 +1,6 @@
 
 <file path=word/document.xml><?xml version="1.0" encoding="utf-8"?>
-<w:document xmlns:wpc="http://schemas.microsoft.com/office/word/2010/wordprocessingCanvas" xmlns:cx="http://schemas.microsoft.com/office/drawing/2014/chartex" xmlns:cx1="http://schemas.microsoft.com/office/drawing/2015/9/8/chartex" xmlns:cx2="http://schemas.microsoft.com/office/drawing/2015/10/21/chartex" xmlns:cx3="http://schemas.microsoft.com/office/drawing/2016/5/9/chartex" xmlns:cx4="http://schemas.microsoft.com/office/drawing/2016/5/10/chartex" xmlns:cx5="http://schemas.microsoft.com/office/drawing/2016/5/11/chartex" xmlns:cx6="http://schemas.microsoft.com/office/drawing/2016/5/12/chartex" xmlns:cx7="http://schemas.microsoft.com/office/drawing/2016/5/13/chartex" xmlns:cx8="http://schemas.microsoft.com/office/drawing/2016/5/14/chartex" xmlns:mc="http://schemas.openxmlformats.org/markup-compatibility/2006" xmlns:aink="http://schemas.microsoft.com/office/drawing/2016/ink" xmlns:am3d="http://schemas.microsoft.com/office/drawing/2017/model3d" xmlns:o="urn:schemas-microsoft-com:office:office" xmlns:r="http://schemas.openxmlformats.org/officeDocument/2006/relationships" xmlns:m="http://schemas.openxmlformats.org/officeDocument/2006/math" xmlns:v="urn:schemas-microsoft-com:vml" xmlns:wp14="http://schemas.microsoft.com/office/word/2010/wordprocessingDrawing" xmlns:wp="http://schemas.openxmlformats.org/drawingml/2006/wordprocessingDrawing" xmlns:w10="urn:schemas-microsoft-com:office:word" xmlns:w="http://schemas.openxmlformats.org/wordprocessingml/2006/main" xmlns:w14="http://schemas.microsoft.com/office/word/2010/wordml" xmlns:w15="http://schemas.microsoft.com/office/word/2012/wordml" xmlns:w16cid="http://schemas.microsoft.com/office/word/2016/wordml/cid" xmlns:w16se="http://schemas.microsoft.com/office/word/2015/wordml/symex" xmlns:wpg="http://schemas.microsoft.com/office/word/2010/wordprocessingGroup" xmlns:wpi="http://schemas.microsoft.com/office/word/2010/wordprocessingInk" xmlns:wne="http://schemas.microsoft.com/office/word/2006/wordml" xmlns:wps="http://schemas.microsoft.com/office/word/2010/wordprocessingShape" mc:Ignorable="w14 w15 w16se w16cid wp14">
+<w:document xmlns:wpc="http://schemas.microsoft.com/office/word/2010/wordprocessingCanvas" xmlns:mc="http://schemas.openxmlformats.org/markup-compatibility/2006" xmlns:o="urn:schemas-microsoft-com:office:office" xmlns:r="http://schemas.openxmlformats.org/officeDocument/2006/relationships" xmlns:m="http://schemas.openxmlformats.org/officeDocument/2006/math" xmlns:v="urn:schemas-microsoft-com:vml" xmlns:wp14="http://schemas.microsoft.com/office/word/2010/wordprocessingDrawing" xmlns:wp="http://schemas.openxmlformats.org/drawingml/2006/wordprocessingDrawing" xmlns:w10="urn:schemas-microsoft-com:office:word" xmlns:w="http://schemas.openxmlformats.org/wordprocessingml/2006/main" xmlns:w14="http://schemas.microsoft.com/office/word/2010/wordml" xmlns:w15="http://schemas.microsoft.com/office/word/2012/wordml" xmlns:wpg="http://schemas.microsoft.com/office/word/2010/wordprocessingGroup" xmlns:wpi="http://schemas.microsoft.com/office/word/2010/wordprocessingInk" xmlns:wne="http://schemas.microsoft.com/office/word/2006/wordml" xmlns:wps="http://schemas.microsoft.com/office/word/2010/wordprocessingShape" mc:Ignorable="w14 w15 wp14">
   <w:body>
     <w:p>
       <w:pPr>
@@ -9,7 +9,7 @@
       <w:r>
         <w:rPr>
           <w:noProof/>
-          <w:lang w:val="es-MX" w:eastAsia="es-MX"/>
+          <w:lang w:eastAsia="es-ES"/>
         </w:rPr>
         <w:drawing>
           <wp:inline distT="0" distB="0" distL="0" distR="0" wp14:anchorId="5A4D49F7" wp14:editId="621B6018">
@@ -167,7 +167,6 @@
         </w:rPr>
         <w:t xml:space="preserve"> </w:t>
       </w:r>
-      <w:bookmarkStart w:id="0" w:name="_GoBack"/>
       <w:r>
         <w:rPr>
           <w14:shadow w14:blurRad="38100" w14:dist="19050" w14:dir="2700000" w14:sx="100000" w14:sy="100000" w14:kx="0" w14:ky="0" w14:algn="tl">
@@ -190,26 +189,17 @@
         <w:t>para la gestión de la información del deterioro de la línea costera cubanas</w:t>
       </w:r>
       <w:r>
-        <w:t xml:space="preserve">, como parte de un proyecto de investigación de la empresa </w:t>
-      </w:r>
-      <w:proofErr w:type="spellStart"/>
-      <w:r>
-        <w:t>Geocuba</w:t>
-      </w:r>
-      <w:proofErr w:type="spellEnd"/>
-      <w:r>
-        <w:t>.”</w:t>
-      </w:r>
-    </w:p>
-    <w:bookmarkEnd w:id="0"/>
-    <w:p>
-      <w:pPr>
-        <w:pStyle w:val="Header"/>
-      </w:pPr>
-    </w:p>
-    <w:p>
-      <w:pPr>
-        <w:pStyle w:val="Header"/>
+        <w:t>, como parte de un proyecto de investigación de la empresa Geocuba.”</w:t>
+      </w:r>
+    </w:p>
+    <w:p>
+      <w:pPr>
+        <w:pStyle w:val="Encabezado"/>
+      </w:pPr>
+    </w:p>
+    <w:p>
+      <w:pPr>
+        <w:pStyle w:val="Encabezado"/>
         <w:rPr>
           <w:rFonts w:ascii="Old English Text MT" w:hAnsi="Old English Text MT"/>
           <w:color w:val="auto"/>
@@ -220,7 +210,7 @@
     </w:p>
     <w:p>
       <w:pPr>
-        <w:pStyle w:val="Header"/>
+        <w:pStyle w:val="Encabezado"/>
         <w:rPr>
           <w:rFonts w:ascii="Old English Text MT" w:hAnsi="Old English Text MT"/>
           <w:color w:val="auto"/>
@@ -231,7 +221,7 @@
     </w:p>
     <w:p>
       <w:pPr>
-        <w:pStyle w:val="Header"/>
+        <w:pStyle w:val="Encabezado"/>
         <w:rPr>
           <w:rFonts w:ascii="Old English Text MT" w:hAnsi="Old English Text MT"/>
           <w:color w:val="auto"/>
@@ -242,7 +232,7 @@
     </w:p>
     <w:p>
       <w:pPr>
-        <w:pStyle w:val="Header"/>
+        <w:pStyle w:val="Encabezado"/>
         <w:rPr>
           <w:color w:val="auto"/>
         </w:rPr>
@@ -265,7 +255,7 @@
     </w:p>
     <w:p>
       <w:pPr>
-        <w:pStyle w:val="Header"/>
+        <w:pStyle w:val="Encabezado"/>
         <w:rPr>
           <w:color w:val="auto"/>
         </w:rPr>
@@ -273,7 +263,7 @@
     </w:p>
     <w:p>
       <w:pPr>
-        <w:pStyle w:val="Header"/>
+        <w:pStyle w:val="Encabezado"/>
         <w:rPr>
           <w:color w:val="auto"/>
         </w:rPr>
@@ -291,66 +281,52 @@
         <w:rPr>
           <w:color w:val="auto"/>
         </w:rPr>
-        <w:t xml:space="preserve"> Dr. </w:t>
-      </w:r>
-      <w:proofErr w:type="spellStart"/>
-      <w:r>
-        <w:rPr>
-          <w:color w:val="auto"/>
-        </w:rPr>
-        <w:t>Dionis</w:t>
-      </w:r>
-      <w:proofErr w:type="spellEnd"/>
-      <w:r>
-        <w:rPr>
-          <w:color w:val="auto"/>
-        </w:rPr>
-        <w:t xml:space="preserve"> López Ramos</w:t>
-      </w:r>
-    </w:p>
-    <w:p>
-      <w:pPr>
-        <w:pStyle w:val="Header"/>
-      </w:pPr>
-    </w:p>
-    <w:p>
-      <w:pPr>
-        <w:pStyle w:val="Header"/>
-      </w:pPr>
-    </w:p>
-    <w:p>
-      <w:pPr>
-        <w:pStyle w:val="Header"/>
-      </w:pPr>
-    </w:p>
-    <w:p>
-      <w:pPr>
-        <w:pStyle w:val="Header"/>
-      </w:pPr>
-    </w:p>
-    <w:p>
-      <w:pPr>
-        <w:pStyle w:val="Header"/>
-      </w:pPr>
-    </w:p>
-    <w:p>
-      <w:pPr>
-        <w:pStyle w:val="Header"/>
-      </w:pPr>
-    </w:p>
-    <w:p>
-      <w:pPr>
-        <w:pStyle w:val="Header"/>
-      </w:pPr>
-    </w:p>
-    <w:p>
-      <w:pPr>
-        <w:pStyle w:val="Header"/>
-      </w:pPr>
-    </w:p>
-    <w:p>
-      <w:pPr>
-        <w:pStyle w:val="Header"/>
+        <w:t xml:space="preserve"> Dr. Dionis López Ramos</w:t>
+      </w:r>
+    </w:p>
+    <w:p>
+      <w:pPr>
+        <w:pStyle w:val="Encabezado"/>
+      </w:pPr>
+    </w:p>
+    <w:p>
+      <w:pPr>
+        <w:pStyle w:val="Encabezado"/>
+      </w:pPr>
+    </w:p>
+    <w:p>
+      <w:pPr>
+        <w:pStyle w:val="Encabezado"/>
+      </w:pPr>
+    </w:p>
+    <w:p>
+      <w:pPr>
+        <w:pStyle w:val="Encabezado"/>
+      </w:pPr>
+    </w:p>
+    <w:p>
+      <w:pPr>
+        <w:pStyle w:val="Encabezado"/>
+      </w:pPr>
+    </w:p>
+    <w:p>
+      <w:pPr>
+        <w:pStyle w:val="Encabezado"/>
+      </w:pPr>
+    </w:p>
+    <w:p>
+      <w:pPr>
+        <w:pStyle w:val="Encabezado"/>
+      </w:pPr>
+    </w:p>
+    <w:p>
+      <w:pPr>
+        <w:pStyle w:val="Encabezado"/>
+      </w:pPr>
+    </w:p>
+    <w:p>
+      <w:pPr>
+        <w:pStyle w:val="Encabezado"/>
         <w:jc w:val="center"/>
         <w:rPr>
           <w:color w:val="auto"/>
@@ -369,7 +345,7 @@
     </w:p>
     <w:p>
       <w:pPr>
-        <w:pStyle w:val="Header"/>
+        <w:pStyle w:val="Encabezado"/>
       </w:pPr>
     </w:p>
     <w:p>
@@ -411,17 +387,17 @@
       <w:sdtContent>
         <w:p>
           <w:pPr>
-            <w:pStyle w:val="TOCHeading"/>
+            <w:pStyle w:val="TtulodeTDC"/>
             <w:jc w:val="center"/>
             <w:rPr>
-              <w:rStyle w:val="Heading1Char"/>
+              <w:rStyle w:val="Ttulo1Car"/>
               <w:color w:val="1D1B11" w:themeColor="background2" w:themeShade="1A"/>
               <w:lang w:eastAsia="en-US"/>
             </w:rPr>
           </w:pPr>
           <w:r>
             <w:rPr>
-              <w:rStyle w:val="Heading1Char"/>
+              <w:rStyle w:val="Ttulo1Car"/>
               <w:color w:val="1D1B11" w:themeColor="background2" w:themeShade="1A"/>
             </w:rPr>
             <w:t>Índice</w:t>
@@ -429,7 +405,7 @@
         </w:p>
         <w:p>
           <w:pPr>
-            <w:pStyle w:val="TOC1"/>
+            <w:pStyle w:val="TDC1"/>
             <w:tabs>
               <w:tab w:val="right" w:leader="dot" w:pos="8828"/>
             </w:tabs>
@@ -454,7 +430,7 @@
           <w:hyperlink w:anchor="_Toc164673536" w:history="1">
             <w:r>
               <w:rPr>
-                <w:rStyle w:val="Hyperlink"/>
+                <w:rStyle w:val="Hipervnculo"/>
                 <w:noProof/>
               </w:rPr>
               <w:t>Resumen</w:t>
@@ -511,7 +487,7 @@
         </w:p>
         <w:p>
           <w:pPr>
-            <w:pStyle w:val="TOC1"/>
+            <w:pStyle w:val="TDC1"/>
             <w:tabs>
               <w:tab w:val="right" w:leader="dot" w:pos="8828"/>
             </w:tabs>
@@ -527,7 +503,7 @@
           <w:hyperlink w:anchor="_Toc164673537" w:history="1">
             <w:r>
               <w:rPr>
-                <w:rStyle w:val="Hyperlink"/>
+                <w:rStyle w:val="Hipervnculo"/>
                 <w:noProof/>
               </w:rPr>
               <w:t>Introducción</w:t>
@@ -584,7 +560,7 @@
         </w:p>
         <w:p>
           <w:pPr>
-            <w:pStyle w:val="TOC1"/>
+            <w:pStyle w:val="TDC1"/>
             <w:tabs>
               <w:tab w:val="right" w:leader="dot" w:pos="8828"/>
             </w:tabs>
@@ -600,7 +576,7 @@
           <w:hyperlink w:anchor="_Toc164673538" w:history="1">
             <w:r>
               <w:rPr>
-                <w:rStyle w:val="Hyperlink"/>
+                <w:rStyle w:val="Hipervnculo"/>
                 <w:noProof/>
               </w:rPr>
               <w:t>Capítulo 1 Marco Teórico Conceptual</w:t>
@@ -657,7 +633,7 @@
         </w:p>
         <w:p>
           <w:pPr>
-            <w:pStyle w:val="TOC2"/>
+            <w:pStyle w:val="TDC2"/>
             <w:tabs>
               <w:tab w:val="left" w:pos="880"/>
               <w:tab w:val="right" w:leader="dot" w:pos="8828"/>
@@ -674,7 +650,7 @@
           <w:hyperlink w:anchor="_Toc164673539" w:history="1">
             <w:r>
               <w:rPr>
-                <w:rStyle w:val="Hyperlink"/>
+                <w:rStyle w:val="Hipervnculo"/>
                 <w:noProof/>
               </w:rPr>
               <w:t>1.1</w:t>
@@ -692,7 +668,7 @@
             </w:r>
             <w:r>
               <w:rPr>
-                <w:rStyle w:val="Hyperlink"/>
+                <w:rStyle w:val="Hipervnculo"/>
                 <w:noProof/>
               </w:rPr>
               <w:t>Estado del Arte</w:t>
@@ -749,7 +725,7 @@
         </w:p>
         <w:p>
           <w:pPr>
-            <w:pStyle w:val="TOC3"/>
+            <w:pStyle w:val="TDC3"/>
             <w:tabs>
               <w:tab w:val="left" w:pos="1320"/>
               <w:tab w:val="right" w:leader="dot" w:pos="8828"/>
@@ -766,7 +742,7 @@
           <w:hyperlink w:anchor="_Toc164673540" w:history="1">
             <w:r>
               <w:rPr>
-                <w:rStyle w:val="Hyperlink"/>
+                <w:rStyle w:val="Hipervnculo"/>
                 <w:noProof/>
               </w:rPr>
               <w:t>1.1.2</w:t>
@@ -784,7 +760,7 @@
             </w:r>
             <w:r>
               <w:rPr>
-                <w:rStyle w:val="Hyperlink"/>
+                <w:rStyle w:val="Hipervnculo"/>
                 <w:noProof/>
               </w:rPr>
               <w:t>Ámbito Internacional</w:t>
@@ -841,7 +817,7 @@
         </w:p>
         <w:p>
           <w:pPr>
-            <w:pStyle w:val="TOC3"/>
+            <w:pStyle w:val="TDC3"/>
             <w:tabs>
               <w:tab w:val="left" w:pos="1320"/>
               <w:tab w:val="right" w:leader="dot" w:pos="8828"/>
@@ -858,7 +834,7 @@
           <w:hyperlink w:anchor="_Toc164673541" w:history="1">
             <w:r>
               <w:rPr>
-                <w:rStyle w:val="Hyperlink"/>
+                <w:rStyle w:val="Hipervnculo"/>
                 <w:noProof/>
               </w:rPr>
               <w:t>1.1.1</w:t>
@@ -876,7 +852,7 @@
             </w:r>
             <w:r>
               <w:rPr>
-                <w:rStyle w:val="Hyperlink"/>
+                <w:rStyle w:val="Hipervnculo"/>
                 <w:noProof/>
               </w:rPr>
               <w:t>1.2.2  Ámbito Nacional</w:t>
@@ -933,7 +909,7 @@
         </w:p>
         <w:p>
           <w:pPr>
-            <w:pStyle w:val="TOC2"/>
+            <w:pStyle w:val="TDC2"/>
             <w:tabs>
               <w:tab w:val="left" w:pos="880"/>
               <w:tab w:val="right" w:leader="dot" w:pos="8828"/>
@@ -950,7 +926,7 @@
           <w:hyperlink w:anchor="_Toc164673542" w:history="1">
             <w:r>
               <w:rPr>
-                <w:rStyle w:val="Hyperlink"/>
+                <w:rStyle w:val="Hipervnculo"/>
                 <w:noProof/>
               </w:rPr>
               <w:t>1.2</w:t>
@@ -968,7 +944,7 @@
             </w:r>
             <w:r>
               <w:rPr>
-                <w:rStyle w:val="Hyperlink"/>
+                <w:rStyle w:val="Hipervnculo"/>
                 <w:noProof/>
               </w:rPr>
               <w:t>Gestión</w:t>
@@ -1025,7 +1001,7 @@
         </w:p>
         <w:p>
           <w:pPr>
-            <w:pStyle w:val="TOC2"/>
+            <w:pStyle w:val="TDC2"/>
             <w:tabs>
               <w:tab w:val="left" w:pos="880"/>
               <w:tab w:val="right" w:leader="dot" w:pos="8828"/>
@@ -1042,7 +1018,7 @@
           <w:hyperlink w:anchor="_Toc164673543" w:history="1">
             <w:r>
               <w:rPr>
-                <w:rStyle w:val="Hyperlink"/>
+                <w:rStyle w:val="Hipervnculo"/>
                 <w:noProof/>
               </w:rPr>
               <w:t>1.3</w:t>
@@ -1060,7 +1036,7 @@
             </w:r>
             <w:r>
               <w:rPr>
-                <w:rStyle w:val="Hyperlink"/>
+                <w:rStyle w:val="Hipervnculo"/>
                 <w:noProof/>
               </w:rPr>
               <w:t>Sistema de Gestión</w:t>
@@ -1117,7 +1093,7 @@
         </w:p>
         <w:p>
           <w:pPr>
-            <w:pStyle w:val="TOC2"/>
+            <w:pStyle w:val="TDC2"/>
             <w:tabs>
               <w:tab w:val="left" w:pos="880"/>
               <w:tab w:val="right" w:leader="dot" w:pos="8828"/>
@@ -1134,7 +1110,7 @@
           <w:hyperlink w:anchor="_Toc164673544" w:history="1">
             <w:r>
               <w:rPr>
-                <w:rStyle w:val="Hyperlink"/>
+                <w:rStyle w:val="Hipervnculo"/>
                 <w:noProof/>
               </w:rPr>
               <w:t>1.4</w:t>
@@ -1152,7 +1128,7 @@
             </w:r>
             <w:r>
               <w:rPr>
-                <w:rStyle w:val="Hyperlink"/>
+                <w:rStyle w:val="Hipervnculo"/>
                 <w:noProof/>
               </w:rPr>
               <w:t>Herramientas y tecnologías utilizadas en el desarrollo del sistema</w:t>
@@ -1209,7 +1185,7 @@
         </w:p>
         <w:p>
           <w:pPr>
-            <w:pStyle w:val="TOC3"/>
+            <w:pStyle w:val="TDC3"/>
             <w:tabs>
               <w:tab w:val="left" w:pos="1320"/>
               <w:tab w:val="right" w:leader="dot" w:pos="8828"/>
@@ -1226,7 +1202,7 @@
           <w:hyperlink w:anchor="_Toc164673545" w:history="1">
             <w:r>
               <w:rPr>
-                <w:rStyle w:val="Hyperlink"/>
+                <w:rStyle w:val="Hipervnculo"/>
                 <w:noProof/>
               </w:rPr>
               <w:t>1.4.1</w:t>
@@ -1244,7 +1220,7 @@
             </w:r>
             <w:r>
               <w:rPr>
-                <w:rStyle w:val="Hyperlink"/>
+                <w:rStyle w:val="Hipervnculo"/>
                 <w:noProof/>
               </w:rPr>
               <w:t>Visual Studio Code</w:t>
@@ -1301,7 +1277,7 @@
         </w:p>
         <w:p>
           <w:pPr>
-            <w:pStyle w:val="TOC2"/>
+            <w:pStyle w:val="TDC2"/>
             <w:tabs>
               <w:tab w:val="left" w:pos="880"/>
               <w:tab w:val="right" w:leader="dot" w:pos="8828"/>
@@ -1318,7 +1294,7 @@
           <w:hyperlink w:anchor="_Toc164673546" w:history="1">
             <w:r>
               <w:rPr>
-                <w:rStyle w:val="Hyperlink"/>
+                <w:rStyle w:val="Hipervnculo"/>
                 <w:noProof/>
               </w:rPr>
               <w:t>1.5</w:t>
@@ -1336,7 +1312,7 @@
             </w:r>
             <w:r>
               <w:rPr>
-                <w:rStyle w:val="Hyperlink"/>
+                <w:rStyle w:val="Hipervnculo"/>
                 <w:noProof/>
               </w:rPr>
               <w:t>Metodologías de Desarrollo Programación Extrema (XP)</w:t>
@@ -1393,7 +1369,7 @@
         </w:p>
         <w:p>
           <w:pPr>
-            <w:pStyle w:val="TOC1"/>
+            <w:pStyle w:val="TDC1"/>
             <w:tabs>
               <w:tab w:val="right" w:leader="dot" w:pos="8828"/>
             </w:tabs>
@@ -1409,7 +1385,7 @@
           <w:hyperlink w:anchor="_Toc164673547" w:history="1">
             <w:r>
               <w:rPr>
-                <w:rStyle w:val="Hyperlink"/>
+                <w:rStyle w:val="Hipervnculo"/>
                 <w:noProof/>
               </w:rPr>
               <w:t>Capítulo 2. Planificación y Diseño</w:t>
@@ -1466,7 +1442,7 @@
         </w:p>
         <w:p>
           <w:pPr>
-            <w:pStyle w:val="TOC2"/>
+            <w:pStyle w:val="TDC2"/>
             <w:tabs>
               <w:tab w:val="left" w:pos="880"/>
               <w:tab w:val="right" w:leader="dot" w:pos="8828"/>
@@ -1483,7 +1459,7 @@
           <w:hyperlink w:anchor="_Toc164673548" w:history="1">
             <w:r>
               <w:rPr>
-                <w:rStyle w:val="Hyperlink"/>
+                <w:rStyle w:val="Hipervnculo"/>
                 <w:noProof/>
               </w:rPr>
               <w:t>1.6</w:t>
@@ -1501,7 +1477,7 @@
             </w:r>
             <w:r>
               <w:rPr>
-                <w:rStyle w:val="Hyperlink"/>
+                <w:rStyle w:val="Hipervnculo"/>
                 <w:noProof/>
               </w:rPr>
               <w:t>2.1: Actores del Sistema</w:t>
@@ -1558,7 +1534,7 @@
         </w:p>
         <w:p>
           <w:pPr>
-            <w:pStyle w:val="TOC2"/>
+            <w:pStyle w:val="TDC2"/>
             <w:tabs>
               <w:tab w:val="left" w:pos="880"/>
               <w:tab w:val="right" w:leader="dot" w:pos="8828"/>
@@ -1575,7 +1551,7 @@
           <w:hyperlink w:anchor="_Toc164673549" w:history="1">
             <w:r>
               <w:rPr>
-                <w:rStyle w:val="Hyperlink"/>
+                <w:rStyle w:val="Hipervnculo"/>
                 <w:bCs/>
                 <w:noProof/>
               </w:rPr>
@@ -1594,7 +1570,7 @@
             </w:r>
             <w:r>
               <w:rPr>
-                <w:rStyle w:val="Hyperlink"/>
+                <w:rStyle w:val="Hipervnculo"/>
                 <w:bCs/>
                 <w:noProof/>
               </w:rPr>
@@ -1652,7 +1628,7 @@
         </w:p>
         <w:p>
           <w:pPr>
-            <w:pStyle w:val="TOC3"/>
+            <w:pStyle w:val="TDC3"/>
             <w:tabs>
               <w:tab w:val="left" w:pos="1320"/>
               <w:tab w:val="right" w:leader="dot" w:pos="8828"/>
@@ -1669,7 +1645,7 @@
           <w:hyperlink w:anchor="_Toc164673550" w:history="1">
             <w:r>
               <w:rPr>
-                <w:rStyle w:val="Hyperlink"/>
+                <w:rStyle w:val="Hipervnculo"/>
                 <w:bCs/>
                 <w:noProof/>
               </w:rPr>
@@ -1688,7 +1664,7 @@
             </w:r>
             <w:r>
               <w:rPr>
-                <w:rStyle w:val="Hyperlink"/>
+                <w:rStyle w:val="Hipervnculo"/>
                 <w:bCs/>
                 <w:noProof/>
               </w:rPr>
@@ -1746,7 +1722,7 @@
         </w:p>
         <w:p>
           <w:pPr>
-            <w:pStyle w:val="TOC3"/>
+            <w:pStyle w:val="TDC3"/>
             <w:tabs>
               <w:tab w:val="left" w:pos="1320"/>
               <w:tab w:val="right" w:leader="dot" w:pos="8828"/>
@@ -1763,7 +1739,7 @@
           <w:hyperlink w:anchor="_Toc164673551" w:history="1">
             <w:r>
               <w:rPr>
-                <w:rStyle w:val="Hyperlink"/>
+                <w:rStyle w:val="Hipervnculo"/>
                 <w:noProof/>
               </w:rPr>
               <w:t>1.7.2</w:t>
@@ -1781,7 +1757,7 @@
             </w:r>
             <w:r>
               <w:rPr>
-                <w:rStyle w:val="Hyperlink"/>
+                <w:rStyle w:val="Hipervnculo"/>
                 <w:noProof/>
               </w:rPr>
               <w:t>Requisitos No Funcionales:</w:t>
@@ -1838,7 +1814,7 @@
         </w:p>
         <w:p>
           <w:pPr>
-            <w:pStyle w:val="TOC1"/>
+            <w:pStyle w:val="TDC1"/>
             <w:tabs>
               <w:tab w:val="right" w:leader="dot" w:pos="8828"/>
             </w:tabs>
@@ -1854,7 +1830,7 @@
           <w:hyperlink w:anchor="_Toc164673552" w:history="1">
             <w:r>
               <w:rPr>
-                <w:rStyle w:val="Hyperlink"/>
+                <w:rStyle w:val="Hipervnculo"/>
                 <w:noProof/>
               </w:rPr>
               <w:t>Referencias Bibliográficas</w:t>
@@ -1918,7 +1894,7 @@
     </w:sdt>
     <w:p>
       <w:pPr>
-        <w:pStyle w:val="Header"/>
+        <w:pStyle w:val="Encabezado"/>
       </w:pPr>
     </w:p>
     <w:p/>
@@ -1929,19 +1905,19 @@
     </w:p>
     <w:p>
       <w:pPr>
-        <w:pStyle w:val="Heading1"/>
+        <w:pStyle w:val="Ttulo1"/>
         <w:jc w:val="center"/>
       </w:pPr>
-      <w:bookmarkStart w:id="1" w:name="_Toc164673536"/>
+      <w:bookmarkStart w:id="0" w:name="_Toc164673536"/>
       <w:r>
         <w:lastRenderedPageBreak/>
         <w:t>Resumen</w:t>
       </w:r>
-      <w:bookmarkEnd w:id="1"/>
-    </w:p>
-    <w:p>
-      <w:pPr>
-        <w:pStyle w:val="Header"/>
+      <w:bookmarkEnd w:id="0"/>
+    </w:p>
+    <w:p>
+      <w:pPr>
+        <w:pStyle w:val="Encabezado"/>
         <w:rPr>
           <w:rStyle w:val="Enlacedelndice"/>
           <w:color w:val="auto"/>
@@ -1961,7 +1937,7 @@
     </w:p>
     <w:p>
       <w:pPr>
-        <w:pStyle w:val="Header"/>
+        <w:pStyle w:val="Encabezado"/>
         <w:rPr>
           <w:rStyle w:val="Enlacedelndice"/>
           <w:color w:val="auto"/>
@@ -1981,7 +1957,7 @@
     </w:p>
     <w:p>
       <w:pPr>
-        <w:pStyle w:val="Header"/>
+        <w:pStyle w:val="Encabezado"/>
         <w:rPr>
           <w:rStyle w:val="Enlacedelndice"/>
           <w:color w:val="auto"/>
@@ -1996,9 +1972,8 @@
           <w:sz w:val="24"/>
           <w:szCs w:val="24"/>
         </w:rPr>
-        <w:t xml:space="preserve">En este trabajo se propone un sistema informático diseñado para la empresa </w:t>
-      </w:r>
-      <w:proofErr w:type="spellStart"/>
+        <w:t xml:space="preserve">En este trabajo se propone un sistema informático diseñado para la empresa Geocuba (Sucursal Oriente Sur) que permite </w:t>
+      </w:r>
       <w:r>
         <w:rPr>
           <w:rStyle w:val="Enlacedelndice"/>
@@ -2006,9 +1981,8 @@
           <w:sz w:val="24"/>
           <w:szCs w:val="24"/>
         </w:rPr>
-        <w:t>Geocuba</w:t>
-      </w:r>
-      <w:proofErr w:type="spellEnd"/>
+        <w:t>la informatización de tareas como: cálculo, búsqueda y almacenamiento de las mediciones realizadas en las líneas costeras</w:t>
+      </w:r>
       <w:r>
         <w:rPr>
           <w:rStyle w:val="Enlacedelndice"/>
@@ -2016,17 +1990,19 @@
           <w:sz w:val="24"/>
           <w:szCs w:val="24"/>
         </w:rPr>
-        <w:t xml:space="preserve"> (Sucursal Oriente Sur) que permite </w:t>
-      </w:r>
-      <w:r>
+        <w:t>. Este sistema es una herramienta muy útil para especialista y para la toma de decisiones en futuras inversiones.</w:t>
+      </w:r>
+    </w:p>
+    <w:p>
+      <w:pPr>
+        <w:pStyle w:val="Encabezado"/>
         <w:rPr>
           <w:rStyle w:val="Enlacedelndice"/>
           <w:color w:val="auto"/>
           <w:sz w:val="24"/>
           <w:szCs w:val="24"/>
         </w:rPr>
-        <w:t>la informatización de tareas como: cálculo, búsqueda y almacenamiento de las mediciones realizadas en las líneas costeras</w:t>
-      </w:r>
+      </w:pPr>
       <w:r>
         <w:rPr>
           <w:rStyle w:val="Enlacedelndice"/>
@@ -2034,28 +2010,36 @@
           <w:sz w:val="24"/>
           <w:szCs w:val="24"/>
         </w:rPr>
-        <w:t>. Este sistema es una herramienta muy útil para especialista y para la toma de decisiones en futuras inversiones.</w:t>
-      </w:r>
-    </w:p>
-    <w:p>
-      <w:pPr>
-        <w:pStyle w:val="Header"/>
+        <w:t xml:space="preserve">La realización del diseño e implementación ha utilizado </w:t>
+      </w:r>
+      <w:r>
         <w:rPr>
           <w:rStyle w:val="Enlacedelndice"/>
           <w:color w:val="auto"/>
           <w:sz w:val="24"/>
           <w:szCs w:val="24"/>
         </w:rPr>
-      </w:pPr>
-      <w:r>
+        <w:t xml:space="preserve">la metodología XP </w:t>
+      </w:r>
+      <w:r>
+        <w:t>(Programación Extrema)….</w:t>
+      </w:r>
+    </w:p>
+    <w:p>
+      <w:pPr>
+        <w:pStyle w:val="Encabezado"/>
         <w:rPr>
           <w:rStyle w:val="Enlacedelndice"/>
           <w:color w:val="auto"/>
           <w:sz w:val="24"/>
           <w:szCs w:val="24"/>
         </w:rPr>
-        <w:t xml:space="preserve">La realización del diseño e implementación ha utilizado </w:t>
-      </w:r>
+      </w:pPr>
+    </w:p>
+    <w:p>
+      <w:pPr>
+        <w:pStyle w:val="Encabezado"/>
+      </w:pPr>
       <w:r>
         <w:rPr>
           <w:rStyle w:val="Enlacedelndice"/>
@@ -2063,35 +2047,17 @@
           <w:sz w:val="24"/>
           <w:szCs w:val="24"/>
         </w:rPr>
-        <w:t xml:space="preserve">la metodología XP </w:t>
-      </w:r>
-      <w:r>
-        <w:t xml:space="preserve">(Programación </w:t>
-      </w:r>
-      <w:proofErr w:type="gramStart"/>
-      <w:r>
-        <w:t>Extrema)…</w:t>
-      </w:r>
-      <w:proofErr w:type="gramEnd"/>
-      <w:r>
-        <w:t>.</w:t>
-      </w:r>
-    </w:p>
-    <w:p>
-      <w:pPr>
-        <w:pStyle w:val="Header"/>
+        <w:t xml:space="preserve">Palabras claves: </w:t>
+      </w:r>
+      <w:r>
         <w:rPr>
           <w:rStyle w:val="Enlacedelndice"/>
           <w:color w:val="auto"/>
           <w:sz w:val="24"/>
           <w:szCs w:val="24"/>
         </w:rPr>
-      </w:pPr>
-    </w:p>
-    <w:p>
-      <w:pPr>
-        <w:pStyle w:val="Header"/>
-      </w:pPr>
+        <w:t>Sistema informático</w:t>
+      </w:r>
       <w:r>
         <w:rPr>
           <w:rStyle w:val="Enlacedelndice"/>
@@ -2099,7 +2065,7 @@
           <w:sz w:val="24"/>
           <w:szCs w:val="24"/>
         </w:rPr>
-        <w:t xml:space="preserve">Palabras claves: </w:t>
+        <w:t xml:space="preserve">, </w:t>
       </w:r>
       <w:r>
         <w:rPr>
@@ -2108,7 +2074,7 @@
           <w:sz w:val="24"/>
           <w:szCs w:val="24"/>
         </w:rPr>
-        <w:t>Sistema informático</w:t>
+        <w:t>toma de decisiones, Geocuba, c</w:t>
       </w:r>
       <w:r>
         <w:rPr>
@@ -2117,7 +2083,7 @@
           <w:sz w:val="24"/>
           <w:szCs w:val="24"/>
         </w:rPr>
-        <w:t xml:space="preserve">, </w:t>
+        <w:t xml:space="preserve">ambio </w:t>
       </w:r>
       <w:r>
         <w:rPr>
@@ -2126,9 +2092,8 @@
           <w:sz w:val="24"/>
           <w:szCs w:val="24"/>
         </w:rPr>
-        <w:t xml:space="preserve">toma de decisiones, </w:t>
-      </w:r>
-      <w:proofErr w:type="spellStart"/>
+        <w:t>c</w:t>
+      </w:r>
       <w:r>
         <w:rPr>
           <w:rStyle w:val="Enlacedelndice"/>
@@ -2136,43 +2101,6 @@
           <w:sz w:val="24"/>
           <w:szCs w:val="24"/>
         </w:rPr>
-        <w:t>Geocuba</w:t>
-      </w:r>
-      <w:proofErr w:type="spellEnd"/>
-      <w:r>
-        <w:rPr>
-          <w:rStyle w:val="Enlacedelndice"/>
-          <w:color w:val="auto"/>
-          <w:sz w:val="24"/>
-          <w:szCs w:val="24"/>
-        </w:rPr>
-        <w:t>, c</w:t>
-      </w:r>
-      <w:r>
-        <w:rPr>
-          <w:rStyle w:val="Enlacedelndice"/>
-          <w:color w:val="auto"/>
-          <w:sz w:val="24"/>
-          <w:szCs w:val="24"/>
-        </w:rPr>
-        <w:t xml:space="preserve">ambio </w:t>
-      </w:r>
-      <w:r>
-        <w:rPr>
-          <w:rStyle w:val="Enlacedelndice"/>
-          <w:color w:val="auto"/>
-          <w:sz w:val="24"/>
-          <w:szCs w:val="24"/>
-        </w:rPr>
-        <w:t>c</w:t>
-      </w:r>
-      <w:r>
-        <w:rPr>
-          <w:rStyle w:val="Enlacedelndice"/>
-          <w:color w:val="auto"/>
-          <w:sz w:val="24"/>
-          <w:szCs w:val="24"/>
-        </w:rPr>
         <w:t>limático</w:t>
       </w:r>
     </w:p>
@@ -2185,15 +2113,15 @@
     </w:p>
     <w:p>
       <w:pPr>
-        <w:pStyle w:val="Heading1"/>
+        <w:pStyle w:val="Ttulo1"/>
         <w:jc w:val="center"/>
       </w:pPr>
-      <w:bookmarkStart w:id="2" w:name="_Toc164673537"/>
+      <w:bookmarkStart w:id="1" w:name="_Toc164673537"/>
       <w:r>
         <w:lastRenderedPageBreak/>
         <w:t>Introducción</w:t>
       </w:r>
-      <w:bookmarkEnd w:id="2"/>
+      <w:bookmarkEnd w:id="1"/>
     </w:p>
     <w:p>
       <w:pPr>
@@ -2355,7 +2283,7 @@
       </w:r>
       <w:r>
         <w:rPr>
-          <w:rStyle w:val="Strong"/>
+          <w:rStyle w:val="Textoennegrita"/>
           <w:rFonts w:ascii="Arial" w:hAnsi="Arial" w:cs="Arial"/>
           <w:b w:val="0"/>
         </w:rPr>
@@ -2365,21 +2293,7 @@
         <w:rPr>
           <w:rFonts w:ascii="Arial" w:hAnsi="Arial" w:cs="Arial"/>
         </w:rPr>
-        <w:t xml:space="preserve"> “Se ratifica que el ritmo de la erosión de las playas arenosas en el archipiélago cubano, que se estima en 1.2 metros de retroceso de la línea de la costa como promedio cada año”, así expuso la viceministra del CITMA </w:t>
-      </w:r>
-      <w:proofErr w:type="spellStart"/>
-      <w:r>
-        <w:rPr>
-          <w:rFonts w:ascii="Arial" w:hAnsi="Arial" w:cs="Arial"/>
-        </w:rPr>
-        <w:t>Adianez</w:t>
-      </w:r>
-      <w:proofErr w:type="spellEnd"/>
-      <w:r>
-        <w:rPr>
-          <w:rFonts w:ascii="Arial" w:hAnsi="Arial" w:cs="Arial"/>
-        </w:rPr>
-        <w:t xml:space="preserve"> Taboada Zamora,  en la  sesión de trabajo de la Comisión de Educación, Cultura, Ciencia, Tecnología y Medio Ambiente de 2023 </w:t>
+        <w:t xml:space="preserve"> “Se ratifica que el ritmo de la erosión de las playas arenosas en el archipiélago cubano, que se estima en 1.2 metros de retroceso de la línea de la costa como promedio cada año”, así expuso la viceministra del CITMA Adianez Taboada Zamora,  en la  sesión de trabajo de la Comisión de Educación, Cultura, Ciencia, Tecnología y Medio Ambiente de 2023 </w:t>
       </w:r>
       <w:r>
         <w:rPr>
@@ -2459,37 +2373,21 @@
           <w:rFonts w:ascii="Arial" w:hAnsi="Arial" w:cs="Arial"/>
           <w:spacing w:val="-5"/>
         </w:rPr>
-        <w:t xml:space="preserve">Para enfrentar estos efectos la isla aprobó en </w:t>
-      </w:r>
-      <w:proofErr w:type="gramStart"/>
+        <w:t xml:space="preserve">Para enfrentar estos efectos la isla aprobó en 2017  </w:t>
+      </w:r>
       <w:r>
         <w:rPr>
           <w:rFonts w:ascii="Arial" w:hAnsi="Arial" w:cs="Arial"/>
           <w:spacing w:val="-5"/>
         </w:rPr>
-        <w:t xml:space="preserve">2017  </w:t>
+        <w:t>l</w:t>
       </w:r>
       <w:r>
         <w:rPr>
           <w:rFonts w:ascii="Arial" w:hAnsi="Arial" w:cs="Arial"/>
           <w:spacing w:val="-5"/>
         </w:rPr>
-        <w:t>l</w:t>
-      </w:r>
-      <w:r>
-        <w:rPr>
-          <w:rFonts w:ascii="Arial" w:hAnsi="Arial" w:cs="Arial"/>
-          <w:spacing w:val="-5"/>
-        </w:rPr>
-        <w:t>a</w:t>
-      </w:r>
-      <w:proofErr w:type="gramEnd"/>
-      <w:r>
-        <w:rPr>
-          <w:rFonts w:ascii="Arial" w:hAnsi="Arial" w:cs="Arial"/>
-          <w:spacing w:val="-5"/>
-        </w:rPr>
-        <w:t xml:space="preserve">  Tarea Vida  que es un plan del estado cubano para el enfrentamiento del cambio climático.</w:t>
+        <w:t>a  Tarea Vida  que es un plan del estado cubano para el enfrentamiento del cambio climático.</w:t>
       </w:r>
       <w:r>
         <w:rPr>
@@ -2560,23 +2458,7 @@
           <w:rFonts w:ascii="Arial" w:hAnsi="Arial" w:cs="Arial"/>
           <w:spacing w:val="-5"/>
         </w:rPr>
-        <w:t xml:space="preserve">Una de las empresas que está realizando aportes a la tarea Vida es la empresa </w:t>
-      </w:r>
-      <w:proofErr w:type="spellStart"/>
-      <w:r>
-        <w:rPr>
-          <w:rFonts w:ascii="Arial" w:hAnsi="Arial" w:cs="Arial"/>
-          <w:spacing w:val="-5"/>
-        </w:rPr>
-        <w:t>Geocuba</w:t>
-      </w:r>
-      <w:proofErr w:type="spellEnd"/>
-      <w:r>
-        <w:rPr>
-          <w:rFonts w:ascii="Arial" w:hAnsi="Arial" w:cs="Arial"/>
-          <w:spacing w:val="-5"/>
-        </w:rPr>
-        <w:t>.</w:t>
+        <w:t>Una de las empresas que está realizando aportes a la tarea Vida es la empresa Geocuba.</w:t>
       </w:r>
       <w:r>
         <w:rPr>
@@ -2587,7 +2469,7 @@
       <w:hyperlink r:id="rId9" w:tgtFrame="_blank" w:history="1">
         <w:r>
           <w:rPr>
-            <w:rStyle w:val="Hyperlink"/>
+            <w:rStyle w:val="Hipervnculo"/>
             <w:rFonts w:ascii="Arial" w:hAnsi="Arial" w:cs="Arial"/>
             <w:color w:val="auto"/>
             <w:u w:val="none"/>
@@ -2597,7 +2479,7 @@
       </w:hyperlink>
       <w:r>
         <w:rPr>
-          <w:rStyle w:val="Hyperlink"/>
+          <w:rStyle w:val="Hipervnculo"/>
           <w:rFonts w:ascii="Arial" w:hAnsi="Arial" w:cs="Arial"/>
           <w:color w:val="auto"/>
           <w:u w:val="none"/>
@@ -2680,21 +2562,7 @@
         <w:rPr>
           <w:rFonts w:ascii="Arial" w:hAnsi="Arial" w:cs="Arial"/>
         </w:rPr>
-        <w:t xml:space="preserve"> es la tarea que realizan los especialistas de la empresa </w:t>
-      </w:r>
-      <w:proofErr w:type="spellStart"/>
-      <w:r>
-        <w:rPr>
-          <w:rFonts w:ascii="Arial" w:hAnsi="Arial" w:cs="Arial"/>
-        </w:rPr>
-        <w:t>Geocuba</w:t>
-      </w:r>
-      <w:proofErr w:type="spellEnd"/>
-      <w:r>
-        <w:rPr>
-          <w:rFonts w:ascii="Arial" w:hAnsi="Arial" w:cs="Arial"/>
-        </w:rPr>
-        <w:t xml:space="preserve"> para investigar, predecir y monitorear el comportamiento de la línea costera y la erosión del mar en zonas de desarrollo de la economía y que no afecte el medio ambiente.</w:t>
+        <w:t xml:space="preserve"> es la tarea que realizan los especialistas de la empresa Geocuba para investigar, predecir y monitorear el comportamiento de la línea costera y la erosión del mar en zonas de desarrollo de la economía y que no afecte el medio ambiente.</w:t>
       </w:r>
     </w:p>
     <w:p>
@@ -2740,14 +2608,7 @@
         <w:rPr>
           <w:rFonts w:ascii="Arial" w:hAnsi="Arial" w:cs="Arial"/>
         </w:rPr>
-        <w:t xml:space="preserve">Los especialistas de la empresa </w:t>
-      </w:r>
-      <w:proofErr w:type="spellStart"/>
-      <w:r>
-        <w:rPr>
-          <w:rFonts w:ascii="Arial" w:hAnsi="Arial" w:cs="Arial"/>
-        </w:rPr>
-        <w:t>Geo</w:t>
+        <w:t>Los especialistas de la empresa Geo</w:t>
       </w:r>
       <w:r>
         <w:rPr>
@@ -2759,42 +2620,7 @@
         <w:rPr>
           <w:rFonts w:ascii="Arial" w:hAnsi="Arial" w:cs="Arial"/>
         </w:rPr>
-        <w:t>uba</w:t>
-      </w:r>
-      <w:proofErr w:type="spellEnd"/>
-      <w:r>
-        <w:rPr>
-          <w:rFonts w:ascii="Arial" w:hAnsi="Arial" w:cs="Arial"/>
-        </w:rPr>
-        <w:t xml:space="preserve"> para el cálculo de transporte de sedimentos (</w:t>
-      </w:r>
-      <w:proofErr w:type="spellStart"/>
-      <w:r>
-        <w:rPr>
-          <w:rFonts w:ascii="Arial" w:hAnsi="Arial" w:cs="Arial"/>
-        </w:rPr>
-        <w:t>e.d</w:t>
-      </w:r>
-      <w:proofErr w:type="spellEnd"/>
-      <w:r>
-        <w:rPr>
-          <w:rFonts w:ascii="Arial" w:hAnsi="Arial" w:cs="Arial"/>
-        </w:rPr>
-        <w:t>., la arena y otros recursos que se pierden en las playas por el aumento del nivel del mar) emplea una ecuación (CERC) y recoge datos de las mediciones de las costas a través de métodos tradicionales (</w:t>
-      </w:r>
-      <w:proofErr w:type="spellStart"/>
-      <w:r>
-        <w:rPr>
-          <w:rFonts w:ascii="Arial" w:hAnsi="Arial" w:cs="Arial"/>
-        </w:rPr>
-        <w:t>e.d</w:t>
-      </w:r>
-      <w:proofErr w:type="spellEnd"/>
-      <w:r>
-        <w:rPr>
-          <w:rFonts w:ascii="Arial" w:hAnsi="Arial" w:cs="Arial"/>
-        </w:rPr>
-        <w:t>., escribiendo los datos en papel u otro recurso físico), los cuales pueden tener un deterioro en el tiempo, errores en los cálculos y morosidad en la búsqueda de información.  Es importante poder guardar la información de una manera segura para su posterior consulta, calcular los datos con mayor precisión y buscar los datos con mayor rapidez.</w:t>
+        <w:t>uba para el cálculo de transporte de sedimentos (e.d., la arena y otros recursos que se pierden en las playas por el aumento del nivel del mar) emplea una ecuación (CERC) y recoge datos de las mediciones de las costas a través de métodos tradicionales (e.d., escribiendo los datos en papel u otro recurso físico), los cuales pueden tener un deterioro en el tiempo, errores en los cálculos y morosidad en la búsqueda de información.  Es importante poder guardar la información de una manera segura para su posterior consulta, calcular los datos con mayor precisión y buscar los datos con mayor rapidez.</w:t>
       </w:r>
     </w:p>
     <w:p>
@@ -2824,21 +2650,7 @@
         <w:rPr>
           <w:rFonts w:ascii="Arial" w:hAnsi="Arial" w:cs="Arial"/>
         </w:rPr>
-        <w:t xml:space="preserve">Desarrollar una aplicación informática que </w:t>
-      </w:r>
-      <w:proofErr w:type="gramStart"/>
-      <w:r>
-        <w:rPr>
-          <w:rFonts w:ascii="Arial" w:hAnsi="Arial" w:cs="Arial"/>
-        </w:rPr>
-        <w:t>permita  calcular</w:t>
-      </w:r>
-      <w:proofErr w:type="gramEnd"/>
-      <w:r>
-        <w:rPr>
-          <w:rFonts w:ascii="Arial" w:hAnsi="Arial" w:cs="Arial"/>
-        </w:rPr>
-        <w:t>, gestionar y almacenar los datos para el cálculo del transporte de sedimentos en las costas cubanas.</w:t>
+        <w:t>Desarrollar una aplicación informática que permita  calcular, gestionar y almacenar los datos para el cálculo del transporte de sedimentos en las costas cubanas.</w:t>
       </w:r>
     </w:p>
     <w:p>
@@ -2859,14 +2671,14 @@
     </w:p>
     <w:p>
       <w:pPr>
-        <w:pStyle w:val="Heading1"/>
-      </w:pPr>
-      <w:bookmarkStart w:id="3" w:name="_Toc164673538"/>
+        <w:pStyle w:val="Ttulo1"/>
+      </w:pPr>
+      <w:bookmarkStart w:id="2" w:name="_Toc164673538"/>
       <w:r>
         <w:lastRenderedPageBreak/>
         <w:t>Capítulo 1 Marco Teórico Conceptual</w:t>
       </w:r>
-      <w:bookmarkEnd w:id="3"/>
+      <w:bookmarkEnd w:id="2"/>
     </w:p>
     <w:p>
       <w:pPr>
@@ -2890,13 +2702,13 @@
     </w:p>
     <w:p>
       <w:pPr>
-        <w:pStyle w:val="Heading2"/>
-      </w:pPr>
-      <w:bookmarkStart w:id="4" w:name="_Toc164673539"/>
+        <w:pStyle w:val="Ttulo2"/>
+      </w:pPr>
+      <w:bookmarkStart w:id="3" w:name="_Toc164673539"/>
       <w:r>
         <w:t>Estado del Arte</w:t>
       </w:r>
-      <w:bookmarkEnd w:id="4"/>
+      <w:bookmarkEnd w:id="3"/>
     </w:p>
     <w:p>
       <w:pPr>
@@ -2908,21 +2720,21 @@
     </w:p>
     <w:p>
       <w:pPr>
-        <w:pStyle w:val="Heading3"/>
+        <w:pStyle w:val="Ttulo3"/>
         <w:numPr>
           <w:ilvl w:val="2"/>
           <w:numId w:val="12"/>
         </w:numPr>
       </w:pPr>
-      <w:bookmarkStart w:id="5" w:name="_Toc164673540"/>
+      <w:bookmarkStart w:id="4" w:name="_Toc164673540"/>
       <w:r>
         <w:t>Ámbito Internacional</w:t>
       </w:r>
-      <w:bookmarkEnd w:id="5"/>
-    </w:p>
-    <w:p>
-      <w:pPr>
-        <w:pStyle w:val="Heading4"/>
+      <w:bookmarkEnd w:id="4"/>
+    </w:p>
+    <w:p>
+      <w:pPr>
+        <w:pStyle w:val="Ttulo4"/>
         <w:numPr>
           <w:ilvl w:val="0"/>
           <w:numId w:val="15"/>
@@ -2943,21 +2755,7 @@
         <w:rPr>
           <w:rFonts w:ascii="Arial" w:hAnsi="Arial" w:cs="Arial"/>
         </w:rPr>
-        <w:t xml:space="preserve">Delft3D es un sistema integrado de modelado numérico desarrollado por </w:t>
-      </w:r>
-      <w:proofErr w:type="spellStart"/>
-      <w:r>
-        <w:rPr>
-          <w:rFonts w:ascii="Arial" w:hAnsi="Arial" w:cs="Arial"/>
-        </w:rPr>
-        <w:t>Deltares</w:t>
-      </w:r>
-      <w:proofErr w:type="spellEnd"/>
-      <w:r>
-        <w:rPr>
-          <w:rFonts w:ascii="Arial" w:hAnsi="Arial" w:cs="Arial"/>
-        </w:rPr>
-        <w:t>, una institución de investigación y consultoría c</w:t>
+        <w:t>Delft3D es un sistema integrado de modelado numérico desarrollado por Deltares, una institución de investigación y consultoría c</w:t>
       </w:r>
       <w:r>
         <w:rPr>
@@ -3061,21 +2859,7 @@
         <w:rPr>
           <w:rFonts w:ascii="Arial" w:hAnsi="Arial" w:cs="Arial"/>
         </w:rPr>
-        <w:t xml:space="preserve"> y </w:t>
-      </w:r>
-      <w:proofErr w:type="spellStart"/>
-      <w:r>
-        <w:rPr>
-          <w:rFonts w:ascii="Arial" w:hAnsi="Arial" w:cs="Arial"/>
-        </w:rPr>
-        <w:t>MAcOS</w:t>
-      </w:r>
-      <w:proofErr w:type="spellEnd"/>
-      <w:r>
-        <w:rPr>
-          <w:rFonts w:ascii="Arial" w:hAnsi="Arial" w:cs="Arial"/>
-        </w:rPr>
-        <w:t>.</w:t>
+        <w:t xml:space="preserve"> y MAcOS.</w:t>
       </w:r>
     </w:p>
     <w:p>
@@ -3099,21 +2883,7 @@
         <w:rPr>
           <w:rFonts w:ascii="Arial" w:hAnsi="Arial" w:cs="Arial"/>
         </w:rPr>
-        <w:t xml:space="preserve">lo cual permite que se pueda modificar y </w:t>
-      </w:r>
-      <w:proofErr w:type="gramStart"/>
-      <w:r>
-        <w:rPr>
-          <w:rFonts w:ascii="Arial" w:hAnsi="Arial" w:cs="Arial"/>
-        </w:rPr>
-        <w:t>adaptar  las</w:t>
-      </w:r>
-      <w:proofErr w:type="gramEnd"/>
-      <w:r>
-        <w:rPr>
-          <w:rFonts w:ascii="Arial" w:hAnsi="Arial" w:cs="Arial"/>
-        </w:rPr>
-        <w:t xml:space="preserve"> necesidades específica del usuario</w:t>
+        <w:t>lo cual permite que se pueda modificar y adaptar  las necesidades específica del usuario</w:t>
       </w:r>
     </w:p>
     <w:p>
@@ -3127,19 +2897,11 @@
           <w:rFonts w:ascii="Arial" w:hAnsi="Arial" w:cs="Arial"/>
         </w:rPr>
       </w:pPr>
-      <w:proofErr w:type="spellStart"/>
-      <w:r>
-        <w:rPr>
-          <w:rFonts w:ascii="Arial" w:hAnsi="Arial" w:cs="Arial"/>
-        </w:rPr>
-        <w:t>Deltares</w:t>
-      </w:r>
-      <w:proofErr w:type="spellEnd"/>
-      <w:r>
-        <w:rPr>
-          <w:rFonts w:ascii="Arial" w:hAnsi="Arial" w:cs="Arial"/>
-        </w:rPr>
-        <w:t xml:space="preserve"> proporciona soporte técnico y actualizaciones regulares pa</w:t>
+      <w:r>
+        <w:rPr>
+          <w:rFonts w:ascii="Arial" w:hAnsi="Arial" w:cs="Arial"/>
+        </w:rPr>
+        <w:t>Deltares proporciona soporte técnico y actualizaciones regulares pa</w:t>
       </w:r>
       <w:r>
         <w:rPr>
@@ -3246,26 +3008,12 @@
         <w:rPr>
           <w:rFonts w:ascii="Arial" w:hAnsi="Arial" w:cs="Arial"/>
         </w:rPr>
-        <w:t xml:space="preserve">Cuenta con servicio </w:t>
-      </w:r>
-      <w:proofErr w:type="gramStart"/>
-      <w:r>
-        <w:rPr>
-          <w:rFonts w:ascii="Arial" w:hAnsi="Arial" w:cs="Arial"/>
-        </w:rPr>
-        <w:t>web</w:t>
-      </w:r>
-      <w:proofErr w:type="gramEnd"/>
-      <w:r>
-        <w:rPr>
-          <w:rFonts w:ascii="Arial" w:hAnsi="Arial" w:cs="Arial"/>
-        </w:rPr>
-        <w:t xml:space="preserve"> pero no ofrece todas las funcionalidades que su versión de escritorio.</w:t>
-      </w:r>
-    </w:p>
-    <w:p>
-      <w:pPr>
-        <w:pStyle w:val="Heading4"/>
+        <w:t>Cuenta con servicio web pero no ofrece todas las funcionalidades que su versión de escritorio.</w:t>
+      </w:r>
+    </w:p>
+    <w:p>
+      <w:pPr>
+        <w:pStyle w:val="Ttulo4"/>
       </w:pPr>
       <w:r>
         <w:t>Mike 21</w:t>
@@ -3361,7 +3109,7 @@
       </w:r>
       <w:r>
         <w:rPr>
-          <w:rStyle w:val="Strong"/>
+          <w:rStyle w:val="Textoennegrita"/>
           <w:rFonts w:ascii="Arial" w:hAnsi="Arial" w:cs="Arial"/>
           <w:b w:val="0"/>
           <w:color w:val="1F1F1F"/>
@@ -3471,21 +3219,7 @@
         <w:rPr>
           <w:rFonts w:ascii="Arial" w:hAnsi="Arial" w:cs="Arial"/>
         </w:rPr>
-        <w:t xml:space="preserve">MIKE 21 tiene </w:t>
-      </w:r>
-      <w:proofErr w:type="gramStart"/>
-      <w:r>
-        <w:rPr>
-          <w:rFonts w:ascii="Arial" w:hAnsi="Arial" w:cs="Arial"/>
-        </w:rPr>
-        <w:t>buena  precisión</w:t>
-      </w:r>
-      <w:proofErr w:type="gramEnd"/>
-      <w:r>
-        <w:rPr>
-          <w:rFonts w:ascii="Arial" w:hAnsi="Arial" w:cs="Arial"/>
-        </w:rPr>
-        <w:t xml:space="preserve"> en la simulación del flujo del agua</w:t>
+        <w:t>MIKE 21 tiene buena  precisión en la simulación del flujo del agua</w:t>
       </w:r>
       <w:r>
         <w:rPr>
@@ -3509,30 +3243,8 @@
         <w:rPr>
           <w:rFonts w:ascii="Arial" w:hAnsi="Arial" w:cs="Arial"/>
         </w:rPr>
-        <w:t xml:space="preserve">Es compatible con los sistemas operativos Windows, </w:t>
-      </w:r>
-      <w:proofErr w:type="spellStart"/>
-      <w:r>
-        <w:rPr>
-          <w:rFonts w:ascii="Arial" w:hAnsi="Arial" w:cs="Arial"/>
-        </w:rPr>
-        <w:t>macOs</w:t>
-      </w:r>
-      <w:proofErr w:type="spellEnd"/>
-      <w:r>
-        <w:rPr>
-          <w:rFonts w:ascii="Arial" w:hAnsi="Arial" w:cs="Arial"/>
-        </w:rPr>
-        <w:t xml:space="preserve"> </w:t>
-      </w:r>
-      <w:proofErr w:type="gramStart"/>
-      <w:r>
-        <w:rPr>
-          <w:rFonts w:ascii="Arial" w:hAnsi="Arial" w:cs="Arial"/>
-        </w:rPr>
-        <w:t>y  Linux</w:t>
-      </w:r>
-      <w:proofErr w:type="gramEnd"/>
+        <w:t>Es compatible con los sistemas operativos Windows, macOs y  Linux</w:t>
+      </w:r>
     </w:p>
     <w:p>
       <w:pPr>
@@ -3568,7 +3280,7 @@
     </w:p>
     <w:p>
       <w:pPr>
-        <w:pStyle w:val="ListParagraph"/>
+        <w:pStyle w:val="Prrafodelista"/>
         <w:numPr>
           <w:ilvl w:val="0"/>
           <w:numId w:val="10"/>
@@ -3580,7 +3292,7 @@
     </w:p>
     <w:p>
       <w:pPr>
-        <w:pStyle w:val="ListParagraph"/>
+        <w:pStyle w:val="Prrafodelista"/>
         <w:numPr>
           <w:ilvl w:val="0"/>
           <w:numId w:val="10"/>
@@ -3593,30 +3305,20 @@
     <w:p/>
     <w:p>
       <w:pPr>
-        <w:pStyle w:val="Heading4"/>
-      </w:pPr>
-      <w:proofErr w:type="spellStart"/>
-      <w:r>
-        <w:t>XBeach</w:t>
-      </w:r>
-      <w:proofErr w:type="spellEnd"/>
-      <w:r>
-        <w:t xml:space="preserve"> </w:t>
-      </w:r>
-    </w:p>
-    <w:p>
-      <w:proofErr w:type="spellStart"/>
-      <w:r>
-        <w:t>XBeach</w:t>
-      </w:r>
-      <w:proofErr w:type="spellEnd"/>
-      <w:r>
-        <w:t xml:space="preserve"> es un modelo bidimensional para la propagación de las olas, las ondas largas y el flujo medio, el transporte de sedimentos y los cambios morfológicos de la zona cercana a la costa, las playas, las dunas y la barrera trasera durante las tormentas, Desarrollado por el  </w:t>
+        <w:pStyle w:val="Ttulo4"/>
+      </w:pPr>
+      <w:r>
+        <w:t xml:space="preserve">XBeach </w:t>
+      </w:r>
+    </w:p>
+    <w:p>
+      <w:r>
+        <w:t>XBeach es un modelo bidimensional para la propagación de las olas, las ondas largas y el flujo medio, el transporte de sedimentos y los cambios morfológicos de la zona cercana a la costa, las playas, las dunas y la barrera trasera durante las tormentas, Desarrollado por el  </w:t>
       </w:r>
       <w:hyperlink r:id="rId10" w:history="1">
         <w:r>
           <w:rPr>
-            <w:rStyle w:val="Hyperlink"/>
+            <w:rStyle w:val="Hipervnculo"/>
             <w:color w:val="auto"/>
             <w:u w:val="none"/>
           </w:rPr>
@@ -3626,55 +3328,23 @@
       <w:r>
         <w:t>, el </w:t>
       </w:r>
-      <w:proofErr w:type="spellStart"/>
-      <w:r>
-        <w:rPr>
-          <w:rStyle w:val="Hyperlink"/>
-          <w:color w:val="auto"/>
-          <w:u w:val="none"/>
-        </w:rPr>
-        <w:fldChar w:fldCharType="begin"/>
-      </w:r>
-      <w:r>
-        <w:rPr>
-          <w:rStyle w:val="Hyperlink"/>
-          <w:color w:val="auto"/>
-          <w:u w:val="none"/>
-        </w:rPr>
-        <w:instrText xml:space="preserve"> HYPERLINK "https://www.rws.nl/" \t "_blank" </w:instrText>
-      </w:r>
-      <w:r>
-        <w:rPr>
-          <w:rStyle w:val="Hyperlink"/>
-          <w:color w:val="auto"/>
-          <w:u w:val="none"/>
-        </w:rPr>
-        <w:fldChar w:fldCharType="separate"/>
-      </w:r>
-      <w:r>
-        <w:rPr>
-          <w:rStyle w:val="Hyperlink"/>
-          <w:color w:val="auto"/>
-          <w:u w:val="none"/>
-        </w:rPr>
-        <w:t>Rijkswaterstaat</w:t>
-      </w:r>
-      <w:proofErr w:type="spellEnd"/>
-      <w:r>
-        <w:rPr>
-          <w:rStyle w:val="Hyperlink"/>
-          <w:color w:val="auto"/>
-          <w:u w:val="none"/>
-        </w:rPr>
-        <w:fldChar w:fldCharType="end"/>
-      </w:r>
-      <w:r>
-        <w:t> y la </w:t>
-      </w:r>
       <w:hyperlink r:id="rId11" w:tgtFrame="_blank" w:history="1">
         <w:r>
           <w:rPr>
-            <w:rStyle w:val="Hyperlink"/>
+            <w:rStyle w:val="Hipervnculo"/>
+            <w:color w:val="auto"/>
+            <w:u w:val="none"/>
+          </w:rPr>
+          <w:t>Rijkswaterstaat</w:t>
+        </w:r>
+      </w:hyperlink>
+      <w:r>
+        <w:t> y la </w:t>
+      </w:r>
+      <w:hyperlink r:id="rId12" w:tgtFrame="_blank" w:history="1">
+        <w:r>
+          <w:rPr>
+            <w:rStyle w:val="Hipervnculo"/>
             <w:color w:val="auto"/>
             <w:u w:val="none"/>
           </w:rPr>
@@ -3684,10 +3354,10 @@
       <w:r>
         <w:t>, con el apoyo de un consorcio de </w:t>
       </w:r>
-      <w:hyperlink r:id="rId12" w:history="1">
+      <w:hyperlink r:id="rId13" w:history="1">
         <w:r>
           <w:rPr>
-            <w:rStyle w:val="Hyperlink"/>
+            <w:rStyle w:val="Hipervnculo"/>
             <w:color w:val="auto"/>
             <w:u w:val="none"/>
           </w:rPr>
@@ -3697,55 +3367,23 @@
       <w:r>
         <w:t>, </w:t>
       </w:r>
-      <w:proofErr w:type="spellStart"/>
-      <w:r>
-        <w:rPr>
-          <w:rStyle w:val="Hyperlink"/>
-          <w:color w:val="auto"/>
-          <w:u w:val="none"/>
-        </w:rPr>
-        <w:fldChar w:fldCharType="begin"/>
-      </w:r>
-      <w:r>
-        <w:rPr>
-          <w:rStyle w:val="Hyperlink"/>
-          <w:color w:val="auto"/>
-          <w:u w:val="none"/>
-        </w:rPr>
-        <w:instrText xml:space="preserve"> HYPERLINK "https://www.deltares.nl/" </w:instrText>
-      </w:r>
-      <w:r>
-        <w:rPr>
-          <w:rStyle w:val="Hyperlink"/>
-          <w:color w:val="auto"/>
-          <w:u w:val="none"/>
-        </w:rPr>
-        <w:fldChar w:fldCharType="separate"/>
-      </w:r>
-      <w:r>
-        <w:rPr>
-          <w:rStyle w:val="Hyperlink"/>
-          <w:color w:val="auto"/>
-          <w:u w:val="none"/>
-        </w:rPr>
-        <w:t>Deltares</w:t>
-      </w:r>
-      <w:proofErr w:type="spellEnd"/>
-      <w:r>
-        <w:rPr>
-          <w:rStyle w:val="Hyperlink"/>
-          <w:color w:val="auto"/>
-          <w:u w:val="none"/>
-        </w:rPr>
-        <w:fldChar w:fldCharType="end"/>
-      </w:r>
-      <w:r>
-        <w:t>, la </w:t>
-      </w:r>
-      <w:hyperlink r:id="rId13" w:history="1">
+      <w:hyperlink r:id="rId14" w:history="1">
         <w:r>
           <w:rPr>
-            <w:rStyle w:val="Hyperlink"/>
+            <w:rStyle w:val="Hipervnculo"/>
+            <w:color w:val="auto"/>
+            <w:u w:val="none"/>
+          </w:rPr>
+          <w:t>Deltares</w:t>
+        </w:r>
+      </w:hyperlink>
+      <w:r>
+        <w:t>, la </w:t>
+      </w:r>
+      <w:hyperlink r:id="rId15" w:history="1">
+        <w:r>
+          <w:rPr>
+            <w:rStyle w:val="Hipervnculo"/>
             <w:color w:val="auto"/>
             <w:u w:val="none"/>
           </w:rPr>
@@ -3755,10 +3393,10 @@
       <w:r>
         <w:t> y la </w:t>
       </w:r>
-      <w:hyperlink r:id="rId14" w:history="1">
+      <w:hyperlink r:id="rId16" w:history="1">
         <w:r>
           <w:rPr>
-            <w:rStyle w:val="Hyperlink"/>
+            <w:rStyle w:val="Hipervnculo"/>
             <w:color w:val="auto"/>
             <w:u w:val="none"/>
           </w:rPr>
@@ -3773,161 +3411,212 @@
           <w:i/>
           <w:iCs/>
         </w:rPr>
-        <w:t xml:space="preserve">Home - </w:t>
-      </w:r>
-      <w:proofErr w:type="spellStart"/>
-      <w:r>
-        <w:rPr>
-          <w:i/>
-          <w:iCs/>
-        </w:rPr>
-        <w:t>XBeach</w:t>
-      </w:r>
-      <w:proofErr w:type="spellEnd"/>
-      <w:r>
-        <w:rPr>
-          <w:i/>
-          <w:iCs/>
-        </w:rPr>
-        <w:t xml:space="preserve"> - Oss.Deltares.Nl</w:t>
+        <w:t>Home - XBeach - Oss.Deltares.Nl</w:t>
       </w:r>
       <w:r>
         <w:t>, s. f.)</w:t>
       </w:r>
+      <w:r>
+        <w:t>.</w:t>
+      </w:r>
     </w:p>
     <w:p>
       <w:r>
         <w:t xml:space="preserve">Ventajas </w:t>
       </w:r>
     </w:p>
+    <w:p>
+      <w:pPr>
+        <w:pStyle w:val="Prrafodelista"/>
+        <w:numPr>
+          <w:ilvl w:val="0"/>
+          <w:numId w:val="19"/>
+        </w:numPr>
+      </w:pPr>
+      <w:r>
+        <w:t xml:space="preserve">Es un software flexible que permite la simulación de una variedad de procesos físicos, </w:t>
+      </w:r>
+      <w:r>
+        <w:t>incluyendo ecuaciones de agua superficial, flujo subterráneo, transporte de sedimentos, y más. Esto lo hace adecuado para una amplia gama de aplicaciones costeras y fluviales</w:t>
+      </w:r>
+      <w:r>
+        <w:t>.</w:t>
+      </w:r>
+    </w:p>
+    <w:p>
+      <w:pPr>
+        <w:pStyle w:val="Prrafodelista"/>
+        <w:numPr>
+          <w:ilvl w:val="0"/>
+          <w:numId w:val="19"/>
+        </w:numPr>
+      </w:pPr>
+      <w:r>
+        <w:t>Ofrece múltiples modos de simulación, como estacionario, surf beat (no estacionario), y no hidrostático (resolución de olas), permitiendo adaptarse a diferentes escenarios y niveles de detalle</w:t>
+      </w:r>
+      <w:r>
+        <w:t>.</w:t>
+      </w:r>
+    </w:p>
+    <w:p>
+      <w:pPr>
+        <w:pStyle w:val="Prrafodelista"/>
+        <w:numPr>
+          <w:ilvl w:val="0"/>
+          <w:numId w:val="19"/>
+        </w:numPr>
+      </w:pPr>
+      <w:r>
+        <w:t xml:space="preserve">Incorpora la ecuación de advección-difusión para el transporte de sedimentos, junto con varios parámetros generales y formulaciones de </w:t>
+      </w:r>
+      <w:r>
+        <w:lastRenderedPageBreak/>
+        <w:t>transporte, lo que facilita la simulación de la erosión y deposición de sedimentos</w:t>
+      </w:r>
+    </w:p>
+    <w:p>
+      <w:r>
+        <w:t>Desventajas</w:t>
+      </w:r>
+    </w:p>
+    <w:p>
+      <w:pPr>
+        <w:pStyle w:val="Prrafodelista"/>
+        <w:numPr>
+          <w:ilvl w:val="0"/>
+          <w:numId w:val="20"/>
+        </w:numPr>
+      </w:pPr>
+      <w:r>
+        <w:t>Debido a su amplio rango de funcionalidades, XBeach puede ser complejo de aprender y utilizar eficientemente, especialmente para usuarios nuevos o con experiencia limitada en modelado hidrológico y costero</w:t>
+      </w:r>
+      <w:r>
+        <w:t>.</w:t>
+      </w:r>
+    </w:p>
+    <w:p>
+      <w:pPr>
+        <w:pStyle w:val="Prrafodelista"/>
+        <w:numPr>
+          <w:ilvl w:val="0"/>
+          <w:numId w:val="20"/>
+        </w:numPr>
+      </w:pPr>
+      <w:r>
+        <w:t>Las simulaciones detalladas pueden requerir recursos computacionales significativos, lo que puede limitar su accesibilidad para algunos investigadores o estudios con presupuesto limitado</w:t>
+      </w:r>
+      <w:r>
+        <w:t>.</w:t>
+      </w:r>
+    </w:p>
     <w:p/>
     <w:p>
-      <w:r>
-        <w:t>Desventajas</w:t>
-      </w:r>
-    </w:p>
-    <w:p/>
-    <w:p>
-      <w:pPr>
-        <w:pStyle w:val="Heading3"/>
+      <w:pPr>
+        <w:pStyle w:val="Ttulo3"/>
         <w:numPr>
           <w:ilvl w:val="0"/>
           <w:numId w:val="0"/>
         </w:numPr>
       </w:pPr>
-      <w:bookmarkStart w:id="6" w:name="_Toc164673541"/>
-      <w:proofErr w:type="gramStart"/>
-      <w:r>
-        <w:t>1.2.2  Ámbito</w:t>
-      </w:r>
-      <w:proofErr w:type="gramEnd"/>
-      <w:r>
-        <w:t xml:space="preserve"> Nacional</w:t>
+      <w:bookmarkStart w:id="5" w:name="_Toc164673541"/>
+      <w:r>
+        <w:t>1.2.2  Ámbito Nacional</w:t>
+      </w:r>
+      <w:bookmarkEnd w:id="5"/>
+    </w:p>
+    <w:p>
+      <w:pPr>
+        <w:pStyle w:val="NormalWeb"/>
+        <w:rPr>
+          <w:rFonts w:ascii="Arial" w:hAnsi="Arial" w:cs="Arial"/>
+        </w:rPr>
+      </w:pPr>
+      <w:r>
+        <w:rPr>
+          <w:rFonts w:ascii="Arial" w:hAnsi="Arial" w:cs="Arial"/>
+        </w:rPr>
+        <w:t>Cuba  se han realizado varios estudios para el cálculo de los sedimentos para ello han empleado varios software internacionales ente ellos LITPAK en</w:t>
+      </w:r>
+    </w:p>
+    <w:p>
+      <w:pPr>
+        <w:pStyle w:val="NormalWeb"/>
+        <w:rPr>
+          <w:rFonts w:ascii="Arial" w:hAnsi="Arial" w:cs="Arial"/>
+        </w:rPr>
+      </w:pPr>
+      <w:r>
+        <w:rPr>
+          <w:rFonts w:ascii="Arial" w:hAnsi="Arial" w:cs="Arial"/>
+        </w:rPr>
+        <w:t>(Caiza Quinga,2019), sistema de modelado costero (SMC) a un tramo crítico en la playa Varadero en (Vidal Fernandez,2010)</w:t>
+      </w:r>
+    </w:p>
+    <w:p>
+      <w:pPr>
+        <w:pStyle w:val="Ttulo2"/>
+      </w:pPr>
+      <w:bookmarkStart w:id="6" w:name="_Toc164673542"/>
+      <w:r>
+        <w:t>Gestión</w:t>
       </w:r>
       <w:bookmarkEnd w:id="6"/>
     </w:p>
     <w:p>
-      <w:pPr>
-        <w:pStyle w:val="NormalWeb"/>
-        <w:rPr>
-          <w:rFonts w:ascii="Arial" w:hAnsi="Arial" w:cs="Arial"/>
-        </w:rPr>
-      </w:pPr>
-      <w:proofErr w:type="gramStart"/>
-      <w:r>
-        <w:rPr>
-          <w:rFonts w:ascii="Arial" w:hAnsi="Arial" w:cs="Arial"/>
-        </w:rPr>
-        <w:t>Cuba  se</w:t>
-      </w:r>
-      <w:proofErr w:type="gramEnd"/>
-      <w:r>
-        <w:rPr>
-          <w:rFonts w:ascii="Arial" w:hAnsi="Arial" w:cs="Arial"/>
-        </w:rPr>
-        <w:t xml:space="preserve"> han realizado varios estudios para el cálculo de los sedimentos para ello han empleado varios software internacionales ente ellos LITPAK en</w:t>
-      </w:r>
-    </w:p>
-    <w:p>
-      <w:pPr>
-        <w:pStyle w:val="NormalWeb"/>
-        <w:rPr>
-          <w:rFonts w:ascii="Arial" w:hAnsi="Arial" w:cs="Arial"/>
-        </w:rPr>
-      </w:pPr>
-      <w:r>
-        <w:rPr>
-          <w:rFonts w:ascii="Arial" w:hAnsi="Arial" w:cs="Arial"/>
-        </w:rPr>
-        <w:lastRenderedPageBreak/>
-        <w:t>(Caiza Quinga,2019), sistema de modelado costero (SMC) a un tramo crítico en la playa Varadero en (Vidal Fernandez,2010)</w:t>
-      </w:r>
-    </w:p>
-    <w:p>
-      <w:pPr>
-        <w:pStyle w:val="Heading2"/>
-      </w:pPr>
-      <w:bookmarkStart w:id="7" w:name="_Toc164673542"/>
-      <w:r>
-        <w:t>Gestión</w:t>
+      <w:r>
+        <w:t xml:space="preserve">La gestión es un conjunto de procedimientos y acciones que se llevan a cabo para lograr un determinado objetivo. El objetivo de la gestión es alcanzar un objetivo optimizando al máximo posible los recursos disponibles. </w:t>
+      </w:r>
+      <w:r>
+        <w:fldChar w:fldCharType="begin"/>
+      </w:r>
+      <w:r>
+        <w:instrText xml:space="preserve"> ADDIN ZOTERO_ITEM CSL_CITATION {"citationID":"J561SeuD","properties":{"formattedCitation":"(Westreicher, 2020)","plainCitation":"(Westreicher, 2020)","noteIndex":0},"citationItems":[{"id":167,"uris":["http://zotero.org/users/13351438/items/4T6S9Z58"],"itemData":{"id":167,"type":"webpage","abstract":"Descubre la importancia de la gestión para alcanzar objetivos y optimizar recursos. Aprende cómo gestionar eficientemente.","container-title":"Economipedia","language":"es","title":"¿Qué es la gestión? Para qué sirve, pasos a seguir y tipos","title-short":"¿Qué es la gestión?","URL":"https://economipedia.com/definiciones/gestion.html","author":[{"family":"Westreicher","given":"Guillermo"}],"accessed":{"date-parts":[["2024",4,22]]},"issued":{"date-parts":[["2020",8,7]]}}}],"schema":"https://github.com/citation-style-language/schema/raw/master/csl-citation.json"} </w:instrText>
+      </w:r>
+      <w:r>
+        <w:fldChar w:fldCharType="separate"/>
+      </w:r>
+      <w:r>
+        <w:t>(Westreicher, 2020)</w:t>
+      </w:r>
+      <w:r>
+        <w:fldChar w:fldCharType="end"/>
+      </w:r>
+    </w:p>
+    <w:p>
+      <w:pPr>
+        <w:pStyle w:val="Ttulo2"/>
+      </w:pPr>
+      <w:bookmarkStart w:id="7" w:name="_Toc164673543"/>
+      <w:r>
+        <w:t>Sistema de Gestión</w:t>
       </w:r>
       <w:bookmarkEnd w:id="7"/>
-    </w:p>
-    <w:p>
-      <w:r>
-        <w:t xml:space="preserve">La gestión es un conjunto de procedimientos y acciones que se llevan a cabo para lograr un determinado objetivo. El objetivo de la gestión es alcanzar un objetivo optimizando al máximo posible los recursos disponibles. </w:t>
+      <w:r>
+        <w:t xml:space="preserve"> </w:t>
+      </w:r>
+    </w:p>
+    <w:p>
+      <w:r>
+        <w:t>Un sistema de gestión es un conjunto de procesos y herramientas diseñados para ayudar a una organización a alcanzar sus objetivos y metas de manera eficiente y efectiva</w:t>
+      </w:r>
+      <w:r>
+        <w:t xml:space="preserve"> </w:t>
       </w:r>
       <w:r>
         <w:fldChar w:fldCharType="begin"/>
       </w:r>
       <w:r>
-        <w:instrText xml:space="preserve"> ADDIN ZOTERO_ITEM CSL_CITATION {"citationID":"J561SeuD","properties":{"formattedCitation":"(Westreicher, 2020)","plainCitation":"(Westreicher, 2020)","noteIndex":0},"citationItems":[{"id":167,"uris":["http://zotero.org/users/13351438/items/4T6S9Z58"],"itemData":{"id":167,"type":"webpage","abstract":"Descubre la importancia de la gestión para alcanzar objetivos y optimizar recursos. Aprende cómo gestionar eficientemente.","container-title":"Economipedia","language":"es","title":"¿Qué es la gestión? Para qué sirve, pasos a seguir y tipos","title-short":"¿Qué es la gestión?","URL":"https://economipedia.com/definiciones/gestion.html","author":[{"family":"Westreicher","given":"Guillermo"}],"accessed":{"date-parts":[["2024",4,22]]},"issued":{"date-parts":[["2020",8,7]]}}}],"schema":"https://github.com/citation-style-language/schema/raw/master/csl-citation.json"} </w:instrText>
+        <w:instrText xml:space="preserve"> ADDIN ZOTERO_ITEM CSL_CITATION {"citationID":"Wcg3m5RU","properties":{"formattedCitation":"({\\i{}Sistema de Gesti\\uc0\\u243{}n}, s.\\uc0\\u160{}f.)","plainCitation":"(Sistema de Gestión, s. f.)","noteIndex":0},"citationItems":[{"id":169,"uris":["http://zotero.org/users/13351438/items/H4L7UXPA"],"itemData":{"id":169,"type":"webpage","abstract":"En este post profundizamos en la importancia de los sistemas de gestión en las organizaciones y cómo puedes implementarlos de manera efectiva.","language":"es","title":"Sistema de Gestión: Qué es y por qué es tan importante","title-short":"Sistema de Gestión","URL":"https://www.unifikas.com/es/noticias/sistema-de-gestion-que-es-y-por-que-es-tan-importante","accessed":{"date-parts":[["2024",4,22]]}}}],"schema":"https://github.com/citation-style-language/schema/raw/master/csl-citation.json"} </w:instrText>
       </w:r>
       <w:r>
         <w:fldChar w:fldCharType="separate"/>
       </w:r>
       <w:r>
-        <w:t>(Westreicher, 2020)</w:t>
+        <w:t>(Sistema de Gestión, s. f.)</w:t>
       </w:r>
       <w:r>
         <w:fldChar w:fldCharType="end"/>
       </w:r>
-    </w:p>
-    <w:p>
-      <w:pPr>
-        <w:pStyle w:val="Heading2"/>
-      </w:pPr>
-      <w:bookmarkStart w:id="8" w:name="_Toc164673543"/>
-      <w:r>
-        <w:t>Sistema de Gestión</w:t>
-      </w:r>
-      <w:bookmarkEnd w:id="8"/>
-      <w:r>
-        <w:t xml:space="preserve"> </w:t>
-      </w:r>
-    </w:p>
-    <w:p>
-      <w:r>
-        <w:t>Un sistema de gestión es un conjunto de procesos y herramientas diseñados para ayudar a una organización a alcanzar sus objetivos y metas de manera eficiente y efectiva</w:t>
-      </w:r>
-      <w:r>
-        <w:t xml:space="preserve"> </w:t>
-      </w:r>
-      <w:r>
-        <w:fldChar w:fldCharType="begin"/>
-      </w:r>
-      <w:r>
-        <w:instrText xml:space="preserve"> ADDIN ZOTERO_ITEM CSL_CITATION {"citationID":"Wcg3m5RU","properties":{"formattedCitation":"({\\i{}Sistema de Gesti\\uc0\\u243{}n}, s.\\uc0\\u160{}f.)","plainCitation":"(Sistema de Gestión, s. f.)","noteIndex":0},"citationItems":[{"id":169,"uris":["http://zotero.org/users/13351438/items/H4L7UXPA"],"itemData":{"id":169,"type":"webpage","abstract":"En este post profundizamos en la importancia de los sistemas de gestión en las organizaciones y cómo puedes implementarlos de manera efectiva.","language":"es","title":"Sistema de Gestión: Qué es y por qué es tan importante","title-short":"Sistema de Gestión","URL":"https://www.unifikas.com/es/noticias/sistema-de-gestion-que-es-y-por-que-es-tan-importante","accessed":{"date-parts":[["2024",4,22]]}}}],"schema":"https://github.com/citation-style-language/schema/raw/master/csl-citation.json"} </w:instrText>
-      </w:r>
-      <w:r>
-        <w:fldChar w:fldCharType="separate"/>
-      </w:r>
-      <w:r>
-        <w:t>(Sistema de Gestión, s. f.)</w:t>
-      </w:r>
-      <w:r>
-        <w:fldChar w:fldCharType="end"/>
-      </w:r>
       <w:r>
         <w:t xml:space="preserve">.También </w:t>
       </w:r>
@@ -3939,7 +3628,7 @@
       </w:r>
       <w:r>
         <w:rPr>
-          <w:rStyle w:val="Strong"/>
+          <w:rStyle w:val="Textoennegrita"/>
           <w:b w:val="0"/>
           <w:bCs w:val="0"/>
         </w:rPr>
@@ -3961,15 +3650,7 @@
         <w:fldChar w:fldCharType="separate"/>
       </w:r>
       <w:r>
-        <w:t>(</w:t>
-      </w:r>
-      <w:proofErr w:type="spellStart"/>
-      <w:r>
-        <w:t>Ekon</w:t>
-      </w:r>
-      <w:proofErr w:type="spellEnd"/>
-      <w:r>
-        <w:t>, 2021)</w:t>
+        <w:t>(Ekon, 2021)</w:t>
       </w:r>
       <w:r>
         <w:fldChar w:fldCharType="end"/>
@@ -3977,13 +3658,52 @@
     </w:p>
     <w:p>
       <w:pPr>
-        <w:pStyle w:val="Heading2"/>
-      </w:pPr>
-      <w:bookmarkStart w:id="9" w:name="_Toc164673544"/>
+        <w:pStyle w:val="Ttulo2"/>
+      </w:pPr>
+      <w:r>
+        <w:t xml:space="preserve">Servicios Web </w:t>
+      </w:r>
+    </w:p>
+    <w:p>
+      <w:pPr>
+        <w:pStyle w:val="Ttulo2"/>
+      </w:pPr>
+      <w:bookmarkStart w:id="8" w:name="_Toc88600706"/>
+      <w:bookmarkStart w:id="9" w:name="_Toc88579756"/>
+      <w:r>
+        <w:t>Arquitectura de Microservicios</w:t>
+      </w:r>
+      <w:bookmarkEnd w:id="8"/>
+      <w:bookmarkEnd w:id="9"/>
+    </w:p>
+    <w:p>
+      <w:pPr>
+        <w:pStyle w:val="Ttulo2"/>
+        <w:rPr>
+          <w:shd w:val="clear" w:color="auto" w:fill="auto"/>
+        </w:rPr>
+      </w:pPr>
+      <w:bookmarkStart w:id="10" w:name="_Toc88600707"/>
+      <w:bookmarkStart w:id="11" w:name="_Toc88579757"/>
+      <w:bookmarkStart w:id="12" w:name="_GoBack"/>
+      <w:r>
+        <w:t>Pruebas de Software</w:t>
+      </w:r>
+      <w:bookmarkEnd w:id="10"/>
+      <w:bookmarkEnd w:id="11"/>
+    </w:p>
+    <w:bookmarkEnd w:id="12"/>
+    <w:p/>
+    <w:p/>
+    <w:p>
+      <w:pPr>
+        <w:pStyle w:val="Ttulo2"/>
+      </w:pPr>
+      <w:bookmarkStart w:id="13" w:name="_Toc164673544"/>
       <w:r>
         <w:t>Herramientas y tecnologías utilizadas en el desarrollo del sistema</w:t>
       </w:r>
-      <w:bookmarkEnd w:id="9"/>
+      <w:bookmarkEnd w:id="13"/>
       <w:r>
         <w:t xml:space="preserve"> </w:t>
       </w:r>
@@ -4014,10 +3734,10 @@
         </w:rPr>
         <w:t>, son </w:t>
       </w:r>
-      <w:hyperlink r:id="rId15" w:tooltip="Programas" w:history="1">
+      <w:hyperlink r:id="rId17" w:tooltip="Programas" w:history="1">
         <w:r>
           <w:rPr>
-            <w:rStyle w:val="Hyperlink"/>
+            <w:rStyle w:val="Hipervnculo"/>
             <w:color w:val="auto"/>
             <w:sz w:val="22"/>
             <w:szCs w:val="22"/>
@@ -4033,10 +3753,10 @@
         </w:rPr>
         <w:t>, </w:t>
       </w:r>
-      <w:hyperlink r:id="rId16" w:tooltip="Aplicaciones" w:history="1">
+      <w:hyperlink r:id="rId18" w:tooltip="Aplicaciones" w:history="1">
         <w:r>
           <w:rPr>
-            <w:rStyle w:val="Hyperlink"/>
+            <w:rStyle w:val="Hipervnculo"/>
             <w:color w:val="auto"/>
             <w:sz w:val="22"/>
             <w:szCs w:val="22"/>
@@ -4052,10 +3772,10 @@
         </w:rPr>
         <w:t> o simplemente </w:t>
       </w:r>
-      <w:hyperlink r:id="rId17" w:tooltip="Instrucciones (la página no existe)" w:history="1">
+      <w:hyperlink r:id="rId19" w:tooltip="Instrucciones (la página no existe)" w:history="1">
         <w:r>
           <w:rPr>
-            <w:rStyle w:val="Hyperlink"/>
+            <w:rStyle w:val="Hipervnculo"/>
             <w:color w:val="auto"/>
             <w:sz w:val="22"/>
             <w:szCs w:val="22"/>
@@ -4069,7 +3789,15 @@
           <w:sz w:val="22"/>
           <w:szCs w:val="22"/>
         </w:rPr>
-        <w:t> usadas para efectuar otras tareas de modo más sencillo. En un sentido amplio del término, podemos decir que una herramienta es cualquier programa o instrucción que facilita una tarea.</w:t>
+        <w:t xml:space="preserve"> usadas para efectuar otras tareas de modo más sencillo. En un sentido amplio del término, podemos </w:t>
+      </w:r>
+      <w:r>
+        <w:rPr>
+          <w:sz w:val="22"/>
+          <w:szCs w:val="22"/>
+        </w:rPr>
+        <w:lastRenderedPageBreak/>
+        <w:t>decir que una herramienta es cualquier programa o instrucción que facilita una tarea.</w:t>
       </w:r>
       <w:r>
         <w:rPr>
@@ -4136,12 +3864,26 @@
           <w:sz w:val="22"/>
           <w:szCs w:val="22"/>
         </w:rPr>
-        <w:t>La Tecnología es el </w:t>
-      </w:r>
-      <w:hyperlink r:id="rId18" w:history="1">
+        <w:t>La Tecnología</w:t>
+      </w:r>
+      <w:r>
+        <w:rPr>
+          <w:sz w:val="22"/>
+          <w:szCs w:val="22"/>
+        </w:rPr>
+        <w:t xml:space="preserve">  es </w:t>
+      </w:r>
+      <w:r>
+        <w:rPr>
+          <w:sz w:val="22"/>
+          <w:szCs w:val="22"/>
+        </w:rPr>
+        <w:t>el </w:t>
+      </w:r>
+      <w:hyperlink r:id="rId20" w:history="1">
         <w:r>
           <w:rPr>
-            <w:rStyle w:val="Hyperlink"/>
+            <w:rStyle w:val="Hipervnculo"/>
             <w:color w:val="auto"/>
             <w:sz w:val="22"/>
             <w:szCs w:val="22"/>
@@ -4157,10 +3899,10 @@
         </w:rPr>
         <w:t> de nociones y </w:t>
       </w:r>
-      <w:hyperlink r:id="rId19" w:history="1">
+      <w:hyperlink r:id="rId21" w:history="1">
         <w:r>
           <w:rPr>
-            <w:rStyle w:val="Hyperlink"/>
+            <w:rStyle w:val="Hipervnculo"/>
             <w:bCs/>
             <w:color w:val="auto"/>
             <w:sz w:val="22"/>
@@ -4172,7 +3914,7 @@
       </w:hyperlink>
       <w:r>
         <w:rPr>
-          <w:rStyle w:val="Strong"/>
+          <w:rStyle w:val="Textoennegrita"/>
           <w:sz w:val="22"/>
           <w:szCs w:val="22"/>
         </w:rPr>
@@ -4180,7 +3922,7 @@
       </w:r>
       <w:r>
         <w:rPr>
-          <w:rStyle w:val="Strong"/>
+          <w:rStyle w:val="Textoennegrita"/>
           <w:b w:val="0"/>
           <w:sz w:val="22"/>
           <w:szCs w:val="22"/>
@@ -4189,16 +3931,16 @@
       </w:r>
       <w:r>
         <w:rPr>
-          <w:rStyle w:val="Strong"/>
+          <w:rStyle w:val="Textoennegrita"/>
           <w:sz w:val="22"/>
           <w:szCs w:val="22"/>
         </w:rPr>
         <w:t> </w:t>
       </w:r>
-      <w:hyperlink r:id="rId20" w:history="1">
+      <w:hyperlink r:id="rId22" w:history="1">
         <w:r>
           <w:rPr>
-            <w:rStyle w:val="Hyperlink"/>
+            <w:rStyle w:val="Hipervnculo"/>
             <w:bCs/>
             <w:color w:val="auto"/>
             <w:sz w:val="22"/>
@@ -4210,7 +3952,7 @@
       </w:hyperlink>
       <w:r>
         <w:rPr>
-          <w:rStyle w:val="Strong"/>
+          <w:rStyle w:val="Textoennegrita"/>
           <w:sz w:val="22"/>
           <w:szCs w:val="22"/>
         </w:rPr>
@@ -4218,7 +3960,7 @@
       </w:r>
       <w:r>
         <w:rPr>
-          <w:rStyle w:val="Strong"/>
+          <w:rStyle w:val="Textoennegrita"/>
           <w:b w:val="0"/>
           <w:sz w:val="22"/>
           <w:szCs w:val="22"/>
@@ -4227,7 +3969,7 @@
       </w:r>
       <w:r>
         <w:rPr>
-          <w:rStyle w:val="Strong"/>
+          <w:rStyle w:val="Textoennegrita"/>
           <w:sz w:val="22"/>
           <w:szCs w:val="22"/>
         </w:rPr>
@@ -4235,7 +3977,7 @@
       </w:r>
       <w:r>
         <w:rPr>
-          <w:rStyle w:val="Strong"/>
+          <w:rStyle w:val="Textoennegrita"/>
           <w:b w:val="0"/>
           <w:sz w:val="22"/>
           <w:szCs w:val="22"/>
@@ -4244,16 +3986,16 @@
       </w:r>
       <w:r>
         <w:rPr>
-          <w:rStyle w:val="Strong"/>
+          <w:rStyle w:val="Textoennegrita"/>
           <w:sz w:val="22"/>
           <w:szCs w:val="22"/>
         </w:rPr>
         <w:t> </w:t>
       </w:r>
-      <w:hyperlink r:id="rId21" w:history="1">
+      <w:hyperlink r:id="rId23" w:history="1">
         <w:r>
           <w:rPr>
-            <w:rStyle w:val="Hyperlink"/>
+            <w:rStyle w:val="Hipervnculo"/>
             <w:bCs/>
             <w:color w:val="auto"/>
             <w:sz w:val="22"/>
@@ -4265,7 +4007,7 @@
       </w:hyperlink>
       <w:r>
         <w:rPr>
-          <w:rStyle w:val="Strong"/>
+          <w:rStyle w:val="Textoennegrita"/>
           <w:sz w:val="22"/>
           <w:szCs w:val="22"/>
         </w:rPr>
@@ -4273,7 +4015,7 @@
       </w:r>
       <w:r>
         <w:rPr>
-          <w:rStyle w:val="Strong"/>
+          <w:rStyle w:val="Textoennegrita"/>
           <w:b w:val="0"/>
           <w:sz w:val="22"/>
           <w:szCs w:val="22"/>
@@ -4287,10 +4029,10 @@
         </w:rPr>
         <w:t>, que puede ser la solución de un </w:t>
       </w:r>
-      <w:hyperlink r:id="rId22" w:history="1">
+      <w:hyperlink r:id="rId24" w:history="1">
         <w:r>
           <w:rPr>
-            <w:rStyle w:val="Hyperlink"/>
+            <w:rStyle w:val="Hipervnculo"/>
             <w:color w:val="auto"/>
             <w:sz w:val="22"/>
             <w:szCs w:val="22"/>
@@ -4387,27 +4129,19 @@
     </w:p>
     <w:p>
       <w:pPr>
-        <w:pStyle w:val="Heading3"/>
+        <w:pStyle w:val="Ttulo3"/>
         <w:rPr>
           <w:u w:val="single"/>
         </w:rPr>
       </w:pPr>
-      <w:bookmarkStart w:id="10" w:name="_Toc164673545"/>
+      <w:bookmarkStart w:id="14" w:name="_Toc164673545"/>
       <w:r>
         <w:rPr>
           <w:u w:val="single"/>
         </w:rPr>
-        <w:t xml:space="preserve">Visual Studio </w:t>
-      </w:r>
-      <w:proofErr w:type="spellStart"/>
-      <w:r>
-        <w:rPr>
-          <w:u w:val="single"/>
-        </w:rPr>
-        <w:t>Code</w:t>
-      </w:r>
-      <w:bookmarkEnd w:id="10"/>
-      <w:proofErr w:type="spellEnd"/>
+        <w:t>Visual Studio Code</w:t>
+      </w:r>
+      <w:bookmarkEnd w:id="14"/>
     </w:p>
     <w:p>
       <w:pPr>
@@ -4421,55 +4155,7 @@
           <w:sz w:val="22"/>
           <w:szCs w:val="22"/>
         </w:rPr>
-        <w:t xml:space="preserve">Visual Studio </w:t>
-      </w:r>
-      <w:proofErr w:type="spellStart"/>
-      <w:r>
-        <w:rPr>
-          <w:sz w:val="22"/>
-          <w:szCs w:val="22"/>
-        </w:rPr>
-        <w:t>Code</w:t>
-      </w:r>
-      <w:proofErr w:type="spellEnd"/>
-      <w:r>
-        <w:rPr>
-          <w:sz w:val="22"/>
-          <w:szCs w:val="22"/>
-        </w:rPr>
-        <w:t xml:space="preserve"> (VS </w:t>
-      </w:r>
-      <w:proofErr w:type="spellStart"/>
-      <w:r>
-        <w:rPr>
-          <w:sz w:val="22"/>
-          <w:szCs w:val="22"/>
-        </w:rPr>
-        <w:t>Code</w:t>
-      </w:r>
-      <w:proofErr w:type="spellEnd"/>
-      <w:r>
-        <w:rPr>
-          <w:sz w:val="22"/>
-          <w:szCs w:val="22"/>
-        </w:rPr>
-        <w:t xml:space="preserve">) es un editor de código fuente desarrollado por Microsoft. Es software libre y multiplataforma, está disponible para Windows, GNU/Linux y macOS. VS </w:t>
-      </w:r>
-      <w:proofErr w:type="spellStart"/>
-      <w:r>
-        <w:rPr>
-          <w:sz w:val="22"/>
-          <w:szCs w:val="22"/>
-        </w:rPr>
-        <w:t>Code</w:t>
-      </w:r>
-      <w:proofErr w:type="spellEnd"/>
-      <w:r>
-        <w:rPr>
-          <w:sz w:val="22"/>
-          <w:szCs w:val="22"/>
-        </w:rPr>
-        <w:t xml:space="preserve"> tiene una buena integración con Git, cuenta con soporte para depuración de código, y dispone de un sinnúmero de extensiones, que básicamente te da la posibilidad de escribir y ejecutar código en cualquier lenguaje de programación.</w:t>
+        <w:t>Visual Studio Code (VS Code) es un editor de código fuente desarrollado por Microsoft. Es software libre y multiplataforma, está disponible para Windows, GNU/Linux y macOS. VS Code tiene una buena integración con Git, cuenta con soporte para depuración de código, y dispone de un sinnúmero de extensiones, que básicamente te da la posibilidad de escribir y ejecutar código en cualquier lenguaje de programación.</w:t>
       </w:r>
       <w:r>
         <w:rPr>
@@ -4546,51 +4232,29 @@
           <w:sz w:val="22"/>
           <w:szCs w:val="22"/>
         </w:rPr>
-        <w:t xml:space="preserve">en que la ayudan mucho a la </w:t>
-      </w:r>
-      <w:proofErr w:type="gramStart"/>
+        <w:t xml:space="preserve">en que la ayudan mucho a la hora </w:t>
+      </w:r>
       <w:r>
         <w:rPr>
           <w:sz w:val="22"/>
           <w:szCs w:val="22"/>
         </w:rPr>
-        <w:t xml:space="preserve">hora </w:t>
+        <w:t xml:space="preserve"> de codificar</w:t>
       </w:r>
       <w:r>
         <w:rPr>
           <w:sz w:val="22"/>
           <w:szCs w:val="22"/>
         </w:rPr>
-        <w:t xml:space="preserve"> de</w:t>
-      </w:r>
-      <w:proofErr w:type="gramEnd"/>
-      <w:r>
-        <w:rPr>
-          <w:sz w:val="22"/>
-          <w:szCs w:val="22"/>
-        </w:rPr>
-        <w:t xml:space="preserve"> codificar</w:t>
-      </w:r>
-      <w:r>
-        <w:rPr>
-          <w:sz w:val="22"/>
-          <w:szCs w:val="22"/>
-        </w:rPr>
         <w:t>.</w:t>
       </w:r>
     </w:p>
     <w:p>
       <w:pPr>
-        <w:pStyle w:val="Heading3"/>
-      </w:pPr>
-      <w:proofErr w:type="spellStart"/>
-      <w:r>
-        <w:lastRenderedPageBreak/>
-        <w:t>React</w:t>
-      </w:r>
-      <w:proofErr w:type="spellEnd"/>
-      <w:r>
-        <w:t xml:space="preserve"> </w:t>
+        <w:pStyle w:val="Ttulo3"/>
+      </w:pPr>
+      <w:r>
+        <w:t xml:space="preserve">React </w:t>
       </w:r>
     </w:p>
     <w:p>
@@ -4598,38 +4262,12 @@
         <w:spacing w:line="240" w:lineRule="auto"/>
       </w:pPr>
       <w:r>
-        <w:t xml:space="preserve">La librería </w:t>
-      </w:r>
-      <w:proofErr w:type="spellStart"/>
-      <w:r>
-        <w:t>React</w:t>
-      </w:r>
-      <w:proofErr w:type="spellEnd"/>
-      <w:r>
-        <w:t xml:space="preserve"> es una solución a un problema que los desarrolladores enfrentaban y es la creación de interfaces de usuario que pueden ser complejas debido a la cantidad de componentes que cambian frecuentemente con el tiempo y sin tener que escribir mucho código JavaScript. Esta librería comparte muchos aspectos de los </w:t>
-      </w:r>
-      <w:proofErr w:type="spellStart"/>
-      <w:r>
-        <w:t>frontend</w:t>
-      </w:r>
-      <w:proofErr w:type="spellEnd"/>
-      <w:r>
-        <w:t xml:space="preserve"> </w:t>
-      </w:r>
-      <w:proofErr w:type="spellStart"/>
-      <w:proofErr w:type="gramStart"/>
-      <w:r>
-        <w:t>frameworks</w:t>
-      </w:r>
-      <w:proofErr w:type="spellEnd"/>
-      <w:proofErr w:type="gramEnd"/>
-      <w:r>
-        <w:t xml:space="preserve"> pero su propósito es organizar los elementos HTML en componentes.</w:t>
-      </w:r>
-    </w:p>
-    <w:p>
-      <w:pPr>
-        <w:pStyle w:val="Heading3"/>
+        <w:t>La librería React es una solución a un problema que los desarrolladores enfrentaban y es la creación de interfaces de usuario que pueden ser complejas debido a la cantidad de componentes que cambian frecuentemente con el tiempo y sin tener que escribir mucho código JavaScript. Esta librería comparte muchos aspectos de los frontend frameworks pero su propósito es organizar los elementos HTML en componentes.</w:t>
+      </w:r>
+    </w:p>
+    <w:p>
+      <w:pPr>
+        <w:pStyle w:val="Ttulo3"/>
       </w:pPr>
       <w:r>
         <w:t>HTML</w:t>
@@ -4637,63 +4275,15 @@
     </w:p>
     <w:p>
       <w:r>
-        <w:t>HTML (</w:t>
-      </w:r>
-      <w:proofErr w:type="spellStart"/>
-      <w:r>
-        <w:t>HyperText</w:t>
-      </w:r>
-      <w:proofErr w:type="spellEnd"/>
-      <w:r>
-        <w:t xml:space="preserve"> </w:t>
-      </w:r>
-      <w:proofErr w:type="spellStart"/>
-      <w:r>
-        <w:t>Markup</w:t>
-      </w:r>
-      <w:proofErr w:type="spellEnd"/>
-      <w:r>
-        <w:t xml:space="preserve"> </w:t>
-      </w:r>
-      <w:proofErr w:type="spellStart"/>
-      <w:r>
-        <w:t>Language</w:t>
-      </w:r>
-      <w:proofErr w:type="spellEnd"/>
-      <w:r>
-        <w:t xml:space="preserve">) es un lenguaje muy sencillo que permite describir </w:t>
-      </w:r>
-      <w:proofErr w:type="spellStart"/>
-      <w:r>
-        <w:t>hiper-texto</w:t>
-      </w:r>
-      <w:proofErr w:type="spellEnd"/>
-      <w:r>
-        <w:t>, es decir, texto presentado de forma estructurada y agradable, con vínculos o enlaces (</w:t>
-      </w:r>
-      <w:proofErr w:type="spellStart"/>
-      <w:r>
-        <w:t>hy-perlinks</w:t>
-      </w:r>
-      <w:proofErr w:type="spellEnd"/>
-      <w:r>
-        <w:t xml:space="preserve">) que conducen a otros documentos o fuentes de información relacionadas y con </w:t>
-      </w:r>
-      <w:proofErr w:type="spellStart"/>
-      <w:r>
-        <w:t>insercio-nes</w:t>
-      </w:r>
-      <w:proofErr w:type="spellEnd"/>
-      <w:r>
-        <w:t xml:space="preserve"> multimedia (gráficos, sonido, etc.)</w:t>
+        <w:t>HTML (HyperText Markup Language) es un lenguaje muy sencillo que permite describir hiper-texto, es decir, texto presentado de forma estructurada y agradable, con vínculos o enlaces (hy-perlinks) que conducen a otros documentos o fuentes de información relacionadas y con insercio-nes multimedia (gráficos, sonido, etc.)</w:t>
       </w:r>
     </w:p>
     <w:p/>
     <w:p>
       <w:pPr>
-        <w:pStyle w:val="Heading2"/>
-        <w:rPr>
-          <w:rStyle w:val="Heading1Char"/>
+        <w:pStyle w:val="Ttulo2"/>
+        <w:rPr>
+          <w:rStyle w:val="Ttulo1Car"/>
           <w:rFonts w:ascii="Arial" w:hAnsi="Arial" w:cs="Arial"/>
           <w:b/>
           <w:bCs w:val="0"/>
@@ -4701,10 +4291,10 @@
           <w:szCs w:val="24"/>
         </w:rPr>
       </w:pPr>
-      <w:bookmarkStart w:id="11" w:name="_Toc164673546"/>
-      <w:r>
-        <w:rPr>
-          <w:rStyle w:val="Heading1Char"/>
+      <w:bookmarkStart w:id="15" w:name="_Toc164673546"/>
+      <w:r>
+        <w:rPr>
+          <w:rStyle w:val="Ttulo1Car"/>
           <w:rFonts w:ascii="Arial" w:hAnsi="Arial" w:cs="Arial"/>
           <w:b/>
           <w:bCs w:val="0"/>
@@ -4713,11 +4303,15 @@
         </w:rPr>
         <w:t>Metodologías de Desarrollo Programación Extrema (XP)</w:t>
       </w:r>
-      <w:bookmarkEnd w:id="11"/>
-    </w:p>
-    <w:p>
-      <w:r>
-        <w:t xml:space="preserve">La programación extrema es una metodología de desarrollo ligera (o ágil) basada en una serie de valores y de prácticas de buenas maneras que persigue el objetivo de aumentar la productividad a la hora de desarrollar programas. Este modelo de programación se basa en una serie de metodologías de desarrollo de software en la que se da prioridad a los trabajos que dan un resultado directo y que reducen la burocracia que hay alrededor de la programación. </w:t>
+      <w:bookmarkEnd w:id="15"/>
+    </w:p>
+    <w:p>
+      <w:r>
+        <w:t xml:space="preserve">La programación extrema es una metodología de desarrollo ligera (o ágil) basada en una serie de valores y de prácticas de buenas maneras que persigue el objetivo de aumentar la productividad a la hora de desarrollar programas. Este modelo de programación se basa en una serie de metodologías de desarrollo de software en </w:t>
+      </w:r>
+      <w:r>
+        <w:lastRenderedPageBreak/>
+        <w:t xml:space="preserve">la que se da prioridad a los trabajos que dan un resultado directo y que reducen la burocracia que hay alrededor de la programación. </w:t>
       </w:r>
     </w:p>
     <w:p>
@@ -4759,17 +4353,17 @@
       <w:r>
         <w:rPr>
           <w:noProof/>
-          <w:lang w:val="es-MX" w:eastAsia="es-MX"/>
+          <w:lang w:eastAsia="es-ES"/>
         </w:rPr>
         <w:drawing>
           <wp:inline distT="0" distB="0" distL="0" distR="0" wp14:anchorId="5373EB14" wp14:editId="210E3C9A">
             <wp:extent cx="5429250" cy="1123950"/>
-            <wp:effectExtent l="95250" t="0" r="57150" b="0"/>
+            <wp:effectExtent l="57150" t="0" r="57150" b="0"/>
             <wp:docPr id="3" name="Diagrama 3"/>
             <wp:cNvGraphicFramePr/>
             <a:graphic xmlns:a="http://schemas.openxmlformats.org/drawingml/2006/main">
               <a:graphicData uri="http://schemas.openxmlformats.org/drawingml/2006/diagram">
-                <dgm:relIds xmlns:dgm="http://schemas.openxmlformats.org/drawingml/2006/diagram" xmlns:r="http://schemas.openxmlformats.org/officeDocument/2006/relationships" r:dm="rId23" r:lo="rId24" r:qs="rId25" r:cs="rId26"/>
+                <dgm:relIds xmlns:dgm="http://schemas.openxmlformats.org/drawingml/2006/diagram" xmlns:r="http://schemas.openxmlformats.org/officeDocument/2006/relationships" r:dm="rId25" r:lo="rId26" r:qs="rId27" r:cs="rId28"/>
               </a:graphicData>
             </a:graphic>
           </wp:inline>
@@ -4784,73 +4378,65 @@
         <w:t>Planeación</w:t>
       </w:r>
       <w:r>
-        <w:t xml:space="preserve">: La actividad de planeación comienza escuchando. Escuchar lleva a la creación de algunas historias del usuario que describen la salida necesaria, características y funcionalidad del software que se va a elaborar. Cada historia es escrita por el cliente y colocada en una tarjeta indizada. El cliente asigna un valor </w:t>
+        <w:t xml:space="preserve">: La actividad de planeación comienza escuchando. Escuchar lleva a la creación de algunas historias del usuario que describen la salida necesaria, características y funcionalidad del software que se va a elaborar. Cada historia es escrita por el cliente y colocada en una tarjeta indizada. El cliente asigna un valor (es decir, una prioridad) a la historia con base en el valor general de la característica o función para el negocio. </w:t>
+      </w:r>
+    </w:p>
+    <w:p>
+      <w:r>
+        <w:rPr>
+          <w:b/>
+        </w:rPr>
+        <w:t>Diseño</w:t>
+      </w:r>
+      <w:r>
+        <w:t>: El diseño XP sigue rigurosamente el principio MS (mantenlo sencillo). Un diseño sencillo siempre se prefiere sobre una representación más compleja. Además, el diseño guía la implementación de una historia conforme se escribe: nada más y nada menos. Se desalienta el diseño de funcionalidad adicional porque el desarrollador supone que se requerirá después. XP estimula el uso de las tarjetas CRC como un mecanismo eficaz para pensar en el software en un contexto orientado a objetos. Las tarjetas CRC (clase-responsabilidad-colaborador) identifican y organizan las clases orientadas a objetos que son relevantes para el incremento actual de software.</w:t>
+      </w:r>
+    </w:p>
+    <w:p>
+      <w:r>
+        <w:rPr>
+          <w:b/>
+        </w:rPr>
+        <w:t>Codificación</w:t>
+      </w:r>
+      <w:r>
+        <w:t xml:space="preserve">: Después de que las historias han sido desarrolladas y de que se ha hecho el trabajo de diseño preliminar, el equipo no inicia la codificación, sino que desarrolla una serie de pruebas unitarias a cada una de las historias que se van a incluir en la entrega en curso (incremento de software).Una vez creada la prueba unitaria, el desarrollador está mejor capacitado para centrarse en lo que debe implementarse para pasar la prueba. No se agrega nada extraño (MS). Una vez </w:t>
       </w:r>
       <w:r>
         <w:lastRenderedPageBreak/>
-        <w:t xml:space="preserve">(es decir, una prioridad) a la historia con base en el valor general de la característica o función para el negocio. </w:t>
-      </w:r>
-    </w:p>
-    <w:p>
+        <w:t>que el código está terminado, se le aplica de inmediato una prueba unitaria, con lo que se obtiene retroalimentación instantánea para los desarrolladores</w:t>
+      </w:r>
+      <w:r>
+        <w:t>.</w:t>
+      </w:r>
+    </w:p>
+    <w:p>
+      <w:pPr>
+        <w:rPr>
+          <w:color w:val="222222"/>
+        </w:rPr>
+      </w:pPr>
       <w:r>
         <w:rPr>
           <w:b/>
         </w:rPr>
-        <w:t>Diseño</w:t>
-      </w:r>
-      <w:r>
-        <w:t>: El diseño XP sigue rigurosamente el principio MS (mantenlo sencillo). Un diseño sencillo siempre se prefiere sobre una representación más compleja. Además, el diseño guía la implementación de una historia conforme se escribe: nada más y nada menos. Se desalienta el diseño de funcionalidad adicional porque el desarrollador supone que se requerirá después. XP estimula el uso de las tarjetas CRC como un mecanismo eficaz para pensar en el software en un contexto orientado a objetos. Las tarjetas CRC (clase-responsabilidad-colaborador) identifican y organizan las clases orientadas a objetos que son relevantes para el incremento actual de software.</w:t>
-      </w:r>
-    </w:p>
-    <w:p>
-      <w:r>
-        <w:rPr>
-          <w:b/>
-        </w:rPr>
-        <w:t>Codificación</w:t>
-      </w:r>
-      <w:r>
-        <w:t>: Después de que las historias han sido desarrolladas y de que se ha hecho el trabajo de diseño preliminar, el equipo no inicia la codificación, sino que desarrolla una serie de pruebas unitarias a cada una de las historias que se van a incluir en la entrega en curso (incremento de software</w:t>
-      </w:r>
-      <w:proofErr w:type="gramStart"/>
-      <w:r>
-        <w:t>).Una</w:t>
-      </w:r>
-      <w:proofErr w:type="gramEnd"/>
-      <w:r>
-        <w:t xml:space="preserve"> vez creada la prueba unitaria, el desarrollador está mejor capacitado para centrarse en lo que debe implementarse para pasar la prueba. No se agrega nada extraño (MS). Una vez que el código está terminado, se le aplica de inmediato una prueba unitaria, con lo que se obtiene retroalimentación instantánea para los desarrolladores</w:t>
-      </w:r>
-      <w:r>
-        <w:t>.</w:t>
-      </w:r>
-    </w:p>
-    <w:p>
-      <w:pPr>
+        <w:t>Pruebas</w:t>
+      </w:r>
+      <w:r>
+        <w:t>. Las pruebas unitarias que se crean deben implementarse con el uso de una estructura que permita automatizarla</w:t>
+      </w:r>
+      <w:r>
+        <w:t xml:space="preserve">. </w:t>
+      </w:r>
+      <w:r>
+        <w:t>Esto estimula una estrategia de pruebas de regresión, siempre que se modifique el código. A medida que se organizan las pruebas unitarias individuales en un “grupo de prueba universal], las pruebas de la integración y validación del sistema pueden efectuarse a diario. Esto da al equipo XP una indicación continua del avance y también lanza señales de alerta si las cosas marchan mal. Las pruebas de aceptación XP, también llamadas pruebas del cliente, son especificadas por el cliente y se centran en las características y funcionalidad generales del sistema que son visibles y revisables por parte del cliente. Las pruebas de aceptación se derivan de las historias de los usuarios que se han implementado como parte de la liberación del software</w:t>
+      </w:r>
+      <w:r>
         <w:rPr>
           <w:color w:val="222222"/>
         </w:rPr>
-      </w:pPr>
-      <w:r>
-        <w:rPr>
-          <w:b/>
-        </w:rPr>
-        <w:t>Pruebas</w:t>
-      </w:r>
-      <w:r>
-        <w:t>. Las pruebas unitarias que se crean deben implementarse con el uso de una estructura que permita automatizarla</w:t>
-      </w:r>
-      <w:r>
         <w:t xml:space="preserve">. </w:t>
       </w:r>
-      <w:r>
-        <w:t>Esto estimula una estrategia de pruebas de regresión, siempre que se modifique el código. A medida que se organizan las pruebas unitarias individuales en un “grupo de prueba universal], las pruebas de la integración y validación del sistema pueden efectuarse a diario. Esto da al equipo XP una indicación continua del avance y también lanza señales de alerta si las cosas marchan mal. Las pruebas de aceptación XP, también llamadas pruebas del cliente, son especificadas por el cliente y se centran en las características y funcionalidad generales del sistema que son visibles y revisables por parte del cliente. Las pruebas de aceptación se derivan de las historias de los usuarios que se han implementado como parte de la liberación del software</w:t>
-      </w:r>
-      <w:r>
-        <w:rPr>
-          <w:color w:val="222222"/>
-        </w:rPr>
-        <w:t xml:space="preserve">. </w:t>
-      </w:r>
     </w:p>
     <w:p>
       <w:pPr>
@@ -4874,11 +4460,10 @@
     </w:p>
     <w:p>
       <w:pPr>
-        <w:pStyle w:val="Heading1"/>
-      </w:pPr>
-      <w:bookmarkStart w:id="12" w:name="_Toc164673547"/>
-      <w:r>
-        <w:lastRenderedPageBreak/>
+        <w:pStyle w:val="Ttulo1"/>
+      </w:pPr>
+      <w:bookmarkStart w:id="16" w:name="_Toc164673547"/>
+      <w:r>
         <w:t xml:space="preserve">Capítulo </w:t>
       </w:r>
       <w:r>
@@ -4887,23 +4472,23 @@
       <w:r>
         <w:t xml:space="preserve"> Planificación y Diseño</w:t>
       </w:r>
-      <w:bookmarkEnd w:id="12"/>
+      <w:bookmarkEnd w:id="16"/>
     </w:p>
     <w:p/>
     <w:p>
       <w:pPr>
-        <w:pStyle w:val="Heading2"/>
+        <w:pStyle w:val="Ttulo2"/>
         <w:numPr>
           <w:ilvl w:val="0"/>
           <w:numId w:val="0"/>
         </w:numPr>
         <w:ind w:left="465" w:hanging="405"/>
       </w:pPr>
-      <w:bookmarkStart w:id="13" w:name="_Toc164673548"/>
+      <w:bookmarkStart w:id="17" w:name="_Toc164673548"/>
       <w:r>
         <w:t>2.1: Actores del Sistema</w:t>
       </w:r>
-      <w:bookmarkEnd w:id="13"/>
+      <w:bookmarkEnd w:id="17"/>
     </w:p>
     <w:p>
       <w:r>
@@ -4912,14 +4497,14 @@
     </w:p>
     <w:p>
       <w:pPr>
-        <w:pStyle w:val="Heading2"/>
+        <w:pStyle w:val="Ttulo2"/>
         <w:numPr>
           <w:ilvl w:val="0"/>
           <w:numId w:val="0"/>
         </w:numPr>
         <w:ind w:left="465" w:hanging="405"/>
         <w:rPr>
-          <w:rStyle w:val="Heading1Char"/>
+          <w:rStyle w:val="Ttulo1Car"/>
           <w:rFonts w:ascii="Arial" w:hAnsi="Arial" w:cs="Arial"/>
           <w:b/>
           <w:sz w:val="24"/>
@@ -4927,10 +4512,10 @@
           <w:u w:val="single"/>
         </w:rPr>
       </w:pPr>
-      <w:bookmarkStart w:id="14" w:name="_Toc164673549"/>
-      <w:r>
-        <w:rPr>
-          <w:rStyle w:val="Heading1Char"/>
+      <w:bookmarkStart w:id="18" w:name="_Toc164673549"/>
+      <w:r>
+        <w:rPr>
+          <w:rStyle w:val="Ttulo1Car"/>
           <w:rFonts w:ascii="Arial" w:hAnsi="Arial" w:cs="Arial"/>
           <w:b/>
           <w:sz w:val="24"/>
@@ -4939,7 +4524,7 @@
         </w:rPr>
         <w:t>2.2: Funcionalidades del Sistema</w:t>
       </w:r>
-      <w:bookmarkEnd w:id="14"/>
+      <w:bookmarkEnd w:id="18"/>
     </w:p>
     <w:p>
       <w:pPr>
@@ -4974,7 +4559,7 @@
     </w:p>
     <w:p>
       <w:pPr>
-        <w:pStyle w:val="ListParagraph"/>
+        <w:pStyle w:val="Prrafodelista"/>
         <w:keepNext/>
         <w:keepLines/>
         <w:numPr>
@@ -4985,7 +4570,7 @@
         <w:contextualSpacing w:val="0"/>
         <w:outlineLvl w:val="1"/>
         <w:rPr>
-          <w:rStyle w:val="Heading1Char"/>
+          <w:rStyle w:val="Ttulo1Car"/>
           <w:rFonts w:ascii="Arial" w:hAnsi="Arial" w:cs="Arial"/>
           <w:vanish/>
           <w:sz w:val="24"/>
@@ -4993,11 +4578,11 @@
           <w:u w:val="single"/>
         </w:rPr>
       </w:pPr>
-      <w:bookmarkStart w:id="15" w:name="_Toc164673550"/>
-    </w:p>
-    <w:p>
-      <w:pPr>
-        <w:pStyle w:val="ListParagraph"/>
+      <w:bookmarkStart w:id="19" w:name="_Toc164673550"/>
+    </w:p>
+    <w:p>
+      <w:pPr>
+        <w:pStyle w:val="Prrafodelista"/>
         <w:keepNext/>
         <w:keepLines/>
         <w:numPr>
@@ -5008,7 +4593,7 @@
         <w:contextualSpacing w:val="0"/>
         <w:outlineLvl w:val="1"/>
         <w:rPr>
-          <w:rStyle w:val="Heading1Char"/>
+          <w:rStyle w:val="Ttulo1Car"/>
           <w:rFonts w:ascii="Arial" w:hAnsi="Arial" w:cs="Arial"/>
           <w:vanish/>
           <w:sz w:val="24"/>
@@ -5019,7 +4604,7 @@
     </w:p>
     <w:p>
       <w:pPr>
-        <w:pStyle w:val="ListParagraph"/>
+        <w:pStyle w:val="Prrafodelista"/>
         <w:keepNext/>
         <w:keepLines/>
         <w:numPr>
@@ -5030,7 +4615,7 @@
         <w:contextualSpacing w:val="0"/>
         <w:outlineLvl w:val="1"/>
         <w:rPr>
-          <w:rStyle w:val="Heading1Char"/>
+          <w:rStyle w:val="Ttulo1Car"/>
           <w:rFonts w:ascii="Arial" w:hAnsi="Arial" w:cs="Arial"/>
           <w:vanish/>
           <w:sz w:val="24"/>
@@ -5041,7 +4626,7 @@
     </w:p>
     <w:p>
       <w:pPr>
-        <w:pStyle w:val="ListParagraph"/>
+        <w:pStyle w:val="Prrafodelista"/>
         <w:keepNext/>
         <w:keepLines/>
         <w:numPr>
@@ -5052,7 +4637,7 @@
         <w:contextualSpacing w:val="0"/>
         <w:outlineLvl w:val="1"/>
         <w:rPr>
-          <w:rStyle w:val="Heading1Char"/>
+          <w:rStyle w:val="Ttulo1Car"/>
           <w:rFonts w:ascii="Arial" w:hAnsi="Arial" w:cs="Arial"/>
           <w:vanish/>
           <w:sz w:val="24"/>
@@ -5063,7 +4648,7 @@
     </w:p>
     <w:p>
       <w:pPr>
-        <w:pStyle w:val="ListParagraph"/>
+        <w:pStyle w:val="Prrafodelista"/>
         <w:keepNext/>
         <w:keepLines/>
         <w:numPr>
@@ -5074,7 +4659,7 @@
         <w:contextualSpacing w:val="0"/>
         <w:outlineLvl w:val="1"/>
         <w:rPr>
-          <w:rStyle w:val="Heading1Char"/>
+          <w:rStyle w:val="Ttulo1Car"/>
           <w:rFonts w:ascii="Arial" w:hAnsi="Arial" w:cs="Arial"/>
           <w:vanish/>
           <w:sz w:val="24"/>
@@ -5085,7 +4670,7 @@
     </w:p>
     <w:p>
       <w:pPr>
-        <w:pStyle w:val="ListParagraph"/>
+        <w:pStyle w:val="Prrafodelista"/>
         <w:keepNext/>
         <w:keepLines/>
         <w:numPr>
@@ -5096,7 +4681,7 @@
         <w:contextualSpacing w:val="0"/>
         <w:outlineLvl w:val="1"/>
         <w:rPr>
-          <w:rStyle w:val="Heading1Char"/>
+          <w:rStyle w:val="Ttulo1Car"/>
           <w:rFonts w:ascii="Arial" w:hAnsi="Arial" w:cs="Arial"/>
           <w:vanish/>
           <w:sz w:val="24"/>
@@ -5107,9 +4692,9 @@
     </w:p>
     <w:p>
       <w:pPr>
-        <w:pStyle w:val="Heading3"/>
-        <w:rPr>
-          <w:rStyle w:val="Heading1Char"/>
+        <w:pStyle w:val="Ttulo3"/>
+        <w:rPr>
+          <w:rStyle w:val="Ttulo1Car"/>
           <w:rFonts w:ascii="Arial" w:hAnsi="Arial" w:cs="Arial"/>
           <w:b/>
           <w:sz w:val="24"/>
@@ -5119,7 +4704,7 @@
       </w:pPr>
       <w:r>
         <w:rPr>
-          <w:rStyle w:val="Heading1Char"/>
+          <w:rStyle w:val="Ttulo1Car"/>
           <w:rFonts w:ascii="Arial" w:hAnsi="Arial" w:cs="Arial"/>
           <w:b/>
           <w:sz w:val="24"/>
@@ -5130,26 +4715,18 @@
       </w:r>
       <w:r>
         <w:rPr>
-          <w:rStyle w:val="Heading1Char"/>
+          <w:rStyle w:val="Ttulo1Car"/>
           <w:rFonts w:ascii="Arial" w:hAnsi="Arial" w:cs="Arial"/>
           <w:sz w:val="24"/>
           <w:szCs w:val="24"/>
         </w:rPr>
         <w:t>:</w:t>
       </w:r>
-      <w:bookmarkEnd w:id="15"/>
-    </w:p>
-    <w:p>
-      <w:r>
-        <w:t xml:space="preserve">Requisitos Funcionales (Capacidades): Describe las funciones que lleva a cabo el software; como debe reaccionar </w:t>
-      </w:r>
-      <w:proofErr w:type="gramStart"/>
-      <w:r>
-        <w:t>éste</w:t>
-      </w:r>
-      <w:proofErr w:type="gramEnd"/>
-      <w:r>
-        <w:t xml:space="preserve"> ante ciertas entradas y como debe comportarse en situaciones particulares.</w:t>
+      <w:bookmarkEnd w:id="19"/>
+    </w:p>
+    <w:p>
+      <w:r>
+        <w:t>Requisitos Funcionales (Capacidades): Describe las funciones que lleva a cabo el software; como debe reaccionar éste ante ciertas entradas y como debe comportarse en situaciones particulares.</w:t>
       </w:r>
     </w:p>
     <w:p>
@@ -5298,111 +4875,111 @@
         <w:rPr>
           <w:lang w:eastAsia="es-ES"/>
         </w:rPr>
+        <w:t>La página web debe almacenar los datos de los resultados de las ecuaciones.</w:t>
+      </w:r>
+    </w:p>
+    <w:p>
+      <w:pPr>
+        <w:rPr>
+          <w:lang w:eastAsia="es-ES"/>
+        </w:rPr>
+      </w:pPr>
+      <w:r>
+        <w:rPr>
+          <w:lang w:eastAsia="es-ES"/>
+        </w:rPr>
+        <w:t>La página web debe permitir a los usuarios recuperar los datos almacenados.</w:t>
+      </w:r>
+    </w:p>
+    <w:p>
+      <w:pPr>
+        <w:rPr>
+          <w:lang w:eastAsia="es-ES"/>
+        </w:rPr>
+      </w:pPr>
+      <w:r>
+        <w:rPr>
+          <w:lang w:eastAsia="es-ES"/>
+        </w:rPr>
+        <w:t>La página web debe permitir a los usuarios eliminar los datos almacenados.</w:t>
+      </w:r>
+    </w:p>
+    <w:p>
+      <w:pPr>
+        <w:rPr>
+          <w:lang w:eastAsia="es-ES"/>
+        </w:rPr>
+      </w:pPr>
+      <w:r>
+        <w:rPr>
+          <w:lang w:eastAsia="es-ES"/>
+        </w:rPr>
+        <w:t>F4: Visualización de Datos:</w:t>
+      </w:r>
+    </w:p>
+    <w:p>
+      <w:pPr>
+        <w:rPr>
+          <w:lang w:eastAsia="es-ES"/>
+        </w:rPr>
+      </w:pPr>
+      <w:r>
+        <w:rPr>
+          <w:lang w:eastAsia="es-ES"/>
+        </w:rPr>
+        <w:t>La página web debe mostrar una lista de las ecuaciones calculadas por el usuario.</w:t>
+      </w:r>
+    </w:p>
+    <w:p>
+      <w:pPr>
+        <w:rPr>
+          <w:lang w:eastAsia="es-ES"/>
+        </w:rPr>
+      </w:pPr>
+      <w:r>
+        <w:rPr>
+          <w:lang w:eastAsia="es-ES"/>
+        </w:rPr>
+        <w:t>La página web debe mostrar los detalles de cada ecuación, incluyendo la ecuación en sí, las variables utilizadas y el resultado.</w:t>
+      </w:r>
+    </w:p>
+    <w:p>
+      <w:pPr>
+        <w:rPr>
+          <w:lang w:eastAsia="es-ES"/>
+        </w:rPr>
+      </w:pPr>
+      <w:r>
+        <w:rPr>
+          <w:lang w:eastAsia="es-ES"/>
+        </w:rPr>
+        <w:t>La página web debe permitir a los usuarios filtrar y ordenar las ecuaciones.</w:t>
+      </w:r>
+    </w:p>
+    <w:p>
+      <w:pPr>
+        <w:rPr>
+          <w:lang w:eastAsia="es-ES"/>
+        </w:rPr>
+      </w:pPr>
+      <w:r>
+        <w:rPr>
+          <w:lang w:eastAsia="es-ES"/>
+        </w:rPr>
+        <w:t>La página web debe permitir a los usuarios exportar los datos de las ecuaciones a un archivo.</w:t>
+      </w:r>
+    </w:p>
+    <w:p>
+      <w:pPr>
+        <w:rPr>
+          <w:lang w:eastAsia="es-ES"/>
+        </w:rPr>
+      </w:pPr>
+      <w:r>
+        <w:rPr>
+          <w:lang w:eastAsia="es-ES"/>
+        </w:rPr>
         <w:lastRenderedPageBreak/>
-        <w:t>La página web debe almacenar los datos de los resultados de las ecuaciones.</w:t>
-      </w:r>
-    </w:p>
-    <w:p>
-      <w:pPr>
-        <w:rPr>
-          <w:lang w:eastAsia="es-ES"/>
-        </w:rPr>
-      </w:pPr>
-      <w:r>
-        <w:rPr>
-          <w:lang w:eastAsia="es-ES"/>
-        </w:rPr>
-        <w:t>La página web debe permitir a los usuarios recuperar los datos almacenados.</w:t>
-      </w:r>
-    </w:p>
-    <w:p>
-      <w:pPr>
-        <w:rPr>
-          <w:lang w:eastAsia="es-ES"/>
-        </w:rPr>
-      </w:pPr>
-      <w:r>
-        <w:rPr>
-          <w:lang w:eastAsia="es-ES"/>
-        </w:rPr>
-        <w:t>La página web debe permitir a los usuarios eliminar los datos almacenados.</w:t>
-      </w:r>
-    </w:p>
-    <w:p>
-      <w:pPr>
-        <w:rPr>
-          <w:lang w:eastAsia="es-ES"/>
-        </w:rPr>
-      </w:pPr>
-      <w:r>
-        <w:rPr>
-          <w:lang w:eastAsia="es-ES"/>
-        </w:rPr>
-        <w:t>F4: Visualización de Datos:</w:t>
-      </w:r>
-    </w:p>
-    <w:p>
-      <w:pPr>
-        <w:rPr>
-          <w:lang w:eastAsia="es-ES"/>
-        </w:rPr>
-      </w:pPr>
-      <w:r>
-        <w:rPr>
-          <w:lang w:eastAsia="es-ES"/>
-        </w:rPr>
-        <w:t>La página web debe mostrar una lista de las ecuaciones calculadas por el usuario.</w:t>
-      </w:r>
-    </w:p>
-    <w:p>
-      <w:pPr>
-        <w:rPr>
-          <w:lang w:eastAsia="es-ES"/>
-        </w:rPr>
-      </w:pPr>
-      <w:r>
-        <w:rPr>
-          <w:lang w:eastAsia="es-ES"/>
-        </w:rPr>
-        <w:t>La página web debe mostrar los detalles de cada ecuación, incluyendo la ecuación en sí, las variables utilizadas y el resultado.</w:t>
-      </w:r>
-    </w:p>
-    <w:p>
-      <w:pPr>
-        <w:rPr>
-          <w:lang w:eastAsia="es-ES"/>
-        </w:rPr>
-      </w:pPr>
-      <w:r>
-        <w:rPr>
-          <w:lang w:eastAsia="es-ES"/>
-        </w:rPr>
-        <w:t>La página web debe permitir a los usuarios filtrar y ordenar las ecuaciones.</w:t>
-      </w:r>
-    </w:p>
-    <w:p>
-      <w:pPr>
-        <w:rPr>
-          <w:lang w:eastAsia="es-ES"/>
-        </w:rPr>
-      </w:pPr>
-      <w:r>
-        <w:rPr>
-          <w:lang w:eastAsia="es-ES"/>
-        </w:rPr>
-        <w:t>La página web debe permitir a los usuarios exportar los datos de las ecuaciones a un archivo.</w:t>
-      </w:r>
-    </w:p>
-    <w:p>
-      <w:pPr>
-        <w:rPr>
-          <w:lang w:eastAsia="es-ES"/>
-        </w:rPr>
-      </w:pPr>
-      <w:r>
-        <w:rPr>
-          <w:lang w:eastAsia="es-ES"/>
-        </w:rPr>
         <w:tab/>
       </w:r>
       <w:r>
@@ -5461,22 +5038,17 @@
     <w:p/>
     <w:p>
       <w:pPr>
-        <w:pStyle w:val="Heading3"/>
-      </w:pPr>
-      <w:bookmarkStart w:id="16" w:name="_Toc164673551"/>
+        <w:pStyle w:val="Ttulo3"/>
+      </w:pPr>
+      <w:bookmarkStart w:id="20" w:name="_Toc164673551"/>
       <w:r>
         <w:t>Requisitos No Funcionales:</w:t>
       </w:r>
-      <w:bookmarkEnd w:id="16"/>
-    </w:p>
-    <w:p>
-      <w:proofErr w:type="gramStart"/>
-      <w:r>
-        <w:t>Requisitos  No</w:t>
-      </w:r>
-      <w:proofErr w:type="gramEnd"/>
-      <w:r>
-        <w:t xml:space="preserve"> Funcionales (Restricciones, requisitos de calidad): Restricciones sobre las funciones o servicios ofrecidos por el sistema.</w:t>
+      <w:bookmarkEnd w:id="20"/>
+    </w:p>
+    <w:p>
+      <w:r>
+        <w:t>Requisitos  No Funcionales (Restricciones, requisitos de calidad): Restricciones sobre las funciones o servicios ofrecidos por el sistema.</w:t>
       </w:r>
     </w:p>
     <w:p/>
@@ -5484,7 +5056,7 @@
     <w:p/>
     <w:p>
       <w:pPr>
-        <w:pStyle w:val="Heading2"/>
+        <w:pStyle w:val="Ttulo2"/>
       </w:pPr>
       <w:r>
         <w:t>Historias de Usuarios:</w:t>
@@ -5520,7 +5092,7 @@
     </w:p>
     <w:tbl>
       <w:tblPr>
-        <w:tblStyle w:val="TableGrid"/>
+        <w:tblStyle w:val="Tablaconcuadrcula"/>
         <w:tblW w:w="9918" w:type="dxa"/>
         <w:tblLook w:val="04A0" w:firstRow="1" w:lastRow="0" w:firstColumn="1" w:lastColumn="0" w:noHBand="0" w:noVBand="1"/>
       </w:tblPr>
@@ -5673,15 +5245,7 @@
           </w:tcPr>
           <w:p>
             <w:r>
-              <w:t>Riesgo en Desarrollo</w:t>
-            </w:r>
-            <w:proofErr w:type="gramStart"/>
-            <w:r>
-              <w:t>:  (</w:t>
-            </w:r>
-            <w:proofErr w:type="gramEnd"/>
-            <w:r>
-              <w:t>Alta/Media/ Baja)</w:t>
+              <w:t>Riesgo en Desarrollo:  (Alta/Media/ Baja)</w:t>
             </w:r>
           </w:p>
           <w:p>
@@ -5746,15 +5310,7 @@
               <w:t xml:space="preserve">Descripción: </w:t>
             </w:r>
             <w:r>
-              <w:t>El módulo de autenticación debe mostrar un formulario que está compuesto por dos campos obligatorios, usuario y contraseña</w:t>
-            </w:r>
-            <w:proofErr w:type="gramStart"/>
-            <w:r>
-              <w:t>. .</w:t>
-            </w:r>
-            <w:proofErr w:type="gramEnd"/>
-            <w:r>
-              <w:t xml:space="preserve"> Cuando el usuario se autentique hará el rol de administrador o de cliente.</w:t>
+              <w:t>El módulo de autenticación debe mostrar un formulario que está compuesto por dos campos obligatorios, usuario y contraseña. . Cuando el usuario se autentique hará el rol de administrador o de cliente.</w:t>
             </w:r>
           </w:p>
         </w:tc>
@@ -5817,7 +5373,7 @@
     <w:p/>
     <w:tbl>
       <w:tblPr>
-        <w:tblStyle w:val="TableGrid"/>
+        <w:tblStyle w:val="Tablaconcuadrcula"/>
         <w:tblW w:w="9918" w:type="dxa"/>
         <w:tblLook w:val="04A0" w:firstRow="1" w:lastRow="0" w:firstColumn="1" w:lastColumn="0" w:noHBand="0" w:noVBand="1"/>
       </w:tblPr>
@@ -5976,15 +5532,7 @@
           </w:tcPr>
           <w:p>
             <w:r>
-              <w:t>Riesgo en Desarrollo</w:t>
-            </w:r>
-            <w:proofErr w:type="gramStart"/>
-            <w:r>
-              <w:t>:  (</w:t>
-            </w:r>
-            <w:proofErr w:type="gramEnd"/>
-            <w:r>
-              <w:t>Alta/Media/ Baja)</w:t>
+              <w:t>Riesgo en Desarrollo:  (Alta/Media/ Baja)</w:t>
             </w:r>
           </w:p>
           <w:p>
@@ -6092,7 +5640,7 @@
     <w:p/>
     <w:tbl>
       <w:tblPr>
-        <w:tblStyle w:val="TableGrid"/>
+        <w:tblStyle w:val="Tablaconcuadrcula"/>
         <w:tblW w:w="9918" w:type="dxa"/>
         <w:tblLook w:val="04A0" w:firstRow="1" w:lastRow="0" w:firstColumn="1" w:lastColumn="0" w:noHBand="0" w:noVBand="1"/>
       </w:tblPr>
@@ -6251,15 +5799,11 @@
           </w:tcPr>
           <w:p>
             <w:r>
-              <w:t>Riesgo en Desarrollo</w:t>
-            </w:r>
-            <w:proofErr w:type="gramStart"/>
-            <w:r>
-              <w:t>:  (</w:t>
-            </w:r>
-            <w:proofErr w:type="gramEnd"/>
-            <w:r>
-              <w:t>Alta/Media/ Baja)</w:t>
+              <w:t xml:space="preserve">Riesgo en Desarrollo:  (Alta/Media/ </w:t>
+            </w:r>
+            <w:r>
+              <w:lastRenderedPageBreak/>
+              <w:t>Baja)</w:t>
             </w:r>
           </w:p>
           <w:p>
@@ -6279,6 +5823,7 @@
           </w:tcPr>
           <w:p>
             <w:r>
+              <w:lastRenderedPageBreak/>
               <w:t xml:space="preserve">Puntos Reales: </w:t>
             </w:r>
           </w:p>
@@ -6330,15 +5875,7 @@
               <w:t xml:space="preserve"> </w:t>
             </w:r>
             <w:r>
-              <w:t xml:space="preserve">El módulo de </w:t>
-            </w:r>
-            <w:proofErr w:type="gramStart"/>
-            <w:r>
-              <w:t>Cálculo  tendrá</w:t>
-            </w:r>
-            <w:proofErr w:type="gramEnd"/>
-            <w:r>
-              <w:t xml:space="preserve"> obligatorios para que el usuario realice la entrada de datos</w:t>
+              <w:t>El módulo de Cálculo  tendrá obligatorios para que el usuario realice la entrada de datos</w:t>
             </w:r>
           </w:p>
         </w:tc>
@@ -6436,18 +5973,18 @@
     </w:p>
     <w:p>
       <w:pPr>
-        <w:pStyle w:val="Heading1"/>
-      </w:pPr>
-      <w:bookmarkStart w:id="17" w:name="_Toc164673552"/>
+        <w:pStyle w:val="Ttulo1"/>
+      </w:pPr>
+      <w:bookmarkStart w:id="21" w:name="_Toc164673552"/>
       <w:r>
         <w:lastRenderedPageBreak/>
         <w:t>Referencias Bibliográficas</w:t>
       </w:r>
-      <w:bookmarkEnd w:id="17"/>
-    </w:p>
-    <w:p>
-      <w:pPr>
-        <w:pStyle w:val="Bibliography"/>
+      <w:bookmarkEnd w:id="21"/>
+    </w:p>
+    <w:p>
+      <w:pPr>
+        <w:pStyle w:val="Bibliografa"/>
       </w:pPr>
       <w:r>
         <w:rPr>
@@ -6482,7 +6019,7 @@
     </w:p>
     <w:p>
       <w:pPr>
-        <w:pStyle w:val="Bibliography"/>
+        <w:pStyle w:val="Bibliografa"/>
       </w:pPr>
       <w:r>
         <w:rPr>
@@ -6497,7 +6034,7 @@
     </w:p>
     <w:p>
       <w:pPr>
-        <w:pStyle w:val="Bibliography"/>
+        <w:pStyle w:val="Bibliografa"/>
       </w:pPr>
       <w:r>
         <w:rPr>
@@ -6512,7 +6049,7 @@
     </w:p>
     <w:p>
       <w:pPr>
-        <w:pStyle w:val="Bibliography"/>
+        <w:pStyle w:val="Bibliografa"/>
         <w:rPr>
           <w:lang w:val="en-US"/>
         </w:rPr>
@@ -6530,24 +6067,16 @@
       <w:r>
         <w:t xml:space="preserve"> </w:t>
       </w:r>
-      <w:proofErr w:type="spellStart"/>
       <w:r>
         <w:rPr>
           <w:lang w:val="en-US"/>
         </w:rPr>
-        <w:t>Ekon</w:t>
-      </w:r>
-      <w:proofErr w:type="spellEnd"/>
-      <w:r>
-        <w:rPr>
-          <w:lang w:val="en-US"/>
-        </w:rPr>
-        <w:t>. https://www.ekon.es/blog/sistemas-de-gestion-integral-para-el-funcionamiento-optimo-de-la-empresa/</w:t>
-      </w:r>
-    </w:p>
-    <w:p>
-      <w:pPr>
-        <w:pStyle w:val="Bibliography"/>
+        <w:t>Ekon. https://www.ekon.es/blog/sistemas-de-gestion-integral-para-el-funcionamiento-optimo-de-la-empresa/</w:t>
+      </w:r>
+    </w:p>
+    <w:p>
+      <w:pPr>
+        <w:pStyle w:val="Bibliografa"/>
       </w:pPr>
       <w:r>
         <w:t xml:space="preserve">Funcionalidad. (2015, junio 7). </w:t>
@@ -6565,7 +6094,7 @@
     </w:p>
     <w:p>
       <w:pPr>
-        <w:pStyle w:val="Bibliography"/>
+        <w:pStyle w:val="Bibliografa"/>
       </w:pPr>
       <w:r>
         <w:rPr>
@@ -6580,7 +6109,7 @@
     </w:p>
     <w:p>
       <w:pPr>
-        <w:pStyle w:val="Bibliography"/>
+        <w:pStyle w:val="Bibliografa"/>
       </w:pPr>
       <w:r>
         <w:rPr>
@@ -6595,7 +6124,7 @@
     </w:p>
     <w:p>
       <w:pPr>
-        <w:pStyle w:val="Bibliography"/>
+        <w:pStyle w:val="Bibliografa"/>
       </w:pPr>
       <w:r>
         <w:t xml:space="preserve">Medina, N. M. C. (s. f.). </w:t>
@@ -6613,7 +6142,7 @@
     </w:p>
     <w:p>
       <w:pPr>
-        <w:pStyle w:val="Bibliography"/>
+        <w:pStyle w:val="Bibliografa"/>
       </w:pPr>
       <w:r>
         <w:lastRenderedPageBreak/>
@@ -6632,7 +6161,7 @@
     </w:p>
     <w:p>
       <w:pPr>
-        <w:pStyle w:val="Bibliography"/>
+        <w:pStyle w:val="Bibliografa"/>
       </w:pPr>
       <w:r>
         <w:rPr>
@@ -6654,7 +6183,7 @@
     </w:p>
     <w:p>
       <w:pPr>
-        <w:pStyle w:val="Bibliography"/>
+        <w:pStyle w:val="Bibliografa"/>
       </w:pPr>
       <w:r>
         <w:rPr>
@@ -6669,7 +6198,7 @@
     </w:p>
     <w:p>
       <w:pPr>
-        <w:pStyle w:val="Bibliography"/>
+        <w:pStyle w:val="Bibliografa"/>
       </w:pPr>
       <w:r>
         <w:rPr>
@@ -6684,7 +6213,7 @@
     </w:p>
     <w:p>
       <w:pPr>
-        <w:pStyle w:val="Bibliography"/>
+        <w:pStyle w:val="Bibliografa"/>
       </w:pPr>
       <w:r>
         <w:rPr>
@@ -6699,7 +6228,7 @@
     </w:p>
     <w:p>
       <w:pPr>
-        <w:pStyle w:val="Bibliography"/>
+        <w:pStyle w:val="Bibliografa"/>
       </w:pPr>
       <w:r>
         <w:rPr>
@@ -6714,7 +6243,7 @@
     </w:p>
     <w:p>
       <w:pPr>
-        <w:pStyle w:val="Bibliography"/>
+        <w:pStyle w:val="Bibliografa"/>
       </w:pPr>
       <w:r>
         <w:rPr>
@@ -6729,7 +6258,7 @@
     </w:p>
     <w:p>
       <w:pPr>
-        <w:pStyle w:val="Bibliography"/>
+        <w:pStyle w:val="Bibliografa"/>
       </w:pPr>
       <w:r>
         <w:lastRenderedPageBreak/>
@@ -6748,7 +6277,7 @@
     </w:p>
     <w:p>
       <w:pPr>
-        <w:pStyle w:val="Bibliography"/>
+        <w:pStyle w:val="Bibliografa"/>
       </w:pPr>
       <w:r>
         <w:fldChar w:fldCharType="end"/>
@@ -6756,7 +6285,7 @@
     </w:p>
     <w:p>
       <w:pPr>
-        <w:pStyle w:val="Bibliography"/>
+        <w:pStyle w:val="Bibliografa"/>
       </w:pPr>
     </w:p>
     <w:p/>
@@ -6778,7 +6307,7 @@
 </file>
 
 <file path=word/endnotes.xml><?xml version="1.0" encoding="utf-8"?>
-<w:endnotes xmlns:wpc="http://schemas.microsoft.com/office/word/2010/wordprocessingCanvas" xmlns:cx="http://schemas.microsoft.com/office/drawing/2014/chartex" xmlns:cx1="http://schemas.microsoft.com/office/drawing/2015/9/8/chartex" xmlns:cx2="http://schemas.microsoft.com/office/drawing/2015/10/21/chartex" xmlns:cx3="http://schemas.microsoft.com/office/drawing/2016/5/9/chartex" xmlns:cx4="http://schemas.microsoft.com/office/drawing/2016/5/10/chartex" xmlns:cx5="http://schemas.microsoft.com/office/drawing/2016/5/11/chartex" xmlns:cx6="http://schemas.microsoft.com/office/drawing/2016/5/12/chartex" xmlns:cx7="http://schemas.microsoft.com/office/drawing/2016/5/13/chartex" xmlns:cx8="http://schemas.microsoft.com/office/drawing/2016/5/14/chartex" xmlns:mc="http://schemas.openxmlformats.org/markup-compatibility/2006" xmlns:aink="http://schemas.microsoft.com/office/drawing/2016/ink" xmlns:am3d="http://schemas.microsoft.com/office/drawing/2017/model3d" xmlns:o="urn:schemas-microsoft-com:office:office" xmlns:r="http://schemas.openxmlformats.org/officeDocument/2006/relationships" xmlns:m="http://schemas.openxmlformats.org/officeDocument/2006/math" xmlns:v="urn:schemas-microsoft-com:vml" xmlns:wp14="http://schemas.microsoft.com/office/word/2010/wordprocessingDrawing" xmlns:wp="http://schemas.openxmlformats.org/drawingml/2006/wordprocessingDrawing" xmlns:w10="urn:schemas-microsoft-com:office:word" xmlns:w="http://schemas.openxmlformats.org/wordprocessingml/2006/main" xmlns:w14="http://schemas.microsoft.com/office/word/2010/wordml" xmlns:w15="http://schemas.microsoft.com/office/word/2012/wordml" xmlns:w16cid="http://schemas.microsoft.com/office/word/2016/wordml/cid" xmlns:w16se="http://schemas.microsoft.com/office/word/2015/wordml/symex" xmlns:wpg="http://schemas.microsoft.com/office/word/2010/wordprocessingGroup" xmlns:wpi="http://schemas.microsoft.com/office/word/2010/wordprocessingInk" xmlns:wne="http://schemas.microsoft.com/office/word/2006/wordml" xmlns:wps="http://schemas.microsoft.com/office/word/2010/wordprocessingShape" mc:Ignorable="w14 w15 w16se w16cid wp14">
+<w:endnotes xmlns:wpc="http://schemas.microsoft.com/office/word/2010/wordprocessingCanvas" xmlns:mc="http://schemas.openxmlformats.org/markup-compatibility/2006" xmlns:o="urn:schemas-microsoft-com:office:office" xmlns:r="http://schemas.openxmlformats.org/officeDocument/2006/relationships" xmlns:m="http://schemas.openxmlformats.org/officeDocument/2006/math" xmlns:v="urn:schemas-microsoft-com:vml" xmlns:wp14="http://schemas.microsoft.com/office/word/2010/wordprocessingDrawing" xmlns:wp="http://schemas.openxmlformats.org/drawingml/2006/wordprocessingDrawing" xmlns:w10="urn:schemas-microsoft-com:office:word" xmlns:w="http://schemas.openxmlformats.org/wordprocessingml/2006/main" xmlns:w14="http://schemas.microsoft.com/office/word/2010/wordml" xmlns:w15="http://schemas.microsoft.com/office/word/2012/wordml" xmlns:wpg="http://schemas.microsoft.com/office/word/2010/wordprocessingGroup" xmlns:wpi="http://schemas.microsoft.com/office/word/2010/wordprocessingInk" xmlns:wne="http://schemas.microsoft.com/office/word/2006/wordml" xmlns:wps="http://schemas.microsoft.com/office/word/2010/wordprocessingShape" mc:Ignorable="w14 w15 wp14">
   <w:endnote w:type="separator" w:id="-1">
     <w:p>
       <w:r>
@@ -6797,7 +6326,7 @@
 </file>
 
 <file path=word/footnotes.xml><?xml version="1.0" encoding="utf-8"?>
-<w:footnotes xmlns:wpc="http://schemas.microsoft.com/office/word/2010/wordprocessingCanvas" xmlns:cx="http://schemas.microsoft.com/office/drawing/2014/chartex" xmlns:cx1="http://schemas.microsoft.com/office/drawing/2015/9/8/chartex" xmlns:cx2="http://schemas.microsoft.com/office/drawing/2015/10/21/chartex" xmlns:cx3="http://schemas.microsoft.com/office/drawing/2016/5/9/chartex" xmlns:cx4="http://schemas.microsoft.com/office/drawing/2016/5/10/chartex" xmlns:cx5="http://schemas.microsoft.com/office/drawing/2016/5/11/chartex" xmlns:cx6="http://schemas.microsoft.com/office/drawing/2016/5/12/chartex" xmlns:cx7="http://schemas.microsoft.com/office/drawing/2016/5/13/chartex" xmlns:cx8="http://schemas.microsoft.com/office/drawing/2016/5/14/chartex" xmlns:mc="http://schemas.openxmlformats.org/markup-compatibility/2006" xmlns:aink="http://schemas.microsoft.com/office/drawing/2016/ink" xmlns:am3d="http://schemas.microsoft.com/office/drawing/2017/model3d" xmlns:o="urn:schemas-microsoft-com:office:office" xmlns:r="http://schemas.openxmlformats.org/officeDocument/2006/relationships" xmlns:m="http://schemas.openxmlformats.org/officeDocument/2006/math" xmlns:v="urn:schemas-microsoft-com:vml" xmlns:wp14="http://schemas.microsoft.com/office/word/2010/wordprocessingDrawing" xmlns:wp="http://schemas.openxmlformats.org/drawingml/2006/wordprocessingDrawing" xmlns:w10="urn:schemas-microsoft-com:office:word" xmlns:w="http://schemas.openxmlformats.org/wordprocessingml/2006/main" xmlns:w14="http://schemas.microsoft.com/office/word/2010/wordml" xmlns:w15="http://schemas.microsoft.com/office/word/2012/wordml" xmlns:w16cid="http://schemas.microsoft.com/office/word/2016/wordml/cid" xmlns:w16se="http://schemas.microsoft.com/office/word/2015/wordml/symex" xmlns:wpg="http://schemas.microsoft.com/office/word/2010/wordprocessingGroup" xmlns:wpi="http://schemas.microsoft.com/office/word/2010/wordprocessingInk" xmlns:wne="http://schemas.microsoft.com/office/word/2006/wordml" xmlns:wps="http://schemas.microsoft.com/office/word/2010/wordprocessingShape" mc:Ignorable="w14 w15 w16se w16cid wp14">
+<w:footnotes xmlns:wpc="http://schemas.microsoft.com/office/word/2010/wordprocessingCanvas" xmlns:mc="http://schemas.openxmlformats.org/markup-compatibility/2006" xmlns:o="urn:schemas-microsoft-com:office:office" xmlns:r="http://schemas.openxmlformats.org/officeDocument/2006/relationships" xmlns:m="http://schemas.openxmlformats.org/officeDocument/2006/math" xmlns:v="urn:schemas-microsoft-com:vml" xmlns:wp14="http://schemas.microsoft.com/office/word/2010/wordprocessingDrawing" xmlns:wp="http://schemas.openxmlformats.org/drawingml/2006/wordprocessingDrawing" xmlns:w10="urn:schemas-microsoft-com:office:word" xmlns:w="http://schemas.openxmlformats.org/wordprocessingml/2006/main" xmlns:w14="http://schemas.microsoft.com/office/word/2010/wordml" xmlns:w15="http://schemas.microsoft.com/office/word/2012/wordml" xmlns:wpg="http://schemas.microsoft.com/office/word/2010/wordprocessingGroup" xmlns:wpi="http://schemas.microsoft.com/office/word/2010/wordprocessingInk" xmlns:wne="http://schemas.microsoft.com/office/word/2006/wordml" xmlns:wps="http://schemas.microsoft.com/office/word/2010/wordprocessingShape" mc:Ignorable="w14 w15 wp14">
   <w:footnote w:type="separator" w:id="-1">
     <w:p>
       <w:r>
@@ -6816,8 +6345,8 @@
 </file>
 
 <file path=word/numbering.xml><?xml version="1.0" encoding="utf-8"?>
-<w:numbering xmlns:wpc="http://schemas.microsoft.com/office/word/2010/wordprocessingCanvas" xmlns:cx="http://schemas.microsoft.com/office/drawing/2014/chartex" xmlns:cx1="http://schemas.microsoft.com/office/drawing/2015/9/8/chartex" xmlns:cx2="http://schemas.microsoft.com/office/drawing/2015/10/21/chartex" xmlns:cx3="http://schemas.microsoft.com/office/drawing/2016/5/9/chartex" xmlns:cx4="http://schemas.microsoft.com/office/drawing/2016/5/10/chartex" xmlns:cx5="http://schemas.microsoft.com/office/drawing/2016/5/11/chartex" xmlns:cx6="http://schemas.microsoft.com/office/drawing/2016/5/12/chartex" xmlns:cx7="http://schemas.microsoft.com/office/drawing/2016/5/13/chartex" xmlns:cx8="http://schemas.microsoft.com/office/drawing/2016/5/14/chartex" xmlns:mc="http://schemas.openxmlformats.org/markup-compatibility/2006" xmlns:aink="http://schemas.microsoft.com/office/drawing/2016/ink" xmlns:am3d="http://schemas.microsoft.com/office/drawing/2017/model3d" xmlns:o="urn:schemas-microsoft-com:office:office" xmlns:r="http://schemas.openxmlformats.org/officeDocument/2006/relationships" xmlns:m="http://schemas.openxmlformats.org/officeDocument/2006/math" xmlns:v="urn:schemas-microsoft-com:vml" xmlns:wp14="http://schemas.microsoft.com/office/word/2010/wordprocessingDrawing" xmlns:wp="http://schemas.openxmlformats.org/drawingml/2006/wordprocessingDrawing" xmlns:w10="urn:schemas-microsoft-com:office:word" xmlns:w="http://schemas.openxmlformats.org/wordprocessingml/2006/main" xmlns:w14="http://schemas.microsoft.com/office/word/2010/wordml" xmlns:w15="http://schemas.microsoft.com/office/word/2012/wordml" xmlns:w16cid="http://schemas.microsoft.com/office/word/2016/wordml/cid" xmlns:w16se="http://schemas.microsoft.com/office/word/2015/wordml/symex" xmlns:wpg="http://schemas.microsoft.com/office/word/2010/wordprocessingGroup" xmlns:wpi="http://schemas.microsoft.com/office/word/2010/wordprocessingInk" xmlns:wne="http://schemas.microsoft.com/office/word/2006/wordml" xmlns:wps="http://schemas.microsoft.com/office/word/2010/wordprocessingShape" mc:Ignorable="w14 w15 w16se w16cid wp14">
-  <w:abstractNum w:abstractNumId="0" w15:restartNumberingAfterBreak="0">
+<w:numbering xmlns:wpc="http://schemas.microsoft.com/office/word/2010/wordprocessingCanvas" xmlns:mc="http://schemas.openxmlformats.org/markup-compatibility/2006" xmlns:o="urn:schemas-microsoft-com:office:office" xmlns:r="http://schemas.openxmlformats.org/officeDocument/2006/relationships" xmlns:m="http://schemas.openxmlformats.org/officeDocument/2006/math" xmlns:v="urn:schemas-microsoft-com:vml" xmlns:wp14="http://schemas.microsoft.com/office/word/2010/wordprocessingDrawing" xmlns:wp="http://schemas.openxmlformats.org/drawingml/2006/wordprocessingDrawing" xmlns:w10="urn:schemas-microsoft-com:office:word" xmlns:w="http://schemas.openxmlformats.org/wordprocessingml/2006/main" xmlns:w14="http://schemas.microsoft.com/office/word/2010/wordml" xmlns:w15="http://schemas.microsoft.com/office/word/2012/wordml" xmlns:wpg="http://schemas.microsoft.com/office/word/2010/wordprocessingGroup" xmlns:wpi="http://schemas.microsoft.com/office/word/2010/wordprocessingInk" xmlns:wne="http://schemas.microsoft.com/office/word/2006/wordml" xmlns:wps="http://schemas.microsoft.com/office/word/2010/wordprocessingShape" mc:Ignorable="w14 w15 wp14">
+  <w:abstractNum w:abstractNumId="0">
     <w:nsid w:val="01763FE6"/>
     <w:multiLevelType w:val="multilevel"/>
     <w:tmpl w:val="4036EA96"/>
@@ -6966,7 +6495,7 @@
       </w:rPr>
     </w:lvl>
   </w:abstractNum>
-  <w:abstractNum w:abstractNumId="1" w15:restartNumberingAfterBreak="0">
+  <w:abstractNum w:abstractNumId="1">
     <w:nsid w:val="028726BC"/>
     <w:multiLevelType w:val="multilevel"/>
     <w:tmpl w:val="AEDA6736"/>
@@ -6985,7 +6514,7 @@
     <w:lvl w:ilvl="1">
       <w:start w:val="1"/>
       <w:numFmt w:val="decimal"/>
-      <w:pStyle w:val="Heading2"/>
+      <w:pStyle w:val="Ttulo2"/>
       <w:lvlText w:val="%1.%2"/>
       <w:lvlJc w:val="left"/>
       <w:pPr>
@@ -6998,7 +6527,7 @@
     <w:lvl w:ilvl="2">
       <w:start w:val="1"/>
       <w:numFmt w:val="decimal"/>
-      <w:pStyle w:val="Heading3"/>
+      <w:pStyle w:val="Ttulo3"/>
       <w:lvlText w:val="%1.%2.%3"/>
       <w:lvlJc w:val="left"/>
       <w:pPr>
@@ -7081,7 +6610,7 @@
       </w:rPr>
     </w:lvl>
   </w:abstractNum>
-  <w:abstractNum w:abstractNumId="2" w15:restartNumberingAfterBreak="0">
+  <w:abstractNum w:abstractNumId="2">
     <w:nsid w:val="1A01540F"/>
     <w:multiLevelType w:val="hybridMultilevel"/>
     <w:tmpl w:val="25CA3840"/>
@@ -7195,7 +6724,7 @@
       </w:rPr>
     </w:lvl>
   </w:abstractNum>
-  <w:abstractNum w:abstractNumId="3" w15:restartNumberingAfterBreak="0">
+  <w:abstractNum w:abstractNumId="3">
     <w:nsid w:val="1CD309AB"/>
     <w:multiLevelType w:val="multilevel"/>
     <w:tmpl w:val="44E0D368"/>
@@ -7313,7 +6842,7 @@
       </w:rPr>
     </w:lvl>
   </w:abstractNum>
-  <w:abstractNum w:abstractNumId="4" w15:restartNumberingAfterBreak="0">
+  <w:abstractNum w:abstractNumId="4">
     <w:nsid w:val="230C3009"/>
     <w:multiLevelType w:val="hybridMultilevel"/>
     <w:tmpl w:val="277E6C2A"/>
@@ -7399,7 +6928,7 @@
       </w:pPr>
     </w:lvl>
   </w:abstractNum>
-  <w:abstractNum w:abstractNumId="5" w15:restartNumberingAfterBreak="0">
+  <w:abstractNum w:abstractNumId="5">
     <w:nsid w:val="25266178"/>
     <w:multiLevelType w:val="multilevel"/>
     <w:tmpl w:val="FA486980"/>
@@ -7548,7 +7077,120 @@
       </w:rPr>
     </w:lvl>
   </w:abstractNum>
-  <w:abstractNum w:abstractNumId="6" w15:restartNumberingAfterBreak="0">
+  <w:abstractNum w:abstractNumId="6">
+    <w:nsid w:val="27E077E0"/>
+    <w:multiLevelType w:val="hybridMultilevel"/>
+    <w:tmpl w:val="4BDA735C"/>
+    <w:lvl w:ilvl="0" w:tplc="0C0A0009">
+      <w:start w:val="1"/>
+      <w:numFmt w:val="bullet"/>
+      <w:lvlText w:val=""/>
+      <w:lvlJc w:val="left"/>
+      <w:pPr>
+        <w:ind w:left="720" w:hanging="360"/>
+      </w:pPr>
+      <w:rPr>
+        <w:rFonts w:ascii="Wingdings" w:hAnsi="Wingdings" w:hint="default"/>
+      </w:rPr>
+    </w:lvl>
+    <w:lvl w:ilvl="1" w:tplc="0C0A0003" w:tentative="1">
+      <w:start w:val="1"/>
+      <w:numFmt w:val="bullet"/>
+      <w:lvlText w:val="o"/>
+      <w:lvlJc w:val="left"/>
+      <w:pPr>
+        <w:ind w:left="1440" w:hanging="360"/>
+      </w:pPr>
+      <w:rPr>
+        <w:rFonts w:ascii="Courier New" w:hAnsi="Courier New" w:cs="Courier New" w:hint="default"/>
+      </w:rPr>
+    </w:lvl>
+    <w:lvl w:ilvl="2" w:tplc="0C0A0005" w:tentative="1">
+      <w:start w:val="1"/>
+      <w:numFmt w:val="bullet"/>
+      <w:lvlText w:val=""/>
+      <w:lvlJc w:val="left"/>
+      <w:pPr>
+        <w:ind w:left="2160" w:hanging="360"/>
+      </w:pPr>
+      <w:rPr>
+        <w:rFonts w:ascii="Wingdings" w:hAnsi="Wingdings" w:hint="default"/>
+      </w:rPr>
+    </w:lvl>
+    <w:lvl w:ilvl="3" w:tplc="0C0A0001" w:tentative="1">
+      <w:start w:val="1"/>
+      <w:numFmt w:val="bullet"/>
+      <w:lvlText w:val=""/>
+      <w:lvlJc w:val="left"/>
+      <w:pPr>
+        <w:ind w:left="2880" w:hanging="360"/>
+      </w:pPr>
+      <w:rPr>
+        <w:rFonts w:ascii="Symbol" w:hAnsi="Symbol" w:hint="default"/>
+      </w:rPr>
+    </w:lvl>
+    <w:lvl w:ilvl="4" w:tplc="0C0A0003" w:tentative="1">
+      <w:start w:val="1"/>
+      <w:numFmt w:val="bullet"/>
+      <w:lvlText w:val="o"/>
+      <w:lvlJc w:val="left"/>
+      <w:pPr>
+        <w:ind w:left="3600" w:hanging="360"/>
+      </w:pPr>
+      <w:rPr>
+        <w:rFonts w:ascii="Courier New" w:hAnsi="Courier New" w:cs="Courier New" w:hint="default"/>
+      </w:rPr>
+    </w:lvl>
+    <w:lvl w:ilvl="5" w:tplc="0C0A0005" w:tentative="1">
+      <w:start w:val="1"/>
+      <w:numFmt w:val="bullet"/>
+      <w:lvlText w:val=""/>
+      <w:lvlJc w:val="left"/>
+      <w:pPr>
+        <w:ind w:left="4320" w:hanging="360"/>
+      </w:pPr>
+      <w:rPr>
+        <w:rFonts w:ascii="Wingdings" w:hAnsi="Wingdings" w:hint="default"/>
+      </w:rPr>
+    </w:lvl>
+    <w:lvl w:ilvl="6" w:tplc="0C0A0001" w:tentative="1">
+      <w:start w:val="1"/>
+      <w:numFmt w:val="bullet"/>
+      <w:lvlText w:val=""/>
+      <w:lvlJc w:val="left"/>
+      <w:pPr>
+        <w:ind w:left="5040" w:hanging="360"/>
+      </w:pPr>
+      <w:rPr>
+        <w:rFonts w:ascii="Symbol" w:hAnsi="Symbol" w:hint="default"/>
+      </w:rPr>
+    </w:lvl>
+    <w:lvl w:ilvl="7" w:tplc="0C0A0003" w:tentative="1">
+      <w:start w:val="1"/>
+      <w:numFmt w:val="bullet"/>
+      <w:lvlText w:val="o"/>
+      <w:lvlJc w:val="left"/>
+      <w:pPr>
+        <w:ind w:left="5760" w:hanging="360"/>
+      </w:pPr>
+      <w:rPr>
+        <w:rFonts w:ascii="Courier New" w:hAnsi="Courier New" w:cs="Courier New" w:hint="default"/>
+      </w:rPr>
+    </w:lvl>
+    <w:lvl w:ilvl="8" w:tplc="0C0A0005" w:tentative="1">
+      <w:start w:val="1"/>
+      <w:numFmt w:val="bullet"/>
+      <w:lvlText w:val=""/>
+      <w:lvlJc w:val="left"/>
+      <w:pPr>
+        <w:ind w:left="6480" w:hanging="360"/>
+      </w:pPr>
+      <w:rPr>
+        <w:rFonts w:ascii="Wingdings" w:hAnsi="Wingdings" w:hint="default"/>
+      </w:rPr>
+    </w:lvl>
+  </w:abstractNum>
+  <w:abstractNum w:abstractNumId="7">
     <w:nsid w:val="2951521A"/>
     <w:multiLevelType w:val="hybridMultilevel"/>
     <w:tmpl w:val="027CC21A"/>
@@ -7634,7 +7276,7 @@
       </w:pPr>
     </w:lvl>
   </w:abstractNum>
-  <w:abstractNum w:abstractNumId="7" w15:restartNumberingAfterBreak="0">
+  <w:abstractNum w:abstractNumId="8">
     <w:nsid w:val="2BA932A3"/>
     <w:multiLevelType w:val="hybridMultilevel"/>
     <w:tmpl w:val="AF6406D2"/>
@@ -7747,14 +7389,127 @@
       </w:rPr>
     </w:lvl>
   </w:abstractNum>
-  <w:abstractNum w:abstractNumId="8" w15:restartNumberingAfterBreak="0">
+  <w:abstractNum w:abstractNumId="9">
+    <w:nsid w:val="3B3643C0"/>
+    <w:multiLevelType w:val="hybridMultilevel"/>
+    <w:tmpl w:val="B0204FDE"/>
+    <w:lvl w:ilvl="0" w:tplc="0C0A0009">
+      <w:start w:val="1"/>
+      <w:numFmt w:val="bullet"/>
+      <w:lvlText w:val=""/>
+      <w:lvlJc w:val="left"/>
+      <w:pPr>
+        <w:ind w:left="720" w:hanging="360"/>
+      </w:pPr>
+      <w:rPr>
+        <w:rFonts w:ascii="Wingdings" w:hAnsi="Wingdings" w:hint="default"/>
+      </w:rPr>
+    </w:lvl>
+    <w:lvl w:ilvl="1" w:tplc="0C0A0003" w:tentative="1">
+      <w:start w:val="1"/>
+      <w:numFmt w:val="bullet"/>
+      <w:lvlText w:val="o"/>
+      <w:lvlJc w:val="left"/>
+      <w:pPr>
+        <w:ind w:left="1440" w:hanging="360"/>
+      </w:pPr>
+      <w:rPr>
+        <w:rFonts w:ascii="Courier New" w:hAnsi="Courier New" w:cs="Courier New" w:hint="default"/>
+      </w:rPr>
+    </w:lvl>
+    <w:lvl w:ilvl="2" w:tplc="0C0A0005" w:tentative="1">
+      <w:start w:val="1"/>
+      <w:numFmt w:val="bullet"/>
+      <w:lvlText w:val=""/>
+      <w:lvlJc w:val="left"/>
+      <w:pPr>
+        <w:ind w:left="2160" w:hanging="360"/>
+      </w:pPr>
+      <w:rPr>
+        <w:rFonts w:ascii="Wingdings" w:hAnsi="Wingdings" w:hint="default"/>
+      </w:rPr>
+    </w:lvl>
+    <w:lvl w:ilvl="3" w:tplc="0C0A0001" w:tentative="1">
+      <w:start w:val="1"/>
+      <w:numFmt w:val="bullet"/>
+      <w:lvlText w:val=""/>
+      <w:lvlJc w:val="left"/>
+      <w:pPr>
+        <w:ind w:left="2880" w:hanging="360"/>
+      </w:pPr>
+      <w:rPr>
+        <w:rFonts w:ascii="Symbol" w:hAnsi="Symbol" w:hint="default"/>
+      </w:rPr>
+    </w:lvl>
+    <w:lvl w:ilvl="4" w:tplc="0C0A0003" w:tentative="1">
+      <w:start w:val="1"/>
+      <w:numFmt w:val="bullet"/>
+      <w:lvlText w:val="o"/>
+      <w:lvlJc w:val="left"/>
+      <w:pPr>
+        <w:ind w:left="3600" w:hanging="360"/>
+      </w:pPr>
+      <w:rPr>
+        <w:rFonts w:ascii="Courier New" w:hAnsi="Courier New" w:cs="Courier New" w:hint="default"/>
+      </w:rPr>
+    </w:lvl>
+    <w:lvl w:ilvl="5" w:tplc="0C0A0005" w:tentative="1">
+      <w:start w:val="1"/>
+      <w:numFmt w:val="bullet"/>
+      <w:lvlText w:val=""/>
+      <w:lvlJc w:val="left"/>
+      <w:pPr>
+        <w:ind w:left="4320" w:hanging="360"/>
+      </w:pPr>
+      <w:rPr>
+        <w:rFonts w:ascii="Wingdings" w:hAnsi="Wingdings" w:hint="default"/>
+      </w:rPr>
+    </w:lvl>
+    <w:lvl w:ilvl="6" w:tplc="0C0A0001" w:tentative="1">
+      <w:start w:val="1"/>
+      <w:numFmt w:val="bullet"/>
+      <w:lvlText w:val=""/>
+      <w:lvlJc w:val="left"/>
+      <w:pPr>
+        <w:ind w:left="5040" w:hanging="360"/>
+      </w:pPr>
+      <w:rPr>
+        <w:rFonts w:ascii="Symbol" w:hAnsi="Symbol" w:hint="default"/>
+      </w:rPr>
+    </w:lvl>
+    <w:lvl w:ilvl="7" w:tplc="0C0A0003" w:tentative="1">
+      <w:start w:val="1"/>
+      <w:numFmt w:val="bullet"/>
+      <w:lvlText w:val="o"/>
+      <w:lvlJc w:val="left"/>
+      <w:pPr>
+        <w:ind w:left="5760" w:hanging="360"/>
+      </w:pPr>
+      <w:rPr>
+        <w:rFonts w:ascii="Courier New" w:hAnsi="Courier New" w:cs="Courier New" w:hint="default"/>
+      </w:rPr>
+    </w:lvl>
+    <w:lvl w:ilvl="8" w:tplc="0C0A0005" w:tentative="1">
+      <w:start w:val="1"/>
+      <w:numFmt w:val="bullet"/>
+      <w:lvlText w:val=""/>
+      <w:lvlJc w:val="left"/>
+      <w:pPr>
+        <w:ind w:left="6480" w:hanging="360"/>
+      </w:pPr>
+      <w:rPr>
+        <w:rFonts w:ascii="Wingdings" w:hAnsi="Wingdings" w:hint="default"/>
+      </w:rPr>
+    </w:lvl>
+  </w:abstractNum>
+  <w:abstractNum w:abstractNumId="10">
     <w:nsid w:val="4CDC4D36"/>
     <w:multiLevelType w:val="hybridMultilevel"/>
     <w:tmpl w:val="A4DC3A2E"/>
     <w:lvl w:ilvl="0" w:tplc="518E18F8">
       <w:start w:val="1"/>
       <w:numFmt w:val="bullet"/>
-      <w:pStyle w:val="Heading4"/>
+      <w:pStyle w:val="Ttulo4"/>
       <w:lvlText w:val=""/>
       <w:lvlJc w:val="left"/>
       <w:pPr>
@@ -7861,7 +7616,7 @@
       </w:rPr>
     </w:lvl>
   </w:abstractNum>
-  <w:abstractNum w:abstractNumId="9" w15:restartNumberingAfterBreak="0">
+  <w:abstractNum w:abstractNumId="11">
     <w:nsid w:val="50AD4D7E"/>
     <w:multiLevelType w:val="hybridMultilevel"/>
     <w:tmpl w:val="29B0C2E0"/>
@@ -7975,7 +7730,7 @@
       </w:rPr>
     </w:lvl>
   </w:abstractNum>
-  <w:abstractNum w:abstractNumId="10" w15:restartNumberingAfterBreak="0">
+  <w:abstractNum w:abstractNumId="12">
     <w:nsid w:val="52DE4563"/>
     <w:multiLevelType w:val="hybridMultilevel"/>
     <w:tmpl w:val="50A2DC56"/>
@@ -8061,7 +7816,7 @@
       </w:pPr>
     </w:lvl>
   </w:abstractNum>
-  <w:abstractNum w:abstractNumId="11" w15:restartNumberingAfterBreak="0">
+  <w:abstractNum w:abstractNumId="13">
     <w:nsid w:val="59357C29"/>
     <w:multiLevelType w:val="hybridMultilevel"/>
     <w:tmpl w:val="A00C5C94"/>
@@ -8174,7 +7929,99 @@
       </w:rPr>
     </w:lvl>
   </w:abstractNum>
-  <w:abstractNum w:abstractNumId="12" w15:restartNumberingAfterBreak="0">
+  <w:abstractNum w:abstractNumId="14">
+    <w:nsid w:val="5B756C52"/>
+    <w:multiLevelType w:val="multilevel"/>
+    <w:tmpl w:val="2962E4C6"/>
+    <w:lvl w:ilvl="0">
+      <w:start w:val="1"/>
+      <w:numFmt w:val="decimal"/>
+      <w:lvlText w:val="%1."/>
+      <w:lvlJc w:val="left"/>
+      <w:pPr>
+        <w:ind w:left="390" w:hanging="390"/>
+      </w:pPr>
+    </w:lvl>
+    <w:lvl w:ilvl="1">
+      <w:start w:val="1"/>
+      <w:numFmt w:val="decimal"/>
+      <w:lvlText w:val="%1.%2."/>
+      <w:lvlJc w:val="left"/>
+      <w:pPr>
+        <w:ind w:left="720" w:hanging="720"/>
+      </w:pPr>
+    </w:lvl>
+    <w:lvl w:ilvl="2">
+      <w:start w:val="1"/>
+      <w:numFmt w:val="decimal"/>
+      <w:lvlText w:val="%1.%2.%3."/>
+      <w:lvlJc w:val="left"/>
+      <w:pPr>
+        <w:ind w:left="720" w:hanging="720"/>
+      </w:pPr>
+      <w:rPr>
+        <w:b w:val="0"/>
+      </w:rPr>
+    </w:lvl>
+    <w:lvl w:ilvl="3">
+      <w:start w:val="1"/>
+      <w:numFmt w:val="decimal"/>
+      <w:lvlText w:val="%1.%2.%3.%4."/>
+      <w:lvlJc w:val="left"/>
+      <w:pPr>
+        <w:ind w:left="1080" w:hanging="1080"/>
+      </w:pPr>
+      <w:rPr>
+        <w:b w:val="0"/>
+      </w:rPr>
+    </w:lvl>
+    <w:lvl w:ilvl="4">
+      <w:start w:val="1"/>
+      <w:numFmt w:val="decimal"/>
+      <w:lvlText w:val="%1.%2.%3.%4.%5."/>
+      <w:lvlJc w:val="left"/>
+      <w:pPr>
+        <w:ind w:left="1080" w:hanging="1080"/>
+      </w:pPr>
+    </w:lvl>
+    <w:lvl w:ilvl="5">
+      <w:start w:val="1"/>
+      <w:numFmt w:val="decimal"/>
+      <w:lvlText w:val="%1.%2.%3.%4.%5.%6."/>
+      <w:lvlJc w:val="left"/>
+      <w:pPr>
+        <w:ind w:left="1440" w:hanging="1440"/>
+      </w:pPr>
+    </w:lvl>
+    <w:lvl w:ilvl="6">
+      <w:start w:val="1"/>
+      <w:numFmt w:val="decimal"/>
+      <w:lvlText w:val="%1.%2.%3.%4.%5.%6.%7."/>
+      <w:lvlJc w:val="left"/>
+      <w:pPr>
+        <w:ind w:left="1440" w:hanging="1440"/>
+      </w:pPr>
+    </w:lvl>
+    <w:lvl w:ilvl="7">
+      <w:start w:val="1"/>
+      <w:numFmt w:val="decimal"/>
+      <w:lvlText w:val="%1.%2.%3.%4.%5.%6.%7.%8."/>
+      <w:lvlJc w:val="left"/>
+      <w:pPr>
+        <w:ind w:left="1800" w:hanging="1800"/>
+      </w:pPr>
+    </w:lvl>
+    <w:lvl w:ilvl="8">
+      <w:start w:val="1"/>
+      <w:numFmt w:val="decimal"/>
+      <w:lvlText w:val="%1.%2.%3.%4.%5.%6.%7.%8.%9."/>
+      <w:lvlJc w:val="left"/>
+      <w:pPr>
+        <w:ind w:left="2160" w:hanging="2160"/>
+      </w:pPr>
+    </w:lvl>
+  </w:abstractNum>
+  <w:abstractNum w:abstractNumId="15">
     <w:nsid w:val="66B2170A"/>
     <w:multiLevelType w:val="multilevel"/>
     <w:tmpl w:val="44E0D368"/>
@@ -8292,7 +8139,7 @@
       </w:rPr>
     </w:lvl>
   </w:abstractNum>
-  <w:abstractNum w:abstractNumId="13" w15:restartNumberingAfterBreak="0">
+  <w:abstractNum w:abstractNumId="16">
     <w:nsid w:val="71871229"/>
     <w:multiLevelType w:val="multilevel"/>
     <w:tmpl w:val="6D2004F0"/>
@@ -8442,7 +8289,7 @@
       </w:rPr>
     </w:lvl>
   </w:abstractNum>
-  <w:abstractNum w:abstractNumId="14" w15:restartNumberingAfterBreak="0">
+  <w:abstractNum w:abstractNumId="17">
     <w:nsid w:val="734C0CB8"/>
     <w:multiLevelType w:val="multilevel"/>
     <w:tmpl w:val="6D2004F0"/>
@@ -8592,7 +8439,7 @@
       </w:rPr>
     </w:lvl>
   </w:abstractNum>
-  <w:abstractNum w:abstractNumId="15" w15:restartNumberingAfterBreak="0">
+  <w:abstractNum w:abstractNumId="18">
     <w:nsid w:val="765860BC"/>
     <w:multiLevelType w:val="hybridMultilevel"/>
     <w:tmpl w:val="9A72A908"/>
@@ -8705,7 +8552,7 @@
       </w:rPr>
     </w:lvl>
   </w:abstractNum>
-  <w:abstractNum w:abstractNumId="16" w15:restartNumberingAfterBreak="0">
+  <w:abstractNum w:abstractNumId="19">
     <w:nsid w:val="7B6C409F"/>
     <w:multiLevelType w:val="multilevel"/>
     <w:tmpl w:val="AA783774"/>
@@ -8818,7 +8665,7 @@
       </w:rPr>
     </w:lvl>
   </w:abstractNum>
-  <w:abstractNum w:abstractNumId="17" w15:restartNumberingAfterBreak="0">
+  <w:abstractNum w:abstractNumId="20">
     <w:nsid w:val="7F8E4BFE"/>
     <w:multiLevelType w:val="hybridMultilevel"/>
     <w:tmpl w:val="9500A0FE"/>
@@ -8932,31 +8779,31 @@
     </w:lvl>
   </w:abstractNum>
   <w:num w:numId="1">
-    <w:abstractNumId w:val="17"/>
+    <w:abstractNumId w:val="20"/>
   </w:num>
   <w:num w:numId="2">
-    <w:abstractNumId w:val="15"/>
+    <w:abstractNumId w:val="18"/>
   </w:num>
   <w:num w:numId="3">
     <w:abstractNumId w:val="0"/>
   </w:num>
   <w:num w:numId="4">
-    <w:abstractNumId w:val="16"/>
+    <w:abstractNumId w:val="19"/>
   </w:num>
   <w:num w:numId="5">
-    <w:abstractNumId w:val="11"/>
+    <w:abstractNumId w:val="13"/>
   </w:num>
   <w:num w:numId="6">
-    <w:abstractNumId w:val="9"/>
+    <w:abstractNumId w:val="11"/>
   </w:num>
   <w:num w:numId="7">
     <w:abstractNumId w:val="5"/>
   </w:num>
   <w:num w:numId="8">
-    <w:abstractNumId w:val="14"/>
+    <w:abstractNumId w:val="17"/>
   </w:num>
   <w:num w:numId="9">
-    <w:abstractNumId w:val="13"/>
+    <w:abstractNumId w:val="16"/>
   </w:num>
   <w:num w:numId="10">
     <w:abstractNumId w:val="2"/>
@@ -8968,28 +8815,64 @@
     <w:abstractNumId w:val="3"/>
   </w:num>
   <w:num w:numId="13">
-    <w:abstractNumId w:val="12"/>
+    <w:abstractNumId w:val="15"/>
   </w:num>
   <w:num w:numId="14">
     <w:abstractNumId w:val="1"/>
   </w:num>
   <w:num w:numId="15">
+    <w:abstractNumId w:val="8"/>
+  </w:num>
+  <w:num w:numId="16">
+    <w:abstractNumId w:val="10"/>
+  </w:num>
+  <w:num w:numId="17">
+    <w:abstractNumId w:val="12"/>
+  </w:num>
+  <w:num w:numId="18">
     <w:abstractNumId w:val="7"/>
   </w:num>
-  <w:num w:numId="16">
-    <w:abstractNumId w:val="8"/>
+  <w:num w:numId="19">
+    <w:abstractNumId w:val="9"/>
   </w:num>
-  <w:num w:numId="17">
-    <w:abstractNumId w:val="10"/>
+  <w:num w:numId="20">
+    <w:abstractNumId w:val="6"/>
   </w:num>
-  <w:num w:numId="18">
-    <w:abstractNumId w:val="6"/>
+  <w:num w:numId="21">
+    <w:abstractNumId w:val="14"/>
+    <w:lvlOverride w:ilvl="0">
+      <w:startOverride w:val="1"/>
+    </w:lvlOverride>
+    <w:lvlOverride w:ilvl="1">
+      <w:startOverride w:val="1"/>
+    </w:lvlOverride>
+    <w:lvlOverride w:ilvl="2">
+      <w:startOverride w:val="1"/>
+    </w:lvlOverride>
+    <w:lvlOverride w:ilvl="3">
+      <w:startOverride w:val="1"/>
+    </w:lvlOverride>
+    <w:lvlOverride w:ilvl="4">
+      <w:startOverride w:val="1"/>
+    </w:lvlOverride>
+    <w:lvlOverride w:ilvl="5">
+      <w:startOverride w:val="1"/>
+    </w:lvlOverride>
+    <w:lvlOverride w:ilvl="6">
+      <w:startOverride w:val="1"/>
+    </w:lvlOverride>
+    <w:lvlOverride w:ilvl="7">
+      <w:startOverride w:val="1"/>
+    </w:lvlOverride>
+    <w:lvlOverride w:ilvl="8">
+      <w:startOverride w:val="1"/>
+    </w:lvlOverride>
   </w:num>
 </w:numbering>
 </file>
 
 <file path=word/styles.xml><?xml version="1.0" encoding="utf-8"?>
-<w:styles xmlns:mc="http://schemas.openxmlformats.org/markup-compatibility/2006" xmlns:r="http://schemas.openxmlformats.org/officeDocument/2006/relationships" xmlns:w="http://schemas.openxmlformats.org/wordprocessingml/2006/main" xmlns:w14="http://schemas.microsoft.com/office/word/2010/wordml" xmlns:w15="http://schemas.microsoft.com/office/word/2012/wordml" xmlns:w16cid="http://schemas.microsoft.com/office/word/2016/wordml/cid" xmlns:w16se="http://schemas.microsoft.com/office/word/2015/wordml/symex" mc:Ignorable="w14 w15 w16se w16cid">
+<w:styles xmlns:mc="http://schemas.openxmlformats.org/markup-compatibility/2006" xmlns:r="http://schemas.openxmlformats.org/officeDocument/2006/relationships" xmlns:w="http://schemas.openxmlformats.org/wordprocessingml/2006/main" xmlns:w14="http://schemas.microsoft.com/office/word/2010/wordml" xmlns:w15="http://schemas.microsoft.com/office/word/2012/wordml" mc:Ignorable="w14 w15">
   <w:docDefaults>
     <w:rPrDefault>
       <w:rPr>
@@ -9005,7 +8888,7 @@
       </w:pPr>
     </w:pPrDefault>
   </w:docDefaults>
-  <w:latentStyles w:defLockedState="0" w:defUIPriority="99" w:defSemiHidden="0" w:defUnhideWhenUsed="0" w:defQFormat="0" w:count="375">
+  <w:latentStyles w:defLockedState="0" w:defUIPriority="99" w:defSemiHidden="0" w:defUnhideWhenUsed="0" w:defQFormat="0" w:count="371">
     <w:lsdException w:name="Normal" w:uiPriority="0" w:qFormat="1"/>
     <w:lsdException w:name="heading 1" w:uiPriority="9" w:qFormat="1"/>
     <w:lsdException w:name="heading 2" w:semiHidden="1" w:uiPriority="9" w:unhideWhenUsed="1" w:qFormat="1"/>
@@ -9111,6 +8994,7 @@
     <w:lsdException w:name="HTML Sample" w:semiHidden="1" w:unhideWhenUsed="1"/>
     <w:lsdException w:name="HTML Typewriter" w:semiHidden="1" w:unhideWhenUsed="1"/>
     <w:lsdException w:name="HTML Variable" w:semiHidden="1" w:unhideWhenUsed="1"/>
+    <w:lsdException w:name="Normal Table" w:semiHidden="1" w:unhideWhenUsed="1"/>
     <w:lsdException w:name="annotation subject" w:semiHidden="1" w:unhideWhenUsed="1"/>
     <w:lsdException w:name="No List" w:semiHidden="1" w:unhideWhenUsed="1"/>
     <w:lsdException w:name="Outline List 1" w:semiHidden="1" w:unhideWhenUsed="1"/>
@@ -9154,8 +9038,10 @@
     <w:lsdException w:name="Table Elegant" w:semiHidden="1" w:unhideWhenUsed="1"/>
     <w:lsdException w:name="Table Professional" w:semiHidden="1" w:unhideWhenUsed="1"/>
     <w:lsdException w:name="Table Subtle 1" w:semiHidden="1" w:unhideWhenUsed="1"/>
+    <w:lsdException w:name="Table Subtle 2" w:semiHidden="1" w:unhideWhenUsed="1"/>
     <w:lsdException w:name="Table Web 1" w:semiHidden="1" w:unhideWhenUsed="1"/>
     <w:lsdException w:name="Table Web 2" w:semiHidden="1" w:unhideWhenUsed="1"/>
+    <w:lsdException w:name="Table Web 3" w:semiHidden="1" w:unhideWhenUsed="1"/>
     <w:lsdException w:name="Balloon Text" w:semiHidden="1" w:unhideWhenUsed="1"/>
     <w:lsdException w:name="Table Grid" w:uiPriority="59"/>
     <w:lsdException w:name="Table Theme" w:semiHidden="1" w:unhideWhenUsed="1"/>
@@ -9374,10 +9260,6 @@
     <w:lsdException w:name="List Table 5 Dark Accent 6" w:uiPriority="50"/>
     <w:lsdException w:name="List Table 6 Colorful Accent 6" w:uiPriority="51"/>
     <w:lsdException w:name="List Table 7 Colorful Accent 6" w:uiPriority="52"/>
-    <w:lsdException w:name="Mention" w:semiHidden="1" w:unhideWhenUsed="1"/>
-    <w:lsdException w:name="Smart Hyperlink" w:semiHidden="1" w:unhideWhenUsed="1"/>
-    <w:lsdException w:name="Hashtag" w:semiHidden="1" w:unhideWhenUsed="1"/>
-    <w:lsdException w:name="Unresolved Mention" w:semiHidden="1" w:unhideWhenUsed="1"/>
   </w:latentStyles>
   <w:style w:type="paragraph" w:default="1" w:styleId="Normal">
     <w:name w:val="Normal"/>
@@ -9393,11 +9275,11 @@
       <w:shd w:val="clear" w:color="auto" w:fill="FFFFFF"/>
     </w:rPr>
   </w:style>
-  <w:style w:type="paragraph" w:styleId="Heading1">
+  <w:style w:type="paragraph" w:styleId="Ttulo1">
     <w:name w:val="heading 1"/>
     <w:basedOn w:val="Normal"/>
     <w:next w:val="Normal"/>
-    <w:link w:val="Heading1Char"/>
+    <w:link w:val="Ttulo1Car"/>
     <w:uiPriority w:val="9"/>
     <w:qFormat/>
     <w:rsid w:val="00084212"/>
@@ -9415,11 +9297,11 @@
       <w:szCs w:val="32"/>
     </w:rPr>
   </w:style>
-  <w:style w:type="paragraph" w:styleId="Heading2">
+  <w:style w:type="paragraph" w:styleId="Ttulo2">
     <w:name w:val="heading 2"/>
     <w:basedOn w:val="Normal"/>
     <w:next w:val="Normal"/>
-    <w:link w:val="Heading2Char"/>
+    <w:link w:val="Ttulo2Car"/>
     <w:uiPriority w:val="9"/>
     <w:unhideWhenUsed/>
     <w:qFormat/>
@@ -9439,11 +9321,11 @@
       <w:b/>
     </w:rPr>
   </w:style>
-  <w:style w:type="paragraph" w:styleId="Heading3">
+  <w:style w:type="paragraph" w:styleId="Ttulo3">
     <w:name w:val="heading 3"/>
     <w:basedOn w:val="Normal"/>
     <w:next w:val="Normal"/>
-    <w:link w:val="Heading3Char"/>
+    <w:link w:val="Ttulo3Car"/>
     <w:uiPriority w:val="9"/>
     <w:unhideWhenUsed/>
     <w:qFormat/>
@@ -9463,11 +9345,11 @@
       <w:b/>
     </w:rPr>
   </w:style>
-  <w:style w:type="paragraph" w:styleId="Heading4">
+  <w:style w:type="paragraph" w:styleId="Ttulo4">
     <w:name w:val="heading 4"/>
     <w:basedOn w:val="Normal"/>
     <w:next w:val="Normal"/>
-    <w:link w:val="Heading4Char"/>
+    <w:link w:val="Ttulo4Car"/>
     <w:uiPriority w:val="9"/>
     <w:unhideWhenUsed/>
     <w:qFormat/>
@@ -9487,13 +9369,13 @@
       <w:iCs/>
     </w:rPr>
   </w:style>
-  <w:style w:type="character" w:default="1" w:styleId="DefaultParagraphFont">
+  <w:style w:type="character" w:default="1" w:styleId="Fuentedeprrafopredeter">
     <w:name w:val="Default Paragraph Font"/>
     <w:uiPriority w:val="1"/>
     <w:semiHidden/>
     <w:unhideWhenUsed/>
   </w:style>
-  <w:style w:type="table" w:default="1" w:styleId="TableNormal">
+  <w:style w:type="table" w:default="1" w:styleId="Tablanormal">
     <w:name w:val="Normal Table"/>
     <w:uiPriority w:val="99"/>
     <w:semiHidden/>
@@ -9508,16 +9390,16 @@
       </w:tblCellMar>
     </w:tblPr>
   </w:style>
-  <w:style w:type="numbering" w:default="1" w:styleId="NoList">
+  <w:style w:type="numbering" w:default="1" w:styleId="Sinlista">
     <w:name w:val="No List"/>
     <w:uiPriority w:val="99"/>
     <w:semiHidden/>
     <w:unhideWhenUsed/>
   </w:style>
-  <w:style w:type="paragraph" w:styleId="BalloonText">
+  <w:style w:type="paragraph" w:styleId="Textodeglobo">
     <w:name w:val="Balloon Text"/>
     <w:basedOn w:val="Normal"/>
-    <w:link w:val="BalloonTextChar"/>
+    <w:link w:val="TextodegloboCar"/>
     <w:uiPriority w:val="99"/>
     <w:semiHidden/>
     <w:unhideWhenUsed/>
@@ -9531,10 +9413,10 @@
       <w:szCs w:val="16"/>
     </w:rPr>
   </w:style>
-  <w:style w:type="character" w:customStyle="1" w:styleId="BalloonTextChar">
-    <w:name w:val="Balloon Text Char"/>
-    <w:basedOn w:val="DefaultParagraphFont"/>
-    <w:link w:val="BalloonText"/>
+  <w:style w:type="character" w:customStyle="1" w:styleId="TextodegloboCar">
+    <w:name w:val="Texto de globo Car"/>
+    <w:basedOn w:val="Fuentedeprrafopredeter"/>
+    <w:link w:val="Textodeglobo"/>
     <w:uiPriority w:val="99"/>
     <w:semiHidden/>
     <w:rsid w:val="002245E0"/>
@@ -9544,10 +9426,10 @@
       <w:szCs w:val="16"/>
     </w:rPr>
   </w:style>
-  <w:style w:type="paragraph" w:styleId="Header">
+  <w:style w:type="paragraph" w:styleId="Encabezado">
     <w:name w:val="header"/>
     <w:basedOn w:val="Normal"/>
-    <w:link w:val="HeaderChar"/>
+    <w:link w:val="EncabezadoCar"/>
     <w:uiPriority w:val="99"/>
     <w:unhideWhenUsed/>
     <w:rsid w:val="00405B13"/>
@@ -9561,10 +9443,10 @@
       <w:lang w:eastAsia="es-ES"/>
     </w:rPr>
   </w:style>
-  <w:style w:type="character" w:customStyle="1" w:styleId="HeaderChar">
-    <w:name w:val="Header Char"/>
-    <w:basedOn w:val="DefaultParagraphFont"/>
-    <w:link w:val="Header"/>
+  <w:style w:type="character" w:customStyle="1" w:styleId="EncabezadoCar">
+    <w:name w:val="Encabezado Car"/>
+    <w:basedOn w:val="Fuentedeprrafopredeter"/>
+    <w:link w:val="Encabezado"/>
     <w:uiPriority w:val="99"/>
     <w:rsid w:val="00405B13"/>
     <w:rPr>
@@ -9574,10 +9456,10 @@
       <w:lang w:eastAsia="es-ES"/>
     </w:rPr>
   </w:style>
-  <w:style w:type="character" w:customStyle="1" w:styleId="Heading1Char">
-    <w:name w:val="Heading 1 Char"/>
-    <w:basedOn w:val="DefaultParagraphFont"/>
-    <w:link w:val="Heading1"/>
+  <w:style w:type="character" w:customStyle="1" w:styleId="Ttulo1Car">
+    <w:name w:val="Título 1 Car"/>
+    <w:basedOn w:val="Fuentedeprrafopredeter"/>
+    <w:link w:val="Ttulo1"/>
     <w:uiPriority w:val="9"/>
     <w:rsid w:val="00084212"/>
     <w:rPr>
@@ -9588,9 +9470,9 @@
       <w:szCs w:val="32"/>
     </w:rPr>
   </w:style>
-  <w:style w:type="paragraph" w:styleId="TOCHeading">
+  <w:style w:type="paragraph" w:styleId="TtulodeTDC">
     <w:name w:val="TOC Heading"/>
-    <w:basedOn w:val="Heading1"/>
+    <w:basedOn w:val="Ttulo1"/>
     <w:next w:val="Normal"/>
     <w:uiPriority w:val="39"/>
     <w:unhideWhenUsed/>
@@ -9609,7 +9491,7 @@
       <w:lang w:eastAsia="es-ES"/>
     </w:rPr>
   </w:style>
-  <w:style w:type="paragraph" w:styleId="TOC1">
+  <w:style w:type="paragraph" w:styleId="TDC1">
     <w:name w:val="toc 1"/>
     <w:basedOn w:val="Normal"/>
     <w:next w:val="Normal"/>
@@ -9627,7 +9509,7 @@
       <w:lang w:eastAsia="es-ES"/>
     </w:rPr>
   </w:style>
-  <w:style w:type="paragraph" w:styleId="TOC2">
+  <w:style w:type="paragraph" w:styleId="TDC2">
     <w:name w:val="toc 2"/>
     <w:basedOn w:val="Normal"/>
     <w:next w:val="Normal"/>
@@ -9660,9 +9542,9 @@
       <w:lang w:eastAsia="es-ES"/>
     </w:rPr>
   </w:style>
-  <w:style w:type="character" w:styleId="Strong">
+  <w:style w:type="character" w:styleId="Textoennegrita">
     <w:name w:val="Strong"/>
-    <w:basedOn w:val="DefaultParagraphFont"/>
+    <w:basedOn w:val="Fuentedeprrafopredeter"/>
     <w:uiPriority w:val="22"/>
     <w:qFormat/>
     <w:rsid w:val="00405B13"/>
@@ -9671,9 +9553,9 @@
       <w:bCs/>
     </w:rPr>
   </w:style>
-  <w:style w:type="character" w:styleId="Hyperlink">
+  <w:style w:type="character" w:styleId="Hipervnculo">
     <w:name w:val="Hyperlink"/>
-    <w:basedOn w:val="DefaultParagraphFont"/>
+    <w:basedOn w:val="Fuentedeprrafopredeter"/>
     <w:uiPriority w:val="99"/>
     <w:unhideWhenUsed/>
     <w:rsid w:val="00405B13"/>
@@ -9682,7 +9564,7 @@
       <w:u w:val="single"/>
     </w:rPr>
   </w:style>
-  <w:style w:type="paragraph" w:styleId="Bibliography">
+  <w:style w:type="paragraph" w:styleId="Bibliografa">
     <w:name w:val="Bibliography"/>
     <w:basedOn w:val="Normal"/>
     <w:next w:val="Normal"/>
@@ -9694,7 +9576,7 @@
       <w:ind w:left="720" w:hanging="720"/>
     </w:pPr>
   </w:style>
-  <w:style w:type="paragraph" w:styleId="ListParagraph">
+  <w:style w:type="paragraph" w:styleId="Prrafodelista">
     <w:name w:val="List Paragraph"/>
     <w:basedOn w:val="Normal"/>
     <w:uiPriority w:val="34"/>
@@ -9705,10 +9587,10 @@
       <w:contextualSpacing/>
     </w:pPr>
   </w:style>
-  <w:style w:type="paragraph" w:styleId="Footer">
+  <w:style w:type="paragraph" w:styleId="Piedepgina">
     <w:name w:val="footer"/>
     <w:basedOn w:val="Normal"/>
-    <w:link w:val="FooterChar"/>
+    <w:link w:val="PiedepginaCar"/>
     <w:uiPriority w:val="99"/>
     <w:unhideWhenUsed/>
     <w:rsid w:val="006C05C3"/>
@@ -9720,16 +9602,16 @@
       <w:spacing w:after="0" w:line="240" w:lineRule="auto"/>
     </w:pPr>
   </w:style>
-  <w:style w:type="character" w:customStyle="1" w:styleId="FooterChar">
-    <w:name w:val="Footer Char"/>
-    <w:basedOn w:val="DefaultParagraphFont"/>
-    <w:link w:val="Footer"/>
+  <w:style w:type="character" w:customStyle="1" w:styleId="PiedepginaCar">
+    <w:name w:val="Pie de página Car"/>
+    <w:basedOn w:val="Fuentedeprrafopredeter"/>
+    <w:link w:val="Piedepgina"/>
     <w:uiPriority w:val="99"/>
     <w:rsid w:val="006C05C3"/>
   </w:style>
-  <w:style w:type="table" w:styleId="TableGrid">
+  <w:style w:type="table" w:styleId="Tablaconcuadrcula">
     <w:name w:val="Table Grid"/>
-    <w:basedOn w:val="TableNormal"/>
+    <w:basedOn w:val="Tablanormal"/>
     <w:uiPriority w:val="59"/>
     <w:rsid w:val="00B01E9A"/>
     <w:pPr>
@@ -9742,6 +9624,7 @@
       <w:lang w:eastAsia="es-ES"/>
     </w:rPr>
     <w:tblPr>
+      <w:tblInd w:w="0" w:type="dxa"/>
       <w:tblBorders>
         <w:top w:val="single" w:sz="4" w:space="0" w:color="auto"/>
         <w:left w:val="single" w:sz="4" w:space="0" w:color="auto"/>
@@ -9750,9 +9633,15 @@
         <w:insideH w:val="single" w:sz="4" w:space="0" w:color="auto"/>
         <w:insideV w:val="single" w:sz="4" w:space="0" w:color="auto"/>
       </w:tblBorders>
+      <w:tblCellMar>
+        <w:top w:w="0" w:type="dxa"/>
+        <w:left w:w="108" w:type="dxa"/>
+        <w:bottom w:w="0" w:type="dxa"/>
+        <w:right w:w="108" w:type="dxa"/>
+      </w:tblCellMar>
     </w:tblPr>
   </w:style>
-  <w:style w:type="paragraph" w:styleId="NoSpacing">
+  <w:style w:type="paragraph" w:styleId="Sinespaciado">
     <w:name w:val="No Spacing"/>
     <w:uiPriority w:val="1"/>
     <w:qFormat/>
@@ -9761,10 +9650,10 @@
       <w:spacing w:after="0" w:line="240" w:lineRule="auto"/>
     </w:pPr>
   </w:style>
-  <w:style w:type="character" w:customStyle="1" w:styleId="Heading2Char">
-    <w:name w:val="Heading 2 Char"/>
-    <w:basedOn w:val="DefaultParagraphFont"/>
-    <w:link w:val="Heading2"/>
+  <w:style w:type="character" w:customStyle="1" w:styleId="Ttulo2Car">
+    <w:name w:val="Título 2 Car"/>
+    <w:basedOn w:val="Fuentedeprrafopredeter"/>
+    <w:link w:val="Ttulo2"/>
     <w:uiPriority w:val="9"/>
     <w:rsid w:val="001B6AC5"/>
     <w:rPr>
@@ -9774,10 +9663,10 @@
       <w:szCs w:val="24"/>
     </w:rPr>
   </w:style>
-  <w:style w:type="character" w:customStyle="1" w:styleId="Heading3Char">
-    <w:name w:val="Heading 3 Char"/>
-    <w:basedOn w:val="DefaultParagraphFont"/>
-    <w:link w:val="Heading3"/>
+  <w:style w:type="character" w:customStyle="1" w:styleId="Ttulo3Car">
+    <w:name w:val="Título 3 Car"/>
+    <w:basedOn w:val="Fuentedeprrafopredeter"/>
+    <w:link w:val="Ttulo3"/>
     <w:uiPriority w:val="9"/>
     <w:rsid w:val="00665892"/>
     <w:rPr>
@@ -9787,7 +9676,7 @@
       <w:szCs w:val="24"/>
     </w:rPr>
   </w:style>
-  <w:style w:type="paragraph" w:styleId="TOC3">
+  <w:style w:type="paragraph" w:styleId="TDC3">
     <w:name w:val="toc 3"/>
     <w:basedOn w:val="Normal"/>
     <w:next w:val="Normal"/>
@@ -9800,10 +9689,10 @@
       <w:ind w:left="440"/>
     </w:pPr>
   </w:style>
-  <w:style w:type="character" w:customStyle="1" w:styleId="Heading4Char">
-    <w:name w:val="Heading 4 Char"/>
-    <w:basedOn w:val="DefaultParagraphFont"/>
-    <w:link w:val="Heading4"/>
+  <w:style w:type="character" w:customStyle="1" w:styleId="Ttulo4Car">
+    <w:name w:val="Título 4 Car"/>
+    <w:basedOn w:val="Fuentedeprrafopredeter"/>
+    <w:link w:val="Ttulo4"/>
     <w:uiPriority w:val="9"/>
     <w:rsid w:val="00F4386F"/>
     <w:rPr>
@@ -10771,6 +10660,13 @@
         </dgm:presLayoutVars>
       </dgm:prSet>
       <dgm:spPr/>
+      <dgm:t>
+        <a:bodyPr/>
+        <a:lstStyle/>
+        <a:p>
+          <a:endParaRPr lang="es-ES"/>
+        </a:p>
+      </dgm:t>
     </dgm:pt>
     <dgm:pt modelId="{9100F08C-F692-498F-AC45-D0CD02D4FC32}" type="pres">
       <dgm:prSet presAssocID="{241267C7-BEB5-4E95-8894-ADDEA4336774}" presName="parSpace" presStyleCnt="0"/>
@@ -10783,6 +10679,13 @@
         </dgm:presLayoutVars>
       </dgm:prSet>
       <dgm:spPr/>
+      <dgm:t>
+        <a:bodyPr/>
+        <a:lstStyle/>
+        <a:p>
+          <a:endParaRPr lang="es-ES"/>
+        </a:p>
+      </dgm:t>
     </dgm:pt>
     <dgm:pt modelId="{72FC6FCE-8D73-4A96-9EC9-B44C5FEB7935}" type="pres">
       <dgm:prSet presAssocID="{CBA3B36B-7873-4536-8EC0-5B923178945A}" presName="parSpace" presStyleCnt="0"/>
@@ -10795,6 +10698,13 @@
         </dgm:presLayoutVars>
       </dgm:prSet>
       <dgm:spPr/>
+      <dgm:t>
+        <a:bodyPr/>
+        <a:lstStyle/>
+        <a:p>
+          <a:endParaRPr lang="es-ES"/>
+        </a:p>
+      </dgm:t>
     </dgm:pt>
     <dgm:pt modelId="{84C45388-2F0E-4706-B8A0-2729D7880B6B}" type="pres">
       <dgm:prSet presAssocID="{675705AD-C8BC-41D0-BFA6-FCFBEEB6D676}" presName="parSpace" presStyleCnt="0"/>
@@ -10807,31 +10717,38 @@
         </dgm:presLayoutVars>
       </dgm:prSet>
       <dgm:spPr/>
+      <dgm:t>
+        <a:bodyPr/>
+        <a:lstStyle/>
+        <a:p>
+          <a:endParaRPr lang="es-ES"/>
+        </a:p>
+      </dgm:t>
     </dgm:pt>
   </dgm:ptLst>
   <dgm:cxnLst>
-    <dgm:cxn modelId="{CD2B6607-1F4E-4BFD-9DED-FBF576127A79}" type="presOf" srcId="{44E3CF18-5BA0-4776-B2D3-4FCA95A561B4}" destId="{CA4F59ED-0745-4A10-8987-A0E11988856A}" srcOrd="0" destOrd="0" presId="urn:microsoft.com/office/officeart/2005/8/layout/hChevron3"/>
-    <dgm:cxn modelId="{51928E2D-436D-4BE3-A09B-D53AA22362FB}" type="presOf" srcId="{9B5C3707-E82F-49B9-8832-5229BE92FCAF}" destId="{615F992B-E2AA-42F1-AE1C-37600FCA8B45}" srcOrd="0" destOrd="0" presId="urn:microsoft.com/office/officeart/2005/8/layout/hChevron3"/>
+    <dgm:cxn modelId="{085BD412-CD5E-4049-8733-A6C8021AADA6}" type="presOf" srcId="{4C730AAD-5F6B-4C61-BED7-02033036F3C5}" destId="{B58ED49A-4323-4EEE-A7E8-C1A19056AD24}" srcOrd="0" destOrd="0" presId="urn:microsoft.com/office/officeart/2005/8/layout/hChevron3"/>
+    <dgm:cxn modelId="{DA4FD496-6D20-44EE-83F0-A96D27529BA7}" srcId="{F9328919-5168-419E-9D85-2E59C799E42F}" destId="{44E3CF18-5BA0-4776-B2D3-4FCA95A561B4}" srcOrd="0" destOrd="0" parTransId="{3E99912A-A62D-4311-A3D8-C45B6E3F7697}" sibTransId="{241267C7-BEB5-4E95-8894-ADDEA4336774}"/>
     <dgm:cxn modelId="{B1DCB83D-C052-47F1-8C7C-F74C9653F792}" srcId="{F9328919-5168-419E-9D85-2E59C799E42F}" destId="{4C730AAD-5F6B-4C61-BED7-02033036F3C5}" srcOrd="1" destOrd="0" parTransId="{F04CBC7B-048E-42FB-B1F5-28E1B4FC71AF}" sibTransId="{CBA3B36B-7873-4536-8EC0-5B923178945A}"/>
-    <dgm:cxn modelId="{92F8675F-6D32-4090-9D29-A1E58A03BC28}" type="presOf" srcId="{6C54A688-31A1-4E0C-9045-F2A669A07530}" destId="{50151A5E-9FFD-4365-8A31-84750D2C8C1A}" srcOrd="0" destOrd="0" presId="urn:microsoft.com/office/officeart/2005/8/layout/hChevron3"/>
-    <dgm:cxn modelId="{7BC7FE44-C7A6-4197-A395-AA04707DF9D5}" type="presOf" srcId="{4C730AAD-5F6B-4C61-BED7-02033036F3C5}" destId="{B58ED49A-4323-4EEE-A7E8-C1A19056AD24}" srcOrd="0" destOrd="0" presId="urn:microsoft.com/office/officeart/2005/8/layout/hChevron3"/>
+    <dgm:cxn modelId="{F02A8F78-EDDE-4A79-BD65-36254858D179}" type="presOf" srcId="{F9328919-5168-419E-9D85-2E59C799E42F}" destId="{74BF82BF-9CC9-4E77-9CA1-357CA6A692E2}" srcOrd="0" destOrd="0" presId="urn:microsoft.com/office/officeart/2005/8/layout/hChevron3"/>
+    <dgm:cxn modelId="{FE1708FA-1BEC-4AEE-B95C-60D1F239F9CC}" type="presOf" srcId="{9B5C3707-E82F-49B9-8832-5229BE92FCAF}" destId="{615F992B-E2AA-42F1-AE1C-37600FCA8B45}" srcOrd="0" destOrd="0" presId="urn:microsoft.com/office/officeart/2005/8/layout/hChevron3"/>
     <dgm:cxn modelId="{7BCE764A-6DF0-4302-8893-868DD0E5F4EF}" srcId="{F9328919-5168-419E-9D85-2E59C799E42F}" destId="{9B5C3707-E82F-49B9-8832-5229BE92FCAF}" srcOrd="2" destOrd="0" parTransId="{4FDDE434-5CFC-4441-BC4F-E4EB1A10C7DD}" sibTransId="{675705AD-C8BC-41D0-BFA6-FCFBEEB6D676}"/>
     <dgm:cxn modelId="{4DCD3677-4D99-4FCF-AAB7-A020A5BF0130}" srcId="{F9328919-5168-419E-9D85-2E59C799E42F}" destId="{6C54A688-31A1-4E0C-9045-F2A669A07530}" srcOrd="3" destOrd="0" parTransId="{8BE23EB9-9ABE-432E-A6A7-552F4BE02063}" sibTransId="{0D5492D2-7B9D-4D03-A5B8-148FB1D1D899}"/>
-    <dgm:cxn modelId="{DA4FD496-6D20-44EE-83F0-A96D27529BA7}" srcId="{F9328919-5168-419E-9D85-2E59C799E42F}" destId="{44E3CF18-5BA0-4776-B2D3-4FCA95A561B4}" srcOrd="0" destOrd="0" parTransId="{3E99912A-A62D-4311-A3D8-C45B6E3F7697}" sibTransId="{241267C7-BEB5-4E95-8894-ADDEA4336774}"/>
-    <dgm:cxn modelId="{E6B82EA5-9D2C-4E71-9187-C4E547FEB2B0}" type="presOf" srcId="{F9328919-5168-419E-9D85-2E59C799E42F}" destId="{74BF82BF-9CC9-4E77-9CA1-357CA6A692E2}" srcOrd="0" destOrd="0" presId="urn:microsoft.com/office/officeart/2005/8/layout/hChevron3"/>
-    <dgm:cxn modelId="{F9AD0A7C-6CD0-4867-9D12-6495229C4C67}" type="presParOf" srcId="{74BF82BF-9CC9-4E77-9CA1-357CA6A692E2}" destId="{CA4F59ED-0745-4A10-8987-A0E11988856A}" srcOrd="0" destOrd="0" presId="urn:microsoft.com/office/officeart/2005/8/layout/hChevron3"/>
-    <dgm:cxn modelId="{355592C8-B5B0-4E38-954A-EB7A7CFD20DA}" type="presParOf" srcId="{74BF82BF-9CC9-4E77-9CA1-357CA6A692E2}" destId="{9100F08C-F692-498F-AC45-D0CD02D4FC32}" srcOrd="1" destOrd="0" presId="urn:microsoft.com/office/officeart/2005/8/layout/hChevron3"/>
-    <dgm:cxn modelId="{32E55CBD-C536-48F3-A9FD-AD5583E5561B}" type="presParOf" srcId="{74BF82BF-9CC9-4E77-9CA1-357CA6A692E2}" destId="{B58ED49A-4323-4EEE-A7E8-C1A19056AD24}" srcOrd="2" destOrd="0" presId="urn:microsoft.com/office/officeart/2005/8/layout/hChevron3"/>
-    <dgm:cxn modelId="{CB606977-FD37-4926-B273-4397D0F7C9DF}" type="presParOf" srcId="{74BF82BF-9CC9-4E77-9CA1-357CA6A692E2}" destId="{72FC6FCE-8D73-4A96-9EC9-B44C5FEB7935}" srcOrd="3" destOrd="0" presId="urn:microsoft.com/office/officeart/2005/8/layout/hChevron3"/>
-    <dgm:cxn modelId="{05386223-4999-4755-9C26-7C30541628C0}" type="presParOf" srcId="{74BF82BF-9CC9-4E77-9CA1-357CA6A692E2}" destId="{615F992B-E2AA-42F1-AE1C-37600FCA8B45}" srcOrd="4" destOrd="0" presId="urn:microsoft.com/office/officeart/2005/8/layout/hChevron3"/>
-    <dgm:cxn modelId="{1F00C4B3-8B13-4D5C-A899-9AA31EEF0CD4}" type="presParOf" srcId="{74BF82BF-9CC9-4E77-9CA1-357CA6A692E2}" destId="{84C45388-2F0E-4706-B8A0-2729D7880B6B}" srcOrd="5" destOrd="0" presId="urn:microsoft.com/office/officeart/2005/8/layout/hChevron3"/>
-    <dgm:cxn modelId="{228636F7-B595-4054-BD8B-55B2B005458B}" type="presParOf" srcId="{74BF82BF-9CC9-4E77-9CA1-357CA6A692E2}" destId="{50151A5E-9FFD-4365-8A31-84750D2C8C1A}" srcOrd="6" destOrd="0" presId="urn:microsoft.com/office/officeart/2005/8/layout/hChevron3"/>
+    <dgm:cxn modelId="{B5024E4D-76F8-44F2-A4FF-49791515833D}" type="presOf" srcId="{6C54A688-31A1-4E0C-9045-F2A669A07530}" destId="{50151A5E-9FFD-4365-8A31-84750D2C8C1A}" srcOrd="0" destOrd="0" presId="urn:microsoft.com/office/officeart/2005/8/layout/hChevron3"/>
+    <dgm:cxn modelId="{3303221D-A40A-4660-B4E7-4448E16746D7}" type="presOf" srcId="{44E3CF18-5BA0-4776-B2D3-4FCA95A561B4}" destId="{CA4F59ED-0745-4A10-8987-A0E11988856A}" srcOrd="0" destOrd="0" presId="urn:microsoft.com/office/officeart/2005/8/layout/hChevron3"/>
+    <dgm:cxn modelId="{CFFBC690-DE4B-4135-87F6-D86CE69D916C}" type="presParOf" srcId="{74BF82BF-9CC9-4E77-9CA1-357CA6A692E2}" destId="{CA4F59ED-0745-4A10-8987-A0E11988856A}" srcOrd="0" destOrd="0" presId="urn:microsoft.com/office/officeart/2005/8/layout/hChevron3"/>
+    <dgm:cxn modelId="{B0A5294B-6AEA-432C-A8F2-5EC43ADDF9E9}" type="presParOf" srcId="{74BF82BF-9CC9-4E77-9CA1-357CA6A692E2}" destId="{9100F08C-F692-498F-AC45-D0CD02D4FC32}" srcOrd="1" destOrd="0" presId="urn:microsoft.com/office/officeart/2005/8/layout/hChevron3"/>
+    <dgm:cxn modelId="{0CA15FBF-3BD0-4D85-B6B9-C3C334ABABFA}" type="presParOf" srcId="{74BF82BF-9CC9-4E77-9CA1-357CA6A692E2}" destId="{B58ED49A-4323-4EEE-A7E8-C1A19056AD24}" srcOrd="2" destOrd="0" presId="urn:microsoft.com/office/officeart/2005/8/layout/hChevron3"/>
+    <dgm:cxn modelId="{FD97C07B-9596-4EEF-A4CF-7FF11CCBA17A}" type="presParOf" srcId="{74BF82BF-9CC9-4E77-9CA1-357CA6A692E2}" destId="{72FC6FCE-8D73-4A96-9EC9-B44C5FEB7935}" srcOrd="3" destOrd="0" presId="urn:microsoft.com/office/officeart/2005/8/layout/hChevron3"/>
+    <dgm:cxn modelId="{9215CA88-C65C-4AF0-BA81-6A5134177AB6}" type="presParOf" srcId="{74BF82BF-9CC9-4E77-9CA1-357CA6A692E2}" destId="{615F992B-E2AA-42F1-AE1C-37600FCA8B45}" srcOrd="4" destOrd="0" presId="urn:microsoft.com/office/officeart/2005/8/layout/hChevron3"/>
+    <dgm:cxn modelId="{27D7FDA0-E9D6-44EF-9FB9-C41888DC9C0E}" type="presParOf" srcId="{74BF82BF-9CC9-4E77-9CA1-357CA6A692E2}" destId="{84C45388-2F0E-4706-B8A0-2729D7880B6B}" srcOrd="5" destOrd="0" presId="urn:microsoft.com/office/officeart/2005/8/layout/hChevron3"/>
+    <dgm:cxn modelId="{605C89AF-ABBA-4AA7-9551-9EEAD4D842F3}" type="presParOf" srcId="{74BF82BF-9CC9-4E77-9CA1-357CA6A692E2}" destId="{50151A5E-9FFD-4365-8A31-84750D2C8C1A}" srcOrd="6" destOrd="0" presId="urn:microsoft.com/office/officeart/2005/8/layout/hChevron3"/>
   </dgm:cxnLst>
   <dgm:bg/>
   <dgm:whole/>
   <dgm:extLst>
     <a:ext uri="http://schemas.microsoft.com/office/drawing/2008/diagram">
-      <dsp:dataModelExt xmlns:dsp="http://schemas.microsoft.com/office/drawing/2008/diagram" relId="rId27" minVer="http://schemas.openxmlformats.org/drawingml/2006/diagram"/>
+      <dsp:dataModelExt xmlns:dsp="http://schemas.microsoft.com/office/drawing/2008/diagram" relId="rId29" minVer="http://schemas.openxmlformats.org/drawingml/2006/diagram"/>
     </a:ext>
   </dgm:extLst>
 </dgm:dataModel>
@@ -10933,7 +10850,7 @@
         </a:bodyPr>
         <a:lstStyle/>
         <a:p>
-          <a:pPr marL="0" lvl="0" indent="0" algn="ctr" defTabSz="577850">
+          <a:pPr lvl="0" algn="ctr" defTabSz="577850">
             <a:lnSpc>
               <a:spcPct val="90000"/>
             </a:lnSpc>
@@ -10943,7 +10860,6 @@
             <a:spcAft>
               <a:spcPct val="35000"/>
             </a:spcAft>
-            <a:buNone/>
           </a:pPr>
           <a:r>
             <a:rPr lang="es-CU" sz="1300" b="1" kern="1200"/>
@@ -11044,7 +10960,7 @@
         </a:bodyPr>
         <a:lstStyle/>
         <a:p>
-          <a:pPr marL="0" lvl="0" indent="0" algn="ctr" defTabSz="577850">
+          <a:pPr lvl="0" algn="ctr" defTabSz="577850">
             <a:lnSpc>
               <a:spcPct val="90000"/>
             </a:lnSpc>
@@ -11054,7 +10970,6 @@
             <a:spcAft>
               <a:spcPct val="35000"/>
             </a:spcAft>
-            <a:buNone/>
           </a:pPr>
           <a:r>
             <a:rPr lang="es-CU" sz="1300" b="1" kern="1200"/>
@@ -11155,7 +11070,7 @@
         </a:bodyPr>
         <a:lstStyle/>
         <a:p>
-          <a:pPr marL="0" lvl="0" indent="0" algn="ctr" defTabSz="577850">
+          <a:pPr lvl="0" algn="ctr" defTabSz="577850">
             <a:lnSpc>
               <a:spcPct val="90000"/>
             </a:lnSpc>
@@ -11165,7 +11080,6 @@
             <a:spcAft>
               <a:spcPct val="35000"/>
             </a:spcAft>
-            <a:buNone/>
           </a:pPr>
           <a:r>
             <a:rPr lang="es-CU" sz="1300" b="1" kern="1200"/>
@@ -11266,7 +11180,7 @@
         </a:bodyPr>
         <a:lstStyle/>
         <a:p>
-          <a:pPr marL="0" lvl="0" indent="0" algn="ctr" defTabSz="577850">
+          <a:pPr lvl="0" algn="ctr" defTabSz="577850">
             <a:lnSpc>
               <a:spcPct val="90000"/>
             </a:lnSpc>
@@ -11276,7 +11190,6 @@
             <a:spcAft>
               <a:spcPct val="35000"/>
             </a:spcAft>
-            <a:buNone/>
           </a:pPr>
           <a:r>
             <a:rPr lang="es-CU" sz="1300" b="1" kern="1200"/>
@@ -13117,7 +13030,7 @@
 </file>
 
 <file path=customXml/itemProps1.xml><?xml version="1.0" encoding="utf-8"?>
-<ds:datastoreItem xmlns:ds="http://schemas.openxmlformats.org/officeDocument/2006/customXml" ds:itemID="{8FFA2B97-0C2B-4A29-BB5F-31B12CB49180}">
+<ds:datastoreItem xmlns:ds="http://schemas.openxmlformats.org/officeDocument/2006/customXml" ds:itemID="{D20EA24A-AF3F-4952-A053-789FB7EA40FA}">
   <ds:schemaRefs>
     <ds:schemaRef ds:uri="http://schemas.openxmlformats.org/officeDocument/2006/bibliography"/>
   </ds:schemaRefs>

</xml_diff>

<commit_message>
TESIS Visual Paradigm Concepto
</commit_message>
<xml_diff>
--- a/Tesis/Tesis Dariel Enmanuel Cabrera Lopez.docx
+++ b/Tesis/Tesis Dariel Enmanuel Cabrera Lopez.docx
@@ -2146,7 +2146,7 @@
         <w:rPr>
           <w:rFonts w:ascii="Arial" w:hAnsi="Arial" w:cs="Arial"/>
         </w:rPr>
-        <w:instrText xml:space="preserve"> ADDIN ZOTERO_ITEM CSL_CITATION {"citationID":"EIgDGjxw","properties":{"formattedCitation":"(Medina, s.\\uc0\\u160{}f.)","plainCitation":"(Medina, s. f.)","noteIndex":0},"citationItems":[{"id":9,"uris":["http://zotero.org/users/13351438/items/LELEUA6C"],"itemData":{"id":9,"type":"article-journal","abstract":"CAMBIO CLIMÁTICO Y SUS EFECTOS SOBRE LA SALUD information in databases, books, magazines, scientific articles, degree papers and documents or official pages of organizations worldwide committed to the investigation of climate change. According to the research, prevalence and incidence of respiratory, cardiac and infectious diseases that affect public health globally, increase with environmental and social changes favored by climate change, such as extreme temperatures, conditions poor sanitation and exposure of populations. It is necessary to implement strict agreements and policies that manage to engage governments worldwide, especially more industrialized countries. Similarly, it is essential to raise awareness in society about the importance of responsible consumption and the choice of rulers who prioritize environmental sustainability.","language":"es","source":"Zotero","title":"EL CAMBIO CLIMÁTICO Y SUS EFECTOS SOBRE LA SALUD HUMANA","author":[{"family":"Medina","given":"Nilton Mauricio Castro"}]}}],"schema":"https://github.com/citation-style-language/schema/raw/master/csl-citation.json"} </w:instrText>
+        <w:instrText xml:space="preserve"> ADDIN ZOTERO_ITEM CSL_CITATION {"citationID":"EIgDGjxw","properties":{"formattedCitation":"(Medina, s.\\uc0\\u160{}f.)","plainCitation":"(Medina, s. f.)","noteIndex":0},"citationItems":[{"id":"GgwYDj7h/pmYyjQeS","uris":["http://zotero.org/users/13351438/items/LELEUA6C"],"itemData":{"id":9,"type":"article-journal","abstract":"CAMBIO CLIMÁTICO Y SUS EFECTOS SOBRE LA SALUD information in databases, books, magazines, scientific articles, degree papers and documents or official pages of organizations worldwide committed to the investigation of climate change. According to the research, prevalence and incidence of respiratory, cardiac and infectious diseases that affect public health globally, increase with environmental and social changes favored by climate change, such as extreme temperatures, conditions poor sanitation and exposure of populations. It is necessary to implement strict agreements and policies that manage to engage governments worldwide, especially more industrialized countries. Similarly, it is essential to raise awareness in society about the importance of responsible consumption and the choice of rulers who prioritize environmental sustainability.","language":"es","source":"Zotero","title":"EL CAMBIO CLIMÁTICO Y SUS EFECTOS SOBRE LA SALUD HUMANA","author":[{"family":"Medina","given":"Nilton Mauricio Castro"}]}}],"schema":"https://github.com/citation-style-language/schema/raw/master/csl-citation.json"} </w:instrText>
       </w:r>
       <w:r>
         <w:rPr>
@@ -2238,7 +2238,7 @@
           <w:rFonts w:ascii="Arial" w:hAnsi="Arial" w:cs="Arial"/>
           <w:bCs/>
         </w:rPr>
-        <w:instrText xml:space="preserve"> ADDIN ZOTERO_ITEM CSL_CITATION {"citationID":"ugDyVMEP","properties":{"formattedCitation":"({\\i{}Cubadebate}, s.\\uc0\\u160{}f.-a)","plainCitation":"(Cubadebate, s. f.-a)","noteIndex":0},"citationItems":[{"id":10,"uris":["http://zotero.org/users/13351438/items/JCGI9FWH"],"itemData":{"id":10,"type":"webpage","title":"Cubadebate","URL":"http://www.cubadebate.cu/noticias/2018/12/16/tarea-vida-a-debate-en-la-asamblea-nacional-cuba-ante-las-realidades-del-cambio-climatico/","accessed":{"date-parts":[["2024",1,7]]}}}],"schema":"https://github.com/citation-style-language/schema/raw/master/csl-citation.json"} </w:instrText>
+        <w:instrText xml:space="preserve"> ADDIN ZOTERO_ITEM CSL_CITATION {"citationID":"ugDyVMEP","properties":{"formattedCitation":"({\\i{}Cubadebate}, s.\\uc0\\u160{}f.-a)","plainCitation":"(Cubadebate, s. f.-a)","noteIndex":0},"citationItems":[{"id":"GgwYDj7h/SVWGPqp0","uris":["http://zotero.org/users/13351438/items/JCGI9FWH"],"itemData":{"id":10,"type":"webpage","title":"Cubadebate","URL":"http://www.cubadebate.cu/noticias/2018/12/16/tarea-vida-a-debate-en-la-asamblea-nacional-cuba-ante-las-realidades-del-cambio-climatico/","accessed":{"date-parts":[["2024",1,7]]}}}],"schema":"https://github.com/citation-style-language/schema/raw/master/csl-citation.json"} </w:instrText>
       </w:r>
       <w:r>
         <w:rPr>
@@ -2307,7 +2307,7 @@
           <w:rFonts w:ascii="Arial" w:hAnsi="Arial" w:cs="Arial"/>
           <w:color w:val="333333"/>
         </w:rPr>
-        <w:instrText xml:space="preserve"> ADDIN ZOTERO_ITEM CSL_CITATION {"citationID":"C17XwM75","properties":{"formattedCitation":"({\\i{}Cubadebate}, s.\\uc0\\u160{}f.-b)","plainCitation":"(Cubadebate, s. f.-b)","noteIndex":0},"citationItems":[{"id":12,"uris":["http://zotero.org/users/13351438/items/SPRKGW4L"],"itemData":{"id":12,"type":"webpage","title":"Cubadebate","URL":"http://www.cubadebate.cu/noticias/2023/07/18/tarea-vida-en-la-mira-de-los-diputados-hay-una-transicion-en-el-clima-de-cuba/","accessed":{"date-parts":[["2024",1,7]]}}}],"schema":"https://github.com/citation-style-language/schema/raw/master/csl-citation.json"} </w:instrText>
+        <w:instrText xml:space="preserve"> ADDIN ZOTERO_ITEM CSL_CITATION {"citationID":"C17XwM75","properties":{"formattedCitation":"({\\i{}Cubadebate}, s.\\uc0\\u160{}f.-b)","plainCitation":"(Cubadebate, s. f.-b)","noteIndex":0},"citationItems":[{"id":"GgwYDj7h/Jqapdol8","uris":["http://zotero.org/users/13351438/items/SPRKGW4L"],"itemData":{"id":12,"type":"webpage","title":"Cubadebate","URL":"http://www.cubadebate.cu/noticias/2023/07/18/tarea-vida-en-la-mira-de-los-diputados-hay-una-transicion-en-el-clima-de-cuba/","accessed":{"date-parts":[["2024",1,7]]}}}],"schema":"https://github.com/citation-style-language/schema/raw/master/csl-citation.json"} </w:instrText>
       </w:r>
       <w:r>
         <w:rPr>
@@ -2411,7 +2411,7 @@
         <w:rPr>
           <w:rFonts w:ascii="Arial" w:hAnsi="Arial" w:cs="Arial"/>
         </w:rPr>
-        <w:instrText xml:space="preserve"> ADDIN ZOTERO_ITEM CSL_CITATION {"citationID":"VPYWG7gZ","properties":{"formattedCitation":"({\\i{}Nueva norma legal por la preservaci\\uc0\\u243{}n de las costas cubanas - Juventud Rebelde - Diario de la juventud cubana}, s.\\uc0\\u160{}f.)","plainCitation":"(Nueva norma legal por la preservación de las costas cubanas - Juventud Rebelde - Diario de la juventud cubana, s. f.)","noteIndex":0},"citationItems":[{"id":142,"uris":["http://zotero.org/users/13351438/items/XEFFR2MJ"],"itemData":{"id":142,"type":"webpage","title":"Nueva norma legal por la preservación de las costas cubanas - Juventud Rebelde - Diario de la juventud cubana","URL":"https://www.juventudrebelde.cu/ciencia-tecnica/2023-12-07/acertada-interrelacion-entre-las-entidades-y-rigor-en-el-control-contribuiran-al-exito-de-la-nueva-norma-legal-relativa-a-las-costas-cubanas","accessed":{"date-parts":[["2024",4,15]]}}}],"schema":"https://github.com/citation-style-language/schema/raw/master/csl-citation.json"} </w:instrText>
+        <w:instrText xml:space="preserve"> ADDIN ZOTERO_ITEM CSL_CITATION {"citationID":"VPYWG7gZ","properties":{"formattedCitation":"({\\i{}Nueva norma legal por la preservaci\\uc0\\u243{}n de las costas cubanas - Juventud Rebelde - Diario de la juventud cubana}, s.\\uc0\\u160{}f.)","plainCitation":"(Nueva norma legal por la preservación de las costas cubanas - Juventud Rebelde - Diario de la juventud cubana, s. f.)","noteIndex":0},"citationItems":[{"id":"GgwYDj7h/ReuzqEdU","uris":["http://zotero.org/users/13351438/items/XEFFR2MJ"],"itemData":{"id":142,"type":"webpage","title":"Nueva norma legal por la preservación de las costas cubanas - Juventud Rebelde - Diario de la juventud cubana","URL":"https://www.juventudrebelde.cu/ciencia-tecnica/2023-12-07/acertada-interrelacion-entre-las-entidades-y-rigor-en-el-control-contribuiran-al-exito-de-la-nueva-norma-legal-relativa-a-las-costas-cubanas","accessed":{"date-parts":[["2024",4,15]]}}}],"schema":"https://github.com/citation-style-language/schema/raw/master/csl-citation.json"} </w:instrText>
       </w:r>
       <w:r>
         <w:rPr>
@@ -2496,7 +2496,7 @@
         <w:rPr>
           <w:rFonts w:ascii="Arial" w:hAnsi="Arial" w:cs="Arial"/>
         </w:rPr>
-        <w:instrText xml:space="preserve"> ADDIN ZOTERO_ITEM CSL_CITATION {"citationID":"reXoxmDA","properties":{"formattedCitation":"({\\i{}GEOCUBA - EcuRed}, s.\\uc0\\u160{}f.)","plainCitation":"(GEOCUBA - EcuRed, s. f.)","noteIndex":0},"citationItems":[{"id":69,"uris":["http://zotero.org/users/13351438/items/D3E8U27R"],"itemData":{"id":69,"type":"webpage","title":"GEOCUBA - EcuRed","URL":"https://www.ecured.cu/GEOCUBA","accessed":{"date-parts":[["2024",1,9]]}}}],"schema":"https://github.com/citation-style-language/schema/raw/master/csl-citation.json"} </w:instrText>
+        <w:instrText xml:space="preserve"> ADDIN ZOTERO_ITEM CSL_CITATION {"citationID":"reXoxmDA","properties":{"formattedCitation":"({\\i{}GEOCUBA - EcuRed}, s.\\uc0\\u160{}f.)","plainCitation":"(GEOCUBA - EcuRed, s. f.)","noteIndex":0},"citationItems":[{"id":"GgwYDj7h/qgXy1eyK","uris":["http://zotero.org/users/13351438/items/D3E8U27R"],"itemData":{"id":69,"type":"webpage","title":"GEOCUBA - EcuRed","URL":"https://www.ecured.cu/GEOCUBA","accessed":{"date-parts":[["2024",1,9]]}}}],"schema":"https://github.com/citation-style-language/schema/raw/master/csl-citation.json"} </w:instrText>
       </w:r>
       <w:r>
         <w:rPr>
@@ -2773,7 +2773,7 @@
         <w:rPr>
           <w:rFonts w:ascii="Arial" w:hAnsi="Arial" w:cs="Arial"/>
         </w:rPr>
-        <w:instrText xml:space="preserve"> ADDIN ZOTERO_ITEM CSL_CITATION {"citationID":"Q9vQwmxT","properties":{"formattedCitation":"(Meza Sandoval &amp; Valverde Llanos, s.\\uc0\\u160{}f.)","plainCitation":"(Meza Sandoval &amp; Valverde Llanos, s. f.)","noteIndex":0},"citationItems":[{"id":137,"uris":["http://zotero.org/users/13351438/items/GPP5SIYY"],"itemData":{"id":137,"type":"article-journal","note":"publisher: Universidad Peruana de Ciencias Aplicadas (UPC)","title":"Propuesta de diseño de rompeolas como protección de la costa contra la erosión por efecto del oleaje en la playa La Herradura","author":[{"family":"Meza Sandoval","given":"Juan José"},{"family":"Valverde Llanos","given":"Alexander Eduardo"}]}}],"schema":"https://github.com/citation-style-language/schema/raw/master/csl-citation.json"} </w:instrText>
+        <w:instrText xml:space="preserve"> ADDIN ZOTERO_ITEM CSL_CITATION {"citationID":"Q9vQwmxT","properties":{"formattedCitation":"(Meza Sandoval &amp; Valverde Llanos, s.\\uc0\\u160{}f.)","plainCitation":"(Meza Sandoval &amp; Valverde Llanos, s. f.)","noteIndex":0},"citationItems":[{"id":"GgwYDj7h/5DrCTWsa","uris":["http://zotero.org/users/13351438/items/GPP5SIYY"],"itemData":{"id":137,"type":"article-journal","note":"publisher: Universidad Peruana de Ciencias Aplicadas (UPC)","title":"Propuesta de diseño de rompeolas como protección de la costa contra la erosión por efecto del oleaje en la playa La Herradura","author":[{"family":"Meza Sandoval","given":"Juan José"},{"family":"Valverde Llanos","given":"Alexander Eduardo"}]}}],"schema":"https://github.com/citation-style-language/schema/raw/master/csl-citation.json"} </w:instrText>
       </w:r>
       <w:r>
         <w:rPr>
@@ -3054,7 +3054,7 @@
         <w:rPr>
           <w:rFonts w:ascii="Arial" w:hAnsi="Arial" w:cs="Arial"/>
         </w:rPr>
-        <w:instrText xml:space="preserve"> ADDIN ZOTERO_ITEM CSL_CITATION {"citationID":"6ThTbo6d","properties":{"formattedCitation":"({\\i{}MIKE 21/3 Sand Transport}, s.\\uc0\\u160{}f.)","plainCitation":"(MIKE 21/3 Sand Transport, s. f.)","noteIndex":0},"citationItems":[{"id":114,"uris":["http://zotero.org/users/13351438/items/PEWFQEPQ"],"itemData":{"id":114,"type":"webpage","abstract":"Assess the impact of sedimentation on port, offshore energy, dredging, and coastal engineering infrastructure with MIKE 21/3 Sand Transport.","language":"en","title":"MIKE 21/3 Sand Transport","URL":"https://www.mikepoweredbydhi.com/products/mike-21/Sediments/sand-transport","accessed":{"date-parts":[["2024",2,7]]}}}],"schema":"https://github.com/citation-style-language/schema/raw/master/csl-citation.json"} </w:instrText>
+        <w:instrText xml:space="preserve"> ADDIN ZOTERO_ITEM CSL_CITATION {"citationID":"6ThTbo6d","properties":{"formattedCitation":"({\\i{}MIKE 21/3 Sand Transport}, s.\\uc0\\u160{}f.)","plainCitation":"(MIKE 21/3 Sand Transport, s. f.)","noteIndex":0},"citationItems":[{"id":"GgwYDj7h/vHpLHtVQ","uris":["http://zotero.org/users/13351438/items/PEWFQEPQ"],"itemData":{"id":114,"type":"webpage","abstract":"Assess the impact of sedimentation on port, offshore energy, dredging, and coastal engineering infrastructure with MIKE 21/3 Sand Transport.","language":"en","title":"MIKE 21/3 Sand Transport","URL":"https://www.mikepoweredbydhi.com/products/mike-21/Sediments/sand-transport","accessed":{"date-parts":[["2024",2,7]]}}}],"schema":"https://github.com/citation-style-language/schema/raw/master/csl-citation.json"} </w:instrText>
       </w:r>
       <w:r>
         <w:rPr>
@@ -3155,7 +3155,7 @@
           <w:rFonts w:ascii="Arial" w:hAnsi="Arial" w:cs="Arial"/>
           <w:b/>
         </w:rPr>
-        <w:instrText xml:space="preserve"> ADDIN ZOTERO_ITEM CSL_CITATION {"citationID":"JfCk84IW","properties":{"formattedCitation":"(Briones Montoya et\\uc0\\u160{}al., 2020)","plainCitation":"(Briones Montoya et al., 2020)","noteIndex":0},"citationItems":[{"id":138,"uris":["http://zotero.org/users/13351438/items/P4ZU6L4R"],"itemData":{"id":138,"type":"thesis","publisher":"ESPOL. FIMCM","title":"Evaluación de alternativas para la protección costera frente a procesos erosivos utilizando MIKE 21. Caso de estudio: Libertador Bolívar","author":[{"family":"Briones Montoya","given":"Verenice Melissa"},{"family":"Lynch Santillán","given":"Johanna Elizabeth"},{"family":"Saltos Andrade","given":"Iván Marcelo"}],"issued":{"date-parts":[["2020"]]}}}],"schema":"https://github.com/citation-style-language/schema/raw/master/csl-citation.json"} </w:instrText>
+        <w:instrText xml:space="preserve"> ADDIN ZOTERO_ITEM CSL_CITATION {"citationID":"JfCk84IW","properties":{"formattedCitation":"(Briones Montoya et\\uc0\\u160{}al., 2020)","plainCitation":"(Briones Montoya et al., 2020)","noteIndex":0},"citationItems":[{"id":"GgwYDj7h/FNNKQ824","uris":["http://zotero.org/users/13351438/items/P4ZU6L4R"],"itemData":{"id":138,"type":"thesis","publisher":"ESPOL. FIMCM","title":"Evaluación de alternativas para la protección costera frente a procesos erosivos utilizando MIKE 21. Caso de estudio: Libertador Bolívar","author":[{"family":"Briones Montoya","given":"Verenice Melissa"},{"family":"Lynch Santillán","given":"Johanna Elizabeth"},{"family":"Saltos Andrade","given":"Iván Marcelo"}],"issued":{"date-parts":[["2020"]]}}}],"schema":"https://github.com/citation-style-language/schema/raw/master/csl-citation.json"} </w:instrText>
       </w:r>
       <w:r>
         <w:rPr>
@@ -3434,13 +3434,7 @@
         </w:numPr>
       </w:pPr>
       <w:r>
-        <w:t xml:space="preserve">Es un software flexible que permite la simulación de una variedad de procesos físicos, </w:t>
-      </w:r>
-      <w:r>
-        <w:t>incluyendo ecuaciones de agua superficial, flujo subterráneo, transporte de sedimentos, y más. Esto lo hace adecuado para una amplia gama de aplicaciones costeras y fluviales</w:t>
-      </w:r>
-      <w:r>
-        <w:t>.</w:t>
+        <w:t>Es un software flexible que permite la simulación de una variedad de procesos físicos, incluyendo ecuaciones de agua superficial, flujo subterráneo, transporte de sedimentos, y más. Esto lo hace adecuado para una amplia gama de aplicaciones costeras y fluviales.</w:t>
       </w:r>
     </w:p>
     <w:p>
@@ -3452,10 +3446,7 @@
         </w:numPr>
       </w:pPr>
       <w:r>
-        <w:t>Ofrece múltiples modos de simulación, como estacionario, surf beat (no estacionario), y no hidrostático (resolución de olas), permitiendo adaptarse a diferentes escenarios y niveles de detalle</w:t>
-      </w:r>
-      <w:r>
-        <w:t>.</w:t>
+        <w:t>Ofrece múltiples modos de simulación, como estacionario, surf beat (no estacionario), y no hidrostático (resolución de olas), permitiendo adaptarse a diferentes escenarios y niveles de detalle.</w:t>
       </w:r>
     </w:p>
     <w:p>
@@ -3488,10 +3479,7 @@
         </w:numPr>
       </w:pPr>
       <w:r>
-        <w:t>Debido a su amplio rango de funcionalidades, XBeach puede ser complejo de aprender y utilizar eficientemente, especialmente para usuarios nuevos o con experiencia limitada en modelado hidrológico y costero</w:t>
-      </w:r>
-      <w:r>
-        <w:t>.</w:t>
+        <w:t>Debido a su amplio rango de funcionalidades, XBeach puede ser complejo de aprender y utilizar eficientemente, especialmente para usuarios nuevos o con experiencia limitada en modelado hidrológico y costero.</w:t>
       </w:r>
     </w:p>
     <w:p>
@@ -3503,10 +3491,7 @@
         </w:numPr>
       </w:pPr>
       <w:r>
-        <w:t>Las simulaciones detalladas pueden requerir recursos computacionales significativos, lo que puede limitar su accesibilidad para algunos investigadores o estudios con presupuesto limitado</w:t>
-      </w:r>
-      <w:r>
-        <w:t>.</w:t>
+        <w:t>Las simulaciones detalladas pueden requerir recursos computacionales significativos, lo que puede limitar su accesibilidad para algunos investigadores o estudios con presupuesto limitado.</w:t>
       </w:r>
     </w:p>
     <w:p/>
@@ -3570,7 +3555,7 @@
         <w:fldChar w:fldCharType="begin"/>
       </w:r>
       <w:r>
-        <w:instrText xml:space="preserve"> ADDIN ZOTERO_ITEM CSL_CITATION {"citationID":"J561SeuD","properties":{"formattedCitation":"(Westreicher, 2020)","plainCitation":"(Westreicher, 2020)","noteIndex":0},"citationItems":[{"id":167,"uris":["http://zotero.org/users/13351438/items/4T6S9Z58"],"itemData":{"id":167,"type":"webpage","abstract":"Descubre la importancia de la gestión para alcanzar objetivos y optimizar recursos. Aprende cómo gestionar eficientemente.","container-title":"Economipedia","language":"es","title":"¿Qué es la gestión? Para qué sirve, pasos a seguir y tipos","title-short":"¿Qué es la gestión?","URL":"https://economipedia.com/definiciones/gestion.html","author":[{"family":"Westreicher","given":"Guillermo"}],"accessed":{"date-parts":[["2024",4,22]]},"issued":{"date-parts":[["2020",8,7]]}}}],"schema":"https://github.com/citation-style-language/schema/raw/master/csl-citation.json"} </w:instrText>
+        <w:instrText xml:space="preserve"> ADDIN ZOTERO_ITEM CSL_CITATION {"citationID":"J561SeuD","properties":{"formattedCitation":"(Westreicher, 2020)","plainCitation":"(Westreicher, 2020)","noteIndex":0},"citationItems":[{"id":"GgwYDj7h/RA3YKKSA","uris":["http://zotero.org/users/13351438/items/4T6S9Z58"],"itemData":{"id":167,"type":"webpage","abstract":"Descubre la importancia de la gestión para alcanzar objetivos y optimizar recursos. Aprende cómo gestionar eficientemente.","container-title":"Economipedia","language":"es","title":"¿Qué es la gestión? Para qué sirve, pasos a seguir y tipos","title-short":"¿Qué es la gestión?","URL":"https://economipedia.com/definiciones/gestion.html","author":[{"family":"Westreicher","given":"Guillermo"}],"accessed":{"date-parts":[["2024",4,22]]},"issued":{"date-parts":[["2020",8,7]]}}}],"schema":"https://github.com/citation-style-language/schema/raw/master/csl-citation.json"} </w:instrText>
       </w:r>
       <w:r>
         <w:fldChar w:fldCharType="separate"/>
@@ -3606,7 +3591,7 @@
         <w:fldChar w:fldCharType="begin"/>
       </w:r>
       <w:r>
-        <w:instrText xml:space="preserve"> ADDIN ZOTERO_ITEM CSL_CITATION {"citationID":"Wcg3m5RU","properties":{"formattedCitation":"({\\i{}Sistema de Gesti\\uc0\\u243{}n}, s.\\uc0\\u160{}f.)","plainCitation":"(Sistema de Gestión, s. f.)","noteIndex":0},"citationItems":[{"id":169,"uris":["http://zotero.org/users/13351438/items/H4L7UXPA"],"itemData":{"id":169,"type":"webpage","abstract":"En este post profundizamos en la importancia de los sistemas de gestión en las organizaciones y cómo puedes implementarlos de manera efectiva.","language":"es","title":"Sistema de Gestión: Qué es y por qué es tan importante","title-short":"Sistema de Gestión","URL":"https://www.unifikas.com/es/noticias/sistema-de-gestion-que-es-y-por-que-es-tan-importante","accessed":{"date-parts":[["2024",4,22]]}}}],"schema":"https://github.com/citation-style-language/schema/raw/master/csl-citation.json"} </w:instrText>
+        <w:instrText xml:space="preserve"> ADDIN ZOTERO_ITEM CSL_CITATION {"citationID":"Wcg3m5RU","properties":{"formattedCitation":"({\\i{}Sistema de Gesti\\uc0\\u243{}n}, s.\\uc0\\u160{}f.)","plainCitation":"(Sistema de Gestión, s. f.)","noteIndex":0},"citationItems":[{"id":"GgwYDj7h/ciOjFkgM","uris":["http://zotero.org/users/13351438/items/H4L7UXPA"],"itemData":{"id":169,"type":"webpage","abstract":"En este post profundizamos en la importancia de los sistemas de gestión en las organizaciones y cómo puedes implementarlos de manera efectiva.","language":"es","title":"Sistema de Gestión: Qué es y por qué es tan importante","title-short":"Sistema de Gestión","URL":"https://www.unifikas.com/es/noticias/sistema-de-gestion-que-es-y-por-que-es-tan-importante","accessed":{"date-parts":[["2024",4,22]]}}}],"schema":"https://github.com/citation-style-language/schema/raw/master/csl-citation.json"} </w:instrText>
       </w:r>
       <w:r>
         <w:fldChar w:fldCharType="separate"/>
@@ -3644,7 +3629,7 @@
         <w:fldChar w:fldCharType="begin"/>
       </w:r>
       <w:r>
-        <w:instrText xml:space="preserve"> ADDIN ZOTERO_ITEM CSL_CITATION {"citationID":"qrMxXHDV","properties":{"formattedCitation":"(Ekon, 2021)","plainCitation":"(Ekon, 2021)","noteIndex":0},"citationItems":[{"id":171,"uris":["http://zotero.org/users/13351438/items/S88EHRAS"],"itemData":{"id":171,"type":"webpage","abstract":"Un sistema de gestión es una herramienta que permite controlar, planificar, organizar y automatizar las tareas. Te explicamos qué es y cuántos tipos hay.","container-title":"Ekon","language":"es","title":"¿Qué es un sistema de gestión y para qué sirve?","URL":"https://www.ekon.es/blog/sistemas-de-gestion-integral-para-el-funcionamiento-optimo-de-la-empresa/","author":[{"family":"Ekon","given":"Equipo"}],"accessed":{"date-parts":[["2024",4,22]]},"issued":{"date-parts":[["2021",7,28]]}}}],"schema":"https://github.com/citation-style-language/schema/raw/master/csl-citation.json"} </w:instrText>
+        <w:instrText xml:space="preserve"> ADDIN ZOTERO_ITEM CSL_CITATION {"citationID":"qrMxXHDV","properties":{"formattedCitation":"(Ekon, 2021)","plainCitation":"(Ekon, 2021)","noteIndex":0},"citationItems":[{"id":"GgwYDj7h/0qpckLBR","uris":["http://zotero.org/users/13351438/items/S88EHRAS"],"itemData":{"id":171,"type":"webpage","abstract":"Un sistema de gestión es una herramienta que permite controlar, planificar, organizar y automatizar las tareas. Te explicamos qué es y cuántos tipos hay.","container-title":"Ekon","language":"es","title":"¿Qué es un sistema de gestión y para qué sirve?","URL":"https://www.ekon.es/blog/sistemas-de-gestion-integral-para-el-funcionamiento-optimo-de-la-empresa/","author":[{"family":"Ekon","given":"Equipo"}],"accessed":{"date-parts":[["2024",4,22]]},"issued":{"date-parts":[["2021",7,28]]}}}],"schema":"https://github.com/citation-style-language/schema/raw/master/csl-citation.json"} </w:instrText>
       </w:r>
       <w:r>
         <w:fldChar w:fldCharType="separate"/>
@@ -3685,25 +3670,23 @@
       </w:pPr>
       <w:bookmarkStart w:id="10" w:name="_Toc88600707"/>
       <w:bookmarkStart w:id="11" w:name="_Toc88579757"/>
-      <w:bookmarkStart w:id="12" w:name="_GoBack"/>
       <w:r>
         <w:t>Pruebas de Software</w:t>
       </w:r>
       <w:bookmarkEnd w:id="10"/>
       <w:bookmarkEnd w:id="11"/>
     </w:p>
-    <w:bookmarkEnd w:id="12"/>
     <w:p/>
     <w:p/>
     <w:p>
       <w:pPr>
         <w:pStyle w:val="Ttulo2"/>
       </w:pPr>
-      <w:bookmarkStart w:id="13" w:name="_Toc164673544"/>
+      <w:bookmarkStart w:id="12" w:name="_Toc164673544"/>
       <w:r>
         <w:t>Herramientas y tecnologías utilizadas en el desarrollo del sistema</w:t>
       </w:r>
-      <w:bookmarkEnd w:id="13"/>
+      <w:bookmarkEnd w:id="12"/>
       <w:r>
         <w:t xml:space="preserve"> </w:t>
       </w:r>
@@ -3811,7 +3794,7 @@
           <w:sz w:val="22"/>
           <w:szCs w:val="22"/>
         </w:rPr>
-        <w:instrText xml:space="preserve"> ADDIN ZOTERO_ITEM CSL_CITATION {"citationID":"ld50OHRu","properties":{"formattedCitation":"({\\i{}Herramientas inform\\uc0\\u225{}ticas - EcuRed}, s.\\uc0\\u160{}f.)","plainCitation":"(Herramientas informáticas - EcuRed, s. f.)","noteIndex":0},"citationItems":[{"id":14,"uris":["http://zotero.org/users/13351438/items/H47MESTU"],"itemData":{"id":14,"type":"webpage","title":"Herramientas informáticas - EcuRed","URL":"https://www.ecured.cu/Herramientas_inform%C3%A1ticas","accessed":{"date-parts":[["2024",1,7]]}}}],"schema":"https://github.com/citation-style-language/schema/raw/master/csl-citation.json"} </w:instrText>
+        <w:instrText xml:space="preserve"> ADDIN ZOTERO_ITEM CSL_CITATION {"citationID":"ld50OHRu","properties":{"formattedCitation":"({\\i{}Herramientas inform\\uc0\\u225{}ticas - EcuRed}, s.\\uc0\\u160{}f.)","plainCitation":"(Herramientas informáticas - EcuRed, s. f.)","noteIndex":0},"citationItems":[{"id":"GgwYDj7h/bN8OvVu6","uris":["http://zotero.org/users/13351438/items/H47MESTU"],"itemData":{"id":14,"type":"webpage","title":"Herramientas informáticas - EcuRed","URL":"https://www.ecured.cu/Herramientas_inform%C3%A1ticas","accessed":{"date-parts":[["2024",1,7]]}}}],"schema":"https://github.com/citation-style-language/schema/raw/master/csl-citation.json"} </w:instrText>
       </w:r>
       <w:r>
         <w:rPr>
@@ -4067,7 +4050,7 @@
           <w:sz w:val="22"/>
           <w:szCs w:val="22"/>
         </w:rPr>
-        <w:instrText xml:space="preserve"> ADDIN ZOTERO_ITEM CSL_CITATION {"citationID":"Yd5yOVR8","properties":{"formattedCitation":"({\\i{}Tecnolog\\uc0\\u237{}a - Concepto, tipos, ejemplos, evoluci\\uc0\\u243{}n, caracter\\uc0\\u237{}sticas}, s.\\uc0\\u160{}f.)","plainCitation":"(Tecnología - Concepto, tipos, ejemplos, evolución, características, s. f.)","noteIndex":0},"citationItems":[{"id":16,"uris":["http://zotero.org/users/13351438/items/3759TQNZ"],"itemData":{"id":16,"type":"webpage","title":"Tecnología - Concepto, tipos, ejemplos, evolución, características","URL":"https://concepto.de/tecnologia/#ixzz8O8i9AU6q","accessed":{"date-parts":[["2024",1,7]]}}}],"schema":"https://github.com/citation-style-language/schema/raw/master/csl-citation.json"} </w:instrText>
+        <w:instrText xml:space="preserve"> ADDIN ZOTERO_ITEM CSL_CITATION {"citationID":"Yd5yOVR8","properties":{"formattedCitation":"({\\i{}Tecnolog\\uc0\\u237{}a - Concepto, tipos, ejemplos, evoluci\\uc0\\u243{}n, caracter\\uc0\\u237{}sticas}, s.\\uc0\\u160{}f.)","plainCitation":"(Tecnología - Concepto, tipos, ejemplos, evolución, características, s. f.)","noteIndex":0},"citationItems":[{"id":"GgwYDj7h/Xk5dDMcS","uris":["http://zotero.org/users/13351438/items/3759TQNZ"],"itemData":{"id":16,"type":"webpage","title":"Tecnología - Concepto, tipos, ejemplos, evolución, características","URL":"https://concepto.de/tecnologia/#ixzz8O8i9AU6q","accessed":{"date-parts":[["2024",1,7]]}}}],"schema":"https://github.com/citation-style-language/schema/raw/master/csl-citation.json"} </w:instrText>
       </w:r>
       <w:r>
         <w:rPr>
@@ -4134,14 +4117,14 @@
           <w:u w:val="single"/>
         </w:rPr>
       </w:pPr>
-      <w:bookmarkStart w:id="14" w:name="_Toc164673545"/>
+      <w:bookmarkStart w:id="13" w:name="_Toc164673545"/>
       <w:r>
         <w:rPr>
           <w:u w:val="single"/>
         </w:rPr>
         <w:t>Visual Studio Code</w:t>
       </w:r>
-      <w:bookmarkEnd w:id="14"/>
+      <w:bookmarkEnd w:id="13"/>
     </w:p>
     <w:p>
       <w:pPr>
@@ -4176,7 +4159,7 @@
           <w:sz w:val="22"/>
           <w:szCs w:val="22"/>
         </w:rPr>
-        <w:instrText xml:space="preserve"> ADDIN ZOTERO_ITEM CSL_CITATION {"citationID":"NtIEVX9G","properties":{"formattedCitation":"({\\i{}Qu\\uc0\\u233{} es Visual Studio Code y qu\\uc0\\u233{} ventajas ofrece}, 2022)","plainCitation":"(Qué es Visual Studio Code y qué ventajas ofrece, 2022)","noteIndex":0},"citationItems":[{"id":64,"uris":["http://zotero.org/users/13351438/items/UJAEB32N"],"itemData":{"id":64,"type":"webpage","abstract":"Si quieres saber más sobre el editor de código más utilizado en la actualidad, en este artículo vamos a profundizar en las virtudes de Visual Studio Code.","container-title":"OpenWebinars.net","language":"es","title":"Qué es Visual Studio Code y qué ventajas ofrece","URL":"https://openwebinars.net/blog/que-es-visual-studio-code-y-que-ventajas-ofrece/","accessed":{"date-parts":[["2024",1,9]]},"issued":{"date-parts":[["2022",7,22]]}}}],"schema":"https://github.com/citation-style-language/schema/raw/master/csl-citation.json"} </w:instrText>
+        <w:instrText xml:space="preserve"> ADDIN ZOTERO_ITEM CSL_CITATION {"citationID":"NtIEVX9G","properties":{"formattedCitation":"({\\i{}Qu\\uc0\\u233{} es Visual Studio Code y qu\\uc0\\u233{} ventajas ofrece}, 2022)","plainCitation":"(Qué es Visual Studio Code y qué ventajas ofrece, 2022)","noteIndex":0},"citationItems":[{"id":"GgwYDj7h/5SZrIlki","uris":["http://zotero.org/users/13351438/items/UJAEB32N"],"itemData":{"id":64,"type":"webpage","abstract":"Si quieres saber más sobre el editor de código más utilizado en la actualidad, en este artículo vamos a profundizar en las virtudes de Visual Studio Code.","container-title":"OpenWebinars.net","language":"es","title":"Qué es Visual Studio Code y qué ventajas ofrece","URL":"https://openwebinars.net/blog/que-es-visual-studio-code-y-que-ventajas-ofrece/","accessed":{"date-parts":[["2024",1,9]]},"issued":{"date-parts":[["2022",7,22]]}}}],"schema":"https://github.com/citation-style-language/schema/raw/master/csl-citation.json"} </w:instrText>
       </w:r>
       <w:r>
         <w:rPr>
@@ -4253,6 +4236,61 @@
       <w:pPr>
         <w:pStyle w:val="Ttulo3"/>
       </w:pPr>
+      <w:bookmarkStart w:id="14" w:name="_GoBack"/>
+      <w:bookmarkEnd w:id="14"/>
+      <w:r>
+        <w:t xml:space="preserve">Visual Paradigm </w:t>
+      </w:r>
+    </w:p>
+    <w:p>
+      <w:pPr>
+        <w:rPr>
+          <w:sz w:val="22"/>
+          <w:szCs w:val="22"/>
+        </w:rPr>
+      </w:pPr>
+      <w:r>
+        <w:t>Visual Paradigm para UML es una herramienta para desarrollo de aplicaciones utilizando modelado UML ideal para ingenieros de software, analistas de sistemas y arquitectos de sistemas que están interesados en la construcción de sistemas a gran escala y necesitan confiabilidad y estabilidad en el desarrollo orientado a objetos</w:t>
+      </w:r>
+      <w:r>
+        <w:t xml:space="preserve"> </w:t>
+      </w:r>
+      <w:r>
+        <w:fldChar w:fldCharType="begin"/>
+      </w:r>
+      <w:r>
+        <w:instrText xml:space="preserve"> ADDIN ZOTERO_ITEM CSL_CITATION {"citationID":"5NwFvkME","properties":{"formattedCitation":"(De Arma-Hern\\uc0\\u225{}ndez &amp; Sabl\\uc0\\u243{}n-Fern\\uc0\\u225{}ndez, 2019)","plainCitation":"(De Arma-Hernández &amp; Sablón-Fernández, 2019)","noteIndex":0},"citationItems":[{"id":154,"uris":["http://zotero.org/users/local/ICSZTfAC/items/Y5ECRZ96"],"itemData":{"id":154,"type":"article-journal","container-title":"Ciencia &amp; Futuro","issue":"2","note":"ISBN: 2306-823X","page":"106-127","title":"Aplicación web para la gestión de la información especializada en Geociencia","volume":"9","author":[{"family":"De Arma-Hernández","given":"Arianna"},{"family":"Sablón-Fernández","given":"Luis E."}],"issued":{"date-parts":[["2019"]]}}}],"schema":"https://github.com/citation-style-language/schema/raw/master/csl-citation.json"} </w:instrText>
+      </w:r>
+      <w:r>
+        <w:fldChar w:fldCharType="separate"/>
+      </w:r>
+      <w:r>
+        <w:t>(De Arma-Hernández &amp; Sablón-Fernández, 2019)</w:t>
+      </w:r>
+      <w:r>
+        <w:fldChar w:fldCharType="end"/>
+      </w:r>
+    </w:p>
+    <w:p>
+      <w:pPr>
+        <w:pStyle w:val="Ttulo3"/>
+      </w:pPr>
+      <w:r>
+        <w:t xml:space="preserve">Git </w:t>
+      </w:r>
+    </w:p>
+    <w:p>
+      <w:pPr>
+        <w:pStyle w:val="Ttulo2"/>
+      </w:pPr>
+      <w:r>
+        <w:t xml:space="preserve">Lenguajes a emplear en el desarrollo del sistema </w:t>
+      </w:r>
+    </w:p>
+    <w:p>
+      <w:pPr>
+        <w:pStyle w:val="Ttulo3"/>
+      </w:pPr>
       <w:r>
         <w:t xml:space="preserve">React </w:t>
       </w:r>
@@ -4275,10 +4313,21 @@
     </w:p>
     <w:p>
       <w:r>
-        <w:t>HTML (HyperText Markup Language) es un lenguaje muy sencillo que permite describir hiper-texto, es decir, texto presentado de forma estructurada y agradable, con vínculos o enlaces (hy-perlinks) que conducen a otros documentos o fuentes de información relacionadas y con insercio-nes multimedia (gráficos, sonido, etc.)</w:t>
-      </w:r>
-    </w:p>
-    <w:p/>
+        <w:t xml:space="preserve">HTML (HyperText Markup Language) es un lenguaje muy sencillo que permite describir hiper-texto, es decir, texto presentado de forma estructurada y agradable, </w:t>
+      </w:r>
+      <w:r>
+        <w:lastRenderedPageBreak/>
+        <w:t>con vínculos o enlaces (hy-perlinks) que conducen a otros documentos o fuentes de información relacionadas y con insercio-nes multimedia (gráficos, sonido, etc.)</w:t>
+      </w:r>
+    </w:p>
+    <w:p>
+      <w:pPr>
+        <w:pStyle w:val="Ttulo2"/>
+      </w:pPr>
+      <w:r>
+        <w:t xml:space="preserve">Arquitectura Cliente-Servidor </w:t>
+      </w:r>
+    </w:p>
     <w:p>
       <w:pPr>
         <w:pStyle w:val="Ttulo2"/>
@@ -4307,11 +4356,7 @@
     </w:p>
     <w:p>
       <w:r>
-        <w:t xml:space="preserve">La programación extrema es una metodología de desarrollo ligera (o ágil) basada en una serie de valores y de prácticas de buenas maneras que persigue el objetivo de aumentar la productividad a la hora de desarrollar programas. Este modelo de programación se basa en una serie de metodologías de desarrollo de software en </w:t>
-      </w:r>
-      <w:r>
-        <w:lastRenderedPageBreak/>
-        <w:t xml:space="preserve">la que se da prioridad a los trabajos que dan un resultado directo y que reducen la burocracia que hay alrededor de la programación. </w:t>
+        <w:t xml:space="preserve">La programación extrema es una metodología de desarrollo ligera (o ágil) basada en una serie de valores y de prácticas de buenas maneras que persigue el objetivo de aumentar la productividad a la hora de desarrollar programas. Este modelo de programación se basa en una serie de metodologías de desarrollo de software en la que se da prioridad a los trabajos que dan un resultado directo y que reducen la burocracia que hay alrededor de la programación. </w:t>
       </w:r>
     </w:p>
     <w:p>
@@ -4322,7 +4367,7 @@
         <w:fldChar w:fldCharType="begin"/>
       </w:r>
       <w:r>
-        <w:instrText xml:space="preserve"> ADDIN ZOTERO_ITEM CSL_CITATION {"citationID":"MxXDLrQP","properties":{"formattedCitation":"({\\i{}Programaci\\uc0\\u243{}n Extrema - PDF Descargar libre}, s.\\uc0\\u160{}f.)","plainCitation":"(Programación Extrema - PDF Descargar libre, s. f.)","noteIndex":0},"citationItems":[{"id":26,"uris":["http://zotero.org/users/13351438/items/3AFHDE6L"],"itemData":{"id":26,"type":"webpage","title":"Programación Extrema - PDF Descargar libre","URL":"https://docplayer.es/1647643-Programacion-extrema.html","accessed":{"date-parts":[["2024",1,7]]}}}],"schema":"https://github.com/citation-style-language/schema/raw/master/csl-citation.json"} </w:instrText>
+        <w:instrText xml:space="preserve"> ADDIN ZOTERO_ITEM CSL_CITATION {"citationID":"MxXDLrQP","properties":{"formattedCitation":"({\\i{}Programaci\\uc0\\u243{}n Extrema - PDF Descargar libre}, s.\\uc0\\u160{}f.)","plainCitation":"(Programación Extrema - PDF Descargar libre, s. f.)","noteIndex":0},"citationItems":[{"id":"GgwYDj7h/Tci1v865","uris":["http://zotero.org/users/13351438/items/3AFHDE6L"],"itemData":{"id":26,"type":"webpage","title":"Programación Extrema - PDF Descargar libre","URL":"https://docplayer.es/1647643-Programacion-extrema.html","accessed":{"date-parts":[["2024",1,7]]}}}],"schema":"https://github.com/citation-style-language/schema/raw/master/csl-citation.json"} </w:instrText>
       </w:r>
       <w:r>
         <w:fldChar w:fldCharType="separate"/>
@@ -4389,7 +4434,11 @@
         <w:t>Diseño</w:t>
       </w:r>
       <w:r>
-        <w:t>: El diseño XP sigue rigurosamente el principio MS (mantenlo sencillo). Un diseño sencillo siempre se prefiere sobre una representación más compleja. Además, el diseño guía la implementación de una historia conforme se escribe: nada más y nada menos. Se desalienta el diseño de funcionalidad adicional porque el desarrollador supone que se requerirá después. XP estimula el uso de las tarjetas CRC como un mecanismo eficaz para pensar en el software en un contexto orientado a objetos. Las tarjetas CRC (clase-responsabilidad-colaborador) identifican y organizan las clases orientadas a objetos que son relevantes para el incremento actual de software.</w:t>
+        <w:t>: El diseño XP sigue rigurosamente el principio MS (mantenlo sencillo). Un diseño sencillo siempre se prefiere sobre una representación más compleja. Además, el diseño guía la implementación de una historia conforme se escribe: nada más y nada menos. Se desalienta el diseño de funcionalidad adicional porque el desarrollador supone que se requerirá después. XP estimula el uso de las tarjetas CRC como un mecanismo eficaz para pensar en el software en un contexto orientado a objetos. Las tarjetas CRC (clase-responsabilidad-</w:t>
+      </w:r>
+      <w:r>
+        <w:lastRenderedPageBreak/>
+        <w:t>colaborador) identifican y organizan las clases orientadas a objetos que son relevantes para el incremento actual de software.</w:t>
       </w:r>
     </w:p>
     <w:p>
@@ -4400,11 +4449,7 @@
         <w:t>Codificación</w:t>
       </w:r>
       <w:r>
-        <w:t xml:space="preserve">: Después de que las historias han sido desarrolladas y de que se ha hecho el trabajo de diseño preliminar, el equipo no inicia la codificación, sino que desarrolla una serie de pruebas unitarias a cada una de las historias que se van a incluir en la entrega en curso (incremento de software).Una vez creada la prueba unitaria, el desarrollador está mejor capacitado para centrarse en lo que debe implementarse para pasar la prueba. No se agrega nada extraño (MS). Una vez </w:t>
-      </w:r>
-      <w:r>
-        <w:lastRenderedPageBreak/>
-        <w:t>que el código está terminado, se le aplica de inmediato una prueba unitaria, con lo que se obtiene retroalimentación instantánea para los desarrolladores</w:t>
+        <w:t>: Después de que las historias han sido desarrolladas y de que se ha hecho el trabajo de diseño preliminar, el equipo no inicia la codificación, sino que desarrolla una serie de pruebas unitarias a cada una de las historias que se van a incluir en la entrega en curso (incremento de software).Una vez creada la prueba unitaria, el desarrollador está mejor capacitado para centrarse en lo que debe implementarse para pasar la prueba. No se agrega nada extraño (MS). Una vez que el código está terminado, se le aplica de inmediato una prueba unitaria, con lo que se obtiene retroalimentación instantánea para los desarrolladores</w:t>
       </w:r>
       <w:r>
         <w:t>.</w:t>
@@ -4533,13 +4578,17 @@
         </w:rPr>
       </w:pPr>
       <w:r>
-        <w:t>Las funcionalidades del sistema se refieren al conjunto de funciones que satisfagan las necesidades implícitas o explícitas de los usuarios, al ser utilizado bajo condiciones específicas. Se relaciona directamente con aquello que el software hace para satisfacer necesidades, mientras que las demás características se refieren al cómo y al cuándo. Evalúa el cumplimiento de requerimientos, la exactitud de los resultados, la seguridad del producto y la interacción con otros sistemas.</w:t>
+        <w:t xml:space="preserve">Las funcionalidades del sistema se refieren al conjunto de funciones que satisfagan las necesidades implícitas o explícitas de los usuarios, al ser utilizado </w:t>
+      </w:r>
+      <w:r>
+        <w:lastRenderedPageBreak/>
+        <w:t>bajo condiciones específicas. Se relaciona directamente con aquello que el software hace para satisfacer necesidades, mientras que las demás características se refieren al cómo y al cuándo. Evalúa el cumplimiento de requerimientos, la exactitud de los resultados, la seguridad del producto y la interacción con otros sistemas.</w:t>
       </w:r>
       <w:r>
         <w:fldChar w:fldCharType="begin"/>
       </w:r>
       <w:r>
-        <w:instrText xml:space="preserve"> ADDIN ZOTERO_ITEM CSL_CITATION {"citationID":"VicJ1Tzb","properties":{"formattedCitation":"(\\uc0\\u171{}Funcionalidad\\uc0\\u187{}, 2015)","plainCitation":"(«Funcionalidad», 2015)","noteIndex":0},"citationItems":[{"id":61,"uris":["http://zotero.org/users/13351438/items/9YYEEMSI"],"itemData":{"id":61,"type":"post-weblog","abstract":"Se refiere a la capacidad del producto de software para suministrar un conjunto de funciones que satisfagan las necesidades implícitas o explícitas de los usuarios, al ser utilizado bajo condicione…","container-title":"gestion de la calidad del software - norma iso-9126","language":"es","title":"Funcionalidad","URL":"https://diplomadogestioncalidadsoftware2015.wordpress.com/norma-iso-9126/calidad-interna-y-externa/funcionalidad/","accessed":{"date-parts":[["2024",1,8]]},"issued":{"date-parts":[["2015",6,7]]}}}],"schema":"https://github.com/citation-style-language/schema/raw/master/csl-citation.json"} </w:instrText>
+        <w:instrText xml:space="preserve"> ADDIN ZOTERO_ITEM CSL_CITATION {"citationID":"VicJ1Tzb","properties":{"formattedCitation":"(\\uc0\\u171{}Funcionalidad\\uc0\\u187{}, 2015)","plainCitation":"(«Funcionalidad», 2015)","noteIndex":0},"citationItems":[{"id":"GgwYDj7h/Nftn5Vvh","uris":["http://zotero.org/users/13351438/items/9YYEEMSI"],"itemData":{"id":61,"type":"post-weblog","abstract":"Se refiere a la capacidad del producto de software para suministrar un conjunto de funciones que satisfagan las necesidades implícitas o explícitas de los usuarios, al ser utilizado bajo condicione…","container-title":"gestion de la calidad del software - norma iso-9126","language":"es","title":"Funcionalidad","URL":"https://diplomadogestioncalidadsoftware2015.wordpress.com/norma-iso-9126/calidad-interna-y-externa/funcionalidad/","accessed":{"date-parts":[["2024",1,8]]},"issued":{"date-parts":[["2015",6,7]]}}}],"schema":"https://github.com/citation-style-language/schema/raw/master/csl-citation.json"} </w:instrText>
       </w:r>
       <w:r>
         <w:fldChar w:fldCharType="separate"/>
@@ -4940,6 +4989,7 @@
         <w:rPr>
           <w:lang w:eastAsia="es-ES"/>
         </w:rPr>
+        <w:lastRenderedPageBreak/>
         <w:t>La página web debe mostrar los detalles de cada ecuación, incluyendo la ecuación en sí, las variables utilizadas y el resultado.</w:t>
       </w:r>
     </w:p>
@@ -4979,7 +5029,6 @@
         <w:rPr>
           <w:lang w:eastAsia="es-ES"/>
         </w:rPr>
-        <w:lastRenderedPageBreak/>
         <w:tab/>
       </w:r>
       <w:r>
@@ -5221,6 +5270,7 @@
               </w:rPr>
             </w:pPr>
             <w:r>
+              <w:lastRenderedPageBreak/>
               <w:t>Alta</w:t>
             </w:r>
           </w:p>
@@ -5231,6 +5281,7 @@
           </w:tcPr>
           <w:p>
             <w:r>
+              <w:lastRenderedPageBreak/>
               <w:t>Puntos Estimados: 1 semana</w:t>
             </w:r>
           </w:p>
@@ -5245,6 +5296,7 @@
           </w:tcPr>
           <w:p>
             <w:r>
+              <w:lastRenderedPageBreak/>
               <w:t>Riesgo en Desarrollo:  (Alta/Media/ Baja)</w:t>
             </w:r>
           </w:p>
@@ -5799,11 +5851,7 @@
           </w:tcPr>
           <w:p>
             <w:r>
-              <w:t xml:space="preserve">Riesgo en Desarrollo:  (Alta/Media/ </w:t>
-            </w:r>
-            <w:r>
-              <w:lastRenderedPageBreak/>
-              <w:t>Baja)</w:t>
+              <w:t>Riesgo en Desarrollo:  (Alta/Media/ Baja)</w:t>
             </w:r>
           </w:p>
           <w:p>
@@ -5823,7 +5871,6 @@
           </w:tcPr>
           <w:p>
             <w:r>
-              <w:lastRenderedPageBreak/>
               <w:t xml:space="preserve">Puntos Reales: </w:t>
             </w:r>
           </w:p>
@@ -6050,135 +6097,147 @@
     <w:p>
       <w:pPr>
         <w:pStyle w:val="Bibliografa"/>
-        <w:rPr>
-          <w:lang w:val="en-US"/>
-        </w:rPr>
-      </w:pPr>
-      <w:r>
-        <w:t xml:space="preserve">Ekon, E. (2021, julio 28). </w:t>
+      </w:pPr>
+      <w:r>
+        <w:t xml:space="preserve">De Arma-Hernández, A., &amp; Sablón-Fernández, L. E. (2019). Aplicación web para la gestión de la información especializada en Geociencia. </w:t>
       </w:r>
       <w:r>
         <w:rPr>
           <w:i/>
           <w:iCs/>
         </w:rPr>
-        <w:t>¿Qué es un sistema de gestión y para qué sirve?</w:t>
-      </w:r>
-      <w:r>
-        <w:t xml:space="preserve"> </w:t>
-      </w:r>
-      <w:r>
-        <w:rPr>
-          <w:lang w:val="en-US"/>
-        </w:rPr>
-        <w:t>Ekon. https://www.ekon.es/blog/sistemas-de-gestion-integral-para-el-funcionamiento-optimo-de-la-empresa/</w:t>
-      </w:r>
-    </w:p>
-    <w:p>
-      <w:pPr>
-        <w:pStyle w:val="Bibliografa"/>
-      </w:pPr>
-      <w:r>
-        <w:t xml:space="preserve">Funcionalidad. (2015, junio 7). </w:t>
+        <w:t>Ciencia &amp; Futuro</w:t>
+      </w:r>
+      <w:r>
+        <w:t xml:space="preserve">, </w:t>
       </w:r>
       <w:r>
         <w:rPr>
           <w:i/>
           <w:iCs/>
         </w:rPr>
-        <w:t>gestion de la calidad del software - norma iso-9126</w:t>
-      </w:r>
-      <w:r>
-        <w:t>. https://diplomadogestioncalidadsoftware2015.wordpress.com/norma-iso-9126/calidad-interna-y-externa/funcionalidad/</w:t>
+        <w:t>9</w:t>
+      </w:r>
+      <w:r>
+        <w:t>(2), 106-127.</w:t>
       </w:r>
     </w:p>
     <w:p>
       <w:pPr>
         <w:pStyle w:val="Bibliografa"/>
       </w:pPr>
+      <w:r>
+        <w:t xml:space="preserve">Ekon, E. (2021, julio 28). </w:t>
+      </w:r>
       <w:r>
         <w:rPr>
           <w:i/>
           <w:iCs/>
         </w:rPr>
-        <w:t>GEOCUBA - EcuRed</w:t>
-      </w:r>
-      <w:r>
-        <w:t>. (s. f.). Recuperado 9 de enero de 2024, de https://www.ecured.cu/GEOCUBA</w:t>
+        <w:t>¿Qué es un sistema de gestión y para qué sirve?</w:t>
+      </w:r>
+      <w:r>
+        <w:t xml:space="preserve"> Ekon. https://www.ekon.es/blog/sistemas-de-gestion-integral-para-el-funcionamiento-optimo-de-la-empresa/</w:t>
       </w:r>
     </w:p>
     <w:p>
       <w:pPr>
         <w:pStyle w:val="Bibliografa"/>
       </w:pPr>
+      <w:r>
+        <w:t xml:space="preserve">Funcionalidad. (2015, junio 7). </w:t>
+      </w:r>
       <w:r>
         <w:rPr>
           <w:i/>
           <w:iCs/>
         </w:rPr>
-        <w:t>Herramientas informáticas—EcuRed</w:t>
-      </w:r>
-      <w:r>
-        <w:t>. (s. f.). Recuperado 7 de enero de 2024, de https://www.ecured.cu/Herramientas_inform%C3%A1ticas</w:t>
+        <w:t>gestion de la calidad del software - norma iso-9126</w:t>
+      </w:r>
+      <w:r>
+        <w:t>. https://diplomadogestioncalidadsoftware2015.wordpress.com/norma-iso-9126/calidad-interna-y-externa/funcionalidad/</w:t>
       </w:r>
     </w:p>
     <w:p>
       <w:pPr>
         <w:pStyle w:val="Bibliografa"/>
       </w:pPr>
-      <w:r>
-        <w:t xml:space="preserve">Medina, N. M. C. (s. f.). </w:t>
-      </w:r>
       <w:r>
         <w:rPr>
           <w:i/>
           <w:iCs/>
         </w:rPr>
-        <w:t>EL CAMBIO CLIMÁTICO Y SUS EFECTOS SOBRE LA SALUD HUMANA</w:t>
-      </w:r>
-      <w:r>
-        <w:t>.</w:t>
+        <w:t>GEOCUBA - EcuRed</w:t>
+      </w:r>
+      <w:r>
+        <w:t>. (s. f.). Recuperado 9 de enero de 2024, de https://www.ecured.cu/GEOCUBA</w:t>
       </w:r>
     </w:p>
     <w:p>
       <w:pPr>
         <w:pStyle w:val="Bibliografa"/>
       </w:pPr>
-      <w:r>
-        <w:lastRenderedPageBreak/>
-        <w:t xml:space="preserve">Meza Sandoval, J. J., &amp; Valverde Llanos, A. E. (s. f.). </w:t>
-      </w:r>
       <w:r>
         <w:rPr>
           <w:i/>
           <w:iCs/>
         </w:rPr>
-        <w:t>Propuesta de diseño de rompeolas como protección de la costa contra la erosión por efecto del oleaje en la playa La Herradura</w:t>
-      </w:r>
-      <w:r>
-        <w:t>.</w:t>
+        <w:t>Herramientas informáticas—EcuRed</w:t>
+      </w:r>
+      <w:r>
+        <w:t>. (s. f.). Recuperado 7 de enero de 2024, de https://www.ecured.cu/Herramientas_inform%C3%A1ticas</w:t>
       </w:r>
     </w:p>
     <w:p>
       <w:pPr>
         <w:pStyle w:val="Bibliografa"/>
       </w:pPr>
+      <w:r>
+        <w:lastRenderedPageBreak/>
+        <w:t xml:space="preserve">Medina, N. M. C. (s. f.). </w:t>
+      </w:r>
       <w:r>
         <w:rPr>
           <w:i/>
           <w:iCs/>
-          <w:lang w:val="en-US"/>
+        </w:rPr>
+        <w:t>EL CAMBIO CLIMÁTICO Y SUS EFECTOS SOBRE LA SALUD HUMANA</w:t>
+      </w:r>
+      <w:r>
+        <w:t>.</w:t>
+      </w:r>
+    </w:p>
+    <w:p>
+      <w:pPr>
+        <w:pStyle w:val="Bibliografa"/>
+      </w:pPr>
+      <w:r>
+        <w:t xml:space="preserve">Meza Sandoval, J. J., &amp; Valverde Llanos, A. E. (s. f.). </w:t>
+      </w:r>
+      <w:r>
+        <w:rPr>
+          <w:i/>
+          <w:iCs/>
+        </w:rPr>
+        <w:t>Propuesta de diseño de rompeolas como protección de la costa contra la erosión por efecto del oleaje en la playa La Herradura</w:t>
+      </w:r>
+      <w:r>
+        <w:t>.</w:t>
+      </w:r>
+    </w:p>
+    <w:p>
+      <w:pPr>
+        <w:pStyle w:val="Bibliografa"/>
+      </w:pPr>
+      <w:r>
+        <w:rPr>
+          <w:i/>
+          <w:iCs/>
         </w:rPr>
         <w:t>MIKE 21/3 Sand Transport</w:t>
       </w:r>
       <w:r>
-        <w:rPr>
-          <w:lang w:val="en-US"/>
-        </w:rPr>
-        <w:t xml:space="preserve">. (s. f.). </w:t>
-      </w:r>
-      <w:r>
-        <w:t>Recuperado 7 de febrero de 2024, de https://www.mikepoweredbydhi.com/products/mike-21/Sediments/sand-transport</w:t>
+        <w:t>. (s. f.). Recuperado 7 de febrero de 2024, de https://www.mikepoweredbydhi.com/products/mike-21/Sediments/sand-transport</w:t>
       </w:r>
     </w:p>
     <w:p>
@@ -10727,22 +10786,22 @@
     </dgm:pt>
   </dgm:ptLst>
   <dgm:cxnLst>
-    <dgm:cxn modelId="{085BD412-CD5E-4049-8733-A6C8021AADA6}" type="presOf" srcId="{4C730AAD-5F6B-4C61-BED7-02033036F3C5}" destId="{B58ED49A-4323-4EEE-A7E8-C1A19056AD24}" srcOrd="0" destOrd="0" presId="urn:microsoft.com/office/officeart/2005/8/layout/hChevron3"/>
     <dgm:cxn modelId="{DA4FD496-6D20-44EE-83F0-A96D27529BA7}" srcId="{F9328919-5168-419E-9D85-2E59C799E42F}" destId="{44E3CF18-5BA0-4776-B2D3-4FCA95A561B4}" srcOrd="0" destOrd="0" parTransId="{3E99912A-A62D-4311-A3D8-C45B6E3F7697}" sibTransId="{241267C7-BEB5-4E95-8894-ADDEA4336774}"/>
     <dgm:cxn modelId="{B1DCB83D-C052-47F1-8C7C-F74C9653F792}" srcId="{F9328919-5168-419E-9D85-2E59C799E42F}" destId="{4C730AAD-5F6B-4C61-BED7-02033036F3C5}" srcOrd="1" destOrd="0" parTransId="{F04CBC7B-048E-42FB-B1F5-28E1B4FC71AF}" sibTransId="{CBA3B36B-7873-4536-8EC0-5B923178945A}"/>
-    <dgm:cxn modelId="{F02A8F78-EDDE-4A79-BD65-36254858D179}" type="presOf" srcId="{F9328919-5168-419E-9D85-2E59C799E42F}" destId="{74BF82BF-9CC9-4E77-9CA1-357CA6A692E2}" srcOrd="0" destOrd="0" presId="urn:microsoft.com/office/officeart/2005/8/layout/hChevron3"/>
-    <dgm:cxn modelId="{FE1708FA-1BEC-4AEE-B95C-60D1F239F9CC}" type="presOf" srcId="{9B5C3707-E82F-49B9-8832-5229BE92FCAF}" destId="{615F992B-E2AA-42F1-AE1C-37600FCA8B45}" srcOrd="0" destOrd="0" presId="urn:microsoft.com/office/officeart/2005/8/layout/hChevron3"/>
+    <dgm:cxn modelId="{89CDCB7B-C7DF-456C-A222-3C1621FE5860}" type="presOf" srcId="{9B5C3707-E82F-49B9-8832-5229BE92FCAF}" destId="{615F992B-E2AA-42F1-AE1C-37600FCA8B45}" srcOrd="0" destOrd="0" presId="urn:microsoft.com/office/officeart/2005/8/layout/hChevron3"/>
     <dgm:cxn modelId="{7BCE764A-6DF0-4302-8893-868DD0E5F4EF}" srcId="{F9328919-5168-419E-9D85-2E59C799E42F}" destId="{9B5C3707-E82F-49B9-8832-5229BE92FCAF}" srcOrd="2" destOrd="0" parTransId="{4FDDE434-5CFC-4441-BC4F-E4EB1A10C7DD}" sibTransId="{675705AD-C8BC-41D0-BFA6-FCFBEEB6D676}"/>
     <dgm:cxn modelId="{4DCD3677-4D99-4FCF-AAB7-A020A5BF0130}" srcId="{F9328919-5168-419E-9D85-2E59C799E42F}" destId="{6C54A688-31A1-4E0C-9045-F2A669A07530}" srcOrd="3" destOrd="0" parTransId="{8BE23EB9-9ABE-432E-A6A7-552F4BE02063}" sibTransId="{0D5492D2-7B9D-4D03-A5B8-148FB1D1D899}"/>
-    <dgm:cxn modelId="{B5024E4D-76F8-44F2-A4FF-49791515833D}" type="presOf" srcId="{6C54A688-31A1-4E0C-9045-F2A669A07530}" destId="{50151A5E-9FFD-4365-8A31-84750D2C8C1A}" srcOrd="0" destOrd="0" presId="urn:microsoft.com/office/officeart/2005/8/layout/hChevron3"/>
-    <dgm:cxn modelId="{3303221D-A40A-4660-B4E7-4448E16746D7}" type="presOf" srcId="{44E3CF18-5BA0-4776-B2D3-4FCA95A561B4}" destId="{CA4F59ED-0745-4A10-8987-A0E11988856A}" srcOrd="0" destOrd="0" presId="urn:microsoft.com/office/officeart/2005/8/layout/hChevron3"/>
-    <dgm:cxn modelId="{CFFBC690-DE4B-4135-87F6-D86CE69D916C}" type="presParOf" srcId="{74BF82BF-9CC9-4E77-9CA1-357CA6A692E2}" destId="{CA4F59ED-0745-4A10-8987-A0E11988856A}" srcOrd="0" destOrd="0" presId="urn:microsoft.com/office/officeart/2005/8/layout/hChevron3"/>
-    <dgm:cxn modelId="{B0A5294B-6AEA-432C-A8F2-5EC43ADDF9E9}" type="presParOf" srcId="{74BF82BF-9CC9-4E77-9CA1-357CA6A692E2}" destId="{9100F08C-F692-498F-AC45-D0CD02D4FC32}" srcOrd="1" destOrd="0" presId="urn:microsoft.com/office/officeart/2005/8/layout/hChevron3"/>
-    <dgm:cxn modelId="{0CA15FBF-3BD0-4D85-B6B9-C3C334ABABFA}" type="presParOf" srcId="{74BF82BF-9CC9-4E77-9CA1-357CA6A692E2}" destId="{B58ED49A-4323-4EEE-A7E8-C1A19056AD24}" srcOrd="2" destOrd="0" presId="urn:microsoft.com/office/officeart/2005/8/layout/hChevron3"/>
-    <dgm:cxn modelId="{FD97C07B-9596-4EEF-A4CF-7FF11CCBA17A}" type="presParOf" srcId="{74BF82BF-9CC9-4E77-9CA1-357CA6A692E2}" destId="{72FC6FCE-8D73-4A96-9EC9-B44C5FEB7935}" srcOrd="3" destOrd="0" presId="urn:microsoft.com/office/officeart/2005/8/layout/hChevron3"/>
-    <dgm:cxn modelId="{9215CA88-C65C-4AF0-BA81-6A5134177AB6}" type="presParOf" srcId="{74BF82BF-9CC9-4E77-9CA1-357CA6A692E2}" destId="{615F992B-E2AA-42F1-AE1C-37600FCA8B45}" srcOrd="4" destOrd="0" presId="urn:microsoft.com/office/officeart/2005/8/layout/hChevron3"/>
-    <dgm:cxn modelId="{27D7FDA0-E9D6-44EF-9FB9-C41888DC9C0E}" type="presParOf" srcId="{74BF82BF-9CC9-4E77-9CA1-357CA6A692E2}" destId="{84C45388-2F0E-4706-B8A0-2729D7880B6B}" srcOrd="5" destOrd="0" presId="urn:microsoft.com/office/officeart/2005/8/layout/hChevron3"/>
-    <dgm:cxn modelId="{605C89AF-ABBA-4AA7-9551-9EEAD4D842F3}" type="presParOf" srcId="{74BF82BF-9CC9-4E77-9CA1-357CA6A692E2}" destId="{50151A5E-9FFD-4365-8A31-84750D2C8C1A}" srcOrd="6" destOrd="0" presId="urn:microsoft.com/office/officeart/2005/8/layout/hChevron3"/>
+    <dgm:cxn modelId="{7332F5BF-E94A-4833-98CF-975B7020DEDF}" type="presOf" srcId="{6C54A688-31A1-4E0C-9045-F2A669A07530}" destId="{50151A5E-9FFD-4365-8A31-84750D2C8C1A}" srcOrd="0" destOrd="0" presId="urn:microsoft.com/office/officeart/2005/8/layout/hChevron3"/>
+    <dgm:cxn modelId="{4A2619F4-933A-490D-A311-8AC7B3BF7AAF}" type="presOf" srcId="{44E3CF18-5BA0-4776-B2D3-4FCA95A561B4}" destId="{CA4F59ED-0745-4A10-8987-A0E11988856A}" srcOrd="0" destOrd="0" presId="urn:microsoft.com/office/officeart/2005/8/layout/hChevron3"/>
+    <dgm:cxn modelId="{36893CE5-1867-43CB-8B90-830C99E99F74}" type="presOf" srcId="{F9328919-5168-419E-9D85-2E59C799E42F}" destId="{74BF82BF-9CC9-4E77-9CA1-357CA6A692E2}" srcOrd="0" destOrd="0" presId="urn:microsoft.com/office/officeart/2005/8/layout/hChevron3"/>
+    <dgm:cxn modelId="{3C24BBC4-5F95-497C-A6B2-ECD161B0280E}" type="presOf" srcId="{4C730AAD-5F6B-4C61-BED7-02033036F3C5}" destId="{B58ED49A-4323-4EEE-A7E8-C1A19056AD24}" srcOrd="0" destOrd="0" presId="urn:microsoft.com/office/officeart/2005/8/layout/hChevron3"/>
+    <dgm:cxn modelId="{56D5A105-0A29-47AF-9B0B-9E7CD05AC264}" type="presParOf" srcId="{74BF82BF-9CC9-4E77-9CA1-357CA6A692E2}" destId="{CA4F59ED-0745-4A10-8987-A0E11988856A}" srcOrd="0" destOrd="0" presId="urn:microsoft.com/office/officeart/2005/8/layout/hChevron3"/>
+    <dgm:cxn modelId="{C5CC3ACA-2958-445F-961C-DF4107C4182C}" type="presParOf" srcId="{74BF82BF-9CC9-4E77-9CA1-357CA6A692E2}" destId="{9100F08C-F692-498F-AC45-D0CD02D4FC32}" srcOrd="1" destOrd="0" presId="urn:microsoft.com/office/officeart/2005/8/layout/hChevron3"/>
+    <dgm:cxn modelId="{91505612-7E72-4F6E-8806-134D8953AB14}" type="presParOf" srcId="{74BF82BF-9CC9-4E77-9CA1-357CA6A692E2}" destId="{B58ED49A-4323-4EEE-A7E8-C1A19056AD24}" srcOrd="2" destOrd="0" presId="urn:microsoft.com/office/officeart/2005/8/layout/hChevron3"/>
+    <dgm:cxn modelId="{B61F775B-BCC2-4774-8A3F-5F069769344C}" type="presParOf" srcId="{74BF82BF-9CC9-4E77-9CA1-357CA6A692E2}" destId="{72FC6FCE-8D73-4A96-9EC9-B44C5FEB7935}" srcOrd="3" destOrd="0" presId="urn:microsoft.com/office/officeart/2005/8/layout/hChevron3"/>
+    <dgm:cxn modelId="{9D915E49-C55E-4F4C-92FC-931B87F57BAE}" type="presParOf" srcId="{74BF82BF-9CC9-4E77-9CA1-357CA6A692E2}" destId="{615F992B-E2AA-42F1-AE1C-37600FCA8B45}" srcOrd="4" destOrd="0" presId="urn:microsoft.com/office/officeart/2005/8/layout/hChevron3"/>
+    <dgm:cxn modelId="{36C44121-0357-4972-8C44-5E83D52BDFC4}" type="presParOf" srcId="{74BF82BF-9CC9-4E77-9CA1-357CA6A692E2}" destId="{84C45388-2F0E-4706-B8A0-2729D7880B6B}" srcOrd="5" destOrd="0" presId="urn:microsoft.com/office/officeart/2005/8/layout/hChevron3"/>
+    <dgm:cxn modelId="{50D41D08-069C-4BC0-B7A8-22052C9D1204}" type="presParOf" srcId="{74BF82BF-9CC9-4E77-9CA1-357CA6A692E2}" destId="{50151A5E-9FFD-4365-8A31-84750D2C8C1A}" srcOrd="6" destOrd="0" presId="urn:microsoft.com/office/officeart/2005/8/layout/hChevron3"/>
   </dgm:cxnLst>
   <dgm:bg/>
   <dgm:whole/>
@@ -13030,7 +13089,7 @@
 </file>
 
 <file path=customXml/itemProps1.xml><?xml version="1.0" encoding="utf-8"?>
-<ds:datastoreItem xmlns:ds="http://schemas.openxmlformats.org/officeDocument/2006/customXml" ds:itemID="{D20EA24A-AF3F-4952-A053-789FB7EA40FA}">
+<ds:datastoreItem xmlns:ds="http://schemas.openxmlformats.org/officeDocument/2006/customXml" ds:itemID="{AF996F3F-B638-466D-A2BA-21ADCDCF2F4C}">
   <ds:schemaRefs>
     <ds:schemaRef ds:uri="http://schemas.openxmlformats.org/officeDocument/2006/bibliography"/>
   </ds:schemaRefs>

</xml_diff>

<commit_message>
TESIS Mongo Compass Concepto
</commit_message>
<xml_diff>
--- a/Tesis/Tesis Dariel Enmanuel Cabrera Lopez.docx
+++ b/Tesis/Tesis Dariel Enmanuel Cabrera Lopez.docx
@@ -4323,6 +4323,9 @@
           <w:numId w:val="0"/>
         </w:numPr>
         <w:ind w:left="120"/>
+        <w:rPr>
+          <w:color w:val="FF0000"/>
+        </w:rPr>
       </w:pPr>
       <w:r>
         <w:rPr>
@@ -4335,9 +4338,43 @@
           <w:color w:val="FF0000"/>
         </w:rPr>
         <w:t>Monción Rodríguez, C. L. (2023)</w:t>
+      </w:r>
+    </w:p>
+    <w:p/>
+    <w:p>
+      <w:pPr>
+        <w:pStyle w:val="Ttulo3"/>
+      </w:pPr>
+      <w:r>
+        <w:t xml:space="preserve">Mongo Compass  </w:t>
+      </w:r>
+    </w:p>
+    <w:p>
+      <w:pPr>
+        <w:rPr>
+          <w:color w:val="FF0000"/>
+        </w:rPr>
+      </w:pPr>
+      <w:r>
+        <w:t>MongoDB Compass es la GUI de MongoDB. Compass permi</w:t>
+      </w:r>
+      <w:r>
+        <w:t>te analizar y comprender el con</w:t>
       </w:r>
       <w:bookmarkStart w:id="14" w:name="_GoBack"/>
       <w:bookmarkEnd w:id="14"/>
+      <w:r>
+        <w:t>tenido de los datos sin un conocimiento formal de la sintaxis de consulta de MongoDB. Además de explorar los datos en un entorno visual, también se puede utilizar Compass para optimizar el rendimiento de las consultas, administrar índices e implementar la validación de documentos.</w:t>
+      </w:r>
+      <w:r>
+        <w:t xml:space="preserve"> </w:t>
+      </w:r>
+      <w:r>
+        <w:rPr>
+          <w:color w:val="FF0000"/>
+        </w:rPr>
+        <w:t>Vidal Domínguez, M. (2021).</w:t>
+      </w:r>
     </w:p>
     <w:p>
       <w:pPr>
@@ -4433,6 +4470,7 @@
     </w:p>
     <w:p>
       <w:r>
+        <w:lastRenderedPageBreak/>
         <w:t>El resultado de esta selección ha sido esta metodología única y compacta. Por esto, aunque no está basada en principios nuevos, sí que el resultado es una nueva manera de ver el desarrollo de software. El objetivo que se perseguía en el momento de crear esta metodología era la búsqueda de un método que hiciera que los desarrollos fueran más sencillos. Aplicando el sentido común.</w:t>
       </w:r>
       <w:r>
@@ -4472,7 +4510,6 @@
           <w:noProof/>
           <w:lang w:eastAsia="es-ES"/>
         </w:rPr>
-        <w:lastRenderedPageBreak/>
         <w:drawing>
           <wp:inline distT="0" distB="0" distL="0" distR="0" wp14:anchorId="5373EB14" wp14:editId="210E3C9A">
             <wp:extent cx="5429250" cy="1123950"/>
@@ -4534,6 +4571,7 @@
         <w:rPr>
           <w:b/>
         </w:rPr>
+        <w:lastRenderedPageBreak/>
         <w:t>Pruebas</w:t>
       </w:r>
       <w:r>
@@ -4543,11 +4581,7 @@
         <w:t xml:space="preserve">. </w:t>
       </w:r>
       <w:r>
-        <w:t xml:space="preserve">Esto estimula una estrategia de pruebas de regresión, siempre que se modifique el código. A medida que se organizan las pruebas unitarias individuales en un “grupo de prueba universal], las pruebas de la integración y validación del sistema pueden efectuarse a diario. Esto da al equipo XP una indicación continua del avance y también lanza señales de alerta si las cosas marchan mal. Las pruebas de aceptación XP, también llamadas pruebas del cliente, son especificadas por el cliente y se centran en las características y funcionalidad generales del sistema que son visibles y revisables por parte del </w:t>
-      </w:r>
-      <w:r>
-        <w:lastRenderedPageBreak/>
-        <w:t>cliente. Las pruebas de aceptación se derivan de las historias de los usuarios que se han implementado como parte de la liberación del software</w:t>
+        <w:t>Esto estimula una estrategia de pruebas de regresión, siempre que se modifique el código. A medida que se organizan las pruebas unitarias individuales en un “grupo de prueba universal], las pruebas de la integración y validación del sistema pueden efectuarse a diario. Esto da al equipo XP una indicación continua del avance y también lanza señales de alerta si las cosas marchan mal. Las pruebas de aceptación XP, también llamadas pruebas del cliente, son especificadas por el cliente y se centran en las características y funcionalidad generales del sistema que son visibles y revisables por parte del cliente. Las pruebas de aceptación se derivan de las historias de los usuarios que se han implementado como parte de la liberación del software</w:t>
       </w:r>
       <w:r>
         <w:rPr>
@@ -4860,6 +4894,7 @@
     </w:p>
     <w:p>
       <w:r>
+        <w:lastRenderedPageBreak/>
         <w:t>Entrada: Usuario y Contr</w:t>
       </w:r>
       <w:r>
@@ -4915,7 +4950,6 @@
         <w:rPr>
           <w:lang w:eastAsia="es-ES"/>
         </w:rPr>
-        <w:lastRenderedPageBreak/>
         <w:t>La página web debe permitir a los usuarios editar su perfil.</w:t>
       </w:r>
     </w:p>
@@ -5137,6 +5171,7 @@
         <w:rPr>
           <w:lang w:eastAsia="es-ES"/>
         </w:rPr>
+        <w:lastRenderedPageBreak/>
         <w:t>La página web debe tener una sección de ayuda que proporcione información sobre cómo usar la página web.</w:t>
       </w:r>
     </w:p>
@@ -5660,7 +5695,6 @@
               </w:rPr>
             </w:pPr>
             <w:r>
-              <w:lastRenderedPageBreak/>
               <w:t>Baja</w:t>
             </w:r>
           </w:p>
@@ -5671,7 +5705,6 @@
           </w:tcPr>
           <w:p>
             <w:r>
-              <w:lastRenderedPageBreak/>
               <w:t xml:space="preserve">Puntos Reales: </w:t>
             </w:r>
           </w:p>
@@ -6014,6 +6047,7 @@
           </w:p>
           <w:p>
             <w:r>
+              <w:lastRenderedPageBreak/>
               <w:t>En caso que los datos de entradas no estén correctos</w:t>
             </w:r>
             <w:r>
@@ -10882,15 +10916,15 @@
     </dgm:pt>
   </dgm:ptLst>
   <dgm:cxnLst>
+    <dgm:cxn modelId="{DA4FD496-6D20-44EE-83F0-A96D27529BA7}" srcId="{F9328919-5168-419E-9D85-2E59C799E42F}" destId="{44E3CF18-5BA0-4776-B2D3-4FCA95A561B4}" srcOrd="0" destOrd="0" parTransId="{3E99912A-A62D-4311-A3D8-C45B6E3F7697}" sibTransId="{241267C7-BEB5-4E95-8894-ADDEA4336774}"/>
+    <dgm:cxn modelId="{B1DCB83D-C052-47F1-8C7C-F74C9653F792}" srcId="{F9328919-5168-419E-9D85-2E59C799E42F}" destId="{4C730AAD-5F6B-4C61-BED7-02033036F3C5}" srcOrd="1" destOrd="0" parTransId="{F04CBC7B-048E-42FB-B1F5-28E1B4FC71AF}" sibTransId="{CBA3B36B-7873-4536-8EC0-5B923178945A}"/>
+    <dgm:cxn modelId="{DBCED832-FD1A-484E-BD6A-3D1780E3F1E1}" type="presOf" srcId="{F9328919-5168-419E-9D85-2E59C799E42F}" destId="{74BF82BF-9CC9-4E77-9CA1-357CA6A692E2}" srcOrd="0" destOrd="0" presId="urn:microsoft.com/office/officeart/2005/8/layout/hChevron3"/>
+    <dgm:cxn modelId="{BDA29FFD-7DA9-4CA1-96E8-E2EAD0E94A79}" type="presOf" srcId="{6C54A688-31A1-4E0C-9045-F2A669A07530}" destId="{50151A5E-9FFD-4365-8A31-84750D2C8C1A}" srcOrd="0" destOrd="0" presId="urn:microsoft.com/office/officeart/2005/8/layout/hChevron3"/>
+    <dgm:cxn modelId="{930FB00E-8FC3-4FCC-B52F-532535D3131F}" type="presOf" srcId="{4C730AAD-5F6B-4C61-BED7-02033036F3C5}" destId="{B58ED49A-4323-4EEE-A7E8-C1A19056AD24}" srcOrd="0" destOrd="0" presId="urn:microsoft.com/office/officeart/2005/8/layout/hChevron3"/>
     <dgm:cxn modelId="{4DCD3677-4D99-4FCF-AAB7-A020A5BF0130}" srcId="{F9328919-5168-419E-9D85-2E59C799E42F}" destId="{6C54A688-31A1-4E0C-9045-F2A669A07530}" srcOrd="3" destOrd="0" parTransId="{8BE23EB9-9ABE-432E-A6A7-552F4BE02063}" sibTransId="{0D5492D2-7B9D-4D03-A5B8-148FB1D1D899}"/>
+    <dgm:cxn modelId="{7BCE764A-6DF0-4302-8893-868DD0E5F4EF}" srcId="{F9328919-5168-419E-9D85-2E59C799E42F}" destId="{9B5C3707-E82F-49B9-8832-5229BE92FCAF}" srcOrd="2" destOrd="0" parTransId="{4FDDE434-5CFC-4441-BC4F-E4EB1A10C7DD}" sibTransId="{675705AD-C8BC-41D0-BFA6-FCFBEEB6D676}"/>
     <dgm:cxn modelId="{6B5E41B4-399C-46E9-8C4B-4E8CF08A916A}" type="presOf" srcId="{44E3CF18-5BA0-4776-B2D3-4FCA95A561B4}" destId="{CA4F59ED-0745-4A10-8987-A0E11988856A}" srcOrd="0" destOrd="0" presId="urn:microsoft.com/office/officeart/2005/8/layout/hChevron3"/>
-    <dgm:cxn modelId="{930FB00E-8FC3-4FCC-B52F-532535D3131F}" type="presOf" srcId="{4C730AAD-5F6B-4C61-BED7-02033036F3C5}" destId="{B58ED49A-4323-4EEE-A7E8-C1A19056AD24}" srcOrd="0" destOrd="0" presId="urn:microsoft.com/office/officeart/2005/8/layout/hChevron3"/>
-    <dgm:cxn modelId="{B1DCB83D-C052-47F1-8C7C-F74C9653F792}" srcId="{F9328919-5168-419E-9D85-2E59C799E42F}" destId="{4C730AAD-5F6B-4C61-BED7-02033036F3C5}" srcOrd="1" destOrd="0" parTransId="{F04CBC7B-048E-42FB-B1F5-28E1B4FC71AF}" sibTransId="{CBA3B36B-7873-4536-8EC0-5B923178945A}"/>
-    <dgm:cxn modelId="{BDA29FFD-7DA9-4CA1-96E8-E2EAD0E94A79}" type="presOf" srcId="{6C54A688-31A1-4E0C-9045-F2A669A07530}" destId="{50151A5E-9FFD-4365-8A31-84750D2C8C1A}" srcOrd="0" destOrd="0" presId="urn:microsoft.com/office/officeart/2005/8/layout/hChevron3"/>
-    <dgm:cxn modelId="{DA4FD496-6D20-44EE-83F0-A96D27529BA7}" srcId="{F9328919-5168-419E-9D85-2E59C799E42F}" destId="{44E3CF18-5BA0-4776-B2D3-4FCA95A561B4}" srcOrd="0" destOrd="0" parTransId="{3E99912A-A62D-4311-A3D8-C45B6E3F7697}" sibTransId="{241267C7-BEB5-4E95-8894-ADDEA4336774}"/>
-    <dgm:cxn modelId="{7BCE764A-6DF0-4302-8893-868DD0E5F4EF}" srcId="{F9328919-5168-419E-9D85-2E59C799E42F}" destId="{9B5C3707-E82F-49B9-8832-5229BE92FCAF}" srcOrd="2" destOrd="0" parTransId="{4FDDE434-5CFC-4441-BC4F-E4EB1A10C7DD}" sibTransId="{675705AD-C8BC-41D0-BFA6-FCFBEEB6D676}"/>
     <dgm:cxn modelId="{42875B6B-273F-4676-9ED4-3A51DF63ABE1}" type="presOf" srcId="{9B5C3707-E82F-49B9-8832-5229BE92FCAF}" destId="{615F992B-E2AA-42F1-AE1C-37600FCA8B45}" srcOrd="0" destOrd="0" presId="urn:microsoft.com/office/officeart/2005/8/layout/hChevron3"/>
-    <dgm:cxn modelId="{DBCED832-FD1A-484E-BD6A-3D1780E3F1E1}" type="presOf" srcId="{F9328919-5168-419E-9D85-2E59C799E42F}" destId="{74BF82BF-9CC9-4E77-9CA1-357CA6A692E2}" srcOrd="0" destOrd="0" presId="urn:microsoft.com/office/officeart/2005/8/layout/hChevron3"/>
     <dgm:cxn modelId="{2B2E1716-1450-448F-B0BB-785FC2AE246B}" type="presParOf" srcId="{74BF82BF-9CC9-4E77-9CA1-357CA6A692E2}" destId="{CA4F59ED-0745-4A10-8987-A0E11988856A}" srcOrd="0" destOrd="0" presId="urn:microsoft.com/office/officeart/2005/8/layout/hChevron3"/>
     <dgm:cxn modelId="{2FD5F3EA-A62C-440A-B5C6-8FE8F353A9F9}" type="presParOf" srcId="{74BF82BF-9CC9-4E77-9CA1-357CA6A692E2}" destId="{9100F08C-F692-498F-AC45-D0CD02D4FC32}" srcOrd="1" destOrd="0" presId="urn:microsoft.com/office/officeart/2005/8/layout/hChevron3"/>
     <dgm:cxn modelId="{EC92146C-7906-48E8-B57B-52453E408221}" type="presParOf" srcId="{74BF82BF-9CC9-4E77-9CA1-357CA6A692E2}" destId="{B58ED49A-4323-4EEE-A7E8-C1A19056AD24}" srcOrd="2" destOrd="0" presId="urn:microsoft.com/office/officeart/2005/8/layout/hChevron3"/>
@@ -13185,7 +13219,7 @@
 </file>
 
 <file path=customXml/itemProps1.xml><?xml version="1.0" encoding="utf-8"?>
-<ds:datastoreItem xmlns:ds="http://schemas.openxmlformats.org/officeDocument/2006/customXml" ds:itemID="{A7F7FAFF-E6FD-4D18-B544-19635E3FA16C}">
+<ds:datastoreItem xmlns:ds="http://schemas.openxmlformats.org/officeDocument/2006/customXml" ds:itemID="{2F30603A-5BF2-4013-92A2-3AA384F60E42}">
   <ds:schemaRefs>
     <ds:schemaRef ds:uri="http://schemas.openxmlformats.org/officeDocument/2006/bibliography"/>
   </ds:schemaRefs>

</xml_diff>

<commit_message>
TESIS Mongo DB Concepto
</commit_message>
<xml_diff>
--- a/Tesis/Tesis Dariel Enmanuel Cabrera Lopez.docx
+++ b/Tesis/Tesis Dariel Enmanuel Cabrera Lopez.docx
@@ -4361,8 +4361,6 @@
       <w:r>
         <w:t>te analizar y comprender el con</w:t>
       </w:r>
-      <w:bookmarkStart w:id="14" w:name="_GoBack"/>
-      <w:bookmarkEnd w:id="14"/>
       <w:r>
         <w:t>tenido de los datos sin un conocimiento formal de la sintaxis de consulta de MongoDB. Además de explorar los datos en un entorno visual, también se puede utilizar Compass para optimizar el rendimiento de las consultas, administrar índices e implementar la validación de documentos.</w:t>
       </w:r>
@@ -4426,14 +4424,48 @@
     </w:p>
     <w:p>
       <w:r>
-        <w:t>HTML (HyperText Markup Language) es un lenguaje muy sencillo que permite describir hiper-texto, es decir, texto presentado de forma estructurada y agradable, con vínculos o enlaces (hy-perlinks) que conducen a otros documentos o fuentes de información relacionadas y con insercio-nes multimedia (gráficos, sonido, etc.)</w:t>
-      </w:r>
-    </w:p>
+        <w:t>HTML (HyperText Markup Language) es un lenguaje muy sencillo que permite describir hiper-texto, es decir, texto presentado de forma</w:t>
+      </w:r>
+      <w:bookmarkStart w:id="14" w:name="_GoBack"/>
+      <w:bookmarkEnd w:id="14"/>
+      <w:r>
+        <w:t xml:space="preserve"> estructurada y agradable, con vínculos o enlaces (hy-perlinks) que conducen a otros documentos o fuentes de información relacionadas y con insercio-nes multimedia (gráficos, sonido, etc.)</w:t>
+      </w:r>
+    </w:p>
+    <w:p>
+      <w:pPr>
+        <w:pStyle w:val="Ttulo3"/>
+      </w:pPr>
+      <w:r>
+        <w:t>Mongo DB</w:t>
+      </w:r>
+    </w:p>
+    <w:p>
+      <w:pPr>
+        <w:rPr>
+          <w:color w:val="FF0000"/>
+        </w:rPr>
+      </w:pPr>
+      <w:r>
+        <w:t>MongoDB es un sistema de base de datos NoSQL orientado a documentos de código abierto, que en lugar de guardar los datos en tablas lo hace en estructuras de datos BSON (similar a JSON) con un esquema dinámico. Una de las principales características a destacar de MongoDB, sin duda sería la velocidad, que alcanza un balance perfecto entre rendimiento y funcionalidad gracias a su sistema de consulta de contenidos.</w:t>
+      </w:r>
+      <w:r>
+        <w:t xml:space="preserve"> </w:t>
+      </w:r>
+      <w:r>
+        <w:rPr>
+          <w:color w:val="FF0000"/>
+        </w:rPr>
+        <w:t>Vidal Domínguez, M. (2021).</w:t>
+      </w:r>
+    </w:p>
+    <w:p/>
     <w:p>
       <w:pPr>
         <w:pStyle w:val="Ttulo2"/>
       </w:pPr>
       <w:r>
+        <w:lastRenderedPageBreak/>
         <w:t xml:space="preserve">Arquitectura Cliente-Servidor </w:t>
       </w:r>
     </w:p>
@@ -4470,7 +4502,6 @@
     </w:p>
     <w:p>
       <w:r>
-        <w:lastRenderedPageBreak/>
         <w:t>El resultado de esta selección ha sido esta metodología única y compacta. Por esto, aunque no está basada en principios nuevos, sí que el resultado es una nueva manera de ver el desarrollo de software. El objetivo que se perseguía en el momento de crear esta metodología era la búsqueda de un método que hiciera que los desarrollos fueran más sencillos. Aplicando el sentido común.</w:t>
       </w:r>
       <w:r>
@@ -4552,6 +4583,7 @@
         <w:rPr>
           <w:b/>
         </w:rPr>
+        <w:lastRenderedPageBreak/>
         <w:t>Codificación</w:t>
       </w:r>
       <w:r>
@@ -4571,7 +4603,6 @@
         <w:rPr>
           <w:b/>
         </w:rPr>
-        <w:lastRenderedPageBreak/>
         <w:t>Pruebas</w:t>
       </w:r>
       <w:r>
@@ -4685,7 +4716,11 @@
         </w:rPr>
       </w:pPr>
       <w:r>
-        <w:t>Las funcionalidades del sistema se refieren al conjunto de funciones que satisfagan las necesidades implícitas o explícitas de los usuarios, al ser utilizado bajo condiciones específicas. Se relaciona directamente con aquello que el software hace para satisfacer necesidades, mientras que las demás características se refieren al cómo y al cuándo. Evalúa el cumplimiento de requerimientos, la exactitud de los resultados, la seguridad del producto y la interacción con otros sistemas.</w:t>
+        <w:t xml:space="preserve">Las funcionalidades del sistema se refieren al conjunto de funciones que satisfagan las necesidades implícitas o explícitas de los usuarios, al ser utilizado bajo condiciones específicas. Se relaciona directamente con aquello que el software hace para satisfacer necesidades, mientras que las demás características se refieren al cómo y al cuándo. Evalúa el cumplimiento de </w:t>
+      </w:r>
+      <w:r>
+        <w:lastRenderedPageBreak/>
+        <w:t>requerimientos, la exactitud de los resultados, la seguridad del producto y la interacción con otros sistemas.</w:t>
       </w:r>
       <w:r>
         <w:fldChar w:fldCharType="begin"/>
@@ -4894,231 +4929,231 @@
     </w:p>
     <w:p>
       <w:r>
+        <w:t>Entrada: Usuario y Contr</w:t>
+      </w:r>
+      <w:r>
+        <w:t>a</w:t>
+      </w:r>
+      <w:r>
+        <w:t>seña</w:t>
+      </w:r>
+    </w:p>
+    <w:p>
+      <w:r>
+        <w:t>Salida: El usuario accede a la Página Web</w:t>
+      </w:r>
+    </w:p>
+    <w:p>
+      <w:r>
+        <w:t>F2: Gestión de Usuarios</w:t>
+      </w:r>
+    </w:p>
+    <w:p>
+      <w:pPr>
+        <w:rPr>
+          <w:lang w:eastAsia="es-ES"/>
+        </w:rPr>
+      </w:pPr>
+      <w:r>
+        <w:rPr>
+          <w:lang w:eastAsia="es-ES"/>
+        </w:rPr>
+        <w:t>La página web debe permitir a los usuarios registrarse y crear una cuenta.</w:t>
+      </w:r>
+    </w:p>
+    <w:p>
+      <w:pPr>
+        <w:rPr>
+          <w:lang w:eastAsia="es-ES"/>
+        </w:rPr>
+      </w:pPr>
+      <w:r>
+        <w:rPr>
+          <w:lang w:eastAsia="es-ES"/>
+        </w:rPr>
+        <w:t>La página web debe permitir a los usuarios iniciar sesión y acceder a su cuenta.</w:t>
+      </w:r>
+    </w:p>
+    <w:p>
+      <w:pPr>
+        <w:rPr>
+          <w:lang w:eastAsia="es-ES"/>
+        </w:rPr>
+      </w:pPr>
+      <w:r>
+        <w:rPr>
+          <w:lang w:eastAsia="es-ES"/>
+        </w:rPr>
+        <w:t>La página web debe permitir a los usuarios editar su perfil.</w:t>
+      </w:r>
+    </w:p>
+    <w:p>
+      <w:pPr>
+        <w:rPr>
+          <w:lang w:eastAsia="es-ES"/>
+        </w:rPr>
+      </w:pPr>
+      <w:r>
+        <w:rPr>
+          <w:lang w:eastAsia="es-ES"/>
+        </w:rPr>
+        <w:t>La página web debe permitir a los usuarios cambiar su contraseña.</w:t>
+      </w:r>
+    </w:p>
+    <w:p>
+      <w:pPr>
+        <w:rPr>
+          <w:lang w:eastAsia="es-ES"/>
+        </w:rPr>
+      </w:pPr>
+      <w:r>
+        <w:rPr>
+          <w:lang w:eastAsia="es-ES"/>
+        </w:rPr>
+        <w:t>La página web debe permitir a los usuarios eliminar su cuenta.</w:t>
+      </w:r>
+    </w:p>
+    <w:p>
+      <w:pPr>
+        <w:rPr>
+          <w:lang w:eastAsia="es-ES"/>
+        </w:rPr>
+      </w:pPr>
+      <w:r>
+        <w:rPr>
+          <w:lang w:eastAsia="es-ES"/>
+        </w:rPr>
+        <w:t>F3: Gestión de Datos</w:t>
+      </w:r>
+    </w:p>
+    <w:p>
+      <w:pPr>
+        <w:rPr>
+          <w:lang w:eastAsia="es-ES"/>
+        </w:rPr>
+      </w:pPr>
+      <w:r>
+        <w:rPr>
+          <w:lang w:eastAsia="es-ES"/>
+        </w:rPr>
+        <w:t>La página web debe almacenar los datos de las ecuaciones calculadas por los usuarios.</w:t>
+      </w:r>
+    </w:p>
+    <w:p>
+      <w:pPr>
+        <w:rPr>
+          <w:lang w:eastAsia="es-ES"/>
+        </w:rPr>
+      </w:pPr>
+      <w:r>
+        <w:rPr>
+          <w:lang w:eastAsia="es-ES"/>
+        </w:rPr>
+        <w:t>La página web debe almacenar los datos de las variables utilizadas en las ecuaciones.</w:t>
+      </w:r>
+    </w:p>
+    <w:p>
+      <w:pPr>
+        <w:rPr>
+          <w:lang w:eastAsia="es-ES"/>
+        </w:rPr>
+      </w:pPr>
+      <w:r>
+        <w:rPr>
+          <w:lang w:eastAsia="es-ES"/>
+        </w:rPr>
+        <w:t>La página web debe almacenar los datos de los resultados de las ecuaciones.</w:t>
+      </w:r>
+    </w:p>
+    <w:p>
+      <w:pPr>
+        <w:rPr>
+          <w:lang w:eastAsia="es-ES"/>
+        </w:rPr>
+      </w:pPr>
+      <w:r>
+        <w:rPr>
+          <w:lang w:eastAsia="es-ES"/>
+        </w:rPr>
+        <w:t>La página web debe permitir a los usuarios recuperar los datos almacenados.</w:t>
+      </w:r>
+    </w:p>
+    <w:p>
+      <w:pPr>
+        <w:rPr>
+          <w:lang w:eastAsia="es-ES"/>
+        </w:rPr>
+      </w:pPr>
+      <w:r>
+        <w:rPr>
+          <w:lang w:eastAsia="es-ES"/>
+        </w:rPr>
+        <w:t>La página web debe permitir a los usuarios eliminar los datos almacenados.</w:t>
+      </w:r>
+    </w:p>
+    <w:p>
+      <w:pPr>
+        <w:rPr>
+          <w:lang w:eastAsia="es-ES"/>
+        </w:rPr>
+      </w:pPr>
+      <w:r>
+        <w:rPr>
+          <w:lang w:eastAsia="es-ES"/>
+        </w:rPr>
+        <w:t>F4: Visualización de Datos:</w:t>
+      </w:r>
+    </w:p>
+    <w:p>
+      <w:pPr>
+        <w:rPr>
+          <w:lang w:eastAsia="es-ES"/>
+        </w:rPr>
+      </w:pPr>
+      <w:r>
+        <w:rPr>
+          <w:lang w:eastAsia="es-ES"/>
+        </w:rPr>
+        <w:t>La página web debe mostrar una lista de las ecuaciones calculadas por el usuario.</w:t>
+      </w:r>
+    </w:p>
+    <w:p>
+      <w:pPr>
+        <w:rPr>
+          <w:lang w:eastAsia="es-ES"/>
+        </w:rPr>
+      </w:pPr>
+      <w:r>
+        <w:rPr>
+          <w:lang w:eastAsia="es-ES"/>
+        </w:rPr>
+        <w:t>La página web debe mostrar los detalles de cada ecuación, incluyendo la ecuación en sí, las variables utilizadas y el resultado.</w:t>
+      </w:r>
+    </w:p>
+    <w:p>
+      <w:pPr>
+        <w:rPr>
+          <w:lang w:eastAsia="es-ES"/>
+        </w:rPr>
+      </w:pPr>
+      <w:r>
+        <w:rPr>
+          <w:lang w:eastAsia="es-ES"/>
+        </w:rPr>
+        <w:t>La página web debe permitir a los usuarios filtrar y ordenar las ecuaciones.</w:t>
+      </w:r>
+    </w:p>
+    <w:p>
+      <w:pPr>
+        <w:rPr>
+          <w:lang w:eastAsia="es-ES"/>
+        </w:rPr>
+      </w:pPr>
+      <w:r>
+        <w:rPr>
+          <w:lang w:eastAsia="es-ES"/>
+        </w:rPr>
         <w:lastRenderedPageBreak/>
-        <w:t>Entrada: Usuario y Contr</w:t>
-      </w:r>
-      <w:r>
-        <w:t>a</w:t>
-      </w:r>
-      <w:r>
-        <w:t>seña</w:t>
-      </w:r>
-    </w:p>
-    <w:p>
-      <w:r>
-        <w:t>Salida: El usuario accede a la Página Web</w:t>
-      </w:r>
-    </w:p>
-    <w:p>
-      <w:r>
-        <w:t>F2: Gestión de Usuarios</w:t>
-      </w:r>
-    </w:p>
-    <w:p>
-      <w:pPr>
-        <w:rPr>
-          <w:lang w:eastAsia="es-ES"/>
-        </w:rPr>
-      </w:pPr>
-      <w:r>
-        <w:rPr>
-          <w:lang w:eastAsia="es-ES"/>
-        </w:rPr>
-        <w:t>La página web debe permitir a los usuarios registrarse y crear una cuenta.</w:t>
-      </w:r>
-    </w:p>
-    <w:p>
-      <w:pPr>
-        <w:rPr>
-          <w:lang w:eastAsia="es-ES"/>
-        </w:rPr>
-      </w:pPr>
-      <w:r>
-        <w:rPr>
-          <w:lang w:eastAsia="es-ES"/>
-        </w:rPr>
-        <w:t>La página web debe permitir a los usuarios iniciar sesión y acceder a su cuenta.</w:t>
-      </w:r>
-    </w:p>
-    <w:p>
-      <w:pPr>
-        <w:rPr>
-          <w:lang w:eastAsia="es-ES"/>
-        </w:rPr>
-      </w:pPr>
-      <w:r>
-        <w:rPr>
-          <w:lang w:eastAsia="es-ES"/>
-        </w:rPr>
-        <w:t>La página web debe permitir a los usuarios editar su perfil.</w:t>
-      </w:r>
-    </w:p>
-    <w:p>
-      <w:pPr>
-        <w:rPr>
-          <w:lang w:eastAsia="es-ES"/>
-        </w:rPr>
-      </w:pPr>
-      <w:r>
-        <w:rPr>
-          <w:lang w:eastAsia="es-ES"/>
-        </w:rPr>
-        <w:t>La página web debe permitir a los usuarios cambiar su contraseña.</w:t>
-      </w:r>
-    </w:p>
-    <w:p>
-      <w:pPr>
-        <w:rPr>
-          <w:lang w:eastAsia="es-ES"/>
-        </w:rPr>
-      </w:pPr>
-      <w:r>
-        <w:rPr>
-          <w:lang w:eastAsia="es-ES"/>
-        </w:rPr>
-        <w:t>La página web debe permitir a los usuarios eliminar su cuenta.</w:t>
-      </w:r>
-    </w:p>
-    <w:p>
-      <w:pPr>
-        <w:rPr>
-          <w:lang w:eastAsia="es-ES"/>
-        </w:rPr>
-      </w:pPr>
-      <w:r>
-        <w:rPr>
-          <w:lang w:eastAsia="es-ES"/>
-        </w:rPr>
-        <w:t>F3: Gestión de Datos</w:t>
-      </w:r>
-    </w:p>
-    <w:p>
-      <w:pPr>
-        <w:rPr>
-          <w:lang w:eastAsia="es-ES"/>
-        </w:rPr>
-      </w:pPr>
-      <w:r>
-        <w:rPr>
-          <w:lang w:eastAsia="es-ES"/>
-        </w:rPr>
-        <w:t>La página web debe almacenar los datos de las ecuaciones calculadas por los usuarios.</w:t>
-      </w:r>
-    </w:p>
-    <w:p>
-      <w:pPr>
-        <w:rPr>
-          <w:lang w:eastAsia="es-ES"/>
-        </w:rPr>
-      </w:pPr>
-      <w:r>
-        <w:rPr>
-          <w:lang w:eastAsia="es-ES"/>
-        </w:rPr>
-        <w:t>La página web debe almacenar los datos de las variables utilizadas en las ecuaciones.</w:t>
-      </w:r>
-    </w:p>
-    <w:p>
-      <w:pPr>
-        <w:rPr>
-          <w:lang w:eastAsia="es-ES"/>
-        </w:rPr>
-      </w:pPr>
-      <w:r>
-        <w:rPr>
-          <w:lang w:eastAsia="es-ES"/>
-        </w:rPr>
-        <w:t>La página web debe almacenar los datos de los resultados de las ecuaciones.</w:t>
-      </w:r>
-    </w:p>
-    <w:p>
-      <w:pPr>
-        <w:rPr>
-          <w:lang w:eastAsia="es-ES"/>
-        </w:rPr>
-      </w:pPr>
-      <w:r>
-        <w:rPr>
-          <w:lang w:eastAsia="es-ES"/>
-        </w:rPr>
-        <w:t>La página web debe permitir a los usuarios recuperar los datos almacenados.</w:t>
-      </w:r>
-    </w:p>
-    <w:p>
-      <w:pPr>
-        <w:rPr>
-          <w:lang w:eastAsia="es-ES"/>
-        </w:rPr>
-      </w:pPr>
-      <w:r>
-        <w:rPr>
-          <w:lang w:eastAsia="es-ES"/>
-        </w:rPr>
-        <w:t>La página web debe permitir a los usuarios eliminar los datos almacenados.</w:t>
-      </w:r>
-    </w:p>
-    <w:p>
-      <w:pPr>
-        <w:rPr>
-          <w:lang w:eastAsia="es-ES"/>
-        </w:rPr>
-      </w:pPr>
-      <w:r>
-        <w:rPr>
-          <w:lang w:eastAsia="es-ES"/>
-        </w:rPr>
-        <w:t>F4: Visualización de Datos:</w:t>
-      </w:r>
-    </w:p>
-    <w:p>
-      <w:pPr>
-        <w:rPr>
-          <w:lang w:eastAsia="es-ES"/>
-        </w:rPr>
-      </w:pPr>
-      <w:r>
-        <w:rPr>
-          <w:lang w:eastAsia="es-ES"/>
-        </w:rPr>
-        <w:t>La página web debe mostrar una lista de las ecuaciones calculadas por el usuario.</w:t>
-      </w:r>
-    </w:p>
-    <w:p>
-      <w:pPr>
-        <w:rPr>
-          <w:lang w:eastAsia="es-ES"/>
-        </w:rPr>
-      </w:pPr>
-      <w:r>
-        <w:rPr>
-          <w:lang w:eastAsia="es-ES"/>
-        </w:rPr>
-        <w:t>La página web debe mostrar los detalles de cada ecuación, incluyendo la ecuación en sí, las variables utilizadas y el resultado.</w:t>
-      </w:r>
-    </w:p>
-    <w:p>
-      <w:pPr>
-        <w:rPr>
-          <w:lang w:eastAsia="es-ES"/>
-        </w:rPr>
-      </w:pPr>
-      <w:r>
-        <w:rPr>
-          <w:lang w:eastAsia="es-ES"/>
-        </w:rPr>
-        <w:t>La página web debe permitir a los usuarios filtrar y ordenar las ecuaciones.</w:t>
-      </w:r>
-    </w:p>
-    <w:p>
-      <w:pPr>
-        <w:rPr>
-          <w:lang w:eastAsia="es-ES"/>
-        </w:rPr>
-      </w:pPr>
-      <w:r>
-        <w:rPr>
-          <w:lang w:eastAsia="es-ES"/>
-        </w:rPr>
         <w:t>La página web debe permitir a los usuarios exportar los datos de las ecuaciones a un archivo.</w:t>
       </w:r>
     </w:p>
@@ -5171,7 +5206,6 @@
         <w:rPr>
           <w:lang w:eastAsia="es-ES"/>
         </w:rPr>
-        <w:lastRenderedPageBreak/>
         <w:t>La página web debe tener una sección de ayuda que proporcione información sobre cómo usar la página web.</w:t>
       </w:r>
     </w:p>
@@ -5918,7 +5952,11 @@
           </w:tcPr>
           <w:p>
             <w:r>
-              <w:t>Prioridad del Negocio: (Alta/Media/ Baja)</w:t>
+              <w:t xml:space="preserve">Prioridad del Negocio: (Alta/Media/ </w:t>
+            </w:r>
+            <w:r>
+              <w:lastRenderedPageBreak/>
+              <w:t>Baja)</w:t>
             </w:r>
           </w:p>
           <w:p>
@@ -5938,6 +5976,7 @@
           </w:tcPr>
           <w:p>
             <w:r>
+              <w:lastRenderedPageBreak/>
               <w:t>Puntos Estimados: 1 semana</w:t>
             </w:r>
           </w:p>
@@ -5952,6 +5991,7 @@
           </w:tcPr>
           <w:p>
             <w:r>
+              <w:lastRenderedPageBreak/>
               <w:t>Riesgo en Desarrollo:  (Alta/Media/ Baja)</w:t>
             </w:r>
           </w:p>
@@ -6047,7 +6087,6 @@
           </w:p>
           <w:p>
             <w:r>
-              <w:lastRenderedPageBreak/>
               <w:t>En caso que los datos de entradas no estén correctos</w:t>
             </w:r>
             <w:r>
@@ -13219,7 +13258,7 @@
 </file>
 
 <file path=customXml/itemProps1.xml><?xml version="1.0" encoding="utf-8"?>
-<ds:datastoreItem xmlns:ds="http://schemas.openxmlformats.org/officeDocument/2006/customXml" ds:itemID="{2F30603A-5BF2-4013-92A2-3AA384F60E42}">
+<ds:datastoreItem xmlns:ds="http://schemas.openxmlformats.org/officeDocument/2006/customXml" ds:itemID="{C8055620-DA0C-4DDB-8C33-49BF2B29673D}">
   <ds:schemaRefs>
     <ds:schemaRef ds:uri="http://schemas.openxmlformats.org/officeDocument/2006/bibliography"/>
   </ds:schemaRefs>

</xml_diff>

<commit_message>
TESIS Pruebas de Software
</commit_message>
<xml_diff>
--- a/Tesis/Tesis Dariel Enmanuel Cabrera Lopez.docx
+++ b/Tesis/Tesis Dariel Enmanuel Cabrera Lopez.docx
@@ -1,6 +1,6 @@
 
 <file path=word/document.xml><?xml version="1.0" encoding="utf-8"?>
-<w:document xmlns:wpc="http://schemas.microsoft.com/office/word/2010/wordprocessingCanvas" xmlns:mc="http://schemas.openxmlformats.org/markup-compatibility/2006" xmlns:o="urn:schemas-microsoft-com:office:office" xmlns:r="http://schemas.openxmlformats.org/officeDocument/2006/relationships" xmlns:m="http://schemas.openxmlformats.org/officeDocument/2006/math" xmlns:v="urn:schemas-microsoft-com:vml" xmlns:wp14="http://schemas.microsoft.com/office/word/2010/wordprocessingDrawing" xmlns:wp="http://schemas.openxmlformats.org/drawingml/2006/wordprocessingDrawing" xmlns:w10="urn:schemas-microsoft-com:office:word" xmlns:w="http://schemas.openxmlformats.org/wordprocessingml/2006/main" xmlns:w14="http://schemas.microsoft.com/office/word/2010/wordml" xmlns:w15="http://schemas.microsoft.com/office/word/2012/wordml" xmlns:wpg="http://schemas.microsoft.com/office/word/2010/wordprocessingGroup" xmlns:wpi="http://schemas.microsoft.com/office/word/2010/wordprocessingInk" xmlns:wne="http://schemas.microsoft.com/office/word/2006/wordml" xmlns:wps="http://schemas.microsoft.com/office/word/2010/wordprocessingShape" mc:Ignorable="w14 w15 wp14">
+<w:document xmlns:wpc="http://schemas.microsoft.com/office/word/2010/wordprocessingCanvas" xmlns:cx="http://schemas.microsoft.com/office/drawing/2014/chartex" xmlns:cx1="http://schemas.microsoft.com/office/drawing/2015/9/8/chartex" xmlns:cx2="http://schemas.microsoft.com/office/drawing/2015/10/21/chartex" xmlns:cx3="http://schemas.microsoft.com/office/drawing/2016/5/9/chartex" xmlns:cx4="http://schemas.microsoft.com/office/drawing/2016/5/10/chartex" xmlns:cx5="http://schemas.microsoft.com/office/drawing/2016/5/11/chartex" xmlns:cx6="http://schemas.microsoft.com/office/drawing/2016/5/12/chartex" xmlns:cx7="http://schemas.microsoft.com/office/drawing/2016/5/13/chartex" xmlns:cx8="http://schemas.microsoft.com/office/drawing/2016/5/14/chartex" xmlns:mc="http://schemas.openxmlformats.org/markup-compatibility/2006" xmlns:aink="http://schemas.microsoft.com/office/drawing/2016/ink" xmlns:am3d="http://schemas.microsoft.com/office/drawing/2017/model3d" xmlns:o="urn:schemas-microsoft-com:office:office" xmlns:r="http://schemas.openxmlformats.org/officeDocument/2006/relationships" xmlns:m="http://schemas.openxmlformats.org/officeDocument/2006/math" xmlns:v="urn:schemas-microsoft-com:vml" xmlns:wp14="http://schemas.microsoft.com/office/word/2010/wordprocessingDrawing" xmlns:wp="http://schemas.openxmlformats.org/drawingml/2006/wordprocessingDrawing" xmlns:w10="urn:schemas-microsoft-com:office:word" xmlns:w="http://schemas.openxmlformats.org/wordprocessingml/2006/main" xmlns:w14="http://schemas.microsoft.com/office/word/2010/wordml" xmlns:w15="http://schemas.microsoft.com/office/word/2012/wordml" xmlns:w16cex="http://schemas.microsoft.com/office/word/2018/wordml/cex" xmlns:w16cid="http://schemas.microsoft.com/office/word/2016/wordml/cid" xmlns:w16="http://schemas.microsoft.com/office/word/2018/wordml" xmlns:w16sdtdh="http://schemas.microsoft.com/office/word/2020/wordml/sdtdatahash" xmlns:w16se="http://schemas.microsoft.com/office/word/2015/wordml/symex" xmlns:wpg="http://schemas.microsoft.com/office/word/2010/wordprocessingGroup" xmlns:wpi="http://schemas.microsoft.com/office/word/2010/wordprocessingInk" xmlns:wne="http://schemas.microsoft.com/office/word/2006/wordml" xmlns:wps="http://schemas.microsoft.com/office/word/2010/wordprocessingShape" mc:Ignorable="w14 w15 w16se w16cid w16 w16cex w16sdtdh wp14">
   <w:body>
     <w:p>
       <w:pPr>
@@ -12,7 +12,7 @@
           <w:lang w:eastAsia="es-ES"/>
         </w:rPr>
         <w:drawing>
-          <wp:inline distT="0" distB="0" distL="0" distR="0" wp14:anchorId="5A4D49F7" wp14:editId="621B6018">
+          <wp:inline distT="0" distB="0" distL="0" distR="0" wp14:anchorId="6EA82011" wp14:editId="42E30E42">
             <wp:extent cx="1238250" cy="1238250"/>
             <wp:effectExtent l="0" t="0" r="0" b="0"/>
             <wp:docPr id="56" name="Imagen 56"/>
@@ -189,7 +189,15 @@
         <w:t>para la gestión de la información del deterioro de la línea costera cubanas</w:t>
       </w:r>
       <w:r>
-        <w:t>, como parte de un proyecto de investigación de la empresa Geocuba.”</w:t>
+        <w:t xml:space="preserve">, como parte de un proyecto de investigación de la empresa </w:t>
+      </w:r>
+      <w:proofErr w:type="spellStart"/>
+      <w:r>
+        <w:t>Geocuba</w:t>
+      </w:r>
+      <w:proofErr w:type="spellEnd"/>
+      <w:r>
+        <w:t>.”</w:t>
       </w:r>
     </w:p>
     <w:p>
@@ -281,7 +289,21 @@
         <w:rPr>
           <w:color w:val="auto"/>
         </w:rPr>
-        <w:t xml:space="preserve"> Dr. Dionis López Ramos</w:t>
+        <w:t xml:space="preserve"> Dr. </w:t>
+      </w:r>
+      <w:proofErr w:type="spellStart"/>
+      <w:r>
+        <w:rPr>
+          <w:color w:val="auto"/>
+        </w:rPr>
+        <w:t>Dionis</w:t>
+      </w:r>
+      <w:proofErr w:type="spellEnd"/>
+      <w:r>
+        <w:rPr>
+          <w:color w:val="auto"/>
+        </w:rPr>
+        <w:t xml:space="preserve"> López Ramos</w:t>
       </w:r>
     </w:p>
     <w:p>
@@ -387,7 +409,7 @@
       <w:sdtContent>
         <w:p>
           <w:pPr>
-            <w:pStyle w:val="TtulodeTDC"/>
+            <w:pStyle w:val="TtuloTDC"/>
             <w:jc w:val="center"/>
             <w:rPr>
               <w:rStyle w:val="Ttulo1Car"/>
@@ -1972,8 +1994,9 @@
           <w:sz w:val="24"/>
           <w:szCs w:val="24"/>
         </w:rPr>
-        <w:t xml:space="preserve">En este trabajo se propone un sistema informático diseñado para la empresa Geocuba (Sucursal Oriente Sur) que permite </w:t>
-      </w:r>
+        <w:t xml:space="preserve">En este trabajo se propone un sistema informático diseñado para la empresa </w:t>
+      </w:r>
+      <w:proofErr w:type="spellStart"/>
       <w:r>
         <w:rPr>
           <w:rStyle w:val="Enlacedelndice"/>
@@ -1981,8 +2004,9 @@
           <w:sz w:val="24"/>
           <w:szCs w:val="24"/>
         </w:rPr>
-        <w:t>la informatización de tareas como: cálculo, búsqueda y almacenamiento de las mediciones realizadas en las líneas costeras</w:t>
-      </w:r>
+        <w:t>Geocuba</w:t>
+      </w:r>
+      <w:proofErr w:type="spellEnd"/>
       <w:r>
         <w:rPr>
           <w:rStyle w:val="Enlacedelndice"/>
@@ -1990,19 +2014,17 @@
           <w:sz w:val="24"/>
           <w:szCs w:val="24"/>
         </w:rPr>
-        <w:t>. Este sistema es una herramienta muy útil para especialista y para la toma de decisiones en futuras inversiones.</w:t>
-      </w:r>
-    </w:p>
-    <w:p>
-      <w:pPr>
-        <w:pStyle w:val="Encabezado"/>
+        <w:t xml:space="preserve"> (Sucursal Oriente Sur) que permite </w:t>
+      </w:r>
+      <w:r>
         <w:rPr>
           <w:rStyle w:val="Enlacedelndice"/>
           <w:color w:val="auto"/>
           <w:sz w:val="24"/>
           <w:szCs w:val="24"/>
         </w:rPr>
-      </w:pPr>
+        <w:t>la informatización de tareas como: cálculo, búsqueda y almacenamiento de las mediciones realizadas en las líneas costeras</w:t>
+      </w:r>
       <w:r>
         <w:rPr>
           <w:rStyle w:val="Enlacedelndice"/>
@@ -2010,36 +2032,28 @@
           <w:sz w:val="24"/>
           <w:szCs w:val="24"/>
         </w:rPr>
-        <w:t xml:space="preserve">La realización del diseño e implementación ha utilizado </w:t>
-      </w:r>
-      <w:r>
+        <w:t>. Este sistema es una herramienta muy útil para especialista y para la toma de decisiones en futuras inversiones.</w:t>
+      </w:r>
+    </w:p>
+    <w:p>
+      <w:pPr>
+        <w:pStyle w:val="Encabezado"/>
         <w:rPr>
           <w:rStyle w:val="Enlacedelndice"/>
           <w:color w:val="auto"/>
           <w:sz w:val="24"/>
           <w:szCs w:val="24"/>
         </w:rPr>
-        <w:t xml:space="preserve">la metodología XP </w:t>
-      </w:r>
-      <w:r>
-        <w:t>(Programación Extrema)….</w:t>
-      </w:r>
-    </w:p>
-    <w:p>
-      <w:pPr>
-        <w:pStyle w:val="Encabezado"/>
+      </w:pPr>
+      <w:r>
         <w:rPr>
           <w:rStyle w:val="Enlacedelndice"/>
           <w:color w:val="auto"/>
           <w:sz w:val="24"/>
           <w:szCs w:val="24"/>
         </w:rPr>
-      </w:pPr>
-    </w:p>
-    <w:p>
-      <w:pPr>
-        <w:pStyle w:val="Encabezado"/>
-      </w:pPr>
+        <w:t xml:space="preserve">La realización del diseño e implementación ha utilizado </w:t>
+      </w:r>
       <w:r>
         <w:rPr>
           <w:rStyle w:val="Enlacedelndice"/>
@@ -2047,17 +2061,35 @@
           <w:sz w:val="24"/>
           <w:szCs w:val="24"/>
         </w:rPr>
-        <w:t xml:space="preserve">Palabras claves: </w:t>
-      </w:r>
-      <w:r>
+        <w:t xml:space="preserve">la metodología XP </w:t>
+      </w:r>
+      <w:r>
+        <w:t xml:space="preserve">(Programación </w:t>
+      </w:r>
+      <w:proofErr w:type="gramStart"/>
+      <w:r>
+        <w:t>Extrema)…</w:t>
+      </w:r>
+      <w:proofErr w:type="gramEnd"/>
+      <w:r>
+        <w:t>.</w:t>
+      </w:r>
+    </w:p>
+    <w:p>
+      <w:pPr>
+        <w:pStyle w:val="Encabezado"/>
         <w:rPr>
           <w:rStyle w:val="Enlacedelndice"/>
           <w:color w:val="auto"/>
           <w:sz w:val="24"/>
           <w:szCs w:val="24"/>
         </w:rPr>
-        <w:t>Sistema informático</w:t>
-      </w:r>
+      </w:pPr>
+    </w:p>
+    <w:p>
+      <w:pPr>
+        <w:pStyle w:val="Encabezado"/>
+      </w:pPr>
       <w:r>
         <w:rPr>
           <w:rStyle w:val="Enlacedelndice"/>
@@ -2065,7 +2097,7 @@
           <w:sz w:val="24"/>
           <w:szCs w:val="24"/>
         </w:rPr>
-        <w:t xml:space="preserve">, </w:t>
+        <w:t xml:space="preserve">Palabras claves: </w:t>
       </w:r>
       <w:r>
         <w:rPr>
@@ -2074,7 +2106,7 @@
           <w:sz w:val="24"/>
           <w:szCs w:val="24"/>
         </w:rPr>
-        <w:t>toma de decisiones, Geocuba, c</w:t>
+        <w:t>Sistema informático</w:t>
       </w:r>
       <w:r>
         <w:rPr>
@@ -2083,7 +2115,7 @@
           <w:sz w:val="24"/>
           <w:szCs w:val="24"/>
         </w:rPr>
-        <w:t xml:space="preserve">ambio </w:t>
+        <w:t xml:space="preserve">, </w:t>
       </w:r>
       <w:r>
         <w:rPr>
@@ -2092,8 +2124,9 @@
           <w:sz w:val="24"/>
           <w:szCs w:val="24"/>
         </w:rPr>
-        <w:t>c</w:t>
-      </w:r>
+        <w:t xml:space="preserve">toma de decisiones, </w:t>
+      </w:r>
+      <w:proofErr w:type="spellStart"/>
       <w:r>
         <w:rPr>
           <w:rStyle w:val="Enlacedelndice"/>
@@ -2101,6 +2134,43 @@
           <w:sz w:val="24"/>
           <w:szCs w:val="24"/>
         </w:rPr>
+        <w:t>Geocuba</w:t>
+      </w:r>
+      <w:proofErr w:type="spellEnd"/>
+      <w:r>
+        <w:rPr>
+          <w:rStyle w:val="Enlacedelndice"/>
+          <w:color w:val="auto"/>
+          <w:sz w:val="24"/>
+          <w:szCs w:val="24"/>
+        </w:rPr>
+        <w:t>, c</w:t>
+      </w:r>
+      <w:r>
+        <w:rPr>
+          <w:rStyle w:val="Enlacedelndice"/>
+          <w:color w:val="auto"/>
+          <w:sz w:val="24"/>
+          <w:szCs w:val="24"/>
+        </w:rPr>
+        <w:t xml:space="preserve">ambio </w:t>
+      </w:r>
+      <w:r>
+        <w:rPr>
+          <w:rStyle w:val="Enlacedelndice"/>
+          <w:color w:val="auto"/>
+          <w:sz w:val="24"/>
+          <w:szCs w:val="24"/>
+        </w:rPr>
+        <w:t>c</w:t>
+      </w:r>
+      <w:r>
+        <w:rPr>
+          <w:rStyle w:val="Enlacedelndice"/>
+          <w:color w:val="auto"/>
+          <w:sz w:val="24"/>
+          <w:szCs w:val="24"/>
+        </w:rPr>
         <w:t>limático</w:t>
       </w:r>
     </w:p>
@@ -2146,7 +2216,7 @@
         <w:rPr>
           <w:rFonts w:ascii="Arial" w:hAnsi="Arial" w:cs="Arial"/>
         </w:rPr>
-        <w:instrText xml:space="preserve"> ADDIN ZOTERO_ITEM CSL_CITATION {"citationID":"EIgDGjxw","properties":{"formattedCitation":"(Medina, s.\\uc0\\u160{}f.)","plainCitation":"(Medina, s. f.)","noteIndex":0},"citationItems":[{"id":"GgwYDj7h/pmYyjQeS","uris":["http://zotero.org/users/13351438/items/LELEUA6C"],"itemData":{"id":9,"type":"article-journal","abstract":"CAMBIO CLIMÁTICO Y SUS EFECTOS SOBRE LA SALUD information in databases, books, magazines, scientific articles, degree papers and documents or official pages of organizations worldwide committed to the investigation of climate change. According to the research, prevalence and incidence of respiratory, cardiac and infectious diseases that affect public health globally, increase with environmental and social changes favored by climate change, such as extreme temperatures, conditions poor sanitation and exposure of populations. It is necessary to implement strict agreements and policies that manage to engage governments worldwide, especially more industrialized countries. Similarly, it is essential to raise awareness in society about the importance of responsible consumption and the choice of rulers who prioritize environmental sustainability.","language":"es","source":"Zotero","title":"EL CAMBIO CLIMÁTICO Y SUS EFECTOS SOBRE LA SALUD HUMANA","author":[{"family":"Medina","given":"Nilton Mauricio Castro"}]}}],"schema":"https://github.com/citation-style-language/schema/raw/master/csl-citation.json"} </w:instrText>
+        <w:instrText xml:space="preserve"> ADDIN ZOTERO_ITEM CSL_CITATION {"citationID":"EIgDGjxw","properties":{"formattedCitation":"(Medina, s.\\uc0\\u160{}f.)","plainCitation":"(Medina, s. f.)","noteIndex":0},"citationItems":[{"id":"8H9z4HSt/cv2WSwP3","uris":["http://zotero.org/users/13351438/items/LELEUA6C"],"itemData":{"id":9,"type":"article-journal","abstract":"CAMBIO CLIMÁTICO Y SUS EFECTOS SOBRE LA SALUD information in databases, books, magazines, scientific articles, degree papers and documents or official pages of organizations worldwide committed to the investigation of climate change. According to the research, prevalence and incidence of respiratory, cardiac and infectious diseases that affect public health globally, increase with environmental and social changes favored by climate change, such as extreme temperatures, conditions poor sanitation and exposure of populations. It is necessary to implement strict agreements and policies that manage to engage governments worldwide, especially more industrialized countries. Similarly, it is essential to raise awareness in society about the importance of responsible consumption and the choice of rulers who prioritize environmental sustainability.","language":"es","source":"Zotero","title":"EL CAMBIO CLIMÁTICO Y SUS EFECTOS SOBRE LA SALUD HUMANA","author":[{"family":"Medina","given":"Nilton Mauricio Castro"}]}}],"schema":"https://github.com/citation-style-language/schema/raw/master/csl-citation.json"} </w:instrText>
       </w:r>
       <w:r>
         <w:rPr>
@@ -2238,7 +2308,7 @@
           <w:rFonts w:ascii="Arial" w:hAnsi="Arial" w:cs="Arial"/>
           <w:bCs/>
         </w:rPr>
-        <w:instrText xml:space="preserve"> ADDIN ZOTERO_ITEM CSL_CITATION {"citationID":"ugDyVMEP","properties":{"formattedCitation":"({\\i{}Cubadebate}, s.\\uc0\\u160{}f.-a)","plainCitation":"(Cubadebate, s. f.-a)","noteIndex":0},"citationItems":[{"id":"GgwYDj7h/SVWGPqp0","uris":["http://zotero.org/users/13351438/items/JCGI9FWH"],"itemData":{"id":10,"type":"webpage","title":"Cubadebate","URL":"http://www.cubadebate.cu/noticias/2018/12/16/tarea-vida-a-debate-en-la-asamblea-nacional-cuba-ante-las-realidades-del-cambio-climatico/","accessed":{"date-parts":[["2024",1,7]]}}}],"schema":"https://github.com/citation-style-language/schema/raw/master/csl-citation.json"} </w:instrText>
+        <w:instrText xml:space="preserve"> ADDIN ZOTERO_ITEM CSL_CITATION {"citationID":"ugDyVMEP","properties":{"formattedCitation":"({\\i{}Cubadebate}, s.\\uc0\\u160{}f.-a)","plainCitation":"(Cubadebate, s. f.-a)","noteIndex":0},"citationItems":[{"id":"8H9z4HSt/fhabHjlK","uris":["http://zotero.org/users/13351438/items/JCGI9FWH"],"itemData":{"id":10,"type":"webpage","title":"Cubadebate","URL":"http://www.cubadebate.cu/noticias/2018/12/16/tarea-vida-a-debate-en-la-asamblea-nacional-cuba-ante-las-realidades-del-cambio-climatico/","accessed":{"date-parts":[["2024",1,7]]}}}],"schema":"https://github.com/citation-style-language/schema/raw/master/csl-citation.json"} </w:instrText>
       </w:r>
       <w:r>
         <w:rPr>
@@ -2253,6 +2323,7 @@
         </w:rPr>
         <w:t>(</w:t>
       </w:r>
+      <w:proofErr w:type="spellStart"/>
       <w:r>
         <w:rPr>
           <w:rFonts w:ascii="Arial" w:hAnsi="Arial" w:cs="Arial"/>
@@ -2261,6 +2332,7 @@
         </w:rPr>
         <w:t>Cubadebate</w:t>
       </w:r>
+      <w:proofErr w:type="spellEnd"/>
       <w:r>
         <w:rPr>
           <w:rFonts w:ascii="Arial" w:hAnsi="Arial" w:cs="Arial"/>
@@ -2293,7 +2365,21 @@
         <w:rPr>
           <w:rFonts w:ascii="Arial" w:hAnsi="Arial" w:cs="Arial"/>
         </w:rPr>
-        <w:t xml:space="preserve"> “Se ratifica que el ritmo de la erosión de las playas arenosas en el archipiélago cubano, que se estima en 1.2 metros de retroceso de la línea de la costa como promedio cada año”, así expuso la viceministra del CITMA Adianez Taboada Zamora,  en la  sesión de trabajo de la Comisión de Educación, Cultura, Ciencia, Tecnología y Medio Ambiente de 2023 </w:t>
+        <w:t xml:space="preserve"> “Se ratifica que el ritmo de la erosión de las playas arenosas en el archipiélago cubano, que se estima en 1.2 metros de retroceso de la línea de la costa como promedio cada año”, así expuso la viceministra del CITMA </w:t>
+      </w:r>
+      <w:proofErr w:type="spellStart"/>
+      <w:r>
+        <w:rPr>
+          <w:rFonts w:ascii="Arial" w:hAnsi="Arial" w:cs="Arial"/>
+        </w:rPr>
+        <w:t>Adianez</w:t>
+      </w:r>
+      <w:proofErr w:type="spellEnd"/>
+      <w:r>
+        <w:rPr>
+          <w:rFonts w:ascii="Arial" w:hAnsi="Arial" w:cs="Arial"/>
+        </w:rPr>
+        <w:t xml:space="preserve"> Taboada Zamora,  en la  sesión de trabajo de la Comisión de Educación, Cultura, Ciencia, Tecnología y Medio Ambiente de 2023 </w:t>
       </w:r>
       <w:r>
         <w:rPr>
@@ -2307,7 +2393,7 @@
           <w:rFonts w:ascii="Arial" w:hAnsi="Arial" w:cs="Arial"/>
           <w:color w:val="333333"/>
         </w:rPr>
-        <w:instrText xml:space="preserve"> ADDIN ZOTERO_ITEM CSL_CITATION {"citationID":"C17XwM75","properties":{"formattedCitation":"({\\i{}Cubadebate}, s.\\uc0\\u160{}f.-b)","plainCitation":"(Cubadebate, s. f.-b)","noteIndex":0},"citationItems":[{"id":"GgwYDj7h/Jqapdol8","uris":["http://zotero.org/users/13351438/items/SPRKGW4L"],"itemData":{"id":12,"type":"webpage","title":"Cubadebate","URL":"http://www.cubadebate.cu/noticias/2023/07/18/tarea-vida-en-la-mira-de-los-diputados-hay-una-transicion-en-el-clima-de-cuba/","accessed":{"date-parts":[["2024",1,7]]}}}],"schema":"https://github.com/citation-style-language/schema/raw/master/csl-citation.json"} </w:instrText>
+        <w:instrText xml:space="preserve"> ADDIN ZOTERO_ITEM CSL_CITATION {"citationID":"C17XwM75","properties":{"formattedCitation":"({\\i{}Cubadebate}, s.\\uc0\\u160{}f.-b)","plainCitation":"(Cubadebate, s. f.-b)","noteIndex":0},"citationItems":[{"id":"8H9z4HSt/5LQmauGy","uris":["http://zotero.org/users/13351438/items/SPRKGW4L"],"itemData":{"id":12,"type":"webpage","title":"Cubadebate","URL":"http://www.cubadebate.cu/noticias/2023/07/18/tarea-vida-en-la-mira-de-los-diputados-hay-una-transicion-en-el-clima-de-cuba/","accessed":{"date-parts":[["2024",1,7]]}}}],"schema":"https://github.com/citation-style-language/schema/raw/master/csl-citation.json"} </w:instrText>
       </w:r>
       <w:r>
         <w:rPr>
@@ -2322,6 +2408,7 @@
         </w:rPr>
         <w:t>(</w:t>
       </w:r>
+      <w:proofErr w:type="spellStart"/>
       <w:r>
         <w:rPr>
           <w:rFonts w:ascii="Arial" w:hAnsi="Arial" w:cs="Arial"/>
@@ -2330,6 +2417,7 @@
         </w:rPr>
         <w:t>Cubadebate</w:t>
       </w:r>
+      <w:proofErr w:type="spellEnd"/>
       <w:r>
         <w:rPr>
           <w:rFonts w:ascii="Arial" w:hAnsi="Arial" w:cs="Arial"/>
@@ -2373,13 +2461,21 @@
           <w:rFonts w:ascii="Arial" w:hAnsi="Arial" w:cs="Arial"/>
           <w:spacing w:val="-5"/>
         </w:rPr>
-        <w:t xml:space="preserve">Para enfrentar estos efectos la isla aprobó en 2017  </w:t>
-      </w:r>
+        <w:t xml:space="preserve">Para enfrentar estos efectos la isla aprobó en </w:t>
+      </w:r>
+      <w:proofErr w:type="gramStart"/>
       <w:r>
         <w:rPr>
           <w:rFonts w:ascii="Arial" w:hAnsi="Arial" w:cs="Arial"/>
           <w:spacing w:val="-5"/>
         </w:rPr>
+        <w:t xml:space="preserve">2017  </w:t>
+      </w:r>
+      <w:r>
+        <w:rPr>
+          <w:rFonts w:ascii="Arial" w:hAnsi="Arial" w:cs="Arial"/>
+          <w:spacing w:val="-5"/>
+        </w:rPr>
         <w:t>l</w:t>
       </w:r>
       <w:r>
@@ -2387,7 +2483,15 @@
           <w:rFonts w:ascii="Arial" w:hAnsi="Arial" w:cs="Arial"/>
           <w:spacing w:val="-5"/>
         </w:rPr>
-        <w:t>a  Tarea Vida  que es un plan del estado cubano para el enfrentamiento del cambio climático.</w:t>
+        <w:t>a</w:t>
+      </w:r>
+      <w:proofErr w:type="gramEnd"/>
+      <w:r>
+        <w:rPr>
+          <w:rFonts w:ascii="Arial" w:hAnsi="Arial" w:cs="Arial"/>
+          <w:spacing w:val="-5"/>
+        </w:rPr>
+        <w:t xml:space="preserve">  Tarea Vida  que es un plan del estado cubano para el enfrentamiento del cambio climático.</w:t>
       </w:r>
       <w:r>
         <w:rPr>
@@ -2411,7 +2515,7 @@
         <w:rPr>
           <w:rFonts w:ascii="Arial" w:hAnsi="Arial" w:cs="Arial"/>
         </w:rPr>
-        <w:instrText xml:space="preserve"> ADDIN ZOTERO_ITEM CSL_CITATION {"citationID":"VPYWG7gZ","properties":{"formattedCitation":"({\\i{}Nueva norma legal por la preservaci\\uc0\\u243{}n de las costas cubanas - Juventud Rebelde - Diario de la juventud cubana}, s.\\uc0\\u160{}f.)","plainCitation":"(Nueva norma legal por la preservación de las costas cubanas - Juventud Rebelde - Diario de la juventud cubana, s. f.)","noteIndex":0},"citationItems":[{"id":"GgwYDj7h/ReuzqEdU","uris":["http://zotero.org/users/13351438/items/XEFFR2MJ"],"itemData":{"id":142,"type":"webpage","title":"Nueva norma legal por la preservación de las costas cubanas - Juventud Rebelde - Diario de la juventud cubana","URL":"https://www.juventudrebelde.cu/ciencia-tecnica/2023-12-07/acertada-interrelacion-entre-las-entidades-y-rigor-en-el-control-contribuiran-al-exito-de-la-nueva-norma-legal-relativa-a-las-costas-cubanas","accessed":{"date-parts":[["2024",4,15]]}}}],"schema":"https://github.com/citation-style-language/schema/raw/master/csl-citation.json"} </w:instrText>
+        <w:instrText xml:space="preserve"> ADDIN ZOTERO_ITEM CSL_CITATION {"citationID":"VPYWG7gZ","properties":{"formattedCitation":"({\\i{}Nueva norma legal por la preservaci\\uc0\\u243{}n de las costas cubanas - Juventud Rebelde - Diario de la juventud cubana}, s.\\uc0\\u160{}f.)","plainCitation":"(Nueva norma legal por la preservación de las costas cubanas - Juventud Rebelde - Diario de la juventud cubana, s. f.)","noteIndex":0},"citationItems":[{"id":"8H9z4HSt/RxZjoJWo","uris":["http://zotero.org/users/13351438/items/XEFFR2MJ"],"itemData":{"id":142,"type":"webpage","title":"Nueva norma legal por la preservación de las costas cubanas - Juventud Rebelde - Diario de la juventud cubana","URL":"https://www.juventudrebelde.cu/ciencia-tecnica/2023-12-07/acertada-interrelacion-entre-las-entidades-y-rigor-en-el-control-contribuiran-al-exito-de-la-nueva-norma-legal-relativa-a-las-costas-cubanas","accessed":{"date-parts":[["2024",4,15]]}}}],"schema":"https://github.com/citation-style-language/schema/raw/master/csl-citation.json"} </w:instrText>
       </w:r>
       <w:r>
         <w:rPr>
@@ -2458,7 +2562,23 @@
           <w:rFonts w:ascii="Arial" w:hAnsi="Arial" w:cs="Arial"/>
           <w:spacing w:val="-5"/>
         </w:rPr>
-        <w:t>Una de las empresas que está realizando aportes a la tarea Vida es la empresa Geocuba.</w:t>
+        <w:t xml:space="preserve">Una de las empresas que está realizando aportes a la tarea Vida es la empresa </w:t>
+      </w:r>
+      <w:proofErr w:type="spellStart"/>
+      <w:r>
+        <w:rPr>
+          <w:rFonts w:ascii="Arial" w:hAnsi="Arial" w:cs="Arial"/>
+          <w:spacing w:val="-5"/>
+        </w:rPr>
+        <w:t>Geocuba</w:t>
+      </w:r>
+      <w:proofErr w:type="spellEnd"/>
+      <w:r>
+        <w:rPr>
+          <w:rFonts w:ascii="Arial" w:hAnsi="Arial" w:cs="Arial"/>
+          <w:spacing w:val="-5"/>
+        </w:rPr>
+        <w:t>.</w:t>
       </w:r>
       <w:r>
         <w:rPr>
@@ -2496,7 +2616,7 @@
         <w:rPr>
           <w:rFonts w:ascii="Arial" w:hAnsi="Arial" w:cs="Arial"/>
         </w:rPr>
-        <w:instrText xml:space="preserve"> ADDIN ZOTERO_ITEM CSL_CITATION {"citationID":"reXoxmDA","properties":{"formattedCitation":"({\\i{}GEOCUBA - EcuRed}, s.\\uc0\\u160{}f.)","plainCitation":"(GEOCUBA - EcuRed, s. f.)","noteIndex":0},"citationItems":[{"id":"GgwYDj7h/qgXy1eyK","uris":["http://zotero.org/users/13351438/items/D3E8U27R"],"itemData":{"id":69,"type":"webpage","title":"GEOCUBA - EcuRed","URL":"https://www.ecured.cu/GEOCUBA","accessed":{"date-parts":[["2024",1,9]]}}}],"schema":"https://github.com/citation-style-language/schema/raw/master/csl-citation.json"} </w:instrText>
+        <w:instrText xml:space="preserve"> ADDIN ZOTERO_ITEM CSL_CITATION {"citationID":"reXoxmDA","properties":{"formattedCitation":"({\\i{}GEOCUBA - EcuRed}, s.\\uc0\\u160{}f.)","plainCitation":"(GEOCUBA - EcuRed, s. f.)","noteIndex":0},"citationItems":[{"id":"8H9z4HSt/LhsJnOdn","uris":["http://zotero.org/users/13351438/items/D3E8U27R"],"itemData":{"id":69,"type":"webpage","title":"GEOCUBA - EcuRed","URL":"https://www.ecured.cu/GEOCUBA","accessed":{"date-parts":[["2024",1,9]]}}}],"schema":"https://github.com/citation-style-language/schema/raw/master/csl-citation.json"} </w:instrText>
       </w:r>
       <w:r>
         <w:rPr>
@@ -2562,7 +2682,21 @@
         <w:rPr>
           <w:rFonts w:ascii="Arial" w:hAnsi="Arial" w:cs="Arial"/>
         </w:rPr>
-        <w:t xml:space="preserve"> es la tarea que realizan los especialistas de la empresa Geocuba para investigar, predecir y monitorear el comportamiento de la línea costera y la erosión del mar en zonas de desarrollo de la economía y que no afecte el medio ambiente.</w:t>
+        <w:t xml:space="preserve"> es la tarea que realizan los especialistas de la empresa </w:t>
+      </w:r>
+      <w:proofErr w:type="spellStart"/>
+      <w:r>
+        <w:rPr>
+          <w:rFonts w:ascii="Arial" w:hAnsi="Arial" w:cs="Arial"/>
+        </w:rPr>
+        <w:t>Geocuba</w:t>
+      </w:r>
+      <w:proofErr w:type="spellEnd"/>
+      <w:r>
+        <w:rPr>
+          <w:rFonts w:ascii="Arial" w:hAnsi="Arial" w:cs="Arial"/>
+        </w:rPr>
+        <w:t xml:space="preserve"> para investigar, predecir y monitorear el comportamiento de la línea costera y la erosión del mar en zonas de desarrollo de la economía y que no afecte el medio ambiente.</w:t>
       </w:r>
     </w:p>
     <w:p>
@@ -2608,7 +2742,14 @@
         <w:rPr>
           <w:rFonts w:ascii="Arial" w:hAnsi="Arial" w:cs="Arial"/>
         </w:rPr>
-        <w:t>Los especialistas de la empresa Geo</w:t>
+        <w:t xml:space="preserve">Los especialistas de la empresa </w:t>
+      </w:r>
+      <w:proofErr w:type="spellStart"/>
+      <w:r>
+        <w:rPr>
+          <w:rFonts w:ascii="Arial" w:hAnsi="Arial" w:cs="Arial"/>
+        </w:rPr>
+        <w:t>Geo</w:t>
       </w:r>
       <w:r>
         <w:rPr>
@@ -2620,7 +2761,42 @@
         <w:rPr>
           <w:rFonts w:ascii="Arial" w:hAnsi="Arial" w:cs="Arial"/>
         </w:rPr>
-        <w:t>uba para el cálculo de transporte de sedimentos (e.d., la arena y otros recursos que se pierden en las playas por el aumento del nivel del mar) emplea una ecuación (CERC) y recoge datos de las mediciones de las costas a través de métodos tradicionales (e.d., escribiendo los datos en papel u otro recurso físico), los cuales pueden tener un deterioro en el tiempo, errores en los cálculos y morosidad en la búsqueda de información.  Es importante poder guardar la información de una manera segura para su posterior consulta, calcular los datos con mayor precisión y buscar los datos con mayor rapidez.</w:t>
+        <w:t>uba</w:t>
+      </w:r>
+      <w:proofErr w:type="spellEnd"/>
+      <w:r>
+        <w:rPr>
+          <w:rFonts w:ascii="Arial" w:hAnsi="Arial" w:cs="Arial"/>
+        </w:rPr>
+        <w:t xml:space="preserve"> para el cálculo de transporte de sedimentos (</w:t>
+      </w:r>
+      <w:proofErr w:type="spellStart"/>
+      <w:r>
+        <w:rPr>
+          <w:rFonts w:ascii="Arial" w:hAnsi="Arial" w:cs="Arial"/>
+        </w:rPr>
+        <w:t>e.d</w:t>
+      </w:r>
+      <w:proofErr w:type="spellEnd"/>
+      <w:r>
+        <w:rPr>
+          <w:rFonts w:ascii="Arial" w:hAnsi="Arial" w:cs="Arial"/>
+        </w:rPr>
+        <w:t>., la arena y otros recursos que se pierden en las playas por el aumento del nivel del mar) emplea una ecuación (CERC) y recoge datos de las mediciones de las costas a través de métodos tradicionales (</w:t>
+      </w:r>
+      <w:proofErr w:type="spellStart"/>
+      <w:r>
+        <w:rPr>
+          <w:rFonts w:ascii="Arial" w:hAnsi="Arial" w:cs="Arial"/>
+        </w:rPr>
+        <w:t>e.d</w:t>
+      </w:r>
+      <w:proofErr w:type="spellEnd"/>
+      <w:r>
+        <w:rPr>
+          <w:rFonts w:ascii="Arial" w:hAnsi="Arial" w:cs="Arial"/>
+        </w:rPr>
+        <w:t>., escribiendo los datos en papel u otro recurso físico), los cuales pueden tener un deterioro en el tiempo, errores en los cálculos y morosidad en la búsqueda de información.  Es importante poder guardar la información de una manera segura para su posterior consulta, calcular los datos con mayor precisión y buscar los datos con mayor rapidez.</w:t>
       </w:r>
     </w:p>
     <w:p>
@@ -2650,7 +2826,21 @@
         <w:rPr>
           <w:rFonts w:ascii="Arial" w:hAnsi="Arial" w:cs="Arial"/>
         </w:rPr>
-        <w:t>Desarrollar una aplicación informática que permita  calcular, gestionar y almacenar los datos para el cálculo del transporte de sedimentos en las costas cubanas.</w:t>
+        <w:t xml:space="preserve">Desarrollar una aplicación informática que </w:t>
+      </w:r>
+      <w:proofErr w:type="gramStart"/>
+      <w:r>
+        <w:rPr>
+          <w:rFonts w:ascii="Arial" w:hAnsi="Arial" w:cs="Arial"/>
+        </w:rPr>
+        <w:t>permita  calcular</w:t>
+      </w:r>
+      <w:proofErr w:type="gramEnd"/>
+      <w:r>
+        <w:rPr>
+          <w:rFonts w:ascii="Arial" w:hAnsi="Arial" w:cs="Arial"/>
+        </w:rPr>
+        <w:t>, gestionar y almacenar los datos para el cálculo del transporte de sedimentos en las costas cubanas.</w:t>
       </w:r>
     </w:p>
     <w:p>
@@ -2713,8 +2903,14 @@
     <w:p>
       <w:pPr>
         <w:pStyle w:val="NormalWeb"/>
-      </w:pPr>
-      <w:r>
+        <w:rPr>
+          <w:color w:val="FF0000"/>
+        </w:rPr>
+      </w:pPr>
+      <w:r>
+        <w:rPr>
+          <w:color w:val="FF0000"/>
+        </w:rPr>
         <w:t>Poner la explicación</w:t>
       </w:r>
     </w:p>
@@ -2755,7 +2951,21 @@
         <w:rPr>
           <w:rFonts w:ascii="Arial" w:hAnsi="Arial" w:cs="Arial"/>
         </w:rPr>
-        <w:t>Delft3D es un sistema integrado de modelado numérico desarrollado por Deltares, una institución de investigación y consultoría c</w:t>
+        <w:t xml:space="preserve">Delft3D es un sistema integrado de modelado numérico desarrollado por </w:t>
+      </w:r>
+      <w:proofErr w:type="spellStart"/>
+      <w:r>
+        <w:rPr>
+          <w:rFonts w:ascii="Arial" w:hAnsi="Arial" w:cs="Arial"/>
+        </w:rPr>
+        <w:t>Deltares</w:t>
+      </w:r>
+      <w:proofErr w:type="spellEnd"/>
+      <w:r>
+        <w:rPr>
+          <w:rFonts w:ascii="Arial" w:hAnsi="Arial" w:cs="Arial"/>
+        </w:rPr>
+        <w:t>, una institución de investigación y consultoría c</w:t>
       </w:r>
       <w:r>
         <w:rPr>
@@ -2773,7 +2983,7 @@
         <w:rPr>
           <w:rFonts w:ascii="Arial" w:hAnsi="Arial" w:cs="Arial"/>
         </w:rPr>
-        <w:instrText xml:space="preserve"> ADDIN ZOTERO_ITEM CSL_CITATION {"citationID":"Q9vQwmxT","properties":{"formattedCitation":"(Meza Sandoval &amp; Valverde Llanos, s.\\uc0\\u160{}f.)","plainCitation":"(Meza Sandoval &amp; Valverde Llanos, s. f.)","noteIndex":0},"citationItems":[{"id":"GgwYDj7h/5DrCTWsa","uris":["http://zotero.org/users/13351438/items/GPP5SIYY"],"itemData":{"id":137,"type":"article-journal","note":"publisher: Universidad Peruana de Ciencias Aplicadas (UPC)","title":"Propuesta de diseño de rompeolas como protección de la costa contra la erosión por efecto del oleaje en la playa La Herradura","author":[{"family":"Meza Sandoval","given":"Juan José"},{"family":"Valverde Llanos","given":"Alexander Eduardo"}]}}],"schema":"https://github.com/citation-style-language/schema/raw/master/csl-citation.json"} </w:instrText>
+        <w:instrText xml:space="preserve"> ADDIN ZOTERO_ITEM CSL_CITATION {"citationID":"Q9vQwmxT","properties":{"formattedCitation":"(Meza Sandoval &amp; Valverde Llanos, s.\\uc0\\u160{}f.)","plainCitation":"(Meza Sandoval &amp; Valverde Llanos, s. f.)","noteIndex":0},"citationItems":[{"id":"8H9z4HSt/8iiQhOR2","uris":["http://zotero.org/users/13351438/items/GPP5SIYY"],"itemData":{"id":137,"type":"article-journal","note":"publisher: Universidad Peruana de Ciencias Aplicadas (UPC)","title":"Propuesta de diseño de rompeolas como protección de la costa contra la erosión por efecto del oleaje en la playa La Herradura","author":[{"family":"Meza Sandoval","given":"Juan José"},{"family":"Valverde Llanos","given":"Alexander Eduardo"}]}}],"schema":"https://github.com/citation-style-language/schema/raw/master/csl-citation.json"} </w:instrText>
       </w:r>
       <w:r>
         <w:rPr>
@@ -2859,7 +3069,21 @@
         <w:rPr>
           <w:rFonts w:ascii="Arial" w:hAnsi="Arial" w:cs="Arial"/>
         </w:rPr>
-        <w:t xml:space="preserve"> y MAcOS.</w:t>
+        <w:t xml:space="preserve"> y </w:t>
+      </w:r>
+      <w:proofErr w:type="spellStart"/>
+      <w:r>
+        <w:rPr>
+          <w:rFonts w:ascii="Arial" w:hAnsi="Arial" w:cs="Arial"/>
+        </w:rPr>
+        <w:t>MAcOS</w:t>
+      </w:r>
+      <w:proofErr w:type="spellEnd"/>
+      <w:r>
+        <w:rPr>
+          <w:rFonts w:ascii="Arial" w:hAnsi="Arial" w:cs="Arial"/>
+        </w:rPr>
+        <w:t>.</w:t>
       </w:r>
     </w:p>
     <w:p>
@@ -2883,7 +3107,21 @@
         <w:rPr>
           <w:rFonts w:ascii="Arial" w:hAnsi="Arial" w:cs="Arial"/>
         </w:rPr>
-        <w:t>lo cual permite que se pueda modificar y adaptar  las necesidades específica del usuario</w:t>
+        <w:t xml:space="preserve">lo cual permite que se pueda modificar y </w:t>
+      </w:r>
+      <w:proofErr w:type="gramStart"/>
+      <w:r>
+        <w:rPr>
+          <w:rFonts w:ascii="Arial" w:hAnsi="Arial" w:cs="Arial"/>
+        </w:rPr>
+        <w:t>adaptar  las</w:t>
+      </w:r>
+      <w:proofErr w:type="gramEnd"/>
+      <w:r>
+        <w:rPr>
+          <w:rFonts w:ascii="Arial" w:hAnsi="Arial" w:cs="Arial"/>
+        </w:rPr>
+        <w:t xml:space="preserve"> necesidades específica del usuario</w:t>
       </w:r>
     </w:p>
     <w:p>
@@ -2897,11 +3135,19 @@
           <w:rFonts w:ascii="Arial" w:hAnsi="Arial" w:cs="Arial"/>
         </w:rPr>
       </w:pPr>
-      <w:r>
-        <w:rPr>
-          <w:rFonts w:ascii="Arial" w:hAnsi="Arial" w:cs="Arial"/>
-        </w:rPr>
-        <w:t>Deltares proporciona soporte técnico y actualizaciones regulares pa</w:t>
+      <w:proofErr w:type="spellStart"/>
+      <w:r>
+        <w:rPr>
+          <w:rFonts w:ascii="Arial" w:hAnsi="Arial" w:cs="Arial"/>
+        </w:rPr>
+        <w:t>Deltares</w:t>
+      </w:r>
+      <w:proofErr w:type="spellEnd"/>
+      <w:r>
+        <w:rPr>
+          <w:rFonts w:ascii="Arial" w:hAnsi="Arial" w:cs="Arial"/>
+        </w:rPr>
+        <w:t xml:space="preserve"> proporciona soporte técnico y actualizaciones regulares pa</w:t>
       </w:r>
       <w:r>
         <w:rPr>
@@ -3008,7 +3254,21 @@
         <w:rPr>
           <w:rFonts w:ascii="Arial" w:hAnsi="Arial" w:cs="Arial"/>
         </w:rPr>
-        <w:t>Cuenta con servicio web pero no ofrece todas las funcionalidades que su versión de escritorio.</w:t>
+        <w:t xml:space="preserve">Cuenta con servicio </w:t>
+      </w:r>
+      <w:proofErr w:type="gramStart"/>
+      <w:r>
+        <w:rPr>
+          <w:rFonts w:ascii="Arial" w:hAnsi="Arial" w:cs="Arial"/>
+        </w:rPr>
+        <w:t>web</w:t>
+      </w:r>
+      <w:proofErr w:type="gramEnd"/>
+      <w:r>
+        <w:rPr>
+          <w:rFonts w:ascii="Arial" w:hAnsi="Arial" w:cs="Arial"/>
+        </w:rPr>
+        <w:t xml:space="preserve"> pero no ofrece todas las funcionalidades que su versión de escritorio.</w:t>
       </w:r>
     </w:p>
     <w:p>
@@ -3054,7 +3314,7 @@
         <w:rPr>
           <w:rFonts w:ascii="Arial" w:hAnsi="Arial" w:cs="Arial"/>
         </w:rPr>
-        <w:instrText xml:space="preserve"> ADDIN ZOTERO_ITEM CSL_CITATION {"citationID":"6ThTbo6d","properties":{"formattedCitation":"({\\i{}MIKE 21/3 Sand Transport}, s.\\uc0\\u160{}f.)","plainCitation":"(MIKE 21/3 Sand Transport, s. f.)","noteIndex":0},"citationItems":[{"id":"GgwYDj7h/vHpLHtVQ","uris":["http://zotero.org/users/13351438/items/PEWFQEPQ"],"itemData":{"id":114,"type":"webpage","abstract":"Assess the impact of sedimentation on port, offshore energy, dredging, and coastal engineering infrastructure with MIKE 21/3 Sand Transport.","language":"en","title":"MIKE 21/3 Sand Transport","URL":"https://www.mikepoweredbydhi.com/products/mike-21/Sediments/sand-transport","accessed":{"date-parts":[["2024",2,7]]}}}],"schema":"https://github.com/citation-style-language/schema/raw/master/csl-citation.json"} </w:instrText>
+        <w:instrText xml:space="preserve"> ADDIN ZOTERO_ITEM CSL_CITATION {"citationID":"6ThTbo6d","properties":{"formattedCitation":"({\\i{}MIKE 21/3 Sand Transport}, s.\\uc0\\u160{}f.)","plainCitation":"(MIKE 21/3 Sand Transport, s. f.)","noteIndex":0},"citationItems":[{"id":"8H9z4HSt/YhBaX3Et","uris":["http://zotero.org/users/13351438/items/PEWFQEPQ"],"itemData":{"id":114,"type":"webpage","abstract":"Assess the impact of sedimentation on port, offshore energy, dredging, and coastal engineering infrastructure with MIKE 21/3 Sand Transport.","language":"en","title":"MIKE 21/3 Sand Transport","URL":"https://www.mikepoweredbydhi.com/products/mike-21/Sediments/sand-transport","accessed":{"date-parts":[["2024",2,7]]}}}],"schema":"https://github.com/citation-style-language/schema/raw/master/csl-citation.json"} </w:instrText>
       </w:r>
       <w:r>
         <w:rPr>
@@ -3074,8 +3334,36 @@
           <w:i/>
           <w:iCs/>
         </w:rPr>
-        <w:t>MIKE 21/3 Sand Transport</w:t>
-      </w:r>
+        <w:t xml:space="preserve">MIKE 21/3 </w:t>
+      </w:r>
+      <w:proofErr w:type="spellStart"/>
+      <w:r>
+        <w:rPr>
+          <w:rFonts w:ascii="Arial" w:hAnsi="Arial" w:cs="Arial"/>
+          <w:i/>
+          <w:iCs/>
+        </w:rPr>
+        <w:t>Sand</w:t>
+      </w:r>
+      <w:proofErr w:type="spellEnd"/>
+      <w:r>
+        <w:rPr>
+          <w:rFonts w:ascii="Arial" w:hAnsi="Arial" w:cs="Arial"/>
+          <w:i/>
+          <w:iCs/>
+        </w:rPr>
+        <w:t xml:space="preserve"> </w:t>
+      </w:r>
+      <w:proofErr w:type="spellStart"/>
+      <w:r>
+        <w:rPr>
+          <w:rFonts w:ascii="Arial" w:hAnsi="Arial" w:cs="Arial"/>
+          <w:i/>
+          <w:iCs/>
+        </w:rPr>
+        <w:t>Transport</w:t>
+      </w:r>
+      <w:proofErr w:type="spellEnd"/>
       <w:r>
         <w:rPr>
           <w:rFonts w:ascii="Arial" w:hAnsi="Arial" w:cs="Arial"/>
@@ -3155,7 +3443,7 @@
           <w:rFonts w:ascii="Arial" w:hAnsi="Arial" w:cs="Arial"/>
           <w:b/>
         </w:rPr>
-        <w:instrText xml:space="preserve"> ADDIN ZOTERO_ITEM CSL_CITATION {"citationID":"JfCk84IW","properties":{"formattedCitation":"(Briones Montoya et\\uc0\\u160{}al., 2020)","plainCitation":"(Briones Montoya et al., 2020)","noteIndex":0},"citationItems":[{"id":"GgwYDj7h/FNNKQ824","uris":["http://zotero.org/users/13351438/items/P4ZU6L4R"],"itemData":{"id":138,"type":"thesis","publisher":"ESPOL. FIMCM","title":"Evaluación de alternativas para la protección costera frente a procesos erosivos utilizando MIKE 21. Caso de estudio: Libertador Bolívar","author":[{"family":"Briones Montoya","given":"Verenice Melissa"},{"family":"Lynch Santillán","given":"Johanna Elizabeth"},{"family":"Saltos Andrade","given":"Iván Marcelo"}],"issued":{"date-parts":[["2020"]]}}}],"schema":"https://github.com/citation-style-language/schema/raw/master/csl-citation.json"} </w:instrText>
+        <w:instrText xml:space="preserve"> ADDIN ZOTERO_ITEM CSL_CITATION {"citationID":"JfCk84IW","properties":{"formattedCitation":"(Briones Montoya et\\uc0\\u160{}al., 2020)","plainCitation":"(Briones Montoya et al., 2020)","noteIndex":0},"citationItems":[{"id":"8H9z4HSt/kpVBeWv8","uris":["http://zotero.org/users/13351438/items/P4ZU6L4R"],"itemData":{"id":138,"type":"thesis","publisher":"ESPOL. FIMCM","title":"Evaluación de alternativas para la protección costera frente a procesos erosivos utilizando MIKE 21. Caso de estudio: Libertador Bolívar","author":[{"family":"Briones Montoya","given":"Verenice Melissa"},{"family":"Lynch Santillán","given":"Johanna Elizabeth"},{"family":"Saltos Andrade","given":"Iván Marcelo"}],"issued":{"date-parts":[["2020"]]}}}],"schema":"https://github.com/citation-style-language/schema/raw/master/csl-citation.json"} </w:instrText>
       </w:r>
       <w:r>
         <w:rPr>
@@ -3219,7 +3507,21 @@
         <w:rPr>
           <w:rFonts w:ascii="Arial" w:hAnsi="Arial" w:cs="Arial"/>
         </w:rPr>
-        <w:t>MIKE 21 tiene buena  precisión en la simulación del flujo del agua</w:t>
+        <w:t xml:space="preserve">MIKE 21 tiene </w:t>
+      </w:r>
+      <w:proofErr w:type="gramStart"/>
+      <w:r>
+        <w:rPr>
+          <w:rFonts w:ascii="Arial" w:hAnsi="Arial" w:cs="Arial"/>
+        </w:rPr>
+        <w:t>buena  precisión</w:t>
+      </w:r>
+      <w:proofErr w:type="gramEnd"/>
+      <w:r>
+        <w:rPr>
+          <w:rFonts w:ascii="Arial" w:hAnsi="Arial" w:cs="Arial"/>
+        </w:rPr>
+        <w:t xml:space="preserve"> en la simulación del flujo del agua</w:t>
       </w:r>
       <w:r>
         <w:rPr>
@@ -3243,8 +3545,30 @@
         <w:rPr>
           <w:rFonts w:ascii="Arial" w:hAnsi="Arial" w:cs="Arial"/>
         </w:rPr>
-        <w:t>Es compatible con los sistemas operativos Windows, macOs y  Linux</w:t>
-      </w:r>
+        <w:t xml:space="preserve">Es compatible con los sistemas operativos Windows, </w:t>
+      </w:r>
+      <w:proofErr w:type="spellStart"/>
+      <w:r>
+        <w:rPr>
+          <w:rFonts w:ascii="Arial" w:hAnsi="Arial" w:cs="Arial"/>
+        </w:rPr>
+        <w:t>macOs</w:t>
+      </w:r>
+      <w:proofErr w:type="spellEnd"/>
+      <w:r>
+        <w:rPr>
+          <w:rFonts w:ascii="Arial" w:hAnsi="Arial" w:cs="Arial"/>
+        </w:rPr>
+        <w:t xml:space="preserve"> </w:t>
+      </w:r>
+      <w:proofErr w:type="gramStart"/>
+      <w:r>
+        <w:rPr>
+          <w:rFonts w:ascii="Arial" w:hAnsi="Arial" w:cs="Arial"/>
+        </w:rPr>
+        <w:t>y  Linux</w:t>
+      </w:r>
+      <w:proofErr w:type="gramEnd"/>
     </w:p>
     <w:p>
       <w:pPr>
@@ -3307,13 +3631,23 @@
       <w:pPr>
         <w:pStyle w:val="Ttulo4"/>
       </w:pPr>
-      <w:r>
-        <w:t xml:space="preserve">XBeach </w:t>
-      </w:r>
-    </w:p>
-    <w:p>
-      <w:r>
-        <w:t>XBeach es un modelo bidimensional para la propagación de las olas, las ondas largas y el flujo medio, el transporte de sedimentos y los cambios morfológicos de la zona cercana a la costa, las playas, las dunas y la barrera trasera durante las tormentas, Desarrollado por el  </w:t>
+      <w:proofErr w:type="spellStart"/>
+      <w:r>
+        <w:t>XBeach</w:t>
+      </w:r>
+      <w:proofErr w:type="spellEnd"/>
+      <w:r>
+        <w:t xml:space="preserve"> </w:t>
+      </w:r>
+    </w:p>
+    <w:p>
+      <w:proofErr w:type="spellStart"/>
+      <w:r>
+        <w:t>XBeach</w:t>
+      </w:r>
+      <w:proofErr w:type="spellEnd"/>
+      <w:r>
+        <w:t xml:space="preserve"> es un modelo bidimensional para la propagación de las olas, las ondas largas y el flujo medio, el transporte de sedimentos y los cambios morfológicos de la zona cercana a la costa, las playas, las dunas y la barrera trasera durante las tormentas, Desarrollado por el  </w:t>
       </w:r>
       <w:hyperlink r:id="rId10" w:history="1">
         <w:r>
@@ -3328,20 +3662,37 @@
       <w:r>
         <w:t>, el </w:t>
       </w:r>
+      <w:proofErr w:type="spellStart"/>
+      <w:r>
+        <w:fldChar w:fldCharType="begin"/>
+      </w:r>
+      <w:r>
+        <w:instrText xml:space="preserve"> HYPERLINK "https://www.rws.nl/" \t "_blank" </w:instrText>
+      </w:r>
+      <w:r>
+        <w:fldChar w:fldCharType="separate"/>
+      </w:r>
+      <w:r>
+        <w:rPr>
+          <w:rStyle w:val="Hipervnculo"/>
+          <w:color w:val="auto"/>
+          <w:u w:val="none"/>
+        </w:rPr>
+        <w:t>Rijkswaterstaat</w:t>
+      </w:r>
+      <w:proofErr w:type="spellEnd"/>
+      <w:r>
+        <w:rPr>
+          <w:rStyle w:val="Hipervnculo"/>
+          <w:color w:val="auto"/>
+          <w:u w:val="none"/>
+        </w:rPr>
+        <w:fldChar w:fldCharType="end"/>
+      </w:r>
+      <w:r>
+        <w:t> y la </w:t>
+      </w:r>
       <w:hyperlink r:id="rId11" w:tgtFrame="_blank" w:history="1">
-        <w:r>
-          <w:rPr>
-            <w:rStyle w:val="Hipervnculo"/>
-            <w:color w:val="auto"/>
-            <w:u w:val="none"/>
-          </w:rPr>
-          <w:t>Rijkswaterstaat</w:t>
-        </w:r>
-      </w:hyperlink>
-      <w:r>
-        <w:t> y la </w:t>
-      </w:r>
-      <w:hyperlink r:id="rId12" w:tgtFrame="_blank" w:history="1">
         <w:r>
           <w:rPr>
             <w:rStyle w:val="Hipervnculo"/>
@@ -3354,7 +3705,7 @@
       <w:r>
         <w:t>, con el apoyo de un consorcio de </w:t>
       </w:r>
-      <w:hyperlink r:id="rId13" w:history="1">
+      <w:hyperlink r:id="rId12" w:history="1">
         <w:r>
           <w:rPr>
             <w:rStyle w:val="Hipervnculo"/>
@@ -3367,20 +3718,37 @@
       <w:r>
         <w:t>, </w:t>
       </w:r>
-      <w:hyperlink r:id="rId14" w:history="1">
-        <w:r>
-          <w:rPr>
-            <w:rStyle w:val="Hipervnculo"/>
-            <w:color w:val="auto"/>
-            <w:u w:val="none"/>
-          </w:rPr>
-          <w:t>Deltares</w:t>
-        </w:r>
-      </w:hyperlink>
+      <w:proofErr w:type="spellStart"/>
+      <w:r>
+        <w:fldChar w:fldCharType="begin"/>
+      </w:r>
+      <w:r>
+        <w:instrText xml:space="preserve"> HYPERLINK "https://www.deltares.nl/" </w:instrText>
+      </w:r>
+      <w:r>
+        <w:fldChar w:fldCharType="separate"/>
+      </w:r>
+      <w:r>
+        <w:rPr>
+          <w:rStyle w:val="Hipervnculo"/>
+          <w:color w:val="auto"/>
+          <w:u w:val="none"/>
+        </w:rPr>
+        <w:t>Deltares</w:t>
+      </w:r>
+      <w:proofErr w:type="spellEnd"/>
+      <w:r>
+        <w:rPr>
+          <w:rStyle w:val="Hipervnculo"/>
+          <w:color w:val="auto"/>
+          <w:u w:val="none"/>
+        </w:rPr>
+        <w:fldChar w:fldCharType="end"/>
+      </w:r>
       <w:r>
         <w:t>, la </w:t>
       </w:r>
-      <w:hyperlink r:id="rId15" w:history="1">
+      <w:hyperlink r:id="rId13" w:history="1">
         <w:r>
           <w:rPr>
             <w:rStyle w:val="Hipervnculo"/>
@@ -3393,7 +3761,7 @@
       <w:r>
         <w:t> y la </w:t>
       </w:r>
-      <w:hyperlink r:id="rId16" w:history="1">
+      <w:hyperlink r:id="rId14" w:history="1">
         <w:r>
           <w:rPr>
             <w:rStyle w:val="Hipervnculo"/>
@@ -3411,7 +3779,23 @@
           <w:i/>
           <w:iCs/>
         </w:rPr>
-        <w:t>Home - XBeach - Oss.Deltares.Nl</w:t>
+        <w:t xml:space="preserve">Home - </w:t>
+      </w:r>
+      <w:proofErr w:type="spellStart"/>
+      <w:r>
+        <w:rPr>
+          <w:i/>
+          <w:iCs/>
+        </w:rPr>
+        <w:t>XBeach</w:t>
+      </w:r>
+      <w:proofErr w:type="spellEnd"/>
+      <w:r>
+        <w:rPr>
+          <w:i/>
+          <w:iCs/>
+        </w:rPr>
+        <w:t xml:space="preserve"> - Oss.Deltares.Nl</w:t>
       </w:r>
       <w:r>
         <w:t>, s. f.)</w:t>
@@ -3479,7 +3863,15 @@
         </w:numPr>
       </w:pPr>
       <w:r>
-        <w:t>Debido a su amplio rango de funcionalidades, XBeach puede ser complejo de aprender y utilizar eficientemente, especialmente para usuarios nuevos o con experiencia limitada en modelado hidrológico y costero.</w:t>
+        <w:t xml:space="preserve">Debido a su amplio rango de funcionalidades, </w:t>
+      </w:r>
+      <w:proofErr w:type="spellStart"/>
+      <w:r>
+        <w:t>XBeach</w:t>
+      </w:r>
+      <w:proofErr w:type="spellEnd"/>
+      <w:r>
+        <w:t xml:space="preserve"> puede ser complejo de aprender y utilizar eficientemente, especialmente para usuarios nuevos o con experiencia limitada en modelado hidrológico y costero.</w:t>
       </w:r>
     </w:p>
     <w:p>
@@ -3504,8 +3896,13 @@
         </w:numPr>
       </w:pPr>
       <w:bookmarkStart w:id="5" w:name="_Toc164673541"/>
-      <w:r>
-        <w:t>1.2.2  Ámbito Nacional</w:t>
+      <w:proofErr w:type="gramStart"/>
+      <w:r>
+        <w:t>1.2.2  Ámbito</w:t>
+      </w:r>
+      <w:proofErr w:type="gramEnd"/>
+      <w:r>
+        <w:t xml:space="preserve"> Nacional</w:t>
       </w:r>
       <w:bookmarkEnd w:id="5"/>
     </w:p>
@@ -3516,11 +3913,19 @@
           <w:rFonts w:ascii="Arial" w:hAnsi="Arial" w:cs="Arial"/>
         </w:rPr>
       </w:pPr>
-      <w:r>
-        <w:rPr>
-          <w:rFonts w:ascii="Arial" w:hAnsi="Arial" w:cs="Arial"/>
-        </w:rPr>
-        <w:t>Cuba  se han realizado varios estudios para el cálculo de los sedimentos para ello han empleado varios software internacionales ente ellos LITPAK en</w:t>
+      <w:proofErr w:type="gramStart"/>
+      <w:r>
+        <w:rPr>
+          <w:rFonts w:ascii="Arial" w:hAnsi="Arial" w:cs="Arial"/>
+        </w:rPr>
+        <w:t>Cuba  se</w:t>
+      </w:r>
+      <w:proofErr w:type="gramEnd"/>
+      <w:r>
+        <w:rPr>
+          <w:rFonts w:ascii="Arial" w:hAnsi="Arial" w:cs="Arial"/>
+        </w:rPr>
+        <w:t xml:space="preserve"> han realizado varios estudios para el cálculo de los sedimentos para ello han empleado varios software internacionales ente ellos LITPAK en</w:t>
       </w:r>
     </w:p>
     <w:p>
@@ -3555,13 +3960,21 @@
         <w:fldChar w:fldCharType="begin"/>
       </w:r>
       <w:r>
-        <w:instrText xml:space="preserve"> ADDIN ZOTERO_ITEM CSL_CITATION {"citationID":"J561SeuD","properties":{"formattedCitation":"(Westreicher, 2020)","plainCitation":"(Westreicher, 2020)","noteIndex":0},"citationItems":[{"id":"GgwYDj7h/RA3YKKSA","uris":["http://zotero.org/users/13351438/items/4T6S9Z58"],"itemData":{"id":167,"type":"webpage","abstract":"Descubre la importancia de la gestión para alcanzar objetivos y optimizar recursos. Aprende cómo gestionar eficientemente.","container-title":"Economipedia","language":"es","title":"¿Qué es la gestión? Para qué sirve, pasos a seguir y tipos","title-short":"¿Qué es la gestión?","URL":"https://economipedia.com/definiciones/gestion.html","author":[{"family":"Westreicher","given":"Guillermo"}],"accessed":{"date-parts":[["2024",4,22]]},"issued":{"date-parts":[["2020",8,7]]}}}],"schema":"https://github.com/citation-style-language/schema/raw/master/csl-citation.json"} </w:instrText>
+        <w:instrText xml:space="preserve"> ADDIN ZOTERO_ITEM CSL_CITATION {"citationID":"J561SeuD","properties":{"formattedCitation":"(Westreicher, 2020)","plainCitation":"(Westreicher, 2020)","noteIndex":0},"citationItems":[{"id":"8H9z4HSt/yK45o0w2","uris":["http://zotero.org/users/13351438/items/4T6S9Z58"],"itemData":{"id":167,"type":"webpage","abstract":"Descubre la importancia de la gestión para alcanzar objetivos y optimizar recursos. Aprende cómo gestionar eficientemente.","container-title":"Economipedia","language":"es","title":"¿Qué es la gestión? Para qué sirve, pasos a seguir y tipos","title-short":"¿Qué es la gestión?","URL":"https://economipedia.com/definiciones/gestion.html","author":[{"family":"Westreicher","given":"Guillermo"}],"accessed":{"date-parts":[["2024",4,22]]},"issued":{"date-parts":[["2020",8,7]]}}}],"schema":"https://github.com/citation-style-language/schema/raw/master/csl-citation.json"} </w:instrText>
       </w:r>
       <w:r>
         <w:fldChar w:fldCharType="separate"/>
       </w:r>
       <w:r>
-        <w:t>(Westreicher, 2020)</w:t>
+        <w:t>(</w:t>
+      </w:r>
+      <w:proofErr w:type="spellStart"/>
+      <w:r>
+        <w:t>Westreicher</w:t>
+      </w:r>
+      <w:proofErr w:type="spellEnd"/>
+      <w:r>
+        <w:t>, 2020)</w:t>
       </w:r>
       <w:r>
         <w:fldChar w:fldCharType="end"/>
@@ -3591,7 +4004,7 @@
         <w:fldChar w:fldCharType="begin"/>
       </w:r>
       <w:r>
-        <w:instrText xml:space="preserve"> ADDIN ZOTERO_ITEM CSL_CITATION {"citationID":"Wcg3m5RU","properties":{"formattedCitation":"({\\i{}Sistema de Gesti\\uc0\\u243{}n}, s.\\uc0\\u160{}f.)","plainCitation":"(Sistema de Gestión, s. f.)","noteIndex":0},"citationItems":[{"id":"GgwYDj7h/ciOjFkgM","uris":["http://zotero.org/users/13351438/items/H4L7UXPA"],"itemData":{"id":169,"type":"webpage","abstract":"En este post profundizamos en la importancia de los sistemas de gestión en las organizaciones y cómo puedes implementarlos de manera efectiva.","language":"es","title":"Sistema de Gestión: Qué es y por qué es tan importante","title-short":"Sistema de Gestión","URL":"https://www.unifikas.com/es/noticias/sistema-de-gestion-que-es-y-por-que-es-tan-importante","accessed":{"date-parts":[["2024",4,22]]}}}],"schema":"https://github.com/citation-style-language/schema/raw/master/csl-citation.json"} </w:instrText>
+        <w:instrText xml:space="preserve"> ADDIN ZOTERO_ITEM CSL_CITATION {"citationID":"Wcg3m5RU","properties":{"formattedCitation":"({\\i{}Sistema de Gesti\\uc0\\u243{}n}, s.\\uc0\\u160{}f.)","plainCitation":"(Sistema de Gestión, s. f.)","noteIndex":0},"citationItems":[{"id":"8H9z4HSt/KBEfys8R","uris":["http://zotero.org/users/13351438/items/H4L7UXPA"],"itemData":{"id":169,"type":"webpage","abstract":"En este post profundizamos en la importancia de los sistemas de gestión en las organizaciones y cómo puedes implementarlos de manera efectiva.","language":"es","title":"Sistema de Gestión: Qué es y por qué es tan importante","title-short":"Sistema de Gestión","URL":"https://www.unifikas.com/es/noticias/sistema-de-gestion-que-es-y-por-que-es-tan-importante","accessed":{"date-parts":[["2024",4,22]]}}}],"schema":"https://github.com/citation-style-language/schema/raw/master/csl-citation.json"} </w:instrText>
       </w:r>
       <w:r>
         <w:fldChar w:fldCharType="separate"/>
@@ -3629,13 +4042,21 @@
         <w:fldChar w:fldCharType="begin"/>
       </w:r>
       <w:r>
-        <w:instrText xml:space="preserve"> ADDIN ZOTERO_ITEM CSL_CITATION {"citationID":"qrMxXHDV","properties":{"formattedCitation":"(Ekon, 2021)","plainCitation":"(Ekon, 2021)","noteIndex":0},"citationItems":[{"id":"GgwYDj7h/0qpckLBR","uris":["http://zotero.org/users/13351438/items/S88EHRAS"],"itemData":{"id":171,"type":"webpage","abstract":"Un sistema de gestión es una herramienta que permite controlar, planificar, organizar y automatizar las tareas. Te explicamos qué es y cuántos tipos hay.","container-title":"Ekon","language":"es","title":"¿Qué es un sistema de gestión y para qué sirve?","URL":"https://www.ekon.es/blog/sistemas-de-gestion-integral-para-el-funcionamiento-optimo-de-la-empresa/","author":[{"family":"Ekon","given":"Equipo"}],"accessed":{"date-parts":[["2024",4,22]]},"issued":{"date-parts":[["2021",7,28]]}}}],"schema":"https://github.com/citation-style-language/schema/raw/master/csl-citation.json"} </w:instrText>
+        <w:instrText xml:space="preserve"> ADDIN ZOTERO_ITEM CSL_CITATION {"citationID":"qrMxXHDV","properties":{"formattedCitation":"(Ekon, 2021)","plainCitation":"(Ekon, 2021)","noteIndex":0},"citationItems":[{"id":"8H9z4HSt/LG01hVdT","uris":["http://zotero.org/users/13351438/items/S88EHRAS"],"itemData":{"id":171,"type":"webpage","abstract":"Un sistema de gestión es una herramienta que permite controlar, planificar, organizar y automatizar las tareas. Te explicamos qué es y cuántos tipos hay.","container-title":"Ekon","language":"es","title":"¿Qué es un sistema de gestión y para qué sirve?","URL":"https://www.ekon.es/blog/sistemas-de-gestion-integral-para-el-funcionamiento-optimo-de-la-empresa/","author":[{"family":"Ekon","given":"Equipo"}],"accessed":{"date-parts":[["2024",4,22]]},"issued":{"date-parts":[["2021",7,28]]}}}],"schema":"https://github.com/citation-style-language/schema/raw/master/csl-citation.json"} </w:instrText>
       </w:r>
       <w:r>
         <w:fldChar w:fldCharType="separate"/>
       </w:r>
       <w:r>
-        <w:t>(Ekon, 2021)</w:t>
+        <w:t>(</w:t>
+      </w:r>
+      <w:proofErr w:type="spellStart"/>
+      <w:r>
+        <w:t>Ekon</w:t>
+      </w:r>
+      <w:proofErr w:type="spellEnd"/>
+      <w:r>
+        <w:t>, 2021)</w:t>
       </w:r>
       <w:r>
         <w:fldChar w:fldCharType="end"/>
@@ -3675,6 +4096,425 @@
       </w:r>
       <w:bookmarkEnd w:id="10"/>
       <w:bookmarkEnd w:id="11"/>
+    </w:p>
+    <w:p>
+      <w:pPr>
+        <w:spacing w:after="300" w:line="336" w:lineRule="atLeast"/>
+        <w:rPr>
+          <w:rFonts w:ascii="normal" w:eastAsia="Times New Roman" w:hAnsi="normal" w:cs="Times New Roman"/>
+          <w:color w:val="272727"/>
+          <w:sz w:val="26"/>
+          <w:szCs w:val="26"/>
+          <w:shd w:val="clear" w:color="auto" w:fill="auto"/>
+          <w:lang w:val="es-CU" w:eastAsia="es-CU"/>
+        </w:rPr>
+      </w:pPr>
+      <w:r>
+        <w:rPr>
+          <w:rFonts w:ascii="normal" w:eastAsia="Times New Roman" w:hAnsi="normal" w:cs="Times New Roman"/>
+          <w:color w:val="272727"/>
+          <w:sz w:val="26"/>
+          <w:szCs w:val="26"/>
+          <w:shd w:val="clear" w:color="auto" w:fill="auto"/>
+          <w:lang w:val="es-CU" w:eastAsia="es-CU"/>
+        </w:rPr>
+        <w:t xml:space="preserve">Según </w:t>
+      </w:r>
+      <w:proofErr w:type="spellStart"/>
+      <w:r>
+        <w:rPr>
+          <w:rFonts w:ascii="normal" w:eastAsia="Times New Roman" w:hAnsi="normal" w:cs="Times New Roman"/>
+          <w:color w:val="272727"/>
+          <w:sz w:val="26"/>
+          <w:szCs w:val="26"/>
+          <w:shd w:val="clear" w:color="auto" w:fill="auto"/>
+          <w:lang w:val="es-CU" w:eastAsia="es-CU"/>
+        </w:rPr>
+        <w:t>Glenford</w:t>
+      </w:r>
+      <w:proofErr w:type="spellEnd"/>
+      <w:r>
+        <w:rPr>
+          <w:rFonts w:ascii="normal" w:eastAsia="Times New Roman" w:hAnsi="normal" w:cs="Times New Roman"/>
+          <w:color w:val="272727"/>
+          <w:sz w:val="26"/>
+          <w:szCs w:val="26"/>
+          <w:shd w:val="clear" w:color="auto" w:fill="auto"/>
+          <w:lang w:val="es-CU" w:eastAsia="es-CU"/>
+        </w:rPr>
+        <w:t xml:space="preserve"> J. Myers reconocido informático y autor de libros reconocidos de </w:t>
+      </w:r>
+      <w:proofErr w:type="spellStart"/>
+      <w:r>
+        <w:rPr>
+          <w:rFonts w:ascii="normal" w:eastAsia="Times New Roman" w:hAnsi="normal" w:cs="Times New Roman"/>
+          <w:color w:val="272727"/>
+          <w:sz w:val="26"/>
+          <w:szCs w:val="26"/>
+          <w:shd w:val="clear" w:color="auto" w:fill="auto"/>
+          <w:lang w:val="es-CU" w:eastAsia="es-CU"/>
+        </w:rPr>
+        <w:t>Testing</w:t>
+      </w:r>
+      <w:proofErr w:type="spellEnd"/>
+      <w:r>
+        <w:rPr>
+          <w:rFonts w:ascii="normal" w:eastAsia="Times New Roman" w:hAnsi="normal" w:cs="Times New Roman"/>
+          <w:color w:val="272727"/>
+          <w:sz w:val="26"/>
+          <w:szCs w:val="26"/>
+          <w:shd w:val="clear" w:color="auto" w:fill="auto"/>
+          <w:lang w:val="es-CU" w:eastAsia="es-CU"/>
+        </w:rPr>
+        <w:t xml:space="preserve">, entre ellos </w:t>
+      </w:r>
+      <w:proofErr w:type="spellStart"/>
+      <w:r>
+        <w:rPr>
+          <w:rFonts w:ascii="normal" w:eastAsia="Times New Roman" w:hAnsi="normal" w:cs="Times New Roman"/>
+          <w:color w:val="272727"/>
+          <w:sz w:val="26"/>
+          <w:szCs w:val="26"/>
+          <w:shd w:val="clear" w:color="auto" w:fill="auto"/>
+          <w:lang w:val="es-CU" w:eastAsia="es-CU"/>
+        </w:rPr>
+        <w:t>The</w:t>
+      </w:r>
+      <w:proofErr w:type="spellEnd"/>
+      <w:r>
+        <w:rPr>
+          <w:rFonts w:ascii="normal" w:eastAsia="Times New Roman" w:hAnsi="normal" w:cs="Times New Roman"/>
+          <w:color w:val="272727"/>
+          <w:sz w:val="26"/>
+          <w:szCs w:val="26"/>
+          <w:shd w:val="clear" w:color="auto" w:fill="auto"/>
+          <w:lang w:val="es-CU" w:eastAsia="es-CU"/>
+        </w:rPr>
+        <w:t xml:space="preserve"> Art </w:t>
+      </w:r>
+      <w:proofErr w:type="spellStart"/>
+      <w:r>
+        <w:rPr>
+          <w:rFonts w:ascii="normal" w:eastAsia="Times New Roman" w:hAnsi="normal" w:cs="Times New Roman"/>
+          <w:color w:val="272727"/>
+          <w:sz w:val="26"/>
+          <w:szCs w:val="26"/>
+          <w:shd w:val="clear" w:color="auto" w:fill="auto"/>
+          <w:lang w:val="es-CU" w:eastAsia="es-CU"/>
+        </w:rPr>
+        <w:t>of</w:t>
+      </w:r>
+      <w:proofErr w:type="spellEnd"/>
+      <w:r>
+        <w:rPr>
+          <w:rFonts w:ascii="normal" w:eastAsia="Times New Roman" w:hAnsi="normal" w:cs="Times New Roman"/>
+          <w:color w:val="272727"/>
+          <w:sz w:val="26"/>
+          <w:szCs w:val="26"/>
+          <w:shd w:val="clear" w:color="auto" w:fill="auto"/>
+          <w:lang w:val="es-CU" w:eastAsia="es-CU"/>
+        </w:rPr>
+        <w:t xml:space="preserve"> Software </w:t>
+      </w:r>
+      <w:proofErr w:type="spellStart"/>
+      <w:r>
+        <w:rPr>
+          <w:rFonts w:ascii="normal" w:eastAsia="Times New Roman" w:hAnsi="normal" w:cs="Times New Roman"/>
+          <w:color w:val="272727"/>
+          <w:sz w:val="26"/>
+          <w:szCs w:val="26"/>
+          <w:shd w:val="clear" w:color="auto" w:fill="auto"/>
+          <w:lang w:val="es-CU" w:eastAsia="es-CU"/>
+        </w:rPr>
+        <w:t>Testing</w:t>
+      </w:r>
+      <w:proofErr w:type="spellEnd"/>
+      <w:r>
+        <w:rPr>
+          <w:rFonts w:ascii="normal" w:eastAsia="Times New Roman" w:hAnsi="normal" w:cs="Times New Roman"/>
+          <w:color w:val="272727"/>
+          <w:sz w:val="26"/>
+          <w:szCs w:val="26"/>
+          <w:shd w:val="clear" w:color="auto" w:fill="auto"/>
+          <w:lang w:val="es-CU" w:eastAsia="es-CU"/>
+        </w:rPr>
+        <w:t>, nos dice en su frase:</w:t>
+      </w:r>
+    </w:p>
+    <w:p>
+      <w:pPr>
+        <w:spacing w:after="0" w:line="288" w:lineRule="atLeast"/>
+        <w:rPr>
+          <w:rFonts w:eastAsia="Times New Roman"/>
+          <w:shd w:val="clear" w:color="auto" w:fill="auto"/>
+          <w:lang w:val="es-CU" w:eastAsia="es-CU"/>
+        </w:rPr>
+      </w:pPr>
+      <w:r>
+        <w:rPr>
+          <w:rFonts w:eastAsia="Times New Roman"/>
+          <w:color w:val="026DA7"/>
+          <w:shd w:val="clear" w:color="auto" w:fill="auto"/>
+          <w:lang w:val="es-CU" w:eastAsia="es-CU"/>
+        </w:rPr>
+        <w:t>“</w:t>
+      </w:r>
+      <w:r>
+        <w:rPr>
+          <w:rFonts w:eastAsia="Times New Roman"/>
+          <w:shd w:val="clear" w:color="auto" w:fill="auto"/>
+          <w:lang w:val="es-CU" w:eastAsia="es-CU"/>
+        </w:rPr>
+        <w:t>Las pruebas de software son el proceso de ejecutar un programa con la intención de encontrar errores”</w:t>
+      </w:r>
+      <w:r>
+        <w:rPr>
+          <w:rFonts w:eastAsia="Times New Roman"/>
+          <w:shd w:val="clear" w:color="auto" w:fill="auto"/>
+          <w:lang w:val="es-CU" w:eastAsia="es-CU"/>
+        </w:rPr>
+        <w:t xml:space="preserve">  </w:t>
+      </w:r>
+      <w:r>
+        <w:rPr>
+          <w:rFonts w:eastAsia="Times New Roman"/>
+          <w:shd w:val="clear" w:color="auto" w:fill="auto"/>
+          <w:lang w:val="es-CU" w:eastAsia="es-CU"/>
+        </w:rPr>
+        <w:fldChar w:fldCharType="begin"/>
+      </w:r>
+      <w:r>
+        <w:rPr>
+          <w:rFonts w:eastAsia="Times New Roman"/>
+          <w:shd w:val="clear" w:color="auto" w:fill="auto"/>
+          <w:lang w:val="es-CU" w:eastAsia="es-CU"/>
+        </w:rPr>
+        <w:instrText xml:space="preserve"> ADDIN ZOTERO_ITEM CSL_CITATION {"citationID":"e3xBeSMF","properties":{"formattedCitation":"(Myers et\\uc0\\u160{}al., 2011)","plainCitation":"(Myers et al., 2011)","noteIndex":0},"citationItems":[{"id":123,"uris":["http://zotero.org/users/local/6SXM3nyK/items/9E7VQXX5"],"itemData":{"id":123,"type":"book","ISBN":"1-118-13315-3","publisher":"John Wiley &amp; Sons","title":"The art of software testing","author":[{"family":"Myers","given":"Glenford J."},{"family":"Sandler","given":"Corey"},{"family":"Badgett","given":"Tom"}],"issued":{"date-parts":[["2011"]]}}}],"schema":"https://github.com/citation-style-language/schema/raw/master/csl-citation.json"} </w:instrText>
+      </w:r>
+      <w:r>
+        <w:rPr>
+          <w:rFonts w:eastAsia="Times New Roman"/>
+          <w:shd w:val="clear" w:color="auto" w:fill="auto"/>
+          <w:lang w:val="es-CU" w:eastAsia="es-CU"/>
+        </w:rPr>
+        <w:fldChar w:fldCharType="separate"/>
+      </w:r>
+      <w:r>
+        <w:t>(Myers et al., 2011)</w:t>
+      </w:r>
+      <w:r>
+        <w:rPr>
+          <w:rFonts w:eastAsia="Times New Roman"/>
+          <w:shd w:val="clear" w:color="auto" w:fill="auto"/>
+          <w:lang w:val="es-CU" w:eastAsia="es-CU"/>
+        </w:rPr>
+        <w:fldChar w:fldCharType="end"/>
+      </w:r>
+    </w:p>
+    <w:p>
+      <w:pPr>
+        <w:spacing w:after="0" w:line="288" w:lineRule="atLeast"/>
+        <w:rPr>
+          <w:rFonts w:ascii="normal" w:hAnsi="normal"/>
+          <w:color w:val="272727"/>
+          <w:sz w:val="26"/>
+          <w:szCs w:val="26"/>
+        </w:rPr>
+      </w:pPr>
+    </w:p>
+    <w:p>
+      <w:pPr>
+        <w:spacing w:after="0" w:line="288" w:lineRule="atLeast"/>
+        <w:rPr>
+          <w:rFonts w:eastAsia="Times New Roman"/>
+          <w:color w:val="026DA7"/>
+          <w:shd w:val="clear" w:color="auto" w:fill="auto"/>
+          <w:lang w:val="es-CU" w:eastAsia="es-CU"/>
+        </w:rPr>
+      </w:pPr>
+      <w:r>
+        <w:rPr>
+          <w:rFonts w:ascii="normal" w:hAnsi="normal"/>
+          <w:color w:val="272727"/>
+          <w:sz w:val="26"/>
+          <w:szCs w:val="26"/>
+        </w:rPr>
+        <w:lastRenderedPageBreak/>
+        <w:t xml:space="preserve">Las Pruebas o </w:t>
+      </w:r>
+      <w:proofErr w:type="spellStart"/>
+      <w:r>
+        <w:rPr>
+          <w:rFonts w:ascii="normal" w:hAnsi="normal"/>
+          <w:color w:val="272727"/>
+          <w:sz w:val="26"/>
+          <w:szCs w:val="26"/>
+        </w:rPr>
+        <w:t>Testing</w:t>
+      </w:r>
+      <w:proofErr w:type="spellEnd"/>
+      <w:r>
+        <w:rPr>
+          <w:rFonts w:ascii="normal" w:hAnsi="normal"/>
+          <w:color w:val="272727"/>
+          <w:sz w:val="26"/>
+          <w:szCs w:val="26"/>
+        </w:rPr>
+        <w:t xml:space="preserve"> de Software se trata básicamente del conjunto de actividades dentro del desarrollo de un software permitiendo así tener procesos, métodos de trabajo y herramientas para identificar oportunamente los defectos en el software, logrando la estabilidad del mismo. Siendo el único instrumento capaz </w:t>
+      </w:r>
+      <w:r>
+        <w:rPr>
+          <w:rFonts w:ascii="normal" w:hAnsi="normal"/>
+          <w:color w:val="272727"/>
+          <w:sz w:val="26"/>
+          <w:szCs w:val="26"/>
+        </w:rPr>
+        <w:t>de </w:t>
+      </w:r>
+      <w:hyperlink r:id="rId15" w:history="1">
+        <w:r>
+          <w:rPr>
+            <w:rStyle w:val="Hipervnculo"/>
+            <w:rFonts w:ascii="normal" w:hAnsi="normal"/>
+            <w:color w:val="auto"/>
+            <w:sz w:val="26"/>
+            <w:szCs w:val="26"/>
+            <w:u w:val="none"/>
+          </w:rPr>
+          <w:t>precisar la calidad del software</w:t>
+        </w:r>
+      </w:hyperlink>
+      <w:r>
+        <w:rPr>
+          <w:rFonts w:ascii="normal" w:hAnsi="normal"/>
+          <w:sz w:val="26"/>
+          <w:szCs w:val="26"/>
+          <w:u w:val="single"/>
+        </w:rPr>
+        <w:t>,</w:t>
+      </w:r>
+      <w:r>
+        <w:rPr>
+          <w:rFonts w:ascii="normal" w:hAnsi="normal"/>
+          <w:color w:val="272727"/>
+          <w:sz w:val="26"/>
+          <w:szCs w:val="26"/>
+        </w:rPr>
+        <w:t xml:space="preserve"> es decir, es el único procedimiento con el que se puede garantizar que un software cumple con los requerimientos solicitados por los usuarios. </w:t>
+      </w:r>
+      <w:r>
+        <w:rPr>
+          <w:rFonts w:ascii="normal" w:hAnsi="normal"/>
+          <w:color w:val="272727"/>
+          <w:sz w:val="26"/>
+          <w:szCs w:val="26"/>
+        </w:rPr>
+        <w:fldChar w:fldCharType="begin"/>
+      </w:r>
+      <w:r>
+        <w:rPr>
+          <w:rFonts w:ascii="normal" w:hAnsi="normal"/>
+          <w:color w:val="272727"/>
+          <w:sz w:val="26"/>
+          <w:szCs w:val="26"/>
+        </w:rPr>
+        <w:instrText xml:space="preserve"> ADDIN ZOTERO_ITEM CSL_CITATION {"citationID":"KEmN4kuE","properties":{"formattedCitation":"({\\i{}Pruebas de Software: Historia y Evoluci\\uc0\\u243{}n}, s.\\uc0\\u160{}f.)","plainCitation":"(Pruebas de Software: Historia y Evoluci</w:instrText>
+      </w:r>
+      <w:r>
+        <w:rPr>
+          <w:rFonts w:ascii="normal" w:hAnsi="normal" w:hint="eastAsia"/>
+          <w:color w:val="272727"/>
+          <w:sz w:val="26"/>
+          <w:szCs w:val="26"/>
+        </w:rPr>
+        <w:instrText>ó</w:instrText>
+      </w:r>
+      <w:r>
+        <w:rPr>
+          <w:rFonts w:ascii="normal" w:hAnsi="normal"/>
+          <w:color w:val="272727"/>
+          <w:sz w:val="26"/>
+          <w:szCs w:val="26"/>
+        </w:rPr>
+        <w:instrText>n, s.</w:instrText>
+      </w:r>
+      <w:r>
+        <w:rPr>
+          <w:rFonts w:ascii="normal" w:hAnsi="normal" w:hint="eastAsia"/>
+          <w:color w:val="272727"/>
+          <w:sz w:val="26"/>
+          <w:szCs w:val="26"/>
+        </w:rPr>
+        <w:instrText> </w:instrText>
+      </w:r>
+      <w:r>
+        <w:rPr>
+          <w:rFonts w:ascii="normal" w:hAnsi="normal"/>
+          <w:color w:val="272727"/>
+          <w:sz w:val="26"/>
+          <w:szCs w:val="26"/>
+        </w:rPr>
+        <w:instrText>f.)","noteIndex":0},"citationItems":[{"id":124,"uris":["http://zotero.org/users/local/6SXM3nyK/items/M6U4XGVQ"],"itemData":{"id":124,"type":"webpage","title":"Pruebas de Software: Historia y Evoluci</w:instrText>
+      </w:r>
+      <w:r>
+        <w:rPr>
+          <w:rFonts w:ascii="normal" w:hAnsi="normal" w:hint="eastAsia"/>
+          <w:color w:val="272727"/>
+          <w:sz w:val="26"/>
+          <w:szCs w:val="26"/>
+        </w:rPr>
+        <w:instrText>ó</w:instrText>
+      </w:r>
+      <w:r>
+        <w:rPr>
+          <w:rFonts w:ascii="normal" w:hAnsi="normal"/>
+          <w:color w:val="272727"/>
+          <w:sz w:val="26"/>
+          <w:szCs w:val="26"/>
+        </w:rPr>
+        <w:instrText xml:space="preserve">n","URL":"https://www.fyccorp.com/articulo-pruebas-de-software:-historia-y-evolucion","accessed":{"date-parts":[["2024",6,26]]}}}],"schema":"https://github.com/citation-style-language/schema/raw/master/csl-citation.json"} </w:instrText>
+      </w:r>
+      <w:r>
+        <w:rPr>
+          <w:rFonts w:ascii="normal" w:hAnsi="normal"/>
+          <w:color w:val="272727"/>
+          <w:sz w:val="26"/>
+          <w:szCs w:val="26"/>
+        </w:rPr>
+        <w:fldChar w:fldCharType="separate"/>
+      </w:r>
+      <w:r>
+        <w:rPr>
+          <w:rFonts w:ascii="normal" w:hAnsi="normal" w:cs="Times New Roman"/>
+          <w:sz w:val="26"/>
+        </w:rPr>
+        <w:t>(</w:t>
+      </w:r>
+      <w:r>
+        <w:rPr>
+          <w:rFonts w:ascii="normal" w:hAnsi="normal" w:cs="Times New Roman"/>
+          <w:i/>
+          <w:iCs/>
+          <w:sz w:val="26"/>
+        </w:rPr>
+        <w:t>Pruebas de Software: Historia y Evolución</w:t>
+      </w:r>
+      <w:r>
+        <w:rPr>
+          <w:rFonts w:ascii="normal" w:hAnsi="normal" w:cs="Times New Roman"/>
+          <w:sz w:val="26"/>
+        </w:rPr>
+        <w:t>, s. f.)</w:t>
+      </w:r>
+      <w:r>
+        <w:rPr>
+          <w:rFonts w:ascii="normal" w:hAnsi="normal"/>
+          <w:color w:val="272727"/>
+          <w:sz w:val="26"/>
+          <w:szCs w:val="26"/>
+        </w:rPr>
+        <w:fldChar w:fldCharType="end"/>
+      </w:r>
     </w:p>
     <w:p/>
     <w:p/>
@@ -3717,7 +4557,7 @@
         </w:rPr>
         <w:t>, son </w:t>
       </w:r>
-      <w:hyperlink r:id="rId17" w:tooltip="Programas" w:history="1">
+      <w:hyperlink r:id="rId16" w:tooltip="Programas" w:history="1">
         <w:r>
           <w:rPr>
             <w:rStyle w:val="Hipervnculo"/>
@@ -3736,7 +4576,7 @@
         </w:rPr>
         <w:t>, </w:t>
       </w:r>
-      <w:hyperlink r:id="rId18" w:tooltip="Aplicaciones" w:history="1">
+      <w:hyperlink r:id="rId17" w:tooltip="Aplicaciones" w:history="1">
         <w:r>
           <w:rPr>
             <w:rStyle w:val="Hipervnculo"/>
@@ -3755,7 +4595,7 @@
         </w:rPr>
         <w:t> o simplemente </w:t>
       </w:r>
-      <w:hyperlink r:id="rId19" w:tooltip="Instrucciones (la página no existe)" w:history="1">
+      <w:hyperlink r:id="rId18" w:tooltip="Instrucciones (la página no existe)" w:history="1">
         <w:r>
           <w:rPr>
             <w:rStyle w:val="Hipervnculo"/>
@@ -3772,29 +4612,21 @@
           <w:sz w:val="22"/>
           <w:szCs w:val="22"/>
         </w:rPr>
-        <w:t xml:space="preserve"> usadas para efectuar otras tareas de modo más sencillo. En un sentido amplio del término, podemos </w:t>
+        <w:t> usadas para efectuar otras tareas de modo más sencillo. En un sentido amplio del término, podemos decir que una herramienta es cualquier programa o instrucción que facilita una tarea.</w:t>
       </w:r>
       <w:r>
         <w:rPr>
           <w:sz w:val="22"/>
           <w:szCs w:val="22"/>
         </w:rPr>
-        <w:lastRenderedPageBreak/>
-        <w:t>decir que una herramienta es cualquier programa o instrucción que facilita una tarea.</w:t>
+        <w:fldChar w:fldCharType="begin"/>
       </w:r>
       <w:r>
         <w:rPr>
           <w:sz w:val="22"/>
           <w:szCs w:val="22"/>
         </w:rPr>
-        <w:fldChar w:fldCharType="begin"/>
-      </w:r>
-      <w:r>
-        <w:rPr>
-          <w:sz w:val="22"/>
-          <w:szCs w:val="22"/>
-        </w:rPr>
-        <w:instrText xml:space="preserve"> ADDIN ZOTERO_ITEM CSL_CITATION {"citationID":"ld50OHRu","properties":{"formattedCitation":"({\\i{}Herramientas inform\\uc0\\u225{}ticas - EcuRed}, s.\\uc0\\u160{}f.)","plainCitation":"(Herramientas informáticas - EcuRed, s. f.)","noteIndex":0},"citationItems":[{"id":"GgwYDj7h/bN8OvVu6","uris":["http://zotero.org/users/13351438/items/H47MESTU"],"itemData":{"id":14,"type":"webpage","title":"Herramientas informáticas - EcuRed","URL":"https://www.ecured.cu/Herramientas_inform%C3%A1ticas","accessed":{"date-parts":[["2024",1,7]]}}}],"schema":"https://github.com/citation-style-language/schema/raw/master/csl-citation.json"} </w:instrText>
+        <w:instrText xml:space="preserve"> ADDIN ZOTERO_ITEM CSL_CITATION {"citationID":"ld50OHRu","properties":{"formattedCitation":"({\\i{}Herramientas inform\\uc0\\u225{}ticas - EcuRed}, s.\\uc0\\u160{}f.)","plainCitation":"(Herramientas informáticas - EcuRed, s. f.)","noteIndex":0},"citationItems":[{"id":"8H9z4HSt/DvWzCkUv","uris":["http://zotero.org/users/13351438/items/H47MESTU"],"itemData":{"id":14,"type":"webpage","title":"Herramientas informáticas - EcuRed","URL":"https://www.ecured.cu/Herramientas_inform%C3%A1ticas","accessed":{"date-parts":[["2024",1,7]]}}}],"schema":"https://github.com/citation-style-language/schema/raw/master/csl-citation.json"} </w:instrText>
       </w:r>
       <w:r>
         <w:rPr>
@@ -3863,7 +4695,7 @@
         </w:rPr>
         <w:t>el </w:t>
       </w:r>
-      <w:hyperlink r:id="rId20" w:history="1">
+      <w:hyperlink r:id="rId19" w:history="1">
         <w:r>
           <w:rPr>
             <w:rStyle w:val="Hipervnculo"/>
@@ -3882,7 +4714,7 @@
         </w:rPr>
         <w:t> de nociones y </w:t>
       </w:r>
-      <w:hyperlink r:id="rId21" w:history="1">
+      <w:hyperlink r:id="rId20" w:history="1">
         <w:r>
           <w:rPr>
             <w:rStyle w:val="Hipervnculo"/>
@@ -3920,7 +4752,7 @@
         </w:rPr>
         <w:t> </w:t>
       </w:r>
-      <w:hyperlink r:id="rId22" w:history="1">
+      <w:hyperlink r:id="rId21" w:history="1">
         <w:r>
           <w:rPr>
             <w:rStyle w:val="Hipervnculo"/>
@@ -3975,7 +4807,7 @@
         </w:rPr>
         <w:t> </w:t>
       </w:r>
-      <w:hyperlink r:id="rId23" w:history="1">
+      <w:hyperlink r:id="rId22" w:history="1">
         <w:r>
           <w:rPr>
             <w:rStyle w:val="Hipervnculo"/>
@@ -4012,7 +4844,7 @@
         </w:rPr>
         <w:t>, que puede ser la solución de un </w:t>
       </w:r>
-      <w:hyperlink r:id="rId24" w:history="1">
+      <w:hyperlink r:id="rId23" w:history="1">
         <w:r>
           <w:rPr>
             <w:rStyle w:val="Hipervnculo"/>
@@ -4050,7 +4882,7 @@
           <w:sz w:val="22"/>
           <w:szCs w:val="22"/>
         </w:rPr>
-        <w:instrText xml:space="preserve"> ADDIN ZOTERO_ITEM CSL_CITATION {"citationID":"Yd5yOVR8","properties":{"formattedCitation":"({\\i{}Tecnolog\\uc0\\u237{}a - Concepto, tipos, ejemplos, evoluci\\uc0\\u243{}n, caracter\\uc0\\u237{}sticas}, s.\\uc0\\u160{}f.)","plainCitation":"(Tecnología - Concepto, tipos, ejemplos, evolución, características, s. f.)","noteIndex":0},"citationItems":[{"id":"GgwYDj7h/Xk5dDMcS","uris":["http://zotero.org/users/13351438/items/3759TQNZ"],"itemData":{"id":16,"type":"webpage","title":"Tecnología - Concepto, tipos, ejemplos, evolución, características","URL":"https://concepto.de/tecnologia/#ixzz8O8i9AU6q","accessed":{"date-parts":[["2024",1,7]]}}}],"schema":"https://github.com/citation-style-language/schema/raw/master/csl-citation.json"} </w:instrText>
+        <w:instrText xml:space="preserve"> ADDIN ZOTERO_ITEM CSL_CITATION {"citationID":"Yd5yOVR8","properties":{"formattedCitation":"({\\i{}Tecnolog\\uc0\\u237{}a - Concepto, tipos, ejemplos, evoluci\\uc0\\u243{}n, caracter\\uc0\\u237{}sticas}, s.\\uc0\\u160{}f.)","plainCitation":"(Tecnología - Concepto, tipos, ejemplos, evolución, características, s. f.)","noteIndex":0},"citationItems":[{"id":"8H9z4HSt/Gl39IRe0","uris":["http://zotero.org/users/13351438/items/3759TQNZ"],"itemData":{"id":16,"type":"webpage","title":"Tecnología - Concepto, tipos, ejemplos, evolución, características","URL":"https://concepto.de/tecnologia/#ixzz8O8i9AU6q","accessed":{"date-parts":[["2024",1,7]]}}}],"schema":"https://github.com/citation-style-language/schema/raw/master/csl-citation.json"} </w:instrText>
       </w:r>
       <w:r>
         <w:rPr>
@@ -4122,9 +4954,17 @@
         <w:rPr>
           <w:u w:val="single"/>
         </w:rPr>
-        <w:t>Visual Studio Code</w:t>
+        <w:t xml:space="preserve">Visual Studio </w:t>
+      </w:r>
+      <w:proofErr w:type="spellStart"/>
+      <w:r>
+        <w:rPr>
+          <w:u w:val="single"/>
+        </w:rPr>
+        <w:t>Code</w:t>
       </w:r>
       <w:bookmarkEnd w:id="13"/>
+      <w:proofErr w:type="spellEnd"/>
     </w:p>
     <w:p>
       <w:pPr>
@@ -4138,28 +4978,76 @@
           <w:sz w:val="22"/>
           <w:szCs w:val="22"/>
         </w:rPr>
-        <w:t>Visual Studio Code (VS Code) es un editor de código fuente desarrollado por Microsoft. Es software libre y multiplataforma, está disponible para Windows, GNU/Linux y macOS. VS Code tiene una buena integración con Git, cuenta con soporte para depuración de código, y dispone de un sinnúmero de extensiones, que básicamente te da la posibilidad de escribir y ejecutar código en cualquier lenguaje de programación.</w:t>
-      </w:r>
+        <w:t xml:space="preserve">Visual Studio </w:t>
+      </w:r>
+      <w:proofErr w:type="spellStart"/>
       <w:r>
         <w:rPr>
           <w:sz w:val="22"/>
           <w:szCs w:val="22"/>
         </w:rPr>
-        <w:t xml:space="preserve"> </w:t>
-      </w:r>
+        <w:t>Code</w:t>
+      </w:r>
+      <w:proofErr w:type="spellEnd"/>
       <w:r>
         <w:rPr>
           <w:sz w:val="22"/>
           <w:szCs w:val="22"/>
         </w:rPr>
-        <w:fldChar w:fldCharType="begin"/>
-      </w:r>
+        <w:t xml:space="preserve"> (VS </w:t>
+      </w:r>
+      <w:proofErr w:type="spellStart"/>
       <w:r>
         <w:rPr>
           <w:sz w:val="22"/>
           <w:szCs w:val="22"/>
         </w:rPr>
-        <w:instrText xml:space="preserve"> ADDIN ZOTERO_ITEM CSL_CITATION {"citationID":"NtIEVX9G","properties":{"formattedCitation":"({\\i{}Qu\\uc0\\u233{} es Visual Studio Code y qu\\uc0\\u233{} ventajas ofrece}, 2022)","plainCitation":"(Qué es Visual Studio Code y qué ventajas ofrece, 2022)","noteIndex":0},"citationItems":[{"id":"GgwYDj7h/5SZrIlki","uris":["http://zotero.org/users/13351438/items/UJAEB32N"],"itemData":{"id":64,"type":"webpage","abstract":"Si quieres saber más sobre el editor de código más utilizado en la actualidad, en este artículo vamos a profundizar en las virtudes de Visual Studio Code.","container-title":"OpenWebinars.net","language":"es","title":"Qué es Visual Studio Code y qué ventajas ofrece","URL":"https://openwebinars.net/blog/que-es-visual-studio-code-y-que-ventajas-ofrece/","accessed":{"date-parts":[["2024",1,9]]},"issued":{"date-parts":[["2022",7,22]]}}}],"schema":"https://github.com/citation-style-language/schema/raw/master/csl-citation.json"} </w:instrText>
+        <w:t>Code</w:t>
+      </w:r>
+      <w:proofErr w:type="spellEnd"/>
+      <w:r>
+        <w:rPr>
+          <w:sz w:val="22"/>
+          <w:szCs w:val="22"/>
+        </w:rPr>
+        <w:t xml:space="preserve">) es un editor de código fuente desarrollado por Microsoft. Es software libre y multiplataforma, está disponible para Windows, GNU/Linux y macOS. VS </w:t>
+      </w:r>
+      <w:proofErr w:type="spellStart"/>
+      <w:r>
+        <w:rPr>
+          <w:sz w:val="22"/>
+          <w:szCs w:val="22"/>
+        </w:rPr>
+        <w:t>Code</w:t>
+      </w:r>
+      <w:proofErr w:type="spellEnd"/>
+      <w:r>
+        <w:rPr>
+          <w:sz w:val="22"/>
+          <w:szCs w:val="22"/>
+        </w:rPr>
+        <w:t xml:space="preserve"> tiene una buena integración con Git, cuenta con soporte para depuración de código, y dispone de un sinnúmero de extensiones, que básicamente te da la posibilidad de escribir y ejecutar código en cualquier lenguaje de programación.</w:t>
+      </w:r>
+      <w:r>
+        <w:rPr>
+          <w:sz w:val="22"/>
+          <w:szCs w:val="22"/>
+        </w:rPr>
+        <w:t xml:space="preserve"> </w:t>
+      </w:r>
+      <w:r>
+        <w:rPr>
+          <w:sz w:val="22"/>
+          <w:szCs w:val="22"/>
+        </w:rPr>
+        <w:fldChar w:fldCharType="begin"/>
+      </w:r>
+      <w:r>
+        <w:rPr>
+          <w:sz w:val="22"/>
+          <w:szCs w:val="22"/>
+        </w:rPr>
+        <w:instrText xml:space="preserve"> ADDIN ZOTERO_ITEM CSL_CITATION {"citationID":"NtIEVX9G","properties":{"formattedCitation":"({\\i{}Qu\\uc0\\u233{} es Visual Studio Code y qu\\uc0\\u233{} ventajas ofrece}, 2022)","plainCitation":"(Qué es Visual Studio Code y qué ventajas ofrece, 2022)","noteIndex":0},"citationItems":[{"id":"8H9z4HSt/FixeQ9qF","uris":["http://zotero.org/users/13351438/items/UJAEB32N"],"itemData":{"id":64,"type":"webpage","abstract":"Si quieres saber más sobre el editor de código más utilizado en la actualidad, en este artículo vamos a profundizar en las virtudes de Visual Studio Code.","container-title":"OpenWebinars.net","language":"es","title":"Qué es Visual Studio Code y qué ventajas ofrece","URL":"https://openwebinars.net/blog/que-es-visual-studio-code-y-que-ventajas-ofrece/","accessed":{"date-parts":[["2024",1,9]]},"issued":{"date-parts":[["2022",7,22]]}}}],"schema":"https://github.com/citation-style-language/schema/raw/master/csl-citation.json"} </w:instrText>
       </w:r>
       <w:r>
         <w:rPr>
@@ -4215,49 +5103,85 @@
           <w:sz w:val="22"/>
           <w:szCs w:val="22"/>
         </w:rPr>
-        <w:t xml:space="preserve">en que la ayudan mucho a la hora </w:t>
-      </w:r>
+        <w:t xml:space="preserve">en que la ayudan mucho a la </w:t>
+      </w:r>
+      <w:proofErr w:type="gramStart"/>
       <w:r>
         <w:rPr>
           <w:sz w:val="22"/>
           <w:szCs w:val="22"/>
         </w:rPr>
-        <w:t xml:space="preserve"> de codificar</w:t>
+        <w:t xml:space="preserve">hora </w:t>
       </w:r>
       <w:r>
         <w:rPr>
           <w:sz w:val="22"/>
           <w:szCs w:val="22"/>
         </w:rPr>
-        <w:t>.</w:t>
-      </w:r>
-    </w:p>
-    <w:p>
-      <w:pPr>
-        <w:pStyle w:val="Ttulo3"/>
-      </w:pPr>
-      <w:r>
-        <w:t xml:space="preserve">Visual Paradigm </w:t>
-      </w:r>
-    </w:p>
-    <w:p>
-      <w:pPr>
+        <w:t xml:space="preserve"> de</w:t>
+      </w:r>
+      <w:proofErr w:type="gramEnd"/>
+      <w:r>
         <w:rPr>
           <w:sz w:val="22"/>
           <w:szCs w:val="22"/>
         </w:rPr>
-      </w:pPr>
-      <w:r>
-        <w:t>Visual Paradigm para UML es una herramienta para desarrollo de aplicaciones utilizando modelado UML ideal para ingenieros de software, analistas de sistemas y arquitectos de sistemas que están interesados en la construcción de sistemas a gran escala y necesitan confiabilidad y estabilidad en el desarrollo orientado a objetos</w:t>
-      </w:r>
+        <w:t xml:space="preserve"> codificar</w:t>
+      </w:r>
+      <w:r>
+        <w:rPr>
+          <w:sz w:val="22"/>
+          <w:szCs w:val="22"/>
+        </w:rPr>
+        <w:t>.</w:t>
+      </w:r>
+    </w:p>
+    <w:p>
+      <w:pPr>
+        <w:pStyle w:val="Ttulo3"/>
+      </w:pPr>
+      <w:r>
+        <w:t xml:space="preserve">Visual </w:t>
+      </w:r>
+      <w:proofErr w:type="spellStart"/>
+      <w:r>
+        <w:t>Paradigm</w:t>
+      </w:r>
+      <w:proofErr w:type="spellEnd"/>
       <w:r>
         <w:t xml:space="preserve"> </w:t>
       </w:r>
+    </w:p>
+    <w:p>
+      <w:pPr>
+        <w:rPr>
+          <w:sz w:val="22"/>
+          <w:szCs w:val="22"/>
+        </w:rPr>
+      </w:pPr>
+      <w:r>
+        <w:t xml:space="preserve">Visual </w:t>
+      </w:r>
+      <w:proofErr w:type="spellStart"/>
+      <w:r>
+        <w:t>Paradigm</w:t>
+      </w:r>
+      <w:proofErr w:type="spellEnd"/>
+      <w:r>
+        <w:t xml:space="preserve"> para UML es una herramienta para desarrollo de aplicaciones utilizando modelado UML ideal para ingenieros de software, analistas de sistemas y arquitectos de sistemas que están interesados en la construcción de sistemas a </w:t>
+      </w:r>
+      <w:r>
+        <w:lastRenderedPageBreak/>
+        <w:t>gran escala y necesitan confiabilidad y estabilidad en el desarrollo orientado a objetos</w:t>
+      </w:r>
+      <w:r>
+        <w:t xml:space="preserve"> </w:t>
+      </w:r>
       <w:r>
         <w:fldChar w:fldCharType="begin"/>
       </w:r>
       <w:r>
-        <w:instrText xml:space="preserve"> ADDIN ZOTERO_ITEM CSL_CITATION {"citationID":"5NwFvkME","properties":{"formattedCitation":"(De Arma-Hern\\uc0\\u225{}ndez &amp; Sabl\\uc0\\u243{}n-Fern\\uc0\\u225{}ndez, 2019)","plainCitation":"(De Arma-Hernández &amp; Sablón-Fernández, 2019)","noteIndex":0},"citationItems":[{"id":154,"uris":["http://zotero.org/users/local/ICSZTfAC/items/Y5ECRZ96"],"itemData":{"id":154,"type":"article-journal","container-title":"Ciencia &amp; Futuro","issue":"2","note":"ISBN: 2306-823X","page":"106-127","title":"Aplicación web para la gestión de la información especializada en Geociencia","volume":"9","author":[{"family":"De Arma-Hernández","given":"Arianna"},{"family":"Sablón-Fernández","given":"Luis E."}],"issued":{"date-parts":[["2019"]]}}}],"schema":"https://github.com/citation-style-language/schema/raw/master/csl-citation.json"} </w:instrText>
+        <w:instrText xml:space="preserve"> ADDIN ZOTERO_ITEM CSL_CITATION {"citationID":"5NwFvkME","properties":{"formattedCitation":"(De Arma-Hern\\uc0\\u225{}ndez &amp; Sabl\\uc0\\u243{}n-Fern\\uc0\\u225{}ndez, 2019)","plainCitation":"(De Arma-Hernández &amp; Sablón-Fernández, 2019)","noteIndex":0},"citationItems":[{"id":"8H9z4HSt/iumyEgtd","uris":["http://zotero.org/users/local/ICSZTfAC/items/Y5ECRZ96"],"itemData":{"id":154,"type":"article-journal","container-title":"Ciencia &amp; Futuro","issue":"2","note":"ISBN: 2306-823X","page":"106-127","title":"Aplicación web para la gestión de la información especializada en Geociencia","volume":"9","author":[{"family":"De Arma-Hernández","given":"Arianna"},{"family":"Sablón-Fernández","given":"Luis E."}],"issued":{"date-parts":[["2019"]]}}}],"schema":"https://github.com/citation-style-language/schema/raw/master/csl-citation.json"} </w:instrText>
       </w:r>
       <w:r>
         <w:fldChar w:fldCharType="separate"/>
@@ -4285,7 +5209,7 @@
         <w:fldChar w:fldCharType="begin"/>
       </w:r>
       <w:r>
-        <w:instrText xml:space="preserve"> ADDIN ZOTERO_ITEM CSL_CITATION {"citationID":"n9HOrXiu","properties":{"formattedCitation":"(Astigarraga &amp; Cruz-Alonso, 2022)","plainCitation":"(Astigarraga &amp; Cruz-Alonso, 2022)","noteIndex":0},"citationItems":[{"id":155,"uris":["http://zotero.org/users/local/ICSZTfAC/items/K2C5LDR3"],"itemData":{"id":155,"type":"article-journal","container-title":"Ecosistemas","issue":"1","note":"ISBN: 1697-2473","page":"2332-2332","title":"¡ Se puede entender cómo funcionan Git y GitHub!","volume":"31","author":[{"family":"Astigarraga","given":"Julen"},{"family":"Cruz-Alonso","given":"Verónica"}],"issued":{"date-parts":[["2022"]]}}}],"schema":"https://github.com/citation-style-language/schema/raw/master/csl-citation.json"} </w:instrText>
+        <w:instrText xml:space="preserve"> ADDIN ZOTERO_ITEM CSL_CITATION {"citationID":"n9HOrXiu","properties":{"formattedCitation":"(Astigarraga &amp; Cruz-Alonso, 2022)","plainCitation":"(Astigarraga &amp; Cruz-Alonso, 2022)","noteIndex":0},"citationItems":[{"id":"8H9z4HSt/Fspr84iS","uris":["http://zotero.org/users/local/ICSZTfAC/items/K2C5LDR3"],"itemData":{"id":155,"type":"article-journal","container-title":"Ecosistemas","issue":"1","note":"ISBN: 1697-2473","page":"2332-2332","title":"¡ Se puede entender cómo funcionan Git y GitHub!","volume":"31","author":[{"family":"Astigarraga","given":"Julen"},{"family":"Cruz-Alonso","given":"Verónica"}],"issued":{"date-parts":[["2022"]]}}}],"schema":"https://github.com/citation-style-language/schema/raw/master/csl-citation.json"} </w:instrText>
       </w:r>
       <w:r>
         <w:fldChar w:fldCharType="separate"/>
@@ -4301,6 +5225,7 @@
       <w:pPr>
         <w:pStyle w:val="Ttulo3"/>
       </w:pPr>
+      <w:proofErr w:type="spellStart"/>
       <w:r>
         <w:t>Pos</w:t>
       </w:r>
@@ -4310,6 +5235,7 @@
       <w:r>
         <w:t>man</w:t>
       </w:r>
+      <w:proofErr w:type="spellEnd"/>
       <w:r>
         <w:t xml:space="preserve"> </w:t>
       </w:r>
@@ -4325,6 +5251,7 @@
           <w:szCs w:val="24"/>
         </w:rPr>
       </w:pPr>
+      <w:proofErr w:type="spellStart"/>
       <w:r>
         <w:rPr>
           <w:rStyle w:val="Enlacedelndice"/>
@@ -4332,8 +5259,9 @@
           <w:sz w:val="24"/>
           <w:szCs w:val="24"/>
         </w:rPr>
-        <w:t xml:space="preserve">Postman es la plataforma de API líder en el mundo. Las funciones de Postman simplifican cada paso de la creación de una API y agilizan la colaboración para ayudar a crear mejores API, más rápido. Lanzada en el año 2012, Postman es un cliente para restear APIs, por el momento es más utilizada para realizar peticiones </w:t>
-      </w:r>
+        <w:t>Postman</w:t>
+      </w:r>
+      <w:proofErr w:type="spellEnd"/>
       <w:r>
         <w:rPr>
           <w:rStyle w:val="Enlacedelndice"/>
@@ -4341,8 +5269,67 @@
           <w:sz w:val="24"/>
           <w:szCs w:val="24"/>
         </w:rPr>
-        <w:lastRenderedPageBreak/>
-        <w:t xml:space="preserve">API REST de manera simple, este gestiona nuestra API, así como documentarla. </w:t>
+        <w:t xml:space="preserve"> es la plataforma de API líder en el mundo. Las funciones de </w:t>
+      </w:r>
+      <w:proofErr w:type="spellStart"/>
+      <w:r>
+        <w:rPr>
+          <w:rStyle w:val="Enlacedelndice"/>
+          <w:rFonts w:ascii="Arial" w:hAnsi="Arial" w:cs="Arial"/>
+          <w:sz w:val="24"/>
+          <w:szCs w:val="24"/>
+        </w:rPr>
+        <w:t>Postman</w:t>
+      </w:r>
+      <w:proofErr w:type="spellEnd"/>
+      <w:r>
+        <w:rPr>
+          <w:rStyle w:val="Enlacedelndice"/>
+          <w:rFonts w:ascii="Arial" w:hAnsi="Arial" w:cs="Arial"/>
+          <w:sz w:val="24"/>
+          <w:szCs w:val="24"/>
+        </w:rPr>
+        <w:t xml:space="preserve"> simplifican cada paso de la creación de una API y agilizan la colaboración para ayudar a crear mejores API, más rápido. Lanzada en el año 2012, </w:t>
+      </w:r>
+      <w:proofErr w:type="spellStart"/>
+      <w:r>
+        <w:rPr>
+          <w:rStyle w:val="Enlacedelndice"/>
+          <w:rFonts w:ascii="Arial" w:hAnsi="Arial" w:cs="Arial"/>
+          <w:sz w:val="24"/>
+          <w:szCs w:val="24"/>
+        </w:rPr>
+        <w:t>Postman</w:t>
+      </w:r>
+      <w:proofErr w:type="spellEnd"/>
+      <w:r>
+        <w:rPr>
+          <w:rStyle w:val="Enlacedelndice"/>
+          <w:rFonts w:ascii="Arial" w:hAnsi="Arial" w:cs="Arial"/>
+          <w:sz w:val="24"/>
+          <w:szCs w:val="24"/>
+        </w:rPr>
+        <w:t xml:space="preserve"> es un cliente para restear </w:t>
+      </w:r>
+      <w:proofErr w:type="spellStart"/>
+      <w:r>
+        <w:rPr>
+          <w:rStyle w:val="Enlacedelndice"/>
+          <w:rFonts w:ascii="Arial" w:hAnsi="Arial" w:cs="Arial"/>
+          <w:sz w:val="24"/>
+          <w:szCs w:val="24"/>
+        </w:rPr>
+        <w:t>APIs</w:t>
+      </w:r>
+      <w:proofErr w:type="spellEnd"/>
+      <w:r>
+        <w:rPr>
+          <w:rStyle w:val="Enlacedelndice"/>
+          <w:rFonts w:ascii="Arial" w:hAnsi="Arial" w:cs="Arial"/>
+          <w:sz w:val="24"/>
+          <w:szCs w:val="24"/>
+        </w:rPr>
+        <w:t xml:space="preserve">, por el momento es más utilizada para realizar peticiones API REST de manera simple, este gestiona nuestra API, así como documentarla. </w:t>
       </w:r>
       <w:r>
         <w:rPr>
@@ -4361,7 +5348,15 @@
         <w:pStyle w:val="Ttulo3"/>
       </w:pPr>
       <w:r>
-        <w:t xml:space="preserve">Mongo Compass  </w:t>
+        <w:t xml:space="preserve">Mongo </w:t>
+      </w:r>
+      <w:proofErr w:type="spellStart"/>
+      <w:r>
+        <w:t>Compass</w:t>
+      </w:r>
+      <w:proofErr w:type="spellEnd"/>
+      <w:r>
+        <w:t xml:space="preserve">  </w:t>
       </w:r>
     </w:p>
     <w:p>
@@ -4371,145 +5366,235 @@
         </w:rPr>
       </w:pPr>
       <w:r>
-        <w:t>MongoDB Compass es la GUI de MongoDB. Compass permi</w:t>
-      </w:r>
-      <w:r>
-        <w:t>te analizar y comprender el con</w:t>
-      </w:r>
-      <w:r>
-        <w:t>tenido de los datos sin un conocimiento formal de la sintaxis de consulta de MongoDB. Además de explorar los datos en un entorno visual, también se puede utilizar Compass para optimizar el rendimiento de las consultas, administrar índices e implementar la validación de documentos.</w:t>
-      </w:r>
+        <w:t xml:space="preserve">MongoDB </w:t>
+      </w:r>
+      <w:proofErr w:type="spellStart"/>
+      <w:r>
+        <w:t>Compass</w:t>
+      </w:r>
+      <w:proofErr w:type="spellEnd"/>
+      <w:r>
+        <w:t xml:space="preserve"> es la GUI de MongoDB. </w:t>
+      </w:r>
+      <w:proofErr w:type="spellStart"/>
+      <w:r>
+        <w:t>Compass</w:t>
+      </w:r>
+      <w:proofErr w:type="spellEnd"/>
+      <w:r>
+        <w:t xml:space="preserve"> permite analizar y comprender el contenido de los datos sin un conocimiento formal de la sintaxis de consulta de MongoDB. Además de explorar los datos en un entorno visual, también se puede utilizar </w:t>
+      </w:r>
+      <w:proofErr w:type="spellStart"/>
+      <w:r>
+        <w:t>Compass</w:t>
+      </w:r>
+      <w:proofErr w:type="spellEnd"/>
+      <w:r>
+        <w:t xml:space="preserve"> para optimizar el rendimiento de las consultas, administrar índices e implementar la validación de documentos. </w:t>
+      </w:r>
+      <w:r>
+        <w:rPr>
+          <w:color w:val="FF0000"/>
+        </w:rPr>
+        <w:t>Vidal Domínguez, M. (2021).</w:t>
+      </w:r>
+    </w:p>
+    <w:p>
+      <w:pPr>
+        <w:pStyle w:val="Ttulo3"/>
+      </w:pPr>
+      <w:proofErr w:type="spellStart"/>
+      <w:r>
+        <w:t>Node</w:t>
+      </w:r>
+      <w:proofErr w:type="spellEnd"/>
       <w:r>
         <w:t xml:space="preserve"> </w:t>
       </w:r>
       <w:r>
+        <w:t>.JS</w:t>
+      </w:r>
+    </w:p>
+    <w:p>
+      <w:r>
+        <w:t xml:space="preserve">Es un entorno en tiempo de ejecución multiplataforma de código abierto del lado del servidor en el lenguaje de programación JavaScript, asíncrono, con E/S de datos en una arquitectura orientada a eventos y basado en el motor V8 de Google. Fue creado con el enfoque de ser útil en la creación de programas de red altamente escalables, </w:t>
+      </w:r>
+      <w:proofErr w:type="gramStart"/>
+      <w:r>
+        <w:t>como</w:t>
+      </w:r>
+      <w:proofErr w:type="gramEnd"/>
+      <w:r>
+        <w:t xml:space="preserve"> por ejemplo, servidores web. Fue creado por Ryan Dahl en 2009 y su evolución está apadrinada por la empresa </w:t>
+      </w:r>
+      <w:proofErr w:type="spellStart"/>
+      <w:r>
+        <w:t>Joyent</w:t>
+      </w:r>
+      <w:proofErr w:type="spellEnd"/>
+      <w:r>
+        <w:t>, que además tiene contratado a Dahl en plantilla</w:t>
+      </w:r>
+      <w:r>
         <w:rPr>
           <w:color w:val="FF0000"/>
         </w:rPr>
-        <w:t>Vidal Domínguez, M. (2021).</w:t>
+        <w:t xml:space="preserve">. </w:t>
+      </w:r>
+      <w:r>
+        <w:rPr>
+          <w:color w:val="FF0000"/>
+        </w:rPr>
+        <w:t xml:space="preserve"> </w:t>
+      </w:r>
+      <w:r>
+        <w:rPr>
+          <w:color w:val="FF0000"/>
+        </w:rPr>
+        <w:t>Romero García, W. R. (2022)</w:t>
+      </w:r>
+      <w:r>
+        <w:rPr>
+          <w:color w:val="FF0000"/>
+        </w:rPr>
+        <w:t xml:space="preserve"> </w:t>
+      </w:r>
+    </w:p>
+    <w:p>
+      <w:pPr>
+        <w:pStyle w:val="Ttulo2"/>
+      </w:pPr>
+      <w:r>
+        <w:t xml:space="preserve">Lenguajes a emplear en el desarrollo del sistema </w:t>
       </w:r>
     </w:p>
     <w:p>
       <w:pPr>
         <w:pStyle w:val="Ttulo3"/>
       </w:pPr>
-      <w:r>
-        <w:t xml:space="preserve">Node </w:t>
-      </w:r>
-      <w:r>
-        <w:t>.JS</w:t>
-      </w:r>
-    </w:p>
-    <w:p>
-      <w:r>
-        <w:t>Es un entorno en tiempo de ejecución multiplataforma de código abierto del lado del servidor en el lenguaje de programación JavaScript, asíncrono, con E/S de datos en una arquitectura orientada a eventos y basado en el motor V8 de Google. Fue creado con el enfoque de ser útil en la creación de programas de red altamente escalables, como por ejemplo, servidores web. Fue creado por Ryan Dahl en 2009 y su evolución está apadrinada por la empresa Joyent, que además tiene contratado a Dahl en plantilla</w:t>
-      </w:r>
-      <w:r>
-        <w:rPr>
-          <w:color w:val="FF0000"/>
-        </w:rPr>
-        <w:t>.</w:t>
-      </w:r>
-      <w:r>
-        <w:rPr>
-          <w:color w:val="FF0000"/>
-        </w:rPr>
+      <w:proofErr w:type="spellStart"/>
+      <w:r>
+        <w:t>React</w:t>
+      </w:r>
+      <w:proofErr w:type="spellEnd"/>
+      <w:r>
         <w:t xml:space="preserve"> </w:t>
       </w:r>
-      <w:r>
-        <w:rPr>
-          <w:color w:val="FF0000"/>
-        </w:rPr>
+    </w:p>
+    <w:p>
+      <w:pPr>
+        <w:spacing w:line="240" w:lineRule="auto"/>
+      </w:pPr>
+      <w:r>
+        <w:t xml:space="preserve">La librería </w:t>
+      </w:r>
+      <w:proofErr w:type="spellStart"/>
+      <w:r>
+        <w:t>React</w:t>
+      </w:r>
+      <w:proofErr w:type="spellEnd"/>
+      <w:r>
+        <w:t xml:space="preserve"> es una solución a un problema que los desarrolladores enfrentaban y es la creación de interfaces de usuario que pueden ser complejas debido a la cantidad de componentes que cambian frecuentemente con el tiempo y sin tener que escribir mucho código JavaScript. Esta librería comparte muchos </w:t>
+      </w:r>
+      <w:r>
+        <w:lastRenderedPageBreak/>
+        <w:t xml:space="preserve">aspectos de los </w:t>
+      </w:r>
+      <w:proofErr w:type="spellStart"/>
+      <w:r>
+        <w:t>frontend</w:t>
+      </w:r>
+      <w:proofErr w:type="spellEnd"/>
+      <w:r>
         <w:t xml:space="preserve"> </w:t>
       </w:r>
-      <w:r>
-        <w:rPr>
-          <w:color w:val="FF0000"/>
-        </w:rPr>
-        <w:t>Romero García, W. R. (2022)</w:t>
-      </w:r>
-      <w:r>
-        <w:rPr>
-          <w:color w:val="FF0000"/>
-        </w:rPr>
+      <w:proofErr w:type="spellStart"/>
+      <w:proofErr w:type="gramStart"/>
+      <w:r>
+        <w:t>frameworks</w:t>
+      </w:r>
+      <w:proofErr w:type="spellEnd"/>
+      <w:proofErr w:type="gramEnd"/>
+      <w:r>
+        <w:t xml:space="preserve"> pero su propósito es organizar los elementos HTML en componentes.</w:t>
+      </w:r>
+    </w:p>
+    <w:p>
+      <w:pPr>
+        <w:pStyle w:val="Ttulo3"/>
+      </w:pPr>
+      <w:r>
+        <w:t>HTML</w:t>
+      </w:r>
+    </w:p>
+    <w:p>
+      <w:r>
+        <w:t>HTML (</w:t>
+      </w:r>
+      <w:proofErr w:type="spellStart"/>
+      <w:r>
+        <w:t>HyperText</w:t>
+      </w:r>
+      <w:proofErr w:type="spellEnd"/>
+      <w:r>
         <w:t xml:space="preserve"> </w:t>
       </w:r>
-    </w:p>
-    <w:p>
-      <w:pPr>
-        <w:pStyle w:val="Ttulo2"/>
-      </w:pPr>
-      <w:r>
-        <w:t xml:space="preserve">Lenguajes a emplear en el desarrollo del sistema </w:t>
+      <w:proofErr w:type="spellStart"/>
+      <w:r>
+        <w:t>Markup</w:t>
+      </w:r>
+      <w:proofErr w:type="spellEnd"/>
+      <w:r>
+        <w:t xml:space="preserve"> </w:t>
+      </w:r>
+      <w:proofErr w:type="spellStart"/>
+      <w:r>
+        <w:t>Language</w:t>
+      </w:r>
+      <w:proofErr w:type="spellEnd"/>
+      <w:r>
+        <w:t>) es un lenguaje muy senci</w:t>
+      </w:r>
+      <w:r>
+        <w:t>llo que permite describir hiper</w:t>
+      </w:r>
+      <w:r>
+        <w:t>texto, es decir, texto presentado de forma estructurada y agrada</w:t>
+      </w:r>
+      <w:r>
+        <w:t>ble, con vínculos o enlaces (</w:t>
+      </w:r>
+      <w:proofErr w:type="spellStart"/>
+      <w:r>
+        <w:t>hy</w:t>
+      </w:r>
+      <w:r>
+        <w:t>perlinks</w:t>
+      </w:r>
+      <w:proofErr w:type="spellEnd"/>
+      <w:r>
+        <w:t>) que conducen a otros documentos o fuentes de informac</w:t>
+      </w:r>
+      <w:r>
+        <w:t>ión relacionadas y con insercio</w:t>
+      </w:r>
+      <w:r>
+        <w:t>nes multimedia (gráficos, sonido, etc.)</w:t>
       </w:r>
     </w:p>
     <w:p>
       <w:pPr>
         <w:pStyle w:val="Ttulo3"/>
       </w:pPr>
-      <w:r>
-        <w:t xml:space="preserve">React </w:t>
-      </w:r>
-    </w:p>
-    <w:p>
-      <w:pPr>
-        <w:spacing w:line="240" w:lineRule="auto"/>
-      </w:pPr>
-      <w:r>
-        <w:t>La librería React es una solución a un problema que los desarrolladores enfrentaban y es la creación de interfaces de usuario que pueden ser complejas debido a la cantidad de componentes que cambian frecuentemente con el tiempo y sin tener que escribir mucho código JavaScript. Esta librería comparte muchos aspectos de los frontend frameworks pero su propósito es organizar los elementos HTML en componentes.</w:t>
-      </w:r>
-    </w:p>
-    <w:p>
-      <w:pPr>
-        <w:pStyle w:val="Ttulo3"/>
-      </w:pPr>
-      <w:r>
-        <w:t>HTML</w:t>
-      </w:r>
-    </w:p>
-    <w:p>
-      <w:r>
-        <w:t>HTML (HyperText Markup Language) es un lenguaje muy senci</w:t>
-      </w:r>
-      <w:r>
-        <w:t>llo que permite describir hiper</w:t>
-      </w:r>
-      <w:r>
-        <w:t>texto, es decir, texto presentado de forma estructurada y agrada</w:t>
-      </w:r>
-      <w:r>
-        <w:t>ble, con vínculos o enlaces (hy</w:t>
-      </w:r>
-      <w:r>
-        <w:t>perlinks) que conducen a otros documentos o fuentes de informac</w:t>
-      </w:r>
-      <w:r>
-        <w:t>ión relacionadas y con insercio</w:t>
-      </w:r>
-      <w:r>
-        <w:t>nes multimedia (gráficos, sonido, etc.)</w:t>
-      </w:r>
-    </w:p>
-    <w:p>
-      <w:pPr>
-        <w:pStyle w:val="Ttulo3"/>
-      </w:pPr>
-      <w:bookmarkStart w:id="14" w:name="_GoBack"/>
-      <w:bookmarkEnd w:id="14"/>
+      <w:proofErr w:type="spellStart"/>
       <w:r>
         <w:t>Javascript</w:t>
       </w:r>
-    </w:p>
-    <w:p>
-      <w:r>
-        <w:t xml:space="preserve">JavaScript es un lenguaje de programación que se utiliza principalmente para crear páginas web dinámicas. Una página web dinámica es aquella que incorpora efectos como texto que aparece y desaparece, animaciones, acciones que se activan al pulsar botones y ventanas con mensajes de aviso al usuario. Técnicamente, JavaScript es un lenguaje de programación interpretado, por lo que no es necesario compilar los programas para ejecutarlos. En otras palabras, los </w:t>
-      </w:r>
-      <w:r>
-        <w:lastRenderedPageBreak/>
-        <w:t>programas escritos con JavaScript se pueden probar directamente en cualquier navegador sin necesidad de procesos intermedios</w:t>
-      </w:r>
-      <w:r>
-        <w:t xml:space="preserve"> </w:t>
+      <w:proofErr w:type="spellEnd"/>
+    </w:p>
+    <w:p>
+      <w:r>
+        <w:t xml:space="preserve">JavaScript es un lenguaje de programación que se utiliza principalmente para crear páginas web dinámicas. Una página web dinámica es aquella que incorpora efectos como texto que aparece y desaparece, animaciones, acciones que se activan al pulsar botones y ventanas con mensajes de aviso al usuario. Técnicamente, JavaScript es un lenguaje de programación interpretado, por lo que no es necesario compilar los programas para ejecutarlos. En otras palabras, los programas escritos con JavaScript se pueden probar directamente en cualquier navegador sin necesidad de procesos intermedios </w:t>
       </w:r>
       <w:r>
         <w:rPr>
@@ -4534,10 +5619,7 @@
         </w:rPr>
       </w:pPr>
       <w:r>
-        <w:t>MongoDB es un sistema de base de datos NoSQL orientado a documentos de código abierto, que en lugar de guardar los datos en tablas lo hace en estructuras de datos BSON (similar a JSON) con un esquema dinámico. Una de las principales características a destacar de MongoDB, sin duda sería la velocidad, que alcanza un balance perfecto entre rendimiento y funcionalidad gracias a su sistema de consulta de contenidos.</w:t>
-      </w:r>
-      <w:r>
-        <w:t xml:space="preserve"> </w:t>
+        <w:t xml:space="preserve">MongoDB es un sistema de base de datos NoSQL orientado a documentos de código abierto, que en lugar de guardar los datos en tablas lo hace en estructuras de datos BSON (similar a JSON) con un esquema dinámico. Una de las principales características a destacar de MongoDB, sin duda sería la velocidad, que alcanza un balance perfecto entre rendimiento y funcionalidad gracias a su sistema de consulta de contenidos. </w:t>
       </w:r>
       <w:r>
         <w:rPr>
@@ -4567,7 +5649,7 @@
           <w:szCs w:val="24"/>
         </w:rPr>
       </w:pPr>
-      <w:bookmarkStart w:id="15" w:name="_Toc164673546"/>
+      <w:bookmarkStart w:id="14" w:name="_Toc164673546"/>
       <w:r>
         <w:rPr>
           <w:rStyle w:val="Ttulo1Car"/>
@@ -4579,7 +5661,7 @@
         </w:rPr>
         <w:t>Metodologías de Desarrollo Programación Extrema (XP)</w:t>
       </w:r>
-      <w:bookmarkEnd w:id="15"/>
+      <w:bookmarkEnd w:id="14"/>
     </w:p>
     <w:p>
       <w:r>
@@ -4588,13 +5670,17 @@
     </w:p>
     <w:p>
       <w:r>
-        <w:t>El resultado de esta selección ha sido esta metodología única y compacta. Por esto, aunque no está basada en principios nuevos, sí que el resultado es una nueva manera de ver el desarrollo de software. El objetivo que se perseguía en el momento de crear esta metodología era la búsqueda de un método que hiciera que los desarrollos fueran más sencillos. Aplicando el sentido común.</w:t>
+        <w:t xml:space="preserve">El resultado de esta selección ha sido esta metodología única y compacta. Por esto, aunque no está basada en principios nuevos, sí que el resultado es una nueva manera de ver el desarrollo de software. El objetivo que se perseguía en el momento de crear esta metodología era la búsqueda de un método que hiciera </w:t>
+      </w:r>
+      <w:r>
+        <w:lastRenderedPageBreak/>
+        <w:t>que los desarrollos fueran más sencillos. Aplicando el sentido común.</w:t>
       </w:r>
       <w:r>
         <w:fldChar w:fldCharType="begin"/>
       </w:r>
       <w:r>
-        <w:instrText xml:space="preserve"> ADDIN ZOTERO_ITEM CSL_CITATION {"citationID":"MxXDLrQP","properties":{"formattedCitation":"({\\i{}Programaci\\uc0\\u243{}n Extrema - PDF Descargar libre}, s.\\uc0\\u160{}f.)","plainCitation":"(Programación Extrema - PDF Descargar libre, s. f.)","noteIndex":0},"citationItems":[{"id":"GgwYDj7h/Tci1v865","uris":["http://zotero.org/users/13351438/items/3AFHDE6L"],"itemData":{"id":26,"type":"webpage","title":"Programación Extrema - PDF Descargar libre","URL":"https://docplayer.es/1647643-Programacion-extrema.html","accessed":{"date-parts":[["2024",1,7]]}}}],"schema":"https://github.com/citation-style-language/schema/raw/master/csl-citation.json"} </w:instrText>
+        <w:instrText xml:space="preserve"> ADDIN ZOTERO_ITEM CSL_CITATION {"citationID":"MxXDLrQP","properties":{"formattedCitation":"({\\i{}Programaci\\uc0\\u243{}n Extrema - PDF Descargar libre}, s.\\uc0\\u160{}f.)","plainCitation":"(Programación Extrema - PDF Descargar libre, s. f.)","noteIndex":0},"citationItems":[{"id":"8H9z4HSt/FMJ6JMQx","uris":["http://zotero.org/users/13351438/items/3AFHDE6L"],"itemData":{"id":26,"type":"webpage","title":"Programación Extrema - PDF Descargar libre","URL":"https://docplayer.es/1647643-Programacion-extrema.html","accessed":{"date-parts":[["2024",1,7]]}}}],"schema":"https://github.com/citation-style-language/schema/raw/master/csl-citation.json"} </w:instrText>
       </w:r>
       <w:r>
         <w:fldChar w:fldCharType="separate"/>
@@ -4628,14 +5714,14 @@
           <w:lang w:eastAsia="es-ES"/>
         </w:rPr>
         <w:drawing>
-          <wp:inline distT="0" distB="0" distL="0" distR="0" wp14:anchorId="5373EB14" wp14:editId="210E3C9A">
+          <wp:inline distT="0" distB="0" distL="0" distR="0" wp14:anchorId="1BA6CAFA" wp14:editId="68C599DB">
             <wp:extent cx="5429250" cy="1123950"/>
-            <wp:effectExtent l="57150" t="0" r="57150" b="0"/>
+            <wp:effectExtent l="95250" t="0" r="57150" b="0"/>
             <wp:docPr id="3" name="Diagrama 3"/>
             <wp:cNvGraphicFramePr/>
             <a:graphic xmlns:a="http://schemas.openxmlformats.org/drawingml/2006/main">
               <a:graphicData uri="http://schemas.openxmlformats.org/drawingml/2006/diagram">
-                <dgm:relIds xmlns:dgm="http://schemas.openxmlformats.org/drawingml/2006/diagram" xmlns:r="http://schemas.openxmlformats.org/officeDocument/2006/relationships" r:dm="rId25" r:lo="rId26" r:qs="rId27" r:cs="rId28"/>
+                <dgm:relIds xmlns:dgm="http://schemas.openxmlformats.org/drawingml/2006/diagram" xmlns:r="http://schemas.openxmlformats.org/officeDocument/2006/relationships" r:dm="rId24" r:lo="rId25" r:qs="rId26" r:cs="rId27"/>
               </a:graphicData>
             </a:graphic>
           </wp:inline>
@@ -4650,65 +5736,73 @@
         <w:t>Planeación</w:t>
       </w:r>
       <w:r>
-        <w:t xml:space="preserve">: La actividad de planeación comienza escuchando. Escuchar lleva a la creación de algunas historias del usuario que describen la salida necesaria, características y funcionalidad del software que se va a elaborar. Cada historia es escrita por el cliente y colocada en una tarjeta indizada. El cliente asigna un valor </w:t>
+        <w:t xml:space="preserve">: La actividad de planeación comienza escuchando. Escuchar lleva a la creación de algunas historias del usuario que describen la salida necesaria, características y funcionalidad del software que se va a elaborar. Cada historia es escrita por el cliente y colocada en una tarjeta indizada. El cliente asigna un valor (es decir, una prioridad) a la historia con base en el valor general de la característica o función para el negocio. </w:t>
+      </w:r>
+    </w:p>
+    <w:p>
+      <w:r>
+        <w:rPr>
+          <w:b/>
+        </w:rPr>
+        <w:t>Diseño</w:t>
+      </w:r>
+      <w:r>
+        <w:t>: El diseño XP sigue rigurosamente el principio MS (mantenlo sencillo). Un diseño sencillo siempre se prefiere sobre una representación más compleja. Además, el diseño guía la implementación de una historia conforme se escribe: nada más y nada menos. Se desalienta el diseño de funcionalidad adicional porque el desarrollador supone que se requerirá después. XP estimula el uso de las tarjetas CRC como un mecanismo eficaz para pensar en el software en un contexto orientado a objetos. Las tarjetas CRC (clase-responsabilidad-colaborador) identifican y organizan las clases orientadas a objetos que son relevantes para el incremento actual de software.</w:t>
+      </w:r>
+    </w:p>
+    <w:p>
+      <w:r>
+        <w:rPr>
+          <w:b/>
+        </w:rPr>
+        <w:t>Codificación</w:t>
+      </w:r>
+      <w:r>
+        <w:t>: Después de que las historias han sido desarrolladas y de que se ha hecho el trabajo de diseño preliminar, el equipo no inicia la codificación, sino que desarrolla una serie de pruebas unitarias a cada una de las historias que se van a incluir en la entrega en curso (incremento de software</w:t>
+      </w:r>
+      <w:proofErr w:type="gramStart"/>
+      <w:r>
+        <w:t>).Una</w:t>
+      </w:r>
+      <w:proofErr w:type="gramEnd"/>
+      <w:r>
+        <w:t xml:space="preserve"> vez creada la prueba unitaria, el desarrollador está mejor capacitado para centrarse en lo que debe implementarse para pasar la prueba. No se agrega nada extraño (MS). Una vez que el código está terminado, se le aplica de inmediato una prueba unitaria, con lo que se obtiene retroalimentación instantánea para los desarrolladores</w:t>
+      </w:r>
+      <w:r>
+        <w:t>.</w:t>
+      </w:r>
+    </w:p>
+    <w:p>
+      <w:pPr>
+        <w:rPr>
+          <w:color w:val="222222"/>
+        </w:rPr>
+      </w:pPr>
+      <w:r>
+        <w:rPr>
+          <w:b/>
+        </w:rPr>
+        <w:t>Pruebas</w:t>
+      </w:r>
+      <w:r>
+        <w:t>. Las pruebas unitarias que se crean deben implementarse con el uso de una estructura que permita automatizarla</w:t>
+      </w:r>
+      <w:r>
+        <w:t xml:space="preserve">. </w:t>
+      </w:r>
+      <w:r>
+        <w:t xml:space="preserve">Esto estimula una estrategia de pruebas de regresión, siempre que se modifique el código. A medida que se organizan las pruebas unitarias individuales en un “grupo de prueba universal], las pruebas de la integración y validación del sistema pueden efectuarse a diario. Esto da al equipo </w:t>
       </w:r>
       <w:r>
         <w:lastRenderedPageBreak/>
-        <w:t xml:space="preserve">(es decir, una prioridad) a la historia con base en el valor general de la característica o función para el negocio. </w:t>
-      </w:r>
-    </w:p>
-    <w:p>
-      <w:r>
-        <w:rPr>
-          <w:b/>
-        </w:rPr>
-        <w:t>Diseño</w:t>
-      </w:r>
-      <w:r>
-        <w:t>: El diseño XP sigue rigurosamente el principio MS (mantenlo sencillo). Un diseño sencillo siempre se prefiere sobre una representación más compleja. Además, el diseño guía la implementación de una historia conforme se escribe: nada más y nada menos. Se desalienta el diseño de funcionalidad adicional porque el desarrollador supone que se requerirá después. XP estimula el uso de las tarjetas CRC como un mecanismo eficaz para pensar en el software en un contexto orientado a objetos. Las tarjetas CRC (clase-responsabilidad-colaborador) identifican y organizan las clases orientadas a objetos que son relevantes para el incremento actual de software.</w:t>
-      </w:r>
-    </w:p>
-    <w:p>
-      <w:r>
-        <w:rPr>
-          <w:b/>
-        </w:rPr>
-        <w:t>Codificación</w:t>
-      </w:r>
-      <w:r>
-        <w:t>: Después de que las historias han sido desarrolladas y de que se ha hecho el trabajo de diseño preliminar, el equipo no inicia la codificación, sino que desarrolla una serie de pruebas unitarias a cada una de las historias que se van a incluir en la entrega en curso (incremento de software).Una vez creada la prueba unitaria, el desarrollador está mejor capacitado para centrarse en lo que debe implementarse para pasar la prueba. No se agrega nada extraño (MS). Una vez que el código está terminado, se le aplica de inmediato una prueba unitaria, con lo que se obtiene retroalimentación instantánea para los desarrolladores</w:t>
-      </w:r>
-      <w:r>
-        <w:t>.</w:t>
-      </w:r>
-    </w:p>
-    <w:p>
-      <w:pPr>
+        <w:t>XP una indicación continua del avance y también lanza señales de alerta si las cosas marchan mal. Las pruebas de aceptación XP, también llamadas pruebas del cliente, son especificadas por el cliente y se centran en las características y funcionalidad generales del sistema que son visibles y revisables por parte del cliente. Las pruebas de aceptación se derivan de las historias de los usuarios que se han implementado como parte de la liberación del software</w:t>
+      </w:r>
+      <w:r>
         <w:rPr>
           <w:color w:val="222222"/>
         </w:rPr>
-      </w:pPr>
-      <w:r>
-        <w:rPr>
-          <w:b/>
-        </w:rPr>
-        <w:t>Pruebas</w:t>
-      </w:r>
-      <w:r>
-        <w:t>. Las pruebas unitarias que se crean deben implementarse con el uso de una estructura que permita automatizarla</w:t>
-      </w:r>
-      <w:r>
         <w:t xml:space="preserve">. </w:t>
       </w:r>
-      <w:r>
-        <w:t>Esto estimula una estrategia de pruebas de regresión, siempre que se modifique el código. A medida que se organizan las pruebas unitarias individuales en un “grupo de prueba universal], las pruebas de la integración y validación del sistema pueden efectuarse a diario. Esto da al equipo XP una indicación continua del avance y también lanza señales de alerta si las cosas marchan mal. Las pruebas de aceptación XP, también llamadas pruebas del cliente, son especificadas por el cliente y se centran en las características y funcionalidad generales del sistema que son visibles y revisables por parte del cliente. Las pruebas de aceptación se derivan de las historias de los usuarios que se han implementado como parte de la liberación del software</w:t>
-      </w:r>
-      <w:r>
-        <w:rPr>
-          <w:color w:val="222222"/>
-        </w:rPr>
-        <w:t xml:space="preserve">. </w:t>
-      </w:r>
     </w:p>
     <w:p>
       <w:pPr>
@@ -4734,9 +5828,8 @@
       <w:pPr>
         <w:pStyle w:val="Ttulo1"/>
       </w:pPr>
-      <w:bookmarkStart w:id="16" w:name="_Toc164673547"/>
-      <w:r>
-        <w:lastRenderedPageBreak/>
+      <w:bookmarkStart w:id="15" w:name="_Toc164673547"/>
+      <w:r>
         <w:t xml:space="preserve">Capítulo </w:t>
       </w:r>
       <w:r>
@@ -4745,7 +5838,7 @@
       <w:r>
         <w:t xml:space="preserve"> Planificación y Diseño</w:t>
       </w:r>
-      <w:bookmarkEnd w:id="16"/>
+      <w:bookmarkEnd w:id="15"/>
     </w:p>
     <w:p/>
     <w:p>
@@ -4757,11 +5850,11 @@
         </w:numPr>
         <w:ind w:left="465" w:hanging="405"/>
       </w:pPr>
-      <w:bookmarkStart w:id="17" w:name="_Toc164673548"/>
+      <w:bookmarkStart w:id="16" w:name="_Toc164673548"/>
       <w:r>
         <w:t>2.1: Actores del Sistema</w:t>
       </w:r>
-      <w:bookmarkEnd w:id="17"/>
+      <w:bookmarkEnd w:id="16"/>
     </w:p>
     <w:p>
       <w:r>
@@ -4785,7 +5878,7 @@
           <w:u w:val="single"/>
         </w:rPr>
       </w:pPr>
-      <w:bookmarkStart w:id="18" w:name="_Toc164673549"/>
+      <w:bookmarkStart w:id="17" w:name="_Toc164673549"/>
       <w:r>
         <w:rPr>
           <w:rStyle w:val="Ttulo1Car"/>
@@ -4797,7 +5890,7 @@
         </w:rPr>
         <w:t>2.2: Funcionalidades del Sistema</w:t>
       </w:r>
-      <w:bookmarkEnd w:id="18"/>
+      <w:bookmarkEnd w:id="17"/>
     </w:p>
     <w:p>
       <w:pPr>
@@ -4812,7 +5905,7 @@
         <w:fldChar w:fldCharType="begin"/>
       </w:r>
       <w:r>
-        <w:instrText xml:space="preserve"> ADDIN ZOTERO_ITEM CSL_CITATION {"citationID":"VicJ1Tzb","properties":{"formattedCitation":"(\\uc0\\u171{}Funcionalidad\\uc0\\u187{}, 2015)","plainCitation":"(«Funcionalidad», 2015)","noteIndex":0},"citationItems":[{"id":"GgwYDj7h/Nftn5Vvh","uris":["http://zotero.org/users/13351438/items/9YYEEMSI"],"itemData":{"id":61,"type":"post-weblog","abstract":"Se refiere a la capacidad del producto de software para suministrar un conjunto de funciones que satisfagan las necesidades implícitas o explícitas de los usuarios, al ser utilizado bajo condicione…","container-title":"gestion de la calidad del software - norma iso-9126","language":"es","title":"Funcionalidad","URL":"https://diplomadogestioncalidadsoftware2015.wordpress.com/norma-iso-9126/calidad-interna-y-externa/funcionalidad/","accessed":{"date-parts":[["2024",1,8]]},"issued":{"date-parts":[["2015",6,7]]}}}],"schema":"https://github.com/citation-style-language/schema/raw/master/csl-citation.json"} </w:instrText>
+        <w:instrText xml:space="preserve"> ADDIN ZOTERO_ITEM CSL_CITATION {"citationID":"VicJ1Tzb","properties":{"formattedCitation":"(\\uc0\\u171{}Funcionalidad\\uc0\\u187{}, 2015)","plainCitation":"(«Funcionalidad», 2015)","noteIndex":0},"citationItems":[{"id":"8H9z4HSt/No2XxO3F","uris":["http://zotero.org/users/13351438/items/9YYEEMSI"],"itemData":{"id":61,"type":"post-weblog","abstract":"Se refiere a la capacidad del producto de software para suministrar un conjunto de funciones que satisfagan las necesidades implícitas o explícitas de los usuarios, al ser utilizado bajo condicione…","container-title":"gestion de la calidad del software - norma iso-9126","language":"es","title":"Funcionalidad","URL":"https://diplomadogestioncalidadsoftware2015.wordpress.com/norma-iso-9126/calidad-interna-y-externa/funcionalidad/","accessed":{"date-parts":[["2024",1,8]]},"issued":{"date-parts":[["2015",6,7]]}}}],"schema":"https://github.com/citation-style-language/schema/raw/master/csl-citation.json"} </w:instrText>
       </w:r>
       <w:r>
         <w:fldChar w:fldCharType="separate"/>
@@ -4851,7 +5944,7 @@
           <w:u w:val="single"/>
         </w:rPr>
       </w:pPr>
-      <w:bookmarkStart w:id="19" w:name="_Toc164673550"/>
+      <w:bookmarkStart w:id="18" w:name="_Toc164673550"/>
     </w:p>
     <w:p>
       <w:pPr>
@@ -4995,11 +6088,19 @@
         </w:rPr>
         <w:t>:</w:t>
       </w:r>
-      <w:bookmarkEnd w:id="19"/>
-    </w:p>
-    <w:p>
-      <w:r>
-        <w:t>Requisitos Funcionales (Capacidades): Describe las funciones que lleva a cabo el software; como debe reaccionar éste ante ciertas entradas y como debe comportarse en situaciones particulares.</w:t>
+      <w:bookmarkEnd w:id="18"/>
+    </w:p>
+    <w:p>
+      <w:r>
+        <w:t xml:space="preserve">Requisitos Funcionales (Capacidades): Describe las funciones que lleva a cabo el software; como debe reaccionar </w:t>
+      </w:r>
+      <w:proofErr w:type="gramStart"/>
+      <w:r>
+        <w:t>éste</w:t>
+      </w:r>
+      <w:proofErr w:type="gramEnd"/>
+      <w:r>
+        <w:t xml:space="preserve"> ante ciertas entradas y como debe comportarse en situaciones particulares.</w:t>
       </w:r>
     </w:p>
     <w:p>
@@ -5044,6 +6145,7 @@
         <w:rPr>
           <w:lang w:eastAsia="es-ES"/>
         </w:rPr>
+        <w:lastRenderedPageBreak/>
         <w:t>La página web debe permitir a los usuarios registrarse y crear una cuenta.</w:t>
       </w:r>
     </w:p>
@@ -5148,7 +6250,6 @@
         <w:rPr>
           <w:lang w:eastAsia="es-ES"/>
         </w:rPr>
-        <w:lastRenderedPageBreak/>
         <w:t>La página web debe almacenar los datos de los resultados de las ecuaciones.</w:t>
       </w:r>
     </w:p>
@@ -5313,15 +6414,21 @@
       <w:pPr>
         <w:pStyle w:val="Ttulo3"/>
       </w:pPr>
-      <w:bookmarkStart w:id="20" w:name="_Toc164673551"/>
-      <w:r>
+      <w:bookmarkStart w:id="19" w:name="_Toc164673551"/>
+      <w:r>
+        <w:lastRenderedPageBreak/>
         <w:t>Requisitos No Funcionales:</w:t>
       </w:r>
-      <w:bookmarkEnd w:id="20"/>
-    </w:p>
-    <w:p>
-      <w:r>
-        <w:t>Requisitos  No Funcionales (Restricciones, requisitos de calidad): Restricciones sobre las funciones o servicios ofrecidos por el sistema.</w:t>
+      <w:bookmarkEnd w:id="19"/>
+    </w:p>
+    <w:p>
+      <w:proofErr w:type="gramStart"/>
+      <w:r>
+        <w:t>Requisitos  No</w:t>
+      </w:r>
+      <w:proofErr w:type="gramEnd"/>
+      <w:r>
+        <w:t xml:space="preserve"> Funcionales (Restricciones, requisitos de calidad): Restricciones sobre las funciones o servicios ofrecidos por el sistema.</w:t>
       </w:r>
     </w:p>
     <w:p/>
@@ -5518,7 +6625,15 @@
           </w:tcPr>
           <w:p>
             <w:r>
-              <w:t>Riesgo en Desarrollo:  (Alta/Media/ Baja)</w:t>
+              <w:t>Riesgo en Desarrollo</w:t>
+            </w:r>
+            <w:proofErr w:type="gramStart"/>
+            <w:r>
+              <w:t>:  (</w:t>
+            </w:r>
+            <w:proofErr w:type="gramEnd"/>
+            <w:r>
+              <w:t>Alta/Media/ Baja)</w:t>
             </w:r>
           </w:p>
           <w:p>
@@ -5583,7 +6698,15 @@
               <w:t xml:space="preserve">Descripción: </w:t>
             </w:r>
             <w:r>
-              <w:t>El módulo de autenticación debe mostrar un formulario que está compuesto por dos campos obligatorios, usuario y contraseña. . Cuando el usuario se autentique hará el rol de administrador o de cliente.</w:t>
+              <w:t>El módulo de autenticación debe mostrar un formulario que está compuesto por dos campos obligatorios, usuario y contraseña</w:t>
+            </w:r>
+            <w:proofErr w:type="gramStart"/>
+            <w:r>
+              <w:t>. .</w:t>
+            </w:r>
+            <w:proofErr w:type="gramEnd"/>
+            <w:r>
+              <w:t xml:space="preserve"> Cuando el usuario se autentique hará el rol de administrador o de cliente.</w:t>
             </w:r>
           </w:p>
         </w:tc>
@@ -5771,7 +6894,11 @@
           </w:tcPr>
           <w:p>
             <w:r>
-              <w:t>Prioridad del Negocio: (Alta/Media/ Baja)</w:t>
+              <w:t xml:space="preserve">Prioridad del Negocio: (Alta/Media/ </w:t>
+            </w:r>
+            <w:r>
+              <w:lastRenderedPageBreak/>
+              <w:t>Baja)</w:t>
             </w:r>
           </w:p>
           <w:p>
@@ -5791,6 +6918,7 @@
           </w:tcPr>
           <w:p>
             <w:r>
+              <w:lastRenderedPageBreak/>
               <w:t>Puntos Estimados: 1 semana</w:t>
             </w:r>
           </w:p>
@@ -5805,7 +6933,16 @@
           </w:tcPr>
           <w:p>
             <w:r>
-              <w:t>Riesgo en Desarrollo:  (Alta/Media/ Baja)</w:t>
+              <w:lastRenderedPageBreak/>
+              <w:t>Riesgo en Desarrollo</w:t>
+            </w:r>
+            <w:proofErr w:type="gramStart"/>
+            <w:r>
+              <w:t>:  (</w:t>
+            </w:r>
+            <w:proofErr w:type="gramEnd"/>
+            <w:r>
+              <w:t>Alta/Media/ Baja)</w:t>
             </w:r>
           </w:p>
           <w:p>
@@ -6072,7 +7209,15 @@
           </w:tcPr>
           <w:p>
             <w:r>
-              <w:t>Riesgo en Desarrollo:  (Alta/Media/ Baja)</w:t>
+              <w:t>Riesgo en Desarrollo</w:t>
+            </w:r>
+            <w:proofErr w:type="gramStart"/>
+            <w:r>
+              <w:t>:  (</w:t>
+            </w:r>
+            <w:proofErr w:type="gramEnd"/>
+            <w:r>
+              <w:t>Alta/Media/ Baja)</w:t>
             </w:r>
           </w:p>
           <w:p>
@@ -6143,7 +7288,15 @@
               <w:t xml:space="preserve"> </w:t>
             </w:r>
             <w:r>
-              <w:t>El módulo de Cálculo  tendrá obligatorios para que el usuario realice la entrada de datos</w:t>
+              <w:t xml:space="preserve">El módulo de </w:t>
+            </w:r>
+            <w:proofErr w:type="gramStart"/>
+            <w:r>
+              <w:t>Cálculo  tendrá</w:t>
+            </w:r>
+            <w:proofErr w:type="gramEnd"/>
+            <w:r>
+              <w:t xml:space="preserve"> obligatorios para que el usuario realice la entrada de datos</w:t>
             </w:r>
           </w:p>
         </w:tc>
@@ -6243,12 +7396,12 @@
       <w:pPr>
         <w:pStyle w:val="Ttulo1"/>
       </w:pPr>
-      <w:bookmarkStart w:id="21" w:name="_Toc164673552"/>
+      <w:bookmarkStart w:id="20" w:name="_Toc164673552"/>
       <w:r>
         <w:lastRenderedPageBreak/>
         <w:t>Referencias Bibliográficas</w:t>
       </w:r>
-      <w:bookmarkEnd w:id="21"/>
+      <w:bookmarkEnd w:id="20"/>
     </w:p>
     <w:p>
       <w:pPr>
@@ -6272,7 +7425,15 @@
         <w:fldChar w:fldCharType="separate"/>
       </w:r>
       <w:r>
-        <w:t xml:space="preserve">Astigarraga, J., &amp; Cruz-Alonso, V. (2022). ¡ Se puede entender cómo funcionan Git y GitHub! </w:t>
+        <w:t xml:space="preserve">Astigarraga, J., &amp; Cruz-Alonso, V. (2022). </w:t>
+      </w:r>
+      <w:proofErr w:type="gramStart"/>
+      <w:r>
+        <w:t>¡ Se</w:t>
+      </w:r>
+      <w:proofErr w:type="gramEnd"/>
+      <w:r>
+        <w:t xml:space="preserve"> puede entender cómo funcionan Git y GitHub! </w:t>
       </w:r>
       <w:r>
         <w:rPr>
@@ -6317,6 +7478,7 @@
       <w:pPr>
         <w:pStyle w:val="Bibliografa"/>
       </w:pPr>
+      <w:proofErr w:type="spellStart"/>
       <w:r>
         <w:rPr>
           <w:i/>
@@ -6324,6 +7486,7 @@
         </w:rPr>
         <w:t>Cubadebate</w:t>
       </w:r>
+      <w:proofErr w:type="spellEnd"/>
       <w:r>
         <w:t>. (s. f.-a). Recuperado 7 de enero de 2024, de http://www.cubadebate.cu/noticias/2018/12/16/tarea-vida-a-debate-en-la-asamblea-nacional-cuba-ante-las-realidades-del-cambio-climatico/</w:t>
       </w:r>
@@ -6332,6 +7495,7 @@
       <w:pPr>
         <w:pStyle w:val="Bibliografa"/>
       </w:pPr>
+      <w:proofErr w:type="spellStart"/>
       <w:r>
         <w:rPr>
           <w:i/>
@@ -6339,6 +7503,7 @@
         </w:rPr>
         <w:t>Cubadebate</w:t>
       </w:r>
+      <w:proofErr w:type="spellEnd"/>
       <w:r>
         <w:t>. (s. f.-b). Recuperado 7 de enero de 2024, de http://www.cubadebate.cu/noticias/2023/07/18/tarea-vida-en-la-mira-de-los-diputados-hay-una-transicion-en-el-clima-de-cuba/</w:t>
       </w:r>
@@ -6375,8 +7540,13 @@
       <w:pPr>
         <w:pStyle w:val="Bibliografa"/>
       </w:pPr>
-      <w:r>
-        <w:t xml:space="preserve">Ekon, E. (2021, julio 28). </w:t>
+      <w:proofErr w:type="spellStart"/>
+      <w:r>
+        <w:t>Ekon</w:t>
+      </w:r>
+      <w:proofErr w:type="spellEnd"/>
+      <w:r>
+        <w:t xml:space="preserve">, E. (2021, julio 28). </w:t>
       </w:r>
       <w:r>
         <w:rPr>
@@ -6386,7 +7556,15 @@
         <w:t>¿Qué es un sistema de gestión y para qué sirve?</w:t>
       </w:r>
       <w:r>
-        <w:t xml:space="preserve"> Ekon. https://www.ekon.es/blog/sistemas-de-gestion-integral-para-el-funcionamiento-optimo-de-la-empresa/</w:t>
+        <w:t xml:space="preserve"> </w:t>
+      </w:r>
+      <w:proofErr w:type="spellStart"/>
+      <w:r>
+        <w:t>Ekon</w:t>
+      </w:r>
+      <w:proofErr w:type="spellEnd"/>
+      <w:r>
+        <w:t>. https://www.ekon.es/blog/sistemas-de-gestion-integral-para-el-funcionamiento-optimo-de-la-empresa/</w:t>
       </w:r>
     </w:p>
     <w:p>
@@ -6396,30 +7574,24 @@
       <w:r>
         <w:t xml:space="preserve">Funcionalidad. (2015, junio 7). </w:t>
       </w:r>
+      <w:proofErr w:type="spellStart"/>
       <w:r>
         <w:rPr>
           <w:i/>
           <w:iCs/>
         </w:rPr>
-        <w:t>gestion de la calidad del software - norma iso-9126</w:t>
-      </w:r>
-      <w:r>
-        <w:t>. https://diplomadogestioncalidadsoftware2015.wordpress.com/norma-iso-9126/calidad-interna-y-externa/funcionalidad/</w:t>
-      </w:r>
-    </w:p>
-    <w:p>
-      <w:pPr>
-        <w:pStyle w:val="Bibliografa"/>
-      </w:pPr>
+        <w:t>gestion</w:t>
+      </w:r>
+      <w:proofErr w:type="spellEnd"/>
       <w:r>
         <w:rPr>
           <w:i/>
           <w:iCs/>
         </w:rPr>
-        <w:t>GEOCUBA - EcuRed</w:t>
-      </w:r>
-      <w:r>
-        <w:t>. (s. f.). Recuperado 9 de enero de 2024, de https://www.ecured.cu/GEOCUBA</w:t>
+        <w:t xml:space="preserve"> de la calidad del software - norma iso-9126</w:t>
+      </w:r>
+      <w:r>
+        <w:t>. https://diplomadogestioncalidadsoftware2015.wordpress.com/norma-iso-9126/calidad-interna-y-externa/funcionalidad/</w:t>
       </w:r>
     </w:p>
     <w:p>
@@ -6431,6 +7603,21 @@
           <w:i/>
           <w:iCs/>
         </w:rPr>
+        <w:t>GEOCUBA - EcuRed</w:t>
+      </w:r>
+      <w:r>
+        <w:t>. (s. f.). Recuperado 9 de enero de 2024, de https://www.ecured.cu/GEOCUBA</w:t>
+      </w:r>
+    </w:p>
+    <w:p>
+      <w:pPr>
+        <w:pStyle w:val="Bibliografa"/>
+      </w:pPr>
+      <w:r>
+        <w:rPr>
+          <w:i/>
+          <w:iCs/>
+        </w:rPr>
         <w:lastRenderedPageBreak/>
         <w:t>Herramientas informáticas—EcuRed</w:t>
       </w:r>
@@ -6483,82 +7670,206 @@
           <w:i/>
           <w:iCs/>
         </w:rPr>
-        <w:t>MIKE 21/3 Sand Transport</w:t>
-      </w:r>
-      <w:r>
-        <w:t>. (s. f.). Recuperado 7 de febrero de 2024, de https://www.mikepoweredbydhi.com/products/mike-21/Sediments/sand-transport</w:t>
-      </w:r>
-    </w:p>
-    <w:p>
-      <w:pPr>
-        <w:pStyle w:val="Bibliografa"/>
-      </w:pPr>
+        <w:t xml:space="preserve">MIKE 21/3 </w:t>
+      </w:r>
+      <w:proofErr w:type="spellStart"/>
       <w:r>
         <w:rPr>
           <w:i/>
           <w:iCs/>
         </w:rPr>
-        <w:t>Nueva norma legal por la preservación de las costas cubanas—Juventud Rebelde—Diario de la juventud cubana</w:t>
-      </w:r>
-      <w:r>
-        <w:t>. (s. f.). Recuperado 15 de abril de 2024, de https://www.juventudrebelde.cu/ciencia-tecnica/2023-12-07/acertada-interrelacion-entre-las-entidades-y-rigor-en-el-control-contribuiran-al-exito-de-la-nueva-norma-legal-relativa-a-las-costas-cubanas</w:t>
-      </w:r>
-    </w:p>
-    <w:p>
-      <w:pPr>
-        <w:pStyle w:val="Bibliografa"/>
-      </w:pPr>
+        <w:t>Sand</w:t>
+      </w:r>
+      <w:proofErr w:type="spellEnd"/>
       <w:r>
         <w:rPr>
           <w:i/>
           <w:iCs/>
         </w:rPr>
-        <w:t>Programación Extrema—PDF Descargar libre</w:t>
-      </w:r>
-      <w:r>
-        <w:t>. (s. f.). Recuperado 7 de enero de 2024, de https://docplayer.es/1647643-Programacion-extrema.html</w:t>
-      </w:r>
-    </w:p>
-    <w:p>
-      <w:pPr>
-        <w:pStyle w:val="Bibliografa"/>
-      </w:pPr>
+        <w:t xml:space="preserve"> </w:t>
+      </w:r>
+      <w:proofErr w:type="spellStart"/>
       <w:r>
         <w:rPr>
           <w:i/>
           <w:iCs/>
         </w:rPr>
-        <w:t>Qué es Visual Studio Code y qué ventajas ofrece</w:t>
-      </w:r>
-      <w:r>
-        <w:t>. (2022, julio 22). OpenWebinars.net. https://openwebinars.net/blog/que-es-visual-studio-code-y-que-ventajas-ofrece/</w:t>
+        <w:t>Transport</w:t>
+      </w:r>
+      <w:proofErr w:type="spellEnd"/>
+      <w:r>
+        <w:t>. (s. f.). Recuperado 7 de febrero de 2024, de https://www.mikepoweredbydhi.com/products/mike-21/Sediments/sand-transport</w:t>
       </w:r>
     </w:p>
     <w:p>
       <w:pPr>
         <w:pStyle w:val="Bibliografa"/>
       </w:pPr>
+      <w:r>
+        <w:t xml:space="preserve">Myers, G. J., Sandler, C., &amp; </w:t>
+      </w:r>
+      <w:proofErr w:type="spellStart"/>
+      <w:r>
+        <w:t>Badgett</w:t>
+      </w:r>
+      <w:proofErr w:type="spellEnd"/>
+      <w:r>
+        <w:t xml:space="preserve">, T. (2011). </w:t>
+      </w:r>
+      <w:proofErr w:type="spellStart"/>
       <w:r>
         <w:rPr>
           <w:i/>
           <w:iCs/>
         </w:rPr>
-        <w:t>Sistema de Gestión: Qué es y por qué es tan importante</w:t>
-      </w:r>
-      <w:r>
-        <w:t>. (s. f.). Recuperado 22 de abril de 2024, de https://www.unifikas.com/es/noticias/sistema-de-gestion-que-es-y-por-que-es-tan-importante</w:t>
-      </w:r>
-    </w:p>
-    <w:p>
-      <w:pPr>
-        <w:pStyle w:val="Bibliografa"/>
-      </w:pPr>
+        <w:t>The</w:t>
+      </w:r>
+      <w:proofErr w:type="spellEnd"/>
       <w:r>
         <w:rPr>
           <w:i/>
           <w:iCs/>
         </w:rPr>
+        <w:t xml:space="preserve"> art </w:t>
+      </w:r>
+      <w:proofErr w:type="spellStart"/>
+      <w:r>
+        <w:rPr>
+          <w:i/>
+          <w:iCs/>
+        </w:rPr>
+        <w:t>of</w:t>
+      </w:r>
+      <w:proofErr w:type="spellEnd"/>
+      <w:r>
+        <w:rPr>
+          <w:i/>
+          <w:iCs/>
+        </w:rPr>
+        <w:t xml:space="preserve"> software </w:t>
+      </w:r>
+      <w:proofErr w:type="spellStart"/>
+      <w:r>
+        <w:rPr>
+          <w:i/>
+          <w:iCs/>
+        </w:rPr>
+        <w:t>testing</w:t>
+      </w:r>
+      <w:proofErr w:type="spellEnd"/>
+      <w:r>
+        <w:t xml:space="preserve">. John Wiley &amp; </w:t>
+      </w:r>
+      <w:proofErr w:type="spellStart"/>
+      <w:r>
+        <w:t>Sons</w:t>
+      </w:r>
+      <w:proofErr w:type="spellEnd"/>
+      <w:r>
+        <w:t>.</w:t>
+      </w:r>
+    </w:p>
+    <w:p>
+      <w:pPr>
+        <w:pStyle w:val="Bibliografa"/>
+      </w:pPr>
+      <w:r>
+        <w:rPr>
+          <w:i/>
+          <w:iCs/>
+        </w:rPr>
+        <w:t>Nueva norma legal por la preservación de las costas cubanas—Juventud Rebelde—Diario de la juventud cubana</w:t>
+      </w:r>
+      <w:r>
+        <w:t>. (s. f.). Recuperado 15 de abril de 2024, de https://www.juventudrebelde.cu/ciencia-tecnica/2023-12-07/acertada-interrelacion-entre-las-entidades-y-rigor-en-el-control-contribuiran-al-exito-de-la-nueva-norma-legal-relativa-a-las-costas-cubanas</w:t>
+      </w:r>
+    </w:p>
+    <w:p>
+      <w:pPr>
+        <w:pStyle w:val="Bibliografa"/>
+      </w:pPr>
+      <w:r>
+        <w:rPr>
+          <w:i/>
+          <w:iCs/>
+        </w:rPr>
+        <w:t>Programación Extrema—PDF Descargar libre</w:t>
+      </w:r>
+      <w:r>
+        <w:t>. (s. f.). Recuperado 7 de enero de 2024, de https://docplayer.es/1647643-Programacion-extrema.html</w:t>
+      </w:r>
+    </w:p>
+    <w:p>
+      <w:pPr>
+        <w:pStyle w:val="Bibliografa"/>
+      </w:pPr>
+      <w:r>
+        <w:rPr>
+          <w:i/>
+          <w:iCs/>
+        </w:rPr>
+        <w:t>Pruebas de Software: Historia y Evolución</w:t>
+      </w:r>
+      <w:r>
+        <w:t>. (s. f.). Recuperado 26 de junio de 2024, de https://www.fyccorp.com/articulo-pruebas-de-software:-historia-y-evolucion</w:t>
+      </w:r>
+    </w:p>
+    <w:p>
+      <w:pPr>
+        <w:pStyle w:val="Bibliografa"/>
+      </w:pPr>
+      <w:r>
+        <w:rPr>
+          <w:i/>
+          <w:iCs/>
+        </w:rPr>
         <w:lastRenderedPageBreak/>
+        <w:t xml:space="preserve">Qué es Visual Studio </w:t>
+      </w:r>
+      <w:proofErr w:type="spellStart"/>
+      <w:r>
+        <w:rPr>
+          <w:i/>
+          <w:iCs/>
+        </w:rPr>
+        <w:t>Code</w:t>
+      </w:r>
+      <w:proofErr w:type="spellEnd"/>
+      <w:r>
+        <w:rPr>
+          <w:i/>
+          <w:iCs/>
+        </w:rPr>
+        <w:t xml:space="preserve"> y qué ventajas ofrece</w:t>
+      </w:r>
+      <w:r>
+        <w:t>. (2022, julio 22). OpenWebinars.net. https://openwebinars.net/blog/que-es-visual-studio-code-y-que-ventajas-ofrece/</w:t>
+      </w:r>
+    </w:p>
+    <w:p>
+      <w:pPr>
+        <w:pStyle w:val="Bibliografa"/>
+      </w:pPr>
+      <w:r>
+        <w:rPr>
+          <w:i/>
+          <w:iCs/>
+        </w:rPr>
+        <w:t>Sistema de Gestión: Qué es y por qué es tan importante</w:t>
+      </w:r>
+      <w:r>
+        <w:t>. (s. f.). Recuperado 22 de abril de 2024, de https://www.unifikas.com/es/noticias/sistema-de-gestion-que-es-y-por-que-es-tan-importante</w:t>
+      </w:r>
+    </w:p>
+    <w:p>
+      <w:pPr>
+        <w:pStyle w:val="Bibliografa"/>
+      </w:pPr>
+      <w:r>
+        <w:rPr>
+          <w:i/>
+          <w:iCs/>
+        </w:rPr>
         <w:t>Tecnología—Concepto, tipos, ejemplos, evolución, características</w:t>
       </w:r>
       <w:r>
@@ -6569,8 +7880,13 @@
       <w:pPr>
         <w:pStyle w:val="Bibliografa"/>
       </w:pPr>
-      <w:r>
-        <w:t xml:space="preserve">Westreicher, G. (2020, agosto 7). </w:t>
+      <w:proofErr w:type="spellStart"/>
+      <w:r>
+        <w:t>Westreicher</w:t>
+      </w:r>
+      <w:proofErr w:type="spellEnd"/>
+      <w:r>
+        <w:t xml:space="preserve">, G. (2020, agosto 7). </w:t>
       </w:r>
       <w:r>
         <w:rPr>
@@ -6615,7 +7931,7 @@
 </file>
 
 <file path=word/endnotes.xml><?xml version="1.0" encoding="utf-8"?>
-<w:endnotes xmlns:wpc="http://schemas.microsoft.com/office/word/2010/wordprocessingCanvas" xmlns:mc="http://schemas.openxmlformats.org/markup-compatibility/2006" xmlns:o="urn:schemas-microsoft-com:office:office" xmlns:r="http://schemas.openxmlformats.org/officeDocument/2006/relationships" xmlns:m="http://schemas.openxmlformats.org/officeDocument/2006/math" xmlns:v="urn:schemas-microsoft-com:vml" xmlns:wp14="http://schemas.microsoft.com/office/word/2010/wordprocessingDrawing" xmlns:wp="http://schemas.openxmlformats.org/drawingml/2006/wordprocessingDrawing" xmlns:w10="urn:schemas-microsoft-com:office:word" xmlns:w="http://schemas.openxmlformats.org/wordprocessingml/2006/main" xmlns:w14="http://schemas.microsoft.com/office/word/2010/wordml" xmlns:w15="http://schemas.microsoft.com/office/word/2012/wordml" xmlns:wpg="http://schemas.microsoft.com/office/word/2010/wordprocessingGroup" xmlns:wpi="http://schemas.microsoft.com/office/word/2010/wordprocessingInk" xmlns:wne="http://schemas.microsoft.com/office/word/2006/wordml" xmlns:wps="http://schemas.microsoft.com/office/word/2010/wordprocessingShape" mc:Ignorable="w14 w15 wp14">
+<w:endnotes xmlns:wpc="http://schemas.microsoft.com/office/word/2010/wordprocessingCanvas" xmlns:cx="http://schemas.microsoft.com/office/drawing/2014/chartex" xmlns:cx1="http://schemas.microsoft.com/office/drawing/2015/9/8/chartex" xmlns:cx2="http://schemas.microsoft.com/office/drawing/2015/10/21/chartex" xmlns:cx3="http://schemas.microsoft.com/office/drawing/2016/5/9/chartex" xmlns:cx4="http://schemas.microsoft.com/office/drawing/2016/5/10/chartex" xmlns:cx5="http://schemas.microsoft.com/office/drawing/2016/5/11/chartex" xmlns:cx6="http://schemas.microsoft.com/office/drawing/2016/5/12/chartex" xmlns:cx7="http://schemas.microsoft.com/office/drawing/2016/5/13/chartex" xmlns:cx8="http://schemas.microsoft.com/office/drawing/2016/5/14/chartex" xmlns:mc="http://schemas.openxmlformats.org/markup-compatibility/2006" xmlns:aink="http://schemas.microsoft.com/office/drawing/2016/ink" xmlns:am3d="http://schemas.microsoft.com/office/drawing/2017/model3d" xmlns:o="urn:schemas-microsoft-com:office:office" xmlns:r="http://schemas.openxmlformats.org/officeDocument/2006/relationships" xmlns:m="http://schemas.openxmlformats.org/officeDocument/2006/math" xmlns:v="urn:schemas-microsoft-com:vml" xmlns:wp14="http://schemas.microsoft.com/office/word/2010/wordprocessingDrawing" xmlns:wp="http://schemas.openxmlformats.org/drawingml/2006/wordprocessingDrawing" xmlns:w10="urn:schemas-microsoft-com:office:word" xmlns:w="http://schemas.openxmlformats.org/wordprocessingml/2006/main" xmlns:w14="http://schemas.microsoft.com/office/word/2010/wordml" xmlns:w15="http://schemas.microsoft.com/office/word/2012/wordml" xmlns:w16cex="http://schemas.microsoft.com/office/word/2018/wordml/cex" xmlns:w16cid="http://schemas.microsoft.com/office/word/2016/wordml/cid" xmlns:w16="http://schemas.microsoft.com/office/word/2018/wordml" xmlns:w16sdtdh="http://schemas.microsoft.com/office/word/2020/wordml/sdtdatahash" xmlns:w16se="http://schemas.microsoft.com/office/word/2015/wordml/symex" xmlns:wpg="http://schemas.microsoft.com/office/word/2010/wordprocessingGroup" xmlns:wpi="http://schemas.microsoft.com/office/word/2010/wordprocessingInk" xmlns:wne="http://schemas.microsoft.com/office/word/2006/wordml" xmlns:wps="http://schemas.microsoft.com/office/word/2010/wordprocessingShape" mc:Ignorable="w14 w15 w16se w16cid w16 w16cex w16sdtdh wp14">
   <w:endnote w:type="separator" w:id="-1">
     <w:p>
       <w:r>
@@ -6634,7 +7950,7 @@
 </file>
 
 <file path=word/footnotes.xml><?xml version="1.0" encoding="utf-8"?>
-<w:footnotes xmlns:wpc="http://schemas.microsoft.com/office/word/2010/wordprocessingCanvas" xmlns:mc="http://schemas.openxmlformats.org/markup-compatibility/2006" xmlns:o="urn:schemas-microsoft-com:office:office" xmlns:r="http://schemas.openxmlformats.org/officeDocument/2006/relationships" xmlns:m="http://schemas.openxmlformats.org/officeDocument/2006/math" xmlns:v="urn:schemas-microsoft-com:vml" xmlns:wp14="http://schemas.microsoft.com/office/word/2010/wordprocessingDrawing" xmlns:wp="http://schemas.openxmlformats.org/drawingml/2006/wordprocessingDrawing" xmlns:w10="urn:schemas-microsoft-com:office:word" xmlns:w="http://schemas.openxmlformats.org/wordprocessingml/2006/main" xmlns:w14="http://schemas.microsoft.com/office/word/2010/wordml" xmlns:w15="http://schemas.microsoft.com/office/word/2012/wordml" xmlns:wpg="http://schemas.microsoft.com/office/word/2010/wordprocessingGroup" xmlns:wpi="http://schemas.microsoft.com/office/word/2010/wordprocessingInk" xmlns:wne="http://schemas.microsoft.com/office/word/2006/wordml" xmlns:wps="http://schemas.microsoft.com/office/word/2010/wordprocessingShape" mc:Ignorable="w14 w15 wp14">
+<w:footnotes xmlns:wpc="http://schemas.microsoft.com/office/word/2010/wordprocessingCanvas" xmlns:cx="http://schemas.microsoft.com/office/drawing/2014/chartex" xmlns:cx1="http://schemas.microsoft.com/office/drawing/2015/9/8/chartex" xmlns:cx2="http://schemas.microsoft.com/office/drawing/2015/10/21/chartex" xmlns:cx3="http://schemas.microsoft.com/office/drawing/2016/5/9/chartex" xmlns:cx4="http://schemas.microsoft.com/office/drawing/2016/5/10/chartex" xmlns:cx5="http://schemas.microsoft.com/office/drawing/2016/5/11/chartex" xmlns:cx6="http://schemas.microsoft.com/office/drawing/2016/5/12/chartex" xmlns:cx7="http://schemas.microsoft.com/office/drawing/2016/5/13/chartex" xmlns:cx8="http://schemas.microsoft.com/office/drawing/2016/5/14/chartex" xmlns:mc="http://schemas.openxmlformats.org/markup-compatibility/2006" xmlns:aink="http://schemas.microsoft.com/office/drawing/2016/ink" xmlns:am3d="http://schemas.microsoft.com/office/drawing/2017/model3d" xmlns:o="urn:schemas-microsoft-com:office:office" xmlns:r="http://schemas.openxmlformats.org/officeDocument/2006/relationships" xmlns:m="http://schemas.openxmlformats.org/officeDocument/2006/math" xmlns:v="urn:schemas-microsoft-com:vml" xmlns:wp14="http://schemas.microsoft.com/office/word/2010/wordprocessingDrawing" xmlns:wp="http://schemas.openxmlformats.org/drawingml/2006/wordprocessingDrawing" xmlns:w10="urn:schemas-microsoft-com:office:word" xmlns:w="http://schemas.openxmlformats.org/wordprocessingml/2006/main" xmlns:w14="http://schemas.microsoft.com/office/word/2010/wordml" xmlns:w15="http://schemas.microsoft.com/office/word/2012/wordml" xmlns:w16cex="http://schemas.microsoft.com/office/word/2018/wordml/cex" xmlns:w16cid="http://schemas.microsoft.com/office/word/2016/wordml/cid" xmlns:w16="http://schemas.microsoft.com/office/word/2018/wordml" xmlns:w16sdtdh="http://schemas.microsoft.com/office/word/2020/wordml/sdtdatahash" xmlns:w16se="http://schemas.microsoft.com/office/word/2015/wordml/symex" xmlns:wpg="http://schemas.microsoft.com/office/word/2010/wordprocessingGroup" xmlns:wpi="http://schemas.microsoft.com/office/word/2010/wordprocessingInk" xmlns:wne="http://schemas.microsoft.com/office/word/2006/wordml" xmlns:wps="http://schemas.microsoft.com/office/word/2010/wordprocessingShape" mc:Ignorable="w14 w15 w16se w16cid w16 w16cex w16sdtdh wp14">
   <w:footnote w:type="separator" w:id="-1">
     <w:p>
       <w:r>
@@ -6653,8 +7969,8 @@
 </file>
 
 <file path=word/numbering.xml><?xml version="1.0" encoding="utf-8"?>
-<w:numbering xmlns:wpc="http://schemas.microsoft.com/office/word/2010/wordprocessingCanvas" xmlns:mc="http://schemas.openxmlformats.org/markup-compatibility/2006" xmlns:o="urn:schemas-microsoft-com:office:office" xmlns:r="http://schemas.openxmlformats.org/officeDocument/2006/relationships" xmlns:m="http://schemas.openxmlformats.org/officeDocument/2006/math" xmlns:v="urn:schemas-microsoft-com:vml" xmlns:wp14="http://schemas.microsoft.com/office/word/2010/wordprocessingDrawing" xmlns:wp="http://schemas.openxmlformats.org/drawingml/2006/wordprocessingDrawing" xmlns:w10="urn:schemas-microsoft-com:office:word" xmlns:w="http://schemas.openxmlformats.org/wordprocessingml/2006/main" xmlns:w14="http://schemas.microsoft.com/office/word/2010/wordml" xmlns:w15="http://schemas.microsoft.com/office/word/2012/wordml" xmlns:wpg="http://schemas.microsoft.com/office/word/2010/wordprocessingGroup" xmlns:wpi="http://schemas.microsoft.com/office/word/2010/wordprocessingInk" xmlns:wne="http://schemas.microsoft.com/office/word/2006/wordml" xmlns:wps="http://schemas.microsoft.com/office/word/2010/wordprocessingShape" mc:Ignorable="w14 w15 wp14">
-  <w:abstractNum w:abstractNumId="0">
+<w:numbering xmlns:wpc="http://schemas.microsoft.com/office/word/2010/wordprocessingCanvas" xmlns:cx="http://schemas.microsoft.com/office/drawing/2014/chartex" xmlns:cx1="http://schemas.microsoft.com/office/drawing/2015/9/8/chartex" xmlns:cx2="http://schemas.microsoft.com/office/drawing/2015/10/21/chartex" xmlns:cx3="http://schemas.microsoft.com/office/drawing/2016/5/9/chartex" xmlns:cx4="http://schemas.microsoft.com/office/drawing/2016/5/10/chartex" xmlns:cx5="http://schemas.microsoft.com/office/drawing/2016/5/11/chartex" xmlns:cx6="http://schemas.microsoft.com/office/drawing/2016/5/12/chartex" xmlns:cx7="http://schemas.microsoft.com/office/drawing/2016/5/13/chartex" xmlns:cx8="http://schemas.microsoft.com/office/drawing/2016/5/14/chartex" xmlns:mc="http://schemas.openxmlformats.org/markup-compatibility/2006" xmlns:aink="http://schemas.microsoft.com/office/drawing/2016/ink" xmlns:am3d="http://schemas.microsoft.com/office/drawing/2017/model3d" xmlns:o="urn:schemas-microsoft-com:office:office" xmlns:r="http://schemas.openxmlformats.org/officeDocument/2006/relationships" xmlns:m="http://schemas.openxmlformats.org/officeDocument/2006/math" xmlns:v="urn:schemas-microsoft-com:vml" xmlns:wp14="http://schemas.microsoft.com/office/word/2010/wordprocessingDrawing" xmlns:wp="http://schemas.openxmlformats.org/drawingml/2006/wordprocessingDrawing" xmlns:w10="urn:schemas-microsoft-com:office:word" xmlns:w="http://schemas.openxmlformats.org/wordprocessingml/2006/main" xmlns:w14="http://schemas.microsoft.com/office/word/2010/wordml" xmlns:w15="http://schemas.microsoft.com/office/word/2012/wordml" xmlns:w16cex="http://schemas.microsoft.com/office/word/2018/wordml/cex" xmlns:w16cid="http://schemas.microsoft.com/office/word/2016/wordml/cid" xmlns:w16="http://schemas.microsoft.com/office/word/2018/wordml" xmlns:w16sdtdh="http://schemas.microsoft.com/office/word/2020/wordml/sdtdatahash" xmlns:w16se="http://schemas.microsoft.com/office/word/2015/wordml/symex" xmlns:wpg="http://schemas.microsoft.com/office/word/2010/wordprocessingGroup" xmlns:wpi="http://schemas.microsoft.com/office/word/2010/wordprocessingInk" xmlns:wne="http://schemas.microsoft.com/office/word/2006/wordml" xmlns:wps="http://schemas.microsoft.com/office/word/2010/wordprocessingShape" mc:Ignorable="w14 w15 w16se w16cid w16 w16cex w16sdtdh wp14">
+  <w:abstractNum w:abstractNumId="0" w15:restartNumberingAfterBreak="0">
     <w:nsid w:val="01763FE6"/>
     <w:multiLevelType w:val="multilevel"/>
     <w:tmpl w:val="4036EA96"/>
@@ -6803,7 +8119,7 @@
       </w:rPr>
     </w:lvl>
   </w:abstractNum>
-  <w:abstractNum w:abstractNumId="1">
+  <w:abstractNum w:abstractNumId="1" w15:restartNumberingAfterBreak="0">
     <w:nsid w:val="028726BC"/>
     <w:multiLevelType w:val="multilevel"/>
     <w:tmpl w:val="AEDA6736"/>
@@ -6918,7 +8234,7 @@
       </w:rPr>
     </w:lvl>
   </w:abstractNum>
-  <w:abstractNum w:abstractNumId="2">
+  <w:abstractNum w:abstractNumId="2" w15:restartNumberingAfterBreak="0">
     <w:nsid w:val="1A01540F"/>
     <w:multiLevelType w:val="hybridMultilevel"/>
     <w:tmpl w:val="25CA3840"/>
@@ -7032,7 +8348,7 @@
       </w:rPr>
     </w:lvl>
   </w:abstractNum>
-  <w:abstractNum w:abstractNumId="3">
+  <w:abstractNum w:abstractNumId="3" w15:restartNumberingAfterBreak="0">
     <w:nsid w:val="1CD309AB"/>
     <w:multiLevelType w:val="multilevel"/>
     <w:tmpl w:val="44E0D368"/>
@@ -7150,7 +8466,7 @@
       </w:rPr>
     </w:lvl>
   </w:abstractNum>
-  <w:abstractNum w:abstractNumId="4">
+  <w:abstractNum w:abstractNumId="4" w15:restartNumberingAfterBreak="0">
     <w:nsid w:val="230C3009"/>
     <w:multiLevelType w:val="hybridMultilevel"/>
     <w:tmpl w:val="277E6C2A"/>
@@ -7236,7 +8552,7 @@
       </w:pPr>
     </w:lvl>
   </w:abstractNum>
-  <w:abstractNum w:abstractNumId="5">
+  <w:abstractNum w:abstractNumId="5" w15:restartNumberingAfterBreak="0">
     <w:nsid w:val="25266178"/>
     <w:multiLevelType w:val="multilevel"/>
     <w:tmpl w:val="FA486980"/>
@@ -7385,7 +8701,7 @@
       </w:rPr>
     </w:lvl>
   </w:abstractNum>
-  <w:abstractNum w:abstractNumId="6">
+  <w:abstractNum w:abstractNumId="6" w15:restartNumberingAfterBreak="0">
     <w:nsid w:val="27E077E0"/>
     <w:multiLevelType w:val="hybridMultilevel"/>
     <w:tmpl w:val="4BDA735C"/>
@@ -7498,7 +8814,7 @@
       </w:rPr>
     </w:lvl>
   </w:abstractNum>
-  <w:abstractNum w:abstractNumId="7">
+  <w:abstractNum w:abstractNumId="7" w15:restartNumberingAfterBreak="0">
     <w:nsid w:val="2951521A"/>
     <w:multiLevelType w:val="hybridMultilevel"/>
     <w:tmpl w:val="027CC21A"/>
@@ -7584,7 +8900,7 @@
       </w:pPr>
     </w:lvl>
   </w:abstractNum>
-  <w:abstractNum w:abstractNumId="8">
+  <w:abstractNum w:abstractNumId="8" w15:restartNumberingAfterBreak="0">
     <w:nsid w:val="2BA932A3"/>
     <w:multiLevelType w:val="hybridMultilevel"/>
     <w:tmpl w:val="AF6406D2"/>
@@ -7697,7 +9013,7 @@
       </w:rPr>
     </w:lvl>
   </w:abstractNum>
-  <w:abstractNum w:abstractNumId="9">
+  <w:abstractNum w:abstractNumId="9" w15:restartNumberingAfterBreak="0">
     <w:nsid w:val="3B3643C0"/>
     <w:multiLevelType w:val="hybridMultilevel"/>
     <w:tmpl w:val="B0204FDE"/>
@@ -7810,7 +9126,7 @@
       </w:rPr>
     </w:lvl>
   </w:abstractNum>
-  <w:abstractNum w:abstractNumId="10">
+  <w:abstractNum w:abstractNumId="10" w15:restartNumberingAfterBreak="0">
     <w:nsid w:val="4CDC4D36"/>
     <w:multiLevelType w:val="hybridMultilevel"/>
     <w:tmpl w:val="A4DC3A2E"/>
@@ -7924,7 +9240,7 @@
       </w:rPr>
     </w:lvl>
   </w:abstractNum>
-  <w:abstractNum w:abstractNumId="11">
+  <w:abstractNum w:abstractNumId="11" w15:restartNumberingAfterBreak="0">
     <w:nsid w:val="50AD4D7E"/>
     <w:multiLevelType w:val="hybridMultilevel"/>
     <w:tmpl w:val="29B0C2E0"/>
@@ -8038,7 +9354,7 @@
       </w:rPr>
     </w:lvl>
   </w:abstractNum>
-  <w:abstractNum w:abstractNumId="12">
+  <w:abstractNum w:abstractNumId="12" w15:restartNumberingAfterBreak="0">
     <w:nsid w:val="52DE4563"/>
     <w:multiLevelType w:val="hybridMultilevel"/>
     <w:tmpl w:val="50A2DC56"/>
@@ -8124,7 +9440,7 @@
       </w:pPr>
     </w:lvl>
   </w:abstractNum>
-  <w:abstractNum w:abstractNumId="13">
+  <w:abstractNum w:abstractNumId="13" w15:restartNumberingAfterBreak="0">
     <w:nsid w:val="59357C29"/>
     <w:multiLevelType w:val="hybridMultilevel"/>
     <w:tmpl w:val="A00C5C94"/>
@@ -8237,7 +9553,7 @@
       </w:rPr>
     </w:lvl>
   </w:abstractNum>
-  <w:abstractNum w:abstractNumId="14">
+  <w:abstractNum w:abstractNumId="14" w15:restartNumberingAfterBreak="0">
     <w:nsid w:val="5B756C52"/>
     <w:multiLevelType w:val="multilevel"/>
     <w:tmpl w:val="2962E4C6"/>
@@ -8329,7 +9645,7 @@
       </w:pPr>
     </w:lvl>
   </w:abstractNum>
-  <w:abstractNum w:abstractNumId="15">
+  <w:abstractNum w:abstractNumId="15" w15:restartNumberingAfterBreak="0">
     <w:nsid w:val="66B2170A"/>
     <w:multiLevelType w:val="multilevel"/>
     <w:tmpl w:val="44E0D368"/>
@@ -8447,7 +9763,7 @@
       </w:rPr>
     </w:lvl>
   </w:abstractNum>
-  <w:abstractNum w:abstractNumId="16">
+  <w:abstractNum w:abstractNumId="16" w15:restartNumberingAfterBreak="0">
     <w:nsid w:val="71871229"/>
     <w:multiLevelType w:val="multilevel"/>
     <w:tmpl w:val="6D2004F0"/>
@@ -8597,7 +9913,7 @@
       </w:rPr>
     </w:lvl>
   </w:abstractNum>
-  <w:abstractNum w:abstractNumId="17">
+  <w:abstractNum w:abstractNumId="17" w15:restartNumberingAfterBreak="0">
     <w:nsid w:val="734C0CB8"/>
     <w:multiLevelType w:val="multilevel"/>
     <w:tmpl w:val="6D2004F0"/>
@@ -8747,7 +10063,7 @@
       </w:rPr>
     </w:lvl>
   </w:abstractNum>
-  <w:abstractNum w:abstractNumId="18">
+  <w:abstractNum w:abstractNumId="18" w15:restartNumberingAfterBreak="0">
     <w:nsid w:val="765860BC"/>
     <w:multiLevelType w:val="hybridMultilevel"/>
     <w:tmpl w:val="9A72A908"/>
@@ -8860,7 +10176,7 @@
       </w:rPr>
     </w:lvl>
   </w:abstractNum>
-  <w:abstractNum w:abstractNumId="19">
+  <w:abstractNum w:abstractNumId="19" w15:restartNumberingAfterBreak="0">
     <w:nsid w:val="7B6C409F"/>
     <w:multiLevelType w:val="multilevel"/>
     <w:tmpl w:val="AA783774"/>
@@ -8973,7 +10289,7 @@
       </w:rPr>
     </w:lvl>
   </w:abstractNum>
-  <w:abstractNum w:abstractNumId="20">
+  <w:abstractNum w:abstractNumId="20" w15:restartNumberingAfterBreak="0">
     <w:nsid w:val="7F8E4BFE"/>
     <w:multiLevelType w:val="hybridMultilevel"/>
     <w:tmpl w:val="9500A0FE"/>
@@ -9180,7 +10496,7 @@
 </file>
 
 <file path=word/styles.xml><?xml version="1.0" encoding="utf-8"?>
-<w:styles xmlns:mc="http://schemas.openxmlformats.org/markup-compatibility/2006" xmlns:r="http://schemas.openxmlformats.org/officeDocument/2006/relationships" xmlns:w="http://schemas.openxmlformats.org/wordprocessingml/2006/main" xmlns:w14="http://schemas.microsoft.com/office/word/2010/wordml" xmlns:w15="http://schemas.microsoft.com/office/word/2012/wordml" mc:Ignorable="w14 w15">
+<w:styles xmlns:mc="http://schemas.openxmlformats.org/markup-compatibility/2006" xmlns:r="http://schemas.openxmlformats.org/officeDocument/2006/relationships" xmlns:w="http://schemas.openxmlformats.org/wordprocessingml/2006/main" xmlns:w14="http://schemas.microsoft.com/office/word/2010/wordml" xmlns:w15="http://schemas.microsoft.com/office/word/2012/wordml" xmlns:w16cex="http://schemas.microsoft.com/office/word/2018/wordml/cex" xmlns:w16cid="http://schemas.microsoft.com/office/word/2016/wordml/cid" xmlns:w16="http://schemas.microsoft.com/office/word/2018/wordml" xmlns:w16sdtdh="http://schemas.microsoft.com/office/word/2020/wordml/sdtdatahash" xmlns:w16se="http://schemas.microsoft.com/office/word/2015/wordml/symex" mc:Ignorable="w14 w15 w16se w16cid w16 w16cex w16sdtdh">
   <w:docDefaults>
     <w:rPrDefault>
       <w:rPr>
@@ -9196,7 +10512,7 @@
       </w:pPr>
     </w:pPrDefault>
   </w:docDefaults>
-  <w:latentStyles w:defLockedState="0" w:defUIPriority="99" w:defSemiHidden="0" w:defUnhideWhenUsed="0" w:defQFormat="0" w:count="371">
+  <w:latentStyles w:defLockedState="0" w:defUIPriority="99" w:defSemiHidden="0" w:defUnhideWhenUsed="0" w:defQFormat="0" w:count="376">
     <w:lsdException w:name="Normal" w:uiPriority="0" w:qFormat="1"/>
     <w:lsdException w:name="heading 1" w:uiPriority="9" w:qFormat="1"/>
     <w:lsdException w:name="heading 2" w:semiHidden="1" w:uiPriority="9" w:unhideWhenUsed="1" w:qFormat="1"/>
@@ -9568,6 +10884,11 @@
     <w:lsdException w:name="List Table 5 Dark Accent 6" w:uiPriority="50"/>
     <w:lsdException w:name="List Table 6 Colorful Accent 6" w:uiPriority="51"/>
     <w:lsdException w:name="List Table 7 Colorful Accent 6" w:uiPriority="52"/>
+    <w:lsdException w:name="Mention" w:semiHidden="1" w:unhideWhenUsed="1"/>
+    <w:lsdException w:name="Smart Hyperlink" w:semiHidden="1" w:unhideWhenUsed="1"/>
+    <w:lsdException w:name="Hashtag" w:semiHidden="1" w:unhideWhenUsed="1"/>
+    <w:lsdException w:name="Unresolved Mention" w:semiHidden="1" w:unhideWhenUsed="1"/>
+    <w:lsdException w:name="Smart Link" w:semiHidden="1" w:unhideWhenUsed="1"/>
   </w:latentStyles>
   <w:style w:type="paragraph" w:default="1" w:styleId="Normal">
     <w:name w:val="Normal"/>
@@ -9778,7 +11099,7 @@
       <w:szCs w:val="32"/>
     </w:rPr>
   </w:style>
-  <w:style w:type="paragraph" w:styleId="TtulodeTDC">
+  <w:style w:type="paragraph" w:styleId="TtuloTDC">
     <w:name w:val="TOC Heading"/>
     <w:basedOn w:val="Ttulo1"/>
     <w:next w:val="Normal"/>
@@ -9932,7 +11253,6 @@
       <w:lang w:eastAsia="es-ES"/>
     </w:rPr>
     <w:tblPr>
-      <w:tblInd w:w="0" w:type="dxa"/>
       <w:tblBorders>
         <w:top w:val="single" w:sz="4" w:space="0" w:color="auto"/>
         <w:left w:val="single" w:sz="4" w:space="0" w:color="auto"/>
@@ -9941,12 +11261,6 @@
         <w:insideH w:val="single" w:sz="4" w:space="0" w:color="auto"/>
         <w:insideV w:val="single" w:sz="4" w:space="0" w:color="auto"/>
       </w:tblBorders>
-      <w:tblCellMar>
-        <w:top w:w="0" w:type="dxa"/>
-        <w:left w:w="108" w:type="dxa"/>
-        <w:bottom w:w="0" w:type="dxa"/>
-        <w:right w:w="108" w:type="dxa"/>
-      </w:tblCellMar>
     </w:tblPr>
   </w:style>
   <w:style w:type="paragraph" w:styleId="Sinespaciado">
@@ -10015,6 +11329,31 @@
     <w:name w:val="Enlace del índice"/>
     <w:qFormat/>
     <w:rsid w:val="003E2D34"/>
+  </w:style>
+  <w:style w:type="paragraph" w:customStyle="1" w:styleId="especial">
+    <w:name w:val="especial"/>
+    <w:basedOn w:val="Normal"/>
+    <w:rsid w:val="00F02DA3"/>
+    <w:pPr>
+      <w:spacing w:before="100" w:beforeAutospacing="1" w:after="100" w:afterAutospacing="1" w:line="240" w:lineRule="auto"/>
+      <w:jc w:val="left"/>
+    </w:pPr>
+    <w:rPr>
+      <w:rFonts w:ascii="Times New Roman" w:eastAsia="Times New Roman" w:hAnsi="Times New Roman" w:cs="Times New Roman"/>
+      <w:shd w:val="clear" w:color="auto" w:fill="auto"/>
+      <w:lang w:val="es-CU" w:eastAsia="es-CU"/>
+    </w:rPr>
+  </w:style>
+  <w:style w:type="character" w:styleId="nfasis">
+    <w:name w:val="Emphasis"/>
+    <w:basedOn w:val="Fuentedeprrafopredeter"/>
+    <w:uiPriority w:val="20"/>
+    <w:qFormat/>
+    <w:rsid w:val="00F02DA3"/>
+    <w:rPr>
+      <w:i/>
+      <w:iCs/>
+    </w:rPr>
   </w:style>
 </w:styles>
 </file>
@@ -10968,13 +12307,6 @@
         </dgm:presLayoutVars>
       </dgm:prSet>
       <dgm:spPr/>
-      <dgm:t>
-        <a:bodyPr/>
-        <a:lstStyle/>
-        <a:p>
-          <a:endParaRPr lang="es-ES"/>
-        </a:p>
-      </dgm:t>
     </dgm:pt>
     <dgm:pt modelId="{9100F08C-F692-498F-AC45-D0CD02D4FC32}" type="pres">
       <dgm:prSet presAssocID="{241267C7-BEB5-4E95-8894-ADDEA4336774}" presName="parSpace" presStyleCnt="0"/>
@@ -10987,13 +12319,6 @@
         </dgm:presLayoutVars>
       </dgm:prSet>
       <dgm:spPr/>
-      <dgm:t>
-        <a:bodyPr/>
-        <a:lstStyle/>
-        <a:p>
-          <a:endParaRPr lang="es-ES"/>
-        </a:p>
-      </dgm:t>
     </dgm:pt>
     <dgm:pt modelId="{72FC6FCE-8D73-4A96-9EC9-B44C5FEB7935}" type="pres">
       <dgm:prSet presAssocID="{CBA3B36B-7873-4536-8EC0-5B923178945A}" presName="parSpace" presStyleCnt="0"/>
@@ -11006,13 +12331,6 @@
         </dgm:presLayoutVars>
       </dgm:prSet>
       <dgm:spPr/>
-      <dgm:t>
-        <a:bodyPr/>
-        <a:lstStyle/>
-        <a:p>
-          <a:endParaRPr lang="es-ES"/>
-        </a:p>
-      </dgm:t>
     </dgm:pt>
     <dgm:pt modelId="{84C45388-2F0E-4706-B8A0-2729D7880B6B}" type="pres">
       <dgm:prSet presAssocID="{675705AD-C8BC-41D0-BFA6-FCFBEEB6D676}" presName="parSpace" presStyleCnt="0"/>
@@ -11025,25 +12343,18 @@
         </dgm:presLayoutVars>
       </dgm:prSet>
       <dgm:spPr/>
-      <dgm:t>
-        <a:bodyPr/>
-        <a:lstStyle/>
-        <a:p>
-          <a:endParaRPr lang="es-ES"/>
-        </a:p>
-      </dgm:t>
     </dgm:pt>
   </dgm:ptLst>
   <dgm:cxnLst>
+    <dgm:cxn modelId="{930FB00E-8FC3-4FCC-B52F-532535D3131F}" type="presOf" srcId="{4C730AAD-5F6B-4C61-BED7-02033036F3C5}" destId="{B58ED49A-4323-4EEE-A7E8-C1A19056AD24}" srcOrd="0" destOrd="0" presId="urn:microsoft.com/office/officeart/2005/8/layout/hChevron3"/>
+    <dgm:cxn modelId="{DBCED832-FD1A-484E-BD6A-3D1780E3F1E1}" type="presOf" srcId="{F9328919-5168-419E-9D85-2E59C799E42F}" destId="{74BF82BF-9CC9-4E77-9CA1-357CA6A692E2}" srcOrd="0" destOrd="0" presId="urn:microsoft.com/office/officeart/2005/8/layout/hChevron3"/>
+    <dgm:cxn modelId="{B1DCB83D-C052-47F1-8C7C-F74C9653F792}" srcId="{F9328919-5168-419E-9D85-2E59C799E42F}" destId="{4C730AAD-5F6B-4C61-BED7-02033036F3C5}" srcOrd="1" destOrd="0" parTransId="{F04CBC7B-048E-42FB-B1F5-28E1B4FC71AF}" sibTransId="{CBA3B36B-7873-4536-8EC0-5B923178945A}"/>
+    <dgm:cxn modelId="{7BCE764A-6DF0-4302-8893-868DD0E5F4EF}" srcId="{F9328919-5168-419E-9D85-2E59C799E42F}" destId="{9B5C3707-E82F-49B9-8832-5229BE92FCAF}" srcOrd="2" destOrd="0" parTransId="{4FDDE434-5CFC-4441-BC4F-E4EB1A10C7DD}" sibTransId="{675705AD-C8BC-41D0-BFA6-FCFBEEB6D676}"/>
+    <dgm:cxn modelId="{42875B6B-273F-4676-9ED4-3A51DF63ABE1}" type="presOf" srcId="{9B5C3707-E82F-49B9-8832-5229BE92FCAF}" destId="{615F992B-E2AA-42F1-AE1C-37600FCA8B45}" srcOrd="0" destOrd="0" presId="urn:microsoft.com/office/officeart/2005/8/layout/hChevron3"/>
+    <dgm:cxn modelId="{4DCD3677-4D99-4FCF-AAB7-A020A5BF0130}" srcId="{F9328919-5168-419E-9D85-2E59C799E42F}" destId="{6C54A688-31A1-4E0C-9045-F2A669A07530}" srcOrd="3" destOrd="0" parTransId="{8BE23EB9-9ABE-432E-A6A7-552F4BE02063}" sibTransId="{0D5492D2-7B9D-4D03-A5B8-148FB1D1D899}"/>
     <dgm:cxn modelId="{DA4FD496-6D20-44EE-83F0-A96D27529BA7}" srcId="{F9328919-5168-419E-9D85-2E59C799E42F}" destId="{44E3CF18-5BA0-4776-B2D3-4FCA95A561B4}" srcOrd="0" destOrd="0" parTransId="{3E99912A-A62D-4311-A3D8-C45B6E3F7697}" sibTransId="{241267C7-BEB5-4E95-8894-ADDEA4336774}"/>
-    <dgm:cxn modelId="{B1DCB83D-C052-47F1-8C7C-F74C9653F792}" srcId="{F9328919-5168-419E-9D85-2E59C799E42F}" destId="{4C730AAD-5F6B-4C61-BED7-02033036F3C5}" srcOrd="1" destOrd="0" parTransId="{F04CBC7B-048E-42FB-B1F5-28E1B4FC71AF}" sibTransId="{CBA3B36B-7873-4536-8EC0-5B923178945A}"/>
-    <dgm:cxn modelId="{DBCED832-FD1A-484E-BD6A-3D1780E3F1E1}" type="presOf" srcId="{F9328919-5168-419E-9D85-2E59C799E42F}" destId="{74BF82BF-9CC9-4E77-9CA1-357CA6A692E2}" srcOrd="0" destOrd="0" presId="urn:microsoft.com/office/officeart/2005/8/layout/hChevron3"/>
+    <dgm:cxn modelId="{6B5E41B4-399C-46E9-8C4B-4E8CF08A916A}" type="presOf" srcId="{44E3CF18-5BA0-4776-B2D3-4FCA95A561B4}" destId="{CA4F59ED-0745-4A10-8987-A0E11988856A}" srcOrd="0" destOrd="0" presId="urn:microsoft.com/office/officeart/2005/8/layout/hChevron3"/>
     <dgm:cxn modelId="{BDA29FFD-7DA9-4CA1-96E8-E2EAD0E94A79}" type="presOf" srcId="{6C54A688-31A1-4E0C-9045-F2A669A07530}" destId="{50151A5E-9FFD-4365-8A31-84750D2C8C1A}" srcOrd="0" destOrd="0" presId="urn:microsoft.com/office/officeart/2005/8/layout/hChevron3"/>
-    <dgm:cxn modelId="{930FB00E-8FC3-4FCC-B52F-532535D3131F}" type="presOf" srcId="{4C730AAD-5F6B-4C61-BED7-02033036F3C5}" destId="{B58ED49A-4323-4EEE-A7E8-C1A19056AD24}" srcOrd="0" destOrd="0" presId="urn:microsoft.com/office/officeart/2005/8/layout/hChevron3"/>
-    <dgm:cxn modelId="{4DCD3677-4D99-4FCF-AAB7-A020A5BF0130}" srcId="{F9328919-5168-419E-9D85-2E59C799E42F}" destId="{6C54A688-31A1-4E0C-9045-F2A669A07530}" srcOrd="3" destOrd="0" parTransId="{8BE23EB9-9ABE-432E-A6A7-552F4BE02063}" sibTransId="{0D5492D2-7B9D-4D03-A5B8-148FB1D1D899}"/>
-    <dgm:cxn modelId="{7BCE764A-6DF0-4302-8893-868DD0E5F4EF}" srcId="{F9328919-5168-419E-9D85-2E59C799E42F}" destId="{9B5C3707-E82F-49B9-8832-5229BE92FCAF}" srcOrd="2" destOrd="0" parTransId="{4FDDE434-5CFC-4441-BC4F-E4EB1A10C7DD}" sibTransId="{675705AD-C8BC-41D0-BFA6-FCFBEEB6D676}"/>
-    <dgm:cxn modelId="{6B5E41B4-399C-46E9-8C4B-4E8CF08A916A}" type="presOf" srcId="{44E3CF18-5BA0-4776-B2D3-4FCA95A561B4}" destId="{CA4F59ED-0745-4A10-8987-A0E11988856A}" srcOrd="0" destOrd="0" presId="urn:microsoft.com/office/officeart/2005/8/layout/hChevron3"/>
-    <dgm:cxn modelId="{42875B6B-273F-4676-9ED4-3A51DF63ABE1}" type="presOf" srcId="{9B5C3707-E82F-49B9-8832-5229BE92FCAF}" destId="{615F992B-E2AA-42F1-AE1C-37600FCA8B45}" srcOrd="0" destOrd="0" presId="urn:microsoft.com/office/officeart/2005/8/layout/hChevron3"/>
     <dgm:cxn modelId="{2B2E1716-1450-448F-B0BB-785FC2AE246B}" type="presParOf" srcId="{74BF82BF-9CC9-4E77-9CA1-357CA6A692E2}" destId="{CA4F59ED-0745-4A10-8987-A0E11988856A}" srcOrd="0" destOrd="0" presId="urn:microsoft.com/office/officeart/2005/8/layout/hChevron3"/>
     <dgm:cxn modelId="{2FD5F3EA-A62C-440A-B5C6-8FE8F353A9F9}" type="presParOf" srcId="{74BF82BF-9CC9-4E77-9CA1-357CA6A692E2}" destId="{9100F08C-F692-498F-AC45-D0CD02D4FC32}" srcOrd="1" destOrd="0" presId="urn:microsoft.com/office/officeart/2005/8/layout/hChevron3"/>
     <dgm:cxn modelId="{EC92146C-7906-48E8-B57B-52453E408221}" type="presParOf" srcId="{74BF82BF-9CC9-4E77-9CA1-357CA6A692E2}" destId="{B58ED49A-4323-4EEE-A7E8-C1A19056AD24}" srcOrd="2" destOrd="0" presId="urn:microsoft.com/office/officeart/2005/8/layout/hChevron3"/>
@@ -11056,7 +12367,7 @@
   <dgm:whole/>
   <dgm:extLst>
     <a:ext uri="http://schemas.microsoft.com/office/drawing/2008/diagram">
-      <dsp:dataModelExt xmlns:dsp="http://schemas.microsoft.com/office/drawing/2008/diagram" relId="rId29" minVer="http://schemas.openxmlformats.org/drawingml/2006/diagram"/>
+      <dsp:dataModelExt xmlns:dsp="http://schemas.microsoft.com/office/drawing/2008/diagram" relId="rId28" minVer="http://schemas.openxmlformats.org/drawingml/2006/diagram"/>
     </a:ext>
   </dgm:extLst>
 </dgm:dataModel>
@@ -11158,7 +12469,7 @@
         </a:bodyPr>
         <a:lstStyle/>
         <a:p>
-          <a:pPr lvl="0" algn="ctr" defTabSz="577850">
+          <a:pPr marL="0" lvl="0" indent="0" algn="ctr" defTabSz="577850">
             <a:lnSpc>
               <a:spcPct val="90000"/>
             </a:lnSpc>
@@ -11168,6 +12479,7 @@
             <a:spcAft>
               <a:spcPct val="35000"/>
             </a:spcAft>
+            <a:buNone/>
           </a:pPr>
           <a:r>
             <a:rPr lang="es-CU" sz="1300" b="1" kern="1200"/>
@@ -11268,7 +12580,7 @@
         </a:bodyPr>
         <a:lstStyle/>
         <a:p>
-          <a:pPr lvl="0" algn="ctr" defTabSz="577850">
+          <a:pPr marL="0" lvl="0" indent="0" algn="ctr" defTabSz="577850">
             <a:lnSpc>
               <a:spcPct val="90000"/>
             </a:lnSpc>
@@ -11278,6 +12590,7 @@
             <a:spcAft>
               <a:spcPct val="35000"/>
             </a:spcAft>
+            <a:buNone/>
           </a:pPr>
           <a:r>
             <a:rPr lang="es-CU" sz="1300" b="1" kern="1200"/>
@@ -11378,7 +12691,7 @@
         </a:bodyPr>
         <a:lstStyle/>
         <a:p>
-          <a:pPr lvl="0" algn="ctr" defTabSz="577850">
+          <a:pPr marL="0" lvl="0" indent="0" algn="ctr" defTabSz="577850">
             <a:lnSpc>
               <a:spcPct val="90000"/>
             </a:lnSpc>
@@ -11388,6 +12701,7 @@
             <a:spcAft>
               <a:spcPct val="35000"/>
             </a:spcAft>
+            <a:buNone/>
           </a:pPr>
           <a:r>
             <a:rPr lang="es-CU" sz="1300" b="1" kern="1200"/>
@@ -11488,7 +12802,7 @@
         </a:bodyPr>
         <a:lstStyle/>
         <a:p>
-          <a:pPr lvl="0" algn="ctr" defTabSz="577850">
+          <a:pPr marL="0" lvl="0" indent="0" algn="ctr" defTabSz="577850">
             <a:lnSpc>
               <a:spcPct val="90000"/>
             </a:lnSpc>
@@ -11498,6 +12812,7 @@
             <a:spcAft>
               <a:spcPct val="35000"/>
             </a:spcAft>
+            <a:buNone/>
           </a:pPr>
           <a:r>
             <a:rPr lang="es-CU" sz="1300" b="1" kern="1200"/>
@@ -13338,7 +14653,7 @@
 </file>
 
 <file path=customXml/itemProps1.xml><?xml version="1.0" encoding="utf-8"?>
-<ds:datastoreItem xmlns:ds="http://schemas.openxmlformats.org/officeDocument/2006/customXml" ds:itemID="{473FD4D2-32D3-4DA7-B7C1-A14C0DDAA8E0}">
+<ds:datastoreItem xmlns:ds="http://schemas.openxmlformats.org/officeDocument/2006/customXml" ds:itemID="{8226C1A2-B4DE-424F-83D2-F5B0D67019F4}">
   <ds:schemaRefs>
     <ds:schemaRef ds:uri="http://schemas.openxmlformats.org/officeDocument/2006/bibliography"/>
   </ds:schemaRefs>

</xml_diff>

<commit_message>
Iniciando CRUD de Calculos
</commit_message>
<xml_diff>
--- a/Tesis/Tesis Dariel Enmanuel Cabrera Lopez.docx
+++ b/Tesis/Tesis Dariel Enmanuel Cabrera Lopez.docx
@@ -2323,7 +2323,6 @@
         </w:rPr>
         <w:t>(</w:t>
       </w:r>
-      <w:proofErr w:type="spellStart"/>
       <w:r>
         <w:rPr>
           <w:rFonts w:ascii="Arial" w:hAnsi="Arial" w:cs="Arial"/>
@@ -2332,53 +2331,52 @@
         </w:rPr>
         <w:t>Cubadebate</w:t>
       </w:r>
+      <w:r>
+        <w:rPr>
+          <w:rFonts w:ascii="Arial" w:hAnsi="Arial" w:cs="Arial"/>
+        </w:rPr>
+        <w:t>, s. f.-a)</w:t>
+      </w:r>
+      <w:r>
+        <w:rPr>
+          <w:rFonts w:ascii="Arial" w:hAnsi="Arial" w:cs="Arial"/>
+          <w:bCs/>
+        </w:rPr>
+        <w:fldChar w:fldCharType="end"/>
+      </w:r>
+      <w:r>
+        <w:rPr>
+          <w:rFonts w:ascii="Arial" w:hAnsi="Arial" w:cs="Arial"/>
+          <w:bCs/>
+        </w:rPr>
+        <w:t xml:space="preserve">. </w:t>
+      </w:r>
+      <w:r>
+        <w:rPr>
+          <w:rStyle w:val="Textoennegrita"/>
+          <w:rFonts w:ascii="Arial" w:hAnsi="Arial" w:cs="Arial"/>
+          <w:b w:val="0"/>
+        </w:rPr>
+        <w:t>De 505 playas, se han evaluado 247 y se ha comprobado que 208 (84.2 %) presentan indicios de erosión.</w:t>
+      </w:r>
+      <w:r>
+        <w:rPr>
+          <w:rFonts w:ascii="Arial" w:hAnsi="Arial" w:cs="Arial"/>
+        </w:rPr>
+        <w:t xml:space="preserve"> “Se ratifica que el ritmo de la erosión de las playas arenosas en el archipiélago cubano, que se estima en 1.2 metros de retroceso de la línea de la costa como promedio cada año”, así expuso la viceministra del CITMA </w:t>
+      </w:r>
+      <w:proofErr w:type="spellStart"/>
+      <w:r>
+        <w:rPr>
+          <w:rFonts w:ascii="Arial" w:hAnsi="Arial" w:cs="Arial"/>
+        </w:rPr>
+        <w:t>Adianez</w:t>
+      </w:r>
       <w:proofErr w:type="spellEnd"/>
       <w:r>
         <w:rPr>
           <w:rFonts w:ascii="Arial" w:hAnsi="Arial" w:cs="Arial"/>
         </w:rPr>
-        <w:t>, s. f.-a)</w:t>
-      </w:r>
-      <w:r>
-        <w:rPr>
-          <w:rFonts w:ascii="Arial" w:hAnsi="Arial" w:cs="Arial"/>
-          <w:bCs/>
-        </w:rPr>
-        <w:fldChar w:fldCharType="end"/>
-      </w:r>
-      <w:r>
-        <w:rPr>
-          <w:rFonts w:ascii="Arial" w:hAnsi="Arial" w:cs="Arial"/>
-          <w:bCs/>
-        </w:rPr>
-        <w:t xml:space="preserve">. </w:t>
-      </w:r>
-      <w:r>
-        <w:rPr>
-          <w:rStyle w:val="Textoennegrita"/>
-          <w:rFonts w:ascii="Arial" w:hAnsi="Arial" w:cs="Arial"/>
-          <w:b w:val="0"/>
-        </w:rPr>
-        <w:t>De 505 playas, se han evaluado 247 y se ha comprobado que 208 (84.2 %) presentan indicios de erosión.</w:t>
-      </w:r>
-      <w:r>
-        <w:rPr>
-          <w:rFonts w:ascii="Arial" w:hAnsi="Arial" w:cs="Arial"/>
-        </w:rPr>
-        <w:t xml:space="preserve"> “Se ratifica que el ritmo de la erosión de las playas arenosas en el archipiélago cubano, que se estima en 1.2 metros de retroceso de la línea de la costa como promedio cada año”, así expuso la viceministra del CITMA </w:t>
-      </w:r>
-      <w:proofErr w:type="spellStart"/>
-      <w:r>
-        <w:rPr>
-          <w:rFonts w:ascii="Arial" w:hAnsi="Arial" w:cs="Arial"/>
-        </w:rPr>
-        <w:t>Adianez</w:t>
-      </w:r>
-      <w:proofErr w:type="spellEnd"/>
-      <w:r>
-        <w:rPr>
-          <w:rFonts w:ascii="Arial" w:hAnsi="Arial" w:cs="Arial"/>
-        </w:rPr>
         <w:t xml:space="preserve"> Taboada Zamora,  en la  sesión de trabajo de la Comisión de Educación, Cultura, Ciencia, Tecnología y Medio Ambiente de 2023 </w:t>
       </w:r>
       <w:r>
@@ -2408,7 +2406,6 @@
         </w:rPr>
         <w:t>(</w:t>
       </w:r>
-      <w:proofErr w:type="spellStart"/>
       <w:r>
         <w:rPr>
           <w:rFonts w:ascii="Arial" w:hAnsi="Arial" w:cs="Arial"/>
@@ -2417,7 +2414,6 @@
         </w:rPr>
         <w:t>Cubadebate</w:t>
       </w:r>
-      <w:proofErr w:type="spellEnd"/>
       <w:r>
         <w:rPr>
           <w:rFonts w:ascii="Arial" w:hAnsi="Arial" w:cs="Arial"/>
@@ -3334,36 +3330,8 @@
           <w:i/>
           <w:iCs/>
         </w:rPr>
-        <w:t xml:space="preserve">MIKE 21/3 </w:t>
-      </w:r>
-      <w:proofErr w:type="spellStart"/>
-      <w:r>
-        <w:rPr>
-          <w:rFonts w:ascii="Arial" w:hAnsi="Arial" w:cs="Arial"/>
-          <w:i/>
-          <w:iCs/>
-        </w:rPr>
-        <w:t>Sand</w:t>
-      </w:r>
-      <w:proofErr w:type="spellEnd"/>
-      <w:r>
-        <w:rPr>
-          <w:rFonts w:ascii="Arial" w:hAnsi="Arial" w:cs="Arial"/>
-          <w:i/>
-          <w:iCs/>
-        </w:rPr>
-        <w:t xml:space="preserve"> </w:t>
-      </w:r>
-      <w:proofErr w:type="spellStart"/>
-      <w:r>
-        <w:rPr>
-          <w:rFonts w:ascii="Arial" w:hAnsi="Arial" w:cs="Arial"/>
-          <w:i/>
-          <w:iCs/>
-        </w:rPr>
-        <w:t>Transport</w:t>
-      </w:r>
-      <w:proofErr w:type="spellEnd"/>
+        <w:t>MIKE 21/3 Sand Transport</w:t>
+      </w:r>
       <w:r>
         <w:rPr>
           <w:rFonts w:ascii="Arial" w:hAnsi="Arial" w:cs="Arial"/>
@@ -3966,15 +3934,7 @@
         <w:fldChar w:fldCharType="separate"/>
       </w:r>
       <w:r>
-        <w:t>(</w:t>
-      </w:r>
-      <w:proofErr w:type="spellStart"/>
-      <w:r>
-        <w:t>Westreicher</w:t>
-      </w:r>
-      <w:proofErr w:type="spellEnd"/>
-      <w:r>
-        <w:t>, 2020)</w:t>
+        <w:t>(Westreicher, 2020)</w:t>
       </w:r>
       <w:r>
         <w:fldChar w:fldCharType="end"/>
@@ -4048,15 +4008,7 @@
         <w:fldChar w:fldCharType="separate"/>
       </w:r>
       <w:r>
-        <w:t>(</w:t>
-      </w:r>
-      <w:proofErr w:type="spellStart"/>
-      <w:r>
-        <w:t>Ekon</w:t>
-      </w:r>
-      <w:proofErr w:type="spellEnd"/>
-      <w:r>
-        <w:t>, 2021)</w:t>
+        <w:t>(Ekon, 2021)</w:t>
       </w:r>
       <w:r>
         <w:fldChar w:fldCharType="end"/>
@@ -4069,6 +4021,47 @@
       <w:r>
         <w:t xml:space="preserve">Servicios Web </w:t>
       </w:r>
+    </w:p>
+    <w:p>
+      <w:r>
+        <w:t>Según Jorge Ocampos l</w:t>
+      </w:r>
+      <w:r>
+        <w:t>os servicios web son aplicaciones que se comunican y comparten datos e información a través de la red, utilizando un conjunto de estándares y protocolos abiertos. Están diseñados para soportar la interacción máquina a máquina, facilitando la interoperabilidad entre sistemas heterogéneos. Es decir, dos sistemas no necesitan conocerse para poder comunicarse mientras se acojan a las reglas de comunicación del estándar de servicio web usado</w:t>
+      </w:r>
+      <w:r>
+        <w:t xml:space="preserve">. </w:t>
+      </w:r>
+      <w:hyperlink r:id="rId15" w:history="1">
+        <w:r>
+          <w:rPr>
+            <w:rStyle w:val="Hipervnculo"/>
+          </w:rPr>
+          <w:t xml:space="preserve">¿Qué son los Servicios Web (Web </w:t>
+        </w:r>
+        <w:proofErr w:type="spellStart"/>
+        <w:r>
+          <w:rPr>
+            <w:rStyle w:val="Hipervnculo"/>
+          </w:rPr>
+          <w:t>Services</w:t>
+        </w:r>
+        <w:proofErr w:type="spellEnd"/>
+        <w:proofErr w:type="gramStart"/>
+        <w:r>
+          <w:rPr>
+            <w:rStyle w:val="Hipervnculo"/>
+          </w:rPr>
+          <w:t>) ?</w:t>
+        </w:r>
+        <w:proofErr w:type="gramEnd"/>
+        <w:r>
+          <w:rPr>
+            <w:rStyle w:val="Hipervnculo"/>
+          </w:rPr>
+          <w:t xml:space="preserve"> – Jorge Ocampos</w:t>
+        </w:r>
+      </w:hyperlink>
     </w:p>
     <w:p>
       <w:pPr>
@@ -4077,6 +4070,7 @@
       <w:bookmarkStart w:id="8" w:name="_Toc88600706"/>
       <w:bookmarkStart w:id="9" w:name="_Toc88579756"/>
       <w:r>
+        <w:lastRenderedPageBreak/>
         <w:t>Arquitectura de Microservicios</w:t>
       </w:r>
       <w:bookmarkEnd w:id="8"/>
@@ -4339,7 +4333,6 @@
           <w:sz w:val="26"/>
           <w:szCs w:val="26"/>
         </w:rPr>
-        <w:lastRenderedPageBreak/>
         <w:t xml:space="preserve">Las Pruebas o </w:t>
       </w:r>
       <w:proofErr w:type="spellStart"/>
@@ -4371,7 +4364,7 @@
         </w:rPr>
         <w:t>de </w:t>
       </w:r>
-      <w:hyperlink r:id="rId15" w:history="1">
+      <w:hyperlink r:id="rId16" w:history="1">
         <w:r>
           <w:rPr>
             <w:rStyle w:val="Hipervnculo"/>
@@ -4557,7 +4550,7 @@
         </w:rPr>
         <w:t>, son </w:t>
       </w:r>
-      <w:hyperlink r:id="rId16" w:tooltip="Programas" w:history="1">
+      <w:hyperlink r:id="rId17" w:tooltip="Programas" w:history="1">
         <w:r>
           <w:rPr>
             <w:rStyle w:val="Hipervnculo"/>
@@ -4576,7 +4569,7 @@
         </w:rPr>
         <w:t>, </w:t>
       </w:r>
-      <w:hyperlink r:id="rId17" w:tooltip="Aplicaciones" w:history="1">
+      <w:hyperlink r:id="rId18" w:tooltip="Aplicaciones" w:history="1">
         <w:r>
           <w:rPr>
             <w:rStyle w:val="Hipervnculo"/>
@@ -4595,7 +4588,7 @@
         </w:rPr>
         <w:t> o simplemente </w:t>
       </w:r>
-      <w:hyperlink r:id="rId18" w:tooltip="Instrucciones (la página no existe)" w:history="1">
+      <w:hyperlink r:id="rId19" w:tooltip="Instrucciones (la página no existe)" w:history="1">
         <w:r>
           <w:rPr>
             <w:rStyle w:val="Hipervnculo"/>
@@ -4695,7 +4688,7 @@
         </w:rPr>
         <w:t>el </w:t>
       </w:r>
-      <w:hyperlink r:id="rId19" w:history="1">
+      <w:hyperlink r:id="rId20" w:history="1">
         <w:r>
           <w:rPr>
             <w:rStyle w:val="Hipervnculo"/>
@@ -4714,7 +4707,7 @@
         </w:rPr>
         <w:t> de nociones y </w:t>
       </w:r>
-      <w:hyperlink r:id="rId20" w:history="1">
+      <w:hyperlink r:id="rId21" w:history="1">
         <w:r>
           <w:rPr>
             <w:rStyle w:val="Hipervnculo"/>
@@ -4752,7 +4745,7 @@
         </w:rPr>
         <w:t> </w:t>
       </w:r>
-      <w:hyperlink r:id="rId21" w:history="1">
+      <w:hyperlink r:id="rId22" w:history="1">
         <w:r>
           <w:rPr>
             <w:rStyle w:val="Hipervnculo"/>
@@ -4807,7 +4800,7 @@
         </w:rPr>
         <w:t> </w:t>
       </w:r>
-      <w:hyperlink r:id="rId22" w:history="1">
+      <w:hyperlink r:id="rId23" w:history="1">
         <w:r>
           <w:rPr>
             <w:rStyle w:val="Hipervnculo"/>
@@ -4844,7 +4837,7 @@
         </w:rPr>
         <w:t>, que puede ser la solución de un </w:t>
       </w:r>
-      <w:hyperlink r:id="rId23" w:history="1">
+      <w:hyperlink r:id="rId24" w:history="1">
         <w:r>
           <w:rPr>
             <w:rStyle w:val="Hipervnculo"/>
@@ -5096,6 +5089,7 @@
           <w:sz w:val="22"/>
           <w:szCs w:val="22"/>
         </w:rPr>
+        <w:lastRenderedPageBreak/>
         <w:t>Se escogió este EDI ya que es el más usado para desarrollar aplicaciones en cualquier lenguaje, es bastante completo, además de las extensiones que tien</w:t>
       </w:r>
       <w:r>
@@ -5168,11 +5162,7 @@
       </w:r>
       <w:proofErr w:type="spellEnd"/>
       <w:r>
-        <w:t xml:space="preserve"> para UML es una herramienta para desarrollo de aplicaciones utilizando modelado UML ideal para ingenieros de software, analistas de sistemas y arquitectos de sistemas que están interesados en la construcción de sistemas a </w:t>
-      </w:r>
-      <w:r>
-        <w:lastRenderedPageBreak/>
-        <w:t>gran escala y necesitan confiabilidad y estabilidad en el desarrollo orientado a objetos</w:t>
+        <w:t xml:space="preserve"> para UML es una herramienta para desarrollo de aplicaciones utilizando modelado UML ideal para ingenieros de software, analistas de sistemas y arquitectos de sistemas que están interesados en la construcción de sistemas a gran escala y necesitan confiabilidad y estabilidad en el desarrollo orientado a objetos</w:t>
       </w:r>
       <w:r>
         <w:t xml:space="preserve"> </w:t>
@@ -5425,7 +5415,11 @@
       </w:r>
       <w:proofErr w:type="gramEnd"/>
       <w:r>
-        <w:t xml:space="preserve"> por ejemplo, servidores web. Fue creado por Ryan Dahl en 2009 y su evolución está apadrinada por la empresa </w:t>
+        <w:t xml:space="preserve"> por ejemplo, servidores web. Fue creado por Ryan </w:t>
+      </w:r>
+      <w:r>
+        <w:lastRenderedPageBreak/>
+        <w:t xml:space="preserve">Dahl en 2009 y su evolución está apadrinada por la empresa </w:t>
       </w:r>
       <w:proofErr w:type="spellStart"/>
       <w:r>
@@ -5494,11 +5488,7 @@
       </w:r>
       <w:proofErr w:type="spellEnd"/>
       <w:r>
-        <w:t xml:space="preserve"> es una solución a un problema que los desarrolladores enfrentaban y es la creación de interfaces de usuario que pueden ser complejas debido a la cantidad de componentes que cambian frecuentemente con el tiempo y sin tener que escribir mucho código JavaScript. Esta librería comparte muchos </w:t>
-      </w:r>
-      <w:r>
-        <w:lastRenderedPageBreak/>
-        <w:t xml:space="preserve">aspectos de los </w:t>
+        <w:t xml:space="preserve"> es una solución a un problema que los desarrolladores enfrentaban y es la creación de interfaces de usuario que pueden ser complejas debido a la cantidad de componentes que cambian frecuentemente con el tiempo y sin tener que escribir mucho código JavaScript. Esta librería comparte muchos aspectos de los </w:t>
       </w:r>
       <w:proofErr w:type="spellStart"/>
       <w:r>
@@ -5665,16 +5655,16 @@
     </w:p>
     <w:p>
       <w:r>
-        <w:t xml:space="preserve">La programación extrema es una metodología de desarrollo ligera (o ágil) basada en una serie de valores y de prácticas de buenas maneras que persigue el objetivo de aumentar la productividad a la hora de desarrollar programas. Este modelo de programación se basa en una serie de metodologías de desarrollo de software en la que se da prioridad a los trabajos que dan un resultado directo y que reducen la burocracia que hay alrededor de la programación. </w:t>
-      </w:r>
-    </w:p>
-    <w:p>
-      <w:r>
-        <w:t xml:space="preserve">El resultado de esta selección ha sido esta metodología única y compacta. Por esto, aunque no está basada en principios nuevos, sí que el resultado es una nueva manera de ver el desarrollo de software. El objetivo que se perseguía en el momento de crear esta metodología era la búsqueda de un método que hiciera </w:t>
+        <w:t xml:space="preserve">La programación extrema es una metodología de desarrollo ligera (o ágil) basada en una serie de valores y de prácticas de buenas maneras que persigue el objetivo de aumentar la productividad a la hora de desarrollar programas. Este modelo de </w:t>
       </w:r>
       <w:r>
         <w:lastRenderedPageBreak/>
-        <w:t>que los desarrollos fueran más sencillos. Aplicando el sentido común.</w:t>
+        <w:t xml:space="preserve">programación se basa en una serie de metodologías de desarrollo de software en la que se da prioridad a los trabajos que dan un resultado directo y que reducen la burocracia que hay alrededor de la programación. </w:t>
+      </w:r>
+    </w:p>
+    <w:p>
+      <w:r>
+        <w:t>El resultado de esta selección ha sido esta metodología única y compacta. Por esto, aunque no está basada en principios nuevos, sí que el resultado es una nueva manera de ver el desarrollo de software. El objetivo que se perseguía en el momento de crear esta metodología era la búsqueda de un método que hiciera que los desarrollos fueran más sencillos. Aplicando el sentido común.</w:t>
       </w:r>
       <w:r>
         <w:fldChar w:fldCharType="begin"/>
@@ -5721,7 +5711,7 @@
             <wp:cNvGraphicFramePr/>
             <a:graphic xmlns:a="http://schemas.openxmlformats.org/drawingml/2006/main">
               <a:graphicData uri="http://schemas.openxmlformats.org/drawingml/2006/diagram">
-                <dgm:relIds xmlns:dgm="http://schemas.openxmlformats.org/drawingml/2006/diagram" xmlns:r="http://schemas.openxmlformats.org/officeDocument/2006/relationships" r:dm="rId24" r:lo="rId25" r:qs="rId26" r:cs="rId27"/>
+                <dgm:relIds xmlns:dgm="http://schemas.openxmlformats.org/drawingml/2006/diagram" xmlns:r="http://schemas.openxmlformats.org/officeDocument/2006/relationships" r:dm="rId25" r:lo="rId26" r:qs="rId27" r:cs="rId28"/>
               </a:graphicData>
             </a:graphic>
           </wp:inline>
@@ -5766,7 +5756,11 @@
       </w:r>
       <w:proofErr w:type="gramEnd"/>
       <w:r>
-        <w:t xml:space="preserve"> vez creada la prueba unitaria, el desarrollador está mejor capacitado para centrarse en lo que debe implementarse para pasar la prueba. No se agrega nada extraño (MS). Una vez que el código está terminado, se le aplica de inmediato una prueba unitaria, con lo que se obtiene retroalimentación instantánea para los desarrolladores</w:t>
+        <w:t xml:space="preserve"> vez creada la prueba unitaria, el desarrollador está mejor capacitado para centrarse en lo que debe implementarse para pasar la prueba. No se agrega nada extraño (MS). Una vez </w:t>
+      </w:r>
+      <w:r>
+        <w:lastRenderedPageBreak/>
+        <w:t>que el código está terminado, se le aplica de inmediato una prueba unitaria, con lo que se obtiene retroalimentación instantánea para los desarrolladores</w:t>
       </w:r>
       <w:r>
         <w:t>.</w:t>
@@ -5791,11 +5785,7 @@
         <w:t xml:space="preserve">. </w:t>
       </w:r>
       <w:r>
-        <w:t xml:space="preserve">Esto estimula una estrategia de pruebas de regresión, siempre que se modifique el código. A medida que se organizan las pruebas unitarias individuales en un “grupo de prueba universal], las pruebas de la integración y validación del sistema pueden efectuarse a diario. Esto da al equipo </w:t>
-      </w:r>
-      <w:r>
-        <w:lastRenderedPageBreak/>
-        <w:t>XP una indicación continua del avance y también lanza señales de alerta si las cosas marchan mal. Las pruebas de aceptación XP, también llamadas pruebas del cliente, son especificadas por el cliente y se centran en las características y funcionalidad generales del sistema que son visibles y revisables por parte del cliente. Las pruebas de aceptación se derivan de las historias de los usuarios que se han implementado como parte de la liberación del software</w:t>
+        <w:t>Esto estimula una estrategia de pruebas de regresión, siempre que se modifique el código. A medida que se organizan las pruebas unitarias individuales en un “grupo de prueba universal], las pruebas de la integración y validación del sistema pueden efectuarse a diario. Esto da al equipo XP una indicación continua del avance y también lanza señales de alerta si las cosas marchan mal. Las pruebas de aceptación XP, también llamadas pruebas del cliente, son especificadas por el cliente y se centran en las características y funcionalidad generales del sistema que son visibles y revisables por parte del cliente. Las pruebas de aceptación se derivan de las historias de los usuarios que se han implementado como parte de la liberación del software</w:t>
       </w:r>
       <w:r>
         <w:rPr>
@@ -6145,215 +6135,215 @@
         <w:rPr>
           <w:lang w:eastAsia="es-ES"/>
         </w:rPr>
+        <w:t>La página web debe permitir a los usuarios registrarse y crear una cuenta.</w:t>
+      </w:r>
+    </w:p>
+    <w:p>
+      <w:pPr>
+        <w:rPr>
+          <w:lang w:eastAsia="es-ES"/>
+        </w:rPr>
+      </w:pPr>
+      <w:r>
+        <w:rPr>
+          <w:lang w:eastAsia="es-ES"/>
+        </w:rPr>
+        <w:t>La página web debe permitir a los usuarios iniciar sesión y acceder a su cuenta.</w:t>
+      </w:r>
+    </w:p>
+    <w:p>
+      <w:pPr>
+        <w:rPr>
+          <w:lang w:eastAsia="es-ES"/>
+        </w:rPr>
+      </w:pPr>
+      <w:r>
+        <w:rPr>
+          <w:lang w:eastAsia="es-ES"/>
+        </w:rPr>
+        <w:t>La página web debe permitir a los usuarios editar su perfil.</w:t>
+      </w:r>
+    </w:p>
+    <w:p>
+      <w:pPr>
+        <w:rPr>
+          <w:lang w:eastAsia="es-ES"/>
+        </w:rPr>
+      </w:pPr>
+      <w:r>
+        <w:rPr>
+          <w:lang w:eastAsia="es-ES"/>
+        </w:rPr>
+        <w:t>La página web debe permitir a los usuarios cambiar su contraseña.</w:t>
+      </w:r>
+    </w:p>
+    <w:p>
+      <w:pPr>
+        <w:rPr>
+          <w:lang w:eastAsia="es-ES"/>
+        </w:rPr>
+      </w:pPr>
+      <w:r>
+        <w:rPr>
+          <w:lang w:eastAsia="es-ES"/>
+        </w:rPr>
+        <w:t>La página web debe permitir a los usuarios eliminar su cuenta.</w:t>
+      </w:r>
+    </w:p>
+    <w:p>
+      <w:pPr>
+        <w:rPr>
+          <w:lang w:eastAsia="es-ES"/>
+        </w:rPr>
+      </w:pPr>
+      <w:r>
+        <w:rPr>
+          <w:lang w:eastAsia="es-ES"/>
+        </w:rPr>
+        <w:t>F3: Gestión de Datos</w:t>
+      </w:r>
+    </w:p>
+    <w:p>
+      <w:pPr>
+        <w:rPr>
+          <w:lang w:eastAsia="es-ES"/>
+        </w:rPr>
+      </w:pPr>
+      <w:r>
+        <w:rPr>
+          <w:lang w:eastAsia="es-ES"/>
+        </w:rPr>
+        <w:t>La página web debe almacenar los datos de las ecuaciones calculadas por los usuarios.</w:t>
+      </w:r>
+    </w:p>
+    <w:p>
+      <w:pPr>
+        <w:rPr>
+          <w:lang w:eastAsia="es-ES"/>
+        </w:rPr>
+      </w:pPr>
+      <w:r>
+        <w:rPr>
+          <w:lang w:eastAsia="es-ES"/>
+        </w:rPr>
+        <w:t>La página web debe almacenar los datos de las variables utilizadas en las ecuaciones.</w:t>
+      </w:r>
+    </w:p>
+    <w:p>
+      <w:pPr>
+        <w:rPr>
+          <w:lang w:eastAsia="es-ES"/>
+        </w:rPr>
+      </w:pPr>
+      <w:r>
+        <w:rPr>
+          <w:lang w:eastAsia="es-ES"/>
+        </w:rPr>
+        <w:t>La página web debe almacenar los datos de los resultados de las ecuaciones.</w:t>
+      </w:r>
+    </w:p>
+    <w:p>
+      <w:pPr>
+        <w:rPr>
+          <w:lang w:eastAsia="es-ES"/>
+        </w:rPr>
+      </w:pPr>
+      <w:r>
+        <w:rPr>
+          <w:lang w:eastAsia="es-ES"/>
+        </w:rPr>
+        <w:t>La página web debe permitir a los usuarios recuperar los datos almacenados.</w:t>
+      </w:r>
+    </w:p>
+    <w:p>
+      <w:pPr>
+        <w:rPr>
+          <w:lang w:eastAsia="es-ES"/>
+        </w:rPr>
+      </w:pPr>
+      <w:r>
+        <w:rPr>
+          <w:lang w:eastAsia="es-ES"/>
+        </w:rPr>
+        <w:t>La página web debe permitir a los usuarios eliminar los datos almacenados.</w:t>
+      </w:r>
+    </w:p>
+    <w:p>
+      <w:pPr>
+        <w:rPr>
+          <w:lang w:eastAsia="es-ES"/>
+        </w:rPr>
+      </w:pPr>
+      <w:r>
+        <w:rPr>
+          <w:lang w:eastAsia="es-ES"/>
+        </w:rPr>
+        <w:t>F4: Visualización de Datos:</w:t>
+      </w:r>
+    </w:p>
+    <w:p>
+      <w:pPr>
+        <w:rPr>
+          <w:lang w:eastAsia="es-ES"/>
+        </w:rPr>
+      </w:pPr>
+      <w:r>
+        <w:rPr>
+          <w:lang w:eastAsia="es-ES"/>
+        </w:rPr>
+        <w:t>La página web debe mostrar una lista de las ecuaciones calculadas por el usuario.</w:t>
+      </w:r>
+    </w:p>
+    <w:p>
+      <w:pPr>
+        <w:rPr>
+          <w:lang w:eastAsia="es-ES"/>
+        </w:rPr>
+      </w:pPr>
+      <w:r>
+        <w:rPr>
+          <w:lang w:eastAsia="es-ES"/>
+        </w:rPr>
+        <w:t>La página web debe mostrar los detalles de cada ecuación, incluyendo la ecuación en sí, las variables utilizadas y el resultado.</w:t>
+      </w:r>
+    </w:p>
+    <w:p>
+      <w:pPr>
+        <w:rPr>
+          <w:lang w:eastAsia="es-ES"/>
+        </w:rPr>
+      </w:pPr>
+      <w:r>
+        <w:rPr>
+          <w:lang w:eastAsia="es-ES"/>
+        </w:rPr>
+        <w:t>La página web debe permitir a los usuarios filtrar y ordenar las ecuaciones.</w:t>
+      </w:r>
+    </w:p>
+    <w:p>
+      <w:pPr>
+        <w:rPr>
+          <w:lang w:eastAsia="es-ES"/>
+        </w:rPr>
+      </w:pPr>
+      <w:r>
+        <w:rPr>
+          <w:lang w:eastAsia="es-ES"/>
+        </w:rPr>
+        <w:t>La página web debe permitir a los usuarios exportar los datos de las ecuaciones a un archivo.</w:t>
+      </w:r>
+    </w:p>
+    <w:p>
+      <w:pPr>
+        <w:rPr>
+          <w:lang w:eastAsia="es-ES"/>
+        </w:rPr>
+      </w:pPr>
+      <w:r>
+        <w:rPr>
+          <w:lang w:eastAsia="es-ES"/>
+        </w:rPr>
         <w:lastRenderedPageBreak/>
-        <w:t>La página web debe permitir a los usuarios registrarse y crear una cuenta.</w:t>
-      </w:r>
-    </w:p>
-    <w:p>
-      <w:pPr>
-        <w:rPr>
-          <w:lang w:eastAsia="es-ES"/>
-        </w:rPr>
-      </w:pPr>
-      <w:r>
-        <w:rPr>
-          <w:lang w:eastAsia="es-ES"/>
-        </w:rPr>
-        <w:t>La página web debe permitir a los usuarios iniciar sesión y acceder a su cuenta.</w:t>
-      </w:r>
-    </w:p>
-    <w:p>
-      <w:pPr>
-        <w:rPr>
-          <w:lang w:eastAsia="es-ES"/>
-        </w:rPr>
-      </w:pPr>
-      <w:r>
-        <w:rPr>
-          <w:lang w:eastAsia="es-ES"/>
-        </w:rPr>
-        <w:t>La página web debe permitir a los usuarios editar su perfil.</w:t>
-      </w:r>
-    </w:p>
-    <w:p>
-      <w:pPr>
-        <w:rPr>
-          <w:lang w:eastAsia="es-ES"/>
-        </w:rPr>
-      </w:pPr>
-      <w:r>
-        <w:rPr>
-          <w:lang w:eastAsia="es-ES"/>
-        </w:rPr>
-        <w:t>La página web debe permitir a los usuarios cambiar su contraseña.</w:t>
-      </w:r>
-    </w:p>
-    <w:p>
-      <w:pPr>
-        <w:rPr>
-          <w:lang w:eastAsia="es-ES"/>
-        </w:rPr>
-      </w:pPr>
-      <w:r>
-        <w:rPr>
-          <w:lang w:eastAsia="es-ES"/>
-        </w:rPr>
-        <w:t>La página web debe permitir a los usuarios eliminar su cuenta.</w:t>
-      </w:r>
-    </w:p>
-    <w:p>
-      <w:pPr>
-        <w:rPr>
-          <w:lang w:eastAsia="es-ES"/>
-        </w:rPr>
-      </w:pPr>
-      <w:r>
-        <w:rPr>
-          <w:lang w:eastAsia="es-ES"/>
-        </w:rPr>
-        <w:t>F3: Gestión de Datos</w:t>
-      </w:r>
-    </w:p>
-    <w:p>
-      <w:pPr>
-        <w:rPr>
-          <w:lang w:eastAsia="es-ES"/>
-        </w:rPr>
-      </w:pPr>
-      <w:r>
-        <w:rPr>
-          <w:lang w:eastAsia="es-ES"/>
-        </w:rPr>
-        <w:t>La página web debe almacenar los datos de las ecuaciones calculadas por los usuarios.</w:t>
-      </w:r>
-    </w:p>
-    <w:p>
-      <w:pPr>
-        <w:rPr>
-          <w:lang w:eastAsia="es-ES"/>
-        </w:rPr>
-      </w:pPr>
-      <w:r>
-        <w:rPr>
-          <w:lang w:eastAsia="es-ES"/>
-        </w:rPr>
-        <w:t>La página web debe almacenar los datos de las variables utilizadas en las ecuaciones.</w:t>
-      </w:r>
-    </w:p>
-    <w:p>
-      <w:pPr>
-        <w:rPr>
-          <w:lang w:eastAsia="es-ES"/>
-        </w:rPr>
-      </w:pPr>
-      <w:r>
-        <w:rPr>
-          <w:lang w:eastAsia="es-ES"/>
-        </w:rPr>
-        <w:t>La página web debe almacenar los datos de los resultados de las ecuaciones.</w:t>
-      </w:r>
-    </w:p>
-    <w:p>
-      <w:pPr>
-        <w:rPr>
-          <w:lang w:eastAsia="es-ES"/>
-        </w:rPr>
-      </w:pPr>
-      <w:r>
-        <w:rPr>
-          <w:lang w:eastAsia="es-ES"/>
-        </w:rPr>
-        <w:t>La página web debe permitir a los usuarios recuperar los datos almacenados.</w:t>
-      </w:r>
-    </w:p>
-    <w:p>
-      <w:pPr>
-        <w:rPr>
-          <w:lang w:eastAsia="es-ES"/>
-        </w:rPr>
-      </w:pPr>
-      <w:r>
-        <w:rPr>
-          <w:lang w:eastAsia="es-ES"/>
-        </w:rPr>
-        <w:t>La página web debe permitir a los usuarios eliminar los datos almacenados.</w:t>
-      </w:r>
-    </w:p>
-    <w:p>
-      <w:pPr>
-        <w:rPr>
-          <w:lang w:eastAsia="es-ES"/>
-        </w:rPr>
-      </w:pPr>
-      <w:r>
-        <w:rPr>
-          <w:lang w:eastAsia="es-ES"/>
-        </w:rPr>
-        <w:t>F4: Visualización de Datos:</w:t>
-      </w:r>
-    </w:p>
-    <w:p>
-      <w:pPr>
-        <w:rPr>
-          <w:lang w:eastAsia="es-ES"/>
-        </w:rPr>
-      </w:pPr>
-      <w:r>
-        <w:rPr>
-          <w:lang w:eastAsia="es-ES"/>
-        </w:rPr>
-        <w:t>La página web debe mostrar una lista de las ecuaciones calculadas por el usuario.</w:t>
-      </w:r>
-    </w:p>
-    <w:p>
-      <w:pPr>
-        <w:rPr>
-          <w:lang w:eastAsia="es-ES"/>
-        </w:rPr>
-      </w:pPr>
-      <w:r>
-        <w:rPr>
-          <w:lang w:eastAsia="es-ES"/>
-        </w:rPr>
-        <w:t>La página web debe mostrar los detalles de cada ecuación, incluyendo la ecuación en sí, las variables utilizadas y el resultado.</w:t>
-      </w:r>
-    </w:p>
-    <w:p>
-      <w:pPr>
-        <w:rPr>
-          <w:lang w:eastAsia="es-ES"/>
-        </w:rPr>
-      </w:pPr>
-      <w:r>
-        <w:rPr>
-          <w:lang w:eastAsia="es-ES"/>
-        </w:rPr>
-        <w:t>La página web debe permitir a los usuarios filtrar y ordenar las ecuaciones.</w:t>
-      </w:r>
-    </w:p>
-    <w:p>
-      <w:pPr>
-        <w:rPr>
-          <w:lang w:eastAsia="es-ES"/>
-        </w:rPr>
-      </w:pPr>
-      <w:r>
-        <w:rPr>
-          <w:lang w:eastAsia="es-ES"/>
-        </w:rPr>
-        <w:t>La página web debe permitir a los usuarios exportar los datos de las ecuaciones a un archivo.</w:t>
-      </w:r>
-    </w:p>
-    <w:p>
-      <w:pPr>
-        <w:rPr>
-          <w:lang w:eastAsia="es-ES"/>
-        </w:rPr>
-      </w:pPr>
-      <w:r>
-        <w:rPr>
-          <w:lang w:eastAsia="es-ES"/>
-        </w:rPr>
         <w:tab/>
       </w:r>
       <w:r>
@@ -6416,7 +6406,6 @@
       </w:pPr>
       <w:bookmarkStart w:id="19" w:name="_Toc164673551"/>
       <w:r>
-        <w:lastRenderedPageBreak/>
         <w:t>Requisitos No Funcionales:</w:t>
       </w:r>
       <w:bookmarkEnd w:id="19"/>
@@ -6894,11 +6883,7 @@
           </w:tcPr>
           <w:p>
             <w:r>
-              <w:t xml:space="preserve">Prioridad del Negocio: (Alta/Media/ </w:t>
-            </w:r>
-            <w:r>
-              <w:lastRenderedPageBreak/>
-              <w:t>Baja)</w:t>
+              <w:t>Prioridad del Negocio: (Alta/Media/ Baja)</w:t>
             </w:r>
           </w:p>
           <w:p>
@@ -6918,7 +6903,6 @@
           </w:tcPr>
           <w:p>
             <w:r>
-              <w:lastRenderedPageBreak/>
               <w:t>Puntos Estimados: 1 semana</w:t>
             </w:r>
           </w:p>
@@ -6933,7 +6917,6 @@
           </w:tcPr>
           <w:p>
             <w:r>
-              <w:lastRenderedPageBreak/>
               <w:t>Riesgo en Desarrollo</w:t>
             </w:r>
             <w:proofErr w:type="gramStart"/>
@@ -7217,7 +7200,11 @@
             </w:r>
             <w:proofErr w:type="gramEnd"/>
             <w:r>
-              <w:t>Alta/Media/ Baja)</w:t>
+              <w:t xml:space="preserve">Alta/Media/ </w:t>
+            </w:r>
+            <w:r>
+              <w:lastRenderedPageBreak/>
+              <w:t>Baja)</w:t>
             </w:r>
           </w:p>
           <w:p>
@@ -7237,6 +7224,7 @@
           </w:tcPr>
           <w:p>
             <w:r>
+              <w:lastRenderedPageBreak/>
               <w:t xml:space="preserve">Puntos Reales: </w:t>
             </w:r>
           </w:p>
@@ -7425,15 +7413,7 @@
         <w:fldChar w:fldCharType="separate"/>
       </w:r>
       <w:r>
-        <w:t xml:space="preserve">Astigarraga, J., &amp; Cruz-Alonso, V. (2022). </w:t>
-      </w:r>
-      <w:proofErr w:type="gramStart"/>
-      <w:r>
-        <w:t>¡ Se</w:t>
-      </w:r>
-      <w:proofErr w:type="gramEnd"/>
-      <w:r>
-        <w:t xml:space="preserve"> puede entender cómo funcionan Git y GitHub! </w:t>
+        <w:t xml:space="preserve">Astigarraga, J., &amp; Cruz-Alonso, V. (2022). ¡ Se puede entender cómo funcionan Git y GitHub! </w:t>
       </w:r>
       <w:r>
         <w:rPr>
@@ -7478,7 +7458,6 @@
       <w:pPr>
         <w:pStyle w:val="Bibliografa"/>
       </w:pPr>
-      <w:proofErr w:type="spellStart"/>
       <w:r>
         <w:rPr>
           <w:i/>
@@ -7486,7 +7465,6 @@
         </w:rPr>
         <w:t>Cubadebate</w:t>
       </w:r>
-      <w:proofErr w:type="spellEnd"/>
       <w:r>
         <w:t>. (s. f.-a). Recuperado 7 de enero de 2024, de http://www.cubadebate.cu/noticias/2018/12/16/tarea-vida-a-debate-en-la-asamblea-nacional-cuba-ante-las-realidades-del-cambio-climatico/</w:t>
       </w:r>
@@ -7495,7 +7473,6 @@
       <w:pPr>
         <w:pStyle w:val="Bibliografa"/>
       </w:pPr>
-      <w:proofErr w:type="spellStart"/>
       <w:r>
         <w:rPr>
           <w:i/>
@@ -7503,7 +7480,6 @@
         </w:rPr>
         <w:t>Cubadebate</w:t>
       </w:r>
-      <w:proofErr w:type="spellEnd"/>
       <w:r>
         <w:t>. (s. f.-b). Recuperado 7 de enero de 2024, de http://www.cubadebate.cu/noticias/2023/07/18/tarea-vida-en-la-mira-de-los-diputados-hay-una-transicion-en-el-clima-de-cuba/</w:t>
       </w:r>
@@ -7539,14 +7515,12 @@
     <w:p>
       <w:pPr>
         <w:pStyle w:val="Bibliografa"/>
-      </w:pPr>
-      <w:proofErr w:type="spellStart"/>
-      <w:r>
-        <w:t>Ekon</w:t>
-      </w:r>
-      <w:proofErr w:type="spellEnd"/>
-      <w:r>
-        <w:t xml:space="preserve">, E. (2021, julio 28). </w:t>
+        <w:rPr>
+          <w:lang w:val="en-US"/>
+        </w:rPr>
+      </w:pPr>
+      <w:r>
+        <w:t xml:space="preserve">Ekon, E. (2021, julio 28). </w:t>
       </w:r>
       <w:r>
         <w:rPr>
@@ -7560,10 +7534,16 @@
       </w:r>
       <w:proofErr w:type="spellStart"/>
       <w:r>
+        <w:rPr>
+          <w:lang w:val="en-US"/>
+        </w:rPr>
         <w:t>Ekon</w:t>
       </w:r>
       <w:proofErr w:type="spellEnd"/>
       <w:r>
+        <w:rPr>
+          <w:lang w:val="en-US"/>
+        </w:rPr>
         <w:t>. https://www.ekon.es/blog/sistemas-de-gestion-integral-para-el-funcionamiento-optimo-de-la-empresa/</w:t>
       </w:r>
     </w:p>
@@ -7574,24 +7554,30 @@
       <w:r>
         <w:t xml:space="preserve">Funcionalidad. (2015, junio 7). </w:t>
       </w:r>
-      <w:proofErr w:type="spellStart"/>
       <w:r>
         <w:rPr>
           <w:i/>
           <w:iCs/>
         </w:rPr>
-        <w:t>gestion</w:t>
-      </w:r>
-      <w:proofErr w:type="spellEnd"/>
+        <w:t>gestion de la calidad del software - norma iso-9126</w:t>
+      </w:r>
+      <w:r>
+        <w:t>. https://diplomadogestioncalidadsoftware2015.wordpress.com/norma-iso-9126/calidad-interna-y-externa/funcionalidad/</w:t>
+      </w:r>
+    </w:p>
+    <w:p>
+      <w:pPr>
+        <w:pStyle w:val="Bibliografa"/>
+      </w:pPr>
       <w:r>
         <w:rPr>
           <w:i/>
           <w:iCs/>
         </w:rPr>
-        <w:t xml:space="preserve"> de la calidad del software - norma iso-9126</w:t>
-      </w:r>
-      <w:r>
-        <w:t>. https://diplomadogestioncalidadsoftware2015.wordpress.com/norma-iso-9126/calidad-interna-y-externa/funcionalidad/</w:t>
+        <w:t>GEOCUBA - EcuRed</w:t>
+      </w:r>
+      <w:r>
+        <w:t>. (s. f.). Recuperado 9 de enero de 2024, de https://www.ecured.cu/GEOCUBA</w:t>
       </w:r>
     </w:p>
     <w:p>
@@ -7603,26 +7589,29 @@
           <w:i/>
           <w:iCs/>
         </w:rPr>
-        <w:t>GEOCUBA - EcuRed</w:t>
-      </w:r>
-      <w:r>
-        <w:t>. (s. f.). Recuperado 9 de enero de 2024, de https://www.ecured.cu/GEOCUBA</w:t>
+        <w:lastRenderedPageBreak/>
+        <w:t>Herramientas informáticas—EcuRed</w:t>
+      </w:r>
+      <w:r>
+        <w:t>. (s. f.). Recuperado 7 de enero de 2024, de https://www.ecured.cu/Herramientas_inform%C3%A1ticas</w:t>
       </w:r>
     </w:p>
     <w:p>
       <w:pPr>
         <w:pStyle w:val="Bibliografa"/>
       </w:pPr>
+      <w:r>
+        <w:t xml:space="preserve">Medina, N. M. C. (s. f.). </w:t>
+      </w:r>
       <w:r>
         <w:rPr>
           <w:i/>
           <w:iCs/>
         </w:rPr>
-        <w:lastRenderedPageBreak/>
-        <w:t>Herramientas informáticas—EcuRed</w:t>
-      </w:r>
-      <w:r>
-        <w:t>. (s. f.). Recuperado 7 de enero de 2024, de https://www.ecured.cu/Herramientas_inform%C3%A1ticas</w:t>
+        <w:t>EL CAMBIO CLIMÁTICO Y SUS EFECTOS SOBRE LA SALUD HUMANA</w:t>
+      </w:r>
+      <w:r>
+        <w:t>.</w:t>
       </w:r>
     </w:p>
     <w:p>
@@ -7630,14 +7619,14 @@
         <w:pStyle w:val="Bibliografa"/>
       </w:pPr>
       <w:r>
-        <w:t xml:space="preserve">Medina, N. M. C. (s. f.). </w:t>
+        <w:t xml:space="preserve">Meza Sandoval, J. J., &amp; Valverde Llanos, A. E. (s. f.). </w:t>
       </w:r>
       <w:r>
         <w:rPr>
           <w:i/>
           <w:iCs/>
         </w:rPr>
-        <w:t>EL CAMBIO CLIMÁTICO Y SUS EFECTOS SOBRE LA SALUD HUMANA</w:t>
+        <w:t>Propuesta de diseño de rompeolas como protección de la costa contra la erosión por efecto del oleaje en la playa La Herradura</w:t>
       </w:r>
       <w:r>
         <w:t>.</w:t>
@@ -7647,126 +7636,163 @@
       <w:pPr>
         <w:pStyle w:val="Bibliografa"/>
       </w:pPr>
-      <w:r>
-        <w:t xml:space="preserve">Meza Sandoval, J. J., &amp; Valverde Llanos, A. E. (s. f.). </w:t>
-      </w:r>
       <w:r>
         <w:rPr>
           <w:i/>
           <w:iCs/>
-        </w:rPr>
-        <w:t>Propuesta de diseño de rompeolas como protección de la costa contra la erosión por efecto del oleaje en la playa La Herradura</w:t>
-      </w:r>
-      <w:r>
-        <w:t>.</w:t>
+          <w:lang w:val="en-US"/>
+        </w:rPr>
+        <w:t>MIKE 21/3 Sand Transport</w:t>
+      </w:r>
+      <w:r>
+        <w:rPr>
+          <w:lang w:val="en-US"/>
+        </w:rPr>
+        <w:t xml:space="preserve">. (s. f.). </w:t>
+      </w:r>
+      <w:r>
+        <w:t>Recuperado 7 de febrero de 2024, de https://www.mikepoweredbydhi.com/products/mike-21/Sediments/sand-transport</w:t>
       </w:r>
     </w:p>
     <w:p>
       <w:pPr>
         <w:pStyle w:val="Bibliografa"/>
       </w:pPr>
+      <w:r>
+        <w:rPr>
+          <w:lang w:val="en-US"/>
+        </w:rPr>
+        <w:t xml:space="preserve">Myers, G. J., Sandler, C., &amp; </w:t>
+      </w:r>
+      <w:proofErr w:type="spellStart"/>
+      <w:r>
+        <w:rPr>
+          <w:lang w:val="en-US"/>
+        </w:rPr>
+        <w:t>Badgett</w:t>
+      </w:r>
+      <w:proofErr w:type="spellEnd"/>
+      <w:r>
+        <w:rPr>
+          <w:lang w:val="en-US"/>
+        </w:rPr>
+        <w:t xml:space="preserve">, T. (2011). </w:t>
+      </w:r>
       <w:r>
         <w:rPr>
           <w:i/>
           <w:iCs/>
-        </w:rPr>
-        <w:t xml:space="preserve">MIKE 21/3 </w:t>
+          <w:lang w:val="en-US"/>
+        </w:rPr>
+        <w:t>The art of software testing</w:t>
+      </w:r>
+      <w:r>
+        <w:rPr>
+          <w:lang w:val="en-US"/>
+        </w:rPr>
+        <w:t xml:space="preserve">. </w:t>
+      </w:r>
+      <w:r>
+        <w:t xml:space="preserve">John Wiley &amp; </w:t>
       </w:r>
       <w:proofErr w:type="spellStart"/>
+      <w:r>
+        <w:t>Sons</w:t>
+      </w:r>
+      <w:proofErr w:type="spellEnd"/>
+      <w:r>
+        <w:t>.</w:t>
+      </w:r>
+    </w:p>
+    <w:p>
+      <w:pPr>
+        <w:pStyle w:val="Bibliografa"/>
+      </w:pPr>
       <w:r>
         <w:rPr>
           <w:i/>
           <w:iCs/>
         </w:rPr>
-        <w:t>Sand</w:t>
-      </w:r>
-      <w:proofErr w:type="spellEnd"/>
+        <w:t>Nueva norma legal por la preservación de las costas cubanas—Juventud Rebelde—Diario de la juventud cubana</w:t>
+      </w:r>
+      <w:r>
+        <w:t>. (s. f.). Recuperado 15 de abril de 2024, de https://www.juventudrebelde.cu/ciencia-tecnica/2023-12-07/acertada-interrelacion-entre-las-entidades-y-rigor-en-el-control-contribuiran-al-exito-de-la-nueva-norma-legal-relativa-a-las-costas-cubanas</w:t>
+      </w:r>
+    </w:p>
+    <w:p>
+      <w:pPr>
+        <w:pStyle w:val="Bibliografa"/>
+      </w:pPr>
       <w:r>
         <w:rPr>
           <w:i/>
           <w:iCs/>
         </w:rPr>
-        <w:t xml:space="preserve"> </w:t>
-      </w:r>
-      <w:proofErr w:type="spellStart"/>
+        <w:t>Programación Extrema—PDF Descargar libre</w:t>
+      </w:r>
+      <w:r>
+        <w:t>. (s. f.). Recuperado 7 de enero de 2024, de https://docplayer.es/1647643-Programacion-extrema.html</w:t>
+      </w:r>
+    </w:p>
+    <w:p>
+      <w:pPr>
+        <w:pStyle w:val="Bibliografa"/>
+      </w:pPr>
       <w:r>
         <w:rPr>
           <w:i/>
           <w:iCs/>
         </w:rPr>
-        <w:t>Transport</w:t>
-      </w:r>
-      <w:proofErr w:type="spellEnd"/>
-      <w:r>
-        <w:t>. (s. f.). Recuperado 7 de febrero de 2024, de https://www.mikepoweredbydhi.com/products/mike-21/Sediments/sand-transport</w:t>
+        <w:t>Pruebas de Software: Historia y Evolución</w:t>
+      </w:r>
+      <w:r>
+        <w:t>. (s. f.). Recuperado 26 de junio de 2024, de https://www.fyccorp.com/articulo-pruebas-de-software:-historia-y-evolucion</w:t>
       </w:r>
     </w:p>
     <w:p>
       <w:pPr>
         <w:pStyle w:val="Bibliografa"/>
       </w:pPr>
-      <w:r>
-        <w:t xml:space="preserve">Myers, G. J., Sandler, C., &amp; </w:t>
-      </w:r>
-      <w:proofErr w:type="spellStart"/>
-      <w:r>
-        <w:t>Badgett</w:t>
-      </w:r>
-      <w:proofErr w:type="spellEnd"/>
-      <w:r>
-        <w:t xml:space="preserve">, T. (2011). </w:t>
-      </w:r>
-      <w:proofErr w:type="spellStart"/>
       <w:r>
         <w:rPr>
           <w:i/>
           <w:iCs/>
         </w:rPr>
-        <w:t>The</w:t>
-      </w:r>
-      <w:proofErr w:type="spellEnd"/>
+        <w:lastRenderedPageBreak/>
+        <w:t>Qué es Visual Studio Code y qué ventajas ofrece</w:t>
+      </w:r>
+      <w:r>
+        <w:t>. (2022, julio 22). OpenWebinars.net. https://openwebinars.net/blog/que-es-visual-studio-code-y-que-ventajas-ofrece/</w:t>
+      </w:r>
+    </w:p>
+    <w:p>
+      <w:pPr>
+        <w:pStyle w:val="Bibliografa"/>
+      </w:pPr>
       <w:r>
         <w:rPr>
           <w:i/>
           <w:iCs/>
         </w:rPr>
-        <w:t xml:space="preserve"> art </w:t>
-      </w:r>
-      <w:proofErr w:type="spellStart"/>
+        <w:t>Sistema de Gestión: Qué es y por qué es tan importante</w:t>
+      </w:r>
+      <w:r>
+        <w:t>. (s. f.). Recuperado 22 de abril de 2024, de https://www.unifikas.com/es/noticias/sistema-de-gestion-que-es-y-por-que-es-tan-importante</w:t>
+      </w:r>
+    </w:p>
+    <w:p>
+      <w:pPr>
+        <w:pStyle w:val="Bibliografa"/>
+      </w:pPr>
       <w:r>
         <w:rPr>
           <w:i/>
           <w:iCs/>
         </w:rPr>
-        <w:t>of</w:t>
-      </w:r>
-      <w:proofErr w:type="spellEnd"/>
-      <w:r>
-        <w:rPr>
-          <w:i/>
-          <w:iCs/>
-        </w:rPr>
-        <w:t xml:space="preserve"> software </w:t>
-      </w:r>
-      <w:proofErr w:type="spellStart"/>
-      <w:r>
-        <w:rPr>
-          <w:i/>
-          <w:iCs/>
-        </w:rPr>
-        <w:t>testing</w:t>
-      </w:r>
-      <w:proofErr w:type="spellEnd"/>
-      <w:r>
-        <w:t xml:space="preserve">. John Wiley &amp; </w:t>
-      </w:r>
-      <w:proofErr w:type="spellStart"/>
-      <w:r>
-        <w:t>Sons</w:t>
-      </w:r>
-      <w:proofErr w:type="spellEnd"/>
-      <w:r>
-        <w:t>.</w:t>
+        <w:t>Tecnología—Concepto, tipos, ejemplos, evolución, características</w:t>
+      </w:r>
+      <w:r>
+        <w:t>. (s. f.). Recuperado 7 de enero de 2024, de https://concepto.de/tecnologia/#ixzz8O8i9AU6q</w:t>
       </w:r>
     </w:p>
     <w:p>
@@ -7774,119 +7800,7 @@
         <w:pStyle w:val="Bibliografa"/>
       </w:pPr>
       <w:r>
-        <w:rPr>
-          <w:i/>
-          <w:iCs/>
-        </w:rPr>
-        <w:t>Nueva norma legal por la preservación de las costas cubanas—Juventud Rebelde—Diario de la juventud cubana</w:t>
-      </w:r>
-      <w:r>
-        <w:t>. (s. f.). Recuperado 15 de abril de 2024, de https://www.juventudrebelde.cu/ciencia-tecnica/2023-12-07/acertada-interrelacion-entre-las-entidades-y-rigor-en-el-control-contribuiran-al-exito-de-la-nueva-norma-legal-relativa-a-las-costas-cubanas</w:t>
-      </w:r>
-    </w:p>
-    <w:p>
-      <w:pPr>
-        <w:pStyle w:val="Bibliografa"/>
-      </w:pPr>
-      <w:r>
-        <w:rPr>
-          <w:i/>
-          <w:iCs/>
-        </w:rPr>
-        <w:t>Programación Extrema—PDF Descargar libre</w:t>
-      </w:r>
-      <w:r>
-        <w:t>. (s. f.). Recuperado 7 de enero de 2024, de https://docplayer.es/1647643-Programacion-extrema.html</w:t>
-      </w:r>
-    </w:p>
-    <w:p>
-      <w:pPr>
-        <w:pStyle w:val="Bibliografa"/>
-      </w:pPr>
-      <w:r>
-        <w:rPr>
-          <w:i/>
-          <w:iCs/>
-        </w:rPr>
-        <w:t>Pruebas de Software: Historia y Evolución</w:t>
-      </w:r>
-      <w:r>
-        <w:t>. (s. f.). Recuperado 26 de junio de 2024, de https://www.fyccorp.com/articulo-pruebas-de-software:-historia-y-evolucion</w:t>
-      </w:r>
-    </w:p>
-    <w:p>
-      <w:pPr>
-        <w:pStyle w:val="Bibliografa"/>
-      </w:pPr>
-      <w:r>
-        <w:rPr>
-          <w:i/>
-          <w:iCs/>
-        </w:rPr>
-        <w:lastRenderedPageBreak/>
-        <w:t xml:space="preserve">Qué es Visual Studio </w:t>
-      </w:r>
-      <w:proofErr w:type="spellStart"/>
-      <w:r>
-        <w:rPr>
-          <w:i/>
-          <w:iCs/>
-        </w:rPr>
-        <w:t>Code</w:t>
-      </w:r>
-      <w:proofErr w:type="spellEnd"/>
-      <w:r>
-        <w:rPr>
-          <w:i/>
-          <w:iCs/>
-        </w:rPr>
-        <w:t xml:space="preserve"> y qué ventajas ofrece</w:t>
-      </w:r>
-      <w:r>
-        <w:t>. (2022, julio 22). OpenWebinars.net. https://openwebinars.net/blog/que-es-visual-studio-code-y-que-ventajas-ofrece/</w:t>
-      </w:r>
-    </w:p>
-    <w:p>
-      <w:pPr>
-        <w:pStyle w:val="Bibliografa"/>
-      </w:pPr>
-      <w:r>
-        <w:rPr>
-          <w:i/>
-          <w:iCs/>
-        </w:rPr>
-        <w:t>Sistema de Gestión: Qué es y por qué es tan importante</w:t>
-      </w:r>
-      <w:r>
-        <w:t>. (s. f.). Recuperado 22 de abril de 2024, de https://www.unifikas.com/es/noticias/sistema-de-gestion-que-es-y-por-que-es-tan-importante</w:t>
-      </w:r>
-    </w:p>
-    <w:p>
-      <w:pPr>
-        <w:pStyle w:val="Bibliografa"/>
-      </w:pPr>
-      <w:r>
-        <w:rPr>
-          <w:i/>
-          <w:iCs/>
-        </w:rPr>
-        <w:t>Tecnología—Concepto, tipos, ejemplos, evolución, características</w:t>
-      </w:r>
-      <w:r>
-        <w:t>. (s. f.). Recuperado 7 de enero de 2024, de https://concepto.de/tecnologia/#ixzz8O8i9AU6q</w:t>
-      </w:r>
-    </w:p>
-    <w:p>
-      <w:pPr>
-        <w:pStyle w:val="Bibliografa"/>
-      </w:pPr>
-      <w:proofErr w:type="spellStart"/>
-      <w:r>
-        <w:t>Westreicher</w:t>
-      </w:r>
-      <w:proofErr w:type="spellEnd"/>
-      <w:r>
-        <w:t xml:space="preserve">, G. (2020, agosto 7). </w:t>
+        <w:t xml:space="preserve">Westreicher, G. (2020, agosto 7). </w:t>
       </w:r>
       <w:r>
         <w:rPr>
@@ -12367,7 +12281,7 @@
   <dgm:whole/>
   <dgm:extLst>
     <a:ext uri="http://schemas.microsoft.com/office/drawing/2008/diagram">
-      <dsp:dataModelExt xmlns:dsp="http://schemas.microsoft.com/office/drawing/2008/diagram" relId="rId28" minVer="http://schemas.openxmlformats.org/drawingml/2006/diagram"/>
+      <dsp:dataModelExt xmlns:dsp="http://schemas.microsoft.com/office/drawing/2008/diagram" relId="rId29" minVer="http://schemas.openxmlformats.org/drawingml/2006/diagram"/>
     </a:ext>
   </dgm:extLst>
 </dgm:dataModel>

</xml_diff>

<commit_message>
Revision de la tesis 10-12-2024
</commit_message>
<xml_diff>
--- a/Tesis/Tesis Dariel Enmanuel Cabrera Lopez.docx
+++ b/Tesis/Tesis Dariel Enmanuel Cabrera Lopez.docx
@@ -1,6 +1,6 @@
 
 <file path=word/document.xml><?xml version="1.0" encoding="utf-8"?>
-<w:document xmlns:wpc="http://schemas.microsoft.com/office/word/2010/wordprocessingCanvas" xmlns:cx="http://schemas.microsoft.com/office/drawing/2014/chartex" xmlns:cx1="http://schemas.microsoft.com/office/drawing/2015/9/8/chartex" xmlns:cx2="http://schemas.microsoft.com/office/drawing/2015/10/21/chartex" xmlns:cx3="http://schemas.microsoft.com/office/drawing/2016/5/9/chartex" xmlns:cx4="http://schemas.microsoft.com/office/drawing/2016/5/10/chartex" xmlns:cx5="http://schemas.microsoft.com/office/drawing/2016/5/11/chartex" xmlns:cx6="http://schemas.microsoft.com/office/drawing/2016/5/12/chartex" xmlns:cx7="http://schemas.microsoft.com/office/drawing/2016/5/13/chartex" xmlns:cx8="http://schemas.microsoft.com/office/drawing/2016/5/14/chartex" xmlns:mc="http://schemas.openxmlformats.org/markup-compatibility/2006" xmlns:aink="http://schemas.microsoft.com/office/drawing/2016/ink" xmlns:am3d="http://schemas.microsoft.com/office/drawing/2017/model3d" xmlns:o="urn:schemas-microsoft-com:office:office" xmlns:r="http://schemas.openxmlformats.org/officeDocument/2006/relationships" xmlns:m="http://schemas.openxmlformats.org/officeDocument/2006/math" xmlns:v="urn:schemas-microsoft-com:vml" xmlns:wp14="http://schemas.microsoft.com/office/word/2010/wordprocessingDrawing" xmlns:wp="http://schemas.openxmlformats.org/drawingml/2006/wordprocessingDrawing" xmlns:w10="urn:schemas-microsoft-com:office:word" xmlns:w="http://schemas.openxmlformats.org/wordprocessingml/2006/main" xmlns:w14="http://schemas.microsoft.com/office/word/2010/wordml" xmlns:w15="http://schemas.microsoft.com/office/word/2012/wordml" xmlns:w16cex="http://schemas.microsoft.com/office/word/2018/wordml/cex" xmlns:w16cid="http://schemas.microsoft.com/office/word/2016/wordml/cid" xmlns:w16="http://schemas.microsoft.com/office/word/2018/wordml" xmlns:w16sdtdh="http://schemas.microsoft.com/office/word/2020/wordml/sdtdatahash" xmlns:w16se="http://schemas.microsoft.com/office/word/2015/wordml/symex" xmlns:wpg="http://schemas.microsoft.com/office/word/2010/wordprocessingGroup" xmlns:wpi="http://schemas.microsoft.com/office/word/2010/wordprocessingInk" xmlns:wne="http://schemas.microsoft.com/office/word/2006/wordml" xmlns:wps="http://schemas.microsoft.com/office/word/2010/wordprocessingShape" mc:Ignorable="w14 w15 w16se w16cid w16 w16cex w16sdtdh wp14">
+<w:document xmlns:wpc="http://schemas.microsoft.com/office/word/2010/wordprocessingCanvas" xmlns:cx="http://schemas.microsoft.com/office/drawing/2014/chartex" xmlns:cx1="http://schemas.microsoft.com/office/drawing/2015/9/8/chartex" xmlns:cx2="http://schemas.microsoft.com/office/drawing/2015/10/21/chartex" xmlns:cx3="http://schemas.microsoft.com/office/drawing/2016/5/9/chartex" xmlns:cx4="http://schemas.microsoft.com/office/drawing/2016/5/10/chartex" xmlns:cx5="http://schemas.microsoft.com/office/drawing/2016/5/11/chartex" xmlns:cx6="http://schemas.microsoft.com/office/drawing/2016/5/12/chartex" xmlns:cx7="http://schemas.microsoft.com/office/drawing/2016/5/13/chartex" xmlns:cx8="http://schemas.microsoft.com/office/drawing/2016/5/14/chartex" xmlns:mc="http://schemas.openxmlformats.org/markup-compatibility/2006" xmlns:aink="http://schemas.microsoft.com/office/drawing/2016/ink" xmlns:am3d="http://schemas.microsoft.com/office/drawing/2017/model3d" xmlns:o="urn:schemas-microsoft-com:office:office" xmlns:oel="http://schemas.microsoft.com/office/2019/extlst" xmlns:r="http://schemas.openxmlformats.org/officeDocument/2006/relationships" xmlns:m="http://schemas.openxmlformats.org/officeDocument/2006/math" xmlns:v="urn:schemas-microsoft-com:vml" xmlns:wp14="http://schemas.microsoft.com/office/word/2010/wordprocessingDrawing" xmlns:wp="http://schemas.openxmlformats.org/drawingml/2006/wordprocessingDrawing" xmlns:w10="urn:schemas-microsoft-com:office:word" xmlns:w="http://schemas.openxmlformats.org/wordprocessingml/2006/main" xmlns:w14="http://schemas.microsoft.com/office/word/2010/wordml" xmlns:w15="http://schemas.microsoft.com/office/word/2012/wordml" xmlns:w16cex="http://schemas.microsoft.com/office/word/2018/wordml/cex" xmlns:w16cid="http://schemas.microsoft.com/office/word/2016/wordml/cid" xmlns:w16="http://schemas.microsoft.com/office/word/2018/wordml" xmlns:w16du="http://schemas.microsoft.com/office/word/2023/wordml/word16du" xmlns:w16sdtdh="http://schemas.microsoft.com/office/word/2020/wordml/sdtdatahash" xmlns:w16se="http://schemas.microsoft.com/office/word/2015/wordml/symex" xmlns:wpg="http://schemas.microsoft.com/office/word/2010/wordprocessingGroup" xmlns:wpi="http://schemas.microsoft.com/office/word/2010/wordprocessingInk" xmlns:wne="http://schemas.microsoft.com/office/word/2006/wordml" xmlns:wps="http://schemas.microsoft.com/office/word/2010/wordprocessingShape" mc:Ignorable="w14 w15 w16se w16cid w16 w16cex w16sdtdh w16du wp14">
   <w:body>
     <w:p>
       <w:pPr>
@@ -183,21 +183,40 @@
         <w:t>“</w:t>
       </w:r>
       <w:r>
-        <w:t xml:space="preserve">Prototipo de sistema informático </w:t>
-      </w:r>
-      <w:r>
-        <w:t>para la gestión de la información del deterioro de la línea costera cubanas</w:t>
-      </w:r>
-      <w:r>
-        <w:t xml:space="preserve">, como parte de un proyecto de investigación de la empresa </w:t>
-      </w:r>
-      <w:proofErr w:type="spellStart"/>
-      <w:r>
-        <w:t>Geocuba</w:t>
-      </w:r>
-      <w:proofErr w:type="spellEnd"/>
-      <w:r>
-        <w:t>.”</w:t>
+        <w:rPr>
+          <w14:shadow w14:blurRad="38100" w14:dist="19050" w14:dir="2700000" w14:sx="100000" w14:sy="100000" w14:kx="0" w14:ky="0" w14:algn="tl">
+            <w14:schemeClr w14:val="dk1">
+              <w14:alpha w14:val="60000"/>
+            </w14:schemeClr>
+          </w14:shadow>
+          <w14:textOutline w14:w="0" w14:cap="flat" w14:cmpd="sng" w14:algn="ctr">
+            <w14:noFill/>
+            <w14:prstDash w14:val="solid"/>
+            <w14:round/>
+          </w14:textOutline>
+        </w:rPr>
+        <w:t>S</w:t>
+      </w:r>
+      <w:r>
+        <w:t xml:space="preserve">istema informático </w:t>
+      </w:r>
+      <w:r>
+        <w:t>para la gestión de la información de la línea cost</w:t>
+      </w:r>
+      <w:r>
+        <w:t>a</w:t>
+      </w:r>
+      <w:r>
+        <w:t xml:space="preserve"> cubanas</w:t>
+      </w:r>
+      <w:r>
+        <w:t xml:space="preserve">, </w:t>
+      </w:r>
+      <w:r>
+        <w:t>par la</w:t>
+      </w:r>
+      <w:r>
+        <w:t xml:space="preserve"> empresa Geocuba.”</w:t>
       </w:r>
     </w:p>
     <w:p>
@@ -289,21 +308,19 @@
         <w:rPr>
           <w:color w:val="auto"/>
         </w:rPr>
-        <w:t xml:space="preserve"> Dr. </w:t>
-      </w:r>
-      <w:proofErr w:type="spellStart"/>
+        <w:t xml:space="preserve"> Dr.</w:t>
+      </w:r>
       <w:r>
         <w:rPr>
           <w:color w:val="auto"/>
         </w:rPr>
-        <w:t>Dionis</w:t>
-      </w:r>
-      <w:proofErr w:type="spellEnd"/>
+        <w:t>C</w:t>
+      </w:r>
       <w:r>
         <w:rPr>
           <w:color w:val="auto"/>
         </w:rPr>
-        <w:t xml:space="preserve"> López Ramos</w:t>
+        <w:t xml:space="preserve"> Dionis López Ramos</w:t>
       </w:r>
     </w:p>
     <w:p>
@@ -3765,29 +3782,38 @@
           <w:sz w:val="24"/>
           <w:szCs w:val="24"/>
         </w:rPr>
-        <w:t xml:space="preserve">El cambio climático, en especial el aumento del nivel del mar ha traído consigo el deterioro de las costas y el cambio constante de la línea que la define. Tener herramientas que puedan medir con efectividad este deterioro es importante en la toma de decisiones. </w:t>
-      </w:r>
-    </w:p>
-    <w:p>
-      <w:pPr>
-        <w:pStyle w:val="Encabezado"/>
+        <w:t xml:space="preserve">El cambio climático, en especial el aumento del nivel del mar ha traído consigo el deterioro de las costas y el cambio constante de la línea que la define. Tener herramientas que puedan medir con efectividad este deterioro es importante en la </w:t>
+      </w:r>
+      <w:commentRangeStart w:id="2"/>
+      <w:r>
         <w:rPr>
           <w:rStyle w:val="Enlacedelndice"/>
           <w:color w:val="auto"/>
           <w:sz w:val="24"/>
           <w:szCs w:val="24"/>
         </w:rPr>
-      </w:pPr>
-      <w:r>
+        <w:t xml:space="preserve">toma de decisiones. </w:t>
+      </w:r>
+      <w:commentRangeEnd w:id="2"/>
+      <w:r>
+        <w:rPr>
+          <w:rStyle w:val="Refdecomentario"/>
+          <w:color w:val="auto"/>
+          <w:lang w:eastAsia="en-US"/>
+        </w:rPr>
+        <w:commentReference w:id="2"/>
+      </w:r>
+    </w:p>
+    <w:p>
+      <w:pPr>
+        <w:pStyle w:val="Encabezado"/>
         <w:rPr>
           <w:rStyle w:val="Enlacedelndice"/>
           <w:color w:val="auto"/>
           <w:sz w:val="24"/>
           <w:szCs w:val="24"/>
         </w:rPr>
-        <w:t xml:space="preserve">En este trabajo se propone un sistema informático diseñado para la empresa </w:t>
-      </w:r>
-      <w:proofErr w:type="spellStart"/>
+      </w:pPr>
       <w:r>
         <w:rPr>
           <w:rStyle w:val="Enlacedelndice"/>
@@ -3795,9 +3821,8 @@
           <w:sz w:val="24"/>
           <w:szCs w:val="24"/>
         </w:rPr>
-        <w:t>Geocuba</w:t>
-      </w:r>
-      <w:proofErr w:type="spellEnd"/>
+        <w:t xml:space="preserve">En este trabajo se propone un sistema informático diseñado para la empresa Geocuba (Sucursal Oriente Sur) que permite </w:t>
+      </w:r>
       <w:r>
         <w:rPr>
           <w:rStyle w:val="Enlacedelndice"/>
@@ -3805,7 +3830,7 @@
           <w:sz w:val="24"/>
           <w:szCs w:val="24"/>
         </w:rPr>
-        <w:t xml:space="preserve"> (Sucursal Oriente Sur) que permite </w:t>
+        <w:t xml:space="preserve">la </w:t>
       </w:r>
       <w:r>
         <w:rPr>
@@ -3814,7 +3839,7 @@
           <w:sz w:val="24"/>
           <w:szCs w:val="24"/>
         </w:rPr>
-        <w:t>la informatización de tareas como: cálculo, búsqueda y almacenamiento de las mediciones realizadas en las líneas costeras</w:t>
+        <w:t>gestión digital de la recogida de información</w:t>
       </w:r>
       <w:r>
         <w:rPr>
@@ -3823,19 +3848,17 @@
           <w:sz w:val="24"/>
           <w:szCs w:val="24"/>
         </w:rPr>
-        <w:t>. Este sistema es una herramienta muy útil para especialista y para la toma de decisiones en futuras inversiones.</w:t>
-      </w:r>
-    </w:p>
-    <w:p>
-      <w:pPr>
-        <w:pStyle w:val="Encabezado"/>
+        <w:t xml:space="preserve"> </w:t>
+      </w:r>
+      <w:r>
         <w:rPr>
           <w:rStyle w:val="Enlacedelndice"/>
           <w:color w:val="auto"/>
           <w:sz w:val="24"/>
           <w:szCs w:val="24"/>
         </w:rPr>
-      </w:pPr>
+        <w:t>y el acceso a ella en tareas</w:t>
+      </w:r>
       <w:r>
         <w:rPr>
           <w:rStyle w:val="Enlacedelndice"/>
@@ -3843,135 +3866,28 @@
           <w:sz w:val="24"/>
           <w:szCs w:val="24"/>
         </w:rPr>
-        <w:t xml:space="preserve">La realización del diseño e implementación ha utilizado la metodología XP </w:t>
-      </w:r>
-      <w:r>
-        <w:rPr>
-          <w:color w:val="auto"/>
-          <w:sz w:val="24"/>
-          <w:szCs w:val="24"/>
-        </w:rPr>
-        <w:t>(Programación Extrema</w:t>
-      </w:r>
-      <w:r>
-        <w:rPr>
-          <w:color w:val="auto"/>
-          <w:sz w:val="24"/>
-          <w:szCs w:val="24"/>
-        </w:rPr>
-        <w:t>).</w:t>
-      </w:r>
-      <w:r>
-        <w:rPr>
-          <w:color w:val="auto"/>
-          <w:sz w:val="24"/>
-          <w:szCs w:val="24"/>
-        </w:rPr>
-        <w:t xml:space="preserve"> </w:t>
-      </w:r>
-      <w:r>
-        <w:rPr>
-          <w:color w:val="auto"/>
-          <w:sz w:val="24"/>
-          <w:szCs w:val="24"/>
-        </w:rPr>
-        <w:t>Para ello fue de vital importancia el uso de herramientas informáticas que permiti</w:t>
-      </w:r>
-      <w:r>
-        <w:rPr>
-          <w:color w:val="auto"/>
-          <w:sz w:val="24"/>
-          <w:szCs w:val="24"/>
-        </w:rPr>
-        <w:t xml:space="preserve">eron el desarrollo del producto como </w:t>
-      </w:r>
-      <w:proofErr w:type="spellStart"/>
-      <w:r>
-        <w:rPr>
-          <w:color w:val="auto"/>
-          <w:sz w:val="24"/>
-          <w:szCs w:val="24"/>
-        </w:rPr>
-        <w:t>React</w:t>
-      </w:r>
-      <w:proofErr w:type="spellEnd"/>
-      <w:r>
-        <w:rPr>
-          <w:color w:val="auto"/>
-          <w:sz w:val="24"/>
-          <w:szCs w:val="24"/>
-        </w:rPr>
-        <w:t xml:space="preserve">, como marco </w:t>
-      </w:r>
-      <w:r>
-        <w:rPr>
-          <w:color w:val="auto"/>
-          <w:sz w:val="24"/>
-          <w:szCs w:val="24"/>
-        </w:rPr>
-        <w:t xml:space="preserve">de trabajo, Visual </w:t>
-      </w:r>
-      <w:proofErr w:type="spellStart"/>
-      <w:r>
-        <w:rPr>
-          <w:color w:val="auto"/>
-          <w:sz w:val="24"/>
-          <w:szCs w:val="24"/>
-        </w:rPr>
-        <w:t>Paradigm</w:t>
-      </w:r>
-      <w:proofErr w:type="spellEnd"/>
-      <w:r>
-        <w:rPr>
-          <w:color w:val="auto"/>
-          <w:sz w:val="24"/>
-          <w:szCs w:val="24"/>
-        </w:rPr>
-        <w:t xml:space="preserve"> (versión 8.0) para la realización de los </w:t>
-      </w:r>
-      <w:proofErr w:type="gramStart"/>
-      <w:r>
-        <w:rPr>
-          <w:color w:val="auto"/>
-          <w:sz w:val="24"/>
-          <w:szCs w:val="24"/>
-        </w:rPr>
-        <w:t>diagramas  de</w:t>
-      </w:r>
-      <w:proofErr w:type="gramEnd"/>
-      <w:r>
-        <w:rPr>
-          <w:color w:val="auto"/>
-          <w:sz w:val="24"/>
-          <w:szCs w:val="24"/>
-        </w:rPr>
-        <w:t xml:space="preserve"> la metodología empleada en la Ingeniería de Software, Mongo DB como lenguaje  para la base de datos y Visual Studio como entorno de desarrollo de la aplicación </w:t>
-      </w:r>
-    </w:p>
-    <w:p>
-      <w:pPr>
-        <w:pStyle w:val="Encabezado"/>
+        <w:t xml:space="preserve"> como: cálculo, búsqueda y almacenamiento de las mediciones realizadas en las líneas costeras</w:t>
+      </w:r>
+      <w:r>
         <w:rPr>
           <w:rStyle w:val="Enlacedelndice"/>
           <w:color w:val="auto"/>
           <w:sz w:val="24"/>
           <w:szCs w:val="24"/>
         </w:rPr>
-      </w:pPr>
+        <w:t>. Este sistema es una herramienta útil para especialista y para la toma de decisiones en futuras inversiones.</w:t>
+      </w:r>
     </w:p>
     <w:p>
       <w:pPr>
         <w:pStyle w:val="Encabezado"/>
-      </w:pPr>
-      <w:r>
         <w:rPr>
           <w:rStyle w:val="Enlacedelndice"/>
           <w:color w:val="auto"/>
           <w:sz w:val="24"/>
           <w:szCs w:val="24"/>
         </w:rPr>
-        <w:t xml:space="preserve">Palabras claves: </w:t>
-      </w:r>
+      </w:pPr>
       <w:r>
         <w:rPr>
           <w:rStyle w:val="Enlacedelndice"/>
@@ -3979,17 +3895,137 @@
           <w:sz w:val="24"/>
           <w:szCs w:val="24"/>
         </w:rPr>
-        <w:t>Sistema informático</w:t>
-      </w:r>
-      <w:r>
+        <w:t xml:space="preserve">La realización del diseño e implementación ha utilizado la metodología XP </w:t>
+      </w:r>
+      <w:r>
+        <w:rPr>
+          <w:color w:val="auto"/>
+          <w:sz w:val="24"/>
+          <w:szCs w:val="24"/>
+        </w:rPr>
+        <w:t>(Programación Extrema</w:t>
+      </w:r>
+      <w:r>
+        <w:rPr>
+          <w:color w:val="auto"/>
+          <w:sz w:val="24"/>
+          <w:szCs w:val="24"/>
+        </w:rPr>
+        <w:t>).</w:t>
+      </w:r>
+      <w:r>
+        <w:rPr>
+          <w:color w:val="auto"/>
+          <w:sz w:val="24"/>
+          <w:szCs w:val="24"/>
+        </w:rPr>
+        <w:t xml:space="preserve"> </w:t>
+      </w:r>
+      <w:r>
+        <w:rPr>
+          <w:color w:val="auto"/>
+          <w:sz w:val="24"/>
+          <w:szCs w:val="24"/>
+        </w:rPr>
+        <w:t xml:space="preserve">El sistema se </w:t>
+      </w:r>
+      <w:r>
+        <w:rPr>
+          <w:color w:val="auto"/>
+          <w:sz w:val="24"/>
+          <w:szCs w:val="24"/>
+        </w:rPr>
+        <w:t xml:space="preserve">desarrolla </w:t>
+      </w:r>
+      <w:r>
+        <w:rPr>
+          <w:color w:val="auto"/>
+          <w:sz w:val="24"/>
+          <w:szCs w:val="24"/>
+          <w:lang w:val="es-419"/>
+        </w:rPr>
+        <w:t>con el marco de trabajo</w:t>
+      </w:r>
+      <w:r>
+        <w:rPr>
+          <w:color w:val="auto"/>
+          <w:sz w:val="24"/>
+          <w:szCs w:val="24"/>
+        </w:rPr>
+        <w:t xml:space="preserve"> React, como marco </w:t>
+      </w:r>
+      <w:r>
+        <w:rPr>
+          <w:color w:val="auto"/>
+          <w:sz w:val="24"/>
+          <w:szCs w:val="24"/>
+        </w:rPr>
+        <w:t xml:space="preserve">de trabajo, Visual Paradigm (versión 8.0) para la realización de los </w:t>
+      </w:r>
+      <w:r>
+        <w:rPr>
+          <w:color w:val="auto"/>
+          <w:sz w:val="24"/>
+          <w:szCs w:val="24"/>
+        </w:rPr>
+        <w:t>diagramas de</w:t>
+      </w:r>
+      <w:r>
+        <w:rPr>
+          <w:color w:val="auto"/>
+          <w:sz w:val="24"/>
+          <w:szCs w:val="24"/>
+        </w:rPr>
+        <w:t xml:space="preserve"> la metodología empleada en la Ingeniería de Software, Mongo DB como </w:t>
+      </w:r>
+      <w:r>
+        <w:rPr>
+          <w:color w:val="auto"/>
+          <w:sz w:val="24"/>
+          <w:szCs w:val="24"/>
+        </w:rPr>
+        <w:t xml:space="preserve">sistema gestor de </w:t>
+      </w:r>
+      <w:r>
+        <w:rPr>
+          <w:color w:val="auto"/>
+          <w:sz w:val="24"/>
+          <w:szCs w:val="24"/>
+        </w:rPr>
+        <w:t>la base de datos y Visual Studio</w:t>
+      </w:r>
+      <w:r>
+        <w:rPr>
+          <w:color w:val="auto"/>
+          <w:sz w:val="24"/>
+          <w:szCs w:val="24"/>
+        </w:rPr>
+        <w:t xml:space="preserve"> Code</w:t>
+      </w:r>
+      <w:r>
+        <w:rPr>
+          <w:color w:val="auto"/>
+          <w:sz w:val="24"/>
+          <w:szCs w:val="24"/>
+        </w:rPr>
+        <w:t xml:space="preserve"> como entorno de desarrollo de la aplicación </w:t>
+      </w:r>
+    </w:p>
+    <w:p>
+      <w:pPr>
+        <w:pStyle w:val="Encabezado"/>
         <w:rPr>
           <w:rStyle w:val="Enlacedelndice"/>
           <w:color w:val="auto"/>
           <w:sz w:val="24"/>
           <w:szCs w:val="24"/>
         </w:rPr>
-        <w:t xml:space="preserve">, </w:t>
-      </w:r>
+      </w:pPr>
+    </w:p>
+    <w:p>
+      <w:pPr>
+        <w:pStyle w:val="Encabezado"/>
+      </w:pPr>
       <w:r>
         <w:rPr>
           <w:rStyle w:val="Enlacedelndice"/>
@@ -3997,9 +4033,8 @@
           <w:sz w:val="24"/>
           <w:szCs w:val="24"/>
         </w:rPr>
-        <w:t xml:space="preserve">toma de decisiones, </w:t>
-      </w:r>
-      <w:proofErr w:type="spellStart"/>
+        <w:t xml:space="preserve">Palabras claves: </w:t>
+      </w:r>
       <w:r>
         <w:rPr>
           <w:rStyle w:val="Enlacedelndice"/>
@@ -4007,9 +4042,8 @@
           <w:sz w:val="24"/>
           <w:szCs w:val="24"/>
         </w:rPr>
-        <w:t>Geocuba</w:t>
-      </w:r>
-      <w:proofErr w:type="spellEnd"/>
+        <w:t>Sistema</w:t>
+      </w:r>
       <w:r>
         <w:rPr>
           <w:rStyle w:val="Enlacedelndice"/>
@@ -4017,7 +4051,7 @@
           <w:sz w:val="24"/>
           <w:szCs w:val="24"/>
         </w:rPr>
-        <w:t>, c</w:t>
+        <w:t xml:space="preserve"> de gestión, </w:t>
       </w:r>
       <w:r>
         <w:rPr>
@@ -4026,7 +4060,7 @@
           <w:sz w:val="24"/>
           <w:szCs w:val="24"/>
         </w:rPr>
-        <w:t xml:space="preserve">ambio </w:t>
+        <w:t>toma de decisiones, Geocuba, c</w:t>
       </w:r>
       <w:r>
         <w:rPr>
@@ -4035,7 +4069,7 @@
           <w:sz w:val="24"/>
           <w:szCs w:val="24"/>
         </w:rPr>
-        <w:t>c</w:t>
+        <w:t xml:space="preserve">ambio </w:t>
       </w:r>
       <w:r>
         <w:rPr>
@@ -4044,6 +4078,15 @@
           <w:sz w:val="24"/>
           <w:szCs w:val="24"/>
         </w:rPr>
+        <w:t>c</w:t>
+      </w:r>
+      <w:r>
+        <w:rPr>
+          <w:rStyle w:val="Enlacedelndice"/>
+          <w:color w:val="auto"/>
+          <w:sz w:val="24"/>
+          <w:szCs w:val="24"/>
+        </w:rPr>
         <w:t>limático</w:t>
       </w:r>
     </w:p>
@@ -4060,12 +4103,12 @@
         <w:pStyle w:val="Ttulo1"/>
         <w:jc w:val="center"/>
       </w:pPr>
-      <w:bookmarkStart w:id="2" w:name="_Toc176513907"/>
+      <w:bookmarkStart w:id="3" w:name="_Toc176513907"/>
       <w:r>
         <w:lastRenderedPageBreak/>
         <w:t>Introducción</w:t>
       </w:r>
-      <w:bookmarkEnd w:id="2"/>
+      <w:bookmarkEnd w:id="3"/>
     </w:p>
     <w:p>
       <w:pPr>
@@ -4074,7 +4117,7 @@
           <w:rFonts w:ascii="Arial" w:hAnsi="Arial" w:cs="Arial"/>
         </w:rPr>
       </w:pPr>
-      <w:bookmarkStart w:id="3" w:name="_Hlk176401627"/>
+      <w:bookmarkStart w:id="4" w:name="_Hlk176401627"/>
       <w:r>
         <w:rPr>
           <w:rFonts w:ascii="Arial" w:hAnsi="Arial" w:cs="Arial"/>
@@ -4238,21 +4281,7 @@
         <w:rPr>
           <w:rFonts w:ascii="Arial" w:hAnsi="Arial" w:cs="Arial"/>
         </w:rPr>
-        <w:t xml:space="preserve"> “Se ratifica que el ritmo de la erosión de las playas arenosas en el archipiélago cubano, que se estima en 1.2 metros de retroceso de la línea de la costa como promedio cada año”, así expuso la viceministra del CITMA </w:t>
-      </w:r>
-      <w:proofErr w:type="spellStart"/>
-      <w:r>
-        <w:rPr>
-          <w:rFonts w:ascii="Arial" w:hAnsi="Arial" w:cs="Arial"/>
-        </w:rPr>
-        <w:t>Adianez</w:t>
-      </w:r>
-      <w:proofErr w:type="spellEnd"/>
-      <w:r>
-        <w:rPr>
-          <w:rFonts w:ascii="Arial" w:hAnsi="Arial" w:cs="Arial"/>
-        </w:rPr>
-        <w:t xml:space="preserve"> Taboada Zamora,  en la  sesión de trabajo de la Comisión de Educación, Cultura, Ciencia, Tecnología y Medio Ambiente de 2023 </w:t>
+        <w:t xml:space="preserve"> “Se ratifica que el ritmo de la erosión de las playas arenosas en el archipiélago cubano, que se estima en 1.2 metros de retroceso de la línea de la costa como promedio cada año”, así expuso la viceministra del CITMA Adianez Taboada Zamora,  en la  sesión de trabajo de la Comisión de Educación, Cultura, Ciencia, Tecnología y Medio Ambiente de 2023 </w:t>
       </w:r>
       <w:r>
         <w:rPr>
@@ -4334,35 +4363,33 @@
         </w:rPr>
         <w:t xml:space="preserve">Para enfrentar estos efectos la isla aprobó en </w:t>
       </w:r>
-      <w:proofErr w:type="gramStart"/>
       <w:r>
         <w:rPr>
           <w:rFonts w:ascii="Arial" w:hAnsi="Arial" w:cs="Arial"/>
           <w:spacing w:val="-5"/>
         </w:rPr>
-        <w:t xml:space="preserve">2017  </w:t>
+        <w:t>2017 la Tarea</w:t>
       </w:r>
       <w:r>
         <w:rPr>
           <w:rFonts w:ascii="Arial" w:hAnsi="Arial" w:cs="Arial"/>
           <w:spacing w:val="-5"/>
         </w:rPr>
-        <w:t>l</w:t>
+        <w:t xml:space="preserve"> </w:t>
       </w:r>
       <w:r>
         <w:rPr>
           <w:rFonts w:ascii="Arial" w:hAnsi="Arial" w:cs="Arial"/>
           <w:spacing w:val="-5"/>
         </w:rPr>
-        <w:t>a</w:t>
-      </w:r>
-      <w:proofErr w:type="gramEnd"/>
+        <w:t>Vida que</w:t>
+      </w:r>
       <w:r>
         <w:rPr>
           <w:rFonts w:ascii="Arial" w:hAnsi="Arial" w:cs="Arial"/>
           <w:spacing w:val="-5"/>
         </w:rPr>
-        <w:t xml:space="preserve">  Tarea Vida  que es un plan del estado cubano para el enfrentamiento del cambio climático.</w:t>
+        <w:t xml:space="preserve"> es un plan del estado cubano para el enfrentamiento del cambio climático.</w:t>
       </w:r>
       <w:r>
         <w:rPr>
@@ -4433,23 +4460,7 @@
           <w:rFonts w:ascii="Arial" w:hAnsi="Arial" w:cs="Arial"/>
           <w:spacing w:val="-5"/>
         </w:rPr>
-        <w:t xml:space="preserve">Una de las empresas que está realizando aportes a la tarea Vida es la empresa </w:t>
-      </w:r>
-      <w:proofErr w:type="spellStart"/>
-      <w:r>
-        <w:rPr>
-          <w:rFonts w:ascii="Arial" w:hAnsi="Arial" w:cs="Arial"/>
-          <w:spacing w:val="-5"/>
-        </w:rPr>
-        <w:t>Geocuba</w:t>
-      </w:r>
-      <w:proofErr w:type="spellEnd"/>
-      <w:r>
-        <w:rPr>
-          <w:rFonts w:ascii="Arial" w:hAnsi="Arial" w:cs="Arial"/>
-          <w:spacing w:val="-5"/>
-        </w:rPr>
-        <w:t>.</w:t>
+        <w:t>Una de las empresas que está realizando aportes a la tarea Vida es la empresa Geocuba.</w:t>
       </w:r>
       <w:r>
         <w:rPr>
@@ -4457,17 +4468,16 @@
         </w:rPr>
         <w:t xml:space="preserve"> </w:t>
       </w:r>
-      <w:hyperlink r:id="rId9" w:tgtFrame="_blank" w:history="1">
-        <w:r>
-          <w:rPr>
-            <w:rStyle w:val="Hipervnculo"/>
-            <w:rFonts w:ascii="Arial" w:hAnsi="Arial" w:cs="Arial"/>
-            <w:color w:val="auto"/>
-            <w:u w:val="none"/>
-          </w:rPr>
-          <w:t>GEOCUBA es un grupo empresarial cubano que se dedica a la elaboración y comercialización de información, tecnologías, productos y servicios en las esferas de la Geodesia, la Fotogrametría, la Teledetección, la Hidrografía, los Estudios Marinos, la Cartografía, los Estudios Medioambientales, las Artes Gráficas y la Ayuda a la Navegación Marítima </w:t>
-        </w:r>
-      </w:hyperlink>
+      <w:commentRangeStart w:id="5"/>
+      <w:r>
+        <w:fldChar w:fldCharType="begin"/>
+      </w:r>
+      <w:r>
+        <w:instrText>HYPERLINK "https://www.ecured.cu/GEOCUBA" \t "_blank"</w:instrText>
+      </w:r>
+      <w:r>
+        <w:fldChar w:fldCharType="separate"/>
+      </w:r>
       <w:r>
         <w:rPr>
           <w:rStyle w:val="Hipervnculo"/>
@@ -4475,6 +4485,33 @@
           <w:color w:val="auto"/>
           <w:u w:val="none"/>
         </w:rPr>
+        <w:t>GEOCUBA es un grupo empresarial cubano que se dedica a la elaboración y comercialización de información, tecnologías, productos y servicios en las esferas de la Geodesia, la Fotogrametría, la Teledetección, la Hidrografía, los Estudios Marinos, la Cartografía, los Estudios Medioambientales, las Artes Gráficas y la Ayuda a la Navegación Marítima </w:t>
+      </w:r>
+      <w:r>
+        <w:rPr>
+          <w:rStyle w:val="Hipervnculo"/>
+          <w:rFonts w:ascii="Arial" w:hAnsi="Arial" w:cs="Arial"/>
+          <w:color w:val="auto"/>
+          <w:u w:val="none"/>
+        </w:rPr>
+        <w:fldChar w:fldCharType="end"/>
+      </w:r>
+      <w:commentRangeEnd w:id="5"/>
+      <w:r>
+        <w:rPr>
+          <w:rStyle w:val="Refdecomentario"/>
+          <w:rFonts w:ascii="Arial" w:eastAsiaTheme="minorHAnsi" w:hAnsi="Arial" w:cs="Arial"/>
+          <w:lang w:eastAsia="en-US"/>
+        </w:rPr>
+        <w:commentReference w:id="5"/>
+      </w:r>
+      <w:r>
+        <w:rPr>
+          <w:rStyle w:val="Hipervnculo"/>
+          <w:rFonts w:ascii="Arial" w:hAnsi="Arial" w:cs="Arial"/>
+          <w:color w:val="auto"/>
+          <w:u w:val="none"/>
+        </w:rPr>
         <w:t xml:space="preserve"> </w:t>
       </w:r>
       <w:r>
@@ -4536,6 +4573,7 @@
           <w:bCs/>
         </w:rPr>
       </w:pPr>
+      <w:commentRangeStart w:id="6"/>
       <w:r>
         <w:rPr>
           <w:rFonts w:ascii="Arial" w:hAnsi="Arial" w:cs="Arial"/>
@@ -4547,30 +4585,31 @@
         <w:rPr>
           <w:rFonts w:ascii="Arial" w:hAnsi="Arial" w:cs="Arial"/>
         </w:rPr>
-        <w:t>transporte de sedimentos en las costas cubanas</w:t>
-      </w:r>
-      <w:r>
-        <w:rPr>
-          <w:rFonts w:ascii="Arial" w:hAnsi="Arial" w:cs="Arial"/>
-        </w:rPr>
-        <w:t xml:space="preserve"> es la tarea que realizan los especialistas de la empresa </w:t>
-      </w:r>
-      <w:proofErr w:type="spellStart"/>
-      <w:r>
-        <w:rPr>
-          <w:rFonts w:ascii="Arial" w:hAnsi="Arial" w:cs="Arial"/>
-        </w:rPr>
-        <w:t>Geocuba</w:t>
-      </w:r>
-      <w:proofErr w:type="spellEnd"/>
-      <w:r>
-        <w:rPr>
-          <w:rFonts w:ascii="Arial" w:hAnsi="Arial" w:cs="Arial"/>
-        </w:rPr>
-        <w:t xml:space="preserve"> para investigar, predecir y monitorear el comportamiento de la línea costera y la erosión del mar en zonas de desarrollo de la economía y que no afecte el medio ambiente.</w:t>
-      </w:r>
-    </w:p>
-    <w:bookmarkEnd w:id="3"/>
+        <w:t xml:space="preserve">transporte </w:t>
+      </w:r>
+      <w:commentRangeEnd w:id="6"/>
+      <w:r>
+        <w:rPr>
+          <w:rStyle w:val="Refdecomentario"/>
+          <w:rFonts w:ascii="Arial" w:eastAsiaTheme="minorHAnsi" w:hAnsi="Arial" w:cs="Arial"/>
+          <w:lang w:eastAsia="en-US"/>
+        </w:rPr>
+        <w:commentReference w:id="6"/>
+      </w:r>
+      <w:r>
+        <w:rPr>
+          <w:rFonts w:ascii="Arial" w:hAnsi="Arial" w:cs="Arial"/>
+        </w:rPr>
+        <w:t>de sedimentos en las costas cubanas</w:t>
+      </w:r>
+      <w:r>
+        <w:rPr>
+          <w:rFonts w:ascii="Arial" w:hAnsi="Arial" w:cs="Arial"/>
+        </w:rPr>
+        <w:t xml:space="preserve"> es la tarea que realizan los especialistas de la empresa Geocuba para investigar, predecir y monitorear el comportamiento de la línea costera y la erosión del mar en zonas de desarrollo de la economía y que no afecte el medio ambiente.</w:t>
+      </w:r>
+    </w:p>
+    <w:bookmarkEnd w:id="4"/>
     <w:p>
       <w:pPr>
         <w:pStyle w:val="NormalWeb"/>
@@ -4614,14 +4653,7 @@
         <w:rPr>
           <w:rFonts w:ascii="Arial" w:hAnsi="Arial" w:cs="Arial"/>
         </w:rPr>
-        <w:t xml:space="preserve">Los especialistas de la empresa </w:t>
-      </w:r>
-      <w:proofErr w:type="spellStart"/>
-      <w:r>
-        <w:rPr>
-          <w:rFonts w:ascii="Arial" w:hAnsi="Arial" w:cs="Arial"/>
-        </w:rPr>
-        <w:t>Geo</w:t>
+        <w:t>Los especialistas de la empresa Geo</w:t>
       </w:r>
       <w:r>
         <w:rPr>
@@ -4633,42 +4665,29 @@
         <w:rPr>
           <w:rFonts w:ascii="Arial" w:hAnsi="Arial" w:cs="Arial"/>
         </w:rPr>
-        <w:t>uba</w:t>
-      </w:r>
-      <w:proofErr w:type="spellEnd"/>
-      <w:r>
-        <w:rPr>
-          <w:rFonts w:ascii="Arial" w:hAnsi="Arial" w:cs="Arial"/>
-        </w:rPr>
-        <w:t xml:space="preserve"> para el cálculo de transporte de sedimentos (</w:t>
-      </w:r>
-      <w:proofErr w:type="spellStart"/>
-      <w:r>
-        <w:rPr>
-          <w:rFonts w:ascii="Arial" w:hAnsi="Arial" w:cs="Arial"/>
-        </w:rPr>
-        <w:t>e.d</w:t>
-      </w:r>
-      <w:proofErr w:type="spellEnd"/>
-      <w:r>
-        <w:rPr>
-          <w:rFonts w:ascii="Arial" w:hAnsi="Arial" w:cs="Arial"/>
-        </w:rPr>
-        <w:t>., la arena y otros recursos que se pierden en las playas por el aumento del nivel del mar) emplea una ecuación (CERC) y recoge datos de las mediciones de las costas a través de métodos tradicionales (</w:t>
-      </w:r>
-      <w:proofErr w:type="spellStart"/>
-      <w:r>
-        <w:rPr>
-          <w:rFonts w:ascii="Arial" w:hAnsi="Arial" w:cs="Arial"/>
-        </w:rPr>
-        <w:t>e.d</w:t>
-      </w:r>
-      <w:proofErr w:type="spellEnd"/>
-      <w:r>
-        <w:rPr>
-          <w:rFonts w:ascii="Arial" w:hAnsi="Arial" w:cs="Arial"/>
-        </w:rPr>
-        <w:t>., escribiendo los datos en papel u otro recurso físico), los cuales pueden tener un deterioro en el tiempo, errores en los cálculos y morosidad en la búsqueda de información.  Es importante poder guardar la información de una manera segura para su posterior consulta, calcular los datos con mayor precisión y buscar los datos con mayor rapidez.</w:t>
+        <w:t xml:space="preserve">uba para el cálculo de transporte de sedimentos (e.d., la arena y otros recursos que se pierden en las playas por el aumento del nivel del mar) emplea </w:t>
+      </w:r>
+      <w:commentRangeStart w:id="7"/>
+      <w:r>
+        <w:rPr>
+          <w:rFonts w:ascii="Arial" w:hAnsi="Arial" w:cs="Arial"/>
+        </w:rPr>
+        <w:t xml:space="preserve">una ecuación (CERC) </w:t>
+      </w:r>
+      <w:commentRangeEnd w:id="7"/>
+      <w:r>
+        <w:rPr>
+          <w:rStyle w:val="Refdecomentario"/>
+          <w:rFonts w:ascii="Arial" w:eastAsiaTheme="minorHAnsi" w:hAnsi="Arial" w:cs="Arial"/>
+          <w:lang w:eastAsia="en-US"/>
+        </w:rPr>
+        <w:commentReference w:id="7"/>
+      </w:r>
+      <w:r>
+        <w:rPr>
+          <w:rFonts w:ascii="Arial" w:hAnsi="Arial" w:cs="Arial"/>
+        </w:rPr>
+        <w:t>y recoge datos de las mediciones de las costas a través de métodos tradicionales (e.d., escribiendo los datos en papel u otro recurso físico), los cuales pueden tener un deterioro en el tiempo, errores en los cálculos y morosidad en la búsqueda de información.  Es importante poder guardar la información de una manera segura para su posterior consulta, calcular los datos con mayor precisión y buscar los datos con mayor rapidez.</w:t>
       </w:r>
     </w:p>
     <w:p>
@@ -4698,7 +4717,25 @@
         <w:rPr>
           <w:rFonts w:ascii="Arial" w:hAnsi="Arial" w:cs="Arial"/>
         </w:rPr>
-        <w:t xml:space="preserve">Desarrollar una aplicación informática que </w:t>
+        <w:t xml:space="preserve">Desarrollar </w:t>
+      </w:r>
+      <w:r>
+        <w:rPr>
+          <w:rFonts w:ascii="Arial" w:hAnsi="Arial" w:cs="Arial"/>
+        </w:rPr>
+        <w:t>un sistema informático</w:t>
+      </w:r>
+      <w:r>
+        <w:rPr>
+          <w:rFonts w:ascii="Arial" w:hAnsi="Arial" w:cs="Arial"/>
+        </w:rPr>
+        <w:t xml:space="preserve"> para la gestión de la información </w:t>
+      </w:r>
+      <w:r>
+        <w:rPr>
+          <w:rFonts w:ascii="Arial" w:hAnsi="Arial" w:cs="Arial"/>
+        </w:rPr>
+        <w:t xml:space="preserve">que </w:t>
       </w:r>
       <w:r>
         <w:rPr>
@@ -4710,7 +4747,29 @@
         <w:rPr>
           <w:rFonts w:ascii="Arial" w:hAnsi="Arial" w:cs="Arial"/>
         </w:rPr>
-        <w:t>, gestionar y almacenar los datos para el cálculo del transporte de sedimentos en las costas cubanas.</w:t>
+        <w:t xml:space="preserve">, </w:t>
+      </w:r>
+      <w:commentRangeStart w:id="8"/>
+      <w:r>
+        <w:rPr>
+          <w:rFonts w:ascii="Arial" w:hAnsi="Arial" w:cs="Arial"/>
+        </w:rPr>
+        <w:t>editar</w:t>
+      </w:r>
+      <w:r>
+        <w:rPr>
+          <w:rFonts w:ascii="Arial" w:hAnsi="Arial" w:cs="Arial"/>
+        </w:rPr>
+        <w:t xml:space="preserve"> y almacenar los datos para el cálculo del transporte de sedimentos en las costas cubanas.</w:t>
+      </w:r>
+      <w:commentRangeEnd w:id="8"/>
+      <w:r>
+        <w:rPr>
+          <w:rStyle w:val="Refdecomentario"/>
+          <w:rFonts w:ascii="Arial" w:eastAsiaTheme="minorHAnsi" w:hAnsi="Arial" w:cs="Arial"/>
+          <w:lang w:eastAsia="en-US"/>
+        </w:rPr>
+        <w:commentReference w:id="8"/>
       </w:r>
     </w:p>
     <w:p>
@@ -4733,12 +4792,12 @@
       <w:pPr>
         <w:pStyle w:val="Ttulo1"/>
       </w:pPr>
-      <w:bookmarkStart w:id="4" w:name="_Toc176513908"/>
+      <w:bookmarkStart w:id="9" w:name="_Toc176513908"/>
       <w:r>
         <w:lastRenderedPageBreak/>
         <w:t>Capítulo 1 Marco Teórico Conceptual</w:t>
       </w:r>
-      <w:bookmarkEnd w:id="4"/>
+      <w:bookmarkEnd w:id="9"/>
     </w:p>
     <w:p>
       <w:pPr>
@@ -4747,7 +4806,7 @@
           <w:u w:val="single"/>
         </w:rPr>
       </w:pPr>
-      <w:bookmarkStart w:id="5" w:name="_Hlk176402943"/>
+      <w:bookmarkStart w:id="10" w:name="_Hlk176402943"/>
       <w:r>
         <w:t>En este capítulo se explican</w:t>
       </w:r>
@@ -4758,18 +4817,29 @@
         <w:t xml:space="preserve"> </w:t>
       </w:r>
       <w:r>
-        <w:t>los principales aspectos teóricos, los conceptos de las tecnologías y la caracterización de las herramientas computacionales utilizadas</w:t>
+        <w:t xml:space="preserve">los principales aspectos teóricos, los conceptos de las tecnologías y la caracterización </w:t>
+      </w:r>
+      <w:commentRangeStart w:id="11"/>
+      <w:r>
+        <w:t>de las herramientas computacionales utilizadas</w:t>
+      </w:r>
+      <w:commentRangeEnd w:id="11"/>
+      <w:r>
+        <w:rPr>
+          <w:rStyle w:val="Refdecomentario"/>
+        </w:rPr>
+        <w:commentReference w:id="11"/>
       </w:r>
     </w:p>
     <w:p>
       <w:pPr>
         <w:pStyle w:val="Ttulo2"/>
       </w:pPr>
-      <w:bookmarkStart w:id="6" w:name="_Toc176513909"/>
+      <w:bookmarkStart w:id="12" w:name="_Toc176513909"/>
       <w:r>
         <w:t>Estado del Arte</w:t>
       </w:r>
-      <w:bookmarkEnd w:id="6"/>
+      <w:bookmarkEnd w:id="12"/>
     </w:p>
     <w:p>
       <w:r>
@@ -4783,11 +4853,11 @@
       <w:r>
         <w:t xml:space="preserve"> </w:t>
       </w:r>
-      <w:bookmarkStart w:id="7" w:name="_Toc176513910"/>
+      <w:bookmarkStart w:id="13" w:name="_Toc176513910"/>
       <w:r>
         <w:t>Ámbito Internacional</w:t>
       </w:r>
-      <w:bookmarkEnd w:id="7"/>
+      <w:bookmarkEnd w:id="13"/>
     </w:p>
     <w:p>
       <w:pPr>
@@ -4797,9 +4867,20 @@
           <w:numId w:val="15"/>
         </w:numPr>
       </w:pPr>
+      <w:commentRangeStart w:id="14"/>
       <w:r>
         <w:t xml:space="preserve">Delft3D </w:t>
       </w:r>
+      <w:commentRangeEnd w:id="14"/>
+      <w:r>
+        <w:rPr>
+          <w:rStyle w:val="Refdecomentario"/>
+          <w:rFonts w:eastAsiaTheme="minorHAnsi"/>
+          <w:b w:val="0"/>
+          <w:iCs w:val="0"/>
+        </w:rPr>
+        <w:commentReference w:id="14"/>
+      </w:r>
     </w:p>
     <w:p>
       <w:pPr>
@@ -4812,21 +4893,7 @@
         <w:rPr>
           <w:rFonts w:ascii="Arial" w:hAnsi="Arial" w:cs="Arial"/>
         </w:rPr>
-        <w:t xml:space="preserve">Delft3D es un sistema integrado de modelado numérico desarrollado por </w:t>
-      </w:r>
-      <w:proofErr w:type="spellStart"/>
-      <w:r>
-        <w:rPr>
-          <w:rFonts w:ascii="Arial" w:hAnsi="Arial" w:cs="Arial"/>
-        </w:rPr>
-        <w:t>Deltares</w:t>
-      </w:r>
-      <w:proofErr w:type="spellEnd"/>
-      <w:r>
-        <w:rPr>
-          <w:rFonts w:ascii="Arial" w:hAnsi="Arial" w:cs="Arial"/>
-        </w:rPr>
-        <w:t>, una institución de investigación y consultoría c</w:t>
+        <w:t>Delft3D es un sistema integrado de modelado numérico desarrollado por Deltares, una institución de investigación y consultoría c</w:t>
       </w:r>
       <w:r>
         <w:rPr>
@@ -4930,21 +4997,7 @@
         <w:rPr>
           <w:rFonts w:ascii="Arial" w:hAnsi="Arial" w:cs="Arial"/>
         </w:rPr>
-        <w:t xml:space="preserve"> y </w:t>
-      </w:r>
-      <w:proofErr w:type="spellStart"/>
-      <w:r>
-        <w:rPr>
-          <w:rFonts w:ascii="Arial" w:hAnsi="Arial" w:cs="Arial"/>
-        </w:rPr>
-        <w:t>MAcOS</w:t>
-      </w:r>
-      <w:proofErr w:type="spellEnd"/>
-      <w:r>
-        <w:rPr>
-          <w:rFonts w:ascii="Arial" w:hAnsi="Arial" w:cs="Arial"/>
-        </w:rPr>
-        <w:t>.</w:t>
+        <w:t xml:space="preserve"> y MAcOS.</w:t>
       </w:r>
     </w:p>
     <w:p>
@@ -5006,19 +5059,11 @@
           <w:rFonts w:ascii="Arial" w:hAnsi="Arial" w:cs="Arial"/>
         </w:rPr>
       </w:pPr>
-      <w:proofErr w:type="spellStart"/>
-      <w:r>
-        <w:rPr>
-          <w:rFonts w:ascii="Arial" w:hAnsi="Arial" w:cs="Arial"/>
-        </w:rPr>
-        <w:t>Deltares</w:t>
-      </w:r>
-      <w:proofErr w:type="spellEnd"/>
-      <w:r>
-        <w:rPr>
-          <w:rFonts w:ascii="Arial" w:hAnsi="Arial" w:cs="Arial"/>
-        </w:rPr>
-        <w:t xml:space="preserve"> proporciona soporte técnico y actualizaciones regulares pa</w:t>
+      <w:r>
+        <w:rPr>
+          <w:rFonts w:ascii="Arial" w:hAnsi="Arial" w:cs="Arial"/>
+        </w:rPr>
+        <w:t>Deltares proporciona soporte técnico y actualizaciones regulares pa</w:t>
       </w:r>
       <w:r>
         <w:rPr>
@@ -5092,7 +5137,13 @@
         <w:rPr>
           <w:rFonts w:ascii="Arial" w:hAnsi="Arial" w:cs="Arial"/>
         </w:rPr>
-        <w:t>Es compleja por lo cual requiere un alto nivel de conocimiento y experiencia para usarla de manera efectiva.</w:t>
+        <w:t>Requiere</w:t>
+      </w:r>
+      <w:r>
+        <w:rPr>
+          <w:rFonts w:ascii="Arial" w:hAnsi="Arial" w:cs="Arial"/>
+        </w:rPr>
+        <w:t xml:space="preserve"> un alto nivel de conocimiento y experiencia para usarla de manera efectiva.</w:t>
       </w:r>
     </w:p>
     <w:p>
@@ -5125,27 +5176,14 @@
         <w:rPr>
           <w:rFonts w:ascii="Arial" w:hAnsi="Arial" w:cs="Arial"/>
         </w:rPr>
-        <w:t xml:space="preserve">Cuenta con servicio </w:t>
-      </w:r>
-      <w:proofErr w:type="gramStart"/>
-      <w:r>
-        <w:rPr>
-          <w:rFonts w:ascii="Arial" w:hAnsi="Arial" w:cs="Arial"/>
-        </w:rPr>
-        <w:t>web</w:t>
-      </w:r>
-      <w:proofErr w:type="gramEnd"/>
-      <w:r>
-        <w:rPr>
-          <w:rFonts w:ascii="Arial" w:hAnsi="Arial" w:cs="Arial"/>
-        </w:rPr>
-        <w:t xml:space="preserve"> pero no ofrece todas las funcionalidades que su versión de escritorio.</w:t>
+        <w:t>Cuenta con servicio web pero no ofrece todas las funcionalidades que su versión de escritorio.</w:t>
       </w:r>
     </w:p>
     <w:p>
       <w:pPr>
         <w:pStyle w:val="Ttulo4"/>
       </w:pPr>
+      <w:commentRangeStart w:id="15"/>
       <w:r>
         <w:lastRenderedPageBreak/>
         <w:t>Mike 21</w:t>
@@ -5253,7 +5291,23 @@
           <w:rFonts w:ascii="Arial" w:hAnsi="Arial" w:cs="Arial"/>
           <w:color w:val="1F1F1F"/>
         </w:rPr>
-        <w:t>. Simula diversos aspectos de los entornos acuáticos en dos dimensiones (2D).</w:t>
+        <w:t xml:space="preserve">. Simula diversos aspectos </w:t>
+      </w:r>
+      <w:commentRangeEnd w:id="15"/>
+      <w:r>
+        <w:rPr>
+          <w:rStyle w:val="Refdecomentario"/>
+          <w:rFonts w:ascii="Arial" w:eastAsiaTheme="minorHAnsi" w:hAnsi="Arial" w:cs="Arial"/>
+          <w:lang w:eastAsia="en-US"/>
+        </w:rPr>
+        <w:commentReference w:id="15"/>
+      </w:r>
+      <w:r>
+        <w:rPr>
+          <w:rFonts w:ascii="Arial" w:hAnsi="Arial" w:cs="Arial"/>
+          <w:color w:val="1F1F1F"/>
+        </w:rPr>
+        <w:t>de los entornos acuáticos en dos dimensiones (2D).</w:t>
       </w:r>
       <w:r>
         <w:rPr>
@@ -5352,14 +5406,12 @@
         </w:rPr>
         <w:t xml:space="preserve">MIKE 21 tiene </w:t>
       </w:r>
-      <w:proofErr w:type="gramStart"/>
-      <w:r>
-        <w:rPr>
-          <w:rFonts w:ascii="Arial" w:hAnsi="Arial" w:cs="Arial"/>
-        </w:rPr>
-        <w:t>buena  precisión</w:t>
-      </w:r>
-      <w:proofErr w:type="gramEnd"/>
+      <w:r>
+        <w:rPr>
+          <w:rFonts w:ascii="Arial" w:hAnsi="Arial" w:cs="Arial"/>
+        </w:rPr>
+        <w:t>buena precisión</w:t>
+      </w:r>
       <w:r>
         <w:rPr>
           <w:rFonts w:ascii="Arial" w:hAnsi="Arial" w:cs="Arial"/>
@@ -5388,30 +5440,8 @@
         <w:rPr>
           <w:rFonts w:ascii="Arial" w:hAnsi="Arial" w:cs="Arial"/>
         </w:rPr>
-        <w:t xml:space="preserve">Es compatible con los sistemas operativos Windows, </w:t>
-      </w:r>
-      <w:proofErr w:type="spellStart"/>
-      <w:r>
-        <w:rPr>
-          <w:rFonts w:ascii="Arial" w:hAnsi="Arial" w:cs="Arial"/>
-        </w:rPr>
-        <w:t>macOs</w:t>
-      </w:r>
-      <w:proofErr w:type="spellEnd"/>
-      <w:r>
-        <w:rPr>
-          <w:rFonts w:ascii="Arial" w:hAnsi="Arial" w:cs="Arial"/>
-        </w:rPr>
-        <w:t xml:space="preserve"> </w:t>
-      </w:r>
-      <w:proofErr w:type="gramStart"/>
-      <w:r>
-        <w:rPr>
-          <w:rFonts w:ascii="Arial" w:hAnsi="Arial" w:cs="Arial"/>
-        </w:rPr>
-        <w:t>y  Linux</w:t>
-      </w:r>
-      <w:proofErr w:type="gramEnd"/>
+        <w:t>Es compatible con los sistemas operativos Windows, macOs y  Linux</w:t>
+      </w:r>
     </w:p>
     <w:p>
       <w:pPr>
@@ -5453,8 +5483,19 @@
           <w:numId w:val="10"/>
         </w:numPr>
       </w:pPr>
-      <w:r>
-        <w:t>Es un software costoso. Esto puede ser un obstáculo para su uso por parte de pequeñas empresas y organizaciones.</w:t>
+      <w:commentRangeStart w:id="16"/>
+      <w:r>
+        <w:t xml:space="preserve">Es un software costoso. </w:t>
+      </w:r>
+      <w:commentRangeEnd w:id="16"/>
+      <w:r>
+        <w:rPr>
+          <w:rStyle w:val="Refdecomentario"/>
+        </w:rPr>
+        <w:commentReference w:id="16"/>
+      </w:r>
+      <w:r>
+        <w:t>Esto puede ser un obstáculo para su uso por parte de pequeñas empresas y organizaciones.</w:t>
       </w:r>
     </w:p>
     <w:p>
@@ -5482,7 +5523,7 @@
       <w:r>
         <w:t>XBeach es un modelo bidimensional para la propagación de las olas, las ondas largas y el flujo medio, el transporte de sedimentos y los cambios morfológicos de la zona cercana a la costa, las playas, las dunas y la barrera trasera durante las tormentas, Desarrollado por el  </w:t>
       </w:r>
-      <w:hyperlink r:id="rId10" w:history="1">
+      <w:hyperlink r:id="rId13" w:history="1">
         <w:r>
           <w:rPr>
             <w:rStyle w:val="Hipervnculo"/>
@@ -5495,37 +5536,20 @@
       <w:r>
         <w:t>, el </w:t>
       </w:r>
-      <w:proofErr w:type="spellStart"/>
-      <w:r>
-        <w:fldChar w:fldCharType="begin"/>
-      </w:r>
-      <w:r>
-        <w:instrText xml:space="preserve"> HYPERLINK "https://www.rws.nl/" \t "_blank" </w:instrText>
-      </w:r>
-      <w:r>
-        <w:fldChar w:fldCharType="separate"/>
-      </w:r>
-      <w:r>
-        <w:rPr>
-          <w:rStyle w:val="Hipervnculo"/>
-          <w:color w:val="auto"/>
-          <w:u w:val="none"/>
-        </w:rPr>
-        <w:t>Rijkswaterstaat</w:t>
-      </w:r>
-      <w:proofErr w:type="spellEnd"/>
-      <w:r>
-        <w:rPr>
-          <w:rStyle w:val="Hipervnculo"/>
-          <w:color w:val="auto"/>
-          <w:u w:val="none"/>
-        </w:rPr>
-        <w:fldChar w:fldCharType="end"/>
-      </w:r>
+      <w:hyperlink r:id="rId14" w:tgtFrame="_blank" w:history="1">
+        <w:r>
+          <w:rPr>
+            <w:rStyle w:val="Hipervnculo"/>
+            <w:color w:val="auto"/>
+            <w:u w:val="none"/>
+          </w:rPr>
+          <w:t>Rijkswaterstaat</w:t>
+        </w:r>
+      </w:hyperlink>
       <w:r>
         <w:t> y la </w:t>
       </w:r>
-      <w:hyperlink r:id="rId11" w:tgtFrame="_blank" w:history="1">
+      <w:hyperlink r:id="rId15" w:tgtFrame="_blank" w:history="1">
         <w:r>
           <w:rPr>
             <w:rStyle w:val="Hipervnculo"/>
@@ -5538,7 +5562,7 @@
       <w:r>
         <w:t>, con el apoyo de un consorcio de </w:t>
       </w:r>
-      <w:hyperlink r:id="rId12" w:history="1">
+      <w:hyperlink r:id="rId16" w:history="1">
         <w:r>
           <w:rPr>
             <w:rStyle w:val="Hipervnculo"/>
@@ -5551,37 +5575,20 @@
       <w:r>
         <w:t>, </w:t>
       </w:r>
-      <w:proofErr w:type="spellStart"/>
-      <w:r>
-        <w:fldChar w:fldCharType="begin"/>
-      </w:r>
-      <w:r>
-        <w:instrText xml:space="preserve"> HYPERLINK "https://www.deltares.nl/" </w:instrText>
-      </w:r>
-      <w:r>
-        <w:fldChar w:fldCharType="separate"/>
-      </w:r>
-      <w:r>
-        <w:rPr>
-          <w:rStyle w:val="Hipervnculo"/>
-          <w:color w:val="auto"/>
-          <w:u w:val="none"/>
-        </w:rPr>
-        <w:t>Deltares</w:t>
-      </w:r>
-      <w:proofErr w:type="spellEnd"/>
-      <w:r>
-        <w:rPr>
-          <w:rStyle w:val="Hipervnculo"/>
-          <w:color w:val="auto"/>
-          <w:u w:val="none"/>
-        </w:rPr>
-        <w:fldChar w:fldCharType="end"/>
-      </w:r>
+      <w:hyperlink r:id="rId17" w:history="1">
+        <w:r>
+          <w:rPr>
+            <w:rStyle w:val="Hipervnculo"/>
+            <w:color w:val="auto"/>
+            <w:u w:val="none"/>
+          </w:rPr>
+          <w:t>Deltares</w:t>
+        </w:r>
+      </w:hyperlink>
       <w:r>
         <w:t>, la </w:t>
       </w:r>
-      <w:hyperlink r:id="rId13" w:history="1">
+      <w:hyperlink r:id="rId18" w:history="1">
         <w:r>
           <w:rPr>
             <w:rStyle w:val="Hipervnculo"/>
@@ -5594,7 +5601,7 @@
       <w:r>
         <w:t> y la </w:t>
       </w:r>
-      <w:hyperlink r:id="rId14" w:history="1">
+      <w:hyperlink r:id="rId19" w:history="1">
         <w:r>
           <w:rPr>
             <w:rStyle w:val="Hipervnculo"/>
@@ -5700,17 +5707,12 @@
           <w:numId w:val="0"/>
         </w:numPr>
       </w:pPr>
-      <w:bookmarkStart w:id="8" w:name="_Toc176513911"/>
-      <w:bookmarkEnd w:id="5"/>
-      <w:proofErr w:type="gramStart"/>
-      <w:r>
-        <w:t>1.2.2  Ámbito</w:t>
-      </w:r>
-      <w:proofErr w:type="gramEnd"/>
-      <w:r>
-        <w:t xml:space="preserve"> Nacional</w:t>
-      </w:r>
-      <w:bookmarkEnd w:id="8"/>
+      <w:bookmarkStart w:id="17" w:name="_Toc176513911"/>
+      <w:bookmarkEnd w:id="10"/>
+      <w:r>
+        <w:t>1.2.2  Ámbito Nacional</w:t>
+      </w:r>
+      <w:bookmarkEnd w:id="17"/>
     </w:p>
     <w:p>
       <w:pPr>
@@ -5719,19 +5721,11 @@
           <w:rFonts w:ascii="Arial" w:hAnsi="Arial" w:cs="Arial"/>
         </w:rPr>
       </w:pPr>
-      <w:proofErr w:type="gramStart"/>
-      <w:r>
-        <w:rPr>
-          <w:rFonts w:ascii="Arial" w:hAnsi="Arial" w:cs="Arial"/>
-        </w:rPr>
-        <w:t>Cuba  se</w:t>
-      </w:r>
-      <w:proofErr w:type="gramEnd"/>
-      <w:r>
-        <w:rPr>
-          <w:rFonts w:ascii="Arial" w:hAnsi="Arial" w:cs="Arial"/>
-        </w:rPr>
-        <w:t xml:space="preserve"> han realizado varios estudios para el cálculo de los sedimentos para ello han empleado varios software internacionales ente ellos LITPAK en</w:t>
+      <w:r>
+        <w:rPr>
+          <w:rFonts w:ascii="Arial" w:hAnsi="Arial" w:cs="Arial"/>
+        </w:rPr>
+        <w:t>Cuba  se han realizado varios estudios para el cálculo de los sedimentos para ello han empleado varios software internacionales ente ellos LITPAK en</w:t>
       </w:r>
     </w:p>
     <w:p>
@@ -5752,12 +5746,12 @@
       <w:pPr>
         <w:pStyle w:val="Ttulo2"/>
       </w:pPr>
-      <w:bookmarkStart w:id="9" w:name="_Toc176513912"/>
-      <w:bookmarkStart w:id="10" w:name="_Hlk176949920"/>
+      <w:bookmarkStart w:id="18" w:name="_Toc176513912"/>
+      <w:bookmarkStart w:id="19" w:name="_Hlk176949920"/>
       <w:r>
         <w:t>Gestión</w:t>
       </w:r>
-      <w:bookmarkEnd w:id="9"/>
+      <w:bookmarkEnd w:id="18"/>
     </w:p>
     <w:p>
       <w:r>
@@ -5783,11 +5777,11 @@
       <w:pPr>
         <w:pStyle w:val="Ttulo2"/>
       </w:pPr>
-      <w:bookmarkStart w:id="11" w:name="_Toc176513913"/>
+      <w:bookmarkStart w:id="20" w:name="_Toc176513913"/>
       <w:r>
         <w:t>Sistema de Gestión</w:t>
       </w:r>
-      <w:bookmarkEnd w:id="11"/>
+      <w:bookmarkEnd w:id="20"/>
       <w:r>
         <w:t xml:space="preserve"> </w:t>
       </w:r>
@@ -5847,15 +5841,7 @@
         <w:fldChar w:fldCharType="separate"/>
       </w:r>
       <w:r>
-        <w:t>(</w:t>
-      </w:r>
-      <w:proofErr w:type="spellStart"/>
-      <w:r>
-        <w:t>Ekon</w:t>
-      </w:r>
-      <w:proofErr w:type="spellEnd"/>
-      <w:r>
-        <w:t>, 2021)</w:t>
+        <w:t>(Ekon, 2021)</w:t>
       </w:r>
       <w:r>
         <w:fldChar w:fldCharType="end"/>
@@ -5865,11 +5851,11 @@
       <w:pPr>
         <w:pStyle w:val="Ttulo2"/>
       </w:pPr>
-      <w:bookmarkStart w:id="12" w:name="_Toc176513914"/>
+      <w:bookmarkStart w:id="21" w:name="_Toc176513914"/>
       <w:r>
         <w:t>Servicios Web</w:t>
       </w:r>
-      <w:bookmarkEnd w:id="12"/>
+      <w:bookmarkEnd w:id="21"/>
       <w:r>
         <w:t xml:space="preserve"> </w:t>
       </w:r>
@@ -5930,35 +5916,19 @@
       <w:pPr>
         <w:pStyle w:val="Ttulo2"/>
       </w:pPr>
-      <w:bookmarkStart w:id="13" w:name="_Toc88600706"/>
-      <w:bookmarkStart w:id="14" w:name="_Toc88579756"/>
-      <w:bookmarkStart w:id="15" w:name="_Toc176513915"/>
+      <w:bookmarkStart w:id="22" w:name="_Toc88600706"/>
+      <w:bookmarkStart w:id="23" w:name="_Toc88579756"/>
+      <w:bookmarkStart w:id="24" w:name="_Toc176513915"/>
       <w:r>
         <w:t>Arquitectura de Microservicios</w:t>
       </w:r>
-      <w:bookmarkEnd w:id="13"/>
-      <w:bookmarkEnd w:id="14"/>
-      <w:bookmarkEnd w:id="15"/>
-    </w:p>
-    <w:p>
-      <w:r>
-        <w:t xml:space="preserve">Un microservicio es un conjunto de pequeños servicios que pueden ser desarrollados independientemente, desplegados ya sea en Centros de datos </w:t>
-      </w:r>
-      <w:proofErr w:type="spellStart"/>
-      <w:r>
-        <w:t>On</w:t>
-      </w:r>
-      <w:proofErr w:type="spellEnd"/>
-      <w:r>
-        <w:t xml:space="preserve">-Premise o en la Computación en la Nube. Al ser desplegados en la computación en la nube existe la ventaja que pueden escalar de forma independiente, más rápida que en </w:t>
-      </w:r>
-      <w:proofErr w:type="spellStart"/>
-      <w:r>
-        <w:t>On</w:t>
-      </w:r>
-      <w:proofErr w:type="spellEnd"/>
-      <w:r>
-        <w:t xml:space="preserve">-Premise. Un microservicio consiste en partir un sistema en pequeños componentes cooperantes, donde estos componentes interactúan unos con otros mediante interfaces. Cada microservicio al ser desarrollado y desplegado de forma independiente, puede ser creado en cualquier lenguaje de programación y cualquier plataforma. El desarrollo de pequeños componentes en microservicios hace que el desarrollo sea más ágil e independiente de la tecnología y lenguaje de programación </w:t>
+      <w:bookmarkEnd w:id="22"/>
+      <w:bookmarkEnd w:id="23"/>
+      <w:bookmarkEnd w:id="24"/>
+    </w:p>
+    <w:p>
+      <w:r>
+        <w:t xml:space="preserve">Un microservicio es un conjunto de pequeños servicios que pueden ser desarrollados independientemente, desplegados ya sea en Centros de datos On-Premise o en la Computación en la Nube. Al ser desplegados en la computación en la nube existe la ventaja que pueden escalar de forma independiente, más rápida que en On-Premise. Un microservicio consiste en partir un sistema en pequeños componentes cooperantes, donde estos componentes interactúan unos con otros mediante interfaces. Cada microservicio al ser desarrollado y desplegado de forma independiente, puede ser creado en cualquier lenguaje de programación y cualquier plataforma. El desarrollo de pequeños componentes en microservicios hace que el desarrollo sea más ágil e independiente de la tecnología y lenguaje de programación </w:t>
       </w:r>
       <w:r>
         <w:fldChar w:fldCharType="begin"/>
@@ -5983,15 +5953,15 @@
           <w:shd w:val="clear" w:color="auto" w:fill="auto"/>
         </w:rPr>
       </w:pPr>
-      <w:bookmarkStart w:id="16" w:name="_Toc88600707"/>
-      <w:bookmarkStart w:id="17" w:name="_Toc88579757"/>
-      <w:bookmarkStart w:id="18" w:name="_Toc176513916"/>
+      <w:bookmarkStart w:id="25" w:name="_Toc88600707"/>
+      <w:bookmarkStart w:id="26" w:name="_Toc88579757"/>
+      <w:bookmarkStart w:id="27" w:name="_Toc176513916"/>
       <w:r>
         <w:t>Pruebas de Software</w:t>
       </w:r>
-      <w:bookmarkEnd w:id="16"/>
-      <w:bookmarkEnd w:id="17"/>
-      <w:bookmarkEnd w:id="18"/>
+      <w:bookmarkEnd w:id="25"/>
+      <w:bookmarkEnd w:id="26"/>
+      <w:bookmarkEnd w:id="27"/>
     </w:p>
     <w:p>
       <w:pPr>
@@ -6005,6 +5975,7 @@
           <w:lang w:val="es-CU" w:eastAsia="es-CU"/>
         </w:rPr>
       </w:pPr>
+      <w:commentRangeStart w:id="28"/>
       <w:r>
         <w:rPr>
           <w:rFonts w:ascii="normal" w:eastAsia="Times New Roman" w:hAnsi="normal" w:cs="Times New Roman"/>
@@ -6014,127 +5985,7 @@
           <w:shd w:val="clear" w:color="auto" w:fill="auto"/>
           <w:lang w:val="es-CU" w:eastAsia="es-CU"/>
         </w:rPr>
-        <w:t xml:space="preserve">Según </w:t>
-      </w:r>
-      <w:proofErr w:type="spellStart"/>
-      <w:r>
-        <w:rPr>
-          <w:rFonts w:ascii="normal" w:eastAsia="Times New Roman" w:hAnsi="normal" w:cs="Times New Roman"/>
-          <w:color w:val="272727"/>
-          <w:sz w:val="26"/>
-          <w:szCs w:val="26"/>
-          <w:shd w:val="clear" w:color="auto" w:fill="auto"/>
-          <w:lang w:val="es-CU" w:eastAsia="es-CU"/>
-        </w:rPr>
-        <w:t>Glenford</w:t>
-      </w:r>
-      <w:proofErr w:type="spellEnd"/>
-      <w:r>
-        <w:rPr>
-          <w:rFonts w:ascii="normal" w:eastAsia="Times New Roman" w:hAnsi="normal" w:cs="Times New Roman"/>
-          <w:color w:val="272727"/>
-          <w:sz w:val="26"/>
-          <w:szCs w:val="26"/>
-          <w:shd w:val="clear" w:color="auto" w:fill="auto"/>
-          <w:lang w:val="es-CU" w:eastAsia="es-CU"/>
-        </w:rPr>
-        <w:t xml:space="preserve"> J. Myers reconocido informático y autor de libros reconocidos de </w:t>
-      </w:r>
-      <w:proofErr w:type="spellStart"/>
-      <w:r>
-        <w:rPr>
-          <w:rFonts w:ascii="normal" w:eastAsia="Times New Roman" w:hAnsi="normal" w:cs="Times New Roman"/>
-          <w:color w:val="272727"/>
-          <w:sz w:val="26"/>
-          <w:szCs w:val="26"/>
-          <w:shd w:val="clear" w:color="auto" w:fill="auto"/>
-          <w:lang w:val="es-CU" w:eastAsia="es-CU"/>
-        </w:rPr>
-        <w:t>Testing</w:t>
-      </w:r>
-      <w:proofErr w:type="spellEnd"/>
-      <w:r>
-        <w:rPr>
-          <w:rFonts w:ascii="normal" w:eastAsia="Times New Roman" w:hAnsi="normal" w:cs="Times New Roman"/>
-          <w:color w:val="272727"/>
-          <w:sz w:val="26"/>
-          <w:szCs w:val="26"/>
-          <w:shd w:val="clear" w:color="auto" w:fill="auto"/>
-          <w:lang w:val="es-CU" w:eastAsia="es-CU"/>
-        </w:rPr>
-        <w:t xml:space="preserve">, entre ellos </w:t>
-      </w:r>
-      <w:proofErr w:type="spellStart"/>
-      <w:r>
-        <w:rPr>
-          <w:rFonts w:ascii="normal" w:eastAsia="Times New Roman" w:hAnsi="normal" w:cs="Times New Roman"/>
-          <w:color w:val="272727"/>
-          <w:sz w:val="26"/>
-          <w:szCs w:val="26"/>
-          <w:shd w:val="clear" w:color="auto" w:fill="auto"/>
-          <w:lang w:val="es-CU" w:eastAsia="es-CU"/>
-        </w:rPr>
-        <w:t>The</w:t>
-      </w:r>
-      <w:proofErr w:type="spellEnd"/>
-      <w:r>
-        <w:rPr>
-          <w:rFonts w:ascii="normal" w:eastAsia="Times New Roman" w:hAnsi="normal" w:cs="Times New Roman"/>
-          <w:color w:val="272727"/>
-          <w:sz w:val="26"/>
-          <w:szCs w:val="26"/>
-          <w:shd w:val="clear" w:color="auto" w:fill="auto"/>
-          <w:lang w:val="es-CU" w:eastAsia="es-CU"/>
-        </w:rPr>
-        <w:t xml:space="preserve"> Art </w:t>
-      </w:r>
-      <w:proofErr w:type="spellStart"/>
-      <w:r>
-        <w:rPr>
-          <w:rFonts w:ascii="normal" w:eastAsia="Times New Roman" w:hAnsi="normal" w:cs="Times New Roman"/>
-          <w:color w:val="272727"/>
-          <w:sz w:val="26"/>
-          <w:szCs w:val="26"/>
-          <w:shd w:val="clear" w:color="auto" w:fill="auto"/>
-          <w:lang w:val="es-CU" w:eastAsia="es-CU"/>
-        </w:rPr>
-        <w:t>of</w:t>
-      </w:r>
-      <w:proofErr w:type="spellEnd"/>
-      <w:r>
-        <w:rPr>
-          <w:rFonts w:ascii="normal" w:eastAsia="Times New Roman" w:hAnsi="normal" w:cs="Times New Roman"/>
-          <w:color w:val="272727"/>
-          <w:sz w:val="26"/>
-          <w:szCs w:val="26"/>
-          <w:shd w:val="clear" w:color="auto" w:fill="auto"/>
-          <w:lang w:val="es-CU" w:eastAsia="es-CU"/>
-        </w:rPr>
-        <w:t xml:space="preserve"> Software </w:t>
-      </w:r>
-      <w:proofErr w:type="spellStart"/>
-      <w:r>
-        <w:rPr>
-          <w:rFonts w:ascii="normal" w:eastAsia="Times New Roman" w:hAnsi="normal" w:cs="Times New Roman"/>
-          <w:color w:val="272727"/>
-          <w:sz w:val="26"/>
-          <w:szCs w:val="26"/>
-          <w:shd w:val="clear" w:color="auto" w:fill="auto"/>
-          <w:lang w:val="es-CU" w:eastAsia="es-CU"/>
-        </w:rPr>
-        <w:t>Testing</w:t>
-      </w:r>
-      <w:proofErr w:type="spellEnd"/>
-      <w:r>
-        <w:rPr>
-          <w:rFonts w:ascii="normal" w:eastAsia="Times New Roman" w:hAnsi="normal" w:cs="Times New Roman"/>
-          <w:color w:val="272727"/>
-          <w:sz w:val="26"/>
-          <w:szCs w:val="26"/>
-          <w:shd w:val="clear" w:color="auto" w:fill="auto"/>
-          <w:lang w:val="es-CU" w:eastAsia="es-CU"/>
-        </w:rPr>
-        <w:t>, nos dice en su frase:</w:t>
+        <w:t>Según Glenford J. Myers reconocido informático y autor de libros reconocidos de Testing, entre ellos The Art of Software Testing, nos dice en su frase:</w:t>
       </w:r>
     </w:p>
     <w:p>
@@ -6235,9 +6086,15 @@
           <w:sz w:val="26"/>
           <w:szCs w:val="26"/>
         </w:rPr>
-        <w:t xml:space="preserve">Las Pruebas o </w:t>
-      </w:r>
-      <w:proofErr w:type="spellStart"/>
+        <w:t xml:space="preserve">Las Pruebas o Testing de Software se trata básicamente del conjunto de actividades dentro del desarrollo de un software permitiendo así tener procesos, métodos </w:t>
+      </w:r>
+      <w:commentRangeEnd w:id="28"/>
+      <w:r>
+        <w:rPr>
+          <w:rStyle w:val="Refdecomentario"/>
+        </w:rPr>
+        <w:commentReference w:id="28"/>
+      </w:r>
       <w:r>
         <w:rPr>
           <w:rFonts w:ascii="normal" w:hAnsi="normal"/>
@@ -6245,9 +6102,8 @@
           <w:sz w:val="26"/>
           <w:szCs w:val="26"/>
         </w:rPr>
-        <w:t>Testing</w:t>
-      </w:r>
-      <w:proofErr w:type="spellEnd"/>
+        <w:t xml:space="preserve">de trabajo y herramientas para identificar oportunamente los defectos en el software, logrando la estabilidad del mismo. Siendo el único instrumento capaz </w:t>
+      </w:r>
       <w:r>
         <w:rPr>
           <w:rFonts w:ascii="normal" w:hAnsi="normal"/>
@@ -6255,18 +6111,9 @@
           <w:sz w:val="26"/>
           <w:szCs w:val="26"/>
         </w:rPr>
-        <w:t xml:space="preserve"> de Software se trata básicamente del conjunto de actividades dentro del desarrollo de un software permitiendo así tener procesos, métodos de trabajo y herramientas para identificar oportunamente los defectos en el software, logrando la estabilidad del mismo. Siendo el único instrumento capaz </w:t>
-      </w:r>
-      <w:r>
-        <w:rPr>
-          <w:rFonts w:ascii="normal" w:hAnsi="normal"/>
-          <w:color w:val="272727"/>
-          <w:sz w:val="26"/>
-          <w:szCs w:val="26"/>
-        </w:rPr>
         <w:t>de </w:t>
       </w:r>
-      <w:hyperlink r:id="rId15" w:history="1">
+      <w:hyperlink r:id="rId20" w:history="1">
         <w:r>
           <w:rPr>
             <w:rStyle w:val="Hipervnculo"/>
@@ -6426,11 +6273,11 @@
       <w:pPr>
         <w:pStyle w:val="Ttulo2"/>
       </w:pPr>
-      <w:bookmarkStart w:id="19" w:name="_Toc176513917"/>
+      <w:bookmarkStart w:id="29" w:name="_Toc176513917"/>
       <w:r>
         <w:t>Herramientas y tecnologías utilizadas en el desarrollo del sistema</w:t>
       </w:r>
-      <w:bookmarkEnd w:id="19"/>
+      <w:bookmarkEnd w:id="29"/>
       <w:r>
         <w:t xml:space="preserve"> </w:t>
       </w:r>
@@ -6461,7 +6308,7 @@
         </w:rPr>
         <w:t>, son </w:t>
       </w:r>
-      <w:hyperlink r:id="rId16" w:tooltip="Programas" w:history="1">
+      <w:hyperlink r:id="rId21" w:tooltip="Programas" w:history="1">
         <w:r>
           <w:rPr>
             <w:rStyle w:val="Hipervnculo"/>
@@ -6480,7 +6327,7 @@
         </w:rPr>
         <w:t>, </w:t>
       </w:r>
-      <w:hyperlink r:id="rId17" w:tooltip="Aplicaciones" w:history="1">
+      <w:hyperlink r:id="rId22" w:tooltip="Aplicaciones" w:history="1">
         <w:r>
           <w:rPr>
             <w:rStyle w:val="Hipervnculo"/>
@@ -6499,7 +6346,7 @@
         </w:rPr>
         <w:t> o simplemente </w:t>
       </w:r>
-      <w:hyperlink r:id="rId18" w:tooltip="Instrucciones (la página no existe)" w:history="1">
+      <w:hyperlink r:id="rId23" w:tooltip="Instrucciones (la página no existe)" w:history="1">
         <w:r>
           <w:rPr>
             <w:rStyle w:val="Hipervnculo"/>
@@ -6593,23 +6440,15 @@
           <w:u w:val="single"/>
         </w:rPr>
       </w:pPr>
-      <w:bookmarkStart w:id="20" w:name="_Toc176513918"/>
+      <w:bookmarkStart w:id="30" w:name="_Toc176513918"/>
       <w:r>
         <w:rPr>
           <w:u w:val="single"/>
         </w:rPr>
         <w:lastRenderedPageBreak/>
-        <w:t xml:space="preserve">Visual Studio </w:t>
-      </w:r>
-      <w:proofErr w:type="spellStart"/>
-      <w:r>
-        <w:rPr>
-          <w:u w:val="single"/>
-        </w:rPr>
-        <w:t>Code</w:t>
-      </w:r>
-      <w:bookmarkEnd w:id="20"/>
-      <w:proofErr w:type="spellEnd"/>
+        <w:t>Visual Studio Code</w:t>
+      </w:r>
+      <w:bookmarkEnd w:id="30"/>
     </w:p>
     <w:p>
       <w:pPr>
@@ -6623,55 +6462,7 @@
           <w:sz w:val="22"/>
           <w:szCs w:val="22"/>
         </w:rPr>
-        <w:t xml:space="preserve">Visual Studio </w:t>
-      </w:r>
-      <w:proofErr w:type="spellStart"/>
-      <w:r>
-        <w:rPr>
-          <w:sz w:val="22"/>
-          <w:szCs w:val="22"/>
-        </w:rPr>
-        <w:t>Code</w:t>
-      </w:r>
-      <w:proofErr w:type="spellEnd"/>
-      <w:r>
-        <w:rPr>
-          <w:sz w:val="22"/>
-          <w:szCs w:val="22"/>
-        </w:rPr>
-        <w:t xml:space="preserve"> (VS </w:t>
-      </w:r>
-      <w:proofErr w:type="spellStart"/>
-      <w:r>
-        <w:rPr>
-          <w:sz w:val="22"/>
-          <w:szCs w:val="22"/>
-        </w:rPr>
-        <w:t>Code</w:t>
-      </w:r>
-      <w:proofErr w:type="spellEnd"/>
-      <w:r>
-        <w:rPr>
-          <w:sz w:val="22"/>
-          <w:szCs w:val="22"/>
-        </w:rPr>
-        <w:t xml:space="preserve">) es un editor de código fuente desarrollado por Microsoft. Es software libre y multiplataforma, está disponible para Windows, GNU/Linux y macOS. VS </w:t>
-      </w:r>
-      <w:proofErr w:type="spellStart"/>
-      <w:r>
-        <w:rPr>
-          <w:sz w:val="22"/>
-          <w:szCs w:val="22"/>
-        </w:rPr>
-        <w:t>Code</w:t>
-      </w:r>
-      <w:proofErr w:type="spellEnd"/>
-      <w:r>
-        <w:rPr>
-          <w:sz w:val="22"/>
-          <w:szCs w:val="22"/>
-        </w:rPr>
-        <w:t xml:space="preserve"> tiene una buena integración con Git, cuenta con soporte para depuración de código, y dispone de un sinnúmero de extensiones, que básicamente te da la posibilidad de escribir y ejecutar código en cualquier lenguaje de programación.</w:t>
+        <w:t>Visual Studio Code (VS Code) es un editor de código fuente desarrollado por Microsoft. Es software libre y multiplataforma, está disponible para Windows, GNU/Linux y macOS. VS Code tiene una buena integración con Git, cuenta con soporte para depuración de código, y dispone de un sinnúmero de extensiones, que básicamente te da la posibilidad de escribir y ejecutar código en cualquier lenguaje de programación.</w:t>
       </w:r>
       <w:r>
         <w:rPr>
@@ -6748,89 +6539,93 @@
           <w:sz w:val="22"/>
           <w:szCs w:val="22"/>
         </w:rPr>
-        <w:t xml:space="preserve">en que la ayudan mucho a la </w:t>
-      </w:r>
-      <w:proofErr w:type="gramStart"/>
+        <w:t xml:space="preserve">en que la ayudan mucho a la hora </w:t>
+      </w:r>
       <w:r>
         <w:rPr>
           <w:sz w:val="22"/>
           <w:szCs w:val="22"/>
         </w:rPr>
-        <w:t xml:space="preserve">hora </w:t>
+        <w:t xml:space="preserve"> de codificar</w:t>
       </w:r>
       <w:r>
         <w:rPr>
           <w:sz w:val="22"/>
           <w:szCs w:val="22"/>
         </w:rPr>
-        <w:t xml:space="preserve"> de</w:t>
-      </w:r>
-      <w:proofErr w:type="gramEnd"/>
-      <w:r>
+        <w:t>.</w:t>
+      </w:r>
+    </w:p>
+    <w:p>
+      <w:pPr>
+        <w:pStyle w:val="Ttulo3"/>
+      </w:pPr>
+      <w:bookmarkStart w:id="31" w:name="_Toc176513919"/>
+      <w:r>
+        <w:t>Visual Paradigm</w:t>
+      </w:r>
+      <w:bookmarkEnd w:id="31"/>
+      <w:r>
+        <w:t xml:space="preserve"> </w:t>
+      </w:r>
+    </w:p>
+    <w:p>
+      <w:pPr>
         <w:rPr>
           <w:sz w:val="22"/>
           <w:szCs w:val="22"/>
         </w:rPr>
-        <w:t xml:space="preserve"> codificar</w:t>
-      </w:r>
-      <w:r>
-        <w:rPr>
-          <w:sz w:val="22"/>
-          <w:szCs w:val="22"/>
-        </w:rPr>
-        <w:t>.</w:t>
+      </w:pPr>
+      <w:r>
+        <w:t>Visual Paradigm para UML es una herramienta para desarrollo de aplicaciones utilizando modelado UML ideal para ingenieros de software, analistas de sistemas y arquitectos de sistemas que están interesados en la construcción de sistemas a gran escala y necesitan confiabilidad y estabilidad en el desarrollo orientado a objetos</w:t>
+      </w:r>
+      <w:r>
+        <w:t xml:space="preserve"> </w:t>
+      </w:r>
+      <w:r>
+        <w:fldChar w:fldCharType="begin"/>
+      </w:r>
+      <w:r>
+        <w:instrText xml:space="preserve"> ADDIN ZOTERO_ITEM CSL_CITATION {"citationID":"5NwFvkME","properties":{"formattedCitation":"(De Arma-Hern\\uc0\\u225{}ndez &amp; Sabl\\uc0\\u243{}n-Fern\\uc0\\u225{}ndez, 2019)","plainCitation":"(De Arma-Hernández &amp; Sablón-Fernández, 2019)","noteIndex":0},"citationItems":[{"id":"MxmvkxFH/BHrTA5fg","uris":["http://zotero.org/users/local/ICSZTfAC/items/Y5ECRZ96"],"itemData":{"id":154,"type":"article-journal","container-title":"Ciencia &amp; Futuro","issue":"2","note":"ISBN: 2306-823X","page":"106-127","title":"Aplicación web para la gestión de la información especializada en Geociencia","volume":"9","author":[{"family":"De Arma-Hernández","given":"Arianna"},{"family":"Sablón-Fernández","given":"Luis E."}],"issued":{"date-parts":[["2019"]]}}}],"schema":"https://github.com/citation-style-language/schema/raw/master/csl-citation.json"} </w:instrText>
+      </w:r>
+      <w:r>
+        <w:fldChar w:fldCharType="separate"/>
+      </w:r>
+      <w:r>
+        <w:t>(De Arma-Hernández &amp; Sablón-Fernández, 2019)</w:t>
+      </w:r>
+      <w:r>
+        <w:fldChar w:fldCharType="end"/>
       </w:r>
     </w:p>
     <w:p>
       <w:pPr>
         <w:pStyle w:val="Ttulo3"/>
       </w:pPr>
-      <w:bookmarkStart w:id="21" w:name="_Toc176513919"/>
-      <w:r>
-        <w:t xml:space="preserve">Visual </w:t>
-      </w:r>
-      <w:proofErr w:type="spellStart"/>
-      <w:r>
-        <w:t>Paradigm</w:t>
-      </w:r>
-      <w:bookmarkEnd w:id="21"/>
-      <w:proofErr w:type="spellEnd"/>
+      <w:bookmarkStart w:id="32" w:name="_Toc176513920"/>
+      <w:r>
+        <w:t>Git</w:t>
+      </w:r>
+      <w:bookmarkEnd w:id="32"/>
       <w:r>
         <w:t xml:space="preserve"> </w:t>
       </w:r>
     </w:p>
     <w:p>
-      <w:pPr>
-        <w:rPr>
-          <w:sz w:val="22"/>
-          <w:szCs w:val="22"/>
-        </w:rPr>
-      </w:pPr>
-      <w:r>
-        <w:t xml:space="preserve">Visual </w:t>
-      </w:r>
-      <w:proofErr w:type="spellStart"/>
-      <w:r>
-        <w:t>Paradigm</w:t>
-      </w:r>
-      <w:proofErr w:type="spellEnd"/>
-      <w:r>
-        <w:t xml:space="preserve"> para UML es una herramienta para desarrollo de aplicaciones utilizando modelado UML ideal para ingenieros de software, analistas de sistemas y arquitectos de sistemas que están interesados en la construcción de sistemas a gran escala y necesitan confiabilidad y estabilidad en el desarrollo orientado a objetos</w:t>
-      </w:r>
-      <w:r>
-        <w:t xml:space="preserve"> </w:t>
+      <w:r>
+        <w:t>Git es un sistema avanzado de control de versiones, permite rastrear el progreso de un proyecto a lo largo del tiempo ya que hace capturas del mismo a medida que evoluciona y los cambios se van registrando. Esto permite ver qué cambios se hicieron, quién los hizo y por qué, e incluso volver a versiones anteriores. Facilita el trabajo en paralelo de varios participantes e ir haciendo capturas del trabajo de cada uno para luego unirlos.</w:t>
       </w:r>
       <w:r>
         <w:fldChar w:fldCharType="begin"/>
       </w:r>
       <w:r>
-        <w:instrText xml:space="preserve"> ADDIN ZOTERO_ITEM CSL_CITATION {"citationID":"5NwFvkME","properties":{"formattedCitation":"(De Arma-Hern\\uc0\\u225{}ndez &amp; Sabl\\uc0\\u243{}n-Fern\\uc0\\u225{}ndez, 2019)","plainCitation":"(De Arma-Hernández &amp; Sablón-Fernández, 2019)","noteIndex":0},"citationItems":[{"id":"MxmvkxFH/BHrTA5fg","uris":["http://zotero.org/users/local/ICSZTfAC/items/Y5ECRZ96"],"itemData":{"id":154,"type":"article-journal","container-title":"Ciencia &amp; Futuro","issue":"2","note":"ISBN: 2306-823X","page":"106-127","title":"Aplicación web para la gestión de la información especializada en Geociencia","volume":"9","author":[{"family":"De Arma-Hernández","given":"Arianna"},{"family":"Sablón-Fernández","given":"Luis E."}],"issued":{"date-parts":[["2019"]]}}}],"schema":"https://github.com/citation-style-language/schema/raw/master/csl-citation.json"} </w:instrText>
+        <w:instrText xml:space="preserve"> ADDIN ZOTERO_ITEM CSL_CITATION {"citationID":"n9HOrXiu","properties":{"formattedCitation":"(Astigarraga &amp; Cruz-Alonso, 2022)","plainCitation":"(Astigarraga &amp; Cruz-Alonso, 2022)","noteIndex":0},"citationItems":[{"id":"MxmvkxFH/hG3TEQ3U","uris":["http://zotero.org/users/local/ICSZTfAC/items/K2C5LDR3"],"itemData":{"id":155,"type":"article-journal","container-title":"Ecosistemas","issue":"1","note":"ISBN: 1697-2473","page":"2332-2332","title":"¡ Se puede entender cómo funcionan Git y GitHub!","volume":"31","author":[{"family":"Astigarraga","given":"Julen"},{"family":"Cruz-Alonso","given":"Verónica"}],"issued":{"date-parts":[["2022"]]}}}],"schema":"https://github.com/citation-style-language/schema/raw/master/csl-citation.json"} </w:instrText>
       </w:r>
       <w:r>
         <w:fldChar w:fldCharType="separate"/>
       </w:r>
       <w:r>
-        <w:t>(De Arma-Hernández &amp; Sablón-Fernández, 2019)</w:t>
+        <w:t>(Astigarraga &amp; Cruz-Alonso, 2022)</w:t>
       </w:r>
       <w:r>
         <w:fldChar w:fldCharType="end"/>
@@ -6840,40 +6635,7 @@
       <w:pPr>
         <w:pStyle w:val="Ttulo3"/>
       </w:pPr>
-      <w:bookmarkStart w:id="22" w:name="_Toc176513920"/>
-      <w:r>
-        <w:t>Git</w:t>
-      </w:r>
-      <w:bookmarkEnd w:id="22"/>
-      <w:r>
-        <w:t xml:space="preserve"> </w:t>
-      </w:r>
-    </w:p>
-    <w:p>
-      <w:r>
-        <w:t>Git es un sistema avanzado de control de versiones, permite rastrear el progreso de un proyecto a lo largo del tiempo ya que hace capturas del mismo a medida que evoluciona y los cambios se van registrando. Esto permite ver qué cambios se hicieron, quién los hizo y por qué, e incluso volver a versiones anteriores. Facilita el trabajo en paralelo de varios participantes e ir haciendo capturas del trabajo de cada uno para luego unirlos.</w:t>
-      </w:r>
-      <w:r>
-        <w:fldChar w:fldCharType="begin"/>
-      </w:r>
-      <w:r>
-        <w:instrText xml:space="preserve"> ADDIN ZOTERO_ITEM CSL_CITATION {"citationID":"n9HOrXiu","properties":{"formattedCitation":"(Astigarraga &amp; Cruz-Alonso, 2022)","plainCitation":"(Astigarraga &amp; Cruz-Alonso, 2022)","noteIndex":0},"citationItems":[{"id":"MxmvkxFH/hG3TEQ3U","uris":["http://zotero.org/users/local/ICSZTfAC/items/K2C5LDR3"],"itemData":{"id":155,"type":"article-journal","container-title":"Ecosistemas","issue":"1","note":"ISBN: 1697-2473","page":"2332-2332","title":"¡ Se puede entender cómo funcionan Git y GitHub!","volume":"31","author":[{"family":"Astigarraga","given":"Julen"},{"family":"Cruz-Alonso","given":"Verónica"}],"issued":{"date-parts":[["2022"]]}}}],"schema":"https://github.com/citation-style-language/schema/raw/master/csl-citation.json"} </w:instrText>
-      </w:r>
-      <w:r>
-        <w:fldChar w:fldCharType="separate"/>
-      </w:r>
-      <w:r>
-        <w:t>(Astigarraga &amp; Cruz-Alonso, 2022)</w:t>
-      </w:r>
-      <w:r>
-        <w:fldChar w:fldCharType="end"/>
-      </w:r>
-    </w:p>
-    <w:p>
-      <w:pPr>
-        <w:pStyle w:val="Ttulo3"/>
-      </w:pPr>
-      <w:bookmarkStart w:id="23" w:name="_Toc176513921"/>
+      <w:bookmarkStart w:id="33" w:name="_Toc176513921"/>
       <w:r>
         <w:t>Pos</w:t>
       </w:r>
@@ -6883,7 +6645,7 @@
       <w:r>
         <w:t>man</w:t>
       </w:r>
-      <w:bookmarkEnd w:id="23"/>
+      <w:bookmarkEnd w:id="33"/>
       <w:r>
         <w:t xml:space="preserve"> </w:t>
       </w:r>
@@ -6906,27 +6668,7 @@
           <w:sz w:val="24"/>
           <w:szCs w:val="24"/>
         </w:rPr>
-        <w:t xml:space="preserve">Postman es la plataforma de API líder en el mundo. Las funciones de Postman simplifican cada paso de la creación de una API y agilizan la colaboración para ayudar a crear mejores API, más rápido. Lanzada en el año 2012, Postman es un cliente para restear </w:t>
-      </w:r>
-      <w:proofErr w:type="spellStart"/>
-      <w:r>
-        <w:rPr>
-          <w:rStyle w:val="Enlacedelndice"/>
-          <w:rFonts w:ascii="Arial" w:hAnsi="Arial" w:cs="Arial"/>
-          <w:sz w:val="24"/>
-          <w:szCs w:val="24"/>
-        </w:rPr>
-        <w:t>APIs</w:t>
-      </w:r>
-      <w:proofErr w:type="spellEnd"/>
-      <w:r>
-        <w:rPr>
-          <w:rStyle w:val="Enlacedelndice"/>
-          <w:rFonts w:ascii="Arial" w:hAnsi="Arial" w:cs="Arial"/>
-          <w:sz w:val="24"/>
-          <w:szCs w:val="24"/>
-        </w:rPr>
-        <w:t xml:space="preserve">, por el momento es más utilizada para realizar peticiones API REST de manera simple, este gestiona nuestra API, así como documentarla. </w:t>
+        <w:t xml:space="preserve">Postman es la plataforma de API líder en el mundo. Las funciones de Postman simplifican cada paso de la creación de una API y agilizan la colaboración para ayudar a crear mejores API, más rápido. Lanzada en el año 2012, Postman es un cliente para restear APIs, por el momento es más utilizada para realizar peticiones API REST de manera simple, este gestiona nuestra API, así como documentarla. </w:t>
       </w:r>
       <w:r>
         <w:rPr>
@@ -6982,11 +6724,11 @@
       <w:pPr>
         <w:pStyle w:val="Ttulo3"/>
       </w:pPr>
-      <w:bookmarkStart w:id="24" w:name="_Toc176513922"/>
+      <w:bookmarkStart w:id="34" w:name="_Toc176513922"/>
       <w:r>
         <w:t>Mongo Compass</w:t>
       </w:r>
-      <w:bookmarkEnd w:id="24"/>
+      <w:bookmarkEnd w:id="34"/>
       <w:r>
         <w:t xml:space="preserve">  </w:t>
       </w:r>
@@ -7038,7 +6780,7 @@
       <w:pPr>
         <w:pStyle w:val="Ttulo3"/>
       </w:pPr>
-      <w:bookmarkStart w:id="25" w:name="_Toc176513923"/>
+      <w:bookmarkStart w:id="35" w:name="_Toc176513923"/>
       <w:r>
         <w:lastRenderedPageBreak/>
         <w:t xml:space="preserve">Node </w:t>
@@ -7046,7 +6788,7 @@
       <w:r>
         <w:t>.JS</w:t>
       </w:r>
-      <w:bookmarkEnd w:id="25"/>
+      <w:bookmarkEnd w:id="35"/>
     </w:p>
     <w:p>
       <w:r>
@@ -7056,23 +6798,7 @@
         <w:t xml:space="preserve"> (Entrada y salida)</w:t>
       </w:r>
       <w:r>
-        <w:t xml:space="preserve"> de datos en una arquitectura orientada a eventos y basado en el motor V8 de Google. Fue creado con el enfoque de ser útil en la creación de programas de red altamente escalables, </w:t>
-      </w:r>
-      <w:proofErr w:type="gramStart"/>
-      <w:r>
-        <w:t>como</w:t>
-      </w:r>
-      <w:proofErr w:type="gramEnd"/>
-      <w:r>
-        <w:t xml:space="preserve"> por ejemplo, servidores web. Fue creado por Ryan Dahl en 2009 y su evolución está apadrinada por la empresa </w:t>
-      </w:r>
-      <w:proofErr w:type="spellStart"/>
-      <w:r>
-        <w:t>Joyent</w:t>
-      </w:r>
-      <w:proofErr w:type="spellEnd"/>
-      <w:r>
-        <w:t>, que además tiene contratado a Dahl en plantilla</w:t>
+        <w:t xml:space="preserve"> de datos en una arquitectura orientada a eventos y basado en el motor V8 de Google. Fue creado con el enfoque de ser útil en la creación de programas de red altamente escalables, como por ejemplo, servidores web. Fue creado por Ryan Dahl en 2009 y su evolución está apadrinada por la empresa Joyent, que además tiene contratado a Dahl en plantilla</w:t>
       </w:r>
       <w:r>
         <w:rPr>
@@ -7118,11 +6844,11 @@
       <w:pPr>
         <w:pStyle w:val="Ttulo2"/>
       </w:pPr>
-      <w:bookmarkStart w:id="26" w:name="_Toc176513924"/>
+      <w:bookmarkStart w:id="36" w:name="_Toc176513924"/>
       <w:r>
         <w:t>Lenguajes a emplear en el desarrollo del sistema</w:t>
       </w:r>
-      <w:bookmarkEnd w:id="26"/>
+      <w:bookmarkEnd w:id="36"/>
       <w:r>
         <w:t xml:space="preserve"> </w:t>
       </w:r>
@@ -7156,7 +6882,7 @@
         </w:rPr>
         <w:t>el </w:t>
       </w:r>
-      <w:hyperlink r:id="rId19" w:history="1">
+      <w:hyperlink r:id="rId24" w:history="1">
         <w:r>
           <w:rPr>
             <w:rStyle w:val="Hipervnculo"/>
@@ -7175,7 +6901,7 @@
         </w:rPr>
         <w:t> de nociones y </w:t>
       </w:r>
-      <w:hyperlink r:id="rId20" w:history="1">
+      <w:hyperlink r:id="rId25" w:history="1">
         <w:r>
           <w:rPr>
             <w:rStyle w:val="Hipervnculo"/>
@@ -7213,7 +6939,7 @@
         </w:rPr>
         <w:t> </w:t>
       </w:r>
-      <w:hyperlink r:id="rId21" w:history="1">
+      <w:hyperlink r:id="rId26" w:history="1">
         <w:r>
           <w:rPr>
             <w:rStyle w:val="Hipervnculo"/>
@@ -7268,7 +6994,7 @@
         </w:rPr>
         <w:t> </w:t>
       </w:r>
-      <w:hyperlink r:id="rId22" w:history="1">
+      <w:hyperlink r:id="rId27" w:history="1">
         <w:r>
           <w:rPr>
             <w:rStyle w:val="Hipervnculo"/>
@@ -7305,7 +7031,7 @@
         </w:rPr>
         <w:t>, que puede ser la solución de un </w:t>
       </w:r>
-      <w:hyperlink r:id="rId23" w:history="1">
+      <w:hyperlink r:id="rId28" w:history="1">
         <w:r>
           <w:rPr>
             <w:rStyle w:val="Hipervnculo"/>
@@ -7391,13 +7117,11 @@
       <w:pPr>
         <w:pStyle w:val="Ttulo3"/>
       </w:pPr>
-      <w:bookmarkStart w:id="27" w:name="_Toc176513925"/>
-      <w:proofErr w:type="spellStart"/>
+      <w:bookmarkStart w:id="37" w:name="_Toc176513925"/>
       <w:r>
         <w:t>React</w:t>
       </w:r>
-      <w:bookmarkEnd w:id="27"/>
-      <w:proofErr w:type="spellEnd"/>
+      <w:bookmarkEnd w:id="37"/>
       <w:r>
         <w:t xml:space="preserve"> </w:t>
       </w:r>
@@ -7407,31 +7131,7 @@
         <w:spacing w:line="240" w:lineRule="auto"/>
       </w:pPr>
       <w:r>
-        <w:t xml:space="preserve">La librería </w:t>
-      </w:r>
-      <w:proofErr w:type="spellStart"/>
-      <w:r>
-        <w:t>React</w:t>
-      </w:r>
-      <w:proofErr w:type="spellEnd"/>
-      <w:r>
-        <w:t xml:space="preserve"> es una solución a un problema que los desarrolladores enfrentaban y es la creación de interfaces de usuario que pueden ser complejas debido a la cantidad de componentes que cambian frecuentemente con el tiempo y sin tener que escribir mucho código JavaScript. Esta librería comparte muchos aspectos de los </w:t>
-      </w:r>
-      <w:proofErr w:type="spellStart"/>
-      <w:r>
-        <w:t>frontend</w:t>
-      </w:r>
-      <w:proofErr w:type="spellEnd"/>
-      <w:r>
-        <w:t xml:space="preserve"> </w:t>
-      </w:r>
-      <w:proofErr w:type="spellStart"/>
-      <w:r>
-        <w:t>frameworks</w:t>
-      </w:r>
-      <w:proofErr w:type="spellEnd"/>
-      <w:r>
-        <w:t xml:space="preserve"> pero su propósito es organizar los elementos HTML en componentes.</w:t>
+        <w:t>La librería React es una solución a un problema que los desarrolladores enfrentaban y es la creación de interfaces de usuario que pueden ser complejas debido a la cantidad de componentes que cambian frecuentemente con el tiempo y sin tener que escribir mucho código JavaScript. Esta librería comparte muchos aspectos de los frontend frameworks pero su propósito es organizar los elementos HTML en componentes.</w:t>
       </w:r>
       <w:r>
         <w:fldChar w:fldCharType="begin"/>
@@ -7443,15 +7143,7 @@
         <w:fldChar w:fldCharType="separate"/>
       </w:r>
       <w:r>
-        <w:t>(</w:t>
-      </w:r>
-      <w:proofErr w:type="spellStart"/>
-      <w:r>
-        <w:t>Ceron</w:t>
-      </w:r>
-      <w:proofErr w:type="spellEnd"/>
-      <w:r>
-        <w:t xml:space="preserve"> Galindo, 2019)</w:t>
+        <w:t>(Ceron Galindo, 2019)</w:t>
       </w:r>
       <w:r>
         <w:fldChar w:fldCharType="end"/>
@@ -7461,39 +7153,15 @@
       <w:pPr>
         <w:pStyle w:val="Ttulo3"/>
       </w:pPr>
-      <w:bookmarkStart w:id="28" w:name="_Toc176513926"/>
+      <w:bookmarkStart w:id="38" w:name="_Toc176513926"/>
       <w:r>
         <w:t>HTML</w:t>
       </w:r>
-      <w:bookmarkEnd w:id="28"/>
-    </w:p>
-    <w:p>
-      <w:r>
-        <w:t>HTML (</w:t>
-      </w:r>
-      <w:proofErr w:type="spellStart"/>
-      <w:r>
-        <w:t>HyperText</w:t>
-      </w:r>
-      <w:proofErr w:type="spellEnd"/>
-      <w:r>
-        <w:t xml:space="preserve"> </w:t>
-      </w:r>
-      <w:proofErr w:type="spellStart"/>
-      <w:r>
-        <w:t>Markup</w:t>
-      </w:r>
-      <w:proofErr w:type="spellEnd"/>
-      <w:r>
-        <w:t xml:space="preserve"> </w:t>
-      </w:r>
-      <w:proofErr w:type="spellStart"/>
-      <w:r>
-        <w:t>Language</w:t>
-      </w:r>
-      <w:proofErr w:type="spellEnd"/>
-      <w:r>
-        <w:t>) es un lenguaje muy senci</w:t>
+      <w:bookmarkEnd w:id="38"/>
+    </w:p>
+    <w:p>
+      <w:r>
+        <w:t>HTML (HyperText Markup Language) es un lenguaje muy senci</w:t>
       </w:r>
       <w:r>
         <w:t>llo que permite describir hiper</w:t>
@@ -7502,18 +7170,10 @@
         <w:t>texto, es decir, texto presentado de forma estructurada y agrada</w:t>
       </w:r>
       <w:r>
-        <w:t>ble, con vínculos o enlaces (</w:t>
-      </w:r>
-      <w:proofErr w:type="spellStart"/>
-      <w:r>
-        <w:t>hy</w:t>
-      </w:r>
-      <w:r>
-        <w:t>perlinks</w:t>
-      </w:r>
-      <w:proofErr w:type="spellEnd"/>
-      <w:r>
-        <w:t>) que conducen a otros documentos o fuentes de informac</w:t>
+        <w:t>ble, con vínculos o enlaces (hy</w:t>
+      </w:r>
+      <w:r>
+        <w:t>perlinks) que conducen a otros documentos o fuentes de informac</w:t>
       </w:r>
       <w:r>
         <w:t>ión relacionadas y con insercio</w:t>
@@ -7541,31 +7201,15 @@
       <w:pPr>
         <w:pStyle w:val="Ttulo3"/>
       </w:pPr>
-      <w:bookmarkStart w:id="29" w:name="_Toc176513927"/>
+      <w:bookmarkStart w:id="39" w:name="_Toc176513927"/>
       <w:r>
         <w:t>CSS</w:t>
       </w:r>
-      <w:bookmarkEnd w:id="29"/>
-    </w:p>
-    <w:p>
-      <w:r>
-        <w:t xml:space="preserve">CSS es un lenguaje de diseño que es utilizado para darle vida a una página web creada con un lenguaje de marcado en este caso HTML, CSS define reglas de estilo refiriéndose a un elemento o tag (etiqueta </w:t>
-      </w:r>
-      <w:proofErr w:type="spellStart"/>
-      <w:r>
-        <w:t>html</w:t>
-      </w:r>
-      <w:proofErr w:type="spellEnd"/>
-      <w:r>
-        <w:t xml:space="preserve">) para modificar sus atributos, esto puede ser el color, el tamaño, posición etc. CSS se maneja con selectores que pueden ser desde una etiqueta, así como incluir atributos como (cases o id) que determinan en un código </w:t>
-      </w:r>
-      <w:proofErr w:type="spellStart"/>
-      <w:r>
-        <w:t>html</w:t>
-      </w:r>
-      <w:proofErr w:type="spellEnd"/>
-      <w:r>
-        <w:t xml:space="preserve">. </w:t>
+      <w:bookmarkEnd w:id="39"/>
+    </w:p>
+    <w:p>
+      <w:r>
+        <w:t xml:space="preserve">CSS es un lenguaje de diseño que es utilizado para darle vida a una página web creada con un lenguaje de marcado en este caso HTML, CSS define reglas de estilo refiriéndose a un elemento o tag (etiqueta html) para modificar sus atributos, esto puede ser el color, el tamaño, posición etc. CSS se maneja con selectores que pueden ser desde una etiqueta, así como incluir atributos como (cases o id) que determinan en un código html. </w:t>
       </w:r>
       <w:r>
         <w:fldChar w:fldCharType="begin"/>
@@ -7587,13 +7231,11 @@
       <w:pPr>
         <w:pStyle w:val="Ttulo3"/>
       </w:pPr>
-      <w:bookmarkStart w:id="30" w:name="_Toc176513928"/>
-      <w:proofErr w:type="spellStart"/>
+      <w:bookmarkStart w:id="40" w:name="_Toc176513928"/>
       <w:r>
         <w:t>Javascript</w:t>
       </w:r>
-      <w:bookmarkEnd w:id="30"/>
-      <w:proofErr w:type="spellEnd"/>
+      <w:bookmarkEnd w:id="40"/>
     </w:p>
     <w:p>
       <w:r>
@@ -7646,11 +7288,11 @@
       <w:pPr>
         <w:pStyle w:val="Ttulo3"/>
       </w:pPr>
-      <w:bookmarkStart w:id="31" w:name="_Toc176513929"/>
+      <w:bookmarkStart w:id="41" w:name="_Toc176513929"/>
       <w:r>
         <w:t>Mongo DB</w:t>
       </w:r>
-      <w:bookmarkEnd w:id="31"/>
+      <w:bookmarkEnd w:id="41"/>
     </w:p>
     <w:p>
       <w:pPr>
@@ -7693,11 +7335,11 @@
       <w:pPr>
         <w:pStyle w:val="Ttulo2"/>
       </w:pPr>
-      <w:bookmarkStart w:id="32" w:name="_Toc176513930"/>
+      <w:bookmarkStart w:id="42" w:name="_Toc176513930"/>
       <w:r>
         <w:t>Arquitectura Cliente-Servidor</w:t>
       </w:r>
-      <w:bookmarkEnd w:id="32"/>
+      <w:bookmarkEnd w:id="42"/>
       <w:r>
         <w:t xml:space="preserve"> </w:t>
       </w:r>
@@ -7714,7 +7356,7 @@
           <w:szCs w:val="24"/>
         </w:rPr>
       </w:pPr>
-      <w:bookmarkStart w:id="33" w:name="_Toc176513931"/>
+      <w:bookmarkStart w:id="43" w:name="_Toc176513931"/>
       <w:r>
         <w:rPr>
           <w:rStyle w:val="Ttulo1Car"/>
@@ -7726,7 +7368,7 @@
         </w:rPr>
         <w:t>Metodologías de Desarrollo Programación Extrema (XP)</w:t>
       </w:r>
-      <w:bookmarkEnd w:id="33"/>
+      <w:bookmarkEnd w:id="43"/>
     </w:p>
     <w:p>
       <w:r>
@@ -7777,12 +7419,12 @@
         <w:drawing>
           <wp:inline distT="0" distB="0" distL="0" distR="0" wp14:anchorId="1BA6CAFA" wp14:editId="68C599DB">
             <wp:extent cx="5429250" cy="1123950"/>
-            <wp:effectExtent l="57150" t="0" r="57150" b="0"/>
+            <wp:effectExtent l="95250" t="0" r="57150" b="0"/>
             <wp:docPr id="3" name="Diagrama 3"/>
             <wp:cNvGraphicFramePr/>
             <a:graphic xmlns:a="http://schemas.openxmlformats.org/drawingml/2006/main">
               <a:graphicData uri="http://schemas.openxmlformats.org/drawingml/2006/diagram">
-                <dgm:relIds xmlns:dgm="http://schemas.openxmlformats.org/drawingml/2006/diagram" xmlns:r="http://schemas.openxmlformats.org/officeDocument/2006/relationships" r:dm="rId24" r:lo="rId25" r:qs="rId26" r:cs="rId27"/>
+                <dgm:relIds xmlns:dgm="http://schemas.openxmlformats.org/drawingml/2006/diagram" xmlns:r="http://schemas.openxmlformats.org/officeDocument/2006/relationships" r:dm="rId29" r:lo="rId30" r:qs="rId31" r:cs="rId32"/>
               </a:graphicData>
             </a:graphic>
           </wp:inline>
@@ -7823,15 +7465,7 @@
         <w:t>Codificación</w:t>
       </w:r>
       <w:r>
-        <w:t>: Después de que las historias han sido desarrolladas y de que se ha hecho el trabajo de diseño preliminar, el equipo no inicia la codificación, sino que desarrolla una serie de pruebas unitarias a cada una de las historias que se van a incluir en la entrega en curso (incremento de software</w:t>
-      </w:r>
-      <w:proofErr w:type="gramStart"/>
-      <w:r>
-        <w:t>).Una</w:t>
-      </w:r>
-      <w:proofErr w:type="gramEnd"/>
-      <w:r>
-        <w:t xml:space="preserve"> vez creada la prueba unitaria, el desarrollador está mejor capacitado para centrarse en lo que debe implementarse para pasar la prueba. No se agrega nada extraño (MS). Una vez que el código está terminado, se le aplica de inmediato una prueba unitaria, con lo que se obtiene retroalimentación instantánea para los desarrolladores</w:t>
+        <w:t>: Después de que las historias han sido desarrolladas y de que se ha hecho el trabajo de diseño preliminar, el equipo no inicia la codificación, sino que desarrolla una serie de pruebas unitarias a cada una de las historias que se van a incluir en la entrega en curso (incremento de software).Una vez creada la prueba unitaria, el desarrollador está mejor capacitado para centrarse en lo que debe implementarse para pasar la prueba. No se agrega nada extraño (MS). Una vez que el código está terminado, se le aplica de inmediato una prueba unitaria, con lo que se obtiene retroalimentación instantánea para los desarrolladores</w:t>
       </w:r>
       <w:r>
         <w:t>.</w:t>
@@ -7869,10 +7503,10 @@
       <w:pPr>
         <w:pStyle w:val="Ttulo1"/>
       </w:pPr>
-      <w:bookmarkStart w:id="34" w:name="_Toc176513932"/>
+      <w:bookmarkStart w:id="44" w:name="_Toc176513932"/>
     </w:p>
     <w:p/>
-    <w:bookmarkEnd w:id="10"/>
+    <w:bookmarkEnd w:id="19"/>
     <w:p/>
     <w:p>
       <w:pPr>
@@ -7888,10 +7522,10 @@
       <w:r>
         <w:t xml:space="preserve"> Planificación y Diseño</w:t>
       </w:r>
-      <w:bookmarkEnd w:id="34"/>
-    </w:p>
-    <w:p>
-      <w:bookmarkStart w:id="35" w:name="_Hlk176950327"/>
+      <w:bookmarkEnd w:id="44"/>
+    </w:p>
+    <w:p>
+      <w:bookmarkStart w:id="45" w:name="_Hlk176950327"/>
       <w:r>
         <w:t xml:space="preserve">Introducción al Capítulo </w:t>
       </w:r>
@@ -7904,24 +7538,16 @@
           <w:numId w:val="22"/>
         </w:numPr>
       </w:pPr>
-      <w:bookmarkStart w:id="36" w:name="_Toc176513933"/>
-      <w:bookmarkStart w:id="37" w:name="_Hlk176950268"/>
+      <w:bookmarkStart w:id="46" w:name="_Toc176513933"/>
+      <w:bookmarkStart w:id="47" w:name="_Hlk176950268"/>
       <w:r>
         <w:t>Descripción del proceso de cálculo del transporte de sedimentos</w:t>
       </w:r>
-      <w:bookmarkEnd w:id="36"/>
-    </w:p>
-    <w:p>
-      <w:r>
-        <w:t xml:space="preserve">La empresa </w:t>
-      </w:r>
-      <w:proofErr w:type="spellStart"/>
-      <w:r>
-        <w:t>Geocuba</w:t>
-      </w:r>
-      <w:proofErr w:type="spellEnd"/>
-      <w:r>
-        <w:t xml:space="preserve"> (Oriente Sur) realiza</w:t>
+      <w:bookmarkEnd w:id="46"/>
+    </w:p>
+    <w:p>
+      <w:r>
+        <w:t>La empresa Geocuba (Oriente Sur) realiza</w:t>
       </w:r>
       <w:r>
         <w:t xml:space="preserve"> </w:t>
@@ -8025,7 +7651,7 @@
         <w:t>-Altura</w:t>
       </w:r>
     </w:p>
-    <w:bookmarkEnd w:id="35"/>
+    <w:bookmarkEnd w:id="45"/>
     <w:p/>
     <w:p/>
     <w:p/>
@@ -8042,12 +7668,12 @@
         </w:numPr>
         <w:ind w:left="465" w:hanging="405"/>
       </w:pPr>
-      <w:bookmarkStart w:id="38" w:name="_Toc176513934"/>
+      <w:bookmarkStart w:id="48" w:name="_Toc176513934"/>
       <w:r>
         <w:lastRenderedPageBreak/>
         <w:t>2.1: Actores del Sistema</w:t>
       </w:r>
-      <w:bookmarkEnd w:id="38"/>
+      <w:bookmarkEnd w:id="48"/>
     </w:p>
     <w:p>
       <w:r>
@@ -8259,7 +7885,7 @@
           <w:u w:val="single"/>
         </w:rPr>
       </w:pPr>
-      <w:bookmarkStart w:id="39" w:name="_Toc176513935"/>
+      <w:bookmarkStart w:id="49" w:name="_Toc176513935"/>
       <w:r>
         <w:rPr>
           <w:rStyle w:val="Ttulo1Car"/>
@@ -8271,7 +7897,7 @@
         </w:rPr>
         <w:t>2.2: Funcionalidades del Sistema</w:t>
       </w:r>
-      <w:bookmarkEnd w:id="39"/>
+      <w:bookmarkEnd w:id="49"/>
     </w:p>
     <w:p>
       <w:pPr>
@@ -8325,8 +7951,8 @@
           <w:u w:val="single"/>
         </w:rPr>
       </w:pPr>
-      <w:bookmarkStart w:id="40" w:name="_Toc176513936"/>
-      <w:bookmarkEnd w:id="40"/>
+      <w:bookmarkStart w:id="50" w:name="_Toc176513936"/>
+      <w:bookmarkEnd w:id="50"/>
     </w:p>
     <w:p>
       <w:pPr>
@@ -8349,8 +7975,8 @@
           <w:u w:val="single"/>
         </w:rPr>
       </w:pPr>
-      <w:bookmarkStart w:id="41" w:name="_Toc176513937"/>
-      <w:bookmarkEnd w:id="41"/>
+      <w:bookmarkStart w:id="51" w:name="_Toc176513937"/>
+      <w:bookmarkEnd w:id="51"/>
     </w:p>
     <w:p>
       <w:pPr>
@@ -8373,8 +7999,8 @@
           <w:u w:val="single"/>
         </w:rPr>
       </w:pPr>
-      <w:bookmarkStart w:id="42" w:name="_Toc176513938"/>
-      <w:bookmarkEnd w:id="42"/>
+      <w:bookmarkStart w:id="52" w:name="_Toc176513938"/>
+      <w:bookmarkEnd w:id="52"/>
     </w:p>
     <w:p>
       <w:pPr>
@@ -8397,8 +8023,8 @@
           <w:u w:val="single"/>
         </w:rPr>
       </w:pPr>
-      <w:bookmarkStart w:id="43" w:name="_Toc176513939"/>
-      <w:bookmarkEnd w:id="43"/>
+      <w:bookmarkStart w:id="53" w:name="_Toc176513939"/>
+      <w:bookmarkEnd w:id="53"/>
     </w:p>
     <w:p>
       <w:pPr>
@@ -8421,8 +8047,8 @@
           <w:u w:val="single"/>
         </w:rPr>
       </w:pPr>
-      <w:bookmarkStart w:id="44" w:name="_Toc176513940"/>
-      <w:bookmarkEnd w:id="44"/>
+      <w:bookmarkStart w:id="54" w:name="_Toc176513940"/>
+      <w:bookmarkEnd w:id="54"/>
     </w:p>
     <w:p>
       <w:pPr>
@@ -8445,8 +8071,8 @@
           <w:u w:val="single"/>
         </w:rPr>
       </w:pPr>
-      <w:bookmarkStart w:id="45" w:name="_Toc176513941"/>
-      <w:bookmarkEnd w:id="45"/>
+      <w:bookmarkStart w:id="55" w:name="_Toc176513941"/>
+      <w:bookmarkEnd w:id="55"/>
     </w:p>
     <w:p>
       <w:pPr>
@@ -8460,7 +8086,7 @@
           <w:u w:val="single"/>
         </w:rPr>
       </w:pPr>
-      <w:bookmarkStart w:id="46" w:name="_Toc176513942"/>
+      <w:bookmarkStart w:id="56" w:name="_Toc176513942"/>
       <w:r>
         <w:rPr>
           <w:rStyle w:val="Ttulo1Car"/>
@@ -8481,19 +8107,11 @@
         </w:rPr>
         <w:t>:</w:t>
       </w:r>
-      <w:bookmarkEnd w:id="46"/>
-    </w:p>
-    <w:p>
-      <w:r>
-        <w:t xml:space="preserve">Requisitos Funcionales (Capacidades): Describe las funciones que lleva a cabo el software; como debe reaccionar </w:t>
-      </w:r>
-      <w:proofErr w:type="gramStart"/>
-      <w:r>
-        <w:t>éste</w:t>
-      </w:r>
-      <w:proofErr w:type="gramEnd"/>
-      <w:r>
-        <w:t xml:space="preserve"> ante ciertas entradas y como debe comportarse en situaciones particulares.</w:t>
+      <w:bookmarkEnd w:id="56"/>
+    </w:p>
+    <w:p>
+      <w:r>
+        <w:t>Requisitos Funcionales (Capacidades): Describe las funciones que lleva a cabo el software; como debe reaccionar éste ante ciertas entradas y como debe comportarse en situaciones particulares.</w:t>
       </w:r>
     </w:p>
     <w:p>
@@ -8539,11 +8157,25 @@
           <w:lang w:eastAsia="es-ES"/>
         </w:rPr>
       </w:pPr>
+      <w:commentRangeStart w:id="57"/>
       <w:r>
         <w:rPr>
           <w:lang w:eastAsia="es-ES"/>
         </w:rPr>
-        <w:t>La página web debe permitir a los usuarios registrarse y crear una cuenta.</w:t>
+        <w:t xml:space="preserve">La página web </w:t>
+      </w:r>
+      <w:commentRangeEnd w:id="57"/>
+      <w:r>
+        <w:rPr>
+          <w:rStyle w:val="Refdecomentario"/>
+        </w:rPr>
+        <w:commentReference w:id="57"/>
+      </w:r>
+      <w:r>
+        <w:rPr>
+          <w:lang w:eastAsia="es-ES"/>
+        </w:rPr>
+        <w:t>debe permitir a los usuarios registrarse y crear una cuenta.</w:t>
       </w:r>
     </w:p>
     <w:p>
@@ -8887,20 +8519,15 @@
       <w:pPr>
         <w:pStyle w:val="Ttulo3"/>
       </w:pPr>
-      <w:bookmarkStart w:id="47" w:name="_Toc176513943"/>
+      <w:bookmarkStart w:id="58" w:name="_Toc176513943"/>
       <w:r>
         <w:t>Requisitos No Funcionales:</w:t>
       </w:r>
-      <w:bookmarkEnd w:id="47"/>
-    </w:p>
-    <w:p>
-      <w:proofErr w:type="gramStart"/>
-      <w:r>
-        <w:t>Requisitos  No</w:t>
-      </w:r>
-      <w:proofErr w:type="gramEnd"/>
-      <w:r>
-        <w:t xml:space="preserve"> Funcionales (Restricciones, requisitos de calidad): Restricciones sobre las funciones o servicios ofrecidos por el sistema.</w:t>
+      <w:bookmarkEnd w:id="58"/>
+    </w:p>
+    <w:p>
+      <w:r>
+        <w:t>Requisitos  No Funcionales (Restricciones, requisitos de calidad): Restricciones sobre las funciones o servicios ofrecidos por el sistema.</w:t>
       </w:r>
     </w:p>
     <w:p/>
@@ -8909,11 +8536,11 @@
       <w:pPr>
         <w:pStyle w:val="Ttulo2"/>
       </w:pPr>
-      <w:bookmarkStart w:id="48" w:name="_Toc176513944"/>
+      <w:bookmarkStart w:id="59" w:name="_Toc176513944"/>
       <w:r>
         <w:t>Historias de Usuarios:</w:t>
       </w:r>
-      <w:bookmarkEnd w:id="48"/>
+      <w:bookmarkEnd w:id="59"/>
     </w:p>
     <w:p>
       <w:pPr>
@@ -9130,15 +8757,7 @@
           </w:tcPr>
           <w:p>
             <w:r>
-              <w:t>Riesgo en Desarrollo</w:t>
-            </w:r>
-            <w:proofErr w:type="gramStart"/>
-            <w:r>
-              <w:t>:  (</w:t>
-            </w:r>
-            <w:proofErr w:type="gramEnd"/>
-            <w:r>
-              <w:t>Alta/Media/ Baja)</w:t>
+              <w:t>Riesgo en Desarrollo:  (Alta/Media/ Baja)</w:t>
             </w:r>
           </w:p>
           <w:p>
@@ -9203,15 +8822,7 @@
               <w:t xml:space="preserve">Descripción: </w:t>
             </w:r>
             <w:r>
-              <w:t>El módulo de autenticación debe mostrar un formulario que está compuesto por dos campos obligatorios, usuario y contraseña</w:t>
-            </w:r>
-            <w:proofErr w:type="gramStart"/>
-            <w:r>
-              <w:t>. .</w:t>
-            </w:r>
-            <w:proofErr w:type="gramEnd"/>
-            <w:r>
-              <w:t xml:space="preserve"> Cuando el usuario se autentique hará el rol de administrador o de cliente.</w:t>
+              <w:t>El módulo de autenticación debe mostrar un formulario que está compuesto por dos campos obligatorios, usuario y contraseña. . Cuando el usuario se autentique hará el rol de administrador o de cliente.</w:t>
             </w:r>
           </w:p>
         </w:tc>
@@ -9289,7 +8900,7 @@
                           </pic:cNvPicPr>
                         </pic:nvPicPr>
                         <pic:blipFill>
-                          <a:blip r:embed="rId29">
+                          <a:blip r:embed="rId34">
                             <a:extLst>
                               <a:ext uri="{28A0092B-C50C-407E-A947-70E740481C1C}">
                                 <a14:useLocalDpi xmlns:a14="http://schemas.microsoft.com/office/drawing/2010/main" val="0"/>
@@ -9489,15 +9100,7 @@
           </w:tcPr>
           <w:p>
             <w:r>
-              <w:t>Riesgo en Desarrollo</w:t>
-            </w:r>
-            <w:proofErr w:type="gramStart"/>
-            <w:r>
-              <w:t>:  (</w:t>
-            </w:r>
-            <w:proofErr w:type="gramEnd"/>
-            <w:r>
-              <w:t>Alta/Media/ Baja)</w:t>
+              <w:t>Riesgo en Desarrollo:  (Alta/Media/ Baja)</w:t>
             </w:r>
           </w:p>
           <w:p>
@@ -9636,10 +9239,10 @@
                   <v:path o:extrusionok="f" gradientshapeok="t" o:connecttype="rect"/>
                   <o:lock v:ext="edit" aspectratio="t"/>
                 </v:shapetype>
-                <v:shape id="_x0000_i1028" type="#_x0000_t75" style="width:283.5pt;height:256.5pt" o:ole="">
-                  <v:imagedata r:id="rId30" o:title=""/>
+                <v:shape id="_x0000_i1025" type="#_x0000_t75" style="width:283.85pt;height:256.6pt" o:ole="">
+                  <v:imagedata r:id="rId35" o:title=""/>
                 </v:shape>
-                <o:OLEObject Type="Embed" ProgID="PBrush" ShapeID="_x0000_i1028" DrawAspect="Content" ObjectID="_1787564684" r:id="rId31"/>
+                <o:OLEObject Type="Embed" ProgID="PBrush" ShapeID="_x0000_i1025" DrawAspect="Content" ObjectID="_1795318147" r:id="rId36"/>
               </w:object>
             </w:r>
           </w:p>
@@ -9963,7 +9566,7 @@
                           </pic:cNvPicPr>
                         </pic:nvPicPr>
                         <pic:blipFill>
-                          <a:blip r:embed="rId32">
+                          <a:blip r:embed="rId37">
                             <a:extLst>
                               <a:ext uri="{28A0092B-C50C-407E-A947-70E740481C1C}">
                                 <a14:useLocalDpi xmlns:a14="http://schemas.microsoft.com/office/drawing/2010/main" val="0"/>
@@ -10005,9 +9608,19 @@
       <w:pPr>
         <w:pStyle w:val="Ttulo2"/>
       </w:pPr>
+      <w:commentRangeStart w:id="60"/>
       <w:r>
         <w:lastRenderedPageBreak/>
         <w:t xml:space="preserve">Pruebas al Sistema </w:t>
+      </w:r>
+      <w:commentRangeEnd w:id="60"/>
+      <w:r>
+        <w:rPr>
+          <w:rStyle w:val="Refdecomentario"/>
+          <w:rFonts w:eastAsiaTheme="minorHAnsi"/>
+          <w:b w:val="0"/>
+        </w:rPr>
+        <w:commentReference w:id="60"/>
       </w:r>
     </w:p>
     <w:p>
@@ -10034,7 +9647,7 @@
           <w:lang w:eastAsia="es-ES"/>
         </w:rPr>
       </w:pPr>
-      <w:bookmarkStart w:id="49" w:name="casoPruebaAuth"/>
+      <w:bookmarkStart w:id="61" w:name="casoPruebaAuth"/>
       <w:r>
         <w:rPr>
           <w:rFonts w:eastAsia="Times New Roman" w:cs="Times New Roman"/>
@@ -10070,7 +9683,7 @@
             <w:shd w:val="clear" w:color="auto" w:fill="95B3D7" w:themeFill="accent1" w:themeFillTint="99"/>
             <w:hideMark/>
           </w:tcPr>
-          <w:bookmarkEnd w:id="49"/>
+          <w:bookmarkEnd w:id="61"/>
           <w:p>
             <w:pPr>
               <w:numPr>
@@ -10346,21 +9959,12 @@
                 <w:szCs w:val="20"/>
               </w:rPr>
             </w:pPr>
-            <w:proofErr w:type="gramStart"/>
             <w:r>
               <w:rPr>
                 <w:sz w:val="20"/>
                 <w:szCs w:val="20"/>
               </w:rPr>
-              <w:t>Se  registra</w:t>
-            </w:r>
-            <w:proofErr w:type="gramEnd"/>
-            <w:r>
-              <w:rPr>
-                <w:sz w:val="20"/>
-                <w:szCs w:val="20"/>
-              </w:rPr>
-              <w:t xml:space="preserve"> y entra al sistema</w:t>
+              <w:t>Se  registra y entra al sistema</w:t>
             </w:r>
           </w:p>
         </w:tc>
@@ -10479,15 +10083,7 @@
         <w:t xml:space="preserve"> las diversas formas y resultados esperados. En el primero, al entrar datos válidos el sistema permite su entrada y procede al caso dos que se calcula a partir de que el usuario presiona el botón calcular y se guardan los datos entrados en la base de datos, posterior a esto los datos serán mostrados en una tabla. En el caso tres </w:t>
       </w:r>
       <w:r>
-        <w:t xml:space="preserve">si el usuario entra un dato erróneo, ya sea letras en vez de números o cualquier datos que no es el correspondiente a esa </w:t>
-      </w:r>
-      <w:proofErr w:type="gramStart"/>
-      <w:r>
-        <w:t>entrada ,</w:t>
-      </w:r>
-      <w:proofErr w:type="gramEnd"/>
-      <w:r>
-        <w:t xml:space="preserve"> el sistema debe notificarle la mismo que el dato es incorrecto. </w:t>
+        <w:t xml:space="preserve">si el usuario entra un dato erróneo, ya sea letras en vez de números o cualquier datos que no es el correspondiente a esa entrada , el sistema debe notificarle la mismo que el dato es incorrecto. </w:t>
       </w:r>
     </w:p>
     <w:p>
@@ -10922,30 +10518,14 @@
                 <w:sz w:val="20"/>
                 <w:szCs w:val="20"/>
               </w:rPr>
-              <w:t xml:space="preserve">dato </w:t>
-            </w:r>
-            <w:proofErr w:type="gramStart"/>
+              <w:t xml:space="preserve">dato que </w:t>
+            </w:r>
             <w:r>
               <w:rPr>
                 <w:sz w:val="20"/>
                 <w:szCs w:val="20"/>
               </w:rPr>
-              <w:t xml:space="preserve">que </w:t>
-            </w:r>
-            <w:r>
-              <w:rPr>
-                <w:sz w:val="20"/>
-                <w:szCs w:val="20"/>
-              </w:rPr>
-              <w:t xml:space="preserve"> es</w:t>
-            </w:r>
-            <w:proofErr w:type="gramEnd"/>
-            <w:r>
-              <w:rPr>
-                <w:sz w:val="20"/>
-                <w:szCs w:val="20"/>
-              </w:rPr>
-              <w:t xml:space="preserve"> incorrect</w:t>
+              <w:t xml:space="preserve"> es incorrect</w:t>
             </w:r>
             <w:r>
               <w:rPr>
@@ -11003,7 +10583,7 @@
           </w:p>
         </w:tc>
       </w:tr>
-      <w:bookmarkEnd w:id="37"/>
+      <w:bookmarkEnd w:id="47"/>
     </w:tbl>
     <w:p>
       <w:pPr>
@@ -11072,14 +10652,14 @@
       <w:pPr>
         <w:pStyle w:val="Ttulo1"/>
       </w:pPr>
-      <w:bookmarkStart w:id="50" w:name="_Toc176513945"/>
+      <w:bookmarkStart w:id="62" w:name="_Toc176513945"/>
       <w:r>
         <w:lastRenderedPageBreak/>
         <w:t>Referencias Bibliográficas</w:t>
       </w:r>
-      <w:bookmarkEnd w:id="50"/>
-    </w:p>
-    <w:bookmarkStart w:id="51" w:name="_Hlk176951345"/>
+      <w:bookmarkEnd w:id="62"/>
+    </w:p>
+    <w:bookmarkStart w:id="63" w:name="_Hlk176951345"/>
     <w:p>
       <w:pPr>
         <w:pStyle w:val="Bibliografa"/>
@@ -11647,7 +11227,7 @@
       </w:pPr>
     </w:p>
     <w:p/>
-    <w:bookmarkEnd w:id="51"/>
+    <w:bookmarkEnd w:id="63"/>
     <w:p/>
     <w:sectPr>
       <w:pgSz w:w="12240" w:h="15840" w:code="1"/>
@@ -11659,8 +11239,300 @@
 </w:document>
 </file>
 
+<file path=word/comments.xml><?xml version="1.0" encoding="utf-8"?>
+<w:comments xmlns:wpc="http://schemas.microsoft.com/office/word/2010/wordprocessingCanvas" xmlns:cx="http://schemas.microsoft.com/office/drawing/2014/chartex" xmlns:cx1="http://schemas.microsoft.com/office/drawing/2015/9/8/chartex" xmlns:cx2="http://schemas.microsoft.com/office/drawing/2015/10/21/chartex" xmlns:cx3="http://schemas.microsoft.com/office/drawing/2016/5/9/chartex" xmlns:cx4="http://schemas.microsoft.com/office/drawing/2016/5/10/chartex" xmlns:cx5="http://schemas.microsoft.com/office/drawing/2016/5/11/chartex" xmlns:cx6="http://schemas.microsoft.com/office/drawing/2016/5/12/chartex" xmlns:cx7="http://schemas.microsoft.com/office/drawing/2016/5/13/chartex" xmlns:cx8="http://schemas.microsoft.com/office/drawing/2016/5/14/chartex" xmlns:mc="http://schemas.openxmlformats.org/markup-compatibility/2006" xmlns:aink="http://schemas.microsoft.com/office/drawing/2016/ink" xmlns:am3d="http://schemas.microsoft.com/office/drawing/2017/model3d" xmlns:o="urn:schemas-microsoft-com:office:office" xmlns:oel="http://schemas.microsoft.com/office/2019/extlst" xmlns:r="http://schemas.openxmlformats.org/officeDocument/2006/relationships" xmlns:m="http://schemas.openxmlformats.org/officeDocument/2006/math" xmlns:v="urn:schemas-microsoft-com:vml" xmlns:wp14="http://schemas.microsoft.com/office/word/2010/wordprocessingDrawing" xmlns:wp="http://schemas.openxmlformats.org/drawingml/2006/wordprocessingDrawing" xmlns:w10="urn:schemas-microsoft-com:office:word" xmlns:w="http://schemas.openxmlformats.org/wordprocessingml/2006/main" xmlns:w14="http://schemas.microsoft.com/office/word/2010/wordml" xmlns:w15="http://schemas.microsoft.com/office/word/2012/wordml" xmlns:w16cex="http://schemas.microsoft.com/office/word/2018/wordml/cex" xmlns:w16cid="http://schemas.microsoft.com/office/word/2016/wordml/cid" xmlns:w16="http://schemas.microsoft.com/office/word/2018/wordml" xmlns:w16du="http://schemas.microsoft.com/office/word/2023/wordml/word16du" xmlns:w16sdtdh="http://schemas.microsoft.com/office/word/2020/wordml/sdtdatahash" xmlns:w16se="http://schemas.microsoft.com/office/word/2015/wordml/symex" xmlns:wpg="http://schemas.microsoft.com/office/word/2010/wordprocessingGroup" xmlns:wpi="http://schemas.microsoft.com/office/word/2010/wordprocessingInk" xmlns:wne="http://schemas.microsoft.com/office/word/2006/wordml" xmlns:wps="http://schemas.microsoft.com/office/word/2010/wordprocessingShape" mc:Ignorable="w14 w15 w16se w16cid w16 w16cex w16sdtdh w16du wp14">
+  <w:comment w:id="2" w:author="Dionis" w:date="2024-12-10T06:31:00Z" w:initials="D">
+    <w:p>
+      <w:pPr>
+        <w:pStyle w:val="Textocomentario"/>
+      </w:pPr>
+      <w:r>
+        <w:rPr>
+          <w:rStyle w:val="Refdecomentario"/>
+        </w:rPr>
+        <w:annotationRef/>
+      </w:r>
+      <w:r>
+        <w:t>Poner de forma simple un porque.</w:t>
+      </w:r>
+    </w:p>
+  </w:comment>
+  <w:comment w:id="5" w:author="Dionis" w:date="2024-12-10T06:36:00Z" w:initials="D">
+    <w:p>
+      <w:pPr>
+        <w:pStyle w:val="Textocomentario"/>
+      </w:pPr>
+      <w:r>
+        <w:rPr>
+          <w:rStyle w:val="Refdecomentario"/>
+        </w:rPr>
+        <w:annotationRef/>
+      </w:r>
+      <w:r>
+        <w:t>Poner Geocuba de una misma forma en todo el documento</w:t>
+      </w:r>
+    </w:p>
+  </w:comment>
+  <w:comment w:id="6" w:author="Dionis" w:date="2024-12-10T06:37:00Z" w:initials="D">
+    <w:p>
+      <w:pPr>
+        <w:pStyle w:val="Textocomentario"/>
+      </w:pPr>
+      <w:r>
+        <w:rPr>
+          <w:rStyle w:val="Refdecomentario"/>
+        </w:rPr>
+        <w:annotationRef/>
+      </w:r>
+      <w:r>
+        <w:t>Agregar referencias conceptuales al calculo de sedimentos con referencias.</w:t>
+      </w:r>
+    </w:p>
+  </w:comment>
+  <w:comment w:id="7" w:author="Dionis" w:date="2024-12-10T06:36:00Z" w:initials="D">
+    <w:p>
+      <w:pPr>
+        <w:pStyle w:val="Textocomentario"/>
+      </w:pPr>
+      <w:r>
+        <w:rPr>
+          <w:rStyle w:val="Refdecomentario"/>
+        </w:rPr>
+        <w:annotationRef/>
+      </w:r>
+      <w:r>
+        <w:t>Referencia al articulo de la ecuación o poner a pie de pagina un enlace que indique la informacion.</w:t>
+      </w:r>
+    </w:p>
+    <w:p>
+      <w:pPr>
+        <w:pStyle w:val="Textocomentario"/>
+      </w:pPr>
+    </w:p>
+  </w:comment>
+  <w:comment w:id="8" w:author="Dionis" w:date="2024-12-10T06:38:00Z" w:initials="D">
+    <w:p>
+      <w:pPr>
+        <w:pStyle w:val="Textocomentario"/>
+      </w:pPr>
+      <w:r>
+        <w:rPr>
+          <w:rStyle w:val="Refdecomentario"/>
+        </w:rPr>
+        <w:annotationRef/>
+      </w:r>
+      <w:r>
+        <w:t xml:space="preserve">Aquí faltan los objetivos específicos, los métodos empleados en la investigación, la hipótesis. </w:t>
+      </w:r>
+    </w:p>
+    <w:p>
+      <w:pPr>
+        <w:pStyle w:val="Textocomentario"/>
+      </w:pPr>
+    </w:p>
+    <w:p>
+      <w:pPr>
+        <w:pStyle w:val="Textocomentario"/>
+      </w:pPr>
+      <w:r>
+        <w:t>REVISAR otras tesis.</w:t>
+      </w:r>
+    </w:p>
+  </w:comment>
+  <w:comment w:id="11" w:author="Dionis" w:date="2024-12-10T06:40:00Z" w:initials="D">
+    <w:p>
+      <w:pPr>
+        <w:pStyle w:val="Textocomentario"/>
+      </w:pPr>
+      <w:r>
+        <w:rPr>
+          <w:rStyle w:val="Refdecomentario"/>
+        </w:rPr>
+        <w:annotationRef/>
+      </w:r>
+      <w:r>
+        <w:t>Aquí creo que puedes hablar mas sobre las formulas que usaras para el calculo de sedimentos y sus referencias históricas y comparadas.</w:t>
+      </w:r>
+    </w:p>
+  </w:comment>
+  <w:comment w:id="14" w:author="Dionis" w:date="2024-12-10T06:38:00Z" w:initials="D">
+    <w:p>
+      <w:pPr>
+        <w:pStyle w:val="Textocomentario"/>
+      </w:pPr>
+      <w:r>
+        <w:rPr>
+          <w:rStyle w:val="Refdecomentario"/>
+        </w:rPr>
+        <w:annotationRef/>
+      </w:r>
+      <w:r>
+        <w:t>Poner al pie de pagina la url a la pagina de la empresa, hacer asi con el resto.</w:t>
+      </w:r>
+    </w:p>
+  </w:comment>
+  <w:comment w:id="15" w:author="Dionis" w:date="2024-12-10T06:39:00Z" w:initials="D">
+    <w:p>
+      <w:pPr>
+        <w:pStyle w:val="Textocomentario"/>
+      </w:pPr>
+      <w:r>
+        <w:rPr>
+          <w:rStyle w:val="Refdecomentario"/>
+        </w:rPr>
+        <w:annotationRef/>
+      </w:r>
+      <w:r>
+        <w:t>Revisar la identacion en todo el documento.</w:t>
+      </w:r>
+    </w:p>
+  </w:comment>
+  <w:comment w:id="16" w:author="Dionis" w:date="2024-12-10T06:39:00Z" w:initials="D">
+    <w:p>
+      <w:pPr>
+        <w:pStyle w:val="Textocomentario"/>
+      </w:pPr>
+      <w:r>
+        <w:rPr>
+          <w:rStyle w:val="Refdecomentario"/>
+        </w:rPr>
+        <w:annotationRef/>
+      </w:r>
+      <w:r>
+        <w:t>Porque es costoso</w:t>
+      </w:r>
+    </w:p>
+  </w:comment>
+  <w:comment w:id="28" w:author="Dionis" w:date="2024-12-10T06:40:00Z" w:initials="D">
+    <w:p>
+      <w:pPr>
+        <w:pStyle w:val="Textocomentario"/>
+      </w:pPr>
+      <w:r>
+        <w:rPr>
+          <w:rStyle w:val="Refdecomentario"/>
+        </w:rPr>
+        <w:annotationRef/>
+      </w:r>
+      <w:r>
+        <w:t>Revisar el estilo de la letra y que sea homogene en todo el documento.</w:t>
+      </w:r>
+    </w:p>
+  </w:comment>
+  <w:comment w:id="57" w:author="Dionis" w:date="2024-12-10T06:42:00Z" w:initials="D">
+    <w:p>
+      <w:pPr>
+        <w:pStyle w:val="Textocomentario"/>
+      </w:pPr>
+      <w:r>
+        <w:rPr>
+          <w:rStyle w:val="Refdecomentario"/>
+        </w:rPr>
+        <w:annotationRef/>
+      </w:r>
+      <w:r>
+        <w:t>El sistema debe</w:t>
+      </w:r>
+    </w:p>
+    <w:p>
+      <w:pPr>
+        <w:pStyle w:val="Textocomentario"/>
+      </w:pPr>
+    </w:p>
+    <w:p>
+      <w:pPr>
+        <w:pStyle w:val="Textocomentario"/>
+      </w:pPr>
+      <w:r>
+        <w:t>Esto de esta forma dejarlo para las Historias de Usario</w:t>
+      </w:r>
+    </w:p>
+    <w:p>
+      <w:pPr>
+        <w:pStyle w:val="Textocomentario"/>
+      </w:pPr>
+    </w:p>
+    <w:p>
+      <w:pPr>
+        <w:pStyle w:val="Textocomentario"/>
+      </w:pPr>
+      <w:r>
+        <w:t>REVISAR otras tesis.</w:t>
+      </w:r>
+    </w:p>
+  </w:comment>
+  <w:comment w:id="60" w:author="Dionis" w:date="2024-12-10T06:42:00Z" w:initials="D">
+    <w:p>
+      <w:pPr>
+        <w:pStyle w:val="Textocomentario"/>
+      </w:pPr>
+      <w:r>
+        <w:rPr>
+          <w:rStyle w:val="Refdecomentario"/>
+        </w:rPr>
+        <w:annotationRef/>
+      </w:r>
+      <w:r>
+        <w:t>Eso es el capitulo 3</w:t>
+      </w:r>
+    </w:p>
+  </w:comment>
+</w:comments>
+</file>
+
+<file path=word/commentsExtended.xml><?xml version="1.0" encoding="utf-8"?>
+<w15:commentsEx xmlns:wpc="http://schemas.microsoft.com/office/word/2010/wordprocessingCanvas" xmlns:cx="http://schemas.microsoft.com/office/drawing/2014/chartex" xmlns:cx1="http://schemas.microsoft.com/office/drawing/2015/9/8/chartex" xmlns:cx2="http://schemas.microsoft.com/office/drawing/2015/10/21/chartex" xmlns:cx3="http://schemas.microsoft.com/office/drawing/2016/5/9/chartex" xmlns:cx4="http://schemas.microsoft.com/office/drawing/2016/5/10/chartex" xmlns:cx5="http://schemas.microsoft.com/office/drawing/2016/5/11/chartex" xmlns:cx6="http://schemas.microsoft.com/office/drawing/2016/5/12/chartex" xmlns:cx7="http://schemas.microsoft.com/office/drawing/2016/5/13/chartex" xmlns:cx8="http://schemas.microsoft.com/office/drawing/2016/5/14/chartex" xmlns:mc="http://schemas.openxmlformats.org/markup-compatibility/2006" xmlns:aink="http://schemas.microsoft.com/office/drawing/2016/ink" xmlns:am3d="http://schemas.microsoft.com/office/drawing/2017/model3d" xmlns:o="urn:schemas-microsoft-com:office:office" xmlns:oel="http://schemas.microsoft.com/office/2019/extlst" xmlns:r="http://schemas.openxmlformats.org/officeDocument/2006/relationships" xmlns:m="http://schemas.openxmlformats.org/officeDocument/2006/math" xmlns:v="urn:schemas-microsoft-com:vml" xmlns:wp14="http://schemas.microsoft.com/office/word/2010/wordprocessingDrawing" xmlns:wp="http://schemas.openxmlformats.org/drawingml/2006/wordprocessingDrawing" xmlns:w10="urn:schemas-microsoft-com:office:word" xmlns:w="http://schemas.openxmlformats.org/wordprocessingml/2006/main" xmlns:w14="http://schemas.microsoft.com/office/word/2010/wordml" xmlns:w15="http://schemas.microsoft.com/office/word/2012/wordml" xmlns:w16cex="http://schemas.microsoft.com/office/word/2018/wordml/cex" xmlns:w16cid="http://schemas.microsoft.com/office/word/2016/wordml/cid" xmlns:w16="http://schemas.microsoft.com/office/word/2018/wordml" xmlns:w16du="http://schemas.microsoft.com/office/word/2023/wordml/word16du" xmlns:w16sdtdh="http://schemas.microsoft.com/office/word/2020/wordml/sdtdatahash" xmlns:w16se="http://schemas.microsoft.com/office/word/2015/wordml/symex" xmlns:wpg="http://schemas.microsoft.com/office/word/2010/wordprocessingGroup" xmlns:wpi="http://schemas.microsoft.com/office/word/2010/wordprocessingInk" xmlns:wne="http://schemas.microsoft.com/office/word/2006/wordml" xmlns:wps="http://schemas.microsoft.com/office/word/2010/wordprocessingShape" mc:Ignorable="w14 w15 w16se w16cid w16 w16cex w16sdtdh w16du wp14">
+  <w15:commentEx w15:paraId="5D4B1C42" w15:done="0"/>
+  <w15:commentEx w15:paraId="72AFD930" w15:done="0"/>
+  <w15:commentEx w15:paraId="4BA35995" w15:done="0"/>
+  <w15:commentEx w15:paraId="5A16EF47" w15:done="0"/>
+  <w15:commentEx w15:paraId="7C5C7095" w15:done="0"/>
+  <w15:commentEx w15:paraId="59162BBD" w15:done="0"/>
+  <w15:commentEx w15:paraId="711BE573" w15:done="0"/>
+  <w15:commentEx w15:paraId="5E6C0077" w15:done="0"/>
+  <w15:commentEx w15:paraId="72EC61E3" w15:done="0"/>
+  <w15:commentEx w15:paraId="086F8487" w15:done="0"/>
+  <w15:commentEx w15:paraId="7EA74B4A" w15:done="0"/>
+  <w15:commentEx w15:paraId="17AF30BB" w15:done="0"/>
+</w15:commentsEx>
+</file>
+
+<file path=word/commentsExtensible.xml><?xml version="1.0" encoding="utf-8"?>
+<w16cex:commentsExtensible xmlns:wpc="http://schemas.microsoft.com/office/word/2010/wordprocessingCanvas" xmlns:cx="http://schemas.microsoft.com/office/drawing/2014/chartex" xmlns:cx1="http://schemas.microsoft.com/office/drawing/2015/9/8/chartex" xmlns:cx2="http://schemas.microsoft.com/office/drawing/2015/10/21/chartex" xmlns:cx3="http://schemas.microsoft.com/office/drawing/2016/5/9/chartex" xmlns:cx4="http://schemas.microsoft.com/office/drawing/2016/5/10/chartex" xmlns:cx5="http://schemas.microsoft.com/office/drawing/2016/5/11/chartex" xmlns:cx6="http://schemas.microsoft.com/office/drawing/2016/5/12/chartex" xmlns:cx7="http://schemas.microsoft.com/office/drawing/2016/5/13/chartex" xmlns:cx8="http://schemas.microsoft.com/office/drawing/2016/5/14/chartex" xmlns:cr="http://schemas.microsoft.com/office/comments/2020/reactions" xmlns:mc="http://schemas.openxmlformats.org/markup-compatibility/2006" xmlns:aink="http://schemas.microsoft.com/office/drawing/2016/ink" xmlns:am3d="http://schemas.microsoft.com/office/drawing/2017/model3d" xmlns:o="urn:schemas-microsoft-com:office:office" xmlns:oel="http://schemas.microsoft.com/office/2019/extlst" xmlns:r="http://schemas.openxmlformats.org/officeDocument/2006/relationships" xmlns:m="http://schemas.openxmlformats.org/officeDocument/2006/math" xmlns:v="urn:schemas-microsoft-com:vml" xmlns:wp14="http://schemas.microsoft.com/office/word/2010/wordprocessingDrawing" xmlns:wp="http://schemas.openxmlformats.org/drawingml/2006/wordprocessingDrawing" xmlns:w10="urn:schemas-microsoft-com:office:word" xmlns:w="http://schemas.openxmlformats.org/wordprocessingml/2006/main" xmlns:w14="http://schemas.microsoft.com/office/word/2010/wordml" xmlns:w15="http://schemas.microsoft.com/office/word/2012/wordml" xmlns:w16cex="http://schemas.microsoft.com/office/word/2018/wordml/cex" xmlns:w16cid="http://schemas.microsoft.com/office/word/2016/wordml/cid" xmlns:w16="http://schemas.microsoft.com/office/word/2018/wordml" xmlns:w16du="http://schemas.microsoft.com/office/word/2023/wordml/word16du" xmlns:w16sdtdh="http://schemas.microsoft.com/office/word/2020/wordml/sdtdatahash" xmlns:w16se="http://schemas.microsoft.com/office/word/2015/wordml/symex" xmlns:wpg="http://schemas.microsoft.com/office/word/2010/wordprocessingGroup" xmlns:wpi="http://schemas.microsoft.com/office/word/2010/wordprocessingInk" xmlns:wne="http://schemas.microsoft.com/office/word/2006/wordml" xmlns:wps="http://schemas.microsoft.com/office/word/2010/wordprocessingShape" mc:Ignorable="w14 w15 w16se w16cid w16 w16cex w16sdtdh cr w16du wp14">
+  <w16cex:commentExtensible w16cex:durableId="4923BE0C" w16cex:dateUtc="2024-12-10T11:31:00Z"/>
+  <w16cex:commentExtensible w16cex:durableId="39895EB9" w16cex:dateUtc="2024-12-10T11:36:00Z"/>
+  <w16cex:commentExtensible w16cex:durableId="1E650F5F" w16cex:dateUtc="2024-12-10T11:37:00Z"/>
+  <w16cex:commentExtensible w16cex:durableId="483B1C7A" w16cex:dateUtc="2024-12-10T11:36:00Z"/>
+  <w16cex:commentExtensible w16cex:durableId="3BE69445" w16cex:dateUtc="2024-12-10T11:38:00Z"/>
+  <w16cex:commentExtensible w16cex:durableId="2C4DEDAA" w16cex:dateUtc="2024-12-10T11:40:00Z"/>
+  <w16cex:commentExtensible w16cex:durableId="4C6AEBAE" w16cex:dateUtc="2024-12-10T11:38:00Z"/>
+  <w16cex:commentExtensible w16cex:durableId="0A4B755D" w16cex:dateUtc="2024-12-10T11:39:00Z"/>
+  <w16cex:commentExtensible w16cex:durableId="57489D70" w16cex:dateUtc="2024-12-10T11:39:00Z"/>
+  <w16cex:commentExtensible w16cex:durableId="1C85B6E0" w16cex:dateUtc="2024-12-10T11:40:00Z"/>
+  <w16cex:commentExtensible w16cex:durableId="01D79DAE" w16cex:dateUtc="2024-12-10T11:42:00Z"/>
+  <w16cex:commentExtensible w16cex:durableId="7FB1B1B0" w16cex:dateUtc="2024-12-10T11:42:00Z"/>
+</w16cex:commentsExtensible>
+</file>
+
+<file path=word/commentsIds.xml><?xml version="1.0" encoding="utf-8"?>
+<w16cid:commentsIds xmlns:wpc="http://schemas.microsoft.com/office/word/2010/wordprocessingCanvas" xmlns:cx="http://schemas.microsoft.com/office/drawing/2014/chartex" xmlns:cx1="http://schemas.microsoft.com/office/drawing/2015/9/8/chartex" xmlns:cx2="http://schemas.microsoft.com/office/drawing/2015/10/21/chartex" xmlns:cx3="http://schemas.microsoft.com/office/drawing/2016/5/9/chartex" xmlns:cx4="http://schemas.microsoft.com/office/drawing/2016/5/10/chartex" xmlns:cx5="http://schemas.microsoft.com/office/drawing/2016/5/11/chartex" xmlns:cx6="http://schemas.microsoft.com/office/drawing/2016/5/12/chartex" xmlns:cx7="http://schemas.microsoft.com/office/drawing/2016/5/13/chartex" xmlns:cx8="http://schemas.microsoft.com/office/drawing/2016/5/14/chartex" xmlns:mc="http://schemas.openxmlformats.org/markup-compatibility/2006" xmlns:aink="http://schemas.microsoft.com/office/drawing/2016/ink" xmlns:am3d="http://schemas.microsoft.com/office/drawing/2017/model3d" xmlns:o="urn:schemas-microsoft-com:office:office" xmlns:oel="http://schemas.microsoft.com/office/2019/extlst" xmlns:r="http://schemas.openxmlformats.org/officeDocument/2006/relationships" xmlns:m="http://schemas.openxmlformats.org/officeDocument/2006/math" xmlns:v="urn:schemas-microsoft-com:vml" xmlns:wp14="http://schemas.microsoft.com/office/word/2010/wordprocessingDrawing" xmlns:wp="http://schemas.openxmlformats.org/drawingml/2006/wordprocessingDrawing" xmlns:w10="urn:schemas-microsoft-com:office:word" xmlns:w="http://schemas.openxmlformats.org/wordprocessingml/2006/main" xmlns:w14="http://schemas.microsoft.com/office/word/2010/wordml" xmlns:w15="http://schemas.microsoft.com/office/word/2012/wordml" xmlns:w16cex="http://schemas.microsoft.com/office/word/2018/wordml/cex" xmlns:w16cid="http://schemas.microsoft.com/office/word/2016/wordml/cid" xmlns:w16="http://schemas.microsoft.com/office/word/2018/wordml" xmlns:w16du="http://schemas.microsoft.com/office/word/2023/wordml/word16du" xmlns:w16sdtdh="http://schemas.microsoft.com/office/word/2020/wordml/sdtdatahash" xmlns:w16se="http://schemas.microsoft.com/office/word/2015/wordml/symex" xmlns:wpg="http://schemas.microsoft.com/office/word/2010/wordprocessingGroup" xmlns:wpi="http://schemas.microsoft.com/office/word/2010/wordprocessingInk" xmlns:wne="http://schemas.microsoft.com/office/word/2006/wordml" xmlns:wps="http://schemas.microsoft.com/office/word/2010/wordprocessingShape" mc:Ignorable="w14 w15 w16se w16cid w16 w16cex w16sdtdh w16du wp14">
+  <w16cid:commentId w16cid:paraId="5D4B1C42" w16cid:durableId="4923BE0C"/>
+  <w16cid:commentId w16cid:paraId="72AFD930" w16cid:durableId="39895EB9"/>
+  <w16cid:commentId w16cid:paraId="4BA35995" w16cid:durableId="1E650F5F"/>
+  <w16cid:commentId w16cid:paraId="5A16EF47" w16cid:durableId="483B1C7A"/>
+  <w16cid:commentId w16cid:paraId="7C5C7095" w16cid:durableId="3BE69445"/>
+  <w16cid:commentId w16cid:paraId="59162BBD" w16cid:durableId="2C4DEDAA"/>
+  <w16cid:commentId w16cid:paraId="711BE573" w16cid:durableId="4C6AEBAE"/>
+  <w16cid:commentId w16cid:paraId="5E6C0077" w16cid:durableId="0A4B755D"/>
+  <w16cid:commentId w16cid:paraId="72EC61E3" w16cid:durableId="57489D70"/>
+  <w16cid:commentId w16cid:paraId="086F8487" w16cid:durableId="1C85B6E0"/>
+  <w16cid:commentId w16cid:paraId="7EA74B4A" w16cid:durableId="01D79DAE"/>
+  <w16cid:commentId w16cid:paraId="17AF30BB" w16cid:durableId="7FB1B1B0"/>
+</w16cid:commentsIds>
+</file>
+
 <file path=word/endnotes.xml><?xml version="1.0" encoding="utf-8"?>
-<w:endnotes xmlns:wpc="http://schemas.microsoft.com/office/word/2010/wordprocessingCanvas" xmlns:cx="http://schemas.microsoft.com/office/drawing/2014/chartex" xmlns:cx1="http://schemas.microsoft.com/office/drawing/2015/9/8/chartex" xmlns:cx2="http://schemas.microsoft.com/office/drawing/2015/10/21/chartex" xmlns:cx3="http://schemas.microsoft.com/office/drawing/2016/5/9/chartex" xmlns:cx4="http://schemas.microsoft.com/office/drawing/2016/5/10/chartex" xmlns:cx5="http://schemas.microsoft.com/office/drawing/2016/5/11/chartex" xmlns:cx6="http://schemas.microsoft.com/office/drawing/2016/5/12/chartex" xmlns:cx7="http://schemas.microsoft.com/office/drawing/2016/5/13/chartex" xmlns:cx8="http://schemas.microsoft.com/office/drawing/2016/5/14/chartex" xmlns:mc="http://schemas.openxmlformats.org/markup-compatibility/2006" xmlns:aink="http://schemas.microsoft.com/office/drawing/2016/ink" xmlns:am3d="http://schemas.microsoft.com/office/drawing/2017/model3d" xmlns:o="urn:schemas-microsoft-com:office:office" xmlns:r="http://schemas.openxmlformats.org/officeDocument/2006/relationships" xmlns:m="http://schemas.openxmlformats.org/officeDocument/2006/math" xmlns:v="urn:schemas-microsoft-com:vml" xmlns:wp14="http://schemas.microsoft.com/office/word/2010/wordprocessingDrawing" xmlns:wp="http://schemas.openxmlformats.org/drawingml/2006/wordprocessingDrawing" xmlns:w10="urn:schemas-microsoft-com:office:word" xmlns:w="http://schemas.openxmlformats.org/wordprocessingml/2006/main" xmlns:w14="http://schemas.microsoft.com/office/word/2010/wordml" xmlns:w15="http://schemas.microsoft.com/office/word/2012/wordml" xmlns:w16cex="http://schemas.microsoft.com/office/word/2018/wordml/cex" xmlns:w16cid="http://schemas.microsoft.com/office/word/2016/wordml/cid" xmlns:w16="http://schemas.microsoft.com/office/word/2018/wordml" xmlns:w16sdtdh="http://schemas.microsoft.com/office/word/2020/wordml/sdtdatahash" xmlns:w16se="http://schemas.microsoft.com/office/word/2015/wordml/symex" xmlns:wpg="http://schemas.microsoft.com/office/word/2010/wordprocessingGroup" xmlns:wpi="http://schemas.microsoft.com/office/word/2010/wordprocessingInk" xmlns:wne="http://schemas.microsoft.com/office/word/2006/wordml" xmlns:wps="http://schemas.microsoft.com/office/word/2010/wordprocessingShape" mc:Ignorable="w14 w15 w16se w16cid w16 w16cex w16sdtdh wp14">
+<w:endnotes xmlns:wpc="http://schemas.microsoft.com/office/word/2010/wordprocessingCanvas" xmlns:cx="http://schemas.microsoft.com/office/drawing/2014/chartex" xmlns:cx1="http://schemas.microsoft.com/office/drawing/2015/9/8/chartex" xmlns:cx2="http://schemas.microsoft.com/office/drawing/2015/10/21/chartex" xmlns:cx3="http://schemas.microsoft.com/office/drawing/2016/5/9/chartex" xmlns:cx4="http://schemas.microsoft.com/office/drawing/2016/5/10/chartex" xmlns:cx5="http://schemas.microsoft.com/office/drawing/2016/5/11/chartex" xmlns:cx6="http://schemas.microsoft.com/office/drawing/2016/5/12/chartex" xmlns:cx7="http://schemas.microsoft.com/office/drawing/2016/5/13/chartex" xmlns:cx8="http://schemas.microsoft.com/office/drawing/2016/5/14/chartex" xmlns:mc="http://schemas.openxmlformats.org/markup-compatibility/2006" xmlns:aink="http://schemas.microsoft.com/office/drawing/2016/ink" xmlns:am3d="http://schemas.microsoft.com/office/drawing/2017/model3d" xmlns:o="urn:schemas-microsoft-com:office:office" xmlns:oel="http://schemas.microsoft.com/office/2019/extlst" xmlns:r="http://schemas.openxmlformats.org/officeDocument/2006/relationships" xmlns:m="http://schemas.openxmlformats.org/officeDocument/2006/math" xmlns:v="urn:schemas-microsoft-com:vml" xmlns:wp14="http://schemas.microsoft.com/office/word/2010/wordprocessingDrawing" xmlns:wp="http://schemas.openxmlformats.org/drawingml/2006/wordprocessingDrawing" xmlns:w10="urn:schemas-microsoft-com:office:word" xmlns:w="http://schemas.openxmlformats.org/wordprocessingml/2006/main" xmlns:w14="http://schemas.microsoft.com/office/word/2010/wordml" xmlns:w15="http://schemas.microsoft.com/office/word/2012/wordml" xmlns:w16cex="http://schemas.microsoft.com/office/word/2018/wordml/cex" xmlns:w16cid="http://schemas.microsoft.com/office/word/2016/wordml/cid" xmlns:w16="http://schemas.microsoft.com/office/word/2018/wordml" xmlns:w16du="http://schemas.microsoft.com/office/word/2023/wordml/word16du" xmlns:w16sdtdh="http://schemas.microsoft.com/office/word/2020/wordml/sdtdatahash" xmlns:w16se="http://schemas.microsoft.com/office/word/2015/wordml/symex" xmlns:wpg="http://schemas.microsoft.com/office/word/2010/wordprocessingGroup" xmlns:wpi="http://schemas.microsoft.com/office/word/2010/wordprocessingInk" xmlns:wne="http://schemas.microsoft.com/office/word/2006/wordml" xmlns:wps="http://schemas.microsoft.com/office/word/2010/wordprocessingShape" mc:Ignorable="w14 w15 w16se w16cid w16 w16cex w16sdtdh w16du wp14">
   <w:endnote w:type="separator" w:id="-1">
     <w:p>
       <w:r>
@@ -11679,7 +11551,7 @@
 </file>
 
 <file path=word/footnotes.xml><?xml version="1.0" encoding="utf-8"?>
-<w:footnotes xmlns:wpc="http://schemas.microsoft.com/office/word/2010/wordprocessingCanvas" xmlns:cx="http://schemas.microsoft.com/office/drawing/2014/chartex" xmlns:cx1="http://schemas.microsoft.com/office/drawing/2015/9/8/chartex" xmlns:cx2="http://schemas.microsoft.com/office/drawing/2015/10/21/chartex" xmlns:cx3="http://schemas.microsoft.com/office/drawing/2016/5/9/chartex" xmlns:cx4="http://schemas.microsoft.com/office/drawing/2016/5/10/chartex" xmlns:cx5="http://schemas.microsoft.com/office/drawing/2016/5/11/chartex" xmlns:cx6="http://schemas.microsoft.com/office/drawing/2016/5/12/chartex" xmlns:cx7="http://schemas.microsoft.com/office/drawing/2016/5/13/chartex" xmlns:cx8="http://schemas.microsoft.com/office/drawing/2016/5/14/chartex" xmlns:mc="http://schemas.openxmlformats.org/markup-compatibility/2006" xmlns:aink="http://schemas.microsoft.com/office/drawing/2016/ink" xmlns:am3d="http://schemas.microsoft.com/office/drawing/2017/model3d" xmlns:o="urn:schemas-microsoft-com:office:office" xmlns:r="http://schemas.openxmlformats.org/officeDocument/2006/relationships" xmlns:m="http://schemas.openxmlformats.org/officeDocument/2006/math" xmlns:v="urn:schemas-microsoft-com:vml" xmlns:wp14="http://schemas.microsoft.com/office/word/2010/wordprocessingDrawing" xmlns:wp="http://schemas.openxmlformats.org/drawingml/2006/wordprocessingDrawing" xmlns:w10="urn:schemas-microsoft-com:office:word" xmlns:w="http://schemas.openxmlformats.org/wordprocessingml/2006/main" xmlns:w14="http://schemas.microsoft.com/office/word/2010/wordml" xmlns:w15="http://schemas.microsoft.com/office/word/2012/wordml" xmlns:w16cex="http://schemas.microsoft.com/office/word/2018/wordml/cex" xmlns:w16cid="http://schemas.microsoft.com/office/word/2016/wordml/cid" xmlns:w16="http://schemas.microsoft.com/office/word/2018/wordml" xmlns:w16sdtdh="http://schemas.microsoft.com/office/word/2020/wordml/sdtdatahash" xmlns:w16se="http://schemas.microsoft.com/office/word/2015/wordml/symex" xmlns:wpg="http://schemas.microsoft.com/office/word/2010/wordprocessingGroup" xmlns:wpi="http://schemas.microsoft.com/office/word/2010/wordprocessingInk" xmlns:wne="http://schemas.microsoft.com/office/word/2006/wordml" xmlns:wps="http://schemas.microsoft.com/office/word/2010/wordprocessingShape" mc:Ignorable="w14 w15 w16se w16cid w16 w16cex w16sdtdh wp14">
+<w:footnotes xmlns:wpc="http://schemas.microsoft.com/office/word/2010/wordprocessingCanvas" xmlns:cx="http://schemas.microsoft.com/office/drawing/2014/chartex" xmlns:cx1="http://schemas.microsoft.com/office/drawing/2015/9/8/chartex" xmlns:cx2="http://schemas.microsoft.com/office/drawing/2015/10/21/chartex" xmlns:cx3="http://schemas.microsoft.com/office/drawing/2016/5/9/chartex" xmlns:cx4="http://schemas.microsoft.com/office/drawing/2016/5/10/chartex" xmlns:cx5="http://schemas.microsoft.com/office/drawing/2016/5/11/chartex" xmlns:cx6="http://schemas.microsoft.com/office/drawing/2016/5/12/chartex" xmlns:cx7="http://schemas.microsoft.com/office/drawing/2016/5/13/chartex" xmlns:cx8="http://schemas.microsoft.com/office/drawing/2016/5/14/chartex" xmlns:mc="http://schemas.openxmlformats.org/markup-compatibility/2006" xmlns:aink="http://schemas.microsoft.com/office/drawing/2016/ink" xmlns:am3d="http://schemas.microsoft.com/office/drawing/2017/model3d" xmlns:o="urn:schemas-microsoft-com:office:office" xmlns:oel="http://schemas.microsoft.com/office/2019/extlst" xmlns:r="http://schemas.openxmlformats.org/officeDocument/2006/relationships" xmlns:m="http://schemas.openxmlformats.org/officeDocument/2006/math" xmlns:v="urn:schemas-microsoft-com:vml" xmlns:wp14="http://schemas.microsoft.com/office/word/2010/wordprocessingDrawing" xmlns:wp="http://schemas.openxmlformats.org/drawingml/2006/wordprocessingDrawing" xmlns:w10="urn:schemas-microsoft-com:office:word" xmlns:w="http://schemas.openxmlformats.org/wordprocessingml/2006/main" xmlns:w14="http://schemas.microsoft.com/office/word/2010/wordml" xmlns:w15="http://schemas.microsoft.com/office/word/2012/wordml" xmlns:w16cex="http://schemas.microsoft.com/office/word/2018/wordml/cex" xmlns:w16cid="http://schemas.microsoft.com/office/word/2016/wordml/cid" xmlns:w16="http://schemas.microsoft.com/office/word/2018/wordml" xmlns:w16du="http://schemas.microsoft.com/office/word/2023/wordml/word16du" xmlns:w16sdtdh="http://schemas.microsoft.com/office/word/2020/wordml/sdtdatahash" xmlns:w16se="http://schemas.microsoft.com/office/word/2015/wordml/symex" xmlns:wpg="http://schemas.microsoft.com/office/word/2010/wordprocessingGroup" xmlns:wpi="http://schemas.microsoft.com/office/word/2010/wordprocessingInk" xmlns:wne="http://schemas.microsoft.com/office/word/2006/wordml" xmlns:wps="http://schemas.microsoft.com/office/word/2010/wordprocessingShape" mc:Ignorable="w14 w15 w16se w16cid w16 w16cex w16sdtdh w16du wp14">
   <w:footnote w:type="separator" w:id="-1">
     <w:p>
       <w:r>
@@ -11698,7 +11570,7 @@
 </file>
 
 <file path=word/numbering.xml><?xml version="1.0" encoding="utf-8"?>
-<w:numbering xmlns:wpc="http://schemas.microsoft.com/office/word/2010/wordprocessingCanvas" xmlns:cx="http://schemas.microsoft.com/office/drawing/2014/chartex" xmlns:cx1="http://schemas.microsoft.com/office/drawing/2015/9/8/chartex" xmlns:cx2="http://schemas.microsoft.com/office/drawing/2015/10/21/chartex" xmlns:cx3="http://schemas.microsoft.com/office/drawing/2016/5/9/chartex" xmlns:cx4="http://schemas.microsoft.com/office/drawing/2016/5/10/chartex" xmlns:cx5="http://schemas.microsoft.com/office/drawing/2016/5/11/chartex" xmlns:cx6="http://schemas.microsoft.com/office/drawing/2016/5/12/chartex" xmlns:cx7="http://schemas.microsoft.com/office/drawing/2016/5/13/chartex" xmlns:cx8="http://schemas.microsoft.com/office/drawing/2016/5/14/chartex" xmlns:mc="http://schemas.openxmlformats.org/markup-compatibility/2006" xmlns:aink="http://schemas.microsoft.com/office/drawing/2016/ink" xmlns:am3d="http://schemas.microsoft.com/office/drawing/2017/model3d" xmlns:o="urn:schemas-microsoft-com:office:office" xmlns:r="http://schemas.openxmlformats.org/officeDocument/2006/relationships" xmlns:m="http://schemas.openxmlformats.org/officeDocument/2006/math" xmlns:v="urn:schemas-microsoft-com:vml" xmlns:wp14="http://schemas.microsoft.com/office/word/2010/wordprocessingDrawing" xmlns:wp="http://schemas.openxmlformats.org/drawingml/2006/wordprocessingDrawing" xmlns:w10="urn:schemas-microsoft-com:office:word" xmlns:w="http://schemas.openxmlformats.org/wordprocessingml/2006/main" xmlns:w14="http://schemas.microsoft.com/office/word/2010/wordml" xmlns:w15="http://schemas.microsoft.com/office/word/2012/wordml" xmlns:w16cex="http://schemas.microsoft.com/office/word/2018/wordml/cex" xmlns:w16cid="http://schemas.microsoft.com/office/word/2016/wordml/cid" xmlns:w16="http://schemas.microsoft.com/office/word/2018/wordml" xmlns:w16sdtdh="http://schemas.microsoft.com/office/word/2020/wordml/sdtdatahash" xmlns:w16se="http://schemas.microsoft.com/office/word/2015/wordml/symex" xmlns:wpg="http://schemas.microsoft.com/office/word/2010/wordprocessingGroup" xmlns:wpi="http://schemas.microsoft.com/office/word/2010/wordprocessingInk" xmlns:wne="http://schemas.microsoft.com/office/word/2006/wordml" xmlns:wps="http://schemas.microsoft.com/office/word/2010/wordprocessingShape" mc:Ignorable="w14 w15 w16se w16cid w16 w16cex w16sdtdh wp14">
+<w:numbering xmlns:wpc="http://schemas.microsoft.com/office/word/2010/wordprocessingCanvas" xmlns:cx="http://schemas.microsoft.com/office/drawing/2014/chartex" xmlns:cx1="http://schemas.microsoft.com/office/drawing/2015/9/8/chartex" xmlns:cx2="http://schemas.microsoft.com/office/drawing/2015/10/21/chartex" xmlns:cx3="http://schemas.microsoft.com/office/drawing/2016/5/9/chartex" xmlns:cx4="http://schemas.microsoft.com/office/drawing/2016/5/10/chartex" xmlns:cx5="http://schemas.microsoft.com/office/drawing/2016/5/11/chartex" xmlns:cx6="http://schemas.microsoft.com/office/drawing/2016/5/12/chartex" xmlns:cx7="http://schemas.microsoft.com/office/drawing/2016/5/13/chartex" xmlns:cx8="http://schemas.microsoft.com/office/drawing/2016/5/14/chartex" xmlns:mc="http://schemas.openxmlformats.org/markup-compatibility/2006" xmlns:aink="http://schemas.microsoft.com/office/drawing/2016/ink" xmlns:am3d="http://schemas.microsoft.com/office/drawing/2017/model3d" xmlns:o="urn:schemas-microsoft-com:office:office" xmlns:oel="http://schemas.microsoft.com/office/2019/extlst" xmlns:r="http://schemas.openxmlformats.org/officeDocument/2006/relationships" xmlns:m="http://schemas.openxmlformats.org/officeDocument/2006/math" xmlns:v="urn:schemas-microsoft-com:vml" xmlns:wp14="http://schemas.microsoft.com/office/word/2010/wordprocessingDrawing" xmlns:wp="http://schemas.openxmlformats.org/drawingml/2006/wordprocessingDrawing" xmlns:w10="urn:schemas-microsoft-com:office:word" xmlns:w="http://schemas.openxmlformats.org/wordprocessingml/2006/main" xmlns:w14="http://schemas.microsoft.com/office/word/2010/wordml" xmlns:w15="http://schemas.microsoft.com/office/word/2012/wordml" xmlns:w16cex="http://schemas.microsoft.com/office/word/2018/wordml/cex" xmlns:w16cid="http://schemas.microsoft.com/office/word/2016/wordml/cid" xmlns:w16="http://schemas.microsoft.com/office/word/2018/wordml" xmlns:w16du="http://schemas.microsoft.com/office/word/2023/wordml/word16du" xmlns:w16sdtdh="http://schemas.microsoft.com/office/word/2020/wordml/sdtdatahash" xmlns:w16se="http://schemas.microsoft.com/office/word/2015/wordml/symex" xmlns:wpg="http://schemas.microsoft.com/office/word/2010/wordprocessingGroup" xmlns:wpi="http://schemas.microsoft.com/office/word/2010/wordprocessingInk" xmlns:wne="http://schemas.microsoft.com/office/word/2006/wordml" xmlns:wps="http://schemas.microsoft.com/office/word/2010/wordprocessingShape" mc:Ignorable="w14 w15 w16se w16cid w16 w16cex w16sdtdh w16du wp14">
   <w:abstractNum w:abstractNumId="0" w15:restartNumberingAfterBreak="0">
     <w:nsid w:val="01763FE6"/>
     <w:multiLevelType w:val="multilevel"/>
@@ -14676,67 +14548,67 @@
       </w:rPr>
     </w:lvl>
   </w:abstractNum>
-  <w:num w:numId="1">
+  <w:num w:numId="1" w16cid:durableId="280763803">
     <w:abstractNumId w:val="25"/>
   </w:num>
-  <w:num w:numId="2">
+  <w:num w:numId="2" w16cid:durableId="2094665379">
     <w:abstractNumId w:val="23"/>
   </w:num>
-  <w:num w:numId="3">
+  <w:num w:numId="3" w16cid:durableId="1559828574">
     <w:abstractNumId w:val="0"/>
   </w:num>
-  <w:num w:numId="4">
+  <w:num w:numId="4" w16cid:durableId="885063694">
     <w:abstractNumId w:val="24"/>
   </w:num>
-  <w:num w:numId="5">
+  <w:num w:numId="5" w16cid:durableId="1524247854">
     <w:abstractNumId w:val="16"/>
   </w:num>
-  <w:num w:numId="6">
+  <w:num w:numId="6" w16cid:durableId="1240365328">
     <w:abstractNumId w:val="14"/>
   </w:num>
-  <w:num w:numId="7">
+  <w:num w:numId="7" w16cid:durableId="1567885322">
     <w:abstractNumId w:val="6"/>
   </w:num>
-  <w:num w:numId="8">
+  <w:num w:numId="8" w16cid:durableId="1739665712">
     <w:abstractNumId w:val="21"/>
   </w:num>
-  <w:num w:numId="9">
+  <w:num w:numId="9" w16cid:durableId="1838227211">
     <w:abstractNumId w:val="20"/>
   </w:num>
-  <w:num w:numId="10">
+  <w:num w:numId="10" w16cid:durableId="1784766682">
     <w:abstractNumId w:val="2"/>
   </w:num>
-  <w:num w:numId="11">
+  <w:num w:numId="11" w16cid:durableId="1758286659">
     <w:abstractNumId w:val="5"/>
   </w:num>
-  <w:num w:numId="12">
+  <w:num w:numId="12" w16cid:durableId="1910309885">
     <w:abstractNumId w:val="3"/>
   </w:num>
-  <w:num w:numId="13">
+  <w:num w:numId="13" w16cid:durableId="1001933989">
     <w:abstractNumId w:val="18"/>
   </w:num>
-  <w:num w:numId="14">
+  <w:num w:numId="14" w16cid:durableId="1457067679">
     <w:abstractNumId w:val="1"/>
   </w:num>
-  <w:num w:numId="15">
+  <w:num w:numId="15" w16cid:durableId="245959296">
     <w:abstractNumId w:val="9"/>
   </w:num>
-  <w:num w:numId="16">
+  <w:num w:numId="16" w16cid:durableId="686567596">
     <w:abstractNumId w:val="13"/>
   </w:num>
-  <w:num w:numId="17">
+  <w:num w:numId="17" w16cid:durableId="1061634892">
     <w:abstractNumId w:val="15"/>
   </w:num>
-  <w:num w:numId="18">
+  <w:num w:numId="18" w16cid:durableId="114561426">
     <w:abstractNumId w:val="8"/>
   </w:num>
-  <w:num w:numId="19">
+  <w:num w:numId="19" w16cid:durableId="898635686">
     <w:abstractNumId w:val="11"/>
   </w:num>
-  <w:num w:numId="20">
+  <w:num w:numId="20" w16cid:durableId="97064695">
     <w:abstractNumId w:val="7"/>
   </w:num>
-  <w:num w:numId="21">
+  <w:num w:numId="21" w16cid:durableId="689768016">
     <w:abstractNumId w:val="17"/>
     <w:lvlOverride w:ilvl="0">
       <w:startOverride w:val="1"/>
@@ -14766,26 +14638,34 @@
       <w:startOverride w:val="1"/>
     </w:lvlOverride>
   </w:num>
-  <w:num w:numId="22">
+  <w:num w:numId="22" w16cid:durableId="631862621">
     <w:abstractNumId w:val="12"/>
   </w:num>
-  <w:num w:numId="23">
+  <w:num w:numId="23" w16cid:durableId="996690295">
     <w:abstractNumId w:val="22"/>
   </w:num>
-  <w:num w:numId="24">
+  <w:num w:numId="24" w16cid:durableId="1027171812">
     <w:abstractNumId w:val="19"/>
   </w:num>
-  <w:num w:numId="25">
+  <w:num w:numId="25" w16cid:durableId="918948109">
     <w:abstractNumId w:val="10"/>
   </w:num>
-  <w:num w:numId="26">
+  <w:num w:numId="26" w16cid:durableId="476385798">
     <w:abstractNumId w:val="4"/>
   </w:num>
 </w:numbering>
 </file>
 
+<file path=word/people.xml><?xml version="1.0" encoding="utf-8"?>
+<w15:people xmlns:wpc="http://schemas.microsoft.com/office/word/2010/wordprocessingCanvas" xmlns:cx="http://schemas.microsoft.com/office/drawing/2014/chartex" xmlns:cx1="http://schemas.microsoft.com/office/drawing/2015/9/8/chartex" xmlns:cx2="http://schemas.microsoft.com/office/drawing/2015/10/21/chartex" xmlns:cx3="http://schemas.microsoft.com/office/drawing/2016/5/9/chartex" xmlns:cx4="http://schemas.microsoft.com/office/drawing/2016/5/10/chartex" xmlns:cx5="http://schemas.microsoft.com/office/drawing/2016/5/11/chartex" xmlns:cx6="http://schemas.microsoft.com/office/drawing/2016/5/12/chartex" xmlns:cx7="http://schemas.microsoft.com/office/drawing/2016/5/13/chartex" xmlns:cx8="http://schemas.microsoft.com/office/drawing/2016/5/14/chartex" xmlns:mc="http://schemas.openxmlformats.org/markup-compatibility/2006" xmlns:aink="http://schemas.microsoft.com/office/drawing/2016/ink" xmlns:am3d="http://schemas.microsoft.com/office/drawing/2017/model3d" xmlns:o="urn:schemas-microsoft-com:office:office" xmlns:oel="http://schemas.microsoft.com/office/2019/extlst" xmlns:r="http://schemas.openxmlformats.org/officeDocument/2006/relationships" xmlns:m="http://schemas.openxmlformats.org/officeDocument/2006/math" xmlns:v="urn:schemas-microsoft-com:vml" xmlns:wp14="http://schemas.microsoft.com/office/word/2010/wordprocessingDrawing" xmlns:wp="http://schemas.openxmlformats.org/drawingml/2006/wordprocessingDrawing" xmlns:w10="urn:schemas-microsoft-com:office:word" xmlns:w="http://schemas.openxmlformats.org/wordprocessingml/2006/main" xmlns:w14="http://schemas.microsoft.com/office/word/2010/wordml" xmlns:w15="http://schemas.microsoft.com/office/word/2012/wordml" xmlns:w16cex="http://schemas.microsoft.com/office/word/2018/wordml/cex" xmlns:w16cid="http://schemas.microsoft.com/office/word/2016/wordml/cid" xmlns:w16="http://schemas.microsoft.com/office/word/2018/wordml" xmlns:w16du="http://schemas.microsoft.com/office/word/2023/wordml/word16du" xmlns:w16sdtdh="http://schemas.microsoft.com/office/word/2020/wordml/sdtdatahash" xmlns:w16se="http://schemas.microsoft.com/office/word/2015/wordml/symex" xmlns:wpg="http://schemas.microsoft.com/office/word/2010/wordprocessingGroup" xmlns:wpi="http://schemas.microsoft.com/office/word/2010/wordprocessingInk" xmlns:wne="http://schemas.microsoft.com/office/word/2006/wordml" xmlns:wps="http://schemas.microsoft.com/office/word/2010/wordprocessingShape" mc:Ignorable="w14 w15 w16se w16cid w16 w16cex w16sdtdh w16du wp14">
+  <w15:person w15:author="Dionis">
+    <w15:presenceInfo w15:providerId="None" w15:userId="Dionis"/>
+  </w15:person>
+</w15:people>
+</file>
+
 <file path=word/styles.xml><?xml version="1.0" encoding="utf-8"?>
-<w:styles xmlns:mc="http://schemas.openxmlformats.org/markup-compatibility/2006" xmlns:r="http://schemas.openxmlformats.org/officeDocument/2006/relationships" xmlns:w="http://schemas.openxmlformats.org/wordprocessingml/2006/main" xmlns:w14="http://schemas.microsoft.com/office/word/2010/wordml" xmlns:w15="http://schemas.microsoft.com/office/word/2012/wordml" xmlns:w16cex="http://schemas.microsoft.com/office/word/2018/wordml/cex" xmlns:w16cid="http://schemas.microsoft.com/office/word/2016/wordml/cid" xmlns:w16="http://schemas.microsoft.com/office/word/2018/wordml" xmlns:w16sdtdh="http://schemas.microsoft.com/office/word/2020/wordml/sdtdatahash" xmlns:w16se="http://schemas.microsoft.com/office/word/2015/wordml/symex" mc:Ignorable="w14 w15 w16se w16cid w16 w16cex w16sdtdh">
+<w:styles xmlns:mc="http://schemas.openxmlformats.org/markup-compatibility/2006" xmlns:r="http://schemas.openxmlformats.org/officeDocument/2006/relationships" xmlns:w="http://schemas.openxmlformats.org/wordprocessingml/2006/main" xmlns:w14="http://schemas.microsoft.com/office/word/2010/wordml" xmlns:w15="http://schemas.microsoft.com/office/word/2012/wordml" xmlns:w16cex="http://schemas.microsoft.com/office/word/2018/wordml/cex" xmlns:w16cid="http://schemas.microsoft.com/office/word/2016/wordml/cid" xmlns:w16="http://schemas.microsoft.com/office/word/2018/wordml" xmlns:w16du="http://schemas.microsoft.com/office/word/2023/wordml/word16du" xmlns:w16sdtdh="http://schemas.microsoft.com/office/word/2020/wordml/sdtdatahash" xmlns:w16se="http://schemas.microsoft.com/office/word/2015/wordml/symex" mc:Ignorable="w14 w15 w16se w16cid w16 w16cex w16sdtdh w16du">
   <w:docDefaults>
     <w:rPrDefault>
       <w:rPr>
@@ -15654,6 +15534,76 @@
     <w:rPr>
       <w:color w:val="800080" w:themeColor="followedHyperlink"/>
       <w:u w:val="single"/>
+    </w:rPr>
+  </w:style>
+  <w:style w:type="character" w:styleId="Refdecomentario">
+    <w:name w:val="annotation reference"/>
+    <w:basedOn w:val="Fuentedeprrafopredeter"/>
+    <w:uiPriority w:val="99"/>
+    <w:semiHidden/>
+    <w:unhideWhenUsed/>
+    <w:rsid w:val="00A037B1"/>
+    <w:rPr>
+      <w:sz w:val="16"/>
+      <w:szCs w:val="16"/>
+    </w:rPr>
+  </w:style>
+  <w:style w:type="paragraph" w:styleId="Textocomentario">
+    <w:name w:val="annotation text"/>
+    <w:basedOn w:val="Normal"/>
+    <w:link w:val="TextocomentarioCar"/>
+    <w:uiPriority w:val="99"/>
+    <w:semiHidden/>
+    <w:unhideWhenUsed/>
+    <w:rsid w:val="00A037B1"/>
+    <w:pPr>
+      <w:spacing w:line="240" w:lineRule="auto"/>
+    </w:pPr>
+    <w:rPr>
+      <w:sz w:val="20"/>
+      <w:szCs w:val="20"/>
+    </w:rPr>
+  </w:style>
+  <w:style w:type="character" w:customStyle="1" w:styleId="TextocomentarioCar">
+    <w:name w:val="Texto comentario Car"/>
+    <w:basedOn w:val="Fuentedeprrafopredeter"/>
+    <w:link w:val="Textocomentario"/>
+    <w:uiPriority w:val="99"/>
+    <w:semiHidden/>
+    <w:rsid w:val="00A037B1"/>
+    <w:rPr>
+      <w:rFonts w:ascii="Arial" w:hAnsi="Arial" w:cs="Arial"/>
+      <w:sz w:val="20"/>
+      <w:szCs w:val="20"/>
+    </w:rPr>
+  </w:style>
+  <w:style w:type="paragraph" w:styleId="Asuntodelcomentario">
+    <w:name w:val="annotation subject"/>
+    <w:basedOn w:val="Textocomentario"/>
+    <w:next w:val="Textocomentario"/>
+    <w:link w:val="AsuntodelcomentarioCar"/>
+    <w:uiPriority w:val="99"/>
+    <w:semiHidden/>
+    <w:unhideWhenUsed/>
+    <w:rsid w:val="00A037B1"/>
+    <w:rPr>
+      <w:b/>
+      <w:bCs/>
+    </w:rPr>
+  </w:style>
+  <w:style w:type="character" w:customStyle="1" w:styleId="AsuntodelcomentarioCar">
+    <w:name w:val="Asunto del comentario Car"/>
+    <w:basedOn w:val="TextocomentarioCar"/>
+    <w:link w:val="Asuntodelcomentario"/>
+    <w:uiPriority w:val="99"/>
+    <w:semiHidden/>
+    <w:rsid w:val="00A037B1"/>
+    <w:rPr>
+      <w:rFonts w:ascii="Arial" w:hAnsi="Arial" w:cs="Arial"/>
+      <w:b/>
+      <w:bCs/>
+      <w:sz w:val="20"/>
+      <w:szCs w:val="20"/>
     </w:rPr>
   </w:style>
 </w:styles>
@@ -16668,7 +16618,7 @@
   <dgm:whole/>
   <dgm:extLst>
     <a:ext uri="http://schemas.microsoft.com/office/drawing/2008/diagram">
-      <dsp:dataModelExt xmlns:dsp="http://schemas.microsoft.com/office/drawing/2008/diagram" relId="rId28" minVer="http://schemas.openxmlformats.org/drawingml/2006/diagram"/>
+      <dsp:dataModelExt xmlns:dsp="http://schemas.microsoft.com/office/drawing/2008/diagram" relId="rId33" minVer="http://schemas.openxmlformats.org/drawingml/2006/diagram"/>
     </a:ext>
   </dgm:extLst>
 </dgm:dataModel>

</xml_diff>

<commit_message>
Nest Js y el Porque en Resumen de Tesis
</commit_message>
<xml_diff>
--- a/Tesis/Tesis Dariel Enmanuel Cabrera Lopez.docx
+++ b/Tesis/Tesis Dariel Enmanuel Cabrera Lopez.docx
@@ -1,6 +1,6 @@
 
 <file path=word/document.xml><?xml version="1.0" encoding="utf-8"?>
-<w:document xmlns:wpc="http://schemas.microsoft.com/office/word/2010/wordprocessingCanvas" xmlns:cx="http://schemas.microsoft.com/office/drawing/2014/chartex" xmlns:cx1="http://schemas.microsoft.com/office/drawing/2015/9/8/chartex" xmlns:cx2="http://schemas.microsoft.com/office/drawing/2015/10/21/chartex" xmlns:cx3="http://schemas.microsoft.com/office/drawing/2016/5/9/chartex" xmlns:cx4="http://schemas.microsoft.com/office/drawing/2016/5/10/chartex" xmlns:cx5="http://schemas.microsoft.com/office/drawing/2016/5/11/chartex" xmlns:cx6="http://schemas.microsoft.com/office/drawing/2016/5/12/chartex" xmlns:cx7="http://schemas.microsoft.com/office/drawing/2016/5/13/chartex" xmlns:cx8="http://schemas.microsoft.com/office/drawing/2016/5/14/chartex" xmlns:mc="http://schemas.openxmlformats.org/markup-compatibility/2006" xmlns:aink="http://schemas.microsoft.com/office/drawing/2016/ink" xmlns:am3d="http://schemas.microsoft.com/office/drawing/2017/model3d" xmlns:o="urn:schemas-microsoft-com:office:office" xmlns:oel="http://schemas.microsoft.com/office/2019/extlst" xmlns:r="http://schemas.openxmlformats.org/officeDocument/2006/relationships" xmlns:m="http://schemas.openxmlformats.org/officeDocument/2006/math" xmlns:v="urn:schemas-microsoft-com:vml" xmlns:wp14="http://schemas.microsoft.com/office/word/2010/wordprocessingDrawing" xmlns:wp="http://schemas.openxmlformats.org/drawingml/2006/wordprocessingDrawing" xmlns:w10="urn:schemas-microsoft-com:office:word" xmlns:w="http://schemas.openxmlformats.org/wordprocessingml/2006/main" xmlns:w14="http://schemas.microsoft.com/office/word/2010/wordml" xmlns:w15="http://schemas.microsoft.com/office/word/2012/wordml" xmlns:w16cex="http://schemas.microsoft.com/office/word/2018/wordml/cex" xmlns:w16cid="http://schemas.microsoft.com/office/word/2016/wordml/cid" xmlns:w16="http://schemas.microsoft.com/office/word/2018/wordml" xmlns:w16du="http://schemas.microsoft.com/office/word/2023/wordml/word16du" xmlns:w16sdtdh="http://schemas.microsoft.com/office/word/2020/wordml/sdtdatahash" xmlns:w16se="http://schemas.microsoft.com/office/word/2015/wordml/symex" xmlns:wpg="http://schemas.microsoft.com/office/word/2010/wordprocessingGroup" xmlns:wpi="http://schemas.microsoft.com/office/word/2010/wordprocessingInk" xmlns:wne="http://schemas.microsoft.com/office/word/2006/wordml" xmlns:wps="http://schemas.microsoft.com/office/word/2010/wordprocessingShape" mc:Ignorable="w14 w15 w16se w16cid w16 w16cex w16sdtdh w16du wp14">
+<w:document xmlns:wpc="http://schemas.microsoft.com/office/word/2010/wordprocessingCanvas" xmlns:cx="http://schemas.microsoft.com/office/drawing/2014/chartex" xmlns:cx1="http://schemas.microsoft.com/office/drawing/2015/9/8/chartex" xmlns:cx2="http://schemas.microsoft.com/office/drawing/2015/10/21/chartex" xmlns:cx3="http://schemas.microsoft.com/office/drawing/2016/5/9/chartex" xmlns:cx4="http://schemas.microsoft.com/office/drawing/2016/5/10/chartex" xmlns:cx5="http://schemas.microsoft.com/office/drawing/2016/5/11/chartex" xmlns:cx6="http://schemas.microsoft.com/office/drawing/2016/5/12/chartex" xmlns:cx7="http://schemas.microsoft.com/office/drawing/2016/5/13/chartex" xmlns:cx8="http://schemas.microsoft.com/office/drawing/2016/5/14/chartex" xmlns:mc="http://schemas.openxmlformats.org/markup-compatibility/2006" xmlns:aink="http://schemas.microsoft.com/office/drawing/2016/ink" xmlns:am3d="http://schemas.microsoft.com/office/drawing/2017/model3d" xmlns:o="urn:schemas-microsoft-com:office:office" xmlns:r="http://schemas.openxmlformats.org/officeDocument/2006/relationships" xmlns:m="http://schemas.openxmlformats.org/officeDocument/2006/math" xmlns:v="urn:schemas-microsoft-com:vml" xmlns:wp14="http://schemas.microsoft.com/office/word/2010/wordprocessingDrawing" xmlns:wp="http://schemas.openxmlformats.org/drawingml/2006/wordprocessingDrawing" xmlns:w10="urn:schemas-microsoft-com:office:word" xmlns:w="http://schemas.openxmlformats.org/wordprocessingml/2006/main" xmlns:w14="http://schemas.microsoft.com/office/word/2010/wordml" xmlns:w15="http://schemas.microsoft.com/office/word/2012/wordml" xmlns:w16cex="http://schemas.microsoft.com/office/word/2018/wordml/cex" xmlns:w16cid="http://schemas.microsoft.com/office/word/2016/wordml/cid" xmlns:w16="http://schemas.microsoft.com/office/word/2018/wordml" xmlns:w16sdtdh="http://schemas.microsoft.com/office/word/2020/wordml/sdtdatahash" xmlns:w16se="http://schemas.microsoft.com/office/word/2015/wordml/symex" xmlns:wpg="http://schemas.microsoft.com/office/word/2010/wordprocessingGroup" xmlns:wpi="http://schemas.microsoft.com/office/word/2010/wordprocessingInk" xmlns:wne="http://schemas.microsoft.com/office/word/2006/wordml" xmlns:wps="http://schemas.microsoft.com/office/word/2010/wordprocessingShape" mc:Ignorable="w14 w15 w16se w16cid w16 w16cex w16sdtdh wp14">
   <w:body>
     <w:p>
       <w:pPr>
@@ -3792,28 +3792,17 @@
           <w:sz w:val="24"/>
           <w:szCs w:val="24"/>
         </w:rPr>
-        <w:t xml:space="preserve">toma de decisiones. </w:t>
-      </w:r>
-      <w:commentRangeEnd w:id="2"/>
-      <w:r>
-        <w:rPr>
-          <w:rStyle w:val="Refdecomentario"/>
-          <w:color w:val="auto"/>
-          <w:lang w:eastAsia="en-US"/>
-        </w:rPr>
-        <w:commentReference w:id="2"/>
-      </w:r>
-    </w:p>
-    <w:p>
-      <w:pPr>
-        <w:pStyle w:val="Encabezado"/>
+        <w:t>toma de decisiones</w:t>
+      </w:r>
+      <w:r>
         <w:rPr>
           <w:rStyle w:val="Enlacedelndice"/>
           <w:color w:val="auto"/>
           <w:sz w:val="24"/>
           <w:szCs w:val="24"/>
         </w:rPr>
-      </w:pPr>
+        <w:t xml:space="preserve"> porque ayudan a tener más precisión y rapidez el procesamiento de datos</w:t>
+      </w:r>
       <w:r>
         <w:rPr>
           <w:rStyle w:val="Enlacedelndice"/>
@@ -3821,17 +3810,28 @@
           <w:sz w:val="24"/>
           <w:szCs w:val="24"/>
         </w:rPr>
-        <w:t xml:space="preserve">En este trabajo se propone un sistema informático diseñado para la empresa Geocuba (Sucursal Oriente Sur) que permite </w:t>
-      </w:r>
-      <w:r>
+        <w:t xml:space="preserve">. </w:t>
+      </w:r>
+      <w:commentRangeEnd w:id="2"/>
+      <w:r>
+        <w:rPr>
+          <w:rStyle w:val="Refdecomentario"/>
+          <w:color w:val="auto"/>
+          <w:lang w:eastAsia="en-US"/>
+        </w:rPr>
+        <w:commentReference w:id="2"/>
+      </w:r>
+    </w:p>
+    <w:p>
+      <w:pPr>
+        <w:pStyle w:val="Encabezado"/>
         <w:rPr>
           <w:rStyle w:val="Enlacedelndice"/>
           <w:color w:val="auto"/>
           <w:sz w:val="24"/>
           <w:szCs w:val="24"/>
         </w:rPr>
-        <w:t xml:space="preserve">la </w:t>
-      </w:r>
+      </w:pPr>
       <w:r>
         <w:rPr>
           <w:rStyle w:val="Enlacedelndice"/>
@@ -3839,7 +3839,7 @@
           <w:sz w:val="24"/>
           <w:szCs w:val="24"/>
         </w:rPr>
-        <w:t>gestión digital de la recogida de información</w:t>
+        <w:t xml:space="preserve">En este trabajo se propone un sistema informático diseñado para la empresa </w:t>
       </w:r>
       <w:r>
         <w:rPr>
@@ -3848,7 +3848,7 @@
           <w:sz w:val="24"/>
           <w:szCs w:val="24"/>
         </w:rPr>
-        <w:t xml:space="preserve"> </w:t>
+        <w:t>GEOCUBA</w:t>
       </w:r>
       <w:r>
         <w:rPr>
@@ -3857,7 +3857,7 @@
           <w:sz w:val="24"/>
           <w:szCs w:val="24"/>
         </w:rPr>
-        <w:t>y el acceso a ella en tareas</w:t>
+        <w:t xml:space="preserve"> (Sucursal Oriente Sur) que permite </w:t>
       </w:r>
       <w:r>
         <w:rPr>
@@ -3866,7 +3866,7 @@
           <w:sz w:val="24"/>
           <w:szCs w:val="24"/>
         </w:rPr>
-        <w:t xml:space="preserve"> como: cálculo, búsqueda y almacenamiento de las mediciones realizadas en las líneas costeras</w:t>
+        <w:t xml:space="preserve">la </w:t>
       </w:r>
       <w:r>
         <w:rPr>
@@ -3875,19 +3875,17 @@
           <w:sz w:val="24"/>
           <w:szCs w:val="24"/>
         </w:rPr>
-        <w:t>. Este sistema es una herramienta útil para especialista y para la toma de decisiones en futuras inversiones.</w:t>
-      </w:r>
-    </w:p>
-    <w:p>
-      <w:pPr>
-        <w:pStyle w:val="Encabezado"/>
+        <w:t>gestión digital de la recogida de información</w:t>
+      </w:r>
+      <w:r>
         <w:rPr>
           <w:rStyle w:val="Enlacedelndice"/>
           <w:color w:val="auto"/>
           <w:sz w:val="24"/>
           <w:szCs w:val="24"/>
         </w:rPr>
-      </w:pPr>
+        <w:t xml:space="preserve"> </w:t>
+      </w:r>
       <w:r>
         <w:rPr>
           <w:rStyle w:val="Enlacedelndice"/>
@@ -3895,6 +3893,44 @@
           <w:sz w:val="24"/>
           <w:szCs w:val="24"/>
         </w:rPr>
+        <w:t>y el acceso a ella en tareas</w:t>
+      </w:r>
+      <w:r>
+        <w:rPr>
+          <w:rStyle w:val="Enlacedelndice"/>
+          <w:color w:val="auto"/>
+          <w:sz w:val="24"/>
+          <w:szCs w:val="24"/>
+        </w:rPr>
+        <w:t xml:space="preserve"> como: cálculo, búsqueda y almacenamiento de las mediciones realizadas en las líneas costeras</w:t>
+      </w:r>
+      <w:r>
+        <w:rPr>
+          <w:rStyle w:val="Enlacedelndice"/>
+          <w:color w:val="auto"/>
+          <w:sz w:val="24"/>
+          <w:szCs w:val="24"/>
+        </w:rPr>
+        <w:t>. Este sistema es una herramienta útil para especialista y para la toma de decisiones en futuras inversiones.</w:t>
+      </w:r>
+    </w:p>
+    <w:p>
+      <w:pPr>
+        <w:pStyle w:val="Encabezado"/>
+        <w:rPr>
+          <w:rStyle w:val="Enlacedelndice"/>
+          <w:color w:val="auto"/>
+          <w:sz w:val="24"/>
+          <w:szCs w:val="24"/>
+        </w:rPr>
+      </w:pPr>
+      <w:r>
+        <w:rPr>
+          <w:rStyle w:val="Enlacedelndice"/>
+          <w:color w:val="auto"/>
+          <w:sz w:val="24"/>
+          <w:szCs w:val="24"/>
+        </w:rPr>
         <w:t xml:space="preserve">La realización del diseño e implementación ha utilizado la metodología XP </w:t>
       </w:r>
       <w:r>
@@ -4060,7 +4096,7 @@
           <w:sz w:val="24"/>
           <w:szCs w:val="24"/>
         </w:rPr>
-        <w:t>toma de decisiones, Geocuba, c</w:t>
+        <w:t xml:space="preserve">toma de decisiones, </w:t>
       </w:r>
       <w:r>
         <w:rPr>
@@ -4069,7 +4105,7 @@
           <w:sz w:val="24"/>
           <w:szCs w:val="24"/>
         </w:rPr>
-        <w:t xml:space="preserve">ambio </w:t>
+        <w:t>GEOCUBA</w:t>
       </w:r>
       <w:r>
         <w:rPr>
@@ -4078,7 +4114,7 @@
           <w:sz w:val="24"/>
           <w:szCs w:val="24"/>
         </w:rPr>
-        <w:t>c</w:t>
+        <w:t>, c</w:t>
       </w:r>
       <w:r>
         <w:rPr>
@@ -4087,6 +4123,24 @@
           <w:sz w:val="24"/>
           <w:szCs w:val="24"/>
         </w:rPr>
+        <w:t xml:space="preserve">ambio </w:t>
+      </w:r>
+      <w:r>
+        <w:rPr>
+          <w:rStyle w:val="Enlacedelndice"/>
+          <w:color w:val="auto"/>
+          <w:sz w:val="24"/>
+          <w:szCs w:val="24"/>
+        </w:rPr>
+        <w:t>c</w:t>
+      </w:r>
+      <w:r>
+        <w:rPr>
+          <w:rStyle w:val="Enlacedelndice"/>
+          <w:color w:val="auto"/>
+          <w:sz w:val="24"/>
+          <w:szCs w:val="24"/>
+        </w:rPr>
         <w:t>limático</w:t>
       </w:r>
     </w:p>
@@ -4460,13 +4514,7 @@
           <w:rFonts w:ascii="Arial" w:hAnsi="Arial" w:cs="Arial"/>
           <w:spacing w:val="-5"/>
         </w:rPr>
-        <w:t>Una de las empresas que está realizando aportes a la tarea Vida es la empresa Geocuba.</w:t>
-      </w:r>
-      <w:r>
-        <w:rPr>
-          <w:rFonts w:ascii="Arial" w:hAnsi="Arial" w:cs="Arial"/>
-        </w:rPr>
-        <w:t xml:space="preserve"> </w:t>
+        <w:t xml:space="preserve">Una de las empresas que está realizando aportes a la tarea Vida es la empresa </w:t>
       </w:r>
       <w:commentRangeStart w:id="5"/>
       <w:r>
@@ -4606,7 +4654,19 @@
         <w:rPr>
           <w:rFonts w:ascii="Arial" w:hAnsi="Arial" w:cs="Arial"/>
         </w:rPr>
-        <w:t xml:space="preserve"> es la tarea que realizan los especialistas de la empresa Geocuba para investigar, predecir y monitorear el comportamiento de la línea costera y la erosión del mar en zonas de desarrollo de la economía y que no afecte el medio ambiente.</w:t>
+        <w:t xml:space="preserve"> es la tarea que realizan los especialistas de la empresa </w:t>
+      </w:r>
+      <w:r>
+        <w:rPr>
+          <w:rFonts w:ascii="Arial" w:hAnsi="Arial" w:cs="Arial"/>
+        </w:rPr>
+        <w:t>GEOCUBA</w:t>
+      </w:r>
+      <w:r>
+        <w:rPr>
+          <w:rFonts w:ascii="Arial" w:hAnsi="Arial" w:cs="Arial"/>
+        </w:rPr>
+        <w:t xml:space="preserve"> para investigar, predecir y monitorear el comportamiento de la línea costera y la erosión del mar en zonas de desarrollo de la economía y que no afecte el medio ambiente.</w:t>
       </w:r>
     </w:p>
     <w:bookmarkEnd w:id="4"/>
@@ -5967,10 +6027,10 @@
       <w:pPr>
         <w:spacing w:after="300" w:line="336" w:lineRule="atLeast"/>
         <w:rPr>
-          <w:rFonts w:ascii="normal" w:eastAsia="Times New Roman" w:hAnsi="normal" w:cs="Times New Roman"/>
+          <w:rFonts w:eastAsia="Times New Roman"/>
           <w:color w:val="272727"/>
-          <w:sz w:val="26"/>
-          <w:szCs w:val="26"/>
+          <w:sz w:val="22"/>
+          <w:szCs w:val="22"/>
           <w:shd w:val="clear" w:color="auto" w:fill="auto"/>
           <w:lang w:val="es-CU" w:eastAsia="es-CU"/>
         </w:rPr>
@@ -5978,10 +6038,10 @@
       <w:commentRangeStart w:id="28"/>
       <w:r>
         <w:rPr>
-          <w:rFonts w:ascii="normal" w:eastAsia="Times New Roman" w:hAnsi="normal" w:cs="Times New Roman"/>
+          <w:rFonts w:eastAsia="Times New Roman"/>
           <w:color w:val="272727"/>
-          <w:sz w:val="26"/>
-          <w:szCs w:val="26"/>
+          <w:sz w:val="22"/>
+          <w:szCs w:val="22"/>
           <w:shd w:val="clear" w:color="auto" w:fill="auto"/>
           <w:lang w:val="es-CU" w:eastAsia="es-CU"/>
         </w:rPr>
@@ -5993,6 +6053,8 @@
         <w:spacing w:after="0" w:line="288" w:lineRule="atLeast"/>
         <w:rPr>
           <w:rFonts w:eastAsia="Times New Roman"/>
+          <w:sz w:val="22"/>
+          <w:szCs w:val="22"/>
           <w:shd w:val="clear" w:color="auto" w:fill="auto"/>
           <w:lang w:val="es-CU" w:eastAsia="es-CU"/>
         </w:rPr>
@@ -6001,6 +6063,8 @@
         <w:rPr>
           <w:rFonts w:eastAsia="Times New Roman"/>
           <w:color w:val="026DA7"/>
+          <w:sz w:val="22"/>
+          <w:szCs w:val="22"/>
           <w:shd w:val="clear" w:color="auto" w:fill="auto"/>
           <w:lang w:val="es-CU" w:eastAsia="es-CU"/>
         </w:rPr>
@@ -6009,6 +6073,8 @@
       <w:r>
         <w:rPr>
           <w:rFonts w:eastAsia="Times New Roman"/>
+          <w:sz w:val="22"/>
+          <w:szCs w:val="22"/>
           <w:shd w:val="clear" w:color="auto" w:fill="auto"/>
           <w:lang w:val="es-CU" w:eastAsia="es-CU"/>
         </w:rPr>
@@ -6017,6 +6083,8 @@
       <w:r>
         <w:rPr>
           <w:rFonts w:eastAsia="Times New Roman"/>
+          <w:sz w:val="22"/>
+          <w:szCs w:val="22"/>
           <w:shd w:val="clear" w:color="auto" w:fill="auto"/>
           <w:lang w:val="es-CU" w:eastAsia="es-CU"/>
         </w:rPr>
@@ -6025,6 +6093,8 @@
       <w:r>
         <w:rPr>
           <w:rFonts w:eastAsia="Times New Roman"/>
+          <w:sz w:val="22"/>
+          <w:szCs w:val="22"/>
           <w:shd w:val="clear" w:color="auto" w:fill="auto"/>
           <w:lang w:val="es-CU" w:eastAsia="es-CU"/>
         </w:rPr>
@@ -6033,6 +6103,8 @@
       <w:r>
         <w:rPr>
           <w:rFonts w:eastAsia="Times New Roman"/>
+          <w:sz w:val="22"/>
+          <w:szCs w:val="22"/>
           <w:shd w:val="clear" w:color="auto" w:fill="auto"/>
           <w:lang w:val="es-CU" w:eastAsia="es-CU"/>
         </w:rPr>
@@ -6041,17 +6113,25 @@
       <w:r>
         <w:rPr>
           <w:rFonts w:eastAsia="Times New Roman"/>
+          <w:sz w:val="22"/>
+          <w:szCs w:val="22"/>
           <w:shd w:val="clear" w:color="auto" w:fill="auto"/>
           <w:lang w:val="es-CU" w:eastAsia="es-CU"/>
         </w:rPr>
         <w:fldChar w:fldCharType="separate"/>
       </w:r>
       <w:r>
+        <w:rPr>
+          <w:sz w:val="22"/>
+          <w:szCs w:val="22"/>
+        </w:rPr>
         <w:t>(Myers et al., 2011)</w:t>
       </w:r>
       <w:r>
         <w:rPr>
           <w:rFonts w:eastAsia="Times New Roman"/>
+          <w:sz w:val="22"/>
+          <w:szCs w:val="22"/>
           <w:shd w:val="clear" w:color="auto" w:fill="auto"/>
           <w:lang w:val="es-CU" w:eastAsia="es-CU"/>
         </w:rPr>
@@ -6062,10 +6142,9 @@
       <w:pPr>
         <w:spacing w:after="0" w:line="288" w:lineRule="atLeast"/>
         <w:rPr>
-          <w:rFonts w:ascii="normal" w:hAnsi="normal"/>
           <w:color w:val="272727"/>
-          <w:sz w:val="26"/>
-          <w:szCs w:val="26"/>
+          <w:sz w:val="22"/>
+          <w:szCs w:val="22"/>
         </w:rPr>
       </w:pPr>
     </w:p>
@@ -6075,16 +6154,17 @@
         <w:rPr>
           <w:rFonts w:eastAsia="Times New Roman"/>
           <w:color w:val="026DA7"/>
+          <w:sz w:val="22"/>
+          <w:szCs w:val="22"/>
           <w:shd w:val="clear" w:color="auto" w:fill="auto"/>
           <w:lang w:val="es-CU" w:eastAsia="es-CU"/>
         </w:rPr>
       </w:pPr>
       <w:r>
         <w:rPr>
-          <w:rFonts w:ascii="normal" w:hAnsi="normal"/>
           <w:color w:val="272727"/>
-          <w:sz w:val="26"/>
-          <w:szCs w:val="26"/>
+          <w:sz w:val="22"/>
+          <w:szCs w:val="22"/>
         </w:rPr>
         <w:t xml:space="preserve">Las Pruebas o Testing de Software se trata básicamente del conjunto de actividades dentro del desarrollo de un software permitiendo así tener procesos, métodos </w:t>
       </w:r>
@@ -6092,35 +6172,26 @@
       <w:r>
         <w:rPr>
           <w:rStyle w:val="Refdecomentario"/>
+          <w:sz w:val="22"/>
+          <w:szCs w:val="22"/>
         </w:rPr>
         <w:commentReference w:id="28"/>
       </w:r>
       <w:r>
         <w:rPr>
-          <w:rFonts w:ascii="normal" w:hAnsi="normal"/>
           <w:color w:val="272727"/>
-          <w:sz w:val="26"/>
-          <w:szCs w:val="26"/>
-        </w:rPr>
-        <w:t xml:space="preserve">de trabajo y herramientas para identificar oportunamente los defectos en el software, logrando la estabilidad del mismo. Siendo el único instrumento capaz </w:t>
-      </w:r>
-      <w:r>
-        <w:rPr>
-          <w:rFonts w:ascii="normal" w:hAnsi="normal"/>
-          <w:color w:val="272727"/>
-          <w:sz w:val="26"/>
-          <w:szCs w:val="26"/>
-        </w:rPr>
-        <w:t>de </w:t>
+          <w:sz w:val="22"/>
+          <w:szCs w:val="22"/>
+        </w:rPr>
+        <w:t>de trabajo y herramientas para identificar oportunamente los defectos en el software, logrando la estabilidad del mismo. Siendo el único instrumento capaz de </w:t>
       </w:r>
       <w:hyperlink r:id="rId20" w:history="1">
         <w:r>
           <w:rPr>
             <w:rStyle w:val="Hipervnculo"/>
-            <w:rFonts w:ascii="normal" w:hAnsi="normal"/>
             <w:color w:val="auto"/>
-            <w:sz w:val="26"/>
-            <w:szCs w:val="26"/>
+            <w:sz w:val="22"/>
+            <w:szCs w:val="22"/>
             <w:u w:val="none"/>
           </w:rPr>
           <w:t>precisar la calidad del software</w:t>
@@ -6128,132 +6199,72 @@
       </w:hyperlink>
       <w:r>
         <w:rPr>
-          <w:rFonts w:ascii="normal" w:hAnsi="normal"/>
-          <w:sz w:val="26"/>
-          <w:szCs w:val="26"/>
+          <w:sz w:val="22"/>
+          <w:szCs w:val="22"/>
           <w:u w:val="single"/>
         </w:rPr>
         <w:t>,</w:t>
       </w:r>
       <w:r>
         <w:rPr>
-          <w:rFonts w:ascii="normal" w:hAnsi="normal"/>
           <w:color w:val="272727"/>
-          <w:sz w:val="26"/>
-          <w:szCs w:val="26"/>
+          <w:sz w:val="22"/>
+          <w:szCs w:val="22"/>
         </w:rPr>
         <w:t xml:space="preserve"> es decir, es el único procedimiento con el que se puede garantizar que un software cumple con los requerimientos solicitados por los usuarios. </w:t>
       </w:r>
       <w:r>
         <w:rPr>
-          <w:rFonts w:ascii="normal" w:hAnsi="normal"/>
           <w:color w:val="272727"/>
-          <w:sz w:val="26"/>
-          <w:szCs w:val="26"/>
+          <w:sz w:val="22"/>
+          <w:szCs w:val="22"/>
         </w:rPr>
         <w:fldChar w:fldCharType="begin"/>
       </w:r>
       <w:r>
         <w:rPr>
-          <w:rFonts w:ascii="normal" w:hAnsi="normal"/>
           <w:color w:val="272727"/>
-          <w:sz w:val="26"/>
-          <w:szCs w:val="26"/>
-        </w:rPr>
-        <w:instrText xml:space="preserve"> ADDIN ZOTERO_ITEM CSL_CITATION {"citationID":"KEmN4kuE","properties":{"formattedCitation":"({\\i{}Pruebas de Software: Historia y Evoluci\\uc0\\u243{}n}, s.\\uc0\\u160{}f.)","plainCitation":"(Pruebas de Software: Historia y Evoluci</w:instrText>
-      </w:r>
-      <w:r>
-        <w:rPr>
-          <w:rFonts w:ascii="normal" w:hAnsi="normal" w:hint="eastAsia"/>
+          <w:sz w:val="22"/>
+          <w:szCs w:val="22"/>
+        </w:rPr>
+        <w:instrText xml:space="preserve"> ADDIN ZOTERO_ITEM CSL_CITATION {"citationID":"KEmN4kuE","properties":{"formattedCitation":"({\\i{}Pruebas de Software: Historia y Evoluci\\uc0\\u243{}n}, s.\\uc0\\u160{}f.)","plainCitation":"(Pruebas de Software: Historia y Evolución, s. f.)","noteIndex":0},"citationItems":[{"id":"MxmvkxFH/iwAYaOKa","uris":["http://zotero.org/users/local/6SXM3nyK/items/M6U4XGVQ"],"itemData":{"id":124,"type":"webpage","title":"Pruebas de Software: Historia y Evolución","URL":"https://www.fyccorp.com/articulo-pruebas-de-software:-historia-y-evolucion","accessed":{"date-parts":[["2024",6,26]]}}}],"schema":"https://github.com/citation-style-language/schema/raw/master/csl-citation.json"} </w:instrText>
+      </w:r>
+      <w:r>
+        <w:rPr>
           <w:color w:val="272727"/>
-          <w:sz w:val="26"/>
-          <w:szCs w:val="26"/>
-        </w:rPr>
-        <w:instrText>ó</w:instrText>
-      </w:r>
-      <w:r>
-        <w:rPr>
-          <w:rFonts w:ascii="normal" w:hAnsi="normal"/>
-          <w:color w:val="272727"/>
-          <w:sz w:val="26"/>
-          <w:szCs w:val="26"/>
-        </w:rPr>
-        <w:instrText>n, s.</w:instrText>
-      </w:r>
-      <w:r>
-        <w:rPr>
-          <w:rFonts w:ascii="normal" w:hAnsi="normal" w:hint="eastAsia"/>
-          <w:color w:val="272727"/>
-          <w:sz w:val="26"/>
-          <w:szCs w:val="26"/>
-        </w:rPr>
-        <w:instrText> </w:instrText>
-      </w:r>
-      <w:r>
-        <w:rPr>
-          <w:rFonts w:ascii="normal" w:hAnsi="normal"/>
-          <w:color w:val="272727"/>
-          <w:sz w:val="26"/>
-          <w:szCs w:val="26"/>
-        </w:rPr>
-        <w:instrText>f.)","noteIndex":0},"citationItems":[{"id":"MxmvkxFH/iwAYaOKa","uris":["http://zotero.org/users/local/6SXM3nyK/items/M6U4XGVQ"],"itemData":{"id":124,"type":"webpage","title":"Pruebas de Software: Historia y Evoluci</w:instrText>
-      </w:r>
-      <w:r>
-        <w:rPr>
-          <w:rFonts w:ascii="normal" w:hAnsi="normal" w:hint="eastAsia"/>
-          <w:color w:val="272727"/>
-          <w:sz w:val="26"/>
-          <w:szCs w:val="26"/>
-        </w:rPr>
-        <w:instrText>ó</w:instrText>
-      </w:r>
-      <w:r>
-        <w:rPr>
-          <w:rFonts w:ascii="normal" w:hAnsi="normal"/>
-          <w:color w:val="272727"/>
-          <w:sz w:val="26"/>
-          <w:szCs w:val="26"/>
-        </w:rPr>
-        <w:instrText xml:space="preserve">n","URL":"https://www.fyccorp.com/articulo-pruebas-de-software:-historia-y-evolucion","accessed":{"date-parts":[["2024",6,26]]}}}],"schema":"https://github.com/citation-style-language/schema/raw/master/csl-citation.json"} </w:instrText>
-      </w:r>
-      <w:r>
-        <w:rPr>
-          <w:rFonts w:ascii="normal" w:hAnsi="normal"/>
-          <w:color w:val="272727"/>
-          <w:sz w:val="26"/>
-          <w:szCs w:val="26"/>
+          <w:sz w:val="22"/>
+          <w:szCs w:val="22"/>
         </w:rPr>
         <w:fldChar w:fldCharType="separate"/>
       </w:r>
       <w:r>
         <w:rPr>
-          <w:rFonts w:ascii="normal" w:hAnsi="normal" w:cs="Times New Roman"/>
-          <w:sz w:val="26"/>
+          <w:sz w:val="22"/>
+          <w:szCs w:val="22"/>
         </w:rPr>
         <w:t>(</w:t>
       </w:r>
       <w:r>
         <w:rPr>
-          <w:rFonts w:ascii="normal" w:hAnsi="normal" w:cs="Times New Roman"/>
           <w:i/>
           <w:iCs/>
-          <w:sz w:val="26"/>
+          <w:sz w:val="22"/>
+          <w:szCs w:val="22"/>
         </w:rPr>
         <w:t>Pruebas de Software: Historia y Evolución</w:t>
       </w:r>
       <w:r>
         <w:rPr>
-          <w:rFonts w:ascii="normal" w:hAnsi="normal" w:cs="Times New Roman"/>
-          <w:sz w:val="26"/>
+          <w:sz w:val="22"/>
+          <w:szCs w:val="22"/>
         </w:rPr>
         <w:t>, s. f.)</w:t>
       </w:r>
       <w:r>
         <w:rPr>
-          <w:rFonts w:ascii="normal" w:hAnsi="normal"/>
           <w:color w:val="272727"/>
-          <w:sz w:val="26"/>
-          <w:szCs w:val="26"/>
+          <w:sz w:val="22"/>
+          <w:szCs w:val="22"/>
         </w:rPr>
         <w:fldChar w:fldCharType="end"/>
       </w:r>
@@ -7419,7 +7430,7 @@
         <w:drawing>
           <wp:inline distT="0" distB="0" distL="0" distR="0" wp14:anchorId="1BA6CAFA" wp14:editId="68C599DB">
             <wp:extent cx="5429250" cy="1123950"/>
-            <wp:effectExtent l="95250" t="0" r="57150" b="0"/>
+            <wp:effectExtent l="57150" t="0" r="57150" b="0"/>
             <wp:docPr id="3" name="Diagrama 3"/>
             <wp:cNvGraphicFramePr/>
             <a:graphic xmlns:a="http://schemas.openxmlformats.org/drawingml/2006/main">
@@ -9239,10 +9250,10 @@
                   <v:path o:extrusionok="f" gradientshapeok="t" o:connecttype="rect"/>
                   <o:lock v:ext="edit" aspectratio="t"/>
                 </v:shapetype>
-                <v:shape id="_x0000_i1025" type="#_x0000_t75" style="width:283.85pt;height:256.6pt" o:ole="">
+                <v:shape id="_x0000_i1025" type="#_x0000_t75" style="width:283.5pt;height:256.5pt" o:ole="">
                   <v:imagedata r:id="rId35" o:title=""/>
                 </v:shape>
-                <o:OLEObject Type="Embed" ProgID="PBrush" ShapeID="_x0000_i1025" DrawAspect="Content" ObjectID="_1795318147" r:id="rId36"/>
+                <o:OLEObject Type="Embed" ProgID="PBrush" ShapeID="_x0000_i1025" DrawAspect="Content" ObjectID="_1795843244" r:id="rId36"/>
               </w:object>
             </w:r>
           </w:p>
@@ -11240,7 +11251,7 @@
 </file>
 
 <file path=word/comments.xml><?xml version="1.0" encoding="utf-8"?>
-<w:comments xmlns:wpc="http://schemas.microsoft.com/office/word/2010/wordprocessingCanvas" xmlns:cx="http://schemas.microsoft.com/office/drawing/2014/chartex" xmlns:cx1="http://schemas.microsoft.com/office/drawing/2015/9/8/chartex" xmlns:cx2="http://schemas.microsoft.com/office/drawing/2015/10/21/chartex" xmlns:cx3="http://schemas.microsoft.com/office/drawing/2016/5/9/chartex" xmlns:cx4="http://schemas.microsoft.com/office/drawing/2016/5/10/chartex" xmlns:cx5="http://schemas.microsoft.com/office/drawing/2016/5/11/chartex" xmlns:cx6="http://schemas.microsoft.com/office/drawing/2016/5/12/chartex" xmlns:cx7="http://schemas.microsoft.com/office/drawing/2016/5/13/chartex" xmlns:cx8="http://schemas.microsoft.com/office/drawing/2016/5/14/chartex" xmlns:mc="http://schemas.openxmlformats.org/markup-compatibility/2006" xmlns:aink="http://schemas.microsoft.com/office/drawing/2016/ink" xmlns:am3d="http://schemas.microsoft.com/office/drawing/2017/model3d" xmlns:o="urn:schemas-microsoft-com:office:office" xmlns:oel="http://schemas.microsoft.com/office/2019/extlst" xmlns:r="http://schemas.openxmlformats.org/officeDocument/2006/relationships" xmlns:m="http://schemas.openxmlformats.org/officeDocument/2006/math" xmlns:v="urn:schemas-microsoft-com:vml" xmlns:wp14="http://schemas.microsoft.com/office/word/2010/wordprocessingDrawing" xmlns:wp="http://schemas.openxmlformats.org/drawingml/2006/wordprocessingDrawing" xmlns:w10="urn:schemas-microsoft-com:office:word" xmlns:w="http://schemas.openxmlformats.org/wordprocessingml/2006/main" xmlns:w14="http://schemas.microsoft.com/office/word/2010/wordml" xmlns:w15="http://schemas.microsoft.com/office/word/2012/wordml" xmlns:w16cex="http://schemas.microsoft.com/office/word/2018/wordml/cex" xmlns:w16cid="http://schemas.microsoft.com/office/word/2016/wordml/cid" xmlns:w16="http://schemas.microsoft.com/office/word/2018/wordml" xmlns:w16du="http://schemas.microsoft.com/office/word/2023/wordml/word16du" xmlns:w16sdtdh="http://schemas.microsoft.com/office/word/2020/wordml/sdtdatahash" xmlns:w16se="http://schemas.microsoft.com/office/word/2015/wordml/symex" xmlns:wpg="http://schemas.microsoft.com/office/word/2010/wordprocessingGroup" xmlns:wpi="http://schemas.microsoft.com/office/word/2010/wordprocessingInk" xmlns:wne="http://schemas.microsoft.com/office/word/2006/wordml" xmlns:wps="http://schemas.microsoft.com/office/word/2010/wordprocessingShape" mc:Ignorable="w14 w15 w16se w16cid w16 w16cex w16sdtdh w16du wp14">
+<w:comments xmlns:wpc="http://schemas.microsoft.com/office/word/2010/wordprocessingCanvas" xmlns:cx="http://schemas.microsoft.com/office/drawing/2014/chartex" xmlns:cx1="http://schemas.microsoft.com/office/drawing/2015/9/8/chartex" xmlns:cx2="http://schemas.microsoft.com/office/drawing/2015/10/21/chartex" xmlns:cx3="http://schemas.microsoft.com/office/drawing/2016/5/9/chartex" xmlns:cx4="http://schemas.microsoft.com/office/drawing/2016/5/10/chartex" xmlns:cx5="http://schemas.microsoft.com/office/drawing/2016/5/11/chartex" xmlns:cx6="http://schemas.microsoft.com/office/drawing/2016/5/12/chartex" xmlns:cx7="http://schemas.microsoft.com/office/drawing/2016/5/13/chartex" xmlns:cx8="http://schemas.microsoft.com/office/drawing/2016/5/14/chartex" xmlns:mc="http://schemas.openxmlformats.org/markup-compatibility/2006" xmlns:aink="http://schemas.microsoft.com/office/drawing/2016/ink" xmlns:am3d="http://schemas.microsoft.com/office/drawing/2017/model3d" xmlns:o="urn:schemas-microsoft-com:office:office" xmlns:r="http://schemas.openxmlformats.org/officeDocument/2006/relationships" xmlns:m="http://schemas.openxmlformats.org/officeDocument/2006/math" xmlns:v="urn:schemas-microsoft-com:vml" xmlns:wp14="http://schemas.microsoft.com/office/word/2010/wordprocessingDrawing" xmlns:wp="http://schemas.openxmlformats.org/drawingml/2006/wordprocessingDrawing" xmlns:w10="urn:schemas-microsoft-com:office:word" xmlns:w="http://schemas.openxmlformats.org/wordprocessingml/2006/main" xmlns:w14="http://schemas.microsoft.com/office/word/2010/wordml" xmlns:w15="http://schemas.microsoft.com/office/word/2012/wordml" xmlns:w16cex="http://schemas.microsoft.com/office/word/2018/wordml/cex" xmlns:w16cid="http://schemas.microsoft.com/office/word/2016/wordml/cid" xmlns:w16="http://schemas.microsoft.com/office/word/2018/wordml" xmlns:w16sdtdh="http://schemas.microsoft.com/office/word/2020/wordml/sdtdatahash" xmlns:w16se="http://schemas.microsoft.com/office/word/2015/wordml/symex" xmlns:wpg="http://schemas.microsoft.com/office/word/2010/wordprocessingGroup" xmlns:wpi="http://schemas.microsoft.com/office/word/2010/wordprocessingInk" xmlns:wne="http://schemas.microsoft.com/office/word/2006/wordml" xmlns:wps="http://schemas.microsoft.com/office/word/2010/wordprocessingShape" mc:Ignorable="w14 w15 w16se w16cid w16 w16cex w16sdtdh wp14">
   <w:comment w:id="2" w:author="Dionis" w:date="2024-12-10T06:31:00Z" w:initials="D">
     <w:p>
       <w:pPr>
@@ -11481,7 +11492,7 @@
 </file>
 
 <file path=word/commentsExtended.xml><?xml version="1.0" encoding="utf-8"?>
-<w15:commentsEx xmlns:wpc="http://schemas.microsoft.com/office/word/2010/wordprocessingCanvas" xmlns:cx="http://schemas.microsoft.com/office/drawing/2014/chartex" xmlns:cx1="http://schemas.microsoft.com/office/drawing/2015/9/8/chartex" xmlns:cx2="http://schemas.microsoft.com/office/drawing/2015/10/21/chartex" xmlns:cx3="http://schemas.microsoft.com/office/drawing/2016/5/9/chartex" xmlns:cx4="http://schemas.microsoft.com/office/drawing/2016/5/10/chartex" xmlns:cx5="http://schemas.microsoft.com/office/drawing/2016/5/11/chartex" xmlns:cx6="http://schemas.microsoft.com/office/drawing/2016/5/12/chartex" xmlns:cx7="http://schemas.microsoft.com/office/drawing/2016/5/13/chartex" xmlns:cx8="http://schemas.microsoft.com/office/drawing/2016/5/14/chartex" xmlns:mc="http://schemas.openxmlformats.org/markup-compatibility/2006" xmlns:aink="http://schemas.microsoft.com/office/drawing/2016/ink" xmlns:am3d="http://schemas.microsoft.com/office/drawing/2017/model3d" xmlns:o="urn:schemas-microsoft-com:office:office" xmlns:oel="http://schemas.microsoft.com/office/2019/extlst" xmlns:r="http://schemas.openxmlformats.org/officeDocument/2006/relationships" xmlns:m="http://schemas.openxmlformats.org/officeDocument/2006/math" xmlns:v="urn:schemas-microsoft-com:vml" xmlns:wp14="http://schemas.microsoft.com/office/word/2010/wordprocessingDrawing" xmlns:wp="http://schemas.openxmlformats.org/drawingml/2006/wordprocessingDrawing" xmlns:w10="urn:schemas-microsoft-com:office:word" xmlns:w="http://schemas.openxmlformats.org/wordprocessingml/2006/main" xmlns:w14="http://schemas.microsoft.com/office/word/2010/wordml" xmlns:w15="http://schemas.microsoft.com/office/word/2012/wordml" xmlns:w16cex="http://schemas.microsoft.com/office/word/2018/wordml/cex" xmlns:w16cid="http://schemas.microsoft.com/office/word/2016/wordml/cid" xmlns:w16="http://schemas.microsoft.com/office/word/2018/wordml" xmlns:w16du="http://schemas.microsoft.com/office/word/2023/wordml/word16du" xmlns:w16sdtdh="http://schemas.microsoft.com/office/word/2020/wordml/sdtdatahash" xmlns:w16se="http://schemas.microsoft.com/office/word/2015/wordml/symex" xmlns:wpg="http://schemas.microsoft.com/office/word/2010/wordprocessingGroup" xmlns:wpi="http://schemas.microsoft.com/office/word/2010/wordprocessingInk" xmlns:wne="http://schemas.microsoft.com/office/word/2006/wordml" xmlns:wps="http://schemas.microsoft.com/office/word/2010/wordprocessingShape" mc:Ignorable="w14 w15 w16se w16cid w16 w16cex w16sdtdh w16du wp14">
+<w15:commentsEx xmlns:wpc="http://schemas.microsoft.com/office/word/2010/wordprocessingCanvas" xmlns:cx="http://schemas.microsoft.com/office/drawing/2014/chartex" xmlns:cx1="http://schemas.microsoft.com/office/drawing/2015/9/8/chartex" xmlns:cx2="http://schemas.microsoft.com/office/drawing/2015/10/21/chartex" xmlns:cx3="http://schemas.microsoft.com/office/drawing/2016/5/9/chartex" xmlns:cx4="http://schemas.microsoft.com/office/drawing/2016/5/10/chartex" xmlns:cx5="http://schemas.microsoft.com/office/drawing/2016/5/11/chartex" xmlns:cx6="http://schemas.microsoft.com/office/drawing/2016/5/12/chartex" xmlns:cx7="http://schemas.microsoft.com/office/drawing/2016/5/13/chartex" xmlns:cx8="http://schemas.microsoft.com/office/drawing/2016/5/14/chartex" xmlns:mc="http://schemas.openxmlformats.org/markup-compatibility/2006" xmlns:aink="http://schemas.microsoft.com/office/drawing/2016/ink" xmlns:am3d="http://schemas.microsoft.com/office/drawing/2017/model3d" xmlns:o="urn:schemas-microsoft-com:office:office" xmlns:r="http://schemas.openxmlformats.org/officeDocument/2006/relationships" xmlns:m="http://schemas.openxmlformats.org/officeDocument/2006/math" xmlns:v="urn:schemas-microsoft-com:vml" xmlns:wp14="http://schemas.microsoft.com/office/word/2010/wordprocessingDrawing" xmlns:wp="http://schemas.openxmlformats.org/drawingml/2006/wordprocessingDrawing" xmlns:w10="urn:schemas-microsoft-com:office:word" xmlns:w="http://schemas.openxmlformats.org/wordprocessingml/2006/main" xmlns:w14="http://schemas.microsoft.com/office/word/2010/wordml" xmlns:w15="http://schemas.microsoft.com/office/word/2012/wordml" xmlns:w16cex="http://schemas.microsoft.com/office/word/2018/wordml/cex" xmlns:w16cid="http://schemas.microsoft.com/office/word/2016/wordml/cid" xmlns:w16="http://schemas.microsoft.com/office/word/2018/wordml" xmlns:w16sdtdh="http://schemas.microsoft.com/office/word/2020/wordml/sdtdatahash" xmlns:w16se="http://schemas.microsoft.com/office/word/2015/wordml/symex" xmlns:wpg="http://schemas.microsoft.com/office/word/2010/wordprocessingGroup" xmlns:wpi="http://schemas.microsoft.com/office/word/2010/wordprocessingInk" xmlns:wne="http://schemas.microsoft.com/office/word/2006/wordml" xmlns:wps="http://schemas.microsoft.com/office/word/2010/wordprocessingShape" mc:Ignorable="w14 w15 w16se w16cid w16 w16cex w16sdtdh wp14">
   <w15:commentEx w15:paraId="5D4B1C42" w15:done="0"/>
   <w15:commentEx w15:paraId="72AFD930" w15:done="0"/>
   <w15:commentEx w15:paraId="4BA35995" w15:done="0"/>
@@ -11498,7 +11509,7 @@
 </file>
 
 <file path=word/commentsExtensible.xml><?xml version="1.0" encoding="utf-8"?>
-<w16cex:commentsExtensible xmlns:wpc="http://schemas.microsoft.com/office/word/2010/wordprocessingCanvas" xmlns:cx="http://schemas.microsoft.com/office/drawing/2014/chartex" xmlns:cx1="http://schemas.microsoft.com/office/drawing/2015/9/8/chartex" xmlns:cx2="http://schemas.microsoft.com/office/drawing/2015/10/21/chartex" xmlns:cx3="http://schemas.microsoft.com/office/drawing/2016/5/9/chartex" xmlns:cx4="http://schemas.microsoft.com/office/drawing/2016/5/10/chartex" xmlns:cx5="http://schemas.microsoft.com/office/drawing/2016/5/11/chartex" xmlns:cx6="http://schemas.microsoft.com/office/drawing/2016/5/12/chartex" xmlns:cx7="http://schemas.microsoft.com/office/drawing/2016/5/13/chartex" xmlns:cx8="http://schemas.microsoft.com/office/drawing/2016/5/14/chartex" xmlns:cr="http://schemas.microsoft.com/office/comments/2020/reactions" xmlns:mc="http://schemas.openxmlformats.org/markup-compatibility/2006" xmlns:aink="http://schemas.microsoft.com/office/drawing/2016/ink" xmlns:am3d="http://schemas.microsoft.com/office/drawing/2017/model3d" xmlns:o="urn:schemas-microsoft-com:office:office" xmlns:oel="http://schemas.microsoft.com/office/2019/extlst" xmlns:r="http://schemas.openxmlformats.org/officeDocument/2006/relationships" xmlns:m="http://schemas.openxmlformats.org/officeDocument/2006/math" xmlns:v="urn:schemas-microsoft-com:vml" xmlns:wp14="http://schemas.microsoft.com/office/word/2010/wordprocessingDrawing" xmlns:wp="http://schemas.openxmlformats.org/drawingml/2006/wordprocessingDrawing" xmlns:w10="urn:schemas-microsoft-com:office:word" xmlns:w="http://schemas.openxmlformats.org/wordprocessingml/2006/main" xmlns:w14="http://schemas.microsoft.com/office/word/2010/wordml" xmlns:w15="http://schemas.microsoft.com/office/word/2012/wordml" xmlns:w16cex="http://schemas.microsoft.com/office/word/2018/wordml/cex" xmlns:w16cid="http://schemas.microsoft.com/office/word/2016/wordml/cid" xmlns:w16="http://schemas.microsoft.com/office/word/2018/wordml" xmlns:w16du="http://schemas.microsoft.com/office/word/2023/wordml/word16du" xmlns:w16sdtdh="http://schemas.microsoft.com/office/word/2020/wordml/sdtdatahash" xmlns:w16se="http://schemas.microsoft.com/office/word/2015/wordml/symex" xmlns:wpg="http://schemas.microsoft.com/office/word/2010/wordprocessingGroup" xmlns:wpi="http://schemas.microsoft.com/office/word/2010/wordprocessingInk" xmlns:wne="http://schemas.microsoft.com/office/word/2006/wordml" xmlns:wps="http://schemas.microsoft.com/office/word/2010/wordprocessingShape" mc:Ignorable="w14 w15 w16se w16cid w16 w16cex w16sdtdh cr w16du wp14">
+<w16cex:commentsExtensible xmlns:wpc="http://schemas.microsoft.com/office/word/2010/wordprocessingCanvas" xmlns:cx="http://schemas.microsoft.com/office/drawing/2014/chartex" xmlns:cx1="http://schemas.microsoft.com/office/drawing/2015/9/8/chartex" xmlns:cx2="http://schemas.microsoft.com/office/drawing/2015/10/21/chartex" xmlns:cx3="http://schemas.microsoft.com/office/drawing/2016/5/9/chartex" xmlns:cx4="http://schemas.microsoft.com/office/drawing/2016/5/10/chartex" xmlns:cx5="http://schemas.microsoft.com/office/drawing/2016/5/11/chartex" xmlns:cx6="http://schemas.microsoft.com/office/drawing/2016/5/12/chartex" xmlns:cx7="http://schemas.microsoft.com/office/drawing/2016/5/13/chartex" xmlns:cx8="http://schemas.microsoft.com/office/drawing/2016/5/14/chartex" xmlns:mc="http://schemas.openxmlformats.org/markup-compatibility/2006" xmlns:aink="http://schemas.microsoft.com/office/drawing/2016/ink" xmlns:am3d="http://schemas.microsoft.com/office/drawing/2017/model3d" xmlns:o="urn:schemas-microsoft-com:office:office" xmlns:r="http://schemas.openxmlformats.org/officeDocument/2006/relationships" xmlns:m="http://schemas.openxmlformats.org/officeDocument/2006/math" xmlns:v="urn:schemas-microsoft-com:vml" xmlns:wp14="http://schemas.microsoft.com/office/word/2010/wordprocessingDrawing" xmlns:wp="http://schemas.openxmlformats.org/drawingml/2006/wordprocessingDrawing" xmlns:w10="urn:schemas-microsoft-com:office:word" xmlns:w="http://schemas.openxmlformats.org/wordprocessingml/2006/main" xmlns:w14="http://schemas.microsoft.com/office/word/2010/wordml" xmlns:w15="http://schemas.microsoft.com/office/word/2012/wordml" xmlns:w16cex="http://schemas.microsoft.com/office/word/2018/wordml/cex" xmlns:w16cid="http://schemas.microsoft.com/office/word/2016/wordml/cid" xmlns:w16="http://schemas.microsoft.com/office/word/2018/wordml" xmlns:w16sdtdh="http://schemas.microsoft.com/office/word/2020/wordml/sdtdatahash" xmlns:w16se="http://schemas.microsoft.com/office/word/2015/wordml/symex" xmlns:wpg="http://schemas.microsoft.com/office/word/2010/wordprocessingGroup" xmlns:wpi="http://schemas.microsoft.com/office/word/2010/wordprocessingInk" xmlns:wne="http://schemas.microsoft.com/office/word/2006/wordml" xmlns:wps="http://schemas.microsoft.com/office/word/2010/wordprocessingShape" mc:Ignorable="w14 w15 w16se w16cid w16 w16cex w16sdtdh wp14">
   <w16cex:commentExtensible w16cex:durableId="4923BE0C" w16cex:dateUtc="2024-12-10T11:31:00Z"/>
   <w16cex:commentExtensible w16cex:durableId="39895EB9" w16cex:dateUtc="2024-12-10T11:36:00Z"/>
   <w16cex:commentExtensible w16cex:durableId="1E650F5F" w16cex:dateUtc="2024-12-10T11:37:00Z"/>
@@ -11515,7 +11526,7 @@
 </file>
 
 <file path=word/commentsIds.xml><?xml version="1.0" encoding="utf-8"?>
-<w16cid:commentsIds xmlns:wpc="http://schemas.microsoft.com/office/word/2010/wordprocessingCanvas" xmlns:cx="http://schemas.microsoft.com/office/drawing/2014/chartex" xmlns:cx1="http://schemas.microsoft.com/office/drawing/2015/9/8/chartex" xmlns:cx2="http://schemas.microsoft.com/office/drawing/2015/10/21/chartex" xmlns:cx3="http://schemas.microsoft.com/office/drawing/2016/5/9/chartex" xmlns:cx4="http://schemas.microsoft.com/office/drawing/2016/5/10/chartex" xmlns:cx5="http://schemas.microsoft.com/office/drawing/2016/5/11/chartex" xmlns:cx6="http://schemas.microsoft.com/office/drawing/2016/5/12/chartex" xmlns:cx7="http://schemas.microsoft.com/office/drawing/2016/5/13/chartex" xmlns:cx8="http://schemas.microsoft.com/office/drawing/2016/5/14/chartex" xmlns:mc="http://schemas.openxmlformats.org/markup-compatibility/2006" xmlns:aink="http://schemas.microsoft.com/office/drawing/2016/ink" xmlns:am3d="http://schemas.microsoft.com/office/drawing/2017/model3d" xmlns:o="urn:schemas-microsoft-com:office:office" xmlns:oel="http://schemas.microsoft.com/office/2019/extlst" xmlns:r="http://schemas.openxmlformats.org/officeDocument/2006/relationships" xmlns:m="http://schemas.openxmlformats.org/officeDocument/2006/math" xmlns:v="urn:schemas-microsoft-com:vml" xmlns:wp14="http://schemas.microsoft.com/office/word/2010/wordprocessingDrawing" xmlns:wp="http://schemas.openxmlformats.org/drawingml/2006/wordprocessingDrawing" xmlns:w10="urn:schemas-microsoft-com:office:word" xmlns:w="http://schemas.openxmlformats.org/wordprocessingml/2006/main" xmlns:w14="http://schemas.microsoft.com/office/word/2010/wordml" xmlns:w15="http://schemas.microsoft.com/office/word/2012/wordml" xmlns:w16cex="http://schemas.microsoft.com/office/word/2018/wordml/cex" xmlns:w16cid="http://schemas.microsoft.com/office/word/2016/wordml/cid" xmlns:w16="http://schemas.microsoft.com/office/word/2018/wordml" xmlns:w16du="http://schemas.microsoft.com/office/word/2023/wordml/word16du" xmlns:w16sdtdh="http://schemas.microsoft.com/office/word/2020/wordml/sdtdatahash" xmlns:w16se="http://schemas.microsoft.com/office/word/2015/wordml/symex" xmlns:wpg="http://schemas.microsoft.com/office/word/2010/wordprocessingGroup" xmlns:wpi="http://schemas.microsoft.com/office/word/2010/wordprocessingInk" xmlns:wne="http://schemas.microsoft.com/office/word/2006/wordml" xmlns:wps="http://schemas.microsoft.com/office/word/2010/wordprocessingShape" mc:Ignorable="w14 w15 w16se w16cid w16 w16cex w16sdtdh w16du wp14">
+<w16cid:commentsIds xmlns:wpc="http://schemas.microsoft.com/office/word/2010/wordprocessingCanvas" xmlns:cx="http://schemas.microsoft.com/office/drawing/2014/chartex" xmlns:cx1="http://schemas.microsoft.com/office/drawing/2015/9/8/chartex" xmlns:cx2="http://schemas.microsoft.com/office/drawing/2015/10/21/chartex" xmlns:cx3="http://schemas.microsoft.com/office/drawing/2016/5/9/chartex" xmlns:cx4="http://schemas.microsoft.com/office/drawing/2016/5/10/chartex" xmlns:cx5="http://schemas.microsoft.com/office/drawing/2016/5/11/chartex" xmlns:cx6="http://schemas.microsoft.com/office/drawing/2016/5/12/chartex" xmlns:cx7="http://schemas.microsoft.com/office/drawing/2016/5/13/chartex" xmlns:cx8="http://schemas.microsoft.com/office/drawing/2016/5/14/chartex" xmlns:mc="http://schemas.openxmlformats.org/markup-compatibility/2006" xmlns:aink="http://schemas.microsoft.com/office/drawing/2016/ink" xmlns:am3d="http://schemas.microsoft.com/office/drawing/2017/model3d" xmlns:o="urn:schemas-microsoft-com:office:office" xmlns:r="http://schemas.openxmlformats.org/officeDocument/2006/relationships" xmlns:m="http://schemas.openxmlformats.org/officeDocument/2006/math" xmlns:v="urn:schemas-microsoft-com:vml" xmlns:wp14="http://schemas.microsoft.com/office/word/2010/wordprocessingDrawing" xmlns:wp="http://schemas.openxmlformats.org/drawingml/2006/wordprocessingDrawing" xmlns:w10="urn:schemas-microsoft-com:office:word" xmlns:w="http://schemas.openxmlformats.org/wordprocessingml/2006/main" xmlns:w14="http://schemas.microsoft.com/office/word/2010/wordml" xmlns:w15="http://schemas.microsoft.com/office/word/2012/wordml" xmlns:w16cex="http://schemas.microsoft.com/office/word/2018/wordml/cex" xmlns:w16cid="http://schemas.microsoft.com/office/word/2016/wordml/cid" xmlns:w16="http://schemas.microsoft.com/office/word/2018/wordml" xmlns:w16sdtdh="http://schemas.microsoft.com/office/word/2020/wordml/sdtdatahash" xmlns:w16se="http://schemas.microsoft.com/office/word/2015/wordml/symex" xmlns:wpg="http://schemas.microsoft.com/office/word/2010/wordprocessingGroup" xmlns:wpi="http://schemas.microsoft.com/office/word/2010/wordprocessingInk" xmlns:wne="http://schemas.microsoft.com/office/word/2006/wordml" xmlns:wps="http://schemas.microsoft.com/office/word/2010/wordprocessingShape" mc:Ignorable="w14 w15 w16se w16cid w16 w16cex w16sdtdh wp14">
   <w16cid:commentId w16cid:paraId="5D4B1C42" w16cid:durableId="4923BE0C"/>
   <w16cid:commentId w16cid:paraId="72AFD930" w16cid:durableId="39895EB9"/>
   <w16cid:commentId w16cid:paraId="4BA35995" w16cid:durableId="1E650F5F"/>
@@ -11532,7 +11543,7 @@
 </file>
 
 <file path=word/endnotes.xml><?xml version="1.0" encoding="utf-8"?>
-<w:endnotes xmlns:wpc="http://schemas.microsoft.com/office/word/2010/wordprocessingCanvas" xmlns:cx="http://schemas.microsoft.com/office/drawing/2014/chartex" xmlns:cx1="http://schemas.microsoft.com/office/drawing/2015/9/8/chartex" xmlns:cx2="http://schemas.microsoft.com/office/drawing/2015/10/21/chartex" xmlns:cx3="http://schemas.microsoft.com/office/drawing/2016/5/9/chartex" xmlns:cx4="http://schemas.microsoft.com/office/drawing/2016/5/10/chartex" xmlns:cx5="http://schemas.microsoft.com/office/drawing/2016/5/11/chartex" xmlns:cx6="http://schemas.microsoft.com/office/drawing/2016/5/12/chartex" xmlns:cx7="http://schemas.microsoft.com/office/drawing/2016/5/13/chartex" xmlns:cx8="http://schemas.microsoft.com/office/drawing/2016/5/14/chartex" xmlns:mc="http://schemas.openxmlformats.org/markup-compatibility/2006" xmlns:aink="http://schemas.microsoft.com/office/drawing/2016/ink" xmlns:am3d="http://schemas.microsoft.com/office/drawing/2017/model3d" xmlns:o="urn:schemas-microsoft-com:office:office" xmlns:oel="http://schemas.microsoft.com/office/2019/extlst" xmlns:r="http://schemas.openxmlformats.org/officeDocument/2006/relationships" xmlns:m="http://schemas.openxmlformats.org/officeDocument/2006/math" xmlns:v="urn:schemas-microsoft-com:vml" xmlns:wp14="http://schemas.microsoft.com/office/word/2010/wordprocessingDrawing" xmlns:wp="http://schemas.openxmlformats.org/drawingml/2006/wordprocessingDrawing" xmlns:w10="urn:schemas-microsoft-com:office:word" xmlns:w="http://schemas.openxmlformats.org/wordprocessingml/2006/main" xmlns:w14="http://schemas.microsoft.com/office/word/2010/wordml" xmlns:w15="http://schemas.microsoft.com/office/word/2012/wordml" xmlns:w16cex="http://schemas.microsoft.com/office/word/2018/wordml/cex" xmlns:w16cid="http://schemas.microsoft.com/office/word/2016/wordml/cid" xmlns:w16="http://schemas.microsoft.com/office/word/2018/wordml" xmlns:w16du="http://schemas.microsoft.com/office/word/2023/wordml/word16du" xmlns:w16sdtdh="http://schemas.microsoft.com/office/word/2020/wordml/sdtdatahash" xmlns:w16se="http://schemas.microsoft.com/office/word/2015/wordml/symex" xmlns:wpg="http://schemas.microsoft.com/office/word/2010/wordprocessingGroup" xmlns:wpi="http://schemas.microsoft.com/office/word/2010/wordprocessingInk" xmlns:wne="http://schemas.microsoft.com/office/word/2006/wordml" xmlns:wps="http://schemas.microsoft.com/office/word/2010/wordprocessingShape" mc:Ignorable="w14 w15 w16se w16cid w16 w16cex w16sdtdh w16du wp14">
+<w:endnotes xmlns:wpc="http://schemas.microsoft.com/office/word/2010/wordprocessingCanvas" xmlns:cx="http://schemas.microsoft.com/office/drawing/2014/chartex" xmlns:cx1="http://schemas.microsoft.com/office/drawing/2015/9/8/chartex" xmlns:cx2="http://schemas.microsoft.com/office/drawing/2015/10/21/chartex" xmlns:cx3="http://schemas.microsoft.com/office/drawing/2016/5/9/chartex" xmlns:cx4="http://schemas.microsoft.com/office/drawing/2016/5/10/chartex" xmlns:cx5="http://schemas.microsoft.com/office/drawing/2016/5/11/chartex" xmlns:cx6="http://schemas.microsoft.com/office/drawing/2016/5/12/chartex" xmlns:cx7="http://schemas.microsoft.com/office/drawing/2016/5/13/chartex" xmlns:cx8="http://schemas.microsoft.com/office/drawing/2016/5/14/chartex" xmlns:mc="http://schemas.openxmlformats.org/markup-compatibility/2006" xmlns:aink="http://schemas.microsoft.com/office/drawing/2016/ink" xmlns:am3d="http://schemas.microsoft.com/office/drawing/2017/model3d" xmlns:o="urn:schemas-microsoft-com:office:office" xmlns:r="http://schemas.openxmlformats.org/officeDocument/2006/relationships" xmlns:m="http://schemas.openxmlformats.org/officeDocument/2006/math" xmlns:v="urn:schemas-microsoft-com:vml" xmlns:wp14="http://schemas.microsoft.com/office/word/2010/wordprocessingDrawing" xmlns:wp="http://schemas.openxmlformats.org/drawingml/2006/wordprocessingDrawing" xmlns:w10="urn:schemas-microsoft-com:office:word" xmlns:w="http://schemas.openxmlformats.org/wordprocessingml/2006/main" xmlns:w14="http://schemas.microsoft.com/office/word/2010/wordml" xmlns:w15="http://schemas.microsoft.com/office/word/2012/wordml" xmlns:w16cex="http://schemas.microsoft.com/office/word/2018/wordml/cex" xmlns:w16cid="http://schemas.microsoft.com/office/word/2016/wordml/cid" xmlns:w16="http://schemas.microsoft.com/office/word/2018/wordml" xmlns:w16sdtdh="http://schemas.microsoft.com/office/word/2020/wordml/sdtdatahash" xmlns:w16se="http://schemas.microsoft.com/office/word/2015/wordml/symex" xmlns:wpg="http://schemas.microsoft.com/office/word/2010/wordprocessingGroup" xmlns:wpi="http://schemas.microsoft.com/office/word/2010/wordprocessingInk" xmlns:wne="http://schemas.microsoft.com/office/word/2006/wordml" xmlns:wps="http://schemas.microsoft.com/office/word/2010/wordprocessingShape" mc:Ignorable="w14 w15 w16se w16cid w16 w16cex w16sdtdh wp14">
   <w:endnote w:type="separator" w:id="-1">
     <w:p>
       <w:r>
@@ -11551,7 +11562,7 @@
 </file>
 
 <file path=word/footnotes.xml><?xml version="1.0" encoding="utf-8"?>
-<w:footnotes xmlns:wpc="http://schemas.microsoft.com/office/word/2010/wordprocessingCanvas" xmlns:cx="http://schemas.microsoft.com/office/drawing/2014/chartex" xmlns:cx1="http://schemas.microsoft.com/office/drawing/2015/9/8/chartex" xmlns:cx2="http://schemas.microsoft.com/office/drawing/2015/10/21/chartex" xmlns:cx3="http://schemas.microsoft.com/office/drawing/2016/5/9/chartex" xmlns:cx4="http://schemas.microsoft.com/office/drawing/2016/5/10/chartex" xmlns:cx5="http://schemas.microsoft.com/office/drawing/2016/5/11/chartex" xmlns:cx6="http://schemas.microsoft.com/office/drawing/2016/5/12/chartex" xmlns:cx7="http://schemas.microsoft.com/office/drawing/2016/5/13/chartex" xmlns:cx8="http://schemas.microsoft.com/office/drawing/2016/5/14/chartex" xmlns:mc="http://schemas.openxmlformats.org/markup-compatibility/2006" xmlns:aink="http://schemas.microsoft.com/office/drawing/2016/ink" xmlns:am3d="http://schemas.microsoft.com/office/drawing/2017/model3d" xmlns:o="urn:schemas-microsoft-com:office:office" xmlns:oel="http://schemas.microsoft.com/office/2019/extlst" xmlns:r="http://schemas.openxmlformats.org/officeDocument/2006/relationships" xmlns:m="http://schemas.openxmlformats.org/officeDocument/2006/math" xmlns:v="urn:schemas-microsoft-com:vml" xmlns:wp14="http://schemas.microsoft.com/office/word/2010/wordprocessingDrawing" xmlns:wp="http://schemas.openxmlformats.org/drawingml/2006/wordprocessingDrawing" xmlns:w10="urn:schemas-microsoft-com:office:word" xmlns:w="http://schemas.openxmlformats.org/wordprocessingml/2006/main" xmlns:w14="http://schemas.microsoft.com/office/word/2010/wordml" xmlns:w15="http://schemas.microsoft.com/office/word/2012/wordml" xmlns:w16cex="http://schemas.microsoft.com/office/word/2018/wordml/cex" xmlns:w16cid="http://schemas.microsoft.com/office/word/2016/wordml/cid" xmlns:w16="http://schemas.microsoft.com/office/word/2018/wordml" xmlns:w16du="http://schemas.microsoft.com/office/word/2023/wordml/word16du" xmlns:w16sdtdh="http://schemas.microsoft.com/office/word/2020/wordml/sdtdatahash" xmlns:w16se="http://schemas.microsoft.com/office/word/2015/wordml/symex" xmlns:wpg="http://schemas.microsoft.com/office/word/2010/wordprocessingGroup" xmlns:wpi="http://schemas.microsoft.com/office/word/2010/wordprocessingInk" xmlns:wne="http://schemas.microsoft.com/office/word/2006/wordml" xmlns:wps="http://schemas.microsoft.com/office/word/2010/wordprocessingShape" mc:Ignorable="w14 w15 w16se w16cid w16 w16cex w16sdtdh w16du wp14">
+<w:footnotes xmlns:wpc="http://schemas.microsoft.com/office/word/2010/wordprocessingCanvas" xmlns:cx="http://schemas.microsoft.com/office/drawing/2014/chartex" xmlns:cx1="http://schemas.microsoft.com/office/drawing/2015/9/8/chartex" xmlns:cx2="http://schemas.microsoft.com/office/drawing/2015/10/21/chartex" xmlns:cx3="http://schemas.microsoft.com/office/drawing/2016/5/9/chartex" xmlns:cx4="http://schemas.microsoft.com/office/drawing/2016/5/10/chartex" xmlns:cx5="http://schemas.microsoft.com/office/drawing/2016/5/11/chartex" xmlns:cx6="http://schemas.microsoft.com/office/drawing/2016/5/12/chartex" xmlns:cx7="http://schemas.microsoft.com/office/drawing/2016/5/13/chartex" xmlns:cx8="http://schemas.microsoft.com/office/drawing/2016/5/14/chartex" xmlns:mc="http://schemas.openxmlformats.org/markup-compatibility/2006" xmlns:aink="http://schemas.microsoft.com/office/drawing/2016/ink" xmlns:am3d="http://schemas.microsoft.com/office/drawing/2017/model3d" xmlns:o="urn:schemas-microsoft-com:office:office" xmlns:r="http://schemas.openxmlformats.org/officeDocument/2006/relationships" xmlns:m="http://schemas.openxmlformats.org/officeDocument/2006/math" xmlns:v="urn:schemas-microsoft-com:vml" xmlns:wp14="http://schemas.microsoft.com/office/word/2010/wordprocessingDrawing" xmlns:wp="http://schemas.openxmlformats.org/drawingml/2006/wordprocessingDrawing" xmlns:w10="urn:schemas-microsoft-com:office:word" xmlns:w="http://schemas.openxmlformats.org/wordprocessingml/2006/main" xmlns:w14="http://schemas.microsoft.com/office/word/2010/wordml" xmlns:w15="http://schemas.microsoft.com/office/word/2012/wordml" xmlns:w16cex="http://schemas.microsoft.com/office/word/2018/wordml/cex" xmlns:w16cid="http://schemas.microsoft.com/office/word/2016/wordml/cid" xmlns:w16="http://schemas.microsoft.com/office/word/2018/wordml" xmlns:w16sdtdh="http://schemas.microsoft.com/office/word/2020/wordml/sdtdatahash" xmlns:w16se="http://schemas.microsoft.com/office/word/2015/wordml/symex" xmlns:wpg="http://schemas.microsoft.com/office/word/2010/wordprocessingGroup" xmlns:wpi="http://schemas.microsoft.com/office/word/2010/wordprocessingInk" xmlns:wne="http://schemas.microsoft.com/office/word/2006/wordml" xmlns:wps="http://schemas.microsoft.com/office/word/2010/wordprocessingShape" mc:Ignorable="w14 w15 w16se w16cid w16 w16cex w16sdtdh wp14">
   <w:footnote w:type="separator" w:id="-1">
     <w:p>
       <w:r>
@@ -11570,7 +11581,7 @@
 </file>
 
 <file path=word/numbering.xml><?xml version="1.0" encoding="utf-8"?>
-<w:numbering xmlns:wpc="http://schemas.microsoft.com/office/word/2010/wordprocessingCanvas" xmlns:cx="http://schemas.microsoft.com/office/drawing/2014/chartex" xmlns:cx1="http://schemas.microsoft.com/office/drawing/2015/9/8/chartex" xmlns:cx2="http://schemas.microsoft.com/office/drawing/2015/10/21/chartex" xmlns:cx3="http://schemas.microsoft.com/office/drawing/2016/5/9/chartex" xmlns:cx4="http://schemas.microsoft.com/office/drawing/2016/5/10/chartex" xmlns:cx5="http://schemas.microsoft.com/office/drawing/2016/5/11/chartex" xmlns:cx6="http://schemas.microsoft.com/office/drawing/2016/5/12/chartex" xmlns:cx7="http://schemas.microsoft.com/office/drawing/2016/5/13/chartex" xmlns:cx8="http://schemas.microsoft.com/office/drawing/2016/5/14/chartex" xmlns:mc="http://schemas.openxmlformats.org/markup-compatibility/2006" xmlns:aink="http://schemas.microsoft.com/office/drawing/2016/ink" xmlns:am3d="http://schemas.microsoft.com/office/drawing/2017/model3d" xmlns:o="urn:schemas-microsoft-com:office:office" xmlns:oel="http://schemas.microsoft.com/office/2019/extlst" xmlns:r="http://schemas.openxmlformats.org/officeDocument/2006/relationships" xmlns:m="http://schemas.openxmlformats.org/officeDocument/2006/math" xmlns:v="urn:schemas-microsoft-com:vml" xmlns:wp14="http://schemas.microsoft.com/office/word/2010/wordprocessingDrawing" xmlns:wp="http://schemas.openxmlformats.org/drawingml/2006/wordprocessingDrawing" xmlns:w10="urn:schemas-microsoft-com:office:word" xmlns:w="http://schemas.openxmlformats.org/wordprocessingml/2006/main" xmlns:w14="http://schemas.microsoft.com/office/word/2010/wordml" xmlns:w15="http://schemas.microsoft.com/office/word/2012/wordml" xmlns:w16cex="http://schemas.microsoft.com/office/word/2018/wordml/cex" xmlns:w16cid="http://schemas.microsoft.com/office/word/2016/wordml/cid" xmlns:w16="http://schemas.microsoft.com/office/word/2018/wordml" xmlns:w16du="http://schemas.microsoft.com/office/word/2023/wordml/word16du" xmlns:w16sdtdh="http://schemas.microsoft.com/office/word/2020/wordml/sdtdatahash" xmlns:w16se="http://schemas.microsoft.com/office/word/2015/wordml/symex" xmlns:wpg="http://schemas.microsoft.com/office/word/2010/wordprocessingGroup" xmlns:wpi="http://schemas.microsoft.com/office/word/2010/wordprocessingInk" xmlns:wne="http://schemas.microsoft.com/office/word/2006/wordml" xmlns:wps="http://schemas.microsoft.com/office/word/2010/wordprocessingShape" mc:Ignorable="w14 w15 w16se w16cid w16 w16cex w16sdtdh w16du wp14">
+<w:numbering xmlns:wpc="http://schemas.microsoft.com/office/word/2010/wordprocessingCanvas" xmlns:cx="http://schemas.microsoft.com/office/drawing/2014/chartex" xmlns:cx1="http://schemas.microsoft.com/office/drawing/2015/9/8/chartex" xmlns:cx2="http://schemas.microsoft.com/office/drawing/2015/10/21/chartex" xmlns:cx3="http://schemas.microsoft.com/office/drawing/2016/5/9/chartex" xmlns:cx4="http://schemas.microsoft.com/office/drawing/2016/5/10/chartex" xmlns:cx5="http://schemas.microsoft.com/office/drawing/2016/5/11/chartex" xmlns:cx6="http://schemas.microsoft.com/office/drawing/2016/5/12/chartex" xmlns:cx7="http://schemas.microsoft.com/office/drawing/2016/5/13/chartex" xmlns:cx8="http://schemas.microsoft.com/office/drawing/2016/5/14/chartex" xmlns:mc="http://schemas.openxmlformats.org/markup-compatibility/2006" xmlns:aink="http://schemas.microsoft.com/office/drawing/2016/ink" xmlns:am3d="http://schemas.microsoft.com/office/drawing/2017/model3d" xmlns:o="urn:schemas-microsoft-com:office:office" xmlns:r="http://schemas.openxmlformats.org/officeDocument/2006/relationships" xmlns:m="http://schemas.openxmlformats.org/officeDocument/2006/math" xmlns:v="urn:schemas-microsoft-com:vml" xmlns:wp14="http://schemas.microsoft.com/office/word/2010/wordprocessingDrawing" xmlns:wp="http://schemas.openxmlformats.org/drawingml/2006/wordprocessingDrawing" xmlns:w10="urn:schemas-microsoft-com:office:word" xmlns:w="http://schemas.openxmlformats.org/wordprocessingml/2006/main" xmlns:w14="http://schemas.microsoft.com/office/word/2010/wordml" xmlns:w15="http://schemas.microsoft.com/office/word/2012/wordml" xmlns:w16cex="http://schemas.microsoft.com/office/word/2018/wordml/cex" xmlns:w16cid="http://schemas.microsoft.com/office/word/2016/wordml/cid" xmlns:w16="http://schemas.microsoft.com/office/word/2018/wordml" xmlns:w16sdtdh="http://schemas.microsoft.com/office/word/2020/wordml/sdtdatahash" xmlns:w16se="http://schemas.microsoft.com/office/word/2015/wordml/symex" xmlns:wpg="http://schemas.microsoft.com/office/word/2010/wordprocessingGroup" xmlns:wpi="http://schemas.microsoft.com/office/word/2010/wordprocessingInk" xmlns:wne="http://schemas.microsoft.com/office/word/2006/wordml" xmlns:wps="http://schemas.microsoft.com/office/word/2010/wordprocessingShape" mc:Ignorable="w14 w15 w16se w16cid w16 w16cex w16sdtdh wp14">
   <w:abstractNum w:abstractNumId="0" w15:restartNumberingAfterBreak="0">
     <w:nsid w:val="01763FE6"/>
     <w:multiLevelType w:val="multilevel"/>
@@ -13057,7 +13068,7 @@
       <w:lvlText w:val=""/>
       <w:lvlJc w:val="left"/>
       <w:pPr>
-        <w:ind w:left="1440" w:hanging="360"/>
+        <w:ind w:left="643" w:hanging="360"/>
       </w:pPr>
       <w:rPr>
         <w:rFonts w:ascii="Symbol" w:hAnsi="Symbol" w:hint="default"/>
@@ -13069,7 +13080,7 @@
       <w:lvlText w:val="o"/>
       <w:lvlJc w:val="left"/>
       <w:pPr>
-        <w:ind w:left="2160" w:hanging="360"/>
+        <w:ind w:left="1363" w:hanging="360"/>
       </w:pPr>
       <w:rPr>
         <w:rFonts w:ascii="Courier New" w:hAnsi="Courier New" w:cs="Courier New" w:hint="default"/>
@@ -13081,7 +13092,7 @@
       <w:lvlText w:val=""/>
       <w:lvlJc w:val="left"/>
       <w:pPr>
-        <w:ind w:left="2880" w:hanging="360"/>
+        <w:ind w:left="2083" w:hanging="360"/>
       </w:pPr>
       <w:rPr>
         <w:rFonts w:ascii="Wingdings" w:hAnsi="Wingdings" w:hint="default"/>
@@ -13093,7 +13104,7 @@
       <w:lvlText w:val=""/>
       <w:lvlJc w:val="left"/>
       <w:pPr>
-        <w:ind w:left="3600" w:hanging="360"/>
+        <w:ind w:left="2803" w:hanging="360"/>
       </w:pPr>
       <w:rPr>
         <w:rFonts w:ascii="Symbol" w:hAnsi="Symbol" w:hint="default"/>
@@ -13105,7 +13116,7 @@
       <w:lvlText w:val="o"/>
       <w:lvlJc w:val="left"/>
       <w:pPr>
-        <w:ind w:left="4320" w:hanging="360"/>
+        <w:ind w:left="3523" w:hanging="360"/>
       </w:pPr>
       <w:rPr>
         <w:rFonts w:ascii="Courier New" w:hAnsi="Courier New" w:cs="Courier New" w:hint="default"/>
@@ -13117,7 +13128,7 @@
       <w:lvlText w:val=""/>
       <w:lvlJc w:val="left"/>
       <w:pPr>
-        <w:ind w:left="5040" w:hanging="360"/>
+        <w:ind w:left="4243" w:hanging="360"/>
       </w:pPr>
       <w:rPr>
         <w:rFonts w:ascii="Wingdings" w:hAnsi="Wingdings" w:hint="default"/>
@@ -13129,7 +13140,7 @@
       <w:lvlText w:val=""/>
       <w:lvlJc w:val="left"/>
       <w:pPr>
-        <w:ind w:left="5760" w:hanging="360"/>
+        <w:ind w:left="4963" w:hanging="360"/>
       </w:pPr>
       <w:rPr>
         <w:rFonts w:ascii="Symbol" w:hAnsi="Symbol" w:hint="default"/>
@@ -13141,7 +13152,7 @@
       <w:lvlText w:val="o"/>
       <w:lvlJc w:val="left"/>
       <w:pPr>
-        <w:ind w:left="6480" w:hanging="360"/>
+        <w:ind w:left="5683" w:hanging="360"/>
       </w:pPr>
       <w:rPr>
         <w:rFonts w:ascii="Courier New" w:hAnsi="Courier New" w:cs="Courier New" w:hint="default"/>
@@ -13153,7 +13164,7 @@
       <w:lvlText w:val=""/>
       <w:lvlJc w:val="left"/>
       <w:pPr>
-        <w:ind w:left="7200" w:hanging="360"/>
+        <w:ind w:left="6403" w:hanging="360"/>
       </w:pPr>
       <w:rPr>
         <w:rFonts w:ascii="Wingdings" w:hAnsi="Wingdings" w:hint="default"/>
@@ -14548,67 +14559,67 @@
       </w:rPr>
     </w:lvl>
   </w:abstractNum>
-  <w:num w:numId="1" w16cid:durableId="280763803">
+  <w:num w:numId="1">
     <w:abstractNumId w:val="25"/>
   </w:num>
-  <w:num w:numId="2" w16cid:durableId="2094665379">
+  <w:num w:numId="2">
     <w:abstractNumId w:val="23"/>
   </w:num>
-  <w:num w:numId="3" w16cid:durableId="1559828574">
+  <w:num w:numId="3">
     <w:abstractNumId w:val="0"/>
   </w:num>
-  <w:num w:numId="4" w16cid:durableId="885063694">
+  <w:num w:numId="4">
     <w:abstractNumId w:val="24"/>
   </w:num>
-  <w:num w:numId="5" w16cid:durableId="1524247854">
+  <w:num w:numId="5">
     <w:abstractNumId w:val="16"/>
   </w:num>
-  <w:num w:numId="6" w16cid:durableId="1240365328">
+  <w:num w:numId="6">
     <w:abstractNumId w:val="14"/>
   </w:num>
-  <w:num w:numId="7" w16cid:durableId="1567885322">
+  <w:num w:numId="7">
     <w:abstractNumId w:val="6"/>
   </w:num>
-  <w:num w:numId="8" w16cid:durableId="1739665712">
+  <w:num w:numId="8">
     <w:abstractNumId w:val="21"/>
   </w:num>
-  <w:num w:numId="9" w16cid:durableId="1838227211">
+  <w:num w:numId="9">
     <w:abstractNumId w:val="20"/>
   </w:num>
-  <w:num w:numId="10" w16cid:durableId="1784766682">
+  <w:num w:numId="10">
     <w:abstractNumId w:val="2"/>
   </w:num>
-  <w:num w:numId="11" w16cid:durableId="1758286659">
+  <w:num w:numId="11">
     <w:abstractNumId w:val="5"/>
   </w:num>
-  <w:num w:numId="12" w16cid:durableId="1910309885">
+  <w:num w:numId="12">
     <w:abstractNumId w:val="3"/>
   </w:num>
-  <w:num w:numId="13" w16cid:durableId="1001933989">
+  <w:num w:numId="13">
     <w:abstractNumId w:val="18"/>
   </w:num>
-  <w:num w:numId="14" w16cid:durableId="1457067679">
+  <w:num w:numId="14">
     <w:abstractNumId w:val="1"/>
   </w:num>
-  <w:num w:numId="15" w16cid:durableId="245959296">
+  <w:num w:numId="15">
     <w:abstractNumId w:val="9"/>
   </w:num>
-  <w:num w:numId="16" w16cid:durableId="686567596">
+  <w:num w:numId="16">
     <w:abstractNumId w:val="13"/>
   </w:num>
-  <w:num w:numId="17" w16cid:durableId="1061634892">
+  <w:num w:numId="17">
     <w:abstractNumId w:val="15"/>
   </w:num>
-  <w:num w:numId="18" w16cid:durableId="114561426">
+  <w:num w:numId="18">
     <w:abstractNumId w:val="8"/>
   </w:num>
-  <w:num w:numId="19" w16cid:durableId="898635686">
+  <w:num w:numId="19">
     <w:abstractNumId w:val="11"/>
   </w:num>
-  <w:num w:numId="20" w16cid:durableId="97064695">
+  <w:num w:numId="20">
     <w:abstractNumId w:val="7"/>
   </w:num>
-  <w:num w:numId="21" w16cid:durableId="689768016">
+  <w:num w:numId="21">
     <w:abstractNumId w:val="17"/>
     <w:lvlOverride w:ilvl="0">
       <w:startOverride w:val="1"/>
@@ -14638,26 +14649,26 @@
       <w:startOverride w:val="1"/>
     </w:lvlOverride>
   </w:num>
-  <w:num w:numId="22" w16cid:durableId="631862621">
+  <w:num w:numId="22">
     <w:abstractNumId w:val="12"/>
   </w:num>
-  <w:num w:numId="23" w16cid:durableId="996690295">
+  <w:num w:numId="23">
     <w:abstractNumId w:val="22"/>
   </w:num>
-  <w:num w:numId="24" w16cid:durableId="1027171812">
+  <w:num w:numId="24">
     <w:abstractNumId w:val="19"/>
   </w:num>
-  <w:num w:numId="25" w16cid:durableId="918948109">
+  <w:num w:numId="25">
     <w:abstractNumId w:val="10"/>
   </w:num>
-  <w:num w:numId="26" w16cid:durableId="476385798">
+  <w:num w:numId="26">
     <w:abstractNumId w:val="4"/>
   </w:num>
 </w:numbering>
 </file>
 
 <file path=word/people.xml><?xml version="1.0" encoding="utf-8"?>
-<w15:people xmlns:wpc="http://schemas.microsoft.com/office/word/2010/wordprocessingCanvas" xmlns:cx="http://schemas.microsoft.com/office/drawing/2014/chartex" xmlns:cx1="http://schemas.microsoft.com/office/drawing/2015/9/8/chartex" xmlns:cx2="http://schemas.microsoft.com/office/drawing/2015/10/21/chartex" xmlns:cx3="http://schemas.microsoft.com/office/drawing/2016/5/9/chartex" xmlns:cx4="http://schemas.microsoft.com/office/drawing/2016/5/10/chartex" xmlns:cx5="http://schemas.microsoft.com/office/drawing/2016/5/11/chartex" xmlns:cx6="http://schemas.microsoft.com/office/drawing/2016/5/12/chartex" xmlns:cx7="http://schemas.microsoft.com/office/drawing/2016/5/13/chartex" xmlns:cx8="http://schemas.microsoft.com/office/drawing/2016/5/14/chartex" xmlns:mc="http://schemas.openxmlformats.org/markup-compatibility/2006" xmlns:aink="http://schemas.microsoft.com/office/drawing/2016/ink" xmlns:am3d="http://schemas.microsoft.com/office/drawing/2017/model3d" xmlns:o="urn:schemas-microsoft-com:office:office" xmlns:oel="http://schemas.microsoft.com/office/2019/extlst" xmlns:r="http://schemas.openxmlformats.org/officeDocument/2006/relationships" xmlns:m="http://schemas.openxmlformats.org/officeDocument/2006/math" xmlns:v="urn:schemas-microsoft-com:vml" xmlns:wp14="http://schemas.microsoft.com/office/word/2010/wordprocessingDrawing" xmlns:wp="http://schemas.openxmlformats.org/drawingml/2006/wordprocessingDrawing" xmlns:w10="urn:schemas-microsoft-com:office:word" xmlns:w="http://schemas.openxmlformats.org/wordprocessingml/2006/main" xmlns:w14="http://schemas.microsoft.com/office/word/2010/wordml" xmlns:w15="http://schemas.microsoft.com/office/word/2012/wordml" xmlns:w16cex="http://schemas.microsoft.com/office/word/2018/wordml/cex" xmlns:w16cid="http://schemas.microsoft.com/office/word/2016/wordml/cid" xmlns:w16="http://schemas.microsoft.com/office/word/2018/wordml" xmlns:w16du="http://schemas.microsoft.com/office/word/2023/wordml/word16du" xmlns:w16sdtdh="http://schemas.microsoft.com/office/word/2020/wordml/sdtdatahash" xmlns:w16se="http://schemas.microsoft.com/office/word/2015/wordml/symex" xmlns:wpg="http://schemas.microsoft.com/office/word/2010/wordprocessingGroup" xmlns:wpi="http://schemas.microsoft.com/office/word/2010/wordprocessingInk" xmlns:wne="http://schemas.microsoft.com/office/word/2006/wordml" xmlns:wps="http://schemas.microsoft.com/office/word/2010/wordprocessingShape" mc:Ignorable="w14 w15 w16se w16cid w16 w16cex w16sdtdh w16du wp14">
+<w15:people xmlns:wpc="http://schemas.microsoft.com/office/word/2010/wordprocessingCanvas" xmlns:cx="http://schemas.microsoft.com/office/drawing/2014/chartex" xmlns:cx1="http://schemas.microsoft.com/office/drawing/2015/9/8/chartex" xmlns:cx2="http://schemas.microsoft.com/office/drawing/2015/10/21/chartex" xmlns:cx3="http://schemas.microsoft.com/office/drawing/2016/5/9/chartex" xmlns:cx4="http://schemas.microsoft.com/office/drawing/2016/5/10/chartex" xmlns:cx5="http://schemas.microsoft.com/office/drawing/2016/5/11/chartex" xmlns:cx6="http://schemas.microsoft.com/office/drawing/2016/5/12/chartex" xmlns:cx7="http://schemas.microsoft.com/office/drawing/2016/5/13/chartex" xmlns:cx8="http://schemas.microsoft.com/office/drawing/2016/5/14/chartex" xmlns:mc="http://schemas.openxmlformats.org/markup-compatibility/2006" xmlns:aink="http://schemas.microsoft.com/office/drawing/2016/ink" xmlns:am3d="http://schemas.microsoft.com/office/drawing/2017/model3d" xmlns:o="urn:schemas-microsoft-com:office:office" xmlns:r="http://schemas.openxmlformats.org/officeDocument/2006/relationships" xmlns:m="http://schemas.openxmlformats.org/officeDocument/2006/math" xmlns:v="urn:schemas-microsoft-com:vml" xmlns:wp14="http://schemas.microsoft.com/office/word/2010/wordprocessingDrawing" xmlns:wp="http://schemas.openxmlformats.org/drawingml/2006/wordprocessingDrawing" xmlns:w10="urn:schemas-microsoft-com:office:word" xmlns:w="http://schemas.openxmlformats.org/wordprocessingml/2006/main" xmlns:w14="http://schemas.microsoft.com/office/word/2010/wordml" xmlns:w15="http://schemas.microsoft.com/office/word/2012/wordml" xmlns:w16cex="http://schemas.microsoft.com/office/word/2018/wordml/cex" xmlns:w16cid="http://schemas.microsoft.com/office/word/2016/wordml/cid" xmlns:w16="http://schemas.microsoft.com/office/word/2018/wordml" xmlns:w16sdtdh="http://schemas.microsoft.com/office/word/2020/wordml/sdtdatahash" xmlns:w16se="http://schemas.microsoft.com/office/word/2015/wordml/symex" xmlns:wpg="http://schemas.microsoft.com/office/word/2010/wordprocessingGroup" xmlns:wpi="http://schemas.microsoft.com/office/word/2010/wordprocessingInk" xmlns:wne="http://schemas.microsoft.com/office/word/2006/wordml" xmlns:wps="http://schemas.microsoft.com/office/word/2010/wordprocessingShape" mc:Ignorable="w14 w15 w16se w16cid w16 w16cex w16sdtdh wp14">
   <w15:person w15:author="Dionis">
     <w15:presenceInfo w15:providerId="None" w15:userId="Dionis"/>
   </w15:person>
@@ -14665,7 +14676,7 @@
 </file>
 
 <file path=word/styles.xml><?xml version="1.0" encoding="utf-8"?>
-<w:styles xmlns:mc="http://schemas.openxmlformats.org/markup-compatibility/2006" xmlns:r="http://schemas.openxmlformats.org/officeDocument/2006/relationships" xmlns:w="http://schemas.openxmlformats.org/wordprocessingml/2006/main" xmlns:w14="http://schemas.microsoft.com/office/word/2010/wordml" xmlns:w15="http://schemas.microsoft.com/office/word/2012/wordml" xmlns:w16cex="http://schemas.microsoft.com/office/word/2018/wordml/cex" xmlns:w16cid="http://schemas.microsoft.com/office/word/2016/wordml/cid" xmlns:w16="http://schemas.microsoft.com/office/word/2018/wordml" xmlns:w16du="http://schemas.microsoft.com/office/word/2023/wordml/word16du" xmlns:w16sdtdh="http://schemas.microsoft.com/office/word/2020/wordml/sdtdatahash" xmlns:w16se="http://schemas.microsoft.com/office/word/2015/wordml/symex" mc:Ignorable="w14 w15 w16se w16cid w16 w16cex w16sdtdh w16du">
+<w:styles xmlns:mc="http://schemas.openxmlformats.org/markup-compatibility/2006" xmlns:r="http://schemas.openxmlformats.org/officeDocument/2006/relationships" xmlns:w="http://schemas.openxmlformats.org/wordprocessingml/2006/main" xmlns:w14="http://schemas.microsoft.com/office/word/2010/wordml" xmlns:w15="http://schemas.microsoft.com/office/word/2012/wordml" xmlns:w16cex="http://schemas.microsoft.com/office/word/2018/wordml/cex" xmlns:w16cid="http://schemas.microsoft.com/office/word/2016/wordml/cid" xmlns:w16="http://schemas.microsoft.com/office/word/2018/wordml" xmlns:w16sdtdh="http://schemas.microsoft.com/office/word/2020/wordml/sdtdatahash" xmlns:w16se="http://schemas.microsoft.com/office/word/2015/wordml/symex" mc:Ignorable="w14 w15 w16se w16cid w16 w16cex w16sdtdh">
   <w:docDefaults>
     <w:rPrDefault>
       <w:rPr>
@@ -15170,7 +15181,6 @@
   <w:style w:type="character" w:default="1" w:styleId="Fuentedeprrafopredeter">
     <w:name w:val="Default Paragraph Font"/>
     <w:uiPriority w:val="1"/>
-    <w:semiHidden/>
     <w:unhideWhenUsed/>
   </w:style>
   <w:style w:type="table" w:default="1" w:styleId="Tablanormal">

</xml_diff>

<commit_message>
La Palabra GEOCUBA en toda la Tesis
</commit_message>
<xml_diff>
--- a/Tesis/Tesis Dariel Enmanuel Cabrera Lopez.docx
+++ b/Tesis/Tesis Dariel Enmanuel Cabrera Lopez.docx
@@ -3785,6 +3785,8 @@
         <w:t xml:space="preserve">El cambio climático, en especial el aumento del nivel del mar ha traído consigo el deterioro de las costas y el cambio constante de la línea que la define. Tener herramientas que puedan medir con efectividad este deterioro es importante en la </w:t>
       </w:r>
       <w:commentRangeStart w:id="2"/>
+      <w:commentRangeStart w:id="3"/>
+      <w:commentRangeStart w:id="4"/>
       <w:r>
         <w:rPr>
           <w:rStyle w:val="Enlacedelndice"/>
@@ -3821,6 +3823,24 @@
         </w:rPr>
         <w:commentReference w:id="2"/>
       </w:r>
+      <w:commentRangeEnd w:id="3"/>
+      <w:r>
+        <w:rPr>
+          <w:rStyle w:val="Refdecomentario"/>
+          <w:color w:val="auto"/>
+          <w:lang w:eastAsia="en-US"/>
+        </w:rPr>
+        <w:commentReference w:id="3"/>
+      </w:r>
+      <w:commentRangeEnd w:id="4"/>
+      <w:r>
+        <w:rPr>
+          <w:rStyle w:val="Refdecomentario"/>
+          <w:color w:val="auto"/>
+          <w:lang w:eastAsia="en-US"/>
+        </w:rPr>
+        <w:commentReference w:id="4"/>
+      </w:r>
     </w:p>
     <w:p>
       <w:pPr>
@@ -4157,12 +4177,12 @@
         <w:pStyle w:val="Ttulo1"/>
         <w:jc w:val="center"/>
       </w:pPr>
-      <w:bookmarkStart w:id="3" w:name="_Toc176513907"/>
+      <w:bookmarkStart w:id="5" w:name="_Toc176513907"/>
       <w:r>
         <w:lastRenderedPageBreak/>
         <w:t>Introducción</w:t>
       </w:r>
-      <w:bookmarkEnd w:id="3"/>
+      <w:bookmarkEnd w:id="5"/>
     </w:p>
     <w:p>
       <w:pPr>
@@ -4171,7 +4191,7 @@
           <w:rFonts w:ascii="Arial" w:hAnsi="Arial" w:cs="Arial"/>
         </w:rPr>
       </w:pPr>
-      <w:bookmarkStart w:id="4" w:name="_Hlk176401627"/>
+      <w:bookmarkStart w:id="6" w:name="_Hlk176401627"/>
       <w:r>
         <w:rPr>
           <w:rFonts w:ascii="Arial" w:hAnsi="Arial" w:cs="Arial"/>
@@ -4516,7 +4536,7 @@
         </w:rPr>
         <w:t xml:space="preserve">Una de las empresas que está realizando aportes a la tarea Vida es la empresa </w:t>
       </w:r>
-      <w:commentRangeStart w:id="5"/>
+      <w:commentRangeStart w:id="7"/>
       <w:r>
         <w:fldChar w:fldCharType="begin"/>
       </w:r>
@@ -4544,14 +4564,14 @@
         </w:rPr>
         <w:fldChar w:fldCharType="end"/>
       </w:r>
-      <w:commentRangeEnd w:id="5"/>
+      <w:commentRangeEnd w:id="7"/>
       <w:r>
         <w:rPr>
           <w:rStyle w:val="Refdecomentario"/>
           <w:rFonts w:ascii="Arial" w:eastAsiaTheme="minorHAnsi" w:hAnsi="Arial" w:cs="Arial"/>
           <w:lang w:eastAsia="en-US"/>
         </w:rPr>
-        <w:commentReference w:id="5"/>
+        <w:commentReference w:id="7"/>
       </w:r>
       <w:r>
         <w:rPr>
@@ -4621,7 +4641,7 @@
           <w:bCs/>
         </w:rPr>
       </w:pPr>
-      <w:commentRangeStart w:id="6"/>
+      <w:commentRangeStart w:id="8"/>
       <w:r>
         <w:rPr>
           <w:rFonts w:ascii="Arial" w:hAnsi="Arial" w:cs="Arial"/>
@@ -4635,14 +4655,14 @@
         </w:rPr>
         <w:t xml:space="preserve">transporte </w:t>
       </w:r>
-      <w:commentRangeEnd w:id="6"/>
+      <w:commentRangeEnd w:id="8"/>
       <w:r>
         <w:rPr>
           <w:rStyle w:val="Refdecomentario"/>
           <w:rFonts w:ascii="Arial" w:eastAsiaTheme="minorHAnsi" w:hAnsi="Arial" w:cs="Arial"/>
           <w:lang w:eastAsia="en-US"/>
         </w:rPr>
-        <w:commentReference w:id="6"/>
+        <w:commentReference w:id="8"/>
       </w:r>
       <w:r>
         <w:rPr>
@@ -4669,7 +4689,7 @@
         <w:t xml:space="preserve"> para investigar, predecir y monitorear el comportamiento de la línea costera y la erosión del mar en zonas de desarrollo de la economía y que no afecte el medio ambiente.</w:t>
       </w:r>
     </w:p>
-    <w:bookmarkEnd w:id="4"/>
+    <w:bookmarkEnd w:id="6"/>
     <w:p>
       <w:pPr>
         <w:pStyle w:val="NormalWeb"/>
@@ -4713,35 +4733,35 @@
         <w:rPr>
           <w:rFonts w:ascii="Arial" w:hAnsi="Arial" w:cs="Arial"/>
         </w:rPr>
-        <w:t>Los especialistas de la empresa Geo</w:t>
-      </w:r>
-      <w:r>
-        <w:rPr>
-          <w:rFonts w:ascii="Arial" w:hAnsi="Arial" w:cs="Arial"/>
-        </w:rPr>
-        <w:t>c</w:t>
-      </w:r>
-      <w:r>
-        <w:rPr>
-          <w:rFonts w:ascii="Arial" w:hAnsi="Arial" w:cs="Arial"/>
-        </w:rPr>
-        <w:t xml:space="preserve">uba para el cálculo de transporte de sedimentos (e.d., la arena y otros recursos que se pierden en las playas por el aumento del nivel del mar) emplea </w:t>
-      </w:r>
-      <w:commentRangeStart w:id="7"/>
+        <w:t xml:space="preserve">Los especialistas de la empresa </w:t>
+      </w:r>
+      <w:r>
+        <w:rPr>
+          <w:rFonts w:ascii="Arial" w:hAnsi="Arial" w:cs="Arial"/>
+        </w:rPr>
+        <w:t>GEOCUBA</w:t>
+      </w:r>
+      <w:r>
+        <w:rPr>
+          <w:rFonts w:ascii="Arial" w:hAnsi="Arial" w:cs="Arial"/>
+        </w:rPr>
+        <w:t xml:space="preserve"> para el cálculo de transporte de sedimentos (e.d., la arena y otros recursos que se pierden en las playas por el aumento del nivel del mar) emplea </w:t>
+      </w:r>
+      <w:commentRangeStart w:id="9"/>
       <w:r>
         <w:rPr>
           <w:rFonts w:ascii="Arial" w:hAnsi="Arial" w:cs="Arial"/>
         </w:rPr>
         <w:t xml:space="preserve">una ecuación (CERC) </w:t>
       </w:r>
-      <w:commentRangeEnd w:id="7"/>
+      <w:commentRangeEnd w:id="9"/>
       <w:r>
         <w:rPr>
           <w:rStyle w:val="Refdecomentario"/>
           <w:rFonts w:ascii="Arial" w:eastAsiaTheme="minorHAnsi" w:hAnsi="Arial" w:cs="Arial"/>
           <w:lang w:eastAsia="en-US"/>
         </w:rPr>
-        <w:commentReference w:id="7"/>
+        <w:commentReference w:id="9"/>
       </w:r>
       <w:r>
         <w:rPr>
@@ -4809,7 +4829,7 @@
         </w:rPr>
         <w:t xml:space="preserve">, </w:t>
       </w:r>
-      <w:commentRangeStart w:id="8"/>
+      <w:commentRangeStart w:id="10"/>
       <w:r>
         <w:rPr>
           <w:rFonts w:ascii="Arial" w:hAnsi="Arial" w:cs="Arial"/>
@@ -4822,14 +4842,14 @@
         </w:rPr>
         <w:t xml:space="preserve"> y almacenar los datos para el cálculo del transporte de sedimentos en las costas cubanas.</w:t>
       </w:r>
-      <w:commentRangeEnd w:id="8"/>
+      <w:commentRangeEnd w:id="10"/>
       <w:r>
         <w:rPr>
           <w:rStyle w:val="Refdecomentario"/>
           <w:rFonts w:ascii="Arial" w:eastAsiaTheme="minorHAnsi" w:hAnsi="Arial" w:cs="Arial"/>
           <w:lang w:eastAsia="en-US"/>
         </w:rPr>
-        <w:commentReference w:id="8"/>
+        <w:commentReference w:id="10"/>
       </w:r>
     </w:p>
     <w:p>
@@ -4852,12 +4872,12 @@
       <w:pPr>
         <w:pStyle w:val="Ttulo1"/>
       </w:pPr>
-      <w:bookmarkStart w:id="9" w:name="_Toc176513908"/>
+      <w:bookmarkStart w:id="11" w:name="_Toc176513908"/>
       <w:r>
         <w:lastRenderedPageBreak/>
         <w:t>Capítulo 1 Marco Teórico Conceptual</w:t>
       </w:r>
-      <w:bookmarkEnd w:id="9"/>
+      <w:bookmarkEnd w:id="11"/>
     </w:p>
     <w:p>
       <w:pPr>
@@ -4866,7 +4886,7 @@
           <w:u w:val="single"/>
         </w:rPr>
       </w:pPr>
-      <w:bookmarkStart w:id="10" w:name="_Hlk176402943"/>
+      <w:bookmarkStart w:id="12" w:name="_Hlk176402943"/>
       <w:r>
         <w:t>En este capítulo se explican</w:t>
       </w:r>
@@ -4879,27 +4899,27 @@
       <w:r>
         <w:t xml:space="preserve">los principales aspectos teóricos, los conceptos de las tecnologías y la caracterización </w:t>
       </w:r>
-      <w:commentRangeStart w:id="11"/>
+      <w:commentRangeStart w:id="13"/>
       <w:r>
         <w:t>de las herramientas computacionales utilizadas</w:t>
       </w:r>
-      <w:commentRangeEnd w:id="11"/>
+      <w:commentRangeEnd w:id="13"/>
       <w:r>
         <w:rPr>
           <w:rStyle w:val="Refdecomentario"/>
         </w:rPr>
-        <w:commentReference w:id="11"/>
+        <w:commentReference w:id="13"/>
       </w:r>
     </w:p>
     <w:p>
       <w:pPr>
         <w:pStyle w:val="Ttulo2"/>
       </w:pPr>
-      <w:bookmarkStart w:id="12" w:name="_Toc176513909"/>
+      <w:bookmarkStart w:id="14" w:name="_Toc176513909"/>
       <w:r>
         <w:t>Estado del Arte</w:t>
       </w:r>
-      <w:bookmarkEnd w:id="12"/>
+      <w:bookmarkEnd w:id="14"/>
     </w:p>
     <w:p>
       <w:r>
@@ -4913,11 +4933,11 @@
       <w:r>
         <w:t xml:space="preserve"> </w:t>
       </w:r>
-      <w:bookmarkStart w:id="13" w:name="_Toc176513910"/>
+      <w:bookmarkStart w:id="15" w:name="_Toc176513910"/>
       <w:r>
         <w:t>Ámbito Internacional</w:t>
       </w:r>
-      <w:bookmarkEnd w:id="13"/>
+      <w:bookmarkEnd w:id="15"/>
     </w:p>
     <w:p>
       <w:pPr>
@@ -4927,11 +4947,11 @@
           <w:numId w:val="15"/>
         </w:numPr>
       </w:pPr>
-      <w:commentRangeStart w:id="14"/>
+      <w:commentRangeStart w:id="16"/>
       <w:r>
         <w:t xml:space="preserve">Delft3D </w:t>
       </w:r>
-      <w:commentRangeEnd w:id="14"/>
+      <w:commentRangeEnd w:id="16"/>
       <w:r>
         <w:rPr>
           <w:rStyle w:val="Refdecomentario"/>
@@ -4939,7 +4959,7 @@
           <w:b w:val="0"/>
           <w:iCs w:val="0"/>
         </w:rPr>
-        <w:commentReference w:id="14"/>
+        <w:commentReference w:id="16"/>
       </w:r>
     </w:p>
     <w:p>
@@ -5243,7 +5263,7 @@
       <w:pPr>
         <w:pStyle w:val="Ttulo4"/>
       </w:pPr>
-      <w:commentRangeStart w:id="15"/>
+      <w:commentRangeStart w:id="17"/>
       <w:r>
         <w:lastRenderedPageBreak/>
         <w:t>Mike 21</w:t>
@@ -5353,14 +5373,14 @@
         </w:rPr>
         <w:t xml:space="preserve">. Simula diversos aspectos </w:t>
       </w:r>
-      <w:commentRangeEnd w:id="15"/>
+      <w:commentRangeEnd w:id="17"/>
       <w:r>
         <w:rPr>
           <w:rStyle w:val="Refdecomentario"/>
           <w:rFonts w:ascii="Arial" w:eastAsiaTheme="minorHAnsi" w:hAnsi="Arial" w:cs="Arial"/>
           <w:lang w:eastAsia="en-US"/>
         </w:rPr>
-        <w:commentReference w:id="15"/>
+        <w:commentReference w:id="17"/>
       </w:r>
       <w:r>
         <w:rPr>
@@ -5543,16 +5563,16 @@
           <w:numId w:val="10"/>
         </w:numPr>
       </w:pPr>
-      <w:commentRangeStart w:id="16"/>
+      <w:commentRangeStart w:id="18"/>
       <w:r>
         <w:t xml:space="preserve">Es un software costoso. </w:t>
       </w:r>
-      <w:commentRangeEnd w:id="16"/>
+      <w:commentRangeEnd w:id="18"/>
       <w:r>
         <w:rPr>
           <w:rStyle w:val="Refdecomentario"/>
         </w:rPr>
-        <w:commentReference w:id="16"/>
+        <w:commentReference w:id="18"/>
       </w:r>
       <w:r>
         <w:t>Esto puede ser un obstáculo para su uso por parte de pequeñas empresas y organizaciones.</w:t>
@@ -5767,12 +5787,12 @@
           <w:numId w:val="0"/>
         </w:numPr>
       </w:pPr>
-      <w:bookmarkStart w:id="17" w:name="_Toc176513911"/>
-      <w:bookmarkEnd w:id="10"/>
+      <w:bookmarkStart w:id="19" w:name="_Toc176513911"/>
+      <w:bookmarkEnd w:id="12"/>
       <w:r>
         <w:t>1.2.2  Ámbito Nacional</w:t>
       </w:r>
-      <w:bookmarkEnd w:id="17"/>
+      <w:bookmarkEnd w:id="19"/>
     </w:p>
     <w:p>
       <w:pPr>
@@ -5806,12 +5826,12 @@
       <w:pPr>
         <w:pStyle w:val="Ttulo2"/>
       </w:pPr>
-      <w:bookmarkStart w:id="18" w:name="_Toc176513912"/>
-      <w:bookmarkStart w:id="19" w:name="_Hlk176949920"/>
+      <w:bookmarkStart w:id="20" w:name="_Toc176513912"/>
+      <w:bookmarkStart w:id="21" w:name="_Hlk176949920"/>
       <w:r>
         <w:t>Gestión</w:t>
       </w:r>
-      <w:bookmarkEnd w:id="18"/>
+      <w:bookmarkEnd w:id="20"/>
     </w:p>
     <w:p>
       <w:r>
@@ -5837,11 +5857,11 @@
       <w:pPr>
         <w:pStyle w:val="Ttulo2"/>
       </w:pPr>
-      <w:bookmarkStart w:id="20" w:name="_Toc176513913"/>
+      <w:bookmarkStart w:id="22" w:name="_Toc176513913"/>
       <w:r>
         <w:t>Sistema de Gestión</w:t>
       </w:r>
-      <w:bookmarkEnd w:id="20"/>
+      <w:bookmarkEnd w:id="22"/>
       <w:r>
         <w:t xml:space="preserve"> </w:t>
       </w:r>
@@ -5911,11 +5931,11 @@
       <w:pPr>
         <w:pStyle w:val="Ttulo2"/>
       </w:pPr>
-      <w:bookmarkStart w:id="21" w:name="_Toc176513914"/>
+      <w:bookmarkStart w:id="23" w:name="_Toc176513914"/>
       <w:r>
         <w:t>Servicios Web</w:t>
       </w:r>
-      <w:bookmarkEnd w:id="21"/>
+      <w:bookmarkEnd w:id="23"/>
       <w:r>
         <w:t xml:space="preserve"> </w:t>
       </w:r>
@@ -5976,52 +5996,52 @@
       <w:pPr>
         <w:pStyle w:val="Ttulo2"/>
       </w:pPr>
-      <w:bookmarkStart w:id="22" w:name="_Toc88600706"/>
-      <w:bookmarkStart w:id="23" w:name="_Toc88579756"/>
-      <w:bookmarkStart w:id="24" w:name="_Toc176513915"/>
+      <w:bookmarkStart w:id="24" w:name="_Toc88600706"/>
+      <w:bookmarkStart w:id="25" w:name="_Toc88579756"/>
+      <w:bookmarkStart w:id="26" w:name="_Toc176513915"/>
       <w:r>
         <w:t>Arquitectura de Microservicios</w:t>
       </w:r>
-      <w:bookmarkEnd w:id="22"/>
-      <w:bookmarkEnd w:id="23"/>
       <w:bookmarkEnd w:id="24"/>
-    </w:p>
-    <w:p>
-      <w:r>
-        <w:t xml:space="preserve">Un microservicio es un conjunto de pequeños servicios que pueden ser desarrollados independientemente, desplegados ya sea en Centros de datos On-Premise o en la Computación en la Nube. Al ser desplegados en la computación en la nube existe la ventaja que pueden escalar de forma independiente, más rápida que en On-Premise. Un microservicio consiste en partir un sistema en pequeños componentes cooperantes, donde estos componentes interactúan unos con otros mediante interfaces. Cada microservicio al ser desarrollado y desplegado de forma independiente, puede ser creado en cualquier lenguaje de programación y cualquier plataforma. El desarrollo de pequeños componentes en microservicios hace que el desarrollo sea más ágil e independiente de la tecnología y lenguaje de programación </w:t>
-      </w:r>
-      <w:r>
-        <w:fldChar w:fldCharType="begin"/>
-      </w:r>
-      <w:r>
-        <w:instrText xml:space="preserve"> ADDIN ZOTERO_ITEM CSL_CITATION {"citationID":"L5n3WIEY","properties":{"formattedCitation":"(Velepucha et\\uc0\\u160{}al., 2019)","plainCitation":"(Velepucha et al., 2019)","noteIndex":0},"citationItems":[{"id":392,"uris":["http://zotero.org/users/local/l7Hp8k1w/items/RCDWEQRP"],"itemData":{"id":392,"type":"article-journal","container-title":"Revista Ibérica de Sistemas e Tecnologias de Informação","issue":"E17","note":"ISBN: 1646-9895\npublisher: Associação Ibérica de Sistemas e Tecnologias de Informacao","page":"1000-1009","title":"MOMMIV: Modelo para descomposición de una arquitectura monolítica hacia una arquitectura de microservicios bajo el Principio de Ocultación de Información","author":[{"family":"Velepucha","given":"Víctor"},{"family":"Flores","given":"Pamela"},{"family":"Torres","given":"Jenny"}],"issued":{"date-parts":[["2019"]]}}}],"schema":"https://github.com/citation-style-language/schema/raw/master/csl-citation.json"} </w:instrText>
-      </w:r>
-      <w:r>
-        <w:fldChar w:fldCharType="separate"/>
-      </w:r>
-      <w:r>
-        <w:t>(Velepucha et al., 2019)</w:t>
-      </w:r>
-      <w:r>
-        <w:fldChar w:fldCharType="end"/>
-      </w:r>
-    </w:p>
-    <w:p>
-      <w:pPr>
-        <w:pStyle w:val="Ttulo2"/>
-        <w:rPr>
-          <w:shd w:val="clear" w:color="auto" w:fill="auto"/>
-        </w:rPr>
-      </w:pPr>
-      <w:bookmarkStart w:id="25" w:name="_Toc88600707"/>
-      <w:bookmarkStart w:id="26" w:name="_Toc88579757"/>
-      <w:bookmarkStart w:id="27" w:name="_Toc176513916"/>
-      <w:r>
-        <w:t>Pruebas de Software</w:t>
-      </w:r>
       <w:bookmarkEnd w:id="25"/>
       <w:bookmarkEnd w:id="26"/>
+    </w:p>
+    <w:p>
+      <w:r>
+        <w:t xml:space="preserve">Un microservicio es un conjunto de pequeños servicios que pueden ser desarrollados independientemente, desplegados ya sea en Centros de datos On-Premise o en la Computación en la Nube. Al ser desplegados en la computación en la nube existe la ventaja que pueden escalar de forma independiente, más rápida que en On-Premise. Un microservicio consiste en partir un sistema en pequeños componentes cooperantes, donde estos componentes interactúan unos con otros mediante interfaces. Cada microservicio al ser desarrollado y desplegado de forma independiente, puede ser creado en cualquier lenguaje de programación y cualquier plataforma. El desarrollo de pequeños componentes en microservicios hace que el desarrollo sea más ágil e independiente de la tecnología y lenguaje de programación </w:t>
+      </w:r>
+      <w:r>
+        <w:fldChar w:fldCharType="begin"/>
+      </w:r>
+      <w:r>
+        <w:instrText xml:space="preserve"> ADDIN ZOTERO_ITEM CSL_CITATION {"citationID":"L5n3WIEY","properties":{"formattedCitation":"(Velepucha et\\uc0\\u160{}al., 2019)","plainCitation":"(Velepucha et al., 2019)","noteIndex":0},"citationItems":[{"id":392,"uris":["http://zotero.org/users/local/l7Hp8k1w/items/RCDWEQRP"],"itemData":{"id":392,"type":"article-journal","container-title":"Revista Ibérica de Sistemas e Tecnologias de Informação","issue":"E17","note":"ISBN: 1646-9895\npublisher: Associação Ibérica de Sistemas e Tecnologias de Informacao","page":"1000-1009","title":"MOMMIV: Modelo para descomposición de una arquitectura monolítica hacia una arquitectura de microservicios bajo el Principio de Ocultación de Información","author":[{"family":"Velepucha","given":"Víctor"},{"family":"Flores","given":"Pamela"},{"family":"Torres","given":"Jenny"}],"issued":{"date-parts":[["2019"]]}}}],"schema":"https://github.com/citation-style-language/schema/raw/master/csl-citation.json"} </w:instrText>
+      </w:r>
+      <w:r>
+        <w:fldChar w:fldCharType="separate"/>
+      </w:r>
+      <w:r>
+        <w:t>(Velepucha et al., 2019)</w:t>
+      </w:r>
+      <w:r>
+        <w:fldChar w:fldCharType="end"/>
+      </w:r>
+    </w:p>
+    <w:p>
+      <w:pPr>
+        <w:pStyle w:val="Ttulo2"/>
+        <w:rPr>
+          <w:shd w:val="clear" w:color="auto" w:fill="auto"/>
+        </w:rPr>
+      </w:pPr>
+      <w:bookmarkStart w:id="27" w:name="_Toc88600707"/>
+      <w:bookmarkStart w:id="28" w:name="_Toc88579757"/>
+      <w:bookmarkStart w:id="29" w:name="_Toc176513916"/>
+      <w:r>
+        <w:t>Pruebas de Software</w:t>
+      </w:r>
       <w:bookmarkEnd w:id="27"/>
+      <w:bookmarkEnd w:id="28"/>
+      <w:bookmarkEnd w:id="29"/>
     </w:p>
     <w:p>
       <w:pPr>
@@ -6035,7 +6055,7 @@
           <w:lang w:val="es-CU" w:eastAsia="es-CU"/>
         </w:rPr>
       </w:pPr>
-      <w:commentRangeStart w:id="28"/>
+      <w:commentRangeStart w:id="30"/>
       <w:r>
         <w:rPr>
           <w:rFonts w:eastAsia="Times New Roman"/>
@@ -6168,14 +6188,14 @@
         </w:rPr>
         <w:t xml:space="preserve">Las Pruebas o Testing de Software se trata básicamente del conjunto de actividades dentro del desarrollo de un software permitiendo así tener procesos, métodos </w:t>
       </w:r>
-      <w:commentRangeEnd w:id="28"/>
+      <w:commentRangeEnd w:id="30"/>
       <w:r>
         <w:rPr>
           <w:rStyle w:val="Refdecomentario"/>
           <w:sz w:val="22"/>
           <w:szCs w:val="22"/>
         </w:rPr>
-        <w:commentReference w:id="28"/>
+        <w:commentReference w:id="30"/>
       </w:r>
       <w:r>
         <w:rPr>
@@ -6284,11 +6304,11 @@
       <w:pPr>
         <w:pStyle w:val="Ttulo2"/>
       </w:pPr>
-      <w:bookmarkStart w:id="29" w:name="_Toc176513917"/>
+      <w:bookmarkStart w:id="31" w:name="_Toc176513917"/>
       <w:r>
         <w:t>Herramientas y tecnologías utilizadas en el desarrollo del sistema</w:t>
       </w:r>
-      <w:bookmarkEnd w:id="29"/>
+      <w:bookmarkEnd w:id="31"/>
       <w:r>
         <w:t xml:space="preserve"> </w:t>
       </w:r>
@@ -6451,7 +6471,7 @@
           <w:u w:val="single"/>
         </w:rPr>
       </w:pPr>
-      <w:bookmarkStart w:id="30" w:name="_Toc176513918"/>
+      <w:bookmarkStart w:id="32" w:name="_Toc176513918"/>
       <w:r>
         <w:rPr>
           <w:u w:val="single"/>
@@ -6459,7 +6479,7 @@
         <w:lastRenderedPageBreak/>
         <w:t>Visual Studio Code</w:t>
       </w:r>
-      <w:bookmarkEnd w:id="30"/>
+      <w:bookmarkEnd w:id="32"/>
     </w:p>
     <w:p>
       <w:pPr>
@@ -6571,11 +6591,11 @@
       <w:pPr>
         <w:pStyle w:val="Ttulo3"/>
       </w:pPr>
-      <w:bookmarkStart w:id="31" w:name="_Toc176513919"/>
+      <w:bookmarkStart w:id="33" w:name="_Toc176513919"/>
       <w:r>
         <w:t>Visual Paradigm</w:t>
       </w:r>
-      <w:bookmarkEnd w:id="31"/>
+      <w:bookmarkEnd w:id="33"/>
       <w:r>
         <w:t xml:space="preserve"> </w:t>
       </w:r>
@@ -6613,11 +6633,11 @@
       <w:pPr>
         <w:pStyle w:val="Ttulo3"/>
       </w:pPr>
-      <w:bookmarkStart w:id="32" w:name="_Toc176513920"/>
+      <w:bookmarkStart w:id="34" w:name="_Toc176513920"/>
       <w:r>
         <w:t>Git</w:t>
       </w:r>
-      <w:bookmarkEnd w:id="32"/>
+      <w:bookmarkEnd w:id="34"/>
       <w:r>
         <w:t xml:space="preserve"> </w:t>
       </w:r>
@@ -6646,7 +6666,7 @@
       <w:pPr>
         <w:pStyle w:val="Ttulo3"/>
       </w:pPr>
-      <w:bookmarkStart w:id="33" w:name="_Toc176513921"/>
+      <w:bookmarkStart w:id="35" w:name="_Toc176513921"/>
       <w:r>
         <w:t>Pos</w:t>
       </w:r>
@@ -6656,7 +6676,7 @@
       <w:r>
         <w:t>man</w:t>
       </w:r>
-      <w:bookmarkEnd w:id="33"/>
+      <w:bookmarkEnd w:id="35"/>
       <w:r>
         <w:t xml:space="preserve"> </w:t>
       </w:r>
@@ -6735,11 +6755,11 @@
       <w:pPr>
         <w:pStyle w:val="Ttulo3"/>
       </w:pPr>
-      <w:bookmarkStart w:id="34" w:name="_Toc176513922"/>
+      <w:bookmarkStart w:id="36" w:name="_Toc176513922"/>
       <w:r>
         <w:t>Mongo Compass</w:t>
       </w:r>
-      <w:bookmarkEnd w:id="34"/>
+      <w:bookmarkEnd w:id="36"/>
       <w:r>
         <w:t xml:space="preserve">  </w:t>
       </w:r>
@@ -6791,7 +6811,7 @@
       <w:pPr>
         <w:pStyle w:val="Ttulo3"/>
       </w:pPr>
-      <w:bookmarkStart w:id="35" w:name="_Toc176513923"/>
+      <w:bookmarkStart w:id="37" w:name="_Toc176513923"/>
       <w:r>
         <w:lastRenderedPageBreak/>
         <w:t xml:space="preserve">Node </w:t>
@@ -6799,7 +6819,7 @@
       <w:r>
         <w:t>.JS</w:t>
       </w:r>
-      <w:bookmarkEnd w:id="35"/>
+      <w:bookmarkEnd w:id="37"/>
     </w:p>
     <w:p>
       <w:r>
@@ -6855,11 +6875,11 @@
       <w:pPr>
         <w:pStyle w:val="Ttulo2"/>
       </w:pPr>
-      <w:bookmarkStart w:id="36" w:name="_Toc176513924"/>
+      <w:bookmarkStart w:id="38" w:name="_Toc176513924"/>
       <w:r>
         <w:t>Lenguajes a emplear en el desarrollo del sistema</w:t>
       </w:r>
-      <w:bookmarkEnd w:id="36"/>
+      <w:bookmarkEnd w:id="38"/>
       <w:r>
         <w:t xml:space="preserve"> </w:t>
       </w:r>
@@ -7128,11 +7148,11 @@
       <w:pPr>
         <w:pStyle w:val="Ttulo3"/>
       </w:pPr>
-      <w:bookmarkStart w:id="37" w:name="_Toc176513925"/>
+      <w:bookmarkStart w:id="39" w:name="_Toc176513925"/>
       <w:r>
         <w:t>React</w:t>
       </w:r>
-      <w:bookmarkEnd w:id="37"/>
+      <w:bookmarkEnd w:id="39"/>
       <w:r>
         <w:t xml:space="preserve"> </w:t>
       </w:r>
@@ -7164,11 +7184,11 @@
       <w:pPr>
         <w:pStyle w:val="Ttulo3"/>
       </w:pPr>
-      <w:bookmarkStart w:id="38" w:name="_Toc176513926"/>
+      <w:bookmarkStart w:id="40" w:name="_Toc176513926"/>
       <w:r>
         <w:t>HTML</w:t>
       </w:r>
-      <w:bookmarkEnd w:id="38"/>
+      <w:bookmarkEnd w:id="40"/>
     </w:p>
     <w:p>
       <w:r>
@@ -7212,11 +7232,11 @@
       <w:pPr>
         <w:pStyle w:val="Ttulo3"/>
       </w:pPr>
-      <w:bookmarkStart w:id="39" w:name="_Toc176513927"/>
+      <w:bookmarkStart w:id="41" w:name="_Toc176513927"/>
       <w:r>
         <w:t>CSS</w:t>
       </w:r>
-      <w:bookmarkEnd w:id="39"/>
+      <w:bookmarkEnd w:id="41"/>
     </w:p>
     <w:p>
       <w:r>
@@ -7242,11 +7262,11 @@
       <w:pPr>
         <w:pStyle w:val="Ttulo3"/>
       </w:pPr>
-      <w:bookmarkStart w:id="40" w:name="_Toc176513928"/>
+      <w:bookmarkStart w:id="42" w:name="_Toc176513928"/>
       <w:r>
         <w:t>Javascript</w:t>
       </w:r>
-      <w:bookmarkEnd w:id="40"/>
+      <w:bookmarkEnd w:id="42"/>
     </w:p>
     <w:p>
       <w:r>
@@ -7299,11 +7319,11 @@
       <w:pPr>
         <w:pStyle w:val="Ttulo3"/>
       </w:pPr>
-      <w:bookmarkStart w:id="41" w:name="_Toc176513929"/>
+      <w:bookmarkStart w:id="43" w:name="_Toc176513929"/>
       <w:r>
         <w:t>Mongo DB</w:t>
       </w:r>
-      <w:bookmarkEnd w:id="41"/>
+      <w:bookmarkEnd w:id="43"/>
     </w:p>
     <w:p>
       <w:pPr>
@@ -7346,11 +7366,11 @@
       <w:pPr>
         <w:pStyle w:val="Ttulo2"/>
       </w:pPr>
-      <w:bookmarkStart w:id="42" w:name="_Toc176513930"/>
+      <w:bookmarkStart w:id="44" w:name="_Toc176513930"/>
       <w:r>
         <w:t>Arquitectura Cliente-Servidor</w:t>
       </w:r>
-      <w:bookmarkEnd w:id="42"/>
+      <w:bookmarkEnd w:id="44"/>
       <w:r>
         <w:t xml:space="preserve"> </w:t>
       </w:r>
@@ -7367,7 +7387,7 @@
           <w:szCs w:val="24"/>
         </w:rPr>
       </w:pPr>
-      <w:bookmarkStart w:id="43" w:name="_Toc176513931"/>
+      <w:bookmarkStart w:id="45" w:name="_Toc176513931"/>
       <w:r>
         <w:rPr>
           <w:rStyle w:val="Ttulo1Car"/>
@@ -7379,7 +7399,7 @@
         </w:rPr>
         <w:t>Metodologías de Desarrollo Programación Extrema (XP)</w:t>
       </w:r>
-      <w:bookmarkEnd w:id="43"/>
+      <w:bookmarkEnd w:id="45"/>
     </w:p>
     <w:p>
       <w:r>
@@ -7514,10 +7534,10 @@
       <w:pPr>
         <w:pStyle w:val="Ttulo1"/>
       </w:pPr>
-      <w:bookmarkStart w:id="44" w:name="_Toc176513932"/>
+      <w:bookmarkStart w:id="46" w:name="_Toc176513932"/>
     </w:p>
     <w:p/>
-    <w:bookmarkEnd w:id="19"/>
+    <w:bookmarkEnd w:id="21"/>
     <w:p/>
     <w:p>
       <w:pPr>
@@ -7533,10 +7553,10 @@
       <w:r>
         <w:t xml:space="preserve"> Planificación y Diseño</w:t>
       </w:r>
-      <w:bookmarkEnd w:id="44"/>
-    </w:p>
-    <w:p>
-      <w:bookmarkStart w:id="45" w:name="_Hlk176950327"/>
+      <w:bookmarkEnd w:id="46"/>
+    </w:p>
+    <w:p>
+      <w:bookmarkStart w:id="47" w:name="_Hlk176950327"/>
       <w:r>
         <w:t xml:space="preserve">Introducción al Capítulo </w:t>
       </w:r>
@@ -7549,16 +7569,22 @@
           <w:numId w:val="22"/>
         </w:numPr>
       </w:pPr>
-      <w:bookmarkStart w:id="46" w:name="_Toc176513933"/>
-      <w:bookmarkStart w:id="47" w:name="_Hlk176950268"/>
+      <w:bookmarkStart w:id="48" w:name="_Toc176513933"/>
+      <w:bookmarkStart w:id="49" w:name="_Hlk176950268"/>
       <w:r>
         <w:t>Descripción del proceso de cálculo del transporte de sedimentos</w:t>
       </w:r>
-      <w:bookmarkEnd w:id="46"/>
-    </w:p>
-    <w:p>
-      <w:r>
-        <w:t>La empresa Geocuba (Oriente Sur) realiza</w:t>
+      <w:bookmarkEnd w:id="48"/>
+    </w:p>
+    <w:p>
+      <w:r>
+        <w:t xml:space="preserve">La empresa </w:t>
+      </w:r>
+      <w:r>
+        <w:t>GEOCUBA</w:t>
+      </w:r>
+      <w:r>
+        <w:t xml:space="preserve"> (Oriente Sur) realiza</w:t>
       </w:r>
       <w:r>
         <w:t xml:space="preserve"> </w:t>
@@ -7662,7 +7688,7 @@
         <w:t>-Altura</w:t>
       </w:r>
     </w:p>
-    <w:bookmarkEnd w:id="45"/>
+    <w:bookmarkEnd w:id="47"/>
     <w:p/>
     <w:p/>
     <w:p/>
@@ -7679,12 +7705,12 @@
         </w:numPr>
         <w:ind w:left="465" w:hanging="405"/>
       </w:pPr>
-      <w:bookmarkStart w:id="48" w:name="_Toc176513934"/>
+      <w:bookmarkStart w:id="50" w:name="_Toc176513934"/>
       <w:r>
         <w:lastRenderedPageBreak/>
         <w:t>2.1: Actores del Sistema</w:t>
       </w:r>
-      <w:bookmarkEnd w:id="48"/>
+      <w:bookmarkEnd w:id="50"/>
     </w:p>
     <w:p>
       <w:r>
@@ -7896,7 +7922,7 @@
           <w:u w:val="single"/>
         </w:rPr>
       </w:pPr>
-      <w:bookmarkStart w:id="49" w:name="_Toc176513935"/>
+      <w:bookmarkStart w:id="51" w:name="_Toc176513935"/>
       <w:r>
         <w:rPr>
           <w:rStyle w:val="Ttulo1Car"/>
@@ -7908,7 +7934,7 @@
         </w:rPr>
         <w:t>2.2: Funcionalidades del Sistema</w:t>
       </w:r>
-      <w:bookmarkEnd w:id="49"/>
+      <w:bookmarkEnd w:id="51"/>
     </w:p>
     <w:p>
       <w:pPr>
@@ -7962,8 +7988,8 @@
           <w:u w:val="single"/>
         </w:rPr>
       </w:pPr>
-      <w:bookmarkStart w:id="50" w:name="_Toc176513936"/>
-      <w:bookmarkEnd w:id="50"/>
+      <w:bookmarkStart w:id="52" w:name="_Toc176513936"/>
+      <w:bookmarkEnd w:id="52"/>
     </w:p>
     <w:p>
       <w:pPr>
@@ -7986,8 +8012,8 @@
           <w:u w:val="single"/>
         </w:rPr>
       </w:pPr>
-      <w:bookmarkStart w:id="51" w:name="_Toc176513937"/>
-      <w:bookmarkEnd w:id="51"/>
+      <w:bookmarkStart w:id="53" w:name="_Toc176513937"/>
+      <w:bookmarkEnd w:id="53"/>
     </w:p>
     <w:p>
       <w:pPr>
@@ -8010,8 +8036,8 @@
           <w:u w:val="single"/>
         </w:rPr>
       </w:pPr>
-      <w:bookmarkStart w:id="52" w:name="_Toc176513938"/>
-      <w:bookmarkEnd w:id="52"/>
+      <w:bookmarkStart w:id="54" w:name="_Toc176513938"/>
+      <w:bookmarkEnd w:id="54"/>
     </w:p>
     <w:p>
       <w:pPr>
@@ -8034,8 +8060,8 @@
           <w:u w:val="single"/>
         </w:rPr>
       </w:pPr>
-      <w:bookmarkStart w:id="53" w:name="_Toc176513939"/>
-      <w:bookmarkEnd w:id="53"/>
+      <w:bookmarkStart w:id="55" w:name="_Toc176513939"/>
+      <w:bookmarkEnd w:id="55"/>
     </w:p>
     <w:p>
       <w:pPr>
@@ -8058,8 +8084,8 @@
           <w:u w:val="single"/>
         </w:rPr>
       </w:pPr>
-      <w:bookmarkStart w:id="54" w:name="_Toc176513940"/>
-      <w:bookmarkEnd w:id="54"/>
+      <w:bookmarkStart w:id="56" w:name="_Toc176513940"/>
+      <w:bookmarkEnd w:id="56"/>
     </w:p>
     <w:p>
       <w:pPr>
@@ -8082,8 +8108,8 @@
           <w:u w:val="single"/>
         </w:rPr>
       </w:pPr>
-      <w:bookmarkStart w:id="55" w:name="_Toc176513941"/>
-      <w:bookmarkEnd w:id="55"/>
+      <w:bookmarkStart w:id="57" w:name="_Toc176513941"/>
+      <w:bookmarkEnd w:id="57"/>
     </w:p>
     <w:p>
       <w:pPr>
@@ -8097,7 +8123,7 @@
           <w:u w:val="single"/>
         </w:rPr>
       </w:pPr>
-      <w:bookmarkStart w:id="56" w:name="_Toc176513942"/>
+      <w:bookmarkStart w:id="58" w:name="_Toc176513942"/>
       <w:r>
         <w:rPr>
           <w:rStyle w:val="Ttulo1Car"/>
@@ -8118,7 +8144,7 @@
         </w:rPr>
         <w:t>:</w:t>
       </w:r>
-      <w:bookmarkEnd w:id="56"/>
+      <w:bookmarkEnd w:id="58"/>
     </w:p>
     <w:p>
       <w:r>
@@ -8168,19 +8194,19 @@
           <w:lang w:eastAsia="es-ES"/>
         </w:rPr>
       </w:pPr>
-      <w:commentRangeStart w:id="57"/>
+      <w:commentRangeStart w:id="59"/>
       <w:r>
         <w:rPr>
           <w:lang w:eastAsia="es-ES"/>
         </w:rPr>
         <w:t xml:space="preserve">La página web </w:t>
       </w:r>
-      <w:commentRangeEnd w:id="57"/>
+      <w:commentRangeEnd w:id="59"/>
       <w:r>
         <w:rPr>
           <w:rStyle w:val="Refdecomentario"/>
         </w:rPr>
-        <w:commentReference w:id="57"/>
+        <w:commentReference w:id="59"/>
       </w:r>
       <w:r>
         <w:rPr>
@@ -8530,11 +8556,11 @@
       <w:pPr>
         <w:pStyle w:val="Ttulo3"/>
       </w:pPr>
-      <w:bookmarkStart w:id="58" w:name="_Toc176513943"/>
+      <w:bookmarkStart w:id="60" w:name="_Toc176513943"/>
       <w:r>
         <w:t>Requisitos No Funcionales:</w:t>
       </w:r>
-      <w:bookmarkEnd w:id="58"/>
+      <w:bookmarkEnd w:id="60"/>
     </w:p>
     <w:p>
       <w:r>
@@ -8547,11 +8573,11 @@
       <w:pPr>
         <w:pStyle w:val="Ttulo2"/>
       </w:pPr>
-      <w:bookmarkStart w:id="59" w:name="_Toc176513944"/>
+      <w:bookmarkStart w:id="61" w:name="_Toc176513944"/>
       <w:r>
         <w:t>Historias de Usuarios:</w:t>
       </w:r>
-      <w:bookmarkEnd w:id="59"/>
+      <w:bookmarkEnd w:id="61"/>
     </w:p>
     <w:p>
       <w:pPr>
@@ -9250,10 +9276,10 @@
                   <v:path o:extrusionok="f" gradientshapeok="t" o:connecttype="rect"/>
                   <o:lock v:ext="edit" aspectratio="t"/>
                 </v:shapetype>
-                <v:shape id="_x0000_i1025" type="#_x0000_t75" style="width:283.5pt;height:256.5pt" o:ole="">
+                <v:shape id="_x0000_i1025" type="#_x0000_t75" style="width:283.8pt;height:257pt" o:ole="">
                   <v:imagedata r:id="rId35" o:title=""/>
                 </v:shape>
-                <o:OLEObject Type="Embed" ProgID="PBrush" ShapeID="_x0000_i1025" DrawAspect="Content" ObjectID="_1795843244" r:id="rId36"/>
+                <o:OLEObject Type="Embed" ProgID="PBrush" ShapeID="_x0000_i1025" DrawAspect="Content" ObjectID="_1795844899" r:id="rId36"/>
               </w:object>
             </w:r>
           </w:p>
@@ -9619,19 +9645,19 @@
       <w:pPr>
         <w:pStyle w:val="Ttulo2"/>
       </w:pPr>
-      <w:commentRangeStart w:id="60"/>
+      <w:commentRangeStart w:id="62"/>
       <w:r>
         <w:lastRenderedPageBreak/>
         <w:t xml:space="preserve">Pruebas al Sistema </w:t>
       </w:r>
-      <w:commentRangeEnd w:id="60"/>
+      <w:commentRangeEnd w:id="62"/>
       <w:r>
         <w:rPr>
           <w:rStyle w:val="Refdecomentario"/>
           <w:rFonts w:eastAsiaTheme="minorHAnsi"/>
           <w:b w:val="0"/>
         </w:rPr>
-        <w:commentReference w:id="60"/>
+        <w:commentReference w:id="62"/>
       </w:r>
     </w:p>
     <w:p>
@@ -9658,7 +9684,7 @@
           <w:lang w:eastAsia="es-ES"/>
         </w:rPr>
       </w:pPr>
-      <w:bookmarkStart w:id="61" w:name="casoPruebaAuth"/>
+      <w:bookmarkStart w:id="63" w:name="casoPruebaAuth"/>
       <w:r>
         <w:rPr>
           <w:rFonts w:eastAsia="Times New Roman" w:cs="Times New Roman"/>
@@ -9694,7 +9720,7 @@
             <w:shd w:val="clear" w:color="auto" w:fill="95B3D7" w:themeFill="accent1" w:themeFillTint="99"/>
             <w:hideMark/>
           </w:tcPr>
-          <w:bookmarkEnd w:id="61"/>
+          <w:bookmarkEnd w:id="63"/>
           <w:p>
             <w:pPr>
               <w:numPr>
@@ -10594,7 +10620,7 @@
           </w:p>
         </w:tc>
       </w:tr>
-      <w:bookmarkEnd w:id="47"/>
+      <w:bookmarkEnd w:id="49"/>
     </w:tbl>
     <w:p>
       <w:pPr>
@@ -10663,14 +10689,14 @@
       <w:pPr>
         <w:pStyle w:val="Ttulo1"/>
       </w:pPr>
-      <w:bookmarkStart w:id="62" w:name="_Toc176513945"/>
+      <w:bookmarkStart w:id="64" w:name="_Toc176513945"/>
       <w:r>
         <w:lastRenderedPageBreak/>
         <w:t>Referencias Bibliográficas</w:t>
       </w:r>
-      <w:bookmarkEnd w:id="62"/>
-    </w:p>
-    <w:bookmarkStart w:id="63" w:name="_Hlk176951345"/>
+      <w:bookmarkEnd w:id="64"/>
+    </w:p>
+    <w:bookmarkStart w:id="65" w:name="_Hlk176951345"/>
     <w:p>
       <w:pPr>
         <w:pStyle w:val="Bibliografa"/>
@@ -11238,7 +11264,7 @@
       </w:pPr>
     </w:p>
     <w:p/>
-    <w:bookmarkEnd w:id="63"/>
+    <w:bookmarkEnd w:id="65"/>
     <w:p/>
     <w:sectPr>
       <w:pgSz w:w="12240" w:h="15840" w:code="1"/>
@@ -11268,7 +11294,7 @@
       </w:r>
     </w:p>
   </w:comment>
-  <w:comment w:id="5" w:author="Dionis" w:date="2024-12-10T06:36:00Z" w:initials="D">
+  <w:comment w:id="3" w:author="TitoCode" w:date="2024-12-16T08:37:00Z" w:initials="T">
     <w:p>
       <w:pPr>
         <w:pStyle w:val="Textocomentario"/>
@@ -11280,11 +11306,11 @@
         <w:annotationRef/>
       </w:r>
       <w:r>
-        <w:t>Poner Geocuba de una misma forma en todo el documento</w:t>
+        <w:t>Logrado</w:t>
       </w:r>
     </w:p>
   </w:comment>
-  <w:comment w:id="6" w:author="Dionis" w:date="2024-12-10T06:37:00Z" w:initials="D">
+  <w:comment w:id="4" w:author="TitoCode" w:date="2024-12-16T08:37:00Z" w:initials="T">
     <w:p>
       <w:pPr>
         <w:pStyle w:val="Textocomentario"/>
@@ -11294,9 +11320,6 @@
           <w:rStyle w:val="Refdecomentario"/>
         </w:rPr>
         <w:annotationRef/>
-      </w:r>
-      <w:r>
-        <w:t>Agregar referencias conceptuales al calculo de sedimentos con referencias.</w:t>
       </w:r>
     </w:p>
   </w:comment>
@@ -11312,6 +11335,38 @@
         <w:annotationRef/>
       </w:r>
       <w:r>
+        <w:t>Poner Geocuba de una misma forma en todo el documento</w:t>
+      </w:r>
+    </w:p>
+  </w:comment>
+  <w:comment w:id="8" w:author="Dionis" w:date="2024-12-10T06:37:00Z" w:initials="D">
+    <w:p>
+      <w:pPr>
+        <w:pStyle w:val="Textocomentario"/>
+      </w:pPr>
+      <w:r>
+        <w:rPr>
+          <w:rStyle w:val="Refdecomentario"/>
+        </w:rPr>
+        <w:annotationRef/>
+      </w:r>
+      <w:r>
+        <w:t>Agregar referencias conceptuales al calculo de sedimentos con referencias.</w:t>
+      </w:r>
+    </w:p>
+  </w:comment>
+  <w:comment w:id="9" w:author="Dionis" w:date="2024-12-10T06:36:00Z" w:initials="D">
+    <w:p>
+      <w:pPr>
+        <w:pStyle w:val="Textocomentario"/>
+      </w:pPr>
+      <w:r>
+        <w:rPr>
+          <w:rStyle w:val="Refdecomentario"/>
+        </w:rPr>
+        <w:annotationRef/>
+      </w:r>
+      <w:r>
         <w:t>Referencia al articulo de la ecuación o poner a pie de pagina un enlace que indique la informacion.</w:t>
       </w:r>
     </w:p>
@@ -11321,7 +11376,7 @@
       </w:pPr>
     </w:p>
   </w:comment>
-  <w:comment w:id="8" w:author="Dionis" w:date="2024-12-10T06:38:00Z" w:initials="D">
+  <w:comment w:id="10" w:author="Dionis" w:date="2024-12-10T06:38:00Z" w:initials="D">
     <w:p>
       <w:pPr>
         <w:pStyle w:val="Textocomentario"/>
@@ -11350,7 +11405,7 @@
       </w:r>
     </w:p>
   </w:comment>
-  <w:comment w:id="11" w:author="Dionis" w:date="2024-12-10T06:40:00Z" w:initials="D">
+  <w:comment w:id="13" w:author="Dionis" w:date="2024-12-10T06:40:00Z" w:initials="D">
     <w:p>
       <w:pPr>
         <w:pStyle w:val="Textocomentario"/>
@@ -11366,7 +11421,7 @@
       </w:r>
     </w:p>
   </w:comment>
-  <w:comment w:id="14" w:author="Dionis" w:date="2024-12-10T06:38:00Z" w:initials="D">
+  <w:comment w:id="16" w:author="Dionis" w:date="2024-12-10T06:38:00Z" w:initials="D">
     <w:p>
       <w:pPr>
         <w:pStyle w:val="Textocomentario"/>
@@ -11382,7 +11437,7 @@
       </w:r>
     </w:p>
   </w:comment>
-  <w:comment w:id="15" w:author="Dionis" w:date="2024-12-10T06:39:00Z" w:initials="D">
+  <w:comment w:id="17" w:author="Dionis" w:date="2024-12-10T06:39:00Z" w:initials="D">
     <w:p>
       <w:pPr>
         <w:pStyle w:val="Textocomentario"/>
@@ -11398,7 +11453,7 @@
       </w:r>
     </w:p>
   </w:comment>
-  <w:comment w:id="16" w:author="Dionis" w:date="2024-12-10T06:39:00Z" w:initials="D">
+  <w:comment w:id="18" w:author="Dionis" w:date="2024-12-10T06:39:00Z" w:initials="D">
     <w:p>
       <w:pPr>
         <w:pStyle w:val="Textocomentario"/>
@@ -11414,7 +11469,7 @@
       </w:r>
     </w:p>
   </w:comment>
-  <w:comment w:id="28" w:author="Dionis" w:date="2024-12-10T06:40:00Z" w:initials="D">
+  <w:comment w:id="30" w:author="Dionis" w:date="2024-12-10T06:40:00Z" w:initials="D">
     <w:p>
       <w:pPr>
         <w:pStyle w:val="Textocomentario"/>
@@ -11430,7 +11485,7 @@
       </w:r>
     </w:p>
   </w:comment>
-  <w:comment w:id="57" w:author="Dionis" w:date="2024-12-10T06:42:00Z" w:initials="D">
+  <w:comment w:id="59" w:author="Dionis" w:date="2024-12-10T06:42:00Z" w:initials="D">
     <w:p>
       <w:pPr>
         <w:pStyle w:val="Textocomentario"/>
@@ -11472,7 +11527,7 @@
       </w:r>
     </w:p>
   </w:comment>
-  <w:comment w:id="60" w:author="Dionis" w:date="2024-12-10T06:42:00Z" w:initials="D">
+  <w:comment w:id="62" w:author="Dionis" w:date="2024-12-10T06:42:00Z" w:initials="D">
     <w:p>
       <w:pPr>
         <w:pStyle w:val="Textocomentario"/>
@@ -11494,6 +11549,8 @@
 <file path=word/commentsExtended.xml><?xml version="1.0" encoding="utf-8"?>
 <w15:commentsEx xmlns:wpc="http://schemas.microsoft.com/office/word/2010/wordprocessingCanvas" xmlns:cx="http://schemas.microsoft.com/office/drawing/2014/chartex" xmlns:cx1="http://schemas.microsoft.com/office/drawing/2015/9/8/chartex" xmlns:cx2="http://schemas.microsoft.com/office/drawing/2015/10/21/chartex" xmlns:cx3="http://schemas.microsoft.com/office/drawing/2016/5/9/chartex" xmlns:cx4="http://schemas.microsoft.com/office/drawing/2016/5/10/chartex" xmlns:cx5="http://schemas.microsoft.com/office/drawing/2016/5/11/chartex" xmlns:cx6="http://schemas.microsoft.com/office/drawing/2016/5/12/chartex" xmlns:cx7="http://schemas.microsoft.com/office/drawing/2016/5/13/chartex" xmlns:cx8="http://schemas.microsoft.com/office/drawing/2016/5/14/chartex" xmlns:mc="http://schemas.openxmlformats.org/markup-compatibility/2006" xmlns:aink="http://schemas.microsoft.com/office/drawing/2016/ink" xmlns:am3d="http://schemas.microsoft.com/office/drawing/2017/model3d" xmlns:o="urn:schemas-microsoft-com:office:office" xmlns:r="http://schemas.openxmlformats.org/officeDocument/2006/relationships" xmlns:m="http://schemas.openxmlformats.org/officeDocument/2006/math" xmlns:v="urn:schemas-microsoft-com:vml" xmlns:wp14="http://schemas.microsoft.com/office/word/2010/wordprocessingDrawing" xmlns:wp="http://schemas.openxmlformats.org/drawingml/2006/wordprocessingDrawing" xmlns:w10="urn:schemas-microsoft-com:office:word" xmlns:w="http://schemas.openxmlformats.org/wordprocessingml/2006/main" xmlns:w14="http://schemas.microsoft.com/office/word/2010/wordml" xmlns:w15="http://schemas.microsoft.com/office/word/2012/wordml" xmlns:w16cex="http://schemas.microsoft.com/office/word/2018/wordml/cex" xmlns:w16cid="http://schemas.microsoft.com/office/word/2016/wordml/cid" xmlns:w16="http://schemas.microsoft.com/office/word/2018/wordml" xmlns:w16sdtdh="http://schemas.microsoft.com/office/word/2020/wordml/sdtdatahash" xmlns:w16se="http://schemas.microsoft.com/office/word/2015/wordml/symex" xmlns:wpg="http://schemas.microsoft.com/office/word/2010/wordprocessingGroup" xmlns:wpi="http://schemas.microsoft.com/office/word/2010/wordprocessingInk" xmlns:wne="http://schemas.microsoft.com/office/word/2006/wordml" xmlns:wps="http://schemas.microsoft.com/office/word/2010/wordprocessingShape" mc:Ignorable="w14 w15 w16se w16cid w16 w16cex w16sdtdh wp14">
   <w15:commentEx w15:paraId="5D4B1C42" w15:done="0"/>
+  <w15:commentEx w15:paraId="1D62C75E" w15:paraIdParent="5D4B1C42" w15:done="0"/>
+  <w15:commentEx w15:paraId="69F94472" w15:paraIdParent="5D4B1C42" w15:done="0"/>
   <w15:commentEx w15:paraId="72AFD930" w15:done="0"/>
   <w15:commentEx w15:paraId="4BA35995" w15:done="0"/>
   <w15:commentEx w15:paraId="5A16EF47" w15:done="0"/>
@@ -11511,6 +11568,8 @@
 <file path=word/commentsExtensible.xml><?xml version="1.0" encoding="utf-8"?>
 <w16cex:commentsExtensible xmlns:wpc="http://schemas.microsoft.com/office/word/2010/wordprocessingCanvas" xmlns:cx="http://schemas.microsoft.com/office/drawing/2014/chartex" xmlns:cx1="http://schemas.microsoft.com/office/drawing/2015/9/8/chartex" xmlns:cx2="http://schemas.microsoft.com/office/drawing/2015/10/21/chartex" xmlns:cx3="http://schemas.microsoft.com/office/drawing/2016/5/9/chartex" xmlns:cx4="http://schemas.microsoft.com/office/drawing/2016/5/10/chartex" xmlns:cx5="http://schemas.microsoft.com/office/drawing/2016/5/11/chartex" xmlns:cx6="http://schemas.microsoft.com/office/drawing/2016/5/12/chartex" xmlns:cx7="http://schemas.microsoft.com/office/drawing/2016/5/13/chartex" xmlns:cx8="http://schemas.microsoft.com/office/drawing/2016/5/14/chartex" xmlns:mc="http://schemas.openxmlformats.org/markup-compatibility/2006" xmlns:aink="http://schemas.microsoft.com/office/drawing/2016/ink" xmlns:am3d="http://schemas.microsoft.com/office/drawing/2017/model3d" xmlns:o="urn:schemas-microsoft-com:office:office" xmlns:r="http://schemas.openxmlformats.org/officeDocument/2006/relationships" xmlns:m="http://schemas.openxmlformats.org/officeDocument/2006/math" xmlns:v="urn:schemas-microsoft-com:vml" xmlns:wp14="http://schemas.microsoft.com/office/word/2010/wordprocessingDrawing" xmlns:wp="http://schemas.openxmlformats.org/drawingml/2006/wordprocessingDrawing" xmlns:w10="urn:schemas-microsoft-com:office:word" xmlns:w="http://schemas.openxmlformats.org/wordprocessingml/2006/main" xmlns:w14="http://schemas.microsoft.com/office/word/2010/wordml" xmlns:w15="http://schemas.microsoft.com/office/word/2012/wordml" xmlns:w16cex="http://schemas.microsoft.com/office/word/2018/wordml/cex" xmlns:w16cid="http://schemas.microsoft.com/office/word/2016/wordml/cid" xmlns:w16="http://schemas.microsoft.com/office/word/2018/wordml" xmlns:w16sdtdh="http://schemas.microsoft.com/office/word/2020/wordml/sdtdatahash" xmlns:w16se="http://schemas.microsoft.com/office/word/2015/wordml/symex" xmlns:wpg="http://schemas.microsoft.com/office/word/2010/wordprocessingGroup" xmlns:wpi="http://schemas.microsoft.com/office/word/2010/wordprocessingInk" xmlns:wne="http://schemas.microsoft.com/office/word/2006/wordml" xmlns:wps="http://schemas.microsoft.com/office/word/2010/wordprocessingShape" mc:Ignorable="w14 w15 w16se w16cid w16 w16cex w16sdtdh wp14">
   <w16cex:commentExtensible w16cex:durableId="4923BE0C" w16cex:dateUtc="2024-12-10T11:31:00Z"/>
+  <w16cex:commentExtensible w16cex:durableId="2B0A6551" w16cex:dateUtc="2024-12-16T13:37:00Z"/>
+  <w16cex:commentExtensible w16cex:durableId="2B0A6559" w16cex:dateUtc="2024-12-16T13:37:00Z"/>
   <w16cex:commentExtensible w16cex:durableId="39895EB9" w16cex:dateUtc="2024-12-10T11:36:00Z"/>
   <w16cex:commentExtensible w16cex:durableId="1E650F5F" w16cex:dateUtc="2024-12-10T11:37:00Z"/>
   <w16cex:commentExtensible w16cex:durableId="483B1C7A" w16cex:dateUtc="2024-12-10T11:36:00Z"/>
@@ -11528,6 +11587,8 @@
 <file path=word/commentsIds.xml><?xml version="1.0" encoding="utf-8"?>
 <w16cid:commentsIds xmlns:wpc="http://schemas.microsoft.com/office/word/2010/wordprocessingCanvas" xmlns:cx="http://schemas.microsoft.com/office/drawing/2014/chartex" xmlns:cx1="http://schemas.microsoft.com/office/drawing/2015/9/8/chartex" xmlns:cx2="http://schemas.microsoft.com/office/drawing/2015/10/21/chartex" xmlns:cx3="http://schemas.microsoft.com/office/drawing/2016/5/9/chartex" xmlns:cx4="http://schemas.microsoft.com/office/drawing/2016/5/10/chartex" xmlns:cx5="http://schemas.microsoft.com/office/drawing/2016/5/11/chartex" xmlns:cx6="http://schemas.microsoft.com/office/drawing/2016/5/12/chartex" xmlns:cx7="http://schemas.microsoft.com/office/drawing/2016/5/13/chartex" xmlns:cx8="http://schemas.microsoft.com/office/drawing/2016/5/14/chartex" xmlns:mc="http://schemas.openxmlformats.org/markup-compatibility/2006" xmlns:aink="http://schemas.microsoft.com/office/drawing/2016/ink" xmlns:am3d="http://schemas.microsoft.com/office/drawing/2017/model3d" xmlns:o="urn:schemas-microsoft-com:office:office" xmlns:r="http://schemas.openxmlformats.org/officeDocument/2006/relationships" xmlns:m="http://schemas.openxmlformats.org/officeDocument/2006/math" xmlns:v="urn:schemas-microsoft-com:vml" xmlns:wp14="http://schemas.microsoft.com/office/word/2010/wordprocessingDrawing" xmlns:wp="http://schemas.openxmlformats.org/drawingml/2006/wordprocessingDrawing" xmlns:w10="urn:schemas-microsoft-com:office:word" xmlns:w="http://schemas.openxmlformats.org/wordprocessingml/2006/main" xmlns:w14="http://schemas.microsoft.com/office/word/2010/wordml" xmlns:w15="http://schemas.microsoft.com/office/word/2012/wordml" xmlns:w16cex="http://schemas.microsoft.com/office/word/2018/wordml/cex" xmlns:w16cid="http://schemas.microsoft.com/office/word/2016/wordml/cid" xmlns:w16="http://schemas.microsoft.com/office/word/2018/wordml" xmlns:w16sdtdh="http://schemas.microsoft.com/office/word/2020/wordml/sdtdatahash" xmlns:w16se="http://schemas.microsoft.com/office/word/2015/wordml/symex" xmlns:wpg="http://schemas.microsoft.com/office/word/2010/wordprocessingGroup" xmlns:wpi="http://schemas.microsoft.com/office/word/2010/wordprocessingInk" xmlns:wne="http://schemas.microsoft.com/office/word/2006/wordml" xmlns:wps="http://schemas.microsoft.com/office/word/2010/wordprocessingShape" mc:Ignorable="w14 w15 w16se w16cid w16 w16cex w16sdtdh wp14">
   <w16cid:commentId w16cid:paraId="5D4B1C42" w16cid:durableId="4923BE0C"/>
+  <w16cid:commentId w16cid:paraId="1D62C75E" w16cid:durableId="2B0A6551"/>
+  <w16cid:commentId w16cid:paraId="69F94472" w16cid:durableId="2B0A6559"/>
   <w16cid:commentId w16cid:paraId="72AFD930" w16cid:durableId="39895EB9"/>
   <w16cid:commentId w16cid:paraId="4BA35995" w16cid:durableId="1E650F5F"/>
   <w16cid:commentId w16cid:paraId="5A16EF47" w16cid:durableId="483B1C7A"/>
@@ -14671,6 +14732,9 @@
 <w15:people xmlns:wpc="http://schemas.microsoft.com/office/word/2010/wordprocessingCanvas" xmlns:cx="http://schemas.microsoft.com/office/drawing/2014/chartex" xmlns:cx1="http://schemas.microsoft.com/office/drawing/2015/9/8/chartex" xmlns:cx2="http://schemas.microsoft.com/office/drawing/2015/10/21/chartex" xmlns:cx3="http://schemas.microsoft.com/office/drawing/2016/5/9/chartex" xmlns:cx4="http://schemas.microsoft.com/office/drawing/2016/5/10/chartex" xmlns:cx5="http://schemas.microsoft.com/office/drawing/2016/5/11/chartex" xmlns:cx6="http://schemas.microsoft.com/office/drawing/2016/5/12/chartex" xmlns:cx7="http://schemas.microsoft.com/office/drawing/2016/5/13/chartex" xmlns:cx8="http://schemas.microsoft.com/office/drawing/2016/5/14/chartex" xmlns:mc="http://schemas.openxmlformats.org/markup-compatibility/2006" xmlns:aink="http://schemas.microsoft.com/office/drawing/2016/ink" xmlns:am3d="http://schemas.microsoft.com/office/drawing/2017/model3d" xmlns:o="urn:schemas-microsoft-com:office:office" xmlns:r="http://schemas.openxmlformats.org/officeDocument/2006/relationships" xmlns:m="http://schemas.openxmlformats.org/officeDocument/2006/math" xmlns:v="urn:schemas-microsoft-com:vml" xmlns:wp14="http://schemas.microsoft.com/office/word/2010/wordprocessingDrawing" xmlns:wp="http://schemas.openxmlformats.org/drawingml/2006/wordprocessingDrawing" xmlns:w10="urn:schemas-microsoft-com:office:word" xmlns:w="http://schemas.openxmlformats.org/wordprocessingml/2006/main" xmlns:w14="http://schemas.microsoft.com/office/word/2010/wordml" xmlns:w15="http://schemas.microsoft.com/office/word/2012/wordml" xmlns:w16cex="http://schemas.microsoft.com/office/word/2018/wordml/cex" xmlns:w16cid="http://schemas.microsoft.com/office/word/2016/wordml/cid" xmlns:w16="http://schemas.microsoft.com/office/word/2018/wordml" xmlns:w16sdtdh="http://schemas.microsoft.com/office/word/2020/wordml/sdtdatahash" xmlns:w16se="http://schemas.microsoft.com/office/word/2015/wordml/symex" xmlns:wpg="http://schemas.microsoft.com/office/word/2010/wordprocessingGroup" xmlns:wpi="http://schemas.microsoft.com/office/word/2010/wordprocessingInk" xmlns:wne="http://schemas.microsoft.com/office/word/2006/wordml" xmlns:wps="http://schemas.microsoft.com/office/word/2010/wordprocessingShape" mc:Ignorable="w14 w15 w16se w16cid w16 w16cex w16sdtdh wp14">
   <w15:person w15:author="Dionis">
     <w15:presenceInfo w15:providerId="None" w15:userId="Dionis"/>
+  </w15:person>
+  <w15:person w15:author="TitoCode">
+    <w15:presenceInfo w15:providerId="None" w15:userId="TitoCode"/>
   </w15:person>
 </w15:people>
 </file>

</xml_diff>

<commit_message>
Los pie de pagina de las paginas internacionales la Tesis
</commit_message>
<xml_diff>
--- a/Tesis/Tesis Dariel Enmanuel Cabrera Lopez.docx
+++ b/Tesis/Tesis Dariel Enmanuel Cabrera Lopez.docx
@@ -212,11 +212,24 @@
       <w:r>
         <w:t xml:space="preserve">, </w:t>
       </w:r>
-      <w:r>
-        <w:t>par la</w:t>
-      </w:r>
-      <w:r>
-        <w:t xml:space="preserve"> empresa Geocuba.”</w:t>
+      <w:proofErr w:type="spellStart"/>
+      <w:r>
+        <w:t>par</w:t>
+      </w:r>
+      <w:proofErr w:type="spellEnd"/>
+      <w:r>
+        <w:t xml:space="preserve"> la</w:t>
+      </w:r>
+      <w:r>
+        <w:t xml:space="preserve"> empresa </w:t>
+      </w:r>
+      <w:proofErr w:type="spellStart"/>
+      <w:r>
+        <w:t>Geocuba</w:t>
+      </w:r>
+      <w:proofErr w:type="spellEnd"/>
+      <w:r>
+        <w:t>.”</w:t>
       </w:r>
     </w:p>
     <w:p>
@@ -308,19 +321,41 @@
         <w:rPr>
           <w:color w:val="auto"/>
         </w:rPr>
-        <w:t xml:space="preserve"> Dr.</w:t>
-      </w:r>
+        <w:t xml:space="preserve"> </w:t>
+      </w:r>
+      <w:proofErr w:type="spellStart"/>
       <w:r>
         <w:rPr>
           <w:color w:val="auto"/>
         </w:rPr>
+        <w:t>Dr.</w:t>
+      </w:r>
+      <w:r>
+        <w:rPr>
+          <w:color w:val="auto"/>
+        </w:rPr>
         <w:t>C</w:t>
       </w:r>
+      <w:proofErr w:type="spellEnd"/>
       <w:r>
         <w:rPr>
           <w:color w:val="auto"/>
         </w:rPr>
-        <w:t xml:space="preserve"> Dionis López Ramos</w:t>
+        <w:t xml:space="preserve"> </w:t>
+      </w:r>
+      <w:proofErr w:type="spellStart"/>
+      <w:r>
+        <w:rPr>
+          <w:color w:val="auto"/>
+        </w:rPr>
+        <w:t>Dionis</w:t>
+      </w:r>
+      <w:proofErr w:type="spellEnd"/>
+      <w:r>
+        <w:rPr>
+          <w:color w:val="auto"/>
+        </w:rPr>
+        <w:t xml:space="preserve"> López Ramos</w:t>
       </w:r>
     </w:p>
     <w:p>
@@ -4008,23 +4043,25 @@
           <w:sz w:val="24"/>
           <w:szCs w:val="24"/>
         </w:rPr>
-        <w:t xml:space="preserve"> React, como marco </w:t>
-      </w:r>
+        <w:t xml:space="preserve"> </w:t>
+      </w:r>
+      <w:proofErr w:type="spellStart"/>
       <w:r>
         <w:rPr>
           <w:color w:val="auto"/>
           <w:sz w:val="24"/>
           <w:szCs w:val="24"/>
         </w:rPr>
-        <w:t xml:space="preserve">de trabajo, Visual Paradigm (versión 8.0) para la realización de los </w:t>
-      </w:r>
+        <w:t>React</w:t>
+      </w:r>
+      <w:proofErr w:type="spellEnd"/>
       <w:r>
         <w:rPr>
           <w:color w:val="auto"/>
           <w:sz w:val="24"/>
           <w:szCs w:val="24"/>
         </w:rPr>
-        <w:t>diagramas de</w:t>
+        <w:t xml:space="preserve">, como marco </w:t>
       </w:r>
       <w:r>
         <w:rPr>
@@ -4032,23 +4069,25 @@
           <w:sz w:val="24"/>
           <w:szCs w:val="24"/>
         </w:rPr>
-        <w:t xml:space="preserve"> la metodología empleada en la Ingeniería de Software, Mongo DB como </w:t>
-      </w:r>
+        <w:t xml:space="preserve">de trabajo, Visual </w:t>
+      </w:r>
+      <w:proofErr w:type="spellStart"/>
       <w:r>
         <w:rPr>
           <w:color w:val="auto"/>
           <w:sz w:val="24"/>
           <w:szCs w:val="24"/>
         </w:rPr>
-        <w:t xml:space="preserve">sistema gestor de </w:t>
-      </w:r>
+        <w:t>Paradigm</w:t>
+      </w:r>
+      <w:proofErr w:type="spellEnd"/>
       <w:r>
         <w:rPr>
           <w:color w:val="auto"/>
           <w:sz w:val="24"/>
           <w:szCs w:val="24"/>
         </w:rPr>
-        <w:t>la base de datos y Visual Studio</w:t>
+        <w:t xml:space="preserve"> (versión 8.0) para la realización de los </w:t>
       </w:r>
       <w:r>
         <w:rPr>
@@ -4056,8 +4095,50 @@
           <w:sz w:val="24"/>
           <w:szCs w:val="24"/>
         </w:rPr>
-        <w:t xml:space="preserve"> Code</w:t>
-      </w:r>
+        <w:t>diagramas de</w:t>
+      </w:r>
+      <w:r>
+        <w:rPr>
+          <w:color w:val="auto"/>
+          <w:sz w:val="24"/>
+          <w:szCs w:val="24"/>
+        </w:rPr>
+        <w:t xml:space="preserve"> la metodología empleada en la Ingeniería de Software, Mongo DB como </w:t>
+      </w:r>
+      <w:r>
+        <w:rPr>
+          <w:color w:val="auto"/>
+          <w:sz w:val="24"/>
+          <w:szCs w:val="24"/>
+        </w:rPr>
+        <w:t xml:space="preserve">sistema gestor de </w:t>
+      </w:r>
+      <w:r>
+        <w:rPr>
+          <w:color w:val="auto"/>
+          <w:sz w:val="24"/>
+          <w:szCs w:val="24"/>
+        </w:rPr>
+        <w:t>la base de datos y Visual Studio</w:t>
+      </w:r>
+      <w:r>
+        <w:rPr>
+          <w:color w:val="auto"/>
+          <w:sz w:val="24"/>
+          <w:szCs w:val="24"/>
+        </w:rPr>
+        <w:t xml:space="preserve"> </w:t>
+      </w:r>
+      <w:proofErr w:type="spellStart"/>
+      <w:r>
+        <w:rPr>
+          <w:color w:val="auto"/>
+          <w:sz w:val="24"/>
+          <w:szCs w:val="24"/>
+        </w:rPr>
+        <w:t>Code</w:t>
+      </w:r>
+      <w:proofErr w:type="spellEnd"/>
       <w:r>
         <w:rPr>
           <w:color w:val="auto"/>
@@ -4355,7 +4436,21 @@
         <w:rPr>
           <w:rFonts w:ascii="Arial" w:hAnsi="Arial" w:cs="Arial"/>
         </w:rPr>
-        <w:t xml:space="preserve"> “Se ratifica que el ritmo de la erosión de las playas arenosas en el archipiélago cubano, que se estima en 1.2 metros de retroceso de la línea de la costa como promedio cada año”, así expuso la viceministra del CITMA Adianez Taboada Zamora,  en la  sesión de trabajo de la Comisión de Educación, Cultura, Ciencia, Tecnología y Medio Ambiente de 2023 </w:t>
+        <w:t xml:space="preserve"> “Se ratifica que el ritmo de la erosión de las playas arenosas en el archipiélago cubano, que se estima en 1.2 metros de retroceso de la línea de la costa como promedio cada año”, así expuso la viceministra del CITMA </w:t>
+      </w:r>
+      <w:proofErr w:type="spellStart"/>
+      <w:r>
+        <w:rPr>
+          <w:rFonts w:ascii="Arial" w:hAnsi="Arial" w:cs="Arial"/>
+        </w:rPr>
+        <w:t>Adianez</w:t>
+      </w:r>
+      <w:proofErr w:type="spellEnd"/>
+      <w:r>
+        <w:rPr>
+          <w:rFonts w:ascii="Arial" w:hAnsi="Arial" w:cs="Arial"/>
+        </w:rPr>
+        <w:t xml:space="preserve"> Taboada Zamora,  en la  sesión de trabajo de la Comisión de Educación, Cultura, Ciencia, Tecnología y Medio Ambiente de 2023 </w:t>
       </w:r>
       <w:r>
         <w:rPr>
@@ -4745,7 +4840,21 @@
         <w:rPr>
           <w:rFonts w:ascii="Arial" w:hAnsi="Arial" w:cs="Arial"/>
         </w:rPr>
-        <w:t xml:space="preserve"> para el cálculo de transporte de sedimentos (e.d., la arena y otros recursos que se pierden en las playas por el aumento del nivel del mar) emplea </w:t>
+        <w:t xml:space="preserve"> para el cálculo de transporte de sedimentos (</w:t>
+      </w:r>
+      <w:proofErr w:type="spellStart"/>
+      <w:r>
+        <w:rPr>
+          <w:rFonts w:ascii="Arial" w:hAnsi="Arial" w:cs="Arial"/>
+        </w:rPr>
+        <w:t>e.d</w:t>
+      </w:r>
+      <w:proofErr w:type="spellEnd"/>
+      <w:r>
+        <w:rPr>
+          <w:rFonts w:ascii="Arial" w:hAnsi="Arial" w:cs="Arial"/>
+        </w:rPr>
+        <w:t xml:space="preserve">., la arena y otros recursos que se pierden en las playas por el aumento del nivel del mar) emplea </w:t>
       </w:r>
       <w:commentRangeStart w:id="9"/>
       <w:r>
@@ -4767,7 +4876,21 @@
         <w:rPr>
           <w:rFonts w:ascii="Arial" w:hAnsi="Arial" w:cs="Arial"/>
         </w:rPr>
-        <w:t>y recoge datos de las mediciones de las costas a través de métodos tradicionales (e.d., escribiendo los datos en papel u otro recurso físico), los cuales pueden tener un deterioro en el tiempo, errores en los cálculos y morosidad en la búsqueda de información.  Es importante poder guardar la información de una manera segura para su posterior consulta, calcular los datos con mayor precisión y buscar los datos con mayor rapidez.</w:t>
+        <w:t>y recoge datos de las mediciones de las costas a través de métodos tradicionales (</w:t>
+      </w:r>
+      <w:proofErr w:type="spellStart"/>
+      <w:r>
+        <w:rPr>
+          <w:rFonts w:ascii="Arial" w:hAnsi="Arial" w:cs="Arial"/>
+        </w:rPr>
+        <w:t>e.d</w:t>
+      </w:r>
+      <w:proofErr w:type="spellEnd"/>
+      <w:r>
+        <w:rPr>
+          <w:rFonts w:ascii="Arial" w:hAnsi="Arial" w:cs="Arial"/>
+        </w:rPr>
+        <w:t>., escribiendo los datos en papel u otro recurso físico), los cuales pueden tener un deterioro en el tiempo, errores en los cálculos y morosidad en la búsqueda de información.  Es importante poder guardar la información de una manera segura para su posterior consulta, calcular los datos con mayor precisión y buscar los datos con mayor rapidez.</w:t>
       </w:r>
     </w:p>
     <w:p>
@@ -4923,7 +5046,10 @@
     </w:p>
     <w:p>
       <w:r>
-        <w:t>Para el desarrollo del sistema, se empleó el estudio del estado del arte, esto permitió buscar y analizar algunas soluciones con el objetivo de investigación tanto a nivel internacional como nacional, con el objetivo de obtener mayor conocimiento de estos.</w:t>
+        <w:t>Para el desarrollo del sistema, se empleó el estudio del estado del arte, esto permitió buscar y analizar algunas soluciones con el objetivo de investigación tanto a nivel internacional como nacional, con el objetivo de obtener mayor conocimiento de estos</w:t>
+      </w:r>
+      <w:r>
+        <w:t>.</w:t>
       </w:r>
     </w:p>
     <w:p>
@@ -4961,6 +5087,12 @@
         </w:rPr>
         <w:commentReference w:id="16"/>
       </w:r>
+      <w:r>
+        <w:rPr>
+          <w:rStyle w:val="Refdenotaalpie"/>
+        </w:rPr>
+        <w:footnoteReference w:id="1"/>
+      </w:r>
     </w:p>
     <w:p>
       <w:pPr>
@@ -4973,7 +5105,21 @@
         <w:rPr>
           <w:rFonts w:ascii="Arial" w:hAnsi="Arial" w:cs="Arial"/>
         </w:rPr>
-        <w:t>Delft3D es un sistema integrado de modelado numérico desarrollado por Deltares, una institución de investigación y consultoría c</w:t>
+        <w:t xml:space="preserve">Delft3D es un sistema integrado de modelado numérico desarrollado por </w:t>
+      </w:r>
+      <w:proofErr w:type="spellStart"/>
+      <w:r>
+        <w:rPr>
+          <w:rFonts w:ascii="Arial" w:hAnsi="Arial" w:cs="Arial"/>
+        </w:rPr>
+        <w:t>Deltares</w:t>
+      </w:r>
+      <w:proofErr w:type="spellEnd"/>
+      <w:r>
+        <w:rPr>
+          <w:rFonts w:ascii="Arial" w:hAnsi="Arial" w:cs="Arial"/>
+        </w:rPr>
+        <w:t>, una institución de investigación y consultoría c</w:t>
       </w:r>
       <w:r>
         <w:rPr>
@@ -5077,7 +5223,21 @@
         <w:rPr>
           <w:rFonts w:ascii="Arial" w:hAnsi="Arial" w:cs="Arial"/>
         </w:rPr>
-        <w:t xml:space="preserve"> y MAcOS.</w:t>
+        <w:t xml:space="preserve"> y </w:t>
+      </w:r>
+      <w:proofErr w:type="spellStart"/>
+      <w:r>
+        <w:rPr>
+          <w:rFonts w:ascii="Arial" w:hAnsi="Arial" w:cs="Arial"/>
+        </w:rPr>
+        <w:t>MAcOS</w:t>
+      </w:r>
+      <w:proofErr w:type="spellEnd"/>
+      <w:r>
+        <w:rPr>
+          <w:rFonts w:ascii="Arial" w:hAnsi="Arial" w:cs="Arial"/>
+        </w:rPr>
+        <w:t>.</w:t>
       </w:r>
     </w:p>
     <w:p>
@@ -5139,11 +5299,19 @@
           <w:rFonts w:ascii="Arial" w:hAnsi="Arial" w:cs="Arial"/>
         </w:rPr>
       </w:pPr>
-      <w:r>
-        <w:rPr>
-          <w:rFonts w:ascii="Arial" w:hAnsi="Arial" w:cs="Arial"/>
-        </w:rPr>
-        <w:t>Deltares proporciona soporte técnico y actualizaciones regulares pa</w:t>
+      <w:proofErr w:type="spellStart"/>
+      <w:r>
+        <w:rPr>
+          <w:rFonts w:ascii="Arial" w:hAnsi="Arial" w:cs="Arial"/>
+        </w:rPr>
+        <w:t>Deltares</w:t>
+      </w:r>
+      <w:proofErr w:type="spellEnd"/>
+      <w:r>
+        <w:rPr>
+          <w:rFonts w:ascii="Arial" w:hAnsi="Arial" w:cs="Arial"/>
+        </w:rPr>
+        <w:t xml:space="preserve"> proporciona soporte técnico y actualizaciones regulares pa</w:t>
       </w:r>
       <w:r>
         <w:rPr>
@@ -5268,6 +5436,15 @@
         <w:lastRenderedPageBreak/>
         <w:t>Mike 21</w:t>
       </w:r>
+      <w:r>
+        <w:t xml:space="preserve"> </w:t>
+      </w:r>
+      <w:r>
+        <w:rPr>
+          <w:rStyle w:val="Refdenotaalpie"/>
+        </w:rPr>
+        <w:footnoteReference w:id="2"/>
+      </w:r>
     </w:p>
     <w:p>
       <w:pPr>
@@ -5520,7 +5697,21 @@
         <w:rPr>
           <w:rFonts w:ascii="Arial" w:hAnsi="Arial" w:cs="Arial"/>
         </w:rPr>
-        <w:t>Es compatible con los sistemas operativos Windows, macOs y  Linux</w:t>
+        <w:t xml:space="preserve">Es compatible con los sistemas operativos Windows, </w:t>
+      </w:r>
+      <w:proofErr w:type="spellStart"/>
+      <w:r>
+        <w:rPr>
+          <w:rFonts w:ascii="Arial" w:hAnsi="Arial" w:cs="Arial"/>
+        </w:rPr>
+        <w:t>macOs</w:t>
+      </w:r>
+      <w:proofErr w:type="spellEnd"/>
+      <w:r>
+        <w:rPr>
+          <w:rFonts w:ascii="Arial" w:hAnsi="Arial" w:cs="Arial"/>
+        </w:rPr>
+        <w:t xml:space="preserve"> y  Linux</w:t>
       </w:r>
     </w:p>
     <w:p>
@@ -5595,13 +5786,29 @@
       <w:pPr>
         <w:pStyle w:val="Ttulo4"/>
       </w:pPr>
-      <w:r>
-        <w:t xml:space="preserve">XBeach </w:t>
-      </w:r>
-    </w:p>
-    <w:p>
-      <w:r>
-        <w:t>XBeach es un modelo bidimensional para la propagación de las olas, las ondas largas y el flujo medio, el transporte de sedimentos y los cambios morfológicos de la zona cercana a la costa, las playas, las dunas y la barrera trasera durante las tormentas, Desarrollado por el  </w:t>
+      <w:proofErr w:type="spellStart"/>
+      <w:r>
+        <w:t>XBeach</w:t>
+      </w:r>
+      <w:proofErr w:type="spellEnd"/>
+      <w:r>
+        <w:t xml:space="preserve"> </w:t>
+      </w:r>
+      <w:r>
+        <w:rPr>
+          <w:rStyle w:val="Refdenotaalpie"/>
+        </w:rPr>
+        <w:footnoteReference w:id="3"/>
+      </w:r>
+    </w:p>
+    <w:p>
+      <w:proofErr w:type="spellStart"/>
+      <w:r>
+        <w:t>XBeach</w:t>
+      </w:r>
+      <w:proofErr w:type="spellEnd"/>
+      <w:r>
+        <w:t xml:space="preserve"> es un modelo bidimensional para la propagación de las olas, las ondas largas y el flujo medio, el transporte de sedimentos y los cambios morfológicos de la zona cercana a la costa, las playas, las dunas y la barrera trasera durante las tormentas, Desarrollado por el  </w:t>
       </w:r>
       <w:hyperlink r:id="rId13" w:history="1">
         <w:r>
@@ -5616,20 +5823,37 @@
       <w:r>
         <w:t>, el </w:t>
       </w:r>
+      <w:proofErr w:type="spellStart"/>
+      <w:r>
+        <w:fldChar w:fldCharType="begin"/>
+      </w:r>
+      <w:r>
+        <w:instrText xml:space="preserve"> HYPERLINK "https://www.rws.nl/" \t "_blank" </w:instrText>
+      </w:r>
+      <w:r>
+        <w:fldChar w:fldCharType="separate"/>
+      </w:r>
+      <w:r>
+        <w:rPr>
+          <w:rStyle w:val="Hipervnculo"/>
+          <w:color w:val="auto"/>
+          <w:u w:val="none"/>
+        </w:rPr>
+        <w:t>Rijkswaterstaat</w:t>
+      </w:r>
+      <w:proofErr w:type="spellEnd"/>
+      <w:r>
+        <w:rPr>
+          <w:rStyle w:val="Hipervnculo"/>
+          <w:color w:val="auto"/>
+          <w:u w:val="none"/>
+        </w:rPr>
+        <w:fldChar w:fldCharType="end"/>
+      </w:r>
+      <w:r>
+        <w:t> y la </w:t>
+      </w:r>
       <w:hyperlink r:id="rId14" w:tgtFrame="_blank" w:history="1">
-        <w:r>
-          <w:rPr>
-            <w:rStyle w:val="Hipervnculo"/>
-            <w:color w:val="auto"/>
-            <w:u w:val="none"/>
-          </w:rPr>
-          <w:t>Rijkswaterstaat</w:t>
-        </w:r>
-      </w:hyperlink>
-      <w:r>
-        <w:t> y la </w:t>
-      </w:r>
-      <w:hyperlink r:id="rId15" w:tgtFrame="_blank" w:history="1">
         <w:r>
           <w:rPr>
             <w:rStyle w:val="Hipervnculo"/>
@@ -5642,7 +5866,7 @@
       <w:r>
         <w:t>, con el apoyo de un consorcio de </w:t>
       </w:r>
-      <w:hyperlink r:id="rId16" w:history="1">
+      <w:hyperlink r:id="rId15" w:history="1">
         <w:r>
           <w:rPr>
             <w:rStyle w:val="Hipervnculo"/>
@@ -5655,20 +5879,37 @@
       <w:r>
         <w:t>, </w:t>
       </w:r>
-      <w:hyperlink r:id="rId17" w:history="1">
-        <w:r>
-          <w:rPr>
-            <w:rStyle w:val="Hipervnculo"/>
-            <w:color w:val="auto"/>
-            <w:u w:val="none"/>
-          </w:rPr>
-          <w:t>Deltares</w:t>
-        </w:r>
-      </w:hyperlink>
+      <w:proofErr w:type="spellStart"/>
+      <w:r>
+        <w:fldChar w:fldCharType="begin"/>
+      </w:r>
+      <w:r>
+        <w:instrText xml:space="preserve"> HYPERLINK "https://www.deltares.nl/" </w:instrText>
+      </w:r>
+      <w:r>
+        <w:fldChar w:fldCharType="separate"/>
+      </w:r>
+      <w:r>
+        <w:rPr>
+          <w:rStyle w:val="Hipervnculo"/>
+          <w:color w:val="auto"/>
+          <w:u w:val="none"/>
+        </w:rPr>
+        <w:t>Deltares</w:t>
+      </w:r>
+      <w:proofErr w:type="spellEnd"/>
+      <w:r>
+        <w:rPr>
+          <w:rStyle w:val="Hipervnculo"/>
+          <w:color w:val="auto"/>
+          <w:u w:val="none"/>
+        </w:rPr>
+        <w:fldChar w:fldCharType="end"/>
+      </w:r>
       <w:r>
         <w:t>, la </w:t>
       </w:r>
-      <w:hyperlink r:id="rId18" w:history="1">
+      <w:hyperlink r:id="rId16" w:history="1">
         <w:r>
           <w:rPr>
             <w:rStyle w:val="Hipervnculo"/>
@@ -5681,7 +5922,7 @@
       <w:r>
         <w:t> y la </w:t>
       </w:r>
-      <w:hyperlink r:id="rId19" w:history="1">
+      <w:hyperlink r:id="rId17" w:history="1">
         <w:r>
           <w:rPr>
             <w:rStyle w:val="Hipervnculo"/>
@@ -5699,7 +5940,23 @@
           <w:i/>
           <w:iCs/>
         </w:rPr>
-        <w:t>Home - XBeach - Oss.Deltares.Nl</w:t>
+        <w:t xml:space="preserve">Home - </w:t>
+      </w:r>
+      <w:proofErr w:type="spellStart"/>
+      <w:r>
+        <w:rPr>
+          <w:i/>
+          <w:iCs/>
+        </w:rPr>
+        <w:t>XBeach</w:t>
+      </w:r>
+      <w:proofErr w:type="spellEnd"/>
+      <w:r>
+        <w:rPr>
+          <w:i/>
+          <w:iCs/>
+        </w:rPr>
+        <w:t xml:space="preserve"> - Oss.Deltares.Nl</w:t>
       </w:r>
       <w:r>
         <w:t>, s. f.)</w:t>
@@ -5722,7 +5979,11 @@
         </w:numPr>
       </w:pPr>
       <w:r>
-        <w:t>Es un software flexible que permite la simulación de una variedad de procesos físicos, incluyendo ecuaciones de agua superficial, flujo subterráneo, transporte de sedimentos, y más. Esto lo hace adecuado para una amplia gama de aplicaciones costeras y fluviales.</w:t>
+        <w:t xml:space="preserve">Es un software flexible que permite la simulación de una variedad de procesos físicos, incluyendo ecuaciones de agua superficial, flujo </w:t>
+      </w:r>
+      <w:r>
+        <w:lastRenderedPageBreak/>
+        <w:t>subterráneo, transporte de sedimentos, y más. Esto lo hace adecuado para una amplia gama de aplicaciones costeras y fluviales.</w:t>
       </w:r>
     </w:p>
     <w:p>
@@ -5734,7 +5995,6 @@
         </w:numPr>
       </w:pPr>
       <w:r>
-        <w:lastRenderedPageBreak/>
         <w:t>Ofrece múltiples modos de simulación, como estacionario, surf beat (no estacionario), y no hidrostático (resolución de olas), permitiendo adaptarse a diferentes escenarios y niveles de detalle.</w:t>
       </w:r>
     </w:p>
@@ -5764,7 +6024,15 @@
         </w:numPr>
       </w:pPr>
       <w:r>
-        <w:t>Debido a su amplio rango de funcionalidades, XBeach puede ser complejo de aprender y utilizar eficientemente, especialmente para usuarios nuevos o con experiencia limitada en modelado hidrológico y costero.</w:t>
+        <w:t xml:space="preserve">Debido a su amplio rango de funcionalidades, </w:t>
+      </w:r>
+      <w:proofErr w:type="spellStart"/>
+      <w:r>
+        <w:t>XBeach</w:t>
+      </w:r>
+      <w:proofErr w:type="spellEnd"/>
+      <w:r>
+        <w:t xml:space="preserve"> puede ser complejo de aprender y utilizar eficientemente, especialmente para usuarios nuevos o con experiencia limitada en modelado hidrológico y costero.</w:t>
       </w:r>
     </w:p>
     <w:p>
@@ -5945,11 +6213,11 @@
         <w:t>Según Jorge Ocampos l</w:t>
       </w:r>
       <w:r>
-        <w:t xml:space="preserve">os servicios web son aplicaciones que se comunican y comparten datos e información a través de la red, utilizando un conjunto de estándares y protocolos abiertos. Están diseñados para soportar la interacción máquina a máquina, facilitando la interoperabilidad entre sistemas heterogéneos. Es decir, dos sistemas no necesitan conocerse para poder comunicarse mientras </w:t>
+        <w:t xml:space="preserve">os servicios web son aplicaciones que se comunican y comparten datos e información a través de la red, utilizando un conjunto de estándares y protocolos abiertos. Están diseñados para soportar la interacción </w:t>
       </w:r>
       <w:r>
         <w:lastRenderedPageBreak/>
-        <w:t>se acojan a las reglas de comunicación del estándar de servicio web usado</w:t>
+        <w:t>máquina a máquina, facilitando la interoperabilidad entre sistemas heterogéneos. Es decir, dos sistemas no necesitan conocerse para poder comunicarse mientras se acojan a las reglas de comunicación del estándar de servicio web usado</w:t>
       </w:r>
       <w:r>
         <w:t xml:space="preserve">. </w:t>
@@ -6008,7 +6276,23 @@
     </w:p>
     <w:p>
       <w:r>
-        <w:t xml:space="preserve">Un microservicio es un conjunto de pequeños servicios que pueden ser desarrollados independientemente, desplegados ya sea en Centros de datos On-Premise o en la Computación en la Nube. Al ser desplegados en la computación en la nube existe la ventaja que pueden escalar de forma independiente, más rápida que en On-Premise. Un microservicio consiste en partir un sistema en pequeños componentes cooperantes, donde estos componentes interactúan unos con otros mediante interfaces. Cada microservicio al ser desarrollado y desplegado de forma independiente, puede ser creado en cualquier lenguaje de programación y cualquier plataforma. El desarrollo de pequeños componentes en microservicios hace que el desarrollo sea más ágil e independiente de la tecnología y lenguaje de programación </w:t>
+        <w:t xml:space="preserve">Un microservicio es un conjunto de pequeños servicios que pueden ser desarrollados independientemente, desplegados ya sea en Centros de datos </w:t>
+      </w:r>
+      <w:proofErr w:type="spellStart"/>
+      <w:r>
+        <w:t>On</w:t>
+      </w:r>
+      <w:proofErr w:type="spellEnd"/>
+      <w:r>
+        <w:t xml:space="preserve">-Premise o en la Computación en la Nube. Al ser desplegados en la computación en la nube existe la ventaja que pueden escalar de forma independiente, más rápida que en </w:t>
+      </w:r>
+      <w:proofErr w:type="spellStart"/>
+      <w:r>
+        <w:t>On</w:t>
+      </w:r>
+      <w:proofErr w:type="spellEnd"/>
+      <w:r>
+        <w:t xml:space="preserve">-Premise. Un microservicio consiste en partir un sistema en pequeños componentes cooperantes, donde estos componentes interactúan unos con otros mediante interfaces. Cada microservicio al ser desarrollado y desplegado de forma independiente, puede ser creado en cualquier lenguaje de programación y cualquier plataforma. El desarrollo de pequeños componentes en microservicios hace que el desarrollo sea más ágil e independiente de la tecnología y lenguaje de programación </w:t>
       </w:r>
       <w:r>
         <w:fldChar w:fldCharType="begin"/>
@@ -6065,7 +6349,127 @@
           <w:shd w:val="clear" w:color="auto" w:fill="auto"/>
           <w:lang w:val="es-CU" w:eastAsia="es-CU"/>
         </w:rPr>
-        <w:t>Según Glenford J. Myers reconocido informático y autor de libros reconocidos de Testing, entre ellos The Art of Software Testing, nos dice en su frase:</w:t>
+        <w:t xml:space="preserve">Según </w:t>
+      </w:r>
+      <w:proofErr w:type="spellStart"/>
+      <w:r>
+        <w:rPr>
+          <w:rFonts w:eastAsia="Times New Roman"/>
+          <w:color w:val="272727"/>
+          <w:sz w:val="22"/>
+          <w:szCs w:val="22"/>
+          <w:shd w:val="clear" w:color="auto" w:fill="auto"/>
+          <w:lang w:val="es-CU" w:eastAsia="es-CU"/>
+        </w:rPr>
+        <w:t>Glenford</w:t>
+      </w:r>
+      <w:proofErr w:type="spellEnd"/>
+      <w:r>
+        <w:rPr>
+          <w:rFonts w:eastAsia="Times New Roman"/>
+          <w:color w:val="272727"/>
+          <w:sz w:val="22"/>
+          <w:szCs w:val="22"/>
+          <w:shd w:val="clear" w:color="auto" w:fill="auto"/>
+          <w:lang w:val="es-CU" w:eastAsia="es-CU"/>
+        </w:rPr>
+        <w:t xml:space="preserve"> J. Myers reconocido informático y autor de libros reconocidos de </w:t>
+      </w:r>
+      <w:proofErr w:type="spellStart"/>
+      <w:r>
+        <w:rPr>
+          <w:rFonts w:eastAsia="Times New Roman"/>
+          <w:color w:val="272727"/>
+          <w:sz w:val="22"/>
+          <w:szCs w:val="22"/>
+          <w:shd w:val="clear" w:color="auto" w:fill="auto"/>
+          <w:lang w:val="es-CU" w:eastAsia="es-CU"/>
+        </w:rPr>
+        <w:t>Testing</w:t>
+      </w:r>
+      <w:proofErr w:type="spellEnd"/>
+      <w:r>
+        <w:rPr>
+          <w:rFonts w:eastAsia="Times New Roman"/>
+          <w:color w:val="272727"/>
+          <w:sz w:val="22"/>
+          <w:szCs w:val="22"/>
+          <w:shd w:val="clear" w:color="auto" w:fill="auto"/>
+          <w:lang w:val="es-CU" w:eastAsia="es-CU"/>
+        </w:rPr>
+        <w:t xml:space="preserve">, entre ellos </w:t>
+      </w:r>
+      <w:proofErr w:type="spellStart"/>
+      <w:r>
+        <w:rPr>
+          <w:rFonts w:eastAsia="Times New Roman"/>
+          <w:color w:val="272727"/>
+          <w:sz w:val="22"/>
+          <w:szCs w:val="22"/>
+          <w:shd w:val="clear" w:color="auto" w:fill="auto"/>
+          <w:lang w:val="es-CU" w:eastAsia="es-CU"/>
+        </w:rPr>
+        <w:t>The</w:t>
+      </w:r>
+      <w:proofErr w:type="spellEnd"/>
+      <w:r>
+        <w:rPr>
+          <w:rFonts w:eastAsia="Times New Roman"/>
+          <w:color w:val="272727"/>
+          <w:sz w:val="22"/>
+          <w:szCs w:val="22"/>
+          <w:shd w:val="clear" w:color="auto" w:fill="auto"/>
+          <w:lang w:val="es-CU" w:eastAsia="es-CU"/>
+        </w:rPr>
+        <w:t xml:space="preserve"> Art </w:t>
+      </w:r>
+      <w:proofErr w:type="spellStart"/>
+      <w:r>
+        <w:rPr>
+          <w:rFonts w:eastAsia="Times New Roman"/>
+          <w:color w:val="272727"/>
+          <w:sz w:val="22"/>
+          <w:szCs w:val="22"/>
+          <w:shd w:val="clear" w:color="auto" w:fill="auto"/>
+          <w:lang w:val="es-CU" w:eastAsia="es-CU"/>
+        </w:rPr>
+        <w:t>of</w:t>
+      </w:r>
+      <w:proofErr w:type="spellEnd"/>
+      <w:r>
+        <w:rPr>
+          <w:rFonts w:eastAsia="Times New Roman"/>
+          <w:color w:val="272727"/>
+          <w:sz w:val="22"/>
+          <w:szCs w:val="22"/>
+          <w:shd w:val="clear" w:color="auto" w:fill="auto"/>
+          <w:lang w:val="es-CU" w:eastAsia="es-CU"/>
+        </w:rPr>
+        <w:t xml:space="preserve"> Software </w:t>
+      </w:r>
+      <w:proofErr w:type="spellStart"/>
+      <w:r>
+        <w:rPr>
+          <w:rFonts w:eastAsia="Times New Roman"/>
+          <w:color w:val="272727"/>
+          <w:sz w:val="22"/>
+          <w:szCs w:val="22"/>
+          <w:shd w:val="clear" w:color="auto" w:fill="auto"/>
+          <w:lang w:val="es-CU" w:eastAsia="es-CU"/>
+        </w:rPr>
+        <w:t>Testing</w:t>
+      </w:r>
+      <w:proofErr w:type="spellEnd"/>
+      <w:r>
+        <w:rPr>
+          <w:rFonts w:eastAsia="Times New Roman"/>
+          <w:color w:val="272727"/>
+          <w:sz w:val="22"/>
+          <w:szCs w:val="22"/>
+          <w:shd w:val="clear" w:color="auto" w:fill="auto"/>
+          <w:lang w:val="es-CU" w:eastAsia="es-CU"/>
+        </w:rPr>
+        <w:t>, nos dice en su frase:</w:t>
       </w:r>
     </w:p>
     <w:p>
@@ -6186,7 +6590,25 @@
           <w:sz w:val="22"/>
           <w:szCs w:val="22"/>
         </w:rPr>
-        <w:t xml:space="preserve">Las Pruebas o Testing de Software se trata básicamente del conjunto de actividades dentro del desarrollo de un software permitiendo así tener procesos, métodos </w:t>
+        <w:t xml:space="preserve">Las Pruebas o </w:t>
+      </w:r>
+      <w:proofErr w:type="spellStart"/>
+      <w:r>
+        <w:rPr>
+          <w:color w:val="272727"/>
+          <w:sz w:val="22"/>
+          <w:szCs w:val="22"/>
+        </w:rPr>
+        <w:t>Testing</w:t>
+      </w:r>
+      <w:proofErr w:type="spellEnd"/>
+      <w:r>
+        <w:rPr>
+          <w:color w:val="272727"/>
+          <w:sz w:val="22"/>
+          <w:szCs w:val="22"/>
+        </w:rPr>
+        <w:t xml:space="preserve"> de Software se trata básicamente del conjunto de actividades dentro del desarrollo de un software permitiendo así tener procesos, métodos </w:t>
       </w:r>
       <w:commentRangeEnd w:id="30"/>
       <w:r>
@@ -6205,7 +6627,7 @@
         </w:rPr>
         <w:t>de trabajo y herramientas para identificar oportunamente los defectos en el software, logrando la estabilidad del mismo. Siendo el único instrumento capaz de </w:t>
       </w:r>
-      <w:hyperlink r:id="rId20" w:history="1">
+      <w:hyperlink r:id="rId18" w:history="1">
         <w:r>
           <w:rPr>
             <w:rStyle w:val="Hipervnculo"/>
@@ -6339,7 +6761,7 @@
         </w:rPr>
         <w:t>, son </w:t>
       </w:r>
-      <w:hyperlink r:id="rId21" w:tooltip="Programas" w:history="1">
+      <w:hyperlink r:id="rId19" w:tooltip="Programas" w:history="1">
         <w:r>
           <w:rPr>
             <w:rStyle w:val="Hipervnculo"/>
@@ -6358,7 +6780,7 @@
         </w:rPr>
         <w:t>, </w:t>
       </w:r>
-      <w:hyperlink r:id="rId22" w:tooltip="Aplicaciones" w:history="1">
+      <w:hyperlink r:id="rId20" w:tooltip="Aplicaciones" w:history="1">
         <w:r>
           <w:rPr>
             <w:rStyle w:val="Hipervnculo"/>
@@ -6377,7 +6799,7 @@
         </w:rPr>
         <w:t> o simplemente </w:t>
       </w:r>
-      <w:hyperlink r:id="rId23" w:tooltip="Instrucciones (la página no existe)" w:history="1">
+      <w:hyperlink r:id="rId21" w:tooltip="Instrucciones (la página no existe)" w:history="1">
         <w:r>
           <w:rPr>
             <w:rStyle w:val="Hipervnculo"/>
@@ -6477,9 +6899,17 @@
           <w:u w:val="single"/>
         </w:rPr>
         <w:lastRenderedPageBreak/>
-        <w:t>Visual Studio Code</w:t>
+        <w:t xml:space="preserve">Visual Studio </w:t>
+      </w:r>
+      <w:proofErr w:type="spellStart"/>
+      <w:r>
+        <w:rPr>
+          <w:u w:val="single"/>
+        </w:rPr>
+        <w:t>Code</w:t>
       </w:r>
       <w:bookmarkEnd w:id="32"/>
+      <w:proofErr w:type="spellEnd"/>
     </w:p>
     <w:p>
       <w:pPr>
@@ -6493,7 +6923,55 @@
           <w:sz w:val="22"/>
           <w:szCs w:val="22"/>
         </w:rPr>
-        <w:t>Visual Studio Code (VS Code) es un editor de código fuente desarrollado por Microsoft. Es software libre y multiplataforma, está disponible para Windows, GNU/Linux y macOS. VS Code tiene una buena integración con Git, cuenta con soporte para depuración de código, y dispone de un sinnúmero de extensiones, que básicamente te da la posibilidad de escribir y ejecutar código en cualquier lenguaje de programación.</w:t>
+        <w:t xml:space="preserve">Visual Studio </w:t>
+      </w:r>
+      <w:proofErr w:type="spellStart"/>
+      <w:r>
+        <w:rPr>
+          <w:sz w:val="22"/>
+          <w:szCs w:val="22"/>
+        </w:rPr>
+        <w:t>Code</w:t>
+      </w:r>
+      <w:proofErr w:type="spellEnd"/>
+      <w:r>
+        <w:rPr>
+          <w:sz w:val="22"/>
+          <w:szCs w:val="22"/>
+        </w:rPr>
+        <w:t xml:space="preserve"> (VS </w:t>
+      </w:r>
+      <w:proofErr w:type="spellStart"/>
+      <w:r>
+        <w:rPr>
+          <w:sz w:val="22"/>
+          <w:szCs w:val="22"/>
+        </w:rPr>
+        <w:t>Code</w:t>
+      </w:r>
+      <w:proofErr w:type="spellEnd"/>
+      <w:r>
+        <w:rPr>
+          <w:sz w:val="22"/>
+          <w:szCs w:val="22"/>
+        </w:rPr>
+        <w:t xml:space="preserve">) es un editor de código fuente desarrollado por Microsoft. Es software libre y multiplataforma, está disponible para Windows, GNU/Linux y macOS. VS </w:t>
+      </w:r>
+      <w:proofErr w:type="spellStart"/>
+      <w:r>
+        <w:rPr>
+          <w:sz w:val="22"/>
+          <w:szCs w:val="22"/>
+        </w:rPr>
+        <w:t>Code</w:t>
+      </w:r>
+      <w:proofErr w:type="spellEnd"/>
+      <w:r>
+        <w:rPr>
+          <w:sz w:val="22"/>
+          <w:szCs w:val="22"/>
+        </w:rPr>
+        <w:t xml:space="preserve"> tiene una buena integración con Git, cuenta con soporte para depuración de código, y dispone de un sinnúmero de extensiones, que básicamente te da la posibilidad de escribir y ejecutar código en cualquier lenguaje de programación.</w:t>
       </w:r>
       <w:r>
         <w:rPr>
@@ -6593,9 +7071,14 @@
       </w:pPr>
       <w:bookmarkStart w:id="33" w:name="_Toc176513919"/>
       <w:r>
-        <w:t>Visual Paradigm</w:t>
+        <w:t xml:space="preserve">Visual </w:t>
+      </w:r>
+      <w:proofErr w:type="spellStart"/>
+      <w:r>
+        <w:t>Paradigm</w:t>
       </w:r>
       <w:bookmarkEnd w:id="33"/>
+      <w:proofErr w:type="spellEnd"/>
       <w:r>
         <w:t xml:space="preserve"> </w:t>
       </w:r>
@@ -6608,7 +7091,15 @@
         </w:rPr>
       </w:pPr>
       <w:r>
-        <w:t>Visual Paradigm para UML es una herramienta para desarrollo de aplicaciones utilizando modelado UML ideal para ingenieros de software, analistas de sistemas y arquitectos de sistemas que están interesados en la construcción de sistemas a gran escala y necesitan confiabilidad y estabilidad en el desarrollo orientado a objetos</w:t>
+        <w:t xml:space="preserve">Visual </w:t>
+      </w:r>
+      <w:proofErr w:type="spellStart"/>
+      <w:r>
+        <w:t>Paradigm</w:t>
+      </w:r>
+      <w:proofErr w:type="spellEnd"/>
+      <w:r>
+        <w:t xml:space="preserve"> para UML es una herramienta para desarrollo de aplicaciones utilizando modelado UML ideal para ingenieros de software, analistas de sistemas y arquitectos de sistemas que están interesados en la construcción de sistemas a gran escala y necesitan confiabilidad y estabilidad en el desarrollo orientado a objetos</w:t>
       </w:r>
       <w:r>
         <w:t xml:space="preserve"> </w:t>
@@ -6667,6 +7158,7 @@
         <w:pStyle w:val="Ttulo3"/>
       </w:pPr>
       <w:bookmarkStart w:id="35" w:name="_Toc176513921"/>
+      <w:proofErr w:type="spellStart"/>
       <w:r>
         <w:t>Pos</w:t>
       </w:r>
@@ -6677,6 +7169,7 @@
         <w:t>man</w:t>
       </w:r>
       <w:bookmarkEnd w:id="35"/>
+      <w:proofErr w:type="spellEnd"/>
       <w:r>
         <w:t xml:space="preserve"> </w:t>
       </w:r>
@@ -6692,6 +7185,7 @@
           <w:szCs w:val="24"/>
         </w:rPr>
       </w:pPr>
+      <w:proofErr w:type="spellStart"/>
       <w:r>
         <w:rPr>
           <w:rStyle w:val="Enlacedelndice"/>
@@ -6699,7 +7193,77 @@
           <w:sz w:val="24"/>
           <w:szCs w:val="24"/>
         </w:rPr>
-        <w:t xml:space="preserve">Postman es la plataforma de API líder en el mundo. Las funciones de Postman simplifican cada paso de la creación de una API y agilizan la colaboración para ayudar a crear mejores API, más rápido. Lanzada en el año 2012, Postman es un cliente para restear APIs, por el momento es más utilizada para realizar peticiones API REST de manera simple, este gestiona nuestra API, así como documentarla. </w:t>
+        <w:t>Postman</w:t>
+      </w:r>
+      <w:proofErr w:type="spellEnd"/>
+      <w:r>
+        <w:rPr>
+          <w:rStyle w:val="Enlacedelndice"/>
+          <w:rFonts w:ascii="Arial" w:hAnsi="Arial" w:cs="Arial"/>
+          <w:sz w:val="24"/>
+          <w:szCs w:val="24"/>
+        </w:rPr>
+        <w:t xml:space="preserve"> es la plataforma de API líder en el mundo. Las funciones de </w:t>
+      </w:r>
+      <w:proofErr w:type="spellStart"/>
+      <w:r>
+        <w:rPr>
+          <w:rStyle w:val="Enlacedelndice"/>
+          <w:rFonts w:ascii="Arial" w:hAnsi="Arial" w:cs="Arial"/>
+          <w:sz w:val="24"/>
+          <w:szCs w:val="24"/>
+        </w:rPr>
+        <w:t>Postman</w:t>
+      </w:r>
+      <w:proofErr w:type="spellEnd"/>
+      <w:r>
+        <w:rPr>
+          <w:rStyle w:val="Enlacedelndice"/>
+          <w:rFonts w:ascii="Arial" w:hAnsi="Arial" w:cs="Arial"/>
+          <w:sz w:val="24"/>
+          <w:szCs w:val="24"/>
+        </w:rPr>
+        <w:t xml:space="preserve"> simplifican cada paso de la creación de una API y agilizan la colaboración para ayudar a crear mejores API, más rápido. Lanzada en el año 2012, </w:t>
+      </w:r>
+      <w:proofErr w:type="spellStart"/>
+      <w:r>
+        <w:rPr>
+          <w:rStyle w:val="Enlacedelndice"/>
+          <w:rFonts w:ascii="Arial" w:hAnsi="Arial" w:cs="Arial"/>
+          <w:sz w:val="24"/>
+          <w:szCs w:val="24"/>
+        </w:rPr>
+        <w:t>Postman</w:t>
+      </w:r>
+      <w:proofErr w:type="spellEnd"/>
+      <w:r>
+        <w:rPr>
+          <w:rStyle w:val="Enlacedelndice"/>
+          <w:rFonts w:ascii="Arial" w:hAnsi="Arial" w:cs="Arial"/>
+          <w:sz w:val="24"/>
+          <w:szCs w:val="24"/>
+        </w:rPr>
+        <w:t xml:space="preserve"> es un cliente para restear </w:t>
+      </w:r>
+      <w:proofErr w:type="spellStart"/>
+      <w:r>
+        <w:rPr>
+          <w:rStyle w:val="Enlacedelndice"/>
+          <w:rFonts w:ascii="Arial" w:hAnsi="Arial" w:cs="Arial"/>
+          <w:sz w:val="24"/>
+          <w:szCs w:val="24"/>
+        </w:rPr>
+        <w:t>APIs</w:t>
+      </w:r>
+      <w:proofErr w:type="spellEnd"/>
+      <w:r>
+        <w:rPr>
+          <w:rStyle w:val="Enlacedelndice"/>
+          <w:rFonts w:ascii="Arial" w:hAnsi="Arial" w:cs="Arial"/>
+          <w:sz w:val="24"/>
+          <w:szCs w:val="24"/>
+        </w:rPr>
+        <w:t xml:space="preserve">, por el momento es más utilizada para realizar peticiones API REST de manera simple, este gestiona nuestra API, así como documentarla. </w:t>
       </w:r>
       <w:r>
         <w:rPr>
@@ -6757,9 +7321,14 @@
       </w:pPr>
       <w:bookmarkStart w:id="36" w:name="_Toc176513922"/>
       <w:r>
-        <w:t>Mongo Compass</w:t>
+        <w:t xml:space="preserve">Mongo </w:t>
+      </w:r>
+      <w:proofErr w:type="spellStart"/>
+      <w:r>
+        <w:t>Compass</w:t>
       </w:r>
       <w:bookmarkEnd w:id="36"/>
+      <w:proofErr w:type="spellEnd"/>
       <w:r>
         <w:t xml:space="preserve">  </w:t>
       </w:r>
@@ -6771,7 +7340,31 @@
         </w:rPr>
       </w:pPr>
       <w:r>
-        <w:t xml:space="preserve">MongoDB Compass es la GUI de MongoDB. Compass permite analizar y comprender el contenido de los datos sin un conocimiento formal de la sintaxis de consulta de MongoDB. Además de explorar los datos en un entorno visual, también se puede utilizar Compass para optimizar el rendimiento de las consultas, administrar índices e implementar la validación de documentos. </w:t>
+        <w:t xml:space="preserve">MongoDB </w:t>
+      </w:r>
+      <w:proofErr w:type="spellStart"/>
+      <w:r>
+        <w:t>Compass</w:t>
+      </w:r>
+      <w:proofErr w:type="spellEnd"/>
+      <w:r>
+        <w:t xml:space="preserve"> es la GUI de MongoDB. </w:t>
+      </w:r>
+      <w:proofErr w:type="spellStart"/>
+      <w:r>
+        <w:t>Compass</w:t>
+      </w:r>
+      <w:proofErr w:type="spellEnd"/>
+      <w:r>
+        <w:t xml:space="preserve"> permite analizar y comprender el contenido de los datos sin un conocimiento formal de la sintaxis de consulta de MongoDB. Además de explorar los datos en un entorno visual, también se puede utilizar </w:t>
+      </w:r>
+      <w:proofErr w:type="spellStart"/>
+      <w:r>
+        <w:t>Compass</w:t>
+      </w:r>
+      <w:proofErr w:type="spellEnd"/>
+      <w:r>
+        <w:t xml:space="preserve"> para optimizar el rendimiento de las consultas, administrar índices e implementar la validación de documentos. </w:t>
       </w:r>
       <w:r>
         <w:rPr>
@@ -6812,9 +7405,14 @@
         <w:pStyle w:val="Ttulo3"/>
       </w:pPr>
       <w:bookmarkStart w:id="37" w:name="_Toc176513923"/>
+      <w:proofErr w:type="spellStart"/>
       <w:r>
         <w:lastRenderedPageBreak/>
-        <w:t xml:space="preserve">Node </w:t>
+        <w:t>Node</w:t>
+      </w:r>
+      <w:proofErr w:type="spellEnd"/>
+      <w:r>
+        <w:t xml:space="preserve"> </w:t>
       </w:r>
       <w:r>
         <w:t>.JS</w:t>
@@ -6829,7 +7427,15 @@
         <w:t xml:space="preserve"> (Entrada y salida)</w:t>
       </w:r>
       <w:r>
-        <w:t xml:space="preserve"> de datos en una arquitectura orientada a eventos y basado en el motor V8 de Google. Fue creado con el enfoque de ser útil en la creación de programas de red altamente escalables, como por ejemplo, servidores web. Fue creado por Ryan Dahl en 2009 y su evolución está apadrinada por la empresa Joyent, que además tiene contratado a Dahl en plantilla</w:t>
+        <w:t xml:space="preserve"> de datos en una arquitectura orientada a eventos y basado en el motor V8 de Google. Fue creado con el enfoque de ser útil en la creación de programas de red altamente escalables, como por ejemplo, servidores web. Fue creado por Ryan Dahl en 2009 y su evolución está apadrinada por la empresa </w:t>
+      </w:r>
+      <w:proofErr w:type="spellStart"/>
+      <w:r>
+        <w:t>Joyent</w:t>
+      </w:r>
+      <w:proofErr w:type="spellEnd"/>
+      <w:r>
+        <w:t>, que además tiene contratado a Dahl en plantilla</w:t>
       </w:r>
       <w:r>
         <w:rPr>
@@ -6913,7 +7519,7 @@
         </w:rPr>
         <w:t>el </w:t>
       </w:r>
-      <w:hyperlink r:id="rId24" w:history="1">
+      <w:hyperlink r:id="rId22" w:history="1">
         <w:r>
           <w:rPr>
             <w:rStyle w:val="Hipervnculo"/>
@@ -6932,7 +7538,7 @@
         </w:rPr>
         <w:t> de nociones y </w:t>
       </w:r>
-      <w:hyperlink r:id="rId25" w:history="1">
+      <w:hyperlink r:id="rId23" w:history="1">
         <w:r>
           <w:rPr>
             <w:rStyle w:val="Hipervnculo"/>
@@ -6970,7 +7576,7 @@
         </w:rPr>
         <w:t> </w:t>
       </w:r>
-      <w:hyperlink r:id="rId26" w:history="1">
+      <w:hyperlink r:id="rId24" w:history="1">
         <w:r>
           <w:rPr>
             <w:rStyle w:val="Hipervnculo"/>
@@ -7025,7 +7631,7 @@
         </w:rPr>
         <w:t> </w:t>
       </w:r>
-      <w:hyperlink r:id="rId27" w:history="1">
+      <w:hyperlink r:id="rId25" w:history="1">
         <w:r>
           <w:rPr>
             <w:rStyle w:val="Hipervnculo"/>
@@ -7062,7 +7668,7 @@
         </w:rPr>
         <w:t>, que puede ser la solución de un </w:t>
       </w:r>
-      <w:hyperlink r:id="rId28" w:history="1">
+      <w:hyperlink r:id="rId26" w:history="1">
         <w:r>
           <w:rPr>
             <w:rStyle w:val="Hipervnculo"/>
@@ -7149,10 +7755,12 @@
         <w:pStyle w:val="Ttulo3"/>
       </w:pPr>
       <w:bookmarkStart w:id="39" w:name="_Toc176513925"/>
+      <w:proofErr w:type="spellStart"/>
       <w:r>
         <w:t>React</w:t>
       </w:r>
       <w:bookmarkEnd w:id="39"/>
+      <w:proofErr w:type="spellEnd"/>
       <w:r>
         <w:t xml:space="preserve"> </w:t>
       </w:r>
@@ -7162,7 +7770,31 @@
         <w:spacing w:line="240" w:lineRule="auto"/>
       </w:pPr>
       <w:r>
-        <w:t>La librería React es una solución a un problema que los desarrolladores enfrentaban y es la creación de interfaces de usuario que pueden ser complejas debido a la cantidad de componentes que cambian frecuentemente con el tiempo y sin tener que escribir mucho código JavaScript. Esta librería comparte muchos aspectos de los frontend frameworks pero su propósito es organizar los elementos HTML en componentes.</w:t>
+        <w:t xml:space="preserve">La librería </w:t>
+      </w:r>
+      <w:proofErr w:type="spellStart"/>
+      <w:r>
+        <w:t>React</w:t>
+      </w:r>
+      <w:proofErr w:type="spellEnd"/>
+      <w:r>
+        <w:t xml:space="preserve"> es una solución a un problema que los desarrolladores enfrentaban y es la creación de interfaces de usuario que pueden ser complejas debido a la cantidad de componentes que cambian frecuentemente con el tiempo y sin tener que escribir mucho código JavaScript. Esta librería comparte muchos aspectos de los </w:t>
+      </w:r>
+      <w:proofErr w:type="spellStart"/>
+      <w:r>
+        <w:t>frontend</w:t>
+      </w:r>
+      <w:proofErr w:type="spellEnd"/>
+      <w:r>
+        <w:t xml:space="preserve"> </w:t>
+      </w:r>
+      <w:proofErr w:type="spellStart"/>
+      <w:r>
+        <w:t>frameworks</w:t>
+      </w:r>
+      <w:proofErr w:type="spellEnd"/>
+      <w:r>
+        <w:t xml:space="preserve"> pero su propósito es organizar los elementos HTML en componentes.</w:t>
       </w:r>
       <w:r>
         <w:fldChar w:fldCharType="begin"/>
@@ -7192,7 +7824,31 @@
     </w:p>
     <w:p>
       <w:r>
-        <w:t>HTML (HyperText Markup Language) es un lenguaje muy senci</w:t>
+        <w:t>HTML (</w:t>
+      </w:r>
+      <w:proofErr w:type="spellStart"/>
+      <w:r>
+        <w:t>HyperText</w:t>
+      </w:r>
+      <w:proofErr w:type="spellEnd"/>
+      <w:r>
+        <w:t xml:space="preserve"> </w:t>
+      </w:r>
+      <w:proofErr w:type="spellStart"/>
+      <w:r>
+        <w:t>Markup</w:t>
+      </w:r>
+      <w:proofErr w:type="spellEnd"/>
+      <w:r>
+        <w:t xml:space="preserve"> </w:t>
+      </w:r>
+      <w:proofErr w:type="spellStart"/>
+      <w:r>
+        <w:t>Language</w:t>
+      </w:r>
+      <w:proofErr w:type="spellEnd"/>
+      <w:r>
+        <w:t>) es un lenguaje muy senci</w:t>
       </w:r>
       <w:r>
         <w:t>llo que permite describir hiper</w:t>
@@ -7201,10 +7857,18 @@
         <w:t>texto, es decir, texto presentado de forma estructurada y agrada</w:t>
       </w:r>
       <w:r>
-        <w:t>ble, con vínculos o enlaces (hy</w:t>
-      </w:r>
-      <w:r>
-        <w:t>perlinks) que conducen a otros documentos o fuentes de informac</w:t>
+        <w:t>ble, con vínculos o enlaces (</w:t>
+      </w:r>
+      <w:proofErr w:type="spellStart"/>
+      <w:r>
+        <w:t>hy</w:t>
+      </w:r>
+      <w:r>
+        <w:t>perlinks</w:t>
+      </w:r>
+      <w:proofErr w:type="spellEnd"/>
+      <w:r>
+        <w:t>) que conducen a otros documentos o fuentes de informac</w:t>
       </w:r>
       <w:r>
         <w:t>ión relacionadas y con insercio</w:t>
@@ -7240,7 +7904,23 @@
     </w:p>
     <w:p>
       <w:r>
-        <w:t xml:space="preserve">CSS es un lenguaje de diseño que es utilizado para darle vida a una página web creada con un lenguaje de marcado en este caso HTML, CSS define reglas de estilo refiriéndose a un elemento o tag (etiqueta html) para modificar sus atributos, esto puede ser el color, el tamaño, posición etc. CSS se maneja con selectores que pueden ser desde una etiqueta, así como incluir atributos como (cases o id) que determinan en un código html. </w:t>
+        <w:t xml:space="preserve">CSS es un lenguaje de diseño que es utilizado para darle vida a una página web creada con un lenguaje de marcado en este caso HTML, CSS define reglas de estilo refiriéndose a un elemento o tag (etiqueta </w:t>
+      </w:r>
+      <w:proofErr w:type="spellStart"/>
+      <w:r>
+        <w:t>html</w:t>
+      </w:r>
+      <w:proofErr w:type="spellEnd"/>
+      <w:r>
+        <w:t xml:space="preserve">) para modificar sus atributos, esto puede ser el color, el tamaño, posición etc. CSS se maneja con selectores que pueden ser desde una etiqueta, así como incluir atributos como (cases o id) que determinan en un código </w:t>
+      </w:r>
+      <w:proofErr w:type="spellStart"/>
+      <w:r>
+        <w:t>html</w:t>
+      </w:r>
+      <w:proofErr w:type="spellEnd"/>
+      <w:r>
+        <w:t xml:space="preserve">. </w:t>
       </w:r>
       <w:r>
         <w:fldChar w:fldCharType="begin"/>
@@ -7263,10 +7943,12 @@
         <w:pStyle w:val="Ttulo3"/>
       </w:pPr>
       <w:bookmarkStart w:id="42" w:name="_Toc176513928"/>
+      <w:proofErr w:type="spellStart"/>
       <w:r>
         <w:t>Javascript</w:t>
       </w:r>
       <w:bookmarkEnd w:id="42"/>
+      <w:proofErr w:type="spellEnd"/>
     </w:p>
     <w:p>
       <w:r>
@@ -7455,7 +8137,7 @@
             <wp:cNvGraphicFramePr/>
             <a:graphic xmlns:a="http://schemas.openxmlformats.org/drawingml/2006/main">
               <a:graphicData uri="http://schemas.openxmlformats.org/drawingml/2006/diagram">
-                <dgm:relIds xmlns:dgm="http://schemas.openxmlformats.org/drawingml/2006/diagram" xmlns:r="http://schemas.openxmlformats.org/officeDocument/2006/relationships" r:dm="rId29" r:lo="rId30" r:qs="rId31" r:cs="rId32"/>
+                <dgm:relIds xmlns:dgm="http://schemas.openxmlformats.org/drawingml/2006/diagram" xmlns:r="http://schemas.openxmlformats.org/officeDocument/2006/relationships" r:dm="rId27" r:lo="rId28" r:qs="rId29" r:cs="rId30"/>
               </a:graphicData>
             </a:graphic>
           </wp:inline>
@@ -8937,7 +9619,7 @@
                           </pic:cNvPicPr>
                         </pic:nvPicPr>
                         <pic:blipFill>
-                          <a:blip r:embed="rId34">
+                          <a:blip r:embed="rId32">
                             <a:extLst>
                               <a:ext uri="{28A0092B-C50C-407E-A947-70E740481C1C}">
                                 <a14:useLocalDpi xmlns:a14="http://schemas.microsoft.com/office/drawing/2010/main" val="0"/>
@@ -9277,9 +9959,9 @@
                   <o:lock v:ext="edit" aspectratio="t"/>
                 </v:shapetype>
                 <v:shape id="_x0000_i1025" type="#_x0000_t75" style="width:283.8pt;height:257pt" o:ole="">
-                  <v:imagedata r:id="rId35" o:title=""/>
+                  <v:imagedata r:id="rId33" o:title=""/>
                 </v:shape>
-                <o:OLEObject Type="Embed" ProgID="PBrush" ShapeID="_x0000_i1025" DrawAspect="Content" ObjectID="_1795844899" r:id="rId36"/>
+                <o:OLEObject Type="Embed" ProgID="PBrush" ShapeID="_x0000_i1025" DrawAspect="Content" ObjectID="_1795845696" r:id="rId34"/>
               </w:object>
             </w:r>
           </w:p>
@@ -9603,7 +10285,7 @@
                           </pic:cNvPicPr>
                         </pic:nvPicPr>
                         <pic:blipFill>
-                          <a:blip r:embed="rId37">
+                          <a:blip r:embed="rId35">
                             <a:extLst>
                               <a:ext uri="{28A0092B-C50C-407E-A947-70E740481C1C}">
                                 <a14:useLocalDpi xmlns:a14="http://schemas.microsoft.com/office/drawing/2010/main" val="0"/>
@@ -11335,7 +12017,15 @@
         <w:annotationRef/>
       </w:r>
       <w:r>
-        <w:t>Poner Geocuba de una misma forma en todo el documento</w:t>
+        <w:t xml:space="preserve">Poner </w:t>
+      </w:r>
+      <w:proofErr w:type="spellStart"/>
+      <w:r>
+        <w:t>Geocuba</w:t>
+      </w:r>
+      <w:proofErr w:type="spellEnd"/>
+      <w:r>
+        <w:t xml:space="preserve"> de una misma forma en todo el documento</w:t>
       </w:r>
     </w:p>
   </w:comment>
@@ -11351,7 +12041,15 @@
         <w:annotationRef/>
       </w:r>
       <w:r>
-        <w:t>Agregar referencias conceptuales al calculo de sedimentos con referencias.</w:t>
+        <w:t xml:space="preserve">Agregar referencias conceptuales al </w:t>
+      </w:r>
+      <w:proofErr w:type="spellStart"/>
+      <w:r>
+        <w:t>calculo</w:t>
+      </w:r>
+      <w:proofErr w:type="spellEnd"/>
+      <w:r>
+        <w:t xml:space="preserve"> de sedimentos con referencias.</w:t>
       </w:r>
     </w:p>
   </w:comment>
@@ -11367,7 +12065,31 @@
         <w:annotationRef/>
       </w:r>
       <w:r>
-        <w:t>Referencia al articulo de la ecuación o poner a pie de pagina un enlace que indique la informacion.</w:t>
+        <w:t xml:space="preserve">Referencia al </w:t>
+      </w:r>
+      <w:proofErr w:type="spellStart"/>
+      <w:r>
+        <w:t>articulo</w:t>
+      </w:r>
+      <w:proofErr w:type="spellEnd"/>
+      <w:r>
+        <w:t xml:space="preserve"> de la ecuación o poner a pie de </w:t>
+      </w:r>
+      <w:proofErr w:type="spellStart"/>
+      <w:r>
+        <w:t>pagina</w:t>
+      </w:r>
+      <w:proofErr w:type="spellEnd"/>
+      <w:r>
+        <w:t xml:space="preserve"> un enlace que indique la </w:t>
+      </w:r>
+      <w:proofErr w:type="spellStart"/>
+      <w:r>
+        <w:t>informacion</w:t>
+      </w:r>
+      <w:proofErr w:type="spellEnd"/>
+      <w:r>
+        <w:t>.</w:t>
       </w:r>
     </w:p>
     <w:p>
@@ -11417,7 +12139,31 @@
         <w:annotationRef/>
       </w:r>
       <w:r>
-        <w:t>Aquí creo que puedes hablar mas sobre las formulas que usaras para el calculo de sedimentos y sus referencias históricas y comparadas.</w:t>
+        <w:t xml:space="preserve">Aquí creo que puedes hablar </w:t>
+      </w:r>
+      <w:proofErr w:type="spellStart"/>
+      <w:r>
+        <w:t>mas</w:t>
+      </w:r>
+      <w:proofErr w:type="spellEnd"/>
+      <w:r>
+        <w:t xml:space="preserve"> sobre las </w:t>
+      </w:r>
+      <w:proofErr w:type="spellStart"/>
+      <w:r>
+        <w:t>formulas</w:t>
+      </w:r>
+      <w:proofErr w:type="spellEnd"/>
+      <w:r>
+        <w:t xml:space="preserve"> que usaras para el </w:t>
+      </w:r>
+      <w:proofErr w:type="spellStart"/>
+      <w:r>
+        <w:t>calculo</w:t>
+      </w:r>
+      <w:proofErr w:type="spellEnd"/>
+      <w:r>
+        <w:t xml:space="preserve"> de sedimentos y sus referencias históricas y comparadas.</w:t>
       </w:r>
     </w:p>
   </w:comment>
@@ -11433,7 +12179,39 @@
         <w:annotationRef/>
       </w:r>
       <w:r>
-        <w:t>Poner al pie de pagina la url a la pagina de la empresa, hacer asi con el resto.</w:t>
+        <w:t xml:space="preserve">Poner al pie de </w:t>
+      </w:r>
+      <w:proofErr w:type="spellStart"/>
+      <w:r>
+        <w:t>pagina</w:t>
+      </w:r>
+      <w:proofErr w:type="spellEnd"/>
+      <w:r>
+        <w:t xml:space="preserve"> la </w:t>
+      </w:r>
+      <w:proofErr w:type="spellStart"/>
+      <w:r>
+        <w:t>url</w:t>
+      </w:r>
+      <w:proofErr w:type="spellEnd"/>
+      <w:r>
+        <w:t xml:space="preserve"> a la </w:t>
+      </w:r>
+      <w:proofErr w:type="spellStart"/>
+      <w:r>
+        <w:t>pagina</w:t>
+      </w:r>
+      <w:proofErr w:type="spellEnd"/>
+      <w:r>
+        <w:t xml:space="preserve"> de la empresa, hacer </w:t>
+      </w:r>
+      <w:proofErr w:type="spellStart"/>
+      <w:r>
+        <w:t>asi</w:t>
+      </w:r>
+      <w:proofErr w:type="spellEnd"/>
+      <w:r>
+        <w:t xml:space="preserve"> con el resto.</w:t>
       </w:r>
     </w:p>
   </w:comment>
@@ -11449,7 +12227,15 @@
         <w:annotationRef/>
       </w:r>
       <w:r>
-        <w:t>Revisar la identacion en todo el documento.</w:t>
+        <w:t xml:space="preserve">Revisar la </w:t>
+      </w:r>
+      <w:proofErr w:type="spellStart"/>
+      <w:r>
+        <w:t>identacion</w:t>
+      </w:r>
+      <w:proofErr w:type="spellEnd"/>
+      <w:r>
+        <w:t xml:space="preserve"> en todo el documento.</w:t>
       </w:r>
     </w:p>
   </w:comment>
@@ -11481,7 +12267,15 @@
         <w:annotationRef/>
       </w:r>
       <w:r>
-        <w:t>Revisar el estilo de la letra y que sea homogene en todo el documento.</w:t>
+        <w:t xml:space="preserve">Revisar el estilo de la letra y que sea </w:t>
+      </w:r>
+      <w:proofErr w:type="spellStart"/>
+      <w:r>
+        <w:t>homogene</w:t>
+      </w:r>
+      <w:proofErr w:type="spellEnd"/>
+      <w:r>
+        <w:t xml:space="preserve"> en todo el documento.</w:t>
       </w:r>
     </w:p>
   </w:comment>
@@ -11510,8 +12304,13 @@
         <w:pStyle w:val="Textocomentario"/>
       </w:pPr>
       <w:r>
-        <w:t>Esto de esta forma dejarlo para las Historias de Usario</w:t>
-      </w:r>
+        <w:t xml:space="preserve">Esto de esta forma dejarlo para las Historias de </w:t>
+      </w:r>
+      <w:proofErr w:type="spellStart"/>
+      <w:r>
+        <w:t>Usario</w:t>
+      </w:r>
+      <w:proofErr w:type="spellEnd"/>
     </w:p>
     <w:p>
       <w:pPr>
@@ -11539,7 +12338,15 @@
         <w:annotationRef/>
       </w:r>
       <w:r>
-        <w:t>Eso es el capitulo 3</w:t>
+        <w:t xml:space="preserve">Eso es el </w:t>
+      </w:r>
+      <w:proofErr w:type="spellStart"/>
+      <w:r>
+        <w:t>capitulo</w:t>
+      </w:r>
+      <w:proofErr w:type="spellEnd"/>
+      <w:r>
+        <w:t xml:space="preserve"> 3</w:t>
       </w:r>
     </w:p>
   </w:comment>
@@ -11635,6 +12442,87 @@
     <w:p>
       <w:r>
         <w:continuationSeparator/>
+      </w:r>
+    </w:p>
+  </w:footnote>
+  <w:footnote w:id="1">
+    <w:p>
+      <w:pPr>
+        <w:pStyle w:val="Textonotapie"/>
+      </w:pPr>
+      <w:r>
+        <w:rPr>
+          <w:rStyle w:val="Refdenotaalpie"/>
+        </w:rPr>
+        <w:footnoteRef/>
+      </w:r>
+      <w:r>
+        <w:t xml:space="preserve"> </w:t>
+      </w:r>
+      <w:hyperlink r:id="rId1" w:history="1">
+        <w:r>
+          <w:rPr>
+            <w:rStyle w:val="Hipervnculo"/>
+          </w:rPr>
+          <w:t>https://oss.deltares.nl/web/delft3d</w:t>
+        </w:r>
+      </w:hyperlink>
+      <w:r>
+        <w:t xml:space="preserve"> </w:t>
+      </w:r>
+    </w:p>
+  </w:footnote>
+  <w:footnote w:id="2">
+    <w:p>
+      <w:pPr>
+        <w:pStyle w:val="Textonotapie"/>
+      </w:pPr>
+      <w:r>
+        <w:rPr>
+          <w:rStyle w:val="Refdenotaalpie"/>
+        </w:rPr>
+        <w:footnoteRef/>
+      </w:r>
+      <w:r>
+        <w:t xml:space="preserve"> </w:t>
+      </w:r>
+      <w:hyperlink r:id="rId2" w:history="1">
+        <w:r>
+          <w:rPr>
+            <w:rStyle w:val="Hipervnculo"/>
+          </w:rPr>
+          <w:t>https://www.dhigroup.com/technologies/mikepoweredbydhi</w:t>
+        </w:r>
+      </w:hyperlink>
+      <w:r>
+        <w:t xml:space="preserve"> </w:t>
+      </w:r>
+    </w:p>
+  </w:footnote>
+  <w:footnote w:id="3">
+    <w:p>
+      <w:pPr>
+        <w:pStyle w:val="Textonotapie"/>
+      </w:pPr>
+      <w:r>
+        <w:rPr>
+          <w:rStyle w:val="Refdenotaalpie"/>
+        </w:rPr>
+        <w:footnoteRef/>
+      </w:r>
+      <w:r>
+        <w:t xml:space="preserve"> </w:t>
+      </w:r>
+      <w:hyperlink r:id="rId3" w:history="1">
+        <w:r>
+          <w:rPr>
+            <w:rStyle w:val="Hipervnculo"/>
+          </w:rPr>
+          <w:t>https://oss.deltares.nl/web/xbeach/</w:t>
+        </w:r>
+      </w:hyperlink>
+      <w:r>
+        <w:t xml:space="preserve"> </w:t>
       </w:r>
     </w:p>
   </w:footnote>
@@ -15678,6 +16566,58 @@
       <w:bCs/>
       <w:sz w:val="20"/>
       <w:szCs w:val="20"/>
+    </w:rPr>
+  </w:style>
+  <w:style w:type="paragraph" w:styleId="Textonotapie">
+    <w:name w:val="footnote text"/>
+    <w:basedOn w:val="Normal"/>
+    <w:link w:val="TextonotapieCar"/>
+    <w:uiPriority w:val="99"/>
+    <w:semiHidden/>
+    <w:unhideWhenUsed/>
+    <w:rsid w:val="000138B8"/>
+    <w:pPr>
+      <w:spacing w:after="0" w:line="240" w:lineRule="auto"/>
+    </w:pPr>
+    <w:rPr>
+      <w:sz w:val="20"/>
+      <w:szCs w:val="20"/>
+    </w:rPr>
+  </w:style>
+  <w:style w:type="character" w:customStyle="1" w:styleId="TextonotapieCar">
+    <w:name w:val="Texto nota pie Car"/>
+    <w:basedOn w:val="Fuentedeprrafopredeter"/>
+    <w:link w:val="Textonotapie"/>
+    <w:uiPriority w:val="99"/>
+    <w:semiHidden/>
+    <w:rsid w:val="000138B8"/>
+    <w:rPr>
+      <w:rFonts w:ascii="Arial" w:hAnsi="Arial" w:cs="Arial"/>
+      <w:sz w:val="20"/>
+      <w:szCs w:val="20"/>
+    </w:rPr>
+  </w:style>
+  <w:style w:type="character" w:styleId="Refdenotaalpie">
+    <w:name w:val="footnote reference"/>
+    <w:basedOn w:val="Fuentedeprrafopredeter"/>
+    <w:uiPriority w:val="99"/>
+    <w:semiHidden/>
+    <w:unhideWhenUsed/>
+    <w:rsid w:val="000138B8"/>
+    <w:rPr>
+      <w:vertAlign w:val="superscript"/>
+    </w:rPr>
+  </w:style>
+  <w:style w:type="character" w:styleId="Mencinsinresolver">
+    <w:name w:val="Unresolved Mention"/>
+    <w:basedOn w:val="Fuentedeprrafopredeter"/>
+    <w:uiPriority w:val="99"/>
+    <w:semiHidden/>
+    <w:unhideWhenUsed/>
+    <w:rsid w:val="00650787"/>
+    <w:rPr>
+      <w:color w:val="605E5C"/>
+      <w:shd w:val="clear" w:color="auto" w:fill="E1DFDD"/>
     </w:rPr>
   </w:style>
 </w:styles>
@@ -16692,7 +17632,7 @@
   <dgm:whole/>
   <dgm:extLst>
     <a:ext uri="http://schemas.microsoft.com/office/drawing/2008/diagram">
-      <dsp:dataModelExt xmlns:dsp="http://schemas.microsoft.com/office/drawing/2008/diagram" relId="rId33" minVer="http://schemas.openxmlformats.org/drawingml/2006/diagram"/>
+      <dsp:dataModelExt xmlns:dsp="http://schemas.microsoft.com/office/drawing/2008/diagram" relId="rId31" minVer="http://schemas.openxmlformats.org/drawingml/2006/diagram"/>
     </a:ext>
   </dgm:extLst>
 </dgm:dataModel>

</xml_diff>

<commit_message>
Identacion corregida de las paginas internacionales la Tesis
</commit_message>
<xml_diff>
--- a/Tesis/Tesis Dariel Enmanuel Cabrera Lopez.docx
+++ b/Tesis/Tesis Dariel Enmanuel Cabrera Lopez.docx
@@ -5074,6 +5074,7 @@
         </w:numPr>
       </w:pPr>
       <w:commentRangeStart w:id="16"/>
+      <w:commentRangeStart w:id="17"/>
       <w:r>
         <w:t xml:space="preserve">Delft3D </w:t>
       </w:r>
@@ -5086,6 +5087,16 @@
           <w:iCs w:val="0"/>
         </w:rPr>
         <w:commentReference w:id="16"/>
+      </w:r>
+      <w:commentRangeEnd w:id="17"/>
+      <w:r>
+        <w:rPr>
+          <w:rStyle w:val="Refdecomentario"/>
+          <w:rFonts w:eastAsiaTheme="minorHAnsi"/>
+          <w:b w:val="0"/>
+          <w:iCs w:val="0"/>
+        </w:rPr>
+        <w:commentReference w:id="17"/>
       </w:r>
       <w:r>
         <w:rPr>
@@ -5424,14 +5435,28 @@
         <w:rPr>
           <w:rFonts w:ascii="Arial" w:hAnsi="Arial" w:cs="Arial"/>
         </w:rPr>
-        <w:t>Cuenta con servicio web pero no ofrece todas las funcionalidades que su versión de escritorio.</w:t>
+        <w:t xml:space="preserve">Cuenta con servicio </w:t>
+      </w:r>
+      <w:proofErr w:type="gramStart"/>
+      <w:r>
+        <w:rPr>
+          <w:rFonts w:ascii="Arial" w:hAnsi="Arial" w:cs="Arial"/>
+        </w:rPr>
+        <w:t>web</w:t>
+      </w:r>
+      <w:proofErr w:type="gramEnd"/>
+      <w:r>
+        <w:rPr>
+          <w:rFonts w:ascii="Arial" w:hAnsi="Arial" w:cs="Arial"/>
+        </w:rPr>
+        <w:t xml:space="preserve"> pero no ofrece todas las funcionalidades que su versión de escritorio.</w:t>
       </w:r>
     </w:p>
     <w:p>
       <w:pPr>
         <w:pStyle w:val="Ttulo4"/>
       </w:pPr>
-      <w:commentRangeStart w:id="17"/>
+      <w:commentRangeStart w:id="18"/>
       <w:r>
         <w:lastRenderedPageBreak/>
         <w:t>Mike 21</w:t>
@@ -5550,14 +5575,14 @@
         </w:rPr>
         <w:t xml:space="preserve">. Simula diversos aspectos </w:t>
       </w:r>
-      <w:commentRangeEnd w:id="17"/>
+      <w:commentRangeEnd w:id="18"/>
       <w:r>
         <w:rPr>
           <w:rStyle w:val="Refdecomentario"/>
           <w:rFonts w:ascii="Arial" w:eastAsiaTheme="minorHAnsi" w:hAnsi="Arial" w:cs="Arial"/>
           <w:lang w:eastAsia="en-US"/>
         </w:rPr>
-        <w:commentReference w:id="17"/>
+        <w:commentReference w:id="18"/>
       </w:r>
       <w:r>
         <w:rPr>
@@ -5711,8 +5736,16 @@
         <w:rPr>
           <w:rFonts w:ascii="Arial" w:hAnsi="Arial" w:cs="Arial"/>
         </w:rPr>
-        <w:t xml:space="preserve"> y  Linux</w:t>
-      </w:r>
+        <w:t xml:space="preserve"> </w:t>
+      </w:r>
+      <w:proofErr w:type="gramStart"/>
+      <w:r>
+        <w:rPr>
+          <w:rFonts w:ascii="Arial" w:hAnsi="Arial" w:cs="Arial"/>
+        </w:rPr>
+        <w:t>y  Linux</w:t>
+      </w:r>
+      <w:proofErr w:type="gramEnd"/>
     </w:p>
     <w:p>
       <w:pPr>
@@ -5754,16 +5787,16 @@
           <w:numId w:val="10"/>
         </w:numPr>
       </w:pPr>
-      <w:commentRangeStart w:id="18"/>
+      <w:commentRangeStart w:id="19"/>
       <w:r>
         <w:t xml:space="preserve">Es un software costoso. </w:t>
       </w:r>
-      <w:commentRangeEnd w:id="18"/>
+      <w:commentRangeEnd w:id="19"/>
       <w:r>
         <w:rPr>
           <w:rStyle w:val="Refdecomentario"/>
         </w:rPr>
-        <w:commentReference w:id="18"/>
+        <w:commentReference w:id="19"/>
       </w:r>
       <w:r>
         <w:t>Esto puede ser un obstáculo para su uso por parte de pequeñas empresas y organizaciones.</w:t>
@@ -6055,12 +6088,17 @@
           <w:numId w:val="0"/>
         </w:numPr>
       </w:pPr>
-      <w:bookmarkStart w:id="19" w:name="_Toc176513911"/>
+      <w:bookmarkStart w:id="20" w:name="_Toc176513911"/>
       <w:bookmarkEnd w:id="12"/>
-      <w:r>
-        <w:t>1.2.2  Ámbito Nacional</w:t>
-      </w:r>
-      <w:bookmarkEnd w:id="19"/>
+      <w:proofErr w:type="gramStart"/>
+      <w:r>
+        <w:t>1.2.2  Ámbito</w:t>
+      </w:r>
+      <w:proofErr w:type="gramEnd"/>
+      <w:r>
+        <w:t xml:space="preserve"> Nacional</w:t>
+      </w:r>
+      <w:bookmarkEnd w:id="20"/>
     </w:p>
     <w:p>
       <w:pPr>
@@ -6069,11 +6107,19 @@
           <w:rFonts w:ascii="Arial" w:hAnsi="Arial" w:cs="Arial"/>
         </w:rPr>
       </w:pPr>
-      <w:r>
-        <w:rPr>
-          <w:rFonts w:ascii="Arial" w:hAnsi="Arial" w:cs="Arial"/>
-        </w:rPr>
-        <w:t>Cuba  se han realizado varios estudios para el cálculo de los sedimentos para ello han empleado varios software internacionales ente ellos LITPAK en</w:t>
+      <w:proofErr w:type="gramStart"/>
+      <w:r>
+        <w:rPr>
+          <w:rFonts w:ascii="Arial" w:hAnsi="Arial" w:cs="Arial"/>
+        </w:rPr>
+        <w:t>Cuba  se</w:t>
+      </w:r>
+      <w:proofErr w:type="gramEnd"/>
+      <w:r>
+        <w:rPr>
+          <w:rFonts w:ascii="Arial" w:hAnsi="Arial" w:cs="Arial"/>
+        </w:rPr>
+        <w:t xml:space="preserve"> han realizado varios estudios para el cálculo de los sedimentos para ello han empleado varios software internacionales ente ellos LITPAK en</w:t>
       </w:r>
     </w:p>
     <w:p>
@@ -6094,12 +6140,12 @@
       <w:pPr>
         <w:pStyle w:val="Ttulo2"/>
       </w:pPr>
-      <w:bookmarkStart w:id="20" w:name="_Toc176513912"/>
-      <w:bookmarkStart w:id="21" w:name="_Hlk176949920"/>
+      <w:bookmarkStart w:id="21" w:name="_Toc176513912"/>
+      <w:bookmarkStart w:id="22" w:name="_Hlk176949920"/>
       <w:r>
         <w:t>Gestión</w:t>
       </w:r>
-      <w:bookmarkEnd w:id="20"/>
+      <w:bookmarkEnd w:id="21"/>
     </w:p>
     <w:p>
       <w:r>
@@ -6125,11 +6171,11 @@
       <w:pPr>
         <w:pStyle w:val="Ttulo2"/>
       </w:pPr>
-      <w:bookmarkStart w:id="22" w:name="_Toc176513913"/>
+      <w:bookmarkStart w:id="23" w:name="_Toc176513913"/>
       <w:r>
         <w:t>Sistema de Gestión</w:t>
       </w:r>
-      <w:bookmarkEnd w:id="22"/>
+      <w:bookmarkEnd w:id="23"/>
       <w:r>
         <w:t xml:space="preserve"> </w:t>
       </w:r>
@@ -6199,11 +6245,11 @@
       <w:pPr>
         <w:pStyle w:val="Ttulo2"/>
       </w:pPr>
-      <w:bookmarkStart w:id="23" w:name="_Toc176513914"/>
+      <w:bookmarkStart w:id="24" w:name="_Toc176513914"/>
       <w:r>
         <w:t>Servicios Web</w:t>
       </w:r>
-      <w:bookmarkEnd w:id="23"/>
+      <w:bookmarkEnd w:id="24"/>
       <w:r>
         <w:t xml:space="preserve"> </w:t>
       </w:r>
@@ -6264,15 +6310,15 @@
       <w:pPr>
         <w:pStyle w:val="Ttulo2"/>
       </w:pPr>
-      <w:bookmarkStart w:id="24" w:name="_Toc88600706"/>
-      <w:bookmarkStart w:id="25" w:name="_Toc88579756"/>
-      <w:bookmarkStart w:id="26" w:name="_Toc176513915"/>
+      <w:bookmarkStart w:id="25" w:name="_Toc88600706"/>
+      <w:bookmarkStart w:id="26" w:name="_Toc88579756"/>
+      <w:bookmarkStart w:id="27" w:name="_Toc176513915"/>
       <w:r>
         <w:t>Arquitectura de Microservicios</w:t>
       </w:r>
-      <w:bookmarkEnd w:id="24"/>
       <w:bookmarkEnd w:id="25"/>
       <w:bookmarkEnd w:id="26"/>
+      <w:bookmarkEnd w:id="27"/>
     </w:p>
     <w:p>
       <w:r>
@@ -6317,15 +6363,15 @@
           <w:shd w:val="clear" w:color="auto" w:fill="auto"/>
         </w:rPr>
       </w:pPr>
-      <w:bookmarkStart w:id="27" w:name="_Toc88600707"/>
-      <w:bookmarkStart w:id="28" w:name="_Toc88579757"/>
-      <w:bookmarkStart w:id="29" w:name="_Toc176513916"/>
+      <w:bookmarkStart w:id="28" w:name="_Toc88600707"/>
+      <w:bookmarkStart w:id="29" w:name="_Toc88579757"/>
+      <w:bookmarkStart w:id="30" w:name="_Toc176513916"/>
       <w:r>
         <w:t>Pruebas de Software</w:t>
       </w:r>
-      <w:bookmarkEnd w:id="27"/>
       <w:bookmarkEnd w:id="28"/>
       <w:bookmarkEnd w:id="29"/>
+      <w:bookmarkEnd w:id="30"/>
     </w:p>
     <w:p>
       <w:pPr>
@@ -6339,7 +6385,7 @@
           <w:lang w:val="es-CU" w:eastAsia="es-CU"/>
         </w:rPr>
       </w:pPr>
-      <w:commentRangeStart w:id="30"/>
+      <w:commentRangeStart w:id="31"/>
       <w:r>
         <w:rPr>
           <w:rFonts w:eastAsia="Times New Roman"/>
@@ -6610,14 +6656,14 @@
         </w:rPr>
         <w:t xml:space="preserve"> de Software se trata básicamente del conjunto de actividades dentro del desarrollo de un software permitiendo así tener procesos, métodos </w:t>
       </w:r>
-      <w:commentRangeEnd w:id="30"/>
+      <w:commentRangeEnd w:id="31"/>
       <w:r>
         <w:rPr>
           <w:rStyle w:val="Refdecomentario"/>
           <w:sz w:val="22"/>
           <w:szCs w:val="22"/>
         </w:rPr>
-        <w:commentReference w:id="30"/>
+        <w:commentReference w:id="31"/>
       </w:r>
       <w:r>
         <w:rPr>
@@ -6726,11 +6772,11 @@
       <w:pPr>
         <w:pStyle w:val="Ttulo2"/>
       </w:pPr>
-      <w:bookmarkStart w:id="31" w:name="_Toc176513917"/>
+      <w:bookmarkStart w:id="32" w:name="_Toc176513917"/>
       <w:r>
         <w:t>Herramientas y tecnologías utilizadas en el desarrollo del sistema</w:t>
       </w:r>
-      <w:bookmarkEnd w:id="31"/>
+      <w:bookmarkEnd w:id="32"/>
       <w:r>
         <w:t xml:space="preserve"> </w:t>
       </w:r>
@@ -6893,7 +6939,7 @@
           <w:u w:val="single"/>
         </w:rPr>
       </w:pPr>
-      <w:bookmarkStart w:id="32" w:name="_Toc176513918"/>
+      <w:bookmarkStart w:id="33" w:name="_Toc176513918"/>
       <w:r>
         <w:rPr>
           <w:u w:val="single"/>
@@ -6908,7 +6954,7 @@
         </w:rPr>
         <w:t>Code</w:t>
       </w:r>
-      <w:bookmarkEnd w:id="32"/>
+      <w:bookmarkEnd w:id="33"/>
       <w:proofErr w:type="spellEnd"/>
     </w:p>
     <w:p>
@@ -7048,48 +7094,44 @@
           <w:sz w:val="22"/>
           <w:szCs w:val="22"/>
         </w:rPr>
-        <w:t xml:space="preserve">en que la ayudan mucho a la hora </w:t>
-      </w:r>
+        <w:t xml:space="preserve">en que la ayudan mucho a la </w:t>
+      </w:r>
+      <w:proofErr w:type="gramStart"/>
       <w:r>
         <w:rPr>
           <w:sz w:val="22"/>
           <w:szCs w:val="22"/>
         </w:rPr>
-        <w:t xml:space="preserve"> de codificar</w:t>
+        <w:t xml:space="preserve">hora </w:t>
       </w:r>
       <w:r>
         <w:rPr>
           <w:sz w:val="22"/>
           <w:szCs w:val="22"/>
         </w:rPr>
-        <w:t>.</w:t>
-      </w:r>
-    </w:p>
-    <w:p>
-      <w:pPr>
-        <w:pStyle w:val="Ttulo3"/>
-      </w:pPr>
-      <w:bookmarkStart w:id="33" w:name="_Toc176513919"/>
-      <w:r>
-        <w:t xml:space="preserve">Visual </w:t>
-      </w:r>
-      <w:proofErr w:type="spellStart"/>
-      <w:r>
-        <w:t>Paradigm</w:t>
-      </w:r>
-      <w:bookmarkEnd w:id="33"/>
-      <w:proofErr w:type="spellEnd"/>
-      <w:r>
-        <w:t xml:space="preserve"> </w:t>
-      </w:r>
-    </w:p>
-    <w:p>
-      <w:pPr>
+        <w:t xml:space="preserve"> de</w:t>
+      </w:r>
+      <w:proofErr w:type="gramEnd"/>
+      <w:r>
         <w:rPr>
           <w:sz w:val="22"/>
           <w:szCs w:val="22"/>
         </w:rPr>
-      </w:pPr>
+        <w:t xml:space="preserve"> codificar</w:t>
+      </w:r>
+      <w:r>
+        <w:rPr>
+          <w:sz w:val="22"/>
+          <w:szCs w:val="22"/>
+        </w:rPr>
+        <w:t>.</w:t>
+      </w:r>
+    </w:p>
+    <w:p>
+      <w:pPr>
+        <w:pStyle w:val="Ttulo3"/>
+      </w:pPr>
+      <w:bookmarkStart w:id="34" w:name="_Toc176513919"/>
       <w:r>
         <w:t xml:space="preserve">Visual </w:t>
       </w:r>
@@ -7097,8 +7139,28 @@
       <w:r>
         <w:t>Paradigm</w:t>
       </w:r>
+      <w:bookmarkEnd w:id="34"/>
       <w:proofErr w:type="spellEnd"/>
       <w:r>
+        <w:t xml:space="preserve"> </w:t>
+      </w:r>
+    </w:p>
+    <w:p>
+      <w:pPr>
+        <w:rPr>
+          <w:sz w:val="22"/>
+          <w:szCs w:val="22"/>
+        </w:rPr>
+      </w:pPr>
+      <w:r>
+        <w:t xml:space="preserve">Visual </w:t>
+      </w:r>
+      <w:proofErr w:type="spellStart"/>
+      <w:r>
+        <w:t>Paradigm</w:t>
+      </w:r>
+      <w:proofErr w:type="spellEnd"/>
+      <w:r>
         <w:t xml:space="preserve"> para UML es una herramienta para desarrollo de aplicaciones utilizando modelado UML ideal para ingenieros de software, analistas de sistemas y arquitectos de sistemas que están interesados en la construcción de sistemas a gran escala y necesitan confiabilidad y estabilidad en el desarrollo orientado a objetos</w:t>
       </w:r>
       <w:r>
@@ -7124,11 +7186,11 @@
       <w:pPr>
         <w:pStyle w:val="Ttulo3"/>
       </w:pPr>
-      <w:bookmarkStart w:id="34" w:name="_Toc176513920"/>
+      <w:bookmarkStart w:id="35" w:name="_Toc176513920"/>
       <w:r>
         <w:t>Git</w:t>
       </w:r>
-      <w:bookmarkEnd w:id="34"/>
+      <w:bookmarkEnd w:id="35"/>
       <w:r>
         <w:t xml:space="preserve"> </w:t>
       </w:r>
@@ -7157,7 +7219,7 @@
       <w:pPr>
         <w:pStyle w:val="Ttulo3"/>
       </w:pPr>
-      <w:bookmarkStart w:id="35" w:name="_Toc176513921"/>
+      <w:bookmarkStart w:id="36" w:name="_Toc176513921"/>
       <w:proofErr w:type="spellStart"/>
       <w:r>
         <w:t>Pos</w:t>
@@ -7168,7 +7230,7 @@
       <w:r>
         <w:t>man</w:t>
       </w:r>
-      <w:bookmarkEnd w:id="35"/>
+      <w:bookmarkEnd w:id="36"/>
       <w:proofErr w:type="spellEnd"/>
       <w:r>
         <w:t xml:space="preserve"> </w:t>
@@ -7319,7 +7381,7 @@
       <w:pPr>
         <w:pStyle w:val="Ttulo3"/>
       </w:pPr>
-      <w:bookmarkStart w:id="36" w:name="_Toc176513922"/>
+      <w:bookmarkStart w:id="37" w:name="_Toc176513922"/>
       <w:r>
         <w:t xml:space="preserve">Mongo </w:t>
       </w:r>
@@ -7327,7 +7389,7 @@
       <w:r>
         <w:t>Compass</w:t>
       </w:r>
-      <w:bookmarkEnd w:id="36"/>
+      <w:bookmarkEnd w:id="37"/>
       <w:proofErr w:type="spellEnd"/>
       <w:r>
         <w:t xml:space="preserve">  </w:t>
@@ -7404,7 +7466,7 @@
       <w:pPr>
         <w:pStyle w:val="Ttulo3"/>
       </w:pPr>
-      <w:bookmarkStart w:id="37" w:name="_Toc176513923"/>
+      <w:bookmarkStart w:id="38" w:name="_Toc176513923"/>
       <w:proofErr w:type="spellStart"/>
       <w:r>
         <w:lastRenderedPageBreak/>
@@ -7417,7 +7479,7 @@
       <w:r>
         <w:t>.JS</w:t>
       </w:r>
-      <w:bookmarkEnd w:id="37"/>
+      <w:bookmarkEnd w:id="38"/>
     </w:p>
     <w:p>
       <w:r>
@@ -7427,7 +7489,15 @@
         <w:t xml:space="preserve"> (Entrada y salida)</w:t>
       </w:r>
       <w:r>
-        <w:t xml:space="preserve"> de datos en una arquitectura orientada a eventos y basado en el motor V8 de Google. Fue creado con el enfoque de ser útil en la creación de programas de red altamente escalables, como por ejemplo, servidores web. Fue creado por Ryan Dahl en 2009 y su evolución está apadrinada por la empresa </w:t>
+        <w:t xml:space="preserve"> de datos en una arquitectura orientada a eventos y basado en el motor V8 de Google. Fue creado con el enfoque de ser útil en la creación de programas de red altamente escalables, </w:t>
+      </w:r>
+      <w:proofErr w:type="gramStart"/>
+      <w:r>
+        <w:t>como</w:t>
+      </w:r>
+      <w:proofErr w:type="gramEnd"/>
+      <w:r>
+        <w:t xml:space="preserve"> por ejemplo, servidores web. Fue creado por Ryan Dahl en 2009 y su evolución está apadrinada por la empresa </w:t>
       </w:r>
       <w:proofErr w:type="spellStart"/>
       <w:r>
@@ -7481,11 +7551,11 @@
       <w:pPr>
         <w:pStyle w:val="Ttulo2"/>
       </w:pPr>
-      <w:bookmarkStart w:id="38" w:name="_Toc176513924"/>
+      <w:bookmarkStart w:id="39" w:name="_Toc176513924"/>
       <w:r>
         <w:t>Lenguajes a emplear en el desarrollo del sistema</w:t>
       </w:r>
-      <w:bookmarkEnd w:id="38"/>
+      <w:bookmarkEnd w:id="39"/>
       <w:r>
         <w:t xml:space="preserve"> </w:t>
       </w:r>
@@ -7754,12 +7824,12 @@
       <w:pPr>
         <w:pStyle w:val="Ttulo3"/>
       </w:pPr>
-      <w:bookmarkStart w:id="39" w:name="_Toc176513925"/>
+      <w:bookmarkStart w:id="40" w:name="_Toc176513925"/>
       <w:proofErr w:type="spellStart"/>
       <w:r>
         <w:t>React</w:t>
       </w:r>
-      <w:bookmarkEnd w:id="39"/>
+      <w:bookmarkEnd w:id="40"/>
       <w:proofErr w:type="spellEnd"/>
       <w:r>
         <w:t xml:space="preserve"> </w:t>
@@ -7816,11 +7886,11 @@
       <w:pPr>
         <w:pStyle w:val="Ttulo3"/>
       </w:pPr>
-      <w:bookmarkStart w:id="40" w:name="_Toc176513926"/>
+      <w:bookmarkStart w:id="41" w:name="_Toc176513926"/>
       <w:r>
         <w:t>HTML</w:t>
       </w:r>
-      <w:bookmarkEnd w:id="40"/>
+      <w:bookmarkEnd w:id="41"/>
     </w:p>
     <w:p>
       <w:r>
@@ -7896,11 +7966,11 @@
       <w:pPr>
         <w:pStyle w:val="Ttulo3"/>
       </w:pPr>
-      <w:bookmarkStart w:id="41" w:name="_Toc176513927"/>
+      <w:bookmarkStart w:id="42" w:name="_Toc176513927"/>
       <w:r>
         <w:t>CSS</w:t>
       </w:r>
-      <w:bookmarkEnd w:id="41"/>
+      <w:bookmarkEnd w:id="42"/>
     </w:p>
     <w:p>
       <w:r>
@@ -7942,12 +8012,12 @@
       <w:pPr>
         <w:pStyle w:val="Ttulo3"/>
       </w:pPr>
-      <w:bookmarkStart w:id="42" w:name="_Toc176513928"/>
+      <w:bookmarkStart w:id="43" w:name="_Toc176513928"/>
       <w:proofErr w:type="spellStart"/>
       <w:r>
         <w:t>Javascript</w:t>
       </w:r>
-      <w:bookmarkEnd w:id="42"/>
+      <w:bookmarkEnd w:id="43"/>
       <w:proofErr w:type="spellEnd"/>
     </w:p>
     <w:p>
@@ -8001,11 +8071,11 @@
       <w:pPr>
         <w:pStyle w:val="Ttulo3"/>
       </w:pPr>
-      <w:bookmarkStart w:id="43" w:name="_Toc176513929"/>
+      <w:bookmarkStart w:id="44" w:name="_Toc176513929"/>
       <w:r>
         <w:t>Mongo DB</w:t>
       </w:r>
-      <w:bookmarkEnd w:id="43"/>
+      <w:bookmarkEnd w:id="44"/>
     </w:p>
     <w:p>
       <w:pPr>
@@ -8048,11 +8118,11 @@
       <w:pPr>
         <w:pStyle w:val="Ttulo2"/>
       </w:pPr>
-      <w:bookmarkStart w:id="44" w:name="_Toc176513930"/>
+      <w:bookmarkStart w:id="45" w:name="_Toc176513930"/>
       <w:r>
         <w:t>Arquitectura Cliente-Servidor</w:t>
       </w:r>
-      <w:bookmarkEnd w:id="44"/>
+      <w:bookmarkEnd w:id="45"/>
       <w:r>
         <w:t xml:space="preserve"> </w:t>
       </w:r>
@@ -8069,7 +8139,7 @@
           <w:szCs w:val="24"/>
         </w:rPr>
       </w:pPr>
-      <w:bookmarkStart w:id="45" w:name="_Toc176513931"/>
+      <w:bookmarkStart w:id="46" w:name="_Toc176513931"/>
       <w:r>
         <w:rPr>
           <w:rStyle w:val="Ttulo1Car"/>
@@ -8081,7 +8151,7 @@
         </w:rPr>
         <w:t>Metodologías de Desarrollo Programación Extrema (XP)</w:t>
       </w:r>
-      <w:bookmarkEnd w:id="45"/>
+      <w:bookmarkEnd w:id="46"/>
     </w:p>
     <w:p>
       <w:r>
@@ -8178,7 +8248,15 @@
         <w:t>Codificación</w:t>
       </w:r>
       <w:r>
-        <w:t>: Después de que las historias han sido desarrolladas y de que se ha hecho el trabajo de diseño preliminar, el equipo no inicia la codificación, sino que desarrolla una serie de pruebas unitarias a cada una de las historias que se van a incluir en la entrega en curso (incremento de software).Una vez creada la prueba unitaria, el desarrollador está mejor capacitado para centrarse en lo que debe implementarse para pasar la prueba. No se agrega nada extraño (MS). Una vez que el código está terminado, se le aplica de inmediato una prueba unitaria, con lo que se obtiene retroalimentación instantánea para los desarrolladores</w:t>
+        <w:t>: Después de que las historias han sido desarrolladas y de que se ha hecho el trabajo de diseño preliminar, el equipo no inicia la codificación, sino que desarrolla una serie de pruebas unitarias a cada una de las historias que se van a incluir en la entrega en curso (incremento de software</w:t>
+      </w:r>
+      <w:proofErr w:type="gramStart"/>
+      <w:r>
+        <w:t>).Una</w:t>
+      </w:r>
+      <w:proofErr w:type="gramEnd"/>
+      <w:r>
+        <w:t xml:space="preserve"> vez creada la prueba unitaria, el desarrollador está mejor capacitado para centrarse en lo que debe implementarse para pasar la prueba. No se agrega nada extraño (MS). Una vez que el código está terminado, se le aplica de inmediato una prueba unitaria, con lo que se obtiene retroalimentación instantánea para los desarrolladores</w:t>
       </w:r>
       <w:r>
         <w:t>.</w:t>
@@ -8216,10 +8294,10 @@
       <w:pPr>
         <w:pStyle w:val="Ttulo1"/>
       </w:pPr>
-      <w:bookmarkStart w:id="46" w:name="_Toc176513932"/>
+      <w:bookmarkStart w:id="47" w:name="_Toc176513932"/>
     </w:p>
     <w:p/>
-    <w:bookmarkEnd w:id="21"/>
+    <w:bookmarkEnd w:id="22"/>
     <w:p/>
     <w:p>
       <w:pPr>
@@ -8235,10 +8313,10 @@
       <w:r>
         <w:t xml:space="preserve"> Planificación y Diseño</w:t>
       </w:r>
-      <w:bookmarkEnd w:id="46"/>
-    </w:p>
-    <w:p>
-      <w:bookmarkStart w:id="47" w:name="_Hlk176950327"/>
+      <w:bookmarkEnd w:id="47"/>
+    </w:p>
+    <w:p>
+      <w:bookmarkStart w:id="48" w:name="_Hlk176950327"/>
       <w:r>
         <w:t xml:space="preserve">Introducción al Capítulo </w:t>
       </w:r>
@@ -8251,12 +8329,12 @@
           <w:numId w:val="22"/>
         </w:numPr>
       </w:pPr>
-      <w:bookmarkStart w:id="48" w:name="_Toc176513933"/>
-      <w:bookmarkStart w:id="49" w:name="_Hlk176950268"/>
+      <w:bookmarkStart w:id="49" w:name="_Toc176513933"/>
+      <w:bookmarkStart w:id="50" w:name="_Hlk176950268"/>
       <w:r>
         <w:t>Descripción del proceso de cálculo del transporte de sedimentos</w:t>
       </w:r>
-      <w:bookmarkEnd w:id="48"/>
+      <w:bookmarkEnd w:id="49"/>
     </w:p>
     <w:p>
       <w:r>
@@ -8370,7 +8448,7 @@
         <w:t>-Altura</w:t>
       </w:r>
     </w:p>
-    <w:bookmarkEnd w:id="47"/>
+    <w:bookmarkEnd w:id="48"/>
     <w:p/>
     <w:p/>
     <w:p/>
@@ -8387,12 +8465,12 @@
         </w:numPr>
         <w:ind w:left="465" w:hanging="405"/>
       </w:pPr>
-      <w:bookmarkStart w:id="50" w:name="_Toc176513934"/>
+      <w:bookmarkStart w:id="51" w:name="_Toc176513934"/>
       <w:r>
         <w:lastRenderedPageBreak/>
         <w:t>2.1: Actores del Sistema</w:t>
       </w:r>
-      <w:bookmarkEnd w:id="50"/>
+      <w:bookmarkEnd w:id="51"/>
     </w:p>
     <w:p>
       <w:r>
@@ -8604,7 +8682,7 @@
           <w:u w:val="single"/>
         </w:rPr>
       </w:pPr>
-      <w:bookmarkStart w:id="51" w:name="_Toc176513935"/>
+      <w:bookmarkStart w:id="52" w:name="_Toc176513935"/>
       <w:r>
         <w:rPr>
           <w:rStyle w:val="Ttulo1Car"/>
@@ -8616,7 +8694,7 @@
         </w:rPr>
         <w:t>2.2: Funcionalidades del Sistema</w:t>
       </w:r>
-      <w:bookmarkEnd w:id="51"/>
+      <w:bookmarkEnd w:id="52"/>
     </w:p>
     <w:p>
       <w:pPr>
@@ -8670,8 +8748,8 @@
           <w:u w:val="single"/>
         </w:rPr>
       </w:pPr>
-      <w:bookmarkStart w:id="52" w:name="_Toc176513936"/>
-      <w:bookmarkEnd w:id="52"/>
+      <w:bookmarkStart w:id="53" w:name="_Toc176513936"/>
+      <w:bookmarkEnd w:id="53"/>
     </w:p>
     <w:p>
       <w:pPr>
@@ -8694,8 +8772,8 @@
           <w:u w:val="single"/>
         </w:rPr>
       </w:pPr>
-      <w:bookmarkStart w:id="53" w:name="_Toc176513937"/>
-      <w:bookmarkEnd w:id="53"/>
+      <w:bookmarkStart w:id="54" w:name="_Toc176513937"/>
+      <w:bookmarkEnd w:id="54"/>
     </w:p>
     <w:p>
       <w:pPr>
@@ -8718,8 +8796,8 @@
           <w:u w:val="single"/>
         </w:rPr>
       </w:pPr>
-      <w:bookmarkStart w:id="54" w:name="_Toc176513938"/>
-      <w:bookmarkEnd w:id="54"/>
+      <w:bookmarkStart w:id="55" w:name="_Toc176513938"/>
+      <w:bookmarkEnd w:id="55"/>
     </w:p>
     <w:p>
       <w:pPr>
@@ -8742,8 +8820,8 @@
           <w:u w:val="single"/>
         </w:rPr>
       </w:pPr>
-      <w:bookmarkStart w:id="55" w:name="_Toc176513939"/>
-      <w:bookmarkEnd w:id="55"/>
+      <w:bookmarkStart w:id="56" w:name="_Toc176513939"/>
+      <w:bookmarkEnd w:id="56"/>
     </w:p>
     <w:p>
       <w:pPr>
@@ -8766,8 +8844,8 @@
           <w:u w:val="single"/>
         </w:rPr>
       </w:pPr>
-      <w:bookmarkStart w:id="56" w:name="_Toc176513940"/>
-      <w:bookmarkEnd w:id="56"/>
+      <w:bookmarkStart w:id="57" w:name="_Toc176513940"/>
+      <w:bookmarkEnd w:id="57"/>
     </w:p>
     <w:p>
       <w:pPr>
@@ -8790,8 +8868,8 @@
           <w:u w:val="single"/>
         </w:rPr>
       </w:pPr>
-      <w:bookmarkStart w:id="57" w:name="_Toc176513941"/>
-      <w:bookmarkEnd w:id="57"/>
+      <w:bookmarkStart w:id="58" w:name="_Toc176513941"/>
+      <w:bookmarkEnd w:id="58"/>
     </w:p>
     <w:p>
       <w:pPr>
@@ -8805,7 +8883,7 @@
           <w:u w:val="single"/>
         </w:rPr>
       </w:pPr>
-      <w:bookmarkStart w:id="58" w:name="_Toc176513942"/>
+      <w:bookmarkStart w:id="59" w:name="_Toc176513942"/>
       <w:r>
         <w:rPr>
           <w:rStyle w:val="Ttulo1Car"/>
@@ -8826,11 +8904,19 @@
         </w:rPr>
         <w:t>:</w:t>
       </w:r>
-      <w:bookmarkEnd w:id="58"/>
-    </w:p>
-    <w:p>
-      <w:r>
-        <w:t>Requisitos Funcionales (Capacidades): Describe las funciones que lleva a cabo el software; como debe reaccionar éste ante ciertas entradas y como debe comportarse en situaciones particulares.</w:t>
+      <w:bookmarkEnd w:id="59"/>
+    </w:p>
+    <w:p>
+      <w:r>
+        <w:t xml:space="preserve">Requisitos Funcionales (Capacidades): Describe las funciones que lleva a cabo el software; como debe reaccionar </w:t>
+      </w:r>
+      <w:proofErr w:type="gramStart"/>
+      <w:r>
+        <w:t>éste</w:t>
+      </w:r>
+      <w:proofErr w:type="gramEnd"/>
+      <w:r>
+        <w:t xml:space="preserve"> ante ciertas entradas y como debe comportarse en situaciones particulares.</w:t>
       </w:r>
     </w:p>
     <w:p>
@@ -8876,19 +8962,19 @@
           <w:lang w:eastAsia="es-ES"/>
         </w:rPr>
       </w:pPr>
-      <w:commentRangeStart w:id="59"/>
+      <w:commentRangeStart w:id="60"/>
       <w:r>
         <w:rPr>
           <w:lang w:eastAsia="es-ES"/>
         </w:rPr>
         <w:t xml:space="preserve">La página web </w:t>
       </w:r>
-      <w:commentRangeEnd w:id="59"/>
+      <w:commentRangeEnd w:id="60"/>
       <w:r>
         <w:rPr>
           <w:rStyle w:val="Refdecomentario"/>
         </w:rPr>
-        <w:commentReference w:id="59"/>
+        <w:commentReference w:id="60"/>
       </w:r>
       <w:r>
         <w:rPr>
@@ -9238,15 +9324,20 @@
       <w:pPr>
         <w:pStyle w:val="Ttulo3"/>
       </w:pPr>
-      <w:bookmarkStart w:id="60" w:name="_Toc176513943"/>
+      <w:bookmarkStart w:id="61" w:name="_Toc176513943"/>
       <w:r>
         <w:t>Requisitos No Funcionales:</w:t>
       </w:r>
-      <w:bookmarkEnd w:id="60"/>
-    </w:p>
-    <w:p>
-      <w:r>
-        <w:t>Requisitos  No Funcionales (Restricciones, requisitos de calidad): Restricciones sobre las funciones o servicios ofrecidos por el sistema.</w:t>
+      <w:bookmarkEnd w:id="61"/>
+    </w:p>
+    <w:p>
+      <w:proofErr w:type="gramStart"/>
+      <w:r>
+        <w:t>Requisitos  No</w:t>
+      </w:r>
+      <w:proofErr w:type="gramEnd"/>
+      <w:r>
+        <w:t xml:space="preserve"> Funcionales (Restricciones, requisitos de calidad): Restricciones sobre las funciones o servicios ofrecidos por el sistema.</w:t>
       </w:r>
     </w:p>
     <w:p/>
@@ -9255,11 +9346,11 @@
       <w:pPr>
         <w:pStyle w:val="Ttulo2"/>
       </w:pPr>
-      <w:bookmarkStart w:id="61" w:name="_Toc176513944"/>
+      <w:bookmarkStart w:id="62" w:name="_Toc176513944"/>
       <w:r>
         <w:t>Historias de Usuarios:</w:t>
       </w:r>
-      <w:bookmarkEnd w:id="61"/>
+      <w:bookmarkEnd w:id="62"/>
     </w:p>
     <w:p>
       <w:pPr>
@@ -9476,7 +9567,15 @@
           </w:tcPr>
           <w:p>
             <w:r>
-              <w:t>Riesgo en Desarrollo:  (Alta/Media/ Baja)</w:t>
+              <w:t>Riesgo en Desarrollo</w:t>
+            </w:r>
+            <w:proofErr w:type="gramStart"/>
+            <w:r>
+              <w:t>:  (</w:t>
+            </w:r>
+            <w:proofErr w:type="gramEnd"/>
+            <w:r>
+              <w:t>Alta/Media/ Baja)</w:t>
             </w:r>
           </w:p>
           <w:p>
@@ -9541,7 +9640,15 @@
               <w:t xml:space="preserve">Descripción: </w:t>
             </w:r>
             <w:r>
-              <w:t>El módulo de autenticación debe mostrar un formulario que está compuesto por dos campos obligatorios, usuario y contraseña. . Cuando el usuario se autentique hará el rol de administrador o de cliente.</w:t>
+              <w:t>El módulo de autenticación debe mostrar un formulario que está compuesto por dos campos obligatorios, usuario y contraseña</w:t>
+            </w:r>
+            <w:proofErr w:type="gramStart"/>
+            <w:r>
+              <w:t>. .</w:t>
+            </w:r>
+            <w:proofErr w:type="gramEnd"/>
+            <w:r>
+              <w:t xml:space="preserve"> Cuando el usuario se autentique hará el rol de administrador o de cliente.</w:t>
             </w:r>
           </w:p>
         </w:tc>
@@ -9819,7 +9926,15 @@
           </w:tcPr>
           <w:p>
             <w:r>
-              <w:t>Riesgo en Desarrollo:  (Alta/Media/ Baja)</w:t>
+              <w:t>Riesgo en Desarrollo</w:t>
+            </w:r>
+            <w:proofErr w:type="gramStart"/>
+            <w:r>
+              <w:t>:  (</w:t>
+            </w:r>
+            <w:proofErr w:type="gramEnd"/>
+            <w:r>
+              <w:t>Alta/Media/ Baja)</w:t>
             </w:r>
           </w:p>
           <w:p>
@@ -9958,10 +10073,10 @@
                   <v:path o:extrusionok="f" gradientshapeok="t" o:connecttype="rect"/>
                   <o:lock v:ext="edit" aspectratio="t"/>
                 </v:shapetype>
-                <v:shape id="_x0000_i1025" type="#_x0000_t75" style="width:283.8pt;height:257pt" o:ole="">
+                <v:shape id="_x0000_i1025" type="#_x0000_t75" style="width:283.5pt;height:256.5pt" o:ole="">
                   <v:imagedata r:id="rId33" o:title=""/>
                 </v:shape>
-                <o:OLEObject Type="Embed" ProgID="PBrush" ShapeID="_x0000_i1025" DrawAspect="Content" ObjectID="_1795845696" r:id="rId34"/>
+                <o:OLEObject Type="Embed" ProgID="PBrush" ShapeID="_x0000_i1025" DrawAspect="Content" ObjectID="_1795845900" r:id="rId34"/>
               </w:object>
             </w:r>
           </w:p>
@@ -10327,19 +10442,19 @@
       <w:pPr>
         <w:pStyle w:val="Ttulo2"/>
       </w:pPr>
-      <w:commentRangeStart w:id="62"/>
+      <w:commentRangeStart w:id="63"/>
       <w:r>
         <w:lastRenderedPageBreak/>
         <w:t xml:space="preserve">Pruebas al Sistema </w:t>
       </w:r>
-      <w:commentRangeEnd w:id="62"/>
+      <w:commentRangeEnd w:id="63"/>
       <w:r>
         <w:rPr>
           <w:rStyle w:val="Refdecomentario"/>
           <w:rFonts w:eastAsiaTheme="minorHAnsi"/>
           <w:b w:val="0"/>
         </w:rPr>
-        <w:commentReference w:id="62"/>
+        <w:commentReference w:id="63"/>
       </w:r>
     </w:p>
     <w:p>
@@ -10366,7 +10481,7 @@
           <w:lang w:eastAsia="es-ES"/>
         </w:rPr>
       </w:pPr>
-      <w:bookmarkStart w:id="63" w:name="casoPruebaAuth"/>
+      <w:bookmarkStart w:id="64" w:name="casoPruebaAuth"/>
       <w:r>
         <w:rPr>
           <w:rFonts w:eastAsia="Times New Roman" w:cs="Times New Roman"/>
@@ -10402,7 +10517,7 @@
             <w:shd w:val="clear" w:color="auto" w:fill="95B3D7" w:themeFill="accent1" w:themeFillTint="99"/>
             <w:hideMark/>
           </w:tcPr>
-          <w:bookmarkEnd w:id="63"/>
+          <w:bookmarkEnd w:id="64"/>
           <w:p>
             <w:pPr>
               <w:numPr>
@@ -10678,12 +10793,21 @@
                 <w:szCs w:val="20"/>
               </w:rPr>
             </w:pPr>
+            <w:proofErr w:type="gramStart"/>
             <w:r>
               <w:rPr>
                 <w:sz w:val="20"/>
                 <w:szCs w:val="20"/>
               </w:rPr>
-              <w:t>Se  registra y entra al sistema</w:t>
+              <w:t>Se  registra</w:t>
+            </w:r>
+            <w:proofErr w:type="gramEnd"/>
+            <w:r>
+              <w:rPr>
+                <w:sz w:val="20"/>
+                <w:szCs w:val="20"/>
+              </w:rPr>
+              <w:t xml:space="preserve"> y entra al sistema</w:t>
             </w:r>
           </w:p>
         </w:tc>
@@ -10802,7 +10926,15 @@
         <w:t xml:space="preserve"> las diversas formas y resultados esperados. En el primero, al entrar datos válidos el sistema permite su entrada y procede al caso dos que se calcula a partir de que el usuario presiona el botón calcular y se guardan los datos entrados en la base de datos, posterior a esto los datos serán mostrados en una tabla. En el caso tres </w:t>
       </w:r>
       <w:r>
-        <w:t xml:space="preserve">si el usuario entra un dato erróneo, ya sea letras en vez de números o cualquier datos que no es el correspondiente a esa entrada , el sistema debe notificarle la mismo que el dato es incorrecto. </w:t>
+        <w:t xml:space="preserve">si el usuario entra un dato erróneo, ya sea letras en vez de números o cualquier datos que no es el correspondiente a esa </w:t>
+      </w:r>
+      <w:proofErr w:type="gramStart"/>
+      <w:r>
+        <w:t>entrada ,</w:t>
+      </w:r>
+      <w:proofErr w:type="gramEnd"/>
+      <w:r>
+        <w:t xml:space="preserve"> el sistema debe notificarle la mismo que el dato es incorrecto. </w:t>
       </w:r>
     </w:p>
     <w:p>
@@ -11237,14 +11369,30 @@
                 <w:sz w:val="20"/>
                 <w:szCs w:val="20"/>
               </w:rPr>
-              <w:t xml:space="preserve">dato que </w:t>
-            </w:r>
+              <w:t xml:space="preserve">dato </w:t>
+            </w:r>
+            <w:proofErr w:type="gramStart"/>
             <w:r>
               <w:rPr>
                 <w:sz w:val="20"/>
                 <w:szCs w:val="20"/>
               </w:rPr>
-              <w:t xml:space="preserve"> es incorrect</w:t>
+              <w:t xml:space="preserve">que </w:t>
+            </w:r>
+            <w:r>
+              <w:rPr>
+                <w:sz w:val="20"/>
+                <w:szCs w:val="20"/>
+              </w:rPr>
+              <w:t xml:space="preserve"> es</w:t>
+            </w:r>
+            <w:proofErr w:type="gramEnd"/>
+            <w:r>
+              <w:rPr>
+                <w:sz w:val="20"/>
+                <w:szCs w:val="20"/>
+              </w:rPr>
+              <w:t xml:space="preserve"> incorrect</w:t>
             </w:r>
             <w:r>
               <w:rPr>
@@ -11302,7 +11450,7 @@
           </w:p>
         </w:tc>
       </w:tr>
-      <w:bookmarkEnd w:id="49"/>
+      <w:bookmarkEnd w:id="50"/>
     </w:tbl>
     <w:p>
       <w:pPr>
@@ -11371,14 +11519,14 @@
       <w:pPr>
         <w:pStyle w:val="Ttulo1"/>
       </w:pPr>
-      <w:bookmarkStart w:id="64" w:name="_Toc176513945"/>
+      <w:bookmarkStart w:id="65" w:name="_Toc176513945"/>
       <w:r>
         <w:lastRenderedPageBreak/>
         <w:t>Referencias Bibliográficas</w:t>
       </w:r>
-      <w:bookmarkEnd w:id="64"/>
-    </w:p>
-    <w:bookmarkStart w:id="65" w:name="_Hlk176951345"/>
+      <w:bookmarkEnd w:id="65"/>
+    </w:p>
+    <w:bookmarkStart w:id="66" w:name="_Hlk176951345"/>
     <w:p>
       <w:pPr>
         <w:pStyle w:val="Bibliografa"/>
@@ -11946,7 +12094,7 @@
       </w:pPr>
     </w:p>
     <w:p/>
-    <w:bookmarkEnd w:id="65"/>
+    <w:bookmarkEnd w:id="66"/>
     <w:p/>
     <w:sectPr>
       <w:pgSz w:w="12240" w:h="15840" w:code="1"/>
@@ -11972,7 +12120,15 @@
         <w:annotationRef/>
       </w:r>
       <w:r>
-        <w:t>Poner de forma simple un porque.</w:t>
+        <w:t xml:space="preserve">Poner de forma simple un </w:t>
+      </w:r>
+      <w:proofErr w:type="gramStart"/>
+      <w:r>
+        <w:t>porque</w:t>
+      </w:r>
+      <w:proofErr w:type="gramEnd"/>
+      <w:r>
+        <w:t>.</w:t>
       </w:r>
     </w:p>
   </w:comment>
@@ -12215,7 +12371,7 @@
       </w:r>
     </w:p>
   </w:comment>
-  <w:comment w:id="17" w:author="Dionis" w:date="2024-12-10T06:39:00Z" w:initials="D">
+  <w:comment w:id="17" w:author="TitoCode" w:date="2024-12-16T09:17:00Z" w:initials="T">
     <w:p>
       <w:pPr>
         <w:pStyle w:val="Textocomentario"/>
@@ -12226,17 +12382,11 @@
         </w:rPr>
         <w:annotationRef/>
       </w:r>
-      <w:r>
-        <w:t xml:space="preserve">Revisar la </w:t>
-      </w:r>
       <w:proofErr w:type="spellStart"/>
       <w:r>
-        <w:t>identacion</w:t>
+        <w:t>logtado</w:t>
       </w:r>
       <w:proofErr w:type="spellEnd"/>
-      <w:r>
-        <w:t xml:space="preserve"> en todo el documento.</w:t>
-      </w:r>
     </w:p>
   </w:comment>
   <w:comment w:id="18" w:author="Dionis" w:date="2024-12-10T06:39:00Z" w:initials="D">
@@ -12251,11 +12401,35 @@
         <w:annotationRef/>
       </w:r>
       <w:r>
+        <w:t xml:space="preserve">Revisar la </w:t>
+      </w:r>
+      <w:proofErr w:type="spellStart"/>
+      <w:r>
+        <w:t>identacion</w:t>
+      </w:r>
+      <w:proofErr w:type="spellEnd"/>
+      <w:r>
+        <w:t xml:space="preserve"> en todo el documento.</w:t>
+      </w:r>
+    </w:p>
+  </w:comment>
+  <w:comment w:id="19" w:author="Dionis" w:date="2024-12-10T06:39:00Z" w:initials="D">
+    <w:p>
+      <w:pPr>
+        <w:pStyle w:val="Textocomentario"/>
+      </w:pPr>
+      <w:r>
+        <w:rPr>
+          <w:rStyle w:val="Refdecomentario"/>
+        </w:rPr>
+        <w:annotationRef/>
+      </w:r>
+      <w:r>
         <w:t>Porque es costoso</w:t>
       </w:r>
     </w:p>
   </w:comment>
-  <w:comment w:id="30" w:author="Dionis" w:date="2024-12-10T06:40:00Z" w:initials="D">
+  <w:comment w:id="31" w:author="Dionis" w:date="2024-12-10T06:40:00Z" w:initials="D">
     <w:p>
       <w:pPr>
         <w:pStyle w:val="Textocomentario"/>
@@ -12279,7 +12453,7 @@
       </w:r>
     </w:p>
   </w:comment>
-  <w:comment w:id="59" w:author="Dionis" w:date="2024-12-10T06:42:00Z" w:initials="D">
+  <w:comment w:id="60" w:author="Dionis" w:date="2024-12-10T06:42:00Z" w:initials="D">
     <w:p>
       <w:pPr>
         <w:pStyle w:val="Textocomentario"/>
@@ -12326,7 +12500,7 @@
       </w:r>
     </w:p>
   </w:comment>
-  <w:comment w:id="62" w:author="Dionis" w:date="2024-12-10T06:42:00Z" w:initials="D">
+  <w:comment w:id="63" w:author="Dionis" w:date="2024-12-10T06:42:00Z" w:initials="D">
     <w:p>
       <w:pPr>
         <w:pStyle w:val="Textocomentario"/>
@@ -12364,6 +12538,7 @@
   <w15:commentEx w15:paraId="7C5C7095" w15:done="0"/>
   <w15:commentEx w15:paraId="59162BBD" w15:done="0"/>
   <w15:commentEx w15:paraId="711BE573" w15:done="0"/>
+  <w15:commentEx w15:paraId="07BE41C3" w15:paraIdParent="711BE573" w15:done="0"/>
   <w15:commentEx w15:paraId="5E6C0077" w15:done="0"/>
   <w15:commentEx w15:paraId="72EC61E3" w15:done="0"/>
   <w15:commentEx w15:paraId="086F8487" w15:done="0"/>
@@ -12383,6 +12558,7 @@
   <w16cex:commentExtensible w16cex:durableId="3BE69445" w16cex:dateUtc="2024-12-10T11:38:00Z"/>
   <w16cex:commentExtensible w16cex:durableId="2C4DEDAA" w16cex:dateUtc="2024-12-10T11:40:00Z"/>
   <w16cex:commentExtensible w16cex:durableId="4C6AEBAE" w16cex:dateUtc="2024-12-10T11:38:00Z"/>
+  <w16cex:commentExtensible w16cex:durableId="2B0A6E9C" w16cex:dateUtc="2024-12-16T14:17:00Z"/>
   <w16cex:commentExtensible w16cex:durableId="0A4B755D" w16cex:dateUtc="2024-12-10T11:39:00Z"/>
   <w16cex:commentExtensible w16cex:durableId="57489D70" w16cex:dateUtc="2024-12-10T11:39:00Z"/>
   <w16cex:commentExtensible w16cex:durableId="1C85B6E0" w16cex:dateUtc="2024-12-10T11:40:00Z"/>
@@ -12402,6 +12578,7 @@
   <w16cid:commentId w16cid:paraId="7C5C7095" w16cid:durableId="3BE69445"/>
   <w16cid:commentId w16cid:paraId="59162BBD" w16cid:durableId="2C4DEDAA"/>
   <w16cid:commentId w16cid:paraId="711BE573" w16cid:durableId="4C6AEBAE"/>
+  <w16cid:commentId w16cid:paraId="07BE41C3" w16cid:durableId="2B0A6E9C"/>
   <w16cid:commentId w16cid:paraId="5E6C0077" w16cid:durableId="0A4B755D"/>
   <w16cid:commentId w16cid:paraId="72EC61E3" w16cid:durableId="57489D70"/>
   <w16cid:commentId w16cid:paraId="086F8487" w16cid:durableId="1C85B6E0"/>
@@ -13584,7 +13761,7 @@
       <w:lvlText w:val=""/>
       <w:lvlJc w:val="left"/>
       <w:pPr>
-        <w:ind w:left="720" w:hanging="360"/>
+        <w:ind w:left="927" w:hanging="360"/>
       </w:pPr>
       <w:rPr>
         <w:rFonts w:ascii="Symbol" w:hAnsi="Symbol" w:hint="default"/>
@@ -13596,7 +13773,7 @@
       <w:lvlText w:val="o"/>
       <w:lvlJc w:val="left"/>
       <w:pPr>
-        <w:ind w:left="1440" w:hanging="360"/>
+        <w:ind w:left="1647" w:hanging="360"/>
       </w:pPr>
       <w:rPr>
         <w:rFonts w:ascii="Courier New" w:hAnsi="Courier New" w:cs="Courier New" w:hint="default"/>
@@ -13608,7 +13785,7 @@
       <w:lvlText w:val=""/>
       <w:lvlJc w:val="left"/>
       <w:pPr>
-        <w:ind w:left="2160" w:hanging="360"/>
+        <w:ind w:left="2367" w:hanging="360"/>
       </w:pPr>
       <w:rPr>
         <w:rFonts w:ascii="Wingdings" w:hAnsi="Wingdings" w:hint="default"/>
@@ -13620,7 +13797,7 @@
       <w:lvlText w:val=""/>
       <w:lvlJc w:val="left"/>
       <w:pPr>
-        <w:ind w:left="2880" w:hanging="360"/>
+        <w:ind w:left="3087" w:hanging="360"/>
       </w:pPr>
       <w:rPr>
         <w:rFonts w:ascii="Symbol" w:hAnsi="Symbol" w:hint="default"/>
@@ -13632,7 +13809,7 @@
       <w:lvlText w:val="o"/>
       <w:lvlJc w:val="left"/>
       <w:pPr>
-        <w:ind w:left="3600" w:hanging="360"/>
+        <w:ind w:left="3807" w:hanging="360"/>
       </w:pPr>
       <w:rPr>
         <w:rFonts w:ascii="Courier New" w:hAnsi="Courier New" w:cs="Courier New" w:hint="default"/>
@@ -13644,7 +13821,7 @@
       <w:lvlText w:val=""/>
       <w:lvlJc w:val="left"/>
       <w:pPr>
-        <w:ind w:left="4320" w:hanging="360"/>
+        <w:ind w:left="4527" w:hanging="360"/>
       </w:pPr>
       <w:rPr>
         <w:rFonts w:ascii="Wingdings" w:hAnsi="Wingdings" w:hint="default"/>
@@ -13656,7 +13833,7 @@
       <w:lvlText w:val=""/>
       <w:lvlJc w:val="left"/>
       <w:pPr>
-        <w:ind w:left="5040" w:hanging="360"/>
+        <w:ind w:left="5247" w:hanging="360"/>
       </w:pPr>
       <w:rPr>
         <w:rFonts w:ascii="Symbol" w:hAnsi="Symbol" w:hint="default"/>
@@ -13668,7 +13845,7 @@
       <w:lvlText w:val="o"/>
       <w:lvlJc w:val="left"/>
       <w:pPr>
-        <w:ind w:left="5760" w:hanging="360"/>
+        <w:ind w:left="5967" w:hanging="360"/>
       </w:pPr>
       <w:rPr>
         <w:rFonts w:ascii="Courier New" w:hAnsi="Courier New" w:cs="Courier New" w:hint="default"/>
@@ -13680,7 +13857,7 @@
       <w:lvlText w:val=""/>
       <w:lvlJc w:val="left"/>
       <w:pPr>
-        <w:ind w:left="6480" w:hanging="360"/>
+        <w:ind w:left="6687" w:hanging="360"/>
       </w:pPr>
       <w:rPr>
         <w:rFonts w:ascii="Wingdings" w:hAnsi="Wingdings" w:hint="default"/>
@@ -14017,7 +14194,7 @@
       <w:lvlText w:val=""/>
       <w:lvlJc w:val="left"/>
       <w:pPr>
-        <w:ind w:left="643" w:hanging="360"/>
+        <w:ind w:left="927" w:hanging="360"/>
       </w:pPr>
       <w:rPr>
         <w:rFonts w:ascii="Symbol" w:hAnsi="Symbol" w:hint="default"/>
@@ -14029,7 +14206,7 @@
       <w:lvlText w:val="o"/>
       <w:lvlJc w:val="left"/>
       <w:pPr>
-        <w:ind w:left="1363" w:hanging="360"/>
+        <w:ind w:left="1647" w:hanging="360"/>
       </w:pPr>
       <w:rPr>
         <w:rFonts w:ascii="Courier New" w:hAnsi="Courier New" w:cs="Courier New" w:hint="default"/>
@@ -14041,7 +14218,7 @@
       <w:lvlText w:val=""/>
       <w:lvlJc w:val="left"/>
       <w:pPr>
-        <w:ind w:left="2083" w:hanging="360"/>
+        <w:ind w:left="2367" w:hanging="360"/>
       </w:pPr>
       <w:rPr>
         <w:rFonts w:ascii="Wingdings" w:hAnsi="Wingdings" w:hint="default"/>
@@ -14053,7 +14230,7 @@
       <w:lvlText w:val=""/>
       <w:lvlJc w:val="left"/>
       <w:pPr>
-        <w:ind w:left="2803" w:hanging="360"/>
+        <w:ind w:left="3087" w:hanging="360"/>
       </w:pPr>
       <w:rPr>
         <w:rFonts w:ascii="Symbol" w:hAnsi="Symbol" w:hint="default"/>
@@ -14065,7 +14242,7 @@
       <w:lvlText w:val="o"/>
       <w:lvlJc w:val="left"/>
       <w:pPr>
-        <w:ind w:left="3523" w:hanging="360"/>
+        <w:ind w:left="3807" w:hanging="360"/>
       </w:pPr>
       <w:rPr>
         <w:rFonts w:ascii="Courier New" w:hAnsi="Courier New" w:cs="Courier New" w:hint="default"/>
@@ -14077,7 +14254,7 @@
       <w:lvlText w:val=""/>
       <w:lvlJc w:val="left"/>
       <w:pPr>
-        <w:ind w:left="4243" w:hanging="360"/>
+        <w:ind w:left="4527" w:hanging="360"/>
       </w:pPr>
       <w:rPr>
         <w:rFonts w:ascii="Wingdings" w:hAnsi="Wingdings" w:hint="default"/>
@@ -14089,7 +14266,7 @@
       <w:lvlText w:val=""/>
       <w:lvlJc w:val="left"/>
       <w:pPr>
-        <w:ind w:left="4963" w:hanging="360"/>
+        <w:ind w:left="5247" w:hanging="360"/>
       </w:pPr>
       <w:rPr>
         <w:rFonts w:ascii="Symbol" w:hAnsi="Symbol" w:hint="default"/>
@@ -14101,7 +14278,7 @@
       <w:lvlText w:val="o"/>
       <w:lvlJc w:val="left"/>
       <w:pPr>
-        <w:ind w:left="5683" w:hanging="360"/>
+        <w:ind w:left="5967" w:hanging="360"/>
       </w:pPr>
       <w:rPr>
         <w:rFonts w:ascii="Courier New" w:hAnsi="Courier New" w:cs="Courier New" w:hint="default"/>
@@ -14113,7 +14290,7 @@
       <w:lvlText w:val=""/>
       <w:lvlJc w:val="left"/>
       <w:pPr>
-        <w:ind w:left="6403" w:hanging="360"/>
+        <w:ind w:left="6687" w:hanging="360"/>
       </w:pPr>
       <w:rPr>
         <w:rFonts w:ascii="Wingdings" w:hAnsi="Wingdings" w:hint="default"/>

</xml_diff>

<commit_message>
Tipo de letra en todo el doc en  Tesis
</commit_message>
<xml_diff>
--- a/Tesis/Tesis Dariel Enmanuel Cabrera Lopez.docx
+++ b/Tesis/Tesis Dariel Enmanuel Cabrera Lopez.docx
@@ -4632,6 +4632,7 @@
         <w:t xml:space="preserve">Una de las empresas que está realizando aportes a la tarea Vida es la empresa </w:t>
       </w:r>
       <w:commentRangeStart w:id="7"/>
+      <w:commentRangeStart w:id="8"/>
       <w:r>
         <w:fldChar w:fldCharType="begin"/>
       </w:r>
@@ -4668,88 +4669,6 @@
         </w:rPr>
         <w:commentReference w:id="7"/>
       </w:r>
-      <w:r>
-        <w:rPr>
-          <w:rStyle w:val="Hipervnculo"/>
-          <w:rFonts w:ascii="Arial" w:hAnsi="Arial" w:cs="Arial"/>
-          <w:color w:val="auto"/>
-          <w:u w:val="none"/>
-        </w:rPr>
-        <w:t xml:space="preserve"> </w:t>
-      </w:r>
-      <w:r>
-        <w:rPr>
-          <w:rFonts w:ascii="Arial" w:hAnsi="Arial" w:cs="Arial"/>
-        </w:rPr>
-        <w:fldChar w:fldCharType="begin"/>
-      </w:r>
-      <w:r>
-        <w:rPr>
-          <w:rFonts w:ascii="Arial" w:hAnsi="Arial" w:cs="Arial"/>
-        </w:rPr>
-        <w:instrText xml:space="preserve"> ADDIN ZOTERO_ITEM CSL_CITATION {"citationID":"reXoxmDA","properties":{"formattedCitation":"({\\i{}GEOCUBA - EcuRed}, s.\\uc0\\u160{}f.)","plainCitation":"(GEOCUBA - EcuRed, s. f.)","noteIndex":0},"citationItems":[{"id":"MxmvkxFH/HWHJ248L","uris":["http://zotero.org/users/13351438/items/D3E8U27R"],"itemData":{"id":69,"type":"webpage","title":"GEOCUBA - EcuRed","URL":"https://www.ecured.cu/GEOCUBA","accessed":{"date-parts":[["2024",1,9]]}}}],"schema":"https://github.com/citation-style-language/schema/raw/master/csl-citation.json"} </w:instrText>
-      </w:r>
-      <w:r>
-        <w:rPr>
-          <w:rFonts w:ascii="Arial" w:hAnsi="Arial" w:cs="Arial"/>
-        </w:rPr>
-        <w:fldChar w:fldCharType="separate"/>
-      </w:r>
-      <w:r>
-        <w:rPr>
-          <w:rFonts w:ascii="Arial" w:hAnsi="Arial" w:cs="Arial"/>
-        </w:rPr>
-        <w:t>(</w:t>
-      </w:r>
-      <w:r>
-        <w:rPr>
-          <w:rFonts w:ascii="Arial" w:hAnsi="Arial" w:cs="Arial"/>
-          <w:i/>
-          <w:iCs/>
-        </w:rPr>
-        <w:t>GEOCUBA - EcuRed</w:t>
-      </w:r>
-      <w:r>
-        <w:rPr>
-          <w:rFonts w:ascii="Arial" w:hAnsi="Arial" w:cs="Arial"/>
-        </w:rPr>
-        <w:t>, s. f.)</w:t>
-      </w:r>
-      <w:r>
-        <w:rPr>
-          <w:rFonts w:ascii="Arial" w:hAnsi="Arial" w:cs="Arial"/>
-        </w:rPr>
-        <w:fldChar w:fldCharType="end"/>
-      </w:r>
-      <w:r>
-        <w:rPr>
-          <w:rFonts w:ascii="Arial" w:hAnsi="Arial" w:cs="Arial"/>
-        </w:rPr>
-        <w:t>.</w:t>
-      </w:r>
-    </w:p>
-    <w:p>
-      <w:pPr>
-        <w:pStyle w:val="NormalWeb"/>
-        <w:rPr>
-          <w:rFonts w:ascii="Arial" w:hAnsi="Arial" w:cs="Arial"/>
-          <w:bCs/>
-        </w:rPr>
-      </w:pPr>
-      <w:commentRangeStart w:id="8"/>
-      <w:r>
-        <w:rPr>
-          <w:rFonts w:ascii="Arial" w:hAnsi="Arial" w:cs="Arial"/>
-        </w:rPr>
-        <w:lastRenderedPageBreak/>
-        <w:t xml:space="preserve">El cálculo </w:t>
-      </w:r>
-      <w:r>
-        <w:rPr>
-          <w:rFonts w:ascii="Arial" w:hAnsi="Arial" w:cs="Arial"/>
-        </w:rPr>
-        <w:t xml:space="preserve">transporte </w:t>
-      </w:r>
       <w:commentRangeEnd w:id="8"/>
       <w:r>
         <w:rPr>
@@ -4761,107 +4680,85 @@
       </w:r>
       <w:r>
         <w:rPr>
-          <w:rFonts w:ascii="Arial" w:hAnsi="Arial" w:cs="Arial"/>
-        </w:rPr>
-        <w:t>de sedimentos en las costas cubanas</w:t>
-      </w:r>
-      <w:r>
-        <w:rPr>
-          <w:rFonts w:ascii="Arial" w:hAnsi="Arial" w:cs="Arial"/>
-        </w:rPr>
-        <w:t xml:space="preserve"> es la tarea que realizan los especialistas de la empresa </w:t>
-      </w:r>
-      <w:r>
-        <w:rPr>
-          <w:rFonts w:ascii="Arial" w:hAnsi="Arial" w:cs="Arial"/>
-        </w:rPr>
-        <w:t>GEOCUBA</w:t>
-      </w:r>
-      <w:r>
-        <w:rPr>
-          <w:rFonts w:ascii="Arial" w:hAnsi="Arial" w:cs="Arial"/>
-        </w:rPr>
-        <w:t xml:space="preserve"> para investigar, predecir y monitorear el comportamiento de la línea costera y la erosión del mar en zonas de desarrollo de la economía y que no afecte el medio ambiente.</w:t>
-      </w:r>
-    </w:p>
-    <w:bookmarkEnd w:id="6"/>
+          <w:rStyle w:val="Hipervnculo"/>
+          <w:rFonts w:ascii="Arial" w:hAnsi="Arial" w:cs="Arial"/>
+          <w:color w:val="auto"/>
+          <w:u w:val="none"/>
+        </w:rPr>
+        <w:t xml:space="preserve"> </w:t>
+      </w:r>
+      <w:r>
+        <w:rPr>
+          <w:rFonts w:ascii="Arial" w:hAnsi="Arial" w:cs="Arial"/>
+        </w:rPr>
+        <w:fldChar w:fldCharType="begin"/>
+      </w:r>
+      <w:r>
+        <w:rPr>
+          <w:rFonts w:ascii="Arial" w:hAnsi="Arial" w:cs="Arial"/>
+        </w:rPr>
+        <w:instrText xml:space="preserve"> ADDIN ZOTERO_ITEM CSL_CITATION {"citationID":"reXoxmDA","properties":{"formattedCitation":"({\\i{}GEOCUBA - EcuRed}, s.\\uc0\\u160{}f.)","plainCitation":"(GEOCUBA - EcuRed, s. f.)","noteIndex":0},"citationItems":[{"id":"MxmvkxFH/HWHJ248L","uris":["http://zotero.org/users/13351438/items/D3E8U27R"],"itemData":{"id":69,"type":"webpage","title":"GEOCUBA - EcuRed","URL":"https://www.ecured.cu/GEOCUBA","accessed":{"date-parts":[["2024",1,9]]}}}],"schema":"https://github.com/citation-style-language/schema/raw/master/csl-citation.json"} </w:instrText>
+      </w:r>
+      <w:r>
+        <w:rPr>
+          <w:rFonts w:ascii="Arial" w:hAnsi="Arial" w:cs="Arial"/>
+        </w:rPr>
+        <w:fldChar w:fldCharType="separate"/>
+      </w:r>
+      <w:r>
+        <w:rPr>
+          <w:rFonts w:ascii="Arial" w:hAnsi="Arial" w:cs="Arial"/>
+        </w:rPr>
+        <w:t>(</w:t>
+      </w:r>
+      <w:r>
+        <w:rPr>
+          <w:rFonts w:ascii="Arial" w:hAnsi="Arial" w:cs="Arial"/>
+          <w:i/>
+          <w:iCs/>
+        </w:rPr>
+        <w:t>GEOCUBA - EcuRed</w:t>
+      </w:r>
+      <w:r>
+        <w:rPr>
+          <w:rFonts w:ascii="Arial" w:hAnsi="Arial" w:cs="Arial"/>
+        </w:rPr>
+        <w:t>, s. f.)</w:t>
+      </w:r>
+      <w:r>
+        <w:rPr>
+          <w:rFonts w:ascii="Arial" w:hAnsi="Arial" w:cs="Arial"/>
+        </w:rPr>
+        <w:fldChar w:fldCharType="end"/>
+      </w:r>
+      <w:r>
+        <w:rPr>
+          <w:rFonts w:ascii="Arial" w:hAnsi="Arial" w:cs="Arial"/>
+        </w:rPr>
+        <w:t>.</w:t>
+      </w:r>
+    </w:p>
     <w:p>
       <w:pPr>
         <w:pStyle w:val="NormalWeb"/>
         <w:rPr>
           <w:rFonts w:ascii="Arial" w:hAnsi="Arial" w:cs="Arial"/>
-          <w:b/>
-        </w:rPr>
-      </w:pPr>
-    </w:p>
-    <w:p>
-      <w:pPr>
-        <w:pStyle w:val="NormalWeb"/>
-        <w:rPr>
-          <w:rFonts w:ascii="Arial" w:hAnsi="Arial" w:cs="Arial"/>
-          <w:b/>
-        </w:rPr>
-      </w:pPr>
-      <w:r>
-        <w:rPr>
-          <w:rFonts w:ascii="Arial" w:hAnsi="Arial" w:cs="Arial"/>
-          <w:b/>
-        </w:rPr>
-        <w:t>Situación Problémica</w:t>
-      </w:r>
-      <w:r>
-        <w:rPr>
-          <w:rFonts w:ascii="Arial" w:hAnsi="Arial" w:cs="Arial"/>
-          <w:b/>
-        </w:rPr>
-        <w:tab/>
-      </w:r>
-    </w:p>
-    <w:p>
-      <w:pPr>
-        <w:pStyle w:val="NormalWeb"/>
-        <w:rPr>
-          <w:rFonts w:ascii="Arial" w:hAnsi="Arial" w:cs="Arial"/>
-        </w:rPr>
-      </w:pPr>
-      <w:r>
-        <w:rPr>
-          <w:rFonts w:ascii="Arial" w:hAnsi="Arial" w:cs="Arial"/>
-        </w:rPr>
-        <w:t xml:space="preserve">Los especialistas de la empresa </w:t>
-      </w:r>
-      <w:r>
-        <w:rPr>
-          <w:rFonts w:ascii="Arial" w:hAnsi="Arial" w:cs="Arial"/>
-        </w:rPr>
-        <w:t>GEOCUBA</w:t>
-      </w:r>
-      <w:r>
-        <w:rPr>
-          <w:rFonts w:ascii="Arial" w:hAnsi="Arial" w:cs="Arial"/>
-        </w:rPr>
-        <w:t xml:space="preserve"> para el cálculo de transporte de sedimentos (</w:t>
-      </w:r>
-      <w:proofErr w:type="spellStart"/>
-      <w:r>
-        <w:rPr>
-          <w:rFonts w:ascii="Arial" w:hAnsi="Arial" w:cs="Arial"/>
-        </w:rPr>
-        <w:t>e.d</w:t>
-      </w:r>
-      <w:proofErr w:type="spellEnd"/>
-      <w:r>
-        <w:rPr>
-          <w:rFonts w:ascii="Arial" w:hAnsi="Arial" w:cs="Arial"/>
-        </w:rPr>
-        <w:t xml:space="preserve">., la arena y otros recursos que se pierden en las playas por el aumento del nivel del mar) emplea </w:t>
-      </w:r>
+          <w:bCs/>
+        </w:rPr>
+      </w:pPr>
       <w:commentRangeStart w:id="9"/>
       <w:r>
         <w:rPr>
           <w:rFonts w:ascii="Arial" w:hAnsi="Arial" w:cs="Arial"/>
         </w:rPr>
-        <w:t xml:space="preserve">una ecuación (CERC) </w:t>
+        <w:lastRenderedPageBreak/>
+        <w:t xml:space="preserve">El cálculo </w:t>
+      </w:r>
+      <w:r>
+        <w:rPr>
+          <w:rFonts w:ascii="Arial" w:hAnsi="Arial" w:cs="Arial"/>
+        </w:rPr>
+        <w:t xml:space="preserve">transporte </w:t>
       </w:r>
       <w:commentRangeEnd w:id="9"/>
       <w:r>
@@ -4876,7 +4773,84 @@
         <w:rPr>
           <w:rFonts w:ascii="Arial" w:hAnsi="Arial" w:cs="Arial"/>
         </w:rPr>
-        <w:t>y recoge datos de las mediciones de las costas a través de métodos tradicionales (</w:t>
+        <w:t>de sedimentos en las costas cubanas</w:t>
+      </w:r>
+      <w:r>
+        <w:rPr>
+          <w:rFonts w:ascii="Arial" w:hAnsi="Arial" w:cs="Arial"/>
+        </w:rPr>
+        <w:t xml:space="preserve"> es la tarea que realizan los especialistas de la empresa </w:t>
+      </w:r>
+      <w:r>
+        <w:rPr>
+          <w:rFonts w:ascii="Arial" w:hAnsi="Arial" w:cs="Arial"/>
+        </w:rPr>
+        <w:t>GEOCUBA</w:t>
+      </w:r>
+      <w:r>
+        <w:rPr>
+          <w:rFonts w:ascii="Arial" w:hAnsi="Arial" w:cs="Arial"/>
+        </w:rPr>
+        <w:t xml:space="preserve"> para investigar, predecir y monitorear el comportamiento de la línea costera y la erosión del mar en zonas de desarrollo de la economía y que no afecte el medio ambiente.</w:t>
+      </w:r>
+    </w:p>
+    <w:bookmarkEnd w:id="6"/>
+    <w:p>
+      <w:pPr>
+        <w:pStyle w:val="NormalWeb"/>
+        <w:rPr>
+          <w:rFonts w:ascii="Arial" w:hAnsi="Arial" w:cs="Arial"/>
+          <w:b/>
+        </w:rPr>
+      </w:pPr>
+    </w:p>
+    <w:p>
+      <w:pPr>
+        <w:pStyle w:val="NormalWeb"/>
+        <w:rPr>
+          <w:rFonts w:ascii="Arial" w:hAnsi="Arial" w:cs="Arial"/>
+          <w:b/>
+        </w:rPr>
+      </w:pPr>
+      <w:r>
+        <w:rPr>
+          <w:rFonts w:ascii="Arial" w:hAnsi="Arial" w:cs="Arial"/>
+          <w:b/>
+        </w:rPr>
+        <w:t>Situación Problémica</w:t>
+      </w:r>
+      <w:r>
+        <w:rPr>
+          <w:rFonts w:ascii="Arial" w:hAnsi="Arial" w:cs="Arial"/>
+          <w:b/>
+        </w:rPr>
+        <w:tab/>
+      </w:r>
+    </w:p>
+    <w:p>
+      <w:pPr>
+        <w:pStyle w:val="NormalWeb"/>
+        <w:rPr>
+          <w:rFonts w:ascii="Arial" w:hAnsi="Arial" w:cs="Arial"/>
+        </w:rPr>
+      </w:pPr>
+      <w:r>
+        <w:rPr>
+          <w:rFonts w:ascii="Arial" w:hAnsi="Arial" w:cs="Arial"/>
+        </w:rPr>
+        <w:t xml:space="preserve">Los especialistas de la empresa </w:t>
+      </w:r>
+      <w:r>
+        <w:rPr>
+          <w:rFonts w:ascii="Arial" w:hAnsi="Arial" w:cs="Arial"/>
+        </w:rPr>
+        <w:t>GEOCUBA</w:t>
+      </w:r>
+      <w:r>
+        <w:rPr>
+          <w:rFonts w:ascii="Arial" w:hAnsi="Arial" w:cs="Arial"/>
+        </w:rPr>
+        <w:t xml:space="preserve"> para el cálculo de transporte de sedimentos (</w:t>
       </w:r>
       <w:proofErr w:type="spellStart"/>
       <w:r>
@@ -4890,80 +4864,14 @@
         <w:rPr>
           <w:rFonts w:ascii="Arial" w:hAnsi="Arial" w:cs="Arial"/>
         </w:rPr>
-        <w:t>., escribiendo los datos en papel u otro recurso físico), los cuales pueden tener un deterioro en el tiempo, errores en los cálculos y morosidad en la búsqueda de información.  Es importante poder guardar la información de una manera segura para su posterior consulta, calcular los datos con mayor precisión y buscar los datos con mayor rapidez.</w:t>
-      </w:r>
-    </w:p>
-    <w:p>
-      <w:pPr>
-        <w:pStyle w:val="NormalWeb"/>
-        <w:rPr>
-          <w:rFonts w:ascii="Arial" w:hAnsi="Arial" w:cs="Arial"/>
-          <w:b/>
-        </w:rPr>
-      </w:pPr>
-      <w:r>
-        <w:rPr>
-          <w:rFonts w:ascii="Arial" w:hAnsi="Arial" w:cs="Arial"/>
-          <w:b/>
-        </w:rPr>
-        <w:t>Objetivo</w:t>
-      </w:r>
-    </w:p>
-    <w:p>
-      <w:pPr>
-        <w:pStyle w:val="NormalWeb"/>
-        <w:rPr>
-          <w:rFonts w:ascii="Arial" w:hAnsi="Arial" w:cs="Arial"/>
-        </w:rPr>
-      </w:pPr>
-      <w:r>
-        <w:rPr>
-          <w:rFonts w:ascii="Arial" w:hAnsi="Arial" w:cs="Arial"/>
-        </w:rPr>
-        <w:t xml:space="preserve">Desarrollar </w:t>
-      </w:r>
-      <w:r>
-        <w:rPr>
-          <w:rFonts w:ascii="Arial" w:hAnsi="Arial" w:cs="Arial"/>
-        </w:rPr>
-        <w:t>un sistema informático</w:t>
-      </w:r>
-      <w:r>
-        <w:rPr>
-          <w:rFonts w:ascii="Arial" w:hAnsi="Arial" w:cs="Arial"/>
-        </w:rPr>
-        <w:t xml:space="preserve"> para la gestión de la información </w:t>
-      </w:r>
-      <w:r>
-        <w:rPr>
-          <w:rFonts w:ascii="Arial" w:hAnsi="Arial" w:cs="Arial"/>
-        </w:rPr>
-        <w:t xml:space="preserve">que </w:t>
-      </w:r>
-      <w:r>
-        <w:rPr>
-          <w:rFonts w:ascii="Arial" w:hAnsi="Arial" w:cs="Arial"/>
-        </w:rPr>
-        <w:t>permita calcular</w:t>
-      </w:r>
-      <w:r>
-        <w:rPr>
-          <w:rFonts w:ascii="Arial" w:hAnsi="Arial" w:cs="Arial"/>
-        </w:rPr>
-        <w:t xml:space="preserve">, </w:t>
+        <w:t xml:space="preserve">., la arena y otros recursos que se pierden en las playas por el aumento del nivel del mar) emplea </w:t>
       </w:r>
       <w:commentRangeStart w:id="10"/>
       <w:r>
         <w:rPr>
           <w:rFonts w:ascii="Arial" w:hAnsi="Arial" w:cs="Arial"/>
         </w:rPr>
-        <w:t>editar</w:t>
-      </w:r>
-      <w:r>
-        <w:rPr>
-          <w:rFonts w:ascii="Arial" w:hAnsi="Arial" w:cs="Arial"/>
-        </w:rPr>
-        <w:t xml:space="preserve"> y almacenar los datos para el cálculo del transporte de sedimentos en las costas cubanas.</w:t>
+        <w:t xml:space="preserve">una ecuación (CERC) </w:t>
       </w:r>
       <w:commentRangeEnd w:id="10"/>
       <w:r>
@@ -4974,6 +4882,108 @@
         </w:rPr>
         <w:commentReference w:id="10"/>
       </w:r>
+      <w:r>
+        <w:rPr>
+          <w:rFonts w:ascii="Arial" w:hAnsi="Arial" w:cs="Arial"/>
+        </w:rPr>
+        <w:t>y recoge datos de las mediciones de las costas a través de métodos tradicionales (</w:t>
+      </w:r>
+      <w:proofErr w:type="spellStart"/>
+      <w:r>
+        <w:rPr>
+          <w:rFonts w:ascii="Arial" w:hAnsi="Arial" w:cs="Arial"/>
+        </w:rPr>
+        <w:t>e.d</w:t>
+      </w:r>
+      <w:proofErr w:type="spellEnd"/>
+      <w:r>
+        <w:rPr>
+          <w:rFonts w:ascii="Arial" w:hAnsi="Arial" w:cs="Arial"/>
+        </w:rPr>
+        <w:t>., escribiendo los datos en papel u otro recurso físico), los cuales pueden tener un deterioro en el tiempo, errores en los cálculos y morosidad en la búsqueda de información.  Es importante poder guardar la información de una manera segura para su posterior consulta, calcular los datos con mayor precisión y buscar los datos con mayor rapidez.</w:t>
+      </w:r>
+    </w:p>
+    <w:p>
+      <w:pPr>
+        <w:pStyle w:val="NormalWeb"/>
+        <w:rPr>
+          <w:rFonts w:ascii="Arial" w:hAnsi="Arial" w:cs="Arial"/>
+          <w:b/>
+        </w:rPr>
+      </w:pPr>
+      <w:r>
+        <w:rPr>
+          <w:rFonts w:ascii="Arial" w:hAnsi="Arial" w:cs="Arial"/>
+          <w:b/>
+        </w:rPr>
+        <w:t>Objetivo</w:t>
+      </w:r>
+    </w:p>
+    <w:p>
+      <w:pPr>
+        <w:pStyle w:val="NormalWeb"/>
+        <w:rPr>
+          <w:rFonts w:ascii="Arial" w:hAnsi="Arial" w:cs="Arial"/>
+        </w:rPr>
+      </w:pPr>
+      <w:r>
+        <w:rPr>
+          <w:rFonts w:ascii="Arial" w:hAnsi="Arial" w:cs="Arial"/>
+        </w:rPr>
+        <w:t xml:space="preserve">Desarrollar </w:t>
+      </w:r>
+      <w:r>
+        <w:rPr>
+          <w:rFonts w:ascii="Arial" w:hAnsi="Arial" w:cs="Arial"/>
+        </w:rPr>
+        <w:t>un sistema informático</w:t>
+      </w:r>
+      <w:r>
+        <w:rPr>
+          <w:rFonts w:ascii="Arial" w:hAnsi="Arial" w:cs="Arial"/>
+        </w:rPr>
+        <w:t xml:space="preserve"> para la gestión de la información </w:t>
+      </w:r>
+      <w:r>
+        <w:rPr>
+          <w:rFonts w:ascii="Arial" w:hAnsi="Arial" w:cs="Arial"/>
+        </w:rPr>
+        <w:t xml:space="preserve">que </w:t>
+      </w:r>
+      <w:r>
+        <w:rPr>
+          <w:rFonts w:ascii="Arial" w:hAnsi="Arial" w:cs="Arial"/>
+        </w:rPr>
+        <w:t>permita calcular</w:t>
+      </w:r>
+      <w:r>
+        <w:rPr>
+          <w:rFonts w:ascii="Arial" w:hAnsi="Arial" w:cs="Arial"/>
+        </w:rPr>
+        <w:t xml:space="preserve">, </w:t>
+      </w:r>
+      <w:commentRangeStart w:id="11"/>
+      <w:r>
+        <w:rPr>
+          <w:rFonts w:ascii="Arial" w:hAnsi="Arial" w:cs="Arial"/>
+        </w:rPr>
+        <w:t>editar</w:t>
+      </w:r>
+      <w:r>
+        <w:rPr>
+          <w:rFonts w:ascii="Arial" w:hAnsi="Arial" w:cs="Arial"/>
+        </w:rPr>
+        <w:t xml:space="preserve"> y almacenar los datos para el cálculo del transporte de sedimentos en las costas cubanas.</w:t>
+      </w:r>
+      <w:commentRangeEnd w:id="11"/>
+      <w:r>
+        <w:rPr>
+          <w:rStyle w:val="Refdecomentario"/>
+          <w:rFonts w:ascii="Arial" w:eastAsiaTheme="minorHAnsi" w:hAnsi="Arial" w:cs="Arial"/>
+          <w:lang w:eastAsia="en-US"/>
+        </w:rPr>
+        <w:commentReference w:id="11"/>
+      </w:r>
     </w:p>
     <w:p>
       <w:pPr>
@@ -4995,12 +5005,12 @@
       <w:pPr>
         <w:pStyle w:val="Ttulo1"/>
       </w:pPr>
-      <w:bookmarkStart w:id="11" w:name="_Toc176513908"/>
+      <w:bookmarkStart w:id="12" w:name="_Toc176513908"/>
       <w:r>
         <w:lastRenderedPageBreak/>
         <w:t>Capítulo 1 Marco Teórico Conceptual</w:t>
       </w:r>
-      <w:bookmarkEnd w:id="11"/>
+      <w:bookmarkEnd w:id="12"/>
     </w:p>
     <w:p>
       <w:pPr>
@@ -5009,7 +5019,7 @@
           <w:u w:val="single"/>
         </w:rPr>
       </w:pPr>
-      <w:bookmarkStart w:id="12" w:name="_Hlk176402943"/>
+      <w:bookmarkStart w:id="13" w:name="_Hlk176402943"/>
       <w:r>
         <w:t>En este capítulo se explican</w:t>
       </w:r>
@@ -5022,27 +5032,27 @@
       <w:r>
         <w:t xml:space="preserve">los principales aspectos teóricos, los conceptos de las tecnologías y la caracterización </w:t>
       </w:r>
-      <w:commentRangeStart w:id="13"/>
+      <w:commentRangeStart w:id="14"/>
       <w:r>
         <w:t>de las herramientas computacionales utilizadas</w:t>
       </w:r>
-      <w:commentRangeEnd w:id="13"/>
+      <w:commentRangeEnd w:id="14"/>
       <w:r>
         <w:rPr>
           <w:rStyle w:val="Refdecomentario"/>
         </w:rPr>
-        <w:commentReference w:id="13"/>
+        <w:commentReference w:id="14"/>
       </w:r>
     </w:p>
     <w:p>
       <w:pPr>
         <w:pStyle w:val="Ttulo2"/>
       </w:pPr>
-      <w:bookmarkStart w:id="14" w:name="_Toc176513909"/>
+      <w:bookmarkStart w:id="15" w:name="_Toc176513909"/>
       <w:r>
         <w:t>Estado del Arte</w:t>
       </w:r>
-      <w:bookmarkEnd w:id="14"/>
+      <w:bookmarkEnd w:id="15"/>
     </w:p>
     <w:p>
       <w:r>
@@ -5059,11 +5069,11 @@
       <w:r>
         <w:t xml:space="preserve"> </w:t>
       </w:r>
-      <w:bookmarkStart w:id="15" w:name="_Toc176513910"/>
+      <w:bookmarkStart w:id="16" w:name="_Toc176513910"/>
       <w:r>
         <w:t>Ámbito Internacional</w:t>
       </w:r>
-      <w:bookmarkEnd w:id="15"/>
+      <w:bookmarkEnd w:id="16"/>
     </w:p>
     <w:p>
       <w:pPr>
@@ -5073,12 +5083,12 @@
           <w:numId w:val="15"/>
         </w:numPr>
       </w:pPr>
-      <w:commentRangeStart w:id="16"/>
       <w:commentRangeStart w:id="17"/>
+      <w:commentRangeStart w:id="18"/>
       <w:r>
         <w:t xml:space="preserve">Delft3D </w:t>
       </w:r>
-      <w:commentRangeEnd w:id="16"/>
+      <w:commentRangeEnd w:id="17"/>
       <w:r>
         <w:rPr>
           <w:rStyle w:val="Refdecomentario"/>
@@ -5086,9 +5096,9 @@
           <w:b w:val="0"/>
           <w:iCs w:val="0"/>
         </w:rPr>
-        <w:commentReference w:id="16"/>
-      </w:r>
-      <w:commentRangeEnd w:id="17"/>
+        <w:commentReference w:id="17"/>
+      </w:r>
+      <w:commentRangeEnd w:id="18"/>
       <w:r>
         <w:rPr>
           <w:rStyle w:val="Refdecomentario"/>
@@ -5096,7 +5106,7 @@
           <w:b w:val="0"/>
           <w:iCs w:val="0"/>
         </w:rPr>
-        <w:commentReference w:id="17"/>
+        <w:commentReference w:id="18"/>
       </w:r>
       <w:r>
         <w:rPr>
@@ -5456,9 +5466,9 @@
       <w:pPr>
         <w:pStyle w:val="Ttulo4"/>
       </w:pPr>
-      <w:commentRangeStart w:id="18"/>
-      <w:r>
-        <w:lastRenderedPageBreak/>
+      <w:commentRangeStart w:id="19"/>
+      <w:commentRangeStart w:id="20"/>
+      <w:r>
         <w:t>Mike 21</w:t>
       </w:r>
       <w:r>
@@ -5575,14 +5585,23 @@
         </w:rPr>
         <w:t xml:space="preserve">. Simula diversos aspectos </w:t>
       </w:r>
-      <w:commentRangeEnd w:id="18"/>
+      <w:commentRangeEnd w:id="19"/>
       <w:r>
         <w:rPr>
           <w:rStyle w:val="Refdecomentario"/>
           <w:rFonts w:ascii="Arial" w:eastAsiaTheme="minorHAnsi" w:hAnsi="Arial" w:cs="Arial"/>
           <w:lang w:eastAsia="en-US"/>
         </w:rPr>
-        <w:commentReference w:id="18"/>
+        <w:commentReference w:id="19"/>
+      </w:r>
+      <w:commentRangeEnd w:id="20"/>
+      <w:r>
+        <w:rPr>
+          <w:rStyle w:val="Refdecomentario"/>
+          <w:rFonts w:ascii="Arial" w:eastAsiaTheme="minorHAnsi" w:hAnsi="Arial" w:cs="Arial"/>
+          <w:lang w:eastAsia="en-US"/>
+        </w:rPr>
+        <w:commentReference w:id="20"/>
       </w:r>
       <w:r>
         <w:rPr>
@@ -5787,16 +5806,16 @@
           <w:numId w:val="10"/>
         </w:numPr>
       </w:pPr>
-      <w:commentRangeStart w:id="19"/>
+      <w:commentRangeStart w:id="21"/>
       <w:r>
         <w:t xml:space="preserve">Es un software costoso. </w:t>
       </w:r>
-      <w:commentRangeEnd w:id="19"/>
+      <w:commentRangeEnd w:id="21"/>
       <w:r>
         <w:rPr>
           <w:rStyle w:val="Refdecomentario"/>
         </w:rPr>
-        <w:commentReference w:id="19"/>
+        <w:commentReference w:id="21"/>
       </w:r>
       <w:r>
         <w:t>Esto puede ser un obstáculo para su uso por parte de pequeñas empresas y organizaciones.</w:t>
@@ -5821,6 +5840,7 @@
       </w:pPr>
       <w:proofErr w:type="spellStart"/>
       <w:r>
+        <w:lastRenderedPageBreak/>
         <w:t>XBeach</w:t>
       </w:r>
       <w:proofErr w:type="spellEnd"/>
@@ -6012,11 +6032,7 @@
         </w:numPr>
       </w:pPr>
       <w:r>
-        <w:t xml:space="preserve">Es un software flexible que permite la simulación de una variedad de procesos físicos, incluyendo ecuaciones de agua superficial, flujo </w:t>
-      </w:r>
-      <w:r>
-        <w:lastRenderedPageBreak/>
-        <w:t>subterráneo, transporte de sedimentos, y más. Esto lo hace adecuado para una amplia gama de aplicaciones costeras y fluviales.</w:t>
+        <w:t>Es un software flexible que permite la simulación de una variedad de procesos físicos, incluyendo ecuaciones de agua superficial, flujo subterráneo, transporte de sedimentos, y más. Esto lo hace adecuado para una amplia gama de aplicaciones costeras y fluviales.</w:t>
       </w:r>
     </w:p>
     <w:p>
@@ -6083,22 +6099,35 @@
     <w:p>
       <w:pPr>
         <w:pStyle w:val="Ttulo3"/>
-        <w:numPr>
-          <w:ilvl w:val="0"/>
-          <w:numId w:val="0"/>
-        </w:numPr>
-      </w:pPr>
-      <w:bookmarkStart w:id="20" w:name="_Toc176513911"/>
-      <w:bookmarkEnd w:id="12"/>
+      </w:pPr>
+      <w:bookmarkStart w:id="22" w:name="_Toc176513911"/>
+      <w:bookmarkEnd w:id="13"/>
+      <w:r>
+        <w:t xml:space="preserve"> Ámbito Nacional</w:t>
+      </w:r>
+      <w:bookmarkEnd w:id="22"/>
+    </w:p>
+    <w:p>
+      <w:pPr>
+        <w:pStyle w:val="NormalWeb"/>
+        <w:rPr>
+          <w:rFonts w:ascii="Arial" w:hAnsi="Arial" w:cs="Arial"/>
+        </w:rPr>
+      </w:pPr>
       <w:proofErr w:type="gramStart"/>
       <w:r>
-        <w:t>1.2.2  Ámbito</w:t>
+        <w:rPr>
+          <w:rFonts w:ascii="Arial" w:hAnsi="Arial" w:cs="Arial"/>
+        </w:rPr>
+        <w:t>Cuba  se</w:t>
       </w:r>
       <w:proofErr w:type="gramEnd"/>
       <w:r>
-        <w:t xml:space="preserve"> Nacional</w:t>
-      </w:r>
-      <w:bookmarkEnd w:id="20"/>
+        <w:rPr>
+          <w:rFonts w:ascii="Arial" w:hAnsi="Arial" w:cs="Arial"/>
+        </w:rPr>
+        <w:t xml:space="preserve"> han realizado varios estudios para el cálculo de los sedimentos para ello han empleado varios software internacionales ente ellos LITPAK en</w:t>
+      </w:r>
     </w:p>
     <w:p>
       <w:pPr>
@@ -6107,28 +6136,6 @@
           <w:rFonts w:ascii="Arial" w:hAnsi="Arial" w:cs="Arial"/>
         </w:rPr>
       </w:pPr>
-      <w:proofErr w:type="gramStart"/>
-      <w:r>
-        <w:rPr>
-          <w:rFonts w:ascii="Arial" w:hAnsi="Arial" w:cs="Arial"/>
-        </w:rPr>
-        <w:t>Cuba  se</w:t>
-      </w:r>
-      <w:proofErr w:type="gramEnd"/>
-      <w:r>
-        <w:rPr>
-          <w:rFonts w:ascii="Arial" w:hAnsi="Arial" w:cs="Arial"/>
-        </w:rPr>
-        <w:t xml:space="preserve"> han realizado varios estudios para el cálculo de los sedimentos para ello han empleado varios software internacionales ente ellos LITPAK en</w:t>
-      </w:r>
-    </w:p>
-    <w:p>
-      <w:pPr>
-        <w:pStyle w:val="NormalWeb"/>
-        <w:rPr>
-          <w:rFonts w:ascii="Arial" w:hAnsi="Arial" w:cs="Arial"/>
-        </w:rPr>
-      </w:pPr>
       <w:r>
         <w:rPr>
           <w:rFonts w:ascii="Arial" w:hAnsi="Arial" w:cs="Arial"/>
@@ -6140,12 +6147,12 @@
       <w:pPr>
         <w:pStyle w:val="Ttulo2"/>
       </w:pPr>
-      <w:bookmarkStart w:id="21" w:name="_Toc176513912"/>
-      <w:bookmarkStart w:id="22" w:name="_Hlk176949920"/>
+      <w:bookmarkStart w:id="23" w:name="_Toc176513912"/>
+      <w:bookmarkStart w:id="24" w:name="_Hlk176949920"/>
       <w:r>
         <w:t>Gestión</w:t>
       </w:r>
-      <w:bookmarkEnd w:id="21"/>
+      <w:bookmarkEnd w:id="23"/>
     </w:p>
     <w:p>
       <w:r>
@@ -6171,11 +6178,11 @@
       <w:pPr>
         <w:pStyle w:val="Ttulo2"/>
       </w:pPr>
-      <w:bookmarkStart w:id="23" w:name="_Toc176513913"/>
+      <w:bookmarkStart w:id="25" w:name="_Toc176513913"/>
       <w:r>
         <w:t>Sistema de Gestión</w:t>
       </w:r>
-      <w:bookmarkEnd w:id="23"/>
+      <w:bookmarkEnd w:id="25"/>
       <w:r>
         <w:t xml:space="preserve"> </w:t>
       </w:r>
@@ -6245,28 +6252,18 @@
       <w:pPr>
         <w:pStyle w:val="Ttulo2"/>
       </w:pPr>
-      <w:bookmarkStart w:id="24" w:name="_Toc176513914"/>
+      <w:bookmarkStart w:id="26" w:name="_Toc176513914"/>
       <w:r>
         <w:t>Servicios Web</w:t>
       </w:r>
-      <w:bookmarkEnd w:id="24"/>
+      <w:bookmarkEnd w:id="26"/>
       <w:r>
         <w:t xml:space="preserve"> </w:t>
       </w:r>
     </w:p>
     <w:p>
       <w:r>
-        <w:t>Según Jorge Ocampos l</w:t>
-      </w:r>
-      <w:r>
-        <w:t xml:space="preserve">os servicios web son aplicaciones que se comunican y comparten datos e información a través de la red, utilizando un conjunto de estándares y protocolos abiertos. Están diseñados para soportar la interacción </w:t>
-      </w:r>
-      <w:r>
-        <w:lastRenderedPageBreak/>
-        <w:t>máquina a máquina, facilitando la interoperabilidad entre sistemas heterogéneos. Es decir, dos sistemas no necesitan conocerse para poder comunicarse mientras se acojan a las reglas de comunicación del estándar de servicio web usado</w:t>
-      </w:r>
-      <w:r>
-        <w:t xml:space="preserve">. </w:t>
+        <w:t xml:space="preserve">Según Jorge Ocampos los servicios web son aplicaciones que se comunican y comparten datos e información a través de la red, utilizando un conjunto de estándares y protocolos abiertos. Están diseñados para soportar la interacción máquina a máquina, facilitando la interoperabilidad entre sistemas heterogéneos. Es decir, dos sistemas no necesitan conocerse para poder comunicarse mientras se acojan a las reglas de comunicación del estándar de servicio web usado. </w:t>
       </w:r>
       <w:r>
         <w:rPr>
@@ -6310,68 +6307,68 @@
       <w:pPr>
         <w:pStyle w:val="Ttulo2"/>
       </w:pPr>
-      <w:bookmarkStart w:id="25" w:name="_Toc88600706"/>
-      <w:bookmarkStart w:id="26" w:name="_Toc88579756"/>
-      <w:bookmarkStart w:id="27" w:name="_Toc176513915"/>
+      <w:bookmarkStart w:id="27" w:name="_Toc88600706"/>
+      <w:bookmarkStart w:id="28" w:name="_Toc88579756"/>
+      <w:bookmarkStart w:id="29" w:name="_Toc176513915"/>
       <w:r>
         <w:t>Arquitectura de Microservicios</w:t>
       </w:r>
-      <w:bookmarkEnd w:id="25"/>
-      <w:bookmarkEnd w:id="26"/>
       <w:bookmarkEnd w:id="27"/>
-    </w:p>
-    <w:p>
-      <w:r>
-        <w:t xml:space="preserve">Un microservicio es un conjunto de pequeños servicios que pueden ser desarrollados independientemente, desplegados ya sea en Centros de datos </w:t>
-      </w:r>
-      <w:proofErr w:type="spellStart"/>
-      <w:r>
-        <w:t>On</w:t>
-      </w:r>
-      <w:proofErr w:type="spellEnd"/>
-      <w:r>
-        <w:t xml:space="preserve">-Premise o en la Computación en la Nube. Al ser desplegados en la computación en la nube existe la ventaja que pueden escalar de forma independiente, más rápida que en </w:t>
-      </w:r>
-      <w:proofErr w:type="spellStart"/>
-      <w:r>
-        <w:t>On</w:t>
-      </w:r>
-      <w:proofErr w:type="spellEnd"/>
-      <w:r>
-        <w:t xml:space="preserve">-Premise. Un microservicio consiste en partir un sistema en pequeños componentes cooperantes, donde estos componentes interactúan unos con otros mediante interfaces. Cada microservicio al ser desarrollado y desplegado de forma independiente, puede ser creado en cualquier lenguaje de programación y cualquier plataforma. El desarrollo de pequeños componentes en microservicios hace que el desarrollo sea más ágil e independiente de la tecnología y lenguaje de programación </w:t>
-      </w:r>
-      <w:r>
-        <w:fldChar w:fldCharType="begin"/>
-      </w:r>
-      <w:r>
-        <w:instrText xml:space="preserve"> ADDIN ZOTERO_ITEM CSL_CITATION {"citationID":"L5n3WIEY","properties":{"formattedCitation":"(Velepucha et\\uc0\\u160{}al., 2019)","plainCitation":"(Velepucha et al., 2019)","noteIndex":0},"citationItems":[{"id":392,"uris":["http://zotero.org/users/local/l7Hp8k1w/items/RCDWEQRP"],"itemData":{"id":392,"type":"article-journal","container-title":"Revista Ibérica de Sistemas e Tecnologias de Informação","issue":"E17","note":"ISBN: 1646-9895\npublisher: Associação Ibérica de Sistemas e Tecnologias de Informacao","page":"1000-1009","title":"MOMMIV: Modelo para descomposición de una arquitectura monolítica hacia una arquitectura de microservicios bajo el Principio de Ocultación de Información","author":[{"family":"Velepucha","given":"Víctor"},{"family":"Flores","given":"Pamela"},{"family":"Torres","given":"Jenny"}],"issued":{"date-parts":[["2019"]]}}}],"schema":"https://github.com/citation-style-language/schema/raw/master/csl-citation.json"} </w:instrText>
-      </w:r>
-      <w:r>
-        <w:fldChar w:fldCharType="separate"/>
-      </w:r>
-      <w:r>
-        <w:t>(Velepucha et al., 2019)</w:t>
-      </w:r>
-      <w:r>
-        <w:fldChar w:fldCharType="end"/>
-      </w:r>
-    </w:p>
-    <w:p>
-      <w:pPr>
-        <w:pStyle w:val="Ttulo2"/>
-        <w:rPr>
-          <w:shd w:val="clear" w:color="auto" w:fill="auto"/>
-        </w:rPr>
-      </w:pPr>
-      <w:bookmarkStart w:id="28" w:name="_Toc88600707"/>
-      <w:bookmarkStart w:id="29" w:name="_Toc88579757"/>
-      <w:bookmarkStart w:id="30" w:name="_Toc176513916"/>
-      <w:r>
-        <w:t>Pruebas de Software</w:t>
-      </w:r>
       <w:bookmarkEnd w:id="28"/>
       <w:bookmarkEnd w:id="29"/>
+    </w:p>
+    <w:p>
+      <w:r>
+        <w:t xml:space="preserve">Un microservicio es un conjunto de pequeños servicios que pueden ser desarrollados independientemente, desplegados ya sea en Centros de datos </w:t>
+      </w:r>
+      <w:proofErr w:type="spellStart"/>
+      <w:r>
+        <w:t>On</w:t>
+      </w:r>
+      <w:proofErr w:type="spellEnd"/>
+      <w:r>
+        <w:t xml:space="preserve">-Premise o en la Computación en la Nube. Al ser desplegados en la computación en la nube existe la ventaja que pueden escalar de forma independiente, más rápida que en </w:t>
+      </w:r>
+      <w:proofErr w:type="spellStart"/>
+      <w:r>
+        <w:t>On</w:t>
+      </w:r>
+      <w:proofErr w:type="spellEnd"/>
+      <w:r>
+        <w:t xml:space="preserve">-Premise. Un microservicio consiste en partir un sistema en pequeños componentes cooperantes, donde estos componentes interactúan unos con otros mediante interfaces. Cada microservicio al ser desarrollado y desplegado de forma independiente, puede ser creado en cualquier lenguaje de programación y cualquier plataforma. El desarrollo de pequeños componentes en microservicios hace que el desarrollo sea más ágil e independiente de la tecnología y lenguaje de programación </w:t>
+      </w:r>
+      <w:r>
+        <w:fldChar w:fldCharType="begin"/>
+      </w:r>
+      <w:r>
+        <w:instrText xml:space="preserve"> ADDIN ZOTERO_ITEM CSL_CITATION {"citationID":"L5n3WIEY","properties":{"formattedCitation":"(Velepucha et\\uc0\\u160{}al., 2019)","plainCitation":"(Velepucha et al., 2019)","noteIndex":0},"citationItems":[{"id":392,"uris":["http://zotero.org/users/local/l7Hp8k1w/items/RCDWEQRP"],"itemData":{"id":392,"type":"article-journal","container-title":"Revista Ibérica de Sistemas e Tecnologias de Informação","issue":"E17","note":"ISBN: 1646-9895\npublisher: Associação Ibérica de Sistemas e Tecnologias de Informacao","page":"1000-1009","title":"MOMMIV: Modelo para descomposición de una arquitectura monolítica hacia una arquitectura de microservicios bajo el Principio de Ocultación de Información","author":[{"family":"Velepucha","given":"Víctor"},{"family":"Flores","given":"Pamela"},{"family":"Torres","given":"Jenny"}],"issued":{"date-parts":[["2019"]]}}}],"schema":"https://github.com/citation-style-language/schema/raw/master/csl-citation.json"} </w:instrText>
+      </w:r>
+      <w:r>
+        <w:fldChar w:fldCharType="separate"/>
+      </w:r>
+      <w:r>
+        <w:t>(Velepucha et al., 2019)</w:t>
+      </w:r>
+      <w:r>
+        <w:fldChar w:fldCharType="end"/>
+      </w:r>
+    </w:p>
+    <w:p>
+      <w:pPr>
+        <w:pStyle w:val="Ttulo2"/>
+        <w:rPr>
+          <w:shd w:val="clear" w:color="auto" w:fill="auto"/>
+        </w:rPr>
+      </w:pPr>
+      <w:bookmarkStart w:id="30" w:name="_Toc88600707"/>
+      <w:bookmarkStart w:id="31" w:name="_Toc88579757"/>
+      <w:bookmarkStart w:id="32" w:name="_Toc176513916"/>
+      <w:r>
+        <w:t>Pruebas de Software</w:t>
+      </w:r>
       <w:bookmarkEnd w:id="30"/>
+      <w:bookmarkEnd w:id="31"/>
+      <w:bookmarkEnd w:id="32"/>
     </w:p>
     <w:p>
       <w:pPr>
@@ -6379,19 +6376,16 @@
         <w:rPr>
           <w:rFonts w:eastAsia="Times New Roman"/>
           <w:color w:val="272727"/>
-          <w:sz w:val="22"/>
-          <w:szCs w:val="22"/>
           <w:shd w:val="clear" w:color="auto" w:fill="auto"/>
           <w:lang w:val="es-CU" w:eastAsia="es-CU"/>
         </w:rPr>
       </w:pPr>
-      <w:commentRangeStart w:id="31"/>
+      <w:commentRangeStart w:id="33"/>
+      <w:commentRangeStart w:id="34"/>
       <w:r>
         <w:rPr>
           <w:rFonts w:eastAsia="Times New Roman"/>
           <w:color w:val="272727"/>
-          <w:sz w:val="22"/>
-          <w:szCs w:val="22"/>
           <w:shd w:val="clear" w:color="auto" w:fill="auto"/>
           <w:lang w:val="es-CU" w:eastAsia="es-CU"/>
         </w:rPr>
@@ -6402,8 +6396,6 @@
         <w:rPr>
           <w:rFonts w:eastAsia="Times New Roman"/>
           <w:color w:val="272727"/>
-          <w:sz w:val="22"/>
-          <w:szCs w:val="22"/>
           <w:shd w:val="clear" w:color="auto" w:fill="auto"/>
           <w:lang w:val="es-CU" w:eastAsia="es-CU"/>
         </w:rPr>
@@ -6414,8 +6406,6 @@
         <w:rPr>
           <w:rFonts w:eastAsia="Times New Roman"/>
           <w:color w:val="272727"/>
-          <w:sz w:val="22"/>
-          <w:szCs w:val="22"/>
           <w:shd w:val="clear" w:color="auto" w:fill="auto"/>
           <w:lang w:val="es-CU" w:eastAsia="es-CU"/>
         </w:rPr>
@@ -6426,8 +6416,6 @@
         <w:rPr>
           <w:rFonts w:eastAsia="Times New Roman"/>
           <w:color w:val="272727"/>
-          <w:sz w:val="22"/>
-          <w:szCs w:val="22"/>
           <w:shd w:val="clear" w:color="auto" w:fill="auto"/>
           <w:lang w:val="es-CU" w:eastAsia="es-CU"/>
         </w:rPr>
@@ -6438,8 +6426,6 @@
         <w:rPr>
           <w:rFonts w:eastAsia="Times New Roman"/>
           <w:color w:val="272727"/>
-          <w:sz w:val="22"/>
-          <w:szCs w:val="22"/>
           <w:shd w:val="clear" w:color="auto" w:fill="auto"/>
           <w:lang w:val="es-CU" w:eastAsia="es-CU"/>
         </w:rPr>
@@ -6450,8 +6436,6 @@
         <w:rPr>
           <w:rFonts w:eastAsia="Times New Roman"/>
           <w:color w:val="272727"/>
-          <w:sz w:val="22"/>
-          <w:szCs w:val="22"/>
           <w:shd w:val="clear" w:color="auto" w:fill="auto"/>
           <w:lang w:val="es-CU" w:eastAsia="es-CU"/>
         </w:rPr>
@@ -6462,8 +6446,6 @@
         <w:rPr>
           <w:rFonts w:eastAsia="Times New Roman"/>
           <w:color w:val="272727"/>
-          <w:sz w:val="22"/>
-          <w:szCs w:val="22"/>
           <w:shd w:val="clear" w:color="auto" w:fill="auto"/>
           <w:lang w:val="es-CU" w:eastAsia="es-CU"/>
         </w:rPr>
@@ -6474,8 +6456,6 @@
         <w:rPr>
           <w:rFonts w:eastAsia="Times New Roman"/>
           <w:color w:val="272727"/>
-          <w:sz w:val="22"/>
-          <w:szCs w:val="22"/>
           <w:shd w:val="clear" w:color="auto" w:fill="auto"/>
           <w:lang w:val="es-CU" w:eastAsia="es-CU"/>
         </w:rPr>
@@ -6486,8 +6466,6 @@
         <w:rPr>
           <w:rFonts w:eastAsia="Times New Roman"/>
           <w:color w:val="272727"/>
-          <w:sz w:val="22"/>
-          <w:szCs w:val="22"/>
           <w:shd w:val="clear" w:color="auto" w:fill="auto"/>
           <w:lang w:val="es-CU" w:eastAsia="es-CU"/>
         </w:rPr>
@@ -6498,8 +6476,6 @@
         <w:rPr>
           <w:rFonts w:eastAsia="Times New Roman"/>
           <w:color w:val="272727"/>
-          <w:sz w:val="22"/>
-          <w:szCs w:val="22"/>
           <w:shd w:val="clear" w:color="auto" w:fill="auto"/>
           <w:lang w:val="es-CU" w:eastAsia="es-CU"/>
         </w:rPr>
@@ -6510,8 +6486,6 @@
         <w:rPr>
           <w:rFonts w:eastAsia="Times New Roman"/>
           <w:color w:val="272727"/>
-          <w:sz w:val="22"/>
-          <w:szCs w:val="22"/>
           <w:shd w:val="clear" w:color="auto" w:fill="auto"/>
           <w:lang w:val="es-CU" w:eastAsia="es-CU"/>
         </w:rPr>
@@ -6523,8 +6497,6 @@
         <w:spacing w:after="0" w:line="288" w:lineRule="atLeast"/>
         <w:rPr>
           <w:rFonts w:eastAsia="Times New Roman"/>
-          <w:sz w:val="22"/>
-          <w:szCs w:val="22"/>
           <w:shd w:val="clear" w:color="auto" w:fill="auto"/>
           <w:lang w:val="es-CU" w:eastAsia="es-CU"/>
         </w:rPr>
@@ -6533,18 +6505,15 @@
         <w:rPr>
           <w:rFonts w:eastAsia="Times New Roman"/>
           <w:color w:val="026DA7"/>
-          <w:sz w:val="22"/>
-          <w:szCs w:val="22"/>
           <w:shd w:val="clear" w:color="auto" w:fill="auto"/>
           <w:lang w:val="es-CU" w:eastAsia="es-CU"/>
         </w:rPr>
+        <w:lastRenderedPageBreak/>
         <w:t>“</w:t>
       </w:r>
       <w:r>
         <w:rPr>
           <w:rFonts w:eastAsia="Times New Roman"/>
-          <w:sz w:val="22"/>
-          <w:szCs w:val="22"/>
           <w:shd w:val="clear" w:color="auto" w:fill="auto"/>
           <w:lang w:val="es-CU" w:eastAsia="es-CU"/>
         </w:rPr>
@@ -6553,8 +6522,6 @@
       <w:r>
         <w:rPr>
           <w:rFonts w:eastAsia="Times New Roman"/>
-          <w:sz w:val="22"/>
-          <w:szCs w:val="22"/>
           <w:shd w:val="clear" w:color="auto" w:fill="auto"/>
           <w:lang w:val="es-CU" w:eastAsia="es-CU"/>
         </w:rPr>
@@ -6563,8 +6530,6 @@
       <w:r>
         <w:rPr>
           <w:rFonts w:eastAsia="Times New Roman"/>
-          <w:sz w:val="22"/>
-          <w:szCs w:val="22"/>
           <w:shd w:val="clear" w:color="auto" w:fill="auto"/>
           <w:lang w:val="es-CU" w:eastAsia="es-CU"/>
         </w:rPr>
@@ -6573,8 +6538,6 @@
       <w:r>
         <w:rPr>
           <w:rFonts w:eastAsia="Times New Roman"/>
-          <w:sz w:val="22"/>
-          <w:szCs w:val="22"/>
           <w:shd w:val="clear" w:color="auto" w:fill="auto"/>
           <w:lang w:val="es-CU" w:eastAsia="es-CU"/>
         </w:rPr>
@@ -6583,25 +6546,17 @@
       <w:r>
         <w:rPr>
           <w:rFonts w:eastAsia="Times New Roman"/>
-          <w:sz w:val="22"/>
-          <w:szCs w:val="22"/>
           <w:shd w:val="clear" w:color="auto" w:fill="auto"/>
           <w:lang w:val="es-CU" w:eastAsia="es-CU"/>
         </w:rPr>
         <w:fldChar w:fldCharType="separate"/>
       </w:r>
       <w:r>
-        <w:rPr>
-          <w:sz w:val="22"/>
-          <w:szCs w:val="22"/>
-        </w:rPr>
         <w:t>(Myers et al., 2011)</w:t>
       </w:r>
       <w:r>
         <w:rPr>
           <w:rFonts w:eastAsia="Times New Roman"/>
-          <w:sz w:val="22"/>
-          <w:szCs w:val="22"/>
           <w:shd w:val="clear" w:color="auto" w:fill="auto"/>
           <w:lang w:val="es-CU" w:eastAsia="es-CU"/>
         </w:rPr>
@@ -6613,8 +6568,6 @@
         <w:spacing w:after="0" w:line="288" w:lineRule="atLeast"/>
         <w:rPr>
           <w:color w:val="272727"/>
-          <w:sz w:val="22"/>
-          <w:szCs w:val="22"/>
         </w:rPr>
       </w:pPr>
     </w:p>
@@ -6624,8 +6577,6 @@
         <w:rPr>
           <w:rFonts w:eastAsia="Times New Roman"/>
           <w:color w:val="026DA7"/>
-          <w:sz w:val="22"/>
-          <w:szCs w:val="22"/>
           <w:shd w:val="clear" w:color="auto" w:fill="auto"/>
           <w:lang w:val="es-CU" w:eastAsia="es-CU"/>
         </w:rPr>
@@ -6633,8 +6584,6 @@
       <w:r>
         <w:rPr>
           <w:color w:val="272727"/>
-          <w:sz w:val="22"/>
-          <w:szCs w:val="22"/>
         </w:rPr>
         <w:t xml:space="preserve">Las Pruebas o </w:t>
       </w:r>
@@ -6642,8 +6591,6 @@
       <w:r>
         <w:rPr>
           <w:color w:val="272727"/>
-          <w:sz w:val="22"/>
-          <w:szCs w:val="22"/>
         </w:rPr>
         <w:t>Testing</w:t>
       </w:r>
@@ -6651,25 +6598,28 @@
       <w:r>
         <w:rPr>
           <w:color w:val="272727"/>
-          <w:sz w:val="22"/>
-          <w:szCs w:val="22"/>
         </w:rPr>
         <w:t xml:space="preserve"> de Software se trata básicamente del conjunto de actividades dentro del desarrollo de un software permitiendo así tener procesos, métodos </w:t>
       </w:r>
-      <w:commentRangeEnd w:id="31"/>
+      <w:commentRangeEnd w:id="33"/>
       <w:r>
         <w:rPr>
           <w:rStyle w:val="Refdecomentario"/>
-          <w:sz w:val="22"/>
-          <w:szCs w:val="22"/>
-        </w:rPr>
-        <w:commentReference w:id="31"/>
+          <w:sz w:val="24"/>
+          <w:szCs w:val="24"/>
+        </w:rPr>
+        <w:commentReference w:id="33"/>
+      </w:r>
+      <w:commentRangeEnd w:id="34"/>
+      <w:r>
+        <w:rPr>
+          <w:rStyle w:val="Refdecomentario"/>
+        </w:rPr>
+        <w:commentReference w:id="34"/>
       </w:r>
       <w:r>
         <w:rPr>
           <w:color w:val="272727"/>
-          <w:sz w:val="22"/>
-          <w:szCs w:val="22"/>
         </w:rPr>
         <w:t>de trabajo y herramientas para identificar oportunamente los defectos en el software, logrando la estabilidad del mismo. Siendo el único instrumento capaz de </w:t>
       </w:r>
@@ -6678,8 +6628,6 @@
           <w:rPr>
             <w:rStyle w:val="Hipervnculo"/>
             <w:color w:val="auto"/>
-            <w:sz w:val="22"/>
-            <w:szCs w:val="22"/>
             <w:u w:val="none"/>
           </w:rPr>
           <w:t>precisar la calidad del software</w:t>
@@ -6687,8 +6635,6 @@
       </w:hyperlink>
       <w:r>
         <w:rPr>
-          <w:sz w:val="22"/>
-          <w:szCs w:val="22"/>
           <w:u w:val="single"/>
         </w:rPr>
         <w:t>,</w:t>
@@ -6696,63 +6642,43 @@
       <w:r>
         <w:rPr>
           <w:color w:val="272727"/>
-          <w:sz w:val="22"/>
-          <w:szCs w:val="22"/>
         </w:rPr>
         <w:t xml:space="preserve"> es decir, es el único procedimiento con el que se puede garantizar que un software cumple con los requerimientos solicitados por los usuarios. </w:t>
       </w:r>
       <w:r>
         <w:rPr>
           <w:color w:val="272727"/>
-          <w:sz w:val="22"/>
-          <w:szCs w:val="22"/>
         </w:rPr>
         <w:fldChar w:fldCharType="begin"/>
       </w:r>
       <w:r>
         <w:rPr>
           <w:color w:val="272727"/>
-          <w:sz w:val="22"/>
-          <w:szCs w:val="22"/>
         </w:rPr>
         <w:instrText xml:space="preserve"> ADDIN ZOTERO_ITEM CSL_CITATION {"citationID":"KEmN4kuE","properties":{"formattedCitation":"({\\i{}Pruebas de Software: Historia y Evoluci\\uc0\\u243{}n}, s.\\uc0\\u160{}f.)","plainCitation":"(Pruebas de Software: Historia y Evolución, s. f.)","noteIndex":0},"citationItems":[{"id":"MxmvkxFH/iwAYaOKa","uris":["http://zotero.org/users/local/6SXM3nyK/items/M6U4XGVQ"],"itemData":{"id":124,"type":"webpage","title":"Pruebas de Software: Historia y Evolución","URL":"https://www.fyccorp.com/articulo-pruebas-de-software:-historia-y-evolucion","accessed":{"date-parts":[["2024",6,26]]}}}],"schema":"https://github.com/citation-style-language/schema/raw/master/csl-citation.json"} </w:instrText>
       </w:r>
       <w:r>
         <w:rPr>
           <w:color w:val="272727"/>
-          <w:sz w:val="22"/>
-          <w:szCs w:val="22"/>
         </w:rPr>
         <w:fldChar w:fldCharType="separate"/>
       </w:r>
       <w:r>
-        <w:rPr>
-          <w:sz w:val="22"/>
-          <w:szCs w:val="22"/>
-        </w:rPr>
         <w:t>(</w:t>
       </w:r>
       <w:r>
         <w:rPr>
           <w:i/>
           <w:iCs/>
-          <w:sz w:val="22"/>
-          <w:szCs w:val="22"/>
         </w:rPr>
         <w:t>Pruebas de Software: Historia y Evolución</w:t>
       </w:r>
       <w:r>
-        <w:rPr>
-          <w:sz w:val="22"/>
-          <w:szCs w:val="22"/>
-        </w:rPr>
         <w:t>, s. f.)</w:t>
       </w:r>
       <w:r>
         <w:rPr>
           <w:color w:val="272727"/>
-          <w:sz w:val="22"/>
-          <w:szCs w:val="22"/>
         </w:rPr>
         <w:fldChar w:fldCharType="end"/>
       </w:r>
@@ -6772,11 +6698,11 @@
       <w:pPr>
         <w:pStyle w:val="Ttulo2"/>
       </w:pPr>
-      <w:bookmarkStart w:id="32" w:name="_Toc176513917"/>
+      <w:bookmarkStart w:id="35" w:name="_Toc176513917"/>
       <w:r>
         <w:t>Herramientas y tecnologías utilizadas en el desarrollo del sistema</w:t>
       </w:r>
-      <w:bookmarkEnd w:id="32"/>
+      <w:bookmarkEnd w:id="35"/>
       <w:r>
         <w:t xml:space="preserve"> </w:t>
       </w:r>
@@ -6786,44 +6712,33 @@
         <w:spacing w:line="360" w:lineRule="auto"/>
       </w:pPr>
       <w:r>
-        <w:rPr>
-          <w:sz w:val="22"/>
-          <w:szCs w:val="22"/>
-        </w:rPr>
         <w:t>Las </w:t>
       </w:r>
+      <w:proofErr w:type="spellStart"/>
       <w:r>
         <w:rPr>
           <w:bCs/>
-          <w:sz w:val="22"/>
-          <w:szCs w:val="22"/>
         </w:rPr>
         <w:t>Herramientas</w:t>
       </w:r>
       <w:r>
-        <w:rPr>
-          <w:sz w:val="22"/>
-          <w:szCs w:val="22"/>
-        </w:rPr>
-        <w:t>, son </w:t>
+        <w:t>,son</w:t>
+      </w:r>
+      <w:proofErr w:type="spellEnd"/>
+      <w:r>
+        <w:t> </w:t>
       </w:r>
       <w:hyperlink r:id="rId19" w:tooltip="Programas" w:history="1">
         <w:r>
           <w:rPr>
             <w:rStyle w:val="Hipervnculo"/>
             <w:color w:val="auto"/>
-            <w:sz w:val="22"/>
-            <w:szCs w:val="22"/>
             <w:u w:val="none"/>
           </w:rPr>
           <w:t>programas</w:t>
         </w:r>
       </w:hyperlink>
       <w:r>
-        <w:rPr>
-          <w:sz w:val="22"/>
-          <w:szCs w:val="22"/>
-        </w:rPr>
         <w:t>, </w:t>
       </w:r>
       <w:hyperlink r:id="rId20" w:tooltip="Aplicaciones" w:history="1">
@@ -6831,52 +6746,169 @@
           <w:rPr>
             <w:rStyle w:val="Hipervnculo"/>
             <w:color w:val="auto"/>
-            <w:sz w:val="22"/>
-            <w:szCs w:val="22"/>
             <w:u w:val="none"/>
           </w:rPr>
           <w:t>aplicaciones</w:t>
         </w:r>
       </w:hyperlink>
       <w:r>
-        <w:rPr>
-          <w:sz w:val="22"/>
-          <w:szCs w:val="22"/>
-        </w:rPr>
-        <w:t> o simplemente </w:t>
+        <w:t> o</w:t>
+      </w:r>
+      <w:r>
+        <w:t xml:space="preserve"> </w:t>
+      </w:r>
+      <w:r>
+        <w:t>simplemente </w:t>
       </w:r>
       <w:hyperlink r:id="rId21" w:tooltip="Instrucciones (la página no existe)" w:history="1">
         <w:r>
           <w:rPr>
             <w:rStyle w:val="Hipervnculo"/>
             <w:color w:val="auto"/>
-            <w:sz w:val="22"/>
-            <w:szCs w:val="22"/>
             <w:u w:val="none"/>
           </w:rPr>
           <w:t>instrucciones</w:t>
         </w:r>
       </w:hyperlink>
       <w:r>
+        <w:t> usadas para efectuar otras tareas de modo más sencillo. En un sentido amplio del término, podemos decir que una herramienta es cualquier programa o instrucción que facilita una tarea.</w:t>
+      </w:r>
+      <w:r>
+        <w:fldChar w:fldCharType="begin"/>
+      </w:r>
+      <w:r>
+        <w:instrText xml:space="preserve"> ADDIN ZOTERO_ITEM CSL_CITATION {"citationID":"ld50OHRu","properties":{"formattedCitation":"({\\i{}Herramientas inform\\uc0\\u225{}ticas - EcuRed}, s.\\uc0\\u160{}f.)","plainCitation":"(Herramientas informáticas - EcuRed, s. f.)","noteIndex":0},"citationItems":[{"id":"MxmvkxFH/4HsOFzLE","uris":["http://zotero.org/users/13351438/items/H47MESTU"],"itemData":{"id":14,"type":"webpage","title":"Herramientas informáticas - EcuRed","URL":"https://www.ecured.cu/Herramientas_inform%C3%A1ticas","accessed":{"date-parts":[["2024",1,7]]}}}],"schema":"https://github.com/citation-style-language/schema/raw/master/csl-citation.json"} </w:instrText>
+      </w:r>
+      <w:r>
+        <w:fldChar w:fldCharType="separate"/>
+      </w:r>
+      <w:r>
+        <w:t>(</w:t>
+      </w:r>
+      <w:r>
+        <w:rPr>
+          <w:i/>
+          <w:iCs/>
+        </w:rPr>
+        <w:t>Herramientas informáticas - EcuRed</w:t>
+      </w:r>
+      <w:r>
+        <w:t>, s. f.)</w:t>
+      </w:r>
+      <w:r>
+        <w:fldChar w:fldCharType="end"/>
+      </w:r>
+      <w:r>
+        <w:t xml:space="preserve"> </w:t>
+      </w:r>
+    </w:p>
+    <w:p>
+      <w:pPr>
+        <w:spacing w:line="360" w:lineRule="auto"/>
+      </w:pPr>
+      <w:r>
+        <w:t>Para desarrollar este sistema se hizo necesario la utilización de algunas herramientas y tecnologías, las cuales se describen a continuación:</w:t>
+      </w:r>
+    </w:p>
+    <w:p>
+      <w:pPr>
+        <w:pStyle w:val="Ttulo3"/>
+        <w:rPr>
+          <w:u w:val="single"/>
+        </w:rPr>
+      </w:pPr>
+      <w:bookmarkStart w:id="36" w:name="_Toc176513918"/>
+      <w:r>
+        <w:rPr>
+          <w:u w:val="single"/>
+        </w:rPr>
+        <w:t xml:space="preserve">Visual Studio </w:t>
+      </w:r>
+      <w:proofErr w:type="spellStart"/>
+      <w:r>
+        <w:rPr>
+          <w:u w:val="single"/>
+        </w:rPr>
+        <w:t>Code</w:t>
+      </w:r>
+      <w:bookmarkEnd w:id="36"/>
+      <w:proofErr w:type="spellEnd"/>
+    </w:p>
+    <w:p>
+      <w:pPr>
         <w:rPr>
           <w:sz w:val="22"/>
           <w:szCs w:val="22"/>
         </w:rPr>
-        <w:t> usadas para efectuar otras tareas de modo más sencillo. En un sentido amplio del término, podemos decir que una herramienta es cualquier programa o instrucción que facilita una tarea.</w:t>
-      </w:r>
+      </w:pPr>
       <w:r>
         <w:rPr>
           <w:sz w:val="22"/>
           <w:szCs w:val="22"/>
         </w:rPr>
-        <w:fldChar w:fldCharType="begin"/>
-      </w:r>
+        <w:t xml:space="preserve">Visual Studio </w:t>
+      </w:r>
+      <w:proofErr w:type="spellStart"/>
       <w:r>
         <w:rPr>
           <w:sz w:val="22"/>
           <w:szCs w:val="22"/>
         </w:rPr>
-        <w:instrText xml:space="preserve"> ADDIN ZOTERO_ITEM CSL_CITATION {"citationID":"ld50OHRu","properties":{"formattedCitation":"({\\i{}Herramientas inform\\uc0\\u225{}ticas - EcuRed}, s.\\uc0\\u160{}f.)","plainCitation":"(Herramientas informáticas - EcuRed, s. f.)","noteIndex":0},"citationItems":[{"id":"MxmvkxFH/4HsOFzLE","uris":["http://zotero.org/users/13351438/items/H47MESTU"],"itemData":{"id":14,"type":"webpage","title":"Herramientas informáticas - EcuRed","URL":"https://www.ecured.cu/Herramientas_inform%C3%A1ticas","accessed":{"date-parts":[["2024",1,7]]}}}],"schema":"https://github.com/citation-style-language/schema/raw/master/csl-citation.json"} </w:instrText>
+        <w:t>Code</w:t>
+      </w:r>
+      <w:proofErr w:type="spellEnd"/>
+      <w:r>
+        <w:rPr>
+          <w:sz w:val="22"/>
+          <w:szCs w:val="22"/>
+        </w:rPr>
+        <w:t xml:space="preserve"> (VS </w:t>
+      </w:r>
+      <w:proofErr w:type="spellStart"/>
+      <w:r>
+        <w:rPr>
+          <w:sz w:val="22"/>
+          <w:szCs w:val="22"/>
+        </w:rPr>
+        <w:t>Code</w:t>
+      </w:r>
+      <w:proofErr w:type="spellEnd"/>
+      <w:r>
+        <w:rPr>
+          <w:sz w:val="22"/>
+          <w:szCs w:val="22"/>
+        </w:rPr>
+        <w:t xml:space="preserve">) es un editor de código fuente desarrollado por Microsoft. Es software libre y multiplataforma, está disponible para Windows, GNU/Linux y macOS. VS </w:t>
+      </w:r>
+      <w:proofErr w:type="spellStart"/>
+      <w:r>
+        <w:rPr>
+          <w:sz w:val="22"/>
+          <w:szCs w:val="22"/>
+        </w:rPr>
+        <w:t>Code</w:t>
+      </w:r>
+      <w:proofErr w:type="spellEnd"/>
+      <w:r>
+        <w:rPr>
+          <w:sz w:val="22"/>
+          <w:szCs w:val="22"/>
+        </w:rPr>
+        <w:t xml:space="preserve"> tiene una buena integración con Git, cuenta con soporte para depuración de código, y dispone de un sinnúmero de extensiones, que básicamente te da la posibilidad de escribir y ejecutar código en cualquier lenguaje de programación. </w:t>
+      </w:r>
+      <w:r>
+        <w:rPr>
+          <w:sz w:val="22"/>
+          <w:szCs w:val="22"/>
+        </w:rPr>
+        <w:fldChar w:fldCharType="begin"/>
+      </w:r>
+      <w:r>
+        <w:rPr>
+          <w:sz w:val="22"/>
+          <w:szCs w:val="22"/>
+        </w:rPr>
+        <w:instrText xml:space="preserve"> ADDIN ZOTERO_ITEM CSL_CITATION {"citationID":"NtIEVX9G","properties":{"formattedCitation":"({\\i{}Qu\\uc0\\u233{} es Visual Studio Code y qu\\uc0\\u233{} ventajas ofrece}, 2022)","plainCitation":"(Qué es Visual Studio Code y qué ventajas ofrece, 2022)","noteIndex":0},"citationItems":[{"id":"MxmvkxFH/me9y3dYE","uris":["http://zotero.org/users/13351438/items/UJAEB32N"],"itemData":{"id":64,"type":"webpage","abstract":"Si quieres saber más sobre el editor de código más utilizado en la actualidad, en este artículo vamos a profundizar en las virtudes de Visual Studio Code.","container-title":"OpenWebinars.net","language":"es","title":"Qué es Visual Studio Code y qué ventajas ofrece","URL":"https://openwebinars.net/blog/que-es-visual-studio-code-y-que-ventajas-ofrece/","accessed":{"date-parts":[["2024",1,9]]},"issued":{"date-parts":[["2022",7,22]]}}}],"schema":"https://github.com/citation-style-language/schema/raw/master/csl-citation.json"} </w:instrText>
       </w:r>
       <w:r>
         <w:rPr>
@@ -6897,13 +6929,13 @@
           <w:iCs/>
           <w:sz w:val="22"/>
         </w:rPr>
-        <w:t>Herramientas informáticas - EcuRed</w:t>
+        <w:t>Qué es Visual Studio Code y qué ventajas ofrece</w:t>
       </w:r>
       <w:r>
         <w:rPr>
           <w:sz w:val="22"/>
         </w:rPr>
-        <w:t>, s. f.)</w:t>
+        <w:t>, 2022)</w:t>
       </w:r>
       <w:r>
         <w:rPr>
@@ -6912,13 +6944,9 @@
         </w:rPr>
         <w:fldChar w:fldCharType="end"/>
       </w:r>
-      <w:r>
-        <w:t xml:space="preserve"> </w:t>
-      </w:r>
-    </w:p>
-    <w:p>
-      <w:pPr>
-        <w:spacing w:line="360" w:lineRule="auto"/>
+    </w:p>
+    <w:p>
+      <w:pPr>
         <w:rPr>
           <w:sz w:val="22"/>
           <w:szCs w:val="22"/>
@@ -6929,299 +6957,142 @@
           <w:sz w:val="22"/>
           <w:szCs w:val="22"/>
         </w:rPr>
-        <w:t>Para desarrollar este sistema se hizo necesario la utilización de algunas herramientas y tecnologías, las cuales se describen a continuación:</w:t>
-      </w:r>
-    </w:p>
-    <w:p>
-      <w:pPr>
-        <w:pStyle w:val="Ttulo3"/>
-        <w:rPr>
-          <w:u w:val="single"/>
-        </w:rPr>
-      </w:pPr>
-      <w:bookmarkStart w:id="33" w:name="_Toc176513918"/>
-      <w:r>
-        <w:rPr>
-          <w:u w:val="single"/>
-        </w:rPr>
-        <w:lastRenderedPageBreak/>
-        <w:t xml:space="preserve">Visual Studio </w:t>
-      </w:r>
-      <w:proofErr w:type="spellStart"/>
-      <w:r>
-        <w:rPr>
-          <w:u w:val="single"/>
-        </w:rPr>
-        <w:t>Code</w:t>
-      </w:r>
-      <w:bookmarkEnd w:id="33"/>
-      <w:proofErr w:type="spellEnd"/>
-    </w:p>
-    <w:p>
-      <w:pPr>
+        <w:t>Se escogió este EDI ya que es el más usado para desarrollar aplicaciones en cualquier lenguaje, es bastante completo, además de las extensiones que tien</w:t>
+      </w:r>
+      <w:r>
         <w:rPr>
           <w:sz w:val="22"/>
           <w:szCs w:val="22"/>
         </w:rPr>
-      </w:pPr>
+        <w:t xml:space="preserve">en que la ayudan mucho a la </w:t>
+      </w:r>
+      <w:proofErr w:type="gramStart"/>
       <w:r>
         <w:rPr>
           <w:sz w:val="22"/>
           <w:szCs w:val="22"/>
         </w:rPr>
-        <w:t xml:space="preserve">Visual Studio </w:t>
-      </w:r>
-      <w:proofErr w:type="spellStart"/>
+        <w:t xml:space="preserve">hora </w:t>
+      </w:r>
       <w:r>
         <w:rPr>
           <w:sz w:val="22"/>
           <w:szCs w:val="22"/>
         </w:rPr>
-        <w:t>Code</w:t>
-      </w:r>
-      <w:proofErr w:type="spellEnd"/>
+        <w:t xml:space="preserve"> de</w:t>
+      </w:r>
+      <w:proofErr w:type="gramEnd"/>
       <w:r>
         <w:rPr>
           <w:sz w:val="22"/>
           <w:szCs w:val="22"/>
         </w:rPr>
-        <w:t xml:space="preserve"> (VS </w:t>
-      </w:r>
-      <w:proofErr w:type="spellStart"/>
+        <w:t xml:space="preserve"> codificar</w:t>
+      </w:r>
       <w:r>
         <w:rPr>
           <w:sz w:val="22"/>
           <w:szCs w:val="22"/>
         </w:rPr>
-        <w:t>Code</w:t>
-      </w:r>
+        <w:t>.</w:t>
+      </w:r>
+    </w:p>
+    <w:p>
+      <w:pPr>
+        <w:pStyle w:val="Ttulo3"/>
+      </w:pPr>
+      <w:bookmarkStart w:id="37" w:name="_Toc176513919"/>
+      <w:r>
+        <w:t xml:space="preserve">Visual </w:t>
+      </w:r>
+      <w:proofErr w:type="spellStart"/>
+      <w:r>
+        <w:t>Paradigm</w:t>
+      </w:r>
+      <w:bookmarkEnd w:id="37"/>
       <w:proofErr w:type="spellEnd"/>
       <w:r>
+        <w:t xml:space="preserve"> </w:t>
+      </w:r>
+    </w:p>
+    <w:p>
+      <w:pPr>
         <w:rPr>
           <w:sz w:val="22"/>
           <w:szCs w:val="22"/>
         </w:rPr>
-        <w:t xml:space="preserve">) es un editor de código fuente desarrollado por Microsoft. Es software libre y multiplataforma, está disponible para Windows, GNU/Linux y macOS. VS </w:t>
+      </w:pPr>
+      <w:r>
+        <w:t xml:space="preserve">Visual </w:t>
       </w:r>
       <w:proofErr w:type="spellStart"/>
       <w:r>
-        <w:rPr>
-          <w:sz w:val="22"/>
-          <w:szCs w:val="22"/>
-        </w:rPr>
-        <w:t>Code</w:t>
+        <w:t>Paradigm</w:t>
       </w:r>
       <w:proofErr w:type="spellEnd"/>
       <w:r>
-        <w:rPr>
-          <w:sz w:val="22"/>
-          <w:szCs w:val="22"/>
-        </w:rPr>
-        <w:t xml:space="preserve"> tiene una buena integración con Git, cuenta con soporte para depuración de código, y dispone de un sinnúmero de extensiones, que básicamente te da la posibilidad de escribir y ejecutar código en cualquier lenguaje de programación.</w:t>
-      </w:r>
-      <w:r>
-        <w:rPr>
-          <w:sz w:val="22"/>
-          <w:szCs w:val="22"/>
-        </w:rPr>
+        <w:t xml:space="preserve"> para UML es una herramienta para desarrollo de aplicaciones utilizando modelado UML ideal para ingenieros de software, analistas de sistemas y arquitectos de sistemas que están interesados en la construcción de sistemas a gran escala y necesitan confiabilidad y estabilidad en el desarrollo orientado a objetos</w:t>
+      </w:r>
+      <w:r>
         <w:t xml:space="preserve"> </w:t>
       </w:r>
       <w:r>
-        <w:rPr>
-          <w:sz w:val="22"/>
-          <w:szCs w:val="22"/>
-        </w:rPr>
         <w:fldChar w:fldCharType="begin"/>
       </w:r>
       <w:r>
-        <w:rPr>
-          <w:sz w:val="22"/>
-          <w:szCs w:val="22"/>
-        </w:rPr>
-        <w:instrText xml:space="preserve"> ADDIN ZOTERO_ITEM CSL_CITATION {"citationID":"NtIEVX9G","properties":{"formattedCitation":"({\\i{}Qu\\uc0\\u233{} es Visual Studio Code y qu\\uc0\\u233{} ventajas ofrece}, 2022)","plainCitation":"(Qué es Visual Studio Code y qué ventajas ofrece, 2022)","noteIndex":0},"citationItems":[{"id":"MxmvkxFH/me9y3dYE","uris":["http://zotero.org/users/13351438/items/UJAEB32N"],"itemData":{"id":64,"type":"webpage","abstract":"Si quieres saber más sobre el editor de código más utilizado en la actualidad, en este artículo vamos a profundizar en las virtudes de Visual Studio Code.","container-title":"OpenWebinars.net","language":"es","title":"Qué es Visual Studio Code y qué ventajas ofrece","URL":"https://openwebinars.net/blog/que-es-visual-studio-code-y-que-ventajas-ofrece/","accessed":{"date-parts":[["2024",1,9]]},"issued":{"date-parts":[["2022",7,22]]}}}],"schema":"https://github.com/citation-style-language/schema/raw/master/csl-citation.json"} </w:instrText>
-      </w:r>
-      <w:r>
-        <w:rPr>
-          <w:sz w:val="22"/>
-          <w:szCs w:val="22"/>
-        </w:rPr>
+        <w:instrText xml:space="preserve"> ADDIN ZOTERO_ITEM CSL_CITATION {"citationID":"5NwFvkME","properties":{"formattedCitation":"(De Arma-Hern\\uc0\\u225{}ndez &amp; Sabl\\uc0\\u243{}n-Fern\\uc0\\u225{}ndez, 2019)","plainCitation":"(De Arma-Hernández &amp; Sablón-Fernández, 2019)","noteIndex":0},"citationItems":[{"id":"MxmvkxFH/BHrTA5fg","uris":["http://zotero.org/users/local/ICSZTfAC/items/Y5ECRZ96"],"itemData":{"id":154,"type":"article-journal","container-title":"Ciencia &amp; Futuro","issue":"2","note":"ISBN: 2306-823X","page":"106-127","title":"Aplicación web para la gestión de la información especializada en Geociencia","volume":"9","author":[{"family":"De Arma-Hernández","given":"Arianna"},{"family":"Sablón-Fernández","given":"Luis E."}],"issued":{"date-parts":[["2019"]]}}}],"schema":"https://github.com/citation-style-language/schema/raw/master/csl-citation.json"} </w:instrText>
+      </w:r>
+      <w:r>
         <w:fldChar w:fldCharType="separate"/>
       </w:r>
       <w:r>
-        <w:rPr>
-          <w:sz w:val="22"/>
-        </w:rPr>
-        <w:t>(</w:t>
-      </w:r>
-      <w:r>
-        <w:rPr>
-          <w:i/>
-          <w:iCs/>
-          <w:sz w:val="22"/>
-        </w:rPr>
-        <w:t>Qué es Visual Studio Code y qué ventajas ofrece</w:t>
-      </w:r>
-      <w:r>
-        <w:rPr>
-          <w:sz w:val="22"/>
-        </w:rPr>
-        <w:t>, 2022)</w:t>
-      </w:r>
-      <w:r>
-        <w:rPr>
-          <w:sz w:val="22"/>
-          <w:szCs w:val="22"/>
-        </w:rPr>
+        <w:t>(De Arma-Hernández &amp; Sablón-Fernández, 2019)</w:t>
+      </w:r>
+      <w:r>
         <w:fldChar w:fldCharType="end"/>
       </w:r>
     </w:p>
     <w:p>
       <w:pPr>
-        <w:rPr>
-          <w:sz w:val="22"/>
-          <w:szCs w:val="22"/>
-        </w:rPr>
-      </w:pPr>
-      <w:r>
-        <w:rPr>
-          <w:sz w:val="22"/>
-          <w:szCs w:val="22"/>
-        </w:rPr>
-        <w:t>Se escogió este EDI ya que es el más usado para desarrollar aplicaciones en cualquier lenguaje, es bastante completo, además de las extensiones que tien</w:t>
-      </w:r>
-      <w:r>
-        <w:rPr>
-          <w:sz w:val="22"/>
-          <w:szCs w:val="22"/>
-        </w:rPr>
-        <w:t xml:space="preserve">en que la ayudan mucho a la </w:t>
-      </w:r>
-      <w:proofErr w:type="gramStart"/>
-      <w:r>
-        <w:rPr>
-          <w:sz w:val="22"/>
-          <w:szCs w:val="22"/>
-        </w:rPr>
-        <w:t xml:space="preserve">hora </w:t>
-      </w:r>
-      <w:r>
-        <w:rPr>
-          <w:sz w:val="22"/>
-          <w:szCs w:val="22"/>
-        </w:rPr>
-        <w:t xml:space="preserve"> de</w:t>
-      </w:r>
-      <w:proofErr w:type="gramEnd"/>
-      <w:r>
-        <w:rPr>
-          <w:sz w:val="22"/>
-          <w:szCs w:val="22"/>
-        </w:rPr>
-        <w:t xml:space="preserve"> codificar</w:t>
-      </w:r>
-      <w:r>
-        <w:rPr>
-          <w:sz w:val="22"/>
-          <w:szCs w:val="22"/>
-        </w:rPr>
-        <w:t>.</w:t>
-      </w:r>
-    </w:p>
-    <w:p>
-      <w:pPr>
         <w:pStyle w:val="Ttulo3"/>
       </w:pPr>
-      <w:bookmarkStart w:id="34" w:name="_Toc176513919"/>
-      <w:r>
-        <w:t xml:space="preserve">Visual </w:t>
-      </w:r>
+      <w:bookmarkStart w:id="38" w:name="_Toc176513920"/>
+      <w:r>
+        <w:lastRenderedPageBreak/>
+        <w:t>Git</w:t>
+      </w:r>
+      <w:bookmarkEnd w:id="38"/>
+      <w:r>
+        <w:t xml:space="preserve"> </w:t>
+      </w:r>
+    </w:p>
+    <w:p>
+      <w:r>
+        <w:t>Git es un sistema avanzado de control de versiones, permite rastrear el progreso de un proyecto a lo largo del tiempo ya que hace capturas del mismo a medida que evoluciona y los cambios se van registrando. Esto permite ver qué cambios se hicieron, quién los hizo y por qué, e incluso volver a versiones anteriores. Facilita el trabajo en paralelo de varios participantes e ir haciendo capturas del trabajo de cada uno para luego unirlos.</w:t>
+      </w:r>
+      <w:r>
+        <w:fldChar w:fldCharType="begin"/>
+      </w:r>
+      <w:r>
+        <w:instrText xml:space="preserve"> ADDIN ZOTERO_ITEM CSL_CITATION {"citationID":"n9HOrXiu","properties":{"formattedCitation":"(Astigarraga &amp; Cruz-Alonso, 2022)","plainCitation":"(Astigarraga &amp; Cruz-Alonso, 2022)","noteIndex":0},"citationItems":[{"id":"MxmvkxFH/hG3TEQ3U","uris":["http://zotero.org/users/local/ICSZTfAC/items/K2C5LDR3"],"itemData":{"id":155,"type":"article-journal","container-title":"Ecosistemas","issue":"1","note":"ISBN: 1697-2473","page":"2332-2332","title":"¡ Se puede entender cómo funcionan Git y GitHub!","volume":"31","author":[{"family":"Astigarraga","given":"Julen"},{"family":"Cruz-Alonso","given":"Verónica"}],"issued":{"date-parts":[["2022"]]}}}],"schema":"https://github.com/citation-style-language/schema/raw/master/csl-citation.json"} </w:instrText>
+      </w:r>
+      <w:r>
+        <w:fldChar w:fldCharType="separate"/>
+      </w:r>
+      <w:r>
+        <w:t>(Astigarraga &amp; Cruz-Alonso, 2022)</w:t>
+      </w:r>
+      <w:r>
+        <w:fldChar w:fldCharType="end"/>
+      </w:r>
+    </w:p>
+    <w:p>
+      <w:pPr>
+        <w:pStyle w:val="Ttulo3"/>
+      </w:pPr>
+      <w:bookmarkStart w:id="39" w:name="_Toc176513921"/>
       <w:proofErr w:type="spellStart"/>
       <w:r>
-        <w:t>Paradigm</w:t>
-      </w:r>
-      <w:bookmarkEnd w:id="34"/>
-      <w:proofErr w:type="spellEnd"/>
-      <w:r>
-        <w:t xml:space="preserve"> </w:t>
-      </w:r>
-    </w:p>
-    <w:p>
-      <w:pPr>
-        <w:rPr>
-          <w:sz w:val="22"/>
-          <w:szCs w:val="22"/>
-        </w:rPr>
-      </w:pPr>
-      <w:r>
-        <w:t xml:space="preserve">Visual </w:t>
-      </w:r>
-      <w:proofErr w:type="spellStart"/>
-      <w:r>
-        <w:t>Paradigm</w:t>
-      </w:r>
-      <w:proofErr w:type="spellEnd"/>
-      <w:r>
-        <w:t xml:space="preserve"> para UML es una herramienta para desarrollo de aplicaciones utilizando modelado UML ideal para ingenieros de software, analistas de sistemas y arquitectos de sistemas que están interesados en la construcción de sistemas a gran escala y necesitan confiabilidad y estabilidad en el desarrollo orientado a objetos</w:t>
-      </w:r>
-      <w:r>
-        <w:t xml:space="preserve"> </w:t>
-      </w:r>
-      <w:r>
-        <w:fldChar w:fldCharType="begin"/>
-      </w:r>
-      <w:r>
-        <w:instrText xml:space="preserve"> ADDIN ZOTERO_ITEM CSL_CITATION {"citationID":"5NwFvkME","properties":{"formattedCitation":"(De Arma-Hern\\uc0\\u225{}ndez &amp; Sabl\\uc0\\u243{}n-Fern\\uc0\\u225{}ndez, 2019)","plainCitation":"(De Arma-Hernández &amp; Sablón-Fernández, 2019)","noteIndex":0},"citationItems":[{"id":"MxmvkxFH/BHrTA5fg","uris":["http://zotero.org/users/local/ICSZTfAC/items/Y5ECRZ96"],"itemData":{"id":154,"type":"article-journal","container-title":"Ciencia &amp; Futuro","issue":"2","note":"ISBN: 2306-823X","page":"106-127","title":"Aplicación web para la gestión de la información especializada en Geociencia","volume":"9","author":[{"family":"De Arma-Hernández","given":"Arianna"},{"family":"Sablón-Fernández","given":"Luis E."}],"issued":{"date-parts":[["2019"]]}}}],"schema":"https://github.com/citation-style-language/schema/raw/master/csl-citation.json"} </w:instrText>
-      </w:r>
-      <w:r>
-        <w:fldChar w:fldCharType="separate"/>
-      </w:r>
-      <w:r>
-        <w:t>(De Arma-Hernández &amp; Sablón-Fernández, 2019)</w:t>
-      </w:r>
-      <w:r>
-        <w:fldChar w:fldCharType="end"/>
-      </w:r>
-    </w:p>
-    <w:p>
-      <w:pPr>
-        <w:pStyle w:val="Ttulo3"/>
-      </w:pPr>
-      <w:bookmarkStart w:id="35" w:name="_Toc176513920"/>
-      <w:r>
-        <w:t>Git</w:t>
-      </w:r>
-      <w:bookmarkEnd w:id="35"/>
-      <w:r>
-        <w:t xml:space="preserve"> </w:t>
-      </w:r>
-    </w:p>
-    <w:p>
-      <w:r>
-        <w:t>Git es un sistema avanzado de control de versiones, permite rastrear el progreso de un proyecto a lo largo del tiempo ya que hace capturas del mismo a medida que evoluciona y los cambios se van registrando. Esto permite ver qué cambios se hicieron, quién los hizo y por qué, e incluso volver a versiones anteriores. Facilita el trabajo en paralelo de varios participantes e ir haciendo capturas del trabajo de cada uno para luego unirlos.</w:t>
-      </w:r>
-      <w:r>
-        <w:fldChar w:fldCharType="begin"/>
-      </w:r>
-      <w:r>
-        <w:instrText xml:space="preserve"> ADDIN ZOTERO_ITEM CSL_CITATION {"citationID":"n9HOrXiu","properties":{"formattedCitation":"(Astigarraga &amp; Cruz-Alonso, 2022)","plainCitation":"(Astigarraga &amp; Cruz-Alonso, 2022)","noteIndex":0},"citationItems":[{"id":"MxmvkxFH/hG3TEQ3U","uris":["http://zotero.org/users/local/ICSZTfAC/items/K2C5LDR3"],"itemData":{"id":155,"type":"article-journal","container-title":"Ecosistemas","issue":"1","note":"ISBN: 1697-2473","page":"2332-2332","title":"¡ Se puede entender cómo funcionan Git y GitHub!","volume":"31","author":[{"family":"Astigarraga","given":"Julen"},{"family":"Cruz-Alonso","given":"Verónica"}],"issued":{"date-parts":[["2022"]]}}}],"schema":"https://github.com/citation-style-language/schema/raw/master/csl-citation.json"} </w:instrText>
-      </w:r>
-      <w:r>
-        <w:fldChar w:fldCharType="separate"/>
-      </w:r>
-      <w:r>
-        <w:t>(Astigarraga &amp; Cruz-Alonso, 2022)</w:t>
-      </w:r>
-      <w:r>
-        <w:fldChar w:fldCharType="end"/>
-      </w:r>
-    </w:p>
-    <w:p>
-      <w:pPr>
-        <w:pStyle w:val="Ttulo3"/>
-      </w:pPr>
-      <w:bookmarkStart w:id="36" w:name="_Toc176513921"/>
-      <w:proofErr w:type="spellStart"/>
-      <w:r>
         <w:t>Pos</w:t>
       </w:r>
       <w:r>
@@ -7230,7 +7101,7 @@
       <w:r>
         <w:t>man</w:t>
       </w:r>
-      <w:bookmarkEnd w:id="36"/>
+      <w:bookmarkEnd w:id="39"/>
       <w:proofErr w:type="spellEnd"/>
       <w:r>
         <w:t xml:space="preserve"> </w:t>
@@ -7381,7 +7252,7 @@
       <w:pPr>
         <w:pStyle w:val="Ttulo3"/>
       </w:pPr>
-      <w:bookmarkStart w:id="37" w:name="_Toc176513922"/>
+      <w:bookmarkStart w:id="40" w:name="_Toc176513922"/>
       <w:r>
         <w:t xml:space="preserve">Mongo </w:t>
       </w:r>
@@ -7389,7 +7260,7 @@
       <w:r>
         <w:t>Compass</w:t>
       </w:r>
-      <w:bookmarkEnd w:id="37"/>
+      <w:bookmarkEnd w:id="40"/>
       <w:proofErr w:type="spellEnd"/>
       <w:r>
         <w:t xml:space="preserve">  </w:t>
@@ -7466,10 +7337,9 @@
       <w:pPr>
         <w:pStyle w:val="Ttulo3"/>
       </w:pPr>
-      <w:bookmarkStart w:id="38" w:name="_Toc176513923"/>
+      <w:bookmarkStart w:id="41" w:name="_Toc176513923"/>
       <w:proofErr w:type="spellStart"/>
       <w:r>
-        <w:lastRenderedPageBreak/>
         <w:t>Node</w:t>
       </w:r>
       <w:proofErr w:type="spellEnd"/>
@@ -7479,7 +7349,7 @@
       <w:r>
         <w:t>.JS</w:t>
       </w:r>
-      <w:bookmarkEnd w:id="38"/>
+      <w:bookmarkEnd w:id="41"/>
     </w:p>
     <w:p>
       <w:r>
@@ -7551,11 +7421,11 @@
       <w:pPr>
         <w:pStyle w:val="Ttulo2"/>
       </w:pPr>
-      <w:bookmarkStart w:id="39" w:name="_Toc176513924"/>
+      <w:bookmarkStart w:id="42" w:name="_Toc176513924"/>
       <w:r>
         <w:t>Lenguajes a emplear en el desarrollo del sistema</w:t>
       </w:r>
-      <w:bookmarkEnd w:id="39"/>
+      <w:bookmarkEnd w:id="42"/>
       <w:r>
         <w:t xml:space="preserve"> </w:t>
       </w:r>
@@ -7569,43 +7439,19 @@
         </w:rPr>
       </w:pPr>
       <w:r>
-        <w:rPr>
-          <w:sz w:val="22"/>
-          <w:szCs w:val="22"/>
-        </w:rPr>
-        <w:t>La Tecnología</w:t>
-      </w:r>
-      <w:r>
-        <w:rPr>
-          <w:sz w:val="22"/>
-          <w:szCs w:val="22"/>
-        </w:rPr>
-        <w:t xml:space="preserve">  es </w:t>
-      </w:r>
-      <w:r>
-        <w:rPr>
-          <w:sz w:val="22"/>
-          <w:szCs w:val="22"/>
-        </w:rPr>
-        <w:t>el </w:t>
+        <w:t>La Tecnología  es el </w:t>
       </w:r>
       <w:hyperlink r:id="rId22" w:history="1">
         <w:r>
           <w:rPr>
             <w:rStyle w:val="Hipervnculo"/>
             <w:color w:val="auto"/>
-            <w:sz w:val="22"/>
-            <w:szCs w:val="22"/>
             <w:u w:val="none"/>
           </w:rPr>
           <w:t>conjunto</w:t>
         </w:r>
       </w:hyperlink>
       <w:r>
-        <w:rPr>
-          <w:sz w:val="22"/>
-          <w:szCs w:val="22"/>
-        </w:rPr>
         <w:t> de nociones y </w:t>
       </w:r>
       <w:hyperlink r:id="rId23" w:history="1">
@@ -7614,8 +7460,6 @@
             <w:rStyle w:val="Hipervnculo"/>
             <w:bCs/>
             <w:color w:val="auto"/>
-            <w:sz w:val="22"/>
-            <w:szCs w:val="22"/>
             <w:u w:val="none"/>
           </w:rPr>
           <w:t>conocimientos científicos</w:t>
@@ -7624,8 +7468,6 @@
       <w:r>
         <w:rPr>
           <w:rStyle w:val="Textoennegrita"/>
-          <w:sz w:val="22"/>
-          <w:szCs w:val="22"/>
         </w:rPr>
         <w:t> </w:t>
       </w:r>
@@ -7633,16 +7475,12 @@
         <w:rPr>
           <w:rStyle w:val="Textoennegrita"/>
           <w:b w:val="0"/>
-          <w:sz w:val="22"/>
-          <w:szCs w:val="22"/>
         </w:rPr>
         <w:t>que el</w:t>
       </w:r>
       <w:r>
         <w:rPr>
           <w:rStyle w:val="Textoennegrita"/>
-          <w:sz w:val="22"/>
-          <w:szCs w:val="22"/>
         </w:rPr>
         <w:t> </w:t>
       </w:r>
@@ -7652,8 +7490,6 @@
             <w:rStyle w:val="Hipervnculo"/>
             <w:bCs/>
             <w:color w:val="auto"/>
-            <w:sz w:val="22"/>
-            <w:szCs w:val="22"/>
             <w:u w:val="none"/>
           </w:rPr>
           <w:t>ser humano</w:t>
@@ -7662,8 +7498,6 @@
       <w:r>
         <w:rPr>
           <w:rStyle w:val="Textoennegrita"/>
-          <w:sz w:val="22"/>
-          <w:szCs w:val="22"/>
         </w:rPr>
         <w:t> </w:t>
       </w:r>
@@ -7671,16 +7505,12 @@
         <w:rPr>
           <w:rStyle w:val="Textoennegrita"/>
           <w:b w:val="0"/>
-          <w:sz w:val="22"/>
-          <w:szCs w:val="22"/>
         </w:rPr>
         <w:t>utiliza para lograr</w:t>
       </w:r>
       <w:r>
         <w:rPr>
           <w:rStyle w:val="Textoennegrita"/>
-          <w:sz w:val="22"/>
-          <w:szCs w:val="22"/>
         </w:rPr>
         <w:t xml:space="preserve"> </w:t>
       </w:r>
@@ -7688,16 +7518,12 @@
         <w:rPr>
           <w:rStyle w:val="Textoennegrita"/>
           <w:b w:val="0"/>
-          <w:sz w:val="22"/>
-          <w:szCs w:val="22"/>
         </w:rPr>
         <w:t>un</w:t>
       </w:r>
       <w:r>
         <w:rPr>
           <w:rStyle w:val="Textoennegrita"/>
-          <w:sz w:val="22"/>
-          <w:szCs w:val="22"/>
         </w:rPr>
         <w:t> </w:t>
       </w:r>
@@ -7707,8 +7533,6 @@
             <w:rStyle w:val="Hipervnculo"/>
             <w:bCs/>
             <w:color w:val="auto"/>
-            <w:sz w:val="22"/>
-            <w:szCs w:val="22"/>
             <w:u w:val="none"/>
           </w:rPr>
           <w:t>objetivo</w:t>
@@ -7717,8 +7541,6 @@
       <w:r>
         <w:rPr>
           <w:rStyle w:val="Textoennegrita"/>
-          <w:sz w:val="22"/>
-          <w:szCs w:val="22"/>
         </w:rPr>
         <w:t> </w:t>
       </w:r>
@@ -7726,16 +7548,10 @@
         <w:rPr>
           <w:rStyle w:val="Textoennegrita"/>
           <w:b w:val="0"/>
-          <w:sz w:val="22"/>
-          <w:szCs w:val="22"/>
         </w:rPr>
         <w:t>preciso</w:t>
       </w:r>
       <w:r>
-        <w:rPr>
-          <w:sz w:val="22"/>
-          <w:szCs w:val="22"/>
-        </w:rPr>
         <w:t>, que puede ser la solución de un </w:t>
       </w:r>
       <w:hyperlink r:id="rId26" w:history="1">
@@ -7743,80 +7559,44 @@
           <w:rPr>
             <w:rStyle w:val="Hipervnculo"/>
             <w:color w:val="auto"/>
-            <w:sz w:val="22"/>
-            <w:szCs w:val="22"/>
             <w:u w:val="none"/>
           </w:rPr>
           <w:t>problema</w:t>
         </w:r>
       </w:hyperlink>
       <w:r>
+        <w:t> específico del individuo o la satisfacción de alguna de sus necesidades.</w:t>
+      </w:r>
+      <w:r>
+        <w:fldChar w:fldCharType="begin"/>
+      </w:r>
+      <w:r>
+        <w:instrText xml:space="preserve"> ADDIN ZOTERO_ITEM CSL_CITATION {"citationID":"Yd5yOVR8","properties":{"formattedCitation":"({\\i{}Tecnolog\\uc0\\u237{}a - Concepto, tipos, ejemplos, evoluci\\uc0\\u243{}n, caracter\\uc0\\u237{}sticas}, s.\\uc0\\u160{}f.)","plainCitation":"(Tecnología - Concepto, tipos, ejemplos, evolución, características, s. f.)","noteIndex":0},"citationItems":[{"id":"MxmvkxFH/dPMTUWnp","uris":["http://zotero.org/users/13351438/items/3759TQNZ"],"itemData":{"id":16,"type":"webpage","title":"Tecnología - Concepto, tipos, ejemplos, evolución, características","URL":"https://concepto.de/tecnologia/#ixzz8O8i9AU6q","accessed":{"date-parts":[["2024",1,7]]}}}],"schema":"https://github.com/citation-style-language/schema/raw/master/csl-citation.json"} </w:instrText>
+      </w:r>
+      <w:r>
+        <w:fldChar w:fldCharType="separate"/>
+      </w:r>
+      <w:r>
+        <w:t>(</w:t>
+      </w:r>
+      <w:r>
+        <w:rPr>
+          <w:i/>
+          <w:iCs/>
+        </w:rPr>
+        <w:t>Tecnología - Concepto, tipos, ejemplos, evolución, características</w:t>
+      </w:r>
+      <w:r>
+        <w:t>, s. f.)</w:t>
+      </w:r>
+      <w:r>
+        <w:fldChar w:fldCharType="end"/>
+      </w:r>
+      <w:r>
         <w:rPr>
           <w:sz w:val="22"/>
           <w:szCs w:val="22"/>
         </w:rPr>
-        <w:t> especí</w:t>
-      </w:r>
-      <w:r>
-        <w:rPr>
-          <w:sz w:val="22"/>
-          <w:szCs w:val="22"/>
-        </w:rPr>
-        <w:t>fico del individuo o la satisfacción de alguna de sus necesidades.</w:t>
-      </w:r>
-      <w:r>
-        <w:rPr>
-          <w:sz w:val="22"/>
-          <w:szCs w:val="22"/>
-        </w:rPr>
-        <w:fldChar w:fldCharType="begin"/>
-      </w:r>
-      <w:r>
-        <w:rPr>
-          <w:sz w:val="22"/>
-          <w:szCs w:val="22"/>
-        </w:rPr>
-        <w:instrText xml:space="preserve"> ADDIN ZOTERO_ITEM CSL_CITATION {"citationID":"Yd5yOVR8","properties":{"formattedCitation":"({\\i{}Tecnolog\\uc0\\u237{}a - Concepto, tipos, ejemplos, evoluci\\uc0\\u243{}n, caracter\\uc0\\u237{}sticas}, s.\\uc0\\u160{}f.)","plainCitation":"(Tecnología - Concepto, tipos, ejemplos, evolución, características, s. f.)","noteIndex":0},"citationItems":[{"id":"MxmvkxFH/dPMTUWnp","uris":["http://zotero.org/users/13351438/items/3759TQNZ"],"itemData":{"id":16,"type":"webpage","title":"Tecnología - Concepto, tipos, ejemplos, evolución, características","URL":"https://concepto.de/tecnologia/#ixzz8O8i9AU6q","accessed":{"date-parts":[["2024",1,7]]}}}],"schema":"https://github.com/citation-style-language/schema/raw/master/csl-citation.json"} </w:instrText>
-      </w:r>
-      <w:r>
-        <w:rPr>
-          <w:sz w:val="22"/>
-          <w:szCs w:val="22"/>
-        </w:rPr>
-        <w:fldChar w:fldCharType="separate"/>
-      </w:r>
-      <w:r>
-        <w:rPr>
-          <w:sz w:val="22"/>
-        </w:rPr>
-        <w:t>(</w:t>
-      </w:r>
-      <w:r>
-        <w:rPr>
-          <w:i/>
-          <w:iCs/>
-          <w:sz w:val="22"/>
-        </w:rPr>
-        <w:t>Tecnología - Concepto, tipos, ejemplos, evolución, características</w:t>
-      </w:r>
-      <w:r>
-        <w:rPr>
-          <w:sz w:val="22"/>
-        </w:rPr>
-        <w:t>, s. f.)</w:t>
-      </w:r>
-      <w:r>
-        <w:rPr>
-          <w:sz w:val="22"/>
-          <w:szCs w:val="22"/>
-        </w:rPr>
-        <w:fldChar w:fldCharType="end"/>
-      </w:r>
-      <w:r>
-        <w:rPr>
-          <w:sz w:val="22"/>
-          <w:szCs w:val="22"/>
-        </w:rPr>
         <w:t>.</w:t>
       </w:r>
     </w:p>
@@ -7824,209 +7604,206 @@
       <w:pPr>
         <w:pStyle w:val="Ttulo3"/>
       </w:pPr>
-      <w:bookmarkStart w:id="40" w:name="_Toc176513925"/>
+      <w:bookmarkStart w:id="43" w:name="_Toc176513925"/>
       <w:proofErr w:type="spellStart"/>
       <w:r>
         <w:t>React</w:t>
-      </w:r>
-      <w:bookmarkEnd w:id="40"/>
-      <w:proofErr w:type="spellEnd"/>
-      <w:r>
-        <w:t xml:space="preserve"> </w:t>
-      </w:r>
-    </w:p>
-    <w:p>
-      <w:pPr>
-        <w:spacing w:line="240" w:lineRule="auto"/>
-      </w:pPr>
-      <w:r>
-        <w:t xml:space="preserve">La librería </w:t>
-      </w:r>
-      <w:proofErr w:type="spellStart"/>
-      <w:r>
-        <w:t>React</w:t>
-      </w:r>
-      <w:proofErr w:type="spellEnd"/>
-      <w:r>
-        <w:t xml:space="preserve"> es una solución a un problema que los desarrolladores enfrentaban y es la creación de interfaces de usuario que pueden ser complejas debido a la cantidad de componentes que cambian frecuentemente con el tiempo y sin tener que escribir mucho código JavaScript. Esta librería comparte muchos aspectos de los </w:t>
-      </w:r>
-      <w:proofErr w:type="spellStart"/>
-      <w:r>
-        <w:t>frontend</w:t>
-      </w:r>
-      <w:proofErr w:type="spellEnd"/>
-      <w:r>
-        <w:t xml:space="preserve"> </w:t>
-      </w:r>
-      <w:proofErr w:type="spellStart"/>
-      <w:r>
-        <w:t>frameworks</w:t>
-      </w:r>
-      <w:proofErr w:type="spellEnd"/>
-      <w:r>
-        <w:t xml:space="preserve"> pero su propósito es organizar los elementos HTML en componentes.</w:t>
-      </w:r>
-      <w:r>
-        <w:fldChar w:fldCharType="begin"/>
-      </w:r>
-      <w:r>
-        <w:instrText xml:space="preserve"> ADDIN ZOTERO_ITEM CSL_CITATION {"citationID":"vpeVLijO","properties":{"formattedCitation":"(Ceron Galindo, 2019)","plainCitation":"(Ceron Galindo, 2019)","noteIndex":0},"citationItems":[{"id":382,"uris":["http://zotero.org/users/local/l7Hp8k1w/items/SFLWL6D6"],"itemData":{"id":382,"type":"article-journal","note":"publisher: Jose Miguel Ceron Galindo","title":"React js: la nueva tendencia en aplicaciones web, enfocadas en el control dinámico de datos","author":[{"family":"Ceron Galindo","given":"Jose Miguel"}],"issued":{"date-parts":[["2019"]]}}}],"schema":"https://github.com/citation-style-language/schema/raw/master/csl-citation.json"} </w:instrText>
-      </w:r>
-      <w:r>
-        <w:fldChar w:fldCharType="separate"/>
-      </w:r>
-      <w:r>
-        <w:t>(Ceron Galindo, 2019)</w:t>
-      </w:r>
-      <w:r>
-        <w:fldChar w:fldCharType="end"/>
-      </w:r>
-    </w:p>
-    <w:p>
-      <w:pPr>
-        <w:pStyle w:val="Ttulo3"/>
-      </w:pPr>
-      <w:bookmarkStart w:id="41" w:name="_Toc176513926"/>
-      <w:r>
-        <w:t>HTML</w:t>
-      </w:r>
-      <w:bookmarkEnd w:id="41"/>
-    </w:p>
-    <w:p>
-      <w:r>
-        <w:t>HTML (</w:t>
-      </w:r>
-      <w:proofErr w:type="spellStart"/>
-      <w:r>
-        <w:t>HyperText</w:t>
-      </w:r>
-      <w:proofErr w:type="spellEnd"/>
-      <w:r>
-        <w:t xml:space="preserve"> </w:t>
-      </w:r>
-      <w:proofErr w:type="spellStart"/>
-      <w:r>
-        <w:t>Markup</w:t>
-      </w:r>
-      <w:proofErr w:type="spellEnd"/>
-      <w:r>
-        <w:t xml:space="preserve"> </w:t>
-      </w:r>
-      <w:proofErr w:type="spellStart"/>
-      <w:r>
-        <w:t>Language</w:t>
-      </w:r>
-      <w:proofErr w:type="spellEnd"/>
-      <w:r>
-        <w:t>) es un lenguaje muy senci</w:t>
-      </w:r>
-      <w:r>
-        <w:t>llo que permite describir hiper</w:t>
-      </w:r>
-      <w:r>
-        <w:t>texto, es decir, texto presentado de forma estructurada y agrada</w:t>
-      </w:r>
-      <w:r>
-        <w:t>ble, con vínculos o enlaces (</w:t>
-      </w:r>
-      <w:proofErr w:type="spellStart"/>
-      <w:r>
-        <w:t>hy</w:t>
-      </w:r>
-      <w:r>
-        <w:t>perlinks</w:t>
-      </w:r>
-      <w:proofErr w:type="spellEnd"/>
-      <w:r>
-        <w:t>) que conducen a otros documentos o fuentes de informac</w:t>
-      </w:r>
-      <w:r>
-        <w:t>ión relacionadas y con insercio</w:t>
-      </w:r>
-      <w:r>
-        <w:t>nes multimedia (gráficos, sonido, etc.)</w:t>
-      </w:r>
-      <w:r>
-        <w:fldChar w:fldCharType="begin"/>
-      </w:r>
-      <w:r>
-        <w:instrText xml:space="preserve"> ADDIN ZOTERO_ITEM CSL_CITATION {"citationID":"fd4WFdWl","properties":{"formattedCitation":"(Casado Vara, 2019)","plainCitation":"(Casado Vara, 2019)","noteIndex":0},"citationItems":[{"id":381,"uris":["http://zotero.org/users/local/l7Hp8k1w/items/UASRYSTH"],"itemData":{"id":381,"type":"article-journal","note":"ISBN: 8490128626\npublisher: Ediciones Universidad de Salamanca (España)","title":"Introducción a HTML","author":[{"family":"Casado Vara","given":"Roberto Carlos"}],"issued":{"date-parts":[["2019"]]}}}],"schema":"https://github.com/citation-style-language/schema/raw/master/csl-citation.json"} </w:instrText>
-      </w:r>
-      <w:r>
-        <w:fldChar w:fldCharType="separate"/>
-      </w:r>
-      <w:r>
-        <w:t>(Casado Vara, 2019)</w:t>
-      </w:r>
-      <w:r>
-        <w:fldChar w:fldCharType="end"/>
-      </w:r>
-    </w:p>
-    <w:p>
-      <w:pPr>
-        <w:pStyle w:val="Ttulo3"/>
-      </w:pPr>
-      <w:bookmarkStart w:id="42" w:name="_Toc176513927"/>
-      <w:r>
-        <w:t>CSS</w:t>
-      </w:r>
-      <w:bookmarkEnd w:id="42"/>
-    </w:p>
-    <w:p>
-      <w:r>
-        <w:t xml:space="preserve">CSS es un lenguaje de diseño que es utilizado para darle vida a una página web creada con un lenguaje de marcado en este caso HTML, CSS define reglas de estilo refiriéndose a un elemento o tag (etiqueta </w:t>
-      </w:r>
-      <w:proofErr w:type="spellStart"/>
-      <w:r>
-        <w:t>html</w:t>
-      </w:r>
-      <w:proofErr w:type="spellEnd"/>
-      <w:r>
-        <w:t xml:space="preserve">) para modificar sus atributos, esto puede ser el color, el tamaño, posición etc. CSS se maneja con selectores que pueden ser desde una etiqueta, así como incluir atributos como (cases o id) que determinan en un código </w:t>
-      </w:r>
-      <w:proofErr w:type="spellStart"/>
-      <w:r>
-        <w:t>html</w:t>
-      </w:r>
-      <w:proofErr w:type="spellEnd"/>
-      <w:r>
-        <w:t xml:space="preserve">. </w:t>
-      </w:r>
-      <w:r>
-        <w:fldChar w:fldCharType="begin"/>
-      </w:r>
-      <w:r>
-        <w:instrText xml:space="preserve"> ADDIN ZOTERO_ITEM CSL_CITATION {"citationID":"8CDfzBHt","properties":{"formattedCitation":"(Monci\\uc0\\u243{}n Rodr\\uc0\\u237{}guez, 2023)","plainCitation":"(Monción Rodríguez, 2023)","noteIndex":0},"citationItems":[{"id":383,"uris":["http://zotero.org/users/local/l7Hp8k1w/items/VCF7H7QU"],"itemData":{"id":383,"type":"article-journal","title":"Diseño e implementación de una plataforma y API para la enseñanza de la tecnología REST","author":[{"family":"Monción Rodríguez","given":"Cristian Lorenzo"}],"issued":{"date-parts":[["2023"]]}}}],"schema":"https://github.com/citation-style-language/schema/raw/master/csl-citation.json"} </w:instrText>
-      </w:r>
-      <w:r>
-        <w:fldChar w:fldCharType="separate"/>
-      </w:r>
-      <w:r>
-        <w:t>(Monción Rodríguez, 2023)</w:t>
-      </w:r>
-      <w:r>
-        <w:fldChar w:fldCharType="end"/>
-      </w:r>
-    </w:p>
-    <w:p>
-      <w:pPr>
-        <w:pStyle w:val="Ttulo3"/>
-      </w:pPr>
-      <w:bookmarkStart w:id="43" w:name="_Toc176513928"/>
-      <w:proofErr w:type="spellStart"/>
-      <w:r>
-        <w:t>Javascript</w:t>
       </w:r>
       <w:bookmarkEnd w:id="43"/>
       <w:proofErr w:type="spellEnd"/>
-    </w:p>
-    <w:p>
-      <w:r>
-        <w:t xml:space="preserve">JavaScript es un lenguaje de programación que se utiliza principalmente para crear páginas web dinámicas. Una página web dinámica es aquella que incorpora efectos como texto que aparece y desaparece, animaciones, acciones que se </w:t>
-      </w:r>
+      <w:r>
+        <w:t xml:space="preserve"> </w:t>
+      </w:r>
+    </w:p>
+    <w:p>
+      <w:pPr>
+        <w:spacing w:line="240" w:lineRule="auto"/>
+      </w:pPr>
+      <w:r>
+        <w:t xml:space="preserve">La librería </w:t>
+      </w:r>
+      <w:proofErr w:type="spellStart"/>
+      <w:r>
+        <w:t>React</w:t>
+      </w:r>
+      <w:proofErr w:type="spellEnd"/>
+      <w:r>
+        <w:t xml:space="preserve"> es una solución a un problema que los desarrolladores enfrentaban y es la creación de interfaces de usuario que pueden ser complejas debido a la cantidad de componentes que cambian frecuentemente con el tiempo y sin tener que escribir mucho código JavaScript. Esta librería comparte muchos aspectos de los </w:t>
+      </w:r>
+      <w:proofErr w:type="spellStart"/>
+      <w:r>
+        <w:t>frontend</w:t>
+      </w:r>
+      <w:proofErr w:type="spellEnd"/>
+      <w:r>
+        <w:t xml:space="preserve"> </w:t>
+      </w:r>
+      <w:proofErr w:type="spellStart"/>
+      <w:r>
+        <w:t>frameworks</w:t>
+      </w:r>
+      <w:proofErr w:type="spellEnd"/>
+      <w:r>
+        <w:t xml:space="preserve"> pero su propósito es organizar los elementos HTML en componentes.</w:t>
+      </w:r>
+      <w:r>
+        <w:fldChar w:fldCharType="begin"/>
+      </w:r>
+      <w:r>
+        <w:instrText xml:space="preserve"> ADDIN ZOTERO_ITEM CSL_CITATION {"citationID":"vpeVLijO","properties":{"formattedCitation":"(Ceron Galindo, 2019)","plainCitation":"(Ceron Galindo, 2019)","noteIndex":0},"citationItems":[{"id":382,"uris":["http://zotero.org/users/local/l7Hp8k1w/items/SFLWL6D6"],"itemData":{"id":382,"type":"article-journal","note":"publisher: Jose Miguel Ceron Galindo","title":"React js: la nueva tendencia en aplicaciones web, enfocadas en el control dinámico de datos","author":[{"family":"Ceron Galindo","given":"Jose Miguel"}],"issued":{"date-parts":[["2019"]]}}}],"schema":"https://github.com/citation-style-language/schema/raw/master/csl-citation.json"} </w:instrText>
+      </w:r>
+      <w:r>
+        <w:fldChar w:fldCharType="separate"/>
+      </w:r>
+      <w:r>
+        <w:t>(Ceron Galindo, 2019)</w:t>
+      </w:r>
+      <w:r>
+        <w:fldChar w:fldCharType="end"/>
+      </w:r>
+    </w:p>
+    <w:p>
+      <w:pPr>
+        <w:pStyle w:val="Ttulo3"/>
+      </w:pPr>
+      <w:bookmarkStart w:id="44" w:name="_Toc176513926"/>
       <w:r>
         <w:lastRenderedPageBreak/>
-        <w:t>activan al pulsar botones y ventanas con mensajes de aviso al usuario. Técnicamente, JavaScript es un lenguaje de programación interpretado, por lo que no es necesario compilar los programas para ejecutarlos. En otras palabras, los programas escritos con JavaScript se pueden probar directamente en cualquier navegador sin necesidad de procesos intermedios</w:t>
+        <w:t>HTML</w:t>
+      </w:r>
+      <w:bookmarkEnd w:id="44"/>
+    </w:p>
+    <w:p>
+      <w:r>
+        <w:t>HTML (</w:t>
+      </w:r>
+      <w:proofErr w:type="spellStart"/>
+      <w:r>
+        <w:t>HyperText</w:t>
+      </w:r>
+      <w:proofErr w:type="spellEnd"/>
+      <w:r>
+        <w:t xml:space="preserve"> </w:t>
+      </w:r>
+      <w:proofErr w:type="spellStart"/>
+      <w:r>
+        <w:t>Markup</w:t>
+      </w:r>
+      <w:proofErr w:type="spellEnd"/>
+      <w:r>
+        <w:t xml:space="preserve"> </w:t>
+      </w:r>
+      <w:proofErr w:type="spellStart"/>
+      <w:r>
+        <w:t>Language</w:t>
+      </w:r>
+      <w:proofErr w:type="spellEnd"/>
+      <w:r>
+        <w:t>) es un lenguaje muy senci</w:t>
+      </w:r>
+      <w:r>
+        <w:t>llo que permite describir hiper</w:t>
+      </w:r>
+      <w:r>
+        <w:t>texto, es decir, texto presentado de forma estructurada y agrada</w:t>
+      </w:r>
+      <w:r>
+        <w:t>ble, con vínculos o enlaces (</w:t>
+      </w:r>
+      <w:proofErr w:type="spellStart"/>
+      <w:r>
+        <w:t>hy</w:t>
+      </w:r>
+      <w:r>
+        <w:t>perlinks</w:t>
+      </w:r>
+      <w:proofErr w:type="spellEnd"/>
+      <w:r>
+        <w:t>) que conducen a otros documentos o fuentes de informac</w:t>
+      </w:r>
+      <w:r>
+        <w:t>ión relacionadas y con insercio</w:t>
+      </w:r>
+      <w:r>
+        <w:t>nes multimedia (gráficos, sonido, etc.)</w:t>
+      </w:r>
+      <w:r>
+        <w:fldChar w:fldCharType="begin"/>
+      </w:r>
+      <w:r>
+        <w:instrText xml:space="preserve"> ADDIN ZOTERO_ITEM CSL_CITATION {"citationID":"fd4WFdWl","properties":{"formattedCitation":"(Casado Vara, 2019)","plainCitation":"(Casado Vara, 2019)","noteIndex":0},"citationItems":[{"id":381,"uris":["http://zotero.org/users/local/l7Hp8k1w/items/UASRYSTH"],"itemData":{"id":381,"type":"article-journal","note":"ISBN: 8490128626\npublisher: Ediciones Universidad de Salamanca (España)","title":"Introducción a HTML","author":[{"family":"Casado Vara","given":"Roberto Carlos"}],"issued":{"date-parts":[["2019"]]}}}],"schema":"https://github.com/citation-style-language/schema/raw/master/csl-citation.json"} </w:instrText>
+      </w:r>
+      <w:r>
+        <w:fldChar w:fldCharType="separate"/>
+      </w:r>
+      <w:r>
+        <w:t>(Casado Vara, 2019)</w:t>
+      </w:r>
+      <w:r>
+        <w:fldChar w:fldCharType="end"/>
+      </w:r>
+    </w:p>
+    <w:p>
+      <w:pPr>
+        <w:pStyle w:val="Ttulo3"/>
+      </w:pPr>
+      <w:bookmarkStart w:id="45" w:name="_Toc176513927"/>
+      <w:r>
+        <w:t>CSS</w:t>
+      </w:r>
+      <w:bookmarkEnd w:id="45"/>
+    </w:p>
+    <w:p>
+      <w:r>
+        <w:t xml:space="preserve">CSS es un lenguaje de diseño que es utilizado para darle vida a una página web creada con un lenguaje de marcado en este caso HTML, CSS define reglas de estilo refiriéndose a un elemento o tag (etiqueta </w:t>
+      </w:r>
+      <w:proofErr w:type="spellStart"/>
+      <w:r>
+        <w:t>html</w:t>
+      </w:r>
+      <w:proofErr w:type="spellEnd"/>
+      <w:r>
+        <w:t xml:space="preserve">) para modificar sus atributos, esto puede ser el color, el tamaño, posición etc. CSS se maneja con selectores que pueden ser desde una etiqueta, así como incluir atributos como (cases o id) que determinan en un código </w:t>
+      </w:r>
+      <w:proofErr w:type="spellStart"/>
+      <w:r>
+        <w:t>html</w:t>
+      </w:r>
+      <w:proofErr w:type="spellEnd"/>
+      <w:r>
+        <w:t xml:space="preserve">. </w:t>
+      </w:r>
+      <w:r>
+        <w:fldChar w:fldCharType="begin"/>
+      </w:r>
+      <w:r>
+        <w:instrText xml:space="preserve"> ADDIN ZOTERO_ITEM CSL_CITATION {"citationID":"8CDfzBHt","properties":{"formattedCitation":"(Monci\\uc0\\u243{}n Rodr\\uc0\\u237{}guez, 2023)","plainCitation":"(Monción Rodríguez, 2023)","noteIndex":0},"citationItems":[{"id":383,"uris":["http://zotero.org/users/local/l7Hp8k1w/items/VCF7H7QU"],"itemData":{"id":383,"type":"article-journal","title":"Diseño e implementación de una plataforma y API para la enseñanza de la tecnología REST","author":[{"family":"Monción Rodríguez","given":"Cristian Lorenzo"}],"issued":{"date-parts":[["2023"]]}}}],"schema":"https://github.com/citation-style-language/schema/raw/master/csl-citation.json"} </w:instrText>
+      </w:r>
+      <w:r>
+        <w:fldChar w:fldCharType="separate"/>
+      </w:r>
+      <w:r>
+        <w:t>(Monción Rodríguez, 2023)</w:t>
+      </w:r>
+      <w:r>
+        <w:fldChar w:fldCharType="end"/>
+      </w:r>
+    </w:p>
+    <w:p>
+      <w:pPr>
+        <w:pStyle w:val="Ttulo3"/>
+      </w:pPr>
+      <w:bookmarkStart w:id="46" w:name="_Toc176513928"/>
+      <w:proofErr w:type="spellStart"/>
+      <w:r>
+        <w:t>Javascript</w:t>
+      </w:r>
+      <w:bookmarkEnd w:id="46"/>
+      <w:proofErr w:type="spellEnd"/>
+    </w:p>
+    <w:p>
+      <w:r>
+        <w:t>JavaScript es un lenguaje de programación que se utiliza principalmente para crear páginas web dinámicas. Una página web dinámica es aquella que incorpora efectos como texto que aparece y desaparece, animaciones, acciones que se activan al pulsar botones y ventanas con mensajes de aviso al usuario. Técnicamente, JavaScript es un lenguaje de programación interpretado, por lo que no es necesario compilar los programas para ejecutarlos. En otras palabras, los programas escritos con JavaScript se pueden probar directamente en cualquier navegador sin necesidad de procesos intermedios</w:t>
       </w:r>
       <w:r>
         <w:rPr>
@@ -8071,11 +7848,11 @@
       <w:pPr>
         <w:pStyle w:val="Ttulo3"/>
       </w:pPr>
-      <w:bookmarkStart w:id="44" w:name="_Toc176513929"/>
+      <w:bookmarkStart w:id="47" w:name="_Toc176513929"/>
       <w:r>
         <w:t>Mongo DB</w:t>
       </w:r>
-      <w:bookmarkEnd w:id="44"/>
+      <w:bookmarkEnd w:id="47"/>
     </w:p>
     <w:p>
       <w:pPr>
@@ -8118,11 +7895,11 @@
       <w:pPr>
         <w:pStyle w:val="Ttulo2"/>
       </w:pPr>
-      <w:bookmarkStart w:id="45" w:name="_Toc176513930"/>
+      <w:bookmarkStart w:id="48" w:name="_Toc176513930"/>
       <w:r>
         <w:t>Arquitectura Cliente-Servidor</w:t>
       </w:r>
-      <w:bookmarkEnd w:id="45"/>
+      <w:bookmarkEnd w:id="48"/>
       <w:r>
         <w:t xml:space="preserve"> </w:t>
       </w:r>
@@ -8139,7 +7916,7 @@
           <w:szCs w:val="24"/>
         </w:rPr>
       </w:pPr>
-      <w:bookmarkStart w:id="46" w:name="_Toc176513931"/>
+      <w:bookmarkStart w:id="49" w:name="_Toc176513931"/>
       <w:r>
         <w:rPr>
           <w:rStyle w:val="Ttulo1Car"/>
@@ -8151,7 +7928,7 @@
         </w:rPr>
         <w:t>Metodologías de Desarrollo Programación Extrema (XP)</w:t>
       </w:r>
-      <w:bookmarkEnd w:id="46"/>
+      <w:bookmarkEnd w:id="49"/>
     </w:p>
     <w:p>
       <w:r>
@@ -8160,6 +7937,7 @@
     </w:p>
     <w:p>
       <w:r>
+        <w:lastRenderedPageBreak/>
         <w:t>El resultado de esta selección ha sido esta metodología única y compacta. Por esto, aunque no está basada en principios nuevos, sí que el resultado es una nueva manera de ver el desarrollo de software. El objetivo que se perseguía en el momento de crear esta metodología era la búsqueda de un método que hiciera que los desarrollos fueran más sencillos. Aplicando el sentido común.</w:t>
       </w:r>
       <w:r>
@@ -8222,89 +8000,88 @@
         <w:t>Planeación</w:t>
       </w:r>
       <w:r>
-        <w:t xml:space="preserve">: La actividad de planeación comienza escuchando. Escuchar lleva a la creación de algunas historias del usuario que describen la salida necesaria, características y funcionalidad del software que se va a elaborar. Cada historia es escrita por el cliente y colocada en una tarjeta indizada. El cliente asigna un valor </w:t>
-      </w:r>
-      <w:r>
+        <w:t xml:space="preserve">: La actividad de planeación comienza escuchando. Escuchar lleva a la creación de algunas historias del usuario que describen la salida necesaria, características y funcionalidad del software que se va a elaborar. Cada historia es escrita por el cliente y colocada en una tarjeta indizada. El cliente asigna un valor (es decir, una prioridad) a la historia con base en el valor general de la característica o función para el negocio. </w:t>
+      </w:r>
+    </w:p>
+    <w:p>
+      <w:r>
+        <w:rPr>
+          <w:b/>
+        </w:rPr>
+        <w:t>Diseño</w:t>
+      </w:r>
+      <w:r>
+        <w:t>: El diseño XP sigue rigurosamente el principio MS (mantenlo sencillo). Un diseño sencillo siempre se prefiere sobre una representación más compleja. Además, el diseño guía la implementación de una historia conforme se escribe: nada más y nada menos. Se desalienta el diseño de funcionalidad adicional porque el desarrollador supone que se requerirá después. XP estimula el uso de las tarjetas CRC como un mecanismo eficaz para pensar en el software en un contexto orientado a objetos. Las tarjetas CRC (clase-responsabilidad-colaborador) identifican y organizan las clases orientadas a objetos que son relevantes para el incremento actual de software.</w:t>
+      </w:r>
+    </w:p>
+    <w:p>
+      <w:r>
+        <w:rPr>
+          <w:b/>
+        </w:rPr>
+        <w:t>Codificación</w:t>
+      </w:r>
+      <w:r>
+        <w:t>: Después de que las historias han sido desarrolladas y de que se ha hecho el trabajo de diseño preliminar, el equipo no inicia la codificación, sino que desarrolla una serie de pruebas unitarias a cada una de las historias que se van a incluir en la entrega en curso (incremento de software</w:t>
+      </w:r>
+      <w:proofErr w:type="gramStart"/>
+      <w:r>
+        <w:t>).Una</w:t>
+      </w:r>
+      <w:proofErr w:type="gramEnd"/>
+      <w:r>
+        <w:t xml:space="preserve"> vez creada la prueba unitaria, el desarrollador está mejor capacitado para centrarse en lo que debe implementarse para pasar la prueba. No se agrega nada extraño (MS). Una vez que el código está terminado, se le aplica de inmediato una prueba unitaria, con lo que se obtiene retroalimentación instantánea para los desarrolladores</w:t>
+      </w:r>
+      <w:r>
+        <w:t>.</w:t>
+      </w:r>
+    </w:p>
+    <w:p>
+      <w:pPr>
+        <w:rPr>
+          <w:color w:val="222222"/>
+        </w:rPr>
+      </w:pPr>
+      <w:r>
+        <w:rPr>
+          <w:b/>
+        </w:rPr>
         <w:lastRenderedPageBreak/>
-        <w:t xml:space="preserve">(es decir, una prioridad) a la historia con base en el valor general de la característica o función para el negocio. </w:t>
-      </w:r>
-    </w:p>
-    <w:p>
-      <w:r>
-        <w:rPr>
-          <w:b/>
-        </w:rPr>
-        <w:t>Diseño</w:t>
-      </w:r>
-      <w:r>
-        <w:t>: El diseño XP sigue rigurosamente el principio MS (mantenlo sencillo). Un diseño sencillo siempre se prefiere sobre una representación más compleja. Además, el diseño guía la implementación de una historia conforme se escribe: nada más y nada menos. Se desalienta el diseño de funcionalidad adicional porque el desarrollador supone que se requerirá después. XP estimula el uso de las tarjetas CRC como un mecanismo eficaz para pensar en el software en un contexto orientado a objetos. Las tarjetas CRC (clase-responsabilidad-colaborador) identifican y organizan las clases orientadas a objetos que son relevantes para el incremento actual de software.</w:t>
-      </w:r>
-    </w:p>
-    <w:p>
-      <w:r>
-        <w:rPr>
-          <w:b/>
-        </w:rPr>
-        <w:t>Codificación</w:t>
-      </w:r>
-      <w:r>
-        <w:t>: Después de que las historias han sido desarrolladas y de que se ha hecho el trabajo de diseño preliminar, el equipo no inicia la codificación, sino que desarrolla una serie de pruebas unitarias a cada una de las historias que se van a incluir en la entrega en curso (incremento de software</w:t>
-      </w:r>
-      <w:proofErr w:type="gramStart"/>
-      <w:r>
-        <w:t>).Una</w:t>
-      </w:r>
-      <w:proofErr w:type="gramEnd"/>
-      <w:r>
-        <w:t xml:space="preserve"> vez creada la prueba unitaria, el desarrollador está mejor capacitado para centrarse en lo que debe implementarse para pasar la prueba. No se agrega nada extraño (MS). Una vez que el código está terminado, se le aplica de inmediato una prueba unitaria, con lo que se obtiene retroalimentación instantánea para los desarrolladores</w:t>
-      </w:r>
-      <w:r>
-        <w:t>.</w:t>
-      </w:r>
-    </w:p>
-    <w:p>
-      <w:pPr>
+        <w:t>Pruebas</w:t>
+      </w:r>
+      <w:r>
+        <w:t>. Las pruebas unitarias que se crean deben implementarse con el uso de una estructura que permita automatizarla</w:t>
+      </w:r>
+      <w:r>
+        <w:t xml:space="preserve">. </w:t>
+      </w:r>
+      <w:r>
+        <w:t>Esto estimula una estrategia de pruebas de regresión, siempre que se modifique el código. A medida que se organizan las pruebas unitarias individuales en un “grupo de prueba universal], las pruebas de la integración y validación del sistema pueden efectuarse a diario. Esto da al equipo XP una indicación continua del avance y también lanza señales de alerta si las cosas marchan mal. Las pruebas de aceptación XP, también llamadas pruebas del cliente, son especificadas por el cliente y se centran en las características y funcionalidad generales del sistema que son visibles y revisables por parte del cliente. Las pruebas de aceptación se derivan de las historias de los usuarios que se han implementado como parte de la liberación del software</w:t>
+      </w:r>
+      <w:r>
         <w:rPr>
           <w:color w:val="222222"/>
         </w:rPr>
-      </w:pPr>
-      <w:r>
-        <w:rPr>
-          <w:b/>
-        </w:rPr>
-        <w:t>Pruebas</w:t>
-      </w:r>
-      <w:r>
-        <w:t>. Las pruebas unitarias que se crean deben implementarse con el uso de una estructura que permita automatizarla</w:t>
-      </w:r>
-      <w:r>
         <w:t xml:space="preserve">. </w:t>
       </w:r>
-      <w:r>
-        <w:t>Esto estimula una estrategia de pruebas de regresión, siempre que se modifique el código. A medida que se organizan las pruebas unitarias individuales en un “grupo de prueba universal], las pruebas de la integración y validación del sistema pueden efectuarse a diario. Esto da al equipo XP una indicación continua del avance y también lanza señales de alerta si las cosas marchan mal. Las pruebas de aceptación XP, también llamadas pruebas del cliente, son especificadas por el cliente y se centran en las características y funcionalidad generales del sistema que son visibles y revisables por parte del cliente. Las pruebas de aceptación se derivan de las historias de los usuarios que se han implementado como parte de la liberación del software</w:t>
-      </w:r>
-      <w:r>
-        <w:rPr>
-          <w:color w:val="222222"/>
-        </w:rPr>
-        <w:t xml:space="preserve">. </w:t>
-      </w:r>
     </w:p>
     <w:p>
       <w:pPr>
         <w:pStyle w:val="Ttulo1"/>
-      </w:pPr>
-      <w:bookmarkStart w:id="47" w:name="_Toc176513932"/>
+        <w:rPr>
+          <w:rFonts w:ascii="Arial" w:hAnsi="Arial" w:cs="Arial"/>
+        </w:rPr>
+      </w:pPr>
+      <w:bookmarkStart w:id="50" w:name="_Toc176513932"/>
     </w:p>
     <w:p/>
-    <w:bookmarkEnd w:id="22"/>
+    <w:bookmarkEnd w:id="24"/>
     <w:p/>
     <w:p>
       <w:pPr>
         <w:pStyle w:val="Ttulo1"/>
       </w:pPr>
       <w:r>
-        <w:lastRenderedPageBreak/>
         <w:t xml:space="preserve">Capítulo </w:t>
       </w:r>
       <w:r>
@@ -8313,10 +8090,10 @@
       <w:r>
         <w:t xml:space="preserve"> Planificación y Diseño</w:t>
       </w:r>
-      <w:bookmarkEnd w:id="47"/>
-    </w:p>
-    <w:p>
-      <w:bookmarkStart w:id="48" w:name="_Hlk176950327"/>
+      <w:bookmarkEnd w:id="50"/>
+    </w:p>
+    <w:p>
+      <w:bookmarkStart w:id="51" w:name="_Hlk176950327"/>
       <w:r>
         <w:t xml:space="preserve">Introducción al Capítulo </w:t>
       </w:r>
@@ -8329,12 +8106,12 @@
           <w:numId w:val="22"/>
         </w:numPr>
       </w:pPr>
-      <w:bookmarkStart w:id="49" w:name="_Toc176513933"/>
-      <w:bookmarkStart w:id="50" w:name="_Hlk176950268"/>
+      <w:bookmarkStart w:id="52" w:name="_Toc176513933"/>
+      <w:bookmarkStart w:id="53" w:name="_Hlk176950268"/>
       <w:r>
         <w:t>Descripción del proceso de cálculo del transporte de sedimentos</w:t>
       </w:r>
-      <w:bookmarkEnd w:id="49"/>
+      <w:bookmarkEnd w:id="52"/>
     </w:p>
     <w:p>
       <w:r>
@@ -8430,6 +8207,7 @@
     </w:p>
     <w:p>
       <w:r>
+        <w:lastRenderedPageBreak/>
         <w:t>-Índice de Rompiente</w:t>
       </w:r>
     </w:p>
@@ -8448,7 +8226,7 @@
         <w:t>-Altura</w:t>
       </w:r>
     </w:p>
-    <w:bookmarkEnd w:id="48"/>
+    <w:bookmarkEnd w:id="51"/>
     <w:p/>
     <w:p/>
     <w:p/>
@@ -8465,12 +8243,11 @@
         </w:numPr>
         <w:ind w:left="465" w:hanging="405"/>
       </w:pPr>
-      <w:bookmarkStart w:id="51" w:name="_Toc176513934"/>
-      <w:r>
-        <w:lastRenderedPageBreak/>
+      <w:bookmarkStart w:id="54" w:name="_Toc176513934"/>
+      <w:r>
         <w:t>2.1: Actores del Sistema</w:t>
       </w:r>
-      <w:bookmarkEnd w:id="51"/>
+      <w:bookmarkEnd w:id="54"/>
     </w:p>
     <w:p>
       <w:r>
@@ -8682,7 +8459,7 @@
           <w:u w:val="single"/>
         </w:rPr>
       </w:pPr>
-      <w:bookmarkStart w:id="52" w:name="_Toc176513935"/>
+      <w:bookmarkStart w:id="55" w:name="_Toc176513935"/>
       <w:r>
         <w:rPr>
           <w:rStyle w:val="Ttulo1Car"/>
@@ -8694,7 +8471,7 @@
         </w:rPr>
         <w:t>2.2: Funcionalidades del Sistema</w:t>
       </w:r>
-      <w:bookmarkEnd w:id="52"/>
+      <w:bookmarkEnd w:id="55"/>
     </w:p>
     <w:p>
       <w:pPr>
@@ -8748,8 +8525,8 @@
           <w:u w:val="single"/>
         </w:rPr>
       </w:pPr>
-      <w:bookmarkStart w:id="53" w:name="_Toc176513936"/>
-      <w:bookmarkEnd w:id="53"/>
+      <w:bookmarkStart w:id="56" w:name="_Toc176513936"/>
+      <w:bookmarkEnd w:id="56"/>
     </w:p>
     <w:p>
       <w:pPr>
@@ -8772,8 +8549,8 @@
           <w:u w:val="single"/>
         </w:rPr>
       </w:pPr>
-      <w:bookmarkStart w:id="54" w:name="_Toc176513937"/>
-      <w:bookmarkEnd w:id="54"/>
+      <w:bookmarkStart w:id="57" w:name="_Toc176513937"/>
+      <w:bookmarkEnd w:id="57"/>
     </w:p>
     <w:p>
       <w:pPr>
@@ -8796,8 +8573,8 @@
           <w:u w:val="single"/>
         </w:rPr>
       </w:pPr>
-      <w:bookmarkStart w:id="55" w:name="_Toc176513938"/>
-      <w:bookmarkEnd w:id="55"/>
+      <w:bookmarkStart w:id="58" w:name="_Toc176513938"/>
+      <w:bookmarkEnd w:id="58"/>
     </w:p>
     <w:p>
       <w:pPr>
@@ -8820,8 +8597,8 @@
           <w:u w:val="single"/>
         </w:rPr>
       </w:pPr>
-      <w:bookmarkStart w:id="56" w:name="_Toc176513939"/>
-      <w:bookmarkEnd w:id="56"/>
+      <w:bookmarkStart w:id="59" w:name="_Toc176513939"/>
+      <w:bookmarkEnd w:id="59"/>
     </w:p>
     <w:p>
       <w:pPr>
@@ -8844,8 +8621,8 @@
           <w:u w:val="single"/>
         </w:rPr>
       </w:pPr>
-      <w:bookmarkStart w:id="57" w:name="_Toc176513940"/>
-      <w:bookmarkEnd w:id="57"/>
+      <w:bookmarkStart w:id="60" w:name="_Toc176513940"/>
+      <w:bookmarkEnd w:id="60"/>
     </w:p>
     <w:p>
       <w:pPr>
@@ -8868,8 +8645,8 @@
           <w:u w:val="single"/>
         </w:rPr>
       </w:pPr>
-      <w:bookmarkStart w:id="58" w:name="_Toc176513941"/>
-      <w:bookmarkEnd w:id="58"/>
+      <w:bookmarkStart w:id="61" w:name="_Toc176513941"/>
+      <w:bookmarkEnd w:id="61"/>
     </w:p>
     <w:p>
       <w:pPr>
@@ -8878,33 +8655,24 @@
           <w:rStyle w:val="Ttulo1Car"/>
           <w:rFonts w:ascii="Arial" w:hAnsi="Arial" w:cs="Arial"/>
           <w:b/>
+          <w:bCs w:val="0"/>
           <w:sz w:val="24"/>
           <w:szCs w:val="24"/>
-          <w:u w:val="single"/>
-        </w:rPr>
-      </w:pPr>
-      <w:bookmarkStart w:id="59" w:name="_Toc176513942"/>
+        </w:rPr>
+      </w:pPr>
+      <w:bookmarkStart w:id="62" w:name="_Toc176513942"/>
       <w:r>
         <w:rPr>
           <w:rStyle w:val="Ttulo1Car"/>
           <w:rFonts w:ascii="Arial" w:hAnsi="Arial" w:cs="Arial"/>
           <w:b/>
+          <w:bCs w:val="0"/>
           <w:sz w:val="24"/>
           <w:szCs w:val="24"/>
-          <w:u w:val="single"/>
-        </w:rPr>
-        <w:t>Requisitos Funcionales</w:t>
-      </w:r>
-      <w:r>
-        <w:rPr>
-          <w:rStyle w:val="Ttulo1Car"/>
-          <w:rFonts w:ascii="Arial" w:hAnsi="Arial" w:cs="Arial"/>
-          <w:sz w:val="24"/>
-          <w:szCs w:val="24"/>
-        </w:rPr>
-        <w:t>:</w:t>
-      </w:r>
-      <w:bookmarkEnd w:id="59"/>
+        </w:rPr>
+        <w:t>Requisitos Funcionales:</w:t>
+      </w:r>
+      <w:bookmarkEnd w:id="62"/>
     </w:p>
     <w:p>
       <w:r>
@@ -8962,19 +8730,19 @@
           <w:lang w:eastAsia="es-ES"/>
         </w:rPr>
       </w:pPr>
-      <w:commentRangeStart w:id="60"/>
+      <w:commentRangeStart w:id="63"/>
       <w:r>
         <w:rPr>
           <w:lang w:eastAsia="es-ES"/>
         </w:rPr>
         <w:t xml:space="preserve">La página web </w:t>
       </w:r>
-      <w:commentRangeEnd w:id="60"/>
+      <w:commentRangeEnd w:id="63"/>
       <w:r>
         <w:rPr>
           <w:rStyle w:val="Refdecomentario"/>
         </w:rPr>
-        <w:commentReference w:id="60"/>
+        <w:commentReference w:id="63"/>
       </w:r>
       <w:r>
         <w:rPr>
@@ -9083,7 +8851,6 @@
         <w:rPr>
           <w:lang w:eastAsia="es-ES"/>
         </w:rPr>
-        <w:lastRenderedPageBreak/>
         <w:t>La página web debe almacenar los datos de las ecuaciones calculadas por los usuarios.</w:t>
       </w:r>
     </w:p>
@@ -9280,6 +9047,7 @@
         <w:rPr>
           <w:lang w:eastAsia="es-ES"/>
         </w:rPr>
+        <w:lastRenderedPageBreak/>
         <w:t xml:space="preserve">F6: Ayuda y Soporte: </w:t>
       </w:r>
     </w:p>
@@ -9324,11 +9092,11 @@
       <w:pPr>
         <w:pStyle w:val="Ttulo3"/>
       </w:pPr>
-      <w:bookmarkStart w:id="61" w:name="_Toc176513943"/>
+      <w:bookmarkStart w:id="64" w:name="_Toc176513943"/>
       <w:r>
         <w:t>Requisitos No Funcionales:</w:t>
       </w:r>
-      <w:bookmarkEnd w:id="61"/>
+      <w:bookmarkEnd w:id="64"/>
     </w:p>
     <w:p>
       <w:proofErr w:type="gramStart"/>
@@ -9346,11 +9114,11 @@
       <w:pPr>
         <w:pStyle w:val="Ttulo2"/>
       </w:pPr>
-      <w:bookmarkStart w:id="62" w:name="_Toc176513944"/>
+      <w:bookmarkStart w:id="65" w:name="_Toc176513944"/>
       <w:r>
         <w:t>Historias de Usuarios:</w:t>
       </w:r>
-      <w:bookmarkEnd w:id="62"/>
+      <w:bookmarkEnd w:id="65"/>
     </w:p>
     <w:p>
       <w:pPr>
@@ -9365,14 +9133,7 @@
         <w:rPr>
           <w:lang w:val="es-CU"/>
         </w:rPr>
-        <w:t xml:space="preserve">representan una breve descripción del comportamiento del sistema, emplea terminología del cliente sin lenguaje técnico, se realiza una por cada característica principal del sistema, se emplean para hacer estimaciones </w:t>
-      </w:r>
-      <w:r>
-        <w:rPr>
-          <w:lang w:val="es-CU"/>
-        </w:rPr>
-        <w:lastRenderedPageBreak/>
-        <w:t xml:space="preserve">de tiempo y para el plan de lanzamientos, reemplazan un gran documento de requisitos y </w:t>
+        <w:t xml:space="preserve">representan una breve descripción del comportamiento del sistema, emplea terminología del cliente sin lenguaje técnico, se realiza una por cada característica principal del sistema, se emplean para hacer estimaciones de tiempo y para el plan de lanzamientos, reemplazan un gran documento de requisitos y </w:t>
       </w:r>
       <w:r>
         <w:rPr>
@@ -10073,10 +9834,10 @@
                   <v:path o:extrusionok="f" gradientshapeok="t" o:connecttype="rect"/>
                   <o:lock v:ext="edit" aspectratio="t"/>
                 </v:shapetype>
-                <v:shape id="_x0000_i1025" type="#_x0000_t75" style="width:283.5pt;height:256.5pt" o:ole="">
+                <v:shape id="_x0000_i1025" type="#_x0000_t75" style="width:283.8pt;height:257pt" o:ole="">
                   <v:imagedata r:id="rId33" o:title=""/>
                 </v:shape>
-                <o:OLEObject Type="Embed" ProgID="PBrush" ShapeID="_x0000_i1025" DrawAspect="Content" ObjectID="_1795845900" r:id="rId34"/>
+                <o:OLEObject Type="Embed" ProgID="PBrush" ShapeID="_x0000_i1025" DrawAspect="Content" ObjectID="_1795846625" r:id="rId34"/>
               </w:object>
             </w:r>
           </w:p>
@@ -10263,6 +10024,7 @@
               </w:rPr>
             </w:pPr>
             <w:r>
+              <w:lastRenderedPageBreak/>
               <w:t>Baja</w:t>
             </w:r>
           </w:p>
@@ -10273,6 +10035,7 @@
           </w:tcPr>
           <w:p>
             <w:r>
+              <w:lastRenderedPageBreak/>
               <w:t xml:space="preserve">Puntos Reales: </w:t>
             </w:r>
           </w:p>
@@ -10442,19 +10205,18 @@
       <w:pPr>
         <w:pStyle w:val="Ttulo2"/>
       </w:pPr>
-      <w:commentRangeStart w:id="63"/>
-      <w:r>
-        <w:lastRenderedPageBreak/>
+      <w:commentRangeStart w:id="66"/>
+      <w:r>
         <w:t xml:space="preserve">Pruebas al Sistema </w:t>
       </w:r>
-      <w:commentRangeEnd w:id="63"/>
+      <w:commentRangeEnd w:id="66"/>
       <w:r>
         <w:rPr>
           <w:rStyle w:val="Refdecomentario"/>
           <w:rFonts w:eastAsiaTheme="minorHAnsi"/>
           <w:b w:val="0"/>
         </w:rPr>
-        <w:commentReference w:id="63"/>
+        <w:commentReference w:id="66"/>
       </w:r>
     </w:p>
     <w:p>
@@ -10481,7 +10243,7 @@
           <w:lang w:eastAsia="es-ES"/>
         </w:rPr>
       </w:pPr>
-      <w:bookmarkStart w:id="64" w:name="casoPruebaAuth"/>
+      <w:bookmarkStart w:id="67" w:name="casoPruebaAuth"/>
       <w:r>
         <w:rPr>
           <w:rFonts w:eastAsia="Times New Roman" w:cs="Times New Roman"/>
@@ -10517,7 +10279,7 @@
             <w:shd w:val="clear" w:color="auto" w:fill="95B3D7" w:themeFill="accent1" w:themeFillTint="99"/>
             <w:hideMark/>
           </w:tcPr>
-          <w:bookmarkEnd w:id="64"/>
+          <w:bookmarkEnd w:id="67"/>
           <w:p>
             <w:pPr>
               <w:numPr>
@@ -10841,7 +10603,15 @@
                 <w:sz w:val="20"/>
                 <w:szCs w:val="20"/>
               </w:rPr>
-              <w:t>Una contraseña incorrecta o usuario incorrecto</w:t>
+              <w:t xml:space="preserve">Una contraseña incorrecta </w:t>
+            </w:r>
+            <w:r>
+              <w:rPr>
+                <w:sz w:val="20"/>
+                <w:szCs w:val="20"/>
+              </w:rPr>
+              <w:lastRenderedPageBreak/>
+              <w:t>o usuario incorrecto</w:t>
             </w:r>
           </w:p>
         </w:tc>
@@ -10873,7 +10643,16 @@
                 <w:sz w:val="20"/>
                 <w:szCs w:val="20"/>
               </w:rPr>
-              <w:t>Se notifica al usuario del usuario o la contraseña es incorrecta</w:t>
+              <w:lastRenderedPageBreak/>
+              <w:t xml:space="preserve">Se notifica al usuario del </w:t>
+            </w:r>
+            <w:r>
+              <w:rPr>
+                <w:sz w:val="20"/>
+                <w:szCs w:val="20"/>
+              </w:rPr>
+              <w:lastRenderedPageBreak/>
+              <w:t>usuario o la contraseña es incorrecta</w:t>
             </w:r>
           </w:p>
         </w:tc>
@@ -10905,7 +10684,16 @@
                 <w:sz w:val="20"/>
                 <w:szCs w:val="20"/>
               </w:rPr>
-              <w:t>Se trata de registrar con usuarios y contraseñas erróneos</w:t>
+              <w:lastRenderedPageBreak/>
+              <w:t xml:space="preserve">Se trata de registrar con usuarios </w:t>
+            </w:r>
+            <w:r>
+              <w:rPr>
+                <w:sz w:val="20"/>
+                <w:szCs w:val="20"/>
+              </w:rPr>
+              <w:lastRenderedPageBreak/>
+              <w:t>y contraseñas erróneos</w:t>
             </w:r>
           </w:p>
         </w:tc>
@@ -11450,7 +11238,7 @@
           </w:p>
         </w:tc>
       </w:tr>
-      <w:bookmarkEnd w:id="50"/>
+      <w:bookmarkEnd w:id="53"/>
     </w:tbl>
     <w:p>
       <w:pPr>
@@ -11519,14 +11307,14 @@
       <w:pPr>
         <w:pStyle w:val="Ttulo1"/>
       </w:pPr>
-      <w:bookmarkStart w:id="65" w:name="_Toc176513945"/>
+      <w:bookmarkStart w:id="68" w:name="_Toc176513945"/>
       <w:r>
         <w:lastRenderedPageBreak/>
         <w:t>Referencias Bibliográficas</w:t>
       </w:r>
-      <w:bookmarkEnd w:id="65"/>
-    </w:p>
-    <w:bookmarkStart w:id="66" w:name="_Hlk176951345"/>
+      <w:bookmarkEnd w:id="68"/>
+    </w:p>
+    <w:bookmarkStart w:id="69" w:name="_Hlk176951345"/>
     <w:p>
       <w:pPr>
         <w:pStyle w:val="Bibliografa"/>
@@ -12094,7 +11882,7 @@
       </w:pPr>
     </w:p>
     <w:p/>
-    <w:bookmarkEnd w:id="66"/>
+    <w:bookmarkEnd w:id="69"/>
     <w:p/>
     <w:sectPr>
       <w:pgSz w:w="12240" w:h="15840" w:code="1"/>
@@ -12185,7 +11973,7 @@
       </w:r>
     </w:p>
   </w:comment>
-  <w:comment w:id="8" w:author="Dionis" w:date="2024-12-10T06:37:00Z" w:initials="D">
+  <w:comment w:id="8" w:author="TitoCode" w:date="2024-12-16T09:19:00Z" w:initials="T">
     <w:p>
       <w:pPr>
         <w:pStyle w:val="Textocomentario"/>
@@ -12197,6 +11985,22 @@
         <w:annotationRef/>
       </w:r>
       <w:r>
+        <w:t>Logrado</w:t>
+      </w:r>
+    </w:p>
+  </w:comment>
+  <w:comment w:id="9" w:author="Dionis" w:date="2024-12-10T06:37:00Z" w:initials="D">
+    <w:p>
+      <w:pPr>
+        <w:pStyle w:val="Textocomentario"/>
+      </w:pPr>
+      <w:r>
+        <w:rPr>
+          <w:rStyle w:val="Refdecomentario"/>
+        </w:rPr>
+        <w:annotationRef/>
+      </w:r>
+      <w:r>
         <w:t xml:space="preserve">Agregar referencias conceptuales al </w:t>
       </w:r>
       <w:proofErr w:type="spellStart"/>
@@ -12209,7 +12013,7 @@
       </w:r>
     </w:p>
   </w:comment>
-  <w:comment w:id="9" w:author="Dionis" w:date="2024-12-10T06:36:00Z" w:initials="D">
+  <w:comment w:id="10" w:author="Dionis" w:date="2024-12-10T06:36:00Z" w:initials="D">
     <w:p>
       <w:pPr>
         <w:pStyle w:val="Textocomentario"/>
@@ -12254,7 +12058,7 @@
       </w:pPr>
     </w:p>
   </w:comment>
-  <w:comment w:id="10" w:author="Dionis" w:date="2024-12-10T06:38:00Z" w:initials="D">
+  <w:comment w:id="11" w:author="Dionis" w:date="2024-12-10T06:38:00Z" w:initials="D">
     <w:p>
       <w:pPr>
         <w:pStyle w:val="Textocomentario"/>
@@ -12283,7 +12087,7 @@
       </w:r>
     </w:p>
   </w:comment>
-  <w:comment w:id="13" w:author="Dionis" w:date="2024-12-10T06:40:00Z" w:initials="D">
+  <w:comment w:id="14" w:author="Dionis" w:date="2024-12-10T06:40:00Z" w:initials="D">
     <w:p>
       <w:pPr>
         <w:pStyle w:val="Textocomentario"/>
@@ -12323,7 +12127,7 @@
       </w:r>
     </w:p>
   </w:comment>
-  <w:comment w:id="16" w:author="Dionis" w:date="2024-12-10T06:38:00Z" w:initials="D">
+  <w:comment w:id="17" w:author="Dionis" w:date="2024-12-10T06:38:00Z" w:initials="D">
     <w:p>
       <w:pPr>
         <w:pStyle w:val="Textocomentario"/>
@@ -12371,7 +12175,7 @@
       </w:r>
     </w:p>
   </w:comment>
-  <w:comment w:id="17" w:author="TitoCode" w:date="2024-12-16T09:17:00Z" w:initials="T">
+  <w:comment w:id="18" w:author="TitoCode" w:date="2024-12-16T09:17:00Z" w:initials="T">
     <w:p>
       <w:pPr>
         <w:pStyle w:val="Textocomentario"/>
@@ -12387,30 +12191,6 @@
         <w:t>logtado</w:t>
       </w:r>
       <w:proofErr w:type="spellEnd"/>
-    </w:p>
-  </w:comment>
-  <w:comment w:id="18" w:author="Dionis" w:date="2024-12-10T06:39:00Z" w:initials="D">
-    <w:p>
-      <w:pPr>
-        <w:pStyle w:val="Textocomentario"/>
-      </w:pPr>
-      <w:r>
-        <w:rPr>
-          <w:rStyle w:val="Refdecomentario"/>
-        </w:rPr>
-        <w:annotationRef/>
-      </w:r>
-      <w:r>
-        <w:t xml:space="preserve">Revisar la </w:t>
-      </w:r>
-      <w:proofErr w:type="spellStart"/>
-      <w:r>
-        <w:t>identacion</w:t>
-      </w:r>
-      <w:proofErr w:type="spellEnd"/>
-      <w:r>
-        <w:t xml:space="preserve"> en todo el documento.</w:t>
-      </w:r>
     </w:p>
   </w:comment>
   <w:comment w:id="19" w:author="Dionis" w:date="2024-12-10T06:39:00Z" w:initials="D">
@@ -12425,11 +12205,48 @@
         <w:annotationRef/>
       </w:r>
       <w:r>
+        <w:t xml:space="preserve">Revisar la </w:t>
+      </w:r>
+      <w:proofErr w:type="spellStart"/>
+      <w:r>
+        <w:t>identacion</w:t>
+      </w:r>
+      <w:proofErr w:type="spellEnd"/>
+      <w:r>
+        <w:t xml:space="preserve"> en todo el documento.</w:t>
+      </w:r>
+    </w:p>
+  </w:comment>
+  <w:comment w:id="20" w:author="TitoCode" w:date="2024-12-16T09:21:00Z" w:initials="T">
+    <w:p>
+      <w:pPr>
+        <w:pStyle w:val="Textocomentario"/>
+      </w:pPr>
+      <w:r>
+        <w:rPr>
+          <w:rStyle w:val="Refdecomentario"/>
+        </w:rPr>
+        <w:annotationRef/>
+      </w:r>
+    </w:p>
+  </w:comment>
+  <w:comment w:id="21" w:author="Dionis" w:date="2024-12-10T06:39:00Z" w:initials="D">
+    <w:p>
+      <w:pPr>
+        <w:pStyle w:val="Textocomentario"/>
+      </w:pPr>
+      <w:r>
+        <w:rPr>
+          <w:rStyle w:val="Refdecomentario"/>
+        </w:rPr>
+        <w:annotationRef/>
+      </w:r>
+      <w:r>
         <w:t>Porque es costoso</w:t>
       </w:r>
     </w:p>
   </w:comment>
-  <w:comment w:id="31" w:author="Dionis" w:date="2024-12-10T06:40:00Z" w:initials="D">
+  <w:comment w:id="33" w:author="Dionis" w:date="2024-12-10T06:40:00Z" w:initials="D">
     <w:p>
       <w:pPr>
         <w:pStyle w:val="Textocomentario"/>
@@ -12453,7 +12270,7 @@
       </w:r>
     </w:p>
   </w:comment>
-  <w:comment w:id="60" w:author="Dionis" w:date="2024-12-10T06:42:00Z" w:initials="D">
+  <w:comment w:id="34" w:author="TitoCode" w:date="2024-12-16T09:30:00Z" w:initials="T">
     <w:p>
       <w:pPr>
         <w:pStyle w:val="Textocomentario"/>
@@ -12465,42 +12282,58 @@
         <w:annotationRef/>
       </w:r>
       <w:r>
-        <w:t>El sistema debe</w:t>
-      </w:r>
-    </w:p>
-    <w:p>
-      <w:pPr>
-        <w:pStyle w:val="Textocomentario"/>
-      </w:pPr>
-    </w:p>
-    <w:p>
-      <w:pPr>
-        <w:pStyle w:val="Textocomentario"/>
-      </w:pPr>
-      <w:r>
-        <w:t xml:space="preserve">Esto de esta forma dejarlo para las Historias de </w:t>
-      </w:r>
-      <w:proofErr w:type="spellStart"/>
-      <w:r>
-        <w:t>Usario</w:t>
-      </w:r>
-      <w:proofErr w:type="spellEnd"/>
-    </w:p>
-    <w:p>
-      <w:pPr>
-        <w:pStyle w:val="Textocomentario"/>
-      </w:pPr>
-    </w:p>
-    <w:p>
-      <w:pPr>
-        <w:pStyle w:val="Textocomentario"/>
-      </w:pPr>
-      <w:r>
-        <w:t>REVISAR otras tesis.</w:t>
+        <w:t>Logrado</w:t>
       </w:r>
     </w:p>
   </w:comment>
   <w:comment w:id="63" w:author="Dionis" w:date="2024-12-10T06:42:00Z" w:initials="D">
+    <w:p>
+      <w:pPr>
+        <w:pStyle w:val="Textocomentario"/>
+      </w:pPr>
+      <w:r>
+        <w:rPr>
+          <w:rStyle w:val="Refdecomentario"/>
+        </w:rPr>
+        <w:annotationRef/>
+      </w:r>
+      <w:r>
+        <w:t>El sistema debe</w:t>
+      </w:r>
+    </w:p>
+    <w:p>
+      <w:pPr>
+        <w:pStyle w:val="Textocomentario"/>
+      </w:pPr>
+    </w:p>
+    <w:p>
+      <w:pPr>
+        <w:pStyle w:val="Textocomentario"/>
+      </w:pPr>
+      <w:r>
+        <w:t xml:space="preserve">Esto de esta forma dejarlo para las Historias de </w:t>
+      </w:r>
+      <w:proofErr w:type="spellStart"/>
+      <w:r>
+        <w:t>Usario</w:t>
+      </w:r>
+      <w:proofErr w:type="spellEnd"/>
+    </w:p>
+    <w:p>
+      <w:pPr>
+        <w:pStyle w:val="Textocomentario"/>
+      </w:pPr>
+    </w:p>
+    <w:p>
+      <w:pPr>
+        <w:pStyle w:val="Textocomentario"/>
+      </w:pPr>
+      <w:r>
+        <w:t>REVISAR otras tesis.</w:t>
+      </w:r>
+    </w:p>
+  </w:comment>
+  <w:comment w:id="66" w:author="Dionis" w:date="2024-12-10T06:42:00Z" w:initials="D">
     <w:p>
       <w:pPr>
         <w:pStyle w:val="Textocomentario"/>
@@ -12533,6 +12366,7 @@
   <w15:commentEx w15:paraId="1D62C75E" w15:paraIdParent="5D4B1C42" w15:done="0"/>
   <w15:commentEx w15:paraId="69F94472" w15:paraIdParent="5D4B1C42" w15:done="0"/>
   <w15:commentEx w15:paraId="72AFD930" w15:done="0"/>
+  <w15:commentEx w15:paraId="7317E146" w15:paraIdParent="72AFD930" w15:done="0"/>
   <w15:commentEx w15:paraId="4BA35995" w15:done="0"/>
   <w15:commentEx w15:paraId="5A16EF47" w15:done="0"/>
   <w15:commentEx w15:paraId="7C5C7095" w15:done="0"/>
@@ -12540,8 +12374,10 @@
   <w15:commentEx w15:paraId="711BE573" w15:done="0"/>
   <w15:commentEx w15:paraId="07BE41C3" w15:paraIdParent="711BE573" w15:done="0"/>
   <w15:commentEx w15:paraId="5E6C0077" w15:done="0"/>
+  <w15:commentEx w15:paraId="33F7FDFE" w15:paraIdParent="5E6C0077" w15:done="0"/>
   <w15:commentEx w15:paraId="72EC61E3" w15:done="0"/>
   <w15:commentEx w15:paraId="086F8487" w15:done="0"/>
+  <w15:commentEx w15:paraId="66258C1F" w15:paraIdParent="086F8487" w15:done="0"/>
   <w15:commentEx w15:paraId="7EA74B4A" w15:done="0"/>
   <w15:commentEx w15:paraId="17AF30BB" w15:done="0"/>
 </w15:commentsEx>
@@ -12553,6 +12389,7 @@
   <w16cex:commentExtensible w16cex:durableId="2B0A6551" w16cex:dateUtc="2024-12-16T13:37:00Z"/>
   <w16cex:commentExtensible w16cex:durableId="2B0A6559" w16cex:dateUtc="2024-12-16T13:37:00Z"/>
   <w16cex:commentExtensible w16cex:durableId="39895EB9" w16cex:dateUtc="2024-12-10T11:36:00Z"/>
+  <w16cex:commentExtensible w16cex:durableId="2B0A6F37" w16cex:dateUtc="2024-12-16T14:19:00Z"/>
   <w16cex:commentExtensible w16cex:durableId="1E650F5F" w16cex:dateUtc="2024-12-10T11:37:00Z"/>
   <w16cex:commentExtensible w16cex:durableId="483B1C7A" w16cex:dateUtc="2024-12-10T11:36:00Z"/>
   <w16cex:commentExtensible w16cex:durableId="3BE69445" w16cex:dateUtc="2024-12-10T11:38:00Z"/>
@@ -12560,8 +12397,10 @@
   <w16cex:commentExtensible w16cex:durableId="4C6AEBAE" w16cex:dateUtc="2024-12-10T11:38:00Z"/>
   <w16cex:commentExtensible w16cex:durableId="2B0A6E9C" w16cex:dateUtc="2024-12-16T14:17:00Z"/>
   <w16cex:commentExtensible w16cex:durableId="0A4B755D" w16cex:dateUtc="2024-12-10T11:39:00Z"/>
+  <w16cex:commentExtensible w16cex:durableId="2B0A6FAA" w16cex:dateUtc="2024-12-16T14:21:00Z"/>
   <w16cex:commentExtensible w16cex:durableId="57489D70" w16cex:dateUtc="2024-12-10T11:39:00Z"/>
   <w16cex:commentExtensible w16cex:durableId="1C85B6E0" w16cex:dateUtc="2024-12-10T11:40:00Z"/>
+  <w16cex:commentExtensible w16cex:durableId="2B0A71D2" w16cex:dateUtc="2024-12-16T14:30:00Z"/>
   <w16cex:commentExtensible w16cex:durableId="01D79DAE" w16cex:dateUtc="2024-12-10T11:42:00Z"/>
   <w16cex:commentExtensible w16cex:durableId="7FB1B1B0" w16cex:dateUtc="2024-12-10T11:42:00Z"/>
 </w16cex:commentsExtensible>
@@ -12573,6 +12412,7 @@
   <w16cid:commentId w16cid:paraId="1D62C75E" w16cid:durableId="2B0A6551"/>
   <w16cid:commentId w16cid:paraId="69F94472" w16cid:durableId="2B0A6559"/>
   <w16cid:commentId w16cid:paraId="72AFD930" w16cid:durableId="39895EB9"/>
+  <w16cid:commentId w16cid:paraId="7317E146" w16cid:durableId="2B0A6F37"/>
   <w16cid:commentId w16cid:paraId="4BA35995" w16cid:durableId="1E650F5F"/>
   <w16cid:commentId w16cid:paraId="5A16EF47" w16cid:durableId="483B1C7A"/>
   <w16cid:commentId w16cid:paraId="7C5C7095" w16cid:durableId="3BE69445"/>
@@ -12580,8 +12420,10 @@
   <w16cid:commentId w16cid:paraId="711BE573" w16cid:durableId="4C6AEBAE"/>
   <w16cid:commentId w16cid:paraId="07BE41C3" w16cid:durableId="2B0A6E9C"/>
   <w16cid:commentId w16cid:paraId="5E6C0077" w16cid:durableId="0A4B755D"/>
+  <w16cid:commentId w16cid:paraId="33F7FDFE" w16cid:durableId="2B0A6FAA"/>
   <w16cid:commentId w16cid:paraId="72EC61E3" w16cid:durableId="57489D70"/>
   <w16cid:commentId w16cid:paraId="086F8487" w16cid:durableId="1C85B6E0"/>
+  <w16cid:commentId w16cid:paraId="66258C1F" w16cid:durableId="2B0A71D2"/>
   <w16cid:commentId w16cid:paraId="7EA74B4A" w16cid:durableId="01D79DAE"/>
   <w16cid:commentId w16cid:paraId="17AF30BB" w16cid:durableId="7FB1B1B0"/>
 </w16cid:commentsIds>
@@ -12893,7 +12735,7 @@
       <w:lvlText w:val="%1.%2.%3"/>
       <w:lvlJc w:val="left"/>
       <w:pPr>
-        <w:ind w:left="840" w:hanging="720"/>
+        <w:ind w:left="1287" w:hanging="720"/>
       </w:pPr>
       <w:rPr>
         <w:rFonts w:hint="default"/>

</xml_diff>

<commit_message>
El sistema debe en Requisitos Funcionales  en  Tesis
</commit_message>
<xml_diff>
--- a/Tesis/Tesis Dariel Enmanuel Cabrera Lopez.docx
+++ b/Tesis/Tesis Dariel Enmanuel Cabrera Lopez.docx
@@ -5469,6 +5469,7 @@
       <w:commentRangeStart w:id="19"/>
       <w:commentRangeStart w:id="20"/>
       <w:r>
+        <w:lastRenderedPageBreak/>
         <w:t>Mike 21</w:t>
       </w:r>
       <w:r>
@@ -5840,7 +5841,6 @@
       </w:pPr>
       <w:proofErr w:type="spellStart"/>
       <w:r>
-        <w:lastRenderedPageBreak/>
         <w:t>XBeach</w:t>
       </w:r>
       <w:proofErr w:type="spellEnd"/>
@@ -6227,7 +6227,11 @@
         <w:t>sistema de gestión</w:t>
       </w:r>
       <w:r>
-        <w:t> es una herramienta que permite controlar, planificar, organizar y, hasta cierto punto, automatizar las tareas de una empresa</w:t>
+        <w:t xml:space="preserve"> es una </w:t>
+      </w:r>
+      <w:r>
+        <w:lastRenderedPageBreak/>
+        <w:t>herramienta que permite controlar, planificar, organizar y, hasta cierto punto, automatizar las tareas de una empresa</w:t>
       </w:r>
       <w:r>
         <w:t>.</w:t>
@@ -6508,7 +6512,6 @@
           <w:shd w:val="clear" w:color="auto" w:fill="auto"/>
           <w:lang w:val="es-CU" w:eastAsia="es-CU"/>
         </w:rPr>
-        <w:lastRenderedPageBreak/>
         <w:t>“</w:t>
       </w:r>
       <w:r>
@@ -6700,6 +6703,7 @@
       </w:pPr>
       <w:bookmarkStart w:id="35" w:name="_Toc176513917"/>
       <w:r>
+        <w:lastRenderedPageBreak/>
         <w:t>Herramientas y tecnologías utilizadas en el desarrollo del sistema</w:t>
       </w:r>
       <w:bookmarkEnd w:id="35"/>
@@ -7058,7 +7062,6 @@
       </w:pPr>
       <w:bookmarkStart w:id="38" w:name="_Toc176513920"/>
       <w:r>
-        <w:lastRenderedPageBreak/>
         <w:t>Git</w:t>
       </w:r>
       <w:bookmarkEnd w:id="38"/>
@@ -7196,7 +7199,17 @@
           <w:sz w:val="24"/>
           <w:szCs w:val="24"/>
         </w:rPr>
-        <w:t xml:space="preserve">, por el momento es más utilizada para realizar peticiones API REST de manera simple, este gestiona nuestra API, así como documentarla. </w:t>
+        <w:t xml:space="preserve">, por el momento es más utilizada para realizar peticiones </w:t>
+      </w:r>
+      <w:r>
+        <w:rPr>
+          <w:rStyle w:val="Enlacedelndice"/>
+          <w:rFonts w:ascii="Arial" w:hAnsi="Arial" w:cs="Arial"/>
+          <w:sz w:val="24"/>
+          <w:szCs w:val="24"/>
+        </w:rPr>
+        <w:lastRenderedPageBreak/>
+        <w:t xml:space="preserve">API REST de manera simple, este gestiona nuestra API, así como documentarla. </w:t>
       </w:r>
       <w:r>
         <w:rPr>
@@ -7668,7 +7681,6 @@
       </w:pPr>
       <w:bookmarkStart w:id="44" w:name="_Toc176513926"/>
       <w:r>
-        <w:lastRenderedPageBreak/>
         <w:t>HTML</w:t>
       </w:r>
       <w:bookmarkEnd w:id="44"/>
@@ -7796,6 +7808,7 @@
       <w:bookmarkStart w:id="46" w:name="_Toc176513928"/>
       <w:proofErr w:type="spellStart"/>
       <w:r>
+        <w:lastRenderedPageBreak/>
         <w:t>Javascript</w:t>
       </w:r>
       <w:bookmarkEnd w:id="46"/>
@@ -7937,7 +7950,6 @@
     </w:p>
     <w:p>
       <w:r>
-        <w:lastRenderedPageBreak/>
         <w:t>El resultado de esta selección ha sido esta metodología única y compacta. Por esto, aunque no está basada en principios nuevos, sí que el resultado es una nueva manera de ver el desarrollo de software. El objetivo que se perseguía en el momento de crear esta metodología era la búsqueda de un método que hiciera que los desarrollos fueran más sencillos. Aplicando el sentido común.</w:t>
       </w:r>
       <w:r>
@@ -7997,6 +8009,7 @@
         <w:rPr>
           <w:b/>
         </w:rPr>
+        <w:lastRenderedPageBreak/>
         <w:t>Planeación</w:t>
       </w:r>
       <w:r>
@@ -8046,7 +8059,6 @@
         <w:rPr>
           <w:b/>
         </w:rPr>
-        <w:lastRenderedPageBreak/>
         <w:t>Pruebas</w:t>
       </w:r>
       <w:r>
@@ -8207,7 +8219,6 @@
     </w:p>
     <w:p>
       <w:r>
-        <w:lastRenderedPageBreak/>
         <w:t>-Índice de Rompiente</w:t>
       </w:r>
     </w:p>
@@ -8678,11 +8689,9 @@
       <w:r>
         <w:t xml:space="preserve">Requisitos Funcionales (Capacidades): Describe las funciones que lleva a cabo el software; como debe reaccionar </w:t>
       </w:r>
-      <w:proofErr w:type="gramStart"/>
-      <w:r>
-        <w:t>éste</w:t>
-      </w:r>
-      <w:proofErr w:type="gramEnd"/>
+      <w:r>
+        <w:t>este</w:t>
+      </w:r>
       <w:r>
         <w:t xml:space="preserve"> ante ciertas entradas y como debe comportarse en situaciones particulares.</w:t>
       </w:r>
@@ -8730,20 +8739,28 @@
           <w:lang w:eastAsia="es-ES"/>
         </w:rPr>
       </w:pPr>
-      <w:commentRangeStart w:id="63"/>
+      <w:bookmarkStart w:id="63" w:name="_Hlk185234264"/>
       <w:r>
         <w:rPr>
           <w:lang w:eastAsia="es-ES"/>
         </w:rPr>
-        <w:t xml:space="preserve">La página web </w:t>
-      </w:r>
-      <w:commentRangeEnd w:id="63"/>
+        <w:t xml:space="preserve">El Sistema </w:t>
+      </w:r>
+      <w:commentRangeStart w:id="64"/>
+      <w:r>
+        <w:rPr>
+          <w:lang w:eastAsia="es-ES"/>
+        </w:rPr>
+        <w:t xml:space="preserve"> </w:t>
+      </w:r>
+      <w:commentRangeEnd w:id="64"/>
       <w:r>
         <w:rPr>
           <w:rStyle w:val="Refdecomentario"/>
         </w:rPr>
-        <w:commentReference w:id="63"/>
-      </w:r>
+        <w:commentReference w:id="64"/>
+      </w:r>
+      <w:bookmarkEnd w:id="63"/>
       <w:r>
         <w:rPr>
           <w:lang w:eastAsia="es-ES"/>
@@ -8766,7 +8783,13 @@
         <w:rPr>
           <w:lang w:eastAsia="es-ES"/>
         </w:rPr>
-        <w:t>La página web debe permitir a los usuarios iniciar sesión y acceder a su cuenta.</w:t>
+        <w:t xml:space="preserve">El Sistema </w:t>
+      </w:r>
+      <w:r>
+        <w:rPr>
+          <w:lang w:eastAsia="es-ES"/>
+        </w:rPr>
+        <w:t>debe permitir a los usuarios iniciar sesión y acceder a su cuenta.</w:t>
       </w:r>
     </w:p>
     <w:p>
@@ -8784,7 +8807,27 @@
         <w:rPr>
           <w:lang w:eastAsia="es-ES"/>
         </w:rPr>
-        <w:t>La página web debe permitir a los usuarios editar su perfil.</w:t>
+        <w:t xml:space="preserve">El Sistema </w:t>
+      </w:r>
+      <w:commentRangeStart w:id="65"/>
+      <w:r>
+        <w:rPr>
+          <w:lang w:eastAsia="es-ES"/>
+        </w:rPr>
+        <w:t xml:space="preserve"> </w:t>
+      </w:r>
+      <w:commentRangeEnd w:id="65"/>
+      <w:r>
+        <w:rPr>
+          <w:rStyle w:val="Refdecomentario"/>
+        </w:rPr>
+        <w:commentReference w:id="65"/>
+      </w:r>
+      <w:r>
+        <w:rPr>
+          <w:lang w:eastAsia="es-ES"/>
+        </w:rPr>
+        <w:t>debe permitir a los usuarios editar su perfil.</w:t>
       </w:r>
     </w:p>
     <w:p>
@@ -8802,7 +8845,35 @@
         <w:rPr>
           <w:lang w:eastAsia="es-ES"/>
         </w:rPr>
-        <w:t>La página web debe permitir a los usuarios cambiar su contraseña.</w:t>
+        <w:t xml:space="preserve">El Sistema </w:t>
+      </w:r>
+      <w:commentRangeStart w:id="66"/>
+      <w:commentRangeStart w:id="67"/>
+      <w:r>
+        <w:rPr>
+          <w:lang w:eastAsia="es-ES"/>
+        </w:rPr>
+        <w:t xml:space="preserve"> </w:t>
+      </w:r>
+      <w:commentRangeEnd w:id="66"/>
+      <w:r>
+        <w:rPr>
+          <w:rStyle w:val="Refdecomentario"/>
+        </w:rPr>
+        <w:commentReference w:id="66"/>
+      </w:r>
+      <w:commentRangeEnd w:id="67"/>
+      <w:r>
+        <w:rPr>
+          <w:rStyle w:val="Refdecomentario"/>
+        </w:rPr>
+        <w:commentReference w:id="67"/>
+      </w:r>
+      <w:r>
+        <w:rPr>
+          <w:lang w:eastAsia="es-ES"/>
+        </w:rPr>
+        <w:t>debe permitir a los usuarios cambiar su contraseña.</w:t>
       </w:r>
     </w:p>
     <w:p>
@@ -8820,19 +8891,26 @@
         <w:rPr>
           <w:lang w:eastAsia="es-ES"/>
         </w:rPr>
-        <w:t>La página web debe permitir a los usuarios eliminar su cuenta.</w:t>
-      </w:r>
-    </w:p>
-    <w:p>
-      <w:pPr>
+        <w:t xml:space="preserve">El Sistema </w:t>
+      </w:r>
+      <w:r>
         <w:rPr>
           <w:lang w:eastAsia="es-ES"/>
         </w:rPr>
-      </w:pPr>
-      <w:r>
+        <w:t>debe permitir a los usuarios eliminar su cuenta.</w:t>
+      </w:r>
+    </w:p>
+    <w:p>
+      <w:pPr>
         <w:rPr>
           <w:lang w:eastAsia="es-ES"/>
         </w:rPr>
+      </w:pPr>
+      <w:r>
+        <w:rPr>
+          <w:lang w:eastAsia="es-ES"/>
+        </w:rPr>
+        <w:lastRenderedPageBreak/>
         <w:t>F3: Gestión de Datos</w:t>
       </w:r>
     </w:p>
@@ -8851,7 +8929,19 @@
         <w:rPr>
           <w:lang w:eastAsia="es-ES"/>
         </w:rPr>
-        <w:t>La página web debe almacenar los datos de las ecuaciones calculadas por los usuarios.</w:t>
+        <w:t xml:space="preserve">El Sistema </w:t>
+      </w:r>
+      <w:r>
+        <w:rPr>
+          <w:lang w:eastAsia="es-ES"/>
+        </w:rPr>
+        <w:t xml:space="preserve"> </w:t>
+      </w:r>
+      <w:r>
+        <w:rPr>
+          <w:lang w:eastAsia="es-ES"/>
+        </w:rPr>
+        <w:t xml:space="preserve"> debe almacenar los datos de las ecuaciones calculadas por los usuarios.</w:t>
       </w:r>
     </w:p>
     <w:p>
@@ -8869,7 +8959,19 @@
         <w:rPr>
           <w:lang w:eastAsia="es-ES"/>
         </w:rPr>
-        <w:t>La página web debe almacenar los datos de las variables utilizadas en las ecuaciones.</w:t>
+        <w:t>El Sistema</w:t>
+      </w:r>
+      <w:r>
+        <w:rPr>
+          <w:lang w:eastAsia="es-ES"/>
+        </w:rPr>
+        <w:t xml:space="preserve"> </w:t>
+      </w:r>
+      <w:r>
+        <w:rPr>
+          <w:lang w:eastAsia="es-ES"/>
+        </w:rPr>
+        <w:t>debe almacenar los datos de las variables utilizadas en las ecuaciones.</w:t>
       </w:r>
     </w:p>
     <w:p>
@@ -8887,7 +8989,35 @@
         <w:rPr>
           <w:lang w:eastAsia="es-ES"/>
         </w:rPr>
-        <w:t>La página web debe almacenar los datos de los resultados de las ecuaciones.</w:t>
+        <w:t xml:space="preserve">El Sistema </w:t>
+      </w:r>
+      <w:commentRangeStart w:id="68"/>
+      <w:commentRangeStart w:id="69"/>
+      <w:r>
+        <w:rPr>
+          <w:lang w:eastAsia="es-ES"/>
+        </w:rPr>
+        <w:t xml:space="preserve"> </w:t>
+      </w:r>
+      <w:commentRangeEnd w:id="68"/>
+      <w:r>
+        <w:rPr>
+          <w:rStyle w:val="Refdecomentario"/>
+        </w:rPr>
+        <w:commentReference w:id="68"/>
+      </w:r>
+      <w:commentRangeEnd w:id="69"/>
+      <w:r>
+        <w:rPr>
+          <w:rStyle w:val="Refdecomentario"/>
+        </w:rPr>
+        <w:commentReference w:id="69"/>
+      </w:r>
+      <w:r>
+        <w:rPr>
+          <w:lang w:eastAsia="es-ES"/>
+        </w:rPr>
+        <w:t>debe almacenar los datos de los resultados de las ecuaciones.</w:t>
       </w:r>
     </w:p>
     <w:p>
@@ -8905,7 +9035,33 @@
         <w:rPr>
           <w:lang w:eastAsia="es-ES"/>
         </w:rPr>
-        <w:t>La página web debe permitir a los usuarios recuperar los datos almacenados.</w:t>
+        <w:t xml:space="preserve">El </w:t>
+      </w:r>
+      <w:proofErr w:type="gramStart"/>
+      <w:r>
+        <w:rPr>
+          <w:lang w:eastAsia="es-ES"/>
+        </w:rPr>
+        <w:t xml:space="preserve">Sistema </w:t>
+      </w:r>
+      <w:r>
+        <w:rPr>
+          <w:lang w:eastAsia="es-ES"/>
+        </w:rPr>
+        <w:t xml:space="preserve"> </w:t>
+      </w:r>
+      <w:r>
+        <w:rPr>
+          <w:lang w:eastAsia="es-ES"/>
+        </w:rPr>
+        <w:t>debe</w:t>
+      </w:r>
+      <w:proofErr w:type="gramEnd"/>
+      <w:r>
+        <w:rPr>
+          <w:lang w:eastAsia="es-ES"/>
+        </w:rPr>
+        <w:t xml:space="preserve"> permitir a los usuarios recuperar los datos almacenados.</w:t>
       </w:r>
     </w:p>
     <w:p>
@@ -8923,7 +9079,33 @@
         <w:rPr>
           <w:lang w:eastAsia="es-ES"/>
         </w:rPr>
-        <w:t>La página web debe permitir a los usuarios eliminar los datos almacenados.</w:t>
+        <w:t xml:space="preserve">El </w:t>
+      </w:r>
+      <w:proofErr w:type="gramStart"/>
+      <w:r>
+        <w:rPr>
+          <w:lang w:eastAsia="es-ES"/>
+        </w:rPr>
+        <w:t xml:space="preserve">Sistema </w:t>
+      </w:r>
+      <w:r>
+        <w:rPr>
+          <w:lang w:eastAsia="es-ES"/>
+        </w:rPr>
+        <w:t xml:space="preserve"> </w:t>
+      </w:r>
+      <w:r>
+        <w:rPr>
+          <w:lang w:eastAsia="es-ES"/>
+        </w:rPr>
+        <w:t>debe</w:t>
+      </w:r>
+      <w:proofErr w:type="gramEnd"/>
+      <w:r>
+        <w:rPr>
+          <w:lang w:eastAsia="es-ES"/>
+        </w:rPr>
+        <w:t xml:space="preserve"> permitir a los usuarios eliminar los datos almacenados.</w:t>
       </w:r>
     </w:p>
     <w:p>
@@ -8954,7 +9136,13 @@
         <w:rPr>
           <w:lang w:eastAsia="es-ES"/>
         </w:rPr>
-        <w:t>La página web debe mostrar una lista de las ecuaciones calculadas por el usuario.</w:t>
+        <w:t xml:space="preserve">El Sistema </w:t>
+      </w:r>
+      <w:r>
+        <w:rPr>
+          <w:lang w:eastAsia="es-ES"/>
+        </w:rPr>
+        <w:t>debe mostrar una lista de las ecuaciones calculadas por el usuario.</w:t>
       </w:r>
     </w:p>
     <w:p>
@@ -8972,7 +9160,27 @@
         <w:rPr>
           <w:lang w:eastAsia="es-ES"/>
         </w:rPr>
-        <w:t>La página web debe mostrar los detalles de cada ecuación, incluyendo la ecuación en sí, las variables utilizadas y el resultado.</w:t>
+        <w:t xml:space="preserve">El Sistema </w:t>
+      </w:r>
+      <w:r>
+        <w:rPr>
+          <w:rStyle w:val="Refdecomentario"/>
+          <w:sz w:val="24"/>
+          <w:szCs w:val="24"/>
+        </w:rPr>
+        <w:t>d</w:t>
+      </w:r>
+      <w:r>
+        <w:rPr>
+          <w:lang w:eastAsia="es-ES"/>
+        </w:rPr>
+        <w:t>ebe</w:t>
+      </w:r>
+      <w:r>
+        <w:rPr>
+          <w:lang w:eastAsia="es-ES"/>
+        </w:rPr>
+        <w:t xml:space="preserve"> mostrar los detalles de cada ecuación, incluyendo la ecuación en sí, las variables utilizadas y el resultado.</w:t>
       </w:r>
     </w:p>
     <w:p>
@@ -8990,7 +9198,13 @@
         <w:rPr>
           <w:lang w:eastAsia="es-ES"/>
         </w:rPr>
-        <w:t>La página web debe permitir a los usuarios filtrar y ordenar las ecuaciones.</w:t>
+        <w:t xml:space="preserve">El Sistema </w:t>
+      </w:r>
+      <w:r>
+        <w:rPr>
+          <w:lang w:eastAsia="es-ES"/>
+        </w:rPr>
+        <w:t>debe permitir a los usuarios filtrar y ordenar las ecuaciones.</w:t>
       </w:r>
     </w:p>
     <w:p>
@@ -9008,7 +9222,13 @@
         <w:rPr>
           <w:lang w:eastAsia="es-ES"/>
         </w:rPr>
-        <w:t>La página web debe permitir a los usuarios exportar los datos de las ecuaciones a un archivo.</w:t>
+        <w:t xml:space="preserve">El Sistema </w:t>
+      </w:r>
+      <w:r>
+        <w:rPr>
+          <w:lang w:eastAsia="es-ES"/>
+        </w:rPr>
+        <w:t>debe permitir a los usuarios exportar los datos de las ecuaciones a un archivo.</w:t>
       </w:r>
     </w:p>
     <w:p>
@@ -9047,7 +9267,6 @@
         <w:rPr>
           <w:lang w:eastAsia="es-ES"/>
         </w:rPr>
-        <w:lastRenderedPageBreak/>
         <w:t xml:space="preserve">F6: Ayuda y Soporte: </w:t>
       </w:r>
     </w:p>
@@ -9066,7 +9285,33 @@
         <w:rPr>
           <w:lang w:eastAsia="es-ES"/>
         </w:rPr>
-        <w:t>La página web debe tener una sección de ayuda que proporcione información sobre cómo usar la página web.</w:t>
+        <w:t xml:space="preserve">El </w:t>
+      </w:r>
+      <w:proofErr w:type="gramStart"/>
+      <w:r>
+        <w:rPr>
+          <w:lang w:eastAsia="es-ES"/>
+        </w:rPr>
+        <w:t xml:space="preserve">Sistema </w:t>
+      </w:r>
+      <w:r>
+        <w:rPr>
+          <w:lang w:eastAsia="es-ES"/>
+        </w:rPr>
+        <w:t xml:space="preserve"> </w:t>
+      </w:r>
+      <w:r>
+        <w:rPr>
+          <w:lang w:eastAsia="es-ES"/>
+        </w:rPr>
+        <w:t>debe</w:t>
+      </w:r>
+      <w:proofErr w:type="gramEnd"/>
+      <w:r>
+        <w:rPr>
+          <w:lang w:eastAsia="es-ES"/>
+        </w:rPr>
+        <w:t xml:space="preserve"> tener una sección de ayuda que proporcione información sobre cómo usar la página web.</w:t>
       </w:r>
     </w:p>
     <w:p>
@@ -9084,7 +9329,19 @@
         <w:rPr>
           <w:lang w:eastAsia="es-ES"/>
         </w:rPr>
-        <w:t>La página web debe tener un sistema de contacto que permita a los usuarios ponerse en contacto con el equipo de soporte técnico.</w:t>
+        <w:t xml:space="preserve">El Sistema </w:t>
+      </w:r>
+      <w:r>
+        <w:rPr>
+          <w:lang w:eastAsia="es-ES"/>
+        </w:rPr>
+        <w:t xml:space="preserve"> </w:t>
+      </w:r>
+      <w:r>
+        <w:rPr>
+          <w:lang w:eastAsia="es-ES"/>
+        </w:rPr>
+        <w:t xml:space="preserve"> debe tener un sistema de contacto que permita a los usuarios ponerse en contacto con el equipo de soporte técnico.</w:t>
       </w:r>
     </w:p>
     <w:p/>
@@ -9092,18 +9349,16 @@
       <w:pPr>
         <w:pStyle w:val="Ttulo3"/>
       </w:pPr>
-      <w:bookmarkStart w:id="64" w:name="_Toc176513943"/>
+      <w:bookmarkStart w:id="70" w:name="_Toc176513943"/>
       <w:r>
         <w:t>Requisitos No Funcionales:</w:t>
       </w:r>
-      <w:bookmarkEnd w:id="64"/>
-    </w:p>
-    <w:p>
-      <w:proofErr w:type="gramStart"/>
-      <w:r>
-        <w:t>Requisitos  No</w:t>
-      </w:r>
-      <w:proofErr w:type="gramEnd"/>
+      <w:bookmarkEnd w:id="70"/>
+    </w:p>
+    <w:p>
+      <w:r>
+        <w:t>Requisitos No</w:t>
+      </w:r>
       <w:r>
         <w:t xml:space="preserve"> Funcionales (Restricciones, requisitos de calidad): Restricciones sobre las funciones o servicios ofrecidos por el sistema.</w:t>
       </w:r>
@@ -9114,11 +9369,11 @@
       <w:pPr>
         <w:pStyle w:val="Ttulo2"/>
       </w:pPr>
-      <w:bookmarkStart w:id="65" w:name="_Toc176513944"/>
+      <w:bookmarkStart w:id="71" w:name="_Toc176513944"/>
       <w:r>
         <w:t>Historias de Usuarios:</w:t>
       </w:r>
-      <w:bookmarkEnd w:id="65"/>
+      <w:bookmarkEnd w:id="71"/>
     </w:p>
     <w:p>
       <w:pPr>
@@ -9133,7 +9388,14 @@
         <w:rPr>
           <w:lang w:val="es-CU"/>
         </w:rPr>
-        <w:t xml:space="preserve">representan una breve descripción del comportamiento del sistema, emplea terminología del cliente sin lenguaje técnico, se realiza una por cada característica principal del sistema, se emplean para hacer estimaciones de tiempo y para el plan de lanzamientos, reemplazan un gran documento de requisitos y </w:t>
+        <w:t xml:space="preserve">representan una breve descripción del comportamiento del sistema, emplea terminología del cliente sin lenguaje técnico, se realiza una por cada característica principal del sistema, se emplean para hacer estimaciones </w:t>
+      </w:r>
+      <w:r>
+        <w:rPr>
+          <w:lang w:val="es-CU"/>
+        </w:rPr>
+        <w:lastRenderedPageBreak/>
+        <w:t xml:space="preserve">de tiempo y para el plan de lanzamientos, reemplazan un gran documento de requisitos y </w:t>
       </w:r>
       <w:r>
         <w:rPr>
@@ -9834,10 +10096,10 @@
                   <v:path o:extrusionok="f" gradientshapeok="t" o:connecttype="rect"/>
                   <o:lock v:ext="edit" aspectratio="t"/>
                 </v:shapetype>
-                <v:shape id="_x0000_i1025" type="#_x0000_t75" style="width:283.8pt;height:257pt" o:ole="">
+                <v:shape id="_x0000_i1025" type="#_x0000_t75" style="width:283.5pt;height:256.5pt" o:ole="">
                   <v:imagedata r:id="rId33" o:title=""/>
                 </v:shape>
-                <o:OLEObject Type="Embed" ProgID="PBrush" ShapeID="_x0000_i1025" DrawAspect="Content" ObjectID="_1795846625" r:id="rId34"/>
+                <o:OLEObject Type="Embed" ProgID="PBrush" ShapeID="_x0000_i1025" DrawAspect="Content" ObjectID="_1795847109" r:id="rId34"/>
               </w:object>
             </w:r>
           </w:p>
@@ -10024,7 +10286,6 @@
               </w:rPr>
             </w:pPr>
             <w:r>
-              <w:lastRenderedPageBreak/>
               <w:t>Baja</w:t>
             </w:r>
           </w:p>
@@ -10035,7 +10296,6 @@
           </w:tcPr>
           <w:p>
             <w:r>
-              <w:lastRenderedPageBreak/>
               <w:t xml:space="preserve">Puntos Reales: </w:t>
             </w:r>
           </w:p>
@@ -10205,18 +10465,19 @@
       <w:pPr>
         <w:pStyle w:val="Ttulo2"/>
       </w:pPr>
-      <w:commentRangeStart w:id="66"/>
-      <w:r>
+      <w:commentRangeStart w:id="72"/>
+      <w:r>
+        <w:lastRenderedPageBreak/>
         <w:t xml:space="preserve">Pruebas al Sistema </w:t>
       </w:r>
-      <w:commentRangeEnd w:id="66"/>
+      <w:commentRangeEnd w:id="72"/>
       <w:r>
         <w:rPr>
           <w:rStyle w:val="Refdecomentario"/>
           <w:rFonts w:eastAsiaTheme="minorHAnsi"/>
           <w:b w:val="0"/>
         </w:rPr>
-        <w:commentReference w:id="66"/>
+        <w:commentReference w:id="72"/>
       </w:r>
     </w:p>
     <w:p>
@@ -10243,7 +10504,7 @@
           <w:lang w:eastAsia="es-ES"/>
         </w:rPr>
       </w:pPr>
-      <w:bookmarkStart w:id="67" w:name="casoPruebaAuth"/>
+      <w:bookmarkStart w:id="73" w:name="casoPruebaAuth"/>
       <w:r>
         <w:rPr>
           <w:rFonts w:eastAsia="Times New Roman" w:cs="Times New Roman"/>
@@ -10279,7 +10540,7 @@
             <w:shd w:val="clear" w:color="auto" w:fill="95B3D7" w:themeFill="accent1" w:themeFillTint="99"/>
             <w:hideMark/>
           </w:tcPr>
-          <w:bookmarkEnd w:id="67"/>
+          <w:bookmarkEnd w:id="73"/>
           <w:p>
             <w:pPr>
               <w:numPr>
@@ -10603,15 +10864,7 @@
                 <w:sz w:val="20"/>
                 <w:szCs w:val="20"/>
               </w:rPr>
-              <w:t xml:space="preserve">Una contraseña incorrecta </w:t>
-            </w:r>
-            <w:r>
-              <w:rPr>
-                <w:sz w:val="20"/>
-                <w:szCs w:val="20"/>
-              </w:rPr>
-              <w:lastRenderedPageBreak/>
-              <w:t>o usuario incorrecto</w:t>
+              <w:t>Una contraseña incorrecta o usuario incorrecto</w:t>
             </w:r>
           </w:p>
         </w:tc>
@@ -10643,16 +10896,7 @@
                 <w:sz w:val="20"/>
                 <w:szCs w:val="20"/>
               </w:rPr>
-              <w:lastRenderedPageBreak/>
-              <w:t xml:space="preserve">Se notifica al usuario del </w:t>
-            </w:r>
-            <w:r>
-              <w:rPr>
-                <w:sz w:val="20"/>
-                <w:szCs w:val="20"/>
-              </w:rPr>
-              <w:lastRenderedPageBreak/>
-              <w:t>usuario o la contraseña es incorrecta</w:t>
+              <w:t>Se notifica al usuario del usuario o la contraseña es incorrecta</w:t>
             </w:r>
           </w:p>
         </w:tc>
@@ -10684,16 +10928,7 @@
                 <w:sz w:val="20"/>
                 <w:szCs w:val="20"/>
               </w:rPr>
-              <w:lastRenderedPageBreak/>
-              <w:t xml:space="preserve">Se trata de registrar con usuarios </w:t>
-            </w:r>
-            <w:r>
-              <w:rPr>
-                <w:sz w:val="20"/>
-                <w:szCs w:val="20"/>
-              </w:rPr>
-              <w:lastRenderedPageBreak/>
-              <w:t>y contraseñas erróneos</w:t>
+              <w:t>Se trata de registrar con usuarios y contraseñas erróneos</w:t>
             </w:r>
           </w:p>
         </w:tc>
@@ -11307,14 +11542,14 @@
       <w:pPr>
         <w:pStyle w:val="Ttulo1"/>
       </w:pPr>
-      <w:bookmarkStart w:id="68" w:name="_Toc176513945"/>
+      <w:bookmarkStart w:id="74" w:name="_Toc176513945"/>
       <w:r>
         <w:lastRenderedPageBreak/>
         <w:t>Referencias Bibliográficas</w:t>
       </w:r>
-      <w:bookmarkEnd w:id="68"/>
-    </w:p>
-    <w:bookmarkStart w:id="69" w:name="_Hlk176951345"/>
+      <w:bookmarkEnd w:id="74"/>
+    </w:p>
+    <w:bookmarkStart w:id="75" w:name="_Hlk176951345"/>
     <w:p>
       <w:pPr>
         <w:pStyle w:val="Bibliografa"/>
@@ -11882,7 +12117,7 @@
       </w:pPr>
     </w:p>
     <w:p/>
-    <w:bookmarkEnd w:id="69"/>
+    <w:bookmarkEnd w:id="75"/>
     <w:p/>
     <w:sectPr>
       <w:pgSz w:w="12240" w:h="15840" w:code="1"/>
@@ -12228,6 +12463,9 @@
         </w:rPr>
         <w:annotationRef/>
       </w:r>
+      <w:r>
+        <w:t>Logrado</w:t>
+      </w:r>
     </w:p>
   </w:comment>
   <w:comment w:id="21" w:author="Dionis" w:date="2024-12-10T06:39:00Z" w:initials="D">
@@ -12286,7 +12524,54 @@
       </w:r>
     </w:p>
   </w:comment>
-  <w:comment w:id="63" w:author="Dionis" w:date="2024-12-10T06:42:00Z" w:initials="D">
+  <w:comment w:id="64" w:author="Dionis" w:date="2024-12-10T06:42:00Z" w:initials="D">
+    <w:p>
+      <w:pPr>
+        <w:pStyle w:val="Textocomentario"/>
+      </w:pPr>
+      <w:r>
+        <w:rPr>
+          <w:rStyle w:val="Refdecomentario"/>
+        </w:rPr>
+        <w:annotationRef/>
+      </w:r>
+      <w:r>
+        <w:t>El sistema debe</w:t>
+      </w:r>
+    </w:p>
+    <w:p>
+      <w:pPr>
+        <w:pStyle w:val="Textocomentario"/>
+      </w:pPr>
+    </w:p>
+    <w:p>
+      <w:pPr>
+        <w:pStyle w:val="Textocomentario"/>
+      </w:pPr>
+      <w:r>
+        <w:t xml:space="preserve">Esto de esta forma dejarlo para las Historias de </w:t>
+      </w:r>
+      <w:proofErr w:type="spellStart"/>
+      <w:r>
+        <w:t>Usario</w:t>
+      </w:r>
+      <w:proofErr w:type="spellEnd"/>
+    </w:p>
+    <w:p>
+      <w:pPr>
+        <w:pStyle w:val="Textocomentario"/>
+      </w:pPr>
+    </w:p>
+    <w:p>
+      <w:pPr>
+        <w:pStyle w:val="Textocomentario"/>
+      </w:pPr>
+      <w:r>
+        <w:t>REVISAR otras tesis.</w:t>
+      </w:r>
+    </w:p>
+  </w:comment>
+  <w:comment w:id="65" w:author="Dionis" w:date="2024-12-10T06:42:00Z" w:initials="D">
     <w:p>
       <w:pPr>
         <w:pStyle w:val="Textocomentario"/>
@@ -12334,6 +12619,132 @@
     </w:p>
   </w:comment>
   <w:comment w:id="66" w:author="Dionis" w:date="2024-12-10T06:42:00Z" w:initials="D">
+    <w:p>
+      <w:pPr>
+        <w:pStyle w:val="Textocomentario"/>
+      </w:pPr>
+      <w:r>
+        <w:rPr>
+          <w:rStyle w:val="Refdecomentario"/>
+        </w:rPr>
+        <w:annotationRef/>
+      </w:r>
+      <w:r>
+        <w:t>El sistema debe</w:t>
+      </w:r>
+    </w:p>
+    <w:p>
+      <w:pPr>
+        <w:pStyle w:val="Textocomentario"/>
+      </w:pPr>
+    </w:p>
+    <w:p>
+      <w:pPr>
+        <w:pStyle w:val="Textocomentario"/>
+      </w:pPr>
+      <w:r>
+        <w:t xml:space="preserve">Esto de esta forma dejarlo para las Historias de </w:t>
+      </w:r>
+      <w:proofErr w:type="spellStart"/>
+      <w:r>
+        <w:t>Usario</w:t>
+      </w:r>
+      <w:proofErr w:type="spellEnd"/>
+    </w:p>
+    <w:p>
+      <w:pPr>
+        <w:pStyle w:val="Textocomentario"/>
+      </w:pPr>
+    </w:p>
+    <w:p>
+      <w:pPr>
+        <w:pStyle w:val="Textocomentario"/>
+      </w:pPr>
+      <w:r>
+        <w:t>REVISAR otras tesis.</w:t>
+      </w:r>
+    </w:p>
+  </w:comment>
+  <w:comment w:id="67" w:author="TitoCode" w:date="2024-12-16T09:39:00Z" w:initials="T">
+    <w:p>
+      <w:pPr>
+        <w:pStyle w:val="Textocomentario"/>
+      </w:pPr>
+      <w:r>
+        <w:rPr>
+          <w:rStyle w:val="Refdecomentario"/>
+        </w:rPr>
+        <w:annotationRef/>
+      </w:r>
+      <w:r>
+        <w:t>Logrado</w:t>
+      </w:r>
+    </w:p>
+  </w:comment>
+  <w:comment w:id="68" w:author="Dionis" w:date="2024-12-10T06:42:00Z" w:initials="D">
+    <w:p>
+      <w:pPr>
+        <w:pStyle w:val="Textocomentario"/>
+      </w:pPr>
+      <w:r>
+        <w:rPr>
+          <w:rStyle w:val="Refdecomentario"/>
+        </w:rPr>
+        <w:annotationRef/>
+      </w:r>
+      <w:r>
+        <w:t>El sistema debe</w:t>
+      </w:r>
+    </w:p>
+    <w:p>
+      <w:pPr>
+        <w:pStyle w:val="Textocomentario"/>
+      </w:pPr>
+    </w:p>
+    <w:p>
+      <w:pPr>
+        <w:pStyle w:val="Textocomentario"/>
+      </w:pPr>
+      <w:r>
+        <w:t xml:space="preserve">Esto de esta forma dejarlo para las Historias de </w:t>
+      </w:r>
+      <w:proofErr w:type="spellStart"/>
+      <w:r>
+        <w:t>Usario</w:t>
+      </w:r>
+      <w:proofErr w:type="spellEnd"/>
+    </w:p>
+    <w:p>
+      <w:pPr>
+        <w:pStyle w:val="Textocomentario"/>
+      </w:pPr>
+    </w:p>
+    <w:p>
+      <w:pPr>
+        <w:pStyle w:val="Textocomentario"/>
+      </w:pPr>
+      <w:r>
+        <w:t>REVISAR otras tesis.</w:t>
+      </w:r>
+    </w:p>
+  </w:comment>
+  <w:comment w:id="69" w:author="TitoCode" w:date="2024-12-16T09:38:00Z" w:initials="T">
+    <w:p>
+      <w:pPr>
+        <w:pStyle w:val="Textocomentario"/>
+      </w:pPr>
+      <w:r>
+        <w:rPr>
+          <w:rStyle w:val="Refdecomentario"/>
+        </w:rPr>
+        <w:annotationRef/>
+      </w:r>
+      <w:r>
+        <w:t>Logrado</w:t>
+      </w:r>
+    </w:p>
+  </w:comment>
+  <w:comment w:id="72" w:author="Dionis" w:date="2024-12-10T06:42:00Z" w:initials="D">
     <w:p>
       <w:pPr>
         <w:pStyle w:val="Textocomentario"/>
@@ -12379,6 +12790,11 @@
   <w15:commentEx w15:paraId="086F8487" w15:done="0"/>
   <w15:commentEx w15:paraId="66258C1F" w15:paraIdParent="086F8487" w15:done="0"/>
   <w15:commentEx w15:paraId="7EA74B4A" w15:done="0"/>
+  <w15:commentEx w15:paraId="204215FF" w15:done="0"/>
+  <w15:commentEx w15:paraId="6BBAA6C3" w15:done="0"/>
+  <w15:commentEx w15:paraId="74F2875F" w15:paraIdParent="6BBAA6C3" w15:done="0"/>
+  <w15:commentEx w15:paraId="168DDC0F" w15:done="0"/>
+  <w15:commentEx w15:paraId="50548355" w15:paraIdParent="168DDC0F" w15:done="0"/>
   <w15:commentEx w15:paraId="17AF30BB" w15:done="0"/>
 </w15:commentsEx>
 </file>
@@ -12402,6 +12818,11 @@
   <w16cex:commentExtensible w16cex:durableId="1C85B6E0" w16cex:dateUtc="2024-12-10T11:40:00Z"/>
   <w16cex:commentExtensible w16cex:durableId="2B0A71D2" w16cex:dateUtc="2024-12-16T14:30:00Z"/>
   <w16cex:commentExtensible w16cex:durableId="01D79DAE" w16cex:dateUtc="2024-12-10T11:42:00Z"/>
+  <w16cex:commentExtensible w16cex:durableId="2B0A7287" w16cex:dateUtc="2024-12-10T11:42:00Z"/>
+  <w16cex:commentExtensible w16cex:durableId="2B0A728C" w16cex:dateUtc="2024-12-10T11:42:00Z"/>
+  <w16cex:commentExtensible w16cex:durableId="2B0A73B6" w16cex:dateUtc="2024-12-16T14:39:00Z"/>
+  <w16cex:commentExtensible w16cex:durableId="2B0A72CF" w16cex:dateUtc="2024-12-10T11:42:00Z"/>
+  <w16cex:commentExtensible w16cex:durableId="2B0A73AF" w16cex:dateUtc="2024-12-16T14:38:00Z"/>
   <w16cex:commentExtensible w16cex:durableId="7FB1B1B0" w16cex:dateUtc="2024-12-10T11:42:00Z"/>
 </w16cex:commentsExtensible>
 </file>
@@ -12425,6 +12846,11 @@
   <w16cid:commentId w16cid:paraId="086F8487" w16cid:durableId="1C85B6E0"/>
   <w16cid:commentId w16cid:paraId="66258C1F" w16cid:durableId="2B0A71D2"/>
   <w16cid:commentId w16cid:paraId="7EA74B4A" w16cid:durableId="01D79DAE"/>
+  <w16cid:commentId w16cid:paraId="204215FF" w16cid:durableId="2B0A7287"/>
+  <w16cid:commentId w16cid:paraId="6BBAA6C3" w16cid:durableId="2B0A728C"/>
+  <w16cid:commentId w16cid:paraId="74F2875F" w16cid:durableId="2B0A73B6"/>
+  <w16cid:commentId w16cid:paraId="168DDC0F" w16cid:durableId="2B0A72CF"/>
+  <w16cid:commentId w16cid:paraId="50548355" w16cid:durableId="2B0A73AF"/>
   <w16cid:commentId w16cid:paraId="17AF30BB" w16cid:durableId="7FB1B1B0"/>
 </w16cid:commentsIds>
 </file>

</xml_diff>

<commit_message>
Cambio en Usuarios por Trabajador en Actores del Sist en  Tesis
</commit_message>
<xml_diff>
--- a/Tesis/Tesis Dariel Enmanuel Cabrera Lopez.docx
+++ b/Tesis/Tesis Dariel Enmanuel Cabrera Lopez.docx
@@ -212,24 +212,11 @@
       <w:r>
         <w:t xml:space="preserve">, </w:t>
       </w:r>
-      <w:proofErr w:type="spellStart"/>
-      <w:r>
-        <w:t>par</w:t>
-      </w:r>
-      <w:proofErr w:type="spellEnd"/>
-      <w:r>
-        <w:t xml:space="preserve"> la</w:t>
-      </w:r>
-      <w:r>
-        <w:t xml:space="preserve"> empresa </w:t>
-      </w:r>
-      <w:proofErr w:type="spellStart"/>
-      <w:r>
-        <w:t>Geocuba</w:t>
-      </w:r>
-      <w:proofErr w:type="spellEnd"/>
-      <w:r>
-        <w:t>.”</w:t>
+      <w:r>
+        <w:t>par la</w:t>
+      </w:r>
+      <w:r>
+        <w:t xml:space="preserve"> empresa Geocuba.”</w:t>
       </w:r>
     </w:p>
     <w:p>
@@ -321,41 +308,19 @@
         <w:rPr>
           <w:color w:val="auto"/>
         </w:rPr>
-        <w:t xml:space="preserve"> </w:t>
-      </w:r>
-      <w:proofErr w:type="spellStart"/>
+        <w:t xml:space="preserve"> Dr.</w:t>
+      </w:r>
       <w:r>
         <w:rPr>
           <w:color w:val="auto"/>
         </w:rPr>
-        <w:t>Dr.</w:t>
+        <w:t>C</w:t>
       </w:r>
       <w:r>
         <w:rPr>
           <w:color w:val="auto"/>
         </w:rPr>
-        <w:t>C</w:t>
-      </w:r>
-      <w:proofErr w:type="spellEnd"/>
-      <w:r>
-        <w:rPr>
-          <w:color w:val="auto"/>
-        </w:rPr>
-        <w:t xml:space="preserve"> </w:t>
-      </w:r>
-      <w:proofErr w:type="spellStart"/>
-      <w:r>
-        <w:rPr>
-          <w:color w:val="auto"/>
-        </w:rPr>
-        <w:t>Dionis</w:t>
-      </w:r>
-      <w:proofErr w:type="spellEnd"/>
-      <w:r>
-        <w:rPr>
-          <w:color w:val="auto"/>
-        </w:rPr>
-        <w:t xml:space="preserve"> López Ramos</w:t>
+        <w:t xml:space="preserve"> Dionis López Ramos</w:t>
       </w:r>
     </w:p>
     <w:p>
@@ -4043,25 +4008,23 @@
           <w:sz w:val="24"/>
           <w:szCs w:val="24"/>
         </w:rPr>
-        <w:t xml:space="preserve"> </w:t>
-      </w:r>
-      <w:proofErr w:type="spellStart"/>
+        <w:t xml:space="preserve"> React, como marco </w:t>
+      </w:r>
       <w:r>
         <w:rPr>
           <w:color w:val="auto"/>
           <w:sz w:val="24"/>
           <w:szCs w:val="24"/>
         </w:rPr>
-        <w:t>React</w:t>
-      </w:r>
-      <w:proofErr w:type="spellEnd"/>
+        <w:t xml:space="preserve">de trabajo, Visual Paradigm (versión 8.0) para la realización de los </w:t>
+      </w:r>
       <w:r>
         <w:rPr>
           <w:color w:val="auto"/>
           <w:sz w:val="24"/>
           <w:szCs w:val="24"/>
         </w:rPr>
-        <w:t xml:space="preserve">, como marco </w:t>
+        <w:t>diagramas de</w:t>
       </w:r>
       <w:r>
         <w:rPr>
@@ -4069,25 +4032,23 @@
           <w:sz w:val="24"/>
           <w:szCs w:val="24"/>
         </w:rPr>
-        <w:t xml:space="preserve">de trabajo, Visual </w:t>
-      </w:r>
-      <w:proofErr w:type="spellStart"/>
+        <w:t xml:space="preserve"> la metodología empleada en la Ingeniería de Software, Mongo DB como </w:t>
+      </w:r>
       <w:r>
         <w:rPr>
           <w:color w:val="auto"/>
           <w:sz w:val="24"/>
           <w:szCs w:val="24"/>
         </w:rPr>
-        <w:t>Paradigm</w:t>
-      </w:r>
-      <w:proofErr w:type="spellEnd"/>
+        <w:t xml:space="preserve">sistema gestor de </w:t>
+      </w:r>
       <w:r>
         <w:rPr>
           <w:color w:val="auto"/>
           <w:sz w:val="24"/>
           <w:szCs w:val="24"/>
         </w:rPr>
-        <w:t xml:space="preserve"> (versión 8.0) para la realización de los </w:t>
+        <w:t>la base de datos y Visual Studio</w:t>
       </w:r>
       <w:r>
         <w:rPr>
@@ -4095,50 +4056,8 @@
           <w:sz w:val="24"/>
           <w:szCs w:val="24"/>
         </w:rPr>
-        <w:t>diagramas de</w:t>
-      </w:r>
-      <w:r>
-        <w:rPr>
-          <w:color w:val="auto"/>
-          <w:sz w:val="24"/>
-          <w:szCs w:val="24"/>
-        </w:rPr>
-        <w:t xml:space="preserve"> la metodología empleada en la Ingeniería de Software, Mongo DB como </w:t>
-      </w:r>
-      <w:r>
-        <w:rPr>
-          <w:color w:val="auto"/>
-          <w:sz w:val="24"/>
-          <w:szCs w:val="24"/>
-        </w:rPr>
-        <w:t xml:space="preserve">sistema gestor de </w:t>
-      </w:r>
-      <w:r>
-        <w:rPr>
-          <w:color w:val="auto"/>
-          <w:sz w:val="24"/>
-          <w:szCs w:val="24"/>
-        </w:rPr>
-        <w:t>la base de datos y Visual Studio</w:t>
-      </w:r>
-      <w:r>
-        <w:rPr>
-          <w:color w:val="auto"/>
-          <w:sz w:val="24"/>
-          <w:szCs w:val="24"/>
-        </w:rPr>
-        <w:t xml:space="preserve"> </w:t>
-      </w:r>
-      <w:proofErr w:type="spellStart"/>
-      <w:r>
-        <w:rPr>
-          <w:color w:val="auto"/>
-          <w:sz w:val="24"/>
-          <w:szCs w:val="24"/>
-        </w:rPr>
-        <w:t>Code</w:t>
-      </w:r>
-      <w:proofErr w:type="spellEnd"/>
+        <w:t xml:space="preserve"> Code</w:t>
+      </w:r>
       <w:r>
         <w:rPr>
           <w:color w:val="auto"/>
@@ -4436,21 +4355,7 @@
         <w:rPr>
           <w:rFonts w:ascii="Arial" w:hAnsi="Arial" w:cs="Arial"/>
         </w:rPr>
-        <w:t xml:space="preserve"> “Se ratifica que el ritmo de la erosión de las playas arenosas en el archipiélago cubano, que se estima en 1.2 metros de retroceso de la línea de la costa como promedio cada año”, así expuso la viceministra del CITMA </w:t>
-      </w:r>
-      <w:proofErr w:type="spellStart"/>
-      <w:r>
-        <w:rPr>
-          <w:rFonts w:ascii="Arial" w:hAnsi="Arial" w:cs="Arial"/>
-        </w:rPr>
-        <w:t>Adianez</w:t>
-      </w:r>
-      <w:proofErr w:type="spellEnd"/>
-      <w:r>
-        <w:rPr>
-          <w:rFonts w:ascii="Arial" w:hAnsi="Arial" w:cs="Arial"/>
-        </w:rPr>
-        <w:t xml:space="preserve"> Taboada Zamora,  en la  sesión de trabajo de la Comisión de Educación, Cultura, Ciencia, Tecnología y Medio Ambiente de 2023 </w:t>
+        <w:t xml:space="preserve"> “Se ratifica que el ritmo de la erosión de las playas arenosas en el archipiélago cubano, que se estima en 1.2 metros de retroceso de la línea de la costa como promedio cada año”, así expuso la viceministra del CITMA Adianez Taboada Zamora,  en la  sesión de trabajo de la Comisión de Educación, Cultura, Ciencia, Tecnología y Medio Ambiente de 2023 </w:t>
       </w:r>
       <w:r>
         <w:rPr>
@@ -4850,21 +4755,7 @@
         <w:rPr>
           <w:rFonts w:ascii="Arial" w:hAnsi="Arial" w:cs="Arial"/>
         </w:rPr>
-        <w:t xml:space="preserve"> para el cálculo de transporte de sedimentos (</w:t>
-      </w:r>
-      <w:proofErr w:type="spellStart"/>
-      <w:r>
-        <w:rPr>
-          <w:rFonts w:ascii="Arial" w:hAnsi="Arial" w:cs="Arial"/>
-        </w:rPr>
-        <w:t>e.d</w:t>
-      </w:r>
-      <w:proofErr w:type="spellEnd"/>
-      <w:r>
-        <w:rPr>
-          <w:rFonts w:ascii="Arial" w:hAnsi="Arial" w:cs="Arial"/>
-        </w:rPr>
-        <w:t xml:space="preserve">., la arena y otros recursos que se pierden en las playas por el aumento del nivel del mar) emplea </w:t>
+        <w:t xml:space="preserve"> para el cálculo de transporte de sedimentos (e.d., la arena y otros recursos que se pierden en las playas por el aumento del nivel del mar) emplea </w:t>
       </w:r>
       <w:commentRangeStart w:id="10"/>
       <w:r>
@@ -4886,21 +4777,7 @@
         <w:rPr>
           <w:rFonts w:ascii="Arial" w:hAnsi="Arial" w:cs="Arial"/>
         </w:rPr>
-        <w:t>y recoge datos de las mediciones de las costas a través de métodos tradicionales (</w:t>
-      </w:r>
-      <w:proofErr w:type="spellStart"/>
-      <w:r>
-        <w:rPr>
-          <w:rFonts w:ascii="Arial" w:hAnsi="Arial" w:cs="Arial"/>
-        </w:rPr>
-        <w:t>e.d</w:t>
-      </w:r>
-      <w:proofErr w:type="spellEnd"/>
-      <w:r>
-        <w:rPr>
-          <w:rFonts w:ascii="Arial" w:hAnsi="Arial" w:cs="Arial"/>
-        </w:rPr>
-        <w:t>., escribiendo los datos en papel u otro recurso físico), los cuales pueden tener un deterioro en el tiempo, errores en los cálculos y morosidad en la búsqueda de información.  Es importante poder guardar la información de una manera segura para su posterior consulta, calcular los datos con mayor precisión y buscar los datos con mayor rapidez.</w:t>
+        <w:t>y recoge datos de las mediciones de las costas a través de métodos tradicionales (e.d., escribiendo los datos en papel u otro recurso físico), los cuales pueden tener un deterioro en el tiempo, errores en los cálculos y morosidad en la búsqueda de información.  Es importante poder guardar la información de una manera segura para su posterior consulta, calcular los datos con mayor precisión y buscar los datos con mayor rapidez.</w:t>
       </w:r>
     </w:p>
     <w:p>
@@ -5126,21 +5003,7 @@
         <w:rPr>
           <w:rFonts w:ascii="Arial" w:hAnsi="Arial" w:cs="Arial"/>
         </w:rPr>
-        <w:t xml:space="preserve">Delft3D es un sistema integrado de modelado numérico desarrollado por </w:t>
-      </w:r>
-      <w:proofErr w:type="spellStart"/>
-      <w:r>
-        <w:rPr>
-          <w:rFonts w:ascii="Arial" w:hAnsi="Arial" w:cs="Arial"/>
-        </w:rPr>
-        <w:t>Deltares</w:t>
-      </w:r>
-      <w:proofErr w:type="spellEnd"/>
-      <w:r>
-        <w:rPr>
-          <w:rFonts w:ascii="Arial" w:hAnsi="Arial" w:cs="Arial"/>
-        </w:rPr>
-        <w:t>, una institución de investigación y consultoría c</w:t>
+        <w:t>Delft3D es un sistema integrado de modelado numérico desarrollado por Deltares, una institución de investigación y consultoría c</w:t>
       </w:r>
       <w:r>
         <w:rPr>
@@ -5244,21 +5107,7 @@
         <w:rPr>
           <w:rFonts w:ascii="Arial" w:hAnsi="Arial" w:cs="Arial"/>
         </w:rPr>
-        <w:t xml:space="preserve"> y </w:t>
-      </w:r>
-      <w:proofErr w:type="spellStart"/>
-      <w:r>
-        <w:rPr>
-          <w:rFonts w:ascii="Arial" w:hAnsi="Arial" w:cs="Arial"/>
-        </w:rPr>
-        <w:t>MAcOS</w:t>
-      </w:r>
-      <w:proofErr w:type="spellEnd"/>
-      <w:r>
-        <w:rPr>
-          <w:rFonts w:ascii="Arial" w:hAnsi="Arial" w:cs="Arial"/>
-        </w:rPr>
-        <w:t>.</w:t>
+        <w:t xml:space="preserve"> y MAcOS.</w:t>
       </w:r>
     </w:p>
     <w:p>
@@ -5320,19 +5169,11 @@
           <w:rFonts w:ascii="Arial" w:hAnsi="Arial" w:cs="Arial"/>
         </w:rPr>
       </w:pPr>
-      <w:proofErr w:type="spellStart"/>
-      <w:r>
-        <w:rPr>
-          <w:rFonts w:ascii="Arial" w:hAnsi="Arial" w:cs="Arial"/>
-        </w:rPr>
-        <w:t>Deltares</w:t>
-      </w:r>
-      <w:proofErr w:type="spellEnd"/>
-      <w:r>
-        <w:rPr>
-          <w:rFonts w:ascii="Arial" w:hAnsi="Arial" w:cs="Arial"/>
-        </w:rPr>
-        <w:t xml:space="preserve"> proporciona soporte técnico y actualizaciones regulares pa</w:t>
+      <w:r>
+        <w:rPr>
+          <w:rFonts w:ascii="Arial" w:hAnsi="Arial" w:cs="Arial"/>
+        </w:rPr>
+        <w:t>Deltares proporciona soporte técnico y actualizaciones regulares pa</w:t>
       </w:r>
       <w:r>
         <w:rPr>
@@ -5445,21 +5286,7 @@
         <w:rPr>
           <w:rFonts w:ascii="Arial" w:hAnsi="Arial" w:cs="Arial"/>
         </w:rPr>
-        <w:t xml:space="preserve">Cuenta con servicio </w:t>
-      </w:r>
-      <w:proofErr w:type="gramStart"/>
-      <w:r>
-        <w:rPr>
-          <w:rFonts w:ascii="Arial" w:hAnsi="Arial" w:cs="Arial"/>
-        </w:rPr>
-        <w:t>web</w:t>
-      </w:r>
-      <w:proofErr w:type="gramEnd"/>
-      <w:r>
-        <w:rPr>
-          <w:rFonts w:ascii="Arial" w:hAnsi="Arial" w:cs="Arial"/>
-        </w:rPr>
-        <w:t xml:space="preserve"> pero no ofrece todas las funcionalidades que su versión de escritorio.</w:t>
+        <w:t>Cuenta con servicio web pero no ofrece todas las funcionalidades que su versión de escritorio.</w:t>
       </w:r>
     </w:p>
     <w:p>
@@ -5742,30 +5569,8 @@
         <w:rPr>
           <w:rFonts w:ascii="Arial" w:hAnsi="Arial" w:cs="Arial"/>
         </w:rPr>
-        <w:t xml:space="preserve">Es compatible con los sistemas operativos Windows, </w:t>
-      </w:r>
-      <w:proofErr w:type="spellStart"/>
-      <w:r>
-        <w:rPr>
-          <w:rFonts w:ascii="Arial" w:hAnsi="Arial" w:cs="Arial"/>
-        </w:rPr>
-        <w:t>macOs</w:t>
-      </w:r>
-      <w:proofErr w:type="spellEnd"/>
-      <w:r>
-        <w:rPr>
-          <w:rFonts w:ascii="Arial" w:hAnsi="Arial" w:cs="Arial"/>
-        </w:rPr>
-        <w:t xml:space="preserve"> </w:t>
-      </w:r>
-      <w:proofErr w:type="gramStart"/>
-      <w:r>
-        <w:rPr>
-          <w:rFonts w:ascii="Arial" w:hAnsi="Arial" w:cs="Arial"/>
-        </w:rPr>
-        <w:t>y  Linux</w:t>
-      </w:r>
-      <w:proofErr w:type="gramEnd"/>
+        <w:t>Es compatible con los sistemas operativos Windows, macOs y  Linux</w:t>
+      </w:r>
     </w:p>
     <w:p>
       <w:pPr>
@@ -5839,13 +5644,8 @@
       <w:pPr>
         <w:pStyle w:val="Ttulo4"/>
       </w:pPr>
-      <w:proofErr w:type="spellStart"/>
-      <w:r>
-        <w:t>XBeach</w:t>
-      </w:r>
-      <w:proofErr w:type="spellEnd"/>
-      <w:r>
-        <w:t xml:space="preserve"> </w:t>
+      <w:r>
+        <w:t xml:space="preserve">XBeach </w:t>
       </w:r>
       <w:r>
         <w:rPr>
@@ -5855,13 +5655,8 @@
       </w:r>
     </w:p>
     <w:p>
-      <w:proofErr w:type="spellStart"/>
-      <w:r>
-        <w:t>XBeach</w:t>
-      </w:r>
-      <w:proofErr w:type="spellEnd"/>
-      <w:r>
-        <w:t xml:space="preserve"> es un modelo bidimensional para la propagación de las olas, las ondas largas y el flujo medio, el transporte de sedimentos y los cambios morfológicos de la zona cercana a la costa, las playas, las dunas y la barrera trasera durante las tormentas, Desarrollado por el  </w:t>
+      <w:r>
+        <w:t>XBeach es un modelo bidimensional para la propagación de las olas, las ondas largas y el flujo medio, el transporte de sedimentos y los cambios morfológicos de la zona cercana a la costa, las playas, las dunas y la barrera trasera durante las tormentas, Desarrollado por el  </w:t>
       </w:r>
       <w:hyperlink r:id="rId13" w:history="1">
         <w:r>
@@ -5876,37 +5671,20 @@
       <w:r>
         <w:t>, el </w:t>
       </w:r>
-      <w:proofErr w:type="spellStart"/>
-      <w:r>
-        <w:fldChar w:fldCharType="begin"/>
-      </w:r>
-      <w:r>
-        <w:instrText xml:space="preserve"> HYPERLINK "https://www.rws.nl/" \t "_blank" </w:instrText>
-      </w:r>
-      <w:r>
-        <w:fldChar w:fldCharType="separate"/>
-      </w:r>
-      <w:r>
-        <w:rPr>
-          <w:rStyle w:val="Hipervnculo"/>
-          <w:color w:val="auto"/>
-          <w:u w:val="none"/>
-        </w:rPr>
-        <w:t>Rijkswaterstaat</w:t>
-      </w:r>
-      <w:proofErr w:type="spellEnd"/>
-      <w:r>
-        <w:rPr>
-          <w:rStyle w:val="Hipervnculo"/>
-          <w:color w:val="auto"/>
-          <w:u w:val="none"/>
-        </w:rPr>
-        <w:fldChar w:fldCharType="end"/>
-      </w:r>
+      <w:hyperlink r:id="rId14" w:tgtFrame="_blank" w:history="1">
+        <w:r>
+          <w:rPr>
+            <w:rStyle w:val="Hipervnculo"/>
+            <w:color w:val="auto"/>
+            <w:u w:val="none"/>
+          </w:rPr>
+          <w:t>Rijkswaterstaat</w:t>
+        </w:r>
+      </w:hyperlink>
       <w:r>
         <w:t> y la </w:t>
       </w:r>
-      <w:hyperlink r:id="rId14" w:tgtFrame="_blank" w:history="1">
+      <w:hyperlink r:id="rId15" w:tgtFrame="_blank" w:history="1">
         <w:r>
           <w:rPr>
             <w:rStyle w:val="Hipervnculo"/>
@@ -5919,7 +5697,7 @@
       <w:r>
         <w:t>, con el apoyo de un consorcio de </w:t>
       </w:r>
-      <w:hyperlink r:id="rId15" w:history="1">
+      <w:hyperlink r:id="rId16" w:history="1">
         <w:r>
           <w:rPr>
             <w:rStyle w:val="Hipervnculo"/>
@@ -5932,37 +5710,20 @@
       <w:r>
         <w:t>, </w:t>
       </w:r>
-      <w:proofErr w:type="spellStart"/>
-      <w:r>
-        <w:fldChar w:fldCharType="begin"/>
-      </w:r>
-      <w:r>
-        <w:instrText xml:space="preserve"> HYPERLINK "https://www.deltares.nl/" </w:instrText>
-      </w:r>
-      <w:r>
-        <w:fldChar w:fldCharType="separate"/>
-      </w:r>
-      <w:r>
-        <w:rPr>
-          <w:rStyle w:val="Hipervnculo"/>
-          <w:color w:val="auto"/>
-          <w:u w:val="none"/>
-        </w:rPr>
-        <w:t>Deltares</w:t>
-      </w:r>
-      <w:proofErr w:type="spellEnd"/>
-      <w:r>
-        <w:rPr>
-          <w:rStyle w:val="Hipervnculo"/>
-          <w:color w:val="auto"/>
-          <w:u w:val="none"/>
-        </w:rPr>
-        <w:fldChar w:fldCharType="end"/>
-      </w:r>
+      <w:hyperlink r:id="rId17" w:history="1">
+        <w:r>
+          <w:rPr>
+            <w:rStyle w:val="Hipervnculo"/>
+            <w:color w:val="auto"/>
+            <w:u w:val="none"/>
+          </w:rPr>
+          <w:t>Deltares</w:t>
+        </w:r>
+      </w:hyperlink>
       <w:r>
         <w:t>, la </w:t>
       </w:r>
-      <w:hyperlink r:id="rId16" w:history="1">
+      <w:hyperlink r:id="rId18" w:history="1">
         <w:r>
           <w:rPr>
             <w:rStyle w:val="Hipervnculo"/>
@@ -5975,7 +5736,7 @@
       <w:r>
         <w:t> y la </w:t>
       </w:r>
-      <w:hyperlink r:id="rId17" w:history="1">
+      <w:hyperlink r:id="rId19" w:history="1">
         <w:r>
           <w:rPr>
             <w:rStyle w:val="Hipervnculo"/>
@@ -5993,23 +5754,7 @@
           <w:i/>
           <w:iCs/>
         </w:rPr>
-        <w:t xml:space="preserve">Home - </w:t>
-      </w:r>
-      <w:proofErr w:type="spellStart"/>
-      <w:r>
-        <w:rPr>
-          <w:i/>
-          <w:iCs/>
-        </w:rPr>
-        <w:t>XBeach</w:t>
-      </w:r>
-      <w:proofErr w:type="spellEnd"/>
-      <w:r>
-        <w:rPr>
-          <w:i/>
-          <w:iCs/>
-        </w:rPr>
-        <w:t xml:space="preserve"> - Oss.Deltares.Nl</w:t>
+        <w:t>Home - XBeach - Oss.Deltares.Nl</w:t>
       </w:r>
       <w:r>
         <w:t>, s. f.)</w:t>
@@ -6073,15 +5818,7 @@
         </w:numPr>
       </w:pPr>
       <w:r>
-        <w:t xml:space="preserve">Debido a su amplio rango de funcionalidades, </w:t>
-      </w:r>
-      <w:proofErr w:type="spellStart"/>
-      <w:r>
-        <w:t>XBeach</w:t>
-      </w:r>
-      <w:proofErr w:type="spellEnd"/>
-      <w:r>
-        <w:t xml:space="preserve"> puede ser complejo de aprender y utilizar eficientemente, especialmente para usuarios nuevos o con experiencia limitada en modelado hidrológico y costero.</w:t>
+        <w:t>Debido a su amplio rango de funcionalidades, XBeach puede ser complejo de aprender y utilizar eficientemente, especialmente para usuarios nuevos o con experiencia limitada en modelado hidrológico y costero.</w:t>
       </w:r>
     </w:p>
     <w:p>
@@ -6114,19 +5851,11 @@
           <w:rFonts w:ascii="Arial" w:hAnsi="Arial" w:cs="Arial"/>
         </w:rPr>
       </w:pPr>
-      <w:proofErr w:type="gramStart"/>
-      <w:r>
-        <w:rPr>
-          <w:rFonts w:ascii="Arial" w:hAnsi="Arial" w:cs="Arial"/>
-        </w:rPr>
-        <w:t>Cuba  se</w:t>
-      </w:r>
-      <w:proofErr w:type="gramEnd"/>
-      <w:r>
-        <w:rPr>
-          <w:rFonts w:ascii="Arial" w:hAnsi="Arial" w:cs="Arial"/>
-        </w:rPr>
-        <w:t xml:space="preserve"> han realizado varios estudios para el cálculo de los sedimentos para ello han empleado varios software internacionales ente ellos LITPAK en</w:t>
+      <w:r>
+        <w:rPr>
+          <w:rFonts w:ascii="Arial" w:hAnsi="Arial" w:cs="Arial"/>
+        </w:rPr>
+        <w:t>Cuba  se han realizado varios estudios para el cálculo de los sedimentos para ello han empleado varios software internacionales ente ellos LITPAK en</w:t>
       </w:r>
     </w:p>
     <w:p>
@@ -6323,23 +6052,7 @@
     </w:p>
     <w:p>
       <w:r>
-        <w:t xml:space="preserve">Un microservicio es un conjunto de pequeños servicios que pueden ser desarrollados independientemente, desplegados ya sea en Centros de datos </w:t>
-      </w:r>
-      <w:proofErr w:type="spellStart"/>
-      <w:r>
-        <w:t>On</w:t>
-      </w:r>
-      <w:proofErr w:type="spellEnd"/>
-      <w:r>
-        <w:t xml:space="preserve">-Premise o en la Computación en la Nube. Al ser desplegados en la computación en la nube existe la ventaja que pueden escalar de forma independiente, más rápida que en </w:t>
-      </w:r>
-      <w:proofErr w:type="spellStart"/>
-      <w:r>
-        <w:t>On</w:t>
-      </w:r>
-      <w:proofErr w:type="spellEnd"/>
-      <w:r>
-        <w:t xml:space="preserve">-Premise. Un microservicio consiste en partir un sistema en pequeños componentes cooperantes, donde estos componentes interactúan unos con otros mediante interfaces. Cada microservicio al ser desarrollado y desplegado de forma independiente, puede ser creado en cualquier lenguaje de programación y cualquier plataforma. El desarrollo de pequeños componentes en microservicios hace que el desarrollo sea más ágil e independiente de la tecnología y lenguaje de programación </w:t>
+        <w:t xml:space="preserve">Un microservicio es un conjunto de pequeños servicios que pueden ser desarrollados independientemente, desplegados ya sea en Centros de datos On-Premise o en la Computación en la Nube. Al ser desplegados en la computación en la nube existe la ventaja que pueden escalar de forma independiente, más rápida que en On-Premise. Un microservicio consiste en partir un sistema en pequeños componentes cooperantes, donde estos componentes interactúan unos con otros mediante interfaces. Cada microservicio al ser desarrollado y desplegado de forma independiente, puede ser creado en cualquier lenguaje de programación y cualquier plataforma. El desarrollo de pequeños componentes en microservicios hace que el desarrollo sea más ágil e independiente de la tecnología y lenguaje de programación </w:t>
       </w:r>
       <w:r>
         <w:fldChar w:fldCharType="begin"/>
@@ -6393,107 +6106,7 @@
           <w:shd w:val="clear" w:color="auto" w:fill="auto"/>
           <w:lang w:val="es-CU" w:eastAsia="es-CU"/>
         </w:rPr>
-        <w:t xml:space="preserve">Según </w:t>
-      </w:r>
-      <w:proofErr w:type="spellStart"/>
-      <w:r>
-        <w:rPr>
-          <w:rFonts w:eastAsia="Times New Roman"/>
-          <w:color w:val="272727"/>
-          <w:shd w:val="clear" w:color="auto" w:fill="auto"/>
-          <w:lang w:val="es-CU" w:eastAsia="es-CU"/>
-        </w:rPr>
-        <w:t>Glenford</w:t>
-      </w:r>
-      <w:proofErr w:type="spellEnd"/>
-      <w:r>
-        <w:rPr>
-          <w:rFonts w:eastAsia="Times New Roman"/>
-          <w:color w:val="272727"/>
-          <w:shd w:val="clear" w:color="auto" w:fill="auto"/>
-          <w:lang w:val="es-CU" w:eastAsia="es-CU"/>
-        </w:rPr>
-        <w:t xml:space="preserve"> J. Myers reconocido informático y autor de libros reconocidos de </w:t>
-      </w:r>
-      <w:proofErr w:type="spellStart"/>
-      <w:r>
-        <w:rPr>
-          <w:rFonts w:eastAsia="Times New Roman"/>
-          <w:color w:val="272727"/>
-          <w:shd w:val="clear" w:color="auto" w:fill="auto"/>
-          <w:lang w:val="es-CU" w:eastAsia="es-CU"/>
-        </w:rPr>
-        <w:t>Testing</w:t>
-      </w:r>
-      <w:proofErr w:type="spellEnd"/>
-      <w:r>
-        <w:rPr>
-          <w:rFonts w:eastAsia="Times New Roman"/>
-          <w:color w:val="272727"/>
-          <w:shd w:val="clear" w:color="auto" w:fill="auto"/>
-          <w:lang w:val="es-CU" w:eastAsia="es-CU"/>
-        </w:rPr>
-        <w:t xml:space="preserve">, entre ellos </w:t>
-      </w:r>
-      <w:proofErr w:type="spellStart"/>
-      <w:r>
-        <w:rPr>
-          <w:rFonts w:eastAsia="Times New Roman"/>
-          <w:color w:val="272727"/>
-          <w:shd w:val="clear" w:color="auto" w:fill="auto"/>
-          <w:lang w:val="es-CU" w:eastAsia="es-CU"/>
-        </w:rPr>
-        <w:t>The</w:t>
-      </w:r>
-      <w:proofErr w:type="spellEnd"/>
-      <w:r>
-        <w:rPr>
-          <w:rFonts w:eastAsia="Times New Roman"/>
-          <w:color w:val="272727"/>
-          <w:shd w:val="clear" w:color="auto" w:fill="auto"/>
-          <w:lang w:val="es-CU" w:eastAsia="es-CU"/>
-        </w:rPr>
-        <w:t xml:space="preserve"> Art </w:t>
-      </w:r>
-      <w:proofErr w:type="spellStart"/>
-      <w:r>
-        <w:rPr>
-          <w:rFonts w:eastAsia="Times New Roman"/>
-          <w:color w:val="272727"/>
-          <w:shd w:val="clear" w:color="auto" w:fill="auto"/>
-          <w:lang w:val="es-CU" w:eastAsia="es-CU"/>
-        </w:rPr>
-        <w:t>of</w:t>
-      </w:r>
-      <w:proofErr w:type="spellEnd"/>
-      <w:r>
-        <w:rPr>
-          <w:rFonts w:eastAsia="Times New Roman"/>
-          <w:color w:val="272727"/>
-          <w:shd w:val="clear" w:color="auto" w:fill="auto"/>
-          <w:lang w:val="es-CU" w:eastAsia="es-CU"/>
-        </w:rPr>
-        <w:t xml:space="preserve"> Software </w:t>
-      </w:r>
-      <w:proofErr w:type="spellStart"/>
-      <w:r>
-        <w:rPr>
-          <w:rFonts w:eastAsia="Times New Roman"/>
-          <w:color w:val="272727"/>
-          <w:shd w:val="clear" w:color="auto" w:fill="auto"/>
-          <w:lang w:val="es-CU" w:eastAsia="es-CU"/>
-        </w:rPr>
-        <w:t>Testing</w:t>
-      </w:r>
-      <w:proofErr w:type="spellEnd"/>
-      <w:r>
-        <w:rPr>
-          <w:rFonts w:eastAsia="Times New Roman"/>
-          <w:color w:val="272727"/>
-          <w:shd w:val="clear" w:color="auto" w:fill="auto"/>
-          <w:lang w:val="es-CU" w:eastAsia="es-CU"/>
-        </w:rPr>
-        <w:t>, nos dice en su frase:</w:t>
+        <w:t>Según Glenford J. Myers reconocido informático y autor de libros reconocidos de Testing, entre ellos The Art of Software Testing, nos dice en su frase:</w:t>
       </w:r>
     </w:p>
     <w:p>
@@ -6588,21 +6201,7 @@
         <w:rPr>
           <w:color w:val="272727"/>
         </w:rPr>
-        <w:t xml:space="preserve">Las Pruebas o </w:t>
-      </w:r>
-      <w:proofErr w:type="spellStart"/>
-      <w:r>
-        <w:rPr>
-          <w:color w:val="272727"/>
-        </w:rPr>
-        <w:t>Testing</w:t>
-      </w:r>
-      <w:proofErr w:type="spellEnd"/>
-      <w:r>
-        <w:rPr>
-          <w:color w:val="272727"/>
-        </w:rPr>
-        <w:t xml:space="preserve"> de Software se trata básicamente del conjunto de actividades dentro del desarrollo de un software permitiendo así tener procesos, métodos </w:t>
+        <w:t xml:space="preserve">Las Pruebas o Testing de Software se trata básicamente del conjunto de actividades dentro del desarrollo de un software permitiendo así tener procesos, métodos </w:t>
       </w:r>
       <w:commentRangeEnd w:id="33"/>
       <w:r>
@@ -6626,7 +6225,7 @@
         </w:rPr>
         <w:t>de trabajo y herramientas para identificar oportunamente los defectos en el software, logrando la estabilidad del mismo. Siendo el único instrumento capaz de </w:t>
       </w:r>
-      <w:hyperlink r:id="rId18" w:history="1">
+      <w:hyperlink r:id="rId20" w:history="1">
         <w:r>
           <w:rPr>
             <w:rStyle w:val="Hipervnculo"/>
@@ -6718,7 +6317,6 @@
       <w:r>
         <w:t>Las </w:t>
       </w:r>
-      <w:proofErr w:type="spellStart"/>
       <w:r>
         <w:rPr>
           <w:bCs/>
@@ -6726,13 +6324,9 @@
         <w:t>Herramientas</w:t>
       </w:r>
       <w:r>
-        <w:t>,son</w:t>
-      </w:r>
-      <w:proofErr w:type="spellEnd"/>
-      <w:r>
-        <w:t> </w:t>
-      </w:r>
-      <w:hyperlink r:id="rId19" w:tooltip="Programas" w:history="1">
+        <w:t>,son </w:t>
+      </w:r>
+      <w:hyperlink r:id="rId21" w:tooltip="Programas" w:history="1">
         <w:r>
           <w:rPr>
             <w:rStyle w:val="Hipervnculo"/>
@@ -6745,7 +6339,7 @@
       <w:r>
         <w:t>, </w:t>
       </w:r>
-      <w:hyperlink r:id="rId20" w:tooltip="Aplicaciones" w:history="1">
+      <w:hyperlink r:id="rId22" w:tooltip="Aplicaciones" w:history="1">
         <w:r>
           <w:rPr>
             <w:rStyle w:val="Hipervnculo"/>
@@ -6764,7 +6358,7 @@
       <w:r>
         <w:t>simplemente </w:t>
       </w:r>
-      <w:hyperlink r:id="rId21" w:tooltip="Instrucciones (la página no existe)" w:history="1">
+      <w:hyperlink r:id="rId23" w:tooltip="Instrucciones (la página no existe)" w:history="1">
         <w:r>
           <w:rPr>
             <w:rStyle w:val="Hipervnculo"/>
@@ -6826,17 +6420,9 @@
         <w:rPr>
           <w:u w:val="single"/>
         </w:rPr>
-        <w:t xml:space="preserve">Visual Studio </w:t>
-      </w:r>
-      <w:proofErr w:type="spellStart"/>
-      <w:r>
-        <w:rPr>
-          <w:u w:val="single"/>
-        </w:rPr>
-        <w:t>Code</w:t>
+        <w:t>Visual Studio Code</w:t>
       </w:r>
       <w:bookmarkEnd w:id="36"/>
-      <w:proofErr w:type="spellEnd"/>
     </w:p>
     <w:p>
       <w:pPr>
@@ -6850,55 +6436,7 @@
           <w:sz w:val="22"/>
           <w:szCs w:val="22"/>
         </w:rPr>
-        <w:t xml:space="preserve">Visual Studio </w:t>
-      </w:r>
-      <w:proofErr w:type="spellStart"/>
-      <w:r>
-        <w:rPr>
-          <w:sz w:val="22"/>
-          <w:szCs w:val="22"/>
-        </w:rPr>
-        <w:t>Code</w:t>
-      </w:r>
-      <w:proofErr w:type="spellEnd"/>
-      <w:r>
-        <w:rPr>
-          <w:sz w:val="22"/>
-          <w:szCs w:val="22"/>
-        </w:rPr>
-        <w:t xml:space="preserve"> (VS </w:t>
-      </w:r>
-      <w:proofErr w:type="spellStart"/>
-      <w:r>
-        <w:rPr>
-          <w:sz w:val="22"/>
-          <w:szCs w:val="22"/>
-        </w:rPr>
-        <w:t>Code</w:t>
-      </w:r>
-      <w:proofErr w:type="spellEnd"/>
-      <w:r>
-        <w:rPr>
-          <w:sz w:val="22"/>
-          <w:szCs w:val="22"/>
-        </w:rPr>
-        <w:t xml:space="preserve">) es un editor de código fuente desarrollado por Microsoft. Es software libre y multiplataforma, está disponible para Windows, GNU/Linux y macOS. VS </w:t>
-      </w:r>
-      <w:proofErr w:type="spellStart"/>
-      <w:r>
-        <w:rPr>
-          <w:sz w:val="22"/>
-          <w:szCs w:val="22"/>
-        </w:rPr>
-        <w:t>Code</w:t>
-      </w:r>
-      <w:proofErr w:type="spellEnd"/>
-      <w:r>
-        <w:rPr>
-          <w:sz w:val="22"/>
-          <w:szCs w:val="22"/>
-        </w:rPr>
-        <w:t xml:space="preserve"> tiene una buena integración con Git, cuenta con soporte para depuración de código, y dispone de un sinnúmero de extensiones, que básicamente te da la posibilidad de escribir y ejecutar código en cualquier lenguaje de programación. </w:t>
+        <w:t xml:space="preserve">Visual Studio Code (VS Code) es un editor de código fuente desarrollado por Microsoft. Es software libre y multiplataforma, está disponible para Windows, GNU/Linux y macOS. VS Code tiene una buena integración con Git, cuenta con soporte para depuración de código, y dispone de un sinnúmero de extensiones, que básicamente te da la posibilidad de escribir y ejecutar código en cualquier lenguaje de programación. </w:t>
       </w:r>
       <w:r>
         <w:rPr>
@@ -6968,89 +6506,93 @@
           <w:sz w:val="22"/>
           <w:szCs w:val="22"/>
         </w:rPr>
-        <w:t xml:space="preserve">en que la ayudan mucho a la </w:t>
-      </w:r>
-      <w:proofErr w:type="gramStart"/>
+        <w:t xml:space="preserve">en que la ayudan mucho a la hora </w:t>
+      </w:r>
       <w:r>
         <w:rPr>
           <w:sz w:val="22"/>
           <w:szCs w:val="22"/>
         </w:rPr>
-        <w:t xml:space="preserve">hora </w:t>
+        <w:t xml:space="preserve"> de codificar</w:t>
       </w:r>
       <w:r>
         <w:rPr>
           <w:sz w:val="22"/>
           <w:szCs w:val="22"/>
         </w:rPr>
-        <w:t xml:space="preserve"> de</w:t>
-      </w:r>
-      <w:proofErr w:type="gramEnd"/>
-      <w:r>
+        <w:t>.</w:t>
+      </w:r>
+    </w:p>
+    <w:p>
+      <w:pPr>
+        <w:pStyle w:val="Ttulo3"/>
+      </w:pPr>
+      <w:bookmarkStart w:id="37" w:name="_Toc176513919"/>
+      <w:r>
+        <w:t>Visual Paradigm</w:t>
+      </w:r>
+      <w:bookmarkEnd w:id="37"/>
+      <w:r>
+        <w:t xml:space="preserve"> </w:t>
+      </w:r>
+    </w:p>
+    <w:p>
+      <w:pPr>
         <w:rPr>
           <w:sz w:val="22"/>
           <w:szCs w:val="22"/>
         </w:rPr>
-        <w:t xml:space="preserve"> codificar</w:t>
-      </w:r>
-      <w:r>
-        <w:rPr>
-          <w:sz w:val="22"/>
-          <w:szCs w:val="22"/>
-        </w:rPr>
-        <w:t>.</w:t>
+      </w:pPr>
+      <w:r>
+        <w:t>Visual Paradigm para UML es una herramienta para desarrollo de aplicaciones utilizando modelado UML ideal para ingenieros de software, analistas de sistemas y arquitectos de sistemas que están interesados en la construcción de sistemas a gran escala y necesitan confiabilidad y estabilidad en el desarrollo orientado a objetos</w:t>
+      </w:r>
+      <w:r>
+        <w:t xml:space="preserve"> </w:t>
+      </w:r>
+      <w:r>
+        <w:fldChar w:fldCharType="begin"/>
+      </w:r>
+      <w:r>
+        <w:instrText xml:space="preserve"> ADDIN ZOTERO_ITEM CSL_CITATION {"citationID":"5NwFvkME","properties":{"formattedCitation":"(De Arma-Hern\\uc0\\u225{}ndez &amp; Sabl\\uc0\\u243{}n-Fern\\uc0\\u225{}ndez, 2019)","plainCitation":"(De Arma-Hernández &amp; Sablón-Fernández, 2019)","noteIndex":0},"citationItems":[{"id":"MxmvkxFH/BHrTA5fg","uris":["http://zotero.org/users/local/ICSZTfAC/items/Y5ECRZ96"],"itemData":{"id":154,"type":"article-journal","container-title":"Ciencia &amp; Futuro","issue":"2","note":"ISBN: 2306-823X","page":"106-127","title":"Aplicación web para la gestión de la información especializada en Geociencia","volume":"9","author":[{"family":"De Arma-Hernández","given":"Arianna"},{"family":"Sablón-Fernández","given":"Luis E."}],"issued":{"date-parts":[["2019"]]}}}],"schema":"https://github.com/citation-style-language/schema/raw/master/csl-citation.json"} </w:instrText>
+      </w:r>
+      <w:r>
+        <w:fldChar w:fldCharType="separate"/>
+      </w:r>
+      <w:r>
+        <w:t>(De Arma-Hernández &amp; Sablón-Fernández, 2019)</w:t>
+      </w:r>
+      <w:r>
+        <w:fldChar w:fldCharType="end"/>
       </w:r>
     </w:p>
     <w:p>
       <w:pPr>
         <w:pStyle w:val="Ttulo3"/>
       </w:pPr>
-      <w:bookmarkStart w:id="37" w:name="_Toc176513919"/>
-      <w:r>
-        <w:t xml:space="preserve">Visual </w:t>
-      </w:r>
-      <w:proofErr w:type="spellStart"/>
-      <w:r>
-        <w:t>Paradigm</w:t>
-      </w:r>
-      <w:bookmarkEnd w:id="37"/>
-      <w:proofErr w:type="spellEnd"/>
+      <w:bookmarkStart w:id="38" w:name="_Toc176513920"/>
+      <w:r>
+        <w:t>Git</w:t>
+      </w:r>
+      <w:bookmarkEnd w:id="38"/>
       <w:r>
         <w:t xml:space="preserve"> </w:t>
       </w:r>
     </w:p>
     <w:p>
-      <w:pPr>
-        <w:rPr>
-          <w:sz w:val="22"/>
-          <w:szCs w:val="22"/>
-        </w:rPr>
-      </w:pPr>
-      <w:r>
-        <w:t xml:space="preserve">Visual </w:t>
-      </w:r>
-      <w:proofErr w:type="spellStart"/>
-      <w:r>
-        <w:t>Paradigm</w:t>
-      </w:r>
-      <w:proofErr w:type="spellEnd"/>
-      <w:r>
-        <w:t xml:space="preserve"> para UML es una herramienta para desarrollo de aplicaciones utilizando modelado UML ideal para ingenieros de software, analistas de sistemas y arquitectos de sistemas que están interesados en la construcción de sistemas a gran escala y necesitan confiabilidad y estabilidad en el desarrollo orientado a objetos</w:t>
-      </w:r>
-      <w:r>
-        <w:t xml:space="preserve"> </w:t>
+      <w:r>
+        <w:t>Git es un sistema avanzado de control de versiones, permite rastrear el progreso de un proyecto a lo largo del tiempo ya que hace capturas del mismo a medida que evoluciona y los cambios se van registrando. Esto permite ver qué cambios se hicieron, quién los hizo y por qué, e incluso volver a versiones anteriores. Facilita el trabajo en paralelo de varios participantes e ir haciendo capturas del trabajo de cada uno para luego unirlos.</w:t>
       </w:r>
       <w:r>
         <w:fldChar w:fldCharType="begin"/>
       </w:r>
       <w:r>
-        <w:instrText xml:space="preserve"> ADDIN ZOTERO_ITEM CSL_CITATION {"citationID":"5NwFvkME","properties":{"formattedCitation":"(De Arma-Hern\\uc0\\u225{}ndez &amp; Sabl\\uc0\\u243{}n-Fern\\uc0\\u225{}ndez, 2019)","plainCitation":"(De Arma-Hernández &amp; Sablón-Fernández, 2019)","noteIndex":0},"citationItems":[{"id":"MxmvkxFH/BHrTA5fg","uris":["http://zotero.org/users/local/ICSZTfAC/items/Y5ECRZ96"],"itemData":{"id":154,"type":"article-journal","container-title":"Ciencia &amp; Futuro","issue":"2","note":"ISBN: 2306-823X","page":"106-127","title":"Aplicación web para la gestión de la información especializada en Geociencia","volume":"9","author":[{"family":"De Arma-Hernández","given":"Arianna"},{"family":"Sablón-Fernández","given":"Luis E."}],"issued":{"date-parts":[["2019"]]}}}],"schema":"https://github.com/citation-style-language/schema/raw/master/csl-citation.json"} </w:instrText>
+        <w:instrText xml:space="preserve"> ADDIN ZOTERO_ITEM CSL_CITATION {"citationID":"n9HOrXiu","properties":{"formattedCitation":"(Astigarraga &amp; Cruz-Alonso, 2022)","plainCitation":"(Astigarraga &amp; Cruz-Alonso, 2022)","noteIndex":0},"citationItems":[{"id":"MxmvkxFH/hG3TEQ3U","uris":["http://zotero.org/users/local/ICSZTfAC/items/K2C5LDR3"],"itemData":{"id":155,"type":"article-journal","container-title":"Ecosistemas","issue":"1","note":"ISBN: 1697-2473","page":"2332-2332","title":"¡ Se puede entender cómo funcionan Git y GitHub!","volume":"31","author":[{"family":"Astigarraga","given":"Julen"},{"family":"Cruz-Alonso","given":"Verónica"}],"issued":{"date-parts":[["2022"]]}}}],"schema":"https://github.com/citation-style-language/schema/raw/master/csl-citation.json"} </w:instrText>
       </w:r>
       <w:r>
         <w:fldChar w:fldCharType="separate"/>
       </w:r>
       <w:r>
-        <w:t>(De Arma-Hernández &amp; Sablón-Fernández, 2019)</w:t>
+        <w:t>(Astigarraga &amp; Cruz-Alonso, 2022)</w:t>
       </w:r>
       <w:r>
         <w:fldChar w:fldCharType="end"/>
@@ -7060,41 +6602,7 @@
       <w:pPr>
         <w:pStyle w:val="Ttulo3"/>
       </w:pPr>
-      <w:bookmarkStart w:id="38" w:name="_Toc176513920"/>
-      <w:r>
-        <w:t>Git</w:t>
-      </w:r>
-      <w:bookmarkEnd w:id="38"/>
-      <w:r>
-        <w:t xml:space="preserve"> </w:t>
-      </w:r>
-    </w:p>
-    <w:p>
-      <w:r>
-        <w:t>Git es un sistema avanzado de control de versiones, permite rastrear el progreso de un proyecto a lo largo del tiempo ya que hace capturas del mismo a medida que evoluciona y los cambios se van registrando. Esto permite ver qué cambios se hicieron, quién los hizo y por qué, e incluso volver a versiones anteriores. Facilita el trabajo en paralelo de varios participantes e ir haciendo capturas del trabajo de cada uno para luego unirlos.</w:t>
-      </w:r>
-      <w:r>
-        <w:fldChar w:fldCharType="begin"/>
-      </w:r>
-      <w:r>
-        <w:instrText xml:space="preserve"> ADDIN ZOTERO_ITEM CSL_CITATION {"citationID":"n9HOrXiu","properties":{"formattedCitation":"(Astigarraga &amp; Cruz-Alonso, 2022)","plainCitation":"(Astigarraga &amp; Cruz-Alonso, 2022)","noteIndex":0},"citationItems":[{"id":"MxmvkxFH/hG3TEQ3U","uris":["http://zotero.org/users/local/ICSZTfAC/items/K2C5LDR3"],"itemData":{"id":155,"type":"article-journal","container-title":"Ecosistemas","issue":"1","note":"ISBN: 1697-2473","page":"2332-2332","title":"¡ Se puede entender cómo funcionan Git y GitHub!","volume":"31","author":[{"family":"Astigarraga","given":"Julen"},{"family":"Cruz-Alonso","given":"Verónica"}],"issued":{"date-parts":[["2022"]]}}}],"schema":"https://github.com/citation-style-language/schema/raw/master/csl-citation.json"} </w:instrText>
-      </w:r>
-      <w:r>
-        <w:fldChar w:fldCharType="separate"/>
-      </w:r>
-      <w:r>
-        <w:t>(Astigarraga &amp; Cruz-Alonso, 2022)</w:t>
-      </w:r>
-      <w:r>
-        <w:fldChar w:fldCharType="end"/>
-      </w:r>
-    </w:p>
-    <w:p>
-      <w:pPr>
-        <w:pStyle w:val="Ttulo3"/>
-      </w:pPr>
       <w:bookmarkStart w:id="39" w:name="_Toc176513921"/>
-      <w:proofErr w:type="spellStart"/>
       <w:r>
         <w:t>Pos</w:t>
       </w:r>
@@ -7105,7 +6613,6 @@
         <w:t>man</w:t>
       </w:r>
       <w:bookmarkEnd w:id="39"/>
-      <w:proofErr w:type="spellEnd"/>
       <w:r>
         <w:t xml:space="preserve"> </w:t>
       </w:r>
@@ -7121,7 +6628,6 @@
           <w:szCs w:val="24"/>
         </w:rPr>
       </w:pPr>
-      <w:proofErr w:type="spellStart"/>
       <w:r>
         <w:rPr>
           <w:rStyle w:val="Enlacedelndice"/>
@@ -7129,77 +6635,7 @@
           <w:sz w:val="24"/>
           <w:szCs w:val="24"/>
         </w:rPr>
-        <w:t>Postman</w:t>
-      </w:r>
-      <w:proofErr w:type="spellEnd"/>
-      <w:r>
-        <w:rPr>
-          <w:rStyle w:val="Enlacedelndice"/>
-          <w:rFonts w:ascii="Arial" w:hAnsi="Arial" w:cs="Arial"/>
-          <w:sz w:val="24"/>
-          <w:szCs w:val="24"/>
-        </w:rPr>
-        <w:t xml:space="preserve"> es la plataforma de API líder en el mundo. Las funciones de </w:t>
-      </w:r>
-      <w:proofErr w:type="spellStart"/>
-      <w:r>
-        <w:rPr>
-          <w:rStyle w:val="Enlacedelndice"/>
-          <w:rFonts w:ascii="Arial" w:hAnsi="Arial" w:cs="Arial"/>
-          <w:sz w:val="24"/>
-          <w:szCs w:val="24"/>
-        </w:rPr>
-        <w:t>Postman</w:t>
-      </w:r>
-      <w:proofErr w:type="spellEnd"/>
-      <w:r>
-        <w:rPr>
-          <w:rStyle w:val="Enlacedelndice"/>
-          <w:rFonts w:ascii="Arial" w:hAnsi="Arial" w:cs="Arial"/>
-          <w:sz w:val="24"/>
-          <w:szCs w:val="24"/>
-        </w:rPr>
-        <w:t xml:space="preserve"> simplifican cada paso de la creación de una API y agilizan la colaboración para ayudar a crear mejores API, más rápido. Lanzada en el año 2012, </w:t>
-      </w:r>
-      <w:proofErr w:type="spellStart"/>
-      <w:r>
-        <w:rPr>
-          <w:rStyle w:val="Enlacedelndice"/>
-          <w:rFonts w:ascii="Arial" w:hAnsi="Arial" w:cs="Arial"/>
-          <w:sz w:val="24"/>
-          <w:szCs w:val="24"/>
-        </w:rPr>
-        <w:t>Postman</w:t>
-      </w:r>
-      <w:proofErr w:type="spellEnd"/>
-      <w:r>
-        <w:rPr>
-          <w:rStyle w:val="Enlacedelndice"/>
-          <w:rFonts w:ascii="Arial" w:hAnsi="Arial" w:cs="Arial"/>
-          <w:sz w:val="24"/>
-          <w:szCs w:val="24"/>
-        </w:rPr>
-        <w:t xml:space="preserve"> es un cliente para restear </w:t>
-      </w:r>
-      <w:proofErr w:type="spellStart"/>
-      <w:r>
-        <w:rPr>
-          <w:rStyle w:val="Enlacedelndice"/>
-          <w:rFonts w:ascii="Arial" w:hAnsi="Arial" w:cs="Arial"/>
-          <w:sz w:val="24"/>
-          <w:szCs w:val="24"/>
-        </w:rPr>
-        <w:t>APIs</w:t>
-      </w:r>
-      <w:proofErr w:type="spellEnd"/>
-      <w:r>
-        <w:rPr>
-          <w:rStyle w:val="Enlacedelndice"/>
-          <w:rFonts w:ascii="Arial" w:hAnsi="Arial" w:cs="Arial"/>
-          <w:sz w:val="24"/>
-          <w:szCs w:val="24"/>
-        </w:rPr>
-        <w:t xml:space="preserve">, por el momento es más utilizada para realizar peticiones </w:t>
+        <w:t xml:space="preserve">Postman es la plataforma de API líder en el mundo. Las funciones de Postman simplifican cada paso de la creación de una API y agilizan la colaboración para ayudar a crear mejores API, más rápido. Lanzada en el año 2012, Postman es un cliente para restear APIs, por el momento es más utilizada para realizar peticiones </w:t>
       </w:r>
       <w:r>
         <w:rPr>
@@ -7267,14 +6703,9 @@
       </w:pPr>
       <w:bookmarkStart w:id="40" w:name="_Toc176513922"/>
       <w:r>
-        <w:t xml:space="preserve">Mongo </w:t>
-      </w:r>
-      <w:proofErr w:type="spellStart"/>
-      <w:r>
-        <w:t>Compass</w:t>
+        <w:t>Mongo Compass</w:t>
       </w:r>
       <w:bookmarkEnd w:id="40"/>
-      <w:proofErr w:type="spellEnd"/>
       <w:r>
         <w:t xml:space="preserve">  </w:t>
       </w:r>
@@ -7286,31 +6717,7 @@
         </w:rPr>
       </w:pPr>
       <w:r>
-        <w:t xml:space="preserve">MongoDB </w:t>
-      </w:r>
-      <w:proofErr w:type="spellStart"/>
-      <w:r>
-        <w:t>Compass</w:t>
-      </w:r>
-      <w:proofErr w:type="spellEnd"/>
-      <w:r>
-        <w:t xml:space="preserve"> es la GUI de MongoDB. </w:t>
-      </w:r>
-      <w:proofErr w:type="spellStart"/>
-      <w:r>
-        <w:t>Compass</w:t>
-      </w:r>
-      <w:proofErr w:type="spellEnd"/>
-      <w:r>
-        <w:t xml:space="preserve"> permite analizar y comprender el contenido de los datos sin un conocimiento formal de la sintaxis de consulta de MongoDB. Además de explorar los datos en un entorno visual, también se puede utilizar </w:t>
-      </w:r>
-      <w:proofErr w:type="spellStart"/>
-      <w:r>
-        <w:t>Compass</w:t>
-      </w:r>
-      <w:proofErr w:type="spellEnd"/>
-      <w:r>
-        <w:t xml:space="preserve"> para optimizar el rendimiento de las consultas, administrar índices e implementar la validación de documentos. </w:t>
+        <w:t xml:space="preserve">MongoDB Compass es la GUI de MongoDB. Compass permite analizar y comprender el contenido de los datos sin un conocimiento formal de la sintaxis de consulta de MongoDB. Además de explorar los datos en un entorno visual, también se puede utilizar Compass para optimizar el rendimiento de las consultas, administrar índices e implementar la validación de documentos. </w:t>
       </w:r>
       <w:r>
         <w:rPr>
@@ -7351,13 +6758,8 @@
         <w:pStyle w:val="Ttulo3"/>
       </w:pPr>
       <w:bookmarkStart w:id="41" w:name="_Toc176513923"/>
-      <w:proofErr w:type="spellStart"/>
-      <w:r>
-        <w:t>Node</w:t>
-      </w:r>
-      <w:proofErr w:type="spellEnd"/>
-      <w:r>
-        <w:t xml:space="preserve"> </w:t>
+      <w:r>
+        <w:t xml:space="preserve">Node </w:t>
       </w:r>
       <w:r>
         <w:t>.JS</w:t>
@@ -7372,23 +6774,7 @@
         <w:t xml:space="preserve"> (Entrada y salida)</w:t>
       </w:r>
       <w:r>
-        <w:t xml:space="preserve"> de datos en una arquitectura orientada a eventos y basado en el motor V8 de Google. Fue creado con el enfoque de ser útil en la creación de programas de red altamente escalables, </w:t>
-      </w:r>
-      <w:proofErr w:type="gramStart"/>
-      <w:r>
-        <w:t>como</w:t>
-      </w:r>
-      <w:proofErr w:type="gramEnd"/>
-      <w:r>
-        <w:t xml:space="preserve"> por ejemplo, servidores web. Fue creado por Ryan Dahl en 2009 y su evolución está apadrinada por la empresa </w:t>
-      </w:r>
-      <w:proofErr w:type="spellStart"/>
-      <w:r>
-        <w:t>Joyent</w:t>
-      </w:r>
-      <w:proofErr w:type="spellEnd"/>
-      <w:r>
-        <w:t>, que además tiene contratado a Dahl en plantilla</w:t>
+        <w:t xml:space="preserve"> de datos en una arquitectura orientada a eventos y basado en el motor V8 de Google. Fue creado con el enfoque de ser útil en la creación de programas de red altamente escalables, como por ejemplo, servidores web. Fue creado por Ryan Dahl en 2009 y su evolución está apadrinada por la empresa Joyent, que además tiene contratado a Dahl en plantilla</w:t>
       </w:r>
       <w:r>
         <w:rPr>
@@ -7454,7 +6840,7 @@
       <w:r>
         <w:t>La Tecnología  es el </w:t>
       </w:r>
-      <w:hyperlink r:id="rId22" w:history="1">
+      <w:hyperlink r:id="rId24" w:history="1">
         <w:r>
           <w:rPr>
             <w:rStyle w:val="Hipervnculo"/>
@@ -7467,7 +6853,7 @@
       <w:r>
         <w:t> de nociones y </w:t>
       </w:r>
-      <w:hyperlink r:id="rId23" w:history="1">
+      <w:hyperlink r:id="rId25" w:history="1">
         <w:r>
           <w:rPr>
             <w:rStyle w:val="Hipervnculo"/>
@@ -7497,7 +6883,7 @@
         </w:rPr>
         <w:t> </w:t>
       </w:r>
-      <w:hyperlink r:id="rId24" w:history="1">
+      <w:hyperlink r:id="rId26" w:history="1">
         <w:r>
           <w:rPr>
             <w:rStyle w:val="Hipervnculo"/>
@@ -7540,7 +6926,7 @@
         </w:rPr>
         <w:t> </w:t>
       </w:r>
-      <w:hyperlink r:id="rId25" w:history="1">
+      <w:hyperlink r:id="rId27" w:history="1">
         <w:r>
           <w:rPr>
             <w:rStyle w:val="Hipervnculo"/>
@@ -7567,7 +6953,7 @@
       <w:r>
         <w:t>, que puede ser la solución de un </w:t>
       </w:r>
-      <w:hyperlink r:id="rId26" w:history="1">
+      <w:hyperlink r:id="rId28" w:history="1">
         <w:r>
           <w:rPr>
             <w:rStyle w:val="Hipervnculo"/>
@@ -7618,12 +7004,10 @@
         <w:pStyle w:val="Ttulo3"/>
       </w:pPr>
       <w:bookmarkStart w:id="43" w:name="_Toc176513925"/>
-      <w:proofErr w:type="spellStart"/>
       <w:r>
         <w:t>React</w:t>
       </w:r>
       <w:bookmarkEnd w:id="43"/>
-      <w:proofErr w:type="spellEnd"/>
       <w:r>
         <w:t xml:space="preserve"> </w:t>
       </w:r>
@@ -7633,31 +7017,7 @@
         <w:spacing w:line="240" w:lineRule="auto"/>
       </w:pPr>
       <w:r>
-        <w:t xml:space="preserve">La librería </w:t>
-      </w:r>
-      <w:proofErr w:type="spellStart"/>
-      <w:r>
-        <w:t>React</w:t>
-      </w:r>
-      <w:proofErr w:type="spellEnd"/>
-      <w:r>
-        <w:t xml:space="preserve"> es una solución a un problema que los desarrolladores enfrentaban y es la creación de interfaces de usuario que pueden ser complejas debido a la cantidad de componentes que cambian frecuentemente con el tiempo y sin tener que escribir mucho código JavaScript. Esta librería comparte muchos aspectos de los </w:t>
-      </w:r>
-      <w:proofErr w:type="spellStart"/>
-      <w:r>
-        <w:t>frontend</w:t>
-      </w:r>
-      <w:proofErr w:type="spellEnd"/>
-      <w:r>
-        <w:t xml:space="preserve"> </w:t>
-      </w:r>
-      <w:proofErr w:type="spellStart"/>
-      <w:r>
-        <w:t>frameworks</w:t>
-      </w:r>
-      <w:proofErr w:type="spellEnd"/>
-      <w:r>
-        <w:t xml:space="preserve"> pero su propósito es organizar los elementos HTML en componentes.</w:t>
+        <w:t>La librería React es una solución a un problema que los desarrolladores enfrentaban y es la creación de interfaces de usuario que pueden ser complejas debido a la cantidad de componentes que cambian frecuentemente con el tiempo y sin tener que escribir mucho código JavaScript. Esta librería comparte muchos aspectos de los frontend frameworks pero su propósito es organizar los elementos HTML en componentes.</w:t>
       </w:r>
       <w:r>
         <w:fldChar w:fldCharType="begin"/>
@@ -7687,31 +7047,7 @@
     </w:p>
     <w:p>
       <w:r>
-        <w:t>HTML (</w:t>
-      </w:r>
-      <w:proofErr w:type="spellStart"/>
-      <w:r>
-        <w:t>HyperText</w:t>
-      </w:r>
-      <w:proofErr w:type="spellEnd"/>
-      <w:r>
-        <w:t xml:space="preserve"> </w:t>
-      </w:r>
-      <w:proofErr w:type="spellStart"/>
-      <w:r>
-        <w:t>Markup</w:t>
-      </w:r>
-      <w:proofErr w:type="spellEnd"/>
-      <w:r>
-        <w:t xml:space="preserve"> </w:t>
-      </w:r>
-      <w:proofErr w:type="spellStart"/>
-      <w:r>
-        <w:t>Language</w:t>
-      </w:r>
-      <w:proofErr w:type="spellEnd"/>
-      <w:r>
-        <w:t>) es un lenguaje muy senci</w:t>
+        <w:t>HTML (HyperText Markup Language) es un lenguaje muy senci</w:t>
       </w:r>
       <w:r>
         <w:t>llo que permite describir hiper</w:t>
@@ -7720,18 +7056,10 @@
         <w:t>texto, es decir, texto presentado de forma estructurada y agrada</w:t>
       </w:r>
       <w:r>
-        <w:t>ble, con vínculos o enlaces (</w:t>
-      </w:r>
-      <w:proofErr w:type="spellStart"/>
-      <w:r>
-        <w:t>hy</w:t>
-      </w:r>
-      <w:r>
-        <w:t>perlinks</w:t>
-      </w:r>
-      <w:proofErr w:type="spellEnd"/>
-      <w:r>
-        <w:t>) que conducen a otros documentos o fuentes de informac</w:t>
+        <w:t>ble, con vínculos o enlaces (hy</w:t>
+      </w:r>
+      <w:r>
+        <w:t>perlinks) que conducen a otros documentos o fuentes de informac</w:t>
       </w:r>
       <w:r>
         <w:t>ión relacionadas y con insercio</w:t>
@@ -7767,23 +7095,7 @@
     </w:p>
     <w:p>
       <w:r>
-        <w:t xml:space="preserve">CSS es un lenguaje de diseño que es utilizado para darle vida a una página web creada con un lenguaje de marcado en este caso HTML, CSS define reglas de estilo refiriéndose a un elemento o tag (etiqueta </w:t>
-      </w:r>
-      <w:proofErr w:type="spellStart"/>
-      <w:r>
-        <w:t>html</w:t>
-      </w:r>
-      <w:proofErr w:type="spellEnd"/>
-      <w:r>
-        <w:t xml:space="preserve">) para modificar sus atributos, esto puede ser el color, el tamaño, posición etc. CSS se maneja con selectores que pueden ser desde una etiqueta, así como incluir atributos como (cases o id) que determinan en un código </w:t>
-      </w:r>
-      <w:proofErr w:type="spellStart"/>
-      <w:r>
-        <w:t>html</w:t>
-      </w:r>
-      <w:proofErr w:type="spellEnd"/>
-      <w:r>
-        <w:t xml:space="preserve">. </w:t>
+        <w:t xml:space="preserve">CSS es un lenguaje de diseño que es utilizado para darle vida a una página web creada con un lenguaje de marcado en este caso HTML, CSS define reglas de estilo refiriéndose a un elemento o tag (etiqueta html) para modificar sus atributos, esto puede ser el color, el tamaño, posición etc. CSS se maneja con selectores que pueden ser desde una etiqueta, así como incluir atributos como (cases o id) que determinan en un código html. </w:t>
       </w:r>
       <w:r>
         <w:fldChar w:fldCharType="begin"/>
@@ -7806,13 +7118,11 @@
         <w:pStyle w:val="Ttulo3"/>
       </w:pPr>
       <w:bookmarkStart w:id="46" w:name="_Toc176513928"/>
-      <w:proofErr w:type="spellStart"/>
       <w:r>
         <w:lastRenderedPageBreak/>
         <w:t>Javascript</w:t>
       </w:r>
       <w:bookmarkEnd w:id="46"/>
-      <w:proofErr w:type="spellEnd"/>
     </w:p>
     <w:p>
       <w:r>
@@ -7997,7 +7307,7 @@
             <wp:cNvGraphicFramePr/>
             <a:graphic xmlns:a="http://schemas.openxmlformats.org/drawingml/2006/main">
               <a:graphicData uri="http://schemas.openxmlformats.org/drawingml/2006/diagram">
-                <dgm:relIds xmlns:dgm="http://schemas.openxmlformats.org/drawingml/2006/diagram" xmlns:r="http://schemas.openxmlformats.org/officeDocument/2006/relationships" r:dm="rId27" r:lo="rId28" r:qs="rId29" r:cs="rId30"/>
+                <dgm:relIds xmlns:dgm="http://schemas.openxmlformats.org/drawingml/2006/diagram" xmlns:r="http://schemas.openxmlformats.org/officeDocument/2006/relationships" r:dm="rId29" r:lo="rId30" r:qs="rId31" r:cs="rId32"/>
               </a:graphicData>
             </a:graphic>
           </wp:inline>
@@ -8035,15 +7345,7 @@
         <w:t>Codificación</w:t>
       </w:r>
       <w:r>
-        <w:t>: Después de que las historias han sido desarrolladas y de que se ha hecho el trabajo de diseño preliminar, el equipo no inicia la codificación, sino que desarrolla una serie de pruebas unitarias a cada una de las historias que se van a incluir en la entrega en curso (incremento de software</w:t>
-      </w:r>
-      <w:proofErr w:type="gramStart"/>
-      <w:r>
-        <w:t>).Una</w:t>
-      </w:r>
-      <w:proofErr w:type="gramEnd"/>
-      <w:r>
-        <w:t xml:space="preserve"> vez creada la prueba unitaria, el desarrollador está mejor capacitado para centrarse en lo que debe implementarse para pasar la prueba. No se agrega nada extraño (MS). Una vez que el código está terminado, se le aplica de inmediato una prueba unitaria, con lo que se obtiene retroalimentación instantánea para los desarrolladores</w:t>
+        <w:t>: Después de que las historias han sido desarrolladas y de que se ha hecho el trabajo de diseño preliminar, el equipo no inicia la codificación, sino que desarrolla una serie de pruebas unitarias a cada una de las historias que se van a incluir en la entrega en curso (incremento de software).Una vez creada la prueba unitaria, el desarrollador está mejor capacitado para centrarse en lo que debe implementarse para pasar la prueba. No se agrega nada extraño (MS). Una vez que el código está terminado, se le aplica de inmediato una prueba unitaria, con lo que se obtiene retroalimentación instantánea para los desarrolladores</w:t>
       </w:r>
       <w:r>
         <w:t>.</w:t>
@@ -8375,7 +7677,7 @@
                 <w:sz w:val="22"/>
                 <w:szCs w:val="22"/>
               </w:rPr>
-              <w:t>Usuario</w:t>
+              <w:t>Trabajador</w:t>
             </w:r>
           </w:p>
         </w:tc>
@@ -8747,6 +8049,7 @@
         <w:t xml:space="preserve">El Sistema </w:t>
       </w:r>
       <w:commentRangeStart w:id="64"/>
+      <w:commentRangeStart w:id="65"/>
       <w:r>
         <w:rPr>
           <w:lang w:eastAsia="es-ES"/>
@@ -8761,6 +8064,13 @@
         <w:commentReference w:id="64"/>
       </w:r>
       <w:bookmarkEnd w:id="63"/>
+      <w:commentRangeEnd w:id="65"/>
+      <w:r>
+        <w:rPr>
+          <w:rStyle w:val="Refdecomentario"/>
+        </w:rPr>
+        <w:commentReference w:id="65"/>
+      </w:r>
       <w:r>
         <w:rPr>
           <w:lang w:eastAsia="es-ES"/>
@@ -8809,19 +8119,11 @@
         </w:rPr>
         <w:t xml:space="preserve">El Sistema </w:t>
       </w:r>
-      <w:commentRangeStart w:id="65"/>
       <w:r>
         <w:rPr>
           <w:lang w:eastAsia="es-ES"/>
         </w:rPr>
         <w:t xml:space="preserve"> </w:t>
-      </w:r>
-      <w:commentRangeEnd w:id="65"/>
-      <w:r>
-        <w:rPr>
-          <w:rStyle w:val="Refdecomentario"/>
-        </w:rPr>
-        <w:commentReference w:id="65"/>
       </w:r>
       <w:r>
         <w:rPr>
@@ -9035,33 +8337,19 @@
         <w:rPr>
           <w:lang w:eastAsia="es-ES"/>
         </w:rPr>
-        <w:t xml:space="preserve">El </w:t>
-      </w:r>
-      <w:proofErr w:type="gramStart"/>
+        <w:t xml:space="preserve">El Sistema </w:t>
+      </w:r>
       <w:r>
         <w:rPr>
           <w:lang w:eastAsia="es-ES"/>
         </w:rPr>
-        <w:t xml:space="preserve">Sistema </w:t>
+        <w:t xml:space="preserve"> </w:t>
       </w:r>
       <w:r>
         <w:rPr>
           <w:lang w:eastAsia="es-ES"/>
         </w:rPr>
-        <w:t xml:space="preserve"> </w:t>
-      </w:r>
-      <w:r>
-        <w:rPr>
-          <w:lang w:eastAsia="es-ES"/>
-        </w:rPr>
-        <w:t>debe</w:t>
-      </w:r>
-      <w:proofErr w:type="gramEnd"/>
-      <w:r>
-        <w:rPr>
-          <w:lang w:eastAsia="es-ES"/>
-        </w:rPr>
-        <w:t xml:space="preserve"> permitir a los usuarios recuperar los datos almacenados.</w:t>
+        <w:t>debe permitir a los usuarios recuperar los datos almacenados.</w:t>
       </w:r>
     </w:p>
     <w:p>
@@ -9079,33 +8367,19 @@
         <w:rPr>
           <w:lang w:eastAsia="es-ES"/>
         </w:rPr>
-        <w:t xml:space="preserve">El </w:t>
-      </w:r>
-      <w:proofErr w:type="gramStart"/>
+        <w:t xml:space="preserve">El Sistema </w:t>
+      </w:r>
       <w:r>
         <w:rPr>
           <w:lang w:eastAsia="es-ES"/>
         </w:rPr>
-        <w:t xml:space="preserve">Sistema </w:t>
+        <w:t xml:space="preserve"> </w:t>
       </w:r>
       <w:r>
         <w:rPr>
           <w:lang w:eastAsia="es-ES"/>
         </w:rPr>
-        <w:t xml:space="preserve"> </w:t>
-      </w:r>
-      <w:r>
-        <w:rPr>
-          <w:lang w:eastAsia="es-ES"/>
-        </w:rPr>
-        <w:t>debe</w:t>
-      </w:r>
-      <w:proofErr w:type="gramEnd"/>
-      <w:r>
-        <w:rPr>
-          <w:lang w:eastAsia="es-ES"/>
-        </w:rPr>
-        <w:t xml:space="preserve"> permitir a los usuarios eliminar los datos almacenados.</w:t>
+        <w:t>debe permitir a los usuarios eliminar los datos almacenados.</w:t>
       </w:r>
     </w:p>
     <w:p>
@@ -9285,33 +8559,19 @@
         <w:rPr>
           <w:lang w:eastAsia="es-ES"/>
         </w:rPr>
-        <w:t xml:space="preserve">El </w:t>
-      </w:r>
-      <w:proofErr w:type="gramStart"/>
+        <w:t xml:space="preserve">El Sistema </w:t>
+      </w:r>
       <w:r>
         <w:rPr>
           <w:lang w:eastAsia="es-ES"/>
         </w:rPr>
-        <w:t xml:space="preserve">Sistema </w:t>
+        <w:t xml:space="preserve"> </w:t>
       </w:r>
       <w:r>
         <w:rPr>
           <w:lang w:eastAsia="es-ES"/>
         </w:rPr>
-        <w:t xml:space="preserve"> </w:t>
-      </w:r>
-      <w:r>
-        <w:rPr>
-          <w:lang w:eastAsia="es-ES"/>
-        </w:rPr>
-        <w:t>debe</w:t>
-      </w:r>
-      <w:proofErr w:type="gramEnd"/>
-      <w:r>
-        <w:rPr>
-          <w:lang w:eastAsia="es-ES"/>
-        </w:rPr>
-        <w:t xml:space="preserve"> tener una sección de ayuda que proporcione información sobre cómo usar la página web.</w:t>
+        <w:t>debe tener una sección de ayuda que proporcione información sobre cómo usar la página web.</w:t>
       </w:r>
     </w:p>
     <w:p>
@@ -9590,15 +8850,7 @@
           </w:tcPr>
           <w:p>
             <w:r>
-              <w:t>Riesgo en Desarrollo</w:t>
-            </w:r>
-            <w:proofErr w:type="gramStart"/>
-            <w:r>
-              <w:t>:  (</w:t>
-            </w:r>
-            <w:proofErr w:type="gramEnd"/>
-            <w:r>
-              <w:t>Alta/Media/ Baja)</w:t>
+              <w:t>Riesgo en Desarrollo:  (Alta/Media/ Baja)</w:t>
             </w:r>
           </w:p>
           <w:p>
@@ -9663,15 +8915,7 @@
               <w:t xml:space="preserve">Descripción: </w:t>
             </w:r>
             <w:r>
-              <w:t>El módulo de autenticación debe mostrar un formulario que está compuesto por dos campos obligatorios, usuario y contraseña</w:t>
-            </w:r>
-            <w:proofErr w:type="gramStart"/>
-            <w:r>
-              <w:t>. .</w:t>
-            </w:r>
-            <w:proofErr w:type="gramEnd"/>
-            <w:r>
-              <w:t xml:space="preserve"> Cuando el usuario se autentique hará el rol de administrador o de cliente.</w:t>
+              <w:t>El módulo de autenticación debe mostrar un formulario que está compuesto por dos campos obligatorios, usuario y contraseña. . Cuando el usuario se autentique hará el rol de administrador o de cliente.</w:t>
             </w:r>
           </w:p>
         </w:tc>
@@ -9749,7 +8993,7 @@
                           </pic:cNvPicPr>
                         </pic:nvPicPr>
                         <pic:blipFill>
-                          <a:blip r:embed="rId32">
+                          <a:blip r:embed="rId34">
                             <a:extLst>
                               <a:ext uri="{28A0092B-C50C-407E-A947-70E740481C1C}">
                                 <a14:useLocalDpi xmlns:a14="http://schemas.microsoft.com/office/drawing/2010/main" val="0"/>
@@ -9949,15 +9193,7 @@
           </w:tcPr>
           <w:p>
             <w:r>
-              <w:t>Riesgo en Desarrollo</w:t>
-            </w:r>
-            <w:proofErr w:type="gramStart"/>
-            <w:r>
-              <w:t>:  (</w:t>
-            </w:r>
-            <w:proofErr w:type="gramEnd"/>
-            <w:r>
-              <w:t>Alta/Media/ Baja)</w:t>
+              <w:t>Riesgo en Desarrollo:  (Alta/Media/ Baja)</w:t>
             </w:r>
           </w:p>
           <w:p>
@@ -10096,10 +9332,10 @@
                   <v:path o:extrusionok="f" gradientshapeok="t" o:connecttype="rect"/>
                   <o:lock v:ext="edit" aspectratio="t"/>
                 </v:shapetype>
-                <v:shape id="_x0000_i1025" type="#_x0000_t75" style="width:283.5pt;height:256.5pt" o:ole="">
-                  <v:imagedata r:id="rId33" o:title=""/>
+                <v:shape id="_x0000_i1025" type="#_x0000_t75" style="width:283.8pt;height:257pt" o:ole="">
+                  <v:imagedata r:id="rId35" o:title=""/>
                 </v:shape>
-                <o:OLEObject Type="Embed" ProgID="PBrush" ShapeID="_x0000_i1025" DrawAspect="Content" ObjectID="_1795847109" r:id="rId34"/>
+                <o:OLEObject Type="Embed" ProgID="PBrush" ShapeID="_x0000_i1025" DrawAspect="Content" ObjectID="_1795847433" r:id="rId36"/>
               </w:object>
             </w:r>
           </w:p>
@@ -10423,7 +9659,7 @@
                           </pic:cNvPicPr>
                         </pic:nvPicPr>
                         <pic:blipFill>
-                          <a:blip r:embed="rId35">
+                          <a:blip r:embed="rId37">
                             <a:extLst>
                               <a:ext uri="{28A0092B-C50C-407E-A947-70E740481C1C}">
                                 <a14:useLocalDpi xmlns:a14="http://schemas.microsoft.com/office/drawing/2010/main" val="0"/>
@@ -10816,21 +10052,12 @@
                 <w:szCs w:val="20"/>
               </w:rPr>
             </w:pPr>
-            <w:proofErr w:type="gramStart"/>
             <w:r>
               <w:rPr>
                 <w:sz w:val="20"/>
                 <w:szCs w:val="20"/>
               </w:rPr>
-              <w:t>Se  registra</w:t>
-            </w:r>
-            <w:proofErr w:type="gramEnd"/>
-            <w:r>
-              <w:rPr>
-                <w:sz w:val="20"/>
-                <w:szCs w:val="20"/>
-              </w:rPr>
-              <w:t xml:space="preserve"> y entra al sistema</w:t>
+              <w:t>Se  registra y entra al sistema</w:t>
             </w:r>
           </w:p>
         </w:tc>
@@ -10949,15 +10176,7 @@
         <w:t xml:space="preserve"> las diversas formas y resultados esperados. En el primero, al entrar datos válidos el sistema permite su entrada y procede al caso dos que se calcula a partir de que el usuario presiona el botón calcular y se guardan los datos entrados en la base de datos, posterior a esto los datos serán mostrados en una tabla. En el caso tres </w:t>
       </w:r>
       <w:r>
-        <w:t xml:space="preserve">si el usuario entra un dato erróneo, ya sea letras en vez de números o cualquier datos que no es el correspondiente a esa </w:t>
-      </w:r>
-      <w:proofErr w:type="gramStart"/>
-      <w:r>
-        <w:t>entrada ,</w:t>
-      </w:r>
-      <w:proofErr w:type="gramEnd"/>
-      <w:r>
-        <w:t xml:space="preserve"> el sistema debe notificarle la mismo que el dato es incorrecto. </w:t>
+        <w:t xml:space="preserve">si el usuario entra un dato erróneo, ya sea letras en vez de números o cualquier datos que no es el correspondiente a esa entrada , el sistema debe notificarle la mismo que el dato es incorrecto. </w:t>
       </w:r>
     </w:p>
     <w:p>
@@ -11392,30 +10611,14 @@
                 <w:sz w:val="20"/>
                 <w:szCs w:val="20"/>
               </w:rPr>
-              <w:t xml:space="preserve">dato </w:t>
-            </w:r>
-            <w:proofErr w:type="gramStart"/>
+              <w:t xml:space="preserve">dato que </w:t>
+            </w:r>
             <w:r>
               <w:rPr>
                 <w:sz w:val="20"/>
                 <w:szCs w:val="20"/>
               </w:rPr>
-              <w:t xml:space="preserve">que </w:t>
-            </w:r>
-            <w:r>
-              <w:rPr>
-                <w:sz w:val="20"/>
-                <w:szCs w:val="20"/>
-              </w:rPr>
-              <w:t xml:space="preserve"> es</w:t>
-            </w:r>
-            <w:proofErr w:type="gramEnd"/>
-            <w:r>
-              <w:rPr>
-                <w:sz w:val="20"/>
-                <w:szCs w:val="20"/>
-              </w:rPr>
-              <w:t xml:space="preserve"> incorrect</w:t>
+              <w:t xml:space="preserve"> es incorrect</w:t>
             </w:r>
             <w:r>
               <w:rPr>
@@ -12143,15 +11346,7 @@
         <w:annotationRef/>
       </w:r>
       <w:r>
-        <w:t xml:space="preserve">Poner de forma simple un </w:t>
-      </w:r>
-      <w:proofErr w:type="gramStart"/>
-      <w:r>
-        <w:t>porque</w:t>
-      </w:r>
-      <w:proofErr w:type="gramEnd"/>
-      <w:r>
-        <w:t>.</w:t>
+        <w:t>Poner de forma simple un porque.</w:t>
       </w:r>
     </w:p>
   </w:comment>
@@ -12196,15 +11391,7 @@
         <w:annotationRef/>
       </w:r>
       <w:r>
-        <w:t xml:space="preserve">Poner </w:t>
-      </w:r>
-      <w:proofErr w:type="spellStart"/>
-      <w:r>
-        <w:t>Geocuba</w:t>
-      </w:r>
-      <w:proofErr w:type="spellEnd"/>
-      <w:r>
-        <w:t xml:space="preserve"> de una misma forma en todo el documento</w:t>
+        <w:t>Poner Geocuba de una misma forma en todo el documento</w:t>
       </w:r>
     </w:p>
   </w:comment>
@@ -12236,15 +11423,7 @@
         <w:annotationRef/>
       </w:r>
       <w:r>
-        <w:t xml:space="preserve">Agregar referencias conceptuales al </w:t>
-      </w:r>
-      <w:proofErr w:type="spellStart"/>
-      <w:r>
-        <w:t>calculo</w:t>
-      </w:r>
-      <w:proofErr w:type="spellEnd"/>
-      <w:r>
-        <w:t xml:space="preserve"> de sedimentos con referencias.</w:t>
+        <w:t>Agregar referencias conceptuales al calculo de sedimentos con referencias.</w:t>
       </w:r>
     </w:p>
   </w:comment>
@@ -12260,31 +11439,7 @@
         <w:annotationRef/>
       </w:r>
       <w:r>
-        <w:t xml:space="preserve">Referencia al </w:t>
-      </w:r>
-      <w:proofErr w:type="spellStart"/>
-      <w:r>
-        <w:t>articulo</w:t>
-      </w:r>
-      <w:proofErr w:type="spellEnd"/>
-      <w:r>
-        <w:t xml:space="preserve"> de la ecuación o poner a pie de </w:t>
-      </w:r>
-      <w:proofErr w:type="spellStart"/>
-      <w:r>
-        <w:t>pagina</w:t>
-      </w:r>
-      <w:proofErr w:type="spellEnd"/>
-      <w:r>
-        <w:t xml:space="preserve"> un enlace que indique la </w:t>
-      </w:r>
-      <w:proofErr w:type="spellStart"/>
-      <w:r>
-        <w:t>informacion</w:t>
-      </w:r>
-      <w:proofErr w:type="spellEnd"/>
-      <w:r>
-        <w:t>.</w:t>
+        <w:t>Referencia al articulo de la ecuación o poner a pie de pagina un enlace que indique la informacion.</w:t>
       </w:r>
     </w:p>
     <w:p>
@@ -12334,31 +11489,7 @@
         <w:annotationRef/>
       </w:r>
       <w:r>
-        <w:t xml:space="preserve">Aquí creo que puedes hablar </w:t>
-      </w:r>
-      <w:proofErr w:type="spellStart"/>
-      <w:r>
-        <w:t>mas</w:t>
-      </w:r>
-      <w:proofErr w:type="spellEnd"/>
-      <w:r>
-        <w:t xml:space="preserve"> sobre las </w:t>
-      </w:r>
-      <w:proofErr w:type="spellStart"/>
-      <w:r>
-        <w:t>formulas</w:t>
-      </w:r>
-      <w:proofErr w:type="spellEnd"/>
-      <w:r>
-        <w:t xml:space="preserve"> que usaras para el </w:t>
-      </w:r>
-      <w:proofErr w:type="spellStart"/>
-      <w:r>
-        <w:t>calculo</w:t>
-      </w:r>
-      <w:proofErr w:type="spellEnd"/>
-      <w:r>
-        <w:t xml:space="preserve"> de sedimentos y sus referencias históricas y comparadas.</w:t>
+        <w:t>Aquí creo que puedes hablar mas sobre las formulas que usaras para el calculo de sedimentos y sus referencias históricas y comparadas.</w:t>
       </w:r>
     </w:p>
   </w:comment>
@@ -12374,39 +11505,7 @@
         <w:annotationRef/>
       </w:r>
       <w:r>
-        <w:t xml:space="preserve">Poner al pie de </w:t>
-      </w:r>
-      <w:proofErr w:type="spellStart"/>
-      <w:r>
-        <w:t>pagina</w:t>
-      </w:r>
-      <w:proofErr w:type="spellEnd"/>
-      <w:r>
-        <w:t xml:space="preserve"> la </w:t>
-      </w:r>
-      <w:proofErr w:type="spellStart"/>
-      <w:r>
-        <w:t>url</w:t>
-      </w:r>
-      <w:proofErr w:type="spellEnd"/>
-      <w:r>
-        <w:t xml:space="preserve"> a la </w:t>
-      </w:r>
-      <w:proofErr w:type="spellStart"/>
-      <w:r>
-        <w:t>pagina</w:t>
-      </w:r>
-      <w:proofErr w:type="spellEnd"/>
-      <w:r>
-        <w:t xml:space="preserve"> de la empresa, hacer </w:t>
-      </w:r>
-      <w:proofErr w:type="spellStart"/>
-      <w:r>
-        <w:t>asi</w:t>
-      </w:r>
-      <w:proofErr w:type="spellEnd"/>
-      <w:r>
-        <w:t xml:space="preserve"> con el resto.</w:t>
+        <w:t>Poner al pie de pagina la url a la pagina de la empresa, hacer asi con el resto.</w:t>
       </w:r>
     </w:p>
   </w:comment>
@@ -12421,11 +11520,9 @@
         </w:rPr>
         <w:annotationRef/>
       </w:r>
-      <w:proofErr w:type="spellStart"/>
       <w:r>
         <w:t>logtado</w:t>
       </w:r>
-      <w:proofErr w:type="spellEnd"/>
     </w:p>
   </w:comment>
   <w:comment w:id="19" w:author="Dionis" w:date="2024-12-10T06:39:00Z" w:initials="D">
@@ -12440,15 +11537,7 @@
         <w:annotationRef/>
       </w:r>
       <w:r>
-        <w:t xml:space="preserve">Revisar la </w:t>
-      </w:r>
-      <w:proofErr w:type="spellStart"/>
-      <w:r>
-        <w:t>identacion</w:t>
-      </w:r>
-      <w:proofErr w:type="spellEnd"/>
-      <w:r>
-        <w:t xml:space="preserve"> en todo el documento.</w:t>
+        <w:t>Revisar la identacion en todo el documento.</w:t>
       </w:r>
     </w:p>
   </w:comment>
@@ -12496,15 +11585,7 @@
         <w:annotationRef/>
       </w:r>
       <w:r>
-        <w:t xml:space="preserve">Revisar el estilo de la letra y que sea </w:t>
-      </w:r>
-      <w:proofErr w:type="spellStart"/>
-      <w:r>
-        <w:t>homogene</w:t>
-      </w:r>
-      <w:proofErr w:type="spellEnd"/>
-      <w:r>
-        <w:t xml:space="preserve"> en todo el documento.</w:t>
+        <w:t>Revisar el estilo de la letra y que sea homogene en todo el documento.</w:t>
       </w:r>
     </w:p>
   </w:comment>
@@ -12549,13 +11630,8 @@
         <w:pStyle w:val="Textocomentario"/>
       </w:pPr>
       <w:r>
-        <w:t xml:space="preserve">Esto de esta forma dejarlo para las Historias de </w:t>
-      </w:r>
-      <w:proofErr w:type="spellStart"/>
-      <w:r>
-        <w:t>Usario</w:t>
-      </w:r>
-      <w:proofErr w:type="spellEnd"/>
+        <w:t>Esto de esta forma dejarlo para las Historias de Usario</w:t>
+      </w:r>
     </w:p>
     <w:p>
       <w:pPr>
@@ -12571,7 +11647,7 @@
       </w:r>
     </w:p>
   </w:comment>
-  <w:comment w:id="65" w:author="Dionis" w:date="2024-12-10T06:42:00Z" w:initials="D">
+  <w:comment w:id="65" w:author="TitoCode" w:date="2024-12-16T09:42:00Z" w:initials="T">
     <w:p>
       <w:pPr>
         <w:pStyle w:val="Textocomentario"/>
@@ -12583,38 +11659,7 @@
         <w:annotationRef/>
       </w:r>
       <w:r>
-        <w:t>El sistema debe</w:t>
-      </w:r>
-    </w:p>
-    <w:p>
-      <w:pPr>
-        <w:pStyle w:val="Textocomentario"/>
-      </w:pPr>
-    </w:p>
-    <w:p>
-      <w:pPr>
-        <w:pStyle w:val="Textocomentario"/>
-      </w:pPr>
-      <w:r>
-        <w:t xml:space="preserve">Esto de esta forma dejarlo para las Historias de </w:t>
-      </w:r>
-      <w:proofErr w:type="spellStart"/>
-      <w:r>
-        <w:t>Usario</w:t>
-      </w:r>
-      <w:proofErr w:type="spellEnd"/>
-    </w:p>
-    <w:p>
-      <w:pPr>
-        <w:pStyle w:val="Textocomentario"/>
-      </w:pPr>
-    </w:p>
-    <w:p>
-      <w:pPr>
-        <w:pStyle w:val="Textocomentario"/>
-      </w:pPr>
-      <w:r>
-        <w:t>REVISAR otras tesis.</w:t>
+        <w:t>Logrado</w:t>
       </w:r>
     </w:p>
   </w:comment>
@@ -12643,13 +11688,8 @@
         <w:pStyle w:val="Textocomentario"/>
       </w:pPr>
       <w:r>
-        <w:t xml:space="preserve">Esto de esta forma dejarlo para las Historias de </w:t>
-      </w:r>
-      <w:proofErr w:type="spellStart"/>
-      <w:r>
-        <w:t>Usario</w:t>
-      </w:r>
-      <w:proofErr w:type="spellEnd"/>
+        <w:t>Esto de esta forma dejarlo para las Historias de Usario</w:t>
+      </w:r>
     </w:p>
     <w:p>
       <w:pPr>
@@ -12706,13 +11746,8 @@
         <w:pStyle w:val="Textocomentario"/>
       </w:pPr>
       <w:r>
-        <w:t xml:space="preserve">Esto de esta forma dejarlo para las Historias de </w:t>
-      </w:r>
-      <w:proofErr w:type="spellStart"/>
-      <w:r>
-        <w:t>Usario</w:t>
-      </w:r>
-      <w:proofErr w:type="spellEnd"/>
+        <w:t>Esto de esta forma dejarlo para las Historias de Usario</w:t>
+      </w:r>
     </w:p>
     <w:p>
       <w:pPr>
@@ -12756,15 +11791,7 @@
         <w:annotationRef/>
       </w:r>
       <w:r>
-        <w:t xml:space="preserve">Eso es el </w:t>
-      </w:r>
-      <w:proofErr w:type="spellStart"/>
-      <w:r>
-        <w:t>capitulo</w:t>
-      </w:r>
-      <w:proofErr w:type="spellEnd"/>
-      <w:r>
-        <w:t xml:space="preserve"> 3</w:t>
+        <w:t>Eso es el capitulo 3</w:t>
       </w:r>
     </w:p>
   </w:comment>
@@ -12790,7 +11817,7 @@
   <w15:commentEx w15:paraId="086F8487" w15:done="0"/>
   <w15:commentEx w15:paraId="66258C1F" w15:paraIdParent="086F8487" w15:done="0"/>
   <w15:commentEx w15:paraId="7EA74B4A" w15:done="0"/>
-  <w15:commentEx w15:paraId="204215FF" w15:done="0"/>
+  <w15:commentEx w15:paraId="7542B0AB" w15:paraIdParent="7EA74B4A" w15:done="0"/>
   <w15:commentEx w15:paraId="6BBAA6C3" w15:done="0"/>
   <w15:commentEx w15:paraId="74F2875F" w15:paraIdParent="6BBAA6C3" w15:done="0"/>
   <w15:commentEx w15:paraId="168DDC0F" w15:done="0"/>
@@ -12818,7 +11845,7 @@
   <w16cex:commentExtensible w16cex:durableId="1C85B6E0" w16cex:dateUtc="2024-12-10T11:40:00Z"/>
   <w16cex:commentExtensible w16cex:durableId="2B0A71D2" w16cex:dateUtc="2024-12-16T14:30:00Z"/>
   <w16cex:commentExtensible w16cex:durableId="01D79DAE" w16cex:dateUtc="2024-12-10T11:42:00Z"/>
-  <w16cex:commentExtensible w16cex:durableId="2B0A7287" w16cex:dateUtc="2024-12-10T11:42:00Z"/>
+  <w16cex:commentExtensible w16cex:durableId="2B0A7491" w16cex:dateUtc="2024-12-16T14:42:00Z"/>
   <w16cex:commentExtensible w16cex:durableId="2B0A728C" w16cex:dateUtc="2024-12-10T11:42:00Z"/>
   <w16cex:commentExtensible w16cex:durableId="2B0A73B6" w16cex:dateUtc="2024-12-16T14:39:00Z"/>
   <w16cex:commentExtensible w16cex:durableId="2B0A72CF" w16cex:dateUtc="2024-12-10T11:42:00Z"/>
@@ -12846,7 +11873,7 @@
   <w16cid:commentId w16cid:paraId="086F8487" w16cid:durableId="1C85B6E0"/>
   <w16cid:commentId w16cid:paraId="66258C1F" w16cid:durableId="2B0A71D2"/>
   <w16cid:commentId w16cid:paraId="7EA74B4A" w16cid:durableId="01D79DAE"/>
-  <w16cid:commentId w16cid:paraId="204215FF" w16cid:durableId="2B0A7287"/>
+  <w16cid:commentId w16cid:paraId="7542B0AB" w16cid:durableId="2B0A7491"/>
   <w16cid:commentId w16cid:paraId="6BBAA6C3" w16cid:durableId="2B0A728C"/>
   <w16cid:commentId w16cid:paraId="74F2875F" w16cid:durableId="2B0A73B6"/>
   <w16cid:commentId w16cid:paraId="168DDC0F" w16cid:durableId="2B0A72CF"/>
@@ -18077,7 +17104,7 @@
   <dgm:whole/>
   <dgm:extLst>
     <a:ext uri="http://schemas.microsoft.com/office/drawing/2008/diagram">
-      <dsp:dataModelExt xmlns:dsp="http://schemas.microsoft.com/office/drawing/2008/diagram" relId="rId31" minVer="http://schemas.openxmlformats.org/drawingml/2006/diagram"/>
+      <dsp:dataModelExt xmlns:dsp="http://schemas.microsoft.com/office/drawing/2008/diagram" relId="rId33" minVer="http://schemas.openxmlformats.org/drawingml/2006/diagram"/>
     </a:ext>
   </dgm:extLst>
 </dgm:dataModel>

</xml_diff>

<commit_message>
Diagrama de Clases en  Tesis
</commit_message>
<xml_diff>
--- a/Tesis/Tesis Dariel Enmanuel Cabrera Lopez.docx
+++ b/Tesis/Tesis Dariel Enmanuel Cabrera Lopez.docx
@@ -10836,7 +10836,7 @@
                 <v:shape id="_x0000_i1025" type="#_x0000_t75" style="width:283pt;height:257pt" o:ole="">
                   <v:imagedata r:id="rId34" o:title=""/>
                 </v:shape>
-                <o:OLEObject Type="Embed" ProgID="PBrush" ShapeID="_x0000_i1025" DrawAspect="Content" ObjectID="_1796474728" r:id="rId35"/>
+                <o:OLEObject Type="Embed" ProgID="PBrush" ShapeID="_x0000_i1025" DrawAspect="Content" ObjectID="_1796475155" r:id="rId35"/>
               </w:object>
             </w:r>
           </w:p>
@@ -11198,8 +11198,104 @@
     </w:tbl>
     <w:p/>
     <w:p>
+      <w:pPr>
+        <w:pStyle w:val="Ttulo2"/>
+      </w:pPr>
       <w:r>
         <w:t xml:space="preserve">Diagrama de Clases </w:t>
+      </w:r>
+    </w:p>
+    <w:p>
+      <w:r>
+        <w:t xml:space="preserve">Un diagrama de clases es un tipo de estructura estática que describe la estructura de un sistema mostrando las clases del sistema, sus atributos, </w:t>
+      </w:r>
+      <w:proofErr w:type="gramStart"/>
+      <w:r>
+        <w:t>operaciones(</w:t>
+      </w:r>
+      <w:proofErr w:type="gramEnd"/>
+      <w:r>
+        <w:t>o métodos), y las relaciones entre los objetos.</w:t>
+      </w:r>
+    </w:p>
+    <w:p>
+      <w:pPr>
+        <w:pStyle w:val="Textoindependiente1"/>
+      </w:pPr>
+    </w:p>
+    <w:p>
+      <w:r>
+        <w:t xml:space="preserve"> </w:t>
+      </w:r>
+    </w:p>
+    <w:p>
+      <w:r>
+        <w:rPr>
+          <w:b/>
+          <w:noProof/>
+          <w:sz w:val="22"/>
+          <w:u w:val="single"/>
+        </w:rPr>
+        <w:lastRenderedPageBreak/>
+        <w:drawing>
+          <wp:inline distT="0" distB="0" distL="0" distR="0" wp14:anchorId="1999785C" wp14:editId="3DBD708B">
+            <wp:extent cx="5612130" cy="2636299"/>
+            <wp:effectExtent l="0" t="0" r="7620" b="0"/>
+            <wp:docPr id="14" name="Imagen 14" descr="E:\UNIVERSIDAD\Practicas Profesional 2do año\Diagrama de Clases1.jpg"/>
+            <wp:cNvGraphicFramePr>
+              <a:graphicFrameLocks xmlns:a="http://schemas.openxmlformats.org/drawingml/2006/main" noChangeAspect="1"/>
+            </wp:cNvGraphicFramePr>
+            <a:graphic xmlns:a="http://schemas.openxmlformats.org/drawingml/2006/main">
+              <a:graphicData uri="http://schemas.openxmlformats.org/drawingml/2006/picture">
+                <pic:pic xmlns:pic="http://schemas.openxmlformats.org/drawingml/2006/picture">
+                  <pic:nvPicPr>
+                    <pic:cNvPr id="0" name="Picture 4" descr="E:\UNIVERSIDAD\Practicas Profesional 2do año\Diagrama de Clases1.jpg"/>
+                    <pic:cNvPicPr>
+                      <a:picLocks noChangeAspect="1" noChangeArrowheads="1"/>
+                    </pic:cNvPicPr>
+                  </pic:nvPicPr>
+                  <pic:blipFill>
+                    <a:blip r:embed="rId37">
+                      <a:extLst>
+                        <a:ext uri="{28A0092B-C50C-407E-A947-70E740481C1C}">
+                          <a14:useLocalDpi xmlns:a14="http://schemas.microsoft.com/office/drawing/2010/main" val="0"/>
+                        </a:ext>
+                      </a:extLst>
+                    </a:blip>
+                    <a:srcRect/>
+                    <a:stretch>
+                      <a:fillRect/>
+                    </a:stretch>
+                  </pic:blipFill>
+                  <pic:spPr bwMode="auto">
+                    <a:xfrm>
+                      <a:off x="0" y="0"/>
+                      <a:ext cx="5612130" cy="2636299"/>
+                    </a:xfrm>
+                    <a:prstGeom prst="rect">
+                      <a:avLst/>
+                    </a:prstGeom>
+                    <a:noFill/>
+                    <a:ln>
+                      <a:noFill/>
+                    </a:ln>
+                  </pic:spPr>
+                </pic:pic>
+              </a:graphicData>
+            </a:graphic>
+          </wp:inline>
+        </w:drawing>
+      </w:r>
+    </w:p>
+    <w:p>
+      <w:r>
+        <w:t xml:space="preserve">Figura 2.3   </w:t>
+      </w:r>
+      <w:r>
+        <w:t>La clase usuario va a realizar muchos cálculos longitudinales, los cuales heredan de la clase Cálculos, estos cálculos ser realizan en una ubicación, en una ubicación se realiza muchos cálculos, en un Municipio hay muchas ubicaciones</w:t>
+      </w:r>
+      <w:r>
+        <w:t xml:space="preserve"> </w:t>
       </w:r>
     </w:p>
     <w:p/>
@@ -11289,7 +11385,6 @@
           <w:szCs w:val="18"/>
           <w:lang w:eastAsia="es-ES"/>
         </w:rPr>
-        <w:lastRenderedPageBreak/>
         <w:t>Tabla 2.1 Caso de Prueba “Autenticación”</w:t>
       </w:r>
     </w:p>
@@ -11673,7 +11768,15 @@
                 <w:sz w:val="20"/>
                 <w:szCs w:val="20"/>
               </w:rPr>
-              <w:t>Se notifica al usuario del usuario o la contraseña es incorrecta</w:t>
+              <w:t xml:space="preserve">Se notifica al usuario del usuario o la contraseña es </w:t>
+            </w:r>
+            <w:r>
+              <w:rPr>
+                <w:sz w:val="20"/>
+                <w:szCs w:val="20"/>
+              </w:rPr>
+              <w:lastRenderedPageBreak/>
+              <w:t>incorrecta</w:t>
             </w:r>
           </w:p>
         </w:tc>
@@ -11705,6 +11808,7 @@
                 <w:sz w:val="20"/>
                 <w:szCs w:val="20"/>
               </w:rPr>
+              <w:lastRenderedPageBreak/>
               <w:t>Se trata de registrar con usuarios y contraseñas erróneos</w:t>
             </w:r>
           </w:p>

</xml_diff>

<commit_message>
Diagrama de Base de Datos en  Tesis
</commit_message>
<xml_diff>
--- a/Tesis/Tesis Dariel Enmanuel Cabrera Lopez.docx
+++ b/Tesis/Tesis Dariel Enmanuel Cabrera Lopez.docx
@@ -10836,7 +10836,7 @@
                 <v:shape id="_x0000_i1025" type="#_x0000_t75" style="width:283pt;height:257pt" o:ole="">
                   <v:imagedata r:id="rId34" o:title=""/>
                 </v:shape>
-                <o:OLEObject Type="Embed" ProgID="PBrush" ShapeID="_x0000_i1025" DrawAspect="Content" ObjectID="_1796475155" r:id="rId35"/>
+                <o:OLEObject Type="Embed" ProgID="PBrush" ShapeID="_x0000_i1025" DrawAspect="Content" ObjectID="_1796475880" r:id="rId35"/>
               </w:object>
             </w:r>
           </w:p>
@@ -11207,15 +11207,13 @@
     </w:p>
     <w:p>
       <w:r>
-        <w:t xml:space="preserve">Un diagrama de clases es un tipo de estructura estática que describe la estructura de un sistema mostrando las clases del sistema, sus atributos, </w:t>
-      </w:r>
-      <w:proofErr w:type="gramStart"/>
-      <w:r>
-        <w:t>operaciones(</w:t>
-      </w:r>
-      <w:proofErr w:type="gramEnd"/>
-      <w:r>
-        <w:t>o métodos), y las relaciones entre los objetos.</w:t>
+        <w:t>Un diagrama de clases es un tipo de estructura estática que describe la estructura de un sistema mostrando las clases del sistema, sus atributos, operaciones</w:t>
+      </w:r>
+      <w:r>
+        <w:t xml:space="preserve"> </w:t>
+      </w:r>
+      <w:r>
+        <w:t>(o métodos), y las relaciones entre los objetos.</w:t>
       </w:r>
     </w:p>
     <w:p>
@@ -11289,7 +11287,13 @@
     </w:p>
     <w:p>
       <w:r>
-        <w:t xml:space="preserve">Figura 2.3   </w:t>
+        <w:t>Figura 2.</w:t>
+      </w:r>
+      <w:r>
+        <w:t>2</w:t>
+      </w:r>
+      <w:r>
+        <w:t xml:space="preserve">   </w:t>
       </w:r>
       <w:r>
         <w:t>La clase usuario va a realizar muchos cálculos longitudinales, los cuales heredan de la clase Cálculos, estos cálculos ser realizan en una ubicación, en una ubicación se realiza muchos cálculos, en un Municipio hay muchas ubicaciones</w:t>
@@ -11298,6 +11302,102 @@
         <w:t xml:space="preserve"> </w:t>
       </w:r>
     </w:p>
+    <w:p>
+      <w:pPr>
+        <w:pStyle w:val="Ttulo2"/>
+      </w:pPr>
+      <w:r>
+        <w:t>Diagrama de Base de Datos</w:t>
+      </w:r>
+    </w:p>
+    <w:p>
+      <w:r>
+        <w:t>Un diagrama de base de datos es una representación visual de la estructura y relaciones entre los elementos de una base de datos.</w:t>
+      </w:r>
+    </w:p>
+    <w:p>
+      <w:r>
+        <w:rPr>
+          <w:noProof/>
+        </w:rPr>
+        <w:drawing>
+          <wp:inline distT="0" distB="0" distL="0" distR="0" wp14:anchorId="4E801287" wp14:editId="60167983">
+            <wp:extent cx="5603240" cy="3561715"/>
+            <wp:effectExtent l="0" t="0" r="0" b="635"/>
+            <wp:docPr id="2" name="Imagen 2"/>
+            <wp:cNvGraphicFramePr>
+              <a:graphicFrameLocks xmlns:a="http://schemas.openxmlformats.org/drawingml/2006/main" noChangeAspect="1"/>
+            </wp:cNvGraphicFramePr>
+            <a:graphic xmlns:a="http://schemas.openxmlformats.org/drawingml/2006/main">
+              <a:graphicData uri="http://schemas.openxmlformats.org/drawingml/2006/picture">
+                <pic:pic xmlns:pic="http://schemas.openxmlformats.org/drawingml/2006/picture">
+                  <pic:nvPicPr>
+                    <pic:cNvPr id="0" name="Picture 3"/>
+                    <pic:cNvPicPr>
+                      <a:picLocks noChangeAspect="1" noChangeArrowheads="1"/>
+                    </pic:cNvPicPr>
+                  </pic:nvPicPr>
+                  <pic:blipFill>
+                    <a:blip r:embed="rId38">
+                      <a:extLst>
+                        <a:ext uri="{28A0092B-C50C-407E-A947-70E740481C1C}">
+                          <a14:useLocalDpi xmlns:a14="http://schemas.microsoft.com/office/drawing/2010/main" val="0"/>
+                        </a:ext>
+                      </a:extLst>
+                    </a:blip>
+                    <a:srcRect/>
+                    <a:stretch>
+                      <a:fillRect/>
+                    </a:stretch>
+                  </pic:blipFill>
+                  <pic:spPr bwMode="auto">
+                    <a:xfrm>
+                      <a:off x="0" y="0"/>
+                      <a:ext cx="5603240" cy="3561715"/>
+                    </a:xfrm>
+                    <a:prstGeom prst="rect">
+                      <a:avLst/>
+                    </a:prstGeom>
+                    <a:noFill/>
+                    <a:ln>
+                      <a:noFill/>
+                    </a:ln>
+                  </pic:spPr>
+                </pic:pic>
+              </a:graphicData>
+            </a:graphic>
+          </wp:inline>
+        </w:drawing>
+      </w:r>
+    </w:p>
+    <w:p>
+      <w:pPr>
+        <w:pStyle w:val="Textoindependiente1"/>
+        <w:rPr>
+          <w:sz w:val="24"/>
+        </w:rPr>
+      </w:pPr>
+      <w:r>
+        <w:rPr>
+          <w:sz w:val="24"/>
+        </w:rPr>
+        <w:lastRenderedPageBreak/>
+        <w:t>Figura 2.</w:t>
+      </w:r>
+      <w:r>
+        <w:rPr>
+          <w:sz w:val="24"/>
+        </w:rPr>
+        <w:t xml:space="preserve">3 </w:t>
+      </w:r>
+      <w:r>
+        <w:rPr>
+          <w:sz w:val="24"/>
+        </w:rPr>
+        <w:t>Diagrama de Base de Datos</w:t>
+      </w:r>
+    </w:p>
+    <w:p/>
     <w:p/>
     <w:p>
       <w:pPr>
@@ -11768,15 +11868,7 @@
                 <w:sz w:val="20"/>
                 <w:szCs w:val="20"/>
               </w:rPr>
-              <w:t xml:space="preserve">Se notifica al usuario del usuario o la contraseña es </w:t>
-            </w:r>
-            <w:r>
-              <w:rPr>
-                <w:sz w:val="20"/>
-                <w:szCs w:val="20"/>
-              </w:rPr>
-              <w:lastRenderedPageBreak/>
-              <w:t>incorrecta</w:t>
+              <w:t>Se notifica al usuario del usuario o la contraseña es incorrecta</w:t>
             </w:r>
           </w:p>
         </w:tc>
@@ -11808,7 +11900,6 @@
                 <w:sz w:val="20"/>
                 <w:szCs w:val="20"/>
               </w:rPr>
-              <w:lastRenderedPageBreak/>
               <w:t>Se trata de registrar con usuarios y contraseñas erróneos</w:t>
             </w:r>
           </w:p>
@@ -12062,7 +12153,15 @@
                 <w:sz w:val="20"/>
                 <w:szCs w:val="20"/>
               </w:rPr>
-              <w:t>Permite entrar Datos de las variables de la ecuación a calcular</w:t>
+              <w:t xml:space="preserve">Permite entrar Datos de las variables de la ecuación a </w:t>
+            </w:r>
+            <w:r>
+              <w:rPr>
+                <w:sz w:val="20"/>
+                <w:szCs w:val="20"/>
+              </w:rPr>
+              <w:lastRenderedPageBreak/>
+              <w:t>calcular</w:t>
             </w:r>
           </w:p>
         </w:tc>
@@ -12094,6 +12193,7 @@
                 <w:sz w:val="20"/>
                 <w:szCs w:val="20"/>
               </w:rPr>
+              <w:lastRenderedPageBreak/>
               <w:t>Se escriben los datos para calcular</w:t>
             </w:r>
           </w:p>

</xml_diff>

<commit_message>
Hipotesis Informe de Tesis
</commit_message>
<xml_diff>
--- a/Tesis/Tesis Dariel Enmanuel Cabrera Lopez.docx
+++ b/Tesis/Tesis Dariel Enmanuel Cabrera Lopez.docx
@@ -212,11 +212,12 @@
       <w:r>
         <w:t xml:space="preserve">, </w:t>
       </w:r>
-      <w:proofErr w:type="spellStart"/>
       <w:r>
         <w:t>par</w:t>
       </w:r>
-      <w:proofErr w:type="spellEnd"/>
+      <w:r>
+        <w:t>a</w:t>
+      </w:r>
       <w:r>
         <w:t xml:space="preserve"> la</w:t>
       </w:r>
@@ -4909,14 +4910,73 @@
         <w:rPr>
           <w:rFonts w:ascii="Arial" w:hAnsi="Arial" w:cs="Arial"/>
           <w:b/>
+          <w:bCs/>
         </w:rPr>
       </w:pPr>
       <w:r>
         <w:rPr>
           <w:rFonts w:ascii="Arial" w:hAnsi="Arial" w:cs="Arial"/>
           <w:b/>
-        </w:rPr>
-        <w:t>Objetivo</w:t>
+          <w:bCs/>
+        </w:rPr>
+        <w:t>Hipótesis</w:t>
+      </w:r>
+    </w:p>
+    <w:p>
+      <w:pPr>
+        <w:pStyle w:val="NormalWeb"/>
+        <w:rPr>
+          <w:rFonts w:ascii="Arial" w:hAnsi="Arial" w:cs="Arial"/>
+          <w:bCs/>
+          <w:shd w:val="clear" w:color="auto" w:fill="auto"/>
+        </w:rPr>
+      </w:pPr>
+      <w:r>
+        <w:rPr>
+          <w:rFonts w:ascii="Arial" w:hAnsi="Arial" w:cs="Arial"/>
+          <w:bCs/>
+        </w:rPr>
+        <w:t>Si se implementa un sistema de gestión en la empresa GEOCUBA que garantice el control de la información asociada al cálculo del transporte de sedimentos en las costas cubanas de la región sur-oriental, entonces aumentaría la seguridad, organización y rapidez en el acceso a dicha información</w:t>
+      </w:r>
+      <w:r>
+        <w:t xml:space="preserve">, </w:t>
+      </w:r>
+      <w:r>
+        <w:rPr>
+          <w:rFonts w:ascii="Arial" w:hAnsi="Arial" w:cs="Arial"/>
+          <w:bCs/>
+        </w:rPr>
+        <w:t>mejorando los procesos de toma de decisiones y optimizando los recursos de la empresa.</w:t>
+      </w:r>
+    </w:p>
+    <w:p>
+      <w:pPr>
+        <w:pStyle w:val="NormalWeb"/>
+        <w:rPr>
+          <w:rFonts w:ascii="Arial" w:hAnsi="Arial" w:cs="Arial"/>
+          <w:b/>
+        </w:rPr>
+      </w:pPr>
+      <w:r>
+        <w:rPr>
+          <w:rFonts w:ascii="Arial" w:hAnsi="Arial" w:cs="Arial"/>
+          <w:b/>
+        </w:rPr>
+        <w:t>Ob</w:t>
+      </w:r>
+      <w:r>
+        <w:rPr>
+          <w:rFonts w:ascii="Arial" w:hAnsi="Arial" w:cs="Arial"/>
+          <w:b/>
+        </w:rPr>
+        <w:t>jetivo</w:t>
+      </w:r>
+      <w:r>
+        <w:rPr>
+          <w:rFonts w:ascii="Arial" w:hAnsi="Arial" w:cs="Arial"/>
+          <w:b/>
+        </w:rPr>
+        <w:t xml:space="preserve"> General</w:t>
       </w:r>
     </w:p>
     <w:p>
@@ -4988,7 +5048,110 @@
     <w:p>
       <w:pPr>
         <w:pStyle w:val="NormalWeb"/>
-      </w:pPr>
+        <w:rPr>
+          <w:rFonts w:ascii="Arial" w:hAnsi="Arial" w:cs="Arial"/>
+          <w:b/>
+          <w:bCs/>
+        </w:rPr>
+      </w:pPr>
+      <w:r>
+        <w:rPr>
+          <w:rFonts w:ascii="Arial" w:hAnsi="Arial" w:cs="Arial"/>
+          <w:b/>
+          <w:bCs/>
+        </w:rPr>
+        <w:t>Objetivos Específicos</w:t>
+      </w:r>
+    </w:p>
+    <w:p>
+      <w:pPr>
+        <w:pStyle w:val="NormalWeb"/>
+        <w:rPr>
+          <w:rFonts w:ascii="Arial" w:hAnsi="Arial" w:cs="Arial"/>
+          <w:b/>
+          <w:bCs/>
+        </w:rPr>
+      </w:pPr>
+      <w:r>
+        <w:rPr>
+          <w:rFonts w:ascii="Arial" w:hAnsi="Arial" w:cs="Arial"/>
+          <w:b/>
+          <w:bCs/>
+        </w:rPr>
+        <w:t>Tareas de investigación</w:t>
+      </w:r>
+    </w:p>
+    <w:p>
+      <w:pPr>
+        <w:pStyle w:val="NormalWeb"/>
+        <w:rPr>
+          <w:rFonts w:ascii="Arial" w:hAnsi="Arial" w:cs="Arial"/>
+          <w:b/>
+          <w:bCs/>
+        </w:rPr>
+      </w:pPr>
+      <w:r>
+        <w:rPr>
+          <w:rFonts w:ascii="Arial" w:hAnsi="Arial" w:cs="Arial"/>
+          <w:b/>
+          <w:bCs/>
+        </w:rPr>
+        <w:t>Métodos de Investigación empleados</w:t>
+      </w:r>
+    </w:p>
+    <w:p>
+      <w:pPr>
+        <w:pStyle w:val="NormalWeb"/>
+        <w:rPr>
+          <w:rFonts w:ascii="Arial" w:hAnsi="Arial" w:cs="Arial"/>
+          <w:b/>
+          <w:bCs/>
+        </w:rPr>
+      </w:pPr>
+      <w:r>
+        <w:rPr>
+          <w:rFonts w:ascii="Arial" w:hAnsi="Arial" w:cs="Arial"/>
+          <w:b/>
+          <w:bCs/>
+        </w:rPr>
+        <w:t>Técnicas de Investigación empleadas</w:t>
+      </w:r>
+    </w:p>
+    <w:p>
+      <w:pPr>
+        <w:pStyle w:val="NormalWeb"/>
+        <w:rPr>
+          <w:rFonts w:ascii="Arial" w:hAnsi="Arial" w:cs="Arial"/>
+          <w:b/>
+          <w:bCs/>
+        </w:rPr>
+      </w:pPr>
+      <w:r>
+        <w:rPr>
+          <w:rFonts w:ascii="Arial" w:hAnsi="Arial" w:cs="Arial"/>
+          <w:b/>
+          <w:bCs/>
+        </w:rPr>
+        <w:t>Aportes prácticos</w:t>
+      </w:r>
+    </w:p>
+    <w:p>
+      <w:pPr>
+        <w:pStyle w:val="NormalWeb"/>
+        <w:rPr>
+          <w:rFonts w:ascii="Arial" w:hAnsi="Arial" w:cs="Arial"/>
+          <w:b/>
+          <w:bCs/>
+        </w:rPr>
+      </w:pPr>
+      <w:r>
+        <w:rPr>
+          <w:rFonts w:ascii="Arial" w:hAnsi="Arial" w:cs="Arial"/>
+          <w:b/>
+          <w:bCs/>
+        </w:rPr>
+        <w:t xml:space="preserve">Estructura de la tesis </w:t>
+      </w:r>
     </w:p>
     <w:p>
       <w:pPr>
@@ -10836,7 +10999,7 @@
                 <v:shape id="_x0000_i1025" type="#_x0000_t75" style="width:283pt;height:257pt" o:ole="">
                   <v:imagedata r:id="rId34" o:title=""/>
                 </v:shape>
-                <o:OLEObject Type="Embed" ProgID="PBrush" ShapeID="_x0000_i1025" DrawAspect="Content" ObjectID="_1796475880" r:id="rId35"/>
+                <o:OLEObject Type="Embed" ProgID="PBrush" ShapeID="_x0000_i1025" DrawAspect="Content" ObjectID="_1798055410" r:id="rId35"/>
               </w:object>
             </w:r>
           </w:p>
@@ -11382,19 +11545,7 @@
           <w:sz w:val="24"/>
         </w:rPr>
         <w:lastRenderedPageBreak/>
-        <w:t>Figura 2.</w:t>
-      </w:r>
-      <w:r>
-        <w:rPr>
-          <w:sz w:val="24"/>
-        </w:rPr>
-        <w:t xml:space="preserve">3 </w:t>
-      </w:r>
-      <w:r>
-        <w:rPr>
-          <w:sz w:val="24"/>
-        </w:rPr>
-        <w:t>Diagrama de Base de Datos</w:t>
+        <w:t>Figura 2.3 Diagrama de Base de Datos</w:t>
       </w:r>
     </w:p>
     <w:p/>

</xml_diff>

<commit_message>
Objetivos Especificos Informe de Tesis
</commit_message>
<xml_diff>
--- a/Tesis/Tesis Dariel Enmanuel Cabrera Lopez.docx
+++ b/Tesis/Tesis Dariel Enmanuel Cabrera Lopez.docx
@@ -222,15 +222,7 @@
         <w:t xml:space="preserve"> la</w:t>
       </w:r>
       <w:r>
-        <w:t xml:space="preserve"> empresa </w:t>
-      </w:r>
-      <w:proofErr w:type="spellStart"/>
-      <w:r>
-        <w:t>Geocuba</w:t>
-      </w:r>
-      <w:proofErr w:type="spellEnd"/>
-      <w:r>
-        <w:t>.”</w:t>
+        <w:t xml:space="preserve"> empresa Geocuba.”</w:t>
       </w:r>
     </w:p>
     <w:p>
@@ -322,41 +314,19 @@
         <w:rPr>
           <w:color w:val="auto"/>
         </w:rPr>
-        <w:t xml:space="preserve"> </w:t>
-      </w:r>
-      <w:proofErr w:type="spellStart"/>
+        <w:t xml:space="preserve"> Dr.</w:t>
+      </w:r>
       <w:r>
         <w:rPr>
           <w:color w:val="auto"/>
         </w:rPr>
-        <w:t>Dr.</w:t>
+        <w:t>C</w:t>
       </w:r>
       <w:r>
         <w:rPr>
           <w:color w:val="auto"/>
         </w:rPr>
-        <w:t>C</w:t>
-      </w:r>
-      <w:proofErr w:type="spellEnd"/>
-      <w:r>
-        <w:rPr>
-          <w:color w:val="auto"/>
-        </w:rPr>
-        <w:t xml:space="preserve"> </w:t>
-      </w:r>
-      <w:proofErr w:type="spellStart"/>
-      <w:r>
-        <w:rPr>
-          <w:color w:val="auto"/>
-        </w:rPr>
-        <w:t>Dionis</w:t>
-      </w:r>
-      <w:proofErr w:type="spellEnd"/>
-      <w:r>
-        <w:rPr>
-          <w:color w:val="auto"/>
-        </w:rPr>
-        <w:t xml:space="preserve"> López Ramos</w:t>
+        <w:t xml:space="preserve"> Dionis López Ramos</w:t>
       </w:r>
     </w:p>
     <w:p>
@@ -4044,25 +4014,23 @@
           <w:sz w:val="24"/>
           <w:szCs w:val="24"/>
         </w:rPr>
-        <w:t xml:space="preserve"> </w:t>
-      </w:r>
-      <w:proofErr w:type="spellStart"/>
+        <w:t xml:space="preserve"> React, como marco </w:t>
+      </w:r>
       <w:r>
         <w:rPr>
           <w:color w:val="auto"/>
           <w:sz w:val="24"/>
           <w:szCs w:val="24"/>
         </w:rPr>
-        <w:t>React</w:t>
-      </w:r>
-      <w:proofErr w:type="spellEnd"/>
+        <w:t xml:space="preserve">de trabajo, Visual Paradigm (versión 8.0) para la realización de los </w:t>
+      </w:r>
       <w:r>
         <w:rPr>
           <w:color w:val="auto"/>
           <w:sz w:val="24"/>
           <w:szCs w:val="24"/>
         </w:rPr>
-        <w:t xml:space="preserve">, como marco </w:t>
+        <w:t>diagramas de</w:t>
       </w:r>
       <w:r>
         <w:rPr>
@@ -4070,25 +4038,23 @@
           <w:sz w:val="24"/>
           <w:szCs w:val="24"/>
         </w:rPr>
-        <w:t xml:space="preserve">de trabajo, Visual </w:t>
-      </w:r>
-      <w:proofErr w:type="spellStart"/>
+        <w:t xml:space="preserve"> la metodología empleada en la Ingeniería de Software, Mongo DB como </w:t>
+      </w:r>
       <w:r>
         <w:rPr>
           <w:color w:val="auto"/>
           <w:sz w:val="24"/>
           <w:szCs w:val="24"/>
         </w:rPr>
-        <w:t>Paradigm</w:t>
-      </w:r>
-      <w:proofErr w:type="spellEnd"/>
+        <w:t xml:space="preserve">sistema gestor de </w:t>
+      </w:r>
       <w:r>
         <w:rPr>
           <w:color w:val="auto"/>
           <w:sz w:val="24"/>
           <w:szCs w:val="24"/>
         </w:rPr>
-        <w:t xml:space="preserve"> (versión 8.0) para la realización de los </w:t>
+        <w:t>la base de datos y Visual Studio</w:t>
       </w:r>
       <w:r>
         <w:rPr>
@@ -4096,50 +4062,8 @@
           <w:sz w:val="24"/>
           <w:szCs w:val="24"/>
         </w:rPr>
-        <w:t>diagramas de</w:t>
-      </w:r>
-      <w:r>
-        <w:rPr>
-          <w:color w:val="auto"/>
-          <w:sz w:val="24"/>
-          <w:szCs w:val="24"/>
-        </w:rPr>
-        <w:t xml:space="preserve"> la metodología empleada en la Ingeniería de Software, Mongo DB como </w:t>
-      </w:r>
-      <w:r>
-        <w:rPr>
-          <w:color w:val="auto"/>
-          <w:sz w:val="24"/>
-          <w:szCs w:val="24"/>
-        </w:rPr>
-        <w:t xml:space="preserve">sistema gestor de </w:t>
-      </w:r>
-      <w:r>
-        <w:rPr>
-          <w:color w:val="auto"/>
-          <w:sz w:val="24"/>
-          <w:szCs w:val="24"/>
-        </w:rPr>
-        <w:t>la base de datos y Visual Studio</w:t>
-      </w:r>
-      <w:r>
-        <w:rPr>
-          <w:color w:val="auto"/>
-          <w:sz w:val="24"/>
-          <w:szCs w:val="24"/>
-        </w:rPr>
-        <w:t xml:space="preserve"> </w:t>
-      </w:r>
-      <w:proofErr w:type="spellStart"/>
-      <w:r>
-        <w:rPr>
-          <w:color w:val="auto"/>
-          <w:sz w:val="24"/>
-          <w:szCs w:val="24"/>
-        </w:rPr>
-        <w:t>Code</w:t>
-      </w:r>
-      <w:proofErr w:type="spellEnd"/>
+        <w:t xml:space="preserve"> Code</w:t>
+      </w:r>
       <w:r>
         <w:rPr>
           <w:color w:val="auto"/>
@@ -4437,21 +4361,7 @@
         <w:rPr>
           <w:rFonts w:ascii="Arial" w:hAnsi="Arial" w:cs="Arial"/>
         </w:rPr>
-        <w:t xml:space="preserve"> “Se ratifica que el ritmo de la erosión de las playas arenosas en el archipiélago cubano, que se estima en 1.2 metros de retroceso de la línea de la costa como promedio cada año”, así expuso la viceministra del CITMA </w:t>
-      </w:r>
-      <w:proofErr w:type="spellStart"/>
-      <w:r>
-        <w:rPr>
-          <w:rFonts w:ascii="Arial" w:hAnsi="Arial" w:cs="Arial"/>
-        </w:rPr>
-        <w:t>Adianez</w:t>
-      </w:r>
-      <w:proofErr w:type="spellEnd"/>
-      <w:r>
-        <w:rPr>
-          <w:rFonts w:ascii="Arial" w:hAnsi="Arial" w:cs="Arial"/>
-        </w:rPr>
-        <w:t xml:space="preserve"> Taboada Zamora,  en la  sesión de trabajo de la Comisión de Educación, Cultura, Ciencia, Tecnología y Medio Ambiente de 2023 </w:t>
+        <w:t xml:space="preserve"> “Se ratifica que el ritmo de la erosión de las playas arenosas en el archipiélago cubano, que se estima en 1.2 metros de retroceso de la línea de la costa como promedio cada año”, así expuso la viceministra del CITMA Adianez Taboada Zamora,  en la  sesión de trabajo de la Comisión de Educación, Cultura, Ciencia, Tecnología y Medio Ambiente de 2023 </w:t>
       </w:r>
       <w:r>
         <w:rPr>
@@ -4851,21 +4761,7 @@
         <w:rPr>
           <w:rFonts w:ascii="Arial" w:hAnsi="Arial" w:cs="Arial"/>
         </w:rPr>
-        <w:t xml:space="preserve"> para el cálculo de transporte de sedimentos (</w:t>
-      </w:r>
-      <w:proofErr w:type="spellStart"/>
-      <w:r>
-        <w:rPr>
-          <w:rFonts w:ascii="Arial" w:hAnsi="Arial" w:cs="Arial"/>
-        </w:rPr>
-        <w:t>e.d</w:t>
-      </w:r>
-      <w:proofErr w:type="spellEnd"/>
-      <w:r>
-        <w:rPr>
-          <w:rFonts w:ascii="Arial" w:hAnsi="Arial" w:cs="Arial"/>
-        </w:rPr>
-        <w:t xml:space="preserve">., la arena y otros recursos que se pierden en las playas por el aumento del nivel del mar) emplea </w:t>
+        <w:t xml:space="preserve"> para el cálculo de transporte de sedimentos (e.d., la arena y otros recursos que se pierden en las playas por el aumento del nivel del mar) emplea </w:t>
       </w:r>
       <w:commentRangeStart w:id="10"/>
       <w:r>
@@ -4887,21 +4783,7 @@
         <w:rPr>
           <w:rFonts w:ascii="Arial" w:hAnsi="Arial" w:cs="Arial"/>
         </w:rPr>
-        <w:t>y recoge datos de las mediciones de las costas a través de métodos tradicionales (</w:t>
-      </w:r>
-      <w:proofErr w:type="spellStart"/>
-      <w:r>
-        <w:rPr>
-          <w:rFonts w:ascii="Arial" w:hAnsi="Arial" w:cs="Arial"/>
-        </w:rPr>
-        <w:t>e.d</w:t>
-      </w:r>
-      <w:proofErr w:type="spellEnd"/>
-      <w:r>
-        <w:rPr>
-          <w:rFonts w:ascii="Arial" w:hAnsi="Arial" w:cs="Arial"/>
-        </w:rPr>
-        <w:t>., escribiendo los datos en papel u otro recurso físico), los cuales pueden tener un deterioro en el tiempo, errores en los cálculos y morosidad en la búsqueda de información.  Es importante poder guardar la información de una manera segura para su posterior consulta, calcular los datos con mayor precisión y buscar los datos con mayor rapidez.</w:t>
+        <w:t>y recoge datos de las mediciones de las costas a través de métodos tradicionales (e.d., escribiendo los datos en papel u otro recurso físico), los cuales pueden tener un deterioro en el tiempo, errores en los cálculos y morosidad en la búsqueda de información.  Es importante poder guardar la información de una manera segura para su posterior consulta, calcular los datos con mayor precisión y buscar los datos con mayor rapidez.</w:t>
       </w:r>
     </w:p>
     <w:p>
@@ -5066,20 +4948,119 @@
     <w:p>
       <w:pPr>
         <w:pStyle w:val="NormalWeb"/>
+        <w:numPr>
+          <w:ilvl w:val="0"/>
+          <w:numId w:val="35"/>
+        </w:numPr>
+        <w:shd w:val="clear" w:color="auto" w:fill="FFFFFF"/>
+        <w:rPr>
+          <w:rFonts w:ascii="Arial" w:hAnsi="Arial" w:cs="Arial"/>
+          <w:shd w:val="clear" w:color="auto" w:fill="auto"/>
+          <w:lang w:val="es-US"/>
+        </w:rPr>
+      </w:pPr>
+      <w:r>
+        <w:rPr>
+          <w:rFonts w:ascii="Arial" w:hAnsi="Arial" w:cs="Arial"/>
+          <w:lang w:val="es-US"/>
+        </w:rPr>
+        <w:t xml:space="preserve">Determinar las bases teóricas-conceptuales y metodológicos referentes al </w:t>
+      </w:r>
+      <w:bookmarkStart w:id="12" w:name="_Hlk187430645"/>
+      <w:bookmarkStart w:id="13" w:name="_Hlk187430716"/>
+      <w:r>
+        <w:rPr>
+          <w:rFonts w:ascii="Arial" w:hAnsi="Arial" w:cs="Arial"/>
+          <w:lang w:val="es-US"/>
+        </w:rPr>
+        <w:t>cálculo del transporte de sedimentos en las costas cubanas</w:t>
+      </w:r>
+      <w:bookmarkEnd w:id="12"/>
+      <w:r>
+        <w:rPr>
+          <w:rFonts w:ascii="Arial" w:hAnsi="Arial" w:cs="Arial"/>
+          <w:lang w:val="es-US"/>
+        </w:rPr>
+        <w:t>.</w:t>
+      </w:r>
+      <w:bookmarkEnd w:id="13"/>
+    </w:p>
+    <w:p>
+      <w:pPr>
+        <w:pStyle w:val="NormalWeb"/>
+        <w:numPr>
+          <w:ilvl w:val="0"/>
+          <w:numId w:val="35"/>
+        </w:numPr>
+        <w:shd w:val="clear" w:color="auto" w:fill="FFFFFF"/>
+        <w:rPr>
+          <w:rFonts w:ascii="Arial" w:hAnsi="Arial" w:cs="Arial"/>
+          <w:lang w:val="es-US"/>
+        </w:rPr>
+      </w:pPr>
+      <w:r>
+        <w:rPr>
+          <w:rFonts w:ascii="Arial" w:hAnsi="Arial" w:cs="Arial"/>
+          <w:lang w:val="es-US"/>
+        </w:rPr>
+        <w:t>Desarrollar un sistema informático, que gestione la documentación relacionada con el cálculo del transporte de sedimentos en las costas cubanas en la empresa GEOCUBA (unidad de prueba escogida), para mejorar su control de forma eficiente y optimizar el servicio a sus usuarios.</w:t>
+      </w:r>
+    </w:p>
+    <w:p>
+      <w:pPr>
+        <w:pStyle w:val="NormalWeb"/>
+        <w:numPr>
+          <w:ilvl w:val="0"/>
+          <w:numId w:val="35"/>
+        </w:numPr>
+        <w:shd w:val="clear" w:color="auto" w:fill="FFFFFF"/>
+        <w:rPr>
+          <w:rFonts w:ascii="Arial" w:hAnsi="Arial" w:cs="Arial"/>
+          <w:lang w:val="es-US"/>
+        </w:rPr>
+      </w:pPr>
+      <w:r>
+        <w:rPr>
+          <w:rFonts w:ascii="Arial" w:hAnsi="Arial" w:cs="Arial"/>
+          <w:lang w:val="es-US"/>
+        </w:rPr>
+        <w:t>Diseñar e implementar una base de datos relacional que permita la persistencia de toda la información que se involucra en el cálculo del transporte de sedimentos en las costas cubanas.</w:t>
+      </w:r>
+    </w:p>
+    <w:p>
+      <w:pPr>
+        <w:pStyle w:val="NormalWeb"/>
+        <w:numPr>
+          <w:ilvl w:val="0"/>
+          <w:numId w:val="35"/>
+        </w:numPr>
+        <w:shd w:val="clear" w:color="auto" w:fill="FFFFFF"/>
         <w:rPr>
           <w:rFonts w:ascii="Arial" w:hAnsi="Arial" w:cs="Arial"/>
           <w:b/>
           <w:bCs/>
-        </w:rPr>
-      </w:pPr>
-      <w:r>
+          <w:lang w:val="es-US"/>
+        </w:rPr>
+      </w:pPr>
+      <w:r>
+        <w:rPr>
+          <w:rFonts w:ascii="Arial" w:hAnsi="Arial" w:cs="Arial"/>
+          <w:lang w:val="es-US"/>
+        </w:rPr>
+        <w:lastRenderedPageBreak/>
+        <w:t>Diseñar e implementar varios servicios web, basándonos en una arquitectura de microservicios para permitir la consulta de la información por sistemas de terceros.</w:t>
+      </w:r>
+    </w:p>
+    <w:p>
+      <w:pPr>
+        <w:pStyle w:val="NormalWeb"/>
         <w:rPr>
           <w:rFonts w:ascii="Arial" w:hAnsi="Arial" w:cs="Arial"/>
           <w:b/>
           <w:bCs/>
-        </w:rPr>
-        <w:t>Tareas de investigación</w:t>
-      </w:r>
+          <w:lang w:val="es-US"/>
+        </w:rPr>
+      </w:pPr>
     </w:p>
     <w:p>
       <w:pPr>
@@ -5096,7 +5077,7 @@
           <w:b/>
           <w:bCs/>
         </w:rPr>
-        <w:t>Métodos de Investigación empleados</w:t>
+        <w:t>Tareas de investigación</w:t>
       </w:r>
     </w:p>
     <w:p>
@@ -5114,7 +5095,7 @@
           <w:b/>
           <w:bCs/>
         </w:rPr>
-        <w:t>Técnicas de Investigación empleadas</w:t>
+        <w:t>Métodos de Investigación empleados</w:t>
       </w:r>
     </w:p>
     <w:p>
@@ -5132,7 +5113,7 @@
           <w:b/>
           <w:bCs/>
         </w:rPr>
-        <w:t>Aportes prácticos</w:t>
+        <w:t>Técnicas de Investigación empleadas</w:t>
       </w:r>
     </w:p>
     <w:p>
@@ -5150,6 +5131,24 @@
           <w:b/>
           <w:bCs/>
         </w:rPr>
+        <w:t>Aportes prácticos</w:t>
+      </w:r>
+    </w:p>
+    <w:p>
+      <w:pPr>
+        <w:pStyle w:val="NormalWeb"/>
+        <w:rPr>
+          <w:rFonts w:ascii="Arial" w:hAnsi="Arial" w:cs="Arial"/>
+          <w:b/>
+          <w:bCs/>
+        </w:rPr>
+      </w:pPr>
+      <w:r>
+        <w:rPr>
+          <w:rFonts w:ascii="Arial" w:hAnsi="Arial" w:cs="Arial"/>
+          <w:b/>
+          <w:bCs/>
+        </w:rPr>
         <w:t xml:space="preserve">Estructura de la tesis </w:t>
       </w:r>
     </w:p>
@@ -5168,12 +5167,12 @@
       <w:pPr>
         <w:pStyle w:val="Ttulo1"/>
       </w:pPr>
-      <w:bookmarkStart w:id="12" w:name="_Toc176513908"/>
+      <w:bookmarkStart w:id="14" w:name="_Toc176513908"/>
       <w:r>
         <w:lastRenderedPageBreak/>
         <w:t>Capítulo 1 Marco Teórico Conceptual</w:t>
       </w:r>
-      <w:bookmarkEnd w:id="12"/>
+      <w:bookmarkEnd w:id="14"/>
     </w:p>
     <w:p>
       <w:pPr>
@@ -5182,7 +5181,7 @@
           <w:u w:val="single"/>
         </w:rPr>
       </w:pPr>
-      <w:bookmarkStart w:id="13" w:name="_Hlk176402943"/>
+      <w:bookmarkStart w:id="15" w:name="_Hlk176402943"/>
       <w:r>
         <w:t>En este capítulo se explican</w:t>
       </w:r>
@@ -5195,27 +5194,27 @@
       <w:r>
         <w:t xml:space="preserve">los principales aspectos teóricos, los conceptos de las tecnologías y la caracterización </w:t>
       </w:r>
-      <w:commentRangeStart w:id="14"/>
+      <w:commentRangeStart w:id="16"/>
       <w:r>
         <w:t>de las herramientas computacionales utilizadas</w:t>
       </w:r>
-      <w:commentRangeEnd w:id="14"/>
+      <w:commentRangeEnd w:id="16"/>
       <w:r>
         <w:rPr>
           <w:rStyle w:val="Refdecomentario"/>
         </w:rPr>
-        <w:commentReference w:id="14"/>
+        <w:commentReference w:id="16"/>
       </w:r>
     </w:p>
     <w:p>
       <w:pPr>
         <w:pStyle w:val="Ttulo2"/>
       </w:pPr>
-      <w:bookmarkStart w:id="15" w:name="_Toc176513909"/>
+      <w:bookmarkStart w:id="17" w:name="_Toc176513909"/>
       <w:r>
         <w:t>Estado del Arte</w:t>
       </w:r>
-      <w:bookmarkEnd w:id="15"/>
+      <w:bookmarkEnd w:id="17"/>
     </w:p>
     <w:p>
       <w:r>
@@ -5232,11 +5231,11 @@
       <w:r>
         <w:t xml:space="preserve"> </w:t>
       </w:r>
-      <w:bookmarkStart w:id="16" w:name="_Toc176513910"/>
+      <w:bookmarkStart w:id="18" w:name="_Toc176513910"/>
       <w:r>
         <w:t>Ámbito Internacional</w:t>
       </w:r>
-      <w:bookmarkEnd w:id="16"/>
+      <w:bookmarkEnd w:id="18"/>
     </w:p>
     <w:p>
       <w:pPr>
@@ -5246,12 +5245,12 @@
           <w:numId w:val="15"/>
         </w:numPr>
       </w:pPr>
-      <w:commentRangeStart w:id="17"/>
-      <w:commentRangeStart w:id="18"/>
+      <w:commentRangeStart w:id="19"/>
+      <w:commentRangeStart w:id="20"/>
       <w:r>
         <w:t xml:space="preserve">Delft3D </w:t>
       </w:r>
-      <w:commentRangeEnd w:id="17"/>
+      <w:commentRangeEnd w:id="19"/>
       <w:r>
         <w:rPr>
           <w:rStyle w:val="Refdecomentario"/>
@@ -5259,9 +5258,9 @@
           <w:b w:val="0"/>
           <w:iCs w:val="0"/>
         </w:rPr>
-        <w:commentReference w:id="17"/>
-      </w:r>
-      <w:commentRangeEnd w:id="18"/>
+        <w:commentReference w:id="19"/>
+      </w:r>
+      <w:commentRangeEnd w:id="20"/>
       <w:r>
         <w:rPr>
           <w:rStyle w:val="Refdecomentario"/>
@@ -5269,7 +5268,7 @@
           <w:b w:val="0"/>
           <w:iCs w:val="0"/>
         </w:rPr>
-        <w:commentReference w:id="18"/>
+        <w:commentReference w:id="20"/>
       </w:r>
       <w:r>
         <w:rPr>
@@ -5289,21 +5288,7 @@
         <w:rPr>
           <w:rFonts w:ascii="Arial" w:hAnsi="Arial" w:cs="Arial"/>
         </w:rPr>
-        <w:t xml:space="preserve">Delft3D es un sistema integrado de modelado numérico desarrollado por </w:t>
-      </w:r>
-      <w:proofErr w:type="spellStart"/>
-      <w:r>
-        <w:rPr>
-          <w:rFonts w:ascii="Arial" w:hAnsi="Arial" w:cs="Arial"/>
-        </w:rPr>
-        <w:t>Deltares</w:t>
-      </w:r>
-      <w:proofErr w:type="spellEnd"/>
-      <w:r>
-        <w:rPr>
-          <w:rFonts w:ascii="Arial" w:hAnsi="Arial" w:cs="Arial"/>
-        </w:rPr>
-        <w:t>, una institución de investigación y consultoría c</w:t>
+        <w:t>Delft3D es un sistema integrado de modelado numérico desarrollado por Deltares, una institución de investigación y consultoría c</w:t>
       </w:r>
       <w:r>
         <w:rPr>
@@ -5407,21 +5392,7 @@
         <w:rPr>
           <w:rFonts w:ascii="Arial" w:hAnsi="Arial" w:cs="Arial"/>
         </w:rPr>
-        <w:t xml:space="preserve"> y </w:t>
-      </w:r>
-      <w:proofErr w:type="spellStart"/>
-      <w:r>
-        <w:rPr>
-          <w:rFonts w:ascii="Arial" w:hAnsi="Arial" w:cs="Arial"/>
-        </w:rPr>
-        <w:t>MAcOS</w:t>
-      </w:r>
-      <w:proofErr w:type="spellEnd"/>
-      <w:r>
-        <w:rPr>
-          <w:rFonts w:ascii="Arial" w:hAnsi="Arial" w:cs="Arial"/>
-        </w:rPr>
-        <w:t>.</w:t>
+        <w:t xml:space="preserve"> y MAcOS.</w:t>
       </w:r>
     </w:p>
     <w:p>
@@ -5483,19 +5454,11 @@
           <w:rFonts w:ascii="Arial" w:hAnsi="Arial" w:cs="Arial"/>
         </w:rPr>
       </w:pPr>
-      <w:proofErr w:type="spellStart"/>
-      <w:r>
-        <w:rPr>
-          <w:rFonts w:ascii="Arial" w:hAnsi="Arial" w:cs="Arial"/>
-        </w:rPr>
-        <w:t>Deltares</w:t>
-      </w:r>
-      <w:proofErr w:type="spellEnd"/>
-      <w:r>
-        <w:rPr>
-          <w:rFonts w:ascii="Arial" w:hAnsi="Arial" w:cs="Arial"/>
-        </w:rPr>
-        <w:t xml:space="preserve"> proporciona soporte técnico y actualizaciones regulares pa</w:t>
+      <w:r>
+        <w:rPr>
+          <w:rFonts w:ascii="Arial" w:hAnsi="Arial" w:cs="Arial"/>
+        </w:rPr>
+        <w:t>Deltares proporciona soporte técnico y actualizaciones regulares pa</w:t>
       </w:r>
       <w:r>
         <w:rPr>
@@ -5608,29 +5571,15 @@
         <w:rPr>
           <w:rFonts w:ascii="Arial" w:hAnsi="Arial" w:cs="Arial"/>
         </w:rPr>
-        <w:t xml:space="preserve">Cuenta con servicio </w:t>
-      </w:r>
-      <w:proofErr w:type="gramStart"/>
-      <w:r>
-        <w:rPr>
-          <w:rFonts w:ascii="Arial" w:hAnsi="Arial" w:cs="Arial"/>
-        </w:rPr>
-        <w:t>web</w:t>
-      </w:r>
-      <w:proofErr w:type="gramEnd"/>
-      <w:r>
-        <w:rPr>
-          <w:rFonts w:ascii="Arial" w:hAnsi="Arial" w:cs="Arial"/>
-        </w:rPr>
-        <w:t xml:space="preserve"> pero no ofrece todas las funcionalidades que su versión de escritorio.</w:t>
+        <w:t>Cuenta con servicio web pero no ofrece todas las funcionalidades que su versión de escritorio.</w:t>
       </w:r>
     </w:p>
     <w:p>
       <w:pPr>
         <w:pStyle w:val="Ttulo4"/>
       </w:pPr>
-      <w:commentRangeStart w:id="19"/>
-      <w:commentRangeStart w:id="20"/>
+      <w:commentRangeStart w:id="21"/>
+      <w:commentRangeStart w:id="22"/>
       <w:r>
         <w:lastRenderedPageBreak/>
         <w:t>Mike 21</w:t>
@@ -5749,23 +5698,23 @@
         </w:rPr>
         <w:t xml:space="preserve">. Simula diversos aspectos </w:t>
       </w:r>
-      <w:commentRangeEnd w:id="19"/>
+      <w:commentRangeEnd w:id="21"/>
       <w:r>
         <w:rPr>
           <w:rStyle w:val="Refdecomentario"/>
           <w:rFonts w:ascii="Arial" w:eastAsiaTheme="minorHAnsi" w:hAnsi="Arial" w:cs="Arial"/>
           <w:lang w:eastAsia="en-US"/>
         </w:rPr>
-        <w:commentReference w:id="19"/>
-      </w:r>
-      <w:commentRangeEnd w:id="20"/>
+        <w:commentReference w:id="21"/>
+      </w:r>
+      <w:commentRangeEnd w:id="22"/>
       <w:r>
         <w:rPr>
           <w:rStyle w:val="Refdecomentario"/>
           <w:rFonts w:ascii="Arial" w:eastAsiaTheme="minorHAnsi" w:hAnsi="Arial" w:cs="Arial"/>
           <w:lang w:eastAsia="en-US"/>
         </w:rPr>
-        <w:commentReference w:id="20"/>
+        <w:commentReference w:id="22"/>
       </w:r>
       <w:r>
         <w:rPr>
@@ -5905,30 +5854,8 @@
         <w:rPr>
           <w:rFonts w:ascii="Arial" w:hAnsi="Arial" w:cs="Arial"/>
         </w:rPr>
-        <w:t xml:space="preserve">Es compatible con los sistemas operativos Windows, </w:t>
-      </w:r>
-      <w:proofErr w:type="spellStart"/>
-      <w:r>
-        <w:rPr>
-          <w:rFonts w:ascii="Arial" w:hAnsi="Arial" w:cs="Arial"/>
-        </w:rPr>
-        <w:t>macOs</w:t>
-      </w:r>
-      <w:proofErr w:type="spellEnd"/>
-      <w:r>
-        <w:rPr>
-          <w:rFonts w:ascii="Arial" w:hAnsi="Arial" w:cs="Arial"/>
-        </w:rPr>
-        <w:t xml:space="preserve"> </w:t>
-      </w:r>
-      <w:proofErr w:type="gramStart"/>
-      <w:r>
-        <w:rPr>
-          <w:rFonts w:ascii="Arial" w:hAnsi="Arial" w:cs="Arial"/>
-        </w:rPr>
-        <w:t>y  Linux</w:t>
-      </w:r>
-      <w:proofErr w:type="gramEnd"/>
+        <w:t>Es compatible con los sistemas operativos Windows, macOs y  Linux</w:t>
+      </w:r>
     </w:p>
     <w:p>
       <w:pPr>
@@ -5970,16 +5897,16 @@
           <w:numId w:val="10"/>
         </w:numPr>
       </w:pPr>
-      <w:commentRangeStart w:id="21"/>
+      <w:commentRangeStart w:id="23"/>
       <w:r>
         <w:t xml:space="preserve">Es un software costoso. </w:t>
       </w:r>
-      <w:commentRangeEnd w:id="21"/>
+      <w:commentRangeEnd w:id="23"/>
       <w:r>
         <w:rPr>
           <w:rStyle w:val="Refdecomentario"/>
         </w:rPr>
-        <w:commentReference w:id="21"/>
+        <w:commentReference w:id="23"/>
       </w:r>
       <w:r>
         <w:t>Esto puede ser un obstáculo para su uso por parte de pequeñas empresas y organizaciones.</w:t>
@@ -6002,13 +5929,8 @@
       <w:pPr>
         <w:pStyle w:val="Ttulo4"/>
       </w:pPr>
-      <w:proofErr w:type="spellStart"/>
-      <w:r>
-        <w:t>XBeach</w:t>
-      </w:r>
-      <w:proofErr w:type="spellEnd"/>
-      <w:r>
-        <w:t xml:space="preserve"> </w:t>
+      <w:r>
+        <w:t xml:space="preserve">XBeach </w:t>
       </w:r>
       <w:r>
         <w:rPr>
@@ -6018,13 +5940,8 @@
       </w:r>
     </w:p>
     <w:p>
-      <w:proofErr w:type="spellStart"/>
-      <w:r>
-        <w:t>XBeach</w:t>
-      </w:r>
-      <w:proofErr w:type="spellEnd"/>
-      <w:r>
-        <w:t xml:space="preserve"> es un modelo bidimensional para la propagación de las olas, las ondas largas y el flujo medio, el transporte de sedimentos y los cambios morfológicos de la zona cercana a la costa, las playas, las dunas y la barrera trasera durante las tormentas, Desarrollado por el  </w:t>
+      <w:r>
+        <w:t>XBeach es un modelo bidimensional para la propagación de las olas, las ondas largas y el flujo medio, el transporte de sedimentos y los cambios morfológicos de la zona cercana a la costa, las playas, las dunas y la barrera trasera durante las tormentas, Desarrollado por el  </w:t>
       </w:r>
       <w:hyperlink r:id="rId13" w:history="1">
         <w:r>
@@ -6039,37 +5956,20 @@
       <w:r>
         <w:t>, el </w:t>
       </w:r>
-      <w:proofErr w:type="spellStart"/>
-      <w:r>
-        <w:fldChar w:fldCharType="begin"/>
-      </w:r>
-      <w:r>
-        <w:instrText xml:space="preserve"> HYPERLINK "https://www.rws.nl/" \t "_blank" </w:instrText>
-      </w:r>
-      <w:r>
-        <w:fldChar w:fldCharType="separate"/>
-      </w:r>
-      <w:r>
-        <w:rPr>
-          <w:rStyle w:val="Hipervnculo"/>
-          <w:color w:val="auto"/>
-          <w:u w:val="none"/>
-        </w:rPr>
-        <w:t>Rijkswaterstaat</w:t>
-      </w:r>
-      <w:proofErr w:type="spellEnd"/>
-      <w:r>
-        <w:rPr>
-          <w:rStyle w:val="Hipervnculo"/>
-          <w:color w:val="auto"/>
-          <w:u w:val="none"/>
-        </w:rPr>
-        <w:fldChar w:fldCharType="end"/>
-      </w:r>
+      <w:hyperlink r:id="rId14" w:tgtFrame="_blank" w:history="1">
+        <w:r>
+          <w:rPr>
+            <w:rStyle w:val="Hipervnculo"/>
+            <w:color w:val="auto"/>
+            <w:u w:val="none"/>
+          </w:rPr>
+          <w:t>Rijkswaterstaat</w:t>
+        </w:r>
+      </w:hyperlink>
       <w:r>
         <w:t> y la </w:t>
       </w:r>
-      <w:hyperlink r:id="rId14" w:tgtFrame="_blank" w:history="1">
+      <w:hyperlink r:id="rId15" w:tgtFrame="_blank" w:history="1">
         <w:r>
           <w:rPr>
             <w:rStyle w:val="Hipervnculo"/>
@@ -6082,7 +5982,7 @@
       <w:r>
         <w:t>, con el apoyo de un consorcio de </w:t>
       </w:r>
-      <w:hyperlink r:id="rId15" w:history="1">
+      <w:hyperlink r:id="rId16" w:history="1">
         <w:r>
           <w:rPr>
             <w:rStyle w:val="Hipervnculo"/>
@@ -6095,37 +5995,20 @@
       <w:r>
         <w:t>, </w:t>
       </w:r>
-      <w:proofErr w:type="spellStart"/>
-      <w:r>
-        <w:fldChar w:fldCharType="begin"/>
-      </w:r>
-      <w:r>
-        <w:instrText xml:space="preserve"> HYPERLINK "https://www.deltares.nl/" </w:instrText>
-      </w:r>
-      <w:r>
-        <w:fldChar w:fldCharType="separate"/>
-      </w:r>
-      <w:r>
-        <w:rPr>
-          <w:rStyle w:val="Hipervnculo"/>
-          <w:color w:val="auto"/>
-          <w:u w:val="none"/>
-        </w:rPr>
-        <w:t>Deltares</w:t>
-      </w:r>
-      <w:proofErr w:type="spellEnd"/>
-      <w:r>
-        <w:rPr>
-          <w:rStyle w:val="Hipervnculo"/>
-          <w:color w:val="auto"/>
-          <w:u w:val="none"/>
-        </w:rPr>
-        <w:fldChar w:fldCharType="end"/>
-      </w:r>
+      <w:hyperlink r:id="rId17" w:history="1">
+        <w:r>
+          <w:rPr>
+            <w:rStyle w:val="Hipervnculo"/>
+            <w:color w:val="auto"/>
+            <w:u w:val="none"/>
+          </w:rPr>
+          <w:t>Deltares</w:t>
+        </w:r>
+      </w:hyperlink>
       <w:r>
         <w:t>, la </w:t>
       </w:r>
-      <w:hyperlink r:id="rId16" w:history="1">
+      <w:hyperlink r:id="rId18" w:history="1">
         <w:r>
           <w:rPr>
             <w:rStyle w:val="Hipervnculo"/>
@@ -6138,7 +6021,7 @@
       <w:r>
         <w:t> y la </w:t>
       </w:r>
-      <w:hyperlink r:id="rId17" w:history="1">
+      <w:hyperlink r:id="rId19" w:history="1">
         <w:r>
           <w:rPr>
             <w:rStyle w:val="Hipervnculo"/>
@@ -6156,23 +6039,7 @@
           <w:i/>
           <w:iCs/>
         </w:rPr>
-        <w:t xml:space="preserve">Home - </w:t>
-      </w:r>
-      <w:proofErr w:type="spellStart"/>
-      <w:r>
-        <w:rPr>
-          <w:i/>
-          <w:iCs/>
-        </w:rPr>
-        <w:t>XBeach</w:t>
-      </w:r>
-      <w:proofErr w:type="spellEnd"/>
-      <w:r>
-        <w:rPr>
-          <w:i/>
-          <w:iCs/>
-        </w:rPr>
-        <w:t xml:space="preserve"> - Oss.Deltares.Nl</w:t>
+        <w:t>Home - XBeach - Oss.Deltares.Nl</w:t>
       </w:r>
       <w:r>
         <w:t>, s. f.)</w:t>
@@ -6240,15 +6107,7 @@
         </w:numPr>
       </w:pPr>
       <w:r>
-        <w:t xml:space="preserve">Debido a su amplio rango de funcionalidades, </w:t>
-      </w:r>
-      <w:proofErr w:type="spellStart"/>
-      <w:r>
-        <w:t>XBeach</w:t>
-      </w:r>
-      <w:proofErr w:type="spellEnd"/>
-      <w:r>
-        <w:t xml:space="preserve"> puede ser complejo de aprender y utilizar eficientemente, especialmente para usuarios nuevos o con experiencia limitada en modelado hidrológico y costero.</w:t>
+        <w:t>Debido a su amplio rango de funcionalidades, XBeach puede ser complejo de aprender y utilizar eficientemente, especialmente para usuarios nuevos o con experiencia limitada en modelado hidrológico y costero.</w:t>
       </w:r>
     </w:p>
     <w:p>
@@ -6267,12 +6126,12 @@
       <w:pPr>
         <w:pStyle w:val="Ttulo3"/>
       </w:pPr>
-      <w:bookmarkStart w:id="22" w:name="_Toc176513911"/>
-      <w:bookmarkEnd w:id="13"/>
+      <w:bookmarkStart w:id="24" w:name="_Toc176513911"/>
+      <w:bookmarkEnd w:id="15"/>
       <w:r>
         <w:t xml:space="preserve"> Ámbito Nacional</w:t>
       </w:r>
-      <w:bookmarkEnd w:id="22"/>
+      <w:bookmarkEnd w:id="24"/>
     </w:p>
     <w:p>
       <w:pPr>
@@ -6375,35 +6234,7 @@
         <w:rPr>
           <w:rFonts w:ascii="Arial" w:hAnsi="Arial" w:cs="Arial"/>
         </w:rPr>
-        <w:t xml:space="preserve"> se uso UNIBEST para comparar los resultados de los modelos CERC, </w:t>
-      </w:r>
-      <w:proofErr w:type="spellStart"/>
-      <w:r>
-        <w:rPr>
-          <w:rFonts w:ascii="Arial" w:hAnsi="Arial" w:cs="Arial"/>
-        </w:rPr>
-        <w:t>Kamphuis</w:t>
-      </w:r>
-      <w:proofErr w:type="spellEnd"/>
-      <w:r>
-        <w:rPr>
-          <w:rFonts w:ascii="Arial" w:hAnsi="Arial" w:cs="Arial"/>
-        </w:rPr>
-        <w:t xml:space="preserve"> y </w:t>
-      </w:r>
-      <w:proofErr w:type="spellStart"/>
-      <w:r>
-        <w:rPr>
-          <w:rFonts w:ascii="Arial" w:hAnsi="Arial" w:cs="Arial"/>
-        </w:rPr>
-        <w:t>Bijiker</w:t>
-      </w:r>
-      <w:proofErr w:type="spellEnd"/>
-      <w:r>
-        <w:rPr>
-          <w:rFonts w:ascii="Arial" w:hAnsi="Arial" w:cs="Arial"/>
-        </w:rPr>
-        <w:t xml:space="preserve"> con los que nos entrega este software en un estudio de la península de Hicacos Mata</w:t>
+        <w:t xml:space="preserve"> se uso UNIBEST para comparar los resultados de los modelos CERC, Kamphuis y Bijiker con los que nos entrega este software en un estudio de la península de Hicacos Mata</w:t>
       </w:r>
       <w:r>
         <w:rPr>
@@ -6422,12 +6253,12 @@
       <w:pPr>
         <w:pStyle w:val="Ttulo2"/>
       </w:pPr>
-      <w:bookmarkStart w:id="23" w:name="_Toc176513912"/>
-      <w:bookmarkStart w:id="24" w:name="_Hlk176949920"/>
+      <w:bookmarkStart w:id="25" w:name="_Toc176513912"/>
+      <w:bookmarkStart w:id="26" w:name="_Hlk176949920"/>
       <w:r>
         <w:t>Gestión</w:t>
       </w:r>
-      <w:bookmarkEnd w:id="23"/>
+      <w:bookmarkEnd w:id="25"/>
     </w:p>
     <w:p>
       <w:r>
@@ -6453,11 +6284,11 @@
       <w:pPr>
         <w:pStyle w:val="Ttulo2"/>
       </w:pPr>
-      <w:bookmarkStart w:id="25" w:name="_Toc176513913"/>
+      <w:bookmarkStart w:id="27" w:name="_Toc176513913"/>
       <w:r>
         <w:t>Sistema de Gestión</w:t>
       </w:r>
-      <w:bookmarkEnd w:id="25"/>
+      <w:bookmarkEnd w:id="27"/>
       <w:r>
         <w:t xml:space="preserve"> </w:t>
       </w:r>
@@ -6527,11 +6358,11 @@
       <w:pPr>
         <w:pStyle w:val="Ttulo2"/>
       </w:pPr>
-      <w:bookmarkStart w:id="26" w:name="_Toc176513914"/>
+      <w:bookmarkStart w:id="28" w:name="_Toc176513914"/>
       <w:r>
         <w:t>Servicios Web</w:t>
       </w:r>
-      <w:bookmarkEnd w:id="26"/>
+      <w:bookmarkEnd w:id="28"/>
       <w:r>
         <w:t xml:space="preserve"> </w:t>
       </w:r>
@@ -6586,68 +6417,52 @@
       <w:pPr>
         <w:pStyle w:val="Ttulo2"/>
       </w:pPr>
-      <w:bookmarkStart w:id="27" w:name="_Toc88600706"/>
-      <w:bookmarkStart w:id="28" w:name="_Toc88579756"/>
-      <w:bookmarkStart w:id="29" w:name="_Toc176513915"/>
+      <w:bookmarkStart w:id="29" w:name="_Toc88600706"/>
+      <w:bookmarkStart w:id="30" w:name="_Toc88579756"/>
+      <w:bookmarkStart w:id="31" w:name="_Toc176513915"/>
       <w:r>
         <w:t>Arquitectura de Microservicios</w:t>
       </w:r>
-      <w:bookmarkEnd w:id="27"/>
-      <w:bookmarkEnd w:id="28"/>
       <w:bookmarkEnd w:id="29"/>
-    </w:p>
-    <w:p>
-      <w:r>
-        <w:t xml:space="preserve">Un microservicio es un conjunto de pequeños servicios que pueden ser desarrollados independientemente, desplegados ya sea en Centros de datos </w:t>
-      </w:r>
-      <w:proofErr w:type="spellStart"/>
-      <w:r>
-        <w:t>On</w:t>
-      </w:r>
-      <w:proofErr w:type="spellEnd"/>
-      <w:r>
-        <w:t xml:space="preserve">-Premise o en la Computación en la Nube. Al ser desplegados en la computación en la nube existe la ventaja que pueden escalar de forma independiente, más rápida que en </w:t>
-      </w:r>
-      <w:proofErr w:type="spellStart"/>
-      <w:r>
-        <w:t>On</w:t>
-      </w:r>
-      <w:proofErr w:type="spellEnd"/>
-      <w:r>
-        <w:t xml:space="preserve">-Premise. Un microservicio consiste en partir un sistema en pequeños componentes cooperantes, donde estos componentes interactúan unos con otros mediante interfaces. Cada microservicio al ser desarrollado y desplegado de forma independiente, puede ser creado en cualquier lenguaje de programación y cualquier plataforma. El desarrollo de pequeños componentes en microservicios hace que el desarrollo sea más ágil e independiente de la tecnología y lenguaje de programación </w:t>
-      </w:r>
-      <w:r>
-        <w:fldChar w:fldCharType="begin"/>
-      </w:r>
-      <w:r>
-        <w:instrText xml:space="preserve"> ADDIN ZOTERO_ITEM CSL_CITATION {"citationID":"L5n3WIEY","properties":{"formattedCitation":"(Velepucha et\\uc0\\u160{}al., 2019)","plainCitation":"(Velepucha et al., 2019)","noteIndex":0},"citationItems":[{"id":"CyqMIT3o/WTrRKwY4","uris":["http://zotero.org/users/local/l7Hp8k1w/items/RCDWEQRP"],"itemData":{"id":392,"type":"article-journal","container-title":"Revista Ibérica de Sistemas e Tecnologias de Informação","issue":"E17","note":"ISBN: 1646-9895\npublisher: Associação Ibérica de Sistemas e Tecnologias de Informacao","page":"1000-1009","title":"MOMMIV: Modelo para descomposición de una arquitectura monolítica hacia una arquitectura de microservicios bajo el Principio de Ocultación de Información","author":[{"family":"Velepucha","given":"Víctor"},{"family":"Flores","given":"Pamela"},{"family":"Torres","given":"Jenny"}],"issued":{"date-parts":[["2019"]]}}}],"schema":"https://github.com/citation-style-language/schema/raw/master/csl-citation.json"} </w:instrText>
-      </w:r>
-      <w:r>
-        <w:fldChar w:fldCharType="separate"/>
-      </w:r>
-      <w:r>
-        <w:t>(Velepucha et al., 2019)</w:t>
-      </w:r>
-      <w:r>
-        <w:fldChar w:fldCharType="end"/>
-      </w:r>
-    </w:p>
-    <w:p>
-      <w:pPr>
-        <w:pStyle w:val="Ttulo2"/>
-        <w:rPr>
-          <w:shd w:val="clear" w:color="auto" w:fill="auto"/>
-        </w:rPr>
-      </w:pPr>
-      <w:bookmarkStart w:id="30" w:name="_Toc88600707"/>
-      <w:bookmarkStart w:id="31" w:name="_Toc88579757"/>
-      <w:bookmarkStart w:id="32" w:name="_Toc176513916"/>
-      <w:r>
-        <w:t>Pruebas de Software</w:t>
-      </w:r>
       <w:bookmarkEnd w:id="30"/>
       <w:bookmarkEnd w:id="31"/>
+    </w:p>
+    <w:p>
+      <w:r>
+        <w:t xml:space="preserve">Un microservicio es un conjunto de pequeños servicios que pueden ser desarrollados independientemente, desplegados ya sea en Centros de datos On-Premise o en la Computación en la Nube. Al ser desplegados en la computación en la nube existe la ventaja que pueden escalar de forma independiente, más rápida que en On-Premise. Un microservicio consiste en partir un sistema en pequeños componentes cooperantes, donde estos componentes interactúan unos con otros mediante interfaces. Cada microservicio al ser desarrollado y desplegado de forma independiente, puede ser creado en cualquier lenguaje de programación y cualquier plataforma. El desarrollo de pequeños componentes en microservicios hace que el desarrollo sea más ágil e independiente de la tecnología y lenguaje de programación </w:t>
+      </w:r>
+      <w:r>
+        <w:fldChar w:fldCharType="begin"/>
+      </w:r>
+      <w:r>
+        <w:instrText xml:space="preserve"> ADDIN ZOTERO_ITEM CSL_CITATION {"citationID":"L5n3WIEY","properties":{"formattedCitation":"(Velepucha et\\uc0\\u160{}al., 2019)","plainCitation":"(Velepucha et al., 2019)","noteIndex":0},"citationItems":[{"id":"CyqMIT3o/WTrRKwY4","uris":["http://zotero.org/users/local/l7Hp8k1w/items/RCDWEQRP"],"itemData":{"id":392,"type":"article-journal","container-title":"Revista Ibérica de Sistemas e Tecnologias de Informação","issue":"E17","note":"ISBN: 1646-9895\npublisher: Associação Ibérica de Sistemas e Tecnologias de Informacao","page":"1000-1009","title":"MOMMIV: Modelo para descomposición de una arquitectura monolítica hacia una arquitectura de microservicios bajo el Principio de Ocultación de Información","author":[{"family":"Velepucha","given":"Víctor"},{"family":"Flores","given":"Pamela"},{"family":"Torres","given":"Jenny"}],"issued":{"date-parts":[["2019"]]}}}],"schema":"https://github.com/citation-style-language/schema/raw/master/csl-citation.json"} </w:instrText>
+      </w:r>
+      <w:r>
+        <w:fldChar w:fldCharType="separate"/>
+      </w:r>
+      <w:r>
+        <w:t>(Velepucha et al., 2019)</w:t>
+      </w:r>
+      <w:r>
+        <w:fldChar w:fldCharType="end"/>
+      </w:r>
+    </w:p>
+    <w:p>
+      <w:pPr>
+        <w:pStyle w:val="Ttulo2"/>
+        <w:rPr>
+          <w:shd w:val="clear" w:color="auto" w:fill="auto"/>
+        </w:rPr>
+      </w:pPr>
+      <w:bookmarkStart w:id="32" w:name="_Toc88600707"/>
+      <w:bookmarkStart w:id="33" w:name="_Toc88579757"/>
+      <w:bookmarkStart w:id="34" w:name="_Toc176513916"/>
+      <w:r>
+        <w:t>Pruebas de Software</w:t>
+      </w:r>
       <w:bookmarkEnd w:id="32"/>
+      <w:bookmarkEnd w:id="33"/>
+      <w:bookmarkEnd w:id="34"/>
     </w:p>
     <w:p>
       <w:pPr>
@@ -6659,8 +6474,8 @@
           <w:lang w:val="es-CU" w:eastAsia="es-CU"/>
         </w:rPr>
       </w:pPr>
-      <w:commentRangeStart w:id="33"/>
-      <w:commentRangeStart w:id="34"/>
+      <w:commentRangeStart w:id="35"/>
+      <w:commentRangeStart w:id="36"/>
       <w:r>
         <w:rPr>
           <w:rFonts w:eastAsia="Times New Roman"/>
@@ -6668,107 +6483,7 @@
           <w:shd w:val="clear" w:color="auto" w:fill="auto"/>
           <w:lang w:val="es-CU" w:eastAsia="es-CU"/>
         </w:rPr>
-        <w:t xml:space="preserve">Según </w:t>
-      </w:r>
-      <w:proofErr w:type="spellStart"/>
-      <w:r>
-        <w:rPr>
-          <w:rFonts w:eastAsia="Times New Roman"/>
-          <w:color w:val="272727"/>
-          <w:shd w:val="clear" w:color="auto" w:fill="auto"/>
-          <w:lang w:val="es-CU" w:eastAsia="es-CU"/>
-        </w:rPr>
-        <w:t>Glenford</w:t>
-      </w:r>
-      <w:proofErr w:type="spellEnd"/>
-      <w:r>
-        <w:rPr>
-          <w:rFonts w:eastAsia="Times New Roman"/>
-          <w:color w:val="272727"/>
-          <w:shd w:val="clear" w:color="auto" w:fill="auto"/>
-          <w:lang w:val="es-CU" w:eastAsia="es-CU"/>
-        </w:rPr>
-        <w:t xml:space="preserve"> J. Myers reconocido informático y autor de libros reconocidos de </w:t>
-      </w:r>
-      <w:proofErr w:type="spellStart"/>
-      <w:r>
-        <w:rPr>
-          <w:rFonts w:eastAsia="Times New Roman"/>
-          <w:color w:val="272727"/>
-          <w:shd w:val="clear" w:color="auto" w:fill="auto"/>
-          <w:lang w:val="es-CU" w:eastAsia="es-CU"/>
-        </w:rPr>
-        <w:t>Testing</w:t>
-      </w:r>
-      <w:proofErr w:type="spellEnd"/>
-      <w:r>
-        <w:rPr>
-          <w:rFonts w:eastAsia="Times New Roman"/>
-          <w:color w:val="272727"/>
-          <w:shd w:val="clear" w:color="auto" w:fill="auto"/>
-          <w:lang w:val="es-CU" w:eastAsia="es-CU"/>
-        </w:rPr>
-        <w:t xml:space="preserve">, entre ellos </w:t>
-      </w:r>
-      <w:proofErr w:type="spellStart"/>
-      <w:r>
-        <w:rPr>
-          <w:rFonts w:eastAsia="Times New Roman"/>
-          <w:color w:val="272727"/>
-          <w:shd w:val="clear" w:color="auto" w:fill="auto"/>
-          <w:lang w:val="es-CU" w:eastAsia="es-CU"/>
-        </w:rPr>
-        <w:t>The</w:t>
-      </w:r>
-      <w:proofErr w:type="spellEnd"/>
-      <w:r>
-        <w:rPr>
-          <w:rFonts w:eastAsia="Times New Roman"/>
-          <w:color w:val="272727"/>
-          <w:shd w:val="clear" w:color="auto" w:fill="auto"/>
-          <w:lang w:val="es-CU" w:eastAsia="es-CU"/>
-        </w:rPr>
-        <w:t xml:space="preserve"> Art </w:t>
-      </w:r>
-      <w:proofErr w:type="spellStart"/>
-      <w:r>
-        <w:rPr>
-          <w:rFonts w:eastAsia="Times New Roman"/>
-          <w:color w:val="272727"/>
-          <w:shd w:val="clear" w:color="auto" w:fill="auto"/>
-          <w:lang w:val="es-CU" w:eastAsia="es-CU"/>
-        </w:rPr>
-        <w:t>of</w:t>
-      </w:r>
-      <w:proofErr w:type="spellEnd"/>
-      <w:r>
-        <w:rPr>
-          <w:rFonts w:eastAsia="Times New Roman"/>
-          <w:color w:val="272727"/>
-          <w:shd w:val="clear" w:color="auto" w:fill="auto"/>
-          <w:lang w:val="es-CU" w:eastAsia="es-CU"/>
-        </w:rPr>
-        <w:t xml:space="preserve"> Software </w:t>
-      </w:r>
-      <w:proofErr w:type="spellStart"/>
-      <w:r>
-        <w:rPr>
-          <w:rFonts w:eastAsia="Times New Roman"/>
-          <w:color w:val="272727"/>
-          <w:shd w:val="clear" w:color="auto" w:fill="auto"/>
-          <w:lang w:val="es-CU" w:eastAsia="es-CU"/>
-        </w:rPr>
-        <w:t>Testing</w:t>
-      </w:r>
-      <w:proofErr w:type="spellEnd"/>
-      <w:r>
-        <w:rPr>
-          <w:rFonts w:eastAsia="Times New Roman"/>
-          <w:color w:val="272727"/>
-          <w:shd w:val="clear" w:color="auto" w:fill="auto"/>
-          <w:lang w:val="es-CU" w:eastAsia="es-CU"/>
-        </w:rPr>
-        <w:t>, nos dice en su frase:</w:t>
+        <w:t>Según Glenford J. Myers reconocido informático y autor de libros reconocidos de Testing, entre ellos The Art of Software Testing, nos dice en su frase:</w:t>
       </w:r>
     </w:p>
     <w:p>
@@ -6863,37 +6578,23 @@
         <w:rPr>
           <w:color w:val="272727"/>
         </w:rPr>
-        <w:t xml:space="preserve">Las Pruebas o </w:t>
-      </w:r>
-      <w:proofErr w:type="spellStart"/>
-      <w:r>
-        <w:rPr>
-          <w:color w:val="272727"/>
-        </w:rPr>
-        <w:t>Testing</w:t>
-      </w:r>
-      <w:proofErr w:type="spellEnd"/>
-      <w:r>
-        <w:rPr>
-          <w:color w:val="272727"/>
-        </w:rPr>
-        <w:t xml:space="preserve"> de Software se trata básicamente del conjunto de actividades dentro del desarrollo de un software permitiendo así tener procesos, métodos </w:t>
-      </w:r>
-      <w:commentRangeEnd w:id="33"/>
+        <w:t xml:space="preserve">Las Pruebas o Testing de Software se trata básicamente del conjunto de actividades dentro del desarrollo de un software permitiendo así tener procesos, métodos </w:t>
+      </w:r>
+      <w:commentRangeEnd w:id="35"/>
       <w:r>
         <w:rPr>
           <w:rStyle w:val="Refdecomentario"/>
           <w:sz w:val="24"/>
           <w:szCs w:val="24"/>
         </w:rPr>
-        <w:commentReference w:id="33"/>
-      </w:r>
-      <w:commentRangeEnd w:id="34"/>
+        <w:commentReference w:id="35"/>
+      </w:r>
+      <w:commentRangeEnd w:id="36"/>
       <w:r>
         <w:rPr>
           <w:rStyle w:val="Refdecomentario"/>
         </w:rPr>
-        <w:commentReference w:id="34"/>
+        <w:commentReference w:id="36"/>
       </w:r>
       <w:r>
         <w:rPr>
@@ -6901,7 +6602,7 @@
         </w:rPr>
         <w:t>de trabajo y herramientas para identificar oportunamente los defectos en el software, logrando la estabilidad del mismo. Siendo el único instrumento capaz de </w:t>
       </w:r>
-      <w:hyperlink r:id="rId18" w:history="1">
+      <w:hyperlink r:id="rId20" w:history="1">
         <w:r>
           <w:rPr>
             <w:rStyle w:val="Hipervnculo"/>
@@ -6976,11 +6677,11 @@
       <w:pPr>
         <w:pStyle w:val="Ttulo2"/>
       </w:pPr>
-      <w:bookmarkStart w:id="35" w:name="_Toc176513917"/>
+      <w:bookmarkStart w:id="37" w:name="_Toc176513917"/>
       <w:r>
         <w:t>Herramientas y tecnologías utilizadas en el desarrollo del sistema</w:t>
       </w:r>
-      <w:bookmarkEnd w:id="35"/>
+      <w:bookmarkEnd w:id="37"/>
       <w:r>
         <w:t xml:space="preserve"> </w:t>
       </w:r>
@@ -6992,7 +6693,6 @@
       <w:r>
         <w:t>Las </w:t>
       </w:r>
-      <w:proofErr w:type="spellStart"/>
       <w:r>
         <w:rPr>
           <w:bCs/>
@@ -7000,13 +6700,9 @@
         <w:t>Herramientas</w:t>
       </w:r>
       <w:r>
-        <w:t>,son</w:t>
-      </w:r>
-      <w:proofErr w:type="spellEnd"/>
-      <w:r>
-        <w:t> </w:t>
-      </w:r>
-      <w:hyperlink r:id="rId19" w:tooltip="Programas" w:history="1">
+        <w:t>,son </w:t>
+      </w:r>
+      <w:hyperlink r:id="rId21" w:tooltip="Programas" w:history="1">
         <w:r>
           <w:rPr>
             <w:rStyle w:val="Hipervnculo"/>
@@ -7019,7 +6715,7 @@
       <w:r>
         <w:t>, </w:t>
       </w:r>
-      <w:hyperlink r:id="rId20" w:tooltip="Aplicaciones" w:history="1">
+      <w:hyperlink r:id="rId22" w:tooltip="Aplicaciones" w:history="1">
         <w:r>
           <w:rPr>
             <w:rStyle w:val="Hipervnculo"/>
@@ -7038,7 +6734,7 @@
       <w:r>
         <w:t>simplemente </w:t>
       </w:r>
-      <w:hyperlink r:id="rId21" w:tooltip="Instrucciones (la página no existe)" w:history="1">
+      <w:hyperlink r:id="rId23" w:tooltip="Instrucciones (la página no existe)" w:history="1">
         <w:r>
           <w:rPr>
             <w:rStyle w:val="Hipervnculo"/>
@@ -7096,22 +6792,14 @@
           <w:u w:val="single"/>
         </w:rPr>
       </w:pPr>
-      <w:bookmarkStart w:id="36" w:name="_Toc176513918"/>
+      <w:bookmarkStart w:id="38" w:name="_Toc176513918"/>
       <w:r>
         <w:rPr>
           <w:u w:val="single"/>
         </w:rPr>
-        <w:t xml:space="preserve">Visual Studio </w:t>
-      </w:r>
-      <w:proofErr w:type="spellStart"/>
-      <w:r>
-        <w:rPr>
-          <w:u w:val="single"/>
-        </w:rPr>
-        <w:t>Code</w:t>
-      </w:r>
-      <w:bookmarkEnd w:id="36"/>
-      <w:proofErr w:type="spellEnd"/>
+        <w:t>Visual Studio Code</w:t>
+      </w:r>
+      <w:bookmarkEnd w:id="38"/>
     </w:p>
     <w:p>
       <w:pPr>
@@ -7125,55 +6813,7 @@
           <w:sz w:val="22"/>
           <w:szCs w:val="22"/>
         </w:rPr>
-        <w:t xml:space="preserve">Visual Studio </w:t>
-      </w:r>
-      <w:proofErr w:type="spellStart"/>
-      <w:r>
-        <w:rPr>
-          <w:sz w:val="22"/>
-          <w:szCs w:val="22"/>
-        </w:rPr>
-        <w:t>Code</w:t>
-      </w:r>
-      <w:proofErr w:type="spellEnd"/>
-      <w:r>
-        <w:rPr>
-          <w:sz w:val="22"/>
-          <w:szCs w:val="22"/>
-        </w:rPr>
-        <w:t xml:space="preserve"> (VS </w:t>
-      </w:r>
-      <w:proofErr w:type="spellStart"/>
-      <w:r>
-        <w:rPr>
-          <w:sz w:val="22"/>
-          <w:szCs w:val="22"/>
-        </w:rPr>
-        <w:t>Code</w:t>
-      </w:r>
-      <w:proofErr w:type="spellEnd"/>
-      <w:r>
-        <w:rPr>
-          <w:sz w:val="22"/>
-          <w:szCs w:val="22"/>
-        </w:rPr>
-        <w:t xml:space="preserve">) es un editor de código fuente desarrollado por Microsoft. Es software libre y multiplataforma, está disponible para Windows, GNU/Linux y macOS. VS </w:t>
-      </w:r>
-      <w:proofErr w:type="spellStart"/>
-      <w:r>
-        <w:rPr>
-          <w:sz w:val="22"/>
-          <w:szCs w:val="22"/>
-        </w:rPr>
-        <w:t>Code</w:t>
-      </w:r>
-      <w:proofErr w:type="spellEnd"/>
-      <w:r>
-        <w:rPr>
-          <w:sz w:val="22"/>
-          <w:szCs w:val="22"/>
-        </w:rPr>
-        <w:t xml:space="preserve"> tiene una buena integración con Git, cuenta con soporte para depuración de código, y dispone de un sinnúmero de extensiones, que básicamente te da la posibilidad de escribir y ejecutar código en cualquier lenguaje de programación. </w:t>
+        <w:t xml:space="preserve">Visual Studio Code (VS Code) es un editor de código fuente desarrollado por Microsoft. Es software libre y multiplataforma, está disponible para Windows, GNU/Linux y macOS. VS Code tiene una buena integración con Git, cuenta con soporte para depuración de código, y dispone de un sinnúmero de extensiones, que básicamente te da la posibilidad de escribir y ejecutar código en cualquier lenguaje de programación. </w:t>
       </w:r>
       <w:r>
         <w:rPr>
@@ -7243,89 +6883,93 @@
           <w:sz w:val="22"/>
           <w:szCs w:val="22"/>
         </w:rPr>
-        <w:t xml:space="preserve">en que la ayudan mucho a la </w:t>
-      </w:r>
-      <w:proofErr w:type="gramStart"/>
+        <w:t xml:space="preserve">en que la ayudan mucho a la hora </w:t>
+      </w:r>
       <w:r>
         <w:rPr>
           <w:sz w:val="22"/>
           <w:szCs w:val="22"/>
         </w:rPr>
-        <w:t xml:space="preserve">hora </w:t>
+        <w:t xml:space="preserve"> de codificar</w:t>
       </w:r>
       <w:r>
         <w:rPr>
           <w:sz w:val="22"/>
           <w:szCs w:val="22"/>
         </w:rPr>
-        <w:t xml:space="preserve"> de</w:t>
-      </w:r>
-      <w:proofErr w:type="gramEnd"/>
-      <w:r>
+        <w:t>.</w:t>
+      </w:r>
+    </w:p>
+    <w:p>
+      <w:pPr>
+        <w:pStyle w:val="Ttulo3"/>
+      </w:pPr>
+      <w:bookmarkStart w:id="39" w:name="_Toc176513919"/>
+      <w:r>
+        <w:t>Visual Paradigm</w:t>
+      </w:r>
+      <w:bookmarkEnd w:id="39"/>
+      <w:r>
+        <w:t xml:space="preserve"> </w:t>
+      </w:r>
+    </w:p>
+    <w:p>
+      <w:pPr>
         <w:rPr>
           <w:sz w:val="22"/>
           <w:szCs w:val="22"/>
         </w:rPr>
-        <w:t xml:space="preserve"> codificar</w:t>
-      </w:r>
-      <w:r>
-        <w:rPr>
-          <w:sz w:val="22"/>
-          <w:szCs w:val="22"/>
-        </w:rPr>
-        <w:t>.</w:t>
+      </w:pPr>
+      <w:r>
+        <w:t>Visual Paradigm para UML es una herramienta para desarrollo de aplicaciones utilizando modelado UML ideal para ingenieros de software, analistas de sistemas y arquitectos de sistemas que están interesados en la construcción de sistemas a gran escala y necesitan confiabilidad y estabilidad en el desarrollo orientado a objetos</w:t>
+      </w:r>
+      <w:r>
+        <w:t xml:space="preserve"> </w:t>
+      </w:r>
+      <w:r>
+        <w:fldChar w:fldCharType="begin"/>
+      </w:r>
+      <w:r>
+        <w:instrText xml:space="preserve"> ADDIN ZOTERO_ITEM CSL_CITATION {"citationID":"5NwFvkME","properties":{"formattedCitation":"(De Arma-Hern\\uc0\\u225{}ndez &amp; Sabl\\uc0\\u243{}n-Fern\\uc0\\u225{}ndez, 2019)","plainCitation":"(De Arma-Hernández &amp; Sablón-Fernández, 2019)","noteIndex":0},"citationItems":[{"id":"CyqMIT3o/aznooUzB","uris":["http://zotero.org/users/local/ICSZTfAC/items/Y5ECRZ96"],"itemData":{"id":154,"type":"article-journal","container-title":"Ciencia &amp; Futuro","issue":"2","note":"ISBN: 2306-823X","page":"106-127","title":"Aplicación web para la gestión de la información especializada en Geociencia","volume":"9","author":[{"family":"De Arma-Hernández","given":"Arianna"},{"family":"Sablón-Fernández","given":"Luis E."}],"issued":{"date-parts":[["2019"]]}}}],"schema":"https://github.com/citation-style-language/schema/raw/master/csl-citation.json"} </w:instrText>
+      </w:r>
+      <w:r>
+        <w:fldChar w:fldCharType="separate"/>
+      </w:r>
+      <w:r>
+        <w:t>(De Arma-Hernández &amp; Sablón-Fernández, 2019)</w:t>
+      </w:r>
+      <w:r>
+        <w:fldChar w:fldCharType="end"/>
       </w:r>
     </w:p>
     <w:p>
       <w:pPr>
         <w:pStyle w:val="Ttulo3"/>
       </w:pPr>
-      <w:bookmarkStart w:id="37" w:name="_Toc176513919"/>
-      <w:r>
-        <w:t xml:space="preserve">Visual </w:t>
-      </w:r>
-      <w:proofErr w:type="spellStart"/>
-      <w:r>
-        <w:t>Paradigm</w:t>
-      </w:r>
-      <w:bookmarkEnd w:id="37"/>
-      <w:proofErr w:type="spellEnd"/>
+      <w:bookmarkStart w:id="40" w:name="_Toc176513920"/>
+      <w:r>
+        <w:t>Git</w:t>
+      </w:r>
+      <w:bookmarkEnd w:id="40"/>
       <w:r>
         <w:t xml:space="preserve"> </w:t>
       </w:r>
     </w:p>
     <w:p>
-      <w:pPr>
-        <w:rPr>
-          <w:sz w:val="22"/>
-          <w:szCs w:val="22"/>
-        </w:rPr>
-      </w:pPr>
-      <w:r>
-        <w:t xml:space="preserve">Visual </w:t>
-      </w:r>
-      <w:proofErr w:type="spellStart"/>
-      <w:r>
-        <w:t>Paradigm</w:t>
-      </w:r>
-      <w:proofErr w:type="spellEnd"/>
-      <w:r>
-        <w:t xml:space="preserve"> para UML es una herramienta para desarrollo de aplicaciones utilizando modelado UML ideal para ingenieros de software, analistas de sistemas y arquitectos de sistemas que están interesados en la construcción de sistemas a gran escala y necesitan confiabilidad y estabilidad en el desarrollo orientado a objetos</w:t>
-      </w:r>
-      <w:r>
-        <w:t xml:space="preserve"> </w:t>
+      <w:r>
+        <w:t>Git es un sistema avanzado de control de versiones, permite rastrear el progreso de un proyecto a lo largo del tiempo ya que hace capturas del mismo a medida que evoluciona y los cambios se van registrando. Esto permite ver qué cambios se hicieron, quién los hizo y por qué, e incluso volver a versiones anteriores. Facilita el trabajo en paralelo de varios participantes e ir haciendo capturas del trabajo de cada uno para luego unirlos.</w:t>
       </w:r>
       <w:r>
         <w:fldChar w:fldCharType="begin"/>
       </w:r>
       <w:r>
-        <w:instrText xml:space="preserve"> ADDIN ZOTERO_ITEM CSL_CITATION {"citationID":"5NwFvkME","properties":{"formattedCitation":"(De Arma-Hern\\uc0\\u225{}ndez &amp; Sabl\\uc0\\u243{}n-Fern\\uc0\\u225{}ndez, 2019)","plainCitation":"(De Arma-Hernández &amp; Sablón-Fernández, 2019)","noteIndex":0},"citationItems":[{"id":"CyqMIT3o/aznooUzB","uris":["http://zotero.org/users/local/ICSZTfAC/items/Y5ECRZ96"],"itemData":{"id":154,"type":"article-journal","container-title":"Ciencia &amp; Futuro","issue":"2","note":"ISBN: 2306-823X","page":"106-127","title":"Aplicación web para la gestión de la información especializada en Geociencia","volume":"9","author":[{"family":"De Arma-Hernández","given":"Arianna"},{"family":"Sablón-Fernández","given":"Luis E."}],"issued":{"date-parts":[["2019"]]}}}],"schema":"https://github.com/citation-style-language/schema/raw/master/csl-citation.json"} </w:instrText>
+        <w:instrText xml:space="preserve"> ADDIN ZOTERO_ITEM CSL_CITATION {"citationID":"n9HOrXiu","properties":{"formattedCitation":"(Astigarraga &amp; Cruz-Alonso, 2022)","plainCitation":"(Astigarraga &amp; Cruz-Alonso, 2022)","noteIndex":0},"citationItems":[{"id":"CyqMIT3o/eILNf9Yq","uris":["http://zotero.org/users/local/ICSZTfAC/items/K2C5LDR3"],"itemData":{"id":155,"type":"article-journal","container-title":"Ecosistemas","issue":"1","note":"ISBN: 1697-2473","page":"2332-2332","title":"¡ Se puede entender cómo funcionan Git y GitHub!","volume":"31","author":[{"family":"Astigarraga","given":"Julen"},{"family":"Cruz-Alonso","given":"Verónica"}],"issued":{"date-parts":[["2022"]]}}}],"schema":"https://github.com/citation-style-language/schema/raw/master/csl-citation.json"} </w:instrText>
       </w:r>
       <w:r>
         <w:fldChar w:fldCharType="separate"/>
       </w:r>
       <w:r>
-        <w:t>(De Arma-Hernández &amp; Sablón-Fernández, 2019)</w:t>
+        <w:t>(Astigarraga &amp; Cruz-Alonso, 2022)</w:t>
       </w:r>
       <w:r>
         <w:fldChar w:fldCharType="end"/>
@@ -7335,41 +6979,7 @@
       <w:pPr>
         <w:pStyle w:val="Ttulo3"/>
       </w:pPr>
-      <w:bookmarkStart w:id="38" w:name="_Toc176513920"/>
-      <w:r>
-        <w:t>Git</w:t>
-      </w:r>
-      <w:bookmarkEnd w:id="38"/>
-      <w:r>
-        <w:t xml:space="preserve"> </w:t>
-      </w:r>
-    </w:p>
-    <w:p>
-      <w:r>
-        <w:t>Git es un sistema avanzado de control de versiones, permite rastrear el progreso de un proyecto a lo largo del tiempo ya que hace capturas del mismo a medida que evoluciona y los cambios se van registrando. Esto permite ver qué cambios se hicieron, quién los hizo y por qué, e incluso volver a versiones anteriores. Facilita el trabajo en paralelo de varios participantes e ir haciendo capturas del trabajo de cada uno para luego unirlos.</w:t>
-      </w:r>
-      <w:r>
-        <w:fldChar w:fldCharType="begin"/>
-      </w:r>
-      <w:r>
-        <w:instrText xml:space="preserve"> ADDIN ZOTERO_ITEM CSL_CITATION {"citationID":"n9HOrXiu","properties":{"formattedCitation":"(Astigarraga &amp; Cruz-Alonso, 2022)","plainCitation":"(Astigarraga &amp; Cruz-Alonso, 2022)","noteIndex":0},"citationItems":[{"id":"CyqMIT3o/eILNf9Yq","uris":["http://zotero.org/users/local/ICSZTfAC/items/K2C5LDR3"],"itemData":{"id":155,"type":"article-journal","container-title":"Ecosistemas","issue":"1","note":"ISBN: 1697-2473","page":"2332-2332","title":"¡ Se puede entender cómo funcionan Git y GitHub!","volume":"31","author":[{"family":"Astigarraga","given":"Julen"},{"family":"Cruz-Alonso","given":"Verónica"}],"issued":{"date-parts":[["2022"]]}}}],"schema":"https://github.com/citation-style-language/schema/raw/master/csl-citation.json"} </w:instrText>
-      </w:r>
-      <w:r>
-        <w:fldChar w:fldCharType="separate"/>
-      </w:r>
-      <w:r>
-        <w:t>(Astigarraga &amp; Cruz-Alonso, 2022)</w:t>
-      </w:r>
-      <w:r>
-        <w:fldChar w:fldCharType="end"/>
-      </w:r>
-    </w:p>
-    <w:p>
-      <w:pPr>
-        <w:pStyle w:val="Ttulo3"/>
-      </w:pPr>
-      <w:bookmarkStart w:id="39" w:name="_Toc176513921"/>
-      <w:proofErr w:type="spellStart"/>
+      <w:bookmarkStart w:id="41" w:name="_Toc176513921"/>
       <w:r>
         <w:t>Pos</w:t>
       </w:r>
@@ -7379,8 +6989,7 @@
       <w:r>
         <w:t>man</w:t>
       </w:r>
-      <w:bookmarkEnd w:id="39"/>
-      <w:proofErr w:type="spellEnd"/>
+      <w:bookmarkEnd w:id="41"/>
       <w:r>
         <w:t xml:space="preserve"> </w:t>
       </w:r>
@@ -7397,7 +7006,6 @@
           <w:szCs w:val="24"/>
         </w:rPr>
       </w:pPr>
-      <w:proofErr w:type="spellStart"/>
       <w:r>
         <w:rPr>
           <w:rStyle w:val="Enlacedelndice"/>
@@ -7405,77 +7013,7 @@
           <w:sz w:val="24"/>
           <w:szCs w:val="24"/>
         </w:rPr>
-        <w:t>Postman</w:t>
-      </w:r>
-      <w:proofErr w:type="spellEnd"/>
-      <w:r>
-        <w:rPr>
-          <w:rStyle w:val="Enlacedelndice"/>
-          <w:rFonts w:ascii="Arial" w:hAnsi="Arial" w:cs="Arial"/>
-          <w:sz w:val="24"/>
-          <w:szCs w:val="24"/>
-        </w:rPr>
-        <w:t xml:space="preserve"> es la plataforma de API líder en el mundo. Las funciones de </w:t>
-      </w:r>
-      <w:proofErr w:type="spellStart"/>
-      <w:r>
-        <w:rPr>
-          <w:rStyle w:val="Enlacedelndice"/>
-          <w:rFonts w:ascii="Arial" w:hAnsi="Arial" w:cs="Arial"/>
-          <w:sz w:val="24"/>
-          <w:szCs w:val="24"/>
-        </w:rPr>
-        <w:t>Postman</w:t>
-      </w:r>
-      <w:proofErr w:type="spellEnd"/>
-      <w:r>
-        <w:rPr>
-          <w:rStyle w:val="Enlacedelndice"/>
-          <w:rFonts w:ascii="Arial" w:hAnsi="Arial" w:cs="Arial"/>
-          <w:sz w:val="24"/>
-          <w:szCs w:val="24"/>
-        </w:rPr>
-        <w:t xml:space="preserve"> simplifican cada paso de la creación de una API y agilizan la colaboración para ayudar a crear mejores API, más rápido. Lanzada en el año 2012, </w:t>
-      </w:r>
-      <w:proofErr w:type="spellStart"/>
-      <w:r>
-        <w:rPr>
-          <w:rStyle w:val="Enlacedelndice"/>
-          <w:rFonts w:ascii="Arial" w:hAnsi="Arial" w:cs="Arial"/>
-          <w:sz w:val="24"/>
-          <w:szCs w:val="24"/>
-        </w:rPr>
-        <w:t>Postman</w:t>
-      </w:r>
-      <w:proofErr w:type="spellEnd"/>
-      <w:r>
-        <w:rPr>
-          <w:rStyle w:val="Enlacedelndice"/>
-          <w:rFonts w:ascii="Arial" w:hAnsi="Arial" w:cs="Arial"/>
-          <w:sz w:val="24"/>
-          <w:szCs w:val="24"/>
-        </w:rPr>
-        <w:t xml:space="preserve"> es un cliente para restear </w:t>
-      </w:r>
-      <w:proofErr w:type="spellStart"/>
-      <w:r>
-        <w:rPr>
-          <w:rStyle w:val="Enlacedelndice"/>
-          <w:rFonts w:ascii="Arial" w:hAnsi="Arial" w:cs="Arial"/>
-          <w:sz w:val="24"/>
-          <w:szCs w:val="24"/>
-        </w:rPr>
-        <w:t>APIs</w:t>
-      </w:r>
-      <w:proofErr w:type="spellEnd"/>
-      <w:r>
-        <w:rPr>
-          <w:rStyle w:val="Enlacedelndice"/>
-          <w:rFonts w:ascii="Arial" w:hAnsi="Arial" w:cs="Arial"/>
-          <w:sz w:val="24"/>
-          <w:szCs w:val="24"/>
-        </w:rPr>
-        <w:t xml:space="preserve">, por el momento es más utilizada para realizar peticiones API REST de manera simple, este gestiona nuestra API, así como documentarla. </w:t>
+        <w:t xml:space="preserve">Postman es la plataforma de API líder en el mundo. Las funciones de Postman simplifican cada paso de la creación de una API y agilizan la colaboración para ayudar a crear mejores API, más rápido. Lanzada en el año 2012, Postman es un cliente para restear APIs, por el momento es más utilizada para realizar peticiones API REST de manera simple, este gestiona nuestra API, así como documentarla. </w:t>
       </w:r>
       <w:r>
         <w:rPr>
@@ -7541,16 +7079,11 @@
       <w:pPr>
         <w:pStyle w:val="Ttulo3"/>
       </w:pPr>
-      <w:bookmarkStart w:id="40" w:name="_Toc176513922"/>
-      <w:r>
-        <w:t xml:space="preserve">Mongo </w:t>
-      </w:r>
-      <w:proofErr w:type="spellStart"/>
-      <w:r>
-        <w:t>Compass</w:t>
-      </w:r>
-      <w:bookmarkEnd w:id="40"/>
-      <w:proofErr w:type="spellEnd"/>
+      <w:bookmarkStart w:id="42" w:name="_Toc176513922"/>
+      <w:r>
+        <w:t>Mongo Compass</w:t>
+      </w:r>
+      <w:bookmarkEnd w:id="42"/>
       <w:r>
         <w:t xml:space="preserve">  </w:t>
       </w:r>
@@ -7562,31 +7095,7 @@
         </w:rPr>
       </w:pPr>
       <w:r>
-        <w:t xml:space="preserve">MongoDB </w:t>
-      </w:r>
-      <w:proofErr w:type="spellStart"/>
-      <w:r>
-        <w:t>Compass</w:t>
-      </w:r>
-      <w:proofErr w:type="spellEnd"/>
-      <w:r>
-        <w:t xml:space="preserve"> es la GUI de MongoDB. </w:t>
-      </w:r>
-      <w:proofErr w:type="spellStart"/>
-      <w:r>
-        <w:t>Compass</w:t>
-      </w:r>
-      <w:proofErr w:type="spellEnd"/>
-      <w:r>
-        <w:t xml:space="preserve"> permite analizar y comprender el contenido de los datos sin un conocimiento formal de la sintaxis de consulta de MongoDB. Además de explorar los datos en un entorno visual, también se puede utilizar </w:t>
-      </w:r>
-      <w:proofErr w:type="spellStart"/>
-      <w:r>
-        <w:t>Compass</w:t>
-      </w:r>
-      <w:proofErr w:type="spellEnd"/>
-      <w:r>
-        <w:t xml:space="preserve"> para optimizar el rendimiento de las consultas, </w:t>
+        <w:t xml:space="preserve">MongoDB Compass es la GUI de MongoDB. Compass permite analizar y comprender el contenido de los datos sin un conocimiento formal de la sintaxis de consulta de MongoDB. Además de explorar los datos en un entorno visual, también se puede utilizar Compass para optimizar el rendimiento de las consultas, </w:t>
       </w:r>
       <w:r>
         <w:lastRenderedPageBreak/>
@@ -7630,86 +7139,71 @@
       <w:pPr>
         <w:pStyle w:val="Ttulo3"/>
       </w:pPr>
-      <w:bookmarkStart w:id="41" w:name="_Toc176513923"/>
-      <w:proofErr w:type="spellStart"/>
-      <w:r>
-        <w:t>Node</w:t>
-      </w:r>
-      <w:proofErr w:type="spellEnd"/>
+      <w:bookmarkStart w:id="43" w:name="_Toc176513923"/>
+      <w:r>
+        <w:t xml:space="preserve">Node </w:t>
+      </w:r>
+      <w:r>
+        <w:t>.JS</w:t>
+      </w:r>
+      <w:bookmarkEnd w:id="43"/>
+    </w:p>
+    <w:p>
+      <w:r>
+        <w:t>Es un entorno en tiempo de ejecución multiplataforma de código abierto del lado del servidor en el lenguaje de programación JavaScript, asíncrono, con E/S</w:t>
+      </w:r>
+      <w:r>
+        <w:t xml:space="preserve"> (Entrada y salida)</w:t>
+      </w:r>
+      <w:r>
+        <w:t xml:space="preserve"> de datos en una arquitectura orientada a eventos y basado en el motor V8 de Google. Fue creado con el enfoque de ser útil en la creación de programas de red altamente escalables, </w:t>
+      </w:r>
+      <w:r>
+        <w:t>como</w:t>
+      </w:r>
       <w:r>
         <w:t xml:space="preserve"> </w:t>
       </w:r>
       <w:r>
-        <w:t>.JS</w:t>
-      </w:r>
-      <w:bookmarkEnd w:id="41"/>
-    </w:p>
-    <w:p>
-      <w:r>
-        <w:t>Es un entorno en tiempo de ejecución multiplataforma de código abierto del lado del servidor en el lenguaje de programación JavaScript, asíncrono, con E/S</w:t>
-      </w:r>
-      <w:r>
-        <w:t xml:space="preserve"> (Entrada y salida)</w:t>
-      </w:r>
-      <w:r>
-        <w:t xml:space="preserve"> de datos en una arquitectura orientada a eventos y basado en el motor V8 de Google. Fue creado con el enfoque de ser útil en la creación de programas de red altamente escalables, </w:t>
-      </w:r>
-      <w:proofErr w:type="gramStart"/>
-      <w:r>
-        <w:t>como</w:t>
-      </w:r>
-      <w:proofErr w:type="gramEnd"/>
-      <w:r>
+        <w:t>por ejemplo, servidores web. Fue creado por Ryan Dahl en 2009 y su evolución está apadrinada por la empresa Joyent, que además tiene contratado a Dahl en plantilla</w:t>
+      </w:r>
+      <w:r>
+        <w:rPr>
+          <w:color w:val="FF0000"/>
+        </w:rPr>
+        <w:t xml:space="preserve">. </w:t>
+      </w:r>
+      <w:r>
+        <w:rPr>
+          <w:color w:val="FF0000"/>
+        </w:rPr>
         <w:t xml:space="preserve"> </w:t>
       </w:r>
       <w:r>
-        <w:t xml:space="preserve">por ejemplo, servidores web. Fue creado por Ryan Dahl en 2009 y su evolución está apadrinada por la empresa </w:t>
-      </w:r>
-      <w:proofErr w:type="spellStart"/>
-      <w:r>
-        <w:t>Joyent</w:t>
-      </w:r>
-      <w:proofErr w:type="spellEnd"/>
-      <w:r>
-        <w:t>, que además tiene contratado a Dahl en plantilla</w:t>
-      </w:r>
-      <w:r>
         <w:rPr>
           <w:color w:val="FF0000"/>
         </w:rPr>
-        <w:t xml:space="preserve">. </w:t>
+        <w:fldChar w:fldCharType="begin"/>
       </w:r>
       <w:r>
         <w:rPr>
           <w:color w:val="FF0000"/>
         </w:rPr>
-        <w:t xml:space="preserve"> </w:t>
+        <w:instrText xml:space="preserve"> ADDIN ZOTERO_ITEM CSL_CITATION {"citationID":"40heq6Ka","properties":{"formattedCitation":"(Romero Garc\\uc0\\u237{}a, 2022)","plainCitation":"(Romero García, 2022)","noteIndex":0},"citationItems":[{"id":"CyqMIT3o/e65gBsV1","uris":["http://zotero.org/users/local/l7Hp8k1w/items/2VK9E7T2"],"itemData":{"id":386,"type":"thesis","publisher":"Babahoyo: UTB-FAFI. 2022","title":"Análisis comparativo de los lenguajes de programación NODE JS y asp. net para un sistema de registro de la “farmacia tu ahorro” en la ciudad de Babahoyo.","author":[{"family":"Romero García","given":"William Roberto"}],"issued":{"date-parts":[["2022"]]}}}],"schema":"https://github.com/citation-style-language/schema/raw/master/csl-citation.json"} </w:instrText>
       </w:r>
       <w:r>
         <w:rPr>
           <w:color w:val="FF0000"/>
         </w:rPr>
-        <w:fldChar w:fldCharType="begin"/>
+        <w:fldChar w:fldCharType="separate"/>
+      </w:r>
+      <w:r>
+        <w:t>(Romero García, 2022)</w:t>
       </w:r>
       <w:r>
         <w:rPr>
           <w:color w:val="FF0000"/>
         </w:rPr>
-        <w:instrText xml:space="preserve"> ADDIN ZOTERO_ITEM CSL_CITATION {"citationID":"40heq6Ka","properties":{"formattedCitation":"(Romero Garc\\uc0\\u237{}a, 2022)","plainCitation":"(Romero García, 2022)","noteIndex":0},"citationItems":[{"id":"CyqMIT3o/e65gBsV1","uris":["http://zotero.org/users/local/l7Hp8k1w/items/2VK9E7T2"],"itemData":{"id":386,"type":"thesis","publisher":"Babahoyo: UTB-FAFI. 2022","title":"Análisis comparativo de los lenguajes de programación NODE JS y asp. net para un sistema de registro de la “farmacia tu ahorro” en la ciudad de Babahoyo.","author":[{"family":"Romero García","given":"William Roberto"}],"issued":{"date-parts":[["2022"]]}}}],"schema":"https://github.com/citation-style-language/schema/raw/master/csl-citation.json"} </w:instrText>
-      </w:r>
-      <w:r>
-        <w:rPr>
-          <w:color w:val="FF0000"/>
-        </w:rPr>
-        <w:fldChar w:fldCharType="separate"/>
-      </w:r>
-      <w:r>
-        <w:t>(Romero García, 2022)</w:t>
-      </w:r>
-      <w:r>
-        <w:rPr>
-          <w:color w:val="FF0000"/>
-        </w:rPr>
         <w:fldChar w:fldCharType="end"/>
       </w:r>
     </w:p>
@@ -7717,11 +7211,11 @@
       <w:pPr>
         <w:pStyle w:val="Ttulo2"/>
       </w:pPr>
-      <w:bookmarkStart w:id="42" w:name="_Toc176513924"/>
+      <w:bookmarkStart w:id="44" w:name="_Toc176513924"/>
       <w:r>
         <w:t>Lenguajes a emplear en el desarrollo del sistema</w:t>
       </w:r>
-      <w:bookmarkEnd w:id="42"/>
+      <w:bookmarkEnd w:id="44"/>
       <w:r>
         <w:t xml:space="preserve"> </w:t>
       </w:r>
@@ -7737,7 +7231,7 @@
       <w:r>
         <w:t>La Tecnología  es el </w:t>
       </w:r>
-      <w:hyperlink r:id="rId22" w:history="1">
+      <w:hyperlink r:id="rId24" w:history="1">
         <w:r>
           <w:rPr>
             <w:rStyle w:val="Hipervnculo"/>
@@ -7750,7 +7244,7 @@
       <w:r>
         <w:t> de nociones y </w:t>
       </w:r>
-      <w:hyperlink r:id="rId23" w:history="1">
+      <w:hyperlink r:id="rId25" w:history="1">
         <w:r>
           <w:rPr>
             <w:rStyle w:val="Hipervnculo"/>
@@ -7780,7 +7274,7 @@
         </w:rPr>
         <w:t> </w:t>
       </w:r>
-      <w:hyperlink r:id="rId24" w:history="1">
+      <w:hyperlink r:id="rId26" w:history="1">
         <w:r>
           <w:rPr>
             <w:rStyle w:val="Hipervnculo"/>
@@ -7823,7 +7317,7 @@
         </w:rPr>
         <w:t> </w:t>
       </w:r>
-      <w:hyperlink r:id="rId25" w:history="1">
+      <w:hyperlink r:id="rId27" w:history="1">
         <w:r>
           <w:rPr>
             <w:rStyle w:val="Hipervnculo"/>
@@ -7850,7 +7344,7 @@
       <w:r>
         <w:t>, que puede ser la solución de un </w:t>
       </w:r>
-      <w:hyperlink r:id="rId26" w:history="1">
+      <w:hyperlink r:id="rId28" w:history="1">
         <w:r>
           <w:rPr>
             <w:rStyle w:val="Hipervnculo"/>
@@ -7900,13 +7394,11 @@
       <w:pPr>
         <w:pStyle w:val="Ttulo3"/>
       </w:pPr>
-      <w:bookmarkStart w:id="43" w:name="_Toc176513925"/>
-      <w:proofErr w:type="spellStart"/>
+      <w:bookmarkStart w:id="45" w:name="_Toc176513925"/>
       <w:r>
         <w:t>React</w:t>
       </w:r>
-      <w:bookmarkEnd w:id="43"/>
-      <w:proofErr w:type="spellEnd"/>
+      <w:bookmarkEnd w:id="45"/>
       <w:r>
         <w:t xml:space="preserve"> </w:t>
       </w:r>
@@ -7916,31 +7408,7 @@
         <w:spacing w:line="240" w:lineRule="auto"/>
       </w:pPr>
       <w:r>
-        <w:t xml:space="preserve">La librería </w:t>
-      </w:r>
-      <w:proofErr w:type="spellStart"/>
-      <w:r>
-        <w:t>React</w:t>
-      </w:r>
-      <w:proofErr w:type="spellEnd"/>
-      <w:r>
-        <w:t xml:space="preserve"> es una solución a un problema que los desarrolladores enfrentaban y es la creación de interfaces de usuario que pueden ser complejas debido a la cantidad de componentes que cambian frecuentemente con el tiempo y sin tener que escribir mucho código JavaScript. Esta librería comparte muchos aspectos de los </w:t>
-      </w:r>
-      <w:proofErr w:type="spellStart"/>
-      <w:r>
-        <w:t>frontend</w:t>
-      </w:r>
-      <w:proofErr w:type="spellEnd"/>
-      <w:r>
-        <w:t xml:space="preserve"> </w:t>
-      </w:r>
-      <w:proofErr w:type="spellStart"/>
-      <w:r>
-        <w:t>frameworks</w:t>
-      </w:r>
-      <w:proofErr w:type="spellEnd"/>
-      <w:r>
-        <w:t xml:space="preserve"> pero su propósito es organizar los elementos HTML en componentes.</w:t>
+        <w:t>La librería React es una solución a un problema que los desarrolladores enfrentaban y es la creación de interfaces de usuario que pueden ser complejas debido a la cantidad de componentes que cambian frecuentemente con el tiempo y sin tener que escribir mucho código JavaScript. Esta librería comparte muchos aspectos de los frontend frameworks pero su propósito es organizar los elementos HTML en componentes.</w:t>
       </w:r>
       <w:r>
         <w:fldChar w:fldCharType="begin"/>
@@ -7962,39 +7430,15 @@
       <w:pPr>
         <w:pStyle w:val="Ttulo3"/>
       </w:pPr>
-      <w:bookmarkStart w:id="44" w:name="_Toc176513926"/>
+      <w:bookmarkStart w:id="46" w:name="_Toc176513926"/>
       <w:r>
         <w:t>HTML</w:t>
       </w:r>
-      <w:bookmarkEnd w:id="44"/>
-    </w:p>
-    <w:p>
-      <w:r>
-        <w:t>HTML (</w:t>
-      </w:r>
-      <w:proofErr w:type="spellStart"/>
-      <w:r>
-        <w:t>HyperText</w:t>
-      </w:r>
-      <w:proofErr w:type="spellEnd"/>
-      <w:r>
-        <w:t xml:space="preserve"> </w:t>
-      </w:r>
-      <w:proofErr w:type="spellStart"/>
-      <w:r>
-        <w:t>Markup</w:t>
-      </w:r>
-      <w:proofErr w:type="spellEnd"/>
-      <w:r>
-        <w:t xml:space="preserve"> </w:t>
-      </w:r>
-      <w:proofErr w:type="spellStart"/>
-      <w:r>
-        <w:t>Language</w:t>
-      </w:r>
-      <w:proofErr w:type="spellEnd"/>
-      <w:r>
-        <w:t>) es un lenguaje muy senci</w:t>
+      <w:bookmarkEnd w:id="46"/>
+    </w:p>
+    <w:p>
+      <w:r>
+        <w:t>HTML (HyperText Markup Language) es un lenguaje muy senci</w:t>
       </w:r>
       <w:r>
         <w:t>llo que permite describir hiper</w:t>
@@ -8003,18 +7447,10 @@
         <w:t>texto, es decir, texto presentado de forma estructurada y agrada</w:t>
       </w:r>
       <w:r>
-        <w:t>ble, con vínculos o enlaces (</w:t>
-      </w:r>
-      <w:proofErr w:type="spellStart"/>
-      <w:r>
-        <w:t>hy</w:t>
-      </w:r>
-      <w:r>
-        <w:t>perlinks</w:t>
-      </w:r>
-      <w:proofErr w:type="spellEnd"/>
-      <w:r>
-        <w:t>) que conducen a otros documentos o fuentes de informac</w:t>
+        <w:t>ble, con vínculos o enlaces (hy</w:t>
+      </w:r>
+      <w:r>
+        <w:t>perlinks) que conducen a otros documentos o fuentes de informac</w:t>
       </w:r>
       <w:r>
         <w:t>ión relacionadas y con insercio</w:t>
@@ -8042,31 +7478,15 @@
       <w:pPr>
         <w:pStyle w:val="Ttulo3"/>
       </w:pPr>
-      <w:bookmarkStart w:id="45" w:name="_Toc176513927"/>
+      <w:bookmarkStart w:id="47" w:name="_Toc176513927"/>
       <w:r>
         <w:t>CSS</w:t>
       </w:r>
-      <w:bookmarkEnd w:id="45"/>
-    </w:p>
-    <w:p>
-      <w:r>
-        <w:t xml:space="preserve">CSS es un lenguaje de diseño que es utilizado para darle vida a una página web creada con un lenguaje de marcado en este caso HTML, CSS define reglas de estilo refiriéndose a un elemento o tag (etiqueta </w:t>
-      </w:r>
-      <w:proofErr w:type="spellStart"/>
-      <w:r>
-        <w:t>html</w:t>
-      </w:r>
-      <w:proofErr w:type="spellEnd"/>
-      <w:r>
-        <w:t xml:space="preserve">) para modificar sus atributos, esto puede ser el color, el tamaño, posición etc. CSS se maneja con selectores que pueden ser desde una etiqueta, así como incluir atributos como (cases o id) que determinan en un código </w:t>
-      </w:r>
-      <w:proofErr w:type="spellStart"/>
-      <w:r>
-        <w:t>html</w:t>
-      </w:r>
-      <w:proofErr w:type="spellEnd"/>
-      <w:r>
-        <w:t xml:space="preserve">. </w:t>
+      <w:bookmarkEnd w:id="47"/>
+    </w:p>
+    <w:p>
+      <w:r>
+        <w:t xml:space="preserve">CSS es un lenguaje de diseño que es utilizado para darle vida a una página web creada con un lenguaje de marcado en este caso HTML, CSS define reglas de estilo refiriéndose a un elemento o tag (etiqueta html) para modificar sus atributos, esto puede ser el color, el tamaño, posición etc. CSS se maneja con selectores que pueden ser desde una etiqueta, así como incluir atributos como (cases o id) que determinan en un código html. </w:t>
       </w:r>
       <w:r>
         <w:fldChar w:fldCharType="begin"/>
@@ -8088,14 +7508,12 @@
       <w:pPr>
         <w:pStyle w:val="Ttulo3"/>
       </w:pPr>
-      <w:bookmarkStart w:id="46" w:name="_Toc176513928"/>
-      <w:proofErr w:type="spellStart"/>
+      <w:bookmarkStart w:id="48" w:name="_Toc176513928"/>
       <w:r>
         <w:lastRenderedPageBreak/>
         <w:t>Javascript</w:t>
       </w:r>
-      <w:bookmarkEnd w:id="46"/>
-      <w:proofErr w:type="spellEnd"/>
+      <w:bookmarkEnd w:id="48"/>
     </w:p>
     <w:p>
       <w:r>
@@ -8144,11 +7562,11 @@
       <w:pPr>
         <w:pStyle w:val="Ttulo3"/>
       </w:pPr>
-      <w:bookmarkStart w:id="47" w:name="_Toc176513929"/>
+      <w:bookmarkStart w:id="49" w:name="_Toc176513929"/>
       <w:r>
         <w:t>Mongo DB</w:t>
       </w:r>
-      <w:bookmarkEnd w:id="47"/>
+      <w:bookmarkEnd w:id="49"/>
     </w:p>
     <w:p>
       <w:pPr>
@@ -8191,11 +7609,11 @@
       <w:pPr>
         <w:pStyle w:val="Ttulo2"/>
       </w:pPr>
-      <w:bookmarkStart w:id="48" w:name="_Toc176513930"/>
+      <w:bookmarkStart w:id="50" w:name="_Toc176513930"/>
       <w:r>
         <w:t>Arquitectura Cliente-Servidor</w:t>
       </w:r>
-      <w:bookmarkEnd w:id="48"/>
+      <w:bookmarkEnd w:id="50"/>
       <w:r>
         <w:t xml:space="preserve"> </w:t>
       </w:r>
@@ -8212,7 +7630,7 @@
           <w:szCs w:val="24"/>
         </w:rPr>
       </w:pPr>
-      <w:bookmarkStart w:id="49" w:name="_Toc176513931"/>
+      <w:bookmarkStart w:id="51" w:name="_Toc176513931"/>
       <w:r>
         <w:rPr>
           <w:rStyle w:val="Ttulo1Car"/>
@@ -8224,7 +7642,7 @@
         </w:rPr>
         <w:t>Metodologías de Desarrollo Programación Extrema (XP)</w:t>
       </w:r>
-      <w:bookmarkEnd w:id="49"/>
+      <w:bookmarkEnd w:id="51"/>
     </w:p>
     <w:p>
       <w:r>
@@ -8280,7 +7698,7 @@
             <wp:cNvGraphicFramePr/>
             <a:graphic xmlns:a="http://schemas.openxmlformats.org/drawingml/2006/main">
               <a:graphicData uri="http://schemas.openxmlformats.org/drawingml/2006/diagram">
-                <dgm:relIds xmlns:dgm="http://schemas.openxmlformats.org/drawingml/2006/diagram" xmlns:r="http://schemas.openxmlformats.org/officeDocument/2006/relationships" r:dm="rId27" r:lo="rId28" r:qs="rId29" r:cs="rId30"/>
+                <dgm:relIds xmlns:dgm="http://schemas.openxmlformats.org/drawingml/2006/diagram" xmlns:r="http://schemas.openxmlformats.org/officeDocument/2006/relationships" r:dm="rId29" r:lo="rId30" r:qs="rId31" r:cs="rId32"/>
               </a:graphicData>
             </a:graphic>
           </wp:inline>
@@ -8318,15 +7736,7 @@
         <w:t>Codificación</w:t>
       </w:r>
       <w:r>
-        <w:t>: Después de que las historias han sido desarrolladas y de que se ha hecho el trabajo de diseño preliminar, el equipo no inicia la codificación, sino que desarrolla una serie de pruebas unitarias a cada una de las historias que se van a incluir en la entrega en curso (incremento de software</w:t>
-      </w:r>
-      <w:proofErr w:type="gramStart"/>
-      <w:r>
-        <w:t>).Una</w:t>
-      </w:r>
-      <w:proofErr w:type="gramEnd"/>
-      <w:r>
-        <w:t xml:space="preserve"> vez creada la prueba unitaria, el desarrollador está mejor capacitado para centrarse en lo que debe implementarse para pasar la prueba. No se agrega nada extraño (MS). Una vez que el código está terminado, se le aplica de inmediato una prueba unitaria, con lo que se obtiene retroalimentación instantánea para los desarrolladores</w:t>
+        <w:t>: Después de que las historias han sido desarrolladas y de que se ha hecho el trabajo de diseño preliminar, el equipo no inicia la codificación, sino que desarrolla una serie de pruebas unitarias a cada una de las historias que se van a incluir en la entrega en curso (incremento de software).Una vez creada la prueba unitaria, el desarrollador está mejor capacitado para centrarse en lo que debe implementarse para pasar la prueba. No se agrega nada extraño (MS). Una vez que el código está terminado, se le aplica de inmediato una prueba unitaria, con lo que se obtiene retroalimentación instantánea para los desarrolladores</w:t>
       </w:r>
       <w:r>
         <w:t>.</w:t>
@@ -8367,10 +7777,10 @@
           <w:rFonts w:ascii="Arial" w:hAnsi="Arial" w:cs="Arial"/>
         </w:rPr>
       </w:pPr>
-      <w:bookmarkStart w:id="50" w:name="_Toc176513932"/>
+      <w:bookmarkStart w:id="52" w:name="_Toc176513932"/>
     </w:p>
     <w:p/>
-    <w:bookmarkEnd w:id="24"/>
+    <w:bookmarkEnd w:id="26"/>
     <w:p/>
     <w:p>
       <w:pPr>
@@ -8385,10 +7795,10 @@
       <w:r>
         <w:t xml:space="preserve"> Planificación y Diseño</w:t>
       </w:r>
-      <w:bookmarkEnd w:id="50"/>
-    </w:p>
-    <w:p>
-      <w:bookmarkStart w:id="51" w:name="_Hlk176950327"/>
+      <w:bookmarkEnd w:id="52"/>
+    </w:p>
+    <w:p>
+      <w:bookmarkStart w:id="53" w:name="_Hlk176950327"/>
       <w:r>
         <w:t xml:space="preserve">Introducción al Capítulo </w:t>
       </w:r>
@@ -8401,12 +7811,12 @@
           <w:numId w:val="22"/>
         </w:numPr>
       </w:pPr>
-      <w:bookmarkStart w:id="52" w:name="_Toc176513933"/>
-      <w:bookmarkStart w:id="53" w:name="_Hlk176950268"/>
+      <w:bookmarkStart w:id="54" w:name="_Toc176513933"/>
+      <w:bookmarkStart w:id="55" w:name="_Hlk176950268"/>
       <w:r>
         <w:t>Descripción del proceso de cálculo del transporte de sedimentos</w:t>
       </w:r>
-      <w:bookmarkEnd w:id="52"/>
+      <w:bookmarkEnd w:id="54"/>
     </w:p>
     <w:p>
       <w:r>
@@ -8520,7 +7930,7 @@
         <w:t>-Altura</w:t>
       </w:r>
     </w:p>
-    <w:bookmarkEnd w:id="51"/>
+    <w:bookmarkEnd w:id="53"/>
     <w:p/>
     <w:p/>
     <w:p/>
@@ -8537,11 +7947,11 @@
         </w:numPr>
         <w:ind w:left="465" w:hanging="405"/>
       </w:pPr>
-      <w:bookmarkStart w:id="54" w:name="_Toc176513934"/>
+      <w:bookmarkStart w:id="56" w:name="_Toc176513934"/>
       <w:r>
         <w:t>2.1: Actores del Sistema</w:t>
       </w:r>
-      <w:bookmarkEnd w:id="54"/>
+      <w:bookmarkEnd w:id="56"/>
     </w:p>
     <w:p>
       <w:r>
@@ -8652,7 +8062,7 @@
                 <w:szCs w:val="22"/>
               </w:rPr>
             </w:pPr>
-            <w:commentRangeStart w:id="55"/>
+            <w:commentRangeStart w:id="57"/>
             <w:r>
               <w:rPr>
                 <w:color w:val="auto"/>
@@ -8661,14 +8071,14 @@
               </w:rPr>
               <w:t>Trabajador</w:t>
             </w:r>
-            <w:commentRangeEnd w:id="55"/>
+            <w:commentRangeEnd w:id="57"/>
             <w:r>
               <w:rPr>
                 <w:rStyle w:val="Refdecomentario"/>
                 <w:color w:val="auto"/>
                 <w:lang w:eastAsia="en-US"/>
               </w:rPr>
-              <w:commentReference w:id="55"/>
+              <w:commentReference w:id="57"/>
             </w:r>
           </w:p>
         </w:tc>
@@ -8763,7 +8173,7 @@
           <w:u w:val="single"/>
         </w:rPr>
       </w:pPr>
-      <w:bookmarkStart w:id="56" w:name="_Toc176513935"/>
+      <w:bookmarkStart w:id="58" w:name="_Toc176513935"/>
       <w:r>
         <w:rPr>
           <w:rStyle w:val="Ttulo1Car"/>
@@ -8775,7 +8185,7 @@
         </w:rPr>
         <w:t>2.2: Funcionalidades del Sistema</w:t>
       </w:r>
-      <w:bookmarkEnd w:id="56"/>
+      <w:bookmarkEnd w:id="58"/>
     </w:p>
     <w:p>
       <w:pPr>
@@ -8829,8 +8239,8 @@
           <w:u w:val="single"/>
         </w:rPr>
       </w:pPr>
-      <w:bookmarkStart w:id="57" w:name="_Toc176513936"/>
-      <w:bookmarkEnd w:id="57"/>
+      <w:bookmarkStart w:id="59" w:name="_Toc176513936"/>
+      <w:bookmarkEnd w:id="59"/>
     </w:p>
     <w:p>
       <w:pPr>
@@ -8853,8 +8263,8 @@
           <w:u w:val="single"/>
         </w:rPr>
       </w:pPr>
-      <w:bookmarkStart w:id="58" w:name="_Toc176513937"/>
-      <w:bookmarkEnd w:id="58"/>
+      <w:bookmarkStart w:id="60" w:name="_Toc176513937"/>
+      <w:bookmarkEnd w:id="60"/>
     </w:p>
     <w:p>
       <w:pPr>
@@ -8877,8 +8287,8 @@
           <w:u w:val="single"/>
         </w:rPr>
       </w:pPr>
-      <w:bookmarkStart w:id="59" w:name="_Toc176513938"/>
-      <w:bookmarkEnd w:id="59"/>
+      <w:bookmarkStart w:id="61" w:name="_Toc176513938"/>
+      <w:bookmarkEnd w:id="61"/>
     </w:p>
     <w:p>
       <w:pPr>
@@ -8901,8 +8311,8 @@
           <w:u w:val="single"/>
         </w:rPr>
       </w:pPr>
-      <w:bookmarkStart w:id="60" w:name="_Toc176513939"/>
-      <w:bookmarkEnd w:id="60"/>
+      <w:bookmarkStart w:id="62" w:name="_Toc176513939"/>
+      <w:bookmarkEnd w:id="62"/>
     </w:p>
     <w:p>
       <w:pPr>
@@ -8925,8 +8335,8 @@
           <w:u w:val="single"/>
         </w:rPr>
       </w:pPr>
-      <w:bookmarkStart w:id="61" w:name="_Toc176513940"/>
-      <w:bookmarkEnd w:id="61"/>
+      <w:bookmarkStart w:id="63" w:name="_Toc176513940"/>
+      <w:bookmarkEnd w:id="63"/>
     </w:p>
     <w:p>
       <w:pPr>
@@ -8949,8 +8359,8 @@
           <w:u w:val="single"/>
         </w:rPr>
       </w:pPr>
-      <w:bookmarkStart w:id="62" w:name="_Toc176513941"/>
-      <w:bookmarkEnd w:id="62"/>
+      <w:bookmarkStart w:id="64" w:name="_Toc176513941"/>
+      <w:bookmarkEnd w:id="64"/>
     </w:p>
     <w:p>
       <w:pPr>
@@ -8964,7 +8374,7 @@
           <w:szCs w:val="24"/>
         </w:rPr>
       </w:pPr>
-      <w:bookmarkStart w:id="63" w:name="_Toc176513942"/>
+      <w:bookmarkStart w:id="65" w:name="_Toc176513942"/>
       <w:r>
         <w:rPr>
           <w:rStyle w:val="Ttulo1Car"/>
@@ -8976,7 +8386,7 @@
         </w:rPr>
         <w:t>Requisitos Funcionales:</w:t>
       </w:r>
-      <w:bookmarkEnd w:id="63"/>
+      <w:bookmarkEnd w:id="65"/>
     </w:p>
     <w:p>
       <w:r>
@@ -9032,35 +8442,35 @@
           <w:lang w:eastAsia="es-ES"/>
         </w:rPr>
       </w:pPr>
-      <w:bookmarkStart w:id="64" w:name="_Hlk185234264"/>
+      <w:bookmarkStart w:id="66" w:name="_Hlk185234264"/>
       <w:r>
         <w:rPr>
           <w:lang w:eastAsia="es-ES"/>
         </w:rPr>
         <w:t xml:space="preserve">El Sistema </w:t>
       </w:r>
-      <w:commentRangeStart w:id="65"/>
-      <w:commentRangeStart w:id="66"/>
+      <w:commentRangeStart w:id="67"/>
+      <w:commentRangeStart w:id="68"/>
       <w:r>
         <w:rPr>
           <w:lang w:eastAsia="es-ES"/>
         </w:rPr>
         <w:t xml:space="preserve"> </w:t>
       </w:r>
-      <w:commentRangeEnd w:id="65"/>
+      <w:commentRangeEnd w:id="67"/>
       <w:r>
         <w:rPr>
           <w:rStyle w:val="Refdecomentario"/>
         </w:rPr>
-        <w:commentReference w:id="65"/>
-      </w:r>
-      <w:bookmarkEnd w:id="64"/>
-      <w:commentRangeEnd w:id="66"/>
+        <w:commentReference w:id="67"/>
+      </w:r>
+      <w:bookmarkEnd w:id="66"/>
+      <w:commentRangeEnd w:id="68"/>
       <w:r>
         <w:rPr>
           <w:rStyle w:val="Refdecomentario"/>
         </w:rPr>
-        <w:commentReference w:id="66"/>
+        <w:commentReference w:id="68"/>
       </w:r>
       <w:r>
         <w:rPr>
@@ -9146,27 +8556,27 @@
         </w:rPr>
         <w:t xml:space="preserve">El Sistema </w:t>
       </w:r>
-      <w:commentRangeStart w:id="67"/>
-      <w:commentRangeStart w:id="68"/>
+      <w:commentRangeStart w:id="69"/>
+      <w:commentRangeStart w:id="70"/>
       <w:r>
         <w:rPr>
           <w:lang w:eastAsia="es-ES"/>
         </w:rPr>
         <w:t xml:space="preserve"> </w:t>
       </w:r>
-      <w:commentRangeEnd w:id="67"/>
+      <w:commentRangeEnd w:id="69"/>
       <w:r>
         <w:rPr>
           <w:rStyle w:val="Refdecomentario"/>
         </w:rPr>
-        <w:commentReference w:id="67"/>
-      </w:r>
-      <w:commentRangeEnd w:id="68"/>
+        <w:commentReference w:id="69"/>
+      </w:r>
+      <w:commentRangeEnd w:id="70"/>
       <w:r>
         <w:rPr>
           <w:rStyle w:val="Refdecomentario"/>
         </w:rPr>
-        <w:commentReference w:id="68"/>
+        <w:commentReference w:id="70"/>
       </w:r>
       <w:r>
         <w:rPr>
@@ -9290,27 +8700,27 @@
         </w:rPr>
         <w:t xml:space="preserve">El Sistema </w:t>
       </w:r>
-      <w:commentRangeStart w:id="69"/>
-      <w:commentRangeStart w:id="70"/>
+      <w:commentRangeStart w:id="71"/>
+      <w:commentRangeStart w:id="72"/>
       <w:r>
         <w:rPr>
           <w:lang w:eastAsia="es-ES"/>
         </w:rPr>
         <w:t xml:space="preserve"> </w:t>
       </w:r>
-      <w:commentRangeEnd w:id="69"/>
+      <w:commentRangeEnd w:id="71"/>
       <w:r>
         <w:rPr>
           <w:rStyle w:val="Refdecomentario"/>
         </w:rPr>
-        <w:commentReference w:id="69"/>
-      </w:r>
-      <w:commentRangeEnd w:id="70"/>
+        <w:commentReference w:id="71"/>
+      </w:r>
+      <w:commentRangeEnd w:id="72"/>
       <w:r>
         <w:rPr>
           <w:rStyle w:val="Refdecomentario"/>
         </w:rPr>
-        <w:commentReference w:id="70"/>
+        <w:commentReference w:id="72"/>
       </w:r>
       <w:r>
         <w:rPr>
@@ -9624,14 +9034,14 @@
       <w:pPr>
         <w:pStyle w:val="Ttulo3"/>
       </w:pPr>
-      <w:bookmarkStart w:id="71" w:name="_Toc176513943"/>
+      <w:bookmarkStart w:id="73" w:name="_Toc176513943"/>
       <w:r>
         <w:t>Historias Técnicas</w:t>
       </w:r>
       <w:r>
         <w:t>:</w:t>
       </w:r>
-      <w:bookmarkEnd w:id="71"/>
+      <w:bookmarkEnd w:id="73"/>
     </w:p>
     <w:p>
       <w:r>
@@ -10139,21 +9549,7 @@
         <w:rPr>
           <w:lang w:val="es-CU" w:eastAsia="es-CU"/>
         </w:rPr>
-        <w:t xml:space="preserve">Representa los datos y la lógica de negocio de la aplicación, gestiona la persistencia de datos y la manipulación de datos, </w:t>
-      </w:r>
-      <w:proofErr w:type="spellStart"/>
-      <w:r>
-        <w:rPr>
-          <w:lang w:val="es-CU" w:eastAsia="es-CU"/>
-        </w:rPr>
-        <w:t>gefine</w:t>
-      </w:r>
-      <w:proofErr w:type="spellEnd"/>
-      <w:r>
-        <w:rPr>
-          <w:lang w:val="es-CU" w:eastAsia="es-CU"/>
-        </w:rPr>
-        <w:t xml:space="preserve"> las entidades y relaciones de la aplicación. </w:t>
+        <w:t xml:space="preserve">Representa los datos y la lógica de negocio de la aplicación, gestiona la persistencia de datos y la manipulación de datos, gefine las entidades y relaciones de la aplicación. </w:t>
       </w:r>
       <w:r>
         <w:rPr>
@@ -10213,7 +9609,7 @@
                     </pic:cNvPicPr>
                   </pic:nvPicPr>
                   <pic:blipFill>
-                    <a:blip r:embed="rId32">
+                    <a:blip r:embed="rId34">
                       <a:extLst>
                         <a:ext uri="{28A0092B-C50C-407E-A947-70E740481C1C}">
                           <a14:useLocalDpi xmlns:a14="http://schemas.microsoft.com/office/drawing/2010/main" val="0"/>
@@ -10269,11 +9665,11 @@
       <w:pPr>
         <w:pStyle w:val="Ttulo2"/>
       </w:pPr>
-      <w:bookmarkStart w:id="72" w:name="_Toc176513944"/>
+      <w:bookmarkStart w:id="74" w:name="_Toc176513944"/>
       <w:r>
         <w:t>Historias de Usuarios:</w:t>
       </w:r>
-      <w:bookmarkEnd w:id="72"/>
+      <w:bookmarkEnd w:id="74"/>
     </w:p>
     <w:p>
       <w:pPr>
@@ -10485,15 +9881,7 @@
           </w:tcPr>
           <w:p>
             <w:r>
-              <w:t>Riesgo en Desarrollo</w:t>
-            </w:r>
-            <w:proofErr w:type="gramStart"/>
-            <w:r>
-              <w:t>:  (</w:t>
-            </w:r>
-            <w:proofErr w:type="gramEnd"/>
-            <w:r>
-              <w:t>Alta/Media/ Baja)</w:t>
+              <w:t>Riesgo en Desarrollo:  (Alta/Media/ Baja)</w:t>
             </w:r>
           </w:p>
           <w:p>
@@ -10558,15 +9946,7 @@
               <w:t xml:space="preserve">Descripción: </w:t>
             </w:r>
             <w:r>
-              <w:t>El módulo de autenticación debe mostrar un formulario que está compuesto por dos campos obligatorios, usuario y contraseña</w:t>
-            </w:r>
-            <w:proofErr w:type="gramStart"/>
-            <w:r>
-              <w:t>. .</w:t>
-            </w:r>
-            <w:proofErr w:type="gramEnd"/>
-            <w:r>
-              <w:t xml:space="preserve"> Cuando el usuario se autentique hará el rol de administrador o de cliente.</w:t>
+              <w:t>El módulo de autenticación debe mostrar un formulario que está compuesto por dos campos obligatorios, usuario y contraseña. . Cuando el usuario se autentique hará el rol de administrador o de cliente.</w:t>
             </w:r>
           </w:p>
         </w:tc>
@@ -10644,7 +10024,7 @@
                           </pic:cNvPicPr>
                         </pic:nvPicPr>
                         <pic:blipFill>
-                          <a:blip r:embed="rId33">
+                          <a:blip r:embed="rId35">
                             <a:extLst>
                               <a:ext uri="{28A0092B-C50C-407E-A947-70E740481C1C}">
                                 <a14:useLocalDpi xmlns:a14="http://schemas.microsoft.com/office/drawing/2010/main" val="0"/>
@@ -10844,15 +10224,7 @@
           </w:tcPr>
           <w:p>
             <w:r>
-              <w:t>Riesgo en Desarrollo</w:t>
-            </w:r>
-            <w:proofErr w:type="gramStart"/>
-            <w:r>
-              <w:t>:  (</w:t>
-            </w:r>
-            <w:proofErr w:type="gramEnd"/>
-            <w:r>
-              <w:t xml:space="preserve">Alta/Media/ </w:t>
+              <w:t xml:space="preserve">Riesgo en Desarrollo:  (Alta/Media/ </w:t>
             </w:r>
             <w:r>
               <w:lastRenderedPageBreak/>
@@ -10997,9 +10369,9 @@
                   <o:lock v:ext="edit" aspectratio="t"/>
                 </v:shapetype>
                 <v:shape id="_x0000_i1025" type="#_x0000_t75" style="width:283pt;height:257pt" o:ole="">
-                  <v:imagedata r:id="rId34" o:title=""/>
+                  <v:imagedata r:id="rId36" o:title=""/>
                 </v:shape>
-                <o:OLEObject Type="Embed" ProgID="PBrush" ShapeID="_x0000_i1025" DrawAspect="Content" ObjectID="_1798055410" r:id="rId35"/>
+                <o:OLEObject Type="Embed" ProgID="PBrush" ShapeID="_x0000_i1025" DrawAspect="Content" ObjectID="_1798055712" r:id="rId37"/>
               </w:object>
             </w:r>
           </w:p>
@@ -11324,7 +10696,7 @@
                           </pic:cNvPicPr>
                         </pic:nvPicPr>
                         <pic:blipFill>
-                          <a:blip r:embed="rId36">
+                          <a:blip r:embed="rId38">
                             <a:extLst>
                               <a:ext uri="{28A0092B-C50C-407E-A947-70E740481C1C}">
                                 <a14:useLocalDpi xmlns:a14="http://schemas.microsoft.com/office/drawing/2010/main" val="0"/>
@@ -11416,7 +10788,7 @@
                     </pic:cNvPicPr>
                   </pic:nvPicPr>
                   <pic:blipFill>
-                    <a:blip r:embed="rId37">
+                    <a:blip r:embed="rId39">
                       <a:extLst>
                         <a:ext uri="{28A0092B-C50C-407E-A947-70E740481C1C}">
                           <a14:useLocalDpi xmlns:a14="http://schemas.microsoft.com/office/drawing/2010/main" val="0"/>
@@ -11501,7 +10873,7 @@
                     </pic:cNvPicPr>
                   </pic:nvPicPr>
                   <pic:blipFill>
-                    <a:blip r:embed="rId38">
+                    <a:blip r:embed="rId40">
                       <a:extLst>
                         <a:ext uri="{28A0092B-C50C-407E-A947-70E740481C1C}">
                           <a14:useLocalDpi xmlns:a14="http://schemas.microsoft.com/office/drawing/2010/main" val="0"/>
@@ -11589,18 +10961,18 @@
         </w:numPr>
         <w:ind w:left="405" w:hanging="405"/>
       </w:pPr>
-      <w:commentRangeStart w:id="73"/>
+      <w:commentRangeStart w:id="75"/>
       <w:r>
         <w:t xml:space="preserve">Pruebas al Sistema </w:t>
       </w:r>
-      <w:commentRangeEnd w:id="73"/>
+      <w:commentRangeEnd w:id="75"/>
       <w:r>
         <w:rPr>
           <w:rStyle w:val="Refdecomentario"/>
           <w:rFonts w:eastAsiaTheme="minorHAnsi"/>
           <w:b w:val="0"/>
         </w:rPr>
-        <w:commentReference w:id="73"/>
+        <w:commentReference w:id="75"/>
       </w:r>
     </w:p>
     <w:p>
@@ -11627,7 +10999,7 @@
           <w:lang w:eastAsia="es-ES"/>
         </w:rPr>
       </w:pPr>
-      <w:bookmarkStart w:id="74" w:name="casoPruebaAuth"/>
+      <w:bookmarkStart w:id="76" w:name="casoPruebaAuth"/>
       <w:r>
         <w:rPr>
           <w:rFonts w:eastAsia="Times New Roman" w:cs="Times New Roman"/>
@@ -11663,7 +11035,7 @@
             <w:shd w:val="clear" w:color="auto" w:fill="95B3D7" w:themeFill="accent1" w:themeFillTint="99"/>
             <w:hideMark/>
           </w:tcPr>
-          <w:bookmarkEnd w:id="74"/>
+          <w:bookmarkEnd w:id="76"/>
           <w:p>
             <w:pPr>
               <w:numPr>
@@ -11939,21 +11311,12 @@
                 <w:szCs w:val="20"/>
               </w:rPr>
             </w:pPr>
-            <w:proofErr w:type="gramStart"/>
             <w:r>
               <w:rPr>
                 <w:sz w:val="20"/>
                 <w:szCs w:val="20"/>
               </w:rPr>
-              <w:t>Se  registra</w:t>
-            </w:r>
-            <w:proofErr w:type="gramEnd"/>
-            <w:r>
-              <w:rPr>
-                <w:sz w:val="20"/>
-                <w:szCs w:val="20"/>
-              </w:rPr>
-              <w:t xml:space="preserve"> y entra al sistema</w:t>
+              <w:t>Se  registra y entra al sistema</w:t>
             </w:r>
           </w:p>
         </w:tc>
@@ -12072,15 +11435,7 @@
         <w:t xml:space="preserve"> las diversas formas y resultados esperados. En el primero, al entrar datos válidos el sistema permite su entrada y procede al caso dos que se calcula a partir de que el usuario presiona el botón calcular y se guardan los datos entrados en la base de datos, posterior a esto los datos serán mostrados en una tabla. En el caso tres </w:t>
       </w:r>
       <w:r>
-        <w:t xml:space="preserve">si el usuario entra un dato erróneo, ya sea letras en vez de números o cualquier datos que no es el correspondiente a esa </w:t>
-      </w:r>
-      <w:proofErr w:type="gramStart"/>
-      <w:r>
-        <w:t>entrada ,</w:t>
-      </w:r>
-      <w:proofErr w:type="gramEnd"/>
-      <w:r>
-        <w:t xml:space="preserve"> el sistema debe notificarle la mismo que el dato es incorrecto. </w:t>
+        <w:t xml:space="preserve">si el usuario entra un dato erróneo, ya sea letras en vez de números o cualquier datos que no es el correspondiente a esa entrada , el sistema debe notificarle la mismo que el dato es incorrecto. </w:t>
       </w:r>
     </w:p>
     <w:p>
@@ -12524,30 +11879,14 @@
                 <w:sz w:val="20"/>
                 <w:szCs w:val="20"/>
               </w:rPr>
-              <w:t xml:space="preserve">dato </w:t>
-            </w:r>
-            <w:proofErr w:type="gramStart"/>
+              <w:t xml:space="preserve">dato que </w:t>
+            </w:r>
             <w:r>
               <w:rPr>
                 <w:sz w:val="20"/>
                 <w:szCs w:val="20"/>
               </w:rPr>
-              <w:t xml:space="preserve">que </w:t>
-            </w:r>
-            <w:r>
-              <w:rPr>
-                <w:sz w:val="20"/>
-                <w:szCs w:val="20"/>
-              </w:rPr>
-              <w:t xml:space="preserve"> es</w:t>
-            </w:r>
-            <w:proofErr w:type="gramEnd"/>
-            <w:r>
-              <w:rPr>
-                <w:sz w:val="20"/>
-                <w:szCs w:val="20"/>
-              </w:rPr>
-              <w:t xml:space="preserve"> incorrect</w:t>
+              <w:t xml:space="preserve"> es incorrect</w:t>
             </w:r>
             <w:r>
               <w:rPr>
@@ -12605,7 +11944,7 @@
           </w:p>
         </w:tc>
       </w:tr>
-      <w:bookmarkEnd w:id="53"/>
+      <w:bookmarkEnd w:id="55"/>
     </w:tbl>
     <w:p>
       <w:pPr>
@@ -12674,14 +12013,14 @@
       <w:pPr>
         <w:pStyle w:val="Ttulo1"/>
       </w:pPr>
-      <w:bookmarkStart w:id="75" w:name="_Toc176513945"/>
+      <w:bookmarkStart w:id="77" w:name="_Toc176513945"/>
       <w:r>
         <w:lastRenderedPageBreak/>
         <w:t>Referencias Bibliográficas</w:t>
       </w:r>
-      <w:bookmarkEnd w:id="75"/>
-    </w:p>
-    <w:bookmarkStart w:id="76" w:name="_Hlk176951345"/>
+      <w:bookmarkEnd w:id="77"/>
+    </w:p>
+    <w:bookmarkStart w:id="78" w:name="_Hlk176951345"/>
     <w:p>
       <w:pPr>
         <w:pStyle w:val="Bibliografa"/>
@@ -13302,7 +12641,7 @@
       </w:pPr>
     </w:p>
     <w:p/>
-    <w:bookmarkEnd w:id="76"/>
+    <w:bookmarkEnd w:id="78"/>
     <w:p/>
     <w:sectPr>
       <w:pgSz w:w="12240" w:h="15840" w:code="1"/>
@@ -13328,15 +12667,7 @@
         <w:annotationRef/>
       </w:r>
       <w:r>
-        <w:t xml:space="preserve">Poner de forma simple un </w:t>
-      </w:r>
-      <w:proofErr w:type="gramStart"/>
-      <w:r>
-        <w:t>porque</w:t>
-      </w:r>
-      <w:proofErr w:type="gramEnd"/>
-      <w:r>
-        <w:t>.</w:t>
+        <w:t>Poner de forma simple un porque.</w:t>
       </w:r>
     </w:p>
   </w:comment>
@@ -13381,15 +12712,7 @@
         <w:annotationRef/>
       </w:r>
       <w:r>
-        <w:t xml:space="preserve">Poner </w:t>
-      </w:r>
-      <w:proofErr w:type="spellStart"/>
-      <w:r>
-        <w:t>Geocuba</w:t>
-      </w:r>
-      <w:proofErr w:type="spellEnd"/>
-      <w:r>
-        <w:t xml:space="preserve"> de una misma forma en todo el documento</w:t>
+        <w:t>Poner Geocuba de una misma forma en todo el documento</w:t>
       </w:r>
     </w:p>
   </w:comment>
@@ -13421,15 +12744,7 @@
         <w:annotationRef/>
       </w:r>
       <w:r>
-        <w:t xml:space="preserve">Agregar referencias conceptuales al </w:t>
-      </w:r>
-      <w:proofErr w:type="spellStart"/>
-      <w:r>
-        <w:t>calculo</w:t>
-      </w:r>
-      <w:proofErr w:type="spellEnd"/>
-      <w:r>
-        <w:t xml:space="preserve"> de sedimentos con referencias.</w:t>
+        <w:t>Agregar referencias conceptuales al calculo de sedimentos con referencias.</w:t>
       </w:r>
     </w:p>
   </w:comment>
@@ -13445,31 +12760,7 @@
         <w:annotationRef/>
       </w:r>
       <w:r>
-        <w:t xml:space="preserve">Referencia al </w:t>
-      </w:r>
-      <w:proofErr w:type="spellStart"/>
-      <w:r>
-        <w:t>articulo</w:t>
-      </w:r>
-      <w:proofErr w:type="spellEnd"/>
-      <w:r>
-        <w:t xml:space="preserve"> de la ecuación o poner a pie de </w:t>
-      </w:r>
-      <w:proofErr w:type="spellStart"/>
-      <w:r>
-        <w:t>pagina</w:t>
-      </w:r>
-      <w:proofErr w:type="spellEnd"/>
-      <w:r>
-        <w:t xml:space="preserve"> un enlace que indique la </w:t>
-      </w:r>
-      <w:proofErr w:type="spellStart"/>
-      <w:r>
-        <w:t>informacion</w:t>
-      </w:r>
-      <w:proofErr w:type="spellEnd"/>
-      <w:r>
-        <w:t>.</w:t>
+        <w:t>Referencia al articulo de la ecuación o poner a pie de pagina un enlace que indique la informacion.</w:t>
       </w:r>
     </w:p>
     <w:p>
@@ -13507,7 +12798,7 @@
       </w:r>
     </w:p>
   </w:comment>
-  <w:comment w:id="14" w:author="Dionis" w:date="2024-12-10T06:40:00Z" w:initials="D">
+  <w:comment w:id="16" w:author="Dionis" w:date="2024-12-10T06:40:00Z" w:initials="D">
     <w:p>
       <w:pPr>
         <w:pStyle w:val="Textocomentario"/>
@@ -13519,35 +12810,11 @@
         <w:annotationRef/>
       </w:r>
       <w:r>
-        <w:t xml:space="preserve">Aquí creo que puedes hablar </w:t>
-      </w:r>
-      <w:proofErr w:type="spellStart"/>
-      <w:r>
-        <w:t>mas</w:t>
-      </w:r>
-      <w:proofErr w:type="spellEnd"/>
-      <w:r>
-        <w:t xml:space="preserve"> sobre las </w:t>
-      </w:r>
-      <w:proofErr w:type="spellStart"/>
-      <w:r>
-        <w:t>formulas</w:t>
-      </w:r>
-      <w:proofErr w:type="spellEnd"/>
-      <w:r>
-        <w:t xml:space="preserve"> que usaras para el </w:t>
-      </w:r>
-      <w:proofErr w:type="spellStart"/>
-      <w:r>
-        <w:t>calculo</w:t>
-      </w:r>
-      <w:proofErr w:type="spellEnd"/>
-      <w:r>
-        <w:t xml:space="preserve"> de sedimentos y sus referencias históricas y comparadas.</w:t>
+        <w:t>Aquí creo que puedes hablar mas sobre las formulas que usaras para el calculo de sedimentos y sus referencias históricas y comparadas.</w:t>
       </w:r>
     </w:p>
   </w:comment>
-  <w:comment w:id="17" w:author="Dionis" w:date="2024-12-10T06:38:00Z" w:initials="D">
+  <w:comment w:id="19" w:author="Dionis" w:date="2024-12-10T06:38:00Z" w:initials="D">
     <w:p>
       <w:pPr>
         <w:pStyle w:val="Textocomentario"/>
@@ -13559,43 +12826,11 @@
         <w:annotationRef/>
       </w:r>
       <w:r>
-        <w:t xml:space="preserve">Poner al pie de </w:t>
-      </w:r>
-      <w:proofErr w:type="spellStart"/>
-      <w:r>
-        <w:t>pagina</w:t>
-      </w:r>
-      <w:proofErr w:type="spellEnd"/>
-      <w:r>
-        <w:t xml:space="preserve"> la </w:t>
-      </w:r>
-      <w:proofErr w:type="spellStart"/>
-      <w:r>
-        <w:t>url</w:t>
-      </w:r>
-      <w:proofErr w:type="spellEnd"/>
-      <w:r>
-        <w:t xml:space="preserve"> a la </w:t>
-      </w:r>
-      <w:proofErr w:type="spellStart"/>
-      <w:r>
-        <w:t>pagina</w:t>
-      </w:r>
-      <w:proofErr w:type="spellEnd"/>
-      <w:r>
-        <w:t xml:space="preserve"> de la empresa, hacer </w:t>
-      </w:r>
-      <w:proofErr w:type="spellStart"/>
-      <w:r>
-        <w:t>asi</w:t>
-      </w:r>
-      <w:proofErr w:type="spellEnd"/>
-      <w:r>
-        <w:t xml:space="preserve"> con el resto.</w:t>
+        <w:t>Poner al pie de pagina la url a la pagina de la empresa, hacer asi con el resto.</w:t>
       </w:r>
     </w:p>
   </w:comment>
-  <w:comment w:id="18" w:author="TitoCode" w:date="2024-12-16T09:17:00Z" w:initials="T">
+  <w:comment w:id="20" w:author="TitoCode" w:date="2024-12-16T09:17:00Z" w:initials="T">
     <w:p>
       <w:pPr>
         <w:pStyle w:val="Textocomentario"/>
@@ -13606,50 +12841,8 @@
         </w:rPr>
         <w:annotationRef/>
       </w:r>
-      <w:proofErr w:type="spellStart"/>
       <w:r>
         <w:t>logtado</w:t>
-      </w:r>
-      <w:proofErr w:type="spellEnd"/>
-    </w:p>
-  </w:comment>
-  <w:comment w:id="19" w:author="Dionis" w:date="2024-12-10T06:39:00Z" w:initials="D">
-    <w:p>
-      <w:pPr>
-        <w:pStyle w:val="Textocomentario"/>
-      </w:pPr>
-      <w:r>
-        <w:rPr>
-          <w:rStyle w:val="Refdecomentario"/>
-        </w:rPr>
-        <w:annotationRef/>
-      </w:r>
-      <w:r>
-        <w:t xml:space="preserve">Revisar la </w:t>
-      </w:r>
-      <w:proofErr w:type="spellStart"/>
-      <w:r>
-        <w:t>identacion</w:t>
-      </w:r>
-      <w:proofErr w:type="spellEnd"/>
-      <w:r>
-        <w:t xml:space="preserve"> en todo el documento.</w:t>
-      </w:r>
-    </w:p>
-  </w:comment>
-  <w:comment w:id="20" w:author="TitoCode" w:date="2024-12-16T09:21:00Z" w:initials="T">
-    <w:p>
-      <w:pPr>
-        <w:pStyle w:val="Textocomentario"/>
-      </w:pPr>
-      <w:r>
-        <w:rPr>
-          <w:rStyle w:val="Refdecomentario"/>
-        </w:rPr>
-        <w:annotationRef/>
-      </w:r>
-      <w:r>
-        <w:t>Logrado</w:t>
       </w:r>
     </w:p>
   </w:comment>
@@ -13665,11 +12858,43 @@
         <w:annotationRef/>
       </w:r>
       <w:r>
+        <w:t>Revisar la identacion en todo el documento.</w:t>
+      </w:r>
+    </w:p>
+  </w:comment>
+  <w:comment w:id="22" w:author="TitoCode" w:date="2024-12-16T09:21:00Z" w:initials="T">
+    <w:p>
+      <w:pPr>
+        <w:pStyle w:val="Textocomentario"/>
+      </w:pPr>
+      <w:r>
+        <w:rPr>
+          <w:rStyle w:val="Refdecomentario"/>
+        </w:rPr>
+        <w:annotationRef/>
+      </w:r>
+      <w:r>
+        <w:t>Logrado</w:t>
+      </w:r>
+    </w:p>
+  </w:comment>
+  <w:comment w:id="23" w:author="Dionis" w:date="2024-12-10T06:39:00Z" w:initials="D">
+    <w:p>
+      <w:pPr>
+        <w:pStyle w:val="Textocomentario"/>
+      </w:pPr>
+      <w:r>
+        <w:rPr>
+          <w:rStyle w:val="Refdecomentario"/>
+        </w:rPr>
+        <w:annotationRef/>
+      </w:r>
+      <w:r>
         <w:t>Porque es costoso</w:t>
       </w:r>
     </w:p>
   </w:comment>
-  <w:comment w:id="33" w:author="Dionis" w:date="2024-12-10T06:40:00Z" w:initials="D">
+  <w:comment w:id="35" w:author="Dionis" w:date="2024-12-10T06:40:00Z" w:initials="D">
     <w:p>
       <w:pPr>
         <w:pStyle w:val="Textocomentario"/>
@@ -13681,19 +12906,11 @@
         <w:annotationRef/>
       </w:r>
       <w:r>
-        <w:t xml:space="preserve">Revisar el estilo de la letra y que sea </w:t>
-      </w:r>
-      <w:proofErr w:type="spellStart"/>
-      <w:r>
-        <w:t>homogene</w:t>
-      </w:r>
-      <w:proofErr w:type="spellEnd"/>
-      <w:r>
-        <w:t xml:space="preserve"> en todo el documento.</w:t>
+        <w:t>Revisar el estilo de la letra y que sea homogene en todo el documento.</w:t>
       </w:r>
     </w:p>
   </w:comment>
-  <w:comment w:id="34" w:author="TitoCode" w:date="2024-12-16T09:30:00Z" w:initials="T">
+  <w:comment w:id="36" w:author="TitoCode" w:date="2024-12-16T09:30:00Z" w:initials="T">
     <w:p>
       <w:pPr>
         <w:pStyle w:val="Textocomentario"/>
@@ -13709,7 +12926,7 @@
       </w:r>
     </w:p>
   </w:comment>
-  <w:comment w:id="55" w:author="TitoCode" w:date="2024-12-16T09:44:00Z" w:initials="T">
+  <w:comment w:id="57" w:author="TitoCode" w:date="2024-12-16T09:44:00Z" w:initials="T">
     <w:p>
       <w:pPr>
         <w:pStyle w:val="Textocomentario"/>
@@ -13721,78 +12938,7 @@
         <w:annotationRef/>
       </w:r>
       <w:r>
-        <w:t xml:space="preserve">Se cambio Usuario por </w:t>
-      </w:r>
-      <w:proofErr w:type="gramStart"/>
-      <w:r>
-        <w:t>Trabajador..</w:t>
-      </w:r>
-      <w:proofErr w:type="gramEnd"/>
-      <w:r>
-        <w:t xml:space="preserve"> Usuarios son todos </w:t>
-      </w:r>
-    </w:p>
-  </w:comment>
-  <w:comment w:id="65" w:author="Dionis" w:date="2024-12-10T06:42:00Z" w:initials="D">
-    <w:p>
-      <w:pPr>
-        <w:pStyle w:val="Textocomentario"/>
-      </w:pPr>
-      <w:r>
-        <w:rPr>
-          <w:rStyle w:val="Refdecomentario"/>
-        </w:rPr>
-        <w:annotationRef/>
-      </w:r>
-      <w:r>
-        <w:t>El sistema debe</w:t>
-      </w:r>
-    </w:p>
-    <w:p>
-      <w:pPr>
-        <w:pStyle w:val="Textocomentario"/>
-      </w:pPr>
-    </w:p>
-    <w:p>
-      <w:pPr>
-        <w:pStyle w:val="Textocomentario"/>
-      </w:pPr>
-      <w:r>
-        <w:t xml:space="preserve">Esto de esta forma dejarlo para las Historias de </w:t>
-      </w:r>
-      <w:proofErr w:type="spellStart"/>
-      <w:r>
-        <w:t>Usario</w:t>
-      </w:r>
-      <w:proofErr w:type="spellEnd"/>
-    </w:p>
-    <w:p>
-      <w:pPr>
-        <w:pStyle w:val="Textocomentario"/>
-      </w:pPr>
-    </w:p>
-    <w:p>
-      <w:pPr>
-        <w:pStyle w:val="Textocomentario"/>
-      </w:pPr>
-      <w:r>
-        <w:t>REVISAR otras tesis.</w:t>
-      </w:r>
-    </w:p>
-  </w:comment>
-  <w:comment w:id="66" w:author="TitoCode" w:date="2024-12-16T09:42:00Z" w:initials="T">
-    <w:p>
-      <w:pPr>
-        <w:pStyle w:val="Textocomentario"/>
-      </w:pPr>
-      <w:r>
-        <w:rPr>
-          <w:rStyle w:val="Refdecomentario"/>
-        </w:rPr>
-        <w:annotationRef/>
-      </w:r>
-      <w:r>
-        <w:t>Logrado</w:t>
+        <w:t xml:space="preserve">Se cambio Usuario por Trabajador.. Usuarios son todos </w:t>
       </w:r>
     </w:p>
   </w:comment>
@@ -13821,13 +12967,8 @@
         <w:pStyle w:val="Textocomentario"/>
       </w:pPr>
       <w:r>
-        <w:t xml:space="preserve">Esto de esta forma dejarlo para las Historias de </w:t>
-      </w:r>
-      <w:proofErr w:type="spellStart"/>
-      <w:r>
-        <w:t>Usario</w:t>
-      </w:r>
-      <w:proofErr w:type="spellEnd"/>
+        <w:t>Esto de esta forma dejarlo para las Historias de Usario</w:t>
+      </w:r>
     </w:p>
     <w:p>
       <w:pPr>
@@ -13843,7 +12984,7 @@
       </w:r>
     </w:p>
   </w:comment>
-  <w:comment w:id="68" w:author="TitoCode" w:date="2024-12-16T09:39:00Z" w:initials="T">
+  <w:comment w:id="68" w:author="TitoCode" w:date="2024-12-16T09:42:00Z" w:initials="T">
     <w:p>
       <w:pPr>
         <w:pStyle w:val="Textocomentario"/>
@@ -13884,13 +13025,8 @@
         <w:pStyle w:val="Textocomentario"/>
       </w:pPr>
       <w:r>
-        <w:t xml:space="preserve">Esto de esta forma dejarlo para las Historias de </w:t>
-      </w:r>
-      <w:proofErr w:type="spellStart"/>
-      <w:r>
-        <w:t>Usario</w:t>
-      </w:r>
-      <w:proofErr w:type="spellEnd"/>
+        <w:t>Esto de esta forma dejarlo para las Historias de Usario</w:t>
+      </w:r>
     </w:p>
     <w:p>
       <w:pPr>
@@ -13906,7 +13042,7 @@
       </w:r>
     </w:p>
   </w:comment>
-  <w:comment w:id="70" w:author="TitoCode" w:date="2024-12-16T09:38:00Z" w:initials="T">
+  <w:comment w:id="70" w:author="TitoCode" w:date="2024-12-16T09:39:00Z" w:initials="T">
     <w:p>
       <w:pPr>
         <w:pStyle w:val="Textocomentario"/>
@@ -13922,7 +13058,7 @@
       </w:r>
     </w:p>
   </w:comment>
-  <w:comment w:id="73" w:author="Dionis" w:date="2024-12-10T06:42:00Z" w:initials="D">
+  <w:comment w:id="71" w:author="Dionis" w:date="2024-12-10T06:42:00Z" w:initials="D">
     <w:p>
       <w:pPr>
         <w:pStyle w:val="Textocomentario"/>
@@ -13934,15 +13070,65 @@
         <w:annotationRef/>
       </w:r>
       <w:r>
-        <w:t xml:space="preserve">Eso es el </w:t>
-      </w:r>
-      <w:proofErr w:type="spellStart"/>
-      <w:r>
-        <w:t>capitulo</w:t>
-      </w:r>
-      <w:proofErr w:type="spellEnd"/>
-      <w:r>
-        <w:t xml:space="preserve"> 3</w:t>
+        <w:t>El sistema debe</w:t>
+      </w:r>
+    </w:p>
+    <w:p>
+      <w:pPr>
+        <w:pStyle w:val="Textocomentario"/>
+      </w:pPr>
+    </w:p>
+    <w:p>
+      <w:pPr>
+        <w:pStyle w:val="Textocomentario"/>
+      </w:pPr>
+      <w:r>
+        <w:t>Esto de esta forma dejarlo para las Historias de Usario</w:t>
+      </w:r>
+    </w:p>
+    <w:p>
+      <w:pPr>
+        <w:pStyle w:val="Textocomentario"/>
+      </w:pPr>
+    </w:p>
+    <w:p>
+      <w:pPr>
+        <w:pStyle w:val="Textocomentario"/>
+      </w:pPr>
+      <w:r>
+        <w:t>REVISAR otras tesis.</w:t>
+      </w:r>
+    </w:p>
+  </w:comment>
+  <w:comment w:id="72" w:author="TitoCode" w:date="2024-12-16T09:38:00Z" w:initials="T">
+    <w:p>
+      <w:pPr>
+        <w:pStyle w:val="Textocomentario"/>
+      </w:pPr>
+      <w:r>
+        <w:rPr>
+          <w:rStyle w:val="Refdecomentario"/>
+        </w:rPr>
+        <w:annotationRef/>
+      </w:r>
+      <w:r>
+        <w:t>Logrado</w:t>
+      </w:r>
+    </w:p>
+  </w:comment>
+  <w:comment w:id="75" w:author="Dionis" w:date="2024-12-10T06:42:00Z" w:initials="D">
+    <w:p>
+      <w:pPr>
+        <w:pStyle w:val="Textocomentario"/>
+      </w:pPr>
+      <w:r>
+        <w:rPr>
+          <w:rStyle w:val="Refdecomentario"/>
+        </w:rPr>
+        <w:annotationRef/>
+      </w:r>
+      <w:r>
+        <w:t>Eso es el capitulo 3</w:t>
       </w:r>
     </w:p>
   </w:comment>
@@ -15761,6 +14947,118 @@
     </w:lvl>
   </w:abstractNum>
   <w:abstractNum w:abstractNumId="13" w15:restartNumberingAfterBreak="0">
+    <w:nsid w:val="2E720394"/>
+    <w:multiLevelType w:val="hybridMultilevel"/>
+    <w:tmpl w:val="8DE4E7F6"/>
+    <w:lvl w:ilvl="0" w:tplc="A7BC7B8E">
+      <w:numFmt w:val="bullet"/>
+      <w:lvlText w:val="-"/>
+      <w:lvlJc w:val="left"/>
+      <w:pPr>
+        <w:ind w:left="720" w:hanging="360"/>
+      </w:pPr>
+      <w:rPr>
+        <w:rFonts w:ascii="Arial" w:eastAsia="Times New Roman" w:hAnsi="Arial" w:cs="Arial" w:hint="default"/>
+      </w:rPr>
+    </w:lvl>
+    <w:lvl w:ilvl="1" w:tplc="0C0A0003">
+      <w:start w:val="1"/>
+      <w:numFmt w:val="bullet"/>
+      <w:lvlText w:val="o"/>
+      <w:lvlJc w:val="left"/>
+      <w:pPr>
+        <w:ind w:left="1440" w:hanging="360"/>
+      </w:pPr>
+      <w:rPr>
+        <w:rFonts w:ascii="Courier New" w:hAnsi="Courier New" w:cs="Courier New" w:hint="default"/>
+      </w:rPr>
+    </w:lvl>
+    <w:lvl w:ilvl="2" w:tplc="0C0A0005">
+      <w:start w:val="1"/>
+      <w:numFmt w:val="bullet"/>
+      <w:lvlText w:val=""/>
+      <w:lvlJc w:val="left"/>
+      <w:pPr>
+        <w:ind w:left="2160" w:hanging="360"/>
+      </w:pPr>
+      <w:rPr>
+        <w:rFonts w:ascii="Wingdings" w:hAnsi="Wingdings" w:hint="default"/>
+      </w:rPr>
+    </w:lvl>
+    <w:lvl w:ilvl="3" w:tplc="0C0A0001">
+      <w:start w:val="1"/>
+      <w:numFmt w:val="bullet"/>
+      <w:lvlText w:val=""/>
+      <w:lvlJc w:val="left"/>
+      <w:pPr>
+        <w:ind w:left="2880" w:hanging="360"/>
+      </w:pPr>
+      <w:rPr>
+        <w:rFonts w:ascii="Symbol" w:hAnsi="Symbol" w:hint="default"/>
+      </w:rPr>
+    </w:lvl>
+    <w:lvl w:ilvl="4" w:tplc="0C0A0003">
+      <w:start w:val="1"/>
+      <w:numFmt w:val="bullet"/>
+      <w:lvlText w:val="o"/>
+      <w:lvlJc w:val="left"/>
+      <w:pPr>
+        <w:ind w:left="3600" w:hanging="360"/>
+      </w:pPr>
+      <w:rPr>
+        <w:rFonts w:ascii="Courier New" w:hAnsi="Courier New" w:cs="Courier New" w:hint="default"/>
+      </w:rPr>
+    </w:lvl>
+    <w:lvl w:ilvl="5" w:tplc="0C0A0005">
+      <w:start w:val="1"/>
+      <w:numFmt w:val="bullet"/>
+      <w:lvlText w:val=""/>
+      <w:lvlJc w:val="left"/>
+      <w:pPr>
+        <w:ind w:left="4320" w:hanging="360"/>
+      </w:pPr>
+      <w:rPr>
+        <w:rFonts w:ascii="Wingdings" w:hAnsi="Wingdings" w:hint="default"/>
+      </w:rPr>
+    </w:lvl>
+    <w:lvl w:ilvl="6" w:tplc="0C0A0001">
+      <w:start w:val="1"/>
+      <w:numFmt w:val="bullet"/>
+      <w:lvlText w:val=""/>
+      <w:lvlJc w:val="left"/>
+      <w:pPr>
+        <w:ind w:left="5040" w:hanging="360"/>
+      </w:pPr>
+      <w:rPr>
+        <w:rFonts w:ascii="Symbol" w:hAnsi="Symbol" w:hint="default"/>
+      </w:rPr>
+    </w:lvl>
+    <w:lvl w:ilvl="7" w:tplc="0C0A0003">
+      <w:start w:val="1"/>
+      <w:numFmt w:val="bullet"/>
+      <w:lvlText w:val="o"/>
+      <w:lvlJc w:val="left"/>
+      <w:pPr>
+        <w:ind w:left="5760" w:hanging="360"/>
+      </w:pPr>
+      <w:rPr>
+        <w:rFonts w:ascii="Courier New" w:hAnsi="Courier New" w:cs="Courier New" w:hint="default"/>
+      </w:rPr>
+    </w:lvl>
+    <w:lvl w:ilvl="8" w:tplc="0C0A0005">
+      <w:start w:val="1"/>
+      <w:numFmt w:val="bullet"/>
+      <w:lvlText w:val=""/>
+      <w:lvlJc w:val="left"/>
+      <w:pPr>
+        <w:ind w:left="6480" w:hanging="360"/>
+      </w:pPr>
+      <w:rPr>
+        <w:rFonts w:ascii="Wingdings" w:hAnsi="Wingdings" w:hint="default"/>
+      </w:rPr>
+    </w:lvl>
+  </w:abstractNum>
+  <w:abstractNum w:abstractNumId="14" w15:restartNumberingAfterBreak="0">
     <w:nsid w:val="380E3741"/>
     <w:multiLevelType w:val="hybridMultilevel"/>
     <w:tmpl w:val="F1ACFEE2"/>
@@ -15873,7 +15171,7 @@
       </w:rPr>
     </w:lvl>
   </w:abstractNum>
-  <w:abstractNum w:abstractNumId="14" w15:restartNumberingAfterBreak="0">
+  <w:abstractNum w:abstractNumId="15" w15:restartNumberingAfterBreak="0">
     <w:nsid w:val="3B3643C0"/>
     <w:multiLevelType w:val="hybridMultilevel"/>
     <w:tmpl w:val="B0204FDE"/>
@@ -15986,7 +15284,7 @@
       </w:rPr>
     </w:lvl>
   </w:abstractNum>
-  <w:abstractNum w:abstractNumId="15" w15:restartNumberingAfterBreak="0">
+  <w:abstractNum w:abstractNumId="16" w15:restartNumberingAfterBreak="0">
     <w:nsid w:val="425621FD"/>
     <w:multiLevelType w:val="multilevel"/>
     <w:tmpl w:val="BB0E7AE8"/>
@@ -16079,7 +15377,7 @@
       </w:pPr>
     </w:lvl>
   </w:abstractNum>
-  <w:abstractNum w:abstractNumId="16" w15:restartNumberingAfterBreak="0">
+  <w:abstractNum w:abstractNumId="17" w15:restartNumberingAfterBreak="0">
     <w:nsid w:val="4CDC4D36"/>
     <w:multiLevelType w:val="hybridMultilevel"/>
     <w:tmpl w:val="A4DC3A2E"/>
@@ -16193,7 +15491,7 @@
       </w:rPr>
     </w:lvl>
   </w:abstractNum>
-  <w:abstractNum w:abstractNumId="17" w15:restartNumberingAfterBreak="0">
+  <w:abstractNum w:abstractNumId="18" w15:restartNumberingAfterBreak="0">
     <w:nsid w:val="50AD4D7E"/>
     <w:multiLevelType w:val="hybridMultilevel"/>
     <w:tmpl w:val="29B0C2E0"/>
@@ -16307,7 +15605,7 @@
       </w:rPr>
     </w:lvl>
   </w:abstractNum>
-  <w:abstractNum w:abstractNumId="18" w15:restartNumberingAfterBreak="0">
+  <w:abstractNum w:abstractNumId="19" w15:restartNumberingAfterBreak="0">
     <w:nsid w:val="52DE4563"/>
     <w:multiLevelType w:val="hybridMultilevel"/>
     <w:tmpl w:val="50A2DC56"/>
@@ -16393,7 +15691,7 @@
       </w:pPr>
     </w:lvl>
   </w:abstractNum>
-  <w:abstractNum w:abstractNumId="19" w15:restartNumberingAfterBreak="0">
+  <w:abstractNum w:abstractNumId="20" w15:restartNumberingAfterBreak="0">
     <w:nsid w:val="59357C29"/>
     <w:multiLevelType w:val="hybridMultilevel"/>
     <w:tmpl w:val="A00C5C94"/>
@@ -16506,7 +15804,7 @@
       </w:rPr>
     </w:lvl>
   </w:abstractNum>
-  <w:abstractNum w:abstractNumId="20" w15:restartNumberingAfterBreak="0">
+  <w:abstractNum w:abstractNumId="21" w15:restartNumberingAfterBreak="0">
     <w:nsid w:val="5B756C52"/>
     <w:multiLevelType w:val="multilevel"/>
     <w:tmpl w:val="2962E4C6"/>
@@ -16598,7 +15896,7 @@
       </w:pPr>
     </w:lvl>
   </w:abstractNum>
-  <w:abstractNum w:abstractNumId="21" w15:restartNumberingAfterBreak="0">
+  <w:abstractNum w:abstractNumId="22" w15:restartNumberingAfterBreak="0">
     <w:nsid w:val="5C492990"/>
     <w:multiLevelType w:val="multilevel"/>
     <w:tmpl w:val="8C869662"/>
@@ -16747,7 +16045,7 @@
       </w:rPr>
     </w:lvl>
   </w:abstractNum>
-  <w:abstractNum w:abstractNumId="22" w15:restartNumberingAfterBreak="0">
+  <w:abstractNum w:abstractNumId="23" w15:restartNumberingAfterBreak="0">
     <w:nsid w:val="6332387A"/>
     <w:multiLevelType w:val="multilevel"/>
     <w:tmpl w:val="CE227F9A"/>
@@ -16896,7 +16194,7 @@
       </w:rPr>
     </w:lvl>
   </w:abstractNum>
-  <w:abstractNum w:abstractNumId="23" w15:restartNumberingAfterBreak="0">
+  <w:abstractNum w:abstractNumId="24" w15:restartNumberingAfterBreak="0">
     <w:nsid w:val="66B2170A"/>
     <w:multiLevelType w:val="multilevel"/>
     <w:tmpl w:val="44E0D368"/>
@@ -17014,7 +16312,7 @@
       </w:rPr>
     </w:lvl>
   </w:abstractNum>
-  <w:abstractNum w:abstractNumId="24" w15:restartNumberingAfterBreak="0">
+  <w:abstractNum w:abstractNumId="25" w15:restartNumberingAfterBreak="0">
     <w:nsid w:val="678D4A83"/>
     <w:multiLevelType w:val="hybridMultilevel"/>
     <w:tmpl w:val="8D66037A"/>
@@ -17127,7 +16425,7 @@
       </w:rPr>
     </w:lvl>
   </w:abstractNum>
-  <w:abstractNum w:abstractNumId="25" w15:restartNumberingAfterBreak="0">
+  <w:abstractNum w:abstractNumId="26" w15:restartNumberingAfterBreak="0">
     <w:nsid w:val="6DBB7452"/>
     <w:multiLevelType w:val="multilevel"/>
     <w:tmpl w:val="7FF09C80"/>
@@ -17276,7 +16574,7 @@
       </w:rPr>
     </w:lvl>
   </w:abstractNum>
-  <w:abstractNum w:abstractNumId="26" w15:restartNumberingAfterBreak="0">
+  <w:abstractNum w:abstractNumId="27" w15:restartNumberingAfterBreak="0">
     <w:nsid w:val="70442DED"/>
     <w:multiLevelType w:val="multilevel"/>
     <w:tmpl w:val="4DBA6AE6"/>
@@ -17425,7 +16723,7 @@
       </w:rPr>
     </w:lvl>
   </w:abstractNum>
-  <w:abstractNum w:abstractNumId="27" w15:restartNumberingAfterBreak="0">
+  <w:abstractNum w:abstractNumId="28" w15:restartNumberingAfterBreak="0">
     <w:nsid w:val="711914F5"/>
     <w:multiLevelType w:val="multilevel"/>
     <w:tmpl w:val="6D68B112"/>
@@ -17574,7 +16872,7 @@
       </w:rPr>
     </w:lvl>
   </w:abstractNum>
-  <w:abstractNum w:abstractNumId="28" w15:restartNumberingAfterBreak="0">
+  <w:abstractNum w:abstractNumId="29" w15:restartNumberingAfterBreak="0">
     <w:nsid w:val="71871229"/>
     <w:multiLevelType w:val="multilevel"/>
     <w:tmpl w:val="6D2004F0"/>
@@ -17724,7 +17022,7 @@
       </w:rPr>
     </w:lvl>
   </w:abstractNum>
-  <w:abstractNum w:abstractNumId="29" w15:restartNumberingAfterBreak="0">
+  <w:abstractNum w:abstractNumId="30" w15:restartNumberingAfterBreak="0">
     <w:nsid w:val="734C0CB8"/>
     <w:multiLevelType w:val="multilevel"/>
     <w:tmpl w:val="6D2004F0"/>
@@ -17874,7 +17172,7 @@
       </w:rPr>
     </w:lvl>
   </w:abstractNum>
-  <w:abstractNum w:abstractNumId="30" w15:restartNumberingAfterBreak="0">
+  <w:abstractNum w:abstractNumId="31" w15:restartNumberingAfterBreak="0">
     <w:nsid w:val="754E7517"/>
     <w:multiLevelType w:val="hybridMultilevel"/>
     <w:tmpl w:val="6DB8A8AA"/>
@@ -17987,7 +17285,7 @@
       </w:rPr>
     </w:lvl>
   </w:abstractNum>
-  <w:abstractNum w:abstractNumId="31" w15:restartNumberingAfterBreak="0">
+  <w:abstractNum w:abstractNumId="32" w15:restartNumberingAfterBreak="0">
     <w:nsid w:val="765860BC"/>
     <w:multiLevelType w:val="hybridMultilevel"/>
     <w:tmpl w:val="9A72A908"/>
@@ -18100,7 +17398,7 @@
       </w:rPr>
     </w:lvl>
   </w:abstractNum>
-  <w:abstractNum w:abstractNumId="32" w15:restartNumberingAfterBreak="0">
+  <w:abstractNum w:abstractNumId="33" w15:restartNumberingAfterBreak="0">
     <w:nsid w:val="7B6C409F"/>
     <w:multiLevelType w:val="multilevel"/>
     <w:tmpl w:val="AA783774"/>
@@ -18213,7 +17511,7 @@
       </w:rPr>
     </w:lvl>
   </w:abstractNum>
-  <w:abstractNum w:abstractNumId="33" w15:restartNumberingAfterBreak="0">
+  <w:abstractNum w:abstractNumId="34" w15:restartNumberingAfterBreak="0">
     <w:nsid w:val="7F8E4BFE"/>
     <w:multiLevelType w:val="hybridMultilevel"/>
     <w:tmpl w:val="9500A0FE"/>
@@ -18327,31 +17625,31 @@
     </w:lvl>
   </w:abstractNum>
   <w:num w:numId="1">
-    <w:abstractNumId w:val="33"/>
+    <w:abstractNumId w:val="34"/>
   </w:num>
   <w:num w:numId="2">
-    <w:abstractNumId w:val="31"/>
+    <w:abstractNumId w:val="32"/>
   </w:num>
   <w:num w:numId="3">
     <w:abstractNumId w:val="0"/>
   </w:num>
   <w:num w:numId="4">
-    <w:abstractNumId w:val="32"/>
+    <w:abstractNumId w:val="33"/>
   </w:num>
   <w:num w:numId="5">
-    <w:abstractNumId w:val="19"/>
+    <w:abstractNumId w:val="20"/>
   </w:num>
   <w:num w:numId="6">
-    <w:abstractNumId w:val="17"/>
+    <w:abstractNumId w:val="18"/>
   </w:num>
   <w:num w:numId="7">
     <w:abstractNumId w:val="9"/>
   </w:num>
   <w:num w:numId="8">
-    <w:abstractNumId w:val="29"/>
+    <w:abstractNumId w:val="30"/>
   </w:num>
   <w:num w:numId="9">
-    <w:abstractNumId w:val="28"/>
+    <w:abstractNumId w:val="29"/>
   </w:num>
   <w:num w:numId="10">
     <w:abstractNumId w:val="4"/>
@@ -18363,7 +17661,7 @@
     <w:abstractNumId w:val="5"/>
   </w:num>
   <w:num w:numId="13">
-    <w:abstractNumId w:val="23"/>
+    <w:abstractNumId w:val="24"/>
   </w:num>
   <w:num w:numId="14">
     <w:abstractNumId w:val="1"/>
@@ -18372,22 +17670,22 @@
     <w:abstractNumId w:val="12"/>
   </w:num>
   <w:num w:numId="16">
-    <w:abstractNumId w:val="16"/>
+    <w:abstractNumId w:val="17"/>
   </w:num>
   <w:num w:numId="17">
-    <w:abstractNumId w:val="18"/>
+    <w:abstractNumId w:val="19"/>
   </w:num>
   <w:num w:numId="18">
     <w:abstractNumId w:val="11"/>
   </w:num>
   <w:num w:numId="19">
-    <w:abstractNumId w:val="14"/>
+    <w:abstractNumId w:val="15"/>
   </w:num>
   <w:num w:numId="20">
     <w:abstractNumId w:val="10"/>
   </w:num>
   <w:num w:numId="21">
-    <w:abstractNumId w:val="20"/>
+    <w:abstractNumId w:val="21"/>
     <w:lvlOverride w:ilvl="0">
       <w:startOverride w:val="1"/>
     </w:lvlOverride>
@@ -18417,43 +17715,55 @@
     </w:lvlOverride>
   </w:num>
   <w:num w:numId="22">
-    <w:abstractNumId w:val="15"/>
+    <w:abstractNumId w:val="16"/>
   </w:num>
   <w:num w:numId="23">
-    <w:abstractNumId w:val="30"/>
+    <w:abstractNumId w:val="31"/>
   </w:num>
   <w:num w:numId="24">
-    <w:abstractNumId w:val="24"/>
+    <w:abstractNumId w:val="25"/>
   </w:num>
   <w:num w:numId="25">
-    <w:abstractNumId w:val="13"/>
+    <w:abstractNumId w:val="14"/>
   </w:num>
   <w:num w:numId="26">
     <w:abstractNumId w:val="7"/>
   </w:num>
   <w:num w:numId="27">
-    <w:abstractNumId w:val="21"/>
+    <w:abstractNumId w:val="22"/>
   </w:num>
   <w:num w:numId="28">
     <w:abstractNumId w:val="3"/>
   </w:num>
   <w:num w:numId="29">
-    <w:abstractNumId w:val="26"/>
+    <w:abstractNumId w:val="27"/>
   </w:num>
   <w:num w:numId="30">
-    <w:abstractNumId w:val="22"/>
+    <w:abstractNumId w:val="23"/>
   </w:num>
   <w:num w:numId="31">
     <w:abstractNumId w:val="6"/>
   </w:num>
   <w:num w:numId="32">
-    <w:abstractNumId w:val="27"/>
+    <w:abstractNumId w:val="28"/>
   </w:num>
   <w:num w:numId="33">
-    <w:abstractNumId w:val="25"/>
+    <w:abstractNumId w:val="26"/>
   </w:num>
   <w:num w:numId="34">
     <w:abstractNumId w:val="2"/>
+  </w:num>
+  <w:num w:numId="35">
+    <w:abstractNumId w:val="13"/>
+    <w:lvlOverride w:ilvl="0"/>
+    <w:lvlOverride w:ilvl="1"/>
+    <w:lvlOverride w:ilvl="2"/>
+    <w:lvlOverride w:ilvl="3"/>
+    <w:lvlOverride w:ilvl="4"/>
+    <w:lvlOverride w:ilvl="5"/>
+    <w:lvlOverride w:ilvl="6"/>
+    <w:lvlOverride w:ilvl="7"/>
+    <w:lvlOverride w:ilvl="8"/>
   </w:num>
 </w:numbering>
 </file>
@@ -20505,7 +19815,7 @@
   <dgm:whole/>
   <dgm:extLst>
     <a:ext uri="http://schemas.microsoft.com/office/drawing/2008/diagram">
-      <dsp:dataModelExt xmlns:dsp="http://schemas.microsoft.com/office/drawing/2008/diagram" relId="rId31" minVer="http://schemas.openxmlformats.org/drawingml/2006/diagram"/>
+      <dsp:dataModelExt xmlns:dsp="http://schemas.microsoft.com/office/drawing/2008/diagram" relId="rId33" minVer="http://schemas.openxmlformats.org/drawingml/2006/diagram"/>
     </a:ext>
   </dgm:extLst>
 </dgm:dataModel>

</xml_diff>

<commit_message>
Tareas de Investigacion Informe de Tesis
</commit_message>
<xml_diff>
--- a/Tesis/Tesis Dariel Enmanuel Cabrera Lopez.docx
+++ b/Tesis/Tesis Dariel Enmanuel Cabrera Lopez.docx
@@ -5058,27 +5058,326 @@
           <w:rFonts w:ascii="Arial" w:hAnsi="Arial" w:cs="Arial"/>
           <w:b/>
           <w:bCs/>
+          <w:shd w:val="clear" w:color="auto" w:fill="auto"/>
           <w:lang w:val="es-US"/>
         </w:rPr>
       </w:pPr>
-    </w:p>
-    <w:p>
-      <w:pPr>
-        <w:pStyle w:val="NormalWeb"/>
+      <w:r>
         <w:rPr>
           <w:rFonts w:ascii="Arial" w:hAnsi="Arial" w:cs="Arial"/>
           <w:b/>
           <w:bCs/>
-        </w:rPr>
-      </w:pPr>
-      <w:r>
+          <w:lang w:val="es-US"/>
+        </w:rPr>
+        <w:t>Tareas de Investigación</w:t>
+      </w:r>
+    </w:p>
+    <w:p>
+      <w:pPr>
+        <w:pStyle w:val="NormalWeb"/>
+        <w:numPr>
+          <w:ilvl w:val="0"/>
+          <w:numId w:val="36"/>
+        </w:numPr>
+        <w:shd w:val="clear" w:color="auto" w:fill="FFFFFF"/>
+        <w:spacing w:before="0" w:beforeAutospacing="0" w:after="0" w:afterAutospacing="0"/>
+        <w:contextualSpacing/>
+        <w:rPr>
+          <w:rFonts w:ascii="Arial" w:hAnsi="Arial" w:cs="Arial"/>
+          <w:lang w:val="es-US"/>
+        </w:rPr>
+      </w:pPr>
+      <w:r>
+        <w:rPr>
+          <w:rFonts w:ascii="Arial" w:hAnsi="Arial" w:cs="Arial"/>
+          <w:lang w:val="es-US"/>
+        </w:rPr>
+        <w:t>Realizar un estudio del estado del arte sobre sistemas de gestión de información en el monitoreo de la erosión costera y el transporte de sedimentos.</w:t>
+      </w:r>
+    </w:p>
+    <w:p>
+      <w:pPr>
+        <w:pStyle w:val="NormalWeb"/>
+        <w:spacing w:before="0" w:beforeAutospacing="0" w:after="0" w:afterAutospacing="0"/>
+        <w:ind w:left="720"/>
+        <w:contextualSpacing/>
+        <w:rPr>
+          <w:rFonts w:ascii="Arial" w:hAnsi="Arial" w:cs="Arial"/>
+          <w:lang w:val="es-US"/>
+        </w:rPr>
+      </w:pPr>
+    </w:p>
+    <w:p>
+      <w:pPr>
+        <w:pStyle w:val="NormalWeb"/>
+        <w:numPr>
+          <w:ilvl w:val="0"/>
+          <w:numId w:val="36"/>
+        </w:numPr>
+        <w:shd w:val="clear" w:color="auto" w:fill="FFFFFF"/>
+        <w:spacing w:before="0" w:beforeAutospacing="0" w:after="0" w:afterAutospacing="0"/>
+        <w:contextualSpacing/>
+        <w:rPr>
+          <w:rFonts w:ascii="Arial" w:hAnsi="Arial" w:cs="Arial"/>
+          <w:lang w:val="es-US"/>
+        </w:rPr>
+      </w:pPr>
+      <w:r>
+        <w:rPr>
+          <w:rFonts w:ascii="Arial" w:hAnsi="Arial" w:cs="Arial"/>
+          <w:lang w:val="es-US"/>
+        </w:rPr>
+        <w:t>Entrevistar a los usuarios y especialistas que interactuarán con el sistema.</w:t>
+      </w:r>
+    </w:p>
+    <w:p>
+      <w:pPr>
+        <w:pStyle w:val="NormalWeb"/>
+        <w:spacing w:before="0" w:beforeAutospacing="0" w:after="0" w:afterAutospacing="0"/>
+        <w:contextualSpacing/>
+        <w:rPr>
+          <w:rFonts w:ascii="Arial" w:hAnsi="Arial" w:cs="Arial"/>
+          <w:lang w:val="es-US"/>
+        </w:rPr>
+      </w:pPr>
+    </w:p>
+    <w:p>
+      <w:pPr>
+        <w:pStyle w:val="NormalWeb"/>
+        <w:numPr>
+          <w:ilvl w:val="0"/>
+          <w:numId w:val="36"/>
+        </w:numPr>
+        <w:shd w:val="clear" w:color="auto" w:fill="FFFFFF"/>
+        <w:spacing w:before="0" w:beforeAutospacing="0" w:after="0" w:afterAutospacing="0"/>
+        <w:contextualSpacing/>
+        <w:rPr>
+          <w:rFonts w:ascii="Arial" w:hAnsi="Arial" w:cs="Arial"/>
+          <w:lang w:val="es-US"/>
+        </w:rPr>
+      </w:pPr>
+      <w:r>
+        <w:rPr>
+          <w:rFonts w:ascii="Arial" w:hAnsi="Arial" w:cs="Arial"/>
+          <w:lang w:val="es-US"/>
+        </w:rPr>
+        <w:t>Revisar las técnicas empleadas actualmente para el control de la información sobre el transporte de sedimentos.</w:t>
+      </w:r>
+    </w:p>
+    <w:p>
+      <w:pPr>
+        <w:pStyle w:val="NormalWeb"/>
+        <w:spacing w:before="0" w:beforeAutospacing="0" w:after="0" w:afterAutospacing="0"/>
+        <w:contextualSpacing/>
+        <w:rPr>
+          <w:rFonts w:ascii="Arial" w:hAnsi="Arial" w:cs="Arial"/>
+          <w:lang w:val="es-US"/>
+        </w:rPr>
+      </w:pPr>
+    </w:p>
+    <w:p>
+      <w:pPr>
+        <w:pStyle w:val="NormalWeb"/>
+        <w:numPr>
+          <w:ilvl w:val="0"/>
+          <w:numId w:val="36"/>
+        </w:numPr>
+        <w:shd w:val="clear" w:color="auto" w:fill="FFFFFF"/>
+        <w:spacing w:before="0" w:beforeAutospacing="0" w:after="0" w:afterAutospacing="0"/>
+        <w:contextualSpacing/>
+        <w:rPr>
+          <w:rFonts w:ascii="Arial" w:hAnsi="Arial" w:cs="Arial"/>
+          <w:lang w:val="es-US"/>
+        </w:rPr>
+      </w:pPr>
+      <w:r>
+        <w:rPr>
+          <w:rFonts w:ascii="Arial" w:hAnsi="Arial" w:cs="Arial"/>
+          <w:lang w:val="es-US"/>
+        </w:rPr>
+        <w:t>Realizar un estudio del marco de trabajo, herramientas y metodologías a emplear en el desarrollo del sistema.</w:t>
+      </w:r>
+    </w:p>
+    <w:p>
+      <w:pPr>
+        <w:pStyle w:val="NormalWeb"/>
+        <w:spacing w:before="0" w:beforeAutospacing="0" w:after="0" w:afterAutospacing="0"/>
+        <w:contextualSpacing/>
+        <w:rPr>
+          <w:rFonts w:ascii="Arial" w:hAnsi="Arial" w:cs="Arial"/>
+          <w:lang w:val="es-US"/>
+        </w:rPr>
+      </w:pPr>
+    </w:p>
+    <w:p>
+      <w:pPr>
+        <w:pStyle w:val="NormalWeb"/>
+        <w:numPr>
+          <w:ilvl w:val="0"/>
+          <w:numId w:val="36"/>
+        </w:numPr>
+        <w:shd w:val="clear" w:color="auto" w:fill="FFFFFF"/>
+        <w:spacing w:before="0" w:beforeAutospacing="0" w:after="0" w:afterAutospacing="0"/>
+        <w:contextualSpacing/>
+        <w:rPr>
+          <w:rFonts w:ascii="Arial" w:hAnsi="Arial" w:cs="Arial"/>
+          <w:lang w:val="es-US"/>
+        </w:rPr>
+      </w:pPr>
+      <w:r>
+        <w:rPr>
+          <w:rFonts w:ascii="Arial" w:hAnsi="Arial" w:cs="Arial"/>
+          <w:lang w:val="es-US"/>
+        </w:rPr>
+        <w:t>Describir a través de la Arquitectura del Sistema, Historias de Usuario, Diagramas de Clases y Diagramas de Flujo, el diseño del sistema.</w:t>
+      </w:r>
+    </w:p>
+    <w:p>
+      <w:pPr>
+        <w:pStyle w:val="NormalWeb"/>
+        <w:spacing w:before="0" w:beforeAutospacing="0" w:after="0" w:afterAutospacing="0"/>
+        <w:contextualSpacing/>
+        <w:rPr>
+          <w:rFonts w:ascii="Arial" w:hAnsi="Arial" w:cs="Arial"/>
+          <w:lang w:val="es-US"/>
+        </w:rPr>
+      </w:pPr>
+    </w:p>
+    <w:p>
+      <w:pPr>
+        <w:pStyle w:val="NormalWeb"/>
+        <w:numPr>
+          <w:ilvl w:val="0"/>
+          <w:numId w:val="36"/>
+        </w:numPr>
+        <w:shd w:val="clear" w:color="auto" w:fill="FFFFFF"/>
+        <w:spacing w:before="0" w:beforeAutospacing="0" w:after="0" w:afterAutospacing="0"/>
+        <w:contextualSpacing/>
+        <w:rPr>
+          <w:rFonts w:ascii="Arial" w:hAnsi="Arial" w:cs="Arial"/>
+          <w:lang w:val="es-US"/>
+        </w:rPr>
+      </w:pPr>
+      <w:r>
+        <w:rPr>
+          <w:rFonts w:ascii="Arial" w:hAnsi="Arial" w:cs="Arial"/>
+          <w:lang w:val="es-US"/>
+        </w:rPr>
+        <w:t>Diseñar la base de datos para la gestión de la información.</w:t>
+      </w:r>
+    </w:p>
+    <w:p>
+      <w:pPr>
+        <w:pStyle w:val="NormalWeb"/>
+        <w:spacing w:before="0" w:beforeAutospacing="0" w:after="0" w:afterAutospacing="0"/>
+        <w:contextualSpacing/>
+        <w:rPr>
+          <w:rFonts w:ascii="Arial" w:hAnsi="Arial" w:cs="Arial"/>
+          <w:lang w:val="es-US"/>
+        </w:rPr>
+      </w:pPr>
+    </w:p>
+    <w:p>
+      <w:pPr>
+        <w:pStyle w:val="NormalWeb"/>
+        <w:numPr>
+          <w:ilvl w:val="0"/>
+          <w:numId w:val="36"/>
+        </w:numPr>
+        <w:shd w:val="clear" w:color="auto" w:fill="FFFFFF"/>
+        <w:spacing w:before="0" w:beforeAutospacing="0" w:after="0" w:afterAutospacing="0"/>
+        <w:contextualSpacing/>
+        <w:rPr>
+          <w:rFonts w:ascii="Arial" w:hAnsi="Arial" w:cs="Arial"/>
+          <w:lang w:val="es-US"/>
+        </w:rPr>
+      </w:pPr>
+      <w:r>
+        <w:rPr>
+          <w:rFonts w:ascii="Arial" w:hAnsi="Arial" w:cs="Arial"/>
+          <w:lang w:val="es-US"/>
+        </w:rPr>
+        <w:t>Diseñar el sistema de gestión para almacenar la información relevante asociada al transporte de sedimentos.</w:t>
+      </w:r>
+    </w:p>
+    <w:p>
+      <w:pPr>
+        <w:pStyle w:val="NormalWeb"/>
+        <w:spacing w:before="0" w:beforeAutospacing="0" w:after="0" w:afterAutospacing="0"/>
+        <w:contextualSpacing/>
+        <w:rPr>
+          <w:rFonts w:ascii="Arial" w:hAnsi="Arial" w:cs="Arial"/>
+          <w:lang w:val="es-US"/>
+        </w:rPr>
+      </w:pPr>
+    </w:p>
+    <w:p>
+      <w:pPr>
+        <w:pStyle w:val="NormalWeb"/>
+        <w:numPr>
+          <w:ilvl w:val="0"/>
+          <w:numId w:val="36"/>
+        </w:numPr>
+        <w:shd w:val="clear" w:color="auto" w:fill="FFFFFF"/>
+        <w:spacing w:before="0" w:beforeAutospacing="0" w:after="0" w:afterAutospacing="0"/>
+        <w:contextualSpacing/>
+        <w:rPr>
+          <w:rFonts w:ascii="Arial" w:hAnsi="Arial" w:cs="Arial"/>
+          <w:lang w:val="es-US"/>
+        </w:rPr>
+      </w:pPr>
+      <w:r>
+        <w:rPr>
+          <w:rFonts w:ascii="Arial" w:hAnsi="Arial" w:cs="Arial"/>
+          <w:lang w:val="es-US"/>
+        </w:rPr>
+        <w:t>Implementar el sistema de gestión propuesto.</w:t>
+      </w:r>
+    </w:p>
+    <w:p>
+      <w:pPr>
+        <w:pStyle w:val="NormalWeb"/>
+        <w:spacing w:before="0" w:beforeAutospacing="0" w:after="0" w:afterAutospacing="0"/>
+        <w:contextualSpacing/>
+        <w:rPr>
+          <w:rFonts w:ascii="Arial" w:hAnsi="Arial" w:cs="Arial"/>
+          <w:lang w:val="es-US"/>
+        </w:rPr>
+      </w:pPr>
+    </w:p>
+    <w:p>
+      <w:pPr>
+        <w:pStyle w:val="NormalWeb"/>
+        <w:numPr>
+          <w:ilvl w:val="0"/>
+          <w:numId w:val="36"/>
+        </w:numPr>
+        <w:shd w:val="clear" w:color="auto" w:fill="FFFFFF"/>
+        <w:spacing w:before="0" w:beforeAutospacing="0" w:after="0" w:afterAutospacing="0"/>
+        <w:contextualSpacing/>
+        <w:rPr>
+          <w:rFonts w:ascii="Arial" w:hAnsi="Arial" w:cs="Arial"/>
+          <w:lang w:val="es-US"/>
+        </w:rPr>
+      </w:pPr>
+      <w:r>
+        <w:rPr>
+          <w:rFonts w:ascii="Arial" w:hAnsi="Arial" w:cs="Arial"/>
+          <w:lang w:val="es-US"/>
+        </w:rPr>
+        <w:t>Realizar las pruebas pertinentes para comprobar la efectividad y confiabilidad del sistema.</w:t>
+      </w:r>
+    </w:p>
+    <w:p>
+      <w:pPr>
+        <w:pStyle w:val="NormalWeb"/>
         <w:rPr>
           <w:rFonts w:ascii="Arial" w:hAnsi="Arial" w:cs="Arial"/>
           <w:b/>
           <w:bCs/>
-        </w:rPr>
-        <w:t>Tareas de investigación</w:t>
-      </w:r>
+          <w:lang w:val="es-US"/>
+        </w:rPr>
+      </w:pPr>
     </w:p>
     <w:p>
       <w:pPr>
@@ -10371,7 +10670,7 @@
                 <v:shape id="_x0000_i1025" type="#_x0000_t75" style="width:283pt;height:257pt" o:ole="">
                   <v:imagedata r:id="rId36" o:title=""/>
                 </v:shape>
-                <o:OLEObject Type="Embed" ProgID="PBrush" ShapeID="_x0000_i1025" DrawAspect="Content" ObjectID="_1798055712" r:id="rId37"/>
+                <o:OLEObject Type="Embed" ProgID="PBrush" ShapeID="_x0000_i1025" DrawAspect="Content" ObjectID="_1798055905" r:id="rId37"/>
               </w:object>
             </w:r>
           </w:p>
@@ -15378,6 +15677,119 @@
     </w:lvl>
   </w:abstractNum>
   <w:abstractNum w:abstractNumId="17" w15:restartNumberingAfterBreak="0">
+    <w:nsid w:val="43596F09"/>
+    <w:multiLevelType w:val="hybridMultilevel"/>
+    <w:tmpl w:val="DC40FDE0"/>
+    <w:lvl w:ilvl="0" w:tplc="B6BCEBCC">
+      <w:start w:val="6"/>
+      <w:numFmt w:val="bullet"/>
+      <w:lvlText w:val="-"/>
+      <w:lvlJc w:val="left"/>
+      <w:pPr>
+        <w:ind w:left="720" w:hanging="360"/>
+      </w:pPr>
+      <w:rPr>
+        <w:rFonts w:ascii="Arial" w:eastAsiaTheme="minorHAnsi" w:hAnsi="Arial" w:cs="Arial" w:hint="default"/>
+      </w:rPr>
+    </w:lvl>
+    <w:lvl w:ilvl="1" w:tplc="0C0A0003">
+      <w:start w:val="1"/>
+      <w:numFmt w:val="bullet"/>
+      <w:lvlText w:val="o"/>
+      <w:lvlJc w:val="left"/>
+      <w:pPr>
+        <w:ind w:left="1440" w:hanging="360"/>
+      </w:pPr>
+      <w:rPr>
+        <w:rFonts w:ascii="Courier New" w:hAnsi="Courier New" w:cs="Courier New" w:hint="default"/>
+      </w:rPr>
+    </w:lvl>
+    <w:lvl w:ilvl="2" w:tplc="0C0A0005">
+      <w:start w:val="1"/>
+      <w:numFmt w:val="bullet"/>
+      <w:lvlText w:val=""/>
+      <w:lvlJc w:val="left"/>
+      <w:pPr>
+        <w:ind w:left="2160" w:hanging="360"/>
+      </w:pPr>
+      <w:rPr>
+        <w:rFonts w:ascii="Wingdings" w:hAnsi="Wingdings" w:hint="default"/>
+      </w:rPr>
+    </w:lvl>
+    <w:lvl w:ilvl="3" w:tplc="0C0A0001">
+      <w:start w:val="1"/>
+      <w:numFmt w:val="bullet"/>
+      <w:lvlText w:val=""/>
+      <w:lvlJc w:val="left"/>
+      <w:pPr>
+        <w:ind w:left="2880" w:hanging="360"/>
+      </w:pPr>
+      <w:rPr>
+        <w:rFonts w:ascii="Symbol" w:hAnsi="Symbol" w:hint="default"/>
+      </w:rPr>
+    </w:lvl>
+    <w:lvl w:ilvl="4" w:tplc="0C0A0003">
+      <w:start w:val="1"/>
+      <w:numFmt w:val="bullet"/>
+      <w:lvlText w:val="o"/>
+      <w:lvlJc w:val="left"/>
+      <w:pPr>
+        <w:ind w:left="3600" w:hanging="360"/>
+      </w:pPr>
+      <w:rPr>
+        <w:rFonts w:ascii="Courier New" w:hAnsi="Courier New" w:cs="Courier New" w:hint="default"/>
+      </w:rPr>
+    </w:lvl>
+    <w:lvl w:ilvl="5" w:tplc="0C0A0005">
+      <w:start w:val="1"/>
+      <w:numFmt w:val="bullet"/>
+      <w:lvlText w:val=""/>
+      <w:lvlJc w:val="left"/>
+      <w:pPr>
+        <w:ind w:left="4320" w:hanging="360"/>
+      </w:pPr>
+      <w:rPr>
+        <w:rFonts w:ascii="Wingdings" w:hAnsi="Wingdings" w:hint="default"/>
+      </w:rPr>
+    </w:lvl>
+    <w:lvl w:ilvl="6" w:tplc="0C0A0001">
+      <w:start w:val="1"/>
+      <w:numFmt w:val="bullet"/>
+      <w:lvlText w:val=""/>
+      <w:lvlJc w:val="left"/>
+      <w:pPr>
+        <w:ind w:left="5040" w:hanging="360"/>
+      </w:pPr>
+      <w:rPr>
+        <w:rFonts w:ascii="Symbol" w:hAnsi="Symbol" w:hint="default"/>
+      </w:rPr>
+    </w:lvl>
+    <w:lvl w:ilvl="7" w:tplc="0C0A0003">
+      <w:start w:val="1"/>
+      <w:numFmt w:val="bullet"/>
+      <w:lvlText w:val="o"/>
+      <w:lvlJc w:val="left"/>
+      <w:pPr>
+        <w:ind w:left="5760" w:hanging="360"/>
+      </w:pPr>
+      <w:rPr>
+        <w:rFonts w:ascii="Courier New" w:hAnsi="Courier New" w:cs="Courier New" w:hint="default"/>
+      </w:rPr>
+    </w:lvl>
+    <w:lvl w:ilvl="8" w:tplc="0C0A0005">
+      <w:start w:val="1"/>
+      <w:numFmt w:val="bullet"/>
+      <w:lvlText w:val=""/>
+      <w:lvlJc w:val="left"/>
+      <w:pPr>
+        <w:ind w:left="6480" w:hanging="360"/>
+      </w:pPr>
+      <w:rPr>
+        <w:rFonts w:ascii="Wingdings" w:hAnsi="Wingdings" w:hint="default"/>
+      </w:rPr>
+    </w:lvl>
+  </w:abstractNum>
+  <w:abstractNum w:abstractNumId="18" w15:restartNumberingAfterBreak="0">
     <w:nsid w:val="4CDC4D36"/>
     <w:multiLevelType w:val="hybridMultilevel"/>
     <w:tmpl w:val="A4DC3A2E"/>
@@ -15491,7 +15903,7 @@
       </w:rPr>
     </w:lvl>
   </w:abstractNum>
-  <w:abstractNum w:abstractNumId="18" w15:restartNumberingAfterBreak="0">
+  <w:abstractNum w:abstractNumId="19" w15:restartNumberingAfterBreak="0">
     <w:nsid w:val="50AD4D7E"/>
     <w:multiLevelType w:val="hybridMultilevel"/>
     <w:tmpl w:val="29B0C2E0"/>
@@ -15605,7 +16017,7 @@
       </w:rPr>
     </w:lvl>
   </w:abstractNum>
-  <w:abstractNum w:abstractNumId="19" w15:restartNumberingAfterBreak="0">
+  <w:abstractNum w:abstractNumId="20" w15:restartNumberingAfterBreak="0">
     <w:nsid w:val="52DE4563"/>
     <w:multiLevelType w:val="hybridMultilevel"/>
     <w:tmpl w:val="50A2DC56"/>
@@ -15691,7 +16103,7 @@
       </w:pPr>
     </w:lvl>
   </w:abstractNum>
-  <w:abstractNum w:abstractNumId="20" w15:restartNumberingAfterBreak="0">
+  <w:abstractNum w:abstractNumId="21" w15:restartNumberingAfterBreak="0">
     <w:nsid w:val="59357C29"/>
     <w:multiLevelType w:val="hybridMultilevel"/>
     <w:tmpl w:val="A00C5C94"/>
@@ -15804,7 +16216,7 @@
       </w:rPr>
     </w:lvl>
   </w:abstractNum>
-  <w:abstractNum w:abstractNumId="21" w15:restartNumberingAfterBreak="0">
+  <w:abstractNum w:abstractNumId="22" w15:restartNumberingAfterBreak="0">
     <w:nsid w:val="5B756C52"/>
     <w:multiLevelType w:val="multilevel"/>
     <w:tmpl w:val="2962E4C6"/>
@@ -15896,7 +16308,7 @@
       </w:pPr>
     </w:lvl>
   </w:abstractNum>
-  <w:abstractNum w:abstractNumId="22" w15:restartNumberingAfterBreak="0">
+  <w:abstractNum w:abstractNumId="23" w15:restartNumberingAfterBreak="0">
     <w:nsid w:val="5C492990"/>
     <w:multiLevelType w:val="multilevel"/>
     <w:tmpl w:val="8C869662"/>
@@ -16045,7 +16457,7 @@
       </w:rPr>
     </w:lvl>
   </w:abstractNum>
-  <w:abstractNum w:abstractNumId="23" w15:restartNumberingAfterBreak="0">
+  <w:abstractNum w:abstractNumId="24" w15:restartNumberingAfterBreak="0">
     <w:nsid w:val="6332387A"/>
     <w:multiLevelType w:val="multilevel"/>
     <w:tmpl w:val="CE227F9A"/>
@@ -16194,7 +16606,7 @@
       </w:rPr>
     </w:lvl>
   </w:abstractNum>
-  <w:abstractNum w:abstractNumId="24" w15:restartNumberingAfterBreak="0">
+  <w:abstractNum w:abstractNumId="25" w15:restartNumberingAfterBreak="0">
     <w:nsid w:val="66B2170A"/>
     <w:multiLevelType w:val="multilevel"/>
     <w:tmpl w:val="44E0D368"/>
@@ -16312,7 +16724,7 @@
       </w:rPr>
     </w:lvl>
   </w:abstractNum>
-  <w:abstractNum w:abstractNumId="25" w15:restartNumberingAfterBreak="0">
+  <w:abstractNum w:abstractNumId="26" w15:restartNumberingAfterBreak="0">
     <w:nsid w:val="678D4A83"/>
     <w:multiLevelType w:val="hybridMultilevel"/>
     <w:tmpl w:val="8D66037A"/>
@@ -16425,7 +16837,7 @@
       </w:rPr>
     </w:lvl>
   </w:abstractNum>
-  <w:abstractNum w:abstractNumId="26" w15:restartNumberingAfterBreak="0">
+  <w:abstractNum w:abstractNumId="27" w15:restartNumberingAfterBreak="0">
     <w:nsid w:val="6DBB7452"/>
     <w:multiLevelType w:val="multilevel"/>
     <w:tmpl w:val="7FF09C80"/>
@@ -16574,7 +16986,7 @@
       </w:rPr>
     </w:lvl>
   </w:abstractNum>
-  <w:abstractNum w:abstractNumId="27" w15:restartNumberingAfterBreak="0">
+  <w:abstractNum w:abstractNumId="28" w15:restartNumberingAfterBreak="0">
     <w:nsid w:val="70442DED"/>
     <w:multiLevelType w:val="multilevel"/>
     <w:tmpl w:val="4DBA6AE6"/>
@@ -16723,7 +17135,7 @@
       </w:rPr>
     </w:lvl>
   </w:abstractNum>
-  <w:abstractNum w:abstractNumId="28" w15:restartNumberingAfterBreak="0">
+  <w:abstractNum w:abstractNumId="29" w15:restartNumberingAfterBreak="0">
     <w:nsid w:val="711914F5"/>
     <w:multiLevelType w:val="multilevel"/>
     <w:tmpl w:val="6D68B112"/>
@@ -16872,7 +17284,7 @@
       </w:rPr>
     </w:lvl>
   </w:abstractNum>
-  <w:abstractNum w:abstractNumId="29" w15:restartNumberingAfterBreak="0">
+  <w:abstractNum w:abstractNumId="30" w15:restartNumberingAfterBreak="0">
     <w:nsid w:val="71871229"/>
     <w:multiLevelType w:val="multilevel"/>
     <w:tmpl w:val="6D2004F0"/>
@@ -17022,7 +17434,7 @@
       </w:rPr>
     </w:lvl>
   </w:abstractNum>
-  <w:abstractNum w:abstractNumId="30" w15:restartNumberingAfterBreak="0">
+  <w:abstractNum w:abstractNumId="31" w15:restartNumberingAfterBreak="0">
     <w:nsid w:val="734C0CB8"/>
     <w:multiLevelType w:val="multilevel"/>
     <w:tmpl w:val="6D2004F0"/>
@@ -17172,7 +17584,7 @@
       </w:rPr>
     </w:lvl>
   </w:abstractNum>
-  <w:abstractNum w:abstractNumId="31" w15:restartNumberingAfterBreak="0">
+  <w:abstractNum w:abstractNumId="32" w15:restartNumberingAfterBreak="0">
     <w:nsid w:val="754E7517"/>
     <w:multiLevelType w:val="hybridMultilevel"/>
     <w:tmpl w:val="6DB8A8AA"/>
@@ -17285,7 +17697,7 @@
       </w:rPr>
     </w:lvl>
   </w:abstractNum>
-  <w:abstractNum w:abstractNumId="32" w15:restartNumberingAfterBreak="0">
+  <w:abstractNum w:abstractNumId="33" w15:restartNumberingAfterBreak="0">
     <w:nsid w:val="765860BC"/>
     <w:multiLevelType w:val="hybridMultilevel"/>
     <w:tmpl w:val="9A72A908"/>
@@ -17398,7 +17810,7 @@
       </w:rPr>
     </w:lvl>
   </w:abstractNum>
-  <w:abstractNum w:abstractNumId="33" w15:restartNumberingAfterBreak="0">
+  <w:abstractNum w:abstractNumId="34" w15:restartNumberingAfterBreak="0">
     <w:nsid w:val="7B6C409F"/>
     <w:multiLevelType w:val="multilevel"/>
     <w:tmpl w:val="AA783774"/>
@@ -17511,7 +17923,7 @@
       </w:rPr>
     </w:lvl>
   </w:abstractNum>
-  <w:abstractNum w:abstractNumId="34" w15:restartNumberingAfterBreak="0">
+  <w:abstractNum w:abstractNumId="35" w15:restartNumberingAfterBreak="0">
     <w:nsid w:val="7F8E4BFE"/>
     <w:multiLevelType w:val="hybridMultilevel"/>
     <w:tmpl w:val="9500A0FE"/>
@@ -17625,31 +18037,31 @@
     </w:lvl>
   </w:abstractNum>
   <w:num w:numId="1">
-    <w:abstractNumId w:val="34"/>
+    <w:abstractNumId w:val="35"/>
   </w:num>
   <w:num w:numId="2">
-    <w:abstractNumId w:val="32"/>
+    <w:abstractNumId w:val="33"/>
   </w:num>
   <w:num w:numId="3">
     <w:abstractNumId w:val="0"/>
   </w:num>
   <w:num w:numId="4">
-    <w:abstractNumId w:val="33"/>
+    <w:abstractNumId w:val="34"/>
   </w:num>
   <w:num w:numId="5">
-    <w:abstractNumId w:val="20"/>
+    <w:abstractNumId w:val="21"/>
   </w:num>
   <w:num w:numId="6">
-    <w:abstractNumId w:val="18"/>
+    <w:abstractNumId w:val="19"/>
   </w:num>
   <w:num w:numId="7">
     <w:abstractNumId w:val="9"/>
   </w:num>
   <w:num w:numId="8">
-    <w:abstractNumId w:val="30"/>
+    <w:abstractNumId w:val="31"/>
   </w:num>
   <w:num w:numId="9">
-    <w:abstractNumId w:val="29"/>
+    <w:abstractNumId w:val="30"/>
   </w:num>
   <w:num w:numId="10">
     <w:abstractNumId w:val="4"/>
@@ -17661,7 +18073,7 @@
     <w:abstractNumId w:val="5"/>
   </w:num>
   <w:num w:numId="13">
-    <w:abstractNumId w:val="24"/>
+    <w:abstractNumId w:val="25"/>
   </w:num>
   <w:num w:numId="14">
     <w:abstractNumId w:val="1"/>
@@ -17670,10 +18082,10 @@
     <w:abstractNumId w:val="12"/>
   </w:num>
   <w:num w:numId="16">
-    <w:abstractNumId w:val="17"/>
+    <w:abstractNumId w:val="18"/>
   </w:num>
   <w:num w:numId="17">
-    <w:abstractNumId w:val="19"/>
+    <w:abstractNumId w:val="20"/>
   </w:num>
   <w:num w:numId="18">
     <w:abstractNumId w:val="11"/>
@@ -17685,7 +18097,7 @@
     <w:abstractNumId w:val="10"/>
   </w:num>
   <w:num w:numId="21">
-    <w:abstractNumId w:val="21"/>
+    <w:abstractNumId w:val="22"/>
     <w:lvlOverride w:ilvl="0">
       <w:startOverride w:val="1"/>
     </w:lvlOverride>
@@ -17718,10 +18130,10 @@
     <w:abstractNumId w:val="16"/>
   </w:num>
   <w:num w:numId="23">
-    <w:abstractNumId w:val="31"/>
+    <w:abstractNumId w:val="32"/>
   </w:num>
   <w:num w:numId="24">
-    <w:abstractNumId w:val="25"/>
+    <w:abstractNumId w:val="26"/>
   </w:num>
   <w:num w:numId="25">
     <w:abstractNumId w:val="14"/>
@@ -17730,31 +18142,43 @@
     <w:abstractNumId w:val="7"/>
   </w:num>
   <w:num w:numId="27">
-    <w:abstractNumId w:val="22"/>
+    <w:abstractNumId w:val="23"/>
   </w:num>
   <w:num w:numId="28">
     <w:abstractNumId w:val="3"/>
   </w:num>
   <w:num w:numId="29">
-    <w:abstractNumId w:val="27"/>
+    <w:abstractNumId w:val="28"/>
   </w:num>
   <w:num w:numId="30">
-    <w:abstractNumId w:val="23"/>
+    <w:abstractNumId w:val="24"/>
   </w:num>
   <w:num w:numId="31">
     <w:abstractNumId w:val="6"/>
   </w:num>
   <w:num w:numId="32">
-    <w:abstractNumId w:val="28"/>
+    <w:abstractNumId w:val="29"/>
   </w:num>
   <w:num w:numId="33">
-    <w:abstractNumId w:val="26"/>
+    <w:abstractNumId w:val="27"/>
   </w:num>
   <w:num w:numId="34">
     <w:abstractNumId w:val="2"/>
   </w:num>
   <w:num w:numId="35">
     <w:abstractNumId w:val="13"/>
+    <w:lvlOverride w:ilvl="0"/>
+    <w:lvlOverride w:ilvl="1"/>
+    <w:lvlOverride w:ilvl="2"/>
+    <w:lvlOverride w:ilvl="3"/>
+    <w:lvlOverride w:ilvl="4"/>
+    <w:lvlOverride w:ilvl="5"/>
+    <w:lvlOverride w:ilvl="6"/>
+    <w:lvlOverride w:ilvl="7"/>
+    <w:lvlOverride w:ilvl="8"/>
+  </w:num>
+  <w:num w:numId="36">
+    <w:abstractNumId w:val="17"/>
     <w:lvlOverride w:ilvl="0"/>
     <w:lvlOverride w:ilvl="1"/>
     <w:lvlOverride w:ilvl="2"/>

</xml_diff>

<commit_message>
Metodos de Investigacion Empleados Informe de Tesis
</commit_message>
<xml_diff>
--- a/Tesis/Tesis Dariel Enmanuel Cabrera Lopez.docx
+++ b/Tesis/Tesis Dariel Enmanuel Cabrera Lopez.docx
@@ -222,7 +222,15 @@
         <w:t xml:space="preserve"> la</w:t>
       </w:r>
       <w:r>
-        <w:t xml:space="preserve"> empresa Geocuba.”</w:t>
+        <w:t xml:space="preserve"> empresa </w:t>
+      </w:r>
+      <w:proofErr w:type="spellStart"/>
+      <w:r>
+        <w:t>Geocuba</w:t>
+      </w:r>
+      <w:proofErr w:type="spellEnd"/>
+      <w:r>
+        <w:t>.”</w:t>
       </w:r>
     </w:p>
     <w:p>
@@ -314,19 +322,41 @@
         <w:rPr>
           <w:color w:val="auto"/>
         </w:rPr>
-        <w:t xml:space="preserve"> Dr.</w:t>
-      </w:r>
+        <w:t xml:space="preserve"> </w:t>
+      </w:r>
+      <w:proofErr w:type="spellStart"/>
       <w:r>
         <w:rPr>
           <w:color w:val="auto"/>
         </w:rPr>
+        <w:t>Dr.</w:t>
+      </w:r>
+      <w:r>
+        <w:rPr>
+          <w:color w:val="auto"/>
+        </w:rPr>
         <w:t>C</w:t>
       </w:r>
+      <w:proofErr w:type="spellEnd"/>
       <w:r>
         <w:rPr>
           <w:color w:val="auto"/>
         </w:rPr>
-        <w:t xml:space="preserve"> Dionis López Ramos</w:t>
+        <w:t xml:space="preserve"> </w:t>
+      </w:r>
+      <w:proofErr w:type="spellStart"/>
+      <w:r>
+        <w:rPr>
+          <w:color w:val="auto"/>
+        </w:rPr>
+        <w:t>Dionis</w:t>
+      </w:r>
+      <w:proofErr w:type="spellEnd"/>
+      <w:r>
+        <w:rPr>
+          <w:color w:val="auto"/>
+        </w:rPr>
+        <w:t xml:space="preserve"> López Ramos</w:t>
       </w:r>
     </w:p>
     <w:p>
@@ -4014,23 +4044,25 @@
           <w:sz w:val="24"/>
           <w:szCs w:val="24"/>
         </w:rPr>
-        <w:t xml:space="preserve"> React, como marco </w:t>
-      </w:r>
+        <w:t xml:space="preserve"> </w:t>
+      </w:r>
+      <w:proofErr w:type="spellStart"/>
       <w:r>
         <w:rPr>
           <w:color w:val="auto"/>
           <w:sz w:val="24"/>
           <w:szCs w:val="24"/>
         </w:rPr>
-        <w:t xml:space="preserve">de trabajo, Visual Paradigm (versión 8.0) para la realización de los </w:t>
-      </w:r>
+        <w:t>React</w:t>
+      </w:r>
+      <w:proofErr w:type="spellEnd"/>
       <w:r>
         <w:rPr>
           <w:color w:val="auto"/>
           <w:sz w:val="24"/>
           <w:szCs w:val="24"/>
         </w:rPr>
-        <w:t>diagramas de</w:t>
+        <w:t xml:space="preserve">, como marco </w:t>
       </w:r>
       <w:r>
         <w:rPr>
@@ -4038,23 +4070,25 @@
           <w:sz w:val="24"/>
           <w:szCs w:val="24"/>
         </w:rPr>
-        <w:t xml:space="preserve"> la metodología empleada en la Ingeniería de Software, Mongo DB como </w:t>
-      </w:r>
+        <w:t xml:space="preserve">de trabajo, Visual </w:t>
+      </w:r>
+      <w:proofErr w:type="spellStart"/>
       <w:r>
         <w:rPr>
           <w:color w:val="auto"/>
           <w:sz w:val="24"/>
           <w:szCs w:val="24"/>
         </w:rPr>
-        <w:t xml:space="preserve">sistema gestor de </w:t>
-      </w:r>
+        <w:t>Paradigm</w:t>
+      </w:r>
+      <w:proofErr w:type="spellEnd"/>
       <w:r>
         <w:rPr>
           <w:color w:val="auto"/>
           <w:sz w:val="24"/>
           <w:szCs w:val="24"/>
         </w:rPr>
-        <w:t>la base de datos y Visual Studio</w:t>
+        <w:t xml:space="preserve"> (versión 8.0) para la realización de los </w:t>
       </w:r>
       <w:r>
         <w:rPr>
@@ -4062,8 +4096,50 @@
           <w:sz w:val="24"/>
           <w:szCs w:val="24"/>
         </w:rPr>
-        <w:t xml:space="preserve"> Code</w:t>
-      </w:r>
+        <w:t>diagramas de</w:t>
+      </w:r>
+      <w:r>
+        <w:rPr>
+          <w:color w:val="auto"/>
+          <w:sz w:val="24"/>
+          <w:szCs w:val="24"/>
+        </w:rPr>
+        <w:t xml:space="preserve"> la metodología empleada en la Ingeniería de Software, Mongo DB como </w:t>
+      </w:r>
+      <w:r>
+        <w:rPr>
+          <w:color w:val="auto"/>
+          <w:sz w:val="24"/>
+          <w:szCs w:val="24"/>
+        </w:rPr>
+        <w:t xml:space="preserve">sistema gestor de </w:t>
+      </w:r>
+      <w:r>
+        <w:rPr>
+          <w:color w:val="auto"/>
+          <w:sz w:val="24"/>
+          <w:szCs w:val="24"/>
+        </w:rPr>
+        <w:t>la base de datos y Visual Studio</w:t>
+      </w:r>
+      <w:r>
+        <w:rPr>
+          <w:color w:val="auto"/>
+          <w:sz w:val="24"/>
+          <w:szCs w:val="24"/>
+        </w:rPr>
+        <w:t xml:space="preserve"> </w:t>
+      </w:r>
+      <w:proofErr w:type="spellStart"/>
+      <w:r>
+        <w:rPr>
+          <w:color w:val="auto"/>
+          <w:sz w:val="24"/>
+          <w:szCs w:val="24"/>
+        </w:rPr>
+        <w:t>Code</w:t>
+      </w:r>
+      <w:proofErr w:type="spellEnd"/>
       <w:r>
         <w:rPr>
           <w:color w:val="auto"/>
@@ -4361,7 +4437,21 @@
         <w:rPr>
           <w:rFonts w:ascii="Arial" w:hAnsi="Arial" w:cs="Arial"/>
         </w:rPr>
-        <w:t xml:space="preserve"> “Se ratifica que el ritmo de la erosión de las playas arenosas en el archipiélago cubano, que se estima en 1.2 metros de retroceso de la línea de la costa como promedio cada año”, así expuso la viceministra del CITMA Adianez Taboada Zamora,  en la  sesión de trabajo de la Comisión de Educación, Cultura, Ciencia, Tecnología y Medio Ambiente de 2023 </w:t>
+        <w:t xml:space="preserve"> “Se ratifica que el ritmo de la erosión de las playas arenosas en el archipiélago cubano, que se estima en 1.2 metros de retroceso de la línea de la costa como promedio cada año”, así expuso la viceministra del CITMA </w:t>
+      </w:r>
+      <w:proofErr w:type="spellStart"/>
+      <w:r>
+        <w:rPr>
+          <w:rFonts w:ascii="Arial" w:hAnsi="Arial" w:cs="Arial"/>
+        </w:rPr>
+        <w:t>Adianez</w:t>
+      </w:r>
+      <w:proofErr w:type="spellEnd"/>
+      <w:r>
+        <w:rPr>
+          <w:rFonts w:ascii="Arial" w:hAnsi="Arial" w:cs="Arial"/>
+        </w:rPr>
+        <w:t xml:space="preserve"> Taboada Zamora,  en la  sesión de trabajo de la Comisión de Educación, Cultura, Ciencia, Tecnología y Medio Ambiente de 2023 </w:t>
       </w:r>
       <w:r>
         <w:rPr>
@@ -4761,7 +4851,21 @@
         <w:rPr>
           <w:rFonts w:ascii="Arial" w:hAnsi="Arial" w:cs="Arial"/>
         </w:rPr>
-        <w:t xml:space="preserve"> para el cálculo de transporte de sedimentos (e.d., la arena y otros recursos que se pierden en las playas por el aumento del nivel del mar) emplea </w:t>
+        <w:t xml:space="preserve"> para el cálculo de transporte de sedimentos (</w:t>
+      </w:r>
+      <w:proofErr w:type="spellStart"/>
+      <w:r>
+        <w:rPr>
+          <w:rFonts w:ascii="Arial" w:hAnsi="Arial" w:cs="Arial"/>
+        </w:rPr>
+        <w:t>e.d</w:t>
+      </w:r>
+      <w:proofErr w:type="spellEnd"/>
+      <w:r>
+        <w:rPr>
+          <w:rFonts w:ascii="Arial" w:hAnsi="Arial" w:cs="Arial"/>
+        </w:rPr>
+        <w:t xml:space="preserve">., la arena y otros recursos que se pierden en las playas por el aumento del nivel del mar) emplea </w:t>
       </w:r>
       <w:commentRangeStart w:id="10"/>
       <w:r>
@@ -4783,7 +4887,21 @@
         <w:rPr>
           <w:rFonts w:ascii="Arial" w:hAnsi="Arial" w:cs="Arial"/>
         </w:rPr>
-        <w:t>y recoge datos de las mediciones de las costas a través de métodos tradicionales (e.d., escribiendo los datos en papel u otro recurso físico), los cuales pueden tener un deterioro en el tiempo, errores en los cálculos y morosidad en la búsqueda de información.  Es importante poder guardar la información de una manera segura para su posterior consulta, calcular los datos con mayor precisión y buscar los datos con mayor rapidez.</w:t>
+        <w:t>y recoge datos de las mediciones de las costas a través de métodos tradicionales (</w:t>
+      </w:r>
+      <w:proofErr w:type="spellStart"/>
+      <w:r>
+        <w:rPr>
+          <w:rFonts w:ascii="Arial" w:hAnsi="Arial" w:cs="Arial"/>
+        </w:rPr>
+        <w:t>e.d</w:t>
+      </w:r>
+      <w:proofErr w:type="spellEnd"/>
+      <w:r>
+        <w:rPr>
+          <w:rFonts w:ascii="Arial" w:hAnsi="Arial" w:cs="Arial"/>
+        </w:rPr>
+        <w:t>., escribiendo los datos en papel u otro recurso físico), los cuales pueden tener un deterioro en el tiempo, errores en los cálculos y morosidad en la búsqueda de información.  Es importante poder guardar la información de una manera segura para su posterior consulta, calcular los datos con mayor precisión y buscar los datos con mayor rapidez.</w:t>
       </w:r>
     </w:p>
     <w:p>
@@ -5375,27 +5493,187 @@
           <w:rFonts w:ascii="Arial" w:hAnsi="Arial" w:cs="Arial"/>
           <w:b/>
           <w:bCs/>
-          <w:lang w:val="es-US"/>
-        </w:rPr>
-      </w:pPr>
-    </w:p>
-    <w:p>
-      <w:pPr>
-        <w:pStyle w:val="NormalWeb"/>
+        </w:rPr>
+      </w:pPr>
+      <w:r>
         <w:rPr>
           <w:rFonts w:ascii="Arial" w:hAnsi="Arial" w:cs="Arial"/>
           <w:b/>
           <w:bCs/>
         </w:rPr>
+        <w:t>Métodos de Investigación empleados</w:t>
+      </w:r>
+    </w:p>
+    <w:p>
+      <w:pPr>
+        <w:pStyle w:val="NormalWeb"/>
+        <w:rPr>
+          <w:rFonts w:ascii="Arial" w:hAnsi="Arial" w:cs="Arial"/>
+          <w:shd w:val="clear" w:color="auto" w:fill="auto"/>
+          <w:lang w:val="es-US"/>
+        </w:rPr>
+      </w:pPr>
+      <w:r>
+        <w:rPr>
+          <w:rFonts w:ascii="Arial" w:hAnsi="Arial" w:cs="Arial"/>
+          <w:lang w:val="es-US"/>
+        </w:rPr>
+        <w:t>Para realizar el trabajo fueron empleados los siguientes métodos de investigación:</w:t>
+      </w:r>
+    </w:p>
+    <w:p>
+      <w:pPr>
+        <w:pStyle w:val="NormalWeb"/>
+        <w:numPr>
+          <w:ilvl w:val="0"/>
+          <w:numId w:val="37"/>
+        </w:numPr>
+        <w:shd w:val="clear" w:color="auto" w:fill="FFFFFF"/>
+        <w:rPr>
+          <w:rFonts w:ascii="Arial" w:hAnsi="Arial" w:cs="Arial"/>
+          <w:lang w:val="es-US"/>
+        </w:rPr>
       </w:pPr>
       <w:r>
         <w:rPr>
           <w:rFonts w:ascii="Arial" w:hAnsi="Arial" w:cs="Arial"/>
           <w:b/>
           <w:bCs/>
-        </w:rPr>
-        <w:t>Métodos de Investigación empleados</w:t>
-      </w:r>
+          <w:lang w:val="es-US"/>
+        </w:rPr>
+        <w:t>Método histórico-lógico:</w:t>
+      </w:r>
+      <w:r>
+        <w:rPr>
+          <w:rFonts w:ascii="Arial" w:hAnsi="Arial" w:cs="Arial"/>
+          <w:lang w:val="es-US"/>
+        </w:rPr>
+        <w:t xml:space="preserve"> Este método se aplicó durante la revisión y análisis de la documentación y sistemas existentes relacionados con el cálculo y monitoreo del transporte de sedimentos en las costas cubanas, especialmente en la región sur-oriental, permitiéndonos contextualizar los antecedentes y la evolución del proceso, así como los enfoques utilizados hasta la fecha en la gestión de la información relacionada con la erosión costera.</w:t>
+      </w:r>
+    </w:p>
+    <w:p>
+      <w:pPr>
+        <w:pStyle w:val="NormalWeb"/>
+        <w:ind w:left="720"/>
+        <w:rPr>
+          <w:rFonts w:ascii="Arial" w:hAnsi="Arial" w:cs="Arial"/>
+          <w:lang w:val="es-US"/>
+        </w:rPr>
+      </w:pPr>
+    </w:p>
+    <w:p>
+      <w:pPr>
+        <w:pStyle w:val="NormalWeb"/>
+        <w:ind w:left="720"/>
+        <w:rPr>
+          <w:rFonts w:ascii="Arial" w:hAnsi="Arial" w:cs="Arial"/>
+          <w:lang w:val="es-US"/>
+        </w:rPr>
+      </w:pPr>
+    </w:p>
+    <w:p>
+      <w:pPr>
+        <w:pStyle w:val="NormalWeb"/>
+        <w:numPr>
+          <w:ilvl w:val="0"/>
+          <w:numId w:val="37"/>
+        </w:numPr>
+        <w:shd w:val="clear" w:color="auto" w:fill="FFFFFF"/>
+        <w:spacing w:before="0" w:beforeAutospacing="0" w:after="0" w:afterAutospacing="0"/>
+        <w:ind w:left="714" w:hanging="357"/>
+        <w:rPr>
+          <w:rFonts w:ascii="Arial" w:hAnsi="Arial" w:cs="Arial"/>
+          <w:lang w:val="es-US"/>
+        </w:rPr>
+      </w:pPr>
+      <w:r>
+        <w:rPr>
+          <w:rFonts w:ascii="Arial" w:hAnsi="Arial" w:cs="Arial"/>
+          <w:b/>
+          <w:bCs/>
+          <w:lang w:val="es-US"/>
+        </w:rPr>
+        <w:lastRenderedPageBreak/>
+        <w:t>Método análisis-síntesis:</w:t>
+      </w:r>
+      <w:r>
+        <w:rPr>
+          <w:rFonts w:ascii="Arial" w:hAnsi="Arial" w:cs="Arial"/>
+          <w:lang w:val="es-US"/>
+        </w:rPr>
+        <w:t xml:space="preserve"> Se empleó para desglosar y examinar el proceso actual de gestión de la información sobre el transporte de sedimentos en la empresa GEOCUBA - OTE - SUR. A partir de este análisis, se sintetizaron los elementos comunes y relevantes que permitieron la formulación de la propuesta de desarrollo del sistema, así como la identificación de las debilidades que afectan la eficiencia y fiabilidad de los métodos actuales.</w:t>
+      </w:r>
+    </w:p>
+    <w:p>
+      <w:pPr>
+        <w:pStyle w:val="NormalWeb"/>
+        <w:numPr>
+          <w:ilvl w:val="0"/>
+          <w:numId w:val="37"/>
+        </w:numPr>
+        <w:shd w:val="clear" w:color="auto" w:fill="FFFFFF"/>
+        <w:rPr>
+          <w:rFonts w:ascii="Arial" w:hAnsi="Arial" w:cs="Arial"/>
+          <w:lang w:val="es-US"/>
+        </w:rPr>
+      </w:pPr>
+      <w:r>
+        <w:rPr>
+          <w:rFonts w:ascii="Arial" w:hAnsi="Arial" w:cs="Arial"/>
+          <w:b/>
+          <w:bCs/>
+          <w:lang w:val="es-US"/>
+        </w:rPr>
+        <w:t>Método inducción-deducción:</w:t>
+      </w:r>
+      <w:r>
+        <w:rPr>
+          <w:rFonts w:ascii="Arial" w:hAnsi="Arial" w:cs="Arial"/>
+          <w:lang w:val="es-US"/>
+        </w:rPr>
+        <w:t xml:space="preserve"> Se utilizó para analizar los principios generales sobre el transporte de sedimentos y la gestión de datos relacionados. Mediante un razonamiento lógico se llegó a conclusiones específicas sobre la necesidad de implementar un sistema informático que optimice y asegure la gestión de la información.</w:t>
+      </w:r>
+    </w:p>
+    <w:p>
+      <w:pPr>
+        <w:pStyle w:val="NormalWeb"/>
+        <w:numPr>
+          <w:ilvl w:val="0"/>
+          <w:numId w:val="37"/>
+        </w:numPr>
+        <w:shd w:val="clear" w:color="auto" w:fill="FFFFFF"/>
+        <w:rPr>
+          <w:rFonts w:ascii="Arial" w:hAnsi="Arial" w:cs="Arial"/>
+          <w:lang w:val="es-US"/>
+        </w:rPr>
+      </w:pPr>
+      <w:r>
+        <w:rPr>
+          <w:rFonts w:ascii="Arial" w:hAnsi="Arial" w:cs="Arial"/>
+          <w:b/>
+          <w:bCs/>
+          <w:lang w:val="es-US"/>
+        </w:rPr>
+        <w:t>Método de observación:</w:t>
+      </w:r>
+      <w:r>
+        <w:rPr>
+          <w:rFonts w:ascii="Arial" w:hAnsi="Arial" w:cs="Arial"/>
+          <w:lang w:val="es-US"/>
+        </w:rPr>
+        <w:t xml:space="preserve"> Este método se empleó para observar el proceso actual de recolección y almacenamiento de datos en la empresa GEOCUBA - OTE - SUR. A través de la observación directa de los procedimientos utilizados por los especialistas en el cálculo del transporte de sedimentos, se identificaron áreas críticas de mejora y se validó la necesidad de una solución automatizada.</w:t>
+      </w:r>
+    </w:p>
+    <w:p>
+      <w:pPr>
+        <w:pStyle w:val="NormalWeb"/>
+        <w:rPr>
+          <w:rFonts w:ascii="Arial" w:hAnsi="Arial" w:cs="Arial"/>
+          <w:b/>
+          <w:bCs/>
+          <w:lang w:val="es-US"/>
+        </w:rPr>
+      </w:pPr>
     </w:p>
     <w:p>
       <w:pPr>
@@ -5587,7 +5865,21 @@
         <w:rPr>
           <w:rFonts w:ascii="Arial" w:hAnsi="Arial" w:cs="Arial"/>
         </w:rPr>
-        <w:t>Delft3D es un sistema integrado de modelado numérico desarrollado por Deltares, una institución de investigación y consultoría c</w:t>
+        <w:t xml:space="preserve">Delft3D es un sistema integrado de modelado numérico desarrollado por </w:t>
+      </w:r>
+      <w:proofErr w:type="spellStart"/>
+      <w:r>
+        <w:rPr>
+          <w:rFonts w:ascii="Arial" w:hAnsi="Arial" w:cs="Arial"/>
+        </w:rPr>
+        <w:t>Deltares</w:t>
+      </w:r>
+      <w:proofErr w:type="spellEnd"/>
+      <w:r>
+        <w:rPr>
+          <w:rFonts w:ascii="Arial" w:hAnsi="Arial" w:cs="Arial"/>
+        </w:rPr>
+        <w:t>, una institución de investigación y consultoría c</w:t>
       </w:r>
       <w:r>
         <w:rPr>
@@ -5691,7 +5983,21 @@
         <w:rPr>
           <w:rFonts w:ascii="Arial" w:hAnsi="Arial" w:cs="Arial"/>
         </w:rPr>
-        <w:t xml:space="preserve"> y MAcOS.</w:t>
+        <w:t xml:space="preserve"> y </w:t>
+      </w:r>
+      <w:proofErr w:type="spellStart"/>
+      <w:r>
+        <w:rPr>
+          <w:rFonts w:ascii="Arial" w:hAnsi="Arial" w:cs="Arial"/>
+        </w:rPr>
+        <w:t>MAcOS</w:t>
+      </w:r>
+      <w:proofErr w:type="spellEnd"/>
+      <w:r>
+        <w:rPr>
+          <w:rFonts w:ascii="Arial" w:hAnsi="Arial" w:cs="Arial"/>
+        </w:rPr>
+        <w:t>.</w:t>
       </w:r>
     </w:p>
     <w:p>
@@ -5753,11 +6059,19 @@
           <w:rFonts w:ascii="Arial" w:hAnsi="Arial" w:cs="Arial"/>
         </w:rPr>
       </w:pPr>
-      <w:r>
-        <w:rPr>
-          <w:rFonts w:ascii="Arial" w:hAnsi="Arial" w:cs="Arial"/>
-        </w:rPr>
-        <w:t>Deltares proporciona soporte técnico y actualizaciones regulares pa</w:t>
+      <w:proofErr w:type="spellStart"/>
+      <w:r>
+        <w:rPr>
+          <w:rFonts w:ascii="Arial" w:hAnsi="Arial" w:cs="Arial"/>
+        </w:rPr>
+        <w:t>Deltares</w:t>
+      </w:r>
+      <w:proofErr w:type="spellEnd"/>
+      <w:r>
+        <w:rPr>
+          <w:rFonts w:ascii="Arial" w:hAnsi="Arial" w:cs="Arial"/>
+        </w:rPr>
+        <w:t xml:space="preserve"> proporciona soporte técnico y actualizaciones regulares pa</w:t>
       </w:r>
       <w:r>
         <w:rPr>
@@ -5870,7 +6184,21 @@
         <w:rPr>
           <w:rFonts w:ascii="Arial" w:hAnsi="Arial" w:cs="Arial"/>
         </w:rPr>
-        <w:t>Cuenta con servicio web pero no ofrece todas las funcionalidades que su versión de escritorio.</w:t>
+        <w:t xml:space="preserve">Cuenta con servicio </w:t>
+      </w:r>
+      <w:proofErr w:type="gramStart"/>
+      <w:r>
+        <w:rPr>
+          <w:rFonts w:ascii="Arial" w:hAnsi="Arial" w:cs="Arial"/>
+        </w:rPr>
+        <w:t>web</w:t>
+      </w:r>
+      <w:proofErr w:type="gramEnd"/>
+      <w:r>
+        <w:rPr>
+          <w:rFonts w:ascii="Arial" w:hAnsi="Arial" w:cs="Arial"/>
+        </w:rPr>
+        <w:t xml:space="preserve"> pero no ofrece todas las funcionalidades que su versión de escritorio.</w:t>
       </w:r>
     </w:p>
     <w:p>
@@ -6153,8 +6481,30 @@
         <w:rPr>
           <w:rFonts w:ascii="Arial" w:hAnsi="Arial" w:cs="Arial"/>
         </w:rPr>
-        <w:t>Es compatible con los sistemas operativos Windows, macOs y  Linux</w:t>
-      </w:r>
+        <w:t xml:space="preserve">Es compatible con los sistemas operativos Windows, </w:t>
+      </w:r>
+      <w:proofErr w:type="spellStart"/>
+      <w:r>
+        <w:rPr>
+          <w:rFonts w:ascii="Arial" w:hAnsi="Arial" w:cs="Arial"/>
+        </w:rPr>
+        <w:t>macOs</w:t>
+      </w:r>
+      <w:proofErr w:type="spellEnd"/>
+      <w:r>
+        <w:rPr>
+          <w:rFonts w:ascii="Arial" w:hAnsi="Arial" w:cs="Arial"/>
+        </w:rPr>
+        <w:t xml:space="preserve"> </w:t>
+      </w:r>
+      <w:proofErr w:type="gramStart"/>
+      <w:r>
+        <w:rPr>
+          <w:rFonts w:ascii="Arial" w:hAnsi="Arial" w:cs="Arial"/>
+        </w:rPr>
+        <w:t>y  Linux</w:t>
+      </w:r>
+      <w:proofErr w:type="gramEnd"/>
     </w:p>
     <w:p>
       <w:pPr>
@@ -6228,8 +6578,13 @@
       <w:pPr>
         <w:pStyle w:val="Ttulo4"/>
       </w:pPr>
-      <w:r>
-        <w:t xml:space="preserve">XBeach </w:t>
+      <w:proofErr w:type="spellStart"/>
+      <w:r>
+        <w:t>XBeach</w:t>
+      </w:r>
+      <w:proofErr w:type="spellEnd"/>
+      <w:r>
+        <w:t xml:space="preserve"> </w:t>
       </w:r>
       <w:r>
         <w:rPr>
@@ -6239,8 +6594,13 @@
       </w:r>
     </w:p>
     <w:p>
-      <w:r>
-        <w:t>XBeach es un modelo bidimensional para la propagación de las olas, las ondas largas y el flujo medio, el transporte de sedimentos y los cambios morfológicos de la zona cercana a la costa, las playas, las dunas y la barrera trasera durante las tormentas, Desarrollado por el  </w:t>
+      <w:proofErr w:type="spellStart"/>
+      <w:r>
+        <w:t>XBeach</w:t>
+      </w:r>
+      <w:proofErr w:type="spellEnd"/>
+      <w:r>
+        <w:t xml:space="preserve"> es un modelo bidimensional para la propagación de las olas, las ondas largas y el flujo medio, el transporte de sedimentos y los cambios morfológicos de la zona cercana a la costa, las playas, las dunas y la barrera trasera durante las tormentas, Desarrollado por el  </w:t>
       </w:r>
       <w:hyperlink r:id="rId13" w:history="1">
         <w:r>
@@ -6255,20 +6615,37 @@
       <w:r>
         <w:t>, el </w:t>
       </w:r>
+      <w:proofErr w:type="spellStart"/>
+      <w:r>
+        <w:fldChar w:fldCharType="begin"/>
+      </w:r>
+      <w:r>
+        <w:instrText xml:space="preserve"> HYPERLINK "https://www.rws.nl/" \t "_blank" </w:instrText>
+      </w:r>
+      <w:r>
+        <w:fldChar w:fldCharType="separate"/>
+      </w:r>
+      <w:r>
+        <w:rPr>
+          <w:rStyle w:val="Hipervnculo"/>
+          <w:color w:val="auto"/>
+          <w:u w:val="none"/>
+        </w:rPr>
+        <w:t>Rijkswaterstaat</w:t>
+      </w:r>
+      <w:proofErr w:type="spellEnd"/>
+      <w:r>
+        <w:rPr>
+          <w:rStyle w:val="Hipervnculo"/>
+          <w:color w:val="auto"/>
+          <w:u w:val="none"/>
+        </w:rPr>
+        <w:fldChar w:fldCharType="end"/>
+      </w:r>
+      <w:r>
+        <w:t> y la </w:t>
+      </w:r>
       <w:hyperlink r:id="rId14" w:tgtFrame="_blank" w:history="1">
-        <w:r>
-          <w:rPr>
-            <w:rStyle w:val="Hipervnculo"/>
-            <w:color w:val="auto"/>
-            <w:u w:val="none"/>
-          </w:rPr>
-          <w:t>Rijkswaterstaat</w:t>
-        </w:r>
-      </w:hyperlink>
-      <w:r>
-        <w:t> y la </w:t>
-      </w:r>
-      <w:hyperlink r:id="rId15" w:tgtFrame="_blank" w:history="1">
         <w:r>
           <w:rPr>
             <w:rStyle w:val="Hipervnculo"/>
@@ -6281,7 +6658,7 @@
       <w:r>
         <w:t>, con el apoyo de un consorcio de </w:t>
       </w:r>
-      <w:hyperlink r:id="rId16" w:history="1">
+      <w:hyperlink r:id="rId15" w:history="1">
         <w:r>
           <w:rPr>
             <w:rStyle w:val="Hipervnculo"/>
@@ -6294,20 +6671,37 @@
       <w:r>
         <w:t>, </w:t>
       </w:r>
-      <w:hyperlink r:id="rId17" w:history="1">
-        <w:r>
-          <w:rPr>
-            <w:rStyle w:val="Hipervnculo"/>
-            <w:color w:val="auto"/>
-            <w:u w:val="none"/>
-          </w:rPr>
-          <w:t>Deltares</w:t>
-        </w:r>
-      </w:hyperlink>
+      <w:proofErr w:type="spellStart"/>
+      <w:r>
+        <w:fldChar w:fldCharType="begin"/>
+      </w:r>
+      <w:r>
+        <w:instrText xml:space="preserve"> HYPERLINK "https://www.deltares.nl/" </w:instrText>
+      </w:r>
+      <w:r>
+        <w:fldChar w:fldCharType="separate"/>
+      </w:r>
+      <w:r>
+        <w:rPr>
+          <w:rStyle w:val="Hipervnculo"/>
+          <w:color w:val="auto"/>
+          <w:u w:val="none"/>
+        </w:rPr>
+        <w:t>Deltares</w:t>
+      </w:r>
+      <w:proofErr w:type="spellEnd"/>
+      <w:r>
+        <w:rPr>
+          <w:rStyle w:val="Hipervnculo"/>
+          <w:color w:val="auto"/>
+          <w:u w:val="none"/>
+        </w:rPr>
+        <w:fldChar w:fldCharType="end"/>
+      </w:r>
       <w:r>
         <w:t>, la </w:t>
       </w:r>
-      <w:hyperlink r:id="rId18" w:history="1">
+      <w:hyperlink r:id="rId16" w:history="1">
         <w:r>
           <w:rPr>
             <w:rStyle w:val="Hipervnculo"/>
@@ -6320,7 +6714,7 @@
       <w:r>
         <w:t> y la </w:t>
       </w:r>
-      <w:hyperlink r:id="rId19" w:history="1">
+      <w:hyperlink r:id="rId17" w:history="1">
         <w:r>
           <w:rPr>
             <w:rStyle w:val="Hipervnculo"/>
@@ -6338,7 +6732,23 @@
           <w:i/>
           <w:iCs/>
         </w:rPr>
-        <w:t>Home - XBeach - Oss.Deltares.Nl</w:t>
+        <w:t xml:space="preserve">Home - </w:t>
+      </w:r>
+      <w:proofErr w:type="spellStart"/>
+      <w:r>
+        <w:rPr>
+          <w:i/>
+          <w:iCs/>
+        </w:rPr>
+        <w:t>XBeach</w:t>
+      </w:r>
+      <w:proofErr w:type="spellEnd"/>
+      <w:r>
+        <w:rPr>
+          <w:i/>
+          <w:iCs/>
+        </w:rPr>
+        <w:t xml:space="preserve"> - Oss.Deltares.Nl</w:t>
       </w:r>
       <w:r>
         <w:t>, s. f.)</w:t>
@@ -6406,7 +6816,15 @@
         </w:numPr>
       </w:pPr>
       <w:r>
-        <w:t>Debido a su amplio rango de funcionalidades, XBeach puede ser complejo de aprender y utilizar eficientemente, especialmente para usuarios nuevos o con experiencia limitada en modelado hidrológico y costero.</w:t>
+        <w:t xml:space="preserve">Debido a su amplio rango de funcionalidades, </w:t>
+      </w:r>
+      <w:proofErr w:type="spellStart"/>
+      <w:r>
+        <w:t>XBeach</w:t>
+      </w:r>
+      <w:proofErr w:type="spellEnd"/>
+      <w:r>
+        <w:t xml:space="preserve"> puede ser complejo de aprender y utilizar eficientemente, especialmente para usuarios nuevos o con experiencia limitada en modelado hidrológico y costero.</w:t>
       </w:r>
     </w:p>
     <w:p>
@@ -6533,7 +6951,35 @@
         <w:rPr>
           <w:rFonts w:ascii="Arial" w:hAnsi="Arial" w:cs="Arial"/>
         </w:rPr>
-        <w:t xml:space="preserve"> se uso UNIBEST para comparar los resultados de los modelos CERC, Kamphuis y Bijiker con los que nos entrega este software en un estudio de la península de Hicacos Mata</w:t>
+        <w:t xml:space="preserve"> se uso UNIBEST para comparar los resultados de los modelos CERC, </w:t>
+      </w:r>
+      <w:proofErr w:type="spellStart"/>
+      <w:r>
+        <w:rPr>
+          <w:rFonts w:ascii="Arial" w:hAnsi="Arial" w:cs="Arial"/>
+        </w:rPr>
+        <w:t>Kamphuis</w:t>
+      </w:r>
+      <w:proofErr w:type="spellEnd"/>
+      <w:r>
+        <w:rPr>
+          <w:rFonts w:ascii="Arial" w:hAnsi="Arial" w:cs="Arial"/>
+        </w:rPr>
+        <w:t xml:space="preserve"> y </w:t>
+      </w:r>
+      <w:proofErr w:type="spellStart"/>
+      <w:r>
+        <w:rPr>
+          <w:rFonts w:ascii="Arial" w:hAnsi="Arial" w:cs="Arial"/>
+        </w:rPr>
+        <w:t>Bijiker</w:t>
+      </w:r>
+      <w:proofErr w:type="spellEnd"/>
+      <w:r>
+        <w:rPr>
+          <w:rFonts w:ascii="Arial" w:hAnsi="Arial" w:cs="Arial"/>
+        </w:rPr>
+        <w:t xml:space="preserve"> con los que nos entrega este software en un estudio de la península de Hicacos Mata</w:t>
       </w:r>
       <w:r>
         <w:rPr>
@@ -6728,7 +7174,23 @@
     </w:p>
     <w:p>
       <w:r>
-        <w:t xml:space="preserve">Un microservicio es un conjunto de pequeños servicios que pueden ser desarrollados independientemente, desplegados ya sea en Centros de datos On-Premise o en la Computación en la Nube. Al ser desplegados en la computación en la nube existe la ventaja que pueden escalar de forma independiente, más rápida que en On-Premise. Un microservicio consiste en partir un sistema en pequeños componentes cooperantes, donde estos componentes interactúan unos con otros mediante interfaces. Cada microservicio al ser desarrollado y desplegado de forma independiente, puede ser creado en cualquier lenguaje de programación y cualquier plataforma. El desarrollo de pequeños componentes en microservicios hace que el desarrollo sea más ágil e independiente de la tecnología y lenguaje de programación </w:t>
+        <w:t xml:space="preserve">Un microservicio es un conjunto de pequeños servicios que pueden ser desarrollados independientemente, desplegados ya sea en Centros de datos </w:t>
+      </w:r>
+      <w:proofErr w:type="spellStart"/>
+      <w:r>
+        <w:t>On</w:t>
+      </w:r>
+      <w:proofErr w:type="spellEnd"/>
+      <w:r>
+        <w:t xml:space="preserve">-Premise o en la Computación en la Nube. Al ser desplegados en la computación en la nube existe la ventaja que pueden escalar de forma independiente, más rápida que en </w:t>
+      </w:r>
+      <w:proofErr w:type="spellStart"/>
+      <w:r>
+        <w:t>On</w:t>
+      </w:r>
+      <w:proofErr w:type="spellEnd"/>
+      <w:r>
+        <w:t xml:space="preserve">-Premise. Un microservicio consiste en partir un sistema en pequeños componentes cooperantes, donde estos componentes interactúan unos con otros mediante interfaces. Cada microservicio al ser desarrollado y desplegado de forma independiente, puede ser creado en cualquier lenguaje de programación y cualquier plataforma. El desarrollo de pequeños componentes en microservicios hace que el desarrollo sea más ágil e independiente de la tecnología y lenguaje de programación </w:t>
       </w:r>
       <w:r>
         <w:fldChar w:fldCharType="begin"/>
@@ -6782,7 +7244,107 @@
           <w:shd w:val="clear" w:color="auto" w:fill="auto"/>
           <w:lang w:val="es-CU" w:eastAsia="es-CU"/>
         </w:rPr>
-        <w:t>Según Glenford J. Myers reconocido informático y autor de libros reconocidos de Testing, entre ellos The Art of Software Testing, nos dice en su frase:</w:t>
+        <w:t xml:space="preserve">Según </w:t>
+      </w:r>
+      <w:proofErr w:type="spellStart"/>
+      <w:r>
+        <w:rPr>
+          <w:rFonts w:eastAsia="Times New Roman"/>
+          <w:color w:val="272727"/>
+          <w:shd w:val="clear" w:color="auto" w:fill="auto"/>
+          <w:lang w:val="es-CU" w:eastAsia="es-CU"/>
+        </w:rPr>
+        <w:t>Glenford</w:t>
+      </w:r>
+      <w:proofErr w:type="spellEnd"/>
+      <w:r>
+        <w:rPr>
+          <w:rFonts w:eastAsia="Times New Roman"/>
+          <w:color w:val="272727"/>
+          <w:shd w:val="clear" w:color="auto" w:fill="auto"/>
+          <w:lang w:val="es-CU" w:eastAsia="es-CU"/>
+        </w:rPr>
+        <w:t xml:space="preserve"> J. Myers reconocido informático y autor de libros reconocidos de </w:t>
+      </w:r>
+      <w:proofErr w:type="spellStart"/>
+      <w:r>
+        <w:rPr>
+          <w:rFonts w:eastAsia="Times New Roman"/>
+          <w:color w:val="272727"/>
+          <w:shd w:val="clear" w:color="auto" w:fill="auto"/>
+          <w:lang w:val="es-CU" w:eastAsia="es-CU"/>
+        </w:rPr>
+        <w:t>Testing</w:t>
+      </w:r>
+      <w:proofErr w:type="spellEnd"/>
+      <w:r>
+        <w:rPr>
+          <w:rFonts w:eastAsia="Times New Roman"/>
+          <w:color w:val="272727"/>
+          <w:shd w:val="clear" w:color="auto" w:fill="auto"/>
+          <w:lang w:val="es-CU" w:eastAsia="es-CU"/>
+        </w:rPr>
+        <w:t xml:space="preserve">, entre ellos </w:t>
+      </w:r>
+      <w:proofErr w:type="spellStart"/>
+      <w:r>
+        <w:rPr>
+          <w:rFonts w:eastAsia="Times New Roman"/>
+          <w:color w:val="272727"/>
+          <w:shd w:val="clear" w:color="auto" w:fill="auto"/>
+          <w:lang w:val="es-CU" w:eastAsia="es-CU"/>
+        </w:rPr>
+        <w:t>The</w:t>
+      </w:r>
+      <w:proofErr w:type="spellEnd"/>
+      <w:r>
+        <w:rPr>
+          <w:rFonts w:eastAsia="Times New Roman"/>
+          <w:color w:val="272727"/>
+          <w:shd w:val="clear" w:color="auto" w:fill="auto"/>
+          <w:lang w:val="es-CU" w:eastAsia="es-CU"/>
+        </w:rPr>
+        <w:t xml:space="preserve"> Art </w:t>
+      </w:r>
+      <w:proofErr w:type="spellStart"/>
+      <w:r>
+        <w:rPr>
+          <w:rFonts w:eastAsia="Times New Roman"/>
+          <w:color w:val="272727"/>
+          <w:shd w:val="clear" w:color="auto" w:fill="auto"/>
+          <w:lang w:val="es-CU" w:eastAsia="es-CU"/>
+        </w:rPr>
+        <w:t>of</w:t>
+      </w:r>
+      <w:proofErr w:type="spellEnd"/>
+      <w:r>
+        <w:rPr>
+          <w:rFonts w:eastAsia="Times New Roman"/>
+          <w:color w:val="272727"/>
+          <w:shd w:val="clear" w:color="auto" w:fill="auto"/>
+          <w:lang w:val="es-CU" w:eastAsia="es-CU"/>
+        </w:rPr>
+        <w:t xml:space="preserve"> Software </w:t>
+      </w:r>
+      <w:proofErr w:type="spellStart"/>
+      <w:r>
+        <w:rPr>
+          <w:rFonts w:eastAsia="Times New Roman"/>
+          <w:color w:val="272727"/>
+          <w:shd w:val="clear" w:color="auto" w:fill="auto"/>
+          <w:lang w:val="es-CU" w:eastAsia="es-CU"/>
+        </w:rPr>
+        <w:t>Testing</w:t>
+      </w:r>
+      <w:proofErr w:type="spellEnd"/>
+      <w:r>
+        <w:rPr>
+          <w:rFonts w:eastAsia="Times New Roman"/>
+          <w:color w:val="272727"/>
+          <w:shd w:val="clear" w:color="auto" w:fill="auto"/>
+          <w:lang w:val="es-CU" w:eastAsia="es-CU"/>
+        </w:rPr>
+        <w:t>, nos dice en su frase:</w:t>
       </w:r>
     </w:p>
     <w:p>
@@ -6877,7 +7439,21 @@
         <w:rPr>
           <w:color w:val="272727"/>
         </w:rPr>
-        <w:t xml:space="preserve">Las Pruebas o Testing de Software se trata básicamente del conjunto de actividades dentro del desarrollo de un software permitiendo así tener procesos, métodos </w:t>
+        <w:t xml:space="preserve">Las Pruebas o </w:t>
+      </w:r>
+      <w:proofErr w:type="spellStart"/>
+      <w:r>
+        <w:rPr>
+          <w:color w:val="272727"/>
+        </w:rPr>
+        <w:t>Testing</w:t>
+      </w:r>
+      <w:proofErr w:type="spellEnd"/>
+      <w:r>
+        <w:rPr>
+          <w:color w:val="272727"/>
+        </w:rPr>
+        <w:t xml:space="preserve"> de Software se trata básicamente del conjunto de actividades dentro del desarrollo de un software permitiendo así tener procesos, métodos </w:t>
       </w:r>
       <w:commentRangeEnd w:id="35"/>
       <w:r>
@@ -6901,7 +7477,7 @@
         </w:rPr>
         <w:t>de trabajo y herramientas para identificar oportunamente los defectos en el software, logrando la estabilidad del mismo. Siendo el único instrumento capaz de </w:t>
       </w:r>
-      <w:hyperlink r:id="rId20" w:history="1">
+      <w:hyperlink r:id="rId18" w:history="1">
         <w:r>
           <w:rPr>
             <w:rStyle w:val="Hipervnculo"/>
@@ -6992,6 +7568,7 @@
       <w:r>
         <w:t>Las </w:t>
       </w:r>
+      <w:proofErr w:type="spellStart"/>
       <w:r>
         <w:rPr>
           <w:bCs/>
@@ -6999,9 +7576,13 @@
         <w:t>Herramientas</w:t>
       </w:r>
       <w:r>
-        <w:t>,son </w:t>
-      </w:r>
-      <w:hyperlink r:id="rId21" w:tooltip="Programas" w:history="1">
+        <w:t>,son</w:t>
+      </w:r>
+      <w:proofErr w:type="spellEnd"/>
+      <w:r>
+        <w:t> </w:t>
+      </w:r>
+      <w:hyperlink r:id="rId19" w:tooltip="Programas" w:history="1">
         <w:r>
           <w:rPr>
             <w:rStyle w:val="Hipervnculo"/>
@@ -7014,7 +7595,7 @@
       <w:r>
         <w:t>, </w:t>
       </w:r>
-      <w:hyperlink r:id="rId22" w:tooltip="Aplicaciones" w:history="1">
+      <w:hyperlink r:id="rId20" w:tooltip="Aplicaciones" w:history="1">
         <w:r>
           <w:rPr>
             <w:rStyle w:val="Hipervnculo"/>
@@ -7033,7 +7614,7 @@
       <w:r>
         <w:t>simplemente </w:t>
       </w:r>
-      <w:hyperlink r:id="rId23" w:tooltip="Instrucciones (la página no existe)" w:history="1">
+      <w:hyperlink r:id="rId21" w:tooltip="Instrucciones (la página no existe)" w:history="1">
         <w:r>
           <w:rPr>
             <w:rStyle w:val="Hipervnculo"/>
@@ -7096,9 +7677,17 @@
         <w:rPr>
           <w:u w:val="single"/>
         </w:rPr>
-        <w:t>Visual Studio Code</w:t>
+        <w:t xml:space="preserve">Visual Studio </w:t>
+      </w:r>
+      <w:proofErr w:type="spellStart"/>
+      <w:r>
+        <w:rPr>
+          <w:u w:val="single"/>
+        </w:rPr>
+        <w:t>Code</w:t>
       </w:r>
       <w:bookmarkEnd w:id="38"/>
+      <w:proofErr w:type="spellEnd"/>
     </w:p>
     <w:p>
       <w:pPr>
@@ -7112,7 +7701,55 @@
           <w:sz w:val="22"/>
           <w:szCs w:val="22"/>
         </w:rPr>
-        <w:t xml:space="preserve">Visual Studio Code (VS Code) es un editor de código fuente desarrollado por Microsoft. Es software libre y multiplataforma, está disponible para Windows, GNU/Linux y macOS. VS Code tiene una buena integración con Git, cuenta con soporte para depuración de código, y dispone de un sinnúmero de extensiones, que básicamente te da la posibilidad de escribir y ejecutar código en cualquier lenguaje de programación. </w:t>
+        <w:t xml:space="preserve">Visual Studio </w:t>
+      </w:r>
+      <w:proofErr w:type="spellStart"/>
+      <w:r>
+        <w:rPr>
+          <w:sz w:val="22"/>
+          <w:szCs w:val="22"/>
+        </w:rPr>
+        <w:t>Code</w:t>
+      </w:r>
+      <w:proofErr w:type="spellEnd"/>
+      <w:r>
+        <w:rPr>
+          <w:sz w:val="22"/>
+          <w:szCs w:val="22"/>
+        </w:rPr>
+        <w:t xml:space="preserve"> (VS </w:t>
+      </w:r>
+      <w:proofErr w:type="spellStart"/>
+      <w:r>
+        <w:rPr>
+          <w:sz w:val="22"/>
+          <w:szCs w:val="22"/>
+        </w:rPr>
+        <w:t>Code</w:t>
+      </w:r>
+      <w:proofErr w:type="spellEnd"/>
+      <w:r>
+        <w:rPr>
+          <w:sz w:val="22"/>
+          <w:szCs w:val="22"/>
+        </w:rPr>
+        <w:t xml:space="preserve">) es un editor de código fuente desarrollado por Microsoft. Es software libre y multiplataforma, está disponible para Windows, GNU/Linux y macOS. VS </w:t>
+      </w:r>
+      <w:proofErr w:type="spellStart"/>
+      <w:r>
+        <w:rPr>
+          <w:sz w:val="22"/>
+          <w:szCs w:val="22"/>
+        </w:rPr>
+        <w:t>Code</w:t>
+      </w:r>
+      <w:proofErr w:type="spellEnd"/>
+      <w:r>
+        <w:rPr>
+          <w:sz w:val="22"/>
+          <w:szCs w:val="22"/>
+        </w:rPr>
+        <w:t xml:space="preserve"> tiene una buena integración con Git, cuenta con soporte para depuración de código, y dispone de un sinnúmero de extensiones, que básicamente te da la posibilidad de escribir y ejecutar código en cualquier lenguaje de programación. </w:t>
       </w:r>
       <w:r>
         <w:rPr>
@@ -7182,49 +7819,78 @@
           <w:sz w:val="22"/>
           <w:szCs w:val="22"/>
         </w:rPr>
-        <w:t xml:space="preserve">en que la ayudan mucho a la hora </w:t>
-      </w:r>
+        <w:t xml:space="preserve">en que la ayudan mucho a la </w:t>
+      </w:r>
+      <w:proofErr w:type="gramStart"/>
       <w:r>
         <w:rPr>
           <w:sz w:val="22"/>
           <w:szCs w:val="22"/>
         </w:rPr>
-        <w:t xml:space="preserve"> de codificar</w:t>
+        <w:t xml:space="preserve">hora </w:t>
       </w:r>
       <w:r>
         <w:rPr>
           <w:sz w:val="22"/>
           <w:szCs w:val="22"/>
         </w:rPr>
-        <w:t>.</w:t>
-      </w:r>
-    </w:p>
-    <w:p>
-      <w:pPr>
-        <w:pStyle w:val="Ttulo3"/>
-      </w:pPr>
-      <w:bookmarkStart w:id="39" w:name="_Toc176513919"/>
-      <w:r>
-        <w:t>Visual Paradigm</w:t>
-      </w:r>
-      <w:bookmarkEnd w:id="39"/>
-      <w:r>
-        <w:t xml:space="preserve"> </w:t>
-      </w:r>
-    </w:p>
-    <w:p>
-      <w:pPr>
+        <w:t xml:space="preserve"> de</w:t>
+      </w:r>
+      <w:proofErr w:type="gramEnd"/>
+      <w:r>
         <w:rPr>
           <w:sz w:val="22"/>
           <w:szCs w:val="22"/>
         </w:rPr>
-      </w:pPr>
-      <w:r>
-        <w:t>Visual Paradigm para UML es una herramienta para desarrollo de aplicaciones utilizando modelado UML ideal para ingenieros de software, analistas de sistemas y arquitectos de sistemas que están interesados en la construcción de sistemas a gran escala y necesitan confiabilidad y estabilidad en el desarrollo orientado a objetos</w:t>
-      </w:r>
+        <w:t xml:space="preserve"> codificar</w:t>
+      </w:r>
+      <w:r>
+        <w:rPr>
+          <w:sz w:val="22"/>
+          <w:szCs w:val="22"/>
+        </w:rPr>
+        <w:t>.</w:t>
+      </w:r>
+    </w:p>
+    <w:p>
+      <w:pPr>
+        <w:pStyle w:val="Ttulo3"/>
+      </w:pPr>
+      <w:bookmarkStart w:id="39" w:name="_Toc176513919"/>
+      <w:r>
+        <w:t xml:space="preserve">Visual </w:t>
+      </w:r>
+      <w:proofErr w:type="spellStart"/>
+      <w:r>
+        <w:t>Paradigm</w:t>
+      </w:r>
+      <w:bookmarkEnd w:id="39"/>
+      <w:proofErr w:type="spellEnd"/>
       <w:r>
         <w:t xml:space="preserve"> </w:t>
       </w:r>
+    </w:p>
+    <w:p>
+      <w:pPr>
+        <w:rPr>
+          <w:sz w:val="22"/>
+          <w:szCs w:val="22"/>
+        </w:rPr>
+      </w:pPr>
+      <w:r>
+        <w:t xml:space="preserve">Visual </w:t>
+      </w:r>
+      <w:proofErr w:type="spellStart"/>
+      <w:r>
+        <w:t>Paradigm</w:t>
+      </w:r>
+      <w:proofErr w:type="spellEnd"/>
+      <w:r>
+        <w:t xml:space="preserve"> para UML es una herramienta para desarrollo de aplicaciones utilizando modelado UML ideal para ingenieros de software, analistas de sistemas y arquitectos de sistemas que están interesados en la construcción de sistemas a gran escala y necesitan confiabilidad y estabilidad en el desarrollo orientado a objetos</w:t>
+      </w:r>
+      <w:r>
+        <w:t xml:space="preserve"> </w:t>
+      </w:r>
       <w:r>
         <w:fldChar w:fldCharType="begin"/>
       </w:r>
@@ -7279,6 +7945,7 @@
         <w:pStyle w:val="Ttulo3"/>
       </w:pPr>
       <w:bookmarkStart w:id="41" w:name="_Toc176513921"/>
+      <w:proofErr w:type="spellStart"/>
       <w:r>
         <w:t>Pos</w:t>
       </w:r>
@@ -7289,6 +7956,7 @@
         <w:t>man</w:t>
       </w:r>
       <w:bookmarkEnd w:id="41"/>
+      <w:proofErr w:type="spellEnd"/>
       <w:r>
         <w:t xml:space="preserve"> </w:t>
       </w:r>
@@ -7305,6 +7973,7 @@
           <w:szCs w:val="24"/>
         </w:rPr>
       </w:pPr>
+      <w:proofErr w:type="spellStart"/>
       <w:r>
         <w:rPr>
           <w:rStyle w:val="Enlacedelndice"/>
@@ -7312,7 +7981,77 @@
           <w:sz w:val="24"/>
           <w:szCs w:val="24"/>
         </w:rPr>
-        <w:t xml:space="preserve">Postman es la plataforma de API líder en el mundo. Las funciones de Postman simplifican cada paso de la creación de una API y agilizan la colaboración para ayudar a crear mejores API, más rápido. Lanzada en el año 2012, Postman es un cliente para restear APIs, por el momento es más utilizada para realizar peticiones API REST de manera simple, este gestiona nuestra API, así como documentarla. </w:t>
+        <w:t>Postman</w:t>
+      </w:r>
+      <w:proofErr w:type="spellEnd"/>
+      <w:r>
+        <w:rPr>
+          <w:rStyle w:val="Enlacedelndice"/>
+          <w:rFonts w:ascii="Arial" w:hAnsi="Arial" w:cs="Arial"/>
+          <w:sz w:val="24"/>
+          <w:szCs w:val="24"/>
+        </w:rPr>
+        <w:t xml:space="preserve"> es la plataforma de API líder en el mundo. Las funciones de </w:t>
+      </w:r>
+      <w:proofErr w:type="spellStart"/>
+      <w:r>
+        <w:rPr>
+          <w:rStyle w:val="Enlacedelndice"/>
+          <w:rFonts w:ascii="Arial" w:hAnsi="Arial" w:cs="Arial"/>
+          <w:sz w:val="24"/>
+          <w:szCs w:val="24"/>
+        </w:rPr>
+        <w:t>Postman</w:t>
+      </w:r>
+      <w:proofErr w:type="spellEnd"/>
+      <w:r>
+        <w:rPr>
+          <w:rStyle w:val="Enlacedelndice"/>
+          <w:rFonts w:ascii="Arial" w:hAnsi="Arial" w:cs="Arial"/>
+          <w:sz w:val="24"/>
+          <w:szCs w:val="24"/>
+        </w:rPr>
+        <w:t xml:space="preserve"> simplifican cada paso de la creación de una API y agilizan la colaboración para ayudar a crear mejores API, más rápido. Lanzada en el año 2012, </w:t>
+      </w:r>
+      <w:proofErr w:type="spellStart"/>
+      <w:r>
+        <w:rPr>
+          <w:rStyle w:val="Enlacedelndice"/>
+          <w:rFonts w:ascii="Arial" w:hAnsi="Arial" w:cs="Arial"/>
+          <w:sz w:val="24"/>
+          <w:szCs w:val="24"/>
+        </w:rPr>
+        <w:t>Postman</w:t>
+      </w:r>
+      <w:proofErr w:type="spellEnd"/>
+      <w:r>
+        <w:rPr>
+          <w:rStyle w:val="Enlacedelndice"/>
+          <w:rFonts w:ascii="Arial" w:hAnsi="Arial" w:cs="Arial"/>
+          <w:sz w:val="24"/>
+          <w:szCs w:val="24"/>
+        </w:rPr>
+        <w:t xml:space="preserve"> es un cliente para restear </w:t>
+      </w:r>
+      <w:proofErr w:type="spellStart"/>
+      <w:r>
+        <w:rPr>
+          <w:rStyle w:val="Enlacedelndice"/>
+          <w:rFonts w:ascii="Arial" w:hAnsi="Arial" w:cs="Arial"/>
+          <w:sz w:val="24"/>
+          <w:szCs w:val="24"/>
+        </w:rPr>
+        <w:t>APIs</w:t>
+      </w:r>
+      <w:proofErr w:type="spellEnd"/>
+      <w:r>
+        <w:rPr>
+          <w:rStyle w:val="Enlacedelndice"/>
+          <w:rFonts w:ascii="Arial" w:hAnsi="Arial" w:cs="Arial"/>
+          <w:sz w:val="24"/>
+          <w:szCs w:val="24"/>
+        </w:rPr>
+        <w:t xml:space="preserve">, por el momento es más utilizada para realizar peticiones API REST de manera simple, este gestiona nuestra API, así como documentarla. </w:t>
       </w:r>
       <w:r>
         <w:rPr>
@@ -7380,9 +8119,14 @@
       </w:pPr>
       <w:bookmarkStart w:id="42" w:name="_Toc176513922"/>
       <w:r>
-        <w:t>Mongo Compass</w:t>
+        <w:t xml:space="preserve">Mongo </w:t>
+      </w:r>
+      <w:proofErr w:type="spellStart"/>
+      <w:r>
+        <w:t>Compass</w:t>
       </w:r>
       <w:bookmarkEnd w:id="42"/>
+      <w:proofErr w:type="spellEnd"/>
       <w:r>
         <w:t xml:space="preserve">  </w:t>
       </w:r>
@@ -7394,7 +8138,31 @@
         </w:rPr>
       </w:pPr>
       <w:r>
-        <w:t xml:space="preserve">MongoDB Compass es la GUI de MongoDB. Compass permite analizar y comprender el contenido de los datos sin un conocimiento formal de la sintaxis de consulta de MongoDB. Además de explorar los datos en un entorno visual, también se puede utilizar Compass para optimizar el rendimiento de las consultas, </w:t>
+        <w:t xml:space="preserve">MongoDB </w:t>
+      </w:r>
+      <w:proofErr w:type="spellStart"/>
+      <w:r>
+        <w:t>Compass</w:t>
+      </w:r>
+      <w:proofErr w:type="spellEnd"/>
+      <w:r>
+        <w:t xml:space="preserve"> es la GUI de MongoDB. </w:t>
+      </w:r>
+      <w:proofErr w:type="spellStart"/>
+      <w:r>
+        <w:t>Compass</w:t>
+      </w:r>
+      <w:proofErr w:type="spellEnd"/>
+      <w:r>
+        <w:t xml:space="preserve"> permite analizar y comprender el contenido de los datos sin un conocimiento formal de la sintaxis de consulta de MongoDB. Además de explorar los datos en un entorno visual, también se puede utilizar </w:t>
+      </w:r>
+      <w:proofErr w:type="spellStart"/>
+      <w:r>
+        <w:t>Compass</w:t>
+      </w:r>
+      <w:proofErr w:type="spellEnd"/>
+      <w:r>
+        <w:t xml:space="preserve"> para optimizar el rendimiento de las consultas, </w:t>
       </w:r>
       <w:r>
         <w:lastRenderedPageBreak/>
@@ -7439,8 +8207,13 @@
         <w:pStyle w:val="Ttulo3"/>
       </w:pPr>
       <w:bookmarkStart w:id="43" w:name="_Toc176513923"/>
-      <w:r>
-        <w:t xml:space="preserve">Node </w:t>
+      <w:proofErr w:type="spellStart"/>
+      <w:r>
+        <w:t>Node</w:t>
+      </w:r>
+      <w:proofErr w:type="spellEnd"/>
+      <w:r>
+        <w:t xml:space="preserve"> </w:t>
       </w:r>
       <w:r>
         <w:t>.JS</w:t>
@@ -7457,14 +8230,24 @@
       <w:r>
         <w:t xml:space="preserve"> de datos en una arquitectura orientada a eventos y basado en el motor V8 de Google. Fue creado con el enfoque de ser útil en la creación de programas de red altamente escalables, </w:t>
       </w:r>
+      <w:proofErr w:type="gramStart"/>
       <w:r>
         <w:t>como</w:t>
       </w:r>
+      <w:proofErr w:type="gramEnd"/>
       <w:r>
         <w:t xml:space="preserve"> </w:t>
       </w:r>
       <w:r>
-        <w:t>por ejemplo, servidores web. Fue creado por Ryan Dahl en 2009 y su evolución está apadrinada por la empresa Joyent, que además tiene contratado a Dahl en plantilla</w:t>
+        <w:t xml:space="preserve">por ejemplo, servidores web. Fue creado por Ryan Dahl en 2009 y su evolución está apadrinada por la empresa </w:t>
+      </w:r>
+      <w:proofErr w:type="spellStart"/>
+      <w:r>
+        <w:t>Joyent</w:t>
+      </w:r>
+      <w:proofErr w:type="spellEnd"/>
+      <w:r>
+        <w:t>, que además tiene contratado a Dahl en plantilla</w:t>
       </w:r>
       <w:r>
         <w:rPr>
@@ -7530,7 +8313,7 @@
       <w:r>
         <w:t>La Tecnología  es el </w:t>
       </w:r>
-      <w:hyperlink r:id="rId24" w:history="1">
+      <w:hyperlink r:id="rId22" w:history="1">
         <w:r>
           <w:rPr>
             <w:rStyle w:val="Hipervnculo"/>
@@ -7543,7 +8326,7 @@
       <w:r>
         <w:t> de nociones y </w:t>
       </w:r>
-      <w:hyperlink r:id="rId25" w:history="1">
+      <w:hyperlink r:id="rId23" w:history="1">
         <w:r>
           <w:rPr>
             <w:rStyle w:val="Hipervnculo"/>
@@ -7573,7 +8356,7 @@
         </w:rPr>
         <w:t> </w:t>
       </w:r>
-      <w:hyperlink r:id="rId26" w:history="1">
+      <w:hyperlink r:id="rId24" w:history="1">
         <w:r>
           <w:rPr>
             <w:rStyle w:val="Hipervnculo"/>
@@ -7616,7 +8399,7 @@
         </w:rPr>
         <w:t> </w:t>
       </w:r>
-      <w:hyperlink r:id="rId27" w:history="1">
+      <w:hyperlink r:id="rId25" w:history="1">
         <w:r>
           <w:rPr>
             <w:rStyle w:val="Hipervnculo"/>
@@ -7643,7 +8426,7 @@
       <w:r>
         <w:t>, que puede ser la solución de un </w:t>
       </w:r>
-      <w:hyperlink r:id="rId28" w:history="1">
+      <w:hyperlink r:id="rId26" w:history="1">
         <w:r>
           <w:rPr>
             <w:rStyle w:val="Hipervnculo"/>
@@ -7694,10 +8477,12 @@
         <w:pStyle w:val="Ttulo3"/>
       </w:pPr>
       <w:bookmarkStart w:id="45" w:name="_Toc176513925"/>
+      <w:proofErr w:type="spellStart"/>
       <w:r>
         <w:t>React</w:t>
       </w:r>
       <w:bookmarkEnd w:id="45"/>
+      <w:proofErr w:type="spellEnd"/>
       <w:r>
         <w:t xml:space="preserve"> </w:t>
       </w:r>
@@ -7707,7 +8492,31 @@
         <w:spacing w:line="240" w:lineRule="auto"/>
       </w:pPr>
       <w:r>
-        <w:t>La librería React es una solución a un problema que los desarrolladores enfrentaban y es la creación de interfaces de usuario que pueden ser complejas debido a la cantidad de componentes que cambian frecuentemente con el tiempo y sin tener que escribir mucho código JavaScript. Esta librería comparte muchos aspectos de los frontend frameworks pero su propósito es organizar los elementos HTML en componentes.</w:t>
+        <w:t xml:space="preserve">La librería </w:t>
+      </w:r>
+      <w:proofErr w:type="spellStart"/>
+      <w:r>
+        <w:t>React</w:t>
+      </w:r>
+      <w:proofErr w:type="spellEnd"/>
+      <w:r>
+        <w:t xml:space="preserve"> es una solución a un problema que los desarrolladores enfrentaban y es la creación de interfaces de usuario que pueden ser complejas debido a la cantidad de componentes que cambian frecuentemente con el tiempo y sin tener que escribir mucho código JavaScript. Esta librería comparte muchos aspectos de los </w:t>
+      </w:r>
+      <w:proofErr w:type="spellStart"/>
+      <w:r>
+        <w:t>frontend</w:t>
+      </w:r>
+      <w:proofErr w:type="spellEnd"/>
+      <w:r>
+        <w:t xml:space="preserve"> </w:t>
+      </w:r>
+      <w:proofErr w:type="spellStart"/>
+      <w:r>
+        <w:t>frameworks</w:t>
+      </w:r>
+      <w:proofErr w:type="spellEnd"/>
+      <w:r>
+        <w:t xml:space="preserve"> pero su propósito es organizar los elementos HTML en componentes.</w:t>
       </w:r>
       <w:r>
         <w:fldChar w:fldCharType="begin"/>
@@ -7737,7 +8546,31 @@
     </w:p>
     <w:p>
       <w:r>
-        <w:t>HTML (HyperText Markup Language) es un lenguaje muy senci</w:t>
+        <w:t>HTML (</w:t>
+      </w:r>
+      <w:proofErr w:type="spellStart"/>
+      <w:r>
+        <w:t>HyperText</w:t>
+      </w:r>
+      <w:proofErr w:type="spellEnd"/>
+      <w:r>
+        <w:t xml:space="preserve"> </w:t>
+      </w:r>
+      <w:proofErr w:type="spellStart"/>
+      <w:r>
+        <w:t>Markup</w:t>
+      </w:r>
+      <w:proofErr w:type="spellEnd"/>
+      <w:r>
+        <w:t xml:space="preserve"> </w:t>
+      </w:r>
+      <w:proofErr w:type="spellStart"/>
+      <w:r>
+        <w:t>Language</w:t>
+      </w:r>
+      <w:proofErr w:type="spellEnd"/>
+      <w:r>
+        <w:t>) es un lenguaje muy senci</w:t>
       </w:r>
       <w:r>
         <w:t>llo que permite describir hiper</w:t>
@@ -7746,10 +8579,18 @@
         <w:t>texto, es decir, texto presentado de forma estructurada y agrada</w:t>
       </w:r>
       <w:r>
-        <w:t>ble, con vínculos o enlaces (hy</w:t>
-      </w:r>
-      <w:r>
-        <w:t>perlinks) que conducen a otros documentos o fuentes de informac</w:t>
+        <w:t>ble, con vínculos o enlaces (</w:t>
+      </w:r>
+      <w:proofErr w:type="spellStart"/>
+      <w:r>
+        <w:t>hy</w:t>
+      </w:r>
+      <w:r>
+        <w:t>perlinks</w:t>
+      </w:r>
+      <w:proofErr w:type="spellEnd"/>
+      <w:r>
+        <w:t>) que conducen a otros documentos o fuentes de informac</w:t>
       </w:r>
       <w:r>
         <w:t>ión relacionadas y con insercio</w:t>
@@ -7785,7 +8626,23 @@
     </w:p>
     <w:p>
       <w:r>
-        <w:t xml:space="preserve">CSS es un lenguaje de diseño que es utilizado para darle vida a una página web creada con un lenguaje de marcado en este caso HTML, CSS define reglas de estilo refiriéndose a un elemento o tag (etiqueta html) para modificar sus atributos, esto puede ser el color, el tamaño, posición etc. CSS se maneja con selectores que pueden ser desde una etiqueta, así como incluir atributos como (cases o id) que determinan en un código html. </w:t>
+        <w:t xml:space="preserve">CSS es un lenguaje de diseño que es utilizado para darle vida a una página web creada con un lenguaje de marcado en este caso HTML, CSS define reglas de estilo refiriéndose a un elemento o tag (etiqueta </w:t>
+      </w:r>
+      <w:proofErr w:type="spellStart"/>
+      <w:r>
+        <w:t>html</w:t>
+      </w:r>
+      <w:proofErr w:type="spellEnd"/>
+      <w:r>
+        <w:t xml:space="preserve">) para modificar sus atributos, esto puede ser el color, el tamaño, posición etc. CSS se maneja con selectores que pueden ser desde una etiqueta, así como incluir atributos como (cases o id) que determinan en un código </w:t>
+      </w:r>
+      <w:proofErr w:type="spellStart"/>
+      <w:r>
+        <w:t>html</w:t>
+      </w:r>
+      <w:proofErr w:type="spellEnd"/>
+      <w:r>
+        <w:t xml:space="preserve">. </w:t>
       </w:r>
       <w:r>
         <w:fldChar w:fldCharType="begin"/>
@@ -7808,11 +8665,13 @@
         <w:pStyle w:val="Ttulo3"/>
       </w:pPr>
       <w:bookmarkStart w:id="48" w:name="_Toc176513928"/>
+      <w:proofErr w:type="spellStart"/>
       <w:r>
         <w:lastRenderedPageBreak/>
         <w:t>Javascript</w:t>
       </w:r>
       <w:bookmarkEnd w:id="48"/>
+      <w:proofErr w:type="spellEnd"/>
     </w:p>
     <w:p>
       <w:r>
@@ -7997,7 +8856,7 @@
             <wp:cNvGraphicFramePr/>
             <a:graphic xmlns:a="http://schemas.openxmlformats.org/drawingml/2006/main">
               <a:graphicData uri="http://schemas.openxmlformats.org/drawingml/2006/diagram">
-                <dgm:relIds xmlns:dgm="http://schemas.openxmlformats.org/drawingml/2006/diagram" xmlns:r="http://schemas.openxmlformats.org/officeDocument/2006/relationships" r:dm="rId29" r:lo="rId30" r:qs="rId31" r:cs="rId32"/>
+                <dgm:relIds xmlns:dgm="http://schemas.openxmlformats.org/drawingml/2006/diagram" xmlns:r="http://schemas.openxmlformats.org/officeDocument/2006/relationships" r:dm="rId27" r:lo="rId28" r:qs="rId29" r:cs="rId30"/>
               </a:graphicData>
             </a:graphic>
           </wp:inline>
@@ -8035,7 +8894,15 @@
         <w:t>Codificación</w:t>
       </w:r>
       <w:r>
-        <w:t>: Después de que las historias han sido desarrolladas y de que se ha hecho el trabajo de diseño preliminar, el equipo no inicia la codificación, sino que desarrolla una serie de pruebas unitarias a cada una de las historias que se van a incluir en la entrega en curso (incremento de software).Una vez creada la prueba unitaria, el desarrollador está mejor capacitado para centrarse en lo que debe implementarse para pasar la prueba. No se agrega nada extraño (MS). Una vez que el código está terminado, se le aplica de inmediato una prueba unitaria, con lo que se obtiene retroalimentación instantánea para los desarrolladores</w:t>
+        <w:t>: Después de que las historias han sido desarrolladas y de que se ha hecho el trabajo de diseño preliminar, el equipo no inicia la codificación, sino que desarrolla una serie de pruebas unitarias a cada una de las historias que se van a incluir en la entrega en curso (incremento de software</w:t>
+      </w:r>
+      <w:proofErr w:type="gramStart"/>
+      <w:r>
+        <w:t>).Una</w:t>
+      </w:r>
+      <w:proofErr w:type="gramEnd"/>
+      <w:r>
+        <w:t xml:space="preserve"> vez creada la prueba unitaria, el desarrollador está mejor capacitado para centrarse en lo que debe implementarse para pasar la prueba. No se agrega nada extraño (MS). Una vez que el código está terminado, se le aplica de inmediato una prueba unitaria, con lo que se obtiene retroalimentación instantánea para los desarrolladores</w:t>
       </w:r>
       <w:r>
         <w:t>.</w:t>
@@ -9848,7 +10715,21 @@
         <w:rPr>
           <w:lang w:val="es-CU" w:eastAsia="es-CU"/>
         </w:rPr>
-        <w:t xml:space="preserve">Representa los datos y la lógica de negocio de la aplicación, gestiona la persistencia de datos y la manipulación de datos, gefine las entidades y relaciones de la aplicación. </w:t>
+        <w:t xml:space="preserve">Representa los datos y la lógica de negocio de la aplicación, gestiona la persistencia de datos y la manipulación de datos, </w:t>
+      </w:r>
+      <w:proofErr w:type="spellStart"/>
+      <w:r>
+        <w:rPr>
+          <w:lang w:val="es-CU" w:eastAsia="es-CU"/>
+        </w:rPr>
+        <w:t>gefine</w:t>
+      </w:r>
+      <w:proofErr w:type="spellEnd"/>
+      <w:r>
+        <w:rPr>
+          <w:lang w:val="es-CU" w:eastAsia="es-CU"/>
+        </w:rPr>
+        <w:t xml:space="preserve"> las entidades y relaciones de la aplicación. </w:t>
       </w:r>
       <w:r>
         <w:rPr>
@@ -9908,7 +10789,7 @@
                     </pic:cNvPicPr>
                   </pic:nvPicPr>
                   <pic:blipFill>
-                    <a:blip r:embed="rId34">
+                    <a:blip r:embed="rId32">
                       <a:extLst>
                         <a:ext uri="{28A0092B-C50C-407E-A947-70E740481C1C}">
                           <a14:useLocalDpi xmlns:a14="http://schemas.microsoft.com/office/drawing/2010/main" val="0"/>
@@ -10180,7 +11061,15 @@
           </w:tcPr>
           <w:p>
             <w:r>
-              <w:t>Riesgo en Desarrollo:  (Alta/Media/ Baja)</w:t>
+              <w:t>Riesgo en Desarrollo</w:t>
+            </w:r>
+            <w:proofErr w:type="gramStart"/>
+            <w:r>
+              <w:t>:  (</w:t>
+            </w:r>
+            <w:proofErr w:type="gramEnd"/>
+            <w:r>
+              <w:t>Alta/Media/ Baja)</w:t>
             </w:r>
           </w:p>
           <w:p>
@@ -10245,7 +11134,15 @@
               <w:t xml:space="preserve">Descripción: </w:t>
             </w:r>
             <w:r>
-              <w:t>El módulo de autenticación debe mostrar un formulario que está compuesto por dos campos obligatorios, usuario y contraseña. . Cuando el usuario se autentique hará el rol de administrador o de cliente.</w:t>
+              <w:t>El módulo de autenticación debe mostrar un formulario que está compuesto por dos campos obligatorios, usuario y contraseña</w:t>
+            </w:r>
+            <w:proofErr w:type="gramStart"/>
+            <w:r>
+              <w:t>. .</w:t>
+            </w:r>
+            <w:proofErr w:type="gramEnd"/>
+            <w:r>
+              <w:t xml:space="preserve"> Cuando el usuario se autentique hará el rol de administrador o de cliente.</w:t>
             </w:r>
           </w:p>
         </w:tc>
@@ -10323,7 +11220,7 @@
                           </pic:cNvPicPr>
                         </pic:nvPicPr>
                         <pic:blipFill>
-                          <a:blip r:embed="rId35">
+                          <a:blip r:embed="rId33">
                             <a:extLst>
                               <a:ext uri="{28A0092B-C50C-407E-A947-70E740481C1C}">
                                 <a14:useLocalDpi xmlns:a14="http://schemas.microsoft.com/office/drawing/2010/main" val="0"/>
@@ -10523,7 +11420,15 @@
           </w:tcPr>
           <w:p>
             <w:r>
-              <w:t xml:space="preserve">Riesgo en Desarrollo:  (Alta/Media/ </w:t>
+              <w:t>Riesgo en Desarrollo</w:t>
+            </w:r>
+            <w:proofErr w:type="gramStart"/>
+            <w:r>
+              <w:t>:  (</w:t>
+            </w:r>
+            <w:proofErr w:type="gramEnd"/>
+            <w:r>
+              <w:t xml:space="preserve">Alta/Media/ </w:t>
             </w:r>
             <w:r>
               <w:lastRenderedPageBreak/>
@@ -10668,9 +11573,9 @@
                   <o:lock v:ext="edit" aspectratio="t"/>
                 </v:shapetype>
                 <v:shape id="_x0000_i1025" type="#_x0000_t75" style="width:283pt;height:257pt" o:ole="">
-                  <v:imagedata r:id="rId36" o:title=""/>
+                  <v:imagedata r:id="rId34" o:title=""/>
                 </v:shape>
-                <o:OLEObject Type="Embed" ProgID="PBrush" ShapeID="_x0000_i1025" DrawAspect="Content" ObjectID="_1798055905" r:id="rId37"/>
+                <o:OLEObject Type="Embed" ProgID="PBrush" ShapeID="_x0000_i1025" DrawAspect="Content" ObjectID="_1798056023" r:id="rId35"/>
               </w:object>
             </w:r>
           </w:p>
@@ -10995,7 +11900,7 @@
                           </pic:cNvPicPr>
                         </pic:nvPicPr>
                         <pic:blipFill>
-                          <a:blip r:embed="rId38">
+                          <a:blip r:embed="rId36">
                             <a:extLst>
                               <a:ext uri="{28A0092B-C50C-407E-A947-70E740481C1C}">
                                 <a14:useLocalDpi xmlns:a14="http://schemas.microsoft.com/office/drawing/2010/main" val="0"/>
@@ -11087,7 +11992,7 @@
                     </pic:cNvPicPr>
                   </pic:nvPicPr>
                   <pic:blipFill>
-                    <a:blip r:embed="rId39">
+                    <a:blip r:embed="rId37">
                       <a:extLst>
                         <a:ext uri="{28A0092B-C50C-407E-A947-70E740481C1C}">
                           <a14:useLocalDpi xmlns:a14="http://schemas.microsoft.com/office/drawing/2010/main" val="0"/>
@@ -11172,7 +12077,7 @@
                     </pic:cNvPicPr>
                   </pic:nvPicPr>
                   <pic:blipFill>
-                    <a:blip r:embed="rId40">
+                    <a:blip r:embed="rId38">
                       <a:extLst>
                         <a:ext uri="{28A0092B-C50C-407E-A947-70E740481C1C}">
                           <a14:useLocalDpi xmlns:a14="http://schemas.microsoft.com/office/drawing/2010/main" val="0"/>
@@ -11610,12 +12515,21 @@
                 <w:szCs w:val="20"/>
               </w:rPr>
             </w:pPr>
+            <w:proofErr w:type="gramStart"/>
             <w:r>
               <w:rPr>
                 <w:sz w:val="20"/>
                 <w:szCs w:val="20"/>
               </w:rPr>
-              <w:t>Se  registra y entra al sistema</w:t>
+              <w:t>Se  registra</w:t>
+            </w:r>
+            <w:proofErr w:type="gramEnd"/>
+            <w:r>
+              <w:rPr>
+                <w:sz w:val="20"/>
+                <w:szCs w:val="20"/>
+              </w:rPr>
+              <w:t xml:space="preserve"> y entra al sistema</w:t>
             </w:r>
           </w:p>
         </w:tc>
@@ -11734,7 +12648,15 @@
         <w:t xml:space="preserve"> las diversas formas y resultados esperados. En el primero, al entrar datos válidos el sistema permite su entrada y procede al caso dos que se calcula a partir de que el usuario presiona el botón calcular y se guardan los datos entrados en la base de datos, posterior a esto los datos serán mostrados en una tabla. En el caso tres </w:t>
       </w:r>
       <w:r>
-        <w:t xml:space="preserve">si el usuario entra un dato erróneo, ya sea letras en vez de números o cualquier datos que no es el correspondiente a esa entrada , el sistema debe notificarle la mismo que el dato es incorrecto. </w:t>
+        <w:t xml:space="preserve">si el usuario entra un dato erróneo, ya sea letras en vez de números o cualquier datos que no es el correspondiente a esa </w:t>
+      </w:r>
+      <w:proofErr w:type="gramStart"/>
+      <w:r>
+        <w:t>entrada ,</w:t>
+      </w:r>
+      <w:proofErr w:type="gramEnd"/>
+      <w:r>
+        <w:t xml:space="preserve"> el sistema debe notificarle la mismo que el dato es incorrecto. </w:t>
       </w:r>
     </w:p>
     <w:p>
@@ -12178,14 +13100,30 @@
                 <w:sz w:val="20"/>
                 <w:szCs w:val="20"/>
               </w:rPr>
-              <w:t xml:space="preserve">dato que </w:t>
-            </w:r>
+              <w:t xml:space="preserve">dato </w:t>
+            </w:r>
+            <w:proofErr w:type="gramStart"/>
             <w:r>
               <w:rPr>
                 <w:sz w:val="20"/>
                 <w:szCs w:val="20"/>
               </w:rPr>
-              <w:t xml:space="preserve"> es incorrect</w:t>
+              <w:t xml:space="preserve">que </w:t>
+            </w:r>
+            <w:r>
+              <w:rPr>
+                <w:sz w:val="20"/>
+                <w:szCs w:val="20"/>
+              </w:rPr>
+              <w:t xml:space="preserve"> es</w:t>
+            </w:r>
+            <w:proofErr w:type="gramEnd"/>
+            <w:r>
+              <w:rPr>
+                <w:sz w:val="20"/>
+                <w:szCs w:val="20"/>
+              </w:rPr>
+              <w:t xml:space="preserve"> incorrect</w:t>
             </w:r>
             <w:r>
               <w:rPr>
@@ -12966,7 +13904,15 @@
         <w:annotationRef/>
       </w:r>
       <w:r>
-        <w:t>Poner de forma simple un porque.</w:t>
+        <w:t xml:space="preserve">Poner de forma simple un </w:t>
+      </w:r>
+      <w:proofErr w:type="gramStart"/>
+      <w:r>
+        <w:t>porque</w:t>
+      </w:r>
+      <w:proofErr w:type="gramEnd"/>
+      <w:r>
+        <w:t>.</w:t>
       </w:r>
     </w:p>
   </w:comment>
@@ -13011,7 +13957,15 @@
         <w:annotationRef/>
       </w:r>
       <w:r>
-        <w:t>Poner Geocuba de una misma forma en todo el documento</w:t>
+        <w:t xml:space="preserve">Poner </w:t>
+      </w:r>
+      <w:proofErr w:type="spellStart"/>
+      <w:r>
+        <w:t>Geocuba</w:t>
+      </w:r>
+      <w:proofErr w:type="spellEnd"/>
+      <w:r>
+        <w:t xml:space="preserve"> de una misma forma en todo el documento</w:t>
       </w:r>
     </w:p>
   </w:comment>
@@ -13043,7 +13997,15 @@
         <w:annotationRef/>
       </w:r>
       <w:r>
-        <w:t>Agregar referencias conceptuales al calculo de sedimentos con referencias.</w:t>
+        <w:t xml:space="preserve">Agregar referencias conceptuales al </w:t>
+      </w:r>
+      <w:proofErr w:type="spellStart"/>
+      <w:r>
+        <w:t>calculo</w:t>
+      </w:r>
+      <w:proofErr w:type="spellEnd"/>
+      <w:r>
+        <w:t xml:space="preserve"> de sedimentos con referencias.</w:t>
       </w:r>
     </w:p>
   </w:comment>
@@ -13059,7 +14021,31 @@
         <w:annotationRef/>
       </w:r>
       <w:r>
-        <w:t>Referencia al articulo de la ecuación o poner a pie de pagina un enlace que indique la informacion.</w:t>
+        <w:t xml:space="preserve">Referencia al </w:t>
+      </w:r>
+      <w:proofErr w:type="spellStart"/>
+      <w:r>
+        <w:t>articulo</w:t>
+      </w:r>
+      <w:proofErr w:type="spellEnd"/>
+      <w:r>
+        <w:t xml:space="preserve"> de la ecuación o poner a pie de </w:t>
+      </w:r>
+      <w:proofErr w:type="spellStart"/>
+      <w:r>
+        <w:t>pagina</w:t>
+      </w:r>
+      <w:proofErr w:type="spellEnd"/>
+      <w:r>
+        <w:t xml:space="preserve"> un enlace que indique la </w:t>
+      </w:r>
+      <w:proofErr w:type="spellStart"/>
+      <w:r>
+        <w:t>informacion</w:t>
+      </w:r>
+      <w:proofErr w:type="spellEnd"/>
+      <w:r>
+        <w:t>.</w:t>
       </w:r>
     </w:p>
     <w:p>
@@ -13109,7 +14095,31 @@
         <w:annotationRef/>
       </w:r>
       <w:r>
-        <w:t>Aquí creo que puedes hablar mas sobre las formulas que usaras para el calculo de sedimentos y sus referencias históricas y comparadas.</w:t>
+        <w:t xml:space="preserve">Aquí creo que puedes hablar </w:t>
+      </w:r>
+      <w:proofErr w:type="spellStart"/>
+      <w:r>
+        <w:t>mas</w:t>
+      </w:r>
+      <w:proofErr w:type="spellEnd"/>
+      <w:r>
+        <w:t xml:space="preserve"> sobre las </w:t>
+      </w:r>
+      <w:proofErr w:type="spellStart"/>
+      <w:r>
+        <w:t>formulas</w:t>
+      </w:r>
+      <w:proofErr w:type="spellEnd"/>
+      <w:r>
+        <w:t xml:space="preserve"> que usaras para el </w:t>
+      </w:r>
+      <w:proofErr w:type="spellStart"/>
+      <w:r>
+        <w:t>calculo</w:t>
+      </w:r>
+      <w:proofErr w:type="spellEnd"/>
+      <w:r>
+        <w:t xml:space="preserve"> de sedimentos y sus referencias históricas y comparadas.</w:t>
       </w:r>
     </w:p>
   </w:comment>
@@ -13125,7 +14135,39 @@
         <w:annotationRef/>
       </w:r>
       <w:r>
-        <w:t>Poner al pie de pagina la url a la pagina de la empresa, hacer asi con el resto.</w:t>
+        <w:t xml:space="preserve">Poner al pie de </w:t>
+      </w:r>
+      <w:proofErr w:type="spellStart"/>
+      <w:r>
+        <w:t>pagina</w:t>
+      </w:r>
+      <w:proofErr w:type="spellEnd"/>
+      <w:r>
+        <w:t xml:space="preserve"> la </w:t>
+      </w:r>
+      <w:proofErr w:type="spellStart"/>
+      <w:r>
+        <w:t>url</w:t>
+      </w:r>
+      <w:proofErr w:type="spellEnd"/>
+      <w:r>
+        <w:t xml:space="preserve"> a la </w:t>
+      </w:r>
+      <w:proofErr w:type="spellStart"/>
+      <w:r>
+        <w:t>pagina</w:t>
+      </w:r>
+      <w:proofErr w:type="spellEnd"/>
+      <w:r>
+        <w:t xml:space="preserve"> de la empresa, hacer </w:t>
+      </w:r>
+      <w:proofErr w:type="spellStart"/>
+      <w:r>
+        <w:t>asi</w:t>
+      </w:r>
+      <w:proofErr w:type="spellEnd"/>
+      <w:r>
+        <w:t xml:space="preserve"> con el resto.</w:t>
       </w:r>
     </w:p>
   </w:comment>
@@ -13140,9 +14182,11 @@
         </w:rPr>
         <w:annotationRef/>
       </w:r>
+      <w:proofErr w:type="spellStart"/>
       <w:r>
         <w:t>logtado</w:t>
       </w:r>
+      <w:proofErr w:type="spellEnd"/>
     </w:p>
   </w:comment>
   <w:comment w:id="21" w:author="Dionis" w:date="2024-12-10T06:39:00Z" w:initials="D">
@@ -13157,7 +14201,15 @@
         <w:annotationRef/>
       </w:r>
       <w:r>
-        <w:t>Revisar la identacion en todo el documento.</w:t>
+        <w:t xml:space="preserve">Revisar la </w:t>
+      </w:r>
+      <w:proofErr w:type="spellStart"/>
+      <w:r>
+        <w:t>identacion</w:t>
+      </w:r>
+      <w:proofErr w:type="spellEnd"/>
+      <w:r>
+        <w:t xml:space="preserve"> en todo el documento.</w:t>
       </w:r>
     </w:p>
   </w:comment>
@@ -13205,7 +14257,15 @@
         <w:annotationRef/>
       </w:r>
       <w:r>
-        <w:t>Revisar el estilo de la letra y que sea homogene en todo el documento.</w:t>
+        <w:t xml:space="preserve">Revisar el estilo de la letra y que sea </w:t>
+      </w:r>
+      <w:proofErr w:type="spellStart"/>
+      <w:r>
+        <w:t>homogene</w:t>
+      </w:r>
+      <w:proofErr w:type="spellEnd"/>
+      <w:r>
+        <w:t xml:space="preserve"> en todo el documento.</w:t>
       </w:r>
     </w:p>
   </w:comment>
@@ -13237,7 +14297,15 @@
         <w:annotationRef/>
       </w:r>
       <w:r>
-        <w:t xml:space="preserve">Se cambio Usuario por Trabajador.. Usuarios son todos </w:t>
+        <w:t xml:space="preserve">Se cambio Usuario por </w:t>
+      </w:r>
+      <w:proofErr w:type="gramStart"/>
+      <w:r>
+        <w:t>Trabajador..</w:t>
+      </w:r>
+      <w:proofErr w:type="gramEnd"/>
+      <w:r>
+        <w:t xml:space="preserve"> Usuarios son todos </w:t>
       </w:r>
     </w:p>
   </w:comment>
@@ -13266,8 +14334,13 @@
         <w:pStyle w:val="Textocomentario"/>
       </w:pPr>
       <w:r>
-        <w:t>Esto de esta forma dejarlo para las Historias de Usario</w:t>
-      </w:r>
+        <w:t xml:space="preserve">Esto de esta forma dejarlo para las Historias de </w:t>
+      </w:r>
+      <w:proofErr w:type="spellStart"/>
+      <w:r>
+        <w:t>Usario</w:t>
+      </w:r>
+      <w:proofErr w:type="spellEnd"/>
     </w:p>
     <w:p>
       <w:pPr>
@@ -13324,8 +14397,13 @@
         <w:pStyle w:val="Textocomentario"/>
       </w:pPr>
       <w:r>
-        <w:t>Esto de esta forma dejarlo para las Historias de Usario</w:t>
-      </w:r>
+        <w:t xml:space="preserve">Esto de esta forma dejarlo para las Historias de </w:t>
+      </w:r>
+      <w:proofErr w:type="spellStart"/>
+      <w:r>
+        <w:t>Usario</w:t>
+      </w:r>
+      <w:proofErr w:type="spellEnd"/>
     </w:p>
     <w:p>
       <w:pPr>
@@ -13382,8 +14460,13 @@
         <w:pStyle w:val="Textocomentario"/>
       </w:pPr>
       <w:r>
-        <w:t>Esto de esta forma dejarlo para las Historias de Usario</w:t>
-      </w:r>
+        <w:t xml:space="preserve">Esto de esta forma dejarlo para las Historias de </w:t>
+      </w:r>
+      <w:proofErr w:type="spellStart"/>
+      <w:r>
+        <w:t>Usario</w:t>
+      </w:r>
+      <w:proofErr w:type="spellEnd"/>
     </w:p>
     <w:p>
       <w:pPr>
@@ -13427,7 +14510,15 @@
         <w:annotationRef/>
       </w:r>
       <w:r>
-        <w:t>Eso es el capitulo 3</w:t>
+        <w:t xml:space="preserve">Eso es el </w:t>
+      </w:r>
+      <w:proofErr w:type="spellStart"/>
+      <w:r>
+        <w:t>capitulo</w:t>
+      </w:r>
+      <w:proofErr w:type="spellEnd"/>
+      <w:r>
+        <w:t xml:space="preserve"> 3</w:t>
       </w:r>
     </w:p>
   </w:comment>
@@ -14205,6 +15296,119 @@
     </w:lvl>
   </w:abstractNum>
   <w:abstractNum w:abstractNumId="4" w15:restartNumberingAfterBreak="0">
+    <w:nsid w:val="17C647FF"/>
+    <w:multiLevelType w:val="hybridMultilevel"/>
+    <w:tmpl w:val="A47CD75A"/>
+    <w:lvl w:ilvl="0" w:tplc="B6BCEBCC">
+      <w:start w:val="6"/>
+      <w:numFmt w:val="bullet"/>
+      <w:lvlText w:val="-"/>
+      <w:lvlJc w:val="left"/>
+      <w:pPr>
+        <w:ind w:left="720" w:hanging="360"/>
+      </w:pPr>
+      <w:rPr>
+        <w:rFonts w:ascii="Arial" w:eastAsiaTheme="minorHAnsi" w:hAnsi="Arial" w:cs="Arial" w:hint="default"/>
+      </w:rPr>
+    </w:lvl>
+    <w:lvl w:ilvl="1" w:tplc="0C0A0003">
+      <w:start w:val="1"/>
+      <w:numFmt w:val="bullet"/>
+      <w:lvlText w:val="o"/>
+      <w:lvlJc w:val="left"/>
+      <w:pPr>
+        <w:ind w:left="1440" w:hanging="360"/>
+      </w:pPr>
+      <w:rPr>
+        <w:rFonts w:ascii="Courier New" w:hAnsi="Courier New" w:cs="Courier New" w:hint="default"/>
+      </w:rPr>
+    </w:lvl>
+    <w:lvl w:ilvl="2" w:tplc="0C0A0005">
+      <w:start w:val="1"/>
+      <w:numFmt w:val="bullet"/>
+      <w:lvlText w:val=""/>
+      <w:lvlJc w:val="left"/>
+      <w:pPr>
+        <w:ind w:left="2160" w:hanging="360"/>
+      </w:pPr>
+      <w:rPr>
+        <w:rFonts w:ascii="Wingdings" w:hAnsi="Wingdings" w:hint="default"/>
+      </w:rPr>
+    </w:lvl>
+    <w:lvl w:ilvl="3" w:tplc="0C0A0001">
+      <w:start w:val="1"/>
+      <w:numFmt w:val="bullet"/>
+      <w:lvlText w:val=""/>
+      <w:lvlJc w:val="left"/>
+      <w:pPr>
+        <w:ind w:left="2880" w:hanging="360"/>
+      </w:pPr>
+      <w:rPr>
+        <w:rFonts w:ascii="Symbol" w:hAnsi="Symbol" w:hint="default"/>
+      </w:rPr>
+    </w:lvl>
+    <w:lvl w:ilvl="4" w:tplc="0C0A0003">
+      <w:start w:val="1"/>
+      <w:numFmt w:val="bullet"/>
+      <w:lvlText w:val="o"/>
+      <w:lvlJc w:val="left"/>
+      <w:pPr>
+        <w:ind w:left="3600" w:hanging="360"/>
+      </w:pPr>
+      <w:rPr>
+        <w:rFonts w:ascii="Courier New" w:hAnsi="Courier New" w:cs="Courier New" w:hint="default"/>
+      </w:rPr>
+    </w:lvl>
+    <w:lvl w:ilvl="5" w:tplc="0C0A0005">
+      <w:start w:val="1"/>
+      <w:numFmt w:val="bullet"/>
+      <w:lvlText w:val=""/>
+      <w:lvlJc w:val="left"/>
+      <w:pPr>
+        <w:ind w:left="4320" w:hanging="360"/>
+      </w:pPr>
+      <w:rPr>
+        <w:rFonts w:ascii="Wingdings" w:hAnsi="Wingdings" w:hint="default"/>
+      </w:rPr>
+    </w:lvl>
+    <w:lvl w:ilvl="6" w:tplc="0C0A0001">
+      <w:start w:val="1"/>
+      <w:numFmt w:val="bullet"/>
+      <w:lvlText w:val=""/>
+      <w:lvlJc w:val="left"/>
+      <w:pPr>
+        <w:ind w:left="5040" w:hanging="360"/>
+      </w:pPr>
+      <w:rPr>
+        <w:rFonts w:ascii="Symbol" w:hAnsi="Symbol" w:hint="default"/>
+      </w:rPr>
+    </w:lvl>
+    <w:lvl w:ilvl="7" w:tplc="0C0A0003">
+      <w:start w:val="1"/>
+      <w:numFmt w:val="bullet"/>
+      <w:lvlText w:val="o"/>
+      <w:lvlJc w:val="left"/>
+      <w:pPr>
+        <w:ind w:left="5760" w:hanging="360"/>
+      </w:pPr>
+      <w:rPr>
+        <w:rFonts w:ascii="Courier New" w:hAnsi="Courier New" w:cs="Courier New" w:hint="default"/>
+      </w:rPr>
+    </w:lvl>
+    <w:lvl w:ilvl="8" w:tplc="0C0A0005">
+      <w:start w:val="1"/>
+      <w:numFmt w:val="bullet"/>
+      <w:lvlText w:val=""/>
+      <w:lvlJc w:val="left"/>
+      <w:pPr>
+        <w:ind w:left="6480" w:hanging="360"/>
+      </w:pPr>
+      <w:rPr>
+        <w:rFonts w:ascii="Wingdings" w:hAnsi="Wingdings" w:hint="default"/>
+      </w:rPr>
+    </w:lvl>
+  </w:abstractNum>
+  <w:abstractNum w:abstractNumId="5" w15:restartNumberingAfterBreak="0">
     <w:nsid w:val="1A01540F"/>
     <w:multiLevelType w:val="hybridMultilevel"/>
     <w:tmpl w:val="25CA3840"/>
@@ -14318,7 +15522,7 @@
       </w:rPr>
     </w:lvl>
   </w:abstractNum>
-  <w:abstractNum w:abstractNumId="5" w15:restartNumberingAfterBreak="0">
+  <w:abstractNum w:abstractNumId="6" w15:restartNumberingAfterBreak="0">
     <w:nsid w:val="1CD309AB"/>
     <w:multiLevelType w:val="multilevel"/>
     <w:tmpl w:val="44E0D368"/>
@@ -14436,7 +15640,7 @@
       </w:rPr>
     </w:lvl>
   </w:abstractNum>
-  <w:abstractNum w:abstractNumId="6" w15:restartNumberingAfterBreak="0">
+  <w:abstractNum w:abstractNumId="7" w15:restartNumberingAfterBreak="0">
     <w:nsid w:val="1DA033A0"/>
     <w:multiLevelType w:val="multilevel"/>
     <w:tmpl w:val="8E06E1DC"/>
@@ -14585,7 +15789,7 @@
       </w:rPr>
     </w:lvl>
   </w:abstractNum>
-  <w:abstractNum w:abstractNumId="7" w15:restartNumberingAfterBreak="0">
+  <w:abstractNum w:abstractNumId="8" w15:restartNumberingAfterBreak="0">
     <w:nsid w:val="1F897B9D"/>
     <w:multiLevelType w:val="hybridMultilevel"/>
     <w:tmpl w:val="0E5AE3C0"/>
@@ -14698,7 +15902,7 @@
       </w:rPr>
     </w:lvl>
   </w:abstractNum>
-  <w:abstractNum w:abstractNumId="8" w15:restartNumberingAfterBreak="0">
+  <w:abstractNum w:abstractNumId="9" w15:restartNumberingAfterBreak="0">
     <w:nsid w:val="230C3009"/>
     <w:multiLevelType w:val="hybridMultilevel"/>
     <w:tmpl w:val="277E6C2A"/>
@@ -14784,7 +15988,7 @@
       </w:pPr>
     </w:lvl>
   </w:abstractNum>
-  <w:abstractNum w:abstractNumId="9" w15:restartNumberingAfterBreak="0">
+  <w:abstractNum w:abstractNumId="10" w15:restartNumberingAfterBreak="0">
     <w:nsid w:val="25266178"/>
     <w:multiLevelType w:val="multilevel"/>
     <w:tmpl w:val="FA486980"/>
@@ -14933,7 +16137,7 @@
       </w:rPr>
     </w:lvl>
   </w:abstractNum>
-  <w:abstractNum w:abstractNumId="10" w15:restartNumberingAfterBreak="0">
+  <w:abstractNum w:abstractNumId="11" w15:restartNumberingAfterBreak="0">
     <w:nsid w:val="27E077E0"/>
     <w:multiLevelType w:val="hybridMultilevel"/>
     <w:tmpl w:val="4BDA735C"/>
@@ -15046,7 +16250,7 @@
       </w:rPr>
     </w:lvl>
   </w:abstractNum>
-  <w:abstractNum w:abstractNumId="11" w15:restartNumberingAfterBreak="0">
+  <w:abstractNum w:abstractNumId="12" w15:restartNumberingAfterBreak="0">
     <w:nsid w:val="2951521A"/>
     <w:multiLevelType w:val="hybridMultilevel"/>
     <w:tmpl w:val="027CC21A"/>
@@ -15132,7 +16336,7 @@
       </w:pPr>
     </w:lvl>
   </w:abstractNum>
-  <w:abstractNum w:abstractNumId="12" w15:restartNumberingAfterBreak="0">
+  <w:abstractNum w:abstractNumId="13" w15:restartNumberingAfterBreak="0">
     <w:nsid w:val="2BA932A3"/>
     <w:multiLevelType w:val="hybridMultilevel"/>
     <w:tmpl w:val="AF6406D2"/>
@@ -15245,7 +16449,7 @@
       </w:rPr>
     </w:lvl>
   </w:abstractNum>
-  <w:abstractNum w:abstractNumId="13" w15:restartNumberingAfterBreak="0">
+  <w:abstractNum w:abstractNumId="14" w15:restartNumberingAfterBreak="0">
     <w:nsid w:val="2E720394"/>
     <w:multiLevelType w:val="hybridMultilevel"/>
     <w:tmpl w:val="8DE4E7F6"/>
@@ -15357,7 +16561,7 @@
       </w:rPr>
     </w:lvl>
   </w:abstractNum>
-  <w:abstractNum w:abstractNumId="14" w15:restartNumberingAfterBreak="0">
+  <w:abstractNum w:abstractNumId="15" w15:restartNumberingAfterBreak="0">
     <w:nsid w:val="380E3741"/>
     <w:multiLevelType w:val="hybridMultilevel"/>
     <w:tmpl w:val="F1ACFEE2"/>
@@ -15470,7 +16674,7 @@
       </w:rPr>
     </w:lvl>
   </w:abstractNum>
-  <w:abstractNum w:abstractNumId="15" w15:restartNumberingAfterBreak="0">
+  <w:abstractNum w:abstractNumId="16" w15:restartNumberingAfterBreak="0">
     <w:nsid w:val="3B3643C0"/>
     <w:multiLevelType w:val="hybridMultilevel"/>
     <w:tmpl w:val="B0204FDE"/>
@@ -15583,7 +16787,7 @@
       </w:rPr>
     </w:lvl>
   </w:abstractNum>
-  <w:abstractNum w:abstractNumId="16" w15:restartNumberingAfterBreak="0">
+  <w:abstractNum w:abstractNumId="17" w15:restartNumberingAfterBreak="0">
     <w:nsid w:val="425621FD"/>
     <w:multiLevelType w:val="multilevel"/>
     <w:tmpl w:val="BB0E7AE8"/>
@@ -15676,7 +16880,7 @@
       </w:pPr>
     </w:lvl>
   </w:abstractNum>
-  <w:abstractNum w:abstractNumId="17" w15:restartNumberingAfterBreak="0">
+  <w:abstractNum w:abstractNumId="18" w15:restartNumberingAfterBreak="0">
     <w:nsid w:val="43596F09"/>
     <w:multiLevelType w:val="hybridMultilevel"/>
     <w:tmpl w:val="DC40FDE0"/>
@@ -15789,7 +16993,7 @@
       </w:rPr>
     </w:lvl>
   </w:abstractNum>
-  <w:abstractNum w:abstractNumId="18" w15:restartNumberingAfterBreak="0">
+  <w:abstractNum w:abstractNumId="19" w15:restartNumberingAfterBreak="0">
     <w:nsid w:val="4CDC4D36"/>
     <w:multiLevelType w:val="hybridMultilevel"/>
     <w:tmpl w:val="A4DC3A2E"/>
@@ -15903,7 +17107,7 @@
       </w:rPr>
     </w:lvl>
   </w:abstractNum>
-  <w:abstractNum w:abstractNumId="19" w15:restartNumberingAfterBreak="0">
+  <w:abstractNum w:abstractNumId="20" w15:restartNumberingAfterBreak="0">
     <w:nsid w:val="50AD4D7E"/>
     <w:multiLevelType w:val="hybridMultilevel"/>
     <w:tmpl w:val="29B0C2E0"/>
@@ -16017,7 +17221,7 @@
       </w:rPr>
     </w:lvl>
   </w:abstractNum>
-  <w:abstractNum w:abstractNumId="20" w15:restartNumberingAfterBreak="0">
+  <w:abstractNum w:abstractNumId="21" w15:restartNumberingAfterBreak="0">
     <w:nsid w:val="52DE4563"/>
     <w:multiLevelType w:val="hybridMultilevel"/>
     <w:tmpl w:val="50A2DC56"/>
@@ -16103,7 +17307,7 @@
       </w:pPr>
     </w:lvl>
   </w:abstractNum>
-  <w:abstractNum w:abstractNumId="21" w15:restartNumberingAfterBreak="0">
+  <w:abstractNum w:abstractNumId="22" w15:restartNumberingAfterBreak="0">
     <w:nsid w:val="59357C29"/>
     <w:multiLevelType w:val="hybridMultilevel"/>
     <w:tmpl w:val="A00C5C94"/>
@@ -16216,7 +17420,7 @@
       </w:rPr>
     </w:lvl>
   </w:abstractNum>
-  <w:abstractNum w:abstractNumId="22" w15:restartNumberingAfterBreak="0">
+  <w:abstractNum w:abstractNumId="23" w15:restartNumberingAfterBreak="0">
     <w:nsid w:val="5B756C52"/>
     <w:multiLevelType w:val="multilevel"/>
     <w:tmpl w:val="2962E4C6"/>
@@ -16308,7 +17512,7 @@
       </w:pPr>
     </w:lvl>
   </w:abstractNum>
-  <w:abstractNum w:abstractNumId="23" w15:restartNumberingAfterBreak="0">
+  <w:abstractNum w:abstractNumId="24" w15:restartNumberingAfterBreak="0">
     <w:nsid w:val="5C492990"/>
     <w:multiLevelType w:val="multilevel"/>
     <w:tmpl w:val="8C869662"/>
@@ -16457,7 +17661,7 @@
       </w:rPr>
     </w:lvl>
   </w:abstractNum>
-  <w:abstractNum w:abstractNumId="24" w15:restartNumberingAfterBreak="0">
+  <w:abstractNum w:abstractNumId="25" w15:restartNumberingAfterBreak="0">
     <w:nsid w:val="6332387A"/>
     <w:multiLevelType w:val="multilevel"/>
     <w:tmpl w:val="CE227F9A"/>
@@ -16606,7 +17810,7 @@
       </w:rPr>
     </w:lvl>
   </w:abstractNum>
-  <w:abstractNum w:abstractNumId="25" w15:restartNumberingAfterBreak="0">
+  <w:abstractNum w:abstractNumId="26" w15:restartNumberingAfterBreak="0">
     <w:nsid w:val="66B2170A"/>
     <w:multiLevelType w:val="multilevel"/>
     <w:tmpl w:val="44E0D368"/>
@@ -16724,7 +17928,7 @@
       </w:rPr>
     </w:lvl>
   </w:abstractNum>
-  <w:abstractNum w:abstractNumId="26" w15:restartNumberingAfterBreak="0">
+  <w:abstractNum w:abstractNumId="27" w15:restartNumberingAfterBreak="0">
     <w:nsid w:val="678D4A83"/>
     <w:multiLevelType w:val="hybridMultilevel"/>
     <w:tmpl w:val="8D66037A"/>
@@ -16837,7 +18041,7 @@
       </w:rPr>
     </w:lvl>
   </w:abstractNum>
-  <w:abstractNum w:abstractNumId="27" w15:restartNumberingAfterBreak="0">
+  <w:abstractNum w:abstractNumId="28" w15:restartNumberingAfterBreak="0">
     <w:nsid w:val="6DBB7452"/>
     <w:multiLevelType w:val="multilevel"/>
     <w:tmpl w:val="7FF09C80"/>
@@ -16986,7 +18190,7 @@
       </w:rPr>
     </w:lvl>
   </w:abstractNum>
-  <w:abstractNum w:abstractNumId="28" w15:restartNumberingAfterBreak="0">
+  <w:abstractNum w:abstractNumId="29" w15:restartNumberingAfterBreak="0">
     <w:nsid w:val="70442DED"/>
     <w:multiLevelType w:val="multilevel"/>
     <w:tmpl w:val="4DBA6AE6"/>
@@ -17135,7 +18339,7 @@
       </w:rPr>
     </w:lvl>
   </w:abstractNum>
-  <w:abstractNum w:abstractNumId="29" w15:restartNumberingAfterBreak="0">
+  <w:abstractNum w:abstractNumId="30" w15:restartNumberingAfterBreak="0">
     <w:nsid w:val="711914F5"/>
     <w:multiLevelType w:val="multilevel"/>
     <w:tmpl w:val="6D68B112"/>
@@ -17284,7 +18488,7 @@
       </w:rPr>
     </w:lvl>
   </w:abstractNum>
-  <w:abstractNum w:abstractNumId="30" w15:restartNumberingAfterBreak="0">
+  <w:abstractNum w:abstractNumId="31" w15:restartNumberingAfterBreak="0">
     <w:nsid w:val="71871229"/>
     <w:multiLevelType w:val="multilevel"/>
     <w:tmpl w:val="6D2004F0"/>
@@ -17434,7 +18638,7 @@
       </w:rPr>
     </w:lvl>
   </w:abstractNum>
-  <w:abstractNum w:abstractNumId="31" w15:restartNumberingAfterBreak="0">
+  <w:abstractNum w:abstractNumId="32" w15:restartNumberingAfterBreak="0">
     <w:nsid w:val="734C0CB8"/>
     <w:multiLevelType w:val="multilevel"/>
     <w:tmpl w:val="6D2004F0"/>
@@ -17584,7 +18788,7 @@
       </w:rPr>
     </w:lvl>
   </w:abstractNum>
-  <w:abstractNum w:abstractNumId="32" w15:restartNumberingAfterBreak="0">
+  <w:abstractNum w:abstractNumId="33" w15:restartNumberingAfterBreak="0">
     <w:nsid w:val="754E7517"/>
     <w:multiLevelType w:val="hybridMultilevel"/>
     <w:tmpl w:val="6DB8A8AA"/>
@@ -17697,7 +18901,7 @@
       </w:rPr>
     </w:lvl>
   </w:abstractNum>
-  <w:abstractNum w:abstractNumId="33" w15:restartNumberingAfterBreak="0">
+  <w:abstractNum w:abstractNumId="34" w15:restartNumberingAfterBreak="0">
     <w:nsid w:val="765860BC"/>
     <w:multiLevelType w:val="hybridMultilevel"/>
     <w:tmpl w:val="9A72A908"/>
@@ -17810,7 +19014,7 @@
       </w:rPr>
     </w:lvl>
   </w:abstractNum>
-  <w:abstractNum w:abstractNumId="34" w15:restartNumberingAfterBreak="0">
+  <w:abstractNum w:abstractNumId="35" w15:restartNumberingAfterBreak="0">
     <w:nsid w:val="7B6C409F"/>
     <w:multiLevelType w:val="multilevel"/>
     <w:tmpl w:val="AA783774"/>
@@ -17923,7 +19127,7 @@
       </w:rPr>
     </w:lvl>
   </w:abstractNum>
-  <w:abstractNum w:abstractNumId="35" w15:restartNumberingAfterBreak="0">
+  <w:abstractNum w:abstractNumId="36" w15:restartNumberingAfterBreak="0">
     <w:nsid w:val="7F8E4BFE"/>
     <w:multiLevelType w:val="hybridMultilevel"/>
     <w:tmpl w:val="9500A0FE"/>
@@ -18037,67 +19241,67 @@
     </w:lvl>
   </w:abstractNum>
   <w:num w:numId="1">
-    <w:abstractNumId w:val="35"/>
+    <w:abstractNumId w:val="36"/>
   </w:num>
   <w:num w:numId="2">
-    <w:abstractNumId w:val="33"/>
+    <w:abstractNumId w:val="34"/>
   </w:num>
   <w:num w:numId="3">
     <w:abstractNumId w:val="0"/>
   </w:num>
   <w:num w:numId="4">
-    <w:abstractNumId w:val="34"/>
+    <w:abstractNumId w:val="35"/>
   </w:num>
   <w:num w:numId="5">
-    <w:abstractNumId w:val="21"/>
+    <w:abstractNumId w:val="22"/>
   </w:num>
   <w:num w:numId="6">
-    <w:abstractNumId w:val="19"/>
+    <w:abstractNumId w:val="20"/>
   </w:num>
   <w:num w:numId="7">
+    <w:abstractNumId w:val="10"/>
+  </w:num>
+  <w:num w:numId="8">
+    <w:abstractNumId w:val="32"/>
+  </w:num>
+  <w:num w:numId="9">
+    <w:abstractNumId w:val="31"/>
+  </w:num>
+  <w:num w:numId="10">
+    <w:abstractNumId w:val="5"/>
+  </w:num>
+  <w:num w:numId="11">
     <w:abstractNumId w:val="9"/>
   </w:num>
-  <w:num w:numId="8">
-    <w:abstractNumId w:val="31"/>
-  </w:num>
-  <w:num w:numId="9">
-    <w:abstractNumId w:val="30"/>
-  </w:num>
-  <w:num w:numId="10">
-    <w:abstractNumId w:val="4"/>
-  </w:num>
-  <w:num w:numId="11">
-    <w:abstractNumId w:val="8"/>
-  </w:num>
   <w:num w:numId="12">
-    <w:abstractNumId w:val="5"/>
+    <w:abstractNumId w:val="6"/>
   </w:num>
   <w:num w:numId="13">
-    <w:abstractNumId w:val="25"/>
+    <w:abstractNumId w:val="26"/>
   </w:num>
   <w:num w:numId="14">
     <w:abstractNumId w:val="1"/>
   </w:num>
   <w:num w:numId="15">
+    <w:abstractNumId w:val="13"/>
+  </w:num>
+  <w:num w:numId="16">
+    <w:abstractNumId w:val="19"/>
+  </w:num>
+  <w:num w:numId="17">
+    <w:abstractNumId w:val="21"/>
+  </w:num>
+  <w:num w:numId="18">
     <w:abstractNumId w:val="12"/>
   </w:num>
-  <w:num w:numId="16">
-    <w:abstractNumId w:val="18"/>
+  <w:num w:numId="19">
+    <w:abstractNumId w:val="16"/>
   </w:num>
-  <w:num w:numId="17">
-    <w:abstractNumId w:val="20"/>
-  </w:num>
-  <w:num w:numId="18">
+  <w:num w:numId="20">
     <w:abstractNumId w:val="11"/>
   </w:num>
-  <w:num w:numId="19">
-    <w:abstractNumId w:val="15"/>
-  </w:num>
-  <w:num w:numId="20">
-    <w:abstractNumId w:val="10"/>
-  </w:num>
   <w:num w:numId="21">
-    <w:abstractNumId w:val="22"/>
+    <w:abstractNumId w:val="23"/>
     <w:lvlOverride w:ilvl="0">
       <w:startOverride w:val="1"/>
     </w:lvlOverride>
@@ -18127,46 +19331,46 @@
     </w:lvlOverride>
   </w:num>
   <w:num w:numId="22">
-    <w:abstractNumId w:val="16"/>
+    <w:abstractNumId w:val="17"/>
   </w:num>
   <w:num w:numId="23">
-    <w:abstractNumId w:val="32"/>
+    <w:abstractNumId w:val="33"/>
   </w:num>
   <w:num w:numId="24">
-    <w:abstractNumId w:val="26"/>
+    <w:abstractNumId w:val="27"/>
   </w:num>
   <w:num w:numId="25">
-    <w:abstractNumId w:val="14"/>
+    <w:abstractNumId w:val="15"/>
   </w:num>
   <w:num w:numId="26">
-    <w:abstractNumId w:val="7"/>
+    <w:abstractNumId w:val="8"/>
   </w:num>
   <w:num w:numId="27">
-    <w:abstractNumId w:val="23"/>
+    <w:abstractNumId w:val="24"/>
   </w:num>
   <w:num w:numId="28">
     <w:abstractNumId w:val="3"/>
   </w:num>
   <w:num w:numId="29">
-    <w:abstractNumId w:val="28"/>
+    <w:abstractNumId w:val="29"/>
   </w:num>
   <w:num w:numId="30">
-    <w:abstractNumId w:val="24"/>
+    <w:abstractNumId w:val="25"/>
   </w:num>
   <w:num w:numId="31">
-    <w:abstractNumId w:val="6"/>
+    <w:abstractNumId w:val="7"/>
   </w:num>
   <w:num w:numId="32">
-    <w:abstractNumId w:val="29"/>
+    <w:abstractNumId w:val="30"/>
   </w:num>
   <w:num w:numId="33">
-    <w:abstractNumId w:val="27"/>
+    <w:abstractNumId w:val="28"/>
   </w:num>
   <w:num w:numId="34">
     <w:abstractNumId w:val="2"/>
   </w:num>
   <w:num w:numId="35">
-    <w:abstractNumId w:val="13"/>
+    <w:abstractNumId w:val="14"/>
     <w:lvlOverride w:ilvl="0"/>
     <w:lvlOverride w:ilvl="1"/>
     <w:lvlOverride w:ilvl="2"/>
@@ -18178,7 +19382,19 @@
     <w:lvlOverride w:ilvl="8"/>
   </w:num>
   <w:num w:numId="36">
-    <w:abstractNumId w:val="17"/>
+    <w:abstractNumId w:val="18"/>
+    <w:lvlOverride w:ilvl="0"/>
+    <w:lvlOverride w:ilvl="1"/>
+    <w:lvlOverride w:ilvl="2"/>
+    <w:lvlOverride w:ilvl="3"/>
+    <w:lvlOverride w:ilvl="4"/>
+    <w:lvlOverride w:ilvl="5"/>
+    <w:lvlOverride w:ilvl="6"/>
+    <w:lvlOverride w:ilvl="7"/>
+    <w:lvlOverride w:ilvl="8"/>
+  </w:num>
+  <w:num w:numId="37">
+    <w:abstractNumId w:val="4"/>
     <w:lvlOverride w:ilvl="0"/>
     <w:lvlOverride w:ilvl="1"/>
     <w:lvlOverride w:ilvl="2"/>
@@ -20239,7 +21455,7 @@
   <dgm:whole/>
   <dgm:extLst>
     <a:ext uri="http://schemas.microsoft.com/office/drawing/2008/diagram">
-      <dsp:dataModelExt xmlns:dsp="http://schemas.microsoft.com/office/drawing/2008/diagram" relId="rId33" minVer="http://schemas.openxmlformats.org/drawingml/2006/diagram"/>
+      <dsp:dataModelExt xmlns:dsp="http://schemas.microsoft.com/office/drawing/2008/diagram" relId="rId31" minVer="http://schemas.openxmlformats.org/drawingml/2006/diagram"/>
     </a:ext>
   </dgm:extLst>
 </dgm:dataModel>

</xml_diff>

<commit_message>
Tecnicas de Investigacion Empleadas Informe de Tesis
</commit_message>
<xml_diff>
--- a/Tesis/Tesis Dariel Enmanuel Cabrera Lopez.docx
+++ b/Tesis/Tesis Dariel Enmanuel Cabrera Lopez.docx
@@ -5601,7 +5601,7 @@
           <w:rFonts w:ascii="Arial" w:hAnsi="Arial" w:cs="Arial"/>
           <w:lang w:val="es-US"/>
         </w:rPr>
-        <w:t xml:space="preserve"> Se empleó para desglosar y examinar el proceso actual de gestión de la información sobre el transporte de sedimentos en la empresa GEOCUBA - OTE - SUR. A partir de este análisis, se sintetizaron los elementos comunes y relevantes que permitieron la formulación de la propuesta de desarrollo del sistema, así como la identificación de las debilidades que afectan la eficiencia y fiabilidad de los métodos actuales.</w:t>
+        <w:t xml:space="preserve"> Se empleó para desglosar y examinar el proceso actual de gestión de la información sobre el transporte de sedimentos en la empresa GEOCUBA. A partir de este análisis, se sintetizaron los elementos comunes y relevantes que permitieron la formulación de la propuesta de desarrollo del sistema, así como la identificación de las debilidades que afectan la eficiencia y fiabilidad de los métodos actuales.</w:t>
       </w:r>
     </w:p>
     <w:p>
@@ -5661,37 +5661,98 @@
           <w:rFonts w:ascii="Arial" w:hAnsi="Arial" w:cs="Arial"/>
           <w:lang w:val="es-US"/>
         </w:rPr>
-        <w:t xml:space="preserve"> Este método se empleó para observar el proceso actual de recolección y almacenamiento de datos en la empresa GEOCUBA - OTE - SUR. A través de la observación directa de los procedimientos utilizados por los especialistas en el cálculo del transporte de sedimentos, se identificaron áreas críticas de mejora y se validó la necesidad de una solución automatizada.</w:t>
+        <w:t xml:space="preserve"> Este método se empleó para observar el proceso actual de recolección y almacenamiento de datos en la empresa GEOCUBA. A través de la observación directa de los procedimientos utilizados por los especialistas en el cálculo del transporte de sedimentos, se identificaron áreas críticas de mejora y se validó la necesidad de una solución automatizada.</w:t>
       </w:r>
     </w:p>
     <w:p>
       <w:pPr>
         <w:pStyle w:val="NormalWeb"/>
+        <w:rPr>
+          <w:rFonts w:ascii="Arial" w:hAnsi="Arial" w:cs="Arial"/>
+          <w:b/>
+          <w:bCs/>
+        </w:rPr>
+      </w:pPr>
+      <w:r>
+        <w:rPr>
+          <w:rFonts w:ascii="Arial" w:hAnsi="Arial" w:cs="Arial"/>
+          <w:b/>
+          <w:bCs/>
+        </w:rPr>
+        <w:t>Técnicas de Investigación empleadas</w:t>
+      </w:r>
+    </w:p>
+    <w:p>
+      <w:pPr>
+        <w:pStyle w:val="NormalWeb"/>
+        <w:numPr>
+          <w:ilvl w:val="0"/>
+          <w:numId w:val="38"/>
+        </w:numPr>
+        <w:shd w:val="clear" w:color="auto" w:fill="FFFFFF"/>
+        <w:rPr>
+          <w:rFonts w:ascii="Arial" w:hAnsi="Arial" w:cs="Arial"/>
+          <w:shd w:val="clear" w:color="auto" w:fill="auto"/>
+          <w:lang w:val="es-US"/>
+        </w:rPr>
+      </w:pPr>
+      <w:r>
         <w:rPr>
           <w:rFonts w:ascii="Arial" w:hAnsi="Arial" w:cs="Arial"/>
           <w:b/>
           <w:bCs/>
           <w:lang w:val="es-US"/>
         </w:rPr>
-      </w:pPr>
+        <w:t>Observación no participante:</w:t>
+      </w:r>
+      <w:r>
+        <w:rPr>
+          <w:rFonts w:ascii="Arial" w:hAnsi="Arial" w:cs="Arial"/>
+          <w:lang w:val="es-US"/>
+        </w:rPr>
+        <w:t xml:space="preserve"> Esta técnica nos permitió recoger información de manera directa sobre el proceso de gestión de los datos asociados al transporte de sedimentos, sin intervenir en las actividades cotidianas. La observación se centró en los métodos tradicionales empleados por los especialistas, identificando las deficiencias en términos de precisión y seguridad en el manejo de los datos.</w:t>
+      </w:r>
     </w:p>
     <w:p>
       <w:pPr>
         <w:pStyle w:val="NormalWeb"/>
+        <w:numPr>
+          <w:ilvl w:val="0"/>
+          <w:numId w:val="38"/>
+        </w:numPr>
+        <w:shd w:val="clear" w:color="auto" w:fill="FFFFFF"/>
+        <w:rPr>
+          <w:rFonts w:ascii="Arial" w:hAnsi="Arial" w:cs="Arial"/>
+          <w:lang w:val="es-US"/>
+        </w:rPr>
+      </w:pPr>
+      <w:r>
         <w:rPr>
           <w:rFonts w:ascii="Arial" w:hAnsi="Arial" w:cs="Arial"/>
           <w:b/>
           <w:bCs/>
-        </w:rPr>
-      </w:pPr>
-      <w:r>
+          <w:lang w:val="es-US"/>
+        </w:rPr>
+        <w:t xml:space="preserve">Entrevista a expertos: </w:t>
+      </w:r>
+      <w:r>
+        <w:rPr>
+          <w:rFonts w:ascii="Arial" w:hAnsi="Arial" w:cs="Arial"/>
+          <w:lang w:val="es-US"/>
+        </w:rPr>
+        <w:t>A través de entrevistas con los especialistas y responsables de la gestión de la información sobre el transporte de sedimentos en GEOCUBA se obtuvo información clave sobre los problemas y limitaciones actuales en los métodos tradicionales. Estas entrevistas nos permitieron conocer las necesidades específicas de los usuarios y las expectativas sobre el sistema propuesto, lo que facilitó el diseño de una solución adecuada a sus requerimientos.</w:t>
+      </w:r>
+    </w:p>
+    <w:p>
+      <w:pPr>
+        <w:pStyle w:val="NormalWeb"/>
         <w:rPr>
           <w:rFonts w:ascii="Arial" w:hAnsi="Arial" w:cs="Arial"/>
           <w:b/>
           <w:bCs/>
-        </w:rPr>
-        <w:t>Técnicas de Investigación empleadas</w:t>
-      </w:r>
+          <w:lang w:val="es-US"/>
+        </w:rPr>
+      </w:pPr>
     </w:p>
     <w:p>
       <w:pPr>
@@ -11575,7 +11636,7 @@
                 <v:shape id="_x0000_i1025" type="#_x0000_t75" style="width:283pt;height:257pt" o:ole="">
                   <v:imagedata r:id="rId34" o:title=""/>
                 </v:shape>
-                <o:OLEObject Type="Embed" ProgID="PBrush" ShapeID="_x0000_i1025" DrawAspect="Content" ObjectID="_1798056023" r:id="rId35"/>
+                <o:OLEObject Type="Embed" ProgID="PBrush" ShapeID="_x0000_i1025" DrawAspect="Content" ObjectID="_1798056231" r:id="rId35"/>
               </w:object>
             </w:r>
           </w:p>
@@ -17222,6 +17283,119 @@
     </w:lvl>
   </w:abstractNum>
   <w:abstractNum w:abstractNumId="21" w15:restartNumberingAfterBreak="0">
+    <w:nsid w:val="516A0573"/>
+    <w:multiLevelType w:val="hybridMultilevel"/>
+    <w:tmpl w:val="6B6CACC6"/>
+    <w:lvl w:ilvl="0" w:tplc="B6BCEBCC">
+      <w:start w:val="6"/>
+      <w:numFmt w:val="bullet"/>
+      <w:lvlText w:val="-"/>
+      <w:lvlJc w:val="left"/>
+      <w:pPr>
+        <w:ind w:left="643" w:hanging="360"/>
+      </w:pPr>
+      <w:rPr>
+        <w:rFonts w:ascii="Arial" w:eastAsiaTheme="minorHAnsi" w:hAnsi="Arial" w:cs="Arial" w:hint="default"/>
+      </w:rPr>
+    </w:lvl>
+    <w:lvl w:ilvl="1" w:tplc="0C0A0003">
+      <w:start w:val="1"/>
+      <w:numFmt w:val="bullet"/>
+      <w:lvlText w:val="o"/>
+      <w:lvlJc w:val="left"/>
+      <w:pPr>
+        <w:ind w:left="1363" w:hanging="360"/>
+      </w:pPr>
+      <w:rPr>
+        <w:rFonts w:ascii="Courier New" w:hAnsi="Courier New" w:cs="Courier New" w:hint="default"/>
+      </w:rPr>
+    </w:lvl>
+    <w:lvl w:ilvl="2" w:tplc="0C0A0005">
+      <w:start w:val="1"/>
+      <w:numFmt w:val="bullet"/>
+      <w:lvlText w:val=""/>
+      <w:lvlJc w:val="left"/>
+      <w:pPr>
+        <w:ind w:left="2083" w:hanging="360"/>
+      </w:pPr>
+      <w:rPr>
+        <w:rFonts w:ascii="Wingdings" w:hAnsi="Wingdings" w:hint="default"/>
+      </w:rPr>
+    </w:lvl>
+    <w:lvl w:ilvl="3" w:tplc="0C0A0001">
+      <w:start w:val="1"/>
+      <w:numFmt w:val="bullet"/>
+      <w:lvlText w:val=""/>
+      <w:lvlJc w:val="left"/>
+      <w:pPr>
+        <w:ind w:left="2803" w:hanging="360"/>
+      </w:pPr>
+      <w:rPr>
+        <w:rFonts w:ascii="Symbol" w:hAnsi="Symbol" w:hint="default"/>
+      </w:rPr>
+    </w:lvl>
+    <w:lvl w:ilvl="4" w:tplc="0C0A0003">
+      <w:start w:val="1"/>
+      <w:numFmt w:val="bullet"/>
+      <w:lvlText w:val="o"/>
+      <w:lvlJc w:val="left"/>
+      <w:pPr>
+        <w:ind w:left="3523" w:hanging="360"/>
+      </w:pPr>
+      <w:rPr>
+        <w:rFonts w:ascii="Courier New" w:hAnsi="Courier New" w:cs="Courier New" w:hint="default"/>
+      </w:rPr>
+    </w:lvl>
+    <w:lvl w:ilvl="5" w:tplc="0C0A0005">
+      <w:start w:val="1"/>
+      <w:numFmt w:val="bullet"/>
+      <w:lvlText w:val=""/>
+      <w:lvlJc w:val="left"/>
+      <w:pPr>
+        <w:ind w:left="4243" w:hanging="360"/>
+      </w:pPr>
+      <w:rPr>
+        <w:rFonts w:ascii="Wingdings" w:hAnsi="Wingdings" w:hint="default"/>
+      </w:rPr>
+    </w:lvl>
+    <w:lvl w:ilvl="6" w:tplc="0C0A0001">
+      <w:start w:val="1"/>
+      <w:numFmt w:val="bullet"/>
+      <w:lvlText w:val=""/>
+      <w:lvlJc w:val="left"/>
+      <w:pPr>
+        <w:ind w:left="4963" w:hanging="360"/>
+      </w:pPr>
+      <w:rPr>
+        <w:rFonts w:ascii="Symbol" w:hAnsi="Symbol" w:hint="default"/>
+      </w:rPr>
+    </w:lvl>
+    <w:lvl w:ilvl="7" w:tplc="0C0A0003">
+      <w:start w:val="1"/>
+      <w:numFmt w:val="bullet"/>
+      <w:lvlText w:val="o"/>
+      <w:lvlJc w:val="left"/>
+      <w:pPr>
+        <w:ind w:left="5683" w:hanging="360"/>
+      </w:pPr>
+      <w:rPr>
+        <w:rFonts w:ascii="Courier New" w:hAnsi="Courier New" w:cs="Courier New" w:hint="default"/>
+      </w:rPr>
+    </w:lvl>
+    <w:lvl w:ilvl="8" w:tplc="0C0A0005">
+      <w:start w:val="1"/>
+      <w:numFmt w:val="bullet"/>
+      <w:lvlText w:val=""/>
+      <w:lvlJc w:val="left"/>
+      <w:pPr>
+        <w:ind w:left="6403" w:hanging="360"/>
+      </w:pPr>
+      <w:rPr>
+        <w:rFonts w:ascii="Wingdings" w:hAnsi="Wingdings" w:hint="default"/>
+      </w:rPr>
+    </w:lvl>
+  </w:abstractNum>
+  <w:abstractNum w:abstractNumId="22" w15:restartNumberingAfterBreak="0">
     <w:nsid w:val="52DE4563"/>
     <w:multiLevelType w:val="hybridMultilevel"/>
     <w:tmpl w:val="50A2DC56"/>
@@ -17307,7 +17481,7 @@
       </w:pPr>
     </w:lvl>
   </w:abstractNum>
-  <w:abstractNum w:abstractNumId="22" w15:restartNumberingAfterBreak="0">
+  <w:abstractNum w:abstractNumId="23" w15:restartNumberingAfterBreak="0">
     <w:nsid w:val="59357C29"/>
     <w:multiLevelType w:val="hybridMultilevel"/>
     <w:tmpl w:val="A00C5C94"/>
@@ -17420,7 +17594,7 @@
       </w:rPr>
     </w:lvl>
   </w:abstractNum>
-  <w:abstractNum w:abstractNumId="23" w15:restartNumberingAfterBreak="0">
+  <w:abstractNum w:abstractNumId="24" w15:restartNumberingAfterBreak="0">
     <w:nsid w:val="5B756C52"/>
     <w:multiLevelType w:val="multilevel"/>
     <w:tmpl w:val="2962E4C6"/>
@@ -17512,7 +17686,7 @@
       </w:pPr>
     </w:lvl>
   </w:abstractNum>
-  <w:abstractNum w:abstractNumId="24" w15:restartNumberingAfterBreak="0">
+  <w:abstractNum w:abstractNumId="25" w15:restartNumberingAfterBreak="0">
     <w:nsid w:val="5C492990"/>
     <w:multiLevelType w:val="multilevel"/>
     <w:tmpl w:val="8C869662"/>
@@ -17661,7 +17835,7 @@
       </w:rPr>
     </w:lvl>
   </w:abstractNum>
-  <w:abstractNum w:abstractNumId="25" w15:restartNumberingAfterBreak="0">
+  <w:abstractNum w:abstractNumId="26" w15:restartNumberingAfterBreak="0">
     <w:nsid w:val="6332387A"/>
     <w:multiLevelType w:val="multilevel"/>
     <w:tmpl w:val="CE227F9A"/>
@@ -17810,7 +17984,7 @@
       </w:rPr>
     </w:lvl>
   </w:abstractNum>
-  <w:abstractNum w:abstractNumId="26" w15:restartNumberingAfterBreak="0">
+  <w:abstractNum w:abstractNumId="27" w15:restartNumberingAfterBreak="0">
     <w:nsid w:val="66B2170A"/>
     <w:multiLevelType w:val="multilevel"/>
     <w:tmpl w:val="44E0D368"/>
@@ -17928,7 +18102,7 @@
       </w:rPr>
     </w:lvl>
   </w:abstractNum>
-  <w:abstractNum w:abstractNumId="27" w15:restartNumberingAfterBreak="0">
+  <w:abstractNum w:abstractNumId="28" w15:restartNumberingAfterBreak="0">
     <w:nsid w:val="678D4A83"/>
     <w:multiLevelType w:val="hybridMultilevel"/>
     <w:tmpl w:val="8D66037A"/>
@@ -18041,7 +18215,7 @@
       </w:rPr>
     </w:lvl>
   </w:abstractNum>
-  <w:abstractNum w:abstractNumId="28" w15:restartNumberingAfterBreak="0">
+  <w:abstractNum w:abstractNumId="29" w15:restartNumberingAfterBreak="0">
     <w:nsid w:val="6DBB7452"/>
     <w:multiLevelType w:val="multilevel"/>
     <w:tmpl w:val="7FF09C80"/>
@@ -18190,7 +18364,7 @@
       </w:rPr>
     </w:lvl>
   </w:abstractNum>
-  <w:abstractNum w:abstractNumId="29" w15:restartNumberingAfterBreak="0">
+  <w:abstractNum w:abstractNumId="30" w15:restartNumberingAfterBreak="0">
     <w:nsid w:val="70442DED"/>
     <w:multiLevelType w:val="multilevel"/>
     <w:tmpl w:val="4DBA6AE6"/>
@@ -18339,7 +18513,7 @@
       </w:rPr>
     </w:lvl>
   </w:abstractNum>
-  <w:abstractNum w:abstractNumId="30" w15:restartNumberingAfterBreak="0">
+  <w:abstractNum w:abstractNumId="31" w15:restartNumberingAfterBreak="0">
     <w:nsid w:val="711914F5"/>
     <w:multiLevelType w:val="multilevel"/>
     <w:tmpl w:val="6D68B112"/>
@@ -18488,7 +18662,7 @@
       </w:rPr>
     </w:lvl>
   </w:abstractNum>
-  <w:abstractNum w:abstractNumId="31" w15:restartNumberingAfterBreak="0">
+  <w:abstractNum w:abstractNumId="32" w15:restartNumberingAfterBreak="0">
     <w:nsid w:val="71871229"/>
     <w:multiLevelType w:val="multilevel"/>
     <w:tmpl w:val="6D2004F0"/>
@@ -18638,7 +18812,7 @@
       </w:rPr>
     </w:lvl>
   </w:abstractNum>
-  <w:abstractNum w:abstractNumId="32" w15:restartNumberingAfterBreak="0">
+  <w:abstractNum w:abstractNumId="33" w15:restartNumberingAfterBreak="0">
     <w:nsid w:val="734C0CB8"/>
     <w:multiLevelType w:val="multilevel"/>
     <w:tmpl w:val="6D2004F0"/>
@@ -18788,7 +18962,7 @@
       </w:rPr>
     </w:lvl>
   </w:abstractNum>
-  <w:abstractNum w:abstractNumId="33" w15:restartNumberingAfterBreak="0">
+  <w:abstractNum w:abstractNumId="34" w15:restartNumberingAfterBreak="0">
     <w:nsid w:val="754E7517"/>
     <w:multiLevelType w:val="hybridMultilevel"/>
     <w:tmpl w:val="6DB8A8AA"/>
@@ -18901,7 +19075,7 @@
       </w:rPr>
     </w:lvl>
   </w:abstractNum>
-  <w:abstractNum w:abstractNumId="34" w15:restartNumberingAfterBreak="0">
+  <w:abstractNum w:abstractNumId="35" w15:restartNumberingAfterBreak="0">
     <w:nsid w:val="765860BC"/>
     <w:multiLevelType w:val="hybridMultilevel"/>
     <w:tmpl w:val="9A72A908"/>
@@ -19014,7 +19188,7 @@
       </w:rPr>
     </w:lvl>
   </w:abstractNum>
-  <w:abstractNum w:abstractNumId="35" w15:restartNumberingAfterBreak="0">
+  <w:abstractNum w:abstractNumId="36" w15:restartNumberingAfterBreak="0">
     <w:nsid w:val="7B6C409F"/>
     <w:multiLevelType w:val="multilevel"/>
     <w:tmpl w:val="AA783774"/>
@@ -19127,7 +19301,7 @@
       </w:rPr>
     </w:lvl>
   </w:abstractNum>
-  <w:abstractNum w:abstractNumId="36" w15:restartNumberingAfterBreak="0">
+  <w:abstractNum w:abstractNumId="37" w15:restartNumberingAfterBreak="0">
     <w:nsid w:val="7F8E4BFE"/>
     <w:multiLevelType w:val="hybridMultilevel"/>
     <w:tmpl w:val="9500A0FE"/>
@@ -19241,19 +19415,19 @@
     </w:lvl>
   </w:abstractNum>
   <w:num w:numId="1">
-    <w:abstractNumId w:val="36"/>
+    <w:abstractNumId w:val="37"/>
   </w:num>
   <w:num w:numId="2">
-    <w:abstractNumId w:val="34"/>
+    <w:abstractNumId w:val="35"/>
   </w:num>
   <w:num w:numId="3">
     <w:abstractNumId w:val="0"/>
   </w:num>
   <w:num w:numId="4">
-    <w:abstractNumId w:val="35"/>
+    <w:abstractNumId w:val="36"/>
   </w:num>
   <w:num w:numId="5">
-    <w:abstractNumId w:val="22"/>
+    <w:abstractNumId w:val="23"/>
   </w:num>
   <w:num w:numId="6">
     <w:abstractNumId w:val="20"/>
@@ -19262,10 +19436,10 @@
     <w:abstractNumId w:val="10"/>
   </w:num>
   <w:num w:numId="8">
-    <w:abstractNumId w:val="32"/>
+    <w:abstractNumId w:val="33"/>
   </w:num>
   <w:num w:numId="9">
-    <w:abstractNumId w:val="31"/>
+    <w:abstractNumId w:val="32"/>
   </w:num>
   <w:num w:numId="10">
     <w:abstractNumId w:val="5"/>
@@ -19277,7 +19451,7 @@
     <w:abstractNumId w:val="6"/>
   </w:num>
   <w:num w:numId="13">
-    <w:abstractNumId w:val="26"/>
+    <w:abstractNumId w:val="27"/>
   </w:num>
   <w:num w:numId="14">
     <w:abstractNumId w:val="1"/>
@@ -19289,7 +19463,7 @@
     <w:abstractNumId w:val="19"/>
   </w:num>
   <w:num w:numId="17">
-    <w:abstractNumId w:val="21"/>
+    <w:abstractNumId w:val="22"/>
   </w:num>
   <w:num w:numId="18">
     <w:abstractNumId w:val="12"/>
@@ -19301,7 +19475,7 @@
     <w:abstractNumId w:val="11"/>
   </w:num>
   <w:num w:numId="21">
-    <w:abstractNumId w:val="23"/>
+    <w:abstractNumId w:val="24"/>
     <w:lvlOverride w:ilvl="0">
       <w:startOverride w:val="1"/>
     </w:lvlOverride>
@@ -19334,10 +19508,10 @@
     <w:abstractNumId w:val="17"/>
   </w:num>
   <w:num w:numId="23">
-    <w:abstractNumId w:val="33"/>
+    <w:abstractNumId w:val="34"/>
   </w:num>
   <w:num w:numId="24">
-    <w:abstractNumId w:val="27"/>
+    <w:abstractNumId w:val="28"/>
   </w:num>
   <w:num w:numId="25">
     <w:abstractNumId w:val="15"/>
@@ -19346,25 +19520,25 @@
     <w:abstractNumId w:val="8"/>
   </w:num>
   <w:num w:numId="27">
-    <w:abstractNumId w:val="24"/>
+    <w:abstractNumId w:val="25"/>
   </w:num>
   <w:num w:numId="28">
     <w:abstractNumId w:val="3"/>
   </w:num>
   <w:num w:numId="29">
-    <w:abstractNumId w:val="29"/>
+    <w:abstractNumId w:val="30"/>
   </w:num>
   <w:num w:numId="30">
-    <w:abstractNumId w:val="25"/>
+    <w:abstractNumId w:val="26"/>
   </w:num>
   <w:num w:numId="31">
     <w:abstractNumId w:val="7"/>
   </w:num>
   <w:num w:numId="32">
-    <w:abstractNumId w:val="30"/>
+    <w:abstractNumId w:val="31"/>
   </w:num>
   <w:num w:numId="33">
-    <w:abstractNumId w:val="28"/>
+    <w:abstractNumId w:val="29"/>
   </w:num>
   <w:num w:numId="34">
     <w:abstractNumId w:val="2"/>
@@ -19395,6 +19569,18 @@
   </w:num>
   <w:num w:numId="37">
     <w:abstractNumId w:val="4"/>
+    <w:lvlOverride w:ilvl="0"/>
+    <w:lvlOverride w:ilvl="1"/>
+    <w:lvlOverride w:ilvl="2"/>
+    <w:lvlOverride w:ilvl="3"/>
+    <w:lvlOverride w:ilvl="4"/>
+    <w:lvlOverride w:ilvl="5"/>
+    <w:lvlOverride w:ilvl="6"/>
+    <w:lvlOverride w:ilvl="7"/>
+    <w:lvlOverride w:ilvl="8"/>
+  </w:num>
+  <w:num w:numId="38">
+    <w:abstractNumId w:val="21"/>
     <w:lvlOverride w:ilvl="0"/>
     <w:lvlOverride w:ilvl="1"/>
     <w:lvlOverride w:ilvl="2"/>

</xml_diff>

<commit_message>
Aportes Prácticos que brindará el sistema Informe de Tesis
</commit_message>
<xml_diff>
--- a/Tesis/Tesis Dariel Enmanuel Cabrera Lopez.docx
+++ b/Tesis/Tesis Dariel Enmanuel Cabrera Lopez.docx
@@ -5750,26 +5750,167 @@
           <w:rFonts w:ascii="Arial" w:hAnsi="Arial" w:cs="Arial"/>
           <w:b/>
           <w:bCs/>
-          <w:lang w:val="es-US"/>
-        </w:rPr>
-      </w:pPr>
-    </w:p>
-    <w:p>
-      <w:pPr>
-        <w:pStyle w:val="NormalWeb"/>
+        </w:rPr>
+      </w:pPr>
+      <w:r>
         <w:rPr>
           <w:rFonts w:ascii="Arial" w:hAnsi="Arial" w:cs="Arial"/>
           <w:b/>
           <w:bCs/>
         </w:rPr>
-      </w:pPr>
+        <w:t>Aportes prácticos</w:t>
+      </w:r>
       <w:r>
         <w:rPr>
           <w:rFonts w:ascii="Arial" w:hAnsi="Arial" w:cs="Arial"/>
           <w:b/>
           <w:bCs/>
         </w:rPr>
-        <w:t>Aportes prácticos</w:t>
+        <w:t xml:space="preserve"> que brindará el sistema </w:t>
+      </w:r>
+    </w:p>
+    <w:p>
+      <w:pPr>
+        <w:pStyle w:val="NormalWeb"/>
+        <w:numPr>
+          <w:ilvl w:val="0"/>
+          <w:numId w:val="39"/>
+        </w:numPr>
+        <w:shd w:val="clear" w:color="auto" w:fill="FFFFFF"/>
+        <w:spacing w:before="0" w:beforeAutospacing="0" w:after="0" w:afterAutospacing="0"/>
+        <w:rPr>
+          <w:rFonts w:ascii="Arial" w:hAnsi="Arial" w:cs="Arial"/>
+          <w:lang w:val="es-US"/>
+        </w:rPr>
+      </w:pPr>
+      <w:bookmarkStart w:id="14" w:name="_Hlk187443634"/>
+      <w:r>
+        <w:rPr>
+          <w:rFonts w:ascii="Arial" w:hAnsi="Arial" w:cs="Arial"/>
+          <w:lang w:val="es-US"/>
+        </w:rPr>
+        <w:t>Facilitará el acceso y consulta de la información</w:t>
+      </w:r>
+      <w:bookmarkEnd w:id="14"/>
+      <w:r>
+        <w:rPr>
+          <w:rFonts w:ascii="Arial" w:hAnsi="Arial" w:cs="Arial"/>
+          <w:lang w:val="es-US"/>
+        </w:rPr>
+        <w:t xml:space="preserve">: </w:t>
+      </w:r>
+    </w:p>
+    <w:p>
+      <w:pPr>
+        <w:pStyle w:val="Prrafodelista"/>
+        <w:numPr>
+          <w:ilvl w:val="0"/>
+          <w:numId w:val="39"/>
+        </w:numPr>
+        <w:shd w:val="clear" w:color="auto" w:fill="FFFFFF"/>
+        <w:spacing w:after="0"/>
+        <w:rPr>
+          <w:lang w:val="es-US"/>
+        </w:rPr>
+      </w:pPr>
+      <w:r>
+        <w:rPr>
+          <w:rFonts w:eastAsia="Times New Roman"/>
+          <w:lang w:val="es-US" w:eastAsia="es-ES"/>
+        </w:rPr>
+        <w:t>Mejorará la toma de decisiones por parte del personal asociado al centro, a través de reportes gráficos y representación visual de la información almacenada en el sistema.</w:t>
+      </w:r>
+    </w:p>
+    <w:p>
+      <w:pPr>
+        <w:spacing w:after="0" w:line="240" w:lineRule="auto"/>
+        <w:rPr>
+          <w:lang w:val="es-US"/>
+        </w:rPr>
+      </w:pPr>
+    </w:p>
+    <w:p>
+      <w:pPr>
+        <w:pStyle w:val="NormalWeb"/>
+        <w:numPr>
+          <w:ilvl w:val="0"/>
+          <w:numId w:val="39"/>
+        </w:numPr>
+        <w:shd w:val="clear" w:color="auto" w:fill="FFFFFF"/>
+        <w:spacing w:before="0" w:beforeAutospacing="0" w:after="0" w:afterAutospacing="0"/>
+        <w:rPr>
+          <w:rFonts w:ascii="Arial" w:hAnsi="Arial" w:cs="Arial"/>
+          <w:lang w:val="es-US"/>
+        </w:rPr>
+      </w:pPr>
+      <w:r>
+        <w:rPr>
+          <w:rFonts w:ascii="Arial" w:hAnsi="Arial" w:cs="Arial"/>
+          <w:lang w:val="es-US"/>
+        </w:rPr>
+        <w:t>Posibilitará llevar un seguimiento detallado de las actividades de los usuarios</w:t>
+      </w:r>
+      <w:r>
+        <w:rPr>
+          <w:rFonts w:ascii="Arial" w:hAnsi="Arial" w:cs="Arial"/>
+          <w:lang w:val="es-US"/>
+        </w:rPr>
+        <w:t>.</w:t>
+      </w:r>
+    </w:p>
+    <w:p>
+      <w:pPr>
+        <w:pStyle w:val="NormalWeb"/>
+        <w:numPr>
+          <w:ilvl w:val="0"/>
+          <w:numId w:val="39"/>
+        </w:numPr>
+        <w:shd w:val="clear" w:color="auto" w:fill="FFFFFF"/>
+        <w:spacing w:before="0" w:beforeAutospacing="0" w:after="0" w:afterAutospacing="0"/>
+        <w:rPr>
+          <w:rFonts w:ascii="Arial" w:hAnsi="Arial" w:cs="Arial"/>
+          <w:lang w:val="es-US"/>
+        </w:rPr>
+      </w:pPr>
+      <w:r>
+        <w:rPr>
+          <w:rFonts w:ascii="Arial" w:hAnsi="Arial" w:cs="Arial"/>
+          <w:lang w:val="es-US"/>
+        </w:rPr>
+        <w:t>Permitirá la generación de salvas automáticas de la información almacenada</w:t>
+      </w:r>
+      <w:r>
+        <w:rPr>
+          <w:rFonts w:ascii="Arial" w:hAnsi="Arial" w:cs="Arial"/>
+          <w:lang w:val="es-US"/>
+        </w:rPr>
+        <w:t>.</w:t>
+      </w:r>
+    </w:p>
+    <w:p>
+      <w:pPr>
+        <w:pStyle w:val="Prrafodelista"/>
+        <w:numPr>
+          <w:ilvl w:val="0"/>
+          <w:numId w:val="39"/>
+        </w:numPr>
+        <w:shd w:val="clear" w:color="auto" w:fill="FFFFFF"/>
+        <w:spacing w:after="0" w:line="240" w:lineRule="auto"/>
+      </w:pPr>
+      <w:r>
+        <w:rPr>
+          <w:rFonts w:eastAsia="Times New Roman"/>
+          <w:lang w:val="es-US" w:eastAsia="es-ES"/>
+        </w:rPr>
+        <w:lastRenderedPageBreak/>
+        <w:t>Facilitará opciones de impresión y conversión a documentos de la información registrada en el sistema</w:t>
+      </w:r>
+      <w:r>
+        <w:rPr>
+          <w:rFonts w:eastAsia="Times New Roman"/>
+          <w:lang w:val="es-US" w:eastAsia="es-ES"/>
+        </w:rPr>
+        <w:t>.</w:t>
       </w:r>
     </w:p>
     <w:p>
@@ -5805,12 +5946,12 @@
       <w:pPr>
         <w:pStyle w:val="Ttulo1"/>
       </w:pPr>
-      <w:bookmarkStart w:id="14" w:name="_Toc176513908"/>
+      <w:bookmarkStart w:id="15" w:name="_Toc176513908"/>
       <w:r>
         <w:lastRenderedPageBreak/>
         <w:t>Capítulo 1 Marco Teórico Conceptual</w:t>
       </w:r>
-      <w:bookmarkEnd w:id="14"/>
+      <w:bookmarkEnd w:id="15"/>
     </w:p>
     <w:p>
       <w:pPr>
@@ -5819,7 +5960,7 @@
           <w:u w:val="single"/>
         </w:rPr>
       </w:pPr>
-      <w:bookmarkStart w:id="15" w:name="_Hlk176402943"/>
+      <w:bookmarkStart w:id="16" w:name="_Hlk176402943"/>
       <w:r>
         <w:t>En este capítulo se explican</w:t>
       </w:r>
@@ -5832,27 +5973,27 @@
       <w:r>
         <w:t xml:space="preserve">los principales aspectos teóricos, los conceptos de las tecnologías y la caracterización </w:t>
       </w:r>
-      <w:commentRangeStart w:id="16"/>
+      <w:commentRangeStart w:id="17"/>
       <w:r>
         <w:t>de las herramientas computacionales utilizadas</w:t>
       </w:r>
-      <w:commentRangeEnd w:id="16"/>
+      <w:commentRangeEnd w:id="17"/>
       <w:r>
         <w:rPr>
           <w:rStyle w:val="Refdecomentario"/>
         </w:rPr>
-        <w:commentReference w:id="16"/>
+        <w:commentReference w:id="17"/>
       </w:r>
     </w:p>
     <w:p>
       <w:pPr>
         <w:pStyle w:val="Ttulo2"/>
       </w:pPr>
-      <w:bookmarkStart w:id="17" w:name="_Toc176513909"/>
+      <w:bookmarkStart w:id="18" w:name="_Toc176513909"/>
       <w:r>
         <w:t>Estado del Arte</w:t>
       </w:r>
-      <w:bookmarkEnd w:id="17"/>
+      <w:bookmarkEnd w:id="18"/>
     </w:p>
     <w:p>
       <w:r>
@@ -5869,11 +6010,11 @@
       <w:r>
         <w:t xml:space="preserve"> </w:t>
       </w:r>
-      <w:bookmarkStart w:id="18" w:name="_Toc176513910"/>
+      <w:bookmarkStart w:id="19" w:name="_Toc176513910"/>
       <w:r>
         <w:t>Ámbito Internacional</w:t>
       </w:r>
-      <w:bookmarkEnd w:id="18"/>
+      <w:bookmarkEnd w:id="19"/>
     </w:p>
     <w:p>
       <w:pPr>
@@ -5883,12 +6024,12 @@
           <w:numId w:val="15"/>
         </w:numPr>
       </w:pPr>
-      <w:commentRangeStart w:id="19"/>
       <w:commentRangeStart w:id="20"/>
+      <w:commentRangeStart w:id="21"/>
       <w:r>
         <w:t xml:space="preserve">Delft3D </w:t>
       </w:r>
-      <w:commentRangeEnd w:id="19"/>
+      <w:commentRangeEnd w:id="20"/>
       <w:r>
         <w:rPr>
           <w:rStyle w:val="Refdecomentario"/>
@@ -5896,9 +6037,9 @@
           <w:b w:val="0"/>
           <w:iCs w:val="0"/>
         </w:rPr>
-        <w:commentReference w:id="19"/>
-      </w:r>
-      <w:commentRangeEnd w:id="20"/>
+        <w:commentReference w:id="20"/>
+      </w:r>
+      <w:commentRangeEnd w:id="21"/>
       <w:r>
         <w:rPr>
           <w:rStyle w:val="Refdecomentario"/>
@@ -5906,7 +6047,7 @@
           <w:b w:val="0"/>
           <w:iCs w:val="0"/>
         </w:rPr>
-        <w:commentReference w:id="20"/>
+        <w:commentReference w:id="21"/>
       </w:r>
       <w:r>
         <w:rPr>
@@ -6266,8 +6407,8 @@
       <w:pPr>
         <w:pStyle w:val="Ttulo4"/>
       </w:pPr>
-      <w:commentRangeStart w:id="21"/>
       <w:commentRangeStart w:id="22"/>
+      <w:commentRangeStart w:id="23"/>
       <w:r>
         <w:lastRenderedPageBreak/>
         <w:t>Mike 21</w:t>
@@ -6386,23 +6527,23 @@
         </w:rPr>
         <w:t xml:space="preserve">. Simula diversos aspectos </w:t>
       </w:r>
-      <w:commentRangeEnd w:id="21"/>
+      <w:commentRangeEnd w:id="22"/>
       <w:r>
         <w:rPr>
           <w:rStyle w:val="Refdecomentario"/>
           <w:rFonts w:ascii="Arial" w:eastAsiaTheme="minorHAnsi" w:hAnsi="Arial" w:cs="Arial"/>
           <w:lang w:eastAsia="en-US"/>
         </w:rPr>
-        <w:commentReference w:id="21"/>
-      </w:r>
-      <w:commentRangeEnd w:id="22"/>
+        <w:commentReference w:id="22"/>
+      </w:r>
+      <w:commentRangeEnd w:id="23"/>
       <w:r>
         <w:rPr>
           <w:rStyle w:val="Refdecomentario"/>
           <w:rFonts w:ascii="Arial" w:eastAsiaTheme="minorHAnsi" w:hAnsi="Arial" w:cs="Arial"/>
           <w:lang w:eastAsia="en-US"/>
         </w:rPr>
-        <w:commentReference w:id="22"/>
+        <w:commentReference w:id="23"/>
       </w:r>
       <w:r>
         <w:rPr>
@@ -6607,16 +6748,16 @@
           <w:numId w:val="10"/>
         </w:numPr>
       </w:pPr>
-      <w:commentRangeStart w:id="23"/>
+      <w:commentRangeStart w:id="24"/>
       <w:r>
         <w:t xml:space="preserve">Es un software costoso. </w:t>
       </w:r>
-      <w:commentRangeEnd w:id="23"/>
+      <w:commentRangeEnd w:id="24"/>
       <w:r>
         <w:rPr>
           <w:rStyle w:val="Refdecomentario"/>
         </w:rPr>
-        <w:commentReference w:id="23"/>
+        <w:commentReference w:id="24"/>
       </w:r>
       <w:r>
         <w:t>Esto puede ser un obstáculo para su uso por parte de pequeñas empresas y organizaciones.</w:t>
@@ -6904,12 +7045,12 @@
       <w:pPr>
         <w:pStyle w:val="Ttulo3"/>
       </w:pPr>
-      <w:bookmarkStart w:id="24" w:name="_Toc176513911"/>
-      <w:bookmarkEnd w:id="15"/>
+      <w:bookmarkStart w:id="25" w:name="_Toc176513911"/>
+      <w:bookmarkEnd w:id="16"/>
       <w:r>
         <w:t xml:space="preserve"> Ámbito Nacional</w:t>
       </w:r>
-      <w:bookmarkEnd w:id="24"/>
+      <w:bookmarkEnd w:id="25"/>
     </w:p>
     <w:p>
       <w:pPr>
@@ -7059,12 +7200,12 @@
       <w:pPr>
         <w:pStyle w:val="Ttulo2"/>
       </w:pPr>
-      <w:bookmarkStart w:id="25" w:name="_Toc176513912"/>
-      <w:bookmarkStart w:id="26" w:name="_Hlk176949920"/>
+      <w:bookmarkStart w:id="26" w:name="_Toc176513912"/>
+      <w:bookmarkStart w:id="27" w:name="_Hlk176949920"/>
       <w:r>
         <w:t>Gestión</w:t>
       </w:r>
-      <w:bookmarkEnd w:id="25"/>
+      <w:bookmarkEnd w:id="26"/>
     </w:p>
     <w:p>
       <w:r>
@@ -7090,11 +7231,11 @@
       <w:pPr>
         <w:pStyle w:val="Ttulo2"/>
       </w:pPr>
-      <w:bookmarkStart w:id="27" w:name="_Toc176513913"/>
+      <w:bookmarkStart w:id="28" w:name="_Toc176513913"/>
       <w:r>
         <w:t>Sistema de Gestión</w:t>
       </w:r>
-      <w:bookmarkEnd w:id="27"/>
+      <w:bookmarkEnd w:id="28"/>
       <w:r>
         <w:t xml:space="preserve"> </w:t>
       </w:r>
@@ -7164,11 +7305,11 @@
       <w:pPr>
         <w:pStyle w:val="Ttulo2"/>
       </w:pPr>
-      <w:bookmarkStart w:id="28" w:name="_Toc176513914"/>
+      <w:bookmarkStart w:id="29" w:name="_Toc176513914"/>
       <w:r>
         <w:t>Servicios Web</w:t>
       </w:r>
-      <w:bookmarkEnd w:id="28"/>
+      <w:bookmarkEnd w:id="29"/>
       <w:r>
         <w:t xml:space="preserve"> </w:t>
       </w:r>
@@ -7223,15 +7364,15 @@
       <w:pPr>
         <w:pStyle w:val="Ttulo2"/>
       </w:pPr>
-      <w:bookmarkStart w:id="29" w:name="_Toc88600706"/>
-      <w:bookmarkStart w:id="30" w:name="_Toc88579756"/>
-      <w:bookmarkStart w:id="31" w:name="_Toc176513915"/>
+      <w:bookmarkStart w:id="30" w:name="_Toc88600706"/>
+      <w:bookmarkStart w:id="31" w:name="_Toc88579756"/>
+      <w:bookmarkStart w:id="32" w:name="_Toc176513915"/>
       <w:r>
         <w:t>Arquitectura de Microservicios</w:t>
       </w:r>
-      <w:bookmarkEnd w:id="29"/>
       <w:bookmarkEnd w:id="30"/>
       <w:bookmarkEnd w:id="31"/>
+      <w:bookmarkEnd w:id="32"/>
     </w:p>
     <w:p>
       <w:r>
@@ -7276,15 +7417,15 @@
           <w:shd w:val="clear" w:color="auto" w:fill="auto"/>
         </w:rPr>
       </w:pPr>
-      <w:bookmarkStart w:id="32" w:name="_Toc88600707"/>
-      <w:bookmarkStart w:id="33" w:name="_Toc88579757"/>
-      <w:bookmarkStart w:id="34" w:name="_Toc176513916"/>
+      <w:bookmarkStart w:id="33" w:name="_Toc88600707"/>
+      <w:bookmarkStart w:id="34" w:name="_Toc88579757"/>
+      <w:bookmarkStart w:id="35" w:name="_Toc176513916"/>
       <w:r>
         <w:t>Pruebas de Software</w:t>
       </w:r>
-      <w:bookmarkEnd w:id="32"/>
       <w:bookmarkEnd w:id="33"/>
       <w:bookmarkEnd w:id="34"/>
+      <w:bookmarkEnd w:id="35"/>
     </w:p>
     <w:p>
       <w:pPr>
@@ -7296,8 +7437,8 @@
           <w:lang w:val="es-CU" w:eastAsia="es-CU"/>
         </w:rPr>
       </w:pPr>
-      <w:commentRangeStart w:id="35"/>
       <w:commentRangeStart w:id="36"/>
+      <w:commentRangeStart w:id="37"/>
       <w:r>
         <w:rPr>
           <w:rFonts w:eastAsia="Times New Roman"/>
@@ -7516,21 +7657,21 @@
         </w:rPr>
         <w:t xml:space="preserve"> de Software se trata básicamente del conjunto de actividades dentro del desarrollo de un software permitiendo así tener procesos, métodos </w:t>
       </w:r>
-      <w:commentRangeEnd w:id="35"/>
+      <w:commentRangeEnd w:id="36"/>
       <w:r>
         <w:rPr>
           <w:rStyle w:val="Refdecomentario"/>
           <w:sz w:val="24"/>
           <w:szCs w:val="24"/>
         </w:rPr>
-        <w:commentReference w:id="35"/>
-      </w:r>
-      <w:commentRangeEnd w:id="36"/>
+        <w:commentReference w:id="36"/>
+      </w:r>
+      <w:commentRangeEnd w:id="37"/>
       <w:r>
         <w:rPr>
           <w:rStyle w:val="Refdecomentario"/>
         </w:rPr>
-        <w:commentReference w:id="36"/>
+        <w:commentReference w:id="37"/>
       </w:r>
       <w:r>
         <w:rPr>
@@ -7613,11 +7754,11 @@
       <w:pPr>
         <w:pStyle w:val="Ttulo2"/>
       </w:pPr>
-      <w:bookmarkStart w:id="37" w:name="_Toc176513917"/>
+      <w:bookmarkStart w:id="38" w:name="_Toc176513917"/>
       <w:r>
         <w:t>Herramientas y tecnologías utilizadas en el desarrollo del sistema</w:t>
       </w:r>
-      <w:bookmarkEnd w:id="37"/>
+      <w:bookmarkEnd w:id="38"/>
       <w:r>
         <w:t xml:space="preserve"> </w:t>
       </w:r>
@@ -7733,7 +7874,7 @@
           <w:u w:val="single"/>
         </w:rPr>
       </w:pPr>
-      <w:bookmarkStart w:id="38" w:name="_Toc176513918"/>
+      <w:bookmarkStart w:id="39" w:name="_Toc176513918"/>
       <w:r>
         <w:rPr>
           <w:u w:val="single"/>
@@ -7747,7 +7888,7 @@
         </w:rPr>
         <w:t>Code</w:t>
       </w:r>
-      <w:bookmarkEnd w:id="38"/>
+      <w:bookmarkEnd w:id="39"/>
       <w:proofErr w:type="spellEnd"/>
     </w:p>
     <w:p>
@@ -7917,7 +8058,7 @@
       <w:pPr>
         <w:pStyle w:val="Ttulo3"/>
       </w:pPr>
-      <w:bookmarkStart w:id="39" w:name="_Toc176513919"/>
+      <w:bookmarkStart w:id="40" w:name="_Toc176513919"/>
       <w:r>
         <w:t xml:space="preserve">Visual </w:t>
       </w:r>
@@ -7925,7 +8066,7 @@
       <w:r>
         <w:t>Paradigm</w:t>
       </w:r>
-      <w:bookmarkEnd w:id="39"/>
+      <w:bookmarkEnd w:id="40"/>
       <w:proofErr w:type="spellEnd"/>
       <w:r>
         <w:t xml:space="preserve"> </w:t>
@@ -7972,11 +8113,11 @@
       <w:pPr>
         <w:pStyle w:val="Ttulo3"/>
       </w:pPr>
-      <w:bookmarkStart w:id="40" w:name="_Toc176513920"/>
+      <w:bookmarkStart w:id="41" w:name="_Toc176513920"/>
       <w:r>
         <w:t>Git</w:t>
       </w:r>
-      <w:bookmarkEnd w:id="40"/>
+      <w:bookmarkEnd w:id="41"/>
       <w:r>
         <w:t xml:space="preserve"> </w:t>
       </w:r>
@@ -8005,7 +8146,7 @@
       <w:pPr>
         <w:pStyle w:val="Ttulo3"/>
       </w:pPr>
-      <w:bookmarkStart w:id="41" w:name="_Toc176513921"/>
+      <w:bookmarkStart w:id="42" w:name="_Toc176513921"/>
       <w:proofErr w:type="spellStart"/>
       <w:r>
         <w:t>Pos</w:t>
@@ -8016,7 +8157,7 @@
       <w:r>
         <w:t>man</w:t>
       </w:r>
-      <w:bookmarkEnd w:id="41"/>
+      <w:bookmarkEnd w:id="42"/>
       <w:proofErr w:type="spellEnd"/>
       <w:r>
         <w:t xml:space="preserve"> </w:t>
@@ -8178,7 +8319,7 @@
       <w:pPr>
         <w:pStyle w:val="Ttulo3"/>
       </w:pPr>
-      <w:bookmarkStart w:id="42" w:name="_Toc176513922"/>
+      <w:bookmarkStart w:id="43" w:name="_Toc176513922"/>
       <w:r>
         <w:t xml:space="preserve">Mongo </w:t>
       </w:r>
@@ -8186,7 +8327,7 @@
       <w:r>
         <w:t>Compass</w:t>
       </w:r>
-      <w:bookmarkEnd w:id="42"/>
+      <w:bookmarkEnd w:id="43"/>
       <w:proofErr w:type="spellEnd"/>
       <w:r>
         <w:t xml:space="preserve">  </w:t>
@@ -8267,7 +8408,7 @@
       <w:pPr>
         <w:pStyle w:val="Ttulo3"/>
       </w:pPr>
-      <w:bookmarkStart w:id="43" w:name="_Toc176513923"/>
+      <w:bookmarkStart w:id="44" w:name="_Toc176513923"/>
       <w:proofErr w:type="spellStart"/>
       <w:r>
         <w:t>Node</w:t>
@@ -8279,7 +8420,7 @@
       <w:r>
         <w:t>.JS</w:t>
       </w:r>
-      <w:bookmarkEnd w:id="43"/>
+      <w:bookmarkEnd w:id="44"/>
     </w:p>
     <w:p>
       <w:r>
@@ -8354,11 +8495,11 @@
       <w:pPr>
         <w:pStyle w:val="Ttulo2"/>
       </w:pPr>
-      <w:bookmarkStart w:id="44" w:name="_Toc176513924"/>
+      <w:bookmarkStart w:id="45" w:name="_Toc176513924"/>
       <w:r>
         <w:t>Lenguajes a emplear en el desarrollo del sistema</w:t>
       </w:r>
-      <w:bookmarkEnd w:id="44"/>
+      <w:bookmarkEnd w:id="45"/>
       <w:r>
         <w:t xml:space="preserve"> </w:t>
       </w:r>
@@ -8537,12 +8678,12 @@
       <w:pPr>
         <w:pStyle w:val="Ttulo3"/>
       </w:pPr>
-      <w:bookmarkStart w:id="45" w:name="_Toc176513925"/>
+      <w:bookmarkStart w:id="46" w:name="_Toc176513925"/>
       <w:proofErr w:type="spellStart"/>
       <w:r>
         <w:t>React</w:t>
       </w:r>
-      <w:bookmarkEnd w:id="45"/>
+      <w:bookmarkEnd w:id="46"/>
       <w:proofErr w:type="spellEnd"/>
       <w:r>
         <w:t xml:space="preserve"> </w:t>
@@ -8599,11 +8740,11 @@
       <w:pPr>
         <w:pStyle w:val="Ttulo3"/>
       </w:pPr>
-      <w:bookmarkStart w:id="46" w:name="_Toc176513926"/>
+      <w:bookmarkStart w:id="47" w:name="_Toc176513926"/>
       <w:r>
         <w:t>HTML</w:t>
       </w:r>
-      <w:bookmarkEnd w:id="46"/>
+      <w:bookmarkEnd w:id="47"/>
     </w:p>
     <w:p>
       <w:r>
@@ -8679,11 +8820,11 @@
       <w:pPr>
         <w:pStyle w:val="Ttulo3"/>
       </w:pPr>
-      <w:bookmarkStart w:id="47" w:name="_Toc176513927"/>
+      <w:bookmarkStart w:id="48" w:name="_Toc176513927"/>
       <w:r>
         <w:t>CSS</w:t>
       </w:r>
-      <w:bookmarkEnd w:id="47"/>
+      <w:bookmarkEnd w:id="48"/>
     </w:p>
     <w:p>
       <w:r>
@@ -8725,13 +8866,13 @@
       <w:pPr>
         <w:pStyle w:val="Ttulo3"/>
       </w:pPr>
-      <w:bookmarkStart w:id="48" w:name="_Toc176513928"/>
+      <w:bookmarkStart w:id="49" w:name="_Toc176513928"/>
       <w:proofErr w:type="spellStart"/>
       <w:r>
         <w:lastRenderedPageBreak/>
         <w:t>Javascript</w:t>
       </w:r>
-      <w:bookmarkEnd w:id="48"/>
+      <w:bookmarkEnd w:id="49"/>
       <w:proofErr w:type="spellEnd"/>
     </w:p>
     <w:p>
@@ -8781,11 +8922,11 @@
       <w:pPr>
         <w:pStyle w:val="Ttulo3"/>
       </w:pPr>
-      <w:bookmarkStart w:id="49" w:name="_Toc176513929"/>
+      <w:bookmarkStart w:id="50" w:name="_Toc176513929"/>
       <w:r>
         <w:t>Mongo DB</w:t>
       </w:r>
-      <w:bookmarkEnd w:id="49"/>
+      <w:bookmarkEnd w:id="50"/>
     </w:p>
     <w:p>
       <w:pPr>
@@ -8828,11 +8969,11 @@
       <w:pPr>
         <w:pStyle w:val="Ttulo2"/>
       </w:pPr>
-      <w:bookmarkStart w:id="50" w:name="_Toc176513930"/>
+      <w:bookmarkStart w:id="51" w:name="_Toc176513930"/>
       <w:r>
         <w:t>Arquitectura Cliente-Servidor</w:t>
       </w:r>
-      <w:bookmarkEnd w:id="50"/>
+      <w:bookmarkEnd w:id="51"/>
       <w:r>
         <w:t xml:space="preserve"> </w:t>
       </w:r>
@@ -8849,7 +8990,7 @@
           <w:szCs w:val="24"/>
         </w:rPr>
       </w:pPr>
-      <w:bookmarkStart w:id="51" w:name="_Toc176513931"/>
+      <w:bookmarkStart w:id="52" w:name="_Toc176513931"/>
       <w:r>
         <w:rPr>
           <w:rStyle w:val="Ttulo1Car"/>
@@ -8861,7 +9002,7 @@
         </w:rPr>
         <w:t>Metodologías de Desarrollo Programación Extrema (XP)</w:t>
       </w:r>
-      <w:bookmarkEnd w:id="51"/>
+      <w:bookmarkEnd w:id="52"/>
     </w:p>
     <w:p>
       <w:r>
@@ -9004,10 +9145,10 @@
           <w:rFonts w:ascii="Arial" w:hAnsi="Arial" w:cs="Arial"/>
         </w:rPr>
       </w:pPr>
-      <w:bookmarkStart w:id="52" w:name="_Toc176513932"/>
+      <w:bookmarkStart w:id="53" w:name="_Toc176513932"/>
     </w:p>
     <w:p/>
-    <w:bookmarkEnd w:id="26"/>
+    <w:bookmarkEnd w:id="27"/>
     <w:p/>
     <w:p>
       <w:pPr>
@@ -9022,10 +9163,10 @@
       <w:r>
         <w:t xml:space="preserve"> Planificación y Diseño</w:t>
       </w:r>
-      <w:bookmarkEnd w:id="52"/>
-    </w:p>
-    <w:p>
-      <w:bookmarkStart w:id="53" w:name="_Hlk176950327"/>
+      <w:bookmarkEnd w:id="53"/>
+    </w:p>
+    <w:p>
+      <w:bookmarkStart w:id="54" w:name="_Hlk176950327"/>
       <w:r>
         <w:t xml:space="preserve">Introducción al Capítulo </w:t>
       </w:r>
@@ -9038,12 +9179,12 @@
           <w:numId w:val="22"/>
         </w:numPr>
       </w:pPr>
-      <w:bookmarkStart w:id="54" w:name="_Toc176513933"/>
-      <w:bookmarkStart w:id="55" w:name="_Hlk176950268"/>
+      <w:bookmarkStart w:id="55" w:name="_Toc176513933"/>
+      <w:bookmarkStart w:id="56" w:name="_Hlk176950268"/>
       <w:r>
         <w:t>Descripción del proceso de cálculo del transporte de sedimentos</w:t>
       </w:r>
-      <w:bookmarkEnd w:id="54"/>
+      <w:bookmarkEnd w:id="55"/>
     </w:p>
     <w:p>
       <w:r>
@@ -9157,7 +9298,7 @@
         <w:t>-Altura</w:t>
       </w:r>
     </w:p>
-    <w:bookmarkEnd w:id="53"/>
+    <w:bookmarkEnd w:id="54"/>
     <w:p/>
     <w:p/>
     <w:p/>
@@ -9174,11 +9315,11 @@
         </w:numPr>
         <w:ind w:left="465" w:hanging="405"/>
       </w:pPr>
-      <w:bookmarkStart w:id="56" w:name="_Toc176513934"/>
+      <w:bookmarkStart w:id="57" w:name="_Toc176513934"/>
       <w:r>
         <w:t>2.1: Actores del Sistema</w:t>
       </w:r>
-      <w:bookmarkEnd w:id="56"/>
+      <w:bookmarkEnd w:id="57"/>
     </w:p>
     <w:p>
       <w:r>
@@ -9289,7 +9430,7 @@
                 <w:szCs w:val="22"/>
               </w:rPr>
             </w:pPr>
-            <w:commentRangeStart w:id="57"/>
+            <w:commentRangeStart w:id="58"/>
             <w:r>
               <w:rPr>
                 <w:color w:val="auto"/>
@@ -9298,14 +9439,14 @@
               </w:rPr>
               <w:t>Trabajador</w:t>
             </w:r>
-            <w:commentRangeEnd w:id="57"/>
+            <w:commentRangeEnd w:id="58"/>
             <w:r>
               <w:rPr>
                 <w:rStyle w:val="Refdecomentario"/>
                 <w:color w:val="auto"/>
                 <w:lang w:eastAsia="en-US"/>
               </w:rPr>
-              <w:commentReference w:id="57"/>
+              <w:commentReference w:id="58"/>
             </w:r>
           </w:p>
         </w:tc>
@@ -9400,7 +9541,7 @@
           <w:u w:val="single"/>
         </w:rPr>
       </w:pPr>
-      <w:bookmarkStart w:id="58" w:name="_Toc176513935"/>
+      <w:bookmarkStart w:id="59" w:name="_Toc176513935"/>
       <w:r>
         <w:rPr>
           <w:rStyle w:val="Ttulo1Car"/>
@@ -9412,7 +9553,7 @@
         </w:rPr>
         <w:t>2.2: Funcionalidades del Sistema</w:t>
       </w:r>
-      <w:bookmarkEnd w:id="58"/>
+      <w:bookmarkEnd w:id="59"/>
     </w:p>
     <w:p>
       <w:pPr>
@@ -9466,8 +9607,8 @@
           <w:u w:val="single"/>
         </w:rPr>
       </w:pPr>
-      <w:bookmarkStart w:id="59" w:name="_Toc176513936"/>
-      <w:bookmarkEnd w:id="59"/>
+      <w:bookmarkStart w:id="60" w:name="_Toc176513936"/>
+      <w:bookmarkEnd w:id="60"/>
     </w:p>
     <w:p>
       <w:pPr>
@@ -9490,8 +9631,8 @@
           <w:u w:val="single"/>
         </w:rPr>
       </w:pPr>
-      <w:bookmarkStart w:id="60" w:name="_Toc176513937"/>
-      <w:bookmarkEnd w:id="60"/>
+      <w:bookmarkStart w:id="61" w:name="_Toc176513937"/>
+      <w:bookmarkEnd w:id="61"/>
     </w:p>
     <w:p>
       <w:pPr>
@@ -9514,8 +9655,8 @@
           <w:u w:val="single"/>
         </w:rPr>
       </w:pPr>
-      <w:bookmarkStart w:id="61" w:name="_Toc176513938"/>
-      <w:bookmarkEnd w:id="61"/>
+      <w:bookmarkStart w:id="62" w:name="_Toc176513938"/>
+      <w:bookmarkEnd w:id="62"/>
     </w:p>
     <w:p>
       <w:pPr>
@@ -9538,8 +9679,8 @@
           <w:u w:val="single"/>
         </w:rPr>
       </w:pPr>
-      <w:bookmarkStart w:id="62" w:name="_Toc176513939"/>
-      <w:bookmarkEnd w:id="62"/>
+      <w:bookmarkStart w:id="63" w:name="_Toc176513939"/>
+      <w:bookmarkEnd w:id="63"/>
     </w:p>
     <w:p>
       <w:pPr>
@@ -9562,8 +9703,8 @@
           <w:u w:val="single"/>
         </w:rPr>
       </w:pPr>
-      <w:bookmarkStart w:id="63" w:name="_Toc176513940"/>
-      <w:bookmarkEnd w:id="63"/>
+      <w:bookmarkStart w:id="64" w:name="_Toc176513940"/>
+      <w:bookmarkEnd w:id="64"/>
     </w:p>
     <w:p>
       <w:pPr>
@@ -9586,8 +9727,8 @@
           <w:u w:val="single"/>
         </w:rPr>
       </w:pPr>
-      <w:bookmarkStart w:id="64" w:name="_Toc176513941"/>
-      <w:bookmarkEnd w:id="64"/>
+      <w:bookmarkStart w:id="65" w:name="_Toc176513941"/>
+      <w:bookmarkEnd w:id="65"/>
     </w:p>
     <w:p>
       <w:pPr>
@@ -9601,7 +9742,7 @@
           <w:szCs w:val="24"/>
         </w:rPr>
       </w:pPr>
-      <w:bookmarkStart w:id="65" w:name="_Toc176513942"/>
+      <w:bookmarkStart w:id="66" w:name="_Toc176513942"/>
       <w:r>
         <w:rPr>
           <w:rStyle w:val="Ttulo1Car"/>
@@ -9613,7 +9754,7 @@
         </w:rPr>
         <w:t>Requisitos Funcionales:</w:t>
       </w:r>
-      <w:bookmarkEnd w:id="65"/>
+      <w:bookmarkEnd w:id="66"/>
     </w:p>
     <w:p>
       <w:r>
@@ -9669,35 +9810,35 @@
           <w:lang w:eastAsia="es-ES"/>
         </w:rPr>
       </w:pPr>
-      <w:bookmarkStart w:id="66" w:name="_Hlk185234264"/>
+      <w:bookmarkStart w:id="67" w:name="_Hlk185234264"/>
       <w:r>
         <w:rPr>
           <w:lang w:eastAsia="es-ES"/>
         </w:rPr>
         <w:t xml:space="preserve">El Sistema </w:t>
       </w:r>
-      <w:commentRangeStart w:id="67"/>
       <w:commentRangeStart w:id="68"/>
+      <w:commentRangeStart w:id="69"/>
       <w:r>
         <w:rPr>
           <w:lang w:eastAsia="es-ES"/>
         </w:rPr>
         <w:t xml:space="preserve"> </w:t>
       </w:r>
-      <w:commentRangeEnd w:id="67"/>
+      <w:commentRangeEnd w:id="68"/>
       <w:r>
         <w:rPr>
           <w:rStyle w:val="Refdecomentario"/>
         </w:rPr>
-        <w:commentReference w:id="67"/>
-      </w:r>
-      <w:bookmarkEnd w:id="66"/>
-      <w:commentRangeEnd w:id="68"/>
+        <w:commentReference w:id="68"/>
+      </w:r>
+      <w:bookmarkEnd w:id="67"/>
+      <w:commentRangeEnd w:id="69"/>
       <w:r>
         <w:rPr>
           <w:rStyle w:val="Refdecomentario"/>
         </w:rPr>
-        <w:commentReference w:id="68"/>
+        <w:commentReference w:id="69"/>
       </w:r>
       <w:r>
         <w:rPr>
@@ -9783,27 +9924,27 @@
         </w:rPr>
         <w:t xml:space="preserve">El Sistema </w:t>
       </w:r>
-      <w:commentRangeStart w:id="69"/>
       <w:commentRangeStart w:id="70"/>
+      <w:commentRangeStart w:id="71"/>
       <w:r>
         <w:rPr>
           <w:lang w:eastAsia="es-ES"/>
         </w:rPr>
         <w:t xml:space="preserve"> </w:t>
       </w:r>
-      <w:commentRangeEnd w:id="69"/>
+      <w:commentRangeEnd w:id="70"/>
       <w:r>
         <w:rPr>
           <w:rStyle w:val="Refdecomentario"/>
         </w:rPr>
-        <w:commentReference w:id="69"/>
-      </w:r>
-      <w:commentRangeEnd w:id="70"/>
+        <w:commentReference w:id="70"/>
+      </w:r>
+      <w:commentRangeEnd w:id="71"/>
       <w:r>
         <w:rPr>
           <w:rStyle w:val="Refdecomentario"/>
         </w:rPr>
-        <w:commentReference w:id="70"/>
+        <w:commentReference w:id="71"/>
       </w:r>
       <w:r>
         <w:rPr>
@@ -9927,27 +10068,27 @@
         </w:rPr>
         <w:t xml:space="preserve">El Sistema </w:t>
       </w:r>
-      <w:commentRangeStart w:id="71"/>
       <w:commentRangeStart w:id="72"/>
+      <w:commentRangeStart w:id="73"/>
       <w:r>
         <w:rPr>
           <w:lang w:eastAsia="es-ES"/>
         </w:rPr>
         <w:t xml:space="preserve"> </w:t>
       </w:r>
-      <w:commentRangeEnd w:id="71"/>
+      <w:commentRangeEnd w:id="72"/>
       <w:r>
         <w:rPr>
           <w:rStyle w:val="Refdecomentario"/>
         </w:rPr>
-        <w:commentReference w:id="71"/>
-      </w:r>
-      <w:commentRangeEnd w:id="72"/>
+        <w:commentReference w:id="72"/>
+      </w:r>
+      <w:commentRangeEnd w:id="73"/>
       <w:r>
         <w:rPr>
           <w:rStyle w:val="Refdecomentario"/>
         </w:rPr>
-        <w:commentReference w:id="72"/>
+        <w:commentReference w:id="73"/>
       </w:r>
       <w:r>
         <w:rPr>
@@ -10261,14 +10402,14 @@
       <w:pPr>
         <w:pStyle w:val="Ttulo3"/>
       </w:pPr>
-      <w:bookmarkStart w:id="73" w:name="_Toc176513943"/>
+      <w:bookmarkStart w:id="74" w:name="_Toc176513943"/>
       <w:r>
         <w:t>Historias Técnicas</w:t>
       </w:r>
       <w:r>
         <w:t>:</w:t>
       </w:r>
-      <w:bookmarkEnd w:id="73"/>
+      <w:bookmarkEnd w:id="74"/>
     </w:p>
     <w:p>
       <w:r>
@@ -10906,11 +11047,11 @@
       <w:pPr>
         <w:pStyle w:val="Ttulo2"/>
       </w:pPr>
-      <w:bookmarkStart w:id="74" w:name="_Toc176513944"/>
+      <w:bookmarkStart w:id="75" w:name="_Toc176513944"/>
       <w:r>
         <w:t>Historias de Usuarios:</w:t>
       </w:r>
-      <w:bookmarkEnd w:id="74"/>
+      <w:bookmarkEnd w:id="75"/>
     </w:p>
     <w:p>
       <w:pPr>
@@ -11636,7 +11777,7 @@
                 <v:shape id="_x0000_i1025" type="#_x0000_t75" style="width:283pt;height:257pt" o:ole="">
                   <v:imagedata r:id="rId34" o:title=""/>
                 </v:shape>
-                <o:OLEObject Type="Embed" ProgID="PBrush" ShapeID="_x0000_i1025" DrawAspect="Content" ObjectID="_1798056231" r:id="rId35"/>
+                <o:OLEObject Type="Embed" ProgID="PBrush" ShapeID="_x0000_i1025" DrawAspect="Content" ObjectID="_1798056477" r:id="rId35"/>
               </w:object>
             </w:r>
           </w:p>
@@ -12226,18 +12367,18 @@
         </w:numPr>
         <w:ind w:left="405" w:hanging="405"/>
       </w:pPr>
-      <w:commentRangeStart w:id="75"/>
+      <w:commentRangeStart w:id="76"/>
       <w:r>
         <w:t xml:space="preserve">Pruebas al Sistema </w:t>
       </w:r>
-      <w:commentRangeEnd w:id="75"/>
+      <w:commentRangeEnd w:id="76"/>
       <w:r>
         <w:rPr>
           <w:rStyle w:val="Refdecomentario"/>
           <w:rFonts w:eastAsiaTheme="minorHAnsi"/>
           <w:b w:val="0"/>
         </w:rPr>
-        <w:commentReference w:id="75"/>
+        <w:commentReference w:id="76"/>
       </w:r>
     </w:p>
     <w:p>
@@ -12264,7 +12405,7 @@
           <w:lang w:eastAsia="es-ES"/>
         </w:rPr>
       </w:pPr>
-      <w:bookmarkStart w:id="76" w:name="casoPruebaAuth"/>
+      <w:bookmarkStart w:id="77" w:name="casoPruebaAuth"/>
       <w:r>
         <w:rPr>
           <w:rFonts w:eastAsia="Times New Roman" w:cs="Times New Roman"/>
@@ -12300,7 +12441,7 @@
             <w:shd w:val="clear" w:color="auto" w:fill="95B3D7" w:themeFill="accent1" w:themeFillTint="99"/>
             <w:hideMark/>
           </w:tcPr>
-          <w:bookmarkEnd w:id="76"/>
+          <w:bookmarkEnd w:id="77"/>
           <w:p>
             <w:pPr>
               <w:numPr>
@@ -13242,7 +13383,7 @@
           </w:p>
         </w:tc>
       </w:tr>
-      <w:bookmarkEnd w:id="55"/>
+      <w:bookmarkEnd w:id="56"/>
     </w:tbl>
     <w:p>
       <w:pPr>
@@ -13311,14 +13452,14 @@
       <w:pPr>
         <w:pStyle w:val="Ttulo1"/>
       </w:pPr>
-      <w:bookmarkStart w:id="77" w:name="_Toc176513945"/>
+      <w:bookmarkStart w:id="78" w:name="_Toc176513945"/>
       <w:r>
         <w:lastRenderedPageBreak/>
         <w:t>Referencias Bibliográficas</w:t>
       </w:r>
-      <w:bookmarkEnd w:id="77"/>
-    </w:p>
-    <w:bookmarkStart w:id="78" w:name="_Hlk176951345"/>
+      <w:bookmarkEnd w:id="78"/>
+    </w:p>
+    <w:bookmarkStart w:id="79" w:name="_Hlk176951345"/>
     <w:p>
       <w:pPr>
         <w:pStyle w:val="Bibliografa"/>
@@ -13939,7 +14080,7 @@
       </w:pPr>
     </w:p>
     <w:p/>
-    <w:bookmarkEnd w:id="78"/>
+    <w:bookmarkEnd w:id="79"/>
     <w:p/>
     <w:sectPr>
       <w:pgSz w:w="12240" w:h="15840" w:code="1"/>
@@ -14144,7 +14285,7 @@
       </w:r>
     </w:p>
   </w:comment>
-  <w:comment w:id="16" w:author="Dionis" w:date="2024-12-10T06:40:00Z" w:initials="D">
+  <w:comment w:id="17" w:author="Dionis" w:date="2024-12-10T06:40:00Z" w:initials="D">
     <w:p>
       <w:pPr>
         <w:pStyle w:val="Textocomentario"/>
@@ -14184,7 +14325,7 @@
       </w:r>
     </w:p>
   </w:comment>
-  <w:comment w:id="19" w:author="Dionis" w:date="2024-12-10T06:38:00Z" w:initials="D">
+  <w:comment w:id="20" w:author="Dionis" w:date="2024-12-10T06:38:00Z" w:initials="D">
     <w:p>
       <w:pPr>
         <w:pStyle w:val="Textocomentario"/>
@@ -14232,7 +14373,7 @@
       </w:r>
     </w:p>
   </w:comment>
-  <w:comment w:id="20" w:author="TitoCode" w:date="2024-12-16T09:17:00Z" w:initials="T">
+  <w:comment w:id="21" w:author="TitoCode" w:date="2024-12-16T09:17:00Z" w:initials="T">
     <w:p>
       <w:pPr>
         <w:pStyle w:val="Textocomentario"/>
@@ -14250,7 +14391,7 @@
       <w:proofErr w:type="spellEnd"/>
     </w:p>
   </w:comment>
-  <w:comment w:id="21" w:author="Dionis" w:date="2024-12-10T06:39:00Z" w:initials="D">
+  <w:comment w:id="22" w:author="Dionis" w:date="2024-12-10T06:39:00Z" w:initials="D">
     <w:p>
       <w:pPr>
         <w:pStyle w:val="Textocomentario"/>
@@ -14274,7 +14415,7 @@
       </w:r>
     </w:p>
   </w:comment>
-  <w:comment w:id="22" w:author="TitoCode" w:date="2024-12-16T09:21:00Z" w:initials="T">
+  <w:comment w:id="23" w:author="TitoCode" w:date="2024-12-16T09:21:00Z" w:initials="T">
     <w:p>
       <w:pPr>
         <w:pStyle w:val="Textocomentario"/>
@@ -14290,7 +14431,7 @@
       </w:r>
     </w:p>
   </w:comment>
-  <w:comment w:id="23" w:author="Dionis" w:date="2024-12-10T06:39:00Z" w:initials="D">
+  <w:comment w:id="24" w:author="Dionis" w:date="2024-12-10T06:39:00Z" w:initials="D">
     <w:p>
       <w:pPr>
         <w:pStyle w:val="Textocomentario"/>
@@ -14306,7 +14447,7 @@
       </w:r>
     </w:p>
   </w:comment>
-  <w:comment w:id="35" w:author="Dionis" w:date="2024-12-10T06:40:00Z" w:initials="D">
+  <w:comment w:id="36" w:author="Dionis" w:date="2024-12-10T06:40:00Z" w:initials="D">
     <w:p>
       <w:pPr>
         <w:pStyle w:val="Textocomentario"/>
@@ -14330,7 +14471,7 @@
       </w:r>
     </w:p>
   </w:comment>
-  <w:comment w:id="36" w:author="TitoCode" w:date="2024-12-16T09:30:00Z" w:initials="T">
+  <w:comment w:id="37" w:author="TitoCode" w:date="2024-12-16T09:30:00Z" w:initials="T">
     <w:p>
       <w:pPr>
         <w:pStyle w:val="Textocomentario"/>
@@ -14346,7 +14487,7 @@
       </w:r>
     </w:p>
   </w:comment>
-  <w:comment w:id="57" w:author="TitoCode" w:date="2024-12-16T09:44:00Z" w:initials="T">
+  <w:comment w:id="58" w:author="TitoCode" w:date="2024-12-16T09:44:00Z" w:initials="T">
     <w:p>
       <w:pPr>
         <w:pStyle w:val="Textocomentario"/>
@@ -14370,7 +14511,7 @@
       </w:r>
     </w:p>
   </w:comment>
-  <w:comment w:id="67" w:author="Dionis" w:date="2024-12-10T06:42:00Z" w:initials="D">
+  <w:comment w:id="68" w:author="Dionis" w:date="2024-12-10T06:42:00Z" w:initials="D">
     <w:p>
       <w:pPr>
         <w:pStyle w:val="Textocomentario"/>
@@ -14417,7 +14558,7 @@
       </w:r>
     </w:p>
   </w:comment>
-  <w:comment w:id="68" w:author="TitoCode" w:date="2024-12-16T09:42:00Z" w:initials="T">
+  <w:comment w:id="69" w:author="TitoCode" w:date="2024-12-16T09:42:00Z" w:initials="T">
     <w:p>
       <w:pPr>
         <w:pStyle w:val="Textocomentario"/>
@@ -14433,7 +14574,7 @@
       </w:r>
     </w:p>
   </w:comment>
-  <w:comment w:id="69" w:author="Dionis" w:date="2024-12-10T06:42:00Z" w:initials="D">
+  <w:comment w:id="70" w:author="Dionis" w:date="2024-12-10T06:42:00Z" w:initials="D">
     <w:p>
       <w:pPr>
         <w:pStyle w:val="Textocomentario"/>
@@ -14480,7 +14621,7 @@
       </w:r>
     </w:p>
   </w:comment>
-  <w:comment w:id="70" w:author="TitoCode" w:date="2024-12-16T09:39:00Z" w:initials="T">
+  <w:comment w:id="71" w:author="TitoCode" w:date="2024-12-16T09:39:00Z" w:initials="T">
     <w:p>
       <w:pPr>
         <w:pStyle w:val="Textocomentario"/>
@@ -14496,7 +14637,7 @@
       </w:r>
     </w:p>
   </w:comment>
-  <w:comment w:id="71" w:author="Dionis" w:date="2024-12-10T06:42:00Z" w:initials="D">
+  <w:comment w:id="72" w:author="Dionis" w:date="2024-12-10T06:42:00Z" w:initials="D">
     <w:p>
       <w:pPr>
         <w:pStyle w:val="Textocomentario"/>
@@ -14543,7 +14684,7 @@
       </w:r>
     </w:p>
   </w:comment>
-  <w:comment w:id="72" w:author="TitoCode" w:date="2024-12-16T09:38:00Z" w:initials="T">
+  <w:comment w:id="73" w:author="TitoCode" w:date="2024-12-16T09:38:00Z" w:initials="T">
     <w:p>
       <w:pPr>
         <w:pStyle w:val="Textocomentario"/>
@@ -14559,7 +14700,7 @@
       </w:r>
     </w:p>
   </w:comment>
-  <w:comment w:id="75" w:author="Dionis" w:date="2024-12-10T06:42:00Z" w:initials="D">
+  <w:comment w:id="76" w:author="Dionis" w:date="2024-12-10T06:42:00Z" w:initials="D">
     <w:p>
       <w:pPr>
         <w:pStyle w:val="Textocomentario"/>
@@ -16398,6 +16539,119 @@
     </w:lvl>
   </w:abstractNum>
   <w:abstractNum w:abstractNumId="13" w15:restartNumberingAfterBreak="0">
+    <w:nsid w:val="2B71393B"/>
+    <w:multiLevelType w:val="hybridMultilevel"/>
+    <w:tmpl w:val="7C6E2422"/>
+    <w:lvl w:ilvl="0" w:tplc="B6BCEBCC">
+      <w:start w:val="6"/>
+      <w:numFmt w:val="bullet"/>
+      <w:lvlText w:val="-"/>
+      <w:lvlJc w:val="left"/>
+      <w:pPr>
+        <w:ind w:left="720" w:hanging="360"/>
+      </w:pPr>
+      <w:rPr>
+        <w:rFonts w:ascii="Arial" w:eastAsiaTheme="minorHAnsi" w:hAnsi="Arial" w:cs="Arial" w:hint="default"/>
+      </w:rPr>
+    </w:lvl>
+    <w:lvl w:ilvl="1" w:tplc="0C0A0003">
+      <w:start w:val="1"/>
+      <w:numFmt w:val="bullet"/>
+      <w:lvlText w:val="o"/>
+      <w:lvlJc w:val="left"/>
+      <w:pPr>
+        <w:ind w:left="1440" w:hanging="360"/>
+      </w:pPr>
+      <w:rPr>
+        <w:rFonts w:ascii="Courier New" w:hAnsi="Courier New" w:cs="Courier New" w:hint="default"/>
+      </w:rPr>
+    </w:lvl>
+    <w:lvl w:ilvl="2" w:tplc="0C0A0005">
+      <w:start w:val="1"/>
+      <w:numFmt w:val="bullet"/>
+      <w:lvlText w:val=""/>
+      <w:lvlJc w:val="left"/>
+      <w:pPr>
+        <w:ind w:left="2160" w:hanging="360"/>
+      </w:pPr>
+      <w:rPr>
+        <w:rFonts w:ascii="Wingdings" w:hAnsi="Wingdings" w:hint="default"/>
+      </w:rPr>
+    </w:lvl>
+    <w:lvl w:ilvl="3" w:tplc="0C0A0001">
+      <w:start w:val="1"/>
+      <w:numFmt w:val="bullet"/>
+      <w:lvlText w:val=""/>
+      <w:lvlJc w:val="left"/>
+      <w:pPr>
+        <w:ind w:left="2880" w:hanging="360"/>
+      </w:pPr>
+      <w:rPr>
+        <w:rFonts w:ascii="Symbol" w:hAnsi="Symbol" w:hint="default"/>
+      </w:rPr>
+    </w:lvl>
+    <w:lvl w:ilvl="4" w:tplc="0C0A0003">
+      <w:start w:val="1"/>
+      <w:numFmt w:val="bullet"/>
+      <w:lvlText w:val="o"/>
+      <w:lvlJc w:val="left"/>
+      <w:pPr>
+        <w:ind w:left="3600" w:hanging="360"/>
+      </w:pPr>
+      <w:rPr>
+        <w:rFonts w:ascii="Courier New" w:hAnsi="Courier New" w:cs="Courier New" w:hint="default"/>
+      </w:rPr>
+    </w:lvl>
+    <w:lvl w:ilvl="5" w:tplc="0C0A0005">
+      <w:start w:val="1"/>
+      <w:numFmt w:val="bullet"/>
+      <w:lvlText w:val=""/>
+      <w:lvlJc w:val="left"/>
+      <w:pPr>
+        <w:ind w:left="4320" w:hanging="360"/>
+      </w:pPr>
+      <w:rPr>
+        <w:rFonts w:ascii="Wingdings" w:hAnsi="Wingdings" w:hint="default"/>
+      </w:rPr>
+    </w:lvl>
+    <w:lvl w:ilvl="6" w:tplc="0C0A0001">
+      <w:start w:val="1"/>
+      <w:numFmt w:val="bullet"/>
+      <w:lvlText w:val=""/>
+      <w:lvlJc w:val="left"/>
+      <w:pPr>
+        <w:ind w:left="5040" w:hanging="360"/>
+      </w:pPr>
+      <w:rPr>
+        <w:rFonts w:ascii="Symbol" w:hAnsi="Symbol" w:hint="default"/>
+      </w:rPr>
+    </w:lvl>
+    <w:lvl w:ilvl="7" w:tplc="0C0A0003">
+      <w:start w:val="1"/>
+      <w:numFmt w:val="bullet"/>
+      <w:lvlText w:val="o"/>
+      <w:lvlJc w:val="left"/>
+      <w:pPr>
+        <w:ind w:left="5760" w:hanging="360"/>
+      </w:pPr>
+      <w:rPr>
+        <w:rFonts w:ascii="Courier New" w:hAnsi="Courier New" w:cs="Courier New" w:hint="default"/>
+      </w:rPr>
+    </w:lvl>
+    <w:lvl w:ilvl="8" w:tplc="0C0A0005">
+      <w:start w:val="1"/>
+      <w:numFmt w:val="bullet"/>
+      <w:lvlText w:val=""/>
+      <w:lvlJc w:val="left"/>
+      <w:pPr>
+        <w:ind w:left="6480" w:hanging="360"/>
+      </w:pPr>
+      <w:rPr>
+        <w:rFonts w:ascii="Wingdings" w:hAnsi="Wingdings" w:hint="default"/>
+      </w:rPr>
+    </w:lvl>
+  </w:abstractNum>
+  <w:abstractNum w:abstractNumId="14" w15:restartNumberingAfterBreak="0">
     <w:nsid w:val="2BA932A3"/>
     <w:multiLevelType w:val="hybridMultilevel"/>
     <w:tmpl w:val="AF6406D2"/>
@@ -16510,7 +16764,7 @@
       </w:rPr>
     </w:lvl>
   </w:abstractNum>
-  <w:abstractNum w:abstractNumId="14" w15:restartNumberingAfterBreak="0">
+  <w:abstractNum w:abstractNumId="15" w15:restartNumberingAfterBreak="0">
     <w:nsid w:val="2E720394"/>
     <w:multiLevelType w:val="hybridMultilevel"/>
     <w:tmpl w:val="8DE4E7F6"/>
@@ -16622,7 +16876,7 @@
       </w:rPr>
     </w:lvl>
   </w:abstractNum>
-  <w:abstractNum w:abstractNumId="15" w15:restartNumberingAfterBreak="0">
+  <w:abstractNum w:abstractNumId="16" w15:restartNumberingAfterBreak="0">
     <w:nsid w:val="380E3741"/>
     <w:multiLevelType w:val="hybridMultilevel"/>
     <w:tmpl w:val="F1ACFEE2"/>
@@ -16735,7 +16989,7 @@
       </w:rPr>
     </w:lvl>
   </w:abstractNum>
-  <w:abstractNum w:abstractNumId="16" w15:restartNumberingAfterBreak="0">
+  <w:abstractNum w:abstractNumId="17" w15:restartNumberingAfterBreak="0">
     <w:nsid w:val="3B3643C0"/>
     <w:multiLevelType w:val="hybridMultilevel"/>
     <w:tmpl w:val="B0204FDE"/>
@@ -16848,7 +17102,7 @@
       </w:rPr>
     </w:lvl>
   </w:abstractNum>
-  <w:abstractNum w:abstractNumId="17" w15:restartNumberingAfterBreak="0">
+  <w:abstractNum w:abstractNumId="18" w15:restartNumberingAfterBreak="0">
     <w:nsid w:val="425621FD"/>
     <w:multiLevelType w:val="multilevel"/>
     <w:tmpl w:val="BB0E7AE8"/>
@@ -16941,7 +17195,7 @@
       </w:pPr>
     </w:lvl>
   </w:abstractNum>
-  <w:abstractNum w:abstractNumId="18" w15:restartNumberingAfterBreak="0">
+  <w:abstractNum w:abstractNumId="19" w15:restartNumberingAfterBreak="0">
     <w:nsid w:val="43596F09"/>
     <w:multiLevelType w:val="hybridMultilevel"/>
     <w:tmpl w:val="DC40FDE0"/>
@@ -17054,7 +17308,7 @@
       </w:rPr>
     </w:lvl>
   </w:abstractNum>
-  <w:abstractNum w:abstractNumId="19" w15:restartNumberingAfterBreak="0">
+  <w:abstractNum w:abstractNumId="20" w15:restartNumberingAfterBreak="0">
     <w:nsid w:val="4CDC4D36"/>
     <w:multiLevelType w:val="hybridMultilevel"/>
     <w:tmpl w:val="A4DC3A2E"/>
@@ -17168,7 +17422,7 @@
       </w:rPr>
     </w:lvl>
   </w:abstractNum>
-  <w:abstractNum w:abstractNumId="20" w15:restartNumberingAfterBreak="0">
+  <w:abstractNum w:abstractNumId="21" w15:restartNumberingAfterBreak="0">
     <w:nsid w:val="50AD4D7E"/>
     <w:multiLevelType w:val="hybridMultilevel"/>
     <w:tmpl w:val="29B0C2E0"/>
@@ -17282,7 +17536,7 @@
       </w:rPr>
     </w:lvl>
   </w:abstractNum>
-  <w:abstractNum w:abstractNumId="21" w15:restartNumberingAfterBreak="0">
+  <w:abstractNum w:abstractNumId="22" w15:restartNumberingAfterBreak="0">
     <w:nsid w:val="516A0573"/>
     <w:multiLevelType w:val="hybridMultilevel"/>
     <w:tmpl w:val="6B6CACC6"/>
@@ -17395,7 +17649,7 @@
       </w:rPr>
     </w:lvl>
   </w:abstractNum>
-  <w:abstractNum w:abstractNumId="22" w15:restartNumberingAfterBreak="0">
+  <w:abstractNum w:abstractNumId="23" w15:restartNumberingAfterBreak="0">
     <w:nsid w:val="52DE4563"/>
     <w:multiLevelType w:val="hybridMultilevel"/>
     <w:tmpl w:val="50A2DC56"/>
@@ -17481,7 +17735,7 @@
       </w:pPr>
     </w:lvl>
   </w:abstractNum>
-  <w:abstractNum w:abstractNumId="23" w15:restartNumberingAfterBreak="0">
+  <w:abstractNum w:abstractNumId="24" w15:restartNumberingAfterBreak="0">
     <w:nsid w:val="59357C29"/>
     <w:multiLevelType w:val="hybridMultilevel"/>
     <w:tmpl w:val="A00C5C94"/>
@@ -17594,7 +17848,7 @@
       </w:rPr>
     </w:lvl>
   </w:abstractNum>
-  <w:abstractNum w:abstractNumId="24" w15:restartNumberingAfterBreak="0">
+  <w:abstractNum w:abstractNumId="25" w15:restartNumberingAfterBreak="0">
     <w:nsid w:val="5B756C52"/>
     <w:multiLevelType w:val="multilevel"/>
     <w:tmpl w:val="2962E4C6"/>
@@ -17686,7 +17940,7 @@
       </w:pPr>
     </w:lvl>
   </w:abstractNum>
-  <w:abstractNum w:abstractNumId="25" w15:restartNumberingAfterBreak="0">
+  <w:abstractNum w:abstractNumId="26" w15:restartNumberingAfterBreak="0">
     <w:nsid w:val="5C492990"/>
     <w:multiLevelType w:val="multilevel"/>
     <w:tmpl w:val="8C869662"/>
@@ -17835,7 +18089,7 @@
       </w:rPr>
     </w:lvl>
   </w:abstractNum>
-  <w:abstractNum w:abstractNumId="26" w15:restartNumberingAfterBreak="0">
+  <w:abstractNum w:abstractNumId="27" w15:restartNumberingAfterBreak="0">
     <w:nsid w:val="6332387A"/>
     <w:multiLevelType w:val="multilevel"/>
     <w:tmpl w:val="CE227F9A"/>
@@ -17984,7 +18238,7 @@
       </w:rPr>
     </w:lvl>
   </w:abstractNum>
-  <w:abstractNum w:abstractNumId="27" w15:restartNumberingAfterBreak="0">
+  <w:abstractNum w:abstractNumId="28" w15:restartNumberingAfterBreak="0">
     <w:nsid w:val="66B2170A"/>
     <w:multiLevelType w:val="multilevel"/>
     <w:tmpl w:val="44E0D368"/>
@@ -18102,7 +18356,7 @@
       </w:rPr>
     </w:lvl>
   </w:abstractNum>
-  <w:abstractNum w:abstractNumId="28" w15:restartNumberingAfterBreak="0">
+  <w:abstractNum w:abstractNumId="29" w15:restartNumberingAfterBreak="0">
     <w:nsid w:val="678D4A83"/>
     <w:multiLevelType w:val="hybridMultilevel"/>
     <w:tmpl w:val="8D66037A"/>
@@ -18215,7 +18469,7 @@
       </w:rPr>
     </w:lvl>
   </w:abstractNum>
-  <w:abstractNum w:abstractNumId="29" w15:restartNumberingAfterBreak="0">
+  <w:abstractNum w:abstractNumId="30" w15:restartNumberingAfterBreak="0">
     <w:nsid w:val="6DBB7452"/>
     <w:multiLevelType w:val="multilevel"/>
     <w:tmpl w:val="7FF09C80"/>
@@ -18364,7 +18618,7 @@
       </w:rPr>
     </w:lvl>
   </w:abstractNum>
-  <w:abstractNum w:abstractNumId="30" w15:restartNumberingAfterBreak="0">
+  <w:abstractNum w:abstractNumId="31" w15:restartNumberingAfterBreak="0">
     <w:nsid w:val="70442DED"/>
     <w:multiLevelType w:val="multilevel"/>
     <w:tmpl w:val="4DBA6AE6"/>
@@ -18513,7 +18767,7 @@
       </w:rPr>
     </w:lvl>
   </w:abstractNum>
-  <w:abstractNum w:abstractNumId="31" w15:restartNumberingAfterBreak="0">
+  <w:abstractNum w:abstractNumId="32" w15:restartNumberingAfterBreak="0">
     <w:nsid w:val="711914F5"/>
     <w:multiLevelType w:val="multilevel"/>
     <w:tmpl w:val="6D68B112"/>
@@ -18662,7 +18916,7 @@
       </w:rPr>
     </w:lvl>
   </w:abstractNum>
-  <w:abstractNum w:abstractNumId="32" w15:restartNumberingAfterBreak="0">
+  <w:abstractNum w:abstractNumId="33" w15:restartNumberingAfterBreak="0">
     <w:nsid w:val="71871229"/>
     <w:multiLevelType w:val="multilevel"/>
     <w:tmpl w:val="6D2004F0"/>
@@ -18812,7 +19066,7 @@
       </w:rPr>
     </w:lvl>
   </w:abstractNum>
-  <w:abstractNum w:abstractNumId="33" w15:restartNumberingAfterBreak="0">
+  <w:abstractNum w:abstractNumId="34" w15:restartNumberingAfterBreak="0">
     <w:nsid w:val="734C0CB8"/>
     <w:multiLevelType w:val="multilevel"/>
     <w:tmpl w:val="6D2004F0"/>
@@ -18962,7 +19216,7 @@
       </w:rPr>
     </w:lvl>
   </w:abstractNum>
-  <w:abstractNum w:abstractNumId="34" w15:restartNumberingAfterBreak="0">
+  <w:abstractNum w:abstractNumId="35" w15:restartNumberingAfterBreak="0">
     <w:nsid w:val="754E7517"/>
     <w:multiLevelType w:val="hybridMultilevel"/>
     <w:tmpl w:val="6DB8A8AA"/>
@@ -19075,7 +19329,7 @@
       </w:rPr>
     </w:lvl>
   </w:abstractNum>
-  <w:abstractNum w:abstractNumId="35" w15:restartNumberingAfterBreak="0">
+  <w:abstractNum w:abstractNumId="36" w15:restartNumberingAfterBreak="0">
     <w:nsid w:val="765860BC"/>
     <w:multiLevelType w:val="hybridMultilevel"/>
     <w:tmpl w:val="9A72A908"/>
@@ -19188,7 +19442,7 @@
       </w:rPr>
     </w:lvl>
   </w:abstractNum>
-  <w:abstractNum w:abstractNumId="36" w15:restartNumberingAfterBreak="0">
+  <w:abstractNum w:abstractNumId="37" w15:restartNumberingAfterBreak="0">
     <w:nsid w:val="7B6C409F"/>
     <w:multiLevelType w:val="multilevel"/>
     <w:tmpl w:val="AA783774"/>
@@ -19301,7 +19555,7 @@
       </w:rPr>
     </w:lvl>
   </w:abstractNum>
-  <w:abstractNum w:abstractNumId="37" w15:restartNumberingAfterBreak="0">
+  <w:abstractNum w:abstractNumId="38" w15:restartNumberingAfterBreak="0">
     <w:nsid w:val="7F8E4BFE"/>
     <w:multiLevelType w:val="hybridMultilevel"/>
     <w:tmpl w:val="9500A0FE"/>
@@ -19415,31 +19669,31 @@
     </w:lvl>
   </w:abstractNum>
   <w:num w:numId="1">
-    <w:abstractNumId w:val="37"/>
+    <w:abstractNumId w:val="38"/>
   </w:num>
   <w:num w:numId="2">
-    <w:abstractNumId w:val="35"/>
+    <w:abstractNumId w:val="36"/>
   </w:num>
   <w:num w:numId="3">
     <w:abstractNumId w:val="0"/>
   </w:num>
   <w:num w:numId="4">
-    <w:abstractNumId w:val="36"/>
+    <w:abstractNumId w:val="37"/>
   </w:num>
   <w:num w:numId="5">
-    <w:abstractNumId w:val="23"/>
+    <w:abstractNumId w:val="24"/>
   </w:num>
   <w:num w:numId="6">
-    <w:abstractNumId w:val="20"/>
+    <w:abstractNumId w:val="21"/>
   </w:num>
   <w:num w:numId="7">
     <w:abstractNumId w:val="10"/>
   </w:num>
   <w:num w:numId="8">
-    <w:abstractNumId w:val="33"/>
+    <w:abstractNumId w:val="34"/>
   </w:num>
   <w:num w:numId="9">
-    <w:abstractNumId w:val="32"/>
+    <w:abstractNumId w:val="33"/>
   </w:num>
   <w:num w:numId="10">
     <w:abstractNumId w:val="5"/>
@@ -19451,31 +19705,31 @@
     <w:abstractNumId w:val="6"/>
   </w:num>
   <w:num w:numId="13">
-    <w:abstractNumId w:val="27"/>
+    <w:abstractNumId w:val="28"/>
   </w:num>
   <w:num w:numId="14">
     <w:abstractNumId w:val="1"/>
   </w:num>
   <w:num w:numId="15">
-    <w:abstractNumId w:val="13"/>
+    <w:abstractNumId w:val="14"/>
   </w:num>
   <w:num w:numId="16">
-    <w:abstractNumId w:val="19"/>
+    <w:abstractNumId w:val="20"/>
   </w:num>
   <w:num w:numId="17">
-    <w:abstractNumId w:val="22"/>
+    <w:abstractNumId w:val="23"/>
   </w:num>
   <w:num w:numId="18">
     <w:abstractNumId w:val="12"/>
   </w:num>
   <w:num w:numId="19">
-    <w:abstractNumId w:val="16"/>
+    <w:abstractNumId w:val="17"/>
   </w:num>
   <w:num w:numId="20">
     <w:abstractNumId w:val="11"/>
   </w:num>
   <w:num w:numId="21">
-    <w:abstractNumId w:val="24"/>
+    <w:abstractNumId w:val="25"/>
     <w:lvlOverride w:ilvl="0">
       <w:startOverride w:val="1"/>
     </w:lvlOverride>
@@ -19505,46 +19759,46 @@
     </w:lvlOverride>
   </w:num>
   <w:num w:numId="22">
-    <w:abstractNumId w:val="17"/>
+    <w:abstractNumId w:val="18"/>
   </w:num>
   <w:num w:numId="23">
-    <w:abstractNumId w:val="34"/>
+    <w:abstractNumId w:val="35"/>
   </w:num>
   <w:num w:numId="24">
-    <w:abstractNumId w:val="28"/>
+    <w:abstractNumId w:val="29"/>
   </w:num>
   <w:num w:numId="25">
-    <w:abstractNumId w:val="15"/>
+    <w:abstractNumId w:val="16"/>
   </w:num>
   <w:num w:numId="26">
     <w:abstractNumId w:val="8"/>
   </w:num>
   <w:num w:numId="27">
-    <w:abstractNumId w:val="25"/>
+    <w:abstractNumId w:val="26"/>
   </w:num>
   <w:num w:numId="28">
     <w:abstractNumId w:val="3"/>
   </w:num>
   <w:num w:numId="29">
-    <w:abstractNumId w:val="30"/>
+    <w:abstractNumId w:val="31"/>
   </w:num>
   <w:num w:numId="30">
-    <w:abstractNumId w:val="26"/>
+    <w:abstractNumId w:val="27"/>
   </w:num>
   <w:num w:numId="31">
     <w:abstractNumId w:val="7"/>
   </w:num>
   <w:num w:numId="32">
-    <w:abstractNumId w:val="31"/>
+    <w:abstractNumId w:val="32"/>
   </w:num>
   <w:num w:numId="33">
-    <w:abstractNumId w:val="29"/>
+    <w:abstractNumId w:val="30"/>
   </w:num>
   <w:num w:numId="34">
     <w:abstractNumId w:val="2"/>
   </w:num>
   <w:num w:numId="35">
-    <w:abstractNumId w:val="14"/>
+    <w:abstractNumId w:val="15"/>
     <w:lvlOverride w:ilvl="0"/>
     <w:lvlOverride w:ilvl="1"/>
     <w:lvlOverride w:ilvl="2"/>
@@ -19556,7 +19810,7 @@
     <w:lvlOverride w:ilvl="8"/>
   </w:num>
   <w:num w:numId="36">
-    <w:abstractNumId w:val="18"/>
+    <w:abstractNumId w:val="19"/>
     <w:lvlOverride w:ilvl="0"/>
     <w:lvlOverride w:ilvl="1"/>
     <w:lvlOverride w:ilvl="2"/>
@@ -19580,7 +19834,19 @@
     <w:lvlOverride w:ilvl="8"/>
   </w:num>
   <w:num w:numId="38">
-    <w:abstractNumId w:val="21"/>
+    <w:abstractNumId w:val="22"/>
+    <w:lvlOverride w:ilvl="0"/>
+    <w:lvlOverride w:ilvl="1"/>
+    <w:lvlOverride w:ilvl="2"/>
+    <w:lvlOverride w:ilvl="3"/>
+    <w:lvlOverride w:ilvl="4"/>
+    <w:lvlOverride w:ilvl="5"/>
+    <w:lvlOverride w:ilvl="6"/>
+    <w:lvlOverride w:ilvl="7"/>
+    <w:lvlOverride w:ilvl="8"/>
+  </w:num>
+  <w:num w:numId="39">
+    <w:abstractNumId w:val="13"/>
     <w:lvlOverride w:ilvl="0"/>
     <w:lvlOverride w:ilvl="1"/>
     <w:lvlOverride w:ilvl="2"/>

</xml_diff>

<commit_message>
Estructura de la Tesis Informe de Tesis
</commit_message>
<xml_diff>
--- a/Tesis/Tesis Dariel Enmanuel Cabrera Lopez.docx
+++ b/Tesis/Tesis Dariel Enmanuel Cabrera Lopez.docx
@@ -5933,11 +5933,25 @@
     </w:p>
     <w:p>
       <w:pPr>
+        <w:spacing w:before="240"/>
+        <w:rPr>
+          <w:shd w:val="clear" w:color="auto" w:fill="auto"/>
+        </w:rPr>
+      </w:pPr>
+      <w:r>
+        <w:t>El presente Trabajo de Diploma queda estructurado por una introducción, tres capítulos, conclusiones, recomendaciones, referencias bibliográficas y anexos.</w:t>
+      </w:r>
+    </w:p>
+    <w:p>
+      <w:pPr>
         <w:rPr>
           <w:rFonts w:eastAsia="Times New Roman"/>
           <w:lang w:eastAsia="es-ES"/>
         </w:rPr>
       </w:pPr>
+      <w:r>
+        <w:t>En el Capítulo 1 se abordan los conceptos clave relacionados con la gestión de la información vinculada al cálculo del transporte de sedimentos y la erosión costera. Se exponen las tecnologías y herramientas empleadas en el desarrollo del sistema, justificando en cada caso la elección de las mismas, así como la metodología empleada en el proceso de desarrollo del software. El Capítulo 2 ofrece una panorámica sobre los aspectos fundamentales del diseño del sistema propuesto, incluyendo los requisitos funcionales y no funcionales, las historias de usuario, el modelo de clases y los diagramas físicos de la base de datos. Se describe la arquitectura del sistema y cómo sus componentes interactúan para garantizar la eficiencia y seguridad en el almacenamiento y acceso de los datos. En el Capítulo 3 se describe la implementación del sistema, con énfasis en los componentes principales (código fuente, instrucciones y ejecutables). También se incluyen los resultados obtenidos durante la fase de pruebas y el análisis de costo del proyecto.</w:t>
+      </w:r>
       <w:r>
         <w:br w:type="page"/>
       </w:r>
@@ -11777,7 +11791,7 @@
                 <v:shape id="_x0000_i1025" type="#_x0000_t75" style="width:283pt;height:257pt" o:ole="">
                   <v:imagedata r:id="rId34" o:title=""/>
                 </v:shape>
-                <o:OLEObject Type="Embed" ProgID="PBrush" ShapeID="_x0000_i1025" DrawAspect="Content" ObjectID="_1798056477" r:id="rId35"/>
+                <o:OLEObject Type="Embed" ProgID="PBrush" ShapeID="_x0000_i1025" DrawAspect="Content" ObjectID="_1798056614" r:id="rId35"/>
               </w:object>
             </w:r>
           </w:p>

</xml_diff>